<commit_message>
Enter enter in the chap 2 and chap 3
*For Spacing purposes
</commit_message>
<xml_diff>
--- a/docs/FORChapter1to3Final.docx
+++ b/docs/FORChapter1to3Final.docx
@@ -2258,6 +2258,8 @@
           <w:shd w:val="clear" w:color="auto" w:fill="FFFFFF"/>
         </w:rPr>
       </w:pPr>
+      <w:bookmarkStart w:id="0" w:name="_GoBack"/>
+      <w:bookmarkEnd w:id="0"/>
       <w:r>
         <w:rPr>
           <w:rFonts w:ascii="Times New Roman" w:hAnsi="Times New Roman" w:cs="Times New Roman"/>
@@ -2341,34 +2343,7 @@
           <w:szCs w:val="24"/>
           <w:shd w:val="clear" w:color="auto" w:fill="FFFFFF"/>
         </w:rPr>
-        <w:t>-The Inappropria</w:t>
-      </w:r>
-      <w:r>
-        <w:rPr>
-          <w:rFonts w:ascii="Times New Roman" w:hAnsi="Times New Roman" w:cs="Times New Roman"/>
-          <w:sz w:val="24"/>
-          <w:szCs w:val="24"/>
-          <w:shd w:val="clear" w:color="auto" w:fill="FFFFFF"/>
-        </w:rPr>
-        <w:t>te Expressions Recognition has no</w:t>
-      </w:r>
-      <w:r>
-        <w:rPr>
-          <w:rFonts w:ascii="Times New Roman" w:hAnsi="Times New Roman" w:cs="Times New Roman"/>
-          <w:sz w:val="24"/>
-          <w:szCs w:val="24"/>
-          <w:shd w:val="clear" w:color="auto" w:fill="FFFFFF"/>
-        </w:rPr>
-        <w:t xml:space="preserve"> s</w:t>
-      </w:r>
-      <w:r>
-        <w:rPr>
-          <w:rFonts w:ascii="Times New Roman" w:hAnsi="Times New Roman" w:cs="Times New Roman"/>
-          <w:sz w:val="24"/>
-          <w:szCs w:val="24"/>
-          <w:shd w:val="clear" w:color="auto" w:fill="FFFFFF"/>
-        </w:rPr>
-        <w:t xml:space="preserve">ignificant difference in terms of effectiveness </w:t>
+        <w:t xml:space="preserve">-The Inappropriate Expressions Recognition has no significant difference in terms of effectiveness </w:t>
       </w:r>
       <w:r>
         <w:rPr>
@@ -2379,8 +2354,6 @@
         </w:rPr>
         <w:t>between the system and the expert</w:t>
       </w:r>
-      <w:bookmarkStart w:id="0" w:name="_GoBack"/>
-      <w:bookmarkEnd w:id="0"/>
       <w:r>
         <w:rPr>
           <w:rFonts w:ascii="Times New Roman" w:hAnsi="Times New Roman" w:cs="Times New Roman"/>
@@ -3998,117 +3971,6 @@
     <w:p>
       <w:pPr>
         <w:spacing w:line="480" w:lineRule="auto"/>
-        <w:jc w:val="center"/>
-        <w:rPr>
-          <w:rFonts w:ascii="Times New Roman" w:hAnsi="Times New Roman" w:cs="Times New Roman"/>
-          <w:b/>
-          <w:sz w:val="24"/>
-          <w:szCs w:val="24"/>
-        </w:rPr>
-      </w:pPr>
-    </w:p>
-    <w:p>
-      <w:pPr>
-        <w:spacing w:line="480" w:lineRule="auto"/>
-        <w:rPr>
-          <w:rFonts w:ascii="Times New Roman" w:hAnsi="Times New Roman" w:cs="Times New Roman"/>
-          <w:b/>
-          <w:sz w:val="24"/>
-          <w:szCs w:val="24"/>
-        </w:rPr>
-      </w:pPr>
-    </w:p>
-    <w:p>
-      <w:pPr>
-        <w:spacing w:line="480" w:lineRule="auto"/>
-        <w:rPr>
-          <w:rFonts w:ascii="Times New Roman" w:hAnsi="Times New Roman" w:cs="Times New Roman"/>
-          <w:b/>
-          <w:sz w:val="24"/>
-          <w:szCs w:val="24"/>
-        </w:rPr>
-      </w:pPr>
-    </w:p>
-    <w:p>
-      <w:pPr>
-        <w:spacing w:line="480" w:lineRule="auto"/>
-        <w:rPr>
-          <w:rFonts w:ascii="Times New Roman" w:hAnsi="Times New Roman" w:cs="Times New Roman"/>
-          <w:b/>
-          <w:sz w:val="24"/>
-          <w:szCs w:val="24"/>
-        </w:rPr>
-      </w:pPr>
-    </w:p>
-    <w:p>
-      <w:pPr>
-        <w:spacing w:line="480" w:lineRule="auto"/>
-        <w:rPr>
-          <w:rFonts w:ascii="Times New Roman" w:hAnsi="Times New Roman" w:cs="Times New Roman"/>
-          <w:b/>
-          <w:sz w:val="24"/>
-          <w:szCs w:val="24"/>
-        </w:rPr>
-      </w:pPr>
-    </w:p>
-    <w:p>
-      <w:pPr>
-        <w:spacing w:line="480" w:lineRule="auto"/>
-        <w:rPr>
-          <w:rFonts w:ascii="Times New Roman" w:hAnsi="Times New Roman" w:cs="Times New Roman"/>
-          <w:b/>
-          <w:sz w:val="24"/>
-          <w:szCs w:val="24"/>
-        </w:rPr>
-      </w:pPr>
-    </w:p>
-    <w:p>
-      <w:pPr>
-        <w:spacing w:line="480" w:lineRule="auto"/>
-        <w:rPr>
-          <w:rFonts w:ascii="Times New Roman" w:hAnsi="Times New Roman" w:cs="Times New Roman"/>
-          <w:b/>
-          <w:sz w:val="24"/>
-          <w:szCs w:val="24"/>
-        </w:rPr>
-      </w:pPr>
-    </w:p>
-    <w:p>
-      <w:pPr>
-        <w:spacing w:line="480" w:lineRule="auto"/>
-        <w:rPr>
-          <w:rFonts w:ascii="Times New Roman" w:hAnsi="Times New Roman" w:cs="Times New Roman"/>
-          <w:b/>
-          <w:sz w:val="24"/>
-          <w:szCs w:val="24"/>
-        </w:rPr>
-      </w:pPr>
-    </w:p>
-    <w:p>
-      <w:pPr>
-        <w:spacing w:line="480" w:lineRule="auto"/>
-        <w:rPr>
-          <w:rFonts w:ascii="Times New Roman" w:hAnsi="Times New Roman" w:cs="Times New Roman"/>
-          <w:b/>
-          <w:sz w:val="24"/>
-          <w:szCs w:val="24"/>
-        </w:rPr>
-      </w:pPr>
-    </w:p>
-    <w:p>
-      <w:pPr>
-        <w:spacing w:line="480" w:lineRule="auto"/>
-        <w:rPr>
-          <w:rFonts w:ascii="Times New Roman" w:hAnsi="Times New Roman" w:cs="Times New Roman"/>
-          <w:b/>
-          <w:sz w:val="24"/>
-          <w:szCs w:val="24"/>
-        </w:rPr>
-      </w:pPr>
-    </w:p>
-    <w:p>
-      <w:pPr>
-        <w:spacing w:line="480" w:lineRule="auto"/>
         <w:rPr>
           <w:rFonts w:ascii="Times New Roman" w:hAnsi="Times New Roman" w:cs="Times New Roman"/>
           <w:b/>
@@ -4146,6 +4008,7 @@
           <w:sz w:val="24"/>
           <w:szCs w:val="24"/>
         </w:rPr>
+        <w:lastRenderedPageBreak/>
         <w:t>Chapter 2: Review of Related Literature</w:t>
       </w:r>
       <w:r>
@@ -4180,6 +4043,9 @@
     </w:p>
     <w:p>
       <w:pPr>
+        <w:tabs>
+          <w:tab w:val="left" w:pos="3240"/>
+        </w:tabs>
         <w:spacing w:line="480" w:lineRule="auto"/>
         <w:ind w:firstLine="720"/>
         <w:rPr>
@@ -4258,11 +4124,7 @@
       </w:r>
       <w:proofErr w:type="spellEnd"/>
       <w:r>
-        <w:t xml:space="preserve"> where there’s no one supervising the conversation and </w:t>
-      </w:r>
-      <w:r>
-        <w:lastRenderedPageBreak/>
-        <w:t>barring unsuitable comments and sexual explicit comments [Inappropriate Content, [</w:t>
+        <w:t xml:space="preserve"> where there’s no one supervising the conversation and barring unsuitable comments and sexual explicit comments [Inappropriate Content, [</w:t>
       </w:r>
       <w:proofErr w:type="spellStart"/>
       <w:r>
@@ -4683,6 +4545,7 @@
           <w:sz w:val="24"/>
           <w:szCs w:val="24"/>
         </w:rPr>
+        <w:lastRenderedPageBreak/>
         <w:t xml:space="preserve">2.1.2 </w:t>
       </w:r>
       <w:r>
@@ -4880,16 +4743,7 @@
           <w:sz w:val="24"/>
           <w:szCs w:val="24"/>
         </w:rPr>
-        <w:t xml:space="preserve">With the bootstrap method, the basic sample is treated as the population and a Monte Carlo-style procedure is conducted on it. This is done by randomly drawing a large number of ‘resamples’ of size n from this original sample (of size n either) with replacement. So, although each resample will have the same number of elements as </w:t>
-      </w:r>
-      <w:r>
-        <w:rPr>
-          <w:rFonts w:ascii="Times New Roman" w:hAnsi="Times New Roman" w:cs="Times New Roman"/>
-          <w:sz w:val="24"/>
-          <w:szCs w:val="24"/>
-        </w:rPr>
-        <w:lastRenderedPageBreak/>
-        <w:t xml:space="preserve">the original sample, it could include some of the original data points more than once, and some not included. Therefore, each of these resamples will randomly depart from the original sample. And because the elements in these resamples vary slightly, the statistic G*, calculated from one of these resample will take on slightly different values. The central assertion of the bootstrap method is that the relative frequency distribution of these G*’s is an estimate of the sampling distribution of G [The Original Bootstrap Method, </w:t>
+        <w:t xml:space="preserve">With the bootstrap method, the basic sample is treated as the population and a Monte Carlo-style procedure is conducted on it. This is done by randomly drawing a large number of ‘resamples’ of size n from this original sample (of size n either) with replacement. So, although each resample will have the same number of elements as the original sample, it could include some of the original data points more than once, and some not included. Therefore, each of these resamples will randomly depart from the original sample. And because the elements in these resamples vary slightly, the statistic G*, calculated from one of these resample will take on slightly different values. The central assertion of the bootstrap method is that the relative frequency distribution of these G*’s is an estimate of the sampling distribution of G [The Original Bootstrap Method, </w:t>
       </w:r>
       <w:proofErr w:type="spellStart"/>
       <w:r>
@@ -5152,7 +5006,17 @@
           <w:szCs w:val="24"/>
           <w:shd w:val="clear" w:color="auto" w:fill="FFFFFF"/>
         </w:rPr>
-        <w:t>supervised learning</w:t>
+        <w:t xml:space="preserve">supervised </w:t>
+      </w:r>
+      <w:r>
+        <w:rPr>
+          <w:rFonts w:ascii="Times New Roman" w:hAnsi="Times New Roman" w:cs="Times New Roman"/>
+          <w:sz w:val="24"/>
+          <w:szCs w:val="24"/>
+          <w:shd w:val="clear" w:color="auto" w:fill="FFFFFF"/>
+        </w:rPr>
+        <w:lastRenderedPageBreak/>
+        <w:t>learning</w:t>
       </w:r>
       <w:r>
         <w:rPr>
@@ -5221,16 +5085,7 @@
           <w:sz w:val="24"/>
           <w:szCs w:val="24"/>
         </w:rPr>
-        <w:t xml:space="preserve">incorporating features derived from unlabeled data into a supervised model can provide substantial improvements, both in terms of reducing the error and the amount of labeled data required. Its results show that using word clusters and a new type of unlabeled data feature, mutual information statistics, can both boost performance. In addition, semi-Markov models can also increase performance modestly on the named-entity </w:t>
-      </w:r>
-      <w:r>
-        <w:rPr>
-          <w:rFonts w:ascii="Times New Roman" w:hAnsi="Times New Roman" w:cs="Times New Roman"/>
-          <w:sz w:val="24"/>
-          <w:szCs w:val="24"/>
-        </w:rPr>
-        <w:lastRenderedPageBreak/>
-        <w:t>recognition (NER) task but in some cases hurts performance on the Chinese word segmentation (CWS) task [Liang, 2005].</w:t>
+        <w:t>incorporating features derived from unlabeled data into a supervised model can provide substantial improvements, both in terms of reducing the error and the amount of labeled data required. Its results show that using word clusters and a new type of unlabeled data feature, mutual information statistics, can both boost performance. In addition, semi-Markov models can also increase performance modestly on the named-entity recognition (NER) task but in some cases hurts performance on the Chinese word segmentation (CWS) task [Liang, 2005].</w:t>
       </w:r>
     </w:p>
     <w:p>
@@ -5635,6 +5490,7 @@
           <w:szCs w:val="24"/>
           <w:shd w:val="clear" w:color="auto" w:fill="FFFFFF"/>
         </w:rPr>
+        <w:lastRenderedPageBreak/>
         <w:t>Naive Bayes classifiers are highly scalable, requiring a number of parameters linear in the number of variables (features/predictors) in a learning problem.</w:t>
       </w:r>
       <w:r>
@@ -5898,18 +5754,7 @@
           <w:szCs w:val="24"/>
           <w:shd w:val="clear" w:color="auto" w:fill="FFFFFF"/>
         </w:rPr>
-        <w:t xml:space="preserve">Bullying, in both physical and cyber worlds (the latter known as cyberbullying), has </w:t>
-      </w:r>
-      <w:r>
-        <w:rPr>
-          <w:rFonts w:ascii="Times New Roman" w:hAnsi="Times New Roman" w:cs="Times New Roman"/>
-          <w:color w:val="000000"/>
-          <w:sz w:val="24"/>
-          <w:szCs w:val="24"/>
-          <w:shd w:val="clear" w:color="auto" w:fill="FFFFFF"/>
-        </w:rPr>
-        <w:lastRenderedPageBreak/>
-        <w:t xml:space="preserve">been recognized as a serious national health issue among adolescents. One is being bullied or victimized when he or she is exposed repeatedly over time to negative actions on the part of others. There are wide ranges of emotions expressed in bullying traces. After manually inspecting a number of bullying traces in Twitter, our domain experts identified seven most common emotions such as anger, embarrassment, empathy, fear, pride, relief and sadness. Analyzing Social Media to Detect Cyber Bullying using Sentiment Mining found that “sentiment analysis is the task of finding the opinions of people about specific textual entities. The decision making process of people is usually affected by the opinions formed by domain authorities and the proliferation of online discussions [Bi, </w:t>
+        <w:t xml:space="preserve">Bullying, in both physical and cyber worlds (the latter known as cyberbullying), has been recognized as a serious national health issue among adolescents. One is being bullied or victimized when he or she is exposed repeatedly over time to negative actions on the part of others. There are wide ranges of emotions expressed in bullying traces. After manually inspecting a number of bullying traces in Twitter, our domain experts identified seven most common emotions such as anger, embarrassment, empathy, fear, pride, relief and sadness. Analyzing Social Media to Detect Cyber Bullying using Sentiment Mining found that “sentiment analysis is the task of finding the opinions of people about specific textual entities. The decision making process of people is usually affected by the opinions formed by domain authorities and the proliferation of online discussions [Bi, </w:t>
       </w:r>
       <w:proofErr w:type="spellStart"/>
       <w:r>
@@ -5954,7 +5799,17 @@
           <w:szCs w:val="24"/>
           <w:shd w:val="clear" w:color="auto" w:fill="FFFFFF"/>
         </w:rPr>
-        <w:t xml:space="preserve">Sentiment Analysis has the potential to identify victims who pose high risk to themselves or others, and to enhance the scientific understanding of bullying overall Victims usually experience negative emotions such as depression, anxiety and loneliness. In extreme cases such emotions are more violent or even suicidal. Detecting at risk individuals via sentiment analysis enables potential interventions. In addition, social scientists are interested in sentiment analysis on bullying traces to understand participants’ motivations </w:t>
+        <w:t xml:space="preserve">Sentiment Analysis has the potential to identify victims who pose high risk to themselves or others, and to enhance the scientific understanding of bullying overall </w:t>
+      </w:r>
+      <w:r>
+        <w:rPr>
+          <w:rFonts w:ascii="Times New Roman" w:hAnsi="Times New Roman" w:cs="Times New Roman"/>
+          <w:sz w:val="24"/>
+          <w:szCs w:val="24"/>
+          <w:shd w:val="clear" w:color="auto" w:fill="FFFFFF"/>
+        </w:rPr>
+        <w:lastRenderedPageBreak/>
+        <w:t xml:space="preserve">Victims usually experience negative emotions such as depression, anxiety and loneliness. In extreme cases such emotions are more violent or even suicidal. Detecting at risk individuals via sentiment analysis enables potential interventions. In addition, social scientists are interested in sentiment analysis on bullying traces to understand participants’ motivations </w:t>
       </w:r>
       <w:r>
         <w:rPr>
@@ -6036,7 +5891,7 @@
           <w:szCs w:val="24"/>
           <w:shd w:val="clear" w:color="auto" w:fill="FFFFFF"/>
         </w:rPr>
-        <w:t xml:space="preserve">is to identify offensive contents in social media, and further predict a user’s potentiality to send out offensive contents. It includes two phases of offensive detection. Phase 1 </w:t>
+        <w:t xml:space="preserve">is to identify offensive contents in social media, and further predict a user’s potentiality to send out offensive contents. It includes two phases of offensive detection. Phase 1 aims to detect the offensiveness on the sentence level and Phase 2 derives offensiveness on the user level. In Phase 1, the researchers apply advanced text mining and natural language processing technique to derive lexical and syntactic features of each sentence. Using these features, we derive an offensive value for each sentence. In Phase 2, we further incorporate user-level features where we leverage research on authorship analysis. The system consists of pre-processing and two major components: sentence offensiveness prediction and user offensiveness estimation. During the pre-processing stage, user’s conversation history is chunked into posts, and then into sentences. During sentence offensiveness prediction, each sentence’s offensiveness can be derived from two features: its word’s offensiveness and the context. The researchers use lexical feature to represent words’ offensiveness in a sentence, and syntactic feature to represent context in a sentence. Words’ </w:t>
       </w:r>
       <w:r>
         <w:rPr>
@@ -6046,17 +5901,7 @@
           <w:shd w:val="clear" w:color="auto" w:fill="FFFFFF"/>
         </w:rPr>
         <w:lastRenderedPageBreak/>
-        <w:t>aims to detect the offensiveness on the sentence level and Phase 2 derives offensiveness on the user level. In Phase 1, the researchers apply advanced text mining and natural language processing technique to derive lexical and syntactic features of each sentence. Using these features, we derive an offensive value for each sentence. In Phase 2, we further incorporate user-level features where we leverage research on authorship analysis. The system consists of pre-processing and two major components: sentence offensiveness prediction and user offensiveness estimation. During the pre-processing stage, user’s conversation history is chunked into posts, and then into sentences. During sentence offensiveness prediction, each sentence’s offensiveness can be derived from two features: its word’s offensiveness and the context. The researchers use lexical feature to represent words’ offensiveness in a sentence, and syntactic feature to represent context in a sentence. Words’ offensiveness nature is measured from two lexicons. For the context, we grammatically parse sentences into dependency sets to capture all dependency types between a word and other words in the same sentence, and mark some of its related words as intensifiers. The intensifiers are effective in detecting whether offensive words are used to describe users or other offensive words. During user offensiveness estimation stage, sentence offensiveness and users’ language patterns are helped to predict user’s likelihood of being offensive. Experimental result shows that the LSF sentence offensiveness prediction and user offensiveness estimate algorithms outperform traditional learning based approaches in terms of precision, recall and f-</w:t>
-      </w:r>
-      <w:r>
-        <w:rPr>
-          <w:rFonts w:ascii="Times New Roman" w:hAnsi="Times New Roman" w:cs="Times New Roman"/>
-          <w:sz w:val="24"/>
-          <w:szCs w:val="24"/>
-          <w:shd w:val="clear" w:color="auto" w:fill="FFFFFF"/>
-        </w:rPr>
-        <w:lastRenderedPageBreak/>
-        <w:t>score. It also achieves high processing speed for effective deployment in social media</w:t>
+        <w:t>offensiveness nature is measured from two lexicons. For the context, we grammatically parse sentences into dependency sets to capture all dependency types between a word and other words in the same sentence, and mark some of its related words as intensifiers. The intensifiers are effective in detecting whether offensive words are used to describe users or other offensive words. During user offensiveness estimation stage, sentence offensiveness and users’ language patterns are helped to predict user’s likelihood of being offensive. Experimental result shows that the LSF sentence offensiveness prediction and user offensiveness estimate algorithms outperform traditional learning based approaches in terms of precision, recall and f-score. It also achieves high processing speed for effective deployment in social media</w:t>
       </w:r>
       <w:r>
         <w:rPr>
@@ -6236,7 +6081,18 @@
           <w:szCs w:val="24"/>
           <w:shd w:val="clear" w:color="auto" w:fill="FFFFFF"/>
         </w:rPr>
-        <w:t xml:space="preserve">, mainly tackles the problem about how the offensive language can be removed in a user message. They analyze the offensive language in text messages posted in online communities, and propose a new automatic sentence-level filtering approach that is able to semantically remove the offensive language utilizing the grammatical relations among words. Their solution includes 3 steps. First, they analyzed the characteristics of offensive text content in user messages. Then, they introduced their filtering philosophy according to the summarized characteristics. Finally, they show how this philosophy is transformed into heuristic rules applicable in the filtering process. The overview idea of their filtering approach is shown in the presented Algorithm 1 in which the functions POS tagging ad TD generator generate Part-of-Speech tags and typed dependency relations, respectively. They also use existing NLP (Natural Language Processing) tools to implement these two functions. They also focused in the design of two other functions </w:t>
+        <w:t xml:space="preserve">, mainly tackles the problem about how the offensive language can be removed in a user message. They analyze the offensive language in text messages posted in online communities, and propose a new automatic sentence-level filtering approach that is able to semantically remove the offensive language utilizing </w:t>
+      </w:r>
+      <w:r>
+        <w:rPr>
+          <w:rFonts w:ascii="Times New Roman" w:hAnsi="Times New Roman" w:cs="Times New Roman"/>
+          <w:color w:val="000000"/>
+          <w:sz w:val="24"/>
+          <w:szCs w:val="24"/>
+          <w:shd w:val="clear" w:color="auto" w:fill="FFFFFF"/>
+        </w:rPr>
+        <w:lastRenderedPageBreak/>
+        <w:t xml:space="preserve">the grammatical relations among words. Their solution includes 3 steps. First, they analyzed the characteristics of offensive text content in user messages. Then, they introduced their filtering philosophy according to the summarized characteristics. Finally, they show how this philosophy is transformed into heuristic rules applicable in the filtering process. The overview idea of their filtering approach is shown in the presented Algorithm 1 in which the functions POS tagging ad TD generator generate Part-of-Speech tags and typed dependency relations, respectively. They also use existing NLP (Natural Language Processing) tools to implement these two functions. They also focused in the design of two other functions </w:t>
       </w:r>
       <w:proofErr w:type="spellStart"/>
       <w:r>
@@ -6269,7 +6125,6 @@
           <w:szCs w:val="24"/>
           <w:shd w:val="clear" w:color="auto" w:fill="FFFFFF"/>
         </w:rPr>
-        <w:lastRenderedPageBreak/>
         <w:t>EstimateRelTree</w:t>
       </w:r>
       <w:proofErr w:type="spellEnd"/>
@@ -6420,7 +6275,18 @@
           <w:szCs w:val="24"/>
           <w:shd w:val="clear" w:color="auto" w:fill="FFFFFF"/>
         </w:rPr>
-        <w:t xml:space="preserve"> in proposed a novel semi-supervised approach for detecting profanity-related offensive content in Twitter. They introduced an approach that exploits linguistic regularities in profane language via statistical topic modeling on a huge Twitter corpus, and detects offensive tweets using these automatically generated features. Their step by step processes are as follows: (a) Bootstrap between twitters and tweets based on a seed word set to obtain training tweets for topic model learning; (b) Topic models are learned via a generative LDA approach; (c) Tweets in a holdout testing set are processed in the same fashion as in (a); (d) Topic distributions are inferred for each testing tweet by the topic model learned in step (b); (e) Seed words are applied against each testing tweet, leading to a binary lexicon feature; (f) ML models are built and evaluated. </w:t>
+        <w:t xml:space="preserve"> in proposed a novel semi-supervised approach for detecting profanity-related offensive content in Twitter. They introduced an approach that exploits linguistic regularities in profane language via statistical topic modeling on a huge Twitter corpus, and detects offensive tweets using these automatically generated features. Their step by step processes are as follows: (a) Bootstrap between twitters and tweets based on a seed word set to obtain training tweets for topic model learning; (b) Topic models are learned via a generative LDA approach; (c) Tweets in </w:t>
+      </w:r>
+      <w:r>
+        <w:rPr>
+          <w:rFonts w:ascii="Times New Roman" w:hAnsi="Times New Roman" w:cs="Times New Roman"/>
+          <w:color w:val="000000"/>
+          <w:sz w:val="24"/>
+          <w:szCs w:val="24"/>
+          <w:shd w:val="clear" w:color="auto" w:fill="FFFFFF"/>
+        </w:rPr>
+        <w:lastRenderedPageBreak/>
+        <w:t xml:space="preserve">a holdout testing set are processed in the same fashion as in (a); (d) Topic distributions are inferred for each testing tweet by the topic model learned in step (b); (e) Seed words are applied against each testing tweet, leading to a binary lexicon feature; (f) ML models are built and evaluated. </w:t>
       </w:r>
       <w:r>
         <w:rPr>
@@ -6532,7 +6398,6 @@
           <w:szCs w:val="24"/>
           <w:shd w:val="clear" w:color="auto" w:fill="FFFFFF"/>
         </w:rPr>
-        <w:lastRenderedPageBreak/>
         <w:t>Generally, sentiment classification methods can be categorized into three types: unsupervised [</w:t>
       </w:r>
       <w:proofErr w:type="spellStart"/>
@@ -6629,7 +6494,18 @@
           <w:szCs w:val="24"/>
           <w:shd w:val="clear" w:color="auto" w:fill="FFFFFF"/>
         </w:rPr>
-        <w:t xml:space="preserve"> analyzed the sentiment of documents and words based on a bipartite graph representation of the labeled and unlabeled data while Li et al. [2009] employed some simple update rules to make use of tri-factorization of the term-document matrix. It is rather common that such methods require a high-quality lexicon with the pol</w:t>
+        <w:t xml:space="preserve"> analyzed the sentiment of documents and words based on a bipartite graph representation of the labeled and unlabeled data while Li et al. [2009] employed some </w:t>
+      </w:r>
+      <w:r>
+        <w:rPr>
+          <w:rFonts w:ascii="Times New Roman" w:hAnsi="Times New Roman" w:cs="Times New Roman"/>
+          <w:color w:val="000000"/>
+          <w:sz w:val="24"/>
+          <w:szCs w:val="24"/>
+          <w:shd w:val="clear" w:color="auto" w:fill="FFFFFF"/>
+        </w:rPr>
+        <w:lastRenderedPageBreak/>
+        <w:t>simple update rules to make use of tri-factorization of the term-document matrix. It is rather common that such methods require a high-quality lexicon with the pol</w:t>
       </w:r>
       <w:r>
         <w:rPr>
@@ -6787,18 +6663,7 @@
           <w:szCs w:val="24"/>
           <w:shd w:val="clear" w:color="auto" w:fill="FFFFFF"/>
         </w:rPr>
-        <w:t xml:space="preserve">Employing </w:t>
-      </w:r>
-      <w:r>
-        <w:rPr>
-          <w:rFonts w:ascii="Times New Roman" w:hAnsi="Times New Roman" w:cs="Times New Roman"/>
-          <w:color w:val="000000"/>
-          <w:sz w:val="24"/>
-          <w:szCs w:val="24"/>
-          <w:shd w:val="clear" w:color="auto" w:fill="FFFFFF"/>
-        </w:rPr>
-        <w:lastRenderedPageBreak/>
-        <w:t xml:space="preserve">Personal/Impersonal Views in Supervised and Semi-supervised Sentiment Classification </w:t>
+        <w:t xml:space="preserve">Employing Personal/Impersonal Views in Supervised and Semi-supervised Sentiment Classification </w:t>
       </w:r>
       <w:r>
         <w:rPr>
@@ -6985,7 +6850,16 @@
           <w:sz w:val="24"/>
           <w:szCs w:val="24"/>
         </w:rPr>
-        <w:t>Semi-Supervised Learning for Semantic Relation Classification using Stratified Sampling Strategy explores several key issues in semi-supervised learning based on bootstrapping for semantic relation classification. The application of stratified sampling originated from statistics theory to the selection of the initial seed set contributes most to the performance improvement in the bootstrapping procedure. In addition, the more strata the training data is divided into, the better performance will be achieved. However, the augmentation of the labeled data using the stratified strategy fails to function effectively largely due to the unbalanced distribution of the confidently classified instances, rather than the stratified sampling strategy itself</w:t>
+        <w:t xml:space="preserve">Semi-Supervised Learning for Semantic Relation Classification using Stratified Sampling Strategy explores several key issues in semi-supervised learning based on bootstrapping for semantic relation classification. The application of </w:t>
+      </w:r>
+      <w:r>
+        <w:rPr>
+          <w:rFonts w:ascii="Times New Roman" w:hAnsi="Times New Roman" w:cs="Times New Roman"/>
+          <w:sz w:val="24"/>
+          <w:szCs w:val="24"/>
+        </w:rPr>
+        <w:lastRenderedPageBreak/>
+        <w:t>stratified sampling originated from statistics theory to the selection of the initial seed set contributes most to the performance improvement in the bootstrapping procedure. In addition, the more strata the training data is divided into, the better performance will be achieved. However, the augmentation of the labeled data using the stratified strategy fails to function effectively largely due to the unbalanced distribution of the confidently classified instances, rather than the stratified sampling strategy itself</w:t>
       </w:r>
       <w:r>
         <w:rPr>
@@ -7046,18 +6920,7 @@
           <w:szCs w:val="24"/>
           <w:shd w:val="clear" w:color="auto" w:fill="FFFFFF"/>
         </w:rPr>
-        <w:t xml:space="preserve">st bootstrapping a </w:t>
-      </w:r>
-      <w:r>
-        <w:rPr>
-          <w:rFonts w:ascii="Times New Roman" w:hAnsi="Times New Roman" w:cs="Times New Roman"/>
-          <w:color w:val="000000"/>
-          <w:sz w:val="24"/>
-          <w:szCs w:val="24"/>
-          <w:shd w:val="clear" w:color="auto" w:fill="FFFFFF"/>
-        </w:rPr>
-        <w:lastRenderedPageBreak/>
-        <w:t>moderate number of weighted support vectors through a co-training procedure from all the available data, and then applying label propagation algorithm via the bootstrapped support vectors</w:t>
+        <w:t>st bootstrapping a moderate number of weighted support vectors through a co-training procedure from all the available data, and then applying label propagation algorithm via the bootstrapped support vectors</w:t>
       </w:r>
       <w:r>
         <w:rPr>
@@ -7179,6 +7042,7 @@
           <w:sz w:val="24"/>
           <w:szCs w:val="24"/>
         </w:rPr>
+        <w:lastRenderedPageBreak/>
         <w:t>2.3 Synthesis of the Study</w:t>
       </w:r>
     </w:p>
@@ -7422,6 +7286,7 @@
           <w:sz w:val="24"/>
           <w:szCs w:val="24"/>
         </w:rPr>
+        <w:lastRenderedPageBreak/>
         <w:t>Chapter 3 – Research Methodology</w:t>
       </w:r>
     </w:p>
@@ -7538,7 +7403,6 @@
           <w:sz w:val="24"/>
           <w:szCs w:val="24"/>
         </w:rPr>
-        <w:lastRenderedPageBreak/>
         <w:t>Bootstrapping is a method for deriving robust estimates of standard errors and confidence intervals for estimates such as the mean, median, proportion, odds ratio, correlation coefficient or regression coefficient. It may also be used for constructing hypothesis tests.</w:t>
       </w:r>
     </w:p>
@@ -7664,6 +7528,7 @@
           <w:sz w:val="24"/>
           <w:szCs w:val="24"/>
         </w:rPr>
+        <w:lastRenderedPageBreak/>
         <w:t xml:space="preserve">3.3 </w:t>
       </w:r>
       <w:r>
@@ -7694,7 +7559,6 @@
           <w:sz w:val="24"/>
           <w:szCs w:val="24"/>
         </w:rPr>
-        <w:lastRenderedPageBreak/>
         <w:drawing>
           <wp:inline distT="0" distB="0" distL="0" distR="0">
             <wp:extent cx="5715000" cy="4356735"/>
@@ -7884,7 +7748,7 @@
           <w:sz w:val="24"/>
           <w:szCs w:val="24"/>
         </w:rPr>
-        <w:t xml:space="preserve"> of the word and will undergo to the phases undergone by the original word. The training module repeats this </w:t>
+        <w:t xml:space="preserve"> of the word and </w:t>
       </w:r>
       <w:r>
         <w:rPr>
@@ -7893,7 +7757,7 @@
           <w:szCs w:val="24"/>
         </w:rPr>
         <w:lastRenderedPageBreak/>
-        <w:t xml:space="preserve">per word in the collection until all are evaluated and there are no more </w:t>
+        <w:t xml:space="preserve">will undergo to the phases undergone by the original word. The training module repeats this per word in the collection until all are evaluated and there are no more </w:t>
       </w:r>
       <w:proofErr w:type="spellStart"/>
       <w:r>
@@ -8142,6 +8006,7 @@
           <w:sz w:val="24"/>
           <w:szCs w:val="24"/>
         </w:rPr>
+        <w:lastRenderedPageBreak/>
         <w:t>3.5</w:t>
       </w:r>
       <w:r>
@@ -8181,7 +8046,6 @@
           <w:szCs w:val="24"/>
           <w:shd w:val="clear" w:color="auto" w:fill="FFFFFF"/>
         </w:rPr>
-        <w:lastRenderedPageBreak/>
         <w:t xml:space="preserve">Instrumentation refers to the tools or means by which researchers attempt to measure variables or items of interest in the data collection process. </w:t>
       </w:r>
       <w:r>
@@ -8445,6 +8309,7 @@
           <w:sz w:val="24"/>
           <w:szCs w:val="24"/>
         </w:rPr>
+        <w:lastRenderedPageBreak/>
         <w:t>Where:</w:t>
       </w:r>
     </w:p>
@@ -8463,7 +8328,6 @@
           <w:sz w:val="24"/>
           <w:szCs w:val="24"/>
         </w:rPr>
-        <w:lastRenderedPageBreak/>
         <w:softHyphen/>
       </w:r>
       <w:r>
@@ -15661,7 +15525,7 @@
 </file>
 
 <file path=customXml/itemProps1.xml><?xml version="1.0" encoding="utf-8"?>
-<ds:datastoreItem xmlns:ds="http://schemas.openxmlformats.org/officeDocument/2006/customXml" ds:itemID="{97C487A2-7547-46F9-BCE2-FED67CDD8B18}">
+<ds:datastoreItem xmlns:ds="http://schemas.openxmlformats.org/officeDocument/2006/customXml" ds:itemID="{139FBF1F-B459-46AD-B023-79A67AAD5190}">
   <ds:schemaRefs>
     <ds:schemaRef ds:uri="http://schemas.openxmlformats.org/officeDocument/2006/bibliography"/>
   </ds:schemaRefs>

</xml_diff>

<commit_message>
Spacing for chap 2 and chap 3
*Nausog due to SoP Revs due to the exchange of variables
</commit_message>
<xml_diff>
--- a/docs/FORChapter1to3Final.docx
+++ b/docs/FORChapter1to3Final.docx
@@ -158,25 +158,7 @@
           <w:sz w:val="24"/>
           <w:szCs w:val="24"/>
         </w:rPr>
-        <w:t xml:space="preserve">For example, the word screw may mean the actual screw material, or a slang term for sexual intercourse, which is in accordance to the definition of </w:t>
-      </w:r>
-      <w:proofErr w:type="spellStart"/>
-      <w:r>
-        <w:rPr>
-          <w:rFonts w:ascii="Times New Roman" w:eastAsia="Times New Roman" w:hAnsi="Times New Roman" w:cs="Times New Roman"/>
-          <w:sz w:val="24"/>
-          <w:szCs w:val="24"/>
-        </w:rPr>
-        <w:t>WordNet</w:t>
-      </w:r>
-      <w:proofErr w:type="spellEnd"/>
-      <w:r>
-        <w:rPr>
-          <w:rFonts w:ascii="Times New Roman" w:eastAsia="Times New Roman" w:hAnsi="Times New Roman" w:cs="Times New Roman"/>
-          <w:sz w:val="24"/>
-          <w:szCs w:val="24"/>
-        </w:rPr>
-        <w:t xml:space="preserve"> of the said example.</w:t>
+        <w:t>For example, the word screw may mean the actual screw material, or a slang term for sexual intercourse, which is in accordance to the definition of WordNet of the said example.</w:t>
       </w:r>
     </w:p>
     <w:p>
@@ -394,43 +376,7 @@
           <w:szCs w:val="24"/>
         </w:rPr>
         <w:lastRenderedPageBreak/>
-        <w:t xml:space="preserve">children. Libraries create children’s and young adults’ sections in order to help youths (and their parents) identify which materials are appropriate for them. On the Internet, however, all of the content may be equally accessible; websites about ponies and websites featuring pornography are both a click away. 87% of children go online at home and it is possible that they can read some inappropriate expressions on the internet. This inappropriate expressions could be expressions containing swearing, </w:t>
-      </w:r>
-      <w:proofErr w:type="spellStart"/>
-      <w:r>
-        <w:rPr>
-          <w:rFonts w:ascii="Times New Roman" w:hAnsi="Times New Roman" w:cs="Times New Roman"/>
-          <w:sz w:val="24"/>
-          <w:szCs w:val="24"/>
-        </w:rPr>
-        <w:t>unmoderated</w:t>
-      </w:r>
-      <w:proofErr w:type="spellEnd"/>
-      <w:r>
-        <w:rPr>
-          <w:rFonts w:ascii="Times New Roman" w:hAnsi="Times New Roman" w:cs="Times New Roman"/>
-          <w:sz w:val="24"/>
-          <w:szCs w:val="24"/>
-        </w:rPr>
-        <w:t xml:space="preserve"> </w:t>
-      </w:r>
-      <w:proofErr w:type="spellStart"/>
-      <w:r>
-        <w:rPr>
-          <w:rFonts w:ascii="Times New Roman" w:hAnsi="Times New Roman" w:cs="Times New Roman"/>
-          <w:sz w:val="24"/>
-          <w:szCs w:val="24"/>
-        </w:rPr>
-        <w:t>chatrooms</w:t>
-      </w:r>
-      <w:proofErr w:type="spellEnd"/>
-      <w:r>
-        <w:rPr>
-          <w:rFonts w:ascii="Times New Roman" w:hAnsi="Times New Roman" w:cs="Times New Roman"/>
-          <w:sz w:val="24"/>
-          <w:szCs w:val="24"/>
-        </w:rPr>
-        <w:t xml:space="preserve"> where there’s no one supervising the conversation and barring unsuitable comments and sexual explicit commen</w:t>
+        <w:t>children. Libraries create children’s and young adults’ sections in order to help youths (and their parents) identify which materials are appropriate for them. On the Internet, however, all of the content may be equally accessible; websites about ponies and websites featuring pornography are both a click away. 87% of children go online at home and it is possible that they can read some inappropriate expressions on the internet. This inappropriate expressions could be expressions containing swearing, unmoderated chatrooms where there’s no one supervising the conversation and barring unsuitable comments and sexual explicit commen</w:t>
       </w:r>
       <w:r>
         <w:rPr>
@@ -496,17 +442,7 @@
           <w:szCs w:val="24"/>
           <w:shd w:val="clear" w:color="auto" w:fill="FFFFFF"/>
         </w:rPr>
-        <w:t>[Hong et. al., 2009</w:t>
-      </w:r>
-      <w:proofErr w:type="gramStart"/>
-      <w:r>
-        <w:rPr>
-          <w:rFonts w:ascii="Times New Roman" w:hAnsi="Times New Roman" w:cs="Times New Roman"/>
-          <w:sz w:val="24"/>
-          <w:szCs w:val="24"/>
-          <w:shd w:val="clear" w:color="auto" w:fill="FFFFFF"/>
-        </w:rPr>
-        <w:t>]</w:t>
+        <w:t>[Hong et. al., 2009]</w:t>
       </w:r>
       <w:r>
         <w:rPr>
@@ -525,18 +461,7 @@
           <w:szCs w:val="24"/>
           <w:shd w:val="clear" w:color="auto" w:fill="FFFFFF"/>
         </w:rPr>
-        <w:t>.</w:t>
-      </w:r>
-      <w:proofErr w:type="gramEnd"/>
-      <w:r>
-        <w:rPr>
-          <w:rFonts w:ascii="Times New Roman" w:hAnsi="Times New Roman" w:cs="Times New Roman"/>
-          <w:color w:val="000000"/>
-          <w:sz w:val="24"/>
-          <w:szCs w:val="24"/>
-          <w:shd w:val="clear" w:color="auto" w:fill="FFFFFF"/>
-        </w:rPr>
-        <w:t xml:space="preserve"> And another research that was built was profanity related offensive content in twitter. The researchers introduced an approach that exploits linguistic regularities in profane language via statistical topic modeling on a huge Twitter corpus, and detects offensive tweets using these automatically generated features. </w:t>
+        <w:t xml:space="preserve">. And another research that was built was profanity related offensive content in twitter. The researchers introduced an approach that exploits linguistic regularities in profane language via statistical topic modeling on a huge Twitter corpus, and detects offensive tweets using these automatically generated features. </w:t>
       </w:r>
       <w:r>
         <w:rPr>
@@ -560,25 +485,7 @@
           <w:sz w:val="24"/>
           <w:szCs w:val="24"/>
         </w:rPr>
-        <w:t xml:space="preserve">[Fan et.al, </w:t>
-      </w:r>
-      <w:proofErr w:type="spellStart"/>
-      <w:r>
-        <w:rPr>
-          <w:rFonts w:ascii="Times New Roman" w:hAnsi="Times New Roman" w:cs="Times New Roman"/>
-          <w:sz w:val="24"/>
-          <w:szCs w:val="24"/>
-        </w:rPr>
-        <w:t>n.d.</w:t>
-      </w:r>
-      <w:proofErr w:type="spellEnd"/>
-      <w:r>
-        <w:rPr>
-          <w:rFonts w:ascii="Times New Roman" w:hAnsi="Times New Roman" w:cs="Times New Roman"/>
-          <w:sz w:val="24"/>
-          <w:szCs w:val="24"/>
-        </w:rPr>
-        <w:t>]</w:t>
+        <w:t>[Fan et.al, n.d.]</w:t>
       </w:r>
       <w:r>
         <w:rPr>
@@ -697,18 +604,8 @@
           <w:sz w:val="24"/>
           <w:szCs w:val="24"/>
         </w:rPr>
-        <w:t xml:space="preserve"> et al., 2005; </w:t>
-      </w:r>
-      <w:proofErr w:type="spellStart"/>
-      <w:r>
-        <w:rPr>
-          <w:rFonts w:ascii="Times New Roman" w:hAnsi="Times New Roman" w:cs="Times New Roman"/>
-          <w:sz w:val="24"/>
-          <w:szCs w:val="24"/>
-        </w:rPr>
-        <w:t>Cardie</w:t>
-      </w:r>
-      <w:proofErr w:type="spellEnd"/>
+        <w:t xml:space="preserve"> et al., 2005; Cardie</w:t>
+      </w:r>
       <w:r>
         <w:rPr>
           <w:rFonts w:ascii="Times New Roman" w:hAnsi="Times New Roman" w:cs="Times New Roman"/>
@@ -723,18 +620,8 @@
           <w:sz w:val="24"/>
           <w:szCs w:val="24"/>
         </w:rPr>
-        <w:t xml:space="preserve">, 2005; Cui et al., 2006; </w:t>
-      </w:r>
-      <w:proofErr w:type="spellStart"/>
-      <w:r>
-        <w:rPr>
-          <w:rFonts w:ascii="Times New Roman" w:hAnsi="Times New Roman" w:cs="Times New Roman"/>
-          <w:sz w:val="24"/>
-          <w:szCs w:val="24"/>
-        </w:rPr>
-        <w:t>Balahur</w:t>
-      </w:r>
-      <w:proofErr w:type="spellEnd"/>
+        <w:t>, 2005; Cui et al., 2006; Balahur</w:t>
+      </w:r>
       <w:r>
         <w:rPr>
           <w:rFonts w:ascii="Times New Roman" w:hAnsi="Times New Roman" w:cs="Times New Roman"/>
@@ -786,43 +673,7 @@
           <w:szCs w:val="24"/>
         </w:rPr>
         <w:tab/>
-        <w:t>One specific open problems in semi-supervised learning is the co-training with linear separators which is known that the consistency problem is NP-hard. Even if one cannot solve the problem efficiently in general, a natural question is whether one can at least weaken the independence given the label assumption in a non-trivial way and still get an efficient algorithm for this class [</w:t>
-      </w:r>
-      <w:proofErr w:type="spellStart"/>
-      <w:r>
-        <w:rPr>
-          <w:rFonts w:ascii="Times New Roman" w:hAnsi="Times New Roman" w:cs="Times New Roman"/>
-          <w:sz w:val="24"/>
-          <w:szCs w:val="24"/>
-        </w:rPr>
-        <w:t>Balcan</w:t>
-      </w:r>
-      <w:proofErr w:type="spellEnd"/>
-      <w:r>
-        <w:rPr>
-          <w:rFonts w:ascii="Times New Roman" w:hAnsi="Times New Roman" w:cs="Times New Roman"/>
-          <w:sz w:val="24"/>
-          <w:szCs w:val="24"/>
-        </w:rPr>
-        <w:t xml:space="preserve"> and Blum, </w:t>
-      </w:r>
-      <w:proofErr w:type="spellStart"/>
-      <w:r>
-        <w:rPr>
-          <w:rFonts w:ascii="Times New Roman" w:hAnsi="Times New Roman" w:cs="Times New Roman"/>
-          <w:sz w:val="24"/>
-          <w:szCs w:val="24"/>
-        </w:rPr>
-        <w:t>n.d.</w:t>
-      </w:r>
-      <w:proofErr w:type="spellEnd"/>
-      <w:r>
-        <w:rPr>
-          <w:rFonts w:ascii="Times New Roman" w:hAnsi="Times New Roman" w:cs="Times New Roman"/>
-          <w:sz w:val="24"/>
-          <w:szCs w:val="24"/>
-        </w:rPr>
-        <w:t>].</w:t>
+        <w:t>One specific open problems in semi-supervised learning is the co-training with linear separators which is known that the consistency problem is NP-hard. Even if one cannot solve the problem efficiently in general, a natural question is whether one can at least weaken the independence given the label assumption in a non-trivial way and still get an efficient algorithm for this class [Balcan and Blum, n.d.].</w:t>
       </w:r>
     </w:p>
     <w:p>
@@ -876,36 +727,8 @@
           <w:sz w:val="24"/>
           <w:szCs w:val="24"/>
         </w:rPr>
-        <w:t>lassification [</w:t>
-      </w:r>
-      <w:proofErr w:type="spellStart"/>
-      <w:r>
-        <w:rPr>
-          <w:rFonts w:ascii="Times New Roman" w:hAnsi="Times New Roman" w:cs="Times New Roman"/>
-          <w:sz w:val="24"/>
-          <w:szCs w:val="24"/>
-        </w:rPr>
-        <w:t>Duin</w:t>
-      </w:r>
-      <w:proofErr w:type="spellEnd"/>
-      <w:r>
-        <w:rPr>
-          <w:rFonts w:ascii="Times New Roman" w:hAnsi="Times New Roman" w:cs="Times New Roman"/>
-          <w:sz w:val="24"/>
-          <w:szCs w:val="24"/>
-        </w:rPr>
-        <w:t xml:space="preserve"> and </w:t>
-      </w:r>
-      <w:proofErr w:type="spellStart"/>
-      <w:r>
-        <w:rPr>
-          <w:rFonts w:ascii="Times New Roman" w:hAnsi="Times New Roman" w:cs="Times New Roman"/>
-          <w:sz w:val="24"/>
-          <w:szCs w:val="24"/>
-        </w:rPr>
-        <w:t>Juszczak</w:t>
-      </w:r>
-      <w:proofErr w:type="spellEnd"/>
+        <w:t>lassification [Duin and Juszczak</w:t>
+      </w:r>
       <w:r>
         <w:rPr>
           <w:rFonts w:ascii="Times New Roman" w:hAnsi="Times New Roman" w:cs="Times New Roman"/>
@@ -1227,27 +1050,7 @@
           <w:szCs w:val="24"/>
           <w:shd w:val="clear" w:color="auto" w:fill="FFFFFF"/>
         </w:rPr>
-        <w:t xml:space="preserve"> will be pushed to the inappropriate expressions feature collection. Then, the </w:t>
-      </w:r>
-      <w:proofErr w:type="spellStart"/>
-      <w:r>
-        <w:rPr>
-          <w:rFonts w:ascii="Times New Roman" w:hAnsi="Times New Roman" w:cs="Times New Roman"/>
-          <w:sz w:val="24"/>
-          <w:szCs w:val="24"/>
-          <w:shd w:val="clear" w:color="auto" w:fill="FFFFFF"/>
-        </w:rPr>
-        <w:t>synsets</w:t>
-      </w:r>
-      <w:proofErr w:type="spellEnd"/>
-      <w:r>
-        <w:rPr>
-          <w:rFonts w:ascii="Times New Roman" w:hAnsi="Times New Roman" w:cs="Times New Roman"/>
-          <w:sz w:val="24"/>
-          <w:szCs w:val="24"/>
-          <w:shd w:val="clear" w:color="auto" w:fill="FFFFFF"/>
-        </w:rPr>
-        <w:t xml:space="preserve"> of the sampled inappropriate word will be sampled as training data again. The process of the recognition of inappropriate expression </w:t>
+        <w:t xml:space="preserve"> will be pushed to the inappropriate expressions feature collection. Then, the synsets of the sampled inappropriate word will be sampled as training data again. The process of the recognition of inappropriate expression </w:t>
       </w:r>
       <w:r>
         <w:rPr>
@@ -1789,17 +1592,7 @@
           <w:szCs w:val="24"/>
           <w:shd w:val="clear" w:color="auto" w:fill="FFFFFF"/>
         </w:rPr>
-        <w:t xml:space="preserve"> of Inappropriate Expression between the expert and the system in terms </w:t>
-      </w:r>
-      <w:proofErr w:type="gramStart"/>
-      <w:r>
-        <w:rPr>
-          <w:rFonts w:ascii="Times New Roman" w:hAnsi="Times New Roman" w:cs="Times New Roman"/>
-          <w:sz w:val="24"/>
-          <w:szCs w:val="24"/>
-          <w:shd w:val="clear" w:color="auto" w:fill="FFFFFF"/>
-        </w:rPr>
-        <w:t>of</w:t>
+        <w:t xml:space="preserve"> of Inappropriate Expression between the expert and the system in terms of</w:t>
       </w:r>
       <w:r>
         <w:rPr>
@@ -1810,7 +1603,6 @@
         </w:rPr>
         <w:t>:</w:t>
       </w:r>
-      <w:proofErr w:type="gramEnd"/>
     </w:p>
     <w:p>
       <w:pPr>
@@ -2017,17 +1809,7 @@
           <w:szCs w:val="24"/>
           <w:shd w:val="clear" w:color="auto" w:fill="FFFFFF"/>
         </w:rPr>
-        <w:t xml:space="preserve"> in terms </w:t>
-      </w:r>
-      <w:proofErr w:type="gramStart"/>
-      <w:r>
-        <w:rPr>
-          <w:rFonts w:ascii="Times New Roman" w:hAnsi="Times New Roman" w:cs="Times New Roman"/>
-          <w:sz w:val="24"/>
-          <w:szCs w:val="24"/>
-          <w:shd w:val="clear" w:color="auto" w:fill="FFFFFF"/>
-        </w:rPr>
-        <w:t>of</w:t>
+        <w:t xml:space="preserve"> in terms of</w:t>
       </w:r>
       <w:r>
         <w:rPr>
@@ -2038,7 +1820,6 @@
         </w:rPr>
         <w:t>:</w:t>
       </w:r>
-      <w:proofErr w:type="gramEnd"/>
     </w:p>
     <w:p>
       <w:pPr>
@@ -2263,6 +2044,8 @@
           <w:shd w:val="clear" w:color="auto" w:fill="FFFFFF"/>
         </w:rPr>
       </w:pPr>
+      <w:bookmarkStart w:id="0" w:name="_GoBack"/>
+      <w:bookmarkEnd w:id="0"/>
       <w:r>
         <w:rPr>
           <w:rFonts w:ascii="Times New Roman" w:hAnsi="Times New Roman" w:cs="Times New Roman"/>
@@ -2310,34 +2093,7 @@
           <w:szCs w:val="24"/>
           <w:shd w:val="clear" w:color="auto" w:fill="FFFFFF"/>
         </w:rPr>
-        <w:t>a</w:t>
-      </w:r>
-      <w:r>
-        <w:rPr>
-          <w:rFonts w:ascii="Times New Roman" w:hAnsi="Times New Roman" w:cs="Times New Roman"/>
-          <w:sz w:val="24"/>
-          <w:szCs w:val="24"/>
-          <w:shd w:val="clear" w:color="auto" w:fill="FFFFFF"/>
-        </w:rPr>
-        <w:t>.</w:t>
-      </w:r>
-      <w:r>
-        <w:rPr>
-          <w:rFonts w:ascii="Times New Roman" w:hAnsi="Times New Roman" w:cs="Times New Roman"/>
-          <w:sz w:val="24"/>
-          <w:szCs w:val="24"/>
-          <w:shd w:val="clear" w:color="auto" w:fill="FFFFFF"/>
-        </w:rPr>
-        <w:t>)</w:t>
-      </w:r>
-      <w:r>
-        <w:rPr>
-          <w:rFonts w:ascii="Times New Roman" w:hAnsi="Times New Roman" w:cs="Times New Roman"/>
-          <w:sz w:val="24"/>
-          <w:szCs w:val="24"/>
-          <w:shd w:val="clear" w:color="auto" w:fill="FFFFFF"/>
-        </w:rPr>
-        <w:t xml:space="preserve"> Recognition of Inappropriate expressions.</w:t>
+        <w:t>a.) Recognition of Inappropriate expressions.</w:t>
       </w:r>
     </w:p>
     <w:p>
@@ -2359,34 +2115,7 @@
           <w:szCs w:val="24"/>
           <w:shd w:val="clear" w:color="auto" w:fill="FFFFFF"/>
         </w:rPr>
-        <w:t>b</w:t>
-      </w:r>
-      <w:r>
-        <w:rPr>
-          <w:rFonts w:ascii="Times New Roman" w:hAnsi="Times New Roman" w:cs="Times New Roman"/>
-          <w:sz w:val="24"/>
-          <w:szCs w:val="24"/>
-          <w:shd w:val="clear" w:color="auto" w:fill="FFFFFF"/>
-        </w:rPr>
-        <w:t>.</w:t>
-      </w:r>
-      <w:r>
-        <w:rPr>
-          <w:rFonts w:ascii="Times New Roman" w:hAnsi="Times New Roman" w:cs="Times New Roman"/>
-          <w:sz w:val="24"/>
-          <w:szCs w:val="24"/>
-          <w:shd w:val="clear" w:color="auto" w:fill="FFFFFF"/>
-        </w:rPr>
-        <w:t>)</w:t>
-      </w:r>
-      <w:r>
-        <w:rPr>
-          <w:rFonts w:ascii="Times New Roman" w:hAnsi="Times New Roman" w:cs="Times New Roman"/>
-          <w:sz w:val="24"/>
-          <w:szCs w:val="24"/>
-          <w:shd w:val="clear" w:color="auto" w:fill="FFFFFF"/>
-        </w:rPr>
-        <w:t xml:space="preserve"> Recognition of Appropriate expressions.</w:t>
+        <w:t>b.) Recognition of Appropriate expressions.</w:t>
       </w:r>
     </w:p>
     <w:p>
@@ -2439,43 +2168,7 @@
           <w:szCs w:val="24"/>
           <w:shd w:val="clear" w:color="auto" w:fill="FFFFFF"/>
         </w:rPr>
-        <w:t>a</w:t>
-      </w:r>
-      <w:r>
-        <w:rPr>
-          <w:rFonts w:ascii="Times New Roman" w:hAnsi="Times New Roman" w:cs="Times New Roman"/>
-          <w:sz w:val="24"/>
-          <w:szCs w:val="24"/>
-          <w:shd w:val="clear" w:color="auto" w:fill="FFFFFF"/>
-        </w:rPr>
-        <w:t>.</w:t>
-      </w:r>
-      <w:r>
-        <w:rPr>
-          <w:rFonts w:ascii="Times New Roman" w:hAnsi="Times New Roman" w:cs="Times New Roman"/>
-          <w:sz w:val="24"/>
-          <w:szCs w:val="24"/>
-          <w:shd w:val="clear" w:color="auto" w:fill="FFFFFF"/>
-        </w:rPr>
-        <w:t>)</w:t>
-      </w:r>
-      <w:r>
-        <w:rPr>
-          <w:rFonts w:ascii="Times New Roman" w:hAnsi="Times New Roman" w:cs="Times New Roman"/>
-          <w:sz w:val="24"/>
-          <w:szCs w:val="24"/>
-          <w:shd w:val="clear" w:color="auto" w:fill="FFFFFF"/>
-        </w:rPr>
-        <w:t xml:space="preserve"> Recognitio</w:t>
-      </w:r>
-      <w:r>
-        <w:rPr>
-          <w:rFonts w:ascii="Times New Roman" w:hAnsi="Times New Roman" w:cs="Times New Roman"/>
-          <w:sz w:val="24"/>
-          <w:szCs w:val="24"/>
-          <w:shd w:val="clear" w:color="auto" w:fill="FFFFFF"/>
-        </w:rPr>
-        <w:t>n of Inappropriate expressions.</w:t>
+        <w:t>a.) Recognition of Inappropriate expressions.</w:t>
       </w:r>
     </w:p>
     <w:p>
@@ -2497,34 +2190,7 @@
           <w:szCs w:val="24"/>
           <w:shd w:val="clear" w:color="auto" w:fill="FFFFFF"/>
         </w:rPr>
-        <w:t>b</w:t>
-      </w:r>
-      <w:r>
-        <w:rPr>
-          <w:rFonts w:ascii="Times New Roman" w:hAnsi="Times New Roman" w:cs="Times New Roman"/>
-          <w:sz w:val="24"/>
-          <w:szCs w:val="24"/>
-          <w:shd w:val="clear" w:color="auto" w:fill="FFFFFF"/>
-        </w:rPr>
-        <w:t>.</w:t>
-      </w:r>
-      <w:r>
-        <w:rPr>
-          <w:rFonts w:ascii="Times New Roman" w:hAnsi="Times New Roman" w:cs="Times New Roman"/>
-          <w:sz w:val="24"/>
-          <w:szCs w:val="24"/>
-          <w:shd w:val="clear" w:color="auto" w:fill="FFFFFF"/>
-        </w:rPr>
-        <w:t>)</w:t>
-      </w:r>
-      <w:r>
-        <w:rPr>
-          <w:rFonts w:ascii="Times New Roman" w:hAnsi="Times New Roman" w:cs="Times New Roman"/>
-          <w:sz w:val="24"/>
-          <w:szCs w:val="24"/>
-          <w:shd w:val="clear" w:color="auto" w:fill="FFFFFF"/>
-        </w:rPr>
-        <w:t xml:space="preserve"> Recognition of Appropriate expressions.</w:t>
+        <w:t>b.) Recognition of Appropriate expressions.</w:t>
       </w:r>
     </w:p>
     <w:p>
@@ -2617,43 +2283,7 @@
           <w:sz w:val="24"/>
           <w:szCs w:val="24"/>
         </w:rPr>
-        <w:t xml:space="preserve">The system will be deployed as a Java Application. The system will be dependent of the tools such as </w:t>
-      </w:r>
-      <w:proofErr w:type="spellStart"/>
-      <w:r>
-        <w:rPr>
-          <w:rFonts w:ascii="Times New Roman" w:hAnsi="Times New Roman" w:cs="Times New Roman"/>
-          <w:sz w:val="24"/>
-          <w:szCs w:val="24"/>
-        </w:rPr>
-        <w:t>WordNet</w:t>
-      </w:r>
-      <w:proofErr w:type="spellEnd"/>
-      <w:r>
-        <w:rPr>
-          <w:rFonts w:ascii="Times New Roman" w:hAnsi="Times New Roman" w:cs="Times New Roman"/>
-          <w:sz w:val="24"/>
-          <w:szCs w:val="24"/>
-        </w:rPr>
-        <w:t xml:space="preserve">, </w:t>
-      </w:r>
-      <w:proofErr w:type="spellStart"/>
-      <w:r>
-        <w:rPr>
-          <w:rFonts w:ascii="Times New Roman" w:hAnsi="Times New Roman" w:cs="Times New Roman"/>
-          <w:sz w:val="24"/>
-          <w:szCs w:val="24"/>
-        </w:rPr>
-        <w:t>SentiWordNet</w:t>
-      </w:r>
-      <w:proofErr w:type="spellEnd"/>
-      <w:r>
-        <w:rPr>
-          <w:rFonts w:ascii="Times New Roman" w:hAnsi="Times New Roman" w:cs="Times New Roman"/>
-          <w:sz w:val="24"/>
-          <w:szCs w:val="24"/>
-        </w:rPr>
-        <w:t>,</w:t>
+        <w:t>The system will be deployed as a Java Application. The system will be dependent of the tools such as WordNet, SentiWordNet,</w:t>
       </w:r>
       <w:r>
         <w:rPr>
@@ -2752,8 +2382,6 @@
           <w:szCs w:val="24"/>
         </w:rPr>
       </w:pPr>
-      <w:bookmarkStart w:id="0" w:name="_GoBack"/>
-      <w:bookmarkEnd w:id="0"/>
       <w:r>
         <w:rPr>
           <w:rFonts w:ascii="Times New Roman" w:hAnsi="Times New Roman" w:cs="Times New Roman"/>
@@ -3106,23 +2734,13 @@
         </w:rPr>
         <w:t xml:space="preserve">e internet because some articles found on </w:t>
       </w:r>
-      <w:proofErr w:type="spellStart"/>
-      <w:r>
-        <w:rPr>
-          <w:rFonts w:ascii="Times New Roman" w:hAnsi="Times New Roman" w:cs="Times New Roman"/>
-          <w:sz w:val="24"/>
-          <w:szCs w:val="24"/>
-        </w:rPr>
-        <w:t>google</w:t>
-      </w:r>
-      <w:proofErr w:type="spellEnd"/>
-      <w:r>
-        <w:rPr>
-          <w:rFonts w:ascii="Times New Roman" w:hAnsi="Times New Roman" w:cs="Times New Roman"/>
-          <w:sz w:val="24"/>
-          <w:szCs w:val="24"/>
-        </w:rPr>
-        <w:t xml:space="preserve"> are not appropriate </w:t>
+      <w:r>
+        <w:rPr>
+          <w:rFonts w:ascii="Times New Roman" w:hAnsi="Times New Roman" w:cs="Times New Roman"/>
+          <w:sz w:val="24"/>
+          <w:szCs w:val="24"/>
+        </w:rPr>
+        <w:t xml:space="preserve">google are not appropriate </w:t>
       </w:r>
       <w:r>
         <w:rPr>
@@ -3576,77 +3194,13 @@
           <w:szCs w:val="24"/>
         </w:rPr>
       </w:pPr>
-      <w:proofErr w:type="spellStart"/>
-      <w:r>
-        <w:rPr>
-          <w:rFonts w:ascii="Times New Roman" w:hAnsi="Times New Roman" w:cs="Times New Roman"/>
-          <w:sz w:val="24"/>
-          <w:szCs w:val="24"/>
-        </w:rPr>
-        <w:t>SentiWordNet</w:t>
-      </w:r>
-      <w:proofErr w:type="spellEnd"/>
-      <w:r>
-        <w:rPr>
-          <w:rFonts w:ascii="Times New Roman" w:hAnsi="Times New Roman" w:cs="Times New Roman"/>
-          <w:sz w:val="24"/>
-          <w:szCs w:val="24"/>
-        </w:rPr>
-        <w:t xml:space="preserve"> - is a lexical resource for opinion mining. </w:t>
-      </w:r>
-      <w:proofErr w:type="spellStart"/>
-      <w:r>
-        <w:rPr>
-          <w:rFonts w:ascii="Times New Roman" w:hAnsi="Times New Roman" w:cs="Times New Roman"/>
-          <w:sz w:val="24"/>
-          <w:szCs w:val="24"/>
-        </w:rPr>
-        <w:t>SentiWordNet</w:t>
-      </w:r>
-      <w:proofErr w:type="spellEnd"/>
-      <w:r>
-        <w:rPr>
-          <w:rFonts w:ascii="Times New Roman" w:hAnsi="Times New Roman" w:cs="Times New Roman"/>
-          <w:sz w:val="24"/>
-          <w:szCs w:val="24"/>
-        </w:rPr>
-        <w:t xml:space="preserve"> assigns to each </w:t>
-      </w:r>
-      <w:proofErr w:type="spellStart"/>
-      <w:r>
-        <w:rPr>
-          <w:rFonts w:ascii="Times New Roman" w:hAnsi="Times New Roman" w:cs="Times New Roman"/>
-          <w:sz w:val="24"/>
-          <w:szCs w:val="24"/>
-        </w:rPr>
-        <w:t>synset</w:t>
-      </w:r>
-      <w:proofErr w:type="spellEnd"/>
-      <w:r>
-        <w:rPr>
-          <w:rFonts w:ascii="Times New Roman" w:hAnsi="Times New Roman" w:cs="Times New Roman"/>
-          <w:sz w:val="24"/>
-          <w:szCs w:val="24"/>
-        </w:rPr>
-        <w:t xml:space="preserve"> of </w:t>
-      </w:r>
-      <w:proofErr w:type="spellStart"/>
-      <w:r>
-        <w:rPr>
-          <w:rFonts w:ascii="Times New Roman" w:hAnsi="Times New Roman" w:cs="Times New Roman"/>
-          <w:sz w:val="24"/>
-          <w:szCs w:val="24"/>
-        </w:rPr>
-        <w:t>WordNet</w:t>
-      </w:r>
-      <w:proofErr w:type="spellEnd"/>
-      <w:r>
-        <w:rPr>
-          <w:rFonts w:ascii="Times New Roman" w:hAnsi="Times New Roman" w:cs="Times New Roman"/>
-          <w:sz w:val="24"/>
-          <w:szCs w:val="24"/>
-        </w:rPr>
-        <w:t xml:space="preserve"> three sentiment scores: positivity, negativity, objectivity.</w:t>
+      <w:r>
+        <w:rPr>
+          <w:rFonts w:ascii="Times New Roman" w:hAnsi="Times New Roman" w:cs="Times New Roman"/>
+          <w:sz w:val="24"/>
+          <w:szCs w:val="24"/>
+        </w:rPr>
+        <w:t>SentiWordNet - is a lexical resource for opinion mining. SentiWordNet assigns to each synset of WordNet three sentiment scores: positivity, negativity, objectivity.</w:t>
       </w:r>
     </w:p>
     <w:p>
@@ -3686,23 +3240,13 @@
           <w:szCs w:val="24"/>
         </w:rPr>
       </w:pPr>
-      <w:proofErr w:type="spellStart"/>
-      <w:r>
-        <w:rPr>
-          <w:rFonts w:ascii="Times New Roman" w:hAnsi="Times New Roman" w:cs="Times New Roman"/>
-          <w:sz w:val="24"/>
-          <w:szCs w:val="24"/>
-        </w:rPr>
-        <w:t>WordNet</w:t>
-      </w:r>
-      <w:proofErr w:type="spellEnd"/>
-      <w:r>
-        <w:rPr>
-          <w:rFonts w:ascii="Times New Roman" w:hAnsi="Times New Roman" w:cs="Times New Roman"/>
-          <w:sz w:val="24"/>
-          <w:szCs w:val="24"/>
-        </w:rPr>
-        <w:t xml:space="preserve"> - </w:t>
+      <w:r>
+        <w:rPr>
+          <w:rFonts w:ascii="Times New Roman" w:hAnsi="Times New Roman" w:cs="Times New Roman"/>
+          <w:sz w:val="24"/>
+          <w:szCs w:val="24"/>
+        </w:rPr>
+        <w:t xml:space="preserve">WordNet - </w:t>
       </w:r>
       <w:r>
         <w:rPr>
@@ -3899,7 +3443,6 @@
         </w:rPr>
         <w:t> </w:t>
       </w:r>
-      <w:proofErr w:type="spellStart"/>
       <w:r>
         <w:rPr>
           <w:rFonts w:ascii="Times New Roman" w:hAnsi="Times New Roman" w:cs="Times New Roman"/>
@@ -3911,7 +3454,6 @@
         </w:rPr>
         <w:t>synsets</w:t>
       </w:r>
-      <w:proofErr w:type="spellEnd"/>
       <w:r>
         <w:rPr>
           <w:rFonts w:ascii="Times New Roman" w:hAnsi="Times New Roman" w:cs="Times New Roman"/>
@@ -4088,53 +3630,13 @@
         </w:rPr>
       </w:pPr>
       <w:r>
-        <w:t>Inappropriate Expression is something that is not within the bounds of what is considered appropriate or socially acceptable [</w:t>
-      </w:r>
-      <w:proofErr w:type="spellStart"/>
-      <w:r>
-        <w:t>YourDictionary</w:t>
-      </w:r>
-      <w:proofErr w:type="spellEnd"/>
-      <w:r>
-        <w:t xml:space="preserve">, </w:t>
-      </w:r>
-      <w:proofErr w:type="spellStart"/>
-      <w:r>
-        <w:t>n.d.</w:t>
-      </w:r>
-      <w:proofErr w:type="spellEnd"/>
-      <w:r>
-        <w:t>].</w:t>
+        <w:t>Inappropriate Expression is something that is not within the bounds of what is considered appropriate or socially acceptable [YourDictionary, n.d.].</w:t>
       </w:r>
       <w:r>
         <w:t xml:space="preserve"> Inappropriate expression includes information that upset </w:t>
       </w:r>
       <w:r>
-        <w:t xml:space="preserve">us or information that might lead or tempt us into unlawful or dangerous behavior. This could be content containing swearing, </w:t>
-      </w:r>
-      <w:proofErr w:type="spellStart"/>
-      <w:r>
-        <w:t>unmoderated</w:t>
-      </w:r>
-      <w:proofErr w:type="spellEnd"/>
-      <w:r>
-        <w:t xml:space="preserve"> </w:t>
-      </w:r>
-      <w:proofErr w:type="spellStart"/>
-      <w:r>
-        <w:t>chatrooms</w:t>
-      </w:r>
-      <w:proofErr w:type="spellEnd"/>
-      <w:r>
-        <w:t xml:space="preserve"> where there’s no one supervising the conversation and barring unsuitable comments and sexual explicit comments [Inappropriate Content, [</w:t>
-      </w:r>
-      <w:proofErr w:type="spellStart"/>
-      <w:r>
-        <w:t>n.d.</w:t>
-      </w:r>
-      <w:proofErr w:type="spellEnd"/>
-      <w:r>
-        <w:t>].</w:t>
+        <w:t>us or information that might lead or tempt us into unlawful or dangerous behavior. This could be content containing swearing, unmoderated chatrooms where there’s no one supervising the conversation and barring unsuitable comments and sexual explicit comments [Inappropriate Content, [n.d.].</w:t>
       </w:r>
       <w:r>
         <w:t xml:space="preserve"> </w:t>
@@ -4323,21 +3825,12 @@
         </w:rPr>
         <w:t> </w:t>
       </w:r>
-      <w:proofErr w:type="gramStart"/>
       <w:r>
         <w:rPr>
           <w:bCs/>
           <w:color w:val="252525"/>
         </w:rPr>
-        <w:t>lewd</w:t>
-      </w:r>
-      <w:proofErr w:type="gramEnd"/>
-      <w:r>
-        <w:rPr>
-          <w:bCs/>
-          <w:color w:val="252525"/>
-        </w:rPr>
-        <w:t xml:space="preserve"> language</w:t>
+        <w:t>lewd language</w:t>
       </w:r>
       <w:r>
         <w:rPr>
@@ -4673,43 +4166,7 @@
           <w:sz w:val="24"/>
           <w:szCs w:val="24"/>
         </w:rPr>
-        <w:t xml:space="preserve"> [</w:t>
-      </w:r>
-      <w:proofErr w:type="spellStart"/>
-      <w:r>
-        <w:rPr>
-          <w:rFonts w:ascii="Times New Roman" w:hAnsi="Times New Roman" w:cs="Times New Roman"/>
-          <w:sz w:val="24"/>
-          <w:szCs w:val="24"/>
-        </w:rPr>
-        <w:t>Efron</w:t>
-      </w:r>
-      <w:proofErr w:type="spellEnd"/>
-      <w:r>
-        <w:rPr>
-          <w:rFonts w:ascii="Times New Roman" w:hAnsi="Times New Roman" w:cs="Times New Roman"/>
-          <w:sz w:val="24"/>
-          <w:szCs w:val="24"/>
-        </w:rPr>
-        <w:t xml:space="preserve"> and </w:t>
-      </w:r>
-      <w:proofErr w:type="spellStart"/>
-      <w:r>
-        <w:rPr>
-          <w:rFonts w:ascii="Times New Roman" w:hAnsi="Times New Roman" w:cs="Times New Roman"/>
-          <w:sz w:val="24"/>
-          <w:szCs w:val="24"/>
-        </w:rPr>
-        <w:t>Tibshirani</w:t>
-      </w:r>
-      <w:proofErr w:type="spellEnd"/>
-      <w:r>
-        <w:rPr>
-          <w:rFonts w:ascii="Times New Roman" w:hAnsi="Times New Roman" w:cs="Times New Roman"/>
-          <w:sz w:val="24"/>
-          <w:szCs w:val="24"/>
-        </w:rPr>
-        <w:t>, 1993]</w:t>
+        <w:t xml:space="preserve"> [Efron and Tibshirani, 1993]</w:t>
       </w:r>
       <w:r>
         <w:rPr>
@@ -4745,25 +4202,7 @@
           <w:sz w:val="24"/>
           <w:szCs w:val="24"/>
         </w:rPr>
-        <w:t xml:space="preserve">With the bootstrap method, the basic sample is treated as the population and a Monte Carlo-style procedure is conducted on it. This is done by randomly drawing a large number of ‘resamples’ of size n from this original sample (of size n either) with replacement. So, although each resample will have the same number of elements as the original sample, it could include some of the original data points more than once, and some not included. Therefore, each of these resamples will randomly depart from the original sample. And because the elements in these resamples vary slightly, the statistic G*, calculated from one of these resample will take on slightly different values. The central assertion of the bootstrap method is that the relative frequency distribution of these G*’s is an estimate of the sampling distribution of G [The Original Bootstrap Method, </w:t>
-      </w:r>
-      <w:proofErr w:type="spellStart"/>
-      <w:r>
-        <w:rPr>
-          <w:rFonts w:ascii="Times New Roman" w:hAnsi="Times New Roman" w:cs="Times New Roman"/>
-          <w:sz w:val="24"/>
-          <w:szCs w:val="24"/>
-        </w:rPr>
-        <w:t>n.d.</w:t>
-      </w:r>
-      <w:proofErr w:type="spellEnd"/>
-      <w:r>
-        <w:rPr>
-          <w:rFonts w:ascii="Times New Roman" w:hAnsi="Times New Roman" w:cs="Times New Roman"/>
-          <w:sz w:val="24"/>
-          <w:szCs w:val="24"/>
-        </w:rPr>
-        <w:t>].</w:t>
+        <w:t>With the bootstrap method, the basic sample is treated as the population and a Monte Carlo-style procedure is conducted on it. This is done by randomly drawing a large number of ‘resamples’ of size n from this original sample (of size n either) with replacement. So, although each resample will have the same number of elements as the original sample, it could include some of the original data points more than once, and some not included. Therefore, each of these resamples will randomly depart from the original sample. And because the elements in these resamples vary slightly, the statistic G*, calculated from one of these resample will take on slightly different values. The central assertion of the bootstrap method is that the relative frequency distribution of these G*’s is an estimate of the sampling distribution of G [The Original Bootstrap Method, n.d.].</w:t>
       </w:r>
     </w:p>
     <w:p>
@@ -5037,27 +4476,7 @@
           <w:szCs w:val="24"/>
           <w:shd w:val="clear" w:color="auto" w:fill="FFFFFF"/>
         </w:rPr>
-        <w:t xml:space="preserve">(with completely labeled training data). Many machine-learning researchers have found that unlabeled data, when used in conjunction with a small amount of labeled data, can produce considerable improvement in learning accuracy [Wikipedia, </w:t>
-      </w:r>
-      <w:proofErr w:type="spellStart"/>
-      <w:r>
-        <w:rPr>
-          <w:rFonts w:ascii="Times New Roman" w:hAnsi="Times New Roman" w:cs="Times New Roman"/>
-          <w:sz w:val="24"/>
-          <w:szCs w:val="24"/>
-          <w:shd w:val="clear" w:color="auto" w:fill="FFFFFF"/>
-        </w:rPr>
-        <w:t>n.d.</w:t>
-      </w:r>
-      <w:proofErr w:type="spellEnd"/>
-      <w:r>
-        <w:rPr>
-          <w:rFonts w:ascii="Times New Roman" w:hAnsi="Times New Roman" w:cs="Times New Roman"/>
-          <w:sz w:val="24"/>
-          <w:szCs w:val="24"/>
-          <w:shd w:val="clear" w:color="auto" w:fill="FFFFFF"/>
-        </w:rPr>
-        <w:t>].</w:t>
+        <w:t>(with completely labeled training data). Many machine-learning researchers have found that unlabeled data, when used in conjunction with a small amount of labeled data, can produce considerable improvement in learning accuracy [Wikipedia, n.d.].</w:t>
       </w:r>
     </w:p>
     <w:p>
@@ -5178,9 +4597,8 @@
           <w:szCs w:val="24"/>
           <w:shd w:val="clear" w:color="auto" w:fill="FFFFFF"/>
         </w:rPr>
-        <w:t>community in the early 1960s, [</w:t>
-      </w:r>
-      <w:proofErr w:type="spellStart"/>
+        <w:t>community in the early 1960s, [Norvig</w:t>
+      </w:r>
       <w:r>
         <w:rPr>
           <w:rFonts w:ascii="Times New Roman" w:hAnsi="Times New Roman" w:cs="Times New Roman"/>
@@ -5189,9 +4607,8 @@
           <w:szCs w:val="24"/>
           <w:shd w:val="clear" w:color="auto" w:fill="FFFFFF"/>
         </w:rPr>
-        <w:t>Norvig</w:t>
-      </w:r>
-      <w:proofErr w:type="spellEnd"/>
+        <w:t xml:space="preserve"> and Russell</w:t>
+      </w:r>
       <w:r>
         <w:rPr>
           <w:rFonts w:ascii="Times New Roman" w:hAnsi="Times New Roman" w:cs="Times New Roman"/>
@@ -5200,17 +4617,28 @@
           <w:szCs w:val="24"/>
           <w:shd w:val="clear" w:color="auto" w:fill="FFFFFF"/>
         </w:rPr>
-        <w:t xml:space="preserve"> and Russell</w:t>
-      </w:r>
-      <w:r>
-        <w:rPr>
+        <w:t xml:space="preserve"> et.al., 2003]</w:t>
+      </w:r>
+      <w:r>
+        <w:rPr>
+          <w:rStyle w:val="apple-converted-space"/>
           <w:rFonts w:ascii="Times New Roman" w:hAnsi="Times New Roman" w:cs="Times New Roman"/>
           <w:color w:val="252525"/>
           <w:sz w:val="24"/>
           <w:szCs w:val="24"/>
           <w:shd w:val="clear" w:color="auto" w:fill="FFFFFF"/>
         </w:rPr>
-        <w:t xml:space="preserve"> et.al., 2003]</w:t>
+        <w:t> </w:t>
+      </w:r>
+      <w:r>
+        <w:rPr>
+          <w:rFonts w:ascii="Times New Roman" w:hAnsi="Times New Roman" w:cs="Times New Roman"/>
+          <w:color w:val="252525"/>
+          <w:sz w:val="24"/>
+          <w:szCs w:val="24"/>
+          <w:shd w:val="clear" w:color="auto" w:fill="FFFFFF"/>
+        </w:rPr>
+        <w:t>and remains a popular (baseline) method for</w:t>
       </w:r>
       <w:r>
         <w:rPr>
@@ -5226,12 +4654,21 @@
       <w:r>
         <w:rPr>
           <w:rFonts w:ascii="Times New Roman" w:hAnsi="Times New Roman" w:cs="Times New Roman"/>
+          <w:sz w:val="24"/>
+          <w:szCs w:val="24"/>
+          <w:shd w:val="clear" w:color="auto" w:fill="FFFFFF"/>
+        </w:rPr>
+        <w:t>text categorization</w:t>
+      </w:r>
+      <w:r>
+        <w:rPr>
+          <w:rFonts w:ascii="Times New Roman" w:hAnsi="Times New Roman" w:cs="Times New Roman"/>
           <w:color w:val="252525"/>
           <w:sz w:val="24"/>
           <w:szCs w:val="24"/>
           <w:shd w:val="clear" w:color="auto" w:fill="FFFFFF"/>
         </w:rPr>
-        <w:t>and remains a popular (baseline) method for</w:t>
+        <w:t>, the problem of judging documents as belonging to one category or the other (such as</w:t>
       </w:r>
       <w:r>
         <w:rPr>
@@ -5251,7 +4688,7 @@
           <w:szCs w:val="24"/>
           <w:shd w:val="clear" w:color="auto" w:fill="FFFFFF"/>
         </w:rPr>
-        <w:t>text categorization</w:t>
+        <w:t>spam or legitimate</w:t>
       </w:r>
       <w:r>
         <w:rPr>
@@ -5261,7 +4698,7 @@
           <w:szCs w:val="24"/>
           <w:shd w:val="clear" w:color="auto" w:fill="FFFFFF"/>
         </w:rPr>
-        <w:t>, the problem of judging documents as belonging to one category or the other (such as</w:t>
+        <w:t>, sports or politics, etc.) with</w:t>
       </w:r>
       <w:r>
         <w:rPr>
@@ -5281,17 +4718,28 @@
           <w:szCs w:val="24"/>
           <w:shd w:val="clear" w:color="auto" w:fill="FFFFFF"/>
         </w:rPr>
-        <w:t>spam or legitimate</w:t>
-      </w:r>
-      <w:r>
-        <w:rPr>
+        <w:t>word frequencies</w:t>
+      </w:r>
+      <w:r>
+        <w:rPr>
+          <w:rStyle w:val="apple-converted-space"/>
           <w:rFonts w:ascii="Times New Roman" w:hAnsi="Times New Roman" w:cs="Times New Roman"/>
           <w:color w:val="252525"/>
           <w:sz w:val="24"/>
           <w:szCs w:val="24"/>
           <w:shd w:val="clear" w:color="auto" w:fill="FFFFFF"/>
         </w:rPr>
-        <w:t>, sports or politics, etc.) with</w:t>
+        <w:t> </w:t>
+      </w:r>
+      <w:r>
+        <w:rPr>
+          <w:rFonts w:ascii="Times New Roman" w:hAnsi="Times New Roman" w:cs="Times New Roman"/>
+          <w:color w:val="252525"/>
+          <w:sz w:val="24"/>
+          <w:szCs w:val="24"/>
+          <w:shd w:val="clear" w:color="auto" w:fill="FFFFFF"/>
+        </w:rPr>
+        <w:t>as the features. With appropriate preprocessing, it is competitive in this domain with more advanced methods including</w:t>
       </w:r>
       <w:r>
         <w:rPr>
@@ -5311,7 +4759,35 @@
           <w:szCs w:val="24"/>
           <w:shd w:val="clear" w:color="auto" w:fill="FFFFFF"/>
         </w:rPr>
-        <w:t>word frequencies</w:t>
+        <w:t xml:space="preserve">support vector machines [Karger </w:t>
+      </w:r>
+      <w:r>
+        <w:rPr>
+          <w:rFonts w:ascii="Times New Roman" w:hAnsi="Times New Roman" w:cs="Times New Roman"/>
+          <w:sz w:val="24"/>
+          <w:szCs w:val="24"/>
+          <w:shd w:val="clear" w:color="auto" w:fill="FFFFFF"/>
+        </w:rPr>
+        <w:t>et.al.</w:t>
+      </w:r>
+      <w:r>
+        <w:rPr>
+          <w:rFonts w:ascii="Times New Roman" w:hAnsi="Times New Roman" w:cs="Times New Roman"/>
+          <w:sz w:val="24"/>
+          <w:szCs w:val="24"/>
+          <w:shd w:val="clear" w:color="auto" w:fill="FFFFFF"/>
+        </w:rPr>
+        <w:t xml:space="preserve"> 2003]</w:t>
+      </w:r>
+      <w:r>
+        <w:rPr>
+          <w:rFonts w:ascii="Times New Roman" w:hAnsi="Times New Roman" w:cs="Times New Roman"/>
+          <w:color w:val="252525"/>
+          <w:sz w:val="24"/>
+          <w:szCs w:val="24"/>
+          <w:shd w:val="clear" w:color="auto" w:fill="FFFFFF"/>
+        </w:rPr>
+        <w:t>.</w:t>
       </w:r>
       <w:r>
         <w:rPr>
@@ -5332,7 +4808,7 @@
           <w:szCs w:val="24"/>
           <w:shd w:val="clear" w:color="auto" w:fill="FFFFFF"/>
         </w:rPr>
-        <w:t>as the features. With appropriate preprocessing, it is competitive in this domain with more advanced methods including</w:t>
+        <w:t>It also finds application in automatic</w:t>
       </w:r>
       <w:r>
         <w:rPr>
@@ -5352,116 +4828,7 @@
           <w:szCs w:val="24"/>
           <w:shd w:val="clear" w:color="auto" w:fill="FFFFFF"/>
         </w:rPr>
-        <w:t>support vector machines [</w:t>
-      </w:r>
-      <w:proofErr w:type="spellStart"/>
-      <w:r>
-        <w:rPr>
-          <w:rFonts w:ascii="Times New Roman" w:hAnsi="Times New Roman" w:cs="Times New Roman"/>
-          <w:sz w:val="24"/>
-          <w:szCs w:val="24"/>
-          <w:shd w:val="clear" w:color="auto" w:fill="FFFFFF"/>
-        </w:rPr>
-        <w:t>Karger</w:t>
-      </w:r>
-      <w:proofErr w:type="spellEnd"/>
-      <w:r>
-        <w:rPr>
-          <w:rFonts w:ascii="Times New Roman" w:hAnsi="Times New Roman" w:cs="Times New Roman"/>
-          <w:sz w:val="24"/>
-          <w:szCs w:val="24"/>
-          <w:shd w:val="clear" w:color="auto" w:fill="FFFFFF"/>
-        </w:rPr>
-        <w:t xml:space="preserve"> </w:t>
-      </w:r>
-      <w:r>
-        <w:rPr>
-          <w:rFonts w:ascii="Times New Roman" w:hAnsi="Times New Roman" w:cs="Times New Roman"/>
-          <w:sz w:val="24"/>
-          <w:szCs w:val="24"/>
-          <w:shd w:val="clear" w:color="auto" w:fill="FFFFFF"/>
-        </w:rPr>
-        <w:t>et.al.</w:t>
-      </w:r>
-      <w:r>
-        <w:rPr>
-          <w:rFonts w:ascii="Times New Roman" w:hAnsi="Times New Roman" w:cs="Times New Roman"/>
-          <w:sz w:val="24"/>
-          <w:szCs w:val="24"/>
-          <w:shd w:val="clear" w:color="auto" w:fill="FFFFFF"/>
-        </w:rPr>
-        <w:t xml:space="preserve"> 2003]</w:t>
-      </w:r>
-      <w:r>
-        <w:rPr>
-          <w:rFonts w:ascii="Times New Roman" w:hAnsi="Times New Roman" w:cs="Times New Roman"/>
-          <w:color w:val="252525"/>
-          <w:sz w:val="24"/>
-          <w:szCs w:val="24"/>
-          <w:shd w:val="clear" w:color="auto" w:fill="FFFFFF"/>
-        </w:rPr>
-        <w:t>.</w:t>
-      </w:r>
-      <w:r>
-        <w:rPr>
-          <w:rStyle w:val="apple-converted-space"/>
-          <w:rFonts w:ascii="Times New Roman" w:hAnsi="Times New Roman" w:cs="Times New Roman"/>
-          <w:color w:val="252525"/>
-          <w:sz w:val="24"/>
-          <w:szCs w:val="24"/>
-          <w:shd w:val="clear" w:color="auto" w:fill="FFFFFF"/>
-        </w:rPr>
-        <w:t> </w:t>
-      </w:r>
-      <w:r>
-        <w:rPr>
-          <w:rFonts w:ascii="Times New Roman" w:hAnsi="Times New Roman" w:cs="Times New Roman"/>
-          <w:color w:val="252525"/>
-          <w:sz w:val="24"/>
-          <w:szCs w:val="24"/>
-          <w:shd w:val="clear" w:color="auto" w:fill="FFFFFF"/>
-        </w:rPr>
-        <w:t>It also finds application in automatic</w:t>
-      </w:r>
-      <w:r>
-        <w:rPr>
-          <w:rStyle w:val="apple-converted-space"/>
-          <w:rFonts w:ascii="Times New Roman" w:hAnsi="Times New Roman" w:cs="Times New Roman"/>
-          <w:color w:val="252525"/>
-          <w:sz w:val="24"/>
-          <w:szCs w:val="24"/>
-          <w:shd w:val="clear" w:color="auto" w:fill="FFFFFF"/>
-        </w:rPr>
-        <w:t> </w:t>
-      </w:r>
-      <w:r>
-        <w:rPr>
-          <w:rFonts w:ascii="Times New Roman" w:hAnsi="Times New Roman" w:cs="Times New Roman"/>
-          <w:sz w:val="24"/>
-          <w:szCs w:val="24"/>
-          <w:shd w:val="clear" w:color="auto" w:fill="FFFFFF"/>
-        </w:rPr>
-        <w:t>medical diagnosis [</w:t>
-      </w:r>
-      <w:proofErr w:type="spellStart"/>
-      <w:r>
-        <w:rPr>
-          <w:rFonts w:ascii="Times New Roman" w:hAnsi="Times New Roman" w:cs="Times New Roman"/>
-          <w:sz w:val="24"/>
-          <w:szCs w:val="24"/>
-          <w:shd w:val="clear" w:color="auto" w:fill="FFFFFF"/>
-        </w:rPr>
-        <w:t>Rish</w:t>
-      </w:r>
-      <w:proofErr w:type="spellEnd"/>
-      <w:r>
-        <w:rPr>
-          <w:rFonts w:ascii="Times New Roman" w:hAnsi="Times New Roman" w:cs="Times New Roman"/>
-          <w:sz w:val="24"/>
-          <w:szCs w:val="24"/>
-          <w:shd w:val="clear" w:color="auto" w:fill="FFFFFF"/>
-        </w:rPr>
-        <w:t>, 2001]</w:t>
+        <w:t>medical diagnosis [Rish, 2001]</w:t>
       </w:r>
       <w:r>
         <w:rPr>
@@ -5550,19 +4917,8 @@
           <w:szCs w:val="24"/>
           <w:shd w:val="clear" w:color="auto" w:fill="FFFFFF"/>
         </w:rPr>
-        <w:t>closed-form expression [</w:t>
-      </w:r>
-      <w:proofErr w:type="spellStart"/>
-      <w:r>
-        <w:rPr>
-          <w:rFonts w:ascii="Times New Roman" w:hAnsi="Times New Roman" w:cs="Times New Roman"/>
-          <w:sz w:val="24"/>
-          <w:szCs w:val="24"/>
-          <w:shd w:val="clear" w:color="auto" w:fill="FFFFFF"/>
-        </w:rPr>
-        <w:t>Norvig</w:t>
-      </w:r>
-      <w:proofErr w:type="spellEnd"/>
+        <w:t>closed-form expression [Norvig</w:t>
+      </w:r>
       <w:r>
         <w:rPr>
           <w:rFonts w:ascii="Times New Roman" w:hAnsi="Times New Roman" w:cs="Times New Roman"/>
@@ -5756,29 +5112,7 @@
           <w:szCs w:val="24"/>
           <w:shd w:val="clear" w:color="auto" w:fill="FFFFFF"/>
         </w:rPr>
-        <w:t xml:space="preserve">Bullying, in both physical and cyber worlds (the latter known as cyberbullying), has been recognized as a serious national health issue among adolescents. One is being bullied or victimized when he or she is exposed repeatedly over time to negative actions on the part of others. There are wide ranges of emotions expressed in bullying traces. After manually inspecting a number of bullying traces in Twitter, our domain experts identified seven most common emotions such as anger, embarrassment, empathy, fear, pride, relief and sadness. Analyzing Social Media to Detect Cyber Bullying using Sentiment Mining found that “sentiment analysis is the task of finding the opinions of people about specific textual entities. The decision making process of people is usually affected by the opinions formed by domain authorities and the proliferation of online discussions [Bi, </w:t>
-      </w:r>
-      <w:proofErr w:type="spellStart"/>
-      <w:r>
-        <w:rPr>
-          <w:rFonts w:ascii="Times New Roman" w:hAnsi="Times New Roman" w:cs="Times New Roman"/>
-          <w:color w:val="000000"/>
-          <w:sz w:val="24"/>
-          <w:szCs w:val="24"/>
-          <w:shd w:val="clear" w:color="auto" w:fill="FFFFFF"/>
-        </w:rPr>
-        <w:t>n.d.</w:t>
-      </w:r>
-      <w:proofErr w:type="spellEnd"/>
-      <w:r>
-        <w:rPr>
-          <w:rFonts w:ascii="Times New Roman" w:hAnsi="Times New Roman" w:cs="Times New Roman"/>
-          <w:color w:val="000000"/>
-          <w:sz w:val="24"/>
-          <w:szCs w:val="24"/>
-          <w:shd w:val="clear" w:color="auto" w:fill="FFFFFF"/>
-        </w:rPr>
-        <w:t>].</w:t>
+        <w:t>Bullying, in both physical and cyber worlds (the latter known as cyberbullying), has been recognized as a serious national health issue among adolescents. One is being bullied or victimized when he or she is exposed repeatedly over time to negative actions on the part of others. There are wide ranges of emotions expressed in bullying traces. After manually inspecting a number of bullying traces in Twitter, our domain experts identified seven most common emotions such as anger, embarrassment, empathy, fear, pride, relief and sadness. Analyzing Social Media to Detect Cyber Bullying using Sentiment Mining found that “sentiment analysis is the task of finding the opinions of people about specific textual entities. The decision making process of people is usually affected by the opinions formed by domain authorities and the proliferation of online discussions [Bi, n.d.].</w:t>
       </w:r>
     </w:p>
     <w:p>
@@ -5912,27 +5246,7 @@
           <w:szCs w:val="24"/>
           <w:shd w:val="clear" w:color="auto" w:fill="FFFFFF"/>
         </w:rPr>
-        <w:t xml:space="preserve"> [Chen et.al, </w:t>
-      </w:r>
-      <w:proofErr w:type="spellStart"/>
-      <w:r>
-        <w:rPr>
-          <w:rFonts w:ascii="Times New Roman" w:hAnsi="Times New Roman" w:cs="Times New Roman"/>
-          <w:sz w:val="24"/>
-          <w:szCs w:val="24"/>
-          <w:shd w:val="clear" w:color="auto" w:fill="FFFFFF"/>
-        </w:rPr>
-        <w:t>n.d.</w:t>
-      </w:r>
-      <w:proofErr w:type="spellEnd"/>
-      <w:r>
-        <w:rPr>
-          <w:rFonts w:ascii="Times New Roman" w:hAnsi="Times New Roman" w:cs="Times New Roman"/>
-          <w:sz w:val="24"/>
-          <w:szCs w:val="24"/>
-          <w:shd w:val="clear" w:color="auto" w:fill="FFFFFF"/>
-        </w:rPr>
-        <w:t>]</w:t>
+        <w:t xml:space="preserve"> [Chen et.al, n.d.]</w:t>
       </w:r>
       <w:r>
         <w:rPr>
@@ -5984,7 +5298,6 @@
         </w:rPr>
         <w:t xml:space="preserve">r detection task was offered by the organizers of CAW 2.0, but only one submission was received. It is determined that a baseline text mining system (using bag of words approach) was significantly improved by including sentiment and contextual features. Even with the combined </w:t>
       </w:r>
-      <w:proofErr w:type="spellStart"/>
       <w:r>
         <w:rPr>
           <w:rFonts w:ascii="Times New Roman" w:hAnsi="Times New Roman" w:cs="Times New Roman"/>
@@ -6001,17 +5314,7 @@
           <w:szCs w:val="24"/>
           <w:shd w:val="clear" w:color="auto" w:fill="FFFFFF"/>
         </w:rPr>
-        <w:t>model</w:t>
-      </w:r>
-      <w:proofErr w:type="spellEnd"/>
-      <w:r>
-        <w:rPr>
-          <w:rFonts w:ascii="Times New Roman" w:hAnsi="Times New Roman" w:cs="Times New Roman"/>
-          <w:sz w:val="24"/>
-          <w:szCs w:val="24"/>
-          <w:shd w:val="clear" w:color="auto" w:fill="FFFFFF"/>
-        </w:rPr>
-        <w:t>, a support vector machine learner could only prod</w:t>
+        <w:t>model, a support vector machine learner could only prod</w:t>
       </w:r>
       <w:r>
         <w:rPr>
@@ -6094,9 +5397,8 @@
           <w:shd w:val="clear" w:color="auto" w:fill="FFFFFF"/>
         </w:rPr>
         <w:lastRenderedPageBreak/>
-        <w:t xml:space="preserve">the grammatical relations among words. Their solution includes 3 steps. First, they analyzed the characteristics of offensive text content in user messages. Then, they introduced their filtering philosophy according to the summarized characteristics. Finally, they show how this philosophy is transformed into heuristic rules applicable in the filtering process. The overview idea of their filtering approach is shown in the presented Algorithm 1 in which the functions POS tagging ad TD generator generate Part-of-Speech tags and typed dependency relations, respectively. They also use existing NLP (Natural Language Processing) tools to implement these two functions. They also focused in the design of two other functions </w:t>
-      </w:r>
-      <w:proofErr w:type="spellStart"/>
+        <w:t xml:space="preserve">the grammatical relations among words. Their solution includes 3 steps. First, they analyzed the characteristics of offensive text content in user messages. Then, they introduced their filtering philosophy according to the summarized characteristics. Finally, they show how this philosophy is transformed into heuristic rules applicable in the filtering process. The overview idea of their filtering approach is shown in the presented Algorithm 1 in which the functions POS tagging ad TD generator generate Part-of-Speech tags and typed dependency relations, respectively. They also use existing NLP (Natural Language Processing) tools to implement these two functions. They also focused in the design of two other functions CreateRelTree and EstimateRelTree. In their research assume that the filtering is based on a comprehensive offensive lexicon containing all offensive words. Words do not appear in the lexicon are considered inoffensive. Experiments their dataset, comments from Youtube, show over 90% agreement in filtered results between the proposed approach and manual filtering approach </w:t>
+      </w:r>
       <w:r>
         <w:rPr>
           <w:rFonts w:ascii="Times New Roman" w:hAnsi="Times New Roman" w:cs="Times New Roman"/>
@@ -6105,9 +5407,8 @@
           <w:szCs w:val="24"/>
           <w:shd w:val="clear" w:color="auto" w:fill="FFFFFF"/>
         </w:rPr>
-        <w:t>CreateRelTree</w:t>
-      </w:r>
-      <w:proofErr w:type="spellEnd"/>
+        <w:t>[Xu</w:t>
+      </w:r>
       <w:r>
         <w:rPr>
           <w:rFonts w:ascii="Times New Roman" w:hAnsi="Times New Roman" w:cs="Times New Roman"/>
@@ -6116,96 +5417,8 @@
           <w:szCs w:val="24"/>
           <w:shd w:val="clear" w:color="auto" w:fill="FFFFFF"/>
         </w:rPr>
-        <w:t xml:space="preserve"> and </w:t>
-      </w:r>
-      <w:proofErr w:type="spellStart"/>
-      <w:r>
-        <w:rPr>
-          <w:rFonts w:ascii="Times New Roman" w:hAnsi="Times New Roman" w:cs="Times New Roman"/>
-          <w:color w:val="000000"/>
-          <w:sz w:val="24"/>
-          <w:szCs w:val="24"/>
-          <w:shd w:val="clear" w:color="auto" w:fill="FFFFFF"/>
-        </w:rPr>
-        <w:t>EstimateRelTree</w:t>
-      </w:r>
-      <w:proofErr w:type="spellEnd"/>
-      <w:r>
-        <w:rPr>
-          <w:rFonts w:ascii="Times New Roman" w:hAnsi="Times New Roman" w:cs="Times New Roman"/>
-          <w:color w:val="000000"/>
-          <w:sz w:val="24"/>
-          <w:szCs w:val="24"/>
-          <w:shd w:val="clear" w:color="auto" w:fill="FFFFFF"/>
-        </w:rPr>
-        <w:t xml:space="preserve">. In their research assume that the filtering is based on a comprehensive offensive lexicon containing all offensive words. Words do not appear in the lexicon are considered inoffensive. Experiments their dataset, comments from </w:t>
-      </w:r>
-      <w:proofErr w:type="spellStart"/>
-      <w:r>
-        <w:rPr>
-          <w:rFonts w:ascii="Times New Roman" w:hAnsi="Times New Roman" w:cs="Times New Roman"/>
-          <w:color w:val="000000"/>
-          <w:sz w:val="24"/>
-          <w:szCs w:val="24"/>
-          <w:shd w:val="clear" w:color="auto" w:fill="FFFFFF"/>
-        </w:rPr>
-        <w:t>Youtube</w:t>
-      </w:r>
-      <w:proofErr w:type="spellEnd"/>
-      <w:r>
-        <w:rPr>
-          <w:rFonts w:ascii="Times New Roman" w:hAnsi="Times New Roman" w:cs="Times New Roman"/>
-          <w:color w:val="000000"/>
-          <w:sz w:val="24"/>
-          <w:szCs w:val="24"/>
-          <w:shd w:val="clear" w:color="auto" w:fill="FFFFFF"/>
-        </w:rPr>
-        <w:t xml:space="preserve">, show over 90% agreement in filtered results between the proposed approach and manual filtering approach </w:t>
-      </w:r>
-      <w:r>
-        <w:rPr>
-          <w:rFonts w:ascii="Times New Roman" w:hAnsi="Times New Roman" w:cs="Times New Roman"/>
-          <w:color w:val="000000"/>
-          <w:sz w:val="24"/>
-          <w:szCs w:val="24"/>
-          <w:shd w:val="clear" w:color="auto" w:fill="FFFFFF"/>
-        </w:rPr>
-        <w:t>[</w:t>
-      </w:r>
-      <w:proofErr w:type="spellStart"/>
-      <w:r>
-        <w:rPr>
-          <w:rFonts w:ascii="Times New Roman" w:hAnsi="Times New Roman" w:cs="Times New Roman"/>
-          <w:color w:val="000000"/>
-          <w:sz w:val="24"/>
-          <w:szCs w:val="24"/>
-          <w:shd w:val="clear" w:color="auto" w:fill="FFFFFF"/>
-        </w:rPr>
-        <w:t>Xu</w:t>
-      </w:r>
-      <w:proofErr w:type="spellEnd"/>
-      <w:r>
-        <w:rPr>
-          <w:rFonts w:ascii="Times New Roman" w:hAnsi="Times New Roman" w:cs="Times New Roman"/>
-          <w:color w:val="000000"/>
-          <w:sz w:val="24"/>
-          <w:szCs w:val="24"/>
-          <w:shd w:val="clear" w:color="auto" w:fill="FFFFFF"/>
-        </w:rPr>
-        <w:t xml:space="preserve"> and </w:t>
-      </w:r>
-      <w:proofErr w:type="spellStart"/>
-      <w:r>
-        <w:rPr>
-          <w:rFonts w:ascii="Times New Roman" w:hAnsi="Times New Roman" w:cs="Times New Roman"/>
-          <w:color w:val="000000"/>
-          <w:sz w:val="24"/>
-          <w:szCs w:val="24"/>
-          <w:shd w:val="clear" w:color="auto" w:fill="FFFFFF"/>
-        </w:rPr>
-        <w:t>Sencun</w:t>
-      </w:r>
-      <w:proofErr w:type="spellEnd"/>
+        <w:t xml:space="preserve"> and Sencun</w:t>
+      </w:r>
       <w:r>
         <w:rPr>
           <w:rFonts w:ascii="Times New Roman" w:hAnsi="Times New Roman" w:cs="Times New Roman"/>
@@ -6304,25 +5517,7 @@
           <w:sz w:val="24"/>
           <w:szCs w:val="24"/>
         </w:rPr>
-        <w:t xml:space="preserve"> [Fan et.al, </w:t>
-      </w:r>
-      <w:proofErr w:type="spellStart"/>
-      <w:r>
-        <w:rPr>
-          <w:rFonts w:ascii="Times New Roman" w:hAnsi="Times New Roman" w:cs="Times New Roman"/>
-          <w:sz w:val="24"/>
-          <w:szCs w:val="24"/>
-        </w:rPr>
-        <w:t>n.d.</w:t>
-      </w:r>
-      <w:proofErr w:type="spellEnd"/>
-      <w:r>
-        <w:rPr>
-          <w:rFonts w:ascii="Times New Roman" w:hAnsi="Times New Roman" w:cs="Times New Roman"/>
-          <w:sz w:val="24"/>
-          <w:szCs w:val="24"/>
-        </w:rPr>
-        <w:t>]</w:t>
+        <w:t xml:space="preserve"> [Fan et.al, n.d.]</w:t>
       </w:r>
       <w:r>
         <w:rPr>
@@ -6400,9 +5595,8 @@
           <w:szCs w:val="24"/>
           <w:shd w:val="clear" w:color="auto" w:fill="FFFFFF"/>
         </w:rPr>
-        <w:t>Generally, sentiment classification methods can be categorized into three types: unsupervised [</w:t>
-      </w:r>
-      <w:proofErr w:type="spellStart"/>
+        <w:t>Generally, sentiment classification methods can be categorized into three types: unsupervised [Turney, 2002], supervised [Pang et al., 2002], and semi-su</w:t>
+      </w:r>
       <w:r>
         <w:rPr>
           <w:rFonts w:ascii="Times New Roman" w:hAnsi="Times New Roman" w:cs="Times New Roman"/>
@@ -6411,41 +5605,8 @@
           <w:szCs w:val="24"/>
           <w:shd w:val="clear" w:color="auto" w:fill="FFFFFF"/>
         </w:rPr>
-        <w:t>Turney</w:t>
-      </w:r>
-      <w:proofErr w:type="spellEnd"/>
-      <w:r>
-        <w:rPr>
-          <w:rFonts w:ascii="Times New Roman" w:hAnsi="Times New Roman" w:cs="Times New Roman"/>
-          <w:color w:val="000000"/>
-          <w:sz w:val="24"/>
-          <w:szCs w:val="24"/>
-          <w:shd w:val="clear" w:color="auto" w:fill="FFFFFF"/>
-        </w:rPr>
-        <w:t>, 2002], supervised [Pang et al., 2002], and semi-su</w:t>
-      </w:r>
-      <w:r>
-        <w:rPr>
-          <w:rFonts w:ascii="Times New Roman" w:hAnsi="Times New Roman" w:cs="Times New Roman"/>
-          <w:color w:val="000000"/>
-          <w:sz w:val="24"/>
-          <w:szCs w:val="24"/>
-          <w:shd w:val="clear" w:color="auto" w:fill="FFFFFF"/>
-        </w:rPr>
-        <w:t xml:space="preserve">pervised [Melville and </w:t>
-      </w:r>
-      <w:proofErr w:type="spellStart"/>
-      <w:r>
-        <w:rPr>
-          <w:rFonts w:ascii="Times New Roman" w:hAnsi="Times New Roman" w:cs="Times New Roman"/>
-          <w:color w:val="000000"/>
-          <w:sz w:val="24"/>
-          <w:szCs w:val="24"/>
-          <w:shd w:val="clear" w:color="auto" w:fill="FFFFFF"/>
-        </w:rPr>
-        <w:t>Sindhwani</w:t>
-      </w:r>
-      <w:proofErr w:type="spellEnd"/>
+        <w:t>pervised [Melville and Sindhwani</w:t>
+      </w:r>
       <w:r>
         <w:rPr>
           <w:rFonts w:ascii="Times New Roman" w:hAnsi="Times New Roman" w:cs="Times New Roman"/>
@@ -6527,20 +5688,8 @@
           <w:szCs w:val="24"/>
           <w:shd w:val="clear" w:color="auto" w:fill="FFFFFF"/>
         </w:rPr>
-        <w:t xml:space="preserve">[Melville and </w:t>
-      </w:r>
-      <w:proofErr w:type="spellStart"/>
-      <w:r>
-        <w:rPr>
-          <w:rFonts w:ascii="Times New Roman" w:hAnsi="Times New Roman" w:cs="Times New Roman"/>
-          <w:color w:val="000000"/>
-          <w:sz w:val="24"/>
-          <w:szCs w:val="24"/>
-          <w:shd w:val="clear" w:color="auto" w:fill="FFFFFF"/>
-        </w:rPr>
-        <w:t>Sindhwani</w:t>
-      </w:r>
-      <w:proofErr w:type="spellEnd"/>
+        <w:t>[Melville and Sindhwani</w:t>
+      </w:r>
       <w:r>
         <w:rPr>
           <w:rFonts w:ascii="Times New Roman" w:hAnsi="Times New Roman" w:cs="Times New Roman"/>
@@ -6573,9 +5722,8 @@
           <w:szCs w:val="24"/>
           <w:shd w:val="clear" w:color="auto" w:fill="FFFFFF"/>
         </w:rPr>
-        <w:t>Another kind of semi-supervised methods for sentiment classification is to employ some bootstrap techniques, such as self-training [</w:t>
-      </w:r>
-      <w:proofErr w:type="spellStart"/>
+        <w:t>Another kind of semi-supervised methods for sentiment classification is to employ some bootstrap techniques, such as self-training [Yarowsky, 1995] and co-training [Blum and Mitchell, 1998]. Among them, co-training has been proven more effective than self-</w:t>
+      </w:r>
       <w:r>
         <w:rPr>
           <w:rFonts w:ascii="Times New Roman" w:hAnsi="Times New Roman" w:cs="Times New Roman"/>
@@ -6584,9 +5732,8 @@
           <w:szCs w:val="24"/>
           <w:shd w:val="clear" w:color="auto" w:fill="FFFFFF"/>
         </w:rPr>
-        <w:t>Yarowsky</w:t>
-      </w:r>
-      <w:proofErr w:type="spellEnd"/>
+        <w:t>training [Wan, 2009; Huang et.al</w:t>
+      </w:r>
       <w:r>
         <w:rPr>
           <w:rFonts w:ascii="Times New Roman" w:hAnsi="Times New Roman" w:cs="Times New Roman"/>
@@ -6595,7 +5742,7 @@
           <w:szCs w:val="24"/>
           <w:shd w:val="clear" w:color="auto" w:fill="FFFFFF"/>
         </w:rPr>
-        <w:t>, 1995] and co-training [Blum and Mitchell, 1998]. Among them, co-training has been proven more effective than self-</w:t>
+        <w:t xml:space="preserve">, 2010]. The key issue of applying co-training is to find a suitable set of different views. For instance, </w:t>
       </w:r>
       <w:r>
         <w:rPr>
@@ -6605,7 +5752,7 @@
           <w:szCs w:val="24"/>
           <w:shd w:val="clear" w:color="auto" w:fill="FFFFFF"/>
         </w:rPr>
-        <w:t>training [Wan, 2009; Huang et.al</w:t>
+        <w:t xml:space="preserve">Co-Training for Cross-Lingual Sentiment Classification </w:t>
       </w:r>
       <w:r>
         <w:rPr>
@@ -6615,7 +5762,7 @@
           <w:szCs w:val="24"/>
           <w:shd w:val="clear" w:color="auto" w:fill="FFFFFF"/>
         </w:rPr>
-        <w:t xml:space="preserve">, 2010]. The key issue of applying co-training is to find a suitable set of different views. For instance, </w:t>
+        <w:t>regarded two different languages (i.e., English and Chinese) as two views</w:t>
       </w:r>
       <w:r>
         <w:rPr>
@@ -6625,7 +5772,7 @@
           <w:szCs w:val="24"/>
           <w:shd w:val="clear" w:color="auto" w:fill="FFFFFF"/>
         </w:rPr>
-        <w:t xml:space="preserve">Co-Training for Cross-Lingual Sentiment Classification </w:t>
+        <w:t xml:space="preserve"> [Wan, 2009]</w:t>
       </w:r>
       <w:r>
         <w:rPr>
@@ -6635,7 +5782,7 @@
           <w:szCs w:val="24"/>
           <w:shd w:val="clear" w:color="auto" w:fill="FFFFFF"/>
         </w:rPr>
-        <w:t>regarded two different languages (i.e., English and Chinese) as two views</w:t>
+        <w:t xml:space="preserve"> while </w:t>
       </w:r>
       <w:r>
         <w:rPr>
@@ -6645,7 +5792,7 @@
           <w:szCs w:val="24"/>
           <w:shd w:val="clear" w:color="auto" w:fill="FFFFFF"/>
         </w:rPr>
-        <w:t xml:space="preserve"> [Wan, 2009]</w:t>
+        <w:t xml:space="preserve">Employing Personal/Impersonal Views in Supervised and Semi-supervised Sentiment Classification </w:t>
       </w:r>
       <w:r>
         <w:rPr>
@@ -6655,7 +5802,7 @@
           <w:szCs w:val="24"/>
           <w:shd w:val="clear" w:color="auto" w:fill="FFFFFF"/>
         </w:rPr>
-        <w:t xml:space="preserve"> while </w:t>
+        <w:t>considered personal and impersonal texts as two views</w:t>
       </w:r>
       <w:r>
         <w:rPr>
@@ -6665,7 +5812,7 @@
           <w:szCs w:val="24"/>
           <w:shd w:val="clear" w:color="auto" w:fill="FFFFFF"/>
         </w:rPr>
-        <w:t xml:space="preserve">Employing Personal/Impersonal Views in Supervised and Semi-supervised Sentiment Classification </w:t>
+        <w:t xml:space="preserve"> [Huang</w:t>
       </w:r>
       <w:r>
         <w:rPr>
@@ -6675,7 +5822,7 @@
           <w:szCs w:val="24"/>
           <w:shd w:val="clear" w:color="auto" w:fill="FFFFFF"/>
         </w:rPr>
-        <w:t>considered personal and impersonal texts as two views</w:t>
+        <w:t xml:space="preserve"> </w:t>
       </w:r>
       <w:r>
         <w:rPr>
@@ -6685,7 +5832,7 @@
           <w:szCs w:val="24"/>
           <w:shd w:val="clear" w:color="auto" w:fill="FFFFFF"/>
         </w:rPr>
-        <w:t xml:space="preserve"> [Huang</w:t>
+        <w:t>et.al,</w:t>
       </w:r>
       <w:r>
         <w:rPr>
@@ -6695,7 +5842,7 @@
           <w:szCs w:val="24"/>
           <w:shd w:val="clear" w:color="auto" w:fill="FFFFFF"/>
         </w:rPr>
-        <w:t xml:space="preserve"> </w:t>
+        <w:t xml:space="preserve"> 2010]</w:t>
       </w:r>
       <w:r>
         <w:rPr>
@@ -6705,7 +5852,7 @@
           <w:szCs w:val="24"/>
           <w:shd w:val="clear" w:color="auto" w:fill="FFFFFF"/>
         </w:rPr>
-        <w:t>et.al,</w:t>
+        <w:t xml:space="preserve">. This paper employs the co-training technique and generates different views from random feature subspaces. Among others, </w:t>
       </w:r>
       <w:r>
         <w:rPr>
@@ -6715,7 +5862,7 @@
           <w:szCs w:val="24"/>
           <w:shd w:val="clear" w:color="auto" w:fill="FFFFFF"/>
         </w:rPr>
-        <w:t xml:space="preserve"> 2010]</w:t>
+        <w:t>Mine the Easy and Classify the Hard: Experiments with Automatic Sentiment Classification</w:t>
       </w:r>
       <w:r>
         <w:rPr>
@@ -6725,9 +5872,8 @@
           <w:szCs w:val="24"/>
           <w:shd w:val="clear" w:color="auto" w:fill="FFFFFF"/>
         </w:rPr>
-        <w:t xml:space="preserve">. This paper employs the co-training technique and generates different views from random feature subspaces. Among others, </w:t>
-      </w:r>
-      <w:proofErr w:type="gramStart"/>
+        <w:t xml:space="preserve"> integrated various methods, such as spectral clustering, active learning, transductive learning, and ensemble learning, in semi-supervised sentiment classification</w:t>
+      </w:r>
       <w:r>
         <w:rPr>
           <w:rFonts w:ascii="Times New Roman" w:hAnsi="Times New Roman" w:cs="Times New Roman"/>
@@ -6736,9 +5882,8 @@
           <w:szCs w:val="24"/>
           <w:shd w:val="clear" w:color="auto" w:fill="FFFFFF"/>
         </w:rPr>
-        <w:t>Mine</w:t>
-      </w:r>
-      <w:proofErr w:type="gramEnd"/>
+        <w:t xml:space="preserve"> [</w:t>
+      </w:r>
       <w:r>
         <w:rPr>
           <w:rFonts w:ascii="Times New Roman" w:hAnsi="Times New Roman" w:cs="Times New Roman"/>
@@ -6747,71 +5892,7 @@
           <w:szCs w:val="24"/>
           <w:shd w:val="clear" w:color="auto" w:fill="FFFFFF"/>
         </w:rPr>
-        <w:t xml:space="preserve"> the Easy and Classify the Hard: Experiments with Automatic Sentiment Classification</w:t>
-      </w:r>
-      <w:r>
-        <w:rPr>
-          <w:rFonts w:ascii="Times New Roman" w:hAnsi="Times New Roman" w:cs="Times New Roman"/>
-          <w:color w:val="000000"/>
-          <w:sz w:val="24"/>
-          <w:szCs w:val="24"/>
-          <w:shd w:val="clear" w:color="auto" w:fill="FFFFFF"/>
-        </w:rPr>
-        <w:t xml:space="preserve"> integrated various methods, such as spectral clustering, active learning, </w:t>
-      </w:r>
-      <w:proofErr w:type="spellStart"/>
-      <w:r>
-        <w:rPr>
-          <w:rFonts w:ascii="Times New Roman" w:hAnsi="Times New Roman" w:cs="Times New Roman"/>
-          <w:color w:val="000000"/>
-          <w:sz w:val="24"/>
-          <w:szCs w:val="24"/>
-          <w:shd w:val="clear" w:color="auto" w:fill="FFFFFF"/>
-        </w:rPr>
-        <w:t>transductive</w:t>
-      </w:r>
-      <w:proofErr w:type="spellEnd"/>
-      <w:r>
-        <w:rPr>
-          <w:rFonts w:ascii="Times New Roman" w:hAnsi="Times New Roman" w:cs="Times New Roman"/>
-          <w:color w:val="000000"/>
-          <w:sz w:val="24"/>
-          <w:szCs w:val="24"/>
-          <w:shd w:val="clear" w:color="auto" w:fill="FFFFFF"/>
-        </w:rPr>
-        <w:t xml:space="preserve"> learning, and ensemble learning, in semi-supervised sentiment classification</w:t>
-      </w:r>
-      <w:r>
-        <w:rPr>
-          <w:rFonts w:ascii="Times New Roman" w:hAnsi="Times New Roman" w:cs="Times New Roman"/>
-          <w:color w:val="000000"/>
-          <w:sz w:val="24"/>
-          <w:szCs w:val="24"/>
-          <w:shd w:val="clear" w:color="auto" w:fill="FFFFFF"/>
-        </w:rPr>
-        <w:t xml:space="preserve"> [</w:t>
-      </w:r>
-      <w:proofErr w:type="spellStart"/>
-      <w:r>
-        <w:rPr>
-          <w:rFonts w:ascii="Times New Roman" w:hAnsi="Times New Roman" w:cs="Times New Roman"/>
-          <w:color w:val="000000"/>
-          <w:sz w:val="24"/>
-          <w:szCs w:val="24"/>
-          <w:shd w:val="clear" w:color="auto" w:fill="FFFFFF"/>
-        </w:rPr>
-        <w:t>Dasgupta</w:t>
-      </w:r>
-      <w:proofErr w:type="spellEnd"/>
-      <w:r>
-        <w:rPr>
-          <w:rFonts w:ascii="Times New Roman" w:hAnsi="Times New Roman" w:cs="Times New Roman"/>
-          <w:color w:val="000000"/>
-          <w:sz w:val="24"/>
-          <w:szCs w:val="24"/>
-          <w:shd w:val="clear" w:color="auto" w:fill="FFFFFF"/>
-        </w:rPr>
-        <w:t xml:space="preserve"> and Ng, 2009</w:t>
+        <w:t>Dasgupta and Ng, 2009</w:t>
       </w:r>
       <w:r>
         <w:rPr>
@@ -6980,51 +6061,15 @@
           <w:sz w:val="24"/>
           <w:szCs w:val="24"/>
         </w:rPr>
-        <w:t xml:space="preserve"> subspace generation [</w:t>
-      </w:r>
-      <w:proofErr w:type="spellStart"/>
-      <w:r>
-        <w:rPr>
-          <w:rFonts w:ascii="Times New Roman" w:hAnsi="Times New Roman" w:cs="Times New Roman"/>
-          <w:sz w:val="24"/>
-          <w:szCs w:val="24"/>
-        </w:rPr>
-        <w:t>Balcan</w:t>
-      </w:r>
-      <w:proofErr w:type="spellEnd"/>
-      <w:r>
-        <w:rPr>
-          <w:rFonts w:ascii="Times New Roman" w:hAnsi="Times New Roman" w:cs="Times New Roman"/>
-          <w:sz w:val="24"/>
-          <w:szCs w:val="24"/>
-        </w:rPr>
-        <w:t xml:space="preserve"> and Blum</w:t>
-      </w:r>
-      <w:r>
-        <w:rPr>
-          <w:rFonts w:ascii="Times New Roman" w:hAnsi="Times New Roman" w:cs="Times New Roman"/>
-          <w:sz w:val="24"/>
-          <w:szCs w:val="24"/>
-        </w:rPr>
-        <w:t xml:space="preserve">, </w:t>
-      </w:r>
-      <w:proofErr w:type="spellStart"/>
-      <w:r>
-        <w:rPr>
-          <w:rFonts w:ascii="Times New Roman" w:hAnsi="Times New Roman" w:cs="Times New Roman"/>
-          <w:sz w:val="24"/>
-          <w:szCs w:val="24"/>
-        </w:rPr>
-        <w:t>n.d.</w:t>
-      </w:r>
-      <w:proofErr w:type="spellEnd"/>
-      <w:r>
-        <w:rPr>
-          <w:rFonts w:ascii="Times New Roman" w:hAnsi="Times New Roman" w:cs="Times New Roman"/>
-          <w:sz w:val="24"/>
-          <w:szCs w:val="24"/>
-        </w:rPr>
-        <w:t>].</w:t>
+        <w:t xml:space="preserve"> subspace generation [Balcan and Blum</w:t>
+      </w:r>
+      <w:r>
+        <w:rPr>
+          <w:rFonts w:ascii="Times New Roman" w:hAnsi="Times New Roman" w:cs="Times New Roman"/>
+          <w:sz w:val="24"/>
+          <w:szCs w:val="24"/>
+        </w:rPr>
+        <w:t>, n.d.].</w:t>
       </w:r>
     </w:p>
     <w:p>
@@ -7638,43 +6683,7 @@
           <w:sz w:val="24"/>
           <w:szCs w:val="24"/>
         </w:rPr>
-        <w:t xml:space="preserve">In the Training phase there is a Learning Module. The learning module input consists of a file that contains lists of words that is deemed as Inappropriate. The learning module evaluates the Inappropriateness with basis of its polarity value in the Sentiment Corpus (which will be implemented via </w:t>
-      </w:r>
-      <w:proofErr w:type="spellStart"/>
-      <w:r>
-        <w:rPr>
-          <w:rFonts w:ascii="Times New Roman" w:hAnsi="Times New Roman" w:cs="Times New Roman"/>
-          <w:sz w:val="24"/>
-          <w:szCs w:val="24"/>
-        </w:rPr>
-        <w:t>SentiWordnet</w:t>
-      </w:r>
-      <w:proofErr w:type="spellEnd"/>
-      <w:r>
-        <w:rPr>
-          <w:rFonts w:ascii="Times New Roman" w:hAnsi="Times New Roman" w:cs="Times New Roman"/>
-          <w:sz w:val="24"/>
-          <w:szCs w:val="24"/>
-        </w:rPr>
-        <w:t xml:space="preserve">) and the polarity of the definition of the word, in which it will be extracted via </w:t>
-      </w:r>
-      <w:proofErr w:type="spellStart"/>
-      <w:r>
-        <w:rPr>
-          <w:rFonts w:ascii="Times New Roman" w:hAnsi="Times New Roman" w:cs="Times New Roman"/>
-          <w:sz w:val="24"/>
-          <w:szCs w:val="24"/>
-        </w:rPr>
-        <w:t>WordNet</w:t>
-      </w:r>
-      <w:proofErr w:type="spellEnd"/>
-      <w:r>
-        <w:rPr>
-          <w:rFonts w:ascii="Times New Roman" w:hAnsi="Times New Roman" w:cs="Times New Roman"/>
-          <w:sz w:val="24"/>
-          <w:szCs w:val="24"/>
-        </w:rPr>
-        <w:t xml:space="preserve"> wi</w:t>
+        <w:t>In the Training phase there is a Learning Module. The learning module input consists of a file that contains lists of words that is deemed as Inappropriate. The learning module evaluates the Inappropriateness with basis of its polarity value in the Sentiment Corpus (which will be implemented via SentiWordnet) and the polarity of the definition of the word, in which it will be extracted via WordNet wi</w:t>
       </w:r>
       <w:r>
         <w:rPr>
@@ -7714,43 +6723,7 @@
           <w:sz w:val="24"/>
           <w:szCs w:val="24"/>
         </w:rPr>
-        <w:t xml:space="preserve">at made the input inappropriate, and will be collected to the inappropriate expression features knowledge base. The </w:t>
-      </w:r>
-      <w:proofErr w:type="spellStart"/>
-      <w:r>
-        <w:rPr>
-          <w:rFonts w:ascii="Times New Roman" w:hAnsi="Times New Roman" w:cs="Times New Roman"/>
-          <w:sz w:val="24"/>
-          <w:szCs w:val="24"/>
-        </w:rPr>
-        <w:t>synset</w:t>
-      </w:r>
-      <w:proofErr w:type="spellEnd"/>
-      <w:r>
-        <w:rPr>
-          <w:rFonts w:ascii="Times New Roman" w:hAnsi="Times New Roman" w:cs="Times New Roman"/>
-          <w:sz w:val="24"/>
-          <w:szCs w:val="24"/>
-        </w:rPr>
-        <w:t xml:space="preserve"> resampling gets the </w:t>
-      </w:r>
-      <w:proofErr w:type="spellStart"/>
-      <w:r>
-        <w:rPr>
-          <w:rFonts w:ascii="Times New Roman" w:hAnsi="Times New Roman" w:cs="Times New Roman"/>
-          <w:sz w:val="24"/>
-          <w:szCs w:val="24"/>
-        </w:rPr>
-        <w:t>synsets</w:t>
-      </w:r>
-      <w:proofErr w:type="spellEnd"/>
-      <w:r>
-        <w:rPr>
-          <w:rFonts w:ascii="Times New Roman" w:hAnsi="Times New Roman" w:cs="Times New Roman"/>
-          <w:sz w:val="24"/>
-          <w:szCs w:val="24"/>
-        </w:rPr>
-        <w:t xml:space="preserve"> of the word and </w:t>
+        <w:t xml:space="preserve">at made the input inappropriate, and will be collected to the inappropriate expression features knowledge base. The synset resampling gets the synsets of the word and </w:t>
       </w:r>
       <w:r>
         <w:rPr>
@@ -7759,25 +6732,7 @@
           <w:szCs w:val="24"/>
         </w:rPr>
         <w:lastRenderedPageBreak/>
-        <w:t xml:space="preserve">will undergo to the phases undergone by the original word. The training module repeats this per word in the collection until all are evaluated and there are no more </w:t>
-      </w:r>
-      <w:proofErr w:type="spellStart"/>
-      <w:r>
-        <w:rPr>
-          <w:rFonts w:ascii="Times New Roman" w:hAnsi="Times New Roman" w:cs="Times New Roman"/>
-          <w:sz w:val="24"/>
-          <w:szCs w:val="24"/>
-        </w:rPr>
-        <w:t>synsets</w:t>
-      </w:r>
-      <w:proofErr w:type="spellEnd"/>
-      <w:r>
-        <w:rPr>
-          <w:rFonts w:ascii="Times New Roman" w:hAnsi="Times New Roman" w:cs="Times New Roman"/>
-          <w:sz w:val="24"/>
-          <w:szCs w:val="24"/>
-        </w:rPr>
-        <w:t xml:space="preserve"> to be resampled.</w:t>
+        <w:t>will undergo to the phases undergone by the original word. The training module repeats this per word in the collection until all are evaluated and there are no more synsets to be resampled.</w:t>
       </w:r>
     </w:p>
     <w:p>
@@ -7861,25 +6816,7 @@
           <w:sz w:val="24"/>
           <w:szCs w:val="24"/>
         </w:rPr>
-        <w:t xml:space="preserve"> If the analyzer determines the sentence has an inappropriate sense, then, the sentence will be scored by a polarity analyzer, which is based on naïve </w:t>
-      </w:r>
-      <w:proofErr w:type="spellStart"/>
-      <w:r>
-        <w:rPr>
-          <w:rFonts w:ascii="Times New Roman" w:hAnsi="Times New Roman" w:cs="Times New Roman"/>
-          <w:sz w:val="24"/>
-          <w:szCs w:val="24"/>
-        </w:rPr>
-        <w:t>bayes</w:t>
-      </w:r>
-      <w:proofErr w:type="spellEnd"/>
-      <w:r>
-        <w:rPr>
-          <w:rFonts w:ascii="Times New Roman" w:hAnsi="Times New Roman" w:cs="Times New Roman"/>
-          <w:sz w:val="24"/>
-          <w:szCs w:val="24"/>
-        </w:rPr>
-        <w:t xml:space="preserve"> model. </w:t>
+        <w:t xml:space="preserve"> If the analyzer determines the sentence has an inappropriate sense, then, the sentence will be scored by a polarity analyzer, which is based on naïve bayes model. </w:t>
       </w:r>
       <w:r>
         <w:rPr>
@@ -9445,7 +8382,6 @@
               <w:szCs w:val="24"/>
             </w:rPr>
           </w:pPr>
-          <w:proofErr w:type="spellStart"/>
           <w:r>
             <w:rPr>
               <w:rFonts w:ascii="Times New Roman" w:hAnsi="Times New Roman" w:cs="Times New Roman"/>
@@ -9454,9 +8390,8 @@
               <w:szCs w:val="24"/>
               <w:shd w:val="clear" w:color="auto" w:fill="FFFFFF"/>
             </w:rPr>
-            <w:t>Dr</w:t>
-          </w:r>
-          <w:proofErr w:type="spellEnd"/>
+            <w:t>Dr Y Bi (n.d.). Analysing Social Media to Detect Cyber Bullying using Sentiment Mining. School of Computing and Mathematics, Faculty of Computing and</w:t>
+          </w:r>
           <w:r>
             <w:rPr>
               <w:rFonts w:ascii="Times New Roman" w:hAnsi="Times New Roman" w:cs="Times New Roman"/>
@@ -9465,83 +8400,7 @@
               <w:szCs w:val="24"/>
               <w:shd w:val="clear" w:color="auto" w:fill="FFFFFF"/>
             </w:rPr>
-            <w:t xml:space="preserve"> Y Bi (</w:t>
-          </w:r>
-          <w:proofErr w:type="spellStart"/>
-          <w:r>
-            <w:rPr>
-              <w:rFonts w:ascii="Times New Roman" w:hAnsi="Times New Roman" w:cs="Times New Roman"/>
-              <w:color w:val="000000"/>
-              <w:sz w:val="24"/>
-              <w:szCs w:val="24"/>
-              <w:shd w:val="clear" w:color="auto" w:fill="FFFFFF"/>
-            </w:rPr>
-            <w:t>n.d.</w:t>
-          </w:r>
-          <w:proofErr w:type="spellEnd"/>
-          <w:r>
-            <w:rPr>
-              <w:rFonts w:ascii="Times New Roman" w:hAnsi="Times New Roman" w:cs="Times New Roman"/>
-              <w:color w:val="000000"/>
-              <w:sz w:val="24"/>
-              <w:szCs w:val="24"/>
-              <w:shd w:val="clear" w:color="auto" w:fill="FFFFFF"/>
-            </w:rPr>
-            <w:t xml:space="preserve">). </w:t>
-          </w:r>
-          <w:proofErr w:type="spellStart"/>
-          <w:r>
-            <w:rPr>
-              <w:rFonts w:ascii="Times New Roman" w:hAnsi="Times New Roman" w:cs="Times New Roman"/>
-              <w:color w:val="000000"/>
-              <w:sz w:val="24"/>
-              <w:szCs w:val="24"/>
-              <w:shd w:val="clear" w:color="auto" w:fill="FFFFFF"/>
-            </w:rPr>
-            <w:t>Analysing</w:t>
-          </w:r>
-          <w:proofErr w:type="spellEnd"/>
-          <w:r>
-            <w:rPr>
-              <w:rFonts w:ascii="Times New Roman" w:hAnsi="Times New Roman" w:cs="Times New Roman"/>
-              <w:color w:val="000000"/>
-              <w:sz w:val="24"/>
-              <w:szCs w:val="24"/>
-              <w:shd w:val="clear" w:color="auto" w:fill="FFFFFF"/>
-            </w:rPr>
-            <w:t xml:space="preserve"> Social Media to Detect Cyber Bullying using Sentiment Mining. School of Computing and Mathematics, Faculty of Computing and</w:t>
-          </w:r>
-          <w:r>
-            <w:rPr>
-              <w:rFonts w:ascii="Times New Roman" w:hAnsi="Times New Roman" w:cs="Times New Roman"/>
-              <w:color w:val="000000"/>
-              <w:sz w:val="24"/>
-              <w:szCs w:val="24"/>
-              <w:shd w:val="clear" w:color="auto" w:fill="FFFFFF"/>
-            </w:rPr>
-            <w:t xml:space="preserve"> Engineering at the </w:t>
-          </w:r>
-          <w:proofErr w:type="spellStart"/>
-          <w:r>
-            <w:rPr>
-              <w:rFonts w:ascii="Times New Roman" w:hAnsi="Times New Roman" w:cs="Times New Roman"/>
-              <w:color w:val="000000"/>
-              <w:sz w:val="24"/>
-              <w:szCs w:val="24"/>
-              <w:shd w:val="clear" w:color="auto" w:fill="FFFFFF"/>
-            </w:rPr>
-            <w:t>Jordanstown</w:t>
-          </w:r>
-          <w:proofErr w:type="spellEnd"/>
-          <w:r>
-            <w:rPr>
-              <w:rFonts w:ascii="Times New Roman" w:hAnsi="Times New Roman" w:cs="Times New Roman"/>
-              <w:color w:val="000000"/>
-              <w:sz w:val="24"/>
-              <w:szCs w:val="24"/>
-              <w:shd w:val="clear" w:color="auto" w:fill="FFFFFF"/>
-            </w:rPr>
-            <w:t xml:space="preserve"> </w:t>
+            <w:t xml:space="preserve"> Engineering at the Jordanstown </w:t>
           </w:r>
           <w:r>
             <w:rPr>
@@ -9912,29 +8771,7 @@
               <w:szCs w:val="24"/>
               <w:shd w:val="clear" w:color="auto" w:fill="F6F7F8"/>
             </w:rPr>
-            <w:t xml:space="preserve">Inappropriate Content. Retrieved 18 September, 2015 from Ed422 </w:t>
-          </w:r>
-          <w:proofErr w:type="spellStart"/>
-          <w:r>
-            <w:rPr>
-              <w:rFonts w:ascii="Times New Roman" w:hAnsi="Times New Roman" w:cs="Times New Roman"/>
-              <w:color w:val="000000" w:themeColor="text1"/>
-              <w:sz w:val="24"/>
-              <w:szCs w:val="24"/>
-              <w:shd w:val="clear" w:color="auto" w:fill="F6F7F8"/>
-            </w:rPr>
-            <w:t>Cybersafety</w:t>
-          </w:r>
-          <w:proofErr w:type="spellEnd"/>
-          <w:r>
-            <w:rPr>
-              <w:rFonts w:ascii="Times New Roman" w:hAnsi="Times New Roman" w:cs="Times New Roman"/>
-              <w:color w:val="000000" w:themeColor="text1"/>
-              <w:sz w:val="24"/>
-              <w:szCs w:val="24"/>
-              <w:shd w:val="clear" w:color="auto" w:fill="F6F7F8"/>
-            </w:rPr>
-            <w:t xml:space="preserve"> 101:</w:t>
+            <w:t>Inappropriate Content. Retrieved 18 September, 2015 from Ed422 Cybersafety 101:</w:t>
           </w:r>
           <w:r>
             <w:rPr>
@@ -13216,7 +12053,7 @@
               <w:sz w:val="24"/>
               <w:szCs w:val="24"/>
             </w:rPr>
-            <w:t>24</w:t>
+            <w:t>7</w:t>
           </w:r>
           <w:r>
             <w:rPr>
@@ -15527,7 +14364,7 @@
 </file>
 
 <file path=customXml/itemProps1.xml><?xml version="1.0" encoding="utf-8"?>
-<ds:datastoreItem xmlns:ds="http://schemas.openxmlformats.org/officeDocument/2006/customXml" ds:itemID="{ACE6F120-446B-4E63-A5B0-0A2A2E06F593}">
+<ds:datastoreItem xmlns:ds="http://schemas.openxmlformats.org/officeDocument/2006/customXml" ds:itemID="{22B87FC4-F281-44B0-ACEA-5A1BFA7F5C64}">
   <ds:schemaRefs>
     <ds:schemaRef ds:uri="http://schemas.openxmlformats.org/officeDocument/2006/bibliography"/>
   </ds:schemaRefs>

</xml_diff>

<commit_message>
Cleanup of Unnecesarry files
Removes Unneeded files
</commit_message>
<xml_diff>
--- a/docs/FORChapter1to3Final.docx
+++ b/docs/FORChapter1to3Final.docx
@@ -2044,8 +2044,6 @@
           <w:shd w:val="clear" w:color="auto" w:fill="FFFFFF"/>
         </w:rPr>
       </w:pPr>
-      <w:bookmarkStart w:id="0" w:name="_GoBack"/>
-      <w:bookmarkEnd w:id="0"/>
       <w:r>
         <w:rPr>
           <w:rFonts w:ascii="Times New Roman" w:hAnsi="Times New Roman" w:cs="Times New Roman"/>
@@ -3533,6 +3531,8 @@
           <w:szCs w:val="24"/>
         </w:rPr>
       </w:pPr>
+      <w:bookmarkStart w:id="0" w:name="_GoBack"/>
+      <w:bookmarkEnd w:id="0"/>
     </w:p>
     <w:p>
       <w:pPr>
@@ -12053,7 +12053,7 @@
               <w:sz w:val="24"/>
               <w:szCs w:val="24"/>
             </w:rPr>
-            <w:t>7</w:t>
+            <w:t>11</w:t>
           </w:r>
           <w:r>
             <w:rPr>
@@ -14364,7 +14364,7 @@
 </file>
 
 <file path=customXml/itemProps1.xml><?xml version="1.0" encoding="utf-8"?>
-<ds:datastoreItem xmlns:ds="http://schemas.openxmlformats.org/officeDocument/2006/customXml" ds:itemID="{22B87FC4-F281-44B0-ACEA-5A1BFA7F5C64}">
+<ds:datastoreItem xmlns:ds="http://schemas.openxmlformats.org/officeDocument/2006/customXml" ds:itemID="{A172D5C1-C850-4581-8018-A97117754AD7}">
   <ds:schemaRefs>
     <ds:schemaRef ds:uri="http://schemas.openxmlformats.org/officeDocument/2006/bibliography"/>
   </ds:schemaRefs>

</xml_diff>

<commit_message>
Inayos Formatting at Font Color
</commit_message>
<xml_diff>
--- a/docs/FORChapter1to3Final.docx
+++ b/docs/FORChapter1to3Final.docx
@@ -158,25 +158,7 @@
           <w:sz w:val="24"/>
           <w:szCs w:val="24"/>
         </w:rPr>
-        <w:t xml:space="preserve">For example, the word screw may mean the actual screw material, or a slang term for sexual intercourse, which is in accordance to the definition of </w:t>
-      </w:r>
-      <w:proofErr w:type="spellStart"/>
-      <w:r>
-        <w:rPr>
-          <w:rFonts w:ascii="Times New Roman" w:eastAsia="Times New Roman" w:hAnsi="Times New Roman" w:cs="Times New Roman"/>
-          <w:sz w:val="24"/>
-          <w:szCs w:val="24"/>
-        </w:rPr>
-        <w:t>WordNet</w:t>
-      </w:r>
-      <w:proofErr w:type="spellEnd"/>
-      <w:r>
-        <w:rPr>
-          <w:rFonts w:ascii="Times New Roman" w:eastAsia="Times New Roman" w:hAnsi="Times New Roman" w:cs="Times New Roman"/>
-          <w:sz w:val="24"/>
-          <w:szCs w:val="24"/>
-        </w:rPr>
-        <w:t xml:space="preserve"> of the said example.</w:t>
+        <w:t>For example, the word screw may mean the actual screw material, or a slang term for sexual intercourse, which is in accordance to the definition of WordNet of the said example.</w:t>
       </w:r>
     </w:p>
     <w:p>
@@ -394,43 +376,7 @@
           <w:szCs w:val="24"/>
         </w:rPr>
         <w:lastRenderedPageBreak/>
-        <w:t xml:space="preserve">children. Libraries create children’s and young adults’ sections in order to help youths (and their parents) identify which materials are appropriate for them. On the Internet, however, all of the content may be equally accessible; websites about ponies and websites featuring pornography are both a click away. 87% of children go online at home and it is possible that they can read some inappropriate expressions on the internet. This inappropriate expressions could be expressions containing swearing, </w:t>
-      </w:r>
-      <w:proofErr w:type="spellStart"/>
-      <w:r>
-        <w:rPr>
-          <w:rFonts w:ascii="Times New Roman" w:hAnsi="Times New Roman" w:cs="Times New Roman"/>
-          <w:sz w:val="24"/>
-          <w:szCs w:val="24"/>
-        </w:rPr>
-        <w:t>unmoderated</w:t>
-      </w:r>
-      <w:proofErr w:type="spellEnd"/>
-      <w:r>
-        <w:rPr>
-          <w:rFonts w:ascii="Times New Roman" w:hAnsi="Times New Roman" w:cs="Times New Roman"/>
-          <w:sz w:val="24"/>
-          <w:szCs w:val="24"/>
-        </w:rPr>
-        <w:t xml:space="preserve"> </w:t>
-      </w:r>
-      <w:proofErr w:type="spellStart"/>
-      <w:r>
-        <w:rPr>
-          <w:rFonts w:ascii="Times New Roman" w:hAnsi="Times New Roman" w:cs="Times New Roman"/>
-          <w:sz w:val="24"/>
-          <w:szCs w:val="24"/>
-        </w:rPr>
-        <w:t>chatrooms</w:t>
-      </w:r>
-      <w:proofErr w:type="spellEnd"/>
-      <w:r>
-        <w:rPr>
-          <w:rFonts w:ascii="Times New Roman" w:hAnsi="Times New Roman" w:cs="Times New Roman"/>
-          <w:sz w:val="24"/>
-          <w:szCs w:val="24"/>
-        </w:rPr>
-        <w:t xml:space="preserve"> where there’s no one supervising the conversation and barring unsuitable comments and sexual explicit commen</w:t>
+        <w:t>children. Libraries create children’s and young adults’ sections in order to help youths (and their parents) identify which materials are appropriate for them. On the Internet, however, all of the content may be equally accessible; websites about ponies and websites featuring pornography are both a click away. 87% of children go online at home and it is possible that they can read some inappropriate expressions on the internet. This inappropriate expressions could be expressions containing swearing, unmoderated chatrooms where there’s no one supervising the conversation and barring unsuitable comments and sexual explicit commen</w:t>
       </w:r>
       <w:r>
         <w:rPr>
@@ -496,17 +442,7 @@
           <w:szCs w:val="24"/>
           <w:shd w:val="clear" w:color="auto" w:fill="FFFFFF"/>
         </w:rPr>
-        <w:t>[Hong et. al., 2009</w:t>
-      </w:r>
-      <w:proofErr w:type="gramStart"/>
-      <w:r>
-        <w:rPr>
-          <w:rFonts w:ascii="Times New Roman" w:hAnsi="Times New Roman" w:cs="Times New Roman"/>
-          <w:sz w:val="24"/>
-          <w:szCs w:val="24"/>
-          <w:shd w:val="clear" w:color="auto" w:fill="FFFFFF"/>
-        </w:rPr>
-        <w:t>]</w:t>
+        <w:t>[Hong et. al., 2009]</w:t>
       </w:r>
       <w:r>
         <w:rPr>
@@ -525,18 +461,7 @@
           <w:szCs w:val="24"/>
           <w:shd w:val="clear" w:color="auto" w:fill="FFFFFF"/>
         </w:rPr>
-        <w:t>.</w:t>
-      </w:r>
-      <w:proofErr w:type="gramEnd"/>
-      <w:r>
-        <w:rPr>
-          <w:rFonts w:ascii="Times New Roman" w:hAnsi="Times New Roman" w:cs="Times New Roman"/>
-          <w:color w:val="000000"/>
-          <w:sz w:val="24"/>
-          <w:szCs w:val="24"/>
-          <w:shd w:val="clear" w:color="auto" w:fill="FFFFFF"/>
-        </w:rPr>
-        <w:t xml:space="preserve"> And another research that was built was profanity related offensive content in twitter. The researchers introduced an approach that exploits linguistic regularities in profane language via statistical topic modeling on a huge Twitter corpus, and detects offensive tweets using these automatically generated features. </w:t>
+        <w:t xml:space="preserve">. And another research that was built was profanity related offensive content in twitter. The researchers introduced an approach that exploits linguistic regularities in profane language via statistical topic modeling on a huge Twitter corpus, and detects offensive tweets using these automatically generated features. </w:t>
       </w:r>
       <w:r>
         <w:rPr>
@@ -560,25 +485,7 @@
           <w:sz w:val="24"/>
           <w:szCs w:val="24"/>
         </w:rPr>
-        <w:t xml:space="preserve">[Fan et.al, </w:t>
-      </w:r>
-      <w:proofErr w:type="spellStart"/>
-      <w:r>
-        <w:rPr>
-          <w:rFonts w:ascii="Times New Roman" w:hAnsi="Times New Roman" w:cs="Times New Roman"/>
-          <w:sz w:val="24"/>
-          <w:szCs w:val="24"/>
-        </w:rPr>
-        <w:t>n.d.</w:t>
-      </w:r>
-      <w:proofErr w:type="spellEnd"/>
-      <w:r>
-        <w:rPr>
-          <w:rFonts w:ascii="Times New Roman" w:hAnsi="Times New Roman" w:cs="Times New Roman"/>
-          <w:sz w:val="24"/>
-          <w:szCs w:val="24"/>
-        </w:rPr>
-        <w:t>]</w:t>
+        <w:t>[Fan et.al, n.d.]</w:t>
       </w:r>
       <w:r>
         <w:rPr>
@@ -697,18 +604,8 @@
           <w:sz w:val="24"/>
           <w:szCs w:val="24"/>
         </w:rPr>
-        <w:t xml:space="preserve"> et al., 2005; </w:t>
-      </w:r>
-      <w:proofErr w:type="spellStart"/>
-      <w:r>
-        <w:rPr>
-          <w:rFonts w:ascii="Times New Roman" w:hAnsi="Times New Roman" w:cs="Times New Roman"/>
-          <w:sz w:val="24"/>
-          <w:szCs w:val="24"/>
-        </w:rPr>
-        <w:t>Cardie</w:t>
-      </w:r>
-      <w:proofErr w:type="spellEnd"/>
+        <w:t xml:space="preserve"> et al., 2005; Cardie</w:t>
+      </w:r>
       <w:r>
         <w:rPr>
           <w:rFonts w:ascii="Times New Roman" w:hAnsi="Times New Roman" w:cs="Times New Roman"/>
@@ -723,18 +620,8 @@
           <w:sz w:val="24"/>
           <w:szCs w:val="24"/>
         </w:rPr>
-        <w:t xml:space="preserve">, 2005; Cui et al., 2006; </w:t>
-      </w:r>
-      <w:proofErr w:type="spellStart"/>
-      <w:r>
-        <w:rPr>
-          <w:rFonts w:ascii="Times New Roman" w:hAnsi="Times New Roman" w:cs="Times New Roman"/>
-          <w:sz w:val="24"/>
-          <w:szCs w:val="24"/>
-        </w:rPr>
-        <w:t>Balahur</w:t>
-      </w:r>
-      <w:proofErr w:type="spellEnd"/>
+        <w:t>, 2005; Cui et al., 2006; Balahur</w:t>
+      </w:r>
       <w:r>
         <w:rPr>
           <w:rFonts w:ascii="Times New Roman" w:hAnsi="Times New Roman" w:cs="Times New Roman"/>
@@ -786,43 +673,7 @@
           <w:szCs w:val="24"/>
         </w:rPr>
         <w:tab/>
-        <w:t>One specific open problems in semi-supervised learning is the co-training with linear separators which is known that the consistency problem is NP-hard. Even if one cannot solve the problem efficiently in general, a natural question is whether one can at least weaken the independence given the label assumption in a non-trivial way and still get an efficient algorithm for this class [</w:t>
-      </w:r>
-      <w:proofErr w:type="spellStart"/>
-      <w:r>
-        <w:rPr>
-          <w:rFonts w:ascii="Times New Roman" w:hAnsi="Times New Roman" w:cs="Times New Roman"/>
-          <w:sz w:val="24"/>
-          <w:szCs w:val="24"/>
-        </w:rPr>
-        <w:t>Balcan</w:t>
-      </w:r>
-      <w:proofErr w:type="spellEnd"/>
-      <w:r>
-        <w:rPr>
-          <w:rFonts w:ascii="Times New Roman" w:hAnsi="Times New Roman" w:cs="Times New Roman"/>
-          <w:sz w:val="24"/>
-          <w:szCs w:val="24"/>
-        </w:rPr>
-        <w:t xml:space="preserve"> and Blum, </w:t>
-      </w:r>
-      <w:proofErr w:type="spellStart"/>
-      <w:r>
-        <w:rPr>
-          <w:rFonts w:ascii="Times New Roman" w:hAnsi="Times New Roman" w:cs="Times New Roman"/>
-          <w:sz w:val="24"/>
-          <w:szCs w:val="24"/>
-        </w:rPr>
-        <w:t>n.d.</w:t>
-      </w:r>
-      <w:proofErr w:type="spellEnd"/>
-      <w:r>
-        <w:rPr>
-          <w:rFonts w:ascii="Times New Roman" w:hAnsi="Times New Roman" w:cs="Times New Roman"/>
-          <w:sz w:val="24"/>
-          <w:szCs w:val="24"/>
-        </w:rPr>
-        <w:t>].</w:t>
+        <w:t>One specific open problems in semi-supervised learning is the co-training with linear separators which is known that the consistency problem is NP-hard. Even if one cannot solve the problem efficiently in general, a natural question is whether one can at least weaken the independence given the label assumption in a non-trivial way and still get an efficient algorithm for this class [Balcan and Blum, n.d.].</w:t>
       </w:r>
     </w:p>
     <w:p>
@@ -876,36 +727,8 @@
           <w:sz w:val="24"/>
           <w:szCs w:val="24"/>
         </w:rPr>
-        <w:t>lassification [</w:t>
-      </w:r>
-      <w:proofErr w:type="spellStart"/>
-      <w:r>
-        <w:rPr>
-          <w:rFonts w:ascii="Times New Roman" w:hAnsi="Times New Roman" w:cs="Times New Roman"/>
-          <w:sz w:val="24"/>
-          <w:szCs w:val="24"/>
-        </w:rPr>
-        <w:t>Duin</w:t>
-      </w:r>
-      <w:proofErr w:type="spellEnd"/>
-      <w:r>
-        <w:rPr>
-          <w:rFonts w:ascii="Times New Roman" w:hAnsi="Times New Roman" w:cs="Times New Roman"/>
-          <w:sz w:val="24"/>
-          <w:szCs w:val="24"/>
-        </w:rPr>
-        <w:t xml:space="preserve"> and </w:t>
-      </w:r>
-      <w:proofErr w:type="spellStart"/>
-      <w:r>
-        <w:rPr>
-          <w:rFonts w:ascii="Times New Roman" w:hAnsi="Times New Roman" w:cs="Times New Roman"/>
-          <w:sz w:val="24"/>
-          <w:szCs w:val="24"/>
-        </w:rPr>
-        <w:t>Juszczak</w:t>
-      </w:r>
-      <w:proofErr w:type="spellEnd"/>
+        <w:t>lassification [Duin and Juszczak</w:t>
+      </w:r>
       <w:r>
         <w:rPr>
           <w:rFonts w:ascii="Times New Roman" w:hAnsi="Times New Roman" w:cs="Times New Roman"/>
@@ -1627,17 +1450,7 @@
           <w:szCs w:val="24"/>
           <w:shd w:val="clear" w:color="auto" w:fill="FFFFFF"/>
         </w:rPr>
-        <w:t xml:space="preserve"> of Inappropriate Expression between the expert and the system in terms </w:t>
-      </w:r>
-      <w:proofErr w:type="gramStart"/>
-      <w:r>
-        <w:rPr>
-          <w:rFonts w:ascii="Times New Roman" w:hAnsi="Times New Roman" w:cs="Times New Roman"/>
-          <w:sz w:val="24"/>
-          <w:szCs w:val="24"/>
-          <w:shd w:val="clear" w:color="auto" w:fill="FFFFFF"/>
-        </w:rPr>
-        <w:t>of</w:t>
+        <w:t xml:space="preserve"> of Inappropriate Expression between the expert and the system in terms of</w:t>
       </w:r>
       <w:r>
         <w:rPr>
@@ -1648,7 +1461,6 @@
         </w:rPr>
         <w:t>:</w:t>
       </w:r>
-      <w:proofErr w:type="gramEnd"/>
     </w:p>
     <w:p>
       <w:pPr>
@@ -1855,17 +1667,7 @@
           <w:szCs w:val="24"/>
           <w:shd w:val="clear" w:color="auto" w:fill="FFFFFF"/>
         </w:rPr>
-        <w:t xml:space="preserve"> in terms </w:t>
-      </w:r>
-      <w:proofErr w:type="gramStart"/>
-      <w:r>
-        <w:rPr>
-          <w:rFonts w:ascii="Times New Roman" w:hAnsi="Times New Roman" w:cs="Times New Roman"/>
-          <w:sz w:val="24"/>
-          <w:szCs w:val="24"/>
-          <w:shd w:val="clear" w:color="auto" w:fill="FFFFFF"/>
-        </w:rPr>
-        <w:t>of</w:t>
+        <w:t xml:space="preserve"> in terms of</w:t>
       </w:r>
       <w:r>
         <w:rPr>
@@ -1876,7 +1678,6 @@
         </w:rPr>
         <w:t>:</w:t>
       </w:r>
-      <w:proofErr w:type="gramEnd"/>
     </w:p>
     <w:p>
       <w:pPr>
@@ -2247,43 +2048,7 @@
           <w:sz w:val="24"/>
           <w:szCs w:val="24"/>
         </w:rPr>
-        <w:t xml:space="preserve">The system will be deployed as a Java Application. The system will be dependent of the tools such as </w:t>
-      </w:r>
-      <w:proofErr w:type="spellStart"/>
-      <w:r>
-        <w:rPr>
-          <w:rFonts w:ascii="Times New Roman" w:hAnsi="Times New Roman" w:cs="Times New Roman"/>
-          <w:sz w:val="24"/>
-          <w:szCs w:val="24"/>
-        </w:rPr>
-        <w:t>WordNet</w:t>
-      </w:r>
-      <w:proofErr w:type="spellEnd"/>
-      <w:r>
-        <w:rPr>
-          <w:rFonts w:ascii="Times New Roman" w:hAnsi="Times New Roman" w:cs="Times New Roman"/>
-          <w:sz w:val="24"/>
-          <w:szCs w:val="24"/>
-        </w:rPr>
-        <w:t xml:space="preserve">, </w:t>
-      </w:r>
-      <w:proofErr w:type="spellStart"/>
-      <w:r>
-        <w:rPr>
-          <w:rFonts w:ascii="Times New Roman" w:hAnsi="Times New Roman" w:cs="Times New Roman"/>
-          <w:sz w:val="24"/>
-          <w:szCs w:val="24"/>
-        </w:rPr>
-        <w:t>SentiWordNet</w:t>
-      </w:r>
-      <w:proofErr w:type="spellEnd"/>
-      <w:r>
-        <w:rPr>
-          <w:rFonts w:ascii="Times New Roman" w:hAnsi="Times New Roman" w:cs="Times New Roman"/>
-          <w:sz w:val="24"/>
-          <w:szCs w:val="24"/>
-        </w:rPr>
-        <w:t>,</w:t>
+        <w:t>The system will be deployed as a Java Application. The system will be dependent of the tools such as WordNet, SentiWordNet,</w:t>
       </w:r>
       <w:r>
         <w:rPr>
@@ -2389,13 +2154,15 @@
     <w:p>
       <w:pPr>
         <w:spacing w:line="480" w:lineRule="auto"/>
-        <w:ind w:firstLine="720"/>
-        <w:rPr>
-          <w:rFonts w:ascii="Times New Roman" w:hAnsi="Times New Roman" w:cs="Times New Roman"/>
-          <w:sz w:val="24"/>
-          <w:szCs w:val="24"/>
-        </w:rPr>
-      </w:pPr>
+        <w:ind w:left="720" w:firstLine="720"/>
+        <w:rPr>
+          <w:rFonts w:ascii="Times New Roman" w:hAnsi="Times New Roman" w:cs="Times New Roman"/>
+          <w:sz w:val="24"/>
+          <w:szCs w:val="24"/>
+        </w:rPr>
+      </w:pPr>
+      <w:bookmarkStart w:id="0" w:name="_GoBack"/>
+      <w:bookmarkEnd w:id="0"/>
       <w:r>
         <w:rPr>
           <w:rFonts w:ascii="Times New Roman" w:hAnsi="Times New Roman" w:cs="Times New Roman"/>
@@ -2519,7 +2286,6 @@
           <w:szCs w:val="24"/>
           <w:shd w:val="clear" w:color="auto" w:fill="FFFFFF"/>
         </w:rPr>
-        <w:lastRenderedPageBreak/>
         <w:t>1.7</w:t>
       </w:r>
       <w:r>
@@ -2793,23 +2559,13 @@
         </w:rPr>
         <w:t xml:space="preserve">e internet because some articles found on </w:t>
       </w:r>
-      <w:proofErr w:type="spellStart"/>
-      <w:r>
-        <w:rPr>
-          <w:rFonts w:ascii="Times New Roman" w:hAnsi="Times New Roman" w:cs="Times New Roman"/>
-          <w:sz w:val="24"/>
-          <w:szCs w:val="24"/>
-        </w:rPr>
-        <w:t>google</w:t>
-      </w:r>
-      <w:proofErr w:type="spellEnd"/>
-      <w:r>
-        <w:rPr>
-          <w:rFonts w:ascii="Times New Roman" w:hAnsi="Times New Roman" w:cs="Times New Roman"/>
-          <w:sz w:val="24"/>
-          <w:szCs w:val="24"/>
-        </w:rPr>
-        <w:t xml:space="preserve"> are not appropriate </w:t>
+      <w:r>
+        <w:rPr>
+          <w:rFonts w:ascii="Times New Roman" w:hAnsi="Times New Roman" w:cs="Times New Roman"/>
+          <w:sz w:val="24"/>
+          <w:szCs w:val="24"/>
+        </w:rPr>
+        <w:t xml:space="preserve">google are not appropriate </w:t>
       </w:r>
       <w:r>
         <w:rPr>
@@ -2935,6 +2691,7 @@
           <w:sz w:val="24"/>
           <w:szCs w:val="24"/>
         </w:rPr>
+        <w:lastRenderedPageBreak/>
         <w:t>Future Researches</w:t>
       </w:r>
       <w:r>
@@ -2979,7 +2736,6 @@
           <w:sz w:val="24"/>
           <w:szCs w:val="24"/>
         </w:rPr>
-        <w:lastRenderedPageBreak/>
         <w:t>1.8</w:t>
       </w:r>
       <w:r>
@@ -3214,6 +2970,7 @@
           <w:sz w:val="24"/>
           <w:szCs w:val="24"/>
         </w:rPr>
+        <w:lastRenderedPageBreak/>
         <w:t>Semi</w:t>
       </w:r>
       <w:r>
@@ -3249,7 +3006,6 @@
           <w:sz w:val="24"/>
           <w:szCs w:val="24"/>
         </w:rPr>
-        <w:lastRenderedPageBreak/>
         <w:t>Sentiment Analysis – refers to the use of natural language processing, text analysis and computational linguistics to identify and extract subjective information in source materials.</w:t>
       </w:r>
     </w:p>
@@ -3263,77 +3019,13 @@
           <w:szCs w:val="24"/>
         </w:rPr>
       </w:pPr>
-      <w:proofErr w:type="spellStart"/>
-      <w:r>
-        <w:rPr>
-          <w:rFonts w:ascii="Times New Roman" w:hAnsi="Times New Roman" w:cs="Times New Roman"/>
-          <w:sz w:val="24"/>
-          <w:szCs w:val="24"/>
-        </w:rPr>
-        <w:t>SentiWordNet</w:t>
-      </w:r>
-      <w:proofErr w:type="spellEnd"/>
-      <w:r>
-        <w:rPr>
-          <w:rFonts w:ascii="Times New Roman" w:hAnsi="Times New Roman" w:cs="Times New Roman"/>
-          <w:sz w:val="24"/>
-          <w:szCs w:val="24"/>
-        </w:rPr>
-        <w:t xml:space="preserve"> - is a lexical resource for opinion mining. </w:t>
-      </w:r>
-      <w:proofErr w:type="spellStart"/>
-      <w:r>
-        <w:rPr>
-          <w:rFonts w:ascii="Times New Roman" w:hAnsi="Times New Roman" w:cs="Times New Roman"/>
-          <w:sz w:val="24"/>
-          <w:szCs w:val="24"/>
-        </w:rPr>
-        <w:t>SentiWordNet</w:t>
-      </w:r>
-      <w:proofErr w:type="spellEnd"/>
-      <w:r>
-        <w:rPr>
-          <w:rFonts w:ascii="Times New Roman" w:hAnsi="Times New Roman" w:cs="Times New Roman"/>
-          <w:sz w:val="24"/>
-          <w:szCs w:val="24"/>
-        </w:rPr>
-        <w:t xml:space="preserve"> assigns to each </w:t>
-      </w:r>
-      <w:proofErr w:type="spellStart"/>
-      <w:r>
-        <w:rPr>
-          <w:rFonts w:ascii="Times New Roman" w:hAnsi="Times New Roman" w:cs="Times New Roman"/>
-          <w:sz w:val="24"/>
-          <w:szCs w:val="24"/>
-        </w:rPr>
-        <w:t>synset</w:t>
-      </w:r>
-      <w:proofErr w:type="spellEnd"/>
-      <w:r>
-        <w:rPr>
-          <w:rFonts w:ascii="Times New Roman" w:hAnsi="Times New Roman" w:cs="Times New Roman"/>
-          <w:sz w:val="24"/>
-          <w:szCs w:val="24"/>
-        </w:rPr>
-        <w:t xml:space="preserve"> of </w:t>
-      </w:r>
-      <w:proofErr w:type="spellStart"/>
-      <w:r>
-        <w:rPr>
-          <w:rFonts w:ascii="Times New Roman" w:hAnsi="Times New Roman" w:cs="Times New Roman"/>
-          <w:sz w:val="24"/>
-          <w:szCs w:val="24"/>
-        </w:rPr>
-        <w:t>WordNet</w:t>
-      </w:r>
-      <w:proofErr w:type="spellEnd"/>
-      <w:r>
-        <w:rPr>
-          <w:rFonts w:ascii="Times New Roman" w:hAnsi="Times New Roman" w:cs="Times New Roman"/>
-          <w:sz w:val="24"/>
-          <w:szCs w:val="24"/>
-        </w:rPr>
-        <w:t xml:space="preserve"> three sentiment scores: positivity, negativity, objectivity.</w:t>
+      <w:r>
+        <w:rPr>
+          <w:rFonts w:ascii="Times New Roman" w:hAnsi="Times New Roman" w:cs="Times New Roman"/>
+          <w:sz w:val="24"/>
+          <w:szCs w:val="24"/>
+        </w:rPr>
+        <w:t>SentiWordNet - is a lexical resource for opinion mining. SentiWordNet assigns to each synset of WordNet three sentiment scores: positivity, negativity, objectivity.</w:t>
       </w:r>
     </w:p>
     <w:p>
@@ -3373,23 +3065,13 @@
           <w:szCs w:val="24"/>
         </w:rPr>
       </w:pPr>
-      <w:proofErr w:type="spellStart"/>
-      <w:r>
-        <w:rPr>
-          <w:rFonts w:ascii="Times New Roman" w:hAnsi="Times New Roman" w:cs="Times New Roman"/>
-          <w:sz w:val="24"/>
-          <w:szCs w:val="24"/>
-        </w:rPr>
-        <w:t>WordNet</w:t>
-      </w:r>
-      <w:proofErr w:type="spellEnd"/>
-      <w:r>
-        <w:rPr>
-          <w:rFonts w:ascii="Times New Roman" w:hAnsi="Times New Roman" w:cs="Times New Roman"/>
-          <w:sz w:val="24"/>
-          <w:szCs w:val="24"/>
-        </w:rPr>
-        <w:t xml:space="preserve"> - </w:t>
+      <w:r>
+        <w:rPr>
+          <w:rFonts w:ascii="Times New Roman" w:hAnsi="Times New Roman" w:cs="Times New Roman"/>
+          <w:sz w:val="24"/>
+          <w:szCs w:val="24"/>
+        </w:rPr>
+        <w:t xml:space="preserve">WordNet - </w:t>
       </w:r>
       <w:r>
         <w:rPr>
@@ -3586,7 +3268,6 @@
         </w:rPr>
         <w:t> </w:t>
       </w:r>
-      <w:proofErr w:type="spellStart"/>
       <w:r>
         <w:rPr>
           <w:rFonts w:ascii="Times New Roman" w:hAnsi="Times New Roman" w:cs="Times New Roman"/>
@@ -3598,7 +3279,6 @@
         </w:rPr>
         <w:t>synsets</w:t>
       </w:r>
-      <w:proofErr w:type="spellEnd"/>
       <w:r>
         <w:rPr>
           <w:rFonts w:ascii="Times New Roman" w:hAnsi="Times New Roman" w:cs="Times New Roman"/>
@@ -3759,7 +3439,6 @@
           <w:sz w:val="24"/>
           <w:szCs w:val="24"/>
         </w:rPr>
-        <w:lastRenderedPageBreak/>
         <w:t>Chapter 2: Review of Related Literature</w:t>
       </w:r>
       <w:r>
@@ -3832,424 +3511,278 @@
         <w:spacing w:before="0" w:beforeAutospacing="0" w:after="0" w:afterAutospacing="0" w:line="480" w:lineRule="auto"/>
         <w:ind w:left="720" w:firstLine="720"/>
         <w:jc w:val="both"/>
-        <w:rPr>
-          <w:color w:val="252525"/>
-        </w:rPr>
-      </w:pPr>
-      <w:r>
-        <w:t>Inappropriate Expression is something that is not within the bounds of what is considered appropriate or socially acceptable [</w:t>
-      </w:r>
-      <w:proofErr w:type="spellStart"/>
-      <w:r>
-        <w:t>YourDictionary</w:t>
-      </w:r>
-      <w:proofErr w:type="spellEnd"/>
-      <w:r>
-        <w:t xml:space="preserve">, </w:t>
-      </w:r>
-      <w:proofErr w:type="spellStart"/>
-      <w:r>
-        <w:t>n.d.</w:t>
-      </w:r>
-      <w:proofErr w:type="spellEnd"/>
-      <w:r>
-        <w:t>].</w:t>
+      </w:pPr>
+      <w:r>
+        <w:t>Inappropriate Expression is something that is not within the bounds of what is considered appropriate or socially acceptable [YourDictionary, n.d.].</w:t>
       </w:r>
       <w:r>
         <w:t xml:space="preserve"> Inappropriate expression includes information that upset </w:t>
       </w:r>
       <w:r>
-        <w:t xml:space="preserve">us or information that might lead or tempt us into unlawful or dangerous behavior. This could be content containing swearing, </w:t>
-      </w:r>
-      <w:proofErr w:type="spellStart"/>
-      <w:r>
-        <w:t>unmoderated</w:t>
-      </w:r>
-      <w:proofErr w:type="spellEnd"/>
+        <w:t>us or information that might lead or tempt us into unlawful or dangerous behavior. This could be content containing swearing, unmoderated chatrooms where there’s no one supervising the conversation and barring unsuitable comments and sexual explicit comments [Inappropriate Content, [n.d</w:t>
+      </w:r>
+      <w:r>
+        <w:t>.].</w:t>
+      </w:r>
       <w:r>
         <w:t xml:space="preserve"> </w:t>
       </w:r>
-      <w:proofErr w:type="spellStart"/>
-      <w:r>
-        <w:t>chatrooms</w:t>
-      </w:r>
-      <w:proofErr w:type="spellEnd"/>
-      <w:r>
-        <w:t xml:space="preserve"> where there’s no one supervising the conversation and barring unsuitable comments and sexual explicit comments [Inappropriate Content, [</w:t>
-      </w:r>
-      <w:proofErr w:type="spellStart"/>
-      <w:r>
-        <w:t>n.d.</w:t>
-      </w:r>
-      <w:proofErr w:type="spellEnd"/>
-      <w:r>
-        <w:t>].</w:t>
-      </w:r>
-      <w:r>
+      <w:r>
+        <w:rPr>
+          <w:shd w:val="clear" w:color="auto" w:fill="FFFFFF"/>
+        </w:rPr>
+        <w:t xml:space="preserve">Profanity </w:t>
+      </w:r>
+      <w:r>
+        <w:t>is an</w:t>
+      </w:r>
+      <w:r>
+        <w:rPr>
+          <w:rStyle w:val="apple-converted-space"/>
+        </w:rPr>
+        <w:t> </w:t>
+      </w:r>
+      <w:r>
+        <w:t>offensive</w:t>
+      </w:r>
+      <w:r>
+        <w:rPr>
+          <w:rStyle w:val="apple-converted-space"/>
+        </w:rPr>
+        <w:t> </w:t>
+      </w:r>
+      <w:r>
+        <w:t>word or inappropriate</w:t>
+      </w:r>
+      <w:r>
+        <w:t xml:space="preserve"> language [Merriam-Webster Online Dictionary, 2014].</w:t>
+      </w:r>
+      <w:r>
+        <w:rPr>
+          <w:rStyle w:val="apple-converted-space"/>
+        </w:rPr>
+        <w:t> </w:t>
+      </w:r>
+      <w:r>
+        <w:t>It is also called</w:t>
+      </w:r>
+      <w:r>
+        <w:rPr>
+          <w:rStyle w:val="apple-converted-space"/>
+        </w:rPr>
+        <w:t> </w:t>
+      </w:r>
+      <w:r>
+        <w:rPr>
+          <w:bCs/>
+        </w:rPr>
+        <w:t>bad language</w:t>
+      </w:r>
+      <w:r>
+        <w:t>,</w:t>
+      </w:r>
+      <w:r>
+        <w:rPr>
+          <w:rStyle w:val="apple-converted-space"/>
+        </w:rPr>
+        <w:t> </w:t>
+      </w:r>
+      <w:r>
+        <w:rPr>
+          <w:bCs/>
+        </w:rPr>
+        <w:t>strong language</w:t>
+      </w:r>
+      <w:r>
+        <w:t>,</w:t>
+      </w:r>
+      <w:r>
+        <w:rPr>
+          <w:rStyle w:val="apple-converted-space"/>
+        </w:rPr>
+        <w:t> </w:t>
+      </w:r>
+      <w:r>
+        <w:rPr>
+          <w:bCs/>
+        </w:rPr>
+        <w:t>coarse language</w:t>
+      </w:r>
+      <w:r>
+        <w:t>,</w:t>
+      </w:r>
+      <w:r>
+        <w:rPr>
+          <w:rStyle w:val="apple-converted-space"/>
+        </w:rPr>
+        <w:t> </w:t>
+      </w:r>
+      <w:r>
+        <w:rPr>
+          <w:bCs/>
+        </w:rPr>
+        <w:t>foul language</w:t>
+      </w:r>
+      <w:r>
+        <w:t>,</w:t>
+      </w:r>
+      <w:r>
+        <w:rPr>
+          <w:rStyle w:val="apple-converted-space"/>
+        </w:rPr>
+        <w:t> </w:t>
+      </w:r>
+      <w:r>
+        <w:rPr>
+          <w:bCs/>
+        </w:rPr>
+        <w:t>bad words</w:t>
+      </w:r>
+      <w:r>
+        <w:t>,</w:t>
+      </w:r>
+      <w:r>
+        <w:rPr>
+          <w:rStyle w:val="apple-converted-space"/>
+        </w:rPr>
+        <w:t> </w:t>
+      </w:r>
+      <w:r>
+        <w:rPr>
+          <w:bCs/>
+        </w:rPr>
+        <w:t>vulgar language</w:t>
+      </w:r>
+      <w:r>
+        <w:t>,</w:t>
+      </w:r>
+      <w:r>
+        <w:rPr>
+          <w:rStyle w:val="apple-converted-space"/>
+        </w:rPr>
+        <w:t> </w:t>
+      </w:r>
+      <w:r>
+        <w:rPr>
+          <w:bCs/>
+        </w:rPr>
+        <w:t>lewd language</w:t>
+      </w:r>
+      <w:r>
+        <w:t>,</w:t>
+      </w:r>
+      <w:r>
+        <w:rPr>
+          <w:rStyle w:val="apple-converted-space"/>
+        </w:rPr>
+        <w:t> </w:t>
+      </w:r>
+      <w:r>
+        <w:rPr>
+          <w:bCs/>
+        </w:rPr>
+        <w:t>swearing</w:t>
+      </w:r>
+      <w:r>
+        <w:t>,</w:t>
+      </w:r>
+      <w:r>
+        <w:rPr>
+          <w:rStyle w:val="apple-converted-space"/>
+        </w:rPr>
+        <w:t> </w:t>
+      </w:r>
+      <w:r>
+        <w:rPr>
+          <w:bCs/>
+        </w:rPr>
+        <w:t>cursing</w:t>
+      </w:r>
+      <w:r>
+        <w:t>,</w:t>
+      </w:r>
+      <w:r>
+        <w:rPr>
+          <w:rStyle w:val="apple-converted-space"/>
+        </w:rPr>
+        <w:t> </w:t>
+      </w:r>
+      <w:r>
+        <w:rPr>
+          <w:bCs/>
+        </w:rPr>
+        <w:t>cussing</w:t>
+      </w:r>
+      <w:r>
+        <w:t>, or</w:t>
+      </w:r>
+      <w:r>
+        <w:rPr>
+          <w:rStyle w:val="apple-converted-space"/>
+        </w:rPr>
+        <w:t> </w:t>
+      </w:r>
+      <w:r>
+        <w:rPr>
+          <w:bCs/>
+        </w:rPr>
+        <w:t>using expletives</w:t>
+      </w:r>
+      <w:r>
+        <w:t>. This use is a</w:t>
+      </w:r>
+      <w:r>
+        <w:rPr>
+          <w:rStyle w:val="apple-converted-space"/>
+        </w:rPr>
+        <w:t> </w:t>
+      </w:r>
+      <w:r>
+        <w:t>subset</w:t>
+      </w:r>
+      <w:r>
+        <w:rPr>
+          <w:rStyle w:val="apple-converted-space"/>
+        </w:rPr>
+        <w:t> </w:t>
+      </w:r>
+      <w:r>
+        <w:t>of a language's</w:t>
+      </w:r>
+      <w:r>
+        <w:rPr>
+          <w:rStyle w:val="apple-converted-space"/>
+        </w:rPr>
+        <w:t> </w:t>
+      </w:r>
+      <w:r>
+        <w:t>lexicon</w:t>
+      </w:r>
+      <w:r>
+        <w:rPr>
+          <w:rStyle w:val="apple-converted-space"/>
+        </w:rPr>
+        <w:t> </w:t>
+      </w:r>
+      <w:r>
+        <w:t>that is generally considered to be strongly impolite, rude or offensive. It can show a debasement of someone or something, or show intense emotion. Profanity in this sense takes the form of words or verbal expressions.</w:t>
+      </w:r>
+      <w:r>
+        <w:rPr>
+          <w:lang w:val="en-PH"/>
+        </w:rPr>
         <w:t xml:space="preserve"> </w:t>
       </w:r>
       <w:r>
-        <w:rPr>
-          <w:shd w:val="clear" w:color="auto" w:fill="FFFFFF"/>
-        </w:rPr>
-        <w:t xml:space="preserve">Profanity </w:t>
-      </w:r>
-      <w:r>
-        <w:rPr>
-          <w:color w:val="252525"/>
-        </w:rPr>
-        <w:t>is an</w:t>
+        <w:t>In its older, more literal sense, the term profanity refers to offensive words, or religious words, used in a way that shows you do not respect God or holy things, or</w:t>
       </w:r>
       <w:r>
         <w:rPr>
           <w:rStyle w:val="apple-converted-space"/>
-          <w:color w:val="252525"/>
         </w:rPr>
         <w:t> </w:t>
       </w:r>
       <w:r>
-        <w:rPr>
-          <w:color w:val="252525"/>
-        </w:rPr>
-        <w:t>offensive</w:t>
-      </w:r>
-      <w:r>
-        <w:rPr>
-          <w:rStyle w:val="apple-converted-space"/>
-          <w:color w:val="252525"/>
-        </w:rPr>
-        <w:t> </w:t>
-      </w:r>
-      <w:r>
-        <w:rPr>
-          <w:color w:val="252525"/>
-        </w:rPr>
-        <w:t>word or inappropriate</w:t>
-      </w:r>
-      <w:r>
-        <w:rPr>
-          <w:color w:val="252525"/>
-        </w:rPr>
-        <w:t xml:space="preserve"> language [Merriam-Webster Online Dictionary, 2014].</w:t>
-      </w:r>
-      <w:r>
-        <w:rPr>
-          <w:rStyle w:val="apple-converted-space"/>
-          <w:color w:val="252525"/>
-        </w:rPr>
-        <w:t> </w:t>
-      </w:r>
-      <w:r>
-        <w:rPr>
-          <w:color w:val="252525"/>
-        </w:rPr>
-        <w:t>It is also called</w:t>
-      </w:r>
-      <w:r>
-        <w:rPr>
-          <w:rStyle w:val="apple-converted-space"/>
-          <w:color w:val="252525"/>
-        </w:rPr>
-        <w:t> </w:t>
-      </w:r>
-      <w:r>
-        <w:rPr>
-          <w:bCs/>
-          <w:color w:val="252525"/>
-        </w:rPr>
-        <w:t>bad language</w:t>
-      </w:r>
-      <w:r>
-        <w:rPr>
-          <w:color w:val="252525"/>
-        </w:rPr>
-        <w:t>,</w:t>
-      </w:r>
-      <w:r>
-        <w:rPr>
-          <w:rStyle w:val="apple-converted-space"/>
-          <w:color w:val="252525"/>
-        </w:rPr>
-        <w:t> </w:t>
-      </w:r>
-      <w:r>
-        <w:rPr>
-          <w:bCs/>
-          <w:color w:val="252525"/>
-        </w:rPr>
-        <w:t>strong language</w:t>
-      </w:r>
-      <w:r>
-        <w:rPr>
-          <w:color w:val="252525"/>
-        </w:rPr>
-        <w:t>,</w:t>
-      </w:r>
-      <w:r>
-        <w:rPr>
-          <w:rStyle w:val="apple-converted-space"/>
-          <w:color w:val="252525"/>
-        </w:rPr>
-        <w:t> </w:t>
-      </w:r>
-      <w:r>
-        <w:rPr>
-          <w:bCs/>
-          <w:color w:val="252525"/>
-        </w:rPr>
-        <w:t>coarse language</w:t>
-      </w:r>
-      <w:r>
-        <w:rPr>
-          <w:color w:val="252525"/>
-        </w:rPr>
-        <w:t>,</w:t>
-      </w:r>
-      <w:r>
-        <w:rPr>
-          <w:rStyle w:val="apple-converted-space"/>
-          <w:color w:val="252525"/>
-        </w:rPr>
-        <w:t> </w:t>
-      </w:r>
-      <w:r>
-        <w:rPr>
-          <w:bCs/>
-          <w:color w:val="252525"/>
-        </w:rPr>
-        <w:t>foul language</w:t>
-      </w:r>
-      <w:r>
-        <w:rPr>
-          <w:color w:val="252525"/>
-        </w:rPr>
-        <w:t>,</w:t>
-      </w:r>
-      <w:r>
-        <w:rPr>
-          <w:rStyle w:val="apple-converted-space"/>
-          <w:color w:val="252525"/>
-        </w:rPr>
-        <w:t> </w:t>
-      </w:r>
-      <w:r>
-        <w:rPr>
-          <w:bCs/>
-          <w:color w:val="252525"/>
-        </w:rPr>
-        <w:t>bad words</w:t>
-      </w:r>
-      <w:r>
-        <w:rPr>
-          <w:color w:val="252525"/>
-        </w:rPr>
-        <w:t>,</w:t>
-      </w:r>
-      <w:r>
-        <w:rPr>
-          <w:rStyle w:val="apple-converted-space"/>
-          <w:color w:val="252525"/>
-        </w:rPr>
-        <w:t> </w:t>
-      </w:r>
-      <w:r>
-        <w:rPr>
-          <w:bCs/>
-          <w:color w:val="252525"/>
-        </w:rPr>
-        <w:t>vulgar language</w:t>
-      </w:r>
-      <w:r>
-        <w:rPr>
-          <w:color w:val="252525"/>
-        </w:rPr>
-        <w:t>,</w:t>
-      </w:r>
-      <w:r>
-        <w:rPr>
-          <w:rStyle w:val="apple-converted-space"/>
-          <w:color w:val="252525"/>
-        </w:rPr>
-        <w:t> </w:t>
-      </w:r>
-      <w:proofErr w:type="gramStart"/>
-      <w:r>
-        <w:rPr>
-          <w:bCs/>
-          <w:color w:val="252525"/>
-        </w:rPr>
-        <w:t>lewd</w:t>
-      </w:r>
-      <w:proofErr w:type="gramEnd"/>
-      <w:r>
-        <w:rPr>
-          <w:bCs/>
-          <w:color w:val="252525"/>
-        </w:rPr>
-        <w:t xml:space="preserve"> language</w:t>
-      </w:r>
-      <w:r>
-        <w:rPr>
-          <w:color w:val="252525"/>
-        </w:rPr>
-        <w:t>,</w:t>
-      </w:r>
-      <w:r>
-        <w:rPr>
-          <w:rStyle w:val="apple-converted-space"/>
-          <w:color w:val="252525"/>
-        </w:rPr>
-        <w:t> </w:t>
-      </w:r>
-      <w:r>
-        <w:rPr>
-          <w:bCs/>
-          <w:color w:val="252525"/>
-        </w:rPr>
-        <w:t>swearing</w:t>
-      </w:r>
-      <w:r>
-        <w:rPr>
-          <w:color w:val="252525"/>
-        </w:rPr>
-        <w:t>,</w:t>
-      </w:r>
-      <w:r>
-        <w:rPr>
-          <w:rStyle w:val="apple-converted-space"/>
-          <w:color w:val="252525"/>
-        </w:rPr>
-        <w:t> </w:t>
-      </w:r>
-      <w:r>
-        <w:rPr>
-          <w:bCs/>
-          <w:color w:val="252525"/>
-        </w:rPr>
-        <w:t>cursing</w:t>
-      </w:r>
-      <w:r>
-        <w:rPr>
-          <w:color w:val="252525"/>
-        </w:rPr>
-        <w:t>,</w:t>
-      </w:r>
-      <w:r>
-        <w:rPr>
-          <w:rStyle w:val="apple-converted-space"/>
-          <w:color w:val="252525"/>
-        </w:rPr>
-        <w:t> </w:t>
-      </w:r>
-      <w:r>
-        <w:rPr>
-          <w:bCs/>
-          <w:color w:val="252525"/>
-        </w:rPr>
-        <w:t>cussing</w:t>
-      </w:r>
-      <w:r>
-        <w:rPr>
-          <w:color w:val="252525"/>
-        </w:rPr>
-        <w:t>, or</w:t>
-      </w:r>
-      <w:r>
-        <w:rPr>
-          <w:rStyle w:val="apple-converted-space"/>
-          <w:color w:val="252525"/>
-        </w:rPr>
-        <w:t> </w:t>
-      </w:r>
-      <w:r>
-        <w:rPr>
-          <w:bCs/>
-          <w:color w:val="252525"/>
-        </w:rPr>
-        <w:t>using expletives</w:t>
-      </w:r>
-      <w:r>
-        <w:rPr>
-          <w:color w:val="252525"/>
-        </w:rPr>
-        <w:t>. This use is a</w:t>
-      </w:r>
-      <w:r>
-        <w:rPr>
-          <w:rStyle w:val="apple-converted-space"/>
-          <w:color w:val="252525"/>
-        </w:rPr>
-        <w:t> </w:t>
-      </w:r>
-      <w:r>
-        <w:rPr>
-          <w:color w:val="252525"/>
-        </w:rPr>
-        <w:t>subset</w:t>
-      </w:r>
-      <w:r>
-        <w:rPr>
-          <w:rStyle w:val="apple-converted-space"/>
-          <w:color w:val="252525"/>
-        </w:rPr>
-        <w:t> </w:t>
-      </w:r>
-      <w:r>
-        <w:rPr>
-          <w:color w:val="252525"/>
-        </w:rPr>
-        <w:t>of a language's</w:t>
-      </w:r>
-      <w:r>
-        <w:rPr>
-          <w:rStyle w:val="apple-converted-space"/>
-          <w:color w:val="252525"/>
-        </w:rPr>
-        <w:t> </w:t>
-      </w:r>
-      <w:r>
-        <w:rPr>
-          <w:color w:val="252525"/>
-        </w:rPr>
-        <w:t>lexicon</w:t>
-      </w:r>
-      <w:r>
-        <w:rPr>
-          <w:rStyle w:val="apple-converted-space"/>
-          <w:color w:val="252525"/>
-        </w:rPr>
-        <w:t> </w:t>
-      </w:r>
-      <w:r>
-        <w:rPr>
-          <w:color w:val="252525"/>
-        </w:rPr>
-        <w:t>that is generally considered to be strongly impolite, rude or offensive. It can show a debasement of someone or something, or show intense emotion. Profanity in this sense takes the form of words or verbal expressions.</w:t>
-      </w:r>
-      <w:r>
-        <w:rPr>
-          <w:color w:val="252525"/>
-          <w:lang w:val="en-PH"/>
-        </w:rPr>
-        <w:t xml:space="preserve"> </w:t>
-      </w:r>
-      <w:r>
-        <w:rPr>
-          <w:color w:val="252525"/>
-        </w:rPr>
-        <w:t>In its older, more literal sense, the term profanity refers to offensive words, or religious words, used in a way that shows you do not respect God or holy things, or</w:t>
-      </w:r>
-      <w:r>
-        <w:rPr>
-          <w:rStyle w:val="apple-converted-space"/>
-          <w:color w:val="252525"/>
-        </w:rPr>
-        <w:t> </w:t>
-      </w:r>
-      <w:r>
-        <w:rPr>
-          <w:color w:val="252525"/>
-        </w:rPr>
         <w:t>behavior showing similar disrespect [Longman Dictionary of Contemporary English, 2014].</w:t>
       </w:r>
     </w:p>
@@ -4296,7 +3829,6 @@
           <w:sz w:val="24"/>
           <w:szCs w:val="24"/>
         </w:rPr>
-        <w:lastRenderedPageBreak/>
         <w:t xml:space="preserve">2.1.2 </w:t>
       </w:r>
       <w:r>
@@ -4422,43 +3954,7 @@
           <w:sz w:val="24"/>
           <w:szCs w:val="24"/>
         </w:rPr>
-        <w:t xml:space="preserve"> [</w:t>
-      </w:r>
-      <w:proofErr w:type="spellStart"/>
-      <w:r>
-        <w:rPr>
-          <w:rFonts w:ascii="Times New Roman" w:hAnsi="Times New Roman" w:cs="Times New Roman"/>
-          <w:sz w:val="24"/>
-          <w:szCs w:val="24"/>
-        </w:rPr>
-        <w:t>Efron</w:t>
-      </w:r>
-      <w:proofErr w:type="spellEnd"/>
-      <w:r>
-        <w:rPr>
-          <w:rFonts w:ascii="Times New Roman" w:hAnsi="Times New Roman" w:cs="Times New Roman"/>
-          <w:sz w:val="24"/>
-          <w:szCs w:val="24"/>
-        </w:rPr>
-        <w:t xml:space="preserve"> and </w:t>
-      </w:r>
-      <w:proofErr w:type="spellStart"/>
-      <w:r>
-        <w:rPr>
-          <w:rFonts w:ascii="Times New Roman" w:hAnsi="Times New Roman" w:cs="Times New Roman"/>
-          <w:sz w:val="24"/>
-          <w:szCs w:val="24"/>
-        </w:rPr>
-        <w:t>Tibshirani</w:t>
-      </w:r>
-      <w:proofErr w:type="spellEnd"/>
-      <w:r>
-        <w:rPr>
-          <w:rFonts w:ascii="Times New Roman" w:hAnsi="Times New Roman" w:cs="Times New Roman"/>
-          <w:sz w:val="24"/>
-          <w:szCs w:val="24"/>
-        </w:rPr>
-        <w:t>, 1993]</w:t>
+        <w:t xml:space="preserve"> [Efron and Tibshirani, 1993]</w:t>
       </w:r>
       <w:r>
         <w:rPr>
@@ -4494,25 +3990,7 @@
           <w:sz w:val="24"/>
           <w:szCs w:val="24"/>
         </w:rPr>
-        <w:t xml:space="preserve">With the bootstrap method, the basic sample is treated as the population and a Monte Carlo-style procedure is conducted on it. This is done by randomly drawing a large number of ‘resamples’ of size n from this original sample (of size n either) with replacement. So, although each resample will have the same number of elements as the original sample, it could include some of the original data points more than once, and some not included. Therefore, each of these resamples will randomly depart from the original sample. And because the elements in these resamples vary slightly, the statistic G*, calculated from one of these resample will take on slightly different values. The central assertion of the bootstrap method is that the relative frequency distribution of these G*’s is an estimate of the sampling distribution of G [The Original Bootstrap Method, </w:t>
-      </w:r>
-      <w:proofErr w:type="spellStart"/>
-      <w:r>
-        <w:rPr>
-          <w:rFonts w:ascii="Times New Roman" w:hAnsi="Times New Roman" w:cs="Times New Roman"/>
-          <w:sz w:val="24"/>
-          <w:szCs w:val="24"/>
-        </w:rPr>
-        <w:t>n.d.</w:t>
-      </w:r>
-      <w:proofErr w:type="spellEnd"/>
-      <w:r>
-        <w:rPr>
-          <w:rFonts w:ascii="Times New Roman" w:hAnsi="Times New Roman" w:cs="Times New Roman"/>
-          <w:sz w:val="24"/>
-          <w:szCs w:val="24"/>
-        </w:rPr>
-        <w:t>].</w:t>
+        <w:t>With the bootstrap method, the basic sample is treated as the population and a Monte Carlo-style procedure is conducted on it. This is done by randomly drawing a large number of ‘resamples’ of size n from this original sample (of size n either) with replacement. So, although each resample will have the same number of elements as the original sample, it could include some of the original data points more than once, and some not included. Therefore, each of these resamples will randomly depart from the original sample. And because the elements in these resamples vary slightly, the statistic G*, calculated from one of these resample will take on slightly different values. The central assertion of the bootstrap method is that the relative frequency distribution of these G*’s is an estimate of the sampling distribution of G [The Original Bootstrap Method, n.d.].</w:t>
       </w:r>
     </w:p>
     <w:p>
@@ -4662,7 +4140,17 @@
           <w:szCs w:val="24"/>
           <w:shd w:val="clear" w:color="auto" w:fill="FFFFFF"/>
         </w:rPr>
-        <w:t>for training - typically a small amount of</w:t>
+        <w:t xml:space="preserve">for training - typically a small amount </w:t>
+      </w:r>
+      <w:r>
+        <w:rPr>
+          <w:rFonts w:ascii="Times New Roman" w:hAnsi="Times New Roman" w:cs="Times New Roman"/>
+          <w:sz w:val="24"/>
+          <w:szCs w:val="24"/>
+          <w:shd w:val="clear" w:color="auto" w:fill="FFFFFF"/>
+        </w:rPr>
+        <w:lastRenderedPageBreak/>
+        <w:t>of</w:t>
       </w:r>
       <w:r>
         <w:rPr>
@@ -4757,17 +4245,7 @@
           <w:szCs w:val="24"/>
           <w:shd w:val="clear" w:color="auto" w:fill="FFFFFF"/>
         </w:rPr>
-        <w:t xml:space="preserve">supervised </w:t>
-      </w:r>
-      <w:r>
-        <w:rPr>
-          <w:rFonts w:ascii="Times New Roman" w:hAnsi="Times New Roman" w:cs="Times New Roman"/>
-          <w:sz w:val="24"/>
-          <w:szCs w:val="24"/>
-          <w:shd w:val="clear" w:color="auto" w:fill="FFFFFF"/>
-        </w:rPr>
-        <w:lastRenderedPageBreak/>
-        <w:t>learning</w:t>
+        <w:t>supervised learning</w:t>
       </w:r>
       <w:r>
         <w:rPr>
@@ -4786,27 +4264,7 @@
           <w:szCs w:val="24"/>
           <w:shd w:val="clear" w:color="auto" w:fill="FFFFFF"/>
         </w:rPr>
-        <w:t xml:space="preserve">(with completely labeled training data). Many machine-learning researchers have found that unlabeled data, when used in conjunction with a small amount of labeled data, can produce considerable improvement in learning accuracy [Wikipedia, </w:t>
-      </w:r>
-      <w:proofErr w:type="spellStart"/>
-      <w:r>
-        <w:rPr>
-          <w:rFonts w:ascii="Times New Roman" w:hAnsi="Times New Roman" w:cs="Times New Roman"/>
-          <w:sz w:val="24"/>
-          <w:szCs w:val="24"/>
-          <w:shd w:val="clear" w:color="auto" w:fill="FFFFFF"/>
-        </w:rPr>
-        <w:t>n.d.</w:t>
-      </w:r>
-      <w:proofErr w:type="spellEnd"/>
-      <w:r>
-        <w:rPr>
-          <w:rFonts w:ascii="Times New Roman" w:hAnsi="Times New Roman" w:cs="Times New Roman"/>
-          <w:sz w:val="24"/>
-          <w:szCs w:val="24"/>
-          <w:shd w:val="clear" w:color="auto" w:fill="FFFFFF"/>
-        </w:rPr>
-        <w:t>].</w:t>
+        <w:t>(with completely labeled training data). Many machine-learning researchers have found that unlabeled data, when used in conjunction with a small amount of labeled data, can produce considerable improvement in learning accuracy [Wikipedia, n.d.].</w:t>
       </w:r>
     </w:p>
     <w:p>
@@ -4875,16 +4333,14 @@
         <w:jc w:val="both"/>
         <w:rPr>
           <w:rFonts w:ascii="Times New Roman" w:hAnsi="Times New Roman" w:cs="Times New Roman"/>
-          <w:color w:val="252525"/>
-          <w:sz w:val="24"/>
-          <w:szCs w:val="24"/>
-          <w:shd w:val="clear" w:color="auto" w:fill="FFFFFF"/>
-        </w:rPr>
-      </w:pPr>
-      <w:r>
-        <w:rPr>
-          <w:rFonts w:ascii="Times New Roman" w:hAnsi="Times New Roman" w:cs="Times New Roman"/>
-          <w:color w:val="252525"/>
+          <w:sz w:val="24"/>
+          <w:szCs w:val="24"/>
+          <w:shd w:val="clear" w:color="auto" w:fill="FFFFFF"/>
+        </w:rPr>
+      </w:pPr>
+      <w:r>
+        <w:rPr>
+          <w:rFonts w:ascii="Times New Roman" w:hAnsi="Times New Roman" w:cs="Times New Roman"/>
           <w:sz w:val="24"/>
           <w:szCs w:val="24"/>
           <w:shd w:val="clear" w:color="auto" w:fill="FFFFFF"/>
@@ -4895,7 +4351,6 @@
         <w:rPr>
           <w:rStyle w:val="apple-converted-space"/>
           <w:rFonts w:ascii="Times New Roman" w:hAnsi="Times New Roman" w:cs="Times New Roman"/>
-          <w:color w:val="252525"/>
           <w:sz w:val="24"/>
           <w:szCs w:val="24"/>
           <w:shd w:val="clear" w:color="auto" w:fill="FFFFFF"/>
@@ -4922,29 +4377,15 @@
       <w:r>
         <w:rPr>
           <w:rFonts w:ascii="Times New Roman" w:hAnsi="Times New Roman" w:cs="Times New Roman"/>
-          <w:color w:val="252525"/>
-          <w:sz w:val="24"/>
-          <w:szCs w:val="24"/>
-          <w:shd w:val="clear" w:color="auto" w:fill="FFFFFF"/>
-        </w:rPr>
-        <w:t>community in the early 1960s, [</w:t>
-      </w:r>
-      <w:proofErr w:type="spellStart"/>
-      <w:r>
-        <w:rPr>
-          <w:rFonts w:ascii="Times New Roman" w:hAnsi="Times New Roman" w:cs="Times New Roman"/>
-          <w:color w:val="252525"/>
-          <w:sz w:val="24"/>
-          <w:szCs w:val="24"/>
-          <w:shd w:val="clear" w:color="auto" w:fill="FFFFFF"/>
-        </w:rPr>
-        <w:t>Norvig</w:t>
-      </w:r>
-      <w:proofErr w:type="spellEnd"/>
-      <w:r>
-        <w:rPr>
-          <w:rFonts w:ascii="Times New Roman" w:hAnsi="Times New Roman" w:cs="Times New Roman"/>
-          <w:color w:val="252525"/>
+          <w:sz w:val="24"/>
+          <w:szCs w:val="24"/>
+          <w:shd w:val="clear" w:color="auto" w:fill="FFFFFF"/>
+        </w:rPr>
+        <w:t>community in the early 1960s, [Norvig</w:t>
+      </w:r>
+      <w:r>
+        <w:rPr>
+          <w:rFonts w:ascii="Times New Roman" w:hAnsi="Times New Roman" w:cs="Times New Roman"/>
           <w:sz w:val="24"/>
           <w:szCs w:val="24"/>
           <w:shd w:val="clear" w:color="auto" w:fill="FFFFFF"/>
@@ -4954,7 +4395,6 @@
       <w:r>
         <w:rPr>
           <w:rFonts w:ascii="Times New Roman" w:hAnsi="Times New Roman" w:cs="Times New Roman"/>
-          <w:color w:val="252525"/>
           <w:sz w:val="24"/>
           <w:szCs w:val="24"/>
           <w:shd w:val="clear" w:color="auto" w:fill="FFFFFF"/>
@@ -4965,7 +4405,6 @@
         <w:rPr>
           <w:rStyle w:val="apple-converted-space"/>
           <w:rFonts w:ascii="Times New Roman" w:hAnsi="Times New Roman" w:cs="Times New Roman"/>
-          <w:color w:val="252525"/>
           <w:sz w:val="24"/>
           <w:szCs w:val="24"/>
           <w:shd w:val="clear" w:color="auto" w:fill="FFFFFF"/>
@@ -4975,7 +4414,6 @@
       <w:r>
         <w:rPr>
           <w:rFonts w:ascii="Times New Roman" w:hAnsi="Times New Roman" w:cs="Times New Roman"/>
-          <w:color w:val="252525"/>
           <w:sz w:val="24"/>
           <w:szCs w:val="24"/>
           <w:shd w:val="clear" w:color="auto" w:fill="FFFFFF"/>
@@ -4986,7 +4424,6 @@
         <w:rPr>
           <w:rStyle w:val="apple-converted-space"/>
           <w:rFonts w:ascii="Times New Roman" w:hAnsi="Times New Roman" w:cs="Times New Roman"/>
-          <w:color w:val="252525"/>
           <w:sz w:val="24"/>
           <w:szCs w:val="24"/>
           <w:shd w:val="clear" w:color="auto" w:fill="FFFFFF"/>
@@ -5000,23 +4437,12 @@
           <w:szCs w:val="24"/>
           <w:shd w:val="clear" w:color="auto" w:fill="FFFFFF"/>
         </w:rPr>
-        <w:t>text categorization</w:t>
-      </w:r>
-      <w:r>
-        <w:rPr>
-          <w:rFonts w:ascii="Times New Roman" w:hAnsi="Times New Roman" w:cs="Times New Roman"/>
-          <w:color w:val="252525"/>
-          <w:sz w:val="24"/>
-          <w:szCs w:val="24"/>
-          <w:shd w:val="clear" w:color="auto" w:fill="FFFFFF"/>
-        </w:rPr>
-        <w:t>, the problem of judging documents as belonging to one category or the other (such as</w:t>
+        <w:t>text categorization, the problem of judging documents as belonging to one category or the other (such as</w:t>
       </w:r>
       <w:r>
         <w:rPr>
           <w:rStyle w:val="apple-converted-space"/>
           <w:rFonts w:ascii="Times New Roman" w:hAnsi="Times New Roman" w:cs="Times New Roman"/>
-          <w:color w:val="252525"/>
           <w:sz w:val="24"/>
           <w:szCs w:val="24"/>
           <w:shd w:val="clear" w:color="auto" w:fill="FFFFFF"/>
@@ -5030,23 +4456,12 @@
           <w:szCs w:val="24"/>
           <w:shd w:val="clear" w:color="auto" w:fill="FFFFFF"/>
         </w:rPr>
-        <w:t>spam or legitimate</w:t>
-      </w:r>
-      <w:r>
-        <w:rPr>
-          <w:rFonts w:ascii="Times New Roman" w:hAnsi="Times New Roman" w:cs="Times New Roman"/>
-          <w:color w:val="252525"/>
-          <w:sz w:val="24"/>
-          <w:szCs w:val="24"/>
-          <w:shd w:val="clear" w:color="auto" w:fill="FFFFFF"/>
-        </w:rPr>
-        <w:t>, sports or politics, etc.) with</w:t>
+        <w:t>spam or legitimate, sports or politics, etc.) with</w:t>
       </w:r>
       <w:r>
         <w:rPr>
           <w:rStyle w:val="apple-converted-space"/>
           <w:rFonts w:ascii="Times New Roman" w:hAnsi="Times New Roman" w:cs="Times New Roman"/>
-          <w:color w:val="252525"/>
           <w:sz w:val="24"/>
           <w:szCs w:val="24"/>
           <w:shd w:val="clear" w:color="auto" w:fill="FFFFFF"/>
@@ -5066,7 +4481,6 @@
         <w:rPr>
           <w:rStyle w:val="apple-converted-space"/>
           <w:rFonts w:ascii="Times New Roman" w:hAnsi="Times New Roman" w:cs="Times New Roman"/>
-          <w:color w:val="252525"/>
           <w:sz w:val="24"/>
           <w:szCs w:val="24"/>
           <w:shd w:val="clear" w:color="auto" w:fill="FFFFFF"/>
@@ -5076,18 +4490,26 @@
       <w:r>
         <w:rPr>
           <w:rFonts w:ascii="Times New Roman" w:hAnsi="Times New Roman" w:cs="Times New Roman"/>
-          <w:color w:val="252525"/>
-          <w:sz w:val="24"/>
-          <w:szCs w:val="24"/>
-          <w:shd w:val="clear" w:color="auto" w:fill="FFFFFF"/>
-        </w:rPr>
-        <w:t>as the features. With appropriate preprocessing, it is competitive in this domain with more advanced methods including</w:t>
+          <w:sz w:val="24"/>
+          <w:szCs w:val="24"/>
+          <w:shd w:val="clear" w:color="auto" w:fill="FFFFFF"/>
+        </w:rPr>
+        <w:t xml:space="preserve">as the features. With appropriate preprocessing, it is competitive in this domain with more </w:t>
+      </w:r>
+      <w:r>
+        <w:rPr>
+          <w:rFonts w:ascii="Times New Roman" w:hAnsi="Times New Roman" w:cs="Times New Roman"/>
+          <w:sz w:val="24"/>
+          <w:szCs w:val="24"/>
+          <w:shd w:val="clear" w:color="auto" w:fill="FFFFFF"/>
+        </w:rPr>
+        <w:lastRenderedPageBreak/>
+        <w:t>advanced methods including</w:t>
       </w:r>
       <w:r>
         <w:rPr>
           <w:rStyle w:val="apple-converted-space"/>
           <w:rFonts w:ascii="Times New Roman" w:hAnsi="Times New Roman" w:cs="Times New Roman"/>
-          <w:color w:val="252525"/>
           <w:sz w:val="24"/>
           <w:szCs w:val="24"/>
           <w:shd w:val="clear" w:color="auto" w:fill="FFFFFF"/>
@@ -5101,27 +4523,16 @@
           <w:szCs w:val="24"/>
           <w:shd w:val="clear" w:color="auto" w:fill="FFFFFF"/>
         </w:rPr>
-        <w:t>support vector machines [</w:t>
-      </w:r>
-      <w:proofErr w:type="spellStart"/>
-      <w:r>
-        <w:rPr>
-          <w:rFonts w:ascii="Times New Roman" w:hAnsi="Times New Roman" w:cs="Times New Roman"/>
-          <w:sz w:val="24"/>
-          <w:szCs w:val="24"/>
-          <w:shd w:val="clear" w:color="auto" w:fill="FFFFFF"/>
-        </w:rPr>
-        <w:t>Karger</w:t>
-      </w:r>
-      <w:proofErr w:type="spellEnd"/>
-      <w:r>
-        <w:rPr>
-          <w:rFonts w:ascii="Times New Roman" w:hAnsi="Times New Roman" w:cs="Times New Roman"/>
-          <w:sz w:val="24"/>
-          <w:szCs w:val="24"/>
-          <w:shd w:val="clear" w:color="auto" w:fill="FFFFFF"/>
-        </w:rPr>
-        <w:t xml:space="preserve"> </w:t>
+        <w:t xml:space="preserve">support </w:t>
+      </w:r>
+      <w:r>
+        <w:rPr>
+          <w:rFonts w:ascii="Times New Roman" w:hAnsi="Times New Roman" w:cs="Times New Roman"/>
+          <w:sz w:val="24"/>
+          <w:szCs w:val="24"/>
+          <w:shd w:val="clear" w:color="auto" w:fill="FFFFFF"/>
+        </w:rPr>
+        <w:t xml:space="preserve">vector machines [Karger </w:t>
       </w:r>
       <w:r>
         <w:rPr>
@@ -5139,23 +4550,21 @@
           <w:szCs w:val="24"/>
           <w:shd w:val="clear" w:color="auto" w:fill="FFFFFF"/>
         </w:rPr>
-        <w:t xml:space="preserve"> 2003]</w:t>
-      </w:r>
-      <w:r>
-        <w:rPr>
-          <w:rFonts w:ascii="Times New Roman" w:hAnsi="Times New Roman" w:cs="Times New Roman"/>
-          <w:color w:val="252525"/>
-          <w:sz w:val="24"/>
-          <w:szCs w:val="24"/>
-          <w:shd w:val="clear" w:color="auto" w:fill="FFFFFF"/>
-        </w:rPr>
-        <w:t>.</w:t>
+        <w:t xml:space="preserve"> 2003</w:t>
+      </w:r>
+      <w:r>
+        <w:rPr>
+          <w:rFonts w:ascii="Times New Roman" w:hAnsi="Times New Roman" w:cs="Times New Roman"/>
+          <w:sz w:val="24"/>
+          <w:szCs w:val="24"/>
+          <w:shd w:val="clear" w:color="auto" w:fill="FFFFFF"/>
+        </w:rPr>
+        <w:t>].</w:t>
       </w:r>
       <w:r>
         <w:rPr>
           <w:rStyle w:val="apple-converted-space"/>
           <w:rFonts w:ascii="Times New Roman" w:hAnsi="Times New Roman" w:cs="Times New Roman"/>
-          <w:color w:val="252525"/>
           <w:sz w:val="24"/>
           <w:szCs w:val="24"/>
           <w:shd w:val="clear" w:color="auto" w:fill="FFFFFF"/>
@@ -5165,7 +4574,6 @@
       <w:r>
         <w:rPr>
           <w:rFonts w:ascii="Times New Roman" w:hAnsi="Times New Roman" w:cs="Times New Roman"/>
-          <w:color w:val="252525"/>
           <w:sz w:val="24"/>
           <w:szCs w:val="24"/>
           <w:shd w:val="clear" w:color="auto" w:fill="FFFFFF"/>
@@ -5176,7 +4584,6 @@
         <w:rPr>
           <w:rStyle w:val="apple-converted-space"/>
           <w:rFonts w:ascii="Times New Roman" w:hAnsi="Times New Roman" w:cs="Times New Roman"/>
-          <w:color w:val="252525"/>
           <w:sz w:val="24"/>
           <w:szCs w:val="24"/>
           <w:shd w:val="clear" w:color="auto" w:fill="FFFFFF"/>
@@ -5190,37 +4597,7 @@
           <w:szCs w:val="24"/>
           <w:shd w:val="clear" w:color="auto" w:fill="FFFFFF"/>
         </w:rPr>
-        <w:t>medical diagnosis [</w:t>
-      </w:r>
-      <w:proofErr w:type="spellStart"/>
-      <w:r>
-        <w:rPr>
-          <w:rFonts w:ascii="Times New Roman" w:hAnsi="Times New Roman" w:cs="Times New Roman"/>
-          <w:sz w:val="24"/>
-          <w:szCs w:val="24"/>
-          <w:shd w:val="clear" w:color="auto" w:fill="FFFFFF"/>
-        </w:rPr>
-        <w:t>Rish</w:t>
-      </w:r>
-      <w:proofErr w:type="spellEnd"/>
-      <w:r>
-        <w:rPr>
-          <w:rFonts w:ascii="Times New Roman" w:hAnsi="Times New Roman" w:cs="Times New Roman"/>
-          <w:sz w:val="24"/>
-          <w:szCs w:val="24"/>
-          <w:shd w:val="clear" w:color="auto" w:fill="FFFFFF"/>
-        </w:rPr>
-        <w:t>, 2001]</w:t>
-      </w:r>
-      <w:r>
-        <w:rPr>
-          <w:rFonts w:ascii="Times New Roman" w:hAnsi="Times New Roman" w:cs="Times New Roman"/>
-          <w:color w:val="252525"/>
-          <w:sz w:val="24"/>
-          <w:szCs w:val="24"/>
-          <w:shd w:val="clear" w:color="auto" w:fill="FFFFFF"/>
-        </w:rPr>
-        <w:t>.</w:t>
+        <w:t>medical diagnosis [Rish, 2001].</w:t>
       </w:r>
     </w:p>
     <w:p>
@@ -5241,7 +4618,6 @@
           <w:szCs w:val="24"/>
           <w:shd w:val="clear" w:color="auto" w:fill="FFFFFF"/>
         </w:rPr>
-        <w:lastRenderedPageBreak/>
         <w:t>Naive Bayes classifiers are highly scalable, requiring a number of parameters linear in the number of variables (features/predictors) in a learning problem.</w:t>
       </w:r>
       <w:r>
@@ -5299,19 +4675,8 @@
           <w:szCs w:val="24"/>
           <w:shd w:val="clear" w:color="auto" w:fill="FFFFFF"/>
         </w:rPr>
-        <w:t>closed-form expression [</w:t>
-      </w:r>
-      <w:proofErr w:type="spellStart"/>
-      <w:r>
-        <w:rPr>
-          <w:rFonts w:ascii="Times New Roman" w:hAnsi="Times New Roman" w:cs="Times New Roman"/>
-          <w:sz w:val="24"/>
-          <w:szCs w:val="24"/>
-          <w:shd w:val="clear" w:color="auto" w:fill="FFFFFF"/>
-        </w:rPr>
-        <w:t>Norvig</w:t>
-      </w:r>
-      <w:proofErr w:type="spellEnd"/>
+        <w:t>closed-form expression [Norvig</w:t>
+      </w:r>
       <w:r>
         <w:rPr>
           <w:rFonts w:ascii="Times New Roman" w:hAnsi="Times New Roman" w:cs="Times New Roman"/>
@@ -5505,29 +4870,7 @@
           <w:szCs w:val="24"/>
           <w:shd w:val="clear" w:color="auto" w:fill="FFFFFF"/>
         </w:rPr>
-        <w:t xml:space="preserve">Bullying, in both physical and cyber worlds (the latter known as cyberbullying), has been recognized as a serious national health issue among adolescents. One is being bullied or victimized when he or she is exposed repeatedly over time to negative actions on the part of others. There are wide ranges of emotions expressed in bullying traces. After manually inspecting a number of bullying traces in Twitter, our domain experts identified seven most common emotions such as anger, embarrassment, empathy, fear, pride, relief and sadness. Analyzing Social Media to Detect Cyber Bullying using Sentiment Mining found that “sentiment analysis is the task of finding the opinions of people about specific textual entities. The decision making process of people is usually affected by the opinions formed by domain authorities and the proliferation of online discussions [Bi, </w:t>
-      </w:r>
-      <w:proofErr w:type="spellStart"/>
-      <w:r>
-        <w:rPr>
-          <w:rFonts w:ascii="Times New Roman" w:hAnsi="Times New Roman" w:cs="Times New Roman"/>
-          <w:color w:val="000000"/>
-          <w:sz w:val="24"/>
-          <w:szCs w:val="24"/>
-          <w:shd w:val="clear" w:color="auto" w:fill="FFFFFF"/>
-        </w:rPr>
-        <w:t>n.d.</w:t>
-      </w:r>
-      <w:proofErr w:type="spellEnd"/>
-      <w:r>
-        <w:rPr>
-          <w:rFonts w:ascii="Times New Roman" w:hAnsi="Times New Roman" w:cs="Times New Roman"/>
-          <w:color w:val="000000"/>
-          <w:sz w:val="24"/>
-          <w:szCs w:val="24"/>
-          <w:shd w:val="clear" w:color="auto" w:fill="FFFFFF"/>
-        </w:rPr>
-        <w:t>].</w:t>
+        <w:t>Bullying, in both physical and cyber worlds (the latter known as cyberbullying), has been recognized as a serious national health issue among adolescents. One is being bullied or victimized when he or she is exposed repeatedly over time to negative actions on the part of others. There are wide ranges of emotions expressed in bullying traces. After manually inspecting a number of bullying traces in Twitter, our domain experts identified seven most common emotions such as anger, embarrassment, empathy, fear, pride, relief and sadness. Analyzing Social Media to Detect Cyber Bullying using Sentiment Mining found that “sentiment analysis is the task of finding the opinions of people about specific textual entities. The decision making process of people is usually affected by the opinions formed by domain authorities and the proliferation of online discussions [Bi, n.d.].</w:t>
       </w:r>
     </w:p>
     <w:p>
@@ -5550,17 +4893,8 @@
           <w:szCs w:val="24"/>
           <w:shd w:val="clear" w:color="auto" w:fill="FFFFFF"/>
         </w:rPr>
-        <w:t xml:space="preserve">Sentiment Analysis has the potential to identify victims who pose high risk to themselves or others, and to enhance the scientific understanding of bullying overall </w:t>
-      </w:r>
-      <w:r>
-        <w:rPr>
-          <w:rFonts w:ascii="Times New Roman" w:hAnsi="Times New Roman" w:cs="Times New Roman"/>
-          <w:sz w:val="24"/>
-          <w:szCs w:val="24"/>
-          <w:shd w:val="clear" w:color="auto" w:fill="FFFFFF"/>
-        </w:rPr>
         <w:lastRenderedPageBreak/>
-        <w:t xml:space="preserve">Victims usually experience negative emotions such as depression, anxiety and loneliness. In extreme cases such emotions are more violent or even suicidal. Detecting at risk individuals via sentiment analysis enables potential interventions. In addition, social scientists are interested in sentiment analysis on bullying traces to understand participants’ motivations </w:t>
+        <w:t xml:space="preserve">Sentiment Analysis has the potential to identify victims who pose high risk to themselves or others, and to enhance the scientific understanding of bullying overall Victims usually experience negative emotions such as depression, anxiety and loneliness. In extreme cases such emotions are more violent or even suicidal. Detecting at risk individuals via sentiment analysis enables potential interventions. In addition, social scientists are interested in sentiment analysis on bullying traces to understand participants’ motivations </w:t>
       </w:r>
       <w:r>
         <w:rPr>
@@ -5580,19 +4914,6 @@
         </w:rPr>
         <w:t xml:space="preserve">]. </w:t>
       </w:r>
-    </w:p>
-    <w:p>
-      <w:pPr>
-        <w:pStyle w:val="NoSpacing"/>
-        <w:spacing w:line="480" w:lineRule="auto"/>
-        <w:jc w:val="both"/>
-        <w:rPr>
-          <w:rFonts w:ascii="Times New Roman" w:hAnsi="Times New Roman" w:cs="Times New Roman"/>
-          <w:sz w:val="24"/>
-          <w:szCs w:val="24"/>
-          <w:shd w:val="clear" w:color="auto" w:fill="FFFFFF"/>
-        </w:rPr>
-      </w:pPr>
     </w:p>
     <w:p>
       <w:pPr>
@@ -5642,7 +4963,7 @@
           <w:szCs w:val="24"/>
           <w:shd w:val="clear" w:color="auto" w:fill="FFFFFF"/>
         </w:rPr>
-        <w:t xml:space="preserve">is to identify offensive contents in social media, and further predict a user’s potentiality to send out offensive contents. It includes two phases of offensive detection. Phase 1 aims to detect the offensiveness on the sentence level and Phase 2 derives offensiveness on the user level. In Phase 1, the researchers apply advanced text mining and natural language processing technique to derive lexical and syntactic features of each sentence. Using these features, we derive an offensive value for each sentence. In Phase 2, we further incorporate user-level features where we leverage research on authorship analysis. The system consists of pre-processing and two major components: sentence offensiveness prediction and user offensiveness estimation. During the pre-processing stage, user’s conversation history is chunked into posts, and then into sentences. During sentence offensiveness prediction, each sentence’s offensiveness can be derived from two features: its word’s offensiveness and the context. The researchers use lexical feature to represent words’ offensiveness in a sentence, and syntactic feature to represent context in a sentence. Words’ </w:t>
+        <w:t xml:space="preserve">is to identify offensive contents in social media, and further predict a user’s potentiality to send out offensive contents. It includes two phases of offensive detection. Phase 1 aims to detect the offensiveness on the sentence level and Phase 2 derives offensiveness on the user level. In Phase 1, the researchers apply advanced text mining and natural language processing technique to derive lexical and syntactic features of each sentence. Using these features, we derive an offensive value for each sentence. In Phase 2, we further incorporate user-level features where we leverage research on authorship analysis. The system consists of pre-processing and two major components: sentence offensiveness prediction and user offensiveness estimation. During the pre-processing stage, user’s conversation history is chunked into posts, and then into sentences. During sentence offensiveness prediction, each sentence’s offensiveness can be derived from two features: its word’s offensiveness and the context. The researchers use lexical feature to represent words’ offensiveness in a </w:t>
       </w:r>
       <w:r>
         <w:rPr>
@@ -5652,36 +4973,16 @@
           <w:shd w:val="clear" w:color="auto" w:fill="FFFFFF"/>
         </w:rPr>
         <w:lastRenderedPageBreak/>
-        <w:t>offensiveness nature is measured from two lexicons. For the context, we grammatically parse sentences into dependency sets to capture all dependency types between a word and other words in the same sentence, and mark some of its related words as intensifiers. The intensifiers are effective in detecting whether offensive words are used to describe users or other offensive words. During user offensiveness estimation stage, sentence offensiveness and users’ language patterns are helped to predict user’s likelihood of being offensive. Experimental result shows that the LSF sentence offensiveness prediction and user offensiveness estimate algorithms outperform traditional learning based approaches in terms of precision, recall and f-score. It also achieves high processing speed for effective deployment in social media</w:t>
-      </w:r>
-      <w:r>
-        <w:rPr>
-          <w:rFonts w:ascii="Times New Roman" w:hAnsi="Times New Roman" w:cs="Times New Roman"/>
-          <w:sz w:val="24"/>
-          <w:szCs w:val="24"/>
-          <w:shd w:val="clear" w:color="auto" w:fill="FFFFFF"/>
-        </w:rPr>
-        <w:t xml:space="preserve"> [Chen et.al, </w:t>
-      </w:r>
-      <w:proofErr w:type="spellStart"/>
-      <w:r>
-        <w:rPr>
-          <w:rFonts w:ascii="Times New Roman" w:hAnsi="Times New Roman" w:cs="Times New Roman"/>
-          <w:sz w:val="24"/>
-          <w:szCs w:val="24"/>
-          <w:shd w:val="clear" w:color="auto" w:fill="FFFFFF"/>
-        </w:rPr>
-        <w:t>n.d.</w:t>
-      </w:r>
-      <w:proofErr w:type="spellEnd"/>
-      <w:r>
-        <w:rPr>
-          <w:rFonts w:ascii="Times New Roman" w:hAnsi="Times New Roman" w:cs="Times New Roman"/>
-          <w:sz w:val="24"/>
-          <w:szCs w:val="24"/>
-          <w:shd w:val="clear" w:color="auto" w:fill="FFFFFF"/>
-        </w:rPr>
-        <w:t>]</w:t>
+        <w:t>sentence, and syntactic feature to represent context in a sentence. Words’ offensiveness nature is measured from two lexicons. For the context, we grammatically parse sentences into dependency sets to capture all dependency types between a word and other words in the same sentence, and mark some of its related words as intensifiers. The intensifiers are effective in detecting whether offensive words are used to describe users or other offensive words. During user offensiveness estimation stage, sentence offensiveness and users’ language patterns are helped to predict user’s likelihood of being offensive. Experimental result shows that the LSF sentence offensiveness prediction and user offensiveness estimate algorithms outperform traditional learning based approaches in terms of precision, recall and f-score. It also achieves high processing speed for effective deployment in social media</w:t>
+      </w:r>
+      <w:r>
+        <w:rPr>
+          <w:rFonts w:ascii="Times New Roman" w:hAnsi="Times New Roman" w:cs="Times New Roman"/>
+          <w:sz w:val="24"/>
+          <w:szCs w:val="24"/>
+          <w:shd w:val="clear" w:color="auto" w:fill="FFFFFF"/>
+        </w:rPr>
+        <w:t xml:space="preserve"> [Chen et.al, n.d.]</w:t>
       </w:r>
       <w:r>
         <w:rPr>
@@ -5733,7 +5034,6 @@
         </w:rPr>
         <w:t xml:space="preserve">r detection task was offered by the organizers of CAW 2.0, but only one submission was received. It is determined that a baseline text mining system (using bag of words approach) was significantly improved by including sentiment and contextual features. Even with the combined </w:t>
       </w:r>
-      <w:proofErr w:type="spellStart"/>
       <w:r>
         <w:rPr>
           <w:rFonts w:ascii="Times New Roman" w:hAnsi="Times New Roman" w:cs="Times New Roman"/>
@@ -5750,17 +5050,7 @@
           <w:szCs w:val="24"/>
           <w:shd w:val="clear" w:color="auto" w:fill="FFFFFF"/>
         </w:rPr>
-        <w:t>model</w:t>
-      </w:r>
-      <w:proofErr w:type="spellEnd"/>
-      <w:r>
-        <w:rPr>
-          <w:rFonts w:ascii="Times New Roman" w:hAnsi="Times New Roman" w:cs="Times New Roman"/>
-          <w:sz w:val="24"/>
-          <w:szCs w:val="24"/>
-          <w:shd w:val="clear" w:color="auto" w:fill="FFFFFF"/>
-        </w:rPr>
-        <w:t>, a support vector machine learner could only prod</w:t>
+        <w:t>model, a support vector machine learner could only prod</w:t>
       </w:r>
       <w:r>
         <w:rPr>
@@ -5832,7 +5122,7 @@
           <w:szCs w:val="24"/>
           <w:shd w:val="clear" w:color="auto" w:fill="FFFFFF"/>
         </w:rPr>
-        <w:t xml:space="preserve">, mainly tackles the problem about how the offensive language can be removed in a user message. They analyze the offensive language in text messages posted in online communities, and propose a new automatic sentence-level filtering approach that is able to semantically remove the offensive language utilizing </w:t>
+        <w:t xml:space="preserve">, mainly tackles the problem about how the offensive language can be removed in a user message. They analyze the offensive language in text messages posted in online communities, and propose a new automatic sentence-level </w:t>
       </w:r>
       <w:r>
         <w:rPr>
@@ -5843,9 +5133,8 @@
           <w:shd w:val="clear" w:color="auto" w:fill="FFFFFF"/>
         </w:rPr>
         <w:lastRenderedPageBreak/>
-        <w:t xml:space="preserve">the grammatical relations among words. Their solution includes 3 steps. First, they analyzed the characteristics of offensive text content in user messages. Then, they introduced their filtering philosophy according to the summarized characteristics. Finally, they show how this philosophy is transformed into heuristic rules applicable in the filtering process. The overview idea of their filtering approach is shown in the presented Algorithm 1 in which the functions POS tagging ad TD generator generate Part-of-Speech tags and typed dependency relations, respectively. They also use existing NLP (Natural Language Processing) tools to implement these two functions. They also focused in the design of two other functions </w:t>
-      </w:r>
-      <w:proofErr w:type="spellStart"/>
+        <w:t xml:space="preserve">filtering approach that is able to semantically remove the offensive language utilizing the grammatical relations among words. Their solution includes 3 steps. First, they analyzed the characteristics of offensive text content in user messages. Then, they introduced their filtering philosophy according to the summarized characteristics. Finally, they show how this philosophy is transformed into heuristic rules applicable in the filtering process. The overview idea of their filtering approach is shown in the presented Algorithm 1 in which the functions POS tagging ad TD generator generate Part-of-Speech tags and typed dependency relations, respectively. They also use existing NLP (Natural Language Processing) tools to implement these two functions. They also focused in the design of two other functions CreateRelTree and EstimateRelTree. In their research assume that the filtering is based on a comprehensive offensive lexicon containing all offensive words. Words do not appear in the lexicon are considered inoffensive. Experiments their dataset, comments from Youtube, show over 90% agreement in filtered results between the proposed approach and manual filtering approach </w:t>
+      </w:r>
       <w:r>
         <w:rPr>
           <w:rFonts w:ascii="Times New Roman" w:hAnsi="Times New Roman" w:cs="Times New Roman"/>
@@ -5854,9 +5143,8 @@
           <w:szCs w:val="24"/>
           <w:shd w:val="clear" w:color="auto" w:fill="FFFFFF"/>
         </w:rPr>
-        <w:t>CreateRelTree</w:t>
-      </w:r>
-      <w:proofErr w:type="spellEnd"/>
+        <w:t>[Xu</w:t>
+      </w:r>
       <w:r>
         <w:rPr>
           <w:rFonts w:ascii="Times New Roman" w:hAnsi="Times New Roman" w:cs="Times New Roman"/>
@@ -5865,96 +5153,8 @@
           <w:szCs w:val="24"/>
           <w:shd w:val="clear" w:color="auto" w:fill="FFFFFF"/>
         </w:rPr>
-        <w:t xml:space="preserve"> and </w:t>
-      </w:r>
-      <w:proofErr w:type="spellStart"/>
-      <w:r>
-        <w:rPr>
-          <w:rFonts w:ascii="Times New Roman" w:hAnsi="Times New Roman" w:cs="Times New Roman"/>
-          <w:color w:val="000000"/>
-          <w:sz w:val="24"/>
-          <w:szCs w:val="24"/>
-          <w:shd w:val="clear" w:color="auto" w:fill="FFFFFF"/>
-        </w:rPr>
-        <w:t>EstimateRelTree</w:t>
-      </w:r>
-      <w:proofErr w:type="spellEnd"/>
-      <w:r>
-        <w:rPr>
-          <w:rFonts w:ascii="Times New Roman" w:hAnsi="Times New Roman" w:cs="Times New Roman"/>
-          <w:color w:val="000000"/>
-          <w:sz w:val="24"/>
-          <w:szCs w:val="24"/>
-          <w:shd w:val="clear" w:color="auto" w:fill="FFFFFF"/>
-        </w:rPr>
-        <w:t xml:space="preserve">. In their research assume that the filtering is based on a comprehensive offensive lexicon containing all offensive words. Words do not appear in the lexicon are considered inoffensive. Experiments their dataset, comments from </w:t>
-      </w:r>
-      <w:proofErr w:type="spellStart"/>
-      <w:r>
-        <w:rPr>
-          <w:rFonts w:ascii="Times New Roman" w:hAnsi="Times New Roman" w:cs="Times New Roman"/>
-          <w:color w:val="000000"/>
-          <w:sz w:val="24"/>
-          <w:szCs w:val="24"/>
-          <w:shd w:val="clear" w:color="auto" w:fill="FFFFFF"/>
-        </w:rPr>
-        <w:t>Youtube</w:t>
-      </w:r>
-      <w:proofErr w:type="spellEnd"/>
-      <w:r>
-        <w:rPr>
-          <w:rFonts w:ascii="Times New Roman" w:hAnsi="Times New Roman" w:cs="Times New Roman"/>
-          <w:color w:val="000000"/>
-          <w:sz w:val="24"/>
-          <w:szCs w:val="24"/>
-          <w:shd w:val="clear" w:color="auto" w:fill="FFFFFF"/>
-        </w:rPr>
-        <w:t xml:space="preserve">, show over 90% agreement in filtered results between the proposed approach and manual filtering approach </w:t>
-      </w:r>
-      <w:r>
-        <w:rPr>
-          <w:rFonts w:ascii="Times New Roman" w:hAnsi="Times New Roman" w:cs="Times New Roman"/>
-          <w:color w:val="000000"/>
-          <w:sz w:val="24"/>
-          <w:szCs w:val="24"/>
-          <w:shd w:val="clear" w:color="auto" w:fill="FFFFFF"/>
-        </w:rPr>
-        <w:t>[</w:t>
-      </w:r>
-      <w:proofErr w:type="spellStart"/>
-      <w:r>
-        <w:rPr>
-          <w:rFonts w:ascii="Times New Roman" w:hAnsi="Times New Roman" w:cs="Times New Roman"/>
-          <w:color w:val="000000"/>
-          <w:sz w:val="24"/>
-          <w:szCs w:val="24"/>
-          <w:shd w:val="clear" w:color="auto" w:fill="FFFFFF"/>
-        </w:rPr>
-        <w:t>Xu</w:t>
-      </w:r>
-      <w:proofErr w:type="spellEnd"/>
-      <w:r>
-        <w:rPr>
-          <w:rFonts w:ascii="Times New Roman" w:hAnsi="Times New Roman" w:cs="Times New Roman"/>
-          <w:color w:val="000000"/>
-          <w:sz w:val="24"/>
-          <w:szCs w:val="24"/>
-          <w:shd w:val="clear" w:color="auto" w:fill="FFFFFF"/>
-        </w:rPr>
-        <w:t xml:space="preserve"> and </w:t>
-      </w:r>
-      <w:proofErr w:type="spellStart"/>
-      <w:r>
-        <w:rPr>
-          <w:rFonts w:ascii="Times New Roman" w:hAnsi="Times New Roman" w:cs="Times New Roman"/>
-          <w:color w:val="000000"/>
-          <w:sz w:val="24"/>
-          <w:szCs w:val="24"/>
-          <w:shd w:val="clear" w:color="auto" w:fill="FFFFFF"/>
-        </w:rPr>
-        <w:t>Sencun</w:t>
-      </w:r>
-      <w:proofErr w:type="spellEnd"/>
+        <w:t xml:space="preserve"> and Sencun</w:t>
+      </w:r>
       <w:r>
         <w:rPr>
           <w:rFonts w:ascii="Times New Roman" w:hAnsi="Times New Roman" w:cs="Times New Roman"/>
@@ -6026,7 +5226,7 @@
           <w:szCs w:val="24"/>
           <w:shd w:val="clear" w:color="auto" w:fill="FFFFFF"/>
         </w:rPr>
-        <w:t xml:space="preserve"> in proposed a novel semi-supervised approach for detecting profanity-related offensive content in Twitter. They introduced an approach that exploits linguistic regularities in profane language via statistical topic modeling on a huge Twitter corpus, and detects offensive tweets using these automatically generated features. Their step by step processes are as follows: (a) Bootstrap between twitters and tweets based on a seed word set to obtain training tweets for topic model learning; (b) Topic models are learned via a generative LDA approach; (c) Tweets in </w:t>
+        <w:t xml:space="preserve"> in proposed a novel semi-supervised approach for detecting profanity-related offensive content in Twitter. They introduced an approach that exploits linguistic regularities in profane language via statistical topic modeling on a huge Twitter corpus, and detects offensive tweets using these automatically generated features. Their step by step processes are as follows: (a) Bootstrap between twitters and tweets based on a seed word set to obtain training tweets for topic model </w:t>
       </w:r>
       <w:r>
         <w:rPr>
@@ -6037,7 +5237,7 @@
           <w:shd w:val="clear" w:color="auto" w:fill="FFFFFF"/>
         </w:rPr>
         <w:lastRenderedPageBreak/>
-        <w:t xml:space="preserve">a holdout testing set are processed in the same fashion as in (a); (d) Topic distributions are inferred for each testing tweet by the topic model learned in step (b); (e) Seed words are applied against each testing tweet, leading to a binary lexicon feature; (f) ML models are built and evaluated. </w:t>
+        <w:t xml:space="preserve">learning; (b) Topic models are learned via a generative LDA approach; (c) Tweets in a holdout testing set are processed in the same fashion as in (a); (d) Topic distributions are inferred for each testing tweet by the topic model learned in step (b); (e) Seed words are applied against each testing tweet, leading to a binary lexicon feature; (f) ML models are built and evaluated. </w:t>
       </w:r>
       <w:r>
         <w:rPr>
@@ -6053,25 +5253,7 @@
           <w:sz w:val="24"/>
           <w:szCs w:val="24"/>
         </w:rPr>
-        <w:t xml:space="preserve"> [Fan et.al, </w:t>
-      </w:r>
-      <w:proofErr w:type="spellStart"/>
-      <w:r>
-        <w:rPr>
-          <w:rFonts w:ascii="Times New Roman" w:hAnsi="Times New Roman" w:cs="Times New Roman"/>
-          <w:sz w:val="24"/>
-          <w:szCs w:val="24"/>
-        </w:rPr>
-        <w:t>n.d.</w:t>
-      </w:r>
-      <w:proofErr w:type="spellEnd"/>
-      <w:r>
-        <w:rPr>
-          <w:rFonts w:ascii="Times New Roman" w:hAnsi="Times New Roman" w:cs="Times New Roman"/>
-          <w:sz w:val="24"/>
-          <w:szCs w:val="24"/>
-        </w:rPr>
-        <w:t>]</w:t>
+        <w:t xml:space="preserve"> [Fan et.al, n.d.]</w:t>
       </w:r>
       <w:r>
         <w:rPr>
@@ -6149,9 +5331,8 @@
           <w:szCs w:val="24"/>
           <w:shd w:val="clear" w:color="auto" w:fill="FFFFFF"/>
         </w:rPr>
-        <w:t>Generally, sentiment classification methods can be categorized into three types: unsupervised [</w:t>
-      </w:r>
-      <w:proofErr w:type="spellStart"/>
+        <w:t>Generally, sentiment classification methods can be categorized into three types: unsupervised [Turney, 2002], supervised [Pang et al., 2002], and semi-su</w:t>
+      </w:r>
       <w:r>
         <w:rPr>
           <w:rFonts w:ascii="Times New Roman" w:hAnsi="Times New Roman" w:cs="Times New Roman"/>
@@ -6160,41 +5341,8 @@
           <w:szCs w:val="24"/>
           <w:shd w:val="clear" w:color="auto" w:fill="FFFFFF"/>
         </w:rPr>
-        <w:t>Turney</w:t>
-      </w:r>
-      <w:proofErr w:type="spellEnd"/>
-      <w:r>
-        <w:rPr>
-          <w:rFonts w:ascii="Times New Roman" w:hAnsi="Times New Roman" w:cs="Times New Roman"/>
-          <w:color w:val="000000"/>
-          <w:sz w:val="24"/>
-          <w:szCs w:val="24"/>
-          <w:shd w:val="clear" w:color="auto" w:fill="FFFFFF"/>
-        </w:rPr>
-        <w:t>, 2002], supervised [Pang et al., 2002], and semi-su</w:t>
-      </w:r>
-      <w:r>
-        <w:rPr>
-          <w:rFonts w:ascii="Times New Roman" w:hAnsi="Times New Roman" w:cs="Times New Roman"/>
-          <w:color w:val="000000"/>
-          <w:sz w:val="24"/>
-          <w:szCs w:val="24"/>
-          <w:shd w:val="clear" w:color="auto" w:fill="FFFFFF"/>
-        </w:rPr>
-        <w:t xml:space="preserve">pervised [Melville and </w:t>
-      </w:r>
-      <w:proofErr w:type="spellStart"/>
-      <w:r>
-        <w:rPr>
-          <w:rFonts w:ascii="Times New Roman" w:hAnsi="Times New Roman" w:cs="Times New Roman"/>
-          <w:color w:val="000000"/>
-          <w:sz w:val="24"/>
-          <w:szCs w:val="24"/>
-          <w:shd w:val="clear" w:color="auto" w:fill="FFFFFF"/>
-        </w:rPr>
-        <w:t>Sindhwani</w:t>
-      </w:r>
-      <w:proofErr w:type="spellEnd"/>
+        <w:t>pervised [Melville and Sindhwani</w:t>
+      </w:r>
       <w:r>
         <w:rPr>
           <w:rFonts w:ascii="Times New Roman" w:hAnsi="Times New Roman" w:cs="Times New Roman"/>
@@ -6245,7 +5393,7 @@
           <w:szCs w:val="24"/>
           <w:shd w:val="clear" w:color="auto" w:fill="FFFFFF"/>
         </w:rPr>
-        <w:t xml:space="preserve"> analyzed the sentiment of documents and words based on a bipartite graph representation of the labeled and unlabeled data while Li et al. [2009] employed some </w:t>
+        <w:t xml:space="preserve"> analyzed the sentiment of documents and words based on a bipartite graph </w:t>
       </w:r>
       <w:r>
         <w:rPr>
@@ -6256,7 +5404,7 @@
           <w:shd w:val="clear" w:color="auto" w:fill="FFFFFF"/>
         </w:rPr>
         <w:lastRenderedPageBreak/>
-        <w:t>simple update rules to make use of tri-factorization of the term-document matrix. It is rather common that such methods require a high-quality lexicon with the pol</w:t>
+        <w:t>representation of the labeled and unlabeled data while Li et al. [2009] employed some simple update rules to make use of tri-factorization of the term-document matrix. It is rather common that such methods require a high-quality lexicon with the pol</w:t>
       </w:r>
       <w:r>
         <w:rPr>
@@ -6276,20 +5424,8 @@
           <w:szCs w:val="24"/>
           <w:shd w:val="clear" w:color="auto" w:fill="FFFFFF"/>
         </w:rPr>
-        <w:t xml:space="preserve">[Melville and </w:t>
-      </w:r>
-      <w:proofErr w:type="spellStart"/>
-      <w:r>
-        <w:rPr>
-          <w:rFonts w:ascii="Times New Roman" w:hAnsi="Times New Roman" w:cs="Times New Roman"/>
-          <w:color w:val="000000"/>
-          <w:sz w:val="24"/>
-          <w:szCs w:val="24"/>
-          <w:shd w:val="clear" w:color="auto" w:fill="FFFFFF"/>
-        </w:rPr>
-        <w:t>Sindhwani</w:t>
-      </w:r>
-      <w:proofErr w:type="spellEnd"/>
+        <w:t>[Melville and Sindhwani</w:t>
+      </w:r>
       <w:r>
         <w:rPr>
           <w:rFonts w:ascii="Times New Roman" w:hAnsi="Times New Roman" w:cs="Times New Roman"/>
@@ -6322,9 +5458,8 @@
           <w:szCs w:val="24"/>
           <w:shd w:val="clear" w:color="auto" w:fill="FFFFFF"/>
         </w:rPr>
-        <w:t>Another kind of semi-supervised methods for sentiment classification is to employ some bootstrap techniques, such as self-training [</w:t>
-      </w:r>
-      <w:proofErr w:type="spellStart"/>
+        <w:t>Another kind of semi-supervised methods for sentiment classification is to employ some bootstrap techniques, such as self-training [Yarowsky, 1995] and co-training [Blum and Mitchell, 1998]. Among them, co-training has been proven more effective than self-</w:t>
+      </w:r>
       <w:r>
         <w:rPr>
           <w:rFonts w:ascii="Times New Roman" w:hAnsi="Times New Roman" w:cs="Times New Roman"/>
@@ -6333,9 +5468,8 @@
           <w:szCs w:val="24"/>
           <w:shd w:val="clear" w:color="auto" w:fill="FFFFFF"/>
         </w:rPr>
-        <w:t>Yarowsky</w:t>
-      </w:r>
-      <w:proofErr w:type="spellEnd"/>
+        <w:t>training [Wan, 2009; Huang et.al</w:t>
+      </w:r>
       <w:r>
         <w:rPr>
           <w:rFonts w:ascii="Times New Roman" w:hAnsi="Times New Roman" w:cs="Times New Roman"/>
@@ -6344,7 +5478,7 @@
           <w:szCs w:val="24"/>
           <w:shd w:val="clear" w:color="auto" w:fill="FFFFFF"/>
         </w:rPr>
-        <w:t>, 1995] and co-training [Blum and Mitchell, 1998]. Among them, co-training has been proven more effective than self-</w:t>
+        <w:t xml:space="preserve">, 2010]. The key issue of applying co-training is to find a suitable set of different views. For instance, </w:t>
       </w:r>
       <w:r>
         <w:rPr>
@@ -6354,7 +5488,7 @@
           <w:szCs w:val="24"/>
           <w:shd w:val="clear" w:color="auto" w:fill="FFFFFF"/>
         </w:rPr>
-        <w:t>training [Wan, 2009; Huang et.al</w:t>
+        <w:t xml:space="preserve">Co-Training for Cross-Lingual Sentiment Classification </w:t>
       </w:r>
       <w:r>
         <w:rPr>
@@ -6364,7 +5498,7 @@
           <w:szCs w:val="24"/>
           <w:shd w:val="clear" w:color="auto" w:fill="FFFFFF"/>
         </w:rPr>
-        <w:t xml:space="preserve">, 2010]. The key issue of applying co-training is to find a suitable set of different views. For instance, </w:t>
+        <w:t>regarded two different languages (i.e., English and Chinese) as two views</w:t>
       </w:r>
       <w:r>
         <w:rPr>
@@ -6374,7 +5508,7 @@
           <w:szCs w:val="24"/>
           <w:shd w:val="clear" w:color="auto" w:fill="FFFFFF"/>
         </w:rPr>
-        <w:t xml:space="preserve">Co-Training for Cross-Lingual Sentiment Classification </w:t>
+        <w:t xml:space="preserve"> [Wan, 2009]</w:t>
       </w:r>
       <w:r>
         <w:rPr>
@@ -6384,7 +5518,7 @@
           <w:szCs w:val="24"/>
           <w:shd w:val="clear" w:color="auto" w:fill="FFFFFF"/>
         </w:rPr>
-        <w:t>regarded two different languages (i.e., English and Chinese) as two views</w:t>
+        <w:t xml:space="preserve"> while </w:t>
       </w:r>
       <w:r>
         <w:rPr>
@@ -6394,7 +5528,7 @@
           <w:szCs w:val="24"/>
           <w:shd w:val="clear" w:color="auto" w:fill="FFFFFF"/>
         </w:rPr>
-        <w:t xml:space="preserve"> [Wan, 2009]</w:t>
+        <w:t xml:space="preserve">Employing Personal/Impersonal Views in Supervised and Semi-supervised Sentiment Classification </w:t>
       </w:r>
       <w:r>
         <w:rPr>
@@ -6404,7 +5538,7 @@
           <w:szCs w:val="24"/>
           <w:shd w:val="clear" w:color="auto" w:fill="FFFFFF"/>
         </w:rPr>
-        <w:t xml:space="preserve"> while </w:t>
+        <w:t>considered personal and impersonal texts as two views</w:t>
       </w:r>
       <w:r>
         <w:rPr>
@@ -6414,7 +5548,7 @@
           <w:szCs w:val="24"/>
           <w:shd w:val="clear" w:color="auto" w:fill="FFFFFF"/>
         </w:rPr>
-        <w:t xml:space="preserve">Employing Personal/Impersonal Views in Supervised and Semi-supervised Sentiment Classification </w:t>
+        <w:t xml:space="preserve"> [Huang</w:t>
       </w:r>
       <w:r>
         <w:rPr>
@@ -6424,7 +5558,7 @@
           <w:szCs w:val="24"/>
           <w:shd w:val="clear" w:color="auto" w:fill="FFFFFF"/>
         </w:rPr>
-        <w:t>considered personal and impersonal texts as two views</w:t>
+        <w:t xml:space="preserve"> </w:t>
       </w:r>
       <w:r>
         <w:rPr>
@@ -6434,7 +5568,7 @@
           <w:szCs w:val="24"/>
           <w:shd w:val="clear" w:color="auto" w:fill="FFFFFF"/>
         </w:rPr>
-        <w:t xml:space="preserve"> [Huang</w:t>
+        <w:t>et.al,</w:t>
       </w:r>
       <w:r>
         <w:rPr>
@@ -6444,7 +5578,7 @@
           <w:szCs w:val="24"/>
           <w:shd w:val="clear" w:color="auto" w:fill="FFFFFF"/>
         </w:rPr>
-        <w:t xml:space="preserve"> </w:t>
+        <w:t xml:space="preserve"> 2010]</w:t>
       </w:r>
       <w:r>
         <w:rPr>
@@ -6454,7 +5588,7 @@
           <w:szCs w:val="24"/>
           <w:shd w:val="clear" w:color="auto" w:fill="FFFFFF"/>
         </w:rPr>
-        <w:t>et.al,</w:t>
+        <w:t xml:space="preserve">. This paper employs the co-training technique and generates different views from random feature subspaces. Among others, </w:t>
       </w:r>
       <w:r>
         <w:rPr>
@@ -6464,7 +5598,7 @@
           <w:szCs w:val="24"/>
           <w:shd w:val="clear" w:color="auto" w:fill="FFFFFF"/>
         </w:rPr>
-        <w:t xml:space="preserve"> 2010]</w:t>
+        <w:t>Mine the Easy and Classify the Hard: Experiments with Automatic Sentiment Classification</w:t>
       </w:r>
       <w:r>
         <w:rPr>
@@ -6474,9 +5608,8 @@
           <w:szCs w:val="24"/>
           <w:shd w:val="clear" w:color="auto" w:fill="FFFFFF"/>
         </w:rPr>
-        <w:t xml:space="preserve">. This paper employs the co-training technique and generates different views from random feature subspaces. Among others, </w:t>
-      </w:r>
-      <w:proofErr w:type="gramStart"/>
+        <w:t xml:space="preserve"> integrated various methods, such as spectral clustering, active learning, transductive learning, and ensemble learning, in semi-supervised sentiment classification</w:t>
+      </w:r>
       <w:r>
         <w:rPr>
           <w:rFonts w:ascii="Times New Roman" w:hAnsi="Times New Roman" w:cs="Times New Roman"/>
@@ -6485,9 +5618,8 @@
           <w:szCs w:val="24"/>
           <w:shd w:val="clear" w:color="auto" w:fill="FFFFFF"/>
         </w:rPr>
-        <w:t>Mine</w:t>
-      </w:r>
-      <w:proofErr w:type="gramEnd"/>
+        <w:t xml:space="preserve"> [</w:t>
+      </w:r>
       <w:r>
         <w:rPr>
           <w:rFonts w:ascii="Times New Roman" w:hAnsi="Times New Roman" w:cs="Times New Roman"/>
@@ -6496,71 +5628,7 @@
           <w:szCs w:val="24"/>
           <w:shd w:val="clear" w:color="auto" w:fill="FFFFFF"/>
         </w:rPr>
-        <w:t xml:space="preserve"> the Easy and Classify the Hard: Experiments with Automatic Sentiment Classification</w:t>
-      </w:r>
-      <w:r>
-        <w:rPr>
-          <w:rFonts w:ascii="Times New Roman" w:hAnsi="Times New Roman" w:cs="Times New Roman"/>
-          <w:color w:val="000000"/>
-          <w:sz w:val="24"/>
-          <w:szCs w:val="24"/>
-          <w:shd w:val="clear" w:color="auto" w:fill="FFFFFF"/>
-        </w:rPr>
-        <w:t xml:space="preserve"> integrated various methods, such as spectral clustering, active learning, </w:t>
-      </w:r>
-      <w:proofErr w:type="spellStart"/>
-      <w:r>
-        <w:rPr>
-          <w:rFonts w:ascii="Times New Roman" w:hAnsi="Times New Roman" w:cs="Times New Roman"/>
-          <w:color w:val="000000"/>
-          <w:sz w:val="24"/>
-          <w:szCs w:val="24"/>
-          <w:shd w:val="clear" w:color="auto" w:fill="FFFFFF"/>
-        </w:rPr>
-        <w:t>transductive</w:t>
-      </w:r>
-      <w:proofErr w:type="spellEnd"/>
-      <w:r>
-        <w:rPr>
-          <w:rFonts w:ascii="Times New Roman" w:hAnsi="Times New Roman" w:cs="Times New Roman"/>
-          <w:color w:val="000000"/>
-          <w:sz w:val="24"/>
-          <w:szCs w:val="24"/>
-          <w:shd w:val="clear" w:color="auto" w:fill="FFFFFF"/>
-        </w:rPr>
-        <w:t xml:space="preserve"> learning, and ensemble learning, in semi-supervised sentiment classification</w:t>
-      </w:r>
-      <w:r>
-        <w:rPr>
-          <w:rFonts w:ascii="Times New Roman" w:hAnsi="Times New Roman" w:cs="Times New Roman"/>
-          <w:color w:val="000000"/>
-          <w:sz w:val="24"/>
-          <w:szCs w:val="24"/>
-          <w:shd w:val="clear" w:color="auto" w:fill="FFFFFF"/>
-        </w:rPr>
-        <w:t xml:space="preserve"> [</w:t>
-      </w:r>
-      <w:proofErr w:type="spellStart"/>
-      <w:r>
-        <w:rPr>
-          <w:rFonts w:ascii="Times New Roman" w:hAnsi="Times New Roman" w:cs="Times New Roman"/>
-          <w:color w:val="000000"/>
-          <w:sz w:val="24"/>
-          <w:szCs w:val="24"/>
-          <w:shd w:val="clear" w:color="auto" w:fill="FFFFFF"/>
-        </w:rPr>
-        <w:t>Dasgupta</w:t>
-      </w:r>
-      <w:proofErr w:type="spellEnd"/>
-      <w:r>
-        <w:rPr>
-          <w:rFonts w:ascii="Times New Roman" w:hAnsi="Times New Roman" w:cs="Times New Roman"/>
-          <w:color w:val="000000"/>
-          <w:sz w:val="24"/>
-          <w:szCs w:val="24"/>
-          <w:shd w:val="clear" w:color="auto" w:fill="FFFFFF"/>
-        </w:rPr>
-        <w:t xml:space="preserve"> and Ng, 2009</w:t>
+        <w:t>Dasgupta and Ng, 2009</w:t>
       </w:r>
       <w:r>
         <w:rPr>
@@ -6601,7 +5669,7 @@
           <w:sz w:val="24"/>
           <w:szCs w:val="24"/>
         </w:rPr>
-        <w:t xml:space="preserve">Semi-Supervised Learning for Semantic Relation Classification using Stratified Sampling Strategy explores several key issues in semi-supervised learning based on bootstrapping for semantic relation classification. The application of </w:t>
+        <w:t xml:space="preserve">Semi-Supervised Learning for Semantic Relation Classification using Stratified Sampling Strategy explores several key issues in semi-supervised learning </w:t>
       </w:r>
       <w:r>
         <w:rPr>
@@ -6610,7 +5678,7 @@
           <w:szCs w:val="24"/>
         </w:rPr>
         <w:lastRenderedPageBreak/>
-        <w:t>stratified sampling originated from statistics theory to the selection of the initial seed set contributes most to the performance improvement in the bootstrapping procedure. In addition, the more strata the training data is divided into, the better performance will be achieved. However, the augmentation of the labeled data using the stratified strategy fails to function effectively largely due to the unbalanced distribution of the confidently classified instances, rather than the stratified sampling strategy itself</w:t>
+        <w:t>based on bootstrapping for semantic relation classification. The application of stratified sampling originated from statistics theory to the selection of the initial seed set contributes most to the performance improvement in the bootstrapping procedure. In addition, the more strata the training data is divided into, the better performance will be achieved. However, the augmentation of the labeled data using the stratified strategy fails to function effectively largely due to the unbalanced distribution of the confidently classified instances, rather than the stratified sampling strategy itself</w:t>
       </w:r>
       <w:r>
         <w:rPr>
@@ -6721,59 +5789,32 @@
           <w:sz w:val="24"/>
           <w:szCs w:val="24"/>
         </w:rPr>
-        <w:t xml:space="preserve"> address semi-supervised learning for imbalanced sentiment classification. It adopts under-sampling to generate multiple sets of balanced initial training data and then propose a novel semi-supervised learning method based on random subspace generation which dynamically generates various subspaces in the iteration process to guarantee enough variation among the involved classifiers. Evaluation shows that semi-supervised method can successfully make use of the unlabeled data and that dynamic subspace generation significantly outperforms traditional static</w:t>
-      </w:r>
-      <w:r>
-        <w:rPr>
-          <w:rFonts w:ascii="Times New Roman" w:hAnsi="Times New Roman" w:cs="Times New Roman"/>
-          <w:sz w:val="24"/>
-          <w:szCs w:val="24"/>
-        </w:rPr>
-        <w:t xml:space="preserve"> subspace generation [</w:t>
-      </w:r>
-      <w:proofErr w:type="spellStart"/>
-      <w:r>
-        <w:rPr>
-          <w:rFonts w:ascii="Times New Roman" w:hAnsi="Times New Roman" w:cs="Times New Roman"/>
-          <w:sz w:val="24"/>
-          <w:szCs w:val="24"/>
-        </w:rPr>
-        <w:t>Balcan</w:t>
-      </w:r>
-      <w:proofErr w:type="spellEnd"/>
-      <w:r>
-        <w:rPr>
-          <w:rFonts w:ascii="Times New Roman" w:hAnsi="Times New Roman" w:cs="Times New Roman"/>
-          <w:sz w:val="24"/>
-          <w:szCs w:val="24"/>
-        </w:rPr>
-        <w:t xml:space="preserve"> and Blum</w:t>
-      </w:r>
-      <w:r>
-        <w:rPr>
-          <w:rFonts w:ascii="Times New Roman" w:hAnsi="Times New Roman" w:cs="Times New Roman"/>
-          <w:sz w:val="24"/>
-          <w:szCs w:val="24"/>
-        </w:rPr>
-        <w:t xml:space="preserve">, </w:t>
-      </w:r>
-      <w:proofErr w:type="spellStart"/>
-      <w:r>
-        <w:rPr>
-          <w:rFonts w:ascii="Times New Roman" w:hAnsi="Times New Roman" w:cs="Times New Roman"/>
-          <w:sz w:val="24"/>
-          <w:szCs w:val="24"/>
-        </w:rPr>
-        <w:t>n.d.</w:t>
-      </w:r>
-      <w:proofErr w:type="spellEnd"/>
-      <w:r>
-        <w:rPr>
-          <w:rFonts w:ascii="Times New Roman" w:hAnsi="Times New Roman" w:cs="Times New Roman"/>
-          <w:sz w:val="24"/>
-          <w:szCs w:val="24"/>
-        </w:rPr>
-        <w:t>].</w:t>
+        <w:t xml:space="preserve"> address semi-supervised learning for imbalanced sentiment classification. It adopts under-sampling to generate multiple sets of balanced initial training data and then propose a novel semi-supervised learning method based on random subspace generation which dynamically generates various subspaces in the iteration process to guarantee enough variation among the involved classifiers. Evaluation shows that semi-supervised method can successfully make use of the unlabeled data and that dynamic subspace </w:t>
+      </w:r>
+      <w:r>
+        <w:rPr>
+          <w:rFonts w:ascii="Times New Roman" w:hAnsi="Times New Roman" w:cs="Times New Roman"/>
+          <w:sz w:val="24"/>
+          <w:szCs w:val="24"/>
+        </w:rPr>
+        <w:lastRenderedPageBreak/>
+        <w:t>generation significantly outperforms traditional static</w:t>
+      </w:r>
+      <w:r>
+        <w:rPr>
+          <w:rFonts w:ascii="Times New Roman" w:hAnsi="Times New Roman" w:cs="Times New Roman"/>
+          <w:sz w:val="24"/>
+          <w:szCs w:val="24"/>
+        </w:rPr>
+        <w:t xml:space="preserve"> subspace generation [Balcan and Blum</w:t>
+      </w:r>
+      <w:r>
+        <w:rPr>
+          <w:rFonts w:ascii="Times New Roman" w:hAnsi="Times New Roman" w:cs="Times New Roman"/>
+          <w:sz w:val="24"/>
+          <w:szCs w:val="24"/>
+        </w:rPr>
+        <w:t>, n.d.].</w:t>
       </w:r>
     </w:p>
     <w:p>
@@ -6793,7 +5834,6 @@
           <w:sz w:val="24"/>
           <w:szCs w:val="24"/>
         </w:rPr>
-        <w:lastRenderedPageBreak/>
         <w:t>2.3 Synthesis of the Study</w:t>
       </w:r>
     </w:p>
@@ -7032,14 +6072,25 @@
           <w:szCs w:val="24"/>
         </w:rPr>
       </w:pPr>
-      <w:r>
+    </w:p>
+    <w:p>
+      <w:pPr>
+        <w:spacing w:line="480" w:lineRule="auto"/>
+        <w:jc w:val="center"/>
         <w:rPr>
           <w:rFonts w:ascii="Times New Roman" w:hAnsi="Times New Roman" w:cs="Times New Roman"/>
           <w:b/>
           <w:sz w:val="24"/>
           <w:szCs w:val="24"/>
         </w:rPr>
-        <w:lastRenderedPageBreak/>
+      </w:pPr>
+      <w:r>
+        <w:rPr>
+          <w:rFonts w:ascii="Times New Roman" w:hAnsi="Times New Roman" w:cs="Times New Roman"/>
+          <w:b/>
+          <w:sz w:val="24"/>
+          <w:szCs w:val="24"/>
+        </w:rPr>
         <w:t>Chapter 3 – Research Methodology</w:t>
       </w:r>
     </w:p>
@@ -7250,7 +6301,19 @@
           <w:szCs w:val="24"/>
           <w:shd w:val="clear" w:color="auto" w:fill="FFFFFF"/>
         </w:rPr>
-        <w:t>, and for resampling of inappropriate expressions for further expansion of knowledge base. Naïve Bayes method will be used for the construction of Polarity analyzer and Relational Inference analyzer, in which the assumed model of the inappropriate language is controlled.</w:t>
+        <w:t xml:space="preserve">, and for resampling of inappropriate expressions for further expansion of knowledge base. Naïve Bayes method will be used for the construction of </w:t>
+      </w:r>
+      <w:r>
+        <w:rPr>
+          <w:rStyle w:val="apple-converted-space"/>
+          <w:rFonts w:ascii="Times New Roman" w:hAnsi="Times New Roman" w:cs="Times New Roman"/>
+          <w:color w:val="1D1F22"/>
+          <w:sz w:val="24"/>
+          <w:szCs w:val="24"/>
+          <w:shd w:val="clear" w:color="auto" w:fill="FFFFFF"/>
+        </w:rPr>
+        <w:lastRenderedPageBreak/>
+        <w:t>Polarity analyzer and Relational Inference analyzer, in which the assumed model of the inappropriate language is controlled.</w:t>
       </w:r>
     </w:p>
     <w:p>
@@ -7281,7 +6344,6 @@
           <w:sz w:val="24"/>
           <w:szCs w:val="24"/>
         </w:rPr>
-        <w:lastRenderedPageBreak/>
         <w:t xml:space="preserve">3.3 </w:t>
       </w:r>
       <w:r>
@@ -7389,43 +6451,16 @@
           <w:sz w:val="24"/>
           <w:szCs w:val="24"/>
         </w:rPr>
-        <w:t xml:space="preserve">In the Training phase there is a Learning Module. The learning module input consists of a file that contains lists of words that is deemed as Inappropriate. The learning module evaluates the Inappropriateness with basis of its polarity value in the Sentiment Corpus (which will be implemented via </w:t>
-      </w:r>
-      <w:proofErr w:type="spellStart"/>
-      <w:r>
-        <w:rPr>
-          <w:rFonts w:ascii="Times New Roman" w:hAnsi="Times New Roman" w:cs="Times New Roman"/>
-          <w:sz w:val="24"/>
-          <w:szCs w:val="24"/>
-        </w:rPr>
-        <w:t>SentiWordnet</w:t>
-      </w:r>
-      <w:proofErr w:type="spellEnd"/>
-      <w:r>
-        <w:rPr>
-          <w:rFonts w:ascii="Times New Roman" w:hAnsi="Times New Roman" w:cs="Times New Roman"/>
-          <w:sz w:val="24"/>
-          <w:szCs w:val="24"/>
-        </w:rPr>
-        <w:t xml:space="preserve">) and the polarity of the definition of the word, in which it will be extracted via </w:t>
-      </w:r>
-      <w:proofErr w:type="spellStart"/>
-      <w:r>
-        <w:rPr>
-          <w:rFonts w:ascii="Times New Roman" w:hAnsi="Times New Roman" w:cs="Times New Roman"/>
-          <w:sz w:val="24"/>
-          <w:szCs w:val="24"/>
-        </w:rPr>
-        <w:t>WordNet</w:t>
-      </w:r>
-      <w:proofErr w:type="spellEnd"/>
-      <w:r>
-        <w:rPr>
-          <w:rFonts w:ascii="Times New Roman" w:hAnsi="Times New Roman" w:cs="Times New Roman"/>
-          <w:sz w:val="24"/>
-          <w:szCs w:val="24"/>
-        </w:rPr>
-        <w:t xml:space="preserve"> wi</w:t>
+        <w:t xml:space="preserve">In the Training phase there is a Learning Module. The learning module input consists of a file that contains lists of words that is deemed as Inappropriate. The learning module evaluates the Inappropriateness with basis of its polarity value in the Sentiment Corpus (which will be implemented via SentiWordnet) and the polarity of the definition of the word, </w:t>
+      </w:r>
+      <w:r>
+        <w:rPr>
+          <w:rFonts w:ascii="Times New Roman" w:hAnsi="Times New Roman" w:cs="Times New Roman"/>
+          <w:sz w:val="24"/>
+          <w:szCs w:val="24"/>
+        </w:rPr>
+        <w:lastRenderedPageBreak/>
+        <w:t>in which it will be extracted via WordNet wi</w:t>
       </w:r>
       <w:r>
         <w:rPr>
@@ -7465,70 +6500,7 @@
           <w:sz w:val="24"/>
           <w:szCs w:val="24"/>
         </w:rPr>
-        <w:t xml:space="preserve">at made the input inappropriate, and will be collected to the inappropriate expression features knowledge base. The </w:t>
-      </w:r>
-      <w:proofErr w:type="spellStart"/>
-      <w:r>
-        <w:rPr>
-          <w:rFonts w:ascii="Times New Roman" w:hAnsi="Times New Roman" w:cs="Times New Roman"/>
-          <w:sz w:val="24"/>
-          <w:szCs w:val="24"/>
-        </w:rPr>
-        <w:t>synset</w:t>
-      </w:r>
-      <w:proofErr w:type="spellEnd"/>
-      <w:r>
-        <w:rPr>
-          <w:rFonts w:ascii="Times New Roman" w:hAnsi="Times New Roman" w:cs="Times New Roman"/>
-          <w:sz w:val="24"/>
-          <w:szCs w:val="24"/>
-        </w:rPr>
-        <w:t xml:space="preserve"> resampling gets the </w:t>
-      </w:r>
-      <w:proofErr w:type="spellStart"/>
-      <w:r>
-        <w:rPr>
-          <w:rFonts w:ascii="Times New Roman" w:hAnsi="Times New Roman" w:cs="Times New Roman"/>
-          <w:sz w:val="24"/>
-          <w:szCs w:val="24"/>
-        </w:rPr>
-        <w:t>synsets</w:t>
-      </w:r>
-      <w:proofErr w:type="spellEnd"/>
-      <w:r>
-        <w:rPr>
-          <w:rFonts w:ascii="Times New Roman" w:hAnsi="Times New Roman" w:cs="Times New Roman"/>
-          <w:sz w:val="24"/>
-          <w:szCs w:val="24"/>
-        </w:rPr>
-        <w:t xml:space="preserve"> of the word and </w:t>
-      </w:r>
-      <w:r>
-        <w:rPr>
-          <w:rFonts w:ascii="Times New Roman" w:hAnsi="Times New Roman" w:cs="Times New Roman"/>
-          <w:sz w:val="24"/>
-          <w:szCs w:val="24"/>
-        </w:rPr>
-        <w:lastRenderedPageBreak/>
-        <w:t xml:space="preserve">will undergo to the phases undergone by the original word. The training module repeats this per word in the collection until all are evaluated and there are no more </w:t>
-      </w:r>
-      <w:proofErr w:type="spellStart"/>
-      <w:r>
-        <w:rPr>
-          <w:rFonts w:ascii="Times New Roman" w:hAnsi="Times New Roman" w:cs="Times New Roman"/>
-          <w:sz w:val="24"/>
-          <w:szCs w:val="24"/>
-        </w:rPr>
-        <w:t>synsets</w:t>
-      </w:r>
-      <w:proofErr w:type="spellEnd"/>
-      <w:r>
-        <w:rPr>
-          <w:rFonts w:ascii="Times New Roman" w:hAnsi="Times New Roman" w:cs="Times New Roman"/>
-          <w:sz w:val="24"/>
-          <w:szCs w:val="24"/>
-        </w:rPr>
-        <w:t xml:space="preserve"> to be resampled.</w:t>
+        <w:t>at made the input inappropriate, and will be collected to the inappropriate expression features knowledge base. The synset resampling gets the synsets of the word and will undergo to the phases undergone by the original word. The training module repeats this per word in the collection until all are evaluated and there are no more synsets to be resampled.</w:t>
       </w:r>
     </w:p>
     <w:p>
@@ -7612,25 +6584,7 @@
           <w:sz w:val="24"/>
           <w:szCs w:val="24"/>
         </w:rPr>
-        <w:t xml:space="preserve"> If the analyzer determines the sentence has an inappropriate sense, then, the sentence will be scored by a polarity analyzer, which is based on naïve </w:t>
-      </w:r>
-      <w:proofErr w:type="spellStart"/>
-      <w:r>
-        <w:rPr>
-          <w:rFonts w:ascii="Times New Roman" w:hAnsi="Times New Roman" w:cs="Times New Roman"/>
-          <w:sz w:val="24"/>
-          <w:szCs w:val="24"/>
-        </w:rPr>
-        <w:t>bayes</w:t>
-      </w:r>
-      <w:proofErr w:type="spellEnd"/>
-      <w:r>
-        <w:rPr>
-          <w:rFonts w:ascii="Times New Roman" w:hAnsi="Times New Roman" w:cs="Times New Roman"/>
-          <w:sz w:val="24"/>
-          <w:szCs w:val="24"/>
-        </w:rPr>
-        <w:t xml:space="preserve"> model. </w:t>
+        <w:t xml:space="preserve"> If the analyzer determines the sentence has an inappropriate sense, then, the sentence will be scored by a polarity analyzer, which is based on naïve bayes model. </w:t>
       </w:r>
       <w:r>
         <w:rPr>
@@ -7727,7 +6681,16 @@
           <w:sz w:val="24"/>
           <w:szCs w:val="24"/>
         </w:rPr>
-        <w:t xml:space="preserve"> for the collection of document samples from 9gag.com comments, manila bulletin editorials. The researches will implement an availability sampling for the collection of inappropriate expressions with a minimum of 5 text files in which it contains files as lists of inappropriate expressions.</w:t>
+        <w:t xml:space="preserve"> for the collection of document samples from </w:t>
+      </w:r>
+      <w:r>
+        <w:rPr>
+          <w:rFonts w:ascii="Times New Roman" w:hAnsi="Times New Roman" w:cs="Times New Roman"/>
+          <w:sz w:val="24"/>
+          <w:szCs w:val="24"/>
+        </w:rPr>
+        <w:lastRenderedPageBreak/>
+        <w:t>9gag.com comments, manila bulletin editorials. The researches will implement an availability sampling for the collection of inappropriate expressions with a minimum of 5 text files in which it contains files as lists of inappropriate expressions.</w:t>
       </w:r>
     </w:p>
     <w:p>
@@ -7758,7 +6721,6 @@
           <w:sz w:val="24"/>
           <w:szCs w:val="24"/>
         </w:rPr>
-        <w:lastRenderedPageBreak/>
         <w:t>3.5 Description of Experts</w:t>
       </w:r>
     </w:p>
@@ -7813,8 +6775,6 @@
         </w:rPr>
         <w:t>News Editors</w:t>
       </w:r>
-      <w:bookmarkStart w:id="0" w:name="_GoBack"/>
-      <w:bookmarkEnd w:id="0"/>
       <w:r>
         <w:rPr>
           <w:rFonts w:ascii="Times New Roman" w:hAnsi="Times New Roman" w:cs="Times New Roman"/>
@@ -7965,6 +6925,7 @@
           <w:sz w:val="24"/>
           <w:szCs w:val="24"/>
         </w:rPr>
+        <w:lastRenderedPageBreak/>
         <w:t>3.7</w:t>
       </w:r>
       <w:r>
@@ -8035,16 +6996,7 @@
           <w:sz w:val="24"/>
           <w:szCs w:val="24"/>
         </w:rPr>
-        <w:t xml:space="preserve"> manila bulletin editorials. The researches will implement an </w:t>
-      </w:r>
-      <w:r>
-        <w:rPr>
-          <w:rFonts w:ascii="Times New Roman" w:hAnsi="Times New Roman" w:cs="Times New Roman"/>
-          <w:sz w:val="24"/>
-          <w:szCs w:val="24"/>
-        </w:rPr>
-        <w:lastRenderedPageBreak/>
-        <w:t>availability sampling for the collection of inappropriate expressions with a minimum of 5 text files in which it contains files as lists of inappropriate expressions.</w:t>
+        <w:t xml:space="preserve"> manila bulletin editorials. The researches will implement an availability sampling for the collection of inappropriate expressions with a minimum of 5 text files in which it contains files as lists of inappropriate expressions.</w:t>
       </w:r>
     </w:p>
     <w:p>
@@ -8476,7 +7428,6 @@
               <w:sz w:val="24"/>
               <w:szCs w:val="24"/>
             </w:rPr>
-            <w:lastRenderedPageBreak/>
             <w:t>Balahur, M., Lloret, E., Montoyo, A. and Palomar M. Towards Building a Competitive</w:t>
           </w:r>
           <w:r>
@@ -9042,6 +7993,7 @@
               <w:sz w:val="24"/>
               <w:szCs w:val="24"/>
             </w:rPr>
+            <w:lastRenderedPageBreak/>
             <w:t xml:space="preserve">Cheng, J., Hu, M. and Liu, B. Opinion Observer: Analyzing and Comparing </w:t>
           </w:r>
           <w:r>
@@ -9224,7 +8176,6 @@
               <w:sz w:val="24"/>
               <w:szCs w:val="24"/>
             </w:rPr>
-            <w:lastRenderedPageBreak/>
             <w:t>Dasgupta, S. and Ng, V. Mine the Easy and Classify the Hard: Experiments with</w:t>
           </w:r>
           <w:r>
@@ -9343,7 +8294,6 @@
               <w:szCs w:val="24"/>
             </w:rPr>
           </w:pPr>
-          <w:proofErr w:type="spellStart"/>
           <w:r>
             <w:rPr>
               <w:rFonts w:ascii="Times New Roman" w:hAnsi="Times New Roman" w:cs="Times New Roman"/>
@@ -9352,9 +8302,8 @@
               <w:szCs w:val="24"/>
               <w:shd w:val="clear" w:color="auto" w:fill="FFFFFF"/>
             </w:rPr>
-            <w:t>Dr</w:t>
-          </w:r>
-          <w:proofErr w:type="spellEnd"/>
+            <w:t>Dr Y Bi (n.d.). Analysing Social Media to Detect Cyber Bullying using Sentiment Mining. School of Computing and Mathematics, Faculty of Computing and</w:t>
+          </w:r>
           <w:r>
             <w:rPr>
               <w:rFonts w:ascii="Times New Roman" w:hAnsi="Times New Roman" w:cs="Times New Roman"/>
@@ -9363,83 +8312,7 @@
               <w:szCs w:val="24"/>
               <w:shd w:val="clear" w:color="auto" w:fill="FFFFFF"/>
             </w:rPr>
-            <w:t xml:space="preserve"> Y Bi (</w:t>
-          </w:r>
-          <w:proofErr w:type="spellStart"/>
-          <w:r>
-            <w:rPr>
-              <w:rFonts w:ascii="Times New Roman" w:hAnsi="Times New Roman" w:cs="Times New Roman"/>
-              <w:color w:val="000000"/>
-              <w:sz w:val="24"/>
-              <w:szCs w:val="24"/>
-              <w:shd w:val="clear" w:color="auto" w:fill="FFFFFF"/>
-            </w:rPr>
-            <w:t>n.d.</w:t>
-          </w:r>
-          <w:proofErr w:type="spellEnd"/>
-          <w:r>
-            <w:rPr>
-              <w:rFonts w:ascii="Times New Roman" w:hAnsi="Times New Roman" w:cs="Times New Roman"/>
-              <w:color w:val="000000"/>
-              <w:sz w:val="24"/>
-              <w:szCs w:val="24"/>
-              <w:shd w:val="clear" w:color="auto" w:fill="FFFFFF"/>
-            </w:rPr>
-            <w:t xml:space="preserve">). </w:t>
-          </w:r>
-          <w:proofErr w:type="spellStart"/>
-          <w:r>
-            <w:rPr>
-              <w:rFonts w:ascii="Times New Roman" w:hAnsi="Times New Roman" w:cs="Times New Roman"/>
-              <w:color w:val="000000"/>
-              <w:sz w:val="24"/>
-              <w:szCs w:val="24"/>
-              <w:shd w:val="clear" w:color="auto" w:fill="FFFFFF"/>
-            </w:rPr>
-            <w:t>Analysing</w:t>
-          </w:r>
-          <w:proofErr w:type="spellEnd"/>
-          <w:r>
-            <w:rPr>
-              <w:rFonts w:ascii="Times New Roman" w:hAnsi="Times New Roman" w:cs="Times New Roman"/>
-              <w:color w:val="000000"/>
-              <w:sz w:val="24"/>
-              <w:szCs w:val="24"/>
-              <w:shd w:val="clear" w:color="auto" w:fill="FFFFFF"/>
-            </w:rPr>
-            <w:t xml:space="preserve"> Social Media to Detect Cyber Bullying using Sentiment Mining. School of Computing and Mathematics, Faculty of Computing and</w:t>
-          </w:r>
-          <w:r>
-            <w:rPr>
-              <w:rFonts w:ascii="Times New Roman" w:hAnsi="Times New Roman" w:cs="Times New Roman"/>
-              <w:color w:val="000000"/>
-              <w:sz w:val="24"/>
-              <w:szCs w:val="24"/>
-              <w:shd w:val="clear" w:color="auto" w:fill="FFFFFF"/>
-            </w:rPr>
-            <w:t xml:space="preserve"> Engineering at the </w:t>
-          </w:r>
-          <w:proofErr w:type="spellStart"/>
-          <w:r>
-            <w:rPr>
-              <w:rFonts w:ascii="Times New Roman" w:hAnsi="Times New Roman" w:cs="Times New Roman"/>
-              <w:color w:val="000000"/>
-              <w:sz w:val="24"/>
-              <w:szCs w:val="24"/>
-              <w:shd w:val="clear" w:color="auto" w:fill="FFFFFF"/>
-            </w:rPr>
-            <w:t>Jordanstown</w:t>
-          </w:r>
-          <w:proofErr w:type="spellEnd"/>
-          <w:r>
-            <w:rPr>
-              <w:rFonts w:ascii="Times New Roman" w:hAnsi="Times New Roman" w:cs="Times New Roman"/>
-              <w:color w:val="000000"/>
-              <w:sz w:val="24"/>
-              <w:szCs w:val="24"/>
-              <w:shd w:val="clear" w:color="auto" w:fill="FFFFFF"/>
-            </w:rPr>
-            <w:t xml:space="preserve"> </w:t>
+            <w:t xml:space="preserve"> Engineering at the Jordanstown </w:t>
           </w:r>
           <w:r>
             <w:rPr>
@@ -9699,6 +8572,7 @@
               <w:sz w:val="24"/>
               <w:szCs w:val="24"/>
             </w:rPr>
+            <w:lastRenderedPageBreak/>
             <w:t>Huang, C., Lee, S., Li, S. and Zhou, G. Employing Personal/Impersonal Views in</w:t>
           </w:r>
           <w:r>
@@ -9809,29 +8683,7 @@
               <w:szCs w:val="24"/>
               <w:shd w:val="clear" w:color="auto" w:fill="F6F7F8"/>
             </w:rPr>
-            <w:t xml:space="preserve">Inappropriate Content. Retrieved 18 September, 2015 from Ed422 </w:t>
-          </w:r>
-          <w:proofErr w:type="spellStart"/>
-          <w:r>
-            <w:rPr>
-              <w:rFonts w:ascii="Times New Roman" w:hAnsi="Times New Roman" w:cs="Times New Roman"/>
-              <w:color w:val="000000" w:themeColor="text1"/>
-              <w:sz w:val="24"/>
-              <w:szCs w:val="24"/>
-              <w:shd w:val="clear" w:color="auto" w:fill="F6F7F8"/>
-            </w:rPr>
-            <w:t>Cybersafety</w:t>
-          </w:r>
-          <w:proofErr w:type="spellEnd"/>
-          <w:r>
-            <w:rPr>
-              <w:rFonts w:ascii="Times New Roman" w:hAnsi="Times New Roman" w:cs="Times New Roman"/>
-              <w:color w:val="000000" w:themeColor="text1"/>
-              <w:sz w:val="24"/>
-              <w:szCs w:val="24"/>
-              <w:shd w:val="clear" w:color="auto" w:fill="F6F7F8"/>
-            </w:rPr>
-            <w:t xml:space="preserve"> 101:</w:t>
+            <w:t>Inappropriate Content. Retrieved 18 September, 2015 from Ed422 Cybersafety 101:</w:t>
           </w:r>
           <w:r>
             <w:rPr>
@@ -9875,7 +8727,6 @@
               <w:sz w:val="24"/>
               <w:szCs w:val="24"/>
             </w:rPr>
-            <w:lastRenderedPageBreak/>
             <w:t>Kong, F., Qian, L., Xhou, G. and Zhu, Q. Semi-Supervised Learning for Semantic</w:t>
           </w:r>
           <w:r>
@@ -10536,6 +9387,7 @@
               <w:sz w:val="24"/>
               <w:szCs w:val="24"/>
             </w:rPr>
+            <w:lastRenderedPageBreak/>
             <w:t xml:space="preserve">Rish, I. An Empirical Study of the Naive Bayes Classifier (PDF). </w:t>
           </w:r>
           <w:r>
@@ -10655,7 +9507,6 @@
               <w:sz w:val="24"/>
               <w:szCs w:val="24"/>
             </w:rPr>
-            <w:lastRenderedPageBreak/>
             <w:t>Turney, P. Thumbs up or Thumbs down? Semantic Orientation Applied to</w:t>
           </w:r>
           <w:r>
@@ -11235,6 +10086,7 @@
                 <w:sz w:val="24"/>
                 <w:szCs w:val="24"/>
               </w:rPr>
+              <w:lastRenderedPageBreak/>
               <w:t>2</w:t>
             </w:r>
           </w:p>
@@ -11455,7 +10307,6 @@
                 <w:sz w:val="24"/>
                 <w:szCs w:val="24"/>
               </w:rPr>
-              <w:lastRenderedPageBreak/>
               <w:t>6</w:t>
             </w:r>
           </w:p>
@@ -12594,6 +11445,7 @@
               <w:rPr>
                 <w:color w:val="000000"/>
               </w:rPr>
+              <w:lastRenderedPageBreak/>
               <w:t>10</w:t>
             </w:r>
           </w:p>
@@ -13113,7 +11965,7 @@
               <w:sz w:val="24"/>
               <w:szCs w:val="24"/>
             </w:rPr>
-            <w:t>31</w:t>
+            <w:t>20</w:t>
           </w:r>
           <w:r>
             <w:rPr>
@@ -14463,7 +13315,6 @@
       <w:lang w:val="en-PH"/>
     </w:rPr>
     <w:tblPr>
-      <w:tblInd w:w="0" w:type="dxa"/>
       <w:tblBorders>
         <w:top w:val="single" w:sz="4" w:space="0" w:color="000000" w:themeColor="text1"/>
         <w:left w:val="single" w:sz="4" w:space="0" w:color="000000" w:themeColor="text1"/>
@@ -14472,12 +13323,6 @@
         <w:insideH w:val="single" w:sz="4" w:space="0" w:color="000000" w:themeColor="text1"/>
         <w:insideV w:val="single" w:sz="4" w:space="0" w:color="000000" w:themeColor="text1"/>
       </w:tblBorders>
-      <w:tblCellMar>
-        <w:top w:w="0" w:type="dxa"/>
-        <w:left w:w="108" w:type="dxa"/>
-        <w:bottom w:w="0" w:type="dxa"/>
-        <w:right w:w="108" w:type="dxa"/>
-      </w:tblCellMar>
     </w:tblPr>
   </w:style>
 </w:styles>
@@ -15424,7 +14269,7 @@
 </file>
 
 <file path=customXml/itemProps1.xml><?xml version="1.0" encoding="utf-8"?>
-<ds:datastoreItem xmlns:ds="http://schemas.openxmlformats.org/officeDocument/2006/customXml" ds:itemID="{631758E4-F917-44DD-947B-BE388AD28AE8}">
+<ds:datastoreItem xmlns:ds="http://schemas.openxmlformats.org/officeDocument/2006/customXml" ds:itemID="{EA558826-3AD9-4F80-8579-0C614224E9BA}">
   <ds:schemaRefs>
     <ds:schemaRef ds:uri="http://schemas.openxmlformats.org/officeDocument/2006/bibliography"/>
   </ds:schemaRefs>

</xml_diff>

<commit_message>
Adjust SoP and Hypothesis
*To do: Population and other churuts
</commit_message>
<xml_diff>
--- a/docs/FORChapter1to3Final.docx
+++ b/docs/FORChapter1to3Final.docx
@@ -158,7 +158,25 @@
           <w:sz w:val="24"/>
           <w:szCs w:val="24"/>
         </w:rPr>
-        <w:t>For example, the word screw may mean the actual screw material, or a slang term for sexual intercourse, which is in accordance to the definition of WordNet of the said example.</w:t>
+        <w:t xml:space="preserve">For example, the word screw may mean the actual screw material, or a slang term for sexual intercourse, which is in accordance to the definition of </w:t>
+      </w:r>
+      <w:proofErr w:type="spellStart"/>
+      <w:r>
+        <w:rPr>
+          <w:rFonts w:ascii="Times New Roman" w:eastAsia="Times New Roman" w:hAnsi="Times New Roman" w:cs="Times New Roman"/>
+          <w:sz w:val="24"/>
+          <w:szCs w:val="24"/>
+        </w:rPr>
+        <w:t>WordNet</w:t>
+      </w:r>
+      <w:proofErr w:type="spellEnd"/>
+      <w:r>
+        <w:rPr>
+          <w:rFonts w:ascii="Times New Roman" w:eastAsia="Times New Roman" w:hAnsi="Times New Roman" w:cs="Times New Roman"/>
+          <w:sz w:val="24"/>
+          <w:szCs w:val="24"/>
+        </w:rPr>
+        <w:t xml:space="preserve"> of the said example.</w:t>
       </w:r>
     </w:p>
     <w:p>
@@ -376,7 +394,43 @@
           <w:szCs w:val="24"/>
         </w:rPr>
         <w:lastRenderedPageBreak/>
-        <w:t>children. Libraries create children’s and young adults’ sections in order to help youths (and their parents) identify which materials are appropriate for them. On the Internet, however, all of the content may be equally accessible; websites about ponies and websites featuring pornography are both a click away. 87% of children go online at home and it is possible that they can read some inappropriate expressions on the internet. This inappropriate expressions could be expressions containing swearing, unmoderated chatrooms where there’s no one supervising the conversation and barring unsuitable comments and sexual explicit commen</w:t>
+        <w:t xml:space="preserve">children. Libraries create children’s and young adults’ sections in order to help youths (and their parents) identify which materials are appropriate for them. On the Internet, however, all of the content may be equally accessible; websites about ponies and websites featuring pornography are both a click away. 87% of children go online at home and it is possible that they can read some inappropriate expressions on the internet. This inappropriate expressions could be expressions containing swearing, </w:t>
+      </w:r>
+      <w:proofErr w:type="spellStart"/>
+      <w:r>
+        <w:rPr>
+          <w:rFonts w:ascii="Times New Roman" w:hAnsi="Times New Roman" w:cs="Times New Roman"/>
+          <w:sz w:val="24"/>
+          <w:szCs w:val="24"/>
+        </w:rPr>
+        <w:t>unmoderated</w:t>
+      </w:r>
+      <w:proofErr w:type="spellEnd"/>
+      <w:r>
+        <w:rPr>
+          <w:rFonts w:ascii="Times New Roman" w:hAnsi="Times New Roman" w:cs="Times New Roman"/>
+          <w:sz w:val="24"/>
+          <w:szCs w:val="24"/>
+        </w:rPr>
+        <w:t xml:space="preserve"> </w:t>
+      </w:r>
+      <w:proofErr w:type="spellStart"/>
+      <w:r>
+        <w:rPr>
+          <w:rFonts w:ascii="Times New Roman" w:hAnsi="Times New Roman" w:cs="Times New Roman"/>
+          <w:sz w:val="24"/>
+          <w:szCs w:val="24"/>
+        </w:rPr>
+        <w:t>chatrooms</w:t>
+      </w:r>
+      <w:proofErr w:type="spellEnd"/>
+      <w:r>
+        <w:rPr>
+          <w:rFonts w:ascii="Times New Roman" w:hAnsi="Times New Roman" w:cs="Times New Roman"/>
+          <w:sz w:val="24"/>
+          <w:szCs w:val="24"/>
+        </w:rPr>
+        <w:t xml:space="preserve"> where there’s no one supervising the conversation and barring unsuitable comments and sexual explicit commen</w:t>
       </w:r>
       <w:r>
         <w:rPr>
@@ -431,16 +485,36 @@
           <w:szCs w:val="24"/>
           <w:shd w:val="clear" w:color="auto" w:fill="FFFFFF"/>
         </w:rPr>
-        <w:t xml:space="preserve"> [Hong et. al., 2009] </w:t>
-      </w:r>
-      <w:r>
-        <w:rPr>
-          <w:rFonts w:ascii="Times New Roman" w:hAnsi="Times New Roman" w:cs="Times New Roman"/>
-          <w:sz w:val="24"/>
-          <w:szCs w:val="24"/>
-          <w:shd w:val="clear" w:color="auto" w:fill="FFFFFF"/>
-        </w:rPr>
-        <w:t xml:space="preserve">. And another research that was built was profanity related offensive content in twitter. The researchers introduced an approach that exploits linguistic regularities in profane language via statistical topic modeling on a huge Twitter corpus, and detects offensive tweets using these automatically generated features. </w:t>
+        <w:t xml:space="preserve"> [Hong et. al., 2009</w:t>
+      </w:r>
+      <w:proofErr w:type="gramStart"/>
+      <w:r>
+        <w:rPr>
+          <w:rFonts w:ascii="Times New Roman" w:hAnsi="Times New Roman" w:cs="Times New Roman"/>
+          <w:sz w:val="24"/>
+          <w:szCs w:val="24"/>
+          <w:shd w:val="clear" w:color="auto" w:fill="FFFFFF"/>
+        </w:rPr>
+        <w:t xml:space="preserve">] </w:t>
+      </w:r>
+      <w:r>
+        <w:rPr>
+          <w:rFonts w:ascii="Times New Roman" w:hAnsi="Times New Roman" w:cs="Times New Roman"/>
+          <w:sz w:val="24"/>
+          <w:szCs w:val="24"/>
+          <w:shd w:val="clear" w:color="auto" w:fill="FFFFFF"/>
+        </w:rPr>
+        <w:t>.</w:t>
+      </w:r>
+      <w:proofErr w:type="gramEnd"/>
+      <w:r>
+        <w:rPr>
+          <w:rFonts w:ascii="Times New Roman" w:hAnsi="Times New Roman" w:cs="Times New Roman"/>
+          <w:sz w:val="24"/>
+          <w:szCs w:val="24"/>
+          <w:shd w:val="clear" w:color="auto" w:fill="FFFFFF"/>
+        </w:rPr>
+        <w:t xml:space="preserve"> And another research that was built was profanity related offensive content in twitter. The researchers introduced an approach that exploits linguistic regularities in profane language via statistical topic modeling on a huge Twitter corpus, and detects offensive tweets using these automatically generated features. </w:t>
       </w:r>
       <w:r>
         <w:rPr>
@@ -456,7 +530,25 @@
           <w:sz w:val="24"/>
           <w:szCs w:val="24"/>
         </w:rPr>
-        <w:t xml:space="preserve"> [Fan et.al, n.d.]</w:t>
+        <w:t xml:space="preserve"> [Fan et.al, </w:t>
+      </w:r>
+      <w:proofErr w:type="spellStart"/>
+      <w:r>
+        <w:rPr>
+          <w:rFonts w:ascii="Times New Roman" w:hAnsi="Times New Roman" w:cs="Times New Roman"/>
+          <w:sz w:val="24"/>
+          <w:szCs w:val="24"/>
+        </w:rPr>
+        <w:t>n.d.</w:t>
+      </w:r>
+      <w:proofErr w:type="spellEnd"/>
+      <w:r>
+        <w:rPr>
+          <w:rFonts w:ascii="Times New Roman" w:hAnsi="Times New Roman" w:cs="Times New Roman"/>
+          <w:sz w:val="24"/>
+          <w:szCs w:val="24"/>
+        </w:rPr>
+        <w:t>]</w:t>
       </w:r>
       <w:r>
         <w:rPr>
@@ -575,8 +667,18 @@
           <w:sz w:val="24"/>
           <w:szCs w:val="24"/>
         </w:rPr>
-        <w:t xml:space="preserve"> et al., 2005; Cardie</w:t>
-      </w:r>
+        <w:t xml:space="preserve"> et al., 2005; </w:t>
+      </w:r>
+      <w:proofErr w:type="spellStart"/>
+      <w:r>
+        <w:rPr>
+          <w:rFonts w:ascii="Times New Roman" w:hAnsi="Times New Roman" w:cs="Times New Roman"/>
+          <w:sz w:val="24"/>
+          <w:szCs w:val="24"/>
+        </w:rPr>
+        <w:t>Cardie</w:t>
+      </w:r>
+      <w:proofErr w:type="spellEnd"/>
       <w:r>
         <w:rPr>
           <w:rFonts w:ascii="Times New Roman" w:hAnsi="Times New Roman" w:cs="Times New Roman"/>
@@ -591,8 +693,18 @@
           <w:sz w:val="24"/>
           <w:szCs w:val="24"/>
         </w:rPr>
-        <w:t>, 2005; Cui et al., 2006; Balahur</w:t>
-      </w:r>
+        <w:t xml:space="preserve">, 2005; Cui et al., 2006; </w:t>
+      </w:r>
+      <w:proofErr w:type="spellStart"/>
+      <w:r>
+        <w:rPr>
+          <w:rFonts w:ascii="Times New Roman" w:hAnsi="Times New Roman" w:cs="Times New Roman"/>
+          <w:sz w:val="24"/>
+          <w:szCs w:val="24"/>
+        </w:rPr>
+        <w:t>Balahur</w:t>
+      </w:r>
+      <w:proofErr w:type="spellEnd"/>
       <w:r>
         <w:rPr>
           <w:rFonts w:ascii="Times New Roman" w:hAnsi="Times New Roman" w:cs="Times New Roman"/>
@@ -644,7 +756,43 @@
           <w:szCs w:val="24"/>
         </w:rPr>
         <w:tab/>
-        <w:t>One specific open problems in semi-supervised learning is the co-training with linear separators which is known that the consistency problem is NP-hard. Even if one cannot solve the problem efficiently in general, a natural question is whether one can at least weaken the independence given the label assumption in a non-trivial way and still get an efficient algorithm for this class [Balcan and Blum, n.d.].</w:t>
+        <w:t>One specific open problems in semi-supervised learning is the co-training with linear separators which is known that the consistency problem is NP-hard. Even if one cannot solve the problem efficiently in general, a natural question is whether one can at least weaken the independence given the label assumption in a non-trivial way and still get an efficient algorithm for this class [</w:t>
+      </w:r>
+      <w:proofErr w:type="spellStart"/>
+      <w:r>
+        <w:rPr>
+          <w:rFonts w:ascii="Times New Roman" w:hAnsi="Times New Roman" w:cs="Times New Roman"/>
+          <w:sz w:val="24"/>
+          <w:szCs w:val="24"/>
+        </w:rPr>
+        <w:t>Balcan</w:t>
+      </w:r>
+      <w:proofErr w:type="spellEnd"/>
+      <w:r>
+        <w:rPr>
+          <w:rFonts w:ascii="Times New Roman" w:hAnsi="Times New Roman" w:cs="Times New Roman"/>
+          <w:sz w:val="24"/>
+          <w:szCs w:val="24"/>
+        </w:rPr>
+        <w:t xml:space="preserve"> and Blum, </w:t>
+      </w:r>
+      <w:proofErr w:type="spellStart"/>
+      <w:r>
+        <w:rPr>
+          <w:rFonts w:ascii="Times New Roman" w:hAnsi="Times New Roman" w:cs="Times New Roman"/>
+          <w:sz w:val="24"/>
+          <w:szCs w:val="24"/>
+        </w:rPr>
+        <w:t>n.d.</w:t>
+      </w:r>
+      <w:proofErr w:type="spellEnd"/>
+      <w:r>
+        <w:rPr>
+          <w:rFonts w:ascii="Times New Roman" w:hAnsi="Times New Roman" w:cs="Times New Roman"/>
+          <w:sz w:val="24"/>
+          <w:szCs w:val="24"/>
+        </w:rPr>
+        <w:t>].</w:t>
       </w:r>
     </w:p>
     <w:p>
@@ -698,8 +846,36 @@
           <w:sz w:val="24"/>
           <w:szCs w:val="24"/>
         </w:rPr>
-        <w:t>lassification [Duin and Juszczak</w:t>
-      </w:r>
+        <w:t>lassification [</w:t>
+      </w:r>
+      <w:proofErr w:type="spellStart"/>
+      <w:r>
+        <w:rPr>
+          <w:rFonts w:ascii="Times New Roman" w:hAnsi="Times New Roman" w:cs="Times New Roman"/>
+          <w:sz w:val="24"/>
+          <w:szCs w:val="24"/>
+        </w:rPr>
+        <w:t>Duin</w:t>
+      </w:r>
+      <w:proofErr w:type="spellEnd"/>
+      <w:r>
+        <w:rPr>
+          <w:rFonts w:ascii="Times New Roman" w:hAnsi="Times New Roman" w:cs="Times New Roman"/>
+          <w:sz w:val="24"/>
+          <w:szCs w:val="24"/>
+        </w:rPr>
+        <w:t xml:space="preserve"> and </w:t>
+      </w:r>
+      <w:proofErr w:type="spellStart"/>
+      <w:r>
+        <w:rPr>
+          <w:rFonts w:ascii="Times New Roman" w:hAnsi="Times New Roman" w:cs="Times New Roman"/>
+          <w:sz w:val="24"/>
+          <w:szCs w:val="24"/>
+        </w:rPr>
+        <w:t>Juszczak</w:t>
+      </w:r>
+      <w:proofErr w:type="spellEnd"/>
       <w:r>
         <w:rPr>
           <w:rFonts w:ascii="Times New Roman" w:hAnsi="Times New Roman" w:cs="Times New Roman"/>
@@ -1370,61 +1546,37 @@
           <w:sz w:val="24"/>
           <w:szCs w:val="24"/>
         </w:rPr>
-        <w:t xml:space="preserve">1.) </w:t>
-      </w:r>
-      <w:r>
-        <w:rPr>
-          <w:rFonts w:ascii="Times New Roman" w:hAnsi="Times New Roman" w:cs="Times New Roman"/>
-          <w:sz w:val="24"/>
-          <w:szCs w:val="24"/>
-        </w:rPr>
-        <w:t>What is the accuracy</w:t>
-      </w:r>
-      <w:r>
-        <w:rPr>
-          <w:rFonts w:ascii="Times New Roman" w:hAnsi="Times New Roman" w:cs="Times New Roman"/>
-          <w:sz w:val="24"/>
-          <w:szCs w:val="24"/>
-          <w:shd w:val="clear" w:color="auto" w:fill="FFFFFF"/>
-        </w:rPr>
-        <w:t xml:space="preserve"> of</w:t>
-      </w:r>
-      <w:r>
-        <w:rPr>
-          <w:rFonts w:ascii="Times New Roman" w:hAnsi="Times New Roman" w:cs="Times New Roman"/>
-          <w:sz w:val="24"/>
-          <w:szCs w:val="24"/>
-          <w:shd w:val="clear" w:color="auto" w:fill="FFFFFF"/>
-        </w:rPr>
-        <w:t xml:space="preserve"> the</w:t>
-      </w:r>
-      <w:r>
-        <w:rPr>
-          <w:rFonts w:ascii="Times New Roman" w:hAnsi="Times New Roman" w:cs="Times New Roman"/>
-          <w:sz w:val="24"/>
-          <w:szCs w:val="24"/>
-          <w:shd w:val="clear" w:color="auto" w:fill="FFFFFF"/>
-        </w:rPr>
-        <w:t xml:space="preserve"> performance analysis of Recognition</w:t>
-      </w:r>
-      <w:r>
-        <w:rPr>
-          <w:rFonts w:ascii="Times New Roman" w:hAnsi="Times New Roman" w:cs="Times New Roman"/>
-          <w:sz w:val="24"/>
-          <w:szCs w:val="24"/>
-          <w:shd w:val="clear" w:color="auto" w:fill="FFFFFF"/>
-        </w:rPr>
-        <w:t xml:space="preserve"> of Inappropriate Expression between the expert and the system in terms of</w:t>
-      </w:r>
-      <w:r>
-        <w:rPr>
-          <w:rFonts w:ascii="Times New Roman" w:hAnsi="Times New Roman" w:cs="Times New Roman"/>
-          <w:sz w:val="24"/>
-          <w:szCs w:val="24"/>
-          <w:shd w:val="clear" w:color="auto" w:fill="FFFFFF"/>
-        </w:rPr>
-        <w:t>:</w:t>
-      </w:r>
+        <w:t xml:space="preserve">What is the </w:t>
+      </w:r>
+      <w:r>
+        <w:rPr>
+          <w:rFonts w:ascii="Times New Roman" w:hAnsi="Times New Roman" w:cs="Times New Roman"/>
+          <w:sz w:val="24"/>
+          <w:szCs w:val="24"/>
+          <w:shd w:val="clear" w:color="auto" w:fill="FFFFFF"/>
+        </w:rPr>
+        <w:t>performance analysis of Recognition</w:t>
+      </w:r>
+      <w:r>
+        <w:rPr>
+          <w:rFonts w:ascii="Times New Roman" w:hAnsi="Times New Roman" w:cs="Times New Roman"/>
+          <w:sz w:val="24"/>
+          <w:szCs w:val="24"/>
+          <w:shd w:val="clear" w:color="auto" w:fill="FFFFFF"/>
+        </w:rPr>
+        <w:t xml:space="preserve"> of Inappropriate Expressions in terms </w:t>
+      </w:r>
+      <w:proofErr w:type="gramStart"/>
+      <w:r>
+        <w:rPr>
+          <w:rFonts w:ascii="Times New Roman" w:hAnsi="Times New Roman" w:cs="Times New Roman"/>
+          <w:sz w:val="24"/>
+          <w:szCs w:val="24"/>
+          <w:shd w:val="clear" w:color="auto" w:fill="FFFFFF"/>
+        </w:rPr>
+        <w:t>of:</w:t>
+      </w:r>
+      <w:proofErr w:type="gramEnd"/>
     </w:p>
     <w:p>
       <w:pPr>
@@ -1547,6 +1699,126 @@
     </w:p>
     <w:p>
       <w:pPr>
+        <w:spacing w:line="480" w:lineRule="auto"/>
+        <w:ind w:firstLine="720"/>
+        <w:jc w:val="both"/>
+        <w:rPr>
+          <w:rFonts w:ascii="Times New Roman" w:hAnsi="Times New Roman" w:cs="Times New Roman"/>
+          <w:sz w:val="24"/>
+          <w:szCs w:val="24"/>
+        </w:rPr>
+      </w:pPr>
+      <w:r>
+        <w:rPr>
+          <w:rFonts w:ascii="Times New Roman" w:hAnsi="Times New Roman" w:cs="Times New Roman"/>
+          <w:sz w:val="24"/>
+          <w:szCs w:val="24"/>
+          <w:shd w:val="clear" w:color="auto" w:fill="FFFFFF"/>
+        </w:rPr>
+        <w:t>-</w:t>
+      </w:r>
+      <w:r>
+        <w:rPr>
+          <w:rFonts w:ascii="Times New Roman" w:hAnsi="Times New Roman" w:cs="Times New Roman"/>
+          <w:sz w:val="24"/>
+          <w:szCs w:val="24"/>
+        </w:rPr>
+        <w:t xml:space="preserve"> </w:t>
+      </w:r>
+      <w:r>
+        <w:rPr>
+          <w:rFonts w:ascii="Times New Roman" w:hAnsi="Times New Roman" w:cs="Times New Roman"/>
+          <w:sz w:val="24"/>
+          <w:szCs w:val="24"/>
+        </w:rPr>
+        <w:t>T</w:t>
+      </w:r>
+      <w:r>
+        <w:rPr>
+          <w:rFonts w:ascii="Times New Roman" w:hAnsi="Times New Roman" w:cs="Times New Roman"/>
+          <w:sz w:val="24"/>
+          <w:szCs w:val="24"/>
+        </w:rPr>
+        <w:t xml:space="preserve">he </w:t>
+      </w:r>
+      <w:r>
+        <w:rPr>
+          <w:rFonts w:ascii="Times New Roman" w:hAnsi="Times New Roman" w:cs="Times New Roman"/>
+          <w:sz w:val="24"/>
+          <w:szCs w:val="24"/>
+          <w:shd w:val="clear" w:color="auto" w:fill="FFFFFF"/>
+        </w:rPr>
+        <w:t>performance analysis</w:t>
+      </w:r>
+      <w:r>
+        <w:rPr>
+          <w:rFonts w:ascii="Times New Roman" w:hAnsi="Times New Roman" w:cs="Times New Roman"/>
+          <w:sz w:val="24"/>
+          <w:szCs w:val="24"/>
+          <w:shd w:val="clear" w:color="auto" w:fill="FFFFFF"/>
+        </w:rPr>
+        <w:t xml:space="preserve"> of the system in</w:t>
+      </w:r>
+      <w:r>
+        <w:rPr>
+          <w:rFonts w:ascii="Times New Roman" w:hAnsi="Times New Roman" w:cs="Times New Roman"/>
+          <w:sz w:val="24"/>
+          <w:szCs w:val="24"/>
+          <w:shd w:val="clear" w:color="auto" w:fill="FFFFFF"/>
+        </w:rPr>
+        <w:t xml:space="preserve"> Recognition</w:t>
+      </w:r>
+      <w:r>
+        <w:rPr>
+          <w:rFonts w:ascii="Times New Roman" w:hAnsi="Times New Roman" w:cs="Times New Roman"/>
+          <w:sz w:val="24"/>
+          <w:szCs w:val="24"/>
+          <w:shd w:val="clear" w:color="auto" w:fill="FFFFFF"/>
+        </w:rPr>
+        <w:t xml:space="preserve"> of Inappropriate Expressions</w:t>
+      </w:r>
+      <w:r>
+        <w:rPr>
+          <w:rFonts w:ascii="Times New Roman" w:hAnsi="Times New Roman" w:cs="Times New Roman"/>
+          <w:sz w:val="24"/>
+          <w:szCs w:val="24"/>
+          <w:shd w:val="clear" w:color="auto" w:fill="FFFFFF"/>
+        </w:rPr>
+        <w:t xml:space="preserve"> is high</w:t>
+      </w:r>
+      <w:r>
+        <w:rPr>
+          <w:rFonts w:ascii="Times New Roman" w:hAnsi="Times New Roman" w:cs="Times New Roman"/>
+          <w:sz w:val="24"/>
+          <w:szCs w:val="24"/>
+          <w:shd w:val="clear" w:color="auto" w:fill="FFFFFF"/>
+        </w:rPr>
+        <w:t xml:space="preserve"> in terms of:</w:t>
+      </w:r>
+    </w:p>
+    <w:p>
+      <w:pPr>
+        <w:spacing w:line="480" w:lineRule="auto"/>
+        <w:ind w:firstLine="720"/>
+        <w:jc w:val="both"/>
+        <w:rPr>
+          <w:rFonts w:ascii="Times New Roman" w:hAnsi="Times New Roman" w:cs="Times New Roman"/>
+          <w:sz w:val="24"/>
+          <w:szCs w:val="24"/>
+        </w:rPr>
+      </w:pPr>
+      <w:r>
+        <w:rPr>
+          <w:rFonts w:ascii="Times New Roman" w:hAnsi="Times New Roman" w:cs="Times New Roman"/>
+          <w:sz w:val="24"/>
+          <w:szCs w:val="24"/>
+          <w:shd w:val="clear" w:color="auto" w:fill="FFFFFF"/>
+        </w:rPr>
+        <w:t>1. Recognition of Inappropriate expressions.</w:t>
+      </w:r>
+    </w:p>
+    <w:p>
+      <w:pPr>
         <w:spacing w:after="0" w:line="480" w:lineRule="auto"/>
         <w:ind w:firstLine="720"/>
         <w:jc w:val="both"/>
@@ -1564,25 +1836,7 @@
           <w:szCs w:val="24"/>
           <w:shd w:val="clear" w:color="auto" w:fill="FFFFFF"/>
         </w:rPr>
-        <w:t xml:space="preserve">-The Inappropriate Expressions Recognition has no significant difference in terms of effectiveness </w:t>
-      </w:r>
-      <w:r>
-        <w:rPr>
-          <w:rFonts w:ascii="Times New Roman" w:hAnsi="Times New Roman" w:cs="Times New Roman"/>
-          <w:sz w:val="24"/>
-          <w:szCs w:val="24"/>
-          <w:shd w:val="clear" w:color="auto" w:fill="FFFFFF"/>
-        </w:rPr>
-        <w:t>between the system and the expert</w:t>
-      </w:r>
-      <w:r>
-        <w:rPr>
-          <w:rFonts w:ascii="Times New Roman" w:hAnsi="Times New Roman" w:cs="Times New Roman"/>
-          <w:sz w:val="24"/>
-          <w:szCs w:val="24"/>
-          <w:shd w:val="clear" w:color="auto" w:fill="FFFFFF"/>
-        </w:rPr>
-        <w:t>:</w:t>
+        <w:t>2. Recognition of Appropriate expressions.</w:t>
       </w:r>
     </w:p>
     <w:p>
@@ -1597,112 +1851,6 @@
           <w:shd w:val="clear" w:color="auto" w:fill="FFFFFF"/>
         </w:rPr>
       </w:pPr>
-      <w:r>
-        <w:rPr>
-          <w:rFonts w:ascii="Times New Roman" w:hAnsi="Times New Roman" w:cs="Times New Roman"/>
-          <w:sz w:val="24"/>
-          <w:szCs w:val="24"/>
-          <w:shd w:val="clear" w:color="auto" w:fill="FFFFFF"/>
-        </w:rPr>
-        <w:t>a.) Recognition of Inappropriate expressions.</w:t>
-      </w:r>
-    </w:p>
-    <w:p>
-      <w:pPr>
-        <w:spacing w:after="0" w:line="480" w:lineRule="auto"/>
-        <w:ind w:firstLine="720"/>
-        <w:jc w:val="both"/>
-        <w:rPr>
-          <w:rFonts w:ascii="Times New Roman" w:hAnsi="Times New Roman" w:cs="Times New Roman"/>
-          <w:sz w:val="24"/>
-          <w:szCs w:val="24"/>
-          <w:shd w:val="clear" w:color="auto" w:fill="FFFFFF"/>
-        </w:rPr>
-      </w:pPr>
-      <w:r>
-        <w:rPr>
-          <w:rFonts w:ascii="Times New Roman" w:hAnsi="Times New Roman" w:cs="Times New Roman"/>
-          <w:sz w:val="24"/>
-          <w:szCs w:val="24"/>
-          <w:shd w:val="clear" w:color="auto" w:fill="FFFFFF"/>
-        </w:rPr>
-        <w:t>b.) Recognition of Appropriate expressions.</w:t>
-      </w:r>
-    </w:p>
-    <w:p>
-      <w:pPr>
-        <w:spacing w:after="0" w:line="480" w:lineRule="auto"/>
-        <w:ind w:firstLine="720"/>
-        <w:jc w:val="both"/>
-        <w:rPr>
-          <w:rFonts w:ascii="Times New Roman" w:hAnsi="Times New Roman" w:cs="Times New Roman"/>
-          <w:sz w:val="24"/>
-          <w:szCs w:val="24"/>
-          <w:shd w:val="clear" w:color="auto" w:fill="FFFFFF"/>
-        </w:rPr>
-      </w:pPr>
-      <w:r>
-        <w:rPr>
-          <w:rFonts w:ascii="Times New Roman" w:hAnsi="Times New Roman" w:cs="Times New Roman"/>
-          <w:sz w:val="24"/>
-          <w:szCs w:val="24"/>
-          <w:shd w:val="clear" w:color="auto" w:fill="FFFFFF"/>
-        </w:rPr>
-        <w:t>-</w:t>
-      </w:r>
-      <w:r>
-        <w:rPr>
-          <w:rFonts w:ascii="Times New Roman" w:hAnsi="Times New Roman" w:cs="Times New Roman"/>
-          <w:sz w:val="24"/>
-          <w:szCs w:val="24"/>
-          <w:shd w:val="clear" w:color="auto" w:fill="FFFFFF"/>
-        </w:rPr>
-        <w:t>The Inappropriate Expressions Recognition has a significant difference in terms of effectiveness when trained in different data sets of Inappropriate Expressions in terms of:</w:t>
-      </w:r>
-    </w:p>
-    <w:p>
-      <w:pPr>
-        <w:spacing w:after="0" w:line="480" w:lineRule="auto"/>
-        <w:ind w:firstLine="720"/>
-        <w:jc w:val="both"/>
-        <w:rPr>
-          <w:rFonts w:ascii="Times New Roman" w:hAnsi="Times New Roman" w:cs="Times New Roman"/>
-          <w:sz w:val="24"/>
-          <w:szCs w:val="24"/>
-          <w:shd w:val="clear" w:color="auto" w:fill="FFFFFF"/>
-        </w:rPr>
-      </w:pPr>
-      <w:r>
-        <w:rPr>
-          <w:rFonts w:ascii="Times New Roman" w:hAnsi="Times New Roman" w:cs="Times New Roman"/>
-          <w:sz w:val="24"/>
-          <w:szCs w:val="24"/>
-          <w:shd w:val="clear" w:color="auto" w:fill="FFFFFF"/>
-        </w:rPr>
-        <w:t>a.) Recognition of Inappropriate expressions.</w:t>
-      </w:r>
-    </w:p>
-    <w:p>
-      <w:pPr>
-        <w:spacing w:after="0" w:line="480" w:lineRule="auto"/>
-        <w:ind w:firstLine="720"/>
-        <w:jc w:val="both"/>
-        <w:rPr>
-          <w:rFonts w:ascii="Times New Roman" w:hAnsi="Times New Roman" w:cs="Times New Roman"/>
-          <w:sz w:val="24"/>
-          <w:szCs w:val="24"/>
-          <w:shd w:val="clear" w:color="auto" w:fill="FFFFFF"/>
-        </w:rPr>
-      </w:pPr>
-      <w:r>
-        <w:rPr>
-          <w:rFonts w:ascii="Times New Roman" w:hAnsi="Times New Roman" w:cs="Times New Roman"/>
-          <w:sz w:val="24"/>
-          <w:szCs w:val="24"/>
-          <w:shd w:val="clear" w:color="auto" w:fill="FFFFFF"/>
-        </w:rPr>
-        <w:t>b.) Recognition of Appropriate expressions.</w:t>
-      </w:r>
     </w:p>
     <w:p>
       <w:pPr>
@@ -1724,7 +1872,6 @@
           <w:szCs w:val="24"/>
           <w:shd w:val="clear" w:color="auto" w:fill="FFFFFF"/>
         </w:rPr>
-        <w:lastRenderedPageBreak/>
         <w:t>1.6</w:t>
       </w:r>
       <w:r>
@@ -1795,7 +1942,44 @@
           <w:sz w:val="24"/>
           <w:szCs w:val="24"/>
         </w:rPr>
-        <w:t>The system will be deployed as a Java Application. The system will be dependent of the tools such as WordNet, SentiWordNet,</w:t>
+        <w:lastRenderedPageBreak/>
+        <w:t xml:space="preserve">The system will be deployed as a Java Application. The system will be dependent of the tools such as </w:t>
+      </w:r>
+      <w:proofErr w:type="spellStart"/>
+      <w:r>
+        <w:rPr>
+          <w:rFonts w:ascii="Times New Roman" w:hAnsi="Times New Roman" w:cs="Times New Roman"/>
+          <w:sz w:val="24"/>
+          <w:szCs w:val="24"/>
+        </w:rPr>
+        <w:t>WordNet</w:t>
+      </w:r>
+      <w:proofErr w:type="spellEnd"/>
+      <w:r>
+        <w:rPr>
+          <w:rFonts w:ascii="Times New Roman" w:hAnsi="Times New Roman" w:cs="Times New Roman"/>
+          <w:sz w:val="24"/>
+          <w:szCs w:val="24"/>
+        </w:rPr>
+        <w:t xml:space="preserve">, </w:t>
+      </w:r>
+      <w:proofErr w:type="spellStart"/>
+      <w:r>
+        <w:rPr>
+          <w:rFonts w:ascii="Times New Roman" w:hAnsi="Times New Roman" w:cs="Times New Roman"/>
+          <w:sz w:val="24"/>
+          <w:szCs w:val="24"/>
+        </w:rPr>
+        <w:t>SentiWordNet</w:t>
+      </w:r>
+      <w:proofErr w:type="spellEnd"/>
+      <w:r>
+        <w:rPr>
+          <w:rFonts w:ascii="Times New Roman" w:hAnsi="Times New Roman" w:cs="Times New Roman"/>
+          <w:sz w:val="24"/>
+          <w:szCs w:val="24"/>
+        </w:rPr>
+        <w:t>,</w:t>
       </w:r>
       <w:r>
         <w:rPr>
@@ -1991,28 +2175,6 @@
     </w:p>
     <w:p>
       <w:pPr>
-        <w:spacing w:line="480" w:lineRule="auto"/>
-        <w:ind w:firstLine="720"/>
-        <w:rPr>
-          <w:rFonts w:ascii="Times New Roman" w:hAnsi="Times New Roman" w:cs="Times New Roman"/>
-          <w:sz w:val="24"/>
-          <w:szCs w:val="24"/>
-        </w:rPr>
-      </w:pPr>
-    </w:p>
-    <w:p>
-      <w:pPr>
-        <w:spacing w:line="480" w:lineRule="auto"/>
-        <w:ind w:firstLine="720"/>
-        <w:rPr>
-          <w:rFonts w:ascii="Times New Roman" w:hAnsi="Times New Roman" w:cs="Times New Roman"/>
-          <w:sz w:val="24"/>
-          <w:szCs w:val="24"/>
-        </w:rPr>
-      </w:pPr>
-    </w:p>
-    <w:p>
-      <w:pPr>
         <w:spacing w:after="0" w:line="480" w:lineRule="auto"/>
         <w:jc w:val="both"/>
         <w:rPr>
@@ -2113,6 +2275,146 @@
           <w:sz w:val="24"/>
           <w:szCs w:val="24"/>
         </w:rPr>
+        <w:tab/>
+      </w:r>
+      <w:r>
+        <w:rPr>
+          <w:rFonts w:ascii="Times New Roman" w:hAnsi="Times New Roman" w:cs="Times New Roman"/>
+          <w:b/>
+          <w:sz w:val="24"/>
+          <w:szCs w:val="24"/>
+        </w:rPr>
+        <w:t>Students</w:t>
+      </w:r>
+      <w:r>
+        <w:rPr>
+          <w:rFonts w:ascii="Times New Roman" w:hAnsi="Times New Roman" w:cs="Times New Roman"/>
+          <w:sz w:val="24"/>
+          <w:szCs w:val="24"/>
+        </w:rPr>
+        <w:t xml:space="preserve"> </w:t>
+      </w:r>
+      <w:r>
+        <w:rPr>
+          <w:rFonts w:ascii="Times New Roman" w:hAnsi="Times New Roman" w:cs="Times New Roman"/>
+          <w:sz w:val="24"/>
+          <w:szCs w:val="24"/>
+        </w:rPr>
+        <w:t>–</w:t>
+      </w:r>
+      <w:r>
+        <w:rPr>
+          <w:rFonts w:ascii="Times New Roman" w:hAnsi="Times New Roman" w:cs="Times New Roman"/>
+          <w:sz w:val="24"/>
+          <w:szCs w:val="24"/>
+        </w:rPr>
+        <w:t xml:space="preserve"> </w:t>
+      </w:r>
+      <w:r>
+        <w:rPr>
+          <w:rFonts w:ascii="Times New Roman" w:hAnsi="Times New Roman" w:cs="Times New Roman"/>
+          <w:sz w:val="24"/>
+          <w:szCs w:val="24"/>
+        </w:rPr>
+        <w:t xml:space="preserve">these are people </w:t>
+      </w:r>
+      <w:r>
+        <w:rPr>
+          <w:rFonts w:ascii="Times New Roman" w:hAnsi="Times New Roman" w:cs="Times New Roman"/>
+          <w:sz w:val="24"/>
+          <w:szCs w:val="24"/>
+        </w:rPr>
+        <w:t xml:space="preserve">who </w:t>
+      </w:r>
+      <w:r>
+        <w:rPr>
+          <w:rFonts w:ascii="Times New Roman" w:hAnsi="Times New Roman" w:cs="Times New Roman"/>
+          <w:sz w:val="24"/>
+          <w:szCs w:val="24"/>
+        </w:rPr>
+        <w:t xml:space="preserve">have a whole society around technology </w:t>
+      </w:r>
+      <w:r>
+        <w:rPr>
+          <w:rFonts w:ascii="Times New Roman" w:hAnsi="Times New Roman" w:cs="Times New Roman"/>
+          <w:sz w:val="24"/>
+          <w:szCs w:val="24"/>
+        </w:rPr>
+        <w:t>because most of them</w:t>
+      </w:r>
+      <w:r>
+        <w:rPr>
+          <w:rFonts w:ascii="Times New Roman" w:hAnsi="Times New Roman" w:cs="Times New Roman"/>
+          <w:sz w:val="24"/>
+          <w:szCs w:val="24"/>
+        </w:rPr>
+        <w:t xml:space="preserve"> routinely use chat and email to</w:t>
+      </w:r>
+      <w:r>
+        <w:rPr>
+          <w:rFonts w:ascii="Times New Roman" w:hAnsi="Times New Roman" w:cs="Times New Roman"/>
+          <w:sz w:val="24"/>
+          <w:szCs w:val="24"/>
+        </w:rPr>
+        <w:t xml:space="preserve"> communicate with each other. </w:t>
+      </w:r>
+      <w:r>
+        <w:rPr>
+          <w:rFonts w:ascii="Times New Roman" w:hAnsi="Times New Roman" w:cs="Times New Roman"/>
+          <w:sz w:val="24"/>
+          <w:szCs w:val="24"/>
+        </w:rPr>
+        <w:t>The system will prevent</w:t>
+      </w:r>
+      <w:r>
+        <w:rPr>
+          <w:rFonts w:ascii="Times New Roman" w:hAnsi="Times New Roman" w:cs="Times New Roman"/>
+          <w:sz w:val="24"/>
+          <w:szCs w:val="24"/>
+        </w:rPr>
+        <w:t xml:space="preserve"> </w:t>
+      </w:r>
+      <w:r>
+        <w:rPr>
+          <w:rFonts w:ascii="Times New Roman" w:hAnsi="Times New Roman" w:cs="Times New Roman"/>
+          <w:sz w:val="24"/>
+          <w:szCs w:val="24"/>
+        </w:rPr>
+        <w:t xml:space="preserve">receiving </w:t>
+      </w:r>
+      <w:r>
+        <w:rPr>
+          <w:rFonts w:ascii="Times New Roman" w:hAnsi="Times New Roman" w:cs="Times New Roman"/>
+          <w:sz w:val="24"/>
+          <w:szCs w:val="24"/>
+        </w:rPr>
+        <w:t>possible</w:t>
+      </w:r>
+      <w:r>
+        <w:rPr>
+          <w:rFonts w:ascii="Times New Roman" w:hAnsi="Times New Roman" w:cs="Times New Roman"/>
+          <w:sz w:val="24"/>
+          <w:szCs w:val="24"/>
+        </w:rPr>
+        <w:t xml:space="preserve"> inappropriate expressions through the internet.</w:t>
+      </w:r>
+    </w:p>
+    <w:p>
+      <w:pPr>
+        <w:spacing w:line="480" w:lineRule="auto"/>
+        <w:jc w:val="both"/>
+        <w:rPr>
+          <w:rFonts w:ascii="Times New Roman" w:hAnsi="Times New Roman" w:cs="Times New Roman"/>
+          <w:sz w:val="24"/>
+          <w:szCs w:val="24"/>
+        </w:rPr>
+      </w:pPr>
+      <w:r>
+        <w:rPr>
+          <w:rFonts w:ascii="Times New Roman" w:hAnsi="Times New Roman" w:cs="Times New Roman"/>
+          <w:sz w:val="24"/>
+          <w:szCs w:val="24"/>
+        </w:rPr>
         <w:lastRenderedPageBreak/>
         <w:tab/>
       </w:r>
@@ -2123,7 +2425,15 @@
           <w:sz w:val="24"/>
           <w:szCs w:val="24"/>
         </w:rPr>
-        <w:t>Students</w:t>
+        <w:t>Parents</w:t>
+      </w:r>
+      <w:r>
+        <w:rPr>
+          <w:rFonts w:ascii="Times New Roman" w:hAnsi="Times New Roman" w:cs="Times New Roman"/>
+          <w:sz w:val="24"/>
+          <w:szCs w:val="24"/>
+        </w:rPr>
+        <w:t xml:space="preserve"> –</w:t>
       </w:r>
       <w:r>
         <w:rPr>
@@ -2139,154 +2449,6 @@
           <w:sz w:val="24"/>
           <w:szCs w:val="24"/>
         </w:rPr>
-        <w:t>–</w:t>
-      </w:r>
-      <w:r>
-        <w:rPr>
-          <w:rFonts w:ascii="Times New Roman" w:hAnsi="Times New Roman" w:cs="Times New Roman"/>
-          <w:sz w:val="24"/>
-          <w:szCs w:val="24"/>
-        </w:rPr>
-        <w:t xml:space="preserve"> </w:t>
-      </w:r>
-      <w:r>
-        <w:rPr>
-          <w:rFonts w:ascii="Times New Roman" w:hAnsi="Times New Roman" w:cs="Times New Roman"/>
-          <w:sz w:val="24"/>
-          <w:szCs w:val="24"/>
-        </w:rPr>
-        <w:t xml:space="preserve">these are people </w:t>
-      </w:r>
-      <w:r>
-        <w:rPr>
-          <w:rFonts w:ascii="Times New Roman" w:hAnsi="Times New Roman" w:cs="Times New Roman"/>
-          <w:sz w:val="24"/>
-          <w:szCs w:val="24"/>
-        </w:rPr>
-        <w:t xml:space="preserve">who </w:t>
-      </w:r>
-      <w:r>
-        <w:rPr>
-          <w:rFonts w:ascii="Times New Roman" w:hAnsi="Times New Roman" w:cs="Times New Roman"/>
-          <w:sz w:val="24"/>
-          <w:szCs w:val="24"/>
-        </w:rPr>
-        <w:t xml:space="preserve">have a whole society around technology </w:t>
-      </w:r>
-      <w:r>
-        <w:rPr>
-          <w:rFonts w:ascii="Times New Roman" w:hAnsi="Times New Roman" w:cs="Times New Roman"/>
-          <w:sz w:val="24"/>
-          <w:szCs w:val="24"/>
-        </w:rPr>
-        <w:t>because most of them</w:t>
-      </w:r>
-      <w:r>
-        <w:rPr>
-          <w:rFonts w:ascii="Times New Roman" w:hAnsi="Times New Roman" w:cs="Times New Roman"/>
-          <w:sz w:val="24"/>
-          <w:szCs w:val="24"/>
-        </w:rPr>
-        <w:t xml:space="preserve"> routinely use chat and email to</w:t>
-      </w:r>
-      <w:r>
-        <w:rPr>
-          <w:rFonts w:ascii="Times New Roman" w:hAnsi="Times New Roman" w:cs="Times New Roman"/>
-          <w:sz w:val="24"/>
-          <w:szCs w:val="24"/>
-        </w:rPr>
-        <w:t xml:space="preserve"> communicate with each other. </w:t>
-      </w:r>
-      <w:r>
-        <w:rPr>
-          <w:rFonts w:ascii="Times New Roman" w:hAnsi="Times New Roman" w:cs="Times New Roman"/>
-          <w:sz w:val="24"/>
-          <w:szCs w:val="24"/>
-        </w:rPr>
-        <w:t>The system will prevent</w:t>
-      </w:r>
-      <w:r>
-        <w:rPr>
-          <w:rFonts w:ascii="Times New Roman" w:hAnsi="Times New Roman" w:cs="Times New Roman"/>
-          <w:sz w:val="24"/>
-          <w:szCs w:val="24"/>
-        </w:rPr>
-        <w:t xml:space="preserve"> </w:t>
-      </w:r>
-      <w:r>
-        <w:rPr>
-          <w:rFonts w:ascii="Times New Roman" w:hAnsi="Times New Roman" w:cs="Times New Roman"/>
-          <w:sz w:val="24"/>
-          <w:szCs w:val="24"/>
-        </w:rPr>
-        <w:t xml:space="preserve">receiving </w:t>
-      </w:r>
-      <w:r>
-        <w:rPr>
-          <w:rFonts w:ascii="Times New Roman" w:hAnsi="Times New Roman" w:cs="Times New Roman"/>
-          <w:sz w:val="24"/>
-          <w:szCs w:val="24"/>
-        </w:rPr>
-        <w:t>possible</w:t>
-      </w:r>
-      <w:r>
-        <w:rPr>
-          <w:rFonts w:ascii="Times New Roman" w:hAnsi="Times New Roman" w:cs="Times New Roman"/>
-          <w:sz w:val="24"/>
-          <w:szCs w:val="24"/>
-        </w:rPr>
-        <w:t xml:space="preserve"> inappropriate expressions through the internet.</w:t>
-      </w:r>
-    </w:p>
-    <w:p>
-      <w:pPr>
-        <w:spacing w:line="480" w:lineRule="auto"/>
-        <w:jc w:val="both"/>
-        <w:rPr>
-          <w:rFonts w:ascii="Times New Roman" w:hAnsi="Times New Roman" w:cs="Times New Roman"/>
-          <w:sz w:val="24"/>
-          <w:szCs w:val="24"/>
-        </w:rPr>
-      </w:pPr>
-      <w:r>
-        <w:rPr>
-          <w:rFonts w:ascii="Times New Roman" w:hAnsi="Times New Roman" w:cs="Times New Roman"/>
-          <w:sz w:val="24"/>
-          <w:szCs w:val="24"/>
-        </w:rPr>
-        <w:tab/>
-      </w:r>
-      <w:r>
-        <w:rPr>
-          <w:rFonts w:ascii="Times New Roman" w:hAnsi="Times New Roman" w:cs="Times New Roman"/>
-          <w:b/>
-          <w:sz w:val="24"/>
-          <w:szCs w:val="24"/>
-        </w:rPr>
-        <w:t>Parents</w:t>
-      </w:r>
-      <w:r>
-        <w:rPr>
-          <w:rFonts w:ascii="Times New Roman" w:hAnsi="Times New Roman" w:cs="Times New Roman"/>
-          <w:sz w:val="24"/>
-          <w:szCs w:val="24"/>
-        </w:rPr>
-        <w:t xml:space="preserve"> –</w:t>
-      </w:r>
-      <w:r>
-        <w:rPr>
-          <w:rFonts w:ascii="Times New Roman" w:hAnsi="Times New Roman" w:cs="Times New Roman"/>
-          <w:sz w:val="24"/>
-          <w:szCs w:val="24"/>
-        </w:rPr>
-        <w:t xml:space="preserve"> </w:t>
-      </w:r>
-      <w:r>
-        <w:rPr>
-          <w:rFonts w:ascii="Times New Roman" w:hAnsi="Times New Roman" w:cs="Times New Roman"/>
-          <w:sz w:val="24"/>
-          <w:szCs w:val="24"/>
-        </w:rPr>
         <w:t xml:space="preserve">these are the people </w:t>
       </w:r>
       <w:r>
@@ -2305,13 +2467,23 @@
         </w:rPr>
         <w:t xml:space="preserve">e internet because some articles found on </w:t>
       </w:r>
-      <w:r>
-        <w:rPr>
-          <w:rFonts w:ascii="Times New Roman" w:hAnsi="Times New Roman" w:cs="Times New Roman"/>
-          <w:sz w:val="24"/>
-          <w:szCs w:val="24"/>
-        </w:rPr>
-        <w:t xml:space="preserve">google are not appropriate </w:t>
+      <w:proofErr w:type="spellStart"/>
+      <w:r>
+        <w:rPr>
+          <w:rFonts w:ascii="Times New Roman" w:hAnsi="Times New Roman" w:cs="Times New Roman"/>
+          <w:sz w:val="24"/>
+          <w:szCs w:val="24"/>
+        </w:rPr>
+        <w:t>google</w:t>
+      </w:r>
+      <w:proofErr w:type="spellEnd"/>
+      <w:r>
+        <w:rPr>
+          <w:rFonts w:ascii="Times New Roman" w:hAnsi="Times New Roman" w:cs="Times New Roman"/>
+          <w:sz w:val="24"/>
+          <w:szCs w:val="24"/>
+        </w:rPr>
+        <w:t xml:space="preserve"> are not appropriate </w:t>
       </w:r>
       <w:r>
         <w:rPr>
@@ -2561,7 +2733,6 @@
           <w:sz w:val="24"/>
           <w:szCs w:val="24"/>
         </w:rPr>
-        <w:lastRenderedPageBreak/>
         <w:t>Inappropriate Expression</w:t>
       </w:r>
       <w:r>
@@ -2606,6 +2777,7 @@
           <w:szCs w:val="24"/>
           <w:shd w:val="clear" w:color="auto" w:fill="FFFFFF"/>
         </w:rPr>
+        <w:lastRenderedPageBreak/>
         <w:t>Naive Bayes - methods are a set of supervised learning algorithms based on applying Bayes’ theorem with the “naive” assumption of independence between every pair of features.</w:t>
       </w:r>
       <w:r>
@@ -2759,13 +2931,77 @@
           <w:szCs w:val="24"/>
         </w:rPr>
       </w:pPr>
-      <w:r>
-        <w:rPr>
-          <w:rFonts w:ascii="Times New Roman" w:hAnsi="Times New Roman" w:cs="Times New Roman"/>
-          <w:sz w:val="24"/>
-          <w:szCs w:val="24"/>
-        </w:rPr>
-        <w:t>SentiWordNet - is a lexical resource for opinion mining. SentiWordNet assigns to each synset of WordNet three sentiment scores: positivity, negativity, objectivity.</w:t>
+      <w:proofErr w:type="spellStart"/>
+      <w:r>
+        <w:rPr>
+          <w:rFonts w:ascii="Times New Roman" w:hAnsi="Times New Roman" w:cs="Times New Roman"/>
+          <w:sz w:val="24"/>
+          <w:szCs w:val="24"/>
+        </w:rPr>
+        <w:t>SentiWordNet</w:t>
+      </w:r>
+      <w:proofErr w:type="spellEnd"/>
+      <w:r>
+        <w:rPr>
+          <w:rFonts w:ascii="Times New Roman" w:hAnsi="Times New Roman" w:cs="Times New Roman"/>
+          <w:sz w:val="24"/>
+          <w:szCs w:val="24"/>
+        </w:rPr>
+        <w:t xml:space="preserve"> - is a lexical resource for opinion mining. </w:t>
+      </w:r>
+      <w:proofErr w:type="spellStart"/>
+      <w:r>
+        <w:rPr>
+          <w:rFonts w:ascii="Times New Roman" w:hAnsi="Times New Roman" w:cs="Times New Roman"/>
+          <w:sz w:val="24"/>
+          <w:szCs w:val="24"/>
+        </w:rPr>
+        <w:t>SentiWordNet</w:t>
+      </w:r>
+      <w:proofErr w:type="spellEnd"/>
+      <w:r>
+        <w:rPr>
+          <w:rFonts w:ascii="Times New Roman" w:hAnsi="Times New Roman" w:cs="Times New Roman"/>
+          <w:sz w:val="24"/>
+          <w:szCs w:val="24"/>
+        </w:rPr>
+        <w:t xml:space="preserve"> assigns to each </w:t>
+      </w:r>
+      <w:proofErr w:type="spellStart"/>
+      <w:r>
+        <w:rPr>
+          <w:rFonts w:ascii="Times New Roman" w:hAnsi="Times New Roman" w:cs="Times New Roman"/>
+          <w:sz w:val="24"/>
+          <w:szCs w:val="24"/>
+        </w:rPr>
+        <w:t>synset</w:t>
+      </w:r>
+      <w:proofErr w:type="spellEnd"/>
+      <w:r>
+        <w:rPr>
+          <w:rFonts w:ascii="Times New Roman" w:hAnsi="Times New Roman" w:cs="Times New Roman"/>
+          <w:sz w:val="24"/>
+          <w:szCs w:val="24"/>
+        </w:rPr>
+        <w:t xml:space="preserve"> of </w:t>
+      </w:r>
+      <w:proofErr w:type="spellStart"/>
+      <w:r>
+        <w:rPr>
+          <w:rFonts w:ascii="Times New Roman" w:hAnsi="Times New Roman" w:cs="Times New Roman"/>
+          <w:sz w:val="24"/>
+          <w:szCs w:val="24"/>
+        </w:rPr>
+        <w:t>WordNet</w:t>
+      </w:r>
+      <w:proofErr w:type="spellEnd"/>
+      <w:r>
+        <w:rPr>
+          <w:rFonts w:ascii="Times New Roman" w:hAnsi="Times New Roman" w:cs="Times New Roman"/>
+          <w:sz w:val="24"/>
+          <w:szCs w:val="24"/>
+        </w:rPr>
+        <w:t xml:space="preserve"> three sentiment scores: positivity, negativity, objectivity.</w:t>
       </w:r>
     </w:p>
     <w:p>
@@ -2805,6 +3041,7 @@
           <w:szCs w:val="24"/>
         </w:rPr>
       </w:pPr>
+      <w:proofErr w:type="spellStart"/>
       <w:r>
         <w:rPr>
           <w:rFonts w:ascii="Times New Roman" w:hAnsi="Times New Roman" w:cs="Times New Roman"/>
@@ -2812,7 +3049,16 @@
           <w:szCs w:val="24"/>
         </w:rPr>
         <w:lastRenderedPageBreak/>
-        <w:t xml:space="preserve">WordNet - </w:t>
+        <w:t>WordNet</w:t>
+      </w:r>
+      <w:proofErr w:type="spellEnd"/>
+      <w:r>
+        <w:rPr>
+          <w:rFonts w:ascii="Times New Roman" w:hAnsi="Times New Roman" w:cs="Times New Roman"/>
+          <w:sz w:val="24"/>
+          <w:szCs w:val="24"/>
+        </w:rPr>
+        <w:t xml:space="preserve"> - </w:t>
       </w:r>
       <w:r>
         <w:rPr>
@@ -2985,6 +3231,7 @@
         </w:rPr>
         <w:t> </w:t>
       </w:r>
+      <w:proofErr w:type="spellStart"/>
       <w:r>
         <w:rPr>
           <w:rFonts w:ascii="Times New Roman" w:hAnsi="Times New Roman" w:cs="Times New Roman"/>
@@ -2995,6 +3242,7 @@
         </w:rPr>
         <w:t>synsets</w:t>
       </w:r>
+      <w:proofErr w:type="spellEnd"/>
       <w:r>
         <w:rPr>
           <w:rFonts w:ascii="Times New Roman" w:hAnsi="Times New Roman" w:cs="Times New Roman"/>
@@ -3273,17 +3521,62 @@
         <w:jc w:val="both"/>
       </w:pPr>
       <w:r>
-        <w:t>Inappropriate Expression is something that is not within the bounds of what is considered appropriate or socially acceptable [YourDictionary, n.d.].</w:t>
+        <w:t>Inappropriate Expression is something that is not within the bounds of what is considered appropriate or socially acceptable [</w:t>
+      </w:r>
+      <w:proofErr w:type="spellStart"/>
+      <w:r>
+        <w:t>YourDictionary</w:t>
+      </w:r>
+      <w:proofErr w:type="spellEnd"/>
+      <w:r>
+        <w:t xml:space="preserve">, </w:t>
+      </w:r>
+      <w:proofErr w:type="spellStart"/>
+      <w:r>
+        <w:t>n.d.</w:t>
+      </w:r>
+      <w:proofErr w:type="spellEnd"/>
+      <w:r>
+        <w:t>].</w:t>
       </w:r>
       <w:r>
         <w:t xml:space="preserve"> Inappropriate expression includes information that upset </w:t>
       </w:r>
       <w:r>
-        <w:t>us or information that might lead or tempt us into unlawful or dangerous behavior. This could be content containing swearing, unmoderated chatrooms where there’s no one supervising the conversation and barring unsuitable comments and sexual explicit comments [Inappropriate Content, [n.d.].</w:t>
-      </w:r>
+        <w:t xml:space="preserve">us or information that might lead or tempt us into unlawful or dangerous behavior. This could be content containing swearing, </w:t>
+      </w:r>
+      <w:proofErr w:type="spellStart"/>
+      <w:r>
+        <w:t>unmoderated</w:t>
+      </w:r>
+      <w:proofErr w:type="spellEnd"/>
       <w:r>
         <w:t xml:space="preserve"> </w:t>
       </w:r>
+      <w:proofErr w:type="spellStart"/>
+      <w:r>
+        <w:t>chatrooms</w:t>
+      </w:r>
+      <w:proofErr w:type="spellEnd"/>
+      <w:r>
+        <w:t xml:space="preserve"> w</w:t>
+      </w:r>
+      <w:bookmarkStart w:id="0" w:name="_GoBack"/>
+      <w:bookmarkEnd w:id="0"/>
+      <w:r>
+        <w:t>here there’s no one supervising the conversation and barring unsuitable comments and sexual explicit comments [Inappropriate Content, [</w:t>
+      </w:r>
+      <w:proofErr w:type="spellStart"/>
+      <w:r>
+        <w:t>n.d.</w:t>
+      </w:r>
+      <w:proofErr w:type="spellEnd"/>
+      <w:r>
+        <w:t>].</w:t>
+      </w:r>
+      <w:r>
+        <w:t xml:space="preserve"> </w:t>
+      </w:r>
       <w:r>
         <w:rPr>
           <w:shd w:val="clear" w:color="auto" w:fill="FFFFFF"/>
@@ -3419,11 +3712,19 @@
         </w:rPr>
         <w:t> </w:t>
       </w:r>
+      <w:proofErr w:type="gramStart"/>
       <w:r>
         <w:rPr>
           <w:bCs/>
         </w:rPr>
-        <w:t>lewd language</w:t>
+        <w:t>lewd</w:t>
+      </w:r>
+      <w:proofErr w:type="gramEnd"/>
+      <w:r>
+        <w:rPr>
+          <w:bCs/>
+        </w:rPr>
+        <w:t xml:space="preserve"> language</w:t>
       </w:r>
       <w:r>
         <w:t>,</w:t>
@@ -3706,7 +4007,43 @@
           <w:sz w:val="24"/>
           <w:szCs w:val="24"/>
         </w:rPr>
-        <w:t xml:space="preserve"> [Efron and Tibshirani, 1993]</w:t>
+        <w:t xml:space="preserve"> [</w:t>
+      </w:r>
+      <w:proofErr w:type="spellStart"/>
+      <w:r>
+        <w:rPr>
+          <w:rFonts w:ascii="Times New Roman" w:hAnsi="Times New Roman" w:cs="Times New Roman"/>
+          <w:sz w:val="24"/>
+          <w:szCs w:val="24"/>
+        </w:rPr>
+        <w:t>Efron</w:t>
+      </w:r>
+      <w:proofErr w:type="spellEnd"/>
+      <w:r>
+        <w:rPr>
+          <w:rFonts w:ascii="Times New Roman" w:hAnsi="Times New Roman" w:cs="Times New Roman"/>
+          <w:sz w:val="24"/>
+          <w:szCs w:val="24"/>
+        </w:rPr>
+        <w:t xml:space="preserve"> and </w:t>
+      </w:r>
+      <w:proofErr w:type="spellStart"/>
+      <w:r>
+        <w:rPr>
+          <w:rFonts w:ascii="Times New Roman" w:hAnsi="Times New Roman" w:cs="Times New Roman"/>
+          <w:sz w:val="24"/>
+          <w:szCs w:val="24"/>
+        </w:rPr>
+        <w:t>Tibshirani</w:t>
+      </w:r>
+      <w:proofErr w:type="spellEnd"/>
+      <w:r>
+        <w:rPr>
+          <w:rFonts w:ascii="Times New Roman" w:hAnsi="Times New Roman" w:cs="Times New Roman"/>
+          <w:sz w:val="24"/>
+          <w:szCs w:val="24"/>
+        </w:rPr>
+        <w:t>, 1993]</w:t>
       </w:r>
       <w:r>
         <w:rPr>
@@ -3742,7 +4079,25 @@
           <w:sz w:val="24"/>
           <w:szCs w:val="24"/>
         </w:rPr>
-        <w:t>With the bootstrap method, the basic sample is treated as the population and a Monte Carlo-style procedure is conducted on it. This is done by randomly drawing a large number of ‘resamples’ of size n from this original sample (of size n either) with replacement. So, although each resample will have the same number of elements as the original sample, it could include some of the original data points more than once, and some not included. Therefore, each of these resamples will randomly depart from the original sample. And because the elements in these resamples vary slightly, the statistic G*, calculated from one of these resample will take on slightly different values. The central assertion of the bootstrap method is that the relative frequency distribution of these G*’s is an estimate of the sampling distribution of G [The Original Bootstrap Method, n.d.].</w:t>
+        <w:t xml:space="preserve">With the bootstrap method, the basic sample is treated as the population and a Monte Carlo-style procedure is conducted on it. This is done by randomly drawing a large number of ‘resamples’ of size n from this original sample (of size n either) with replacement. So, although each resample will have the same number of elements as the original sample, it could include some of the original data points more than once, and some not included. Therefore, each of these resamples will randomly depart from the original sample. And because the elements in these resamples vary slightly, the statistic G*, calculated from one of these resample will take on slightly different values. The central assertion of the bootstrap method is that the relative frequency distribution of these G*’s is an estimate of the sampling distribution of G [The Original Bootstrap Method, </w:t>
+      </w:r>
+      <w:proofErr w:type="spellStart"/>
+      <w:r>
+        <w:rPr>
+          <w:rFonts w:ascii="Times New Roman" w:hAnsi="Times New Roman" w:cs="Times New Roman"/>
+          <w:sz w:val="24"/>
+          <w:szCs w:val="24"/>
+        </w:rPr>
+        <w:t>n.d.</w:t>
+      </w:r>
+      <w:proofErr w:type="spellEnd"/>
+      <w:r>
+        <w:rPr>
+          <w:rFonts w:ascii="Times New Roman" w:hAnsi="Times New Roman" w:cs="Times New Roman"/>
+          <w:sz w:val="24"/>
+          <w:szCs w:val="24"/>
+        </w:rPr>
+        <w:t>].</w:t>
       </w:r>
     </w:p>
     <w:p>
@@ -4016,7 +4371,27 @@
           <w:szCs w:val="24"/>
           <w:shd w:val="clear" w:color="auto" w:fill="FFFFFF"/>
         </w:rPr>
-        <w:t>(with completely labeled training data). Many machine-learning researchers have found that unlabeled data, when used in conjunction with a small amount of labeled data, can produce considerable improvement in learning accuracy [Wikipedia, n.d.].</w:t>
+        <w:t xml:space="preserve">(with completely labeled training data). Many machine-learning researchers have found that unlabeled data, when used in conjunction with a small amount of labeled data, can produce considerable improvement in learning accuracy [Wikipedia, </w:t>
+      </w:r>
+      <w:proofErr w:type="spellStart"/>
+      <w:r>
+        <w:rPr>
+          <w:rFonts w:ascii="Times New Roman" w:hAnsi="Times New Roman" w:cs="Times New Roman"/>
+          <w:sz w:val="24"/>
+          <w:szCs w:val="24"/>
+          <w:shd w:val="clear" w:color="auto" w:fill="FFFFFF"/>
+        </w:rPr>
+        <w:t>n.d.</w:t>
+      </w:r>
+      <w:proofErr w:type="spellEnd"/>
+      <w:r>
+        <w:rPr>
+          <w:rFonts w:ascii="Times New Roman" w:hAnsi="Times New Roman" w:cs="Times New Roman"/>
+          <w:sz w:val="24"/>
+          <w:szCs w:val="24"/>
+          <w:shd w:val="clear" w:color="auto" w:fill="FFFFFF"/>
+        </w:rPr>
+        <w:t>].</w:t>
       </w:r>
     </w:p>
     <w:p>
@@ -4133,8 +4508,19 @@
           <w:szCs w:val="24"/>
           <w:shd w:val="clear" w:color="auto" w:fill="FFFFFF"/>
         </w:rPr>
-        <w:t>community in the early 1960s, [Norvig</w:t>
-      </w:r>
+        <w:t>community in the early 1960s, [</w:t>
+      </w:r>
+      <w:proofErr w:type="spellStart"/>
+      <w:r>
+        <w:rPr>
+          <w:rFonts w:ascii="Times New Roman" w:hAnsi="Times New Roman" w:cs="Times New Roman"/>
+          <w:sz w:val="24"/>
+          <w:szCs w:val="24"/>
+          <w:shd w:val="clear" w:color="auto" w:fill="FFFFFF"/>
+        </w:rPr>
+        <w:t>Norvig</w:t>
+      </w:r>
+      <w:proofErr w:type="spellEnd"/>
       <w:r>
         <w:rPr>
           <w:rFonts w:ascii="Times New Roman" w:hAnsi="Times New Roman" w:cs="Times New Roman"/>
@@ -4265,7 +4651,27 @@
           <w:szCs w:val="24"/>
           <w:shd w:val="clear" w:color="auto" w:fill="FFFFFF"/>
         </w:rPr>
-        <w:t xml:space="preserve">support vector machines [Karger </w:t>
+        <w:t>support vector machines [</w:t>
+      </w:r>
+      <w:proofErr w:type="spellStart"/>
+      <w:r>
+        <w:rPr>
+          <w:rFonts w:ascii="Times New Roman" w:hAnsi="Times New Roman" w:cs="Times New Roman"/>
+          <w:sz w:val="24"/>
+          <w:szCs w:val="24"/>
+          <w:shd w:val="clear" w:color="auto" w:fill="FFFFFF"/>
+        </w:rPr>
+        <w:t>Karger</w:t>
+      </w:r>
+      <w:proofErr w:type="spellEnd"/>
+      <w:r>
+        <w:rPr>
+          <w:rFonts w:ascii="Times New Roman" w:hAnsi="Times New Roman" w:cs="Times New Roman"/>
+          <w:sz w:val="24"/>
+          <w:szCs w:val="24"/>
+          <w:shd w:val="clear" w:color="auto" w:fill="FFFFFF"/>
+        </w:rPr>
+        <w:t xml:space="preserve"> </w:t>
       </w:r>
       <w:r>
         <w:rPr>
@@ -4321,7 +4727,27 @@
           <w:szCs w:val="24"/>
           <w:shd w:val="clear" w:color="auto" w:fill="FFFFFF"/>
         </w:rPr>
-        <w:t>medical diagnosis [Rish, 2001].</w:t>
+        <w:t>medical diagnosis [</w:t>
+      </w:r>
+      <w:proofErr w:type="spellStart"/>
+      <w:r>
+        <w:rPr>
+          <w:rFonts w:ascii="Times New Roman" w:hAnsi="Times New Roman" w:cs="Times New Roman"/>
+          <w:sz w:val="24"/>
+          <w:szCs w:val="24"/>
+          <w:shd w:val="clear" w:color="auto" w:fill="FFFFFF"/>
+        </w:rPr>
+        <w:t>Rish</w:t>
+      </w:r>
+      <w:proofErr w:type="spellEnd"/>
+      <w:r>
+        <w:rPr>
+          <w:rFonts w:ascii="Times New Roman" w:hAnsi="Times New Roman" w:cs="Times New Roman"/>
+          <w:sz w:val="24"/>
+          <w:szCs w:val="24"/>
+          <w:shd w:val="clear" w:color="auto" w:fill="FFFFFF"/>
+        </w:rPr>
+        <w:t>, 2001].</w:t>
       </w:r>
     </w:p>
     <w:p>
@@ -4400,8 +4826,19 @@
           <w:szCs w:val="24"/>
           <w:shd w:val="clear" w:color="auto" w:fill="FFFFFF"/>
         </w:rPr>
-        <w:t>closed-form expression [Norvig</w:t>
-      </w:r>
+        <w:t>closed-form expression [</w:t>
+      </w:r>
+      <w:proofErr w:type="spellStart"/>
+      <w:r>
+        <w:rPr>
+          <w:rFonts w:ascii="Times New Roman" w:hAnsi="Times New Roman" w:cs="Times New Roman"/>
+          <w:sz w:val="24"/>
+          <w:szCs w:val="24"/>
+          <w:shd w:val="clear" w:color="auto" w:fill="FFFFFF"/>
+        </w:rPr>
+        <w:t>Norvig</w:t>
+      </w:r>
+      <w:proofErr w:type="spellEnd"/>
       <w:r>
         <w:rPr>
           <w:rFonts w:ascii="Times New Roman" w:hAnsi="Times New Roman" w:cs="Times New Roman"/>
@@ -4593,7 +5030,27 @@
           <w:szCs w:val="24"/>
           <w:shd w:val="clear" w:color="auto" w:fill="FFFFFF"/>
         </w:rPr>
-        <w:t>Bullying, in both physical and cyber worlds (the latter known as cyberbullying), has been recognized as a serious national health issue among adolescents. One is being bullied or victimized when he or she is exposed repeatedly over time to negative actions on the part of others. There are wide ranges of emotions expressed in bullying traces. After manually inspecting a number of bullying traces in Twitter, our domain experts identified seven most common emotions such as anger, embarrassment, empathy, fear, pride, relief and sadness. Analyzing Social Media to Detect Cyber Bullying using Sentiment Mining found that “sentiment analysis is the task of finding the opinions of people about specific textual entities. The decision making process of people is usually affected by the opinions formed by domain authorities and the proliferation of online discussions [Bi, n.d.].</w:t>
+        <w:t xml:space="preserve">Bullying, in both physical and cyber worlds (the latter known as cyberbullying), has been recognized as a serious national health issue among adolescents. One is being bullied or victimized when he or she is exposed repeatedly over time to negative actions on the part of others. There are wide ranges of emotions expressed in bullying traces. After manually inspecting a number of bullying traces in Twitter, our domain experts identified seven most common emotions such as anger, embarrassment, empathy, fear, pride, relief and sadness. Analyzing Social Media to Detect Cyber Bullying using Sentiment Mining found that “sentiment analysis is the task of finding the opinions of people about specific textual entities. The decision making process of people is usually affected by the opinions formed by domain authorities and the proliferation of online discussions [Bi, </w:t>
+      </w:r>
+      <w:proofErr w:type="spellStart"/>
+      <w:r>
+        <w:rPr>
+          <w:rFonts w:ascii="Times New Roman" w:hAnsi="Times New Roman" w:cs="Times New Roman"/>
+          <w:sz w:val="24"/>
+          <w:szCs w:val="24"/>
+          <w:shd w:val="clear" w:color="auto" w:fill="FFFFFF"/>
+        </w:rPr>
+        <w:t>n.d.</w:t>
+      </w:r>
+      <w:proofErr w:type="spellEnd"/>
+      <w:r>
+        <w:rPr>
+          <w:rFonts w:ascii="Times New Roman" w:hAnsi="Times New Roman" w:cs="Times New Roman"/>
+          <w:sz w:val="24"/>
+          <w:szCs w:val="24"/>
+          <w:shd w:val="clear" w:color="auto" w:fill="FFFFFF"/>
+        </w:rPr>
+        <w:t>].</w:t>
       </w:r>
     </w:p>
     <w:p>
@@ -4704,7 +5161,27 @@
           <w:szCs w:val="24"/>
           <w:shd w:val="clear" w:color="auto" w:fill="FFFFFF"/>
         </w:rPr>
-        <w:t xml:space="preserve"> [Chen et.al, n.d.]</w:t>
+        <w:t xml:space="preserve"> [Chen et.al, </w:t>
+      </w:r>
+      <w:proofErr w:type="spellStart"/>
+      <w:r>
+        <w:rPr>
+          <w:rFonts w:ascii="Times New Roman" w:hAnsi="Times New Roman" w:cs="Times New Roman"/>
+          <w:sz w:val="24"/>
+          <w:szCs w:val="24"/>
+          <w:shd w:val="clear" w:color="auto" w:fill="FFFFFF"/>
+        </w:rPr>
+        <w:t>n.d.</w:t>
+      </w:r>
+      <w:proofErr w:type="spellEnd"/>
+      <w:r>
+        <w:rPr>
+          <w:rFonts w:ascii="Times New Roman" w:hAnsi="Times New Roman" w:cs="Times New Roman"/>
+          <w:sz w:val="24"/>
+          <w:szCs w:val="24"/>
+          <w:shd w:val="clear" w:color="auto" w:fill="FFFFFF"/>
+        </w:rPr>
+        <w:t>]</w:t>
       </w:r>
       <w:r>
         <w:rPr>
@@ -4756,6 +5233,7 @@
         </w:rPr>
         <w:t xml:space="preserve">r detection task was offered by the organizers of CAW 2.0, but only one submission was received. It is determined that a baseline text mining system (using bag of words approach) was significantly improved by including sentiment and contextual features. Even with the combined </w:t>
       </w:r>
+      <w:proofErr w:type="spellStart"/>
       <w:r>
         <w:rPr>
           <w:rFonts w:ascii="Times New Roman" w:hAnsi="Times New Roman" w:cs="Times New Roman"/>
@@ -4772,7 +5250,17 @@
           <w:szCs w:val="24"/>
           <w:shd w:val="clear" w:color="auto" w:fill="FFFFFF"/>
         </w:rPr>
-        <w:t>model, a support vector machine learner could only prod</w:t>
+        <w:t>model</w:t>
+      </w:r>
+      <w:proofErr w:type="spellEnd"/>
+      <w:r>
+        <w:rPr>
+          <w:rFonts w:ascii="Times New Roman" w:hAnsi="Times New Roman" w:cs="Times New Roman"/>
+          <w:sz w:val="24"/>
+          <w:szCs w:val="24"/>
+          <w:shd w:val="clear" w:color="auto" w:fill="FFFFFF"/>
+        </w:rPr>
+        <w:t>, a support vector machine learner could only prod</w:t>
       </w:r>
       <w:r>
         <w:rPr>
@@ -4850,26 +5338,108 @@
           <w:shd w:val="clear" w:color="auto" w:fill="FFFFFF"/>
         </w:rPr>
         <w:lastRenderedPageBreak/>
-        <w:t xml:space="preserve">analyzed the characteristics of offensive text content in user messages. Then, they introduced their filtering philosophy according to the summarized characteristics. Finally, they show how this philosophy is transformed into heuristic rules applicable in the filtering process. The overview idea of their filtering approach is shown in the presented Algorithm 1 in which the functions POS tagging ad TD generator generate Part-of-Speech tags and typed dependency relations, respectively. They also use existing NLP (Natural Language Processing) tools to implement these two functions. They also focused in the design of two other functions CreateRelTree and EstimateRelTree. In their research assume that the filtering is based on a comprehensive offensive lexicon containing all offensive words. Words do not appear in the lexicon are considered inoffensive. Experiments their dataset, comments from Youtube, show over 90% agreement in filtered results between the proposed approach and manual filtering approach </w:t>
-      </w:r>
-      <w:r>
-        <w:rPr>
-          <w:rFonts w:ascii="Times New Roman" w:hAnsi="Times New Roman" w:cs="Times New Roman"/>
-          <w:sz w:val="24"/>
-          <w:szCs w:val="24"/>
-          <w:shd w:val="clear" w:color="auto" w:fill="FFFFFF"/>
-        </w:rPr>
-        <w:t>[Xu</w:t>
-      </w:r>
-      <w:r>
-        <w:rPr>
-          <w:rFonts w:ascii="Times New Roman" w:hAnsi="Times New Roman" w:cs="Times New Roman"/>
-          <w:sz w:val="24"/>
-          <w:szCs w:val="24"/>
-          <w:shd w:val="clear" w:color="auto" w:fill="FFFFFF"/>
-        </w:rPr>
-        <w:t xml:space="preserve"> and Sencun</w:t>
-      </w:r>
+        <w:t xml:space="preserve">analyzed the characteristics of offensive text content in user messages. Then, they introduced their filtering philosophy according to the summarized characteristics. Finally, they show how this philosophy is transformed into heuristic rules applicable in the filtering process. The overview idea of their filtering approach is shown in the presented Algorithm 1 in which the functions POS tagging ad TD generator generate Part-of-Speech tags and typed dependency relations, respectively. They also use existing NLP (Natural Language Processing) tools to implement these two functions. They also focused in the design of two other functions </w:t>
+      </w:r>
+      <w:proofErr w:type="spellStart"/>
+      <w:r>
+        <w:rPr>
+          <w:rFonts w:ascii="Times New Roman" w:hAnsi="Times New Roman" w:cs="Times New Roman"/>
+          <w:sz w:val="24"/>
+          <w:szCs w:val="24"/>
+          <w:shd w:val="clear" w:color="auto" w:fill="FFFFFF"/>
+        </w:rPr>
+        <w:t>CreateRelTree</w:t>
+      </w:r>
+      <w:proofErr w:type="spellEnd"/>
+      <w:r>
+        <w:rPr>
+          <w:rFonts w:ascii="Times New Roman" w:hAnsi="Times New Roman" w:cs="Times New Roman"/>
+          <w:sz w:val="24"/>
+          <w:szCs w:val="24"/>
+          <w:shd w:val="clear" w:color="auto" w:fill="FFFFFF"/>
+        </w:rPr>
+        <w:t xml:space="preserve"> and </w:t>
+      </w:r>
+      <w:proofErr w:type="spellStart"/>
+      <w:r>
+        <w:rPr>
+          <w:rFonts w:ascii="Times New Roman" w:hAnsi="Times New Roman" w:cs="Times New Roman"/>
+          <w:sz w:val="24"/>
+          <w:szCs w:val="24"/>
+          <w:shd w:val="clear" w:color="auto" w:fill="FFFFFF"/>
+        </w:rPr>
+        <w:t>EstimateRelTree</w:t>
+      </w:r>
+      <w:proofErr w:type="spellEnd"/>
+      <w:r>
+        <w:rPr>
+          <w:rFonts w:ascii="Times New Roman" w:hAnsi="Times New Roman" w:cs="Times New Roman"/>
+          <w:sz w:val="24"/>
+          <w:szCs w:val="24"/>
+          <w:shd w:val="clear" w:color="auto" w:fill="FFFFFF"/>
+        </w:rPr>
+        <w:t xml:space="preserve">. In their research assume that the filtering is based on a comprehensive offensive lexicon containing all offensive words. Words do not appear in the lexicon are considered inoffensive. Experiments their dataset, comments from </w:t>
+      </w:r>
+      <w:proofErr w:type="spellStart"/>
+      <w:r>
+        <w:rPr>
+          <w:rFonts w:ascii="Times New Roman" w:hAnsi="Times New Roman" w:cs="Times New Roman"/>
+          <w:sz w:val="24"/>
+          <w:szCs w:val="24"/>
+          <w:shd w:val="clear" w:color="auto" w:fill="FFFFFF"/>
+        </w:rPr>
+        <w:t>Youtube</w:t>
+      </w:r>
+      <w:proofErr w:type="spellEnd"/>
+      <w:r>
+        <w:rPr>
+          <w:rFonts w:ascii="Times New Roman" w:hAnsi="Times New Roman" w:cs="Times New Roman"/>
+          <w:sz w:val="24"/>
+          <w:szCs w:val="24"/>
+          <w:shd w:val="clear" w:color="auto" w:fill="FFFFFF"/>
+        </w:rPr>
+        <w:t xml:space="preserve">, show over 90% agreement in filtered results between the proposed approach and manual filtering approach </w:t>
+      </w:r>
+      <w:r>
+        <w:rPr>
+          <w:rFonts w:ascii="Times New Roman" w:hAnsi="Times New Roman" w:cs="Times New Roman"/>
+          <w:sz w:val="24"/>
+          <w:szCs w:val="24"/>
+          <w:shd w:val="clear" w:color="auto" w:fill="FFFFFF"/>
+        </w:rPr>
+        <w:t>[</w:t>
+      </w:r>
+      <w:proofErr w:type="spellStart"/>
+      <w:r>
+        <w:rPr>
+          <w:rFonts w:ascii="Times New Roman" w:hAnsi="Times New Roman" w:cs="Times New Roman"/>
+          <w:sz w:val="24"/>
+          <w:szCs w:val="24"/>
+          <w:shd w:val="clear" w:color="auto" w:fill="FFFFFF"/>
+        </w:rPr>
+        <w:t>Xu</w:t>
+      </w:r>
+      <w:proofErr w:type="spellEnd"/>
+      <w:r>
+        <w:rPr>
+          <w:rFonts w:ascii="Times New Roman" w:hAnsi="Times New Roman" w:cs="Times New Roman"/>
+          <w:sz w:val="24"/>
+          <w:szCs w:val="24"/>
+          <w:shd w:val="clear" w:color="auto" w:fill="FFFFFF"/>
+        </w:rPr>
+        <w:t xml:space="preserve"> and </w:t>
+      </w:r>
+      <w:proofErr w:type="spellStart"/>
+      <w:r>
+        <w:rPr>
+          <w:rFonts w:ascii="Times New Roman" w:hAnsi="Times New Roman" w:cs="Times New Roman"/>
+          <w:sz w:val="24"/>
+          <w:szCs w:val="24"/>
+          <w:shd w:val="clear" w:color="auto" w:fill="FFFFFF"/>
+        </w:rPr>
+        <w:t>Sencun</w:t>
+      </w:r>
+      <w:proofErr w:type="spellEnd"/>
       <w:r>
         <w:rPr>
           <w:rFonts w:ascii="Times New Roman" w:hAnsi="Times New Roman" w:cs="Times New Roman"/>
@@ -4961,7 +5531,25 @@
           <w:sz w:val="24"/>
           <w:szCs w:val="24"/>
         </w:rPr>
-        <w:t xml:space="preserve"> [Fan et.al, n.d.]</w:t>
+        <w:t xml:space="preserve"> [Fan et.al, </w:t>
+      </w:r>
+      <w:proofErr w:type="spellStart"/>
+      <w:r>
+        <w:rPr>
+          <w:rFonts w:ascii="Times New Roman" w:hAnsi="Times New Roman" w:cs="Times New Roman"/>
+          <w:sz w:val="24"/>
+          <w:szCs w:val="24"/>
+        </w:rPr>
+        <w:t>n.d.</w:t>
+      </w:r>
+      <w:proofErr w:type="spellEnd"/>
+      <w:r>
+        <w:rPr>
+          <w:rFonts w:ascii="Times New Roman" w:hAnsi="Times New Roman" w:cs="Times New Roman"/>
+          <w:sz w:val="24"/>
+          <w:szCs w:val="24"/>
+        </w:rPr>
+        <w:t>]</w:t>
       </w:r>
       <w:r>
         <w:rPr>
@@ -5033,17 +5621,48 @@
           <w:szCs w:val="24"/>
           <w:shd w:val="clear" w:color="auto" w:fill="FFFFFF"/>
         </w:rPr>
-        <w:t>Generally, sentiment classification methods can be categorized into three types: unsupervised [Turney, 2002], supervised [Pang et al., 2002], and semi-su</w:t>
-      </w:r>
-      <w:r>
-        <w:rPr>
-          <w:rFonts w:ascii="Times New Roman" w:hAnsi="Times New Roman" w:cs="Times New Roman"/>
-          <w:sz w:val="24"/>
-          <w:szCs w:val="24"/>
-          <w:shd w:val="clear" w:color="auto" w:fill="FFFFFF"/>
-        </w:rPr>
-        <w:t>pervised [Melville and Sindhwani</w:t>
-      </w:r>
+        <w:t>Generally, sentiment classification methods can be categorized into three types: unsupervised [</w:t>
+      </w:r>
+      <w:proofErr w:type="spellStart"/>
+      <w:r>
+        <w:rPr>
+          <w:rFonts w:ascii="Times New Roman" w:hAnsi="Times New Roman" w:cs="Times New Roman"/>
+          <w:sz w:val="24"/>
+          <w:szCs w:val="24"/>
+          <w:shd w:val="clear" w:color="auto" w:fill="FFFFFF"/>
+        </w:rPr>
+        <w:t>Turney</w:t>
+      </w:r>
+      <w:proofErr w:type="spellEnd"/>
+      <w:r>
+        <w:rPr>
+          <w:rFonts w:ascii="Times New Roman" w:hAnsi="Times New Roman" w:cs="Times New Roman"/>
+          <w:sz w:val="24"/>
+          <w:szCs w:val="24"/>
+          <w:shd w:val="clear" w:color="auto" w:fill="FFFFFF"/>
+        </w:rPr>
+        <w:t>, 2002], supervised [Pang et al., 2002], and semi-su</w:t>
+      </w:r>
+      <w:r>
+        <w:rPr>
+          <w:rFonts w:ascii="Times New Roman" w:hAnsi="Times New Roman" w:cs="Times New Roman"/>
+          <w:sz w:val="24"/>
+          <w:szCs w:val="24"/>
+          <w:shd w:val="clear" w:color="auto" w:fill="FFFFFF"/>
+        </w:rPr>
+        <w:t xml:space="preserve">pervised [Melville and </w:t>
+      </w:r>
+      <w:proofErr w:type="spellStart"/>
+      <w:r>
+        <w:rPr>
+          <w:rFonts w:ascii="Times New Roman" w:hAnsi="Times New Roman" w:cs="Times New Roman"/>
+          <w:sz w:val="24"/>
+          <w:szCs w:val="24"/>
+          <w:shd w:val="clear" w:color="auto" w:fill="FFFFFF"/>
+        </w:rPr>
+        <w:t>Sindhwani</w:t>
+      </w:r>
+      <w:proofErr w:type="spellEnd"/>
       <w:r>
         <w:rPr>
           <w:rFonts w:ascii="Times New Roman" w:hAnsi="Times New Roman" w:cs="Times New Roman"/>
@@ -5118,8 +5737,19 @@
           <w:szCs w:val="24"/>
           <w:shd w:val="clear" w:color="auto" w:fill="FFFFFF"/>
         </w:rPr>
-        <w:t>[Melville and Sindhwani</w:t>
-      </w:r>
+        <w:t xml:space="preserve">[Melville and </w:t>
+      </w:r>
+      <w:proofErr w:type="spellStart"/>
+      <w:r>
+        <w:rPr>
+          <w:rFonts w:ascii="Times New Roman" w:hAnsi="Times New Roman" w:cs="Times New Roman"/>
+          <w:sz w:val="24"/>
+          <w:szCs w:val="24"/>
+          <w:shd w:val="clear" w:color="auto" w:fill="FFFFFF"/>
+        </w:rPr>
+        <w:t>Sindhwani</w:t>
+      </w:r>
+      <w:proofErr w:type="spellEnd"/>
       <w:r>
         <w:rPr>
           <w:rFonts w:ascii="Times New Roman" w:hAnsi="Times New Roman" w:cs="Times New Roman"/>
@@ -5149,7 +5779,27 @@
           <w:szCs w:val="24"/>
           <w:shd w:val="clear" w:color="auto" w:fill="FFFFFF"/>
         </w:rPr>
-        <w:t>Another kind of semi-supervised methods for sentiment classification is to employ some bootstrap techniques, such as self-training [Yarowsky, 1995] and co-training [Blum and Mitchell, 1998]. Among them, co-training has been proven more effective than self-</w:t>
+        <w:t>Another kind of semi-supervised methods for sentiment classification is to employ some bootstrap techniques, such as self-training [</w:t>
+      </w:r>
+      <w:proofErr w:type="spellStart"/>
+      <w:r>
+        <w:rPr>
+          <w:rFonts w:ascii="Times New Roman" w:hAnsi="Times New Roman" w:cs="Times New Roman"/>
+          <w:sz w:val="24"/>
+          <w:szCs w:val="24"/>
+          <w:shd w:val="clear" w:color="auto" w:fill="FFFFFF"/>
+        </w:rPr>
+        <w:t>Yarowsky</w:t>
+      </w:r>
+      <w:proofErr w:type="spellEnd"/>
+      <w:r>
+        <w:rPr>
+          <w:rFonts w:ascii="Times New Roman" w:hAnsi="Times New Roman" w:cs="Times New Roman"/>
+          <w:sz w:val="24"/>
+          <w:szCs w:val="24"/>
+          <w:shd w:val="clear" w:color="auto" w:fill="FFFFFF"/>
+        </w:rPr>
+        <w:t>, 1995] and co-training [Blum and Mitchell, 1998]. Among them, co-training has been proven more effective than self-</w:t>
       </w:r>
       <w:r>
         <w:rPr>
@@ -5268,23 +5918,54 @@
         </w:rPr>
         <w:t xml:space="preserve">. This paper employs the co-training technique and generates different views from random feature subspaces. Among others, </w:t>
       </w:r>
-      <w:r>
-        <w:rPr>
-          <w:rFonts w:ascii="Times New Roman" w:hAnsi="Times New Roman" w:cs="Times New Roman"/>
-          <w:sz w:val="24"/>
-          <w:szCs w:val="24"/>
-          <w:shd w:val="clear" w:color="auto" w:fill="FFFFFF"/>
-        </w:rPr>
-        <w:t>Mine the Easy and Classify the Hard: Experiments with Automatic Sentiment Classification</w:t>
-      </w:r>
-      <w:r>
-        <w:rPr>
-          <w:rFonts w:ascii="Times New Roman" w:hAnsi="Times New Roman" w:cs="Times New Roman"/>
-          <w:sz w:val="24"/>
-          <w:szCs w:val="24"/>
-          <w:shd w:val="clear" w:color="auto" w:fill="FFFFFF"/>
-        </w:rPr>
-        <w:t xml:space="preserve"> integrated various methods, such as spectral clustering, active learning, transductive learning, and ensemble learning, in semi-supervised sentiment classification</w:t>
+      <w:proofErr w:type="gramStart"/>
+      <w:r>
+        <w:rPr>
+          <w:rFonts w:ascii="Times New Roman" w:hAnsi="Times New Roman" w:cs="Times New Roman"/>
+          <w:sz w:val="24"/>
+          <w:szCs w:val="24"/>
+          <w:shd w:val="clear" w:color="auto" w:fill="FFFFFF"/>
+        </w:rPr>
+        <w:t>Mine</w:t>
+      </w:r>
+      <w:proofErr w:type="gramEnd"/>
+      <w:r>
+        <w:rPr>
+          <w:rFonts w:ascii="Times New Roman" w:hAnsi="Times New Roman" w:cs="Times New Roman"/>
+          <w:sz w:val="24"/>
+          <w:szCs w:val="24"/>
+          <w:shd w:val="clear" w:color="auto" w:fill="FFFFFF"/>
+        </w:rPr>
+        <w:t xml:space="preserve"> the Easy and Classify the Hard: Experiments with Automatic Sentiment Classification</w:t>
+      </w:r>
+      <w:r>
+        <w:rPr>
+          <w:rFonts w:ascii="Times New Roman" w:hAnsi="Times New Roman" w:cs="Times New Roman"/>
+          <w:sz w:val="24"/>
+          <w:szCs w:val="24"/>
+          <w:shd w:val="clear" w:color="auto" w:fill="FFFFFF"/>
+        </w:rPr>
+        <w:t xml:space="preserve"> integrated various methods, such as spectral clustering, active learning, </w:t>
+      </w:r>
+      <w:proofErr w:type="spellStart"/>
+      <w:r>
+        <w:rPr>
+          <w:rFonts w:ascii="Times New Roman" w:hAnsi="Times New Roman" w:cs="Times New Roman"/>
+          <w:sz w:val="24"/>
+          <w:szCs w:val="24"/>
+          <w:shd w:val="clear" w:color="auto" w:fill="FFFFFF"/>
+        </w:rPr>
+        <w:t>transductive</w:t>
+      </w:r>
+      <w:proofErr w:type="spellEnd"/>
+      <w:r>
+        <w:rPr>
+          <w:rFonts w:ascii="Times New Roman" w:hAnsi="Times New Roman" w:cs="Times New Roman"/>
+          <w:sz w:val="24"/>
+          <w:szCs w:val="24"/>
+          <w:shd w:val="clear" w:color="auto" w:fill="FFFFFF"/>
+        </w:rPr>
+        <w:t xml:space="preserve"> learning, and ensemble learning, in semi-supervised sentiment classification</w:t>
       </w:r>
       <w:r>
         <w:rPr>
@@ -5295,14 +5976,25 @@
         </w:rPr>
         <w:t xml:space="preserve"> [</w:t>
       </w:r>
-      <w:r>
-        <w:rPr>
-          <w:rFonts w:ascii="Times New Roman" w:hAnsi="Times New Roman" w:cs="Times New Roman"/>
-          <w:sz w:val="24"/>
-          <w:szCs w:val="24"/>
-          <w:shd w:val="clear" w:color="auto" w:fill="FFFFFF"/>
-        </w:rPr>
-        <w:t>Dasgupta and Ng, 2009</w:t>
+      <w:proofErr w:type="spellStart"/>
+      <w:r>
+        <w:rPr>
+          <w:rFonts w:ascii="Times New Roman" w:hAnsi="Times New Roman" w:cs="Times New Roman"/>
+          <w:sz w:val="24"/>
+          <w:szCs w:val="24"/>
+          <w:shd w:val="clear" w:color="auto" w:fill="FFFFFF"/>
+        </w:rPr>
+        <w:t>Dasgupta</w:t>
+      </w:r>
+      <w:proofErr w:type="spellEnd"/>
+      <w:r>
+        <w:rPr>
+          <w:rFonts w:ascii="Times New Roman" w:hAnsi="Times New Roman" w:cs="Times New Roman"/>
+          <w:sz w:val="24"/>
+          <w:szCs w:val="24"/>
+          <w:shd w:val="clear" w:color="auto" w:fill="FFFFFF"/>
+        </w:rPr>
+        <w:t xml:space="preserve"> and Ng, 2009</w:t>
       </w:r>
       <w:r>
         <w:rPr>
@@ -5463,15 +6155,51 @@
           <w:sz w:val="24"/>
           <w:szCs w:val="24"/>
         </w:rPr>
-        <w:t xml:space="preserve"> subspace generation [Balcan and Blum</w:t>
-      </w:r>
-      <w:r>
-        <w:rPr>
-          <w:rFonts w:ascii="Times New Roman" w:hAnsi="Times New Roman" w:cs="Times New Roman"/>
-          <w:sz w:val="24"/>
-          <w:szCs w:val="24"/>
-        </w:rPr>
-        <w:t>, n.d.].</w:t>
+        <w:t xml:space="preserve"> subspace generation [</w:t>
+      </w:r>
+      <w:proofErr w:type="spellStart"/>
+      <w:r>
+        <w:rPr>
+          <w:rFonts w:ascii="Times New Roman" w:hAnsi="Times New Roman" w:cs="Times New Roman"/>
+          <w:sz w:val="24"/>
+          <w:szCs w:val="24"/>
+        </w:rPr>
+        <w:t>Balcan</w:t>
+      </w:r>
+      <w:proofErr w:type="spellEnd"/>
+      <w:r>
+        <w:rPr>
+          <w:rFonts w:ascii="Times New Roman" w:hAnsi="Times New Roman" w:cs="Times New Roman"/>
+          <w:sz w:val="24"/>
+          <w:szCs w:val="24"/>
+        </w:rPr>
+        <w:t xml:space="preserve"> and Blum</w:t>
+      </w:r>
+      <w:r>
+        <w:rPr>
+          <w:rFonts w:ascii="Times New Roman" w:hAnsi="Times New Roman" w:cs="Times New Roman"/>
+          <w:sz w:val="24"/>
+          <w:szCs w:val="24"/>
+        </w:rPr>
+        <w:t xml:space="preserve">, </w:t>
+      </w:r>
+      <w:proofErr w:type="spellStart"/>
+      <w:r>
+        <w:rPr>
+          <w:rFonts w:ascii="Times New Roman" w:hAnsi="Times New Roman" w:cs="Times New Roman"/>
+          <w:sz w:val="24"/>
+          <w:szCs w:val="24"/>
+        </w:rPr>
+        <w:t>n.d.</w:t>
+      </w:r>
+      <w:proofErr w:type="spellEnd"/>
+      <w:r>
+        <w:rPr>
+          <w:rFonts w:ascii="Times New Roman" w:hAnsi="Times New Roman" w:cs="Times New Roman"/>
+          <w:sz w:val="24"/>
+          <w:szCs w:val="24"/>
+        </w:rPr>
+        <w:t>].</w:t>
       </w:r>
     </w:p>
     <w:p>
@@ -5971,7 +6699,43 @@
           <w:sz w:val="24"/>
           <w:szCs w:val="24"/>
         </w:rPr>
-        <w:t>In the Training phase there is a Learning Module. The learning module input consists of a file that contains lists of words that is deemed as Inappropriate. The learning module evaluates the Inappropriateness with basis of its polarity value in the Sentiment Corpus (which will be implemented via SentiWordnet) and the polarity of the definition of the word, in which it will be extracted via WordNet wi</w:t>
+        <w:t xml:space="preserve">In the Training phase there is a Learning Module. The learning module input consists of a file that contains lists of words that is deemed as Inappropriate. The learning module evaluates the Inappropriateness with basis of its polarity value in the Sentiment Corpus (which will be implemented via </w:t>
+      </w:r>
+      <w:proofErr w:type="spellStart"/>
+      <w:r>
+        <w:rPr>
+          <w:rFonts w:ascii="Times New Roman" w:hAnsi="Times New Roman" w:cs="Times New Roman"/>
+          <w:sz w:val="24"/>
+          <w:szCs w:val="24"/>
+        </w:rPr>
+        <w:t>SentiWordnet</w:t>
+      </w:r>
+      <w:proofErr w:type="spellEnd"/>
+      <w:r>
+        <w:rPr>
+          <w:rFonts w:ascii="Times New Roman" w:hAnsi="Times New Roman" w:cs="Times New Roman"/>
+          <w:sz w:val="24"/>
+          <w:szCs w:val="24"/>
+        </w:rPr>
+        <w:t xml:space="preserve">) and the polarity of the definition of the word, in which it will be extracted via </w:t>
+      </w:r>
+      <w:proofErr w:type="spellStart"/>
+      <w:r>
+        <w:rPr>
+          <w:rFonts w:ascii="Times New Roman" w:hAnsi="Times New Roman" w:cs="Times New Roman"/>
+          <w:sz w:val="24"/>
+          <w:szCs w:val="24"/>
+        </w:rPr>
+        <w:t>WordNet</w:t>
+      </w:r>
+      <w:proofErr w:type="spellEnd"/>
+      <w:r>
+        <w:rPr>
+          <w:rFonts w:ascii="Times New Roman" w:hAnsi="Times New Roman" w:cs="Times New Roman"/>
+          <w:sz w:val="24"/>
+          <w:szCs w:val="24"/>
+        </w:rPr>
+        <w:t xml:space="preserve"> wi</w:t>
       </w:r>
       <w:r>
         <w:rPr>
@@ -6011,7 +6775,61 @@
           <w:sz w:val="24"/>
           <w:szCs w:val="24"/>
         </w:rPr>
-        <w:t>at made the input inappropriate, and will be collected to the inappropriate expression features knowledge base. The synset resampling gets the synsets of the word and will undergo to the phases undergone by the original word. The training module repeats this per word in the collection until all are evaluated and there are no more synsets to be resampled.</w:t>
+        <w:t xml:space="preserve">at made the input inappropriate, and will be collected to the inappropriate expression features knowledge base. The </w:t>
+      </w:r>
+      <w:proofErr w:type="spellStart"/>
+      <w:r>
+        <w:rPr>
+          <w:rFonts w:ascii="Times New Roman" w:hAnsi="Times New Roman" w:cs="Times New Roman"/>
+          <w:sz w:val="24"/>
+          <w:szCs w:val="24"/>
+        </w:rPr>
+        <w:t>synset</w:t>
+      </w:r>
+      <w:proofErr w:type="spellEnd"/>
+      <w:r>
+        <w:rPr>
+          <w:rFonts w:ascii="Times New Roman" w:hAnsi="Times New Roman" w:cs="Times New Roman"/>
+          <w:sz w:val="24"/>
+          <w:szCs w:val="24"/>
+        </w:rPr>
+        <w:t xml:space="preserve"> resampling gets the </w:t>
+      </w:r>
+      <w:proofErr w:type="spellStart"/>
+      <w:r>
+        <w:rPr>
+          <w:rFonts w:ascii="Times New Roman" w:hAnsi="Times New Roman" w:cs="Times New Roman"/>
+          <w:sz w:val="24"/>
+          <w:szCs w:val="24"/>
+        </w:rPr>
+        <w:t>synsets</w:t>
+      </w:r>
+      <w:proofErr w:type="spellEnd"/>
+      <w:r>
+        <w:rPr>
+          <w:rFonts w:ascii="Times New Roman" w:hAnsi="Times New Roman" w:cs="Times New Roman"/>
+          <w:sz w:val="24"/>
+          <w:szCs w:val="24"/>
+        </w:rPr>
+        <w:t xml:space="preserve"> of the word and will undergo to the phases undergone by the original word. The training module repeats this per word in the collection until all are evaluated and there are no more </w:t>
+      </w:r>
+      <w:proofErr w:type="spellStart"/>
+      <w:r>
+        <w:rPr>
+          <w:rFonts w:ascii="Times New Roman" w:hAnsi="Times New Roman" w:cs="Times New Roman"/>
+          <w:sz w:val="24"/>
+          <w:szCs w:val="24"/>
+        </w:rPr>
+        <w:t>synsets</w:t>
+      </w:r>
+      <w:proofErr w:type="spellEnd"/>
+      <w:r>
+        <w:rPr>
+          <w:rFonts w:ascii="Times New Roman" w:hAnsi="Times New Roman" w:cs="Times New Roman"/>
+          <w:sz w:val="24"/>
+          <w:szCs w:val="24"/>
+        </w:rPr>
+        <w:t xml:space="preserve"> to be resampled.</w:t>
       </w:r>
     </w:p>
     <w:p>
@@ -6095,7 +6913,25 @@
           <w:sz w:val="24"/>
           <w:szCs w:val="24"/>
         </w:rPr>
-        <w:t xml:space="preserve"> If the analyzer determines the sentence has an inappropriate sense, then, the sentence will be scored by a polarity analyzer, which is based on naïve bayes model. </w:t>
+        <w:t xml:space="preserve"> If the analyzer determines the sentence has an inappropriate sense, then, the sentence will be scored by a polarity analyzer, which is based on naïve </w:t>
+      </w:r>
+      <w:proofErr w:type="spellStart"/>
+      <w:r>
+        <w:rPr>
+          <w:rFonts w:ascii="Times New Roman" w:hAnsi="Times New Roman" w:cs="Times New Roman"/>
+          <w:sz w:val="24"/>
+          <w:szCs w:val="24"/>
+        </w:rPr>
+        <w:t>bayes</w:t>
+      </w:r>
+      <w:proofErr w:type="spellEnd"/>
+      <w:r>
+        <w:rPr>
+          <w:rFonts w:ascii="Times New Roman" w:hAnsi="Times New Roman" w:cs="Times New Roman"/>
+          <w:sz w:val="24"/>
+          <w:szCs w:val="24"/>
+        </w:rPr>
+        <w:t xml:space="preserve"> model. </w:t>
       </w:r>
       <w:r>
         <w:rPr>
@@ -6389,16 +7225,53 @@
           <w:sz w:val="24"/>
           <w:szCs w:val="24"/>
         </w:rPr>
-        <w:t>The tools that will be use in developing the system are</w:t>
-      </w:r>
-      <w:r>
-        <w:rPr>
-          <w:rFonts w:ascii="Times New Roman" w:hAnsi="Times New Roman" w:cs="Times New Roman"/>
-          <w:sz w:val="24"/>
-          <w:szCs w:val="24"/>
-        </w:rPr>
-        <w:t xml:space="preserve"> WordNet, </w:t>
-      </w:r>
+        <w:t xml:space="preserve">The tools that will be </w:t>
+      </w:r>
+      <w:proofErr w:type="spellStart"/>
+      <w:r>
+        <w:rPr>
+          <w:rFonts w:ascii="Times New Roman" w:hAnsi="Times New Roman" w:cs="Times New Roman"/>
+          <w:sz w:val="24"/>
+          <w:szCs w:val="24"/>
+        </w:rPr>
+        <w:t>use</w:t>
+      </w:r>
+      <w:proofErr w:type="spellEnd"/>
+      <w:r>
+        <w:rPr>
+          <w:rFonts w:ascii="Times New Roman" w:hAnsi="Times New Roman" w:cs="Times New Roman"/>
+          <w:sz w:val="24"/>
+          <w:szCs w:val="24"/>
+        </w:rPr>
+        <w:t xml:space="preserve"> in developing the system are</w:t>
+      </w:r>
+      <w:r>
+        <w:rPr>
+          <w:rFonts w:ascii="Times New Roman" w:hAnsi="Times New Roman" w:cs="Times New Roman"/>
+          <w:sz w:val="24"/>
+          <w:szCs w:val="24"/>
+        </w:rPr>
+        <w:t xml:space="preserve"> </w:t>
+      </w:r>
+      <w:proofErr w:type="spellStart"/>
+      <w:r>
+        <w:rPr>
+          <w:rFonts w:ascii="Times New Roman" w:hAnsi="Times New Roman" w:cs="Times New Roman"/>
+          <w:sz w:val="24"/>
+          <w:szCs w:val="24"/>
+        </w:rPr>
+        <w:t>WordNet</w:t>
+      </w:r>
+      <w:proofErr w:type="spellEnd"/>
+      <w:r>
+        <w:rPr>
+          <w:rFonts w:ascii="Times New Roman" w:hAnsi="Times New Roman" w:cs="Times New Roman"/>
+          <w:sz w:val="24"/>
+          <w:szCs w:val="24"/>
+        </w:rPr>
+        <w:t xml:space="preserve">, </w:t>
+      </w:r>
+      <w:proofErr w:type="spellStart"/>
       <w:r>
         <w:rPr>
           <w:rFonts w:ascii="Times New Roman" w:hAnsi="Times New Roman" w:cs="Times New Roman"/>
@@ -6406,15 +7279,16 @@
           <w:szCs w:val="24"/>
         </w:rPr>
         <w:lastRenderedPageBreak/>
-        <w:t>SentiWordNet, and Stanford Part-of-Speech Tagger. The system that will be developed will be dependent on the Latest Java Virtual Machine and Runtime Environment.</w:t>
-      </w:r>
-      <w:r>
-        <w:rPr>
-          <w:rFonts w:ascii="Times New Roman" w:hAnsi="Times New Roman" w:cs="Times New Roman"/>
-          <w:sz w:val="24"/>
-          <w:szCs w:val="24"/>
-        </w:rPr>
-        <w:t xml:space="preserve"> </w:t>
+        <w:t>SentiWordNet</w:t>
+      </w:r>
+      <w:proofErr w:type="spellEnd"/>
+      <w:r>
+        <w:rPr>
+          <w:rFonts w:ascii="Times New Roman" w:hAnsi="Times New Roman" w:cs="Times New Roman"/>
+          <w:sz w:val="24"/>
+          <w:szCs w:val="24"/>
+        </w:rPr>
+        <w:t xml:space="preserve">, and Stanford Part-of-Speech Tagger. The system that will be developed will be dependent on the Latest Java Virtual Machine and Runtime Environment. </w:t>
       </w:r>
       <w:r>
         <w:rPr>
@@ -6793,31 +7667,7 @@
               <w:sz w:val="20"/>
               <w:szCs w:val="20"/>
             </w:rPr>
-            <m:t>S</m:t>
-          </m:r>
-          <m:r>
-            <w:rPr>
-              <w:rFonts w:ascii="Cambria Math" w:eastAsiaTheme="minorEastAsia" w:hAnsi="Cambria Math" w:cs="Times New Roman"/>
-              <w:sz w:val="20"/>
-              <w:szCs w:val="20"/>
-            </w:rPr>
-            <m:t>pecifi</m:t>
-          </m:r>
-          <m:r>
-            <w:rPr>
-              <w:rFonts w:ascii="Cambria Math" w:eastAsiaTheme="minorEastAsia" w:hAnsi="Cambria Math" w:cs="Times New Roman"/>
-              <w:sz w:val="20"/>
-              <w:szCs w:val="20"/>
-            </w:rPr>
-            <m:t>ci</m:t>
-          </m:r>
-          <m:r>
-            <w:rPr>
-              <w:rFonts w:ascii="Cambria Math" w:eastAsiaTheme="minorEastAsia" w:hAnsi="Cambria Math" w:cs="Times New Roman"/>
-              <w:sz w:val="20"/>
-              <w:szCs w:val="20"/>
-            </w:rPr>
-            <m:t xml:space="preserve">ty= </m:t>
+            <m:t xml:space="preserve">Specificity= </m:t>
           </m:r>
           <m:f>
             <m:fPr>
@@ -6958,15 +7808,7 @@
           <w:szCs w:val="24"/>
         </w:rPr>
         <w:lastRenderedPageBreak/>
-        <w:t xml:space="preserve">TP (True Positive) = </w:t>
-      </w:r>
-      <w:r>
-        <w:rPr>
-          <w:rFonts w:ascii="Times New Roman" w:hAnsi="Times New Roman" w:cs="Times New Roman"/>
-          <w:sz w:val="24"/>
-          <w:szCs w:val="24"/>
-        </w:rPr>
-        <w:t>expert and system both determined the input is offensive</w:t>
+        <w:t>TP (True Positive) = expert and system both determined the input is offensive</w:t>
       </w:r>
     </w:p>
     <w:p>
@@ -7456,8 +8298,6 @@
             </w:rPr>
             <w:t>Balahur, M., Lloret, E., Montoyo, A. and Palomar M. Towards Building a Competitive</w:t>
           </w:r>
-          <w:bookmarkStart w:id="0" w:name="_GoBack"/>
-          <w:bookmarkEnd w:id="0"/>
           <w:r>
             <w:rPr>
               <w:rFonts w:ascii="Times New Roman" w:hAnsi="Times New Roman" w:cs="Times New Roman"/>
@@ -8323,6 +9163,7 @@
               <w:szCs w:val="24"/>
             </w:rPr>
           </w:pPr>
+          <w:proofErr w:type="spellStart"/>
           <w:r>
             <w:rPr>
               <w:rFonts w:ascii="Times New Roman" w:hAnsi="Times New Roman" w:cs="Times New Roman"/>
@@ -8330,8 +9171,9 @@
               <w:szCs w:val="24"/>
               <w:shd w:val="clear" w:color="auto" w:fill="FFFFFF"/>
             </w:rPr>
-            <w:t>Dr Y Bi (n.d.). Analysing Social Media to Detect Cyber Bullying using Sentiment Mining. School of Computing and Mathematics, Faculty of Computing and</w:t>
-          </w:r>
+            <w:t>Dr</w:t>
+          </w:r>
+          <w:proofErr w:type="spellEnd"/>
           <w:r>
             <w:rPr>
               <w:rFonts w:ascii="Times New Roman" w:hAnsi="Times New Roman" w:cs="Times New Roman"/>
@@ -8339,7 +9181,76 @@
               <w:szCs w:val="24"/>
               <w:shd w:val="clear" w:color="auto" w:fill="FFFFFF"/>
             </w:rPr>
-            <w:t xml:space="preserve"> Engineering at the Jordanstown </w:t>
+            <w:t xml:space="preserve"> Y Bi (</w:t>
+          </w:r>
+          <w:proofErr w:type="spellStart"/>
+          <w:r>
+            <w:rPr>
+              <w:rFonts w:ascii="Times New Roman" w:hAnsi="Times New Roman" w:cs="Times New Roman"/>
+              <w:sz w:val="24"/>
+              <w:szCs w:val="24"/>
+              <w:shd w:val="clear" w:color="auto" w:fill="FFFFFF"/>
+            </w:rPr>
+            <w:t>n.d.</w:t>
+          </w:r>
+          <w:proofErr w:type="spellEnd"/>
+          <w:r>
+            <w:rPr>
+              <w:rFonts w:ascii="Times New Roman" w:hAnsi="Times New Roman" w:cs="Times New Roman"/>
+              <w:sz w:val="24"/>
+              <w:szCs w:val="24"/>
+              <w:shd w:val="clear" w:color="auto" w:fill="FFFFFF"/>
+            </w:rPr>
+            <w:t xml:space="preserve">). </w:t>
+          </w:r>
+          <w:proofErr w:type="spellStart"/>
+          <w:r>
+            <w:rPr>
+              <w:rFonts w:ascii="Times New Roman" w:hAnsi="Times New Roman" w:cs="Times New Roman"/>
+              <w:sz w:val="24"/>
+              <w:szCs w:val="24"/>
+              <w:shd w:val="clear" w:color="auto" w:fill="FFFFFF"/>
+            </w:rPr>
+            <w:t>Analysing</w:t>
+          </w:r>
+          <w:proofErr w:type="spellEnd"/>
+          <w:r>
+            <w:rPr>
+              <w:rFonts w:ascii="Times New Roman" w:hAnsi="Times New Roman" w:cs="Times New Roman"/>
+              <w:sz w:val="24"/>
+              <w:szCs w:val="24"/>
+              <w:shd w:val="clear" w:color="auto" w:fill="FFFFFF"/>
+            </w:rPr>
+            <w:t xml:space="preserve"> Social Media to Detect Cyber Bullying using Sentiment Mining. School of Computing and Mathematics, Faculty of Computing and</w:t>
+          </w:r>
+          <w:r>
+            <w:rPr>
+              <w:rFonts w:ascii="Times New Roman" w:hAnsi="Times New Roman" w:cs="Times New Roman"/>
+              <w:sz w:val="24"/>
+              <w:szCs w:val="24"/>
+              <w:shd w:val="clear" w:color="auto" w:fill="FFFFFF"/>
+            </w:rPr>
+            <w:t xml:space="preserve"> Engineering at the </w:t>
+          </w:r>
+          <w:proofErr w:type="spellStart"/>
+          <w:r>
+            <w:rPr>
+              <w:rFonts w:ascii="Times New Roman" w:hAnsi="Times New Roman" w:cs="Times New Roman"/>
+              <w:sz w:val="24"/>
+              <w:szCs w:val="24"/>
+              <w:shd w:val="clear" w:color="auto" w:fill="FFFFFF"/>
+            </w:rPr>
+            <w:t>Jordanstown</w:t>
+          </w:r>
+          <w:proofErr w:type="spellEnd"/>
+          <w:r>
+            <w:rPr>
+              <w:rFonts w:ascii="Times New Roman" w:hAnsi="Times New Roman" w:cs="Times New Roman"/>
+              <w:sz w:val="24"/>
+              <w:szCs w:val="24"/>
+              <w:shd w:val="clear" w:color="auto" w:fill="FFFFFF"/>
+            </w:rPr>
+            <w:t xml:space="preserve"> </w:t>
           </w:r>
           <w:r>
             <w:rPr>
@@ -8708,7 +9619,27 @@
               <w:szCs w:val="24"/>
               <w:shd w:val="clear" w:color="auto" w:fill="F6F7F8"/>
             </w:rPr>
-            <w:t>Inappropriate Content. Retrieved 18 September, 2015 from Ed422 Cybersafety 101:</w:t>
+            <w:t xml:space="preserve">Inappropriate Content. Retrieved 18 September, 2015 from Ed422 </w:t>
+          </w:r>
+          <w:proofErr w:type="spellStart"/>
+          <w:r>
+            <w:rPr>
+              <w:rFonts w:ascii="Times New Roman" w:hAnsi="Times New Roman" w:cs="Times New Roman"/>
+              <w:sz w:val="24"/>
+              <w:szCs w:val="24"/>
+              <w:shd w:val="clear" w:color="auto" w:fill="F6F7F8"/>
+            </w:rPr>
+            <w:t>Cybersafety</w:t>
+          </w:r>
+          <w:proofErr w:type="spellEnd"/>
+          <w:r>
+            <w:rPr>
+              <w:rFonts w:ascii="Times New Roman" w:hAnsi="Times New Roman" w:cs="Times New Roman"/>
+              <w:sz w:val="24"/>
+              <w:szCs w:val="24"/>
+              <w:shd w:val="clear" w:color="auto" w:fill="F6F7F8"/>
+            </w:rPr>
+            <w:t xml:space="preserve"> 101:</w:t>
           </w:r>
           <w:r>
             <w:rPr>
@@ -11741,7 +12672,7 @@
               <w:sz w:val="24"/>
               <w:szCs w:val="24"/>
             </w:rPr>
-            <w:t>27</w:t>
+            <w:t>20</w:t>
           </w:r>
           <w:r>
             <w:rPr>
@@ -13299,6 +14230,7 @@
       <w:lang w:val="en-PH"/>
     </w:rPr>
     <w:tblPr>
+      <w:tblInd w:w="0" w:type="dxa"/>
       <w:tblBorders>
         <w:top w:val="single" w:sz="4" w:space="0" w:color="000000" w:themeColor="text1"/>
         <w:left w:val="single" w:sz="4" w:space="0" w:color="000000" w:themeColor="text1"/>
@@ -13307,6 +14239,12 @@
         <w:insideH w:val="single" w:sz="4" w:space="0" w:color="000000" w:themeColor="text1"/>
         <w:insideV w:val="single" w:sz="4" w:space="0" w:color="000000" w:themeColor="text1"/>
       </w:tblBorders>
+      <w:tblCellMar>
+        <w:top w:w="0" w:type="dxa"/>
+        <w:left w:w="108" w:type="dxa"/>
+        <w:bottom w:w="0" w:type="dxa"/>
+        <w:right w:w="108" w:type="dxa"/>
+      </w:tblCellMar>
     </w:tblPr>
   </w:style>
 </w:styles>
@@ -14253,7 +15191,7 @@
 </file>
 
 <file path=customXml/itemProps1.xml><?xml version="1.0" encoding="utf-8"?>
-<ds:datastoreItem xmlns:ds="http://schemas.openxmlformats.org/officeDocument/2006/customXml" ds:itemID="{461F3EE2-1A89-4CAC-BB52-9979271FA108}">
+<ds:datastoreItem xmlns:ds="http://schemas.openxmlformats.org/officeDocument/2006/customXml" ds:itemID="{9D4ED5A5-4AC2-4D75-9DDC-14CD9D11A513}">
   <ds:schemaRefs>
     <ds:schemaRef ds:uri="http://schemas.openxmlformats.org/officeDocument/2006/bibliography"/>
   </ds:schemaRefs>

</xml_diff>

<commit_message>
Definition of Accuracy and Specificity
Wala pa
*Population
*Sampling
</commit_message>
<xml_diff>
--- a/docs/FORChapter1to3Final.docx
+++ b/docs/FORChapter1to3Final.docx
@@ -158,25 +158,7 @@
           <w:sz w:val="24"/>
           <w:szCs w:val="24"/>
         </w:rPr>
-        <w:t xml:space="preserve">For example, the word screw may mean the actual screw material, or a slang term for sexual intercourse, which is in accordance to the definition of </w:t>
-      </w:r>
-      <w:proofErr w:type="spellStart"/>
-      <w:r>
-        <w:rPr>
-          <w:rFonts w:ascii="Times New Roman" w:eastAsia="Times New Roman" w:hAnsi="Times New Roman" w:cs="Times New Roman"/>
-          <w:sz w:val="24"/>
-          <w:szCs w:val="24"/>
-        </w:rPr>
-        <w:t>WordNet</w:t>
-      </w:r>
-      <w:proofErr w:type="spellEnd"/>
-      <w:r>
-        <w:rPr>
-          <w:rFonts w:ascii="Times New Roman" w:eastAsia="Times New Roman" w:hAnsi="Times New Roman" w:cs="Times New Roman"/>
-          <w:sz w:val="24"/>
-          <w:szCs w:val="24"/>
-        </w:rPr>
-        <w:t xml:space="preserve"> of the said example.</w:t>
+        <w:t>For example, the word screw may mean the actual screw material, or a slang term for sexual intercourse, which is in accordance to the definition of WordNet of the said example.</w:t>
       </w:r>
     </w:p>
     <w:p>
@@ -394,43 +376,7 @@
           <w:szCs w:val="24"/>
         </w:rPr>
         <w:lastRenderedPageBreak/>
-        <w:t xml:space="preserve">children. Libraries create children’s and young adults’ sections in order to help youths (and their parents) identify which materials are appropriate for them. On the Internet, however, all of the content may be equally accessible; websites about ponies and websites featuring pornography are both a click away. 87% of children go online at home and it is possible that they can read some inappropriate expressions on the internet. This inappropriate expressions could be expressions containing swearing, </w:t>
-      </w:r>
-      <w:proofErr w:type="spellStart"/>
-      <w:r>
-        <w:rPr>
-          <w:rFonts w:ascii="Times New Roman" w:hAnsi="Times New Roman" w:cs="Times New Roman"/>
-          <w:sz w:val="24"/>
-          <w:szCs w:val="24"/>
-        </w:rPr>
-        <w:t>unmoderated</w:t>
-      </w:r>
-      <w:proofErr w:type="spellEnd"/>
-      <w:r>
-        <w:rPr>
-          <w:rFonts w:ascii="Times New Roman" w:hAnsi="Times New Roman" w:cs="Times New Roman"/>
-          <w:sz w:val="24"/>
-          <w:szCs w:val="24"/>
-        </w:rPr>
-        <w:t xml:space="preserve"> </w:t>
-      </w:r>
-      <w:proofErr w:type="spellStart"/>
-      <w:r>
-        <w:rPr>
-          <w:rFonts w:ascii="Times New Roman" w:hAnsi="Times New Roman" w:cs="Times New Roman"/>
-          <w:sz w:val="24"/>
-          <w:szCs w:val="24"/>
-        </w:rPr>
-        <w:t>chatrooms</w:t>
-      </w:r>
-      <w:proofErr w:type="spellEnd"/>
-      <w:r>
-        <w:rPr>
-          <w:rFonts w:ascii="Times New Roman" w:hAnsi="Times New Roman" w:cs="Times New Roman"/>
-          <w:sz w:val="24"/>
-          <w:szCs w:val="24"/>
-        </w:rPr>
-        <w:t xml:space="preserve"> where there’s no one supervising the conversation and barring unsuitable comments and sexual explicit commen</w:t>
+        <w:t>children. Libraries create children’s and young adults’ sections in order to help youths (and their parents) identify which materials are appropriate for them. On the Internet, however, all of the content may be equally accessible; websites about ponies and websites featuring pornography are both a click away. 87% of children go online at home and it is possible that they can read some inappropriate expressions on the internet. This inappropriate expressions could be expressions containing swearing, unmoderated chatrooms where there’s no one supervising the conversation and barring unsuitable comments and sexual explicit commen</w:t>
       </w:r>
       <w:r>
         <w:rPr>
@@ -1731,15 +1677,7 @@
           <w:sz w:val="24"/>
           <w:szCs w:val="24"/>
         </w:rPr>
-        <w:t>T</w:t>
-      </w:r>
-      <w:r>
-        <w:rPr>
-          <w:rFonts w:ascii="Times New Roman" w:hAnsi="Times New Roman" w:cs="Times New Roman"/>
-          <w:sz w:val="24"/>
-          <w:szCs w:val="24"/>
-        </w:rPr>
-        <w:t xml:space="preserve">he </w:t>
+        <w:t xml:space="preserve">The </w:t>
       </w:r>
       <w:r>
         <w:rPr>
@@ -1943,25 +1881,7 @@
           <w:szCs w:val="24"/>
         </w:rPr>
         <w:lastRenderedPageBreak/>
-        <w:t xml:space="preserve">The system will be deployed as a Java Application. The system will be dependent of the tools such as </w:t>
-      </w:r>
-      <w:proofErr w:type="spellStart"/>
-      <w:r>
-        <w:rPr>
-          <w:rFonts w:ascii="Times New Roman" w:hAnsi="Times New Roman" w:cs="Times New Roman"/>
-          <w:sz w:val="24"/>
-          <w:szCs w:val="24"/>
-        </w:rPr>
-        <w:t>WordNet</w:t>
-      </w:r>
-      <w:proofErr w:type="spellEnd"/>
-      <w:r>
-        <w:rPr>
-          <w:rFonts w:ascii="Times New Roman" w:hAnsi="Times New Roman" w:cs="Times New Roman"/>
-          <w:sz w:val="24"/>
-          <w:szCs w:val="24"/>
-        </w:rPr>
-        <w:t xml:space="preserve">, </w:t>
+        <w:t xml:space="preserve">The system will be deployed as a Java Application. The system will be dependent of the tools such as WordNet, </w:t>
       </w:r>
       <w:proofErr w:type="spellStart"/>
       <w:r>
@@ -2467,23 +2387,13 @@
         </w:rPr>
         <w:t xml:space="preserve">e internet because some articles found on </w:t>
       </w:r>
-      <w:proofErr w:type="spellStart"/>
-      <w:r>
-        <w:rPr>
-          <w:rFonts w:ascii="Times New Roman" w:hAnsi="Times New Roman" w:cs="Times New Roman"/>
-          <w:sz w:val="24"/>
-          <w:szCs w:val="24"/>
-        </w:rPr>
-        <w:t>google</w:t>
-      </w:r>
-      <w:proofErr w:type="spellEnd"/>
-      <w:r>
-        <w:rPr>
-          <w:rFonts w:ascii="Times New Roman" w:hAnsi="Times New Roman" w:cs="Times New Roman"/>
-          <w:sz w:val="24"/>
-          <w:szCs w:val="24"/>
-        </w:rPr>
-        <w:t xml:space="preserve"> are not appropriate </w:t>
+      <w:r>
+        <w:rPr>
+          <w:rFonts w:ascii="Times New Roman" w:hAnsi="Times New Roman" w:cs="Times New Roman"/>
+          <w:sz w:val="24"/>
+          <w:szCs w:val="24"/>
+        </w:rPr>
+        <w:t xml:space="preserve">google are not appropriate </w:t>
       </w:r>
       <w:r>
         <w:rPr>
@@ -2983,25 +2893,7 @@
           <w:sz w:val="24"/>
           <w:szCs w:val="24"/>
         </w:rPr>
-        <w:t xml:space="preserve"> of </w:t>
-      </w:r>
-      <w:proofErr w:type="spellStart"/>
-      <w:r>
-        <w:rPr>
-          <w:rFonts w:ascii="Times New Roman" w:hAnsi="Times New Roman" w:cs="Times New Roman"/>
-          <w:sz w:val="24"/>
-          <w:szCs w:val="24"/>
-        </w:rPr>
-        <w:t>WordNet</w:t>
-      </w:r>
-      <w:proofErr w:type="spellEnd"/>
-      <w:r>
-        <w:rPr>
-          <w:rFonts w:ascii="Times New Roman" w:hAnsi="Times New Roman" w:cs="Times New Roman"/>
-          <w:sz w:val="24"/>
-          <w:szCs w:val="24"/>
-        </w:rPr>
-        <w:t xml:space="preserve"> three sentiment scores: positivity, negativity, objectivity.</w:t>
+        <w:t xml:space="preserve"> of WordNet three sentiment scores: positivity, negativity, objectivity.</w:t>
       </w:r>
     </w:p>
     <w:p>
@@ -3041,7 +2933,6 @@
           <w:szCs w:val="24"/>
         </w:rPr>
       </w:pPr>
-      <w:proofErr w:type="spellStart"/>
       <w:r>
         <w:rPr>
           <w:rFonts w:ascii="Times New Roman" w:hAnsi="Times New Roman" w:cs="Times New Roman"/>
@@ -3049,16 +2940,7 @@
           <w:szCs w:val="24"/>
         </w:rPr>
         <w:lastRenderedPageBreak/>
-        <w:t>WordNet</w:t>
-      </w:r>
-      <w:proofErr w:type="spellEnd"/>
-      <w:r>
-        <w:rPr>
-          <w:rFonts w:ascii="Times New Roman" w:hAnsi="Times New Roman" w:cs="Times New Roman"/>
-          <w:sz w:val="24"/>
-          <w:szCs w:val="24"/>
-        </w:rPr>
-        <w:t xml:space="preserve"> - </w:t>
+        <w:t xml:space="preserve">WordNet - </w:t>
       </w:r>
       <w:r>
         <w:rPr>
@@ -3543,28 +3425,7 @@
         <w:t xml:space="preserve"> Inappropriate expression includes information that upset </w:t>
       </w:r>
       <w:r>
-        <w:t xml:space="preserve">us or information that might lead or tempt us into unlawful or dangerous behavior. This could be content containing swearing, </w:t>
-      </w:r>
-      <w:proofErr w:type="spellStart"/>
-      <w:r>
-        <w:t>unmoderated</w:t>
-      </w:r>
-      <w:proofErr w:type="spellEnd"/>
-      <w:r>
-        <w:t xml:space="preserve"> </w:t>
-      </w:r>
-      <w:proofErr w:type="spellStart"/>
-      <w:r>
-        <w:t>chatrooms</w:t>
-      </w:r>
-      <w:proofErr w:type="spellEnd"/>
-      <w:r>
-        <w:t xml:space="preserve"> w</w:t>
-      </w:r>
-      <w:bookmarkStart w:id="0" w:name="_GoBack"/>
-      <w:bookmarkEnd w:id="0"/>
-      <w:r>
-        <w:t>here there’s no one supervising the conversation and barring unsuitable comments and sexual explicit comments [Inappropriate Content, [</w:t>
+        <w:t>us or information that might lead or tempt us into unlawful or dangerous behavior. This could be content containing swearing, unmoderated chatrooms where there’s no one supervising the conversation and barring unsuitable comments and sexual explicit comments [Inappropriate Content, [</w:t>
       </w:r>
       <w:proofErr w:type="spellStart"/>
       <w:r>
@@ -5407,19 +5268,8 @@
           <w:szCs w:val="24"/>
           <w:shd w:val="clear" w:color="auto" w:fill="FFFFFF"/>
         </w:rPr>
-        <w:t>[</w:t>
-      </w:r>
-      <w:proofErr w:type="spellStart"/>
-      <w:r>
-        <w:rPr>
-          <w:rFonts w:ascii="Times New Roman" w:hAnsi="Times New Roman" w:cs="Times New Roman"/>
-          <w:sz w:val="24"/>
-          <w:szCs w:val="24"/>
-          <w:shd w:val="clear" w:color="auto" w:fill="FFFFFF"/>
-        </w:rPr>
-        <w:t>Xu</w:t>
-      </w:r>
-      <w:proofErr w:type="spellEnd"/>
+        <w:t>[Xu</w:t>
+      </w:r>
       <w:r>
         <w:rPr>
           <w:rFonts w:ascii="Times New Roman" w:hAnsi="Times New Roman" w:cs="Times New Roman"/>
@@ -6717,25 +6567,7 @@
           <w:sz w:val="24"/>
           <w:szCs w:val="24"/>
         </w:rPr>
-        <w:t xml:space="preserve">) and the polarity of the definition of the word, in which it will be extracted via </w:t>
-      </w:r>
-      <w:proofErr w:type="spellStart"/>
-      <w:r>
-        <w:rPr>
-          <w:rFonts w:ascii="Times New Roman" w:hAnsi="Times New Roman" w:cs="Times New Roman"/>
-          <w:sz w:val="24"/>
-          <w:szCs w:val="24"/>
-        </w:rPr>
-        <w:t>WordNet</w:t>
-      </w:r>
-      <w:proofErr w:type="spellEnd"/>
-      <w:r>
-        <w:rPr>
-          <w:rFonts w:ascii="Times New Roman" w:hAnsi="Times New Roman" w:cs="Times New Roman"/>
-          <w:sz w:val="24"/>
-          <w:szCs w:val="24"/>
-        </w:rPr>
-        <w:t xml:space="preserve"> wi</w:t>
+        <w:t>) and the polarity of the definition of the word, in which it will be extracted via WordNet wi</w:t>
       </w:r>
       <w:r>
         <w:rPr>
@@ -7225,51 +7057,15 @@
           <w:sz w:val="24"/>
           <w:szCs w:val="24"/>
         </w:rPr>
-        <w:t xml:space="preserve">The tools that will be </w:t>
-      </w:r>
-      <w:proofErr w:type="spellStart"/>
-      <w:r>
-        <w:rPr>
-          <w:rFonts w:ascii="Times New Roman" w:hAnsi="Times New Roman" w:cs="Times New Roman"/>
-          <w:sz w:val="24"/>
-          <w:szCs w:val="24"/>
-        </w:rPr>
-        <w:t>use</w:t>
-      </w:r>
-      <w:proofErr w:type="spellEnd"/>
-      <w:r>
-        <w:rPr>
-          <w:rFonts w:ascii="Times New Roman" w:hAnsi="Times New Roman" w:cs="Times New Roman"/>
-          <w:sz w:val="24"/>
-          <w:szCs w:val="24"/>
-        </w:rPr>
-        <w:t xml:space="preserve"> in developing the system are</w:t>
-      </w:r>
-      <w:r>
-        <w:rPr>
-          <w:rFonts w:ascii="Times New Roman" w:hAnsi="Times New Roman" w:cs="Times New Roman"/>
-          <w:sz w:val="24"/>
-          <w:szCs w:val="24"/>
-        </w:rPr>
-        <w:t xml:space="preserve"> </w:t>
-      </w:r>
-      <w:proofErr w:type="spellStart"/>
-      <w:r>
-        <w:rPr>
-          <w:rFonts w:ascii="Times New Roman" w:hAnsi="Times New Roman" w:cs="Times New Roman"/>
-          <w:sz w:val="24"/>
-          <w:szCs w:val="24"/>
-        </w:rPr>
-        <w:t>WordNet</w:t>
-      </w:r>
-      <w:proofErr w:type="spellEnd"/>
-      <w:r>
-        <w:rPr>
-          <w:rFonts w:ascii="Times New Roman" w:hAnsi="Times New Roman" w:cs="Times New Roman"/>
-          <w:sz w:val="24"/>
-          <w:szCs w:val="24"/>
-        </w:rPr>
-        <w:t xml:space="preserve">, </w:t>
+        <w:t>The tools that will be use in developing the system are</w:t>
+      </w:r>
+      <w:r>
+        <w:rPr>
+          <w:rFonts w:ascii="Times New Roman" w:hAnsi="Times New Roman" w:cs="Times New Roman"/>
+          <w:sz w:val="24"/>
+          <w:szCs w:val="24"/>
+        </w:rPr>
+        <w:t xml:space="preserve"> WordNet, </w:t>
       </w:r>
       <w:proofErr w:type="spellStart"/>
       <w:r>
@@ -7808,6 +7604,64 @@
           <w:szCs w:val="24"/>
         </w:rPr>
         <w:lastRenderedPageBreak/>
+        <w:t xml:space="preserve">Accuracy = </w:t>
+      </w:r>
+      <w:r>
+        <w:rPr>
+          <w:rFonts w:ascii="Times New Roman" w:hAnsi="Times New Roman" w:cs="Times New Roman"/>
+          <w:sz w:val="24"/>
+          <w:szCs w:val="24"/>
+        </w:rPr>
+        <w:t>percentage of correct recognition of inappropriate and appropriate expressions</w:t>
+      </w:r>
+    </w:p>
+    <w:p>
+      <w:pPr>
+        <w:pStyle w:val="ListParagraph"/>
+        <w:spacing w:before="240" w:line="480" w:lineRule="auto"/>
+        <w:ind w:left="2160"/>
+        <w:jc w:val="both"/>
+        <w:rPr>
+          <w:rFonts w:ascii="Times New Roman" w:hAnsi="Times New Roman" w:cs="Times New Roman"/>
+          <w:sz w:val="24"/>
+          <w:szCs w:val="24"/>
+        </w:rPr>
+      </w:pPr>
+      <w:r>
+        <w:rPr>
+          <w:rFonts w:ascii="Times New Roman" w:hAnsi="Times New Roman" w:cs="Times New Roman"/>
+          <w:sz w:val="24"/>
+          <w:szCs w:val="24"/>
+        </w:rPr>
+        <w:t xml:space="preserve">Specificity = </w:t>
+      </w:r>
+      <w:r>
+        <w:rPr>
+          <w:rFonts w:ascii="Times New Roman" w:hAnsi="Times New Roman" w:cs="Times New Roman"/>
+          <w:sz w:val="24"/>
+          <w:szCs w:val="24"/>
+        </w:rPr>
+        <w:t>rate of the results without the condition, which have a negative test result.</w:t>
+      </w:r>
+    </w:p>
+    <w:p>
+      <w:pPr>
+        <w:pStyle w:val="ListParagraph"/>
+        <w:spacing w:before="240" w:line="480" w:lineRule="auto"/>
+        <w:ind w:left="2160"/>
+        <w:jc w:val="both"/>
+        <w:rPr>
+          <w:rFonts w:ascii="Times New Roman" w:hAnsi="Times New Roman" w:cs="Times New Roman"/>
+          <w:sz w:val="24"/>
+          <w:szCs w:val="24"/>
+        </w:rPr>
+      </w:pPr>
+      <w:r>
+        <w:rPr>
+          <w:rFonts w:ascii="Times New Roman" w:hAnsi="Times New Roman" w:cs="Times New Roman"/>
+          <w:sz w:val="24"/>
+          <w:szCs w:val="24"/>
+        </w:rPr>
         <w:t>TP (True Positive) = expert and system both determined the input is offensive</w:t>
       </w:r>
     </w:p>
@@ -8023,6 +7877,7 @@
           <w:sz w:val="24"/>
           <w:szCs w:val="24"/>
         </w:rPr>
+        <w:lastRenderedPageBreak/>
         <w:softHyphen/>
       </w:r>
       <w:r>
@@ -8109,9 +7964,151 @@
           <w:sz w:val="24"/>
           <w:szCs w:val="24"/>
         </w:rPr>
-        <w:lastRenderedPageBreak/>
         <w:t>R = Recall – Percentage of inappropriate expressions correctly identified.</w:t>
       </w:r>
+    </w:p>
+    <w:p>
+      <w:pPr>
+        <w:spacing w:line="480" w:lineRule="auto"/>
+        <w:ind w:left="2160"/>
+        <w:rPr>
+          <w:rFonts w:ascii="Times New Roman" w:eastAsiaTheme="minorEastAsia" w:hAnsi="Times New Roman" w:cs="Times New Roman"/>
+          <w:sz w:val="24"/>
+          <w:szCs w:val="24"/>
+        </w:rPr>
+      </w:pPr>
+    </w:p>
+    <w:p>
+      <w:pPr>
+        <w:spacing w:line="480" w:lineRule="auto"/>
+        <w:ind w:left="2160"/>
+        <w:rPr>
+          <w:rFonts w:ascii="Times New Roman" w:eastAsiaTheme="minorEastAsia" w:hAnsi="Times New Roman" w:cs="Times New Roman"/>
+          <w:sz w:val="24"/>
+          <w:szCs w:val="24"/>
+        </w:rPr>
+      </w:pPr>
+    </w:p>
+    <w:p>
+      <w:pPr>
+        <w:spacing w:line="480" w:lineRule="auto"/>
+        <w:ind w:left="2160"/>
+        <w:rPr>
+          <w:rFonts w:ascii="Times New Roman" w:eastAsiaTheme="minorEastAsia" w:hAnsi="Times New Roman" w:cs="Times New Roman"/>
+          <w:sz w:val="24"/>
+          <w:szCs w:val="24"/>
+        </w:rPr>
+      </w:pPr>
+    </w:p>
+    <w:p>
+      <w:pPr>
+        <w:spacing w:line="480" w:lineRule="auto"/>
+        <w:ind w:left="2160"/>
+        <w:rPr>
+          <w:rFonts w:ascii="Times New Roman" w:eastAsiaTheme="minorEastAsia" w:hAnsi="Times New Roman" w:cs="Times New Roman"/>
+          <w:sz w:val="24"/>
+          <w:szCs w:val="24"/>
+        </w:rPr>
+      </w:pPr>
+    </w:p>
+    <w:p>
+      <w:pPr>
+        <w:spacing w:line="480" w:lineRule="auto"/>
+        <w:ind w:left="2160"/>
+        <w:rPr>
+          <w:rFonts w:ascii="Times New Roman" w:eastAsiaTheme="minorEastAsia" w:hAnsi="Times New Roman" w:cs="Times New Roman"/>
+          <w:sz w:val="24"/>
+          <w:szCs w:val="24"/>
+        </w:rPr>
+      </w:pPr>
+    </w:p>
+    <w:p>
+      <w:pPr>
+        <w:spacing w:line="480" w:lineRule="auto"/>
+        <w:ind w:left="2160"/>
+        <w:rPr>
+          <w:rFonts w:ascii="Times New Roman" w:eastAsiaTheme="minorEastAsia" w:hAnsi="Times New Roman" w:cs="Times New Roman"/>
+          <w:sz w:val="24"/>
+          <w:szCs w:val="24"/>
+        </w:rPr>
+      </w:pPr>
+    </w:p>
+    <w:p>
+      <w:pPr>
+        <w:spacing w:line="480" w:lineRule="auto"/>
+        <w:ind w:left="2160"/>
+        <w:rPr>
+          <w:rFonts w:ascii="Times New Roman" w:eastAsiaTheme="minorEastAsia" w:hAnsi="Times New Roman" w:cs="Times New Roman"/>
+          <w:sz w:val="24"/>
+          <w:szCs w:val="24"/>
+        </w:rPr>
+      </w:pPr>
+    </w:p>
+    <w:p>
+      <w:pPr>
+        <w:spacing w:line="480" w:lineRule="auto"/>
+        <w:ind w:left="2160"/>
+        <w:rPr>
+          <w:rFonts w:ascii="Times New Roman" w:eastAsiaTheme="minorEastAsia" w:hAnsi="Times New Roman" w:cs="Times New Roman"/>
+          <w:sz w:val="24"/>
+          <w:szCs w:val="24"/>
+        </w:rPr>
+      </w:pPr>
+    </w:p>
+    <w:p>
+      <w:pPr>
+        <w:spacing w:line="480" w:lineRule="auto"/>
+        <w:ind w:left="2160"/>
+        <w:rPr>
+          <w:rFonts w:ascii="Times New Roman" w:eastAsiaTheme="minorEastAsia" w:hAnsi="Times New Roman" w:cs="Times New Roman"/>
+          <w:sz w:val="24"/>
+          <w:szCs w:val="24"/>
+        </w:rPr>
+      </w:pPr>
+    </w:p>
+    <w:p>
+      <w:pPr>
+        <w:spacing w:line="480" w:lineRule="auto"/>
+        <w:ind w:left="2160"/>
+        <w:rPr>
+          <w:rFonts w:ascii="Times New Roman" w:eastAsiaTheme="minorEastAsia" w:hAnsi="Times New Roman" w:cs="Times New Roman"/>
+          <w:sz w:val="24"/>
+          <w:szCs w:val="24"/>
+        </w:rPr>
+      </w:pPr>
+    </w:p>
+    <w:p>
+      <w:pPr>
+        <w:spacing w:line="480" w:lineRule="auto"/>
+        <w:ind w:left="2160"/>
+        <w:rPr>
+          <w:rFonts w:ascii="Times New Roman" w:eastAsiaTheme="minorEastAsia" w:hAnsi="Times New Roman" w:cs="Times New Roman"/>
+          <w:sz w:val="24"/>
+          <w:szCs w:val="24"/>
+        </w:rPr>
+      </w:pPr>
+    </w:p>
+    <w:p>
+      <w:pPr>
+        <w:spacing w:line="480" w:lineRule="auto"/>
+        <w:ind w:left="2160"/>
+        <w:rPr>
+          <w:rFonts w:ascii="Times New Roman" w:eastAsiaTheme="minorEastAsia" w:hAnsi="Times New Roman" w:cs="Times New Roman"/>
+          <w:sz w:val="24"/>
+          <w:szCs w:val="24"/>
+        </w:rPr>
+      </w:pPr>
+    </w:p>
+    <w:p>
+      <w:pPr>
+        <w:spacing w:line="480" w:lineRule="auto"/>
+        <w:ind w:left="2160"/>
+        <w:rPr>
+          <w:rFonts w:ascii="Times New Roman" w:eastAsiaTheme="minorEastAsia" w:hAnsi="Times New Roman" w:cs="Times New Roman"/>
+          <w:sz w:val="24"/>
+          <w:szCs w:val="24"/>
+        </w:rPr>
+      </w:pPr>
     </w:p>
     <w:sdt>
       <w:sdtPr>
@@ -8768,7 +8765,6 @@
               <w:sz w:val="24"/>
               <w:szCs w:val="24"/>
             </w:rPr>
-            <w:lastRenderedPageBreak/>
             <w:t>Chen, Y., Xu, H., Zhou, Y. and Sencun, Z. Detecting Offensive Language in Social</w:t>
           </w:r>
           <w:r>
@@ -8864,6 +8860,7 @@
               <w:sz w:val="24"/>
               <w:szCs w:val="24"/>
             </w:rPr>
+            <w:lastRenderedPageBreak/>
             <w:t xml:space="preserve">Cheng, J., Hu, M. and Liu, B. Opinion Observer: Analyzing and Comparing </w:t>
           </w:r>
           <w:r>
@@ -9469,7 +9466,6 @@
               <w:sz w:val="24"/>
               <w:szCs w:val="24"/>
             </w:rPr>
-            <w:lastRenderedPageBreak/>
             <w:t xml:space="preserve">Hong, L., Xue, Z. and Yin, D. Detection of Harassment on Web 2.0. </w:t>
           </w:r>
           <w:r>
@@ -9511,6 +9507,7 @@
               <w:sz w:val="24"/>
               <w:szCs w:val="24"/>
             </w:rPr>
+            <w:lastRenderedPageBreak/>
             <w:t>Huang, C., Lee, S., Li, S. and Zhou, G. Employing Personal/Impersonal Views in</w:t>
           </w:r>
           <w:r>
@@ -10233,7 +10230,6 @@
               <w:sz w:val="24"/>
               <w:szCs w:val="24"/>
             </w:rPr>
-            <w:lastRenderedPageBreak/>
             <w:t>Norvig, P. and Russell, S. Artificial Intelligence: A Modern Approach (2nd ed.).</w:t>
           </w:r>
           <w:r>
@@ -10340,6 +10336,7 @@
               <w:sz w:val="24"/>
               <w:szCs w:val="24"/>
             </w:rPr>
+            <w:lastRenderedPageBreak/>
             <w:t xml:space="preserve">Rish, I. An Empirical Study of the Naive Bayes Classifier (PDF). </w:t>
           </w:r>
           <w:r>
@@ -10775,17 +10772,114 @@
         <w:jc w:val="both"/>
         <w:rPr>
           <w:rFonts w:ascii="Times New Roman" w:hAnsi="Times New Roman" w:cs="Times New Roman"/>
-          <w:sz w:val="24"/>
-          <w:szCs w:val="24"/>
-        </w:rPr>
-      </w:pPr>
-      <w:r>
-        <w:rPr>
-          <w:rFonts w:ascii="Times New Roman" w:hAnsi="Times New Roman" w:cs="Times New Roman"/>
           <w:b/>
           <w:sz w:val="24"/>
           <w:szCs w:val="24"/>
         </w:rPr>
+      </w:pPr>
+    </w:p>
+    <w:p>
+      <w:pPr>
+        <w:spacing w:after="0" w:line="480" w:lineRule="auto"/>
+        <w:jc w:val="both"/>
+        <w:rPr>
+          <w:rFonts w:ascii="Times New Roman" w:hAnsi="Times New Roman" w:cs="Times New Roman"/>
+          <w:b/>
+          <w:sz w:val="24"/>
+          <w:szCs w:val="24"/>
+        </w:rPr>
+      </w:pPr>
+    </w:p>
+    <w:p>
+      <w:pPr>
+        <w:spacing w:after="0" w:line="480" w:lineRule="auto"/>
+        <w:jc w:val="both"/>
+        <w:rPr>
+          <w:rFonts w:ascii="Times New Roman" w:hAnsi="Times New Roman" w:cs="Times New Roman"/>
+          <w:b/>
+          <w:sz w:val="24"/>
+          <w:szCs w:val="24"/>
+        </w:rPr>
+      </w:pPr>
+    </w:p>
+    <w:p>
+      <w:pPr>
+        <w:spacing w:after="0" w:line="480" w:lineRule="auto"/>
+        <w:jc w:val="both"/>
+        <w:rPr>
+          <w:rFonts w:ascii="Times New Roman" w:hAnsi="Times New Roman" w:cs="Times New Roman"/>
+          <w:b/>
+          <w:sz w:val="24"/>
+          <w:szCs w:val="24"/>
+        </w:rPr>
+      </w:pPr>
+    </w:p>
+    <w:p>
+      <w:pPr>
+        <w:spacing w:after="0" w:line="480" w:lineRule="auto"/>
+        <w:jc w:val="both"/>
+        <w:rPr>
+          <w:rFonts w:ascii="Times New Roman" w:hAnsi="Times New Roman" w:cs="Times New Roman"/>
+          <w:b/>
+          <w:sz w:val="24"/>
+          <w:szCs w:val="24"/>
+        </w:rPr>
+      </w:pPr>
+    </w:p>
+    <w:p>
+      <w:pPr>
+        <w:spacing w:after="0" w:line="480" w:lineRule="auto"/>
+        <w:jc w:val="both"/>
+        <w:rPr>
+          <w:rFonts w:ascii="Times New Roman" w:hAnsi="Times New Roman" w:cs="Times New Roman"/>
+          <w:b/>
+          <w:sz w:val="24"/>
+          <w:szCs w:val="24"/>
+        </w:rPr>
+      </w:pPr>
+    </w:p>
+    <w:p>
+      <w:pPr>
+        <w:spacing w:after="0" w:line="480" w:lineRule="auto"/>
+        <w:jc w:val="both"/>
+        <w:rPr>
+          <w:rFonts w:ascii="Times New Roman" w:hAnsi="Times New Roman" w:cs="Times New Roman"/>
+          <w:b/>
+          <w:sz w:val="24"/>
+          <w:szCs w:val="24"/>
+        </w:rPr>
+      </w:pPr>
+    </w:p>
+    <w:p>
+      <w:pPr>
+        <w:spacing w:after="0" w:line="480" w:lineRule="auto"/>
+        <w:jc w:val="both"/>
+        <w:rPr>
+          <w:rFonts w:ascii="Times New Roman" w:hAnsi="Times New Roman" w:cs="Times New Roman"/>
+          <w:b/>
+          <w:sz w:val="24"/>
+          <w:szCs w:val="24"/>
+        </w:rPr>
+      </w:pPr>
+    </w:p>
+    <w:p>
+      <w:pPr>
+        <w:spacing w:after="0" w:line="480" w:lineRule="auto"/>
+        <w:jc w:val="both"/>
+        <w:rPr>
+          <w:rFonts w:ascii="Times New Roman" w:hAnsi="Times New Roman" w:cs="Times New Roman"/>
+          <w:sz w:val="24"/>
+          <w:szCs w:val="24"/>
+        </w:rPr>
+      </w:pPr>
+      <w:r>
+        <w:rPr>
+          <w:rFonts w:ascii="Times New Roman" w:hAnsi="Times New Roman" w:cs="Times New Roman"/>
+          <w:b/>
+          <w:sz w:val="24"/>
+          <w:szCs w:val="24"/>
+        </w:rPr>
+        <w:lastRenderedPageBreak/>
         <w:t>APPENDIX A: EXPERIMENT PAPER</w:t>
       </w:r>
     </w:p>
@@ -10832,6 +10926,8 @@
           <w:szCs w:val="24"/>
         </w:rPr>
       </w:pPr>
+      <w:bookmarkStart w:id="0" w:name="_GoBack"/>
+      <w:bookmarkEnd w:id="0"/>
     </w:p>
     <w:tbl>
       <w:tblPr>
@@ -11780,6 +11876,7 @@
               <w:spacing w:line="480" w:lineRule="auto"/>
             </w:pPr>
             <w:r>
+              <w:lastRenderedPageBreak/>
               <w:t>3</w:t>
             </w:r>
           </w:p>
@@ -12080,7 +12177,6 @@
               <w:spacing w:line="480" w:lineRule="auto"/>
             </w:pPr>
             <w:r>
-              <w:lastRenderedPageBreak/>
               <w:t>8</w:t>
             </w:r>
           </w:p>
@@ -12672,7 +12768,7 @@
               <w:sz w:val="24"/>
               <w:szCs w:val="24"/>
             </w:rPr>
-            <w:t>20</w:t>
+            <w:t>32</w:t>
           </w:r>
           <w:r>
             <w:rPr>
@@ -14230,7 +14326,6 @@
       <w:lang w:val="en-PH"/>
     </w:rPr>
     <w:tblPr>
-      <w:tblInd w:w="0" w:type="dxa"/>
       <w:tblBorders>
         <w:top w:val="single" w:sz="4" w:space="0" w:color="000000" w:themeColor="text1"/>
         <w:left w:val="single" w:sz="4" w:space="0" w:color="000000" w:themeColor="text1"/>
@@ -14239,12 +14334,6 @@
         <w:insideH w:val="single" w:sz="4" w:space="0" w:color="000000" w:themeColor="text1"/>
         <w:insideV w:val="single" w:sz="4" w:space="0" w:color="000000" w:themeColor="text1"/>
       </w:tblBorders>
-      <w:tblCellMar>
-        <w:top w:w="0" w:type="dxa"/>
-        <w:left w:w="108" w:type="dxa"/>
-        <w:bottom w:w="0" w:type="dxa"/>
-        <w:right w:w="108" w:type="dxa"/>
-      </w:tblCellMar>
     </w:tblPr>
   </w:style>
 </w:styles>
@@ -15191,7 +15280,7 @@
 </file>
 
 <file path=customXml/itemProps1.xml><?xml version="1.0" encoding="utf-8"?>
-<ds:datastoreItem xmlns:ds="http://schemas.openxmlformats.org/officeDocument/2006/customXml" ds:itemID="{9D4ED5A5-4AC2-4D75-9DDC-14CD9D11A513}">
+<ds:datastoreItem xmlns:ds="http://schemas.openxmlformats.org/officeDocument/2006/customXml" ds:itemID="{9865A047-87A6-4D1E-8922-73F115183220}">
   <ds:schemaRefs>
     <ds:schemaRef ds:uri="http://schemas.openxmlformats.org/officeDocument/2006/bibliography"/>
   </ds:schemaRefs>

</xml_diff>

<commit_message>
Revised Data Gathering Procedure + SoP
*DGP is Experimentation for Accuracy and Specificity
*SoP is about the Model for the Inappropriate Exp
</commit_message>
<xml_diff>
--- a/docs/FORChapter1to3Final.docx
+++ b/docs/FORChapter1to3Final.docx
@@ -13,6 +13,8 @@
           <w:szCs w:val="24"/>
         </w:rPr>
       </w:pPr>
+      <w:bookmarkStart w:id="0" w:name="_GoBack"/>
+      <w:bookmarkEnd w:id="0"/>
       <w:r>
         <w:rPr>
           <w:rFonts w:ascii="Times New Roman" w:hAnsi="Times New Roman" w:cs="Times New Roman"/>
@@ -158,7 +160,43 @@
           <w:sz w:val="24"/>
           <w:szCs w:val="24"/>
         </w:rPr>
-        <w:t>For example, the word screw may mean the actual screw material, or a slang term for sexual intercourse, which is in accordance to the definition of WordNet of the said example.</w:t>
+        <w:t xml:space="preserve">For example, the word screw may mean the actual screw material, or a </w:t>
+      </w:r>
+      <w:proofErr w:type="gramStart"/>
+      <w:r>
+        <w:rPr>
+          <w:rFonts w:ascii="Times New Roman" w:eastAsia="Times New Roman" w:hAnsi="Times New Roman" w:cs="Times New Roman"/>
+          <w:sz w:val="24"/>
+          <w:szCs w:val="24"/>
+        </w:rPr>
+        <w:t>slang</w:t>
+      </w:r>
+      <w:proofErr w:type="gramEnd"/>
+      <w:r>
+        <w:rPr>
+          <w:rFonts w:ascii="Times New Roman" w:eastAsia="Times New Roman" w:hAnsi="Times New Roman" w:cs="Times New Roman"/>
+          <w:sz w:val="24"/>
+          <w:szCs w:val="24"/>
+        </w:rPr>
+        <w:t xml:space="preserve"> term for sexual intercourse, which is in accordance to the definition of </w:t>
+      </w:r>
+      <w:proofErr w:type="spellStart"/>
+      <w:r>
+        <w:rPr>
+          <w:rFonts w:ascii="Times New Roman" w:eastAsia="Times New Roman" w:hAnsi="Times New Roman" w:cs="Times New Roman"/>
+          <w:sz w:val="24"/>
+          <w:szCs w:val="24"/>
+        </w:rPr>
+        <w:t>WordNet</w:t>
+      </w:r>
+      <w:proofErr w:type="spellEnd"/>
+      <w:r>
+        <w:rPr>
+          <w:rFonts w:ascii="Times New Roman" w:eastAsia="Times New Roman" w:hAnsi="Times New Roman" w:cs="Times New Roman"/>
+          <w:sz w:val="24"/>
+          <w:szCs w:val="24"/>
+        </w:rPr>
+        <w:t xml:space="preserve"> of the said example.</w:t>
       </w:r>
     </w:p>
     <w:p>
@@ -376,7 +414,43 @@
           <w:szCs w:val="24"/>
         </w:rPr>
         <w:lastRenderedPageBreak/>
-        <w:t>children. Libraries create children’s and young adults’ sections in order to help youths (and their parents) identify which materials are appropriate for them. On the Internet, however, all of the content may be equally accessible; websites about ponies and websites featuring pornography are both a click away. 87% of children go online at home and it is possible that they can read some inappropriate expressions on the internet. This inappropriate expressions could be expressions containing swearing, unmoderated chatrooms where there’s no one supervising the conversation and barring unsuitable comments and sexual explicit commen</w:t>
+        <w:t xml:space="preserve">children. Libraries create children’s and young adults’ sections in order to help youths (and their parents) identify which materials are appropriate for them. On the Internet, however, all of the content may be equally accessible; websites about ponies and websites featuring pornography are both a click away. 87% of children go online at home and it is possible that they can read some inappropriate expressions on the internet. This inappropriate expressions could be expressions containing swearing, </w:t>
+      </w:r>
+      <w:proofErr w:type="spellStart"/>
+      <w:r>
+        <w:rPr>
+          <w:rFonts w:ascii="Times New Roman" w:hAnsi="Times New Roman" w:cs="Times New Roman"/>
+          <w:sz w:val="24"/>
+          <w:szCs w:val="24"/>
+        </w:rPr>
+        <w:t>unmoderated</w:t>
+      </w:r>
+      <w:proofErr w:type="spellEnd"/>
+      <w:r>
+        <w:rPr>
+          <w:rFonts w:ascii="Times New Roman" w:hAnsi="Times New Roman" w:cs="Times New Roman"/>
+          <w:sz w:val="24"/>
+          <w:szCs w:val="24"/>
+        </w:rPr>
+        <w:t xml:space="preserve"> </w:t>
+      </w:r>
+      <w:proofErr w:type="spellStart"/>
+      <w:r>
+        <w:rPr>
+          <w:rFonts w:ascii="Times New Roman" w:hAnsi="Times New Roman" w:cs="Times New Roman"/>
+          <w:sz w:val="24"/>
+          <w:szCs w:val="24"/>
+        </w:rPr>
+        <w:t>chatrooms</w:t>
+      </w:r>
+      <w:proofErr w:type="spellEnd"/>
+      <w:r>
+        <w:rPr>
+          <w:rFonts w:ascii="Times New Roman" w:hAnsi="Times New Roman" w:cs="Times New Roman"/>
+          <w:sz w:val="24"/>
+          <w:szCs w:val="24"/>
+        </w:rPr>
+        <w:t xml:space="preserve"> where there’s no one supervising the conversation and barring unsuitable comments and sexual explicit commen</w:t>
       </w:r>
       <w:r>
         <w:rPr>
@@ -431,16 +505,36 @@
           <w:szCs w:val="24"/>
           <w:shd w:val="clear" w:color="auto" w:fill="FFFFFF"/>
         </w:rPr>
-        <w:t xml:space="preserve"> [Hong et. al., 2009] </w:t>
-      </w:r>
-      <w:r>
-        <w:rPr>
-          <w:rFonts w:ascii="Times New Roman" w:hAnsi="Times New Roman" w:cs="Times New Roman"/>
-          <w:sz w:val="24"/>
-          <w:szCs w:val="24"/>
-          <w:shd w:val="clear" w:color="auto" w:fill="FFFFFF"/>
-        </w:rPr>
-        <w:t xml:space="preserve">. And another research that was built was profanity related offensive content in twitter. The researchers introduced an approach that exploits linguistic regularities in profane language via statistical topic modeling on a huge Twitter corpus, and detects offensive tweets using these automatically generated features. </w:t>
+        <w:t xml:space="preserve"> [Hong et. al., 2009</w:t>
+      </w:r>
+      <w:proofErr w:type="gramStart"/>
+      <w:r>
+        <w:rPr>
+          <w:rFonts w:ascii="Times New Roman" w:hAnsi="Times New Roman" w:cs="Times New Roman"/>
+          <w:sz w:val="24"/>
+          <w:szCs w:val="24"/>
+          <w:shd w:val="clear" w:color="auto" w:fill="FFFFFF"/>
+        </w:rPr>
+        <w:t xml:space="preserve">] </w:t>
+      </w:r>
+      <w:r>
+        <w:rPr>
+          <w:rFonts w:ascii="Times New Roman" w:hAnsi="Times New Roman" w:cs="Times New Roman"/>
+          <w:sz w:val="24"/>
+          <w:szCs w:val="24"/>
+          <w:shd w:val="clear" w:color="auto" w:fill="FFFFFF"/>
+        </w:rPr>
+        <w:t>.</w:t>
+      </w:r>
+      <w:proofErr w:type="gramEnd"/>
+      <w:r>
+        <w:rPr>
+          <w:rFonts w:ascii="Times New Roman" w:hAnsi="Times New Roman" w:cs="Times New Roman"/>
+          <w:sz w:val="24"/>
+          <w:szCs w:val="24"/>
+          <w:shd w:val="clear" w:color="auto" w:fill="FFFFFF"/>
+        </w:rPr>
+        <w:t xml:space="preserve"> And another research that was built was profanity related offensive content in twitter. The researchers introduced an approach that exploits linguistic regularities in profane language via statistical topic modeling on a huge Twitter corpus, and detects offensive tweets using these automatically generated features. </w:t>
       </w:r>
       <w:r>
         <w:rPr>
@@ -456,7 +550,25 @@
           <w:sz w:val="24"/>
           <w:szCs w:val="24"/>
         </w:rPr>
-        <w:t xml:space="preserve"> [Fan et.al, n.d.]</w:t>
+        <w:t xml:space="preserve"> [Fan et.al, </w:t>
+      </w:r>
+      <w:proofErr w:type="spellStart"/>
+      <w:r>
+        <w:rPr>
+          <w:rFonts w:ascii="Times New Roman" w:hAnsi="Times New Roman" w:cs="Times New Roman"/>
+          <w:sz w:val="24"/>
+          <w:szCs w:val="24"/>
+        </w:rPr>
+        <w:t>n.d.</w:t>
+      </w:r>
+      <w:proofErr w:type="spellEnd"/>
+      <w:r>
+        <w:rPr>
+          <w:rFonts w:ascii="Times New Roman" w:hAnsi="Times New Roman" w:cs="Times New Roman"/>
+          <w:sz w:val="24"/>
+          <w:szCs w:val="24"/>
+        </w:rPr>
+        <w:t>]</w:t>
       </w:r>
       <w:r>
         <w:rPr>
@@ -575,8 +687,18 @@
           <w:sz w:val="24"/>
           <w:szCs w:val="24"/>
         </w:rPr>
-        <w:t xml:space="preserve"> et al., 2005; Cardie</w:t>
-      </w:r>
+        <w:t xml:space="preserve"> et al., 2005; </w:t>
+      </w:r>
+      <w:proofErr w:type="spellStart"/>
+      <w:r>
+        <w:rPr>
+          <w:rFonts w:ascii="Times New Roman" w:hAnsi="Times New Roman" w:cs="Times New Roman"/>
+          <w:sz w:val="24"/>
+          <w:szCs w:val="24"/>
+        </w:rPr>
+        <w:t>Cardie</w:t>
+      </w:r>
+      <w:proofErr w:type="spellEnd"/>
       <w:r>
         <w:rPr>
           <w:rFonts w:ascii="Times New Roman" w:hAnsi="Times New Roman" w:cs="Times New Roman"/>
@@ -591,8 +713,18 @@
           <w:sz w:val="24"/>
           <w:szCs w:val="24"/>
         </w:rPr>
-        <w:t>, 2005; Cui et al., 2006; Balahur</w:t>
-      </w:r>
+        <w:t xml:space="preserve">, 2005; Cui et al., 2006; </w:t>
+      </w:r>
+      <w:proofErr w:type="spellStart"/>
+      <w:r>
+        <w:rPr>
+          <w:rFonts w:ascii="Times New Roman" w:hAnsi="Times New Roman" w:cs="Times New Roman"/>
+          <w:sz w:val="24"/>
+          <w:szCs w:val="24"/>
+        </w:rPr>
+        <w:t>Balahur</w:t>
+      </w:r>
+      <w:proofErr w:type="spellEnd"/>
       <w:r>
         <w:rPr>
           <w:rFonts w:ascii="Times New Roman" w:hAnsi="Times New Roman" w:cs="Times New Roman"/>
@@ -644,7 +776,43 @@
           <w:szCs w:val="24"/>
         </w:rPr>
         <w:tab/>
-        <w:t>One specific open problems in semi-supervised learning is the co-training with linear separators which is known that the consistency problem is NP-hard. Even if one cannot solve the problem efficiently in general, a natural question is whether one can at least weaken the independence given the label assumption in a non-trivial way and still get an efficient algorithm for this class [Balcan and Blum, n.d.].</w:t>
+        <w:t>One specific open problems in semi-supervised learning is the co-training with linear separators which is known that the consistency problem is NP-hard. Even if one cannot solve the problem efficiently in general, a natural question is whether one can at least weaken the independence given the label assumption in a non-trivial way and still get an efficient algorithm for this class [</w:t>
+      </w:r>
+      <w:proofErr w:type="spellStart"/>
+      <w:r>
+        <w:rPr>
+          <w:rFonts w:ascii="Times New Roman" w:hAnsi="Times New Roman" w:cs="Times New Roman"/>
+          <w:sz w:val="24"/>
+          <w:szCs w:val="24"/>
+        </w:rPr>
+        <w:t>Balcan</w:t>
+      </w:r>
+      <w:proofErr w:type="spellEnd"/>
+      <w:r>
+        <w:rPr>
+          <w:rFonts w:ascii="Times New Roman" w:hAnsi="Times New Roman" w:cs="Times New Roman"/>
+          <w:sz w:val="24"/>
+          <w:szCs w:val="24"/>
+        </w:rPr>
+        <w:t xml:space="preserve"> and Blum, </w:t>
+      </w:r>
+      <w:proofErr w:type="spellStart"/>
+      <w:r>
+        <w:rPr>
+          <w:rFonts w:ascii="Times New Roman" w:hAnsi="Times New Roman" w:cs="Times New Roman"/>
+          <w:sz w:val="24"/>
+          <w:szCs w:val="24"/>
+        </w:rPr>
+        <w:t>n.d.</w:t>
+      </w:r>
+      <w:proofErr w:type="spellEnd"/>
+      <w:r>
+        <w:rPr>
+          <w:rFonts w:ascii="Times New Roman" w:hAnsi="Times New Roman" w:cs="Times New Roman"/>
+          <w:sz w:val="24"/>
+          <w:szCs w:val="24"/>
+        </w:rPr>
+        <w:t>].</w:t>
       </w:r>
     </w:p>
     <w:p>
@@ -698,8 +866,36 @@
           <w:sz w:val="24"/>
           <w:szCs w:val="24"/>
         </w:rPr>
-        <w:t>lassification [Duin and Juszczak</w:t>
-      </w:r>
+        <w:t>lassification [</w:t>
+      </w:r>
+      <w:proofErr w:type="spellStart"/>
+      <w:r>
+        <w:rPr>
+          <w:rFonts w:ascii="Times New Roman" w:hAnsi="Times New Roman" w:cs="Times New Roman"/>
+          <w:sz w:val="24"/>
+          <w:szCs w:val="24"/>
+        </w:rPr>
+        <w:t>Duin</w:t>
+      </w:r>
+      <w:proofErr w:type="spellEnd"/>
+      <w:r>
+        <w:rPr>
+          <w:rFonts w:ascii="Times New Roman" w:hAnsi="Times New Roman" w:cs="Times New Roman"/>
+          <w:sz w:val="24"/>
+          <w:szCs w:val="24"/>
+        </w:rPr>
+        <w:t xml:space="preserve"> and </w:t>
+      </w:r>
+      <w:proofErr w:type="spellStart"/>
+      <w:r>
+        <w:rPr>
+          <w:rFonts w:ascii="Times New Roman" w:hAnsi="Times New Roman" w:cs="Times New Roman"/>
+          <w:sz w:val="24"/>
+          <w:szCs w:val="24"/>
+        </w:rPr>
+        <w:t>Juszczak</w:t>
+      </w:r>
+      <w:proofErr w:type="spellEnd"/>
       <w:r>
         <w:rPr>
           <w:rFonts w:ascii="Times New Roman" w:hAnsi="Times New Roman" w:cs="Times New Roman"/>
@@ -1287,15 +1483,15 @@
           <w:sz w:val="24"/>
           <w:szCs w:val="24"/>
         </w:rPr>
-        <w:t>sign, develop and evaluate the s</w:t>
-      </w:r>
-      <w:r>
-        <w:rPr>
-          <w:rFonts w:ascii="Times New Roman" w:hAnsi="Times New Roman" w:cs="Times New Roman"/>
-          <w:sz w:val="24"/>
-          <w:szCs w:val="24"/>
-        </w:rPr>
-        <w:t>ystem which will help to recognize Inappropriate Expressions from a document. The people who are in knowledgeable in English language are the respondents in this study. In addition to this, the researchers aim to seek answer t</w:t>
+        <w:t>sign, create and evaluate the Model that recognizes Inappropriate Expressions from a document</w:t>
+      </w:r>
+      <w:r>
+        <w:rPr>
+          <w:rFonts w:ascii="Times New Roman" w:hAnsi="Times New Roman" w:cs="Times New Roman"/>
+          <w:sz w:val="24"/>
+          <w:szCs w:val="24"/>
+        </w:rPr>
+        <w:t>. In addition to this, the researchers aim to seek answer t</w:t>
       </w:r>
       <w:r>
         <w:rPr>
@@ -1348,17 +1544,28 @@
           <w:szCs w:val="24"/>
           <w:shd w:val="clear" w:color="auto" w:fill="FFFFFF"/>
         </w:rPr>
-        <w:t>performance analysis of Recognition</w:t>
-      </w:r>
-      <w:r>
-        <w:rPr>
-          <w:rFonts w:ascii="Times New Roman" w:hAnsi="Times New Roman" w:cs="Times New Roman"/>
-          <w:sz w:val="24"/>
-          <w:szCs w:val="24"/>
-          <w:shd w:val="clear" w:color="auto" w:fill="FFFFFF"/>
-        </w:rPr>
-        <w:t xml:space="preserve"> of Inappropriate Expressions in terms of:</w:t>
-      </w:r>
+        <w:t>performance analysis of the model</w:t>
+      </w:r>
+      <w:r>
+        <w:rPr>
+          <w:rFonts w:ascii="Times New Roman" w:hAnsi="Times New Roman" w:cs="Times New Roman"/>
+          <w:sz w:val="24"/>
+          <w:szCs w:val="24"/>
+          <w:shd w:val="clear" w:color="auto" w:fill="FFFFFF"/>
+        </w:rPr>
+        <w:t xml:space="preserve"> in terms </w:t>
+      </w:r>
+      <w:proofErr w:type="gramStart"/>
+      <w:r>
+        <w:rPr>
+          <w:rFonts w:ascii="Times New Roman" w:hAnsi="Times New Roman" w:cs="Times New Roman"/>
+          <w:sz w:val="24"/>
+          <w:szCs w:val="24"/>
+          <w:shd w:val="clear" w:color="auto" w:fill="FFFFFF"/>
+        </w:rPr>
+        <w:t>of:</w:t>
+      </w:r>
+      <w:proofErr w:type="gramEnd"/>
     </w:p>
     <w:p>
       <w:pPr>
@@ -1381,6 +1588,15 @@
         </w:rPr>
         <w:t>1. Recognition of Inappropriate expressions.</w:t>
       </w:r>
+      <w:r>
+        <w:rPr>
+          <w:rFonts w:ascii="Times New Roman" w:hAnsi="Times New Roman" w:cs="Times New Roman"/>
+          <w:sz w:val="24"/>
+          <w:szCs w:val="24"/>
+          <w:shd w:val="clear" w:color="auto" w:fill="FFFFFF"/>
+        </w:rPr>
+        <w:t xml:space="preserve"> (Accuracy of the Model)</w:t>
+      </w:r>
     </w:p>
     <w:p>
       <w:pPr>
@@ -1403,6 +1619,15 @@
         </w:rPr>
         <w:t>2. Recognition of Appropriate expressions.</w:t>
       </w:r>
+      <w:r>
+        <w:rPr>
+          <w:rFonts w:ascii="Times New Roman" w:hAnsi="Times New Roman" w:cs="Times New Roman"/>
+          <w:sz w:val="24"/>
+          <w:szCs w:val="24"/>
+          <w:shd w:val="clear" w:color="auto" w:fill="FFFFFF"/>
+        </w:rPr>
+        <w:t xml:space="preserve"> (Specificity of the Model)</w:t>
+      </w:r>
     </w:p>
     <w:p>
       <w:pPr>
@@ -1494,7 +1719,43 @@
           <w:sz w:val="24"/>
           <w:szCs w:val="24"/>
         </w:rPr>
-        <w:t>The system will be deployed as a Java Application. The system will be dependent of the tools such as WordNet, SentiWordNet,</w:t>
+        <w:t xml:space="preserve">The system will be deployed as a Java Application. The system will be dependent of the tools such as </w:t>
+      </w:r>
+      <w:proofErr w:type="spellStart"/>
+      <w:r>
+        <w:rPr>
+          <w:rFonts w:ascii="Times New Roman" w:hAnsi="Times New Roman" w:cs="Times New Roman"/>
+          <w:sz w:val="24"/>
+          <w:szCs w:val="24"/>
+        </w:rPr>
+        <w:t>WordNet</w:t>
+      </w:r>
+      <w:proofErr w:type="spellEnd"/>
+      <w:r>
+        <w:rPr>
+          <w:rFonts w:ascii="Times New Roman" w:hAnsi="Times New Roman" w:cs="Times New Roman"/>
+          <w:sz w:val="24"/>
+          <w:szCs w:val="24"/>
+        </w:rPr>
+        <w:t xml:space="preserve">, </w:t>
+      </w:r>
+      <w:proofErr w:type="spellStart"/>
+      <w:r>
+        <w:rPr>
+          <w:rFonts w:ascii="Times New Roman" w:hAnsi="Times New Roman" w:cs="Times New Roman"/>
+          <w:sz w:val="24"/>
+          <w:szCs w:val="24"/>
+        </w:rPr>
+        <w:t>SentiWordNet</w:t>
+      </w:r>
+      <w:proofErr w:type="spellEnd"/>
+      <w:r>
+        <w:rPr>
+          <w:rFonts w:ascii="Times New Roman" w:hAnsi="Times New Roman" w:cs="Times New Roman"/>
+          <w:sz w:val="24"/>
+          <w:szCs w:val="24"/>
+        </w:rPr>
+        <w:t>,</w:t>
       </w:r>
       <w:r>
         <w:rPr>
@@ -1575,7 +1836,6 @@
           <w:sz w:val="24"/>
           <w:szCs w:val="24"/>
         </w:rPr>
-        <w:lastRenderedPageBreak/>
         <w:t>1.5</w:t>
       </w:r>
       <w:r>
@@ -1614,6 +1874,7 @@
           <w:sz w:val="24"/>
           <w:szCs w:val="24"/>
         </w:rPr>
+        <w:lastRenderedPageBreak/>
         <w:t>The time frame for the development of the system will compose of an estimated time of 3 months of prototyping. The study will be evaluated by experts,</w:t>
       </w:r>
       <w:r>
@@ -1982,13 +2243,23 @@
         </w:rPr>
         <w:t xml:space="preserve">e internet because some articles found on </w:t>
       </w:r>
-      <w:r>
-        <w:rPr>
-          <w:rFonts w:ascii="Times New Roman" w:hAnsi="Times New Roman" w:cs="Times New Roman"/>
-          <w:sz w:val="24"/>
-          <w:szCs w:val="24"/>
-        </w:rPr>
-        <w:t xml:space="preserve">google are not appropriate </w:t>
+      <w:proofErr w:type="spellStart"/>
+      <w:r>
+        <w:rPr>
+          <w:rFonts w:ascii="Times New Roman" w:hAnsi="Times New Roman" w:cs="Times New Roman"/>
+          <w:sz w:val="24"/>
+          <w:szCs w:val="24"/>
+        </w:rPr>
+        <w:t>google</w:t>
+      </w:r>
+      <w:proofErr w:type="spellEnd"/>
+      <w:r>
+        <w:rPr>
+          <w:rFonts w:ascii="Times New Roman" w:hAnsi="Times New Roman" w:cs="Times New Roman"/>
+          <w:sz w:val="24"/>
+          <w:szCs w:val="24"/>
+        </w:rPr>
+        <w:t xml:space="preserve"> are not appropriate </w:t>
       </w:r>
       <w:r>
         <w:rPr>
@@ -2085,7 +2356,6 @@
           <w:sz w:val="24"/>
           <w:szCs w:val="24"/>
         </w:rPr>
-        <w:lastRenderedPageBreak/>
         <w:t>Natural Language Processing Researchers (NLP)</w:t>
       </w:r>
       <w:r>
@@ -2115,6 +2385,7 @@
           <w:sz w:val="24"/>
           <w:szCs w:val="24"/>
         </w:rPr>
+        <w:lastRenderedPageBreak/>
         <w:t>Future Researches</w:t>
       </w:r>
       <w:r>
@@ -2350,7 +2621,6 @@
           <w:sz w:val="24"/>
           <w:szCs w:val="24"/>
         </w:rPr>
-        <w:lastRenderedPageBreak/>
         <w:t xml:space="preserve">Part-of-Speech Tagger - </w:t>
       </w:r>
       <w:r>
@@ -2389,6 +2659,7 @@
           <w:sz w:val="24"/>
           <w:szCs w:val="24"/>
         </w:rPr>
+        <w:lastRenderedPageBreak/>
         <w:t>Semi</w:t>
       </w:r>
       <w:r>
@@ -2437,13 +2708,77 @@
           <w:szCs w:val="24"/>
         </w:rPr>
       </w:pPr>
-      <w:r>
-        <w:rPr>
-          <w:rFonts w:ascii="Times New Roman" w:hAnsi="Times New Roman" w:cs="Times New Roman"/>
-          <w:sz w:val="24"/>
-          <w:szCs w:val="24"/>
-        </w:rPr>
-        <w:t>SentiWordNet - is a lexical resource for opinion mining. SentiWordNet assigns to each synset of WordNet three sentiment scores: positivity, negativity, objectivity.</w:t>
+      <w:proofErr w:type="spellStart"/>
+      <w:r>
+        <w:rPr>
+          <w:rFonts w:ascii="Times New Roman" w:hAnsi="Times New Roman" w:cs="Times New Roman"/>
+          <w:sz w:val="24"/>
+          <w:szCs w:val="24"/>
+        </w:rPr>
+        <w:t>SentiWordNet</w:t>
+      </w:r>
+      <w:proofErr w:type="spellEnd"/>
+      <w:r>
+        <w:rPr>
+          <w:rFonts w:ascii="Times New Roman" w:hAnsi="Times New Roman" w:cs="Times New Roman"/>
+          <w:sz w:val="24"/>
+          <w:szCs w:val="24"/>
+        </w:rPr>
+        <w:t xml:space="preserve"> - is a lexical resource for opinion mining. </w:t>
+      </w:r>
+      <w:proofErr w:type="spellStart"/>
+      <w:r>
+        <w:rPr>
+          <w:rFonts w:ascii="Times New Roman" w:hAnsi="Times New Roman" w:cs="Times New Roman"/>
+          <w:sz w:val="24"/>
+          <w:szCs w:val="24"/>
+        </w:rPr>
+        <w:t>SentiWordNet</w:t>
+      </w:r>
+      <w:proofErr w:type="spellEnd"/>
+      <w:r>
+        <w:rPr>
+          <w:rFonts w:ascii="Times New Roman" w:hAnsi="Times New Roman" w:cs="Times New Roman"/>
+          <w:sz w:val="24"/>
+          <w:szCs w:val="24"/>
+        </w:rPr>
+        <w:t xml:space="preserve"> assigns to each </w:t>
+      </w:r>
+      <w:proofErr w:type="spellStart"/>
+      <w:r>
+        <w:rPr>
+          <w:rFonts w:ascii="Times New Roman" w:hAnsi="Times New Roman" w:cs="Times New Roman"/>
+          <w:sz w:val="24"/>
+          <w:szCs w:val="24"/>
+        </w:rPr>
+        <w:t>synset</w:t>
+      </w:r>
+      <w:proofErr w:type="spellEnd"/>
+      <w:r>
+        <w:rPr>
+          <w:rFonts w:ascii="Times New Roman" w:hAnsi="Times New Roman" w:cs="Times New Roman"/>
+          <w:sz w:val="24"/>
+          <w:szCs w:val="24"/>
+        </w:rPr>
+        <w:t xml:space="preserve"> of </w:t>
+      </w:r>
+      <w:proofErr w:type="spellStart"/>
+      <w:r>
+        <w:rPr>
+          <w:rFonts w:ascii="Times New Roman" w:hAnsi="Times New Roman" w:cs="Times New Roman"/>
+          <w:sz w:val="24"/>
+          <w:szCs w:val="24"/>
+        </w:rPr>
+        <w:t>WordNet</w:t>
+      </w:r>
+      <w:proofErr w:type="spellEnd"/>
+      <w:r>
+        <w:rPr>
+          <w:rFonts w:ascii="Times New Roman" w:hAnsi="Times New Roman" w:cs="Times New Roman"/>
+          <w:sz w:val="24"/>
+          <w:szCs w:val="24"/>
+        </w:rPr>
+        <w:t xml:space="preserve"> three sentiment scores: positivity, negativity, objectivity.</w:t>
       </w:r>
     </w:p>
     <w:p>
@@ -2483,13 +2818,23 @@
           <w:szCs w:val="24"/>
         </w:rPr>
       </w:pPr>
-      <w:r>
-        <w:rPr>
-          <w:rFonts w:ascii="Times New Roman" w:hAnsi="Times New Roman" w:cs="Times New Roman"/>
-          <w:sz w:val="24"/>
-          <w:szCs w:val="24"/>
-        </w:rPr>
-        <w:t xml:space="preserve">WordNet - </w:t>
+      <w:proofErr w:type="spellStart"/>
+      <w:r>
+        <w:rPr>
+          <w:rFonts w:ascii="Times New Roman" w:hAnsi="Times New Roman" w:cs="Times New Roman"/>
+          <w:sz w:val="24"/>
+          <w:szCs w:val="24"/>
+        </w:rPr>
+        <w:t>WordNet</w:t>
+      </w:r>
+      <w:proofErr w:type="spellEnd"/>
+      <w:r>
+        <w:rPr>
+          <w:rFonts w:ascii="Times New Roman" w:hAnsi="Times New Roman" w:cs="Times New Roman"/>
+          <w:sz w:val="24"/>
+          <w:szCs w:val="24"/>
+        </w:rPr>
+        <w:t xml:space="preserve"> - </w:t>
       </w:r>
       <w:r>
         <w:rPr>
@@ -2662,6 +3007,7 @@
         </w:rPr>
         <w:t> </w:t>
       </w:r>
+      <w:proofErr w:type="spellStart"/>
       <w:r>
         <w:rPr>
           <w:rFonts w:ascii="Times New Roman" w:hAnsi="Times New Roman" w:cs="Times New Roman"/>
@@ -2672,6 +3018,7 @@
         </w:rPr>
         <w:t>synsets</w:t>
       </w:r>
+      <w:proofErr w:type="spellEnd"/>
       <w:r>
         <w:rPr>
           <w:rFonts w:ascii="Times New Roman" w:hAnsi="Times New Roman" w:cs="Times New Roman"/>
@@ -2691,6 +3038,39 @@
         </w:rPr>
         <w:t> </w:t>
       </w:r>
+    </w:p>
+    <w:p>
+      <w:pPr>
+        <w:spacing w:line="480" w:lineRule="auto"/>
+        <w:jc w:val="both"/>
+        <w:rPr>
+          <w:rFonts w:ascii="Times New Roman" w:hAnsi="Times New Roman" w:cs="Times New Roman"/>
+          <w:sz w:val="24"/>
+          <w:szCs w:val="24"/>
+        </w:rPr>
+      </w:pPr>
+    </w:p>
+    <w:p>
+      <w:pPr>
+        <w:spacing w:line="480" w:lineRule="auto"/>
+        <w:jc w:val="both"/>
+        <w:rPr>
+          <w:rFonts w:ascii="Times New Roman" w:hAnsi="Times New Roman" w:cs="Times New Roman"/>
+          <w:sz w:val="24"/>
+          <w:szCs w:val="24"/>
+        </w:rPr>
+      </w:pPr>
+    </w:p>
+    <w:p>
+      <w:pPr>
+        <w:spacing w:line="480" w:lineRule="auto"/>
+        <w:jc w:val="both"/>
+        <w:rPr>
+          <w:rFonts w:ascii="Times New Roman" w:hAnsi="Times New Roman" w:cs="Times New Roman"/>
+          <w:sz w:val="24"/>
+          <w:szCs w:val="24"/>
+        </w:rPr>
+      </w:pPr>
     </w:p>
     <w:p>
       <w:pPr>
@@ -2840,17 +3220,57 @@
         <w:jc w:val="both"/>
       </w:pPr>
       <w:r>
-        <w:t>Inappropriate Expression is something that is not within the bounds of what is considered appropriate or socially acceptable [YourDictionary, n.d.].</w:t>
+        <w:t>Inappropriate Expression is something that is not within the bounds of what is considered appropriate or socially acceptable [</w:t>
+      </w:r>
+      <w:proofErr w:type="spellStart"/>
+      <w:r>
+        <w:t>YourDictionary</w:t>
+      </w:r>
+      <w:proofErr w:type="spellEnd"/>
+      <w:r>
+        <w:t xml:space="preserve">, </w:t>
+      </w:r>
+      <w:proofErr w:type="spellStart"/>
+      <w:r>
+        <w:t>n.d.</w:t>
+      </w:r>
+      <w:proofErr w:type="spellEnd"/>
+      <w:r>
+        <w:t>].</w:t>
       </w:r>
       <w:r>
         <w:t xml:space="preserve"> Inappropriate expression includes information that upset </w:t>
       </w:r>
       <w:r>
-        <w:t>us or information that might lead or tempt us into unlawful or dangerous behavior. This could be content containing swearing, unmoderated chatrooms where there’s no one supervising the conversation and barring unsuitable comments and sexual explicit comments [Inappropriate Content, [n.d.].</w:t>
-      </w:r>
+        <w:t xml:space="preserve">us or information that might lead or tempt us into unlawful or dangerous behavior. This could be content containing swearing, </w:t>
+      </w:r>
+      <w:proofErr w:type="spellStart"/>
+      <w:r>
+        <w:t>unmoderated</w:t>
+      </w:r>
+      <w:proofErr w:type="spellEnd"/>
       <w:r>
         <w:t xml:space="preserve"> </w:t>
       </w:r>
+      <w:proofErr w:type="spellStart"/>
+      <w:r>
+        <w:t>chatrooms</w:t>
+      </w:r>
+      <w:proofErr w:type="spellEnd"/>
+      <w:r>
+        <w:t xml:space="preserve"> where there’s no one supervising the conversation and barring unsuitable comments and sexual explicit comments [Inappropriate Content, [</w:t>
+      </w:r>
+      <w:proofErr w:type="spellStart"/>
+      <w:r>
+        <w:t>n.d.</w:t>
+      </w:r>
+      <w:proofErr w:type="spellEnd"/>
+      <w:r>
+        <w:t>].</w:t>
+      </w:r>
+      <w:r>
+        <w:t xml:space="preserve"> </w:t>
+      </w:r>
       <w:r>
         <w:rPr>
           <w:shd w:val="clear" w:color="auto" w:fill="FFFFFF"/>
@@ -2986,11 +3406,19 @@
         </w:rPr>
         <w:t> </w:t>
       </w:r>
+      <w:proofErr w:type="gramStart"/>
       <w:r>
         <w:rPr>
           <w:bCs/>
         </w:rPr>
-        <w:t>lewd language</w:t>
+        <w:t>lewd</w:t>
+      </w:r>
+      <w:proofErr w:type="gramEnd"/>
+      <w:r>
+        <w:rPr>
+          <w:bCs/>
+        </w:rPr>
+        <w:t xml:space="preserve"> language</w:t>
       </w:r>
       <w:r>
         <w:t>,</w:t>
@@ -3276,7 +3704,43 @@
           <w:sz w:val="24"/>
           <w:szCs w:val="24"/>
         </w:rPr>
-        <w:t xml:space="preserve"> [Efron and Tibshirani, 1993]</w:t>
+        <w:t xml:space="preserve"> [</w:t>
+      </w:r>
+      <w:proofErr w:type="spellStart"/>
+      <w:r>
+        <w:rPr>
+          <w:rFonts w:ascii="Times New Roman" w:hAnsi="Times New Roman" w:cs="Times New Roman"/>
+          <w:sz w:val="24"/>
+          <w:szCs w:val="24"/>
+        </w:rPr>
+        <w:t>Efron</w:t>
+      </w:r>
+      <w:proofErr w:type="spellEnd"/>
+      <w:r>
+        <w:rPr>
+          <w:rFonts w:ascii="Times New Roman" w:hAnsi="Times New Roman" w:cs="Times New Roman"/>
+          <w:sz w:val="24"/>
+          <w:szCs w:val="24"/>
+        </w:rPr>
+        <w:t xml:space="preserve"> and </w:t>
+      </w:r>
+      <w:proofErr w:type="spellStart"/>
+      <w:r>
+        <w:rPr>
+          <w:rFonts w:ascii="Times New Roman" w:hAnsi="Times New Roman" w:cs="Times New Roman"/>
+          <w:sz w:val="24"/>
+          <w:szCs w:val="24"/>
+        </w:rPr>
+        <w:t>Tibshirani</w:t>
+      </w:r>
+      <w:proofErr w:type="spellEnd"/>
+      <w:r>
+        <w:rPr>
+          <w:rFonts w:ascii="Times New Roman" w:hAnsi="Times New Roman" w:cs="Times New Roman"/>
+          <w:sz w:val="24"/>
+          <w:szCs w:val="24"/>
+        </w:rPr>
+        <w:t>, 1993]</w:t>
       </w:r>
       <w:r>
         <w:rPr>
@@ -3312,7 +3776,25 @@
           <w:sz w:val="24"/>
           <w:szCs w:val="24"/>
         </w:rPr>
-        <w:t>With the bootstrap method, the basic sample is treated as the population and a Monte Carlo-style procedure is conducted on it. This is done by randomly drawing a large number of ‘resamples’ of size n from this original sample (of size n either) with replacement. So, although each resample will have the same number of elements as the original sample, it could include some of the original data points more than once, and some not included. Therefore, each of these resamples will randomly depart from the original sample. And because the elements in these resamples vary slightly, the statistic G*, calculated from one of these resample will take on slightly different values. The central assertion of the bootstrap method is that the relative frequency distribution of these G*’s is an estimate of the sampling distribution of G [The Original Bootstrap Method, n.d.].</w:t>
+        <w:t xml:space="preserve">With the bootstrap method, the basic sample is treated as the population and a Monte Carlo-style procedure is conducted on it. This is done by randomly drawing a large number of ‘resamples’ of size n from this original sample (of size n either) with replacement. So, although each resample will have the same number of elements as the original sample, it could include some of the original data points more than once, and some not included. Therefore, each of these resamples will randomly depart from the original sample. And because the elements in these resamples vary slightly, the statistic G*, calculated from one of these resample will take on slightly different values. The central assertion of the bootstrap method is that the relative frequency distribution of these G*’s is an estimate of the sampling distribution of G [The Original Bootstrap Method, </w:t>
+      </w:r>
+      <w:proofErr w:type="spellStart"/>
+      <w:r>
+        <w:rPr>
+          <w:rFonts w:ascii="Times New Roman" w:hAnsi="Times New Roman" w:cs="Times New Roman"/>
+          <w:sz w:val="24"/>
+          <w:szCs w:val="24"/>
+        </w:rPr>
+        <w:t>n.d.</w:t>
+      </w:r>
+      <w:proofErr w:type="spellEnd"/>
+      <w:r>
+        <w:rPr>
+          <w:rFonts w:ascii="Times New Roman" w:hAnsi="Times New Roman" w:cs="Times New Roman"/>
+          <w:sz w:val="24"/>
+          <w:szCs w:val="24"/>
+        </w:rPr>
+        <w:t>].</w:t>
       </w:r>
     </w:p>
     <w:p>
@@ -3586,7 +4068,27 @@
           <w:szCs w:val="24"/>
           <w:shd w:val="clear" w:color="auto" w:fill="FFFFFF"/>
         </w:rPr>
-        <w:t>(with completely labeled training data). Many machine-learning researchers have found that unlabeled data, when used in conjunction with a small amount of labeled data, can produce considerable improvement in learning accuracy [Wikipedia, n.d.].</w:t>
+        <w:t xml:space="preserve">(with completely labeled training data). Many machine-learning researchers have found that unlabeled data, when used in conjunction with a small amount of labeled data, can produce considerable improvement in learning accuracy [Wikipedia, </w:t>
+      </w:r>
+      <w:proofErr w:type="spellStart"/>
+      <w:r>
+        <w:rPr>
+          <w:rFonts w:ascii="Times New Roman" w:hAnsi="Times New Roman" w:cs="Times New Roman"/>
+          <w:sz w:val="24"/>
+          <w:szCs w:val="24"/>
+          <w:shd w:val="clear" w:color="auto" w:fill="FFFFFF"/>
+        </w:rPr>
+        <w:t>n.d.</w:t>
+      </w:r>
+      <w:proofErr w:type="spellEnd"/>
+      <w:r>
+        <w:rPr>
+          <w:rFonts w:ascii="Times New Roman" w:hAnsi="Times New Roman" w:cs="Times New Roman"/>
+          <w:sz w:val="24"/>
+          <w:szCs w:val="24"/>
+          <w:shd w:val="clear" w:color="auto" w:fill="FFFFFF"/>
+        </w:rPr>
+        <w:t>].</w:t>
       </w:r>
     </w:p>
     <w:p>
@@ -3703,8 +4205,19 @@
           <w:szCs w:val="24"/>
           <w:shd w:val="clear" w:color="auto" w:fill="FFFFFF"/>
         </w:rPr>
-        <w:t>community in the early 1960s, [Norvig</w:t>
-      </w:r>
+        <w:t>community in the early 1960s, [</w:t>
+      </w:r>
+      <w:proofErr w:type="spellStart"/>
+      <w:r>
+        <w:rPr>
+          <w:rFonts w:ascii="Times New Roman" w:hAnsi="Times New Roman" w:cs="Times New Roman"/>
+          <w:sz w:val="24"/>
+          <w:szCs w:val="24"/>
+          <w:shd w:val="clear" w:color="auto" w:fill="FFFFFF"/>
+        </w:rPr>
+        <w:t>Norvig</w:t>
+      </w:r>
+      <w:proofErr w:type="spellEnd"/>
       <w:r>
         <w:rPr>
           <w:rFonts w:ascii="Times New Roman" w:hAnsi="Times New Roman" w:cs="Times New Roman"/>
@@ -3835,7 +4348,27 @@
           <w:szCs w:val="24"/>
           <w:shd w:val="clear" w:color="auto" w:fill="FFFFFF"/>
         </w:rPr>
-        <w:t xml:space="preserve">support vector machines [Karger </w:t>
+        <w:t>support vector machines [</w:t>
+      </w:r>
+      <w:proofErr w:type="spellStart"/>
+      <w:r>
+        <w:rPr>
+          <w:rFonts w:ascii="Times New Roman" w:hAnsi="Times New Roman" w:cs="Times New Roman"/>
+          <w:sz w:val="24"/>
+          <w:szCs w:val="24"/>
+          <w:shd w:val="clear" w:color="auto" w:fill="FFFFFF"/>
+        </w:rPr>
+        <w:t>Karger</w:t>
+      </w:r>
+      <w:proofErr w:type="spellEnd"/>
+      <w:r>
+        <w:rPr>
+          <w:rFonts w:ascii="Times New Roman" w:hAnsi="Times New Roman" w:cs="Times New Roman"/>
+          <w:sz w:val="24"/>
+          <w:szCs w:val="24"/>
+          <w:shd w:val="clear" w:color="auto" w:fill="FFFFFF"/>
+        </w:rPr>
+        <w:t xml:space="preserve"> </w:t>
       </w:r>
       <w:r>
         <w:rPr>
@@ -3891,7 +4424,27 @@
           <w:szCs w:val="24"/>
           <w:shd w:val="clear" w:color="auto" w:fill="FFFFFF"/>
         </w:rPr>
-        <w:t>medical diagnosis [Rish, 2001].</w:t>
+        <w:t>medical diagnosis [</w:t>
+      </w:r>
+      <w:proofErr w:type="spellStart"/>
+      <w:r>
+        <w:rPr>
+          <w:rFonts w:ascii="Times New Roman" w:hAnsi="Times New Roman" w:cs="Times New Roman"/>
+          <w:sz w:val="24"/>
+          <w:szCs w:val="24"/>
+          <w:shd w:val="clear" w:color="auto" w:fill="FFFFFF"/>
+        </w:rPr>
+        <w:t>Rish</w:t>
+      </w:r>
+      <w:proofErr w:type="spellEnd"/>
+      <w:r>
+        <w:rPr>
+          <w:rFonts w:ascii="Times New Roman" w:hAnsi="Times New Roman" w:cs="Times New Roman"/>
+          <w:sz w:val="24"/>
+          <w:szCs w:val="24"/>
+          <w:shd w:val="clear" w:color="auto" w:fill="FFFFFF"/>
+        </w:rPr>
+        <w:t>, 2001].</w:t>
       </w:r>
     </w:p>
     <w:p>
@@ -3970,8 +4523,19 @@
           <w:szCs w:val="24"/>
           <w:shd w:val="clear" w:color="auto" w:fill="FFFFFF"/>
         </w:rPr>
-        <w:t>closed-form expression [Norvig</w:t>
-      </w:r>
+        <w:t>closed-form expression [</w:t>
+      </w:r>
+      <w:proofErr w:type="spellStart"/>
+      <w:r>
+        <w:rPr>
+          <w:rFonts w:ascii="Times New Roman" w:hAnsi="Times New Roman" w:cs="Times New Roman"/>
+          <w:sz w:val="24"/>
+          <w:szCs w:val="24"/>
+          <w:shd w:val="clear" w:color="auto" w:fill="FFFFFF"/>
+        </w:rPr>
+        <w:t>Norvig</w:t>
+      </w:r>
+      <w:proofErr w:type="spellEnd"/>
       <w:r>
         <w:rPr>
           <w:rFonts w:ascii="Times New Roman" w:hAnsi="Times New Roman" w:cs="Times New Roman"/>
@@ -4163,7 +4727,27 @@
           <w:szCs w:val="24"/>
           <w:shd w:val="clear" w:color="auto" w:fill="FFFFFF"/>
         </w:rPr>
-        <w:t>Bullying, in both physical and cyber worlds (the latter known as cyberbullying), has been recognized as a serious national health issue among adolescents. One is being bullied or victimized when he or she is exposed repeatedly over time to negative actions on the part of others. There are wide ranges of emotions expressed in bullying traces. After manually inspecting a number of bullying traces in Twitter, our domain experts identified seven most common emotions such as anger, embarrassment, empathy, fear, pride, relief and sadness. Analyzing Social Media to Detect Cyber Bullying using Sentiment Mining found that “sentiment analysis is the task of finding the opinions of people about specific textual entities. The decision making process of people is usually affected by the opinions formed by domain authorities and the proliferation of online discussions [Bi, n.d.].</w:t>
+        <w:t xml:space="preserve">Bullying, in both physical and cyber worlds (the latter known as cyberbullying), has been recognized as a serious national health issue among adolescents. One is being bullied or victimized when he or she is exposed repeatedly over time to negative actions on the part of others. There are wide ranges of emotions expressed in bullying traces. After manually inspecting a number of bullying traces in Twitter, our domain experts identified seven most common emotions such as anger, embarrassment, empathy, fear, pride, relief and sadness. Analyzing Social Media to Detect Cyber Bullying using Sentiment Mining found that “sentiment analysis is the task of finding the opinions of people about specific textual entities. The decision making process of people is usually affected by the opinions formed by domain authorities and the proliferation of online discussions [Bi, </w:t>
+      </w:r>
+      <w:proofErr w:type="spellStart"/>
+      <w:r>
+        <w:rPr>
+          <w:rFonts w:ascii="Times New Roman" w:hAnsi="Times New Roman" w:cs="Times New Roman"/>
+          <w:sz w:val="24"/>
+          <w:szCs w:val="24"/>
+          <w:shd w:val="clear" w:color="auto" w:fill="FFFFFF"/>
+        </w:rPr>
+        <w:t>n.d.</w:t>
+      </w:r>
+      <w:proofErr w:type="spellEnd"/>
+      <w:r>
+        <w:rPr>
+          <w:rFonts w:ascii="Times New Roman" w:hAnsi="Times New Roman" w:cs="Times New Roman"/>
+          <w:sz w:val="24"/>
+          <w:szCs w:val="24"/>
+          <w:shd w:val="clear" w:color="auto" w:fill="FFFFFF"/>
+        </w:rPr>
+        <w:t>].</w:t>
       </w:r>
     </w:p>
     <w:p>
@@ -4274,7 +4858,27 @@
           <w:szCs w:val="24"/>
           <w:shd w:val="clear" w:color="auto" w:fill="FFFFFF"/>
         </w:rPr>
-        <w:t xml:space="preserve"> [Chen et.al, n.d.]</w:t>
+        <w:t xml:space="preserve"> [Chen et.al, </w:t>
+      </w:r>
+      <w:proofErr w:type="spellStart"/>
+      <w:r>
+        <w:rPr>
+          <w:rFonts w:ascii="Times New Roman" w:hAnsi="Times New Roman" w:cs="Times New Roman"/>
+          <w:sz w:val="24"/>
+          <w:szCs w:val="24"/>
+          <w:shd w:val="clear" w:color="auto" w:fill="FFFFFF"/>
+        </w:rPr>
+        <w:t>n.d.</w:t>
+      </w:r>
+      <w:proofErr w:type="spellEnd"/>
+      <w:r>
+        <w:rPr>
+          <w:rFonts w:ascii="Times New Roman" w:hAnsi="Times New Roman" w:cs="Times New Roman"/>
+          <w:sz w:val="24"/>
+          <w:szCs w:val="24"/>
+          <w:shd w:val="clear" w:color="auto" w:fill="FFFFFF"/>
+        </w:rPr>
+        <w:t>]</w:t>
       </w:r>
       <w:r>
         <w:rPr>
@@ -4326,6 +4930,7 @@
         </w:rPr>
         <w:t xml:space="preserve">r detection task was offered by the organizers of CAW 2.0, but only one submission was received. It is determined that a baseline text mining system (using bag of words approach) was significantly improved by including sentiment and contextual features. Even with the combined </w:t>
       </w:r>
+      <w:proofErr w:type="spellStart"/>
       <w:r>
         <w:rPr>
           <w:rFonts w:ascii="Times New Roman" w:hAnsi="Times New Roman" w:cs="Times New Roman"/>
@@ -4342,7 +4947,17 @@
           <w:szCs w:val="24"/>
           <w:shd w:val="clear" w:color="auto" w:fill="FFFFFF"/>
         </w:rPr>
-        <w:t>model, a support vector machine learner could only prod</w:t>
+        <w:t>model</w:t>
+      </w:r>
+      <w:proofErr w:type="spellEnd"/>
+      <w:r>
+        <w:rPr>
+          <w:rFonts w:ascii="Times New Roman" w:hAnsi="Times New Roman" w:cs="Times New Roman"/>
+          <w:sz w:val="24"/>
+          <w:szCs w:val="24"/>
+          <w:shd w:val="clear" w:color="auto" w:fill="FFFFFF"/>
+        </w:rPr>
+        <w:t>, a support vector machine learner could only prod</w:t>
       </w:r>
       <w:r>
         <w:rPr>
@@ -4420,26 +5035,108 @@
           <w:shd w:val="clear" w:color="auto" w:fill="FFFFFF"/>
         </w:rPr>
         <w:lastRenderedPageBreak/>
-        <w:t xml:space="preserve">analyzed the characteristics of offensive text content in user messages. Then, they introduced their filtering philosophy according to the summarized characteristics. Finally, they show how this philosophy is transformed into heuristic rules applicable in the filtering process. The overview idea of their filtering approach is shown in the presented Algorithm 1 in which the functions POS tagging ad TD generator generate Part-of-Speech tags and typed dependency relations, respectively. They also use existing NLP (Natural Language Processing) tools to implement these two functions. They also focused in the design of two other functions CreateRelTree and EstimateRelTree. In their research assume that the filtering is based on a comprehensive offensive lexicon containing all offensive words. Words do not appear in the lexicon are considered inoffensive. Experiments their dataset, comments from Youtube, show over 90% agreement in filtered results between the proposed approach and manual filtering approach </w:t>
-      </w:r>
-      <w:r>
-        <w:rPr>
-          <w:rFonts w:ascii="Times New Roman" w:hAnsi="Times New Roman" w:cs="Times New Roman"/>
-          <w:sz w:val="24"/>
-          <w:szCs w:val="24"/>
-          <w:shd w:val="clear" w:color="auto" w:fill="FFFFFF"/>
-        </w:rPr>
-        <w:t>[Xu</w:t>
-      </w:r>
-      <w:r>
-        <w:rPr>
-          <w:rFonts w:ascii="Times New Roman" w:hAnsi="Times New Roman" w:cs="Times New Roman"/>
-          <w:sz w:val="24"/>
-          <w:szCs w:val="24"/>
-          <w:shd w:val="clear" w:color="auto" w:fill="FFFFFF"/>
-        </w:rPr>
-        <w:t xml:space="preserve"> and Sencun</w:t>
-      </w:r>
+        <w:t xml:space="preserve">analyzed the characteristics of offensive text content in user messages. Then, they introduced their filtering philosophy according to the summarized characteristics. Finally, they show how this philosophy is transformed into heuristic rules applicable in the filtering process. The overview idea of their filtering approach is shown in the presented Algorithm 1 in which the functions POS tagging ad TD generator generate Part-of-Speech tags and typed dependency relations, respectively. They also use existing NLP (Natural Language Processing) tools to implement these two functions. They also focused in the design of two other functions </w:t>
+      </w:r>
+      <w:proofErr w:type="spellStart"/>
+      <w:r>
+        <w:rPr>
+          <w:rFonts w:ascii="Times New Roman" w:hAnsi="Times New Roman" w:cs="Times New Roman"/>
+          <w:sz w:val="24"/>
+          <w:szCs w:val="24"/>
+          <w:shd w:val="clear" w:color="auto" w:fill="FFFFFF"/>
+        </w:rPr>
+        <w:t>CreateRelTree</w:t>
+      </w:r>
+      <w:proofErr w:type="spellEnd"/>
+      <w:r>
+        <w:rPr>
+          <w:rFonts w:ascii="Times New Roman" w:hAnsi="Times New Roman" w:cs="Times New Roman"/>
+          <w:sz w:val="24"/>
+          <w:szCs w:val="24"/>
+          <w:shd w:val="clear" w:color="auto" w:fill="FFFFFF"/>
+        </w:rPr>
+        <w:t xml:space="preserve"> and </w:t>
+      </w:r>
+      <w:proofErr w:type="spellStart"/>
+      <w:r>
+        <w:rPr>
+          <w:rFonts w:ascii="Times New Roman" w:hAnsi="Times New Roman" w:cs="Times New Roman"/>
+          <w:sz w:val="24"/>
+          <w:szCs w:val="24"/>
+          <w:shd w:val="clear" w:color="auto" w:fill="FFFFFF"/>
+        </w:rPr>
+        <w:t>EstimateRelTree</w:t>
+      </w:r>
+      <w:proofErr w:type="spellEnd"/>
+      <w:r>
+        <w:rPr>
+          <w:rFonts w:ascii="Times New Roman" w:hAnsi="Times New Roman" w:cs="Times New Roman"/>
+          <w:sz w:val="24"/>
+          <w:szCs w:val="24"/>
+          <w:shd w:val="clear" w:color="auto" w:fill="FFFFFF"/>
+        </w:rPr>
+        <w:t xml:space="preserve">. In their research assume that the filtering is based on a comprehensive offensive lexicon containing all offensive words. Words do not appear in the lexicon are considered inoffensive. Experiments their dataset, comments from </w:t>
+      </w:r>
+      <w:proofErr w:type="spellStart"/>
+      <w:r>
+        <w:rPr>
+          <w:rFonts w:ascii="Times New Roman" w:hAnsi="Times New Roman" w:cs="Times New Roman"/>
+          <w:sz w:val="24"/>
+          <w:szCs w:val="24"/>
+          <w:shd w:val="clear" w:color="auto" w:fill="FFFFFF"/>
+        </w:rPr>
+        <w:t>Youtube</w:t>
+      </w:r>
+      <w:proofErr w:type="spellEnd"/>
+      <w:r>
+        <w:rPr>
+          <w:rFonts w:ascii="Times New Roman" w:hAnsi="Times New Roman" w:cs="Times New Roman"/>
+          <w:sz w:val="24"/>
+          <w:szCs w:val="24"/>
+          <w:shd w:val="clear" w:color="auto" w:fill="FFFFFF"/>
+        </w:rPr>
+        <w:t xml:space="preserve">, show over 90% agreement in filtered results between the proposed approach and manual filtering approach </w:t>
+      </w:r>
+      <w:r>
+        <w:rPr>
+          <w:rFonts w:ascii="Times New Roman" w:hAnsi="Times New Roman" w:cs="Times New Roman"/>
+          <w:sz w:val="24"/>
+          <w:szCs w:val="24"/>
+          <w:shd w:val="clear" w:color="auto" w:fill="FFFFFF"/>
+        </w:rPr>
+        <w:t>[</w:t>
+      </w:r>
+      <w:proofErr w:type="spellStart"/>
+      <w:r>
+        <w:rPr>
+          <w:rFonts w:ascii="Times New Roman" w:hAnsi="Times New Roman" w:cs="Times New Roman"/>
+          <w:sz w:val="24"/>
+          <w:szCs w:val="24"/>
+          <w:shd w:val="clear" w:color="auto" w:fill="FFFFFF"/>
+        </w:rPr>
+        <w:t>Xu</w:t>
+      </w:r>
+      <w:proofErr w:type="spellEnd"/>
+      <w:r>
+        <w:rPr>
+          <w:rFonts w:ascii="Times New Roman" w:hAnsi="Times New Roman" w:cs="Times New Roman"/>
+          <w:sz w:val="24"/>
+          <w:szCs w:val="24"/>
+          <w:shd w:val="clear" w:color="auto" w:fill="FFFFFF"/>
+        </w:rPr>
+        <w:t xml:space="preserve"> and </w:t>
+      </w:r>
+      <w:proofErr w:type="spellStart"/>
+      <w:r>
+        <w:rPr>
+          <w:rFonts w:ascii="Times New Roman" w:hAnsi="Times New Roman" w:cs="Times New Roman"/>
+          <w:sz w:val="24"/>
+          <w:szCs w:val="24"/>
+          <w:shd w:val="clear" w:color="auto" w:fill="FFFFFF"/>
+        </w:rPr>
+        <w:t>Sencun</w:t>
+      </w:r>
+      <w:proofErr w:type="spellEnd"/>
       <w:r>
         <w:rPr>
           <w:rFonts w:ascii="Times New Roman" w:hAnsi="Times New Roman" w:cs="Times New Roman"/>
@@ -4531,7 +5228,25 @@
           <w:sz w:val="24"/>
           <w:szCs w:val="24"/>
         </w:rPr>
-        <w:t xml:space="preserve"> [Fan et.al, n.d.]</w:t>
+        <w:t xml:space="preserve"> [Fan et.al, </w:t>
+      </w:r>
+      <w:proofErr w:type="spellStart"/>
+      <w:r>
+        <w:rPr>
+          <w:rFonts w:ascii="Times New Roman" w:hAnsi="Times New Roman" w:cs="Times New Roman"/>
+          <w:sz w:val="24"/>
+          <w:szCs w:val="24"/>
+        </w:rPr>
+        <w:t>n.d.</w:t>
+      </w:r>
+      <w:proofErr w:type="spellEnd"/>
+      <w:r>
+        <w:rPr>
+          <w:rFonts w:ascii="Times New Roman" w:hAnsi="Times New Roman" w:cs="Times New Roman"/>
+          <w:sz w:val="24"/>
+          <w:szCs w:val="24"/>
+        </w:rPr>
+        <w:t>]</w:t>
       </w:r>
       <w:r>
         <w:rPr>
@@ -4603,17 +5318,48 @@
           <w:szCs w:val="24"/>
           <w:shd w:val="clear" w:color="auto" w:fill="FFFFFF"/>
         </w:rPr>
-        <w:t>Generally, sentiment classification methods can be categorized into three types: unsupervised [Turney, 2002], supervised [Pang et al., 2002], and semi-su</w:t>
-      </w:r>
-      <w:r>
-        <w:rPr>
-          <w:rFonts w:ascii="Times New Roman" w:hAnsi="Times New Roman" w:cs="Times New Roman"/>
-          <w:sz w:val="24"/>
-          <w:szCs w:val="24"/>
-          <w:shd w:val="clear" w:color="auto" w:fill="FFFFFF"/>
-        </w:rPr>
-        <w:t>pervised [Melville and Sindhwani</w:t>
-      </w:r>
+        <w:t>Generally, sentiment classification methods can be categorized into three types: unsupervised [</w:t>
+      </w:r>
+      <w:proofErr w:type="spellStart"/>
+      <w:r>
+        <w:rPr>
+          <w:rFonts w:ascii="Times New Roman" w:hAnsi="Times New Roman" w:cs="Times New Roman"/>
+          <w:sz w:val="24"/>
+          <w:szCs w:val="24"/>
+          <w:shd w:val="clear" w:color="auto" w:fill="FFFFFF"/>
+        </w:rPr>
+        <w:t>Turney</w:t>
+      </w:r>
+      <w:proofErr w:type="spellEnd"/>
+      <w:r>
+        <w:rPr>
+          <w:rFonts w:ascii="Times New Roman" w:hAnsi="Times New Roman" w:cs="Times New Roman"/>
+          <w:sz w:val="24"/>
+          <w:szCs w:val="24"/>
+          <w:shd w:val="clear" w:color="auto" w:fill="FFFFFF"/>
+        </w:rPr>
+        <w:t>, 2002], supervised [Pang et al., 2002], and semi-su</w:t>
+      </w:r>
+      <w:r>
+        <w:rPr>
+          <w:rFonts w:ascii="Times New Roman" w:hAnsi="Times New Roman" w:cs="Times New Roman"/>
+          <w:sz w:val="24"/>
+          <w:szCs w:val="24"/>
+          <w:shd w:val="clear" w:color="auto" w:fill="FFFFFF"/>
+        </w:rPr>
+        <w:t xml:space="preserve">pervised [Melville and </w:t>
+      </w:r>
+      <w:proofErr w:type="spellStart"/>
+      <w:r>
+        <w:rPr>
+          <w:rFonts w:ascii="Times New Roman" w:hAnsi="Times New Roman" w:cs="Times New Roman"/>
+          <w:sz w:val="24"/>
+          <w:szCs w:val="24"/>
+          <w:shd w:val="clear" w:color="auto" w:fill="FFFFFF"/>
+        </w:rPr>
+        <w:t>Sindhwani</w:t>
+      </w:r>
+      <w:proofErr w:type="spellEnd"/>
       <w:r>
         <w:rPr>
           <w:rFonts w:ascii="Times New Roman" w:hAnsi="Times New Roman" w:cs="Times New Roman"/>
@@ -4688,8 +5434,19 @@
           <w:szCs w:val="24"/>
           <w:shd w:val="clear" w:color="auto" w:fill="FFFFFF"/>
         </w:rPr>
-        <w:t>[Melville and Sindhwani</w:t>
-      </w:r>
+        <w:t xml:space="preserve">[Melville and </w:t>
+      </w:r>
+      <w:proofErr w:type="spellStart"/>
+      <w:r>
+        <w:rPr>
+          <w:rFonts w:ascii="Times New Roman" w:hAnsi="Times New Roman" w:cs="Times New Roman"/>
+          <w:sz w:val="24"/>
+          <w:szCs w:val="24"/>
+          <w:shd w:val="clear" w:color="auto" w:fill="FFFFFF"/>
+        </w:rPr>
+        <w:t>Sindhwani</w:t>
+      </w:r>
+      <w:proofErr w:type="spellEnd"/>
       <w:r>
         <w:rPr>
           <w:rFonts w:ascii="Times New Roman" w:hAnsi="Times New Roman" w:cs="Times New Roman"/>
@@ -4719,7 +5476,27 @@
           <w:szCs w:val="24"/>
           <w:shd w:val="clear" w:color="auto" w:fill="FFFFFF"/>
         </w:rPr>
-        <w:t>Another kind of semi-supervised methods for sentiment classification is to employ some bootstrap techniques, such as self-training [Yarowsky, 1995] and co-training [Blum and Mitchell, 1998]. Among them, co-training has been proven more effective than self-</w:t>
+        <w:t>Another kind of semi-supervised methods for sentiment classification is to employ some bootstrap techniques, such as self-training [</w:t>
+      </w:r>
+      <w:proofErr w:type="spellStart"/>
+      <w:r>
+        <w:rPr>
+          <w:rFonts w:ascii="Times New Roman" w:hAnsi="Times New Roman" w:cs="Times New Roman"/>
+          <w:sz w:val="24"/>
+          <w:szCs w:val="24"/>
+          <w:shd w:val="clear" w:color="auto" w:fill="FFFFFF"/>
+        </w:rPr>
+        <w:t>Yarowsky</w:t>
+      </w:r>
+      <w:proofErr w:type="spellEnd"/>
+      <w:r>
+        <w:rPr>
+          <w:rFonts w:ascii="Times New Roman" w:hAnsi="Times New Roman" w:cs="Times New Roman"/>
+          <w:sz w:val="24"/>
+          <w:szCs w:val="24"/>
+          <w:shd w:val="clear" w:color="auto" w:fill="FFFFFF"/>
+        </w:rPr>
+        <w:t>, 1995] and co-training [Blum and Mitchell, 1998]. Among them, co-training has been proven more effective than self-</w:t>
       </w:r>
       <w:r>
         <w:rPr>
@@ -4838,23 +5615,54 @@
         </w:rPr>
         <w:t xml:space="preserve">. This paper employs the co-training technique and generates different views from random feature subspaces. Among others, </w:t>
       </w:r>
-      <w:r>
-        <w:rPr>
-          <w:rFonts w:ascii="Times New Roman" w:hAnsi="Times New Roman" w:cs="Times New Roman"/>
-          <w:sz w:val="24"/>
-          <w:szCs w:val="24"/>
-          <w:shd w:val="clear" w:color="auto" w:fill="FFFFFF"/>
-        </w:rPr>
-        <w:t>Mine the Easy and Classify the Hard: Experiments with Automatic Sentiment Classification</w:t>
-      </w:r>
-      <w:r>
-        <w:rPr>
-          <w:rFonts w:ascii="Times New Roman" w:hAnsi="Times New Roman" w:cs="Times New Roman"/>
-          <w:sz w:val="24"/>
-          <w:szCs w:val="24"/>
-          <w:shd w:val="clear" w:color="auto" w:fill="FFFFFF"/>
-        </w:rPr>
-        <w:t xml:space="preserve"> integrated various methods, such as spectral clustering, active learning, transductive learning, and ensemble learning, in semi-supervised sentiment classification</w:t>
+      <w:proofErr w:type="gramStart"/>
+      <w:r>
+        <w:rPr>
+          <w:rFonts w:ascii="Times New Roman" w:hAnsi="Times New Roman" w:cs="Times New Roman"/>
+          <w:sz w:val="24"/>
+          <w:szCs w:val="24"/>
+          <w:shd w:val="clear" w:color="auto" w:fill="FFFFFF"/>
+        </w:rPr>
+        <w:t>Mine</w:t>
+      </w:r>
+      <w:proofErr w:type="gramEnd"/>
+      <w:r>
+        <w:rPr>
+          <w:rFonts w:ascii="Times New Roman" w:hAnsi="Times New Roman" w:cs="Times New Roman"/>
+          <w:sz w:val="24"/>
+          <w:szCs w:val="24"/>
+          <w:shd w:val="clear" w:color="auto" w:fill="FFFFFF"/>
+        </w:rPr>
+        <w:t xml:space="preserve"> the Easy and Classify the Hard: Experiments with Automatic Sentiment Classification</w:t>
+      </w:r>
+      <w:r>
+        <w:rPr>
+          <w:rFonts w:ascii="Times New Roman" w:hAnsi="Times New Roman" w:cs="Times New Roman"/>
+          <w:sz w:val="24"/>
+          <w:szCs w:val="24"/>
+          <w:shd w:val="clear" w:color="auto" w:fill="FFFFFF"/>
+        </w:rPr>
+        <w:t xml:space="preserve"> integrated various methods, such as spectral clustering, active learning, </w:t>
+      </w:r>
+      <w:proofErr w:type="spellStart"/>
+      <w:r>
+        <w:rPr>
+          <w:rFonts w:ascii="Times New Roman" w:hAnsi="Times New Roman" w:cs="Times New Roman"/>
+          <w:sz w:val="24"/>
+          <w:szCs w:val="24"/>
+          <w:shd w:val="clear" w:color="auto" w:fill="FFFFFF"/>
+        </w:rPr>
+        <w:t>transductive</w:t>
+      </w:r>
+      <w:proofErr w:type="spellEnd"/>
+      <w:r>
+        <w:rPr>
+          <w:rFonts w:ascii="Times New Roman" w:hAnsi="Times New Roman" w:cs="Times New Roman"/>
+          <w:sz w:val="24"/>
+          <w:szCs w:val="24"/>
+          <w:shd w:val="clear" w:color="auto" w:fill="FFFFFF"/>
+        </w:rPr>
+        <w:t xml:space="preserve"> learning, and ensemble learning, in semi-supervised sentiment classification</w:t>
       </w:r>
       <w:r>
         <w:rPr>
@@ -4865,14 +5673,25 @@
         </w:rPr>
         <w:t xml:space="preserve"> [</w:t>
       </w:r>
-      <w:r>
-        <w:rPr>
-          <w:rFonts w:ascii="Times New Roman" w:hAnsi="Times New Roman" w:cs="Times New Roman"/>
-          <w:sz w:val="24"/>
-          <w:szCs w:val="24"/>
-          <w:shd w:val="clear" w:color="auto" w:fill="FFFFFF"/>
-        </w:rPr>
-        <w:t>Dasgupta and Ng, 2009</w:t>
+      <w:proofErr w:type="spellStart"/>
+      <w:r>
+        <w:rPr>
+          <w:rFonts w:ascii="Times New Roman" w:hAnsi="Times New Roman" w:cs="Times New Roman"/>
+          <w:sz w:val="24"/>
+          <w:szCs w:val="24"/>
+          <w:shd w:val="clear" w:color="auto" w:fill="FFFFFF"/>
+        </w:rPr>
+        <w:t>Dasgupta</w:t>
+      </w:r>
+      <w:proofErr w:type="spellEnd"/>
+      <w:r>
+        <w:rPr>
+          <w:rFonts w:ascii="Times New Roman" w:hAnsi="Times New Roman" w:cs="Times New Roman"/>
+          <w:sz w:val="24"/>
+          <w:szCs w:val="24"/>
+          <w:shd w:val="clear" w:color="auto" w:fill="FFFFFF"/>
+        </w:rPr>
+        <w:t xml:space="preserve"> and Ng, 2009</w:t>
       </w:r>
       <w:r>
         <w:rPr>
@@ -5033,15 +5852,51 @@
           <w:sz w:val="24"/>
           <w:szCs w:val="24"/>
         </w:rPr>
-        <w:t xml:space="preserve"> subspace generation [Balcan and Blum</w:t>
-      </w:r>
-      <w:r>
-        <w:rPr>
-          <w:rFonts w:ascii="Times New Roman" w:hAnsi="Times New Roman" w:cs="Times New Roman"/>
-          <w:sz w:val="24"/>
-          <w:szCs w:val="24"/>
-        </w:rPr>
-        <w:t>, n.d.].</w:t>
+        <w:t xml:space="preserve"> subspace generation [</w:t>
+      </w:r>
+      <w:proofErr w:type="spellStart"/>
+      <w:r>
+        <w:rPr>
+          <w:rFonts w:ascii="Times New Roman" w:hAnsi="Times New Roman" w:cs="Times New Roman"/>
+          <w:sz w:val="24"/>
+          <w:szCs w:val="24"/>
+        </w:rPr>
+        <w:t>Balcan</w:t>
+      </w:r>
+      <w:proofErr w:type="spellEnd"/>
+      <w:r>
+        <w:rPr>
+          <w:rFonts w:ascii="Times New Roman" w:hAnsi="Times New Roman" w:cs="Times New Roman"/>
+          <w:sz w:val="24"/>
+          <w:szCs w:val="24"/>
+        </w:rPr>
+        <w:t xml:space="preserve"> and Blum</w:t>
+      </w:r>
+      <w:r>
+        <w:rPr>
+          <w:rFonts w:ascii="Times New Roman" w:hAnsi="Times New Roman" w:cs="Times New Roman"/>
+          <w:sz w:val="24"/>
+          <w:szCs w:val="24"/>
+        </w:rPr>
+        <w:t xml:space="preserve">, </w:t>
+      </w:r>
+      <w:proofErr w:type="spellStart"/>
+      <w:r>
+        <w:rPr>
+          <w:rFonts w:ascii="Times New Roman" w:hAnsi="Times New Roman" w:cs="Times New Roman"/>
+          <w:sz w:val="24"/>
+          <w:szCs w:val="24"/>
+        </w:rPr>
+        <w:t>n.d.</w:t>
+      </w:r>
+      <w:proofErr w:type="spellEnd"/>
+      <w:r>
+        <w:rPr>
+          <w:rFonts w:ascii="Times New Roman" w:hAnsi="Times New Roman" w:cs="Times New Roman"/>
+          <w:sz w:val="24"/>
+          <w:szCs w:val="24"/>
+        </w:rPr>
+        <w:t>].</w:t>
       </w:r>
     </w:p>
     <w:p>
@@ -5577,7 +6432,43 @@
           <w:sz w:val="24"/>
           <w:szCs w:val="24"/>
         </w:rPr>
-        <w:t>In the Training phase there is a Learning Module. The learning module input consists of a file that contains lists of words that is deemed as Inappropriate. The learning module evaluates the Inappropriateness with basis of its polarity value in the Sentiment Corpus (which will be implemented via SentiWordnet) and the polarity of the definition of the word, in which it will be extracted via WordNet wi</w:t>
+        <w:t xml:space="preserve">In the Training phase there is a Learning Module. The learning module input consists of a file that contains lists of words that is deemed as Inappropriate. The learning module evaluates the Inappropriateness with basis of its polarity value in the Sentiment Corpus (which will be implemented via </w:t>
+      </w:r>
+      <w:proofErr w:type="spellStart"/>
+      <w:r>
+        <w:rPr>
+          <w:rFonts w:ascii="Times New Roman" w:hAnsi="Times New Roman" w:cs="Times New Roman"/>
+          <w:sz w:val="24"/>
+          <w:szCs w:val="24"/>
+        </w:rPr>
+        <w:t>SentiWordnet</w:t>
+      </w:r>
+      <w:proofErr w:type="spellEnd"/>
+      <w:r>
+        <w:rPr>
+          <w:rFonts w:ascii="Times New Roman" w:hAnsi="Times New Roman" w:cs="Times New Roman"/>
+          <w:sz w:val="24"/>
+          <w:szCs w:val="24"/>
+        </w:rPr>
+        <w:t xml:space="preserve">) and the polarity of the definition of the word, in which it will be extracted via </w:t>
+      </w:r>
+      <w:proofErr w:type="spellStart"/>
+      <w:r>
+        <w:rPr>
+          <w:rFonts w:ascii="Times New Roman" w:hAnsi="Times New Roman" w:cs="Times New Roman"/>
+          <w:sz w:val="24"/>
+          <w:szCs w:val="24"/>
+        </w:rPr>
+        <w:t>WordNet</w:t>
+      </w:r>
+      <w:proofErr w:type="spellEnd"/>
+      <w:r>
+        <w:rPr>
+          <w:rFonts w:ascii="Times New Roman" w:hAnsi="Times New Roman" w:cs="Times New Roman"/>
+          <w:sz w:val="24"/>
+          <w:szCs w:val="24"/>
+        </w:rPr>
+        <w:t xml:space="preserve"> wi</w:t>
       </w:r>
       <w:r>
         <w:rPr>
@@ -5617,7 +6508,61 @@
           <w:sz w:val="24"/>
           <w:szCs w:val="24"/>
         </w:rPr>
-        <w:t>at made the input inappropriate, and will be collected to the inappropriate expression features knowledge base. The synset resampling gets the synsets of the word and will undergo to the phases undergone by the original word. The training module repeats this per word in the collection until all are evaluated and there are no more synsets to be resampled.</w:t>
+        <w:t xml:space="preserve">at made the input inappropriate, and will be collected to the inappropriate expression features knowledge base. The </w:t>
+      </w:r>
+      <w:proofErr w:type="spellStart"/>
+      <w:r>
+        <w:rPr>
+          <w:rFonts w:ascii="Times New Roman" w:hAnsi="Times New Roman" w:cs="Times New Roman"/>
+          <w:sz w:val="24"/>
+          <w:szCs w:val="24"/>
+        </w:rPr>
+        <w:t>synset</w:t>
+      </w:r>
+      <w:proofErr w:type="spellEnd"/>
+      <w:r>
+        <w:rPr>
+          <w:rFonts w:ascii="Times New Roman" w:hAnsi="Times New Roman" w:cs="Times New Roman"/>
+          <w:sz w:val="24"/>
+          <w:szCs w:val="24"/>
+        </w:rPr>
+        <w:t xml:space="preserve"> resampling gets the </w:t>
+      </w:r>
+      <w:proofErr w:type="spellStart"/>
+      <w:r>
+        <w:rPr>
+          <w:rFonts w:ascii="Times New Roman" w:hAnsi="Times New Roman" w:cs="Times New Roman"/>
+          <w:sz w:val="24"/>
+          <w:szCs w:val="24"/>
+        </w:rPr>
+        <w:t>synsets</w:t>
+      </w:r>
+      <w:proofErr w:type="spellEnd"/>
+      <w:r>
+        <w:rPr>
+          <w:rFonts w:ascii="Times New Roman" w:hAnsi="Times New Roman" w:cs="Times New Roman"/>
+          <w:sz w:val="24"/>
+          <w:szCs w:val="24"/>
+        </w:rPr>
+        <w:t xml:space="preserve"> of the word and will undergo to the phases undergone by the original word. The training module repeats this per word in the collection until all are evaluated and there are no more </w:t>
+      </w:r>
+      <w:proofErr w:type="spellStart"/>
+      <w:r>
+        <w:rPr>
+          <w:rFonts w:ascii="Times New Roman" w:hAnsi="Times New Roman" w:cs="Times New Roman"/>
+          <w:sz w:val="24"/>
+          <w:szCs w:val="24"/>
+        </w:rPr>
+        <w:t>synsets</w:t>
+      </w:r>
+      <w:proofErr w:type="spellEnd"/>
+      <w:r>
+        <w:rPr>
+          <w:rFonts w:ascii="Times New Roman" w:hAnsi="Times New Roman" w:cs="Times New Roman"/>
+          <w:sz w:val="24"/>
+          <w:szCs w:val="24"/>
+        </w:rPr>
+        <w:t xml:space="preserve"> to be resampled.</w:t>
       </w:r>
     </w:p>
     <w:p>
@@ -5702,7 +6647,25 @@
           <w:sz w:val="24"/>
           <w:szCs w:val="24"/>
         </w:rPr>
-        <w:t xml:space="preserve"> If the analyzer determines the sentence has an inappropriate sense, then, the sentence will be scored by a polarity analyzer, which is based on naïve bayes model. </w:t>
+        <w:t xml:space="preserve"> If the analyzer determines the sentence has an inappropriate sense, then, the sentence will be scored by a polarity analyzer, which is based on naïve </w:t>
+      </w:r>
+      <w:proofErr w:type="spellStart"/>
+      <w:r>
+        <w:rPr>
+          <w:rFonts w:ascii="Times New Roman" w:hAnsi="Times New Roman" w:cs="Times New Roman"/>
+          <w:sz w:val="24"/>
+          <w:szCs w:val="24"/>
+        </w:rPr>
+        <w:t>bayes</w:t>
+      </w:r>
+      <w:proofErr w:type="spellEnd"/>
+      <w:r>
+        <w:rPr>
+          <w:rFonts w:ascii="Times New Roman" w:hAnsi="Times New Roman" w:cs="Times New Roman"/>
+          <w:sz w:val="24"/>
+          <w:szCs w:val="24"/>
+        </w:rPr>
+        <w:t xml:space="preserve"> model. </w:t>
       </w:r>
       <w:r>
         <w:rPr>
@@ -5843,7 +6806,25 @@
           <w:sz w:val="24"/>
           <w:szCs w:val="24"/>
         </w:rPr>
-        <w:t>, youtube.com comments, reddit textual posts and 4chan textual posts</w:t>
+        <w:t xml:space="preserve">, youtube.com comments, </w:t>
+      </w:r>
+      <w:proofErr w:type="spellStart"/>
+      <w:r>
+        <w:rPr>
+          <w:rFonts w:ascii="Times New Roman" w:hAnsi="Times New Roman" w:cs="Times New Roman"/>
+          <w:sz w:val="24"/>
+          <w:szCs w:val="24"/>
+        </w:rPr>
+        <w:t>reddit</w:t>
+      </w:r>
+      <w:proofErr w:type="spellEnd"/>
+      <w:r>
+        <w:rPr>
+          <w:rFonts w:ascii="Times New Roman" w:hAnsi="Times New Roman" w:cs="Times New Roman"/>
+          <w:sz w:val="24"/>
+          <w:szCs w:val="24"/>
+        </w:rPr>
+        <w:t xml:space="preserve"> textual posts and 4chan textual posts</w:t>
       </w:r>
       <w:r>
         <w:rPr>
@@ -5930,83 +6911,51 @@
           <w:sz w:val="24"/>
           <w:szCs w:val="24"/>
         </w:rPr>
-        <w:t xml:space="preserve">The researchers </w:t>
-      </w:r>
-      <w:r>
-        <w:rPr>
-          <w:rFonts w:ascii="Times New Roman" w:hAnsi="Times New Roman" w:cs="Times New Roman"/>
-          <w:sz w:val="24"/>
-          <w:szCs w:val="24"/>
-        </w:rPr>
-        <w:t xml:space="preserve">will gather </w:t>
-      </w:r>
-      <w:r>
-        <w:rPr>
-          <w:rFonts w:ascii="Times New Roman" w:hAnsi="Times New Roman" w:cs="Times New Roman"/>
-          <w:sz w:val="24"/>
-          <w:szCs w:val="24"/>
-        </w:rPr>
-        <w:t>inappropriate expressions on different websites like 9gag, youtu</w:t>
-      </w:r>
-      <w:r>
-        <w:rPr>
-          <w:rFonts w:ascii="Times New Roman" w:hAnsi="Times New Roman" w:cs="Times New Roman"/>
-          <w:sz w:val="24"/>
-          <w:szCs w:val="24"/>
-        </w:rPr>
-        <w:t xml:space="preserve">be, reddit and 4chan. The said inappropriate expressions will be place on a document and will serve as the input to the system. The system will evaluate each sentence and determine whether it is appropriate or inappropriate. </w:t>
-      </w:r>
-      <w:r>
-        <w:rPr>
-          <w:rFonts w:ascii="Times New Roman" w:hAnsi="Times New Roman" w:cs="Times New Roman"/>
-          <w:sz w:val="24"/>
-          <w:szCs w:val="24"/>
-        </w:rPr>
-        <w:t>The system’s</w:t>
-      </w:r>
-      <w:r>
-        <w:rPr>
-          <w:rFonts w:ascii="Times New Roman" w:hAnsi="Times New Roman" w:cs="Times New Roman"/>
-          <w:sz w:val="24"/>
-          <w:szCs w:val="24"/>
-        </w:rPr>
-        <w:t xml:space="preserve"> evaluation will be compared to the experts’ evaluation using the experiment paper to measure the system</w:t>
-      </w:r>
-      <w:r>
-        <w:rPr>
-          <w:rFonts w:ascii="Times New Roman" w:hAnsi="Times New Roman" w:cs="Times New Roman"/>
-          <w:sz w:val="24"/>
-          <w:szCs w:val="24"/>
-        </w:rPr>
-        <w:t>’s</w:t>
-      </w:r>
-      <w:r>
-        <w:rPr>
-          <w:rFonts w:ascii="Times New Roman" w:hAnsi="Times New Roman" w:cs="Times New Roman"/>
-          <w:sz w:val="24"/>
-          <w:szCs w:val="24"/>
-        </w:rPr>
-        <w:t xml:space="preserve"> accuracy.</w:t>
-      </w:r>
-    </w:p>
-    <w:p>
-      <w:pPr>
-        <w:spacing w:line="480" w:lineRule="auto"/>
-        <w:jc w:val="both"/>
-        <w:rPr>
-          <w:rFonts w:ascii="Times New Roman" w:hAnsi="Times New Roman" w:cs="Times New Roman"/>
-          <w:sz w:val="24"/>
-          <w:szCs w:val="24"/>
-        </w:rPr>
-      </w:pPr>
-      <w:r>
-        <w:rPr>
-          <w:rFonts w:ascii="Times New Roman" w:hAnsi="Times New Roman" w:cs="Times New Roman"/>
-          <w:sz w:val="24"/>
-          <w:szCs w:val="24"/>
-        </w:rPr>
-        <w:tab/>
-        <w:t>Those experts who will evaluate the inappropriate expressions are from different fields such as News editors, Social Science Experts and Linguistics Experts. News Editors have been responsible in managing the textual content from newspapers they published and one of their tasks to control the content of the writer’s literary works, which is to avoid grammatical errors, plagiarisms, and overly satire content. Social Science experts has been responsible in studying the culture, norm, and behavior. Since the system models a profane behavior of humans (in lingual sense), they are included to evaluate the model. Linguists has been studying the language models, that is why they are included to evaluate the lingual model that the researchers will develop, to help the researchers further study about inappropriate expressions.</w:t>
+        <w:t xml:space="preserve">The </w:t>
+      </w:r>
+      <w:r>
+        <w:rPr>
+          <w:rFonts w:ascii="Times New Roman" w:hAnsi="Times New Roman" w:cs="Times New Roman"/>
+          <w:sz w:val="24"/>
+          <w:szCs w:val="24"/>
+        </w:rPr>
+        <w:t xml:space="preserve">subjects which are used in the testing in the model are 9gag, </w:t>
+      </w:r>
+      <w:proofErr w:type="spellStart"/>
+      <w:r>
+        <w:rPr>
+          <w:rFonts w:ascii="Times New Roman" w:hAnsi="Times New Roman" w:cs="Times New Roman"/>
+          <w:sz w:val="24"/>
+          <w:szCs w:val="24"/>
+        </w:rPr>
+        <w:t>youtube</w:t>
+      </w:r>
+      <w:proofErr w:type="spellEnd"/>
+      <w:r>
+        <w:rPr>
+          <w:rFonts w:ascii="Times New Roman" w:hAnsi="Times New Roman" w:cs="Times New Roman"/>
+          <w:sz w:val="24"/>
+          <w:szCs w:val="24"/>
+        </w:rPr>
+        <w:t xml:space="preserve">, </w:t>
+      </w:r>
+      <w:proofErr w:type="spellStart"/>
+      <w:r>
+        <w:rPr>
+          <w:rFonts w:ascii="Times New Roman" w:hAnsi="Times New Roman" w:cs="Times New Roman"/>
+          <w:sz w:val="24"/>
+          <w:szCs w:val="24"/>
+        </w:rPr>
+        <w:t>reddit</w:t>
+      </w:r>
+      <w:proofErr w:type="spellEnd"/>
+      <w:r>
+        <w:rPr>
+          <w:rFonts w:ascii="Times New Roman" w:hAnsi="Times New Roman" w:cs="Times New Roman"/>
+          <w:sz w:val="24"/>
+          <w:szCs w:val="24"/>
+        </w:rPr>
+        <w:t>, and 4chan. &lt;insert reason why they are used in the experimentation&gt;</w:t>
       </w:r>
     </w:p>
     <w:p>
@@ -6090,32 +7039,95 @@
           <w:sz w:val="24"/>
           <w:szCs w:val="24"/>
         </w:rPr>
-        <w:t xml:space="preserve"> tools that will be use in developing the system are</w:t>
-      </w:r>
-      <w:r>
-        <w:rPr>
-          <w:rFonts w:ascii="Times New Roman" w:hAnsi="Times New Roman" w:cs="Times New Roman"/>
-          <w:sz w:val="24"/>
-          <w:szCs w:val="24"/>
-        </w:rPr>
-        <w:t xml:space="preserve"> WordNet, </w:t>
-      </w:r>
-      <w:r>
-        <w:rPr>
-          <w:rFonts w:ascii="Times New Roman" w:hAnsi="Times New Roman" w:cs="Times New Roman"/>
-          <w:sz w:val="24"/>
-          <w:szCs w:val="24"/>
-        </w:rPr>
-        <w:lastRenderedPageBreak/>
-        <w:t xml:space="preserve">SentiWordNet, and Stanford Part-of-Speech Tagger. </w:t>
-      </w:r>
-      <w:r>
-        <w:rPr>
-          <w:rFonts w:ascii="Times New Roman" w:hAnsi="Times New Roman" w:cs="Times New Roman"/>
-          <w:sz w:val="24"/>
-          <w:szCs w:val="24"/>
-        </w:rPr>
-        <w:t xml:space="preserve">This tools will serves as the dictionary and will be use in the pre-processing phase of the system. </w:t>
+        <w:t xml:space="preserve"> tools that will be </w:t>
+      </w:r>
+      <w:proofErr w:type="spellStart"/>
+      <w:r>
+        <w:rPr>
+          <w:rFonts w:ascii="Times New Roman" w:hAnsi="Times New Roman" w:cs="Times New Roman"/>
+          <w:sz w:val="24"/>
+          <w:szCs w:val="24"/>
+        </w:rPr>
+        <w:t>use</w:t>
+      </w:r>
+      <w:proofErr w:type="spellEnd"/>
+      <w:r>
+        <w:rPr>
+          <w:rFonts w:ascii="Times New Roman" w:hAnsi="Times New Roman" w:cs="Times New Roman"/>
+          <w:sz w:val="24"/>
+          <w:szCs w:val="24"/>
+        </w:rPr>
+        <w:t xml:space="preserve"> in developing the system are</w:t>
+      </w:r>
+      <w:r>
+        <w:rPr>
+          <w:rFonts w:ascii="Times New Roman" w:hAnsi="Times New Roman" w:cs="Times New Roman"/>
+          <w:sz w:val="24"/>
+          <w:szCs w:val="24"/>
+        </w:rPr>
+        <w:t xml:space="preserve"> </w:t>
+      </w:r>
+      <w:proofErr w:type="spellStart"/>
+      <w:r>
+        <w:rPr>
+          <w:rFonts w:ascii="Times New Roman" w:hAnsi="Times New Roman" w:cs="Times New Roman"/>
+          <w:sz w:val="24"/>
+          <w:szCs w:val="24"/>
+        </w:rPr>
+        <w:t>WordNet</w:t>
+      </w:r>
+      <w:proofErr w:type="spellEnd"/>
+      <w:r>
+        <w:rPr>
+          <w:rFonts w:ascii="Times New Roman" w:hAnsi="Times New Roman" w:cs="Times New Roman"/>
+          <w:sz w:val="24"/>
+          <w:szCs w:val="24"/>
+        </w:rPr>
+        <w:t xml:space="preserve">, </w:t>
+      </w:r>
+      <w:proofErr w:type="spellStart"/>
+      <w:r>
+        <w:rPr>
+          <w:rFonts w:ascii="Times New Roman" w:hAnsi="Times New Roman" w:cs="Times New Roman"/>
+          <w:sz w:val="24"/>
+          <w:szCs w:val="24"/>
+        </w:rPr>
+        <w:t>SentiWordNet</w:t>
+      </w:r>
+      <w:proofErr w:type="spellEnd"/>
+      <w:r>
+        <w:rPr>
+          <w:rFonts w:ascii="Times New Roman" w:hAnsi="Times New Roman" w:cs="Times New Roman"/>
+          <w:sz w:val="24"/>
+          <w:szCs w:val="24"/>
+        </w:rPr>
+        <w:t xml:space="preserve">, and Stanford Part-of-Speech Tagger. </w:t>
+      </w:r>
+      <w:r>
+        <w:rPr>
+          <w:rFonts w:ascii="Times New Roman" w:hAnsi="Times New Roman" w:cs="Times New Roman"/>
+          <w:sz w:val="24"/>
+          <w:szCs w:val="24"/>
+        </w:rPr>
+        <w:t xml:space="preserve">This tools will serves as the dictionary and will be </w:t>
+      </w:r>
+      <w:proofErr w:type="spellStart"/>
+      <w:r>
+        <w:rPr>
+          <w:rFonts w:ascii="Times New Roman" w:hAnsi="Times New Roman" w:cs="Times New Roman"/>
+          <w:sz w:val="24"/>
+          <w:szCs w:val="24"/>
+        </w:rPr>
+        <w:t>use</w:t>
+      </w:r>
+      <w:proofErr w:type="spellEnd"/>
+      <w:r>
+        <w:rPr>
+          <w:rFonts w:ascii="Times New Roman" w:hAnsi="Times New Roman" w:cs="Times New Roman"/>
+          <w:sz w:val="24"/>
+          <w:szCs w:val="24"/>
+        </w:rPr>
+        <w:t xml:space="preserve"> in the pre-processing phase of the system. </w:t>
       </w:r>
       <w:r>
         <w:rPr>
@@ -6229,92 +7241,234 @@
         <w:spacing w:line="480" w:lineRule="auto"/>
         <w:jc w:val="both"/>
         <w:rPr>
+          <w:rStyle w:val="SubtleEmphasis"/>
+          <w:rFonts w:ascii="Times New Roman" w:hAnsi="Times New Roman" w:cs="Times New Roman"/>
+          <w:i w:val="0"/>
+          <w:color w:val="000000" w:themeColor="text1"/>
+          <w:sz w:val="24"/>
+          <w:szCs w:val="24"/>
+        </w:rPr>
+      </w:pPr>
+      <w:r>
+        <w:rPr>
           <w:rFonts w:ascii="Times New Roman" w:hAnsi="Times New Roman" w:cs="Times New Roman"/>
           <w:b/>
           <w:sz w:val="24"/>
           <w:szCs w:val="24"/>
         </w:rPr>
-      </w:pPr>
-      <w:r>
-        <w:rPr>
-          <w:rFonts w:ascii="Times New Roman" w:hAnsi="Times New Roman" w:cs="Times New Roman"/>
-          <w:b/>
-          <w:sz w:val="24"/>
-          <w:szCs w:val="24"/>
-        </w:rPr>
         <w:tab/>
       </w:r>
       <w:r>
         <w:rPr>
-          <w:rFonts w:ascii="Times New Roman" w:hAnsi="Times New Roman" w:cs="Times New Roman"/>
-          <w:sz w:val="24"/>
-          <w:szCs w:val="24"/>
-        </w:rPr>
-        <w:t xml:space="preserve">The researchers will </w:t>
-      </w:r>
-      <w:r>
-        <w:rPr>
-          <w:rFonts w:ascii="Times New Roman" w:hAnsi="Times New Roman" w:cs="Times New Roman"/>
-          <w:sz w:val="24"/>
-          <w:szCs w:val="24"/>
-        </w:rPr>
-        <w:t>compile the test documents in a text file</w:t>
-      </w:r>
-      <w:r>
-        <w:rPr>
-          <w:rFonts w:ascii="Times New Roman" w:hAnsi="Times New Roman" w:cs="Times New Roman"/>
-          <w:sz w:val="24"/>
-          <w:szCs w:val="24"/>
-        </w:rPr>
-        <w:t xml:space="preserve">. </w:t>
-      </w:r>
-      <w:r>
-        <w:rPr>
-          <w:rFonts w:ascii="Times New Roman" w:hAnsi="Times New Roman" w:cs="Times New Roman"/>
-          <w:sz w:val="24"/>
-          <w:szCs w:val="24"/>
-        </w:rPr>
-        <w:t xml:space="preserve">The samples will be chosen must at least have a candidate Inappropriate Expression to ensure credibility. The test data will come from an </w:t>
-      </w:r>
-      <w:r>
-        <w:rPr>
-          <w:rFonts w:ascii="Times New Roman" w:hAnsi="Times New Roman" w:cs="Times New Roman"/>
-          <w:sz w:val="24"/>
-          <w:szCs w:val="24"/>
-        </w:rPr>
-        <w:t>online source.</w:t>
-      </w:r>
-      <w:r>
-        <w:rPr>
-          <w:rFonts w:ascii="Times New Roman" w:hAnsi="Times New Roman" w:cs="Times New Roman"/>
-          <w:sz w:val="24"/>
-          <w:szCs w:val="24"/>
-        </w:rPr>
-        <w:t xml:space="preserve"> The experimentation of inappropriateness will be based on the context in the sentence-level.</w:t>
-      </w:r>
-      <w:r>
-        <w:rPr>
-          <w:rFonts w:ascii="Times New Roman" w:hAnsi="Times New Roman" w:cs="Times New Roman"/>
+          <w:rStyle w:val="SubtleEmphasis"/>
+          <w:rFonts w:ascii="Times New Roman" w:hAnsi="Times New Roman" w:cs="Times New Roman"/>
+          <w:i w:val="0"/>
+          <w:color w:val="000000" w:themeColor="text1"/>
+          <w:sz w:val="24"/>
+          <w:szCs w:val="24"/>
+        </w:rPr>
+        <w:t xml:space="preserve">The data gathered by the researchers will come from the results in </w:t>
+      </w:r>
+      <w:r>
+        <w:rPr>
+          <w:rStyle w:val="SubtleEmphasis"/>
+          <w:rFonts w:ascii="Times New Roman" w:hAnsi="Times New Roman" w:cs="Times New Roman"/>
+          <w:i w:val="0"/>
+          <w:color w:val="000000" w:themeColor="text1"/>
+          <w:sz w:val="24"/>
+          <w:szCs w:val="24"/>
+        </w:rPr>
+        <w:t>the experiments performed. The experimentation of the model will be done by testing the performance in the recognition of Inappropriate Expressions and Appropriate Expressions.</w:t>
+      </w:r>
+      <w:r>
+        <w:rPr>
+          <w:rStyle w:val="SubtleEmphasis"/>
+          <w:rFonts w:ascii="Times New Roman" w:hAnsi="Times New Roman" w:cs="Times New Roman"/>
+          <w:i w:val="0"/>
+          <w:color w:val="000000" w:themeColor="text1"/>
           <w:sz w:val="24"/>
           <w:szCs w:val="24"/>
         </w:rPr>
         <w:t xml:space="preserve"> </w:t>
       </w:r>
-      <w:r>
-        <w:rPr>
-          <w:rFonts w:ascii="Times New Roman" w:hAnsi="Times New Roman" w:cs="Times New Roman"/>
-          <w:sz w:val="24"/>
-          <w:szCs w:val="24"/>
-        </w:rPr>
-        <w:t xml:space="preserve">The experiment paper will be filled up </w:t>
-      </w:r>
-      <w:r>
-        <w:rPr>
-          <w:rFonts w:ascii="Times New Roman" w:hAnsi="Times New Roman" w:cs="Times New Roman"/>
-          <w:sz w:val="24"/>
-          <w:szCs w:val="24"/>
-        </w:rPr>
-        <w:t>based on the system’s output and the experts’ output.</w:t>
+    </w:p>
+    <w:p>
+      <w:pPr>
+        <w:ind w:firstLine="720"/>
+        <w:jc w:val="both"/>
+        <w:rPr>
+          <w:rStyle w:val="SubtleEmphasis"/>
+          <w:rFonts w:ascii="Times New Roman" w:hAnsi="Times New Roman" w:cs="Times New Roman"/>
+          <w:i w:val="0"/>
+          <w:color w:val="000000" w:themeColor="text1"/>
+          <w:sz w:val="24"/>
+          <w:szCs w:val="24"/>
+        </w:rPr>
+      </w:pPr>
+      <w:r>
+        <w:rPr>
+          <w:rStyle w:val="SubtleEmphasis"/>
+          <w:rFonts w:ascii="Times New Roman" w:hAnsi="Times New Roman" w:cs="Times New Roman"/>
+          <w:i w:val="0"/>
+          <w:color w:val="000000" w:themeColor="text1"/>
+          <w:sz w:val="24"/>
+          <w:szCs w:val="24"/>
+        </w:rPr>
+        <w:t>There are two</w:t>
+      </w:r>
+      <w:r>
+        <w:rPr>
+          <w:rStyle w:val="SubtleEmphasis"/>
+          <w:rFonts w:ascii="Times New Roman" w:hAnsi="Times New Roman" w:cs="Times New Roman"/>
+          <w:i w:val="0"/>
+          <w:color w:val="000000" w:themeColor="text1"/>
+          <w:sz w:val="24"/>
+          <w:szCs w:val="24"/>
+        </w:rPr>
+        <w:t xml:space="preserve"> experiments performed in each leaves: </w:t>
+      </w:r>
+    </w:p>
+    <w:p>
+      <w:pPr>
+        <w:spacing w:line="480" w:lineRule="auto"/>
+        <w:ind w:firstLine="720"/>
+        <w:contextualSpacing/>
+        <w:jc w:val="both"/>
+        <w:rPr>
+          <w:rStyle w:val="SubtleEmphasis"/>
+          <w:rFonts w:ascii="Times New Roman" w:hAnsi="Times New Roman" w:cs="Times New Roman"/>
+          <w:i w:val="0"/>
+          <w:color w:val="000000" w:themeColor="text1"/>
+          <w:sz w:val="24"/>
+          <w:szCs w:val="24"/>
+        </w:rPr>
+      </w:pPr>
+      <w:r>
+        <w:rPr>
+          <w:rStyle w:val="SubtleEmphasis"/>
+          <w:rFonts w:ascii="Times New Roman" w:hAnsi="Times New Roman" w:cs="Times New Roman"/>
+          <w:i w:val="0"/>
+          <w:color w:val="000000" w:themeColor="text1"/>
+          <w:sz w:val="24"/>
+          <w:szCs w:val="24"/>
+        </w:rPr>
+        <w:t>1) T</w:t>
+      </w:r>
+      <w:r>
+        <w:rPr>
+          <w:rStyle w:val="SubtleEmphasis"/>
+          <w:rFonts w:ascii="Times New Roman" w:hAnsi="Times New Roman" w:cs="Times New Roman"/>
+          <w:i w:val="0"/>
+          <w:color w:val="000000" w:themeColor="text1"/>
+          <w:sz w:val="24"/>
+          <w:szCs w:val="24"/>
+        </w:rPr>
+        <w:t>esting for the Accuracy</w:t>
+      </w:r>
+      <w:r>
+        <w:rPr>
+          <w:rStyle w:val="SubtleEmphasis"/>
+          <w:rFonts w:ascii="Times New Roman" w:hAnsi="Times New Roman" w:cs="Times New Roman"/>
+          <w:i w:val="0"/>
+          <w:color w:val="000000" w:themeColor="text1"/>
+          <w:sz w:val="24"/>
+          <w:szCs w:val="24"/>
+        </w:rPr>
+        <w:t xml:space="preserve"> </w:t>
+      </w:r>
+      <w:r>
+        <w:rPr>
+          <w:rStyle w:val="SubtleEmphasis"/>
+          <w:rFonts w:ascii="Times New Roman" w:hAnsi="Times New Roman" w:cs="Times New Roman"/>
+          <w:i w:val="0"/>
+          <w:color w:val="000000" w:themeColor="text1"/>
+          <w:sz w:val="24"/>
+          <w:szCs w:val="24"/>
+        </w:rPr>
+        <w:t>– This experiment will be done by providing documents with inappropriate expressions in the model and testing it if it recognizes them.</w:t>
+      </w:r>
+    </w:p>
+    <w:p>
+      <w:pPr>
+        <w:spacing w:line="480" w:lineRule="auto"/>
+        <w:ind w:firstLine="720"/>
+        <w:contextualSpacing/>
+        <w:jc w:val="both"/>
+        <w:rPr>
+          <w:rStyle w:val="SubtleEmphasis"/>
+          <w:rFonts w:ascii="Times New Roman" w:hAnsi="Times New Roman" w:cs="Times New Roman"/>
+          <w:i w:val="0"/>
+          <w:color w:val="000000" w:themeColor="text1"/>
+          <w:sz w:val="24"/>
+          <w:szCs w:val="24"/>
+        </w:rPr>
+      </w:pPr>
+      <w:r>
+        <w:rPr>
+          <w:rStyle w:val="SubtleEmphasis"/>
+          <w:rFonts w:ascii="Times New Roman" w:hAnsi="Times New Roman" w:cs="Times New Roman"/>
+          <w:i w:val="0"/>
+          <w:color w:val="000000" w:themeColor="text1"/>
+          <w:sz w:val="24"/>
+          <w:szCs w:val="24"/>
+        </w:rPr>
+        <w:lastRenderedPageBreak/>
+        <w:t>2) T</w:t>
+      </w:r>
+      <w:r>
+        <w:rPr>
+          <w:rStyle w:val="SubtleEmphasis"/>
+          <w:rFonts w:ascii="Times New Roman" w:hAnsi="Times New Roman" w:cs="Times New Roman"/>
+          <w:i w:val="0"/>
+          <w:color w:val="000000" w:themeColor="text1"/>
+          <w:sz w:val="24"/>
+          <w:szCs w:val="24"/>
+        </w:rPr>
+        <w:t>esting for the Specificity</w:t>
+      </w:r>
+      <w:r>
+        <w:rPr>
+          <w:rStyle w:val="SubtleEmphasis"/>
+          <w:rFonts w:ascii="Times New Roman" w:hAnsi="Times New Roman" w:cs="Times New Roman"/>
+          <w:i w:val="0"/>
+          <w:color w:val="000000" w:themeColor="text1"/>
+          <w:sz w:val="24"/>
+          <w:szCs w:val="24"/>
+        </w:rPr>
+        <w:t xml:space="preserve"> -</w:t>
+      </w:r>
+      <w:r>
+        <w:rPr>
+          <w:rStyle w:val="SubtleEmphasis"/>
+          <w:rFonts w:ascii="Times New Roman" w:hAnsi="Times New Roman" w:cs="Times New Roman"/>
+          <w:i w:val="0"/>
+          <w:color w:val="000000" w:themeColor="text1"/>
+          <w:sz w:val="24"/>
+          <w:szCs w:val="24"/>
+        </w:rPr>
+        <w:t xml:space="preserve"> </w:t>
+      </w:r>
+      <w:r>
+        <w:rPr>
+          <w:rStyle w:val="SubtleEmphasis"/>
+          <w:rFonts w:ascii="Times New Roman" w:hAnsi="Times New Roman" w:cs="Times New Roman"/>
+          <w:i w:val="0"/>
+          <w:color w:val="000000" w:themeColor="text1"/>
+          <w:sz w:val="24"/>
+          <w:szCs w:val="24"/>
+        </w:rPr>
+        <w:t xml:space="preserve">This experiment will be done by </w:t>
+      </w:r>
+      <w:r>
+        <w:rPr>
+          <w:rStyle w:val="SubtleEmphasis"/>
+          <w:rFonts w:ascii="Times New Roman" w:hAnsi="Times New Roman" w:cs="Times New Roman"/>
+          <w:i w:val="0"/>
+          <w:color w:val="000000" w:themeColor="text1"/>
+          <w:sz w:val="24"/>
+          <w:szCs w:val="24"/>
+        </w:rPr>
+        <w:t xml:space="preserve">providing documents without any inappropriate expressions or inappropriate expressions without inappropriate sense in the model and testing it if it avoids them. </w:t>
       </w:r>
     </w:p>
     <w:p>
@@ -6444,7 +7598,23 @@
           <w:sz w:val="24"/>
           <w:szCs w:val="24"/>
         </w:rPr>
-        <w:t>rate of the results without the condition, which have a negative test result.</w:t>
+        <w:t>rate of the results w</w:t>
+      </w:r>
+      <w:r>
+        <w:rPr>
+          <w:rFonts w:ascii="Times New Roman" w:hAnsi="Times New Roman" w:cs="Times New Roman"/>
+          <w:sz w:val="24"/>
+          <w:szCs w:val="24"/>
+        </w:rPr>
+        <w:t>ithout the condition, which has</w:t>
+      </w:r>
+      <w:r>
+        <w:rPr>
+          <w:rFonts w:ascii="Times New Roman" w:hAnsi="Times New Roman" w:cs="Times New Roman"/>
+          <w:sz w:val="24"/>
+          <w:szCs w:val="24"/>
+        </w:rPr>
+        <w:t xml:space="preserve"> a negative test result.</w:t>
       </w:r>
       <w:r>
         <w:rPr>
@@ -6474,7 +7644,6 @@
               <w:sz w:val="20"/>
               <w:szCs w:val="20"/>
             </w:rPr>
-            <w:lastRenderedPageBreak/>
             <m:t xml:space="preserve">Specificity= </m:t>
           </m:r>
           <m:f>
@@ -6676,7 +7845,16 @@
           <w:sz w:val="24"/>
           <w:szCs w:val="24"/>
         </w:rPr>
-        <w:t xml:space="preserve"> will be measured through the use of the Harmonic Mean, or f-measure. The f-measure is the weighted average of the values of the Precision and Recall. By multiplying the values by 2 and dividing it by the sum of the Precision and Recall, we can get the harmonic mean of the system. A high F1 score will imply a good performance of the system. The formula for the Harmonic mean is as follows:</w:t>
+        <w:t xml:space="preserve"> will be measured through the use of the Harmonic Mean, or f-measure. The f-measure is the weighted average of the values of the </w:t>
+      </w:r>
+      <w:r>
+        <w:rPr>
+          <w:rFonts w:ascii="Times New Roman" w:hAnsi="Times New Roman" w:cs="Times New Roman"/>
+          <w:sz w:val="24"/>
+          <w:szCs w:val="24"/>
+        </w:rPr>
+        <w:lastRenderedPageBreak/>
+        <w:t>Precision and Recall. By multiplying the values by 2 and dividing it by the sum of the Precision and Recall, we can get the harmonic mean of the system. A high F1 score will imply a good performance of the system. The formula for the Harmonic mean is as follows:</w:t>
       </w:r>
     </w:p>
     <w:p>
@@ -6899,7 +8077,6 @@
           <w:sz w:val="24"/>
           <w:szCs w:val="24"/>
         </w:rPr>
-        <w:lastRenderedPageBreak/>
         <w:t>TP (True Positive) = expert and system bot</w:t>
       </w:r>
       <w:r>
@@ -7094,6 +8271,7 @@
           <w:sz w:val="24"/>
           <w:szCs w:val="24"/>
         </w:rPr>
+        <w:lastRenderedPageBreak/>
         <w:t>R = Recall – Percentage of inappropriate expressions correctly identified.</w:t>
       </w:r>
     </w:p>
@@ -7172,8 +8350,6 @@
           <w:szCs w:val="24"/>
         </w:rPr>
       </w:pPr>
-      <w:bookmarkStart w:id="0" w:name="_GoBack"/>
-      <w:bookmarkEnd w:id="0"/>
     </w:p>
     <w:sdt>
       <w:sdtPr>
@@ -7526,6 +8702,7 @@
               <w:sz w:val="24"/>
               <w:szCs w:val="24"/>
             </w:rPr>
+            <w:lastRenderedPageBreak/>
             <w:t>Blum, A. and Mitchell, T. Combining Labeled and U</w:t>
           </w:r>
           <w:r>
@@ -7925,7 +9102,6 @@
               <w:sz w:val="24"/>
               <w:szCs w:val="24"/>
             </w:rPr>
-            <w:lastRenderedPageBreak/>
             <w:t xml:space="preserve">Cheng, J., Hu, M. and Liu, B. Opinion Observer: Analyzing and Comparing </w:t>
           </w:r>
           <w:r>
@@ -8225,6 +9401,7 @@
               <w:szCs w:val="24"/>
             </w:rPr>
           </w:pPr>
+          <w:proofErr w:type="spellStart"/>
           <w:r>
             <w:rPr>
               <w:rFonts w:ascii="Times New Roman" w:hAnsi="Times New Roman" w:cs="Times New Roman"/>
@@ -8232,8 +9409,10 @@
               <w:szCs w:val="24"/>
               <w:shd w:val="clear" w:color="auto" w:fill="FFFFFF"/>
             </w:rPr>
-            <w:t>Dr Y Bi (n.d.). Analysing Social Media to Detect Cyber Bullying using Sentiment Mining. School of Computing and Mathematics, Faculty of Computing and</w:t>
-          </w:r>
+            <w:lastRenderedPageBreak/>
+            <w:t>Dr</w:t>
+          </w:r>
+          <w:proofErr w:type="spellEnd"/>
           <w:r>
             <w:rPr>
               <w:rFonts w:ascii="Times New Roman" w:hAnsi="Times New Roman" w:cs="Times New Roman"/>
@@ -8241,7 +9420,76 @@
               <w:szCs w:val="24"/>
               <w:shd w:val="clear" w:color="auto" w:fill="FFFFFF"/>
             </w:rPr>
-            <w:t xml:space="preserve"> Engineering at the Jordanstown </w:t>
+            <w:t xml:space="preserve"> Y Bi (</w:t>
+          </w:r>
+          <w:proofErr w:type="spellStart"/>
+          <w:r>
+            <w:rPr>
+              <w:rFonts w:ascii="Times New Roman" w:hAnsi="Times New Roman" w:cs="Times New Roman"/>
+              <w:sz w:val="24"/>
+              <w:szCs w:val="24"/>
+              <w:shd w:val="clear" w:color="auto" w:fill="FFFFFF"/>
+            </w:rPr>
+            <w:t>n.d.</w:t>
+          </w:r>
+          <w:proofErr w:type="spellEnd"/>
+          <w:r>
+            <w:rPr>
+              <w:rFonts w:ascii="Times New Roman" w:hAnsi="Times New Roman" w:cs="Times New Roman"/>
+              <w:sz w:val="24"/>
+              <w:szCs w:val="24"/>
+              <w:shd w:val="clear" w:color="auto" w:fill="FFFFFF"/>
+            </w:rPr>
+            <w:t xml:space="preserve">). </w:t>
+          </w:r>
+          <w:proofErr w:type="spellStart"/>
+          <w:r>
+            <w:rPr>
+              <w:rFonts w:ascii="Times New Roman" w:hAnsi="Times New Roman" w:cs="Times New Roman"/>
+              <w:sz w:val="24"/>
+              <w:szCs w:val="24"/>
+              <w:shd w:val="clear" w:color="auto" w:fill="FFFFFF"/>
+            </w:rPr>
+            <w:t>Analysing</w:t>
+          </w:r>
+          <w:proofErr w:type="spellEnd"/>
+          <w:r>
+            <w:rPr>
+              <w:rFonts w:ascii="Times New Roman" w:hAnsi="Times New Roman" w:cs="Times New Roman"/>
+              <w:sz w:val="24"/>
+              <w:szCs w:val="24"/>
+              <w:shd w:val="clear" w:color="auto" w:fill="FFFFFF"/>
+            </w:rPr>
+            <w:t xml:space="preserve"> Social Media to Detect Cyber Bullying using Sentiment Mining. School of Computing and Mathematics, Faculty of Computing and</w:t>
+          </w:r>
+          <w:r>
+            <w:rPr>
+              <w:rFonts w:ascii="Times New Roman" w:hAnsi="Times New Roman" w:cs="Times New Roman"/>
+              <w:sz w:val="24"/>
+              <w:szCs w:val="24"/>
+              <w:shd w:val="clear" w:color="auto" w:fill="FFFFFF"/>
+            </w:rPr>
+            <w:t xml:space="preserve"> Engineering at the </w:t>
+          </w:r>
+          <w:proofErr w:type="spellStart"/>
+          <w:r>
+            <w:rPr>
+              <w:rFonts w:ascii="Times New Roman" w:hAnsi="Times New Roman" w:cs="Times New Roman"/>
+              <w:sz w:val="24"/>
+              <w:szCs w:val="24"/>
+              <w:shd w:val="clear" w:color="auto" w:fill="FFFFFF"/>
+            </w:rPr>
+            <w:t>Jordanstown</w:t>
+          </w:r>
+          <w:proofErr w:type="spellEnd"/>
+          <w:r>
+            <w:rPr>
+              <w:rFonts w:ascii="Times New Roman" w:hAnsi="Times New Roman" w:cs="Times New Roman"/>
+              <w:sz w:val="24"/>
+              <w:szCs w:val="24"/>
+              <w:shd w:val="clear" w:color="auto" w:fill="FFFFFF"/>
+            </w:rPr>
+            <w:t xml:space="preserve"> </w:t>
           </w:r>
           <w:r>
             <w:rPr>
@@ -8501,7 +9749,6 @@
               <w:sz w:val="24"/>
               <w:szCs w:val="24"/>
             </w:rPr>
-            <w:lastRenderedPageBreak/>
             <w:t>Huang, C., Lee, S., Li, S. and Zhou, G. Employing Personal/Impersonal Views in</w:t>
           </w:r>
           <w:r>
@@ -8610,7 +9857,27 @@
               <w:szCs w:val="24"/>
               <w:shd w:val="clear" w:color="auto" w:fill="F6F7F8"/>
             </w:rPr>
-            <w:t>Inappropriate Content. Retrieved 18 September, 2015 from Ed422 Cybersafety 101:</w:t>
+            <w:t xml:space="preserve">Inappropriate Content. Retrieved 18 September, 2015 from Ed422 </w:t>
+          </w:r>
+          <w:proofErr w:type="spellStart"/>
+          <w:r>
+            <w:rPr>
+              <w:rFonts w:ascii="Times New Roman" w:hAnsi="Times New Roman" w:cs="Times New Roman"/>
+              <w:sz w:val="24"/>
+              <w:szCs w:val="24"/>
+              <w:shd w:val="clear" w:color="auto" w:fill="F6F7F8"/>
+            </w:rPr>
+            <w:t>Cybersafety</w:t>
+          </w:r>
+          <w:proofErr w:type="spellEnd"/>
+          <w:r>
+            <w:rPr>
+              <w:rFonts w:ascii="Times New Roman" w:hAnsi="Times New Roman" w:cs="Times New Roman"/>
+              <w:sz w:val="24"/>
+              <w:szCs w:val="24"/>
+              <w:shd w:val="clear" w:color="auto" w:fill="F6F7F8"/>
+            </w:rPr>
+            <w:t xml:space="preserve"> 101:</w:t>
           </w:r>
           <w:r>
             <w:rPr>
@@ -8805,6 +10072,7 @@
               <w:sz w:val="24"/>
               <w:szCs w:val="24"/>
             </w:rPr>
+            <w:lastRenderedPageBreak/>
             <w:t xml:space="preserve">Machine Learning Techniques. </w:t>
           </w:r>
           <w:r>
@@ -9310,7 +10578,6 @@
               <w:sz w:val="24"/>
               <w:szCs w:val="24"/>
             </w:rPr>
-            <w:lastRenderedPageBreak/>
             <w:t xml:space="preserve">Rish, I. An Empirical Study of the Naive Bayes Classifier (PDF). </w:t>
           </w:r>
           <w:r>
@@ -9605,6 +10872,7 @@
               <w:sz w:val="24"/>
               <w:szCs w:val="24"/>
             </w:rPr>
+            <w:lastRenderedPageBreak/>
             <w:t>Xu, Z. and Sencun Z. Filtering Offensive Language in Online Communities using</w:t>
           </w:r>
           <w:r>
@@ -9853,7 +11121,6 @@
           <w:sz w:val="24"/>
           <w:szCs w:val="24"/>
         </w:rPr>
-        <w:lastRenderedPageBreak/>
         <w:t>APPENDIX A: EXPERIMENT PAPER</w:t>
       </w:r>
     </w:p>
@@ -10108,6 +11375,7 @@
                 <w:sz w:val="24"/>
                 <w:szCs w:val="24"/>
               </w:rPr>
+              <w:lastRenderedPageBreak/>
               <w:t>2</w:t>
             </w:r>
           </w:p>
@@ -10848,7 +12116,6 @@
               <w:spacing w:line="480" w:lineRule="auto"/>
             </w:pPr>
             <w:r>
-              <w:lastRenderedPageBreak/>
               <w:t>3</w:t>
             </w:r>
           </w:p>
@@ -11269,6 +12536,7 @@
               <w:spacing w:line="480" w:lineRule="auto"/>
             </w:pPr>
             <w:r>
+              <w:lastRenderedPageBreak/>
               <w:t>10</w:t>
             </w:r>
           </w:p>
@@ -11740,7 +13008,7 @@
               <w:sz w:val="24"/>
               <w:szCs w:val="24"/>
             </w:rPr>
-            <w:t>28</w:t>
+            <w:t>21</w:t>
           </w:r>
           <w:r>
             <w:rPr>
@@ -13299,6 +14567,7 @@
       <w:lang w:val="en-PH"/>
     </w:rPr>
     <w:tblPr>
+      <w:tblInd w:w="0" w:type="dxa"/>
       <w:tblBorders>
         <w:top w:val="single" w:sz="4" w:space="0" w:color="000000" w:themeColor="text1"/>
         <w:left w:val="single" w:sz="4" w:space="0" w:color="000000" w:themeColor="text1"/>
@@ -13307,7 +14576,25 @@
         <w:insideH w:val="single" w:sz="4" w:space="0" w:color="000000" w:themeColor="text1"/>
         <w:insideV w:val="single" w:sz="4" w:space="0" w:color="000000" w:themeColor="text1"/>
       </w:tblBorders>
+      <w:tblCellMar>
+        <w:top w:w="0" w:type="dxa"/>
+        <w:left w:w="108" w:type="dxa"/>
+        <w:bottom w:w="0" w:type="dxa"/>
+        <w:right w:w="108" w:type="dxa"/>
+      </w:tblCellMar>
     </w:tblPr>
+  </w:style>
+  <w:style w:type="character" w:styleId="SubtleEmphasis">
+    <w:name w:val="Subtle Emphasis"/>
+    <w:basedOn w:val="DefaultParagraphFont"/>
+    <w:uiPriority w:val="19"/>
+    <w:qFormat/>
+    <w:rsid w:val="00C25B26"/>
+    <w:rPr>
+      <w:i/>
+      <w:iCs/>
+      <w:color w:val="404040" w:themeColor="text1" w:themeTint="BF"/>
+    </w:rPr>
   </w:style>
 </w:styles>
 </file>
@@ -14253,7 +15540,7 @@
 </file>
 
 <file path=customXml/itemProps1.xml><?xml version="1.0" encoding="utf-8"?>
-<ds:datastoreItem xmlns:ds="http://schemas.openxmlformats.org/officeDocument/2006/customXml" ds:itemID="{C7EEAC19-12E3-4EC5-9B35-8A5432D05371}">
+<ds:datastoreItem xmlns:ds="http://schemas.openxmlformats.org/officeDocument/2006/customXml" ds:itemID="{1E63D65C-4529-48B0-982D-FB7D627C2E9D}">
   <ds:schemaRefs>
     <ds:schemaRef ds:uri="http://schemas.openxmlformats.org/officeDocument/2006/bibliography"/>
   </ds:schemaRefs>

</xml_diff>

<commit_message>
Desc of Subjects addition
*Publicity of content
</commit_message>
<xml_diff>
--- a/docs/FORChapter1to3Final.docx
+++ b/docs/FORChapter1to3Final.docx
@@ -158,7 +158,25 @@
           <w:sz w:val="24"/>
           <w:szCs w:val="24"/>
         </w:rPr>
-        <w:t>For example, the word screw may mean the actual screw material, or a slang term for sexual intercourse, which is in accordance to the definition of WordNet of the said example.</w:t>
+        <w:t xml:space="preserve">For example, the word screw may mean the actual screw material, or a slang term for sexual intercourse, which is in accordance to the definition of </w:t>
+      </w:r>
+      <w:proofErr w:type="spellStart"/>
+      <w:r>
+        <w:rPr>
+          <w:rFonts w:ascii="Times New Roman" w:eastAsia="Times New Roman" w:hAnsi="Times New Roman" w:cs="Times New Roman"/>
+          <w:sz w:val="24"/>
+          <w:szCs w:val="24"/>
+        </w:rPr>
+        <w:t>WordNet</w:t>
+      </w:r>
+      <w:proofErr w:type="spellEnd"/>
+      <w:r>
+        <w:rPr>
+          <w:rFonts w:ascii="Times New Roman" w:eastAsia="Times New Roman" w:hAnsi="Times New Roman" w:cs="Times New Roman"/>
+          <w:sz w:val="24"/>
+          <w:szCs w:val="24"/>
+        </w:rPr>
+        <w:t xml:space="preserve"> of the said example.</w:t>
       </w:r>
     </w:p>
     <w:p>
@@ -376,7 +394,43 @@
           <w:szCs w:val="24"/>
         </w:rPr>
         <w:lastRenderedPageBreak/>
-        <w:t>children. Libraries create children’s and young adults’ sections in order to help youths (and their parents) identify which materials are appropriate for them. On the Internet, however, all of the content may be equally accessible; websites about ponies and websites featuring pornography are both a click away. 87% of children go online at home and it is possible that they can read some inappropriate expressions on the internet. This inappropriate expressions could be expressions containing swearing, unmoderated chatrooms where there’s no one supervising the conversation and barring unsuitable comments and sexual explicit commen</w:t>
+        <w:t xml:space="preserve">children. Libraries create children’s and young adults’ sections in order to help youths (and their parents) identify which materials are appropriate for them. On the Internet, however, all of the content may be equally accessible; websites about ponies and websites featuring pornography are both a click away. 87% of children go online at home and it is possible that they can read some inappropriate expressions on the internet. This inappropriate expressions could be expressions containing swearing, </w:t>
+      </w:r>
+      <w:proofErr w:type="spellStart"/>
+      <w:r>
+        <w:rPr>
+          <w:rFonts w:ascii="Times New Roman" w:hAnsi="Times New Roman" w:cs="Times New Roman"/>
+          <w:sz w:val="24"/>
+          <w:szCs w:val="24"/>
+        </w:rPr>
+        <w:t>unmoderated</w:t>
+      </w:r>
+      <w:proofErr w:type="spellEnd"/>
+      <w:r>
+        <w:rPr>
+          <w:rFonts w:ascii="Times New Roman" w:hAnsi="Times New Roman" w:cs="Times New Roman"/>
+          <w:sz w:val="24"/>
+          <w:szCs w:val="24"/>
+        </w:rPr>
+        <w:t xml:space="preserve"> </w:t>
+      </w:r>
+      <w:proofErr w:type="spellStart"/>
+      <w:r>
+        <w:rPr>
+          <w:rFonts w:ascii="Times New Roman" w:hAnsi="Times New Roman" w:cs="Times New Roman"/>
+          <w:sz w:val="24"/>
+          <w:szCs w:val="24"/>
+        </w:rPr>
+        <w:t>chatrooms</w:t>
+      </w:r>
+      <w:proofErr w:type="spellEnd"/>
+      <w:r>
+        <w:rPr>
+          <w:rFonts w:ascii="Times New Roman" w:hAnsi="Times New Roman" w:cs="Times New Roman"/>
+          <w:sz w:val="24"/>
+          <w:szCs w:val="24"/>
+        </w:rPr>
+        <w:t xml:space="preserve"> where there’s no one supervising the conversation and barring unsuitable comments and sexual explicit commen</w:t>
       </w:r>
       <w:r>
         <w:rPr>
@@ -431,16 +485,36 @@
           <w:szCs w:val="24"/>
           <w:shd w:val="clear" w:color="auto" w:fill="FFFFFF"/>
         </w:rPr>
-        <w:t xml:space="preserve"> [Hong et. al., 2009] </w:t>
-      </w:r>
-      <w:r>
-        <w:rPr>
-          <w:rFonts w:ascii="Times New Roman" w:hAnsi="Times New Roman" w:cs="Times New Roman"/>
-          <w:sz w:val="24"/>
-          <w:szCs w:val="24"/>
-          <w:shd w:val="clear" w:color="auto" w:fill="FFFFFF"/>
-        </w:rPr>
-        <w:t xml:space="preserve">. And another research that was built was profanity related offensive content in twitter. The researchers introduced an approach that exploits linguistic regularities in profane language via statistical topic modeling on a huge Twitter corpus, and detects offensive tweets using these automatically generated features. </w:t>
+        <w:t xml:space="preserve"> [Hong et. al., 2009</w:t>
+      </w:r>
+      <w:proofErr w:type="gramStart"/>
+      <w:r>
+        <w:rPr>
+          <w:rFonts w:ascii="Times New Roman" w:hAnsi="Times New Roman" w:cs="Times New Roman"/>
+          <w:sz w:val="24"/>
+          <w:szCs w:val="24"/>
+          <w:shd w:val="clear" w:color="auto" w:fill="FFFFFF"/>
+        </w:rPr>
+        <w:t xml:space="preserve">] </w:t>
+      </w:r>
+      <w:r>
+        <w:rPr>
+          <w:rFonts w:ascii="Times New Roman" w:hAnsi="Times New Roman" w:cs="Times New Roman"/>
+          <w:sz w:val="24"/>
+          <w:szCs w:val="24"/>
+          <w:shd w:val="clear" w:color="auto" w:fill="FFFFFF"/>
+        </w:rPr>
+        <w:t>.</w:t>
+      </w:r>
+      <w:proofErr w:type="gramEnd"/>
+      <w:r>
+        <w:rPr>
+          <w:rFonts w:ascii="Times New Roman" w:hAnsi="Times New Roman" w:cs="Times New Roman"/>
+          <w:sz w:val="24"/>
+          <w:szCs w:val="24"/>
+          <w:shd w:val="clear" w:color="auto" w:fill="FFFFFF"/>
+        </w:rPr>
+        <w:t xml:space="preserve"> And another research that was built was profanity related offensive content in twitter. The researchers introduced an approach that exploits linguistic regularities in profane language via statistical topic modeling on a huge Twitter corpus, and detects offensive tweets using these automatically generated features. </w:t>
       </w:r>
       <w:r>
         <w:rPr>
@@ -456,7 +530,25 @@
           <w:sz w:val="24"/>
           <w:szCs w:val="24"/>
         </w:rPr>
-        <w:t xml:space="preserve"> [Fan et.al, n.d.]</w:t>
+        <w:t xml:space="preserve"> [Fan et.al, </w:t>
+      </w:r>
+      <w:proofErr w:type="spellStart"/>
+      <w:r>
+        <w:rPr>
+          <w:rFonts w:ascii="Times New Roman" w:hAnsi="Times New Roman" w:cs="Times New Roman"/>
+          <w:sz w:val="24"/>
+          <w:szCs w:val="24"/>
+        </w:rPr>
+        <w:t>n.d.</w:t>
+      </w:r>
+      <w:proofErr w:type="spellEnd"/>
+      <w:r>
+        <w:rPr>
+          <w:rFonts w:ascii="Times New Roman" w:hAnsi="Times New Roman" w:cs="Times New Roman"/>
+          <w:sz w:val="24"/>
+          <w:szCs w:val="24"/>
+        </w:rPr>
+        <w:t>]</w:t>
       </w:r>
       <w:r>
         <w:rPr>
@@ -575,8 +667,18 @@
           <w:sz w:val="24"/>
           <w:szCs w:val="24"/>
         </w:rPr>
-        <w:t xml:space="preserve"> et al., 2005; Cardie</w:t>
-      </w:r>
+        <w:t xml:space="preserve"> et al., 2005; </w:t>
+      </w:r>
+      <w:proofErr w:type="spellStart"/>
+      <w:r>
+        <w:rPr>
+          <w:rFonts w:ascii="Times New Roman" w:hAnsi="Times New Roman" w:cs="Times New Roman"/>
+          <w:sz w:val="24"/>
+          <w:szCs w:val="24"/>
+        </w:rPr>
+        <w:t>Cardie</w:t>
+      </w:r>
+      <w:proofErr w:type="spellEnd"/>
       <w:r>
         <w:rPr>
           <w:rFonts w:ascii="Times New Roman" w:hAnsi="Times New Roman" w:cs="Times New Roman"/>
@@ -591,8 +693,18 @@
           <w:sz w:val="24"/>
           <w:szCs w:val="24"/>
         </w:rPr>
-        <w:t>, 2005; Cui et al., 2006; Balahur</w:t>
-      </w:r>
+        <w:t xml:space="preserve">, 2005; Cui et al., 2006; </w:t>
+      </w:r>
+      <w:proofErr w:type="spellStart"/>
+      <w:r>
+        <w:rPr>
+          <w:rFonts w:ascii="Times New Roman" w:hAnsi="Times New Roman" w:cs="Times New Roman"/>
+          <w:sz w:val="24"/>
+          <w:szCs w:val="24"/>
+        </w:rPr>
+        <w:t>Balahur</w:t>
+      </w:r>
+      <w:proofErr w:type="spellEnd"/>
       <w:r>
         <w:rPr>
           <w:rFonts w:ascii="Times New Roman" w:hAnsi="Times New Roman" w:cs="Times New Roman"/>
@@ -644,7 +756,43 @@
           <w:szCs w:val="24"/>
         </w:rPr>
         <w:tab/>
-        <w:t>One specific open problems in semi-supervised learning is the co-training with linear separators which is known that the consistency problem is NP-hard. Even if one cannot solve the problem efficiently in general, a natural question is whether one can at least weaken the independence given the label assumption in a non-trivial way and still get an efficient algorithm for this class [Balcan and Blum, n.d.].</w:t>
+        <w:t>One specific open problems in semi-supervised learning is the co-training with linear separators which is known that the consistency problem is NP-hard. Even if one cannot solve the problem efficiently in general, a natural question is whether one can at least weaken the independence given the label assumption in a non-trivial way and still get an efficient algorithm for this class [</w:t>
+      </w:r>
+      <w:proofErr w:type="spellStart"/>
+      <w:r>
+        <w:rPr>
+          <w:rFonts w:ascii="Times New Roman" w:hAnsi="Times New Roman" w:cs="Times New Roman"/>
+          <w:sz w:val="24"/>
+          <w:szCs w:val="24"/>
+        </w:rPr>
+        <w:t>Balcan</w:t>
+      </w:r>
+      <w:proofErr w:type="spellEnd"/>
+      <w:r>
+        <w:rPr>
+          <w:rFonts w:ascii="Times New Roman" w:hAnsi="Times New Roman" w:cs="Times New Roman"/>
+          <w:sz w:val="24"/>
+          <w:szCs w:val="24"/>
+        </w:rPr>
+        <w:t xml:space="preserve"> and Blum, </w:t>
+      </w:r>
+      <w:proofErr w:type="spellStart"/>
+      <w:r>
+        <w:rPr>
+          <w:rFonts w:ascii="Times New Roman" w:hAnsi="Times New Roman" w:cs="Times New Roman"/>
+          <w:sz w:val="24"/>
+          <w:szCs w:val="24"/>
+        </w:rPr>
+        <w:t>n.d.</w:t>
+      </w:r>
+      <w:proofErr w:type="spellEnd"/>
+      <w:r>
+        <w:rPr>
+          <w:rFonts w:ascii="Times New Roman" w:hAnsi="Times New Roman" w:cs="Times New Roman"/>
+          <w:sz w:val="24"/>
+          <w:szCs w:val="24"/>
+        </w:rPr>
+        <w:t>].</w:t>
       </w:r>
     </w:p>
     <w:p>
@@ -698,8 +846,36 @@
           <w:sz w:val="24"/>
           <w:szCs w:val="24"/>
         </w:rPr>
-        <w:t>lassification [Duin and Juszczak</w:t>
-      </w:r>
+        <w:t>lassification [</w:t>
+      </w:r>
+      <w:proofErr w:type="spellStart"/>
+      <w:r>
+        <w:rPr>
+          <w:rFonts w:ascii="Times New Roman" w:hAnsi="Times New Roman" w:cs="Times New Roman"/>
+          <w:sz w:val="24"/>
+          <w:szCs w:val="24"/>
+        </w:rPr>
+        <w:t>Duin</w:t>
+      </w:r>
+      <w:proofErr w:type="spellEnd"/>
+      <w:r>
+        <w:rPr>
+          <w:rFonts w:ascii="Times New Roman" w:hAnsi="Times New Roman" w:cs="Times New Roman"/>
+          <w:sz w:val="24"/>
+          <w:szCs w:val="24"/>
+        </w:rPr>
+        <w:t xml:space="preserve"> and </w:t>
+      </w:r>
+      <w:proofErr w:type="spellStart"/>
+      <w:r>
+        <w:rPr>
+          <w:rFonts w:ascii="Times New Roman" w:hAnsi="Times New Roman" w:cs="Times New Roman"/>
+          <w:sz w:val="24"/>
+          <w:szCs w:val="24"/>
+        </w:rPr>
+        <w:t>Juszczak</w:t>
+      </w:r>
+      <w:proofErr w:type="spellEnd"/>
       <w:r>
         <w:rPr>
           <w:rFonts w:ascii="Times New Roman" w:hAnsi="Times New Roman" w:cs="Times New Roman"/>
@@ -1357,8 +1533,19 @@
           <w:szCs w:val="24"/>
           <w:shd w:val="clear" w:color="auto" w:fill="FFFFFF"/>
         </w:rPr>
-        <w:t xml:space="preserve"> in terms of:</w:t>
-      </w:r>
+        <w:t xml:space="preserve"> in terms </w:t>
+      </w:r>
+      <w:proofErr w:type="gramStart"/>
+      <w:r>
+        <w:rPr>
+          <w:rFonts w:ascii="Times New Roman" w:hAnsi="Times New Roman" w:cs="Times New Roman"/>
+          <w:sz w:val="24"/>
+          <w:szCs w:val="24"/>
+          <w:shd w:val="clear" w:color="auto" w:fill="FFFFFF"/>
+        </w:rPr>
+        <w:t>of:</w:t>
+      </w:r>
+      <w:proofErr w:type="gramEnd"/>
     </w:p>
     <w:p>
       <w:pPr>
@@ -1512,7 +1699,43 @@
           <w:sz w:val="24"/>
           <w:szCs w:val="24"/>
         </w:rPr>
-        <w:t>The system will be deployed as a Java Application. The system will be dependent of the tools such as WordNet, SentiWordNet,</w:t>
+        <w:t xml:space="preserve">The system will be deployed as a Java Application. The system will be dependent of the tools such as </w:t>
+      </w:r>
+      <w:proofErr w:type="spellStart"/>
+      <w:r>
+        <w:rPr>
+          <w:rFonts w:ascii="Times New Roman" w:hAnsi="Times New Roman" w:cs="Times New Roman"/>
+          <w:sz w:val="24"/>
+          <w:szCs w:val="24"/>
+        </w:rPr>
+        <w:t>WordNet</w:t>
+      </w:r>
+      <w:proofErr w:type="spellEnd"/>
+      <w:r>
+        <w:rPr>
+          <w:rFonts w:ascii="Times New Roman" w:hAnsi="Times New Roman" w:cs="Times New Roman"/>
+          <w:sz w:val="24"/>
+          <w:szCs w:val="24"/>
+        </w:rPr>
+        <w:t xml:space="preserve">, </w:t>
+      </w:r>
+      <w:proofErr w:type="spellStart"/>
+      <w:r>
+        <w:rPr>
+          <w:rFonts w:ascii="Times New Roman" w:hAnsi="Times New Roman" w:cs="Times New Roman"/>
+          <w:sz w:val="24"/>
+          <w:szCs w:val="24"/>
+        </w:rPr>
+        <w:t>SentiWordNet</w:t>
+      </w:r>
+      <w:proofErr w:type="spellEnd"/>
+      <w:r>
+        <w:rPr>
+          <w:rFonts w:ascii="Times New Roman" w:hAnsi="Times New Roman" w:cs="Times New Roman"/>
+          <w:sz w:val="24"/>
+          <w:szCs w:val="24"/>
+        </w:rPr>
+        <w:t>,</w:t>
       </w:r>
       <w:r>
         <w:rPr>
@@ -2000,13 +2223,23 @@
         </w:rPr>
         <w:t xml:space="preserve">e internet because some articles found on </w:t>
       </w:r>
-      <w:r>
-        <w:rPr>
-          <w:rFonts w:ascii="Times New Roman" w:hAnsi="Times New Roman" w:cs="Times New Roman"/>
-          <w:sz w:val="24"/>
-          <w:szCs w:val="24"/>
-        </w:rPr>
-        <w:t xml:space="preserve">google are not appropriate </w:t>
+      <w:proofErr w:type="spellStart"/>
+      <w:r>
+        <w:rPr>
+          <w:rFonts w:ascii="Times New Roman" w:hAnsi="Times New Roman" w:cs="Times New Roman"/>
+          <w:sz w:val="24"/>
+          <w:szCs w:val="24"/>
+        </w:rPr>
+        <w:t>google</w:t>
+      </w:r>
+      <w:proofErr w:type="spellEnd"/>
+      <w:r>
+        <w:rPr>
+          <w:rFonts w:ascii="Times New Roman" w:hAnsi="Times New Roman" w:cs="Times New Roman"/>
+          <w:sz w:val="24"/>
+          <w:szCs w:val="24"/>
+        </w:rPr>
+        <w:t xml:space="preserve"> are not appropriate </w:t>
       </w:r>
       <w:r>
         <w:rPr>
@@ -2455,13 +2688,77 @@
           <w:szCs w:val="24"/>
         </w:rPr>
       </w:pPr>
-      <w:r>
-        <w:rPr>
-          <w:rFonts w:ascii="Times New Roman" w:hAnsi="Times New Roman" w:cs="Times New Roman"/>
-          <w:sz w:val="24"/>
-          <w:szCs w:val="24"/>
-        </w:rPr>
-        <w:t>SentiWordNet - is a lexical resource for opinion mining. SentiWordNet assigns to each synset of WordNet three sentiment scores: positivity, negativity, objectivity.</w:t>
+      <w:proofErr w:type="spellStart"/>
+      <w:r>
+        <w:rPr>
+          <w:rFonts w:ascii="Times New Roman" w:hAnsi="Times New Roman" w:cs="Times New Roman"/>
+          <w:sz w:val="24"/>
+          <w:szCs w:val="24"/>
+        </w:rPr>
+        <w:t>SentiWordNet</w:t>
+      </w:r>
+      <w:proofErr w:type="spellEnd"/>
+      <w:r>
+        <w:rPr>
+          <w:rFonts w:ascii="Times New Roman" w:hAnsi="Times New Roman" w:cs="Times New Roman"/>
+          <w:sz w:val="24"/>
+          <w:szCs w:val="24"/>
+        </w:rPr>
+        <w:t xml:space="preserve"> - is a lexical resource for opinion mining. </w:t>
+      </w:r>
+      <w:proofErr w:type="spellStart"/>
+      <w:r>
+        <w:rPr>
+          <w:rFonts w:ascii="Times New Roman" w:hAnsi="Times New Roman" w:cs="Times New Roman"/>
+          <w:sz w:val="24"/>
+          <w:szCs w:val="24"/>
+        </w:rPr>
+        <w:t>SentiWordNet</w:t>
+      </w:r>
+      <w:proofErr w:type="spellEnd"/>
+      <w:r>
+        <w:rPr>
+          <w:rFonts w:ascii="Times New Roman" w:hAnsi="Times New Roman" w:cs="Times New Roman"/>
+          <w:sz w:val="24"/>
+          <w:szCs w:val="24"/>
+        </w:rPr>
+        <w:t xml:space="preserve"> assigns to each </w:t>
+      </w:r>
+      <w:proofErr w:type="spellStart"/>
+      <w:r>
+        <w:rPr>
+          <w:rFonts w:ascii="Times New Roman" w:hAnsi="Times New Roman" w:cs="Times New Roman"/>
+          <w:sz w:val="24"/>
+          <w:szCs w:val="24"/>
+        </w:rPr>
+        <w:t>synset</w:t>
+      </w:r>
+      <w:proofErr w:type="spellEnd"/>
+      <w:r>
+        <w:rPr>
+          <w:rFonts w:ascii="Times New Roman" w:hAnsi="Times New Roman" w:cs="Times New Roman"/>
+          <w:sz w:val="24"/>
+          <w:szCs w:val="24"/>
+        </w:rPr>
+        <w:t xml:space="preserve"> of </w:t>
+      </w:r>
+      <w:proofErr w:type="spellStart"/>
+      <w:r>
+        <w:rPr>
+          <w:rFonts w:ascii="Times New Roman" w:hAnsi="Times New Roman" w:cs="Times New Roman"/>
+          <w:sz w:val="24"/>
+          <w:szCs w:val="24"/>
+        </w:rPr>
+        <w:t>WordNet</w:t>
+      </w:r>
+      <w:proofErr w:type="spellEnd"/>
+      <w:r>
+        <w:rPr>
+          <w:rFonts w:ascii="Times New Roman" w:hAnsi="Times New Roman" w:cs="Times New Roman"/>
+          <w:sz w:val="24"/>
+          <w:szCs w:val="24"/>
+        </w:rPr>
+        <w:t xml:space="preserve"> three sentiment scores: positivity, negativity, objectivity.</w:t>
       </w:r>
     </w:p>
     <w:p>
@@ -2501,13 +2798,23 @@
           <w:szCs w:val="24"/>
         </w:rPr>
       </w:pPr>
-      <w:r>
-        <w:rPr>
-          <w:rFonts w:ascii="Times New Roman" w:hAnsi="Times New Roman" w:cs="Times New Roman"/>
-          <w:sz w:val="24"/>
-          <w:szCs w:val="24"/>
-        </w:rPr>
-        <w:t xml:space="preserve">WordNet - </w:t>
+      <w:proofErr w:type="spellStart"/>
+      <w:r>
+        <w:rPr>
+          <w:rFonts w:ascii="Times New Roman" w:hAnsi="Times New Roman" w:cs="Times New Roman"/>
+          <w:sz w:val="24"/>
+          <w:szCs w:val="24"/>
+        </w:rPr>
+        <w:t>WordNet</w:t>
+      </w:r>
+      <w:proofErr w:type="spellEnd"/>
+      <w:r>
+        <w:rPr>
+          <w:rFonts w:ascii="Times New Roman" w:hAnsi="Times New Roman" w:cs="Times New Roman"/>
+          <w:sz w:val="24"/>
+          <w:szCs w:val="24"/>
+        </w:rPr>
+        <w:t xml:space="preserve"> - </w:t>
       </w:r>
       <w:r>
         <w:rPr>
@@ -2680,6 +2987,7 @@
         </w:rPr>
         <w:t> </w:t>
       </w:r>
+      <w:proofErr w:type="spellStart"/>
       <w:r>
         <w:rPr>
           <w:rFonts w:ascii="Times New Roman" w:hAnsi="Times New Roman" w:cs="Times New Roman"/>
@@ -2690,6 +2998,7 @@
         </w:rPr>
         <w:t>synsets</w:t>
       </w:r>
+      <w:proofErr w:type="spellEnd"/>
       <w:r>
         <w:rPr>
           <w:rFonts w:ascii="Times New Roman" w:hAnsi="Times New Roman" w:cs="Times New Roman"/>
@@ -2891,17 +3200,57 @@
         <w:jc w:val="both"/>
       </w:pPr>
       <w:r>
-        <w:t>Inappropriate Expression is something that is not within the bounds of what is considered appropriate or socially acceptable [YourDictionary, n.d.].</w:t>
+        <w:t>Inappropriate Expression is something that is not within the bounds of what is considered appropriate or socially acceptable [</w:t>
+      </w:r>
+      <w:proofErr w:type="spellStart"/>
+      <w:r>
+        <w:t>YourDictionary</w:t>
+      </w:r>
+      <w:proofErr w:type="spellEnd"/>
+      <w:r>
+        <w:t xml:space="preserve">, </w:t>
+      </w:r>
+      <w:proofErr w:type="spellStart"/>
+      <w:r>
+        <w:t>n.d.</w:t>
+      </w:r>
+      <w:proofErr w:type="spellEnd"/>
+      <w:r>
+        <w:t>].</w:t>
       </w:r>
       <w:r>
         <w:t xml:space="preserve"> Inappropriate expression includes information that upset </w:t>
       </w:r>
       <w:r>
-        <w:t>us or information that might lead or tempt us into unlawful or dangerous behavior. This could be content containing swearing, unmoderated chatrooms where there’s no one supervising the conversation and barring unsuitable comments and sexual explicit comments [Inappropriate Content, [n.d.].</w:t>
-      </w:r>
+        <w:t xml:space="preserve">us or information that might lead or tempt us into unlawful or dangerous behavior. This could be content containing swearing, </w:t>
+      </w:r>
+      <w:proofErr w:type="spellStart"/>
+      <w:r>
+        <w:t>unmoderated</w:t>
+      </w:r>
+      <w:proofErr w:type="spellEnd"/>
       <w:r>
         <w:t xml:space="preserve"> </w:t>
       </w:r>
+      <w:proofErr w:type="spellStart"/>
+      <w:r>
+        <w:t>chatrooms</w:t>
+      </w:r>
+      <w:proofErr w:type="spellEnd"/>
+      <w:r>
+        <w:t xml:space="preserve"> where there’s no one supervising the conversation and barring unsuitable comments and sexual explicit comments [Inappropriate Content, [</w:t>
+      </w:r>
+      <w:proofErr w:type="spellStart"/>
+      <w:r>
+        <w:t>n.d.</w:t>
+      </w:r>
+      <w:proofErr w:type="spellEnd"/>
+      <w:r>
+        <w:t>].</w:t>
+      </w:r>
+      <w:r>
+        <w:t xml:space="preserve"> </w:t>
+      </w:r>
       <w:r>
         <w:rPr>
           <w:shd w:val="clear" w:color="auto" w:fill="FFFFFF"/>
@@ -3037,11 +3386,19 @@
         </w:rPr>
         <w:t> </w:t>
       </w:r>
+      <w:proofErr w:type="gramStart"/>
       <w:r>
         <w:rPr>
           <w:bCs/>
         </w:rPr>
-        <w:t>lewd language</w:t>
+        <w:t>lewd</w:t>
+      </w:r>
+      <w:proofErr w:type="gramEnd"/>
+      <w:r>
+        <w:rPr>
+          <w:bCs/>
+        </w:rPr>
+        <w:t xml:space="preserve"> language</w:t>
       </w:r>
       <w:r>
         <w:t>,</w:t>
@@ -3327,7 +3684,43 @@
           <w:sz w:val="24"/>
           <w:szCs w:val="24"/>
         </w:rPr>
-        <w:t xml:space="preserve"> [Efron and Tibshirani, 1993]</w:t>
+        <w:t xml:space="preserve"> [</w:t>
+      </w:r>
+      <w:proofErr w:type="spellStart"/>
+      <w:r>
+        <w:rPr>
+          <w:rFonts w:ascii="Times New Roman" w:hAnsi="Times New Roman" w:cs="Times New Roman"/>
+          <w:sz w:val="24"/>
+          <w:szCs w:val="24"/>
+        </w:rPr>
+        <w:t>Efron</w:t>
+      </w:r>
+      <w:proofErr w:type="spellEnd"/>
+      <w:r>
+        <w:rPr>
+          <w:rFonts w:ascii="Times New Roman" w:hAnsi="Times New Roman" w:cs="Times New Roman"/>
+          <w:sz w:val="24"/>
+          <w:szCs w:val="24"/>
+        </w:rPr>
+        <w:t xml:space="preserve"> and </w:t>
+      </w:r>
+      <w:proofErr w:type="spellStart"/>
+      <w:r>
+        <w:rPr>
+          <w:rFonts w:ascii="Times New Roman" w:hAnsi="Times New Roman" w:cs="Times New Roman"/>
+          <w:sz w:val="24"/>
+          <w:szCs w:val="24"/>
+        </w:rPr>
+        <w:t>Tibshirani</w:t>
+      </w:r>
+      <w:proofErr w:type="spellEnd"/>
+      <w:r>
+        <w:rPr>
+          <w:rFonts w:ascii="Times New Roman" w:hAnsi="Times New Roman" w:cs="Times New Roman"/>
+          <w:sz w:val="24"/>
+          <w:szCs w:val="24"/>
+        </w:rPr>
+        <w:t>, 1993]</w:t>
       </w:r>
       <w:r>
         <w:rPr>
@@ -3363,7 +3756,25 @@
           <w:sz w:val="24"/>
           <w:szCs w:val="24"/>
         </w:rPr>
-        <w:t>With the bootstrap method, the basic sample is treated as the population and a Monte Carlo-style procedure is conducted on it. This is done by randomly drawing a large number of ‘resamples’ of size n from this original sample (of size n either) with replacement. So, although each resample will have the same number of elements as the original sample, it could include some of the original data points more than once, and some not included. Therefore, each of these resamples will randomly depart from the original sample. And because the elements in these resamples vary slightly, the statistic G*, calculated from one of these resample will take on slightly different values. The central assertion of the bootstrap method is that the relative frequency distribution of these G*’s is an estimate of the sampling distribution of G [The Original Bootstrap Method, n.d.].</w:t>
+        <w:t xml:space="preserve">With the bootstrap method, the basic sample is treated as the population and a Monte Carlo-style procedure is conducted on it. This is done by randomly drawing a large number of ‘resamples’ of size n from this original sample (of size n either) with replacement. So, although each resample will have the same number of elements as the original sample, it could include some of the original data points more than once, and some not included. Therefore, each of these resamples will randomly depart from the original sample. And because the elements in these resamples vary slightly, the statistic G*, calculated from one of these resample will take on slightly different values. The central assertion of the bootstrap method is that the relative frequency distribution of these G*’s is an estimate of the sampling distribution of G [The Original Bootstrap Method, </w:t>
+      </w:r>
+      <w:proofErr w:type="spellStart"/>
+      <w:r>
+        <w:rPr>
+          <w:rFonts w:ascii="Times New Roman" w:hAnsi="Times New Roman" w:cs="Times New Roman"/>
+          <w:sz w:val="24"/>
+          <w:szCs w:val="24"/>
+        </w:rPr>
+        <w:t>n.d.</w:t>
+      </w:r>
+      <w:proofErr w:type="spellEnd"/>
+      <w:r>
+        <w:rPr>
+          <w:rFonts w:ascii="Times New Roman" w:hAnsi="Times New Roman" w:cs="Times New Roman"/>
+          <w:sz w:val="24"/>
+          <w:szCs w:val="24"/>
+        </w:rPr>
+        <w:t>].</w:t>
       </w:r>
     </w:p>
     <w:p>
@@ -3637,7 +4048,27 @@
           <w:szCs w:val="24"/>
           <w:shd w:val="clear" w:color="auto" w:fill="FFFFFF"/>
         </w:rPr>
-        <w:t>(with completely labeled training data). Many machine-learning researchers have found that unlabeled data, when used in conjunction with a small amount of labeled data, can produce considerable improvement in learning accuracy [Wikipedia, n.d.].</w:t>
+        <w:t xml:space="preserve">(with completely labeled training data). Many machine-learning researchers have found that unlabeled data, when used in conjunction with a small amount of labeled data, can produce considerable improvement in learning accuracy [Wikipedia, </w:t>
+      </w:r>
+      <w:proofErr w:type="spellStart"/>
+      <w:r>
+        <w:rPr>
+          <w:rFonts w:ascii="Times New Roman" w:hAnsi="Times New Roman" w:cs="Times New Roman"/>
+          <w:sz w:val="24"/>
+          <w:szCs w:val="24"/>
+          <w:shd w:val="clear" w:color="auto" w:fill="FFFFFF"/>
+        </w:rPr>
+        <w:t>n.d.</w:t>
+      </w:r>
+      <w:proofErr w:type="spellEnd"/>
+      <w:r>
+        <w:rPr>
+          <w:rFonts w:ascii="Times New Roman" w:hAnsi="Times New Roman" w:cs="Times New Roman"/>
+          <w:sz w:val="24"/>
+          <w:szCs w:val="24"/>
+          <w:shd w:val="clear" w:color="auto" w:fill="FFFFFF"/>
+        </w:rPr>
+        <w:t>].</w:t>
       </w:r>
     </w:p>
     <w:p>
@@ -3754,8 +4185,19 @@
           <w:szCs w:val="24"/>
           <w:shd w:val="clear" w:color="auto" w:fill="FFFFFF"/>
         </w:rPr>
-        <w:t>community in the early 1960s, [Norvig</w:t>
-      </w:r>
+        <w:t>community in the early 1960s, [</w:t>
+      </w:r>
+      <w:proofErr w:type="spellStart"/>
+      <w:r>
+        <w:rPr>
+          <w:rFonts w:ascii="Times New Roman" w:hAnsi="Times New Roman" w:cs="Times New Roman"/>
+          <w:sz w:val="24"/>
+          <w:szCs w:val="24"/>
+          <w:shd w:val="clear" w:color="auto" w:fill="FFFFFF"/>
+        </w:rPr>
+        <w:t>Norvig</w:t>
+      </w:r>
+      <w:proofErr w:type="spellEnd"/>
       <w:r>
         <w:rPr>
           <w:rFonts w:ascii="Times New Roman" w:hAnsi="Times New Roman" w:cs="Times New Roman"/>
@@ -3886,7 +4328,27 @@
           <w:szCs w:val="24"/>
           <w:shd w:val="clear" w:color="auto" w:fill="FFFFFF"/>
         </w:rPr>
-        <w:t xml:space="preserve">support vector machines [Karger </w:t>
+        <w:t>support vector machines [</w:t>
+      </w:r>
+      <w:proofErr w:type="spellStart"/>
+      <w:r>
+        <w:rPr>
+          <w:rFonts w:ascii="Times New Roman" w:hAnsi="Times New Roman" w:cs="Times New Roman"/>
+          <w:sz w:val="24"/>
+          <w:szCs w:val="24"/>
+          <w:shd w:val="clear" w:color="auto" w:fill="FFFFFF"/>
+        </w:rPr>
+        <w:t>Karger</w:t>
+      </w:r>
+      <w:proofErr w:type="spellEnd"/>
+      <w:r>
+        <w:rPr>
+          <w:rFonts w:ascii="Times New Roman" w:hAnsi="Times New Roman" w:cs="Times New Roman"/>
+          <w:sz w:val="24"/>
+          <w:szCs w:val="24"/>
+          <w:shd w:val="clear" w:color="auto" w:fill="FFFFFF"/>
+        </w:rPr>
+        <w:t xml:space="preserve"> </w:t>
       </w:r>
       <w:r>
         <w:rPr>
@@ -3942,7 +4404,27 @@
           <w:szCs w:val="24"/>
           <w:shd w:val="clear" w:color="auto" w:fill="FFFFFF"/>
         </w:rPr>
-        <w:t>medical diagnosis [Rish, 2001].</w:t>
+        <w:t>medical diagnosis [</w:t>
+      </w:r>
+      <w:proofErr w:type="spellStart"/>
+      <w:r>
+        <w:rPr>
+          <w:rFonts w:ascii="Times New Roman" w:hAnsi="Times New Roman" w:cs="Times New Roman"/>
+          <w:sz w:val="24"/>
+          <w:szCs w:val="24"/>
+          <w:shd w:val="clear" w:color="auto" w:fill="FFFFFF"/>
+        </w:rPr>
+        <w:t>Rish</w:t>
+      </w:r>
+      <w:proofErr w:type="spellEnd"/>
+      <w:r>
+        <w:rPr>
+          <w:rFonts w:ascii="Times New Roman" w:hAnsi="Times New Roman" w:cs="Times New Roman"/>
+          <w:sz w:val="24"/>
+          <w:szCs w:val="24"/>
+          <w:shd w:val="clear" w:color="auto" w:fill="FFFFFF"/>
+        </w:rPr>
+        <w:t>, 2001].</w:t>
       </w:r>
     </w:p>
     <w:p>
@@ -4021,8 +4503,19 @@
           <w:szCs w:val="24"/>
           <w:shd w:val="clear" w:color="auto" w:fill="FFFFFF"/>
         </w:rPr>
-        <w:t>closed-form expression [Norvig</w:t>
-      </w:r>
+        <w:t>closed-form expression [</w:t>
+      </w:r>
+      <w:proofErr w:type="spellStart"/>
+      <w:r>
+        <w:rPr>
+          <w:rFonts w:ascii="Times New Roman" w:hAnsi="Times New Roman" w:cs="Times New Roman"/>
+          <w:sz w:val="24"/>
+          <w:szCs w:val="24"/>
+          <w:shd w:val="clear" w:color="auto" w:fill="FFFFFF"/>
+        </w:rPr>
+        <w:t>Norvig</w:t>
+      </w:r>
+      <w:proofErr w:type="spellEnd"/>
       <w:r>
         <w:rPr>
           <w:rFonts w:ascii="Times New Roman" w:hAnsi="Times New Roman" w:cs="Times New Roman"/>
@@ -4214,7 +4707,27 @@
           <w:szCs w:val="24"/>
           <w:shd w:val="clear" w:color="auto" w:fill="FFFFFF"/>
         </w:rPr>
-        <w:t>Bullying, in both physical and cyber worlds (the latter known as cyberbullying), has been recognized as a serious national health issue among adolescents. One is being bullied or victimized when he or she is exposed repeatedly over time to negative actions on the part of others. There are wide ranges of emotions expressed in bullying traces. After manually inspecting a number of bullying traces in Twitter, our domain experts identified seven most common emotions such as anger, embarrassment, empathy, fear, pride, relief and sadness. Analyzing Social Media to Detect Cyber Bullying using Sentiment Mining found that “sentiment analysis is the task of finding the opinions of people about specific textual entities. The decision making process of people is usually affected by the opinions formed by domain authorities and the proliferation of online discussions [Bi, n.d.].</w:t>
+        <w:t xml:space="preserve">Bullying, in both physical and cyber worlds (the latter known as cyberbullying), has been recognized as a serious national health issue among adolescents. One is being bullied or victimized when he or she is exposed repeatedly over time to negative actions on the part of others. There are wide ranges of emotions expressed in bullying traces. After manually inspecting a number of bullying traces in Twitter, our domain experts identified seven most common emotions such as anger, embarrassment, empathy, fear, pride, relief and sadness. Analyzing Social Media to Detect Cyber Bullying using Sentiment Mining found that “sentiment analysis is the task of finding the opinions of people about specific textual entities. The decision making process of people is usually affected by the opinions formed by domain authorities and the proliferation of online discussions [Bi, </w:t>
+      </w:r>
+      <w:proofErr w:type="spellStart"/>
+      <w:r>
+        <w:rPr>
+          <w:rFonts w:ascii="Times New Roman" w:hAnsi="Times New Roman" w:cs="Times New Roman"/>
+          <w:sz w:val="24"/>
+          <w:szCs w:val="24"/>
+          <w:shd w:val="clear" w:color="auto" w:fill="FFFFFF"/>
+        </w:rPr>
+        <w:t>n.d.</w:t>
+      </w:r>
+      <w:proofErr w:type="spellEnd"/>
+      <w:r>
+        <w:rPr>
+          <w:rFonts w:ascii="Times New Roman" w:hAnsi="Times New Roman" w:cs="Times New Roman"/>
+          <w:sz w:val="24"/>
+          <w:szCs w:val="24"/>
+          <w:shd w:val="clear" w:color="auto" w:fill="FFFFFF"/>
+        </w:rPr>
+        <w:t>].</w:t>
       </w:r>
     </w:p>
     <w:p>
@@ -4325,7 +4838,27 @@
           <w:szCs w:val="24"/>
           <w:shd w:val="clear" w:color="auto" w:fill="FFFFFF"/>
         </w:rPr>
-        <w:t xml:space="preserve"> [Chen et.al, n.d.]</w:t>
+        <w:t xml:space="preserve"> [Chen et.al, </w:t>
+      </w:r>
+      <w:proofErr w:type="spellStart"/>
+      <w:r>
+        <w:rPr>
+          <w:rFonts w:ascii="Times New Roman" w:hAnsi="Times New Roman" w:cs="Times New Roman"/>
+          <w:sz w:val="24"/>
+          <w:szCs w:val="24"/>
+          <w:shd w:val="clear" w:color="auto" w:fill="FFFFFF"/>
+        </w:rPr>
+        <w:t>n.d.</w:t>
+      </w:r>
+      <w:proofErr w:type="spellEnd"/>
+      <w:r>
+        <w:rPr>
+          <w:rFonts w:ascii="Times New Roman" w:hAnsi="Times New Roman" w:cs="Times New Roman"/>
+          <w:sz w:val="24"/>
+          <w:szCs w:val="24"/>
+          <w:shd w:val="clear" w:color="auto" w:fill="FFFFFF"/>
+        </w:rPr>
+        <w:t>]</w:t>
       </w:r>
       <w:r>
         <w:rPr>
@@ -4377,6 +4910,7 @@
         </w:rPr>
         <w:t xml:space="preserve">r detection task was offered by the organizers of CAW 2.0, but only one submission was received. It is determined that a baseline text mining system (using bag of words approach) was significantly improved by including sentiment and contextual features. Even with the combined </w:t>
       </w:r>
+      <w:proofErr w:type="spellStart"/>
       <w:r>
         <w:rPr>
           <w:rFonts w:ascii="Times New Roman" w:hAnsi="Times New Roman" w:cs="Times New Roman"/>
@@ -4393,7 +4927,17 @@
           <w:szCs w:val="24"/>
           <w:shd w:val="clear" w:color="auto" w:fill="FFFFFF"/>
         </w:rPr>
-        <w:t>model, a support vector machine learner could only prod</w:t>
+        <w:t>model</w:t>
+      </w:r>
+      <w:proofErr w:type="spellEnd"/>
+      <w:r>
+        <w:rPr>
+          <w:rFonts w:ascii="Times New Roman" w:hAnsi="Times New Roman" w:cs="Times New Roman"/>
+          <w:sz w:val="24"/>
+          <w:szCs w:val="24"/>
+          <w:shd w:val="clear" w:color="auto" w:fill="FFFFFF"/>
+        </w:rPr>
+        <w:t>, a support vector machine learner could only prod</w:t>
       </w:r>
       <w:r>
         <w:rPr>
@@ -4471,26 +5015,108 @@
           <w:shd w:val="clear" w:color="auto" w:fill="FFFFFF"/>
         </w:rPr>
         <w:lastRenderedPageBreak/>
-        <w:t xml:space="preserve">analyzed the characteristics of offensive text content in user messages. Then, they introduced their filtering philosophy according to the summarized characteristics. Finally, they show how this philosophy is transformed into heuristic rules applicable in the filtering process. The overview idea of their filtering approach is shown in the presented Algorithm 1 in which the functions POS tagging ad TD generator generate Part-of-Speech tags and typed dependency relations, respectively. They also use existing NLP (Natural Language Processing) tools to implement these two functions. They also focused in the design of two other functions CreateRelTree and EstimateRelTree. In their research assume that the filtering is based on a comprehensive offensive lexicon containing all offensive words. Words do not appear in the lexicon are considered inoffensive. Experiments their dataset, comments from Youtube, show over 90% agreement in filtered results between the proposed approach and manual filtering approach </w:t>
-      </w:r>
-      <w:r>
-        <w:rPr>
-          <w:rFonts w:ascii="Times New Roman" w:hAnsi="Times New Roman" w:cs="Times New Roman"/>
-          <w:sz w:val="24"/>
-          <w:szCs w:val="24"/>
-          <w:shd w:val="clear" w:color="auto" w:fill="FFFFFF"/>
-        </w:rPr>
-        <w:t>[Xu</w:t>
-      </w:r>
-      <w:r>
-        <w:rPr>
-          <w:rFonts w:ascii="Times New Roman" w:hAnsi="Times New Roman" w:cs="Times New Roman"/>
-          <w:sz w:val="24"/>
-          <w:szCs w:val="24"/>
-          <w:shd w:val="clear" w:color="auto" w:fill="FFFFFF"/>
-        </w:rPr>
-        <w:t xml:space="preserve"> and Sencun</w:t>
-      </w:r>
+        <w:t xml:space="preserve">analyzed the characteristics of offensive text content in user messages. Then, they introduced their filtering philosophy according to the summarized characteristics. Finally, they show how this philosophy is transformed into heuristic rules applicable in the filtering process. The overview idea of their filtering approach is shown in the presented Algorithm 1 in which the functions POS tagging ad TD generator generate Part-of-Speech tags and typed dependency relations, respectively. They also use existing NLP (Natural Language Processing) tools to implement these two functions. They also focused in the design of two other functions </w:t>
+      </w:r>
+      <w:proofErr w:type="spellStart"/>
+      <w:r>
+        <w:rPr>
+          <w:rFonts w:ascii="Times New Roman" w:hAnsi="Times New Roman" w:cs="Times New Roman"/>
+          <w:sz w:val="24"/>
+          <w:szCs w:val="24"/>
+          <w:shd w:val="clear" w:color="auto" w:fill="FFFFFF"/>
+        </w:rPr>
+        <w:t>CreateRelTree</w:t>
+      </w:r>
+      <w:proofErr w:type="spellEnd"/>
+      <w:r>
+        <w:rPr>
+          <w:rFonts w:ascii="Times New Roman" w:hAnsi="Times New Roman" w:cs="Times New Roman"/>
+          <w:sz w:val="24"/>
+          <w:szCs w:val="24"/>
+          <w:shd w:val="clear" w:color="auto" w:fill="FFFFFF"/>
+        </w:rPr>
+        <w:t xml:space="preserve"> and </w:t>
+      </w:r>
+      <w:proofErr w:type="spellStart"/>
+      <w:r>
+        <w:rPr>
+          <w:rFonts w:ascii="Times New Roman" w:hAnsi="Times New Roman" w:cs="Times New Roman"/>
+          <w:sz w:val="24"/>
+          <w:szCs w:val="24"/>
+          <w:shd w:val="clear" w:color="auto" w:fill="FFFFFF"/>
+        </w:rPr>
+        <w:t>EstimateRelTree</w:t>
+      </w:r>
+      <w:proofErr w:type="spellEnd"/>
+      <w:r>
+        <w:rPr>
+          <w:rFonts w:ascii="Times New Roman" w:hAnsi="Times New Roman" w:cs="Times New Roman"/>
+          <w:sz w:val="24"/>
+          <w:szCs w:val="24"/>
+          <w:shd w:val="clear" w:color="auto" w:fill="FFFFFF"/>
+        </w:rPr>
+        <w:t xml:space="preserve">. In their research assume that the filtering is based on a comprehensive offensive lexicon containing all offensive words. Words do not appear in the lexicon are considered inoffensive. Experiments their dataset, comments from </w:t>
+      </w:r>
+      <w:proofErr w:type="spellStart"/>
+      <w:r>
+        <w:rPr>
+          <w:rFonts w:ascii="Times New Roman" w:hAnsi="Times New Roman" w:cs="Times New Roman"/>
+          <w:sz w:val="24"/>
+          <w:szCs w:val="24"/>
+          <w:shd w:val="clear" w:color="auto" w:fill="FFFFFF"/>
+        </w:rPr>
+        <w:t>Youtube</w:t>
+      </w:r>
+      <w:proofErr w:type="spellEnd"/>
+      <w:r>
+        <w:rPr>
+          <w:rFonts w:ascii="Times New Roman" w:hAnsi="Times New Roman" w:cs="Times New Roman"/>
+          <w:sz w:val="24"/>
+          <w:szCs w:val="24"/>
+          <w:shd w:val="clear" w:color="auto" w:fill="FFFFFF"/>
+        </w:rPr>
+        <w:t xml:space="preserve">, show over 90% agreement in filtered results between the proposed approach and manual filtering approach </w:t>
+      </w:r>
+      <w:r>
+        <w:rPr>
+          <w:rFonts w:ascii="Times New Roman" w:hAnsi="Times New Roman" w:cs="Times New Roman"/>
+          <w:sz w:val="24"/>
+          <w:szCs w:val="24"/>
+          <w:shd w:val="clear" w:color="auto" w:fill="FFFFFF"/>
+        </w:rPr>
+        <w:t>[</w:t>
+      </w:r>
+      <w:proofErr w:type="spellStart"/>
+      <w:r>
+        <w:rPr>
+          <w:rFonts w:ascii="Times New Roman" w:hAnsi="Times New Roman" w:cs="Times New Roman"/>
+          <w:sz w:val="24"/>
+          <w:szCs w:val="24"/>
+          <w:shd w:val="clear" w:color="auto" w:fill="FFFFFF"/>
+        </w:rPr>
+        <w:t>Xu</w:t>
+      </w:r>
+      <w:proofErr w:type="spellEnd"/>
+      <w:r>
+        <w:rPr>
+          <w:rFonts w:ascii="Times New Roman" w:hAnsi="Times New Roman" w:cs="Times New Roman"/>
+          <w:sz w:val="24"/>
+          <w:szCs w:val="24"/>
+          <w:shd w:val="clear" w:color="auto" w:fill="FFFFFF"/>
+        </w:rPr>
+        <w:t xml:space="preserve"> and </w:t>
+      </w:r>
+      <w:proofErr w:type="spellStart"/>
+      <w:r>
+        <w:rPr>
+          <w:rFonts w:ascii="Times New Roman" w:hAnsi="Times New Roman" w:cs="Times New Roman"/>
+          <w:sz w:val="24"/>
+          <w:szCs w:val="24"/>
+          <w:shd w:val="clear" w:color="auto" w:fill="FFFFFF"/>
+        </w:rPr>
+        <w:t>Sencun</w:t>
+      </w:r>
+      <w:proofErr w:type="spellEnd"/>
       <w:r>
         <w:rPr>
           <w:rFonts w:ascii="Times New Roman" w:hAnsi="Times New Roman" w:cs="Times New Roman"/>
@@ -4582,7 +5208,25 @@
           <w:sz w:val="24"/>
           <w:szCs w:val="24"/>
         </w:rPr>
-        <w:t xml:space="preserve"> [Fan et.al, n.d.]</w:t>
+        <w:t xml:space="preserve"> [Fan et.al, </w:t>
+      </w:r>
+      <w:proofErr w:type="spellStart"/>
+      <w:r>
+        <w:rPr>
+          <w:rFonts w:ascii="Times New Roman" w:hAnsi="Times New Roman" w:cs="Times New Roman"/>
+          <w:sz w:val="24"/>
+          <w:szCs w:val="24"/>
+        </w:rPr>
+        <w:t>n.d.</w:t>
+      </w:r>
+      <w:proofErr w:type="spellEnd"/>
+      <w:r>
+        <w:rPr>
+          <w:rFonts w:ascii="Times New Roman" w:hAnsi="Times New Roman" w:cs="Times New Roman"/>
+          <w:sz w:val="24"/>
+          <w:szCs w:val="24"/>
+        </w:rPr>
+        <w:t>]</w:t>
       </w:r>
       <w:r>
         <w:rPr>
@@ -4654,17 +5298,48 @@
           <w:szCs w:val="24"/>
           <w:shd w:val="clear" w:color="auto" w:fill="FFFFFF"/>
         </w:rPr>
-        <w:t>Generally, sentiment classification methods can be categorized into three types: unsupervised [Turney, 2002], supervised [Pang et al., 2002], and semi-su</w:t>
-      </w:r>
-      <w:r>
-        <w:rPr>
-          <w:rFonts w:ascii="Times New Roman" w:hAnsi="Times New Roman" w:cs="Times New Roman"/>
-          <w:sz w:val="24"/>
-          <w:szCs w:val="24"/>
-          <w:shd w:val="clear" w:color="auto" w:fill="FFFFFF"/>
-        </w:rPr>
-        <w:t>pervised [Melville and Sindhwani</w:t>
-      </w:r>
+        <w:t>Generally, sentiment classification methods can be categorized into three types: unsupervised [</w:t>
+      </w:r>
+      <w:proofErr w:type="spellStart"/>
+      <w:r>
+        <w:rPr>
+          <w:rFonts w:ascii="Times New Roman" w:hAnsi="Times New Roman" w:cs="Times New Roman"/>
+          <w:sz w:val="24"/>
+          <w:szCs w:val="24"/>
+          <w:shd w:val="clear" w:color="auto" w:fill="FFFFFF"/>
+        </w:rPr>
+        <w:t>Turney</w:t>
+      </w:r>
+      <w:proofErr w:type="spellEnd"/>
+      <w:r>
+        <w:rPr>
+          <w:rFonts w:ascii="Times New Roman" w:hAnsi="Times New Roman" w:cs="Times New Roman"/>
+          <w:sz w:val="24"/>
+          <w:szCs w:val="24"/>
+          <w:shd w:val="clear" w:color="auto" w:fill="FFFFFF"/>
+        </w:rPr>
+        <w:t>, 2002], supervised [Pang et al., 2002], and semi-su</w:t>
+      </w:r>
+      <w:r>
+        <w:rPr>
+          <w:rFonts w:ascii="Times New Roman" w:hAnsi="Times New Roman" w:cs="Times New Roman"/>
+          <w:sz w:val="24"/>
+          <w:szCs w:val="24"/>
+          <w:shd w:val="clear" w:color="auto" w:fill="FFFFFF"/>
+        </w:rPr>
+        <w:t xml:space="preserve">pervised [Melville and </w:t>
+      </w:r>
+      <w:proofErr w:type="spellStart"/>
+      <w:r>
+        <w:rPr>
+          <w:rFonts w:ascii="Times New Roman" w:hAnsi="Times New Roman" w:cs="Times New Roman"/>
+          <w:sz w:val="24"/>
+          <w:szCs w:val="24"/>
+          <w:shd w:val="clear" w:color="auto" w:fill="FFFFFF"/>
+        </w:rPr>
+        <w:t>Sindhwani</w:t>
+      </w:r>
+      <w:proofErr w:type="spellEnd"/>
       <w:r>
         <w:rPr>
           <w:rFonts w:ascii="Times New Roman" w:hAnsi="Times New Roman" w:cs="Times New Roman"/>
@@ -4739,8 +5414,19 @@
           <w:szCs w:val="24"/>
           <w:shd w:val="clear" w:color="auto" w:fill="FFFFFF"/>
         </w:rPr>
-        <w:t>[Melville and Sindhwani</w:t>
-      </w:r>
+        <w:t xml:space="preserve">[Melville and </w:t>
+      </w:r>
+      <w:proofErr w:type="spellStart"/>
+      <w:r>
+        <w:rPr>
+          <w:rFonts w:ascii="Times New Roman" w:hAnsi="Times New Roman" w:cs="Times New Roman"/>
+          <w:sz w:val="24"/>
+          <w:szCs w:val="24"/>
+          <w:shd w:val="clear" w:color="auto" w:fill="FFFFFF"/>
+        </w:rPr>
+        <w:t>Sindhwani</w:t>
+      </w:r>
+      <w:proofErr w:type="spellEnd"/>
       <w:r>
         <w:rPr>
           <w:rFonts w:ascii="Times New Roman" w:hAnsi="Times New Roman" w:cs="Times New Roman"/>
@@ -4770,7 +5456,27 @@
           <w:szCs w:val="24"/>
           <w:shd w:val="clear" w:color="auto" w:fill="FFFFFF"/>
         </w:rPr>
-        <w:t>Another kind of semi-supervised methods for sentiment classification is to employ some bootstrap techniques, such as self-training [Yarowsky, 1995] and co-training [Blum and Mitchell, 1998]. Among them, co-training has been proven more effective than self-</w:t>
+        <w:t>Another kind of semi-supervised methods for sentiment classification is to employ some bootstrap techniques, such as self-training [</w:t>
+      </w:r>
+      <w:proofErr w:type="spellStart"/>
+      <w:r>
+        <w:rPr>
+          <w:rFonts w:ascii="Times New Roman" w:hAnsi="Times New Roman" w:cs="Times New Roman"/>
+          <w:sz w:val="24"/>
+          <w:szCs w:val="24"/>
+          <w:shd w:val="clear" w:color="auto" w:fill="FFFFFF"/>
+        </w:rPr>
+        <w:t>Yarowsky</w:t>
+      </w:r>
+      <w:proofErr w:type="spellEnd"/>
+      <w:r>
+        <w:rPr>
+          <w:rFonts w:ascii="Times New Roman" w:hAnsi="Times New Roman" w:cs="Times New Roman"/>
+          <w:sz w:val="24"/>
+          <w:szCs w:val="24"/>
+          <w:shd w:val="clear" w:color="auto" w:fill="FFFFFF"/>
+        </w:rPr>
+        <w:t>, 1995] and co-training [Blum and Mitchell, 1998]. Among them, co-training has been proven more effective than self-</w:t>
       </w:r>
       <w:r>
         <w:rPr>
@@ -4889,23 +5595,54 @@
         </w:rPr>
         <w:t xml:space="preserve">. This paper employs the co-training technique and generates different views from random feature subspaces. Among others, </w:t>
       </w:r>
-      <w:r>
-        <w:rPr>
-          <w:rFonts w:ascii="Times New Roman" w:hAnsi="Times New Roman" w:cs="Times New Roman"/>
-          <w:sz w:val="24"/>
-          <w:szCs w:val="24"/>
-          <w:shd w:val="clear" w:color="auto" w:fill="FFFFFF"/>
-        </w:rPr>
-        <w:t>Mine the Easy and Classify the Hard: Experiments with Automatic Sentiment Classification</w:t>
-      </w:r>
-      <w:r>
-        <w:rPr>
-          <w:rFonts w:ascii="Times New Roman" w:hAnsi="Times New Roman" w:cs="Times New Roman"/>
-          <w:sz w:val="24"/>
-          <w:szCs w:val="24"/>
-          <w:shd w:val="clear" w:color="auto" w:fill="FFFFFF"/>
-        </w:rPr>
-        <w:t xml:space="preserve"> integrated various methods, such as spectral clustering, active learning, transductive learning, and ensemble learning, in semi-supervised sentiment classification</w:t>
+      <w:proofErr w:type="gramStart"/>
+      <w:r>
+        <w:rPr>
+          <w:rFonts w:ascii="Times New Roman" w:hAnsi="Times New Roman" w:cs="Times New Roman"/>
+          <w:sz w:val="24"/>
+          <w:szCs w:val="24"/>
+          <w:shd w:val="clear" w:color="auto" w:fill="FFFFFF"/>
+        </w:rPr>
+        <w:t>Mine</w:t>
+      </w:r>
+      <w:proofErr w:type="gramEnd"/>
+      <w:r>
+        <w:rPr>
+          <w:rFonts w:ascii="Times New Roman" w:hAnsi="Times New Roman" w:cs="Times New Roman"/>
+          <w:sz w:val="24"/>
+          <w:szCs w:val="24"/>
+          <w:shd w:val="clear" w:color="auto" w:fill="FFFFFF"/>
+        </w:rPr>
+        <w:t xml:space="preserve"> the Easy and Classify the Hard: Experiments with Automatic Sentiment Classification</w:t>
+      </w:r>
+      <w:r>
+        <w:rPr>
+          <w:rFonts w:ascii="Times New Roman" w:hAnsi="Times New Roman" w:cs="Times New Roman"/>
+          <w:sz w:val="24"/>
+          <w:szCs w:val="24"/>
+          <w:shd w:val="clear" w:color="auto" w:fill="FFFFFF"/>
+        </w:rPr>
+        <w:t xml:space="preserve"> integrated various methods, such as spectral clustering, active learning, </w:t>
+      </w:r>
+      <w:proofErr w:type="spellStart"/>
+      <w:r>
+        <w:rPr>
+          <w:rFonts w:ascii="Times New Roman" w:hAnsi="Times New Roman" w:cs="Times New Roman"/>
+          <w:sz w:val="24"/>
+          <w:szCs w:val="24"/>
+          <w:shd w:val="clear" w:color="auto" w:fill="FFFFFF"/>
+        </w:rPr>
+        <w:t>transductive</w:t>
+      </w:r>
+      <w:proofErr w:type="spellEnd"/>
+      <w:r>
+        <w:rPr>
+          <w:rFonts w:ascii="Times New Roman" w:hAnsi="Times New Roman" w:cs="Times New Roman"/>
+          <w:sz w:val="24"/>
+          <w:szCs w:val="24"/>
+          <w:shd w:val="clear" w:color="auto" w:fill="FFFFFF"/>
+        </w:rPr>
+        <w:t xml:space="preserve"> learning, and ensemble learning, in semi-supervised sentiment classification</w:t>
       </w:r>
       <w:r>
         <w:rPr>
@@ -4916,14 +5653,25 @@
         </w:rPr>
         <w:t xml:space="preserve"> [</w:t>
       </w:r>
-      <w:r>
-        <w:rPr>
-          <w:rFonts w:ascii="Times New Roman" w:hAnsi="Times New Roman" w:cs="Times New Roman"/>
-          <w:sz w:val="24"/>
-          <w:szCs w:val="24"/>
-          <w:shd w:val="clear" w:color="auto" w:fill="FFFFFF"/>
-        </w:rPr>
-        <w:t>Dasgupta and Ng, 2009</w:t>
+      <w:proofErr w:type="spellStart"/>
+      <w:r>
+        <w:rPr>
+          <w:rFonts w:ascii="Times New Roman" w:hAnsi="Times New Roman" w:cs="Times New Roman"/>
+          <w:sz w:val="24"/>
+          <w:szCs w:val="24"/>
+          <w:shd w:val="clear" w:color="auto" w:fill="FFFFFF"/>
+        </w:rPr>
+        <w:t>Dasgupta</w:t>
+      </w:r>
+      <w:proofErr w:type="spellEnd"/>
+      <w:r>
+        <w:rPr>
+          <w:rFonts w:ascii="Times New Roman" w:hAnsi="Times New Roman" w:cs="Times New Roman"/>
+          <w:sz w:val="24"/>
+          <w:szCs w:val="24"/>
+          <w:shd w:val="clear" w:color="auto" w:fill="FFFFFF"/>
+        </w:rPr>
+        <w:t xml:space="preserve"> and Ng, 2009</w:t>
       </w:r>
       <w:r>
         <w:rPr>
@@ -5084,15 +5832,51 @@
           <w:sz w:val="24"/>
           <w:szCs w:val="24"/>
         </w:rPr>
-        <w:t xml:space="preserve"> subspace generation [Balcan and Blum</w:t>
-      </w:r>
-      <w:r>
-        <w:rPr>
-          <w:rFonts w:ascii="Times New Roman" w:hAnsi="Times New Roman" w:cs="Times New Roman"/>
-          <w:sz w:val="24"/>
-          <w:szCs w:val="24"/>
-        </w:rPr>
-        <w:t>, n.d.].</w:t>
+        <w:t xml:space="preserve"> subspace generation [</w:t>
+      </w:r>
+      <w:proofErr w:type="spellStart"/>
+      <w:r>
+        <w:rPr>
+          <w:rFonts w:ascii="Times New Roman" w:hAnsi="Times New Roman" w:cs="Times New Roman"/>
+          <w:sz w:val="24"/>
+          <w:szCs w:val="24"/>
+        </w:rPr>
+        <w:t>Balcan</w:t>
+      </w:r>
+      <w:proofErr w:type="spellEnd"/>
+      <w:r>
+        <w:rPr>
+          <w:rFonts w:ascii="Times New Roman" w:hAnsi="Times New Roman" w:cs="Times New Roman"/>
+          <w:sz w:val="24"/>
+          <w:szCs w:val="24"/>
+        </w:rPr>
+        <w:t xml:space="preserve"> and Blum</w:t>
+      </w:r>
+      <w:r>
+        <w:rPr>
+          <w:rFonts w:ascii="Times New Roman" w:hAnsi="Times New Roman" w:cs="Times New Roman"/>
+          <w:sz w:val="24"/>
+          <w:szCs w:val="24"/>
+        </w:rPr>
+        <w:t xml:space="preserve">, </w:t>
+      </w:r>
+      <w:proofErr w:type="spellStart"/>
+      <w:r>
+        <w:rPr>
+          <w:rFonts w:ascii="Times New Roman" w:hAnsi="Times New Roman" w:cs="Times New Roman"/>
+          <w:sz w:val="24"/>
+          <w:szCs w:val="24"/>
+        </w:rPr>
+        <w:t>n.d.</w:t>
+      </w:r>
+      <w:proofErr w:type="spellEnd"/>
+      <w:r>
+        <w:rPr>
+          <w:rFonts w:ascii="Times New Roman" w:hAnsi="Times New Roman" w:cs="Times New Roman"/>
+          <w:sz w:val="24"/>
+          <w:szCs w:val="24"/>
+        </w:rPr>
+        <w:t>].</w:t>
       </w:r>
     </w:p>
     <w:p>
@@ -5628,7 +6412,43 @@
           <w:sz w:val="24"/>
           <w:szCs w:val="24"/>
         </w:rPr>
-        <w:t>In the Training phase there is a Learning Module. The learning module input consists of a file that contains lists of words that is deemed as Inappropriate. The learning module evaluates the Inappropriateness with basis of its polarity value in the Sentiment Corpus (which will be implemented via SentiWordnet) and the polarity of the definition of the word, in which it will be extracted via WordNet wi</w:t>
+        <w:t xml:space="preserve">In the Training phase there is a Learning Module. The learning module input consists of a file that contains lists of words that is deemed as Inappropriate. The learning module evaluates the Inappropriateness with basis of its polarity value in the Sentiment Corpus (which will be implemented via </w:t>
+      </w:r>
+      <w:proofErr w:type="spellStart"/>
+      <w:r>
+        <w:rPr>
+          <w:rFonts w:ascii="Times New Roman" w:hAnsi="Times New Roman" w:cs="Times New Roman"/>
+          <w:sz w:val="24"/>
+          <w:szCs w:val="24"/>
+        </w:rPr>
+        <w:t>SentiWordnet</w:t>
+      </w:r>
+      <w:proofErr w:type="spellEnd"/>
+      <w:r>
+        <w:rPr>
+          <w:rFonts w:ascii="Times New Roman" w:hAnsi="Times New Roman" w:cs="Times New Roman"/>
+          <w:sz w:val="24"/>
+          <w:szCs w:val="24"/>
+        </w:rPr>
+        <w:t xml:space="preserve">) and the polarity of the definition of the word, in which it will be extracted via </w:t>
+      </w:r>
+      <w:proofErr w:type="spellStart"/>
+      <w:r>
+        <w:rPr>
+          <w:rFonts w:ascii="Times New Roman" w:hAnsi="Times New Roman" w:cs="Times New Roman"/>
+          <w:sz w:val="24"/>
+          <w:szCs w:val="24"/>
+        </w:rPr>
+        <w:t>WordNet</w:t>
+      </w:r>
+      <w:proofErr w:type="spellEnd"/>
+      <w:r>
+        <w:rPr>
+          <w:rFonts w:ascii="Times New Roman" w:hAnsi="Times New Roman" w:cs="Times New Roman"/>
+          <w:sz w:val="24"/>
+          <w:szCs w:val="24"/>
+        </w:rPr>
+        <w:t xml:space="preserve"> wi</w:t>
       </w:r>
       <w:r>
         <w:rPr>
@@ -5668,7 +6488,61 @@
           <w:sz w:val="24"/>
           <w:szCs w:val="24"/>
         </w:rPr>
-        <w:t>at made the input inappropriate, and will be collected to the inappropriate expression features knowledge base. The synset resampling gets the synsets of the word and will undergo to the phases undergone by the original word. The training module repeats this per word in the collection until all are evaluated and there are no more synsets to be resampled.</w:t>
+        <w:t xml:space="preserve">at made the input inappropriate, and will be collected to the inappropriate expression features knowledge base. The </w:t>
+      </w:r>
+      <w:proofErr w:type="spellStart"/>
+      <w:r>
+        <w:rPr>
+          <w:rFonts w:ascii="Times New Roman" w:hAnsi="Times New Roman" w:cs="Times New Roman"/>
+          <w:sz w:val="24"/>
+          <w:szCs w:val="24"/>
+        </w:rPr>
+        <w:t>synset</w:t>
+      </w:r>
+      <w:proofErr w:type="spellEnd"/>
+      <w:r>
+        <w:rPr>
+          <w:rFonts w:ascii="Times New Roman" w:hAnsi="Times New Roman" w:cs="Times New Roman"/>
+          <w:sz w:val="24"/>
+          <w:szCs w:val="24"/>
+        </w:rPr>
+        <w:t xml:space="preserve"> resampling gets the </w:t>
+      </w:r>
+      <w:proofErr w:type="spellStart"/>
+      <w:r>
+        <w:rPr>
+          <w:rFonts w:ascii="Times New Roman" w:hAnsi="Times New Roman" w:cs="Times New Roman"/>
+          <w:sz w:val="24"/>
+          <w:szCs w:val="24"/>
+        </w:rPr>
+        <w:t>synsets</w:t>
+      </w:r>
+      <w:proofErr w:type="spellEnd"/>
+      <w:r>
+        <w:rPr>
+          <w:rFonts w:ascii="Times New Roman" w:hAnsi="Times New Roman" w:cs="Times New Roman"/>
+          <w:sz w:val="24"/>
+          <w:szCs w:val="24"/>
+        </w:rPr>
+        <w:t xml:space="preserve"> of the word and will undergo to the phases undergone by the original word. The training module repeats this per word in the collection until all are evaluated and there are no more </w:t>
+      </w:r>
+      <w:proofErr w:type="spellStart"/>
+      <w:r>
+        <w:rPr>
+          <w:rFonts w:ascii="Times New Roman" w:hAnsi="Times New Roman" w:cs="Times New Roman"/>
+          <w:sz w:val="24"/>
+          <w:szCs w:val="24"/>
+        </w:rPr>
+        <w:t>synsets</w:t>
+      </w:r>
+      <w:proofErr w:type="spellEnd"/>
+      <w:r>
+        <w:rPr>
+          <w:rFonts w:ascii="Times New Roman" w:hAnsi="Times New Roman" w:cs="Times New Roman"/>
+          <w:sz w:val="24"/>
+          <w:szCs w:val="24"/>
+        </w:rPr>
+        <w:t xml:space="preserve"> to be resampled.</w:t>
       </w:r>
     </w:p>
     <w:p>
@@ -5753,7 +6627,25 @@
           <w:sz w:val="24"/>
           <w:szCs w:val="24"/>
         </w:rPr>
-        <w:t xml:space="preserve"> If the analyzer determines the sentence has an inappropriate sense, then, the sentence will be scored by a polarity analyzer, which is based on naïve bayes model. </w:t>
+        <w:t xml:space="preserve"> If the analyzer determines the sentence has an inappropriate sense, then, the sentence will be scored by a polarity analyzer, which is based on naïve </w:t>
+      </w:r>
+      <w:proofErr w:type="spellStart"/>
+      <w:r>
+        <w:rPr>
+          <w:rFonts w:ascii="Times New Roman" w:hAnsi="Times New Roman" w:cs="Times New Roman"/>
+          <w:sz w:val="24"/>
+          <w:szCs w:val="24"/>
+        </w:rPr>
+        <w:t>bayes</w:t>
+      </w:r>
+      <w:proofErr w:type="spellEnd"/>
+      <w:r>
+        <w:rPr>
+          <w:rFonts w:ascii="Times New Roman" w:hAnsi="Times New Roman" w:cs="Times New Roman"/>
+          <w:sz w:val="24"/>
+          <w:szCs w:val="24"/>
+        </w:rPr>
+        <w:t xml:space="preserve"> model. </w:t>
       </w:r>
       <w:r>
         <w:rPr>
@@ -5894,7 +6786,25 @@
           <w:sz w:val="24"/>
           <w:szCs w:val="24"/>
         </w:rPr>
-        <w:t>, youtube.com comments, reddit textual posts and 4chan textual posts</w:t>
+        <w:t xml:space="preserve">, youtube.com comments, </w:t>
+      </w:r>
+      <w:proofErr w:type="spellStart"/>
+      <w:r>
+        <w:rPr>
+          <w:rFonts w:ascii="Times New Roman" w:hAnsi="Times New Roman" w:cs="Times New Roman"/>
+          <w:sz w:val="24"/>
+          <w:szCs w:val="24"/>
+        </w:rPr>
+        <w:t>reddit</w:t>
+      </w:r>
+      <w:proofErr w:type="spellEnd"/>
+      <w:r>
+        <w:rPr>
+          <w:rFonts w:ascii="Times New Roman" w:hAnsi="Times New Roman" w:cs="Times New Roman"/>
+          <w:sz w:val="24"/>
+          <w:szCs w:val="24"/>
+        </w:rPr>
+        <w:t xml:space="preserve"> textual posts and 4chan textual posts</w:t>
       </w:r>
       <w:r>
         <w:rPr>
@@ -5997,7 +6907,43 @@
           <w:sz w:val="24"/>
           <w:szCs w:val="24"/>
         </w:rPr>
-        <w:t>the model are 9gag, youtube, reddit, and 4chan</w:t>
+        <w:t xml:space="preserve">the model are 9gag, </w:t>
+      </w:r>
+      <w:proofErr w:type="spellStart"/>
+      <w:r>
+        <w:rPr>
+          <w:rFonts w:ascii="Times New Roman" w:hAnsi="Times New Roman" w:cs="Times New Roman"/>
+          <w:sz w:val="24"/>
+          <w:szCs w:val="24"/>
+        </w:rPr>
+        <w:t>youtube</w:t>
+      </w:r>
+      <w:proofErr w:type="spellEnd"/>
+      <w:r>
+        <w:rPr>
+          <w:rFonts w:ascii="Times New Roman" w:hAnsi="Times New Roman" w:cs="Times New Roman"/>
+          <w:sz w:val="24"/>
+          <w:szCs w:val="24"/>
+        </w:rPr>
+        <w:t xml:space="preserve">, </w:t>
+      </w:r>
+      <w:proofErr w:type="spellStart"/>
+      <w:r>
+        <w:rPr>
+          <w:rFonts w:ascii="Times New Roman" w:hAnsi="Times New Roman" w:cs="Times New Roman"/>
+          <w:sz w:val="24"/>
+          <w:szCs w:val="24"/>
+        </w:rPr>
+        <w:t>reddit</w:t>
+      </w:r>
+      <w:proofErr w:type="spellEnd"/>
+      <w:r>
+        <w:rPr>
+          <w:rFonts w:ascii="Times New Roman" w:hAnsi="Times New Roman" w:cs="Times New Roman"/>
+          <w:sz w:val="24"/>
+          <w:szCs w:val="24"/>
+        </w:rPr>
+        <w:t>, and 4chan</w:t>
       </w:r>
       <w:r>
         <w:rPr>
@@ -6045,26 +6991,58 @@
           <w:sz w:val="24"/>
           <w:szCs w:val="24"/>
         </w:rPr>
-        <w:t>a is using English Language as a medium of communication. The researchers also observed that m</w:t>
-      </w:r>
-      <w:r>
-        <w:rPr>
-          <w:rFonts w:ascii="Times New Roman" w:hAnsi="Times New Roman" w:cs="Times New Roman"/>
-          <w:sz w:val="24"/>
-          <w:szCs w:val="24"/>
-        </w:rPr>
-        <w:t xml:space="preserve">ost of </w:t>
-      </w:r>
-      <w:r>
-        <w:rPr>
-          <w:rFonts w:ascii="Times New Roman" w:hAnsi="Times New Roman" w:cs="Times New Roman"/>
-          <w:sz w:val="24"/>
-          <w:szCs w:val="24"/>
-        </w:rPr>
-        <w:t>the users there are using</w:t>
+        <w:t>a is using English Language as a medium of communication.</w:t>
+      </w:r>
+      <w:r>
+        <w:rPr>
+          <w:rFonts w:ascii="Times New Roman" w:hAnsi="Times New Roman" w:cs="Times New Roman"/>
+          <w:sz w:val="24"/>
+          <w:szCs w:val="24"/>
+        </w:rPr>
+        <w:t xml:space="preserve"> Another reason is because of publicity of the content</w:t>
+      </w:r>
+      <w:r>
+        <w:rPr>
+          <w:rFonts w:ascii="Times New Roman" w:hAnsi="Times New Roman" w:cs="Times New Roman"/>
+          <w:sz w:val="24"/>
+          <w:szCs w:val="24"/>
+        </w:rPr>
+        <w:t xml:space="preserve"> of these sites</w:t>
       </w:r>
       <w:bookmarkStart w:id="0" w:name="_GoBack"/>
       <w:bookmarkEnd w:id="0"/>
+      <w:r>
+        <w:rPr>
+          <w:rFonts w:ascii="Times New Roman" w:hAnsi="Times New Roman" w:cs="Times New Roman"/>
+          <w:sz w:val="24"/>
+          <w:szCs w:val="24"/>
+        </w:rPr>
+        <w:t>.</w:t>
+      </w:r>
+      <w:r>
+        <w:rPr>
+          <w:rFonts w:ascii="Times New Roman" w:hAnsi="Times New Roman" w:cs="Times New Roman"/>
+          <w:sz w:val="24"/>
+          <w:szCs w:val="24"/>
+        </w:rPr>
+        <w:t xml:space="preserve"> The researchers also observed that m</w:t>
+      </w:r>
+      <w:r>
+        <w:rPr>
+          <w:rFonts w:ascii="Times New Roman" w:hAnsi="Times New Roman" w:cs="Times New Roman"/>
+          <w:sz w:val="24"/>
+          <w:szCs w:val="24"/>
+        </w:rPr>
+        <w:t xml:space="preserve">ost of </w:t>
+      </w:r>
+      <w:r>
+        <w:rPr>
+          <w:rFonts w:ascii="Times New Roman" w:hAnsi="Times New Roman" w:cs="Times New Roman"/>
+          <w:sz w:val="24"/>
+          <w:szCs w:val="24"/>
+        </w:rPr>
+        <w:t>the users there are using</w:t>
+      </w:r>
       <w:r>
         <w:rPr>
           <w:rFonts w:ascii="Times New Roman" w:hAnsi="Times New Roman" w:cs="Times New Roman"/>
@@ -6171,23 +7149,95 @@
           <w:sz w:val="24"/>
           <w:szCs w:val="24"/>
         </w:rPr>
-        <w:t xml:space="preserve"> tools that will be use in developing the system are</w:t>
-      </w:r>
-      <w:r>
-        <w:rPr>
-          <w:rFonts w:ascii="Times New Roman" w:hAnsi="Times New Roman" w:cs="Times New Roman"/>
-          <w:sz w:val="24"/>
-          <w:szCs w:val="24"/>
-        </w:rPr>
-        <w:t xml:space="preserve"> WordNet, SentiWordNet, and Stanford Part-of-Speech Tagger. </w:t>
-      </w:r>
-      <w:r>
-        <w:rPr>
-          <w:rFonts w:ascii="Times New Roman" w:hAnsi="Times New Roman" w:cs="Times New Roman"/>
-          <w:sz w:val="24"/>
-          <w:szCs w:val="24"/>
-        </w:rPr>
-        <w:t xml:space="preserve">This tools will serves as the dictionary and will be use in the pre-processing phase of the system. </w:t>
+        <w:t xml:space="preserve"> tools that will be </w:t>
+      </w:r>
+      <w:proofErr w:type="spellStart"/>
+      <w:r>
+        <w:rPr>
+          <w:rFonts w:ascii="Times New Roman" w:hAnsi="Times New Roman" w:cs="Times New Roman"/>
+          <w:sz w:val="24"/>
+          <w:szCs w:val="24"/>
+        </w:rPr>
+        <w:t>use</w:t>
+      </w:r>
+      <w:proofErr w:type="spellEnd"/>
+      <w:r>
+        <w:rPr>
+          <w:rFonts w:ascii="Times New Roman" w:hAnsi="Times New Roman" w:cs="Times New Roman"/>
+          <w:sz w:val="24"/>
+          <w:szCs w:val="24"/>
+        </w:rPr>
+        <w:t xml:space="preserve"> in developing the system are</w:t>
+      </w:r>
+      <w:r>
+        <w:rPr>
+          <w:rFonts w:ascii="Times New Roman" w:hAnsi="Times New Roman" w:cs="Times New Roman"/>
+          <w:sz w:val="24"/>
+          <w:szCs w:val="24"/>
+        </w:rPr>
+        <w:t xml:space="preserve"> </w:t>
+      </w:r>
+      <w:proofErr w:type="spellStart"/>
+      <w:r>
+        <w:rPr>
+          <w:rFonts w:ascii="Times New Roman" w:hAnsi="Times New Roman" w:cs="Times New Roman"/>
+          <w:sz w:val="24"/>
+          <w:szCs w:val="24"/>
+        </w:rPr>
+        <w:t>WordNet</w:t>
+      </w:r>
+      <w:proofErr w:type="spellEnd"/>
+      <w:r>
+        <w:rPr>
+          <w:rFonts w:ascii="Times New Roman" w:hAnsi="Times New Roman" w:cs="Times New Roman"/>
+          <w:sz w:val="24"/>
+          <w:szCs w:val="24"/>
+        </w:rPr>
+        <w:t xml:space="preserve">, </w:t>
+      </w:r>
+      <w:proofErr w:type="spellStart"/>
+      <w:r>
+        <w:rPr>
+          <w:rFonts w:ascii="Times New Roman" w:hAnsi="Times New Roman" w:cs="Times New Roman"/>
+          <w:sz w:val="24"/>
+          <w:szCs w:val="24"/>
+        </w:rPr>
+        <w:t>SentiWordNet</w:t>
+      </w:r>
+      <w:proofErr w:type="spellEnd"/>
+      <w:r>
+        <w:rPr>
+          <w:rFonts w:ascii="Times New Roman" w:hAnsi="Times New Roman" w:cs="Times New Roman"/>
+          <w:sz w:val="24"/>
+          <w:szCs w:val="24"/>
+        </w:rPr>
+        <w:t xml:space="preserve">, and Stanford Part-of-Speech Tagger. </w:t>
+      </w:r>
+      <w:r>
+        <w:rPr>
+          <w:rFonts w:ascii="Times New Roman" w:hAnsi="Times New Roman" w:cs="Times New Roman"/>
+          <w:sz w:val="24"/>
+          <w:szCs w:val="24"/>
+        </w:rPr>
+        <w:t xml:space="preserve">This tools will serves as the dictionary and will be </w:t>
+      </w:r>
+      <w:proofErr w:type="spellStart"/>
+      <w:r>
+        <w:rPr>
+          <w:rFonts w:ascii="Times New Roman" w:hAnsi="Times New Roman" w:cs="Times New Roman"/>
+          <w:sz w:val="24"/>
+          <w:szCs w:val="24"/>
+        </w:rPr>
+        <w:t>use</w:t>
+      </w:r>
+      <w:proofErr w:type="spellEnd"/>
+      <w:r>
+        <w:rPr>
+          <w:rFonts w:ascii="Times New Roman" w:hAnsi="Times New Roman" w:cs="Times New Roman"/>
+          <w:sz w:val="24"/>
+          <w:szCs w:val="24"/>
+        </w:rPr>
+        <w:t xml:space="preserve"> in the pre-processing phase of the system. </w:t>
       </w:r>
       <w:r>
         <w:rPr>
@@ -6316,6 +7366,7 @@
           <w:sz w:val="24"/>
           <w:szCs w:val="24"/>
         </w:rPr>
+        <w:lastRenderedPageBreak/>
         <w:tab/>
       </w:r>
       <w:r>
@@ -6374,7 +7425,6 @@
           <w:sz w:val="24"/>
           <w:szCs w:val="24"/>
         </w:rPr>
-        <w:lastRenderedPageBreak/>
         <w:t>There are two</w:t>
       </w:r>
       <w:r>
@@ -6778,6 +7828,7 @@
           <w:sz w:val="24"/>
           <w:szCs w:val="24"/>
         </w:rPr>
+        <w:lastRenderedPageBreak/>
         <w:t>TN (True Negative) – both the expert and the system indicated</w:t>
       </w:r>
       <w:r>
@@ -6847,7 +7898,6 @@
           <w:sz w:val="24"/>
           <w:szCs w:val="24"/>
         </w:rPr>
-        <w:lastRenderedPageBreak/>
         <w:t>Harmonic Mean or F-Measure</w:t>
       </w:r>
     </w:p>
@@ -7173,6 +8223,7 @@
           <w:sz w:val="24"/>
           <w:szCs w:val="24"/>
         </w:rPr>
+        <w:lastRenderedPageBreak/>
         <w:t xml:space="preserve">FN (False Negative) – system indicated that the input is not offensive, the </w:t>
       </w:r>
       <w:r>
@@ -7258,7 +8309,6 @@
           <w:sz w:val="24"/>
           <w:szCs w:val="24"/>
         </w:rPr>
-        <w:lastRenderedPageBreak/>
         <w:t>P = Precision –</w:t>
       </w:r>
       <w:r>
@@ -7564,6 +8614,7 @@
               <w:sz w:val="24"/>
               <w:szCs w:val="24"/>
             </w:rPr>
+            <w:lastRenderedPageBreak/>
             <w:t>Balahur, M., Lloret, E., Montoyo, A. and Palomar M. Towards Building a Competitive</w:t>
           </w:r>
           <w:r>
@@ -7659,7 +8710,6 @@
               <w:sz w:val="24"/>
               <w:szCs w:val="24"/>
             </w:rPr>
-            <w:lastRenderedPageBreak/>
             <w:t>Bellmore, A., Xu, J.M. and Zhu, X. Fast Learning for Sentiment Analysis</w:t>
           </w:r>
           <w:r>
@@ -8314,6 +9364,7 @@
               <w:sz w:val="24"/>
               <w:szCs w:val="24"/>
             </w:rPr>
+            <w:lastRenderedPageBreak/>
             <w:t>Dasgupta, S. and Ng, V. Mine the Easy and Classify the Hard: Experiments with</w:t>
           </w:r>
           <w:r>
@@ -8403,7 +9454,6 @@
               <w:szCs w:val="24"/>
               <w:shd w:val="clear" w:color="auto" w:fill="FFFFFF"/>
             </w:rPr>
-            <w:lastRenderedPageBreak/>
             <w:t xml:space="preserve">"Definition of Profanity", Retrieved from on August 08, 2014 from Merriam-Webster Online Dictionary: </w:t>
           </w:r>
           <w:hyperlink r:id="rId12" w:history="1">
@@ -8432,6 +9482,7 @@
               <w:szCs w:val="24"/>
             </w:rPr>
           </w:pPr>
+          <w:proofErr w:type="spellStart"/>
           <w:r>
             <w:rPr>
               <w:rFonts w:ascii="Times New Roman" w:hAnsi="Times New Roman" w:cs="Times New Roman"/>
@@ -8439,8 +9490,9 @@
               <w:szCs w:val="24"/>
               <w:shd w:val="clear" w:color="auto" w:fill="FFFFFF"/>
             </w:rPr>
-            <w:t>Dr Y Bi (n.d.). Analysing Social Media to Detect Cyber Bullying using Sentiment Mining. School of Computing and Mathematics, Faculty of Computing and</w:t>
-          </w:r>
+            <w:t>Dr</w:t>
+          </w:r>
+          <w:proofErr w:type="spellEnd"/>
           <w:r>
             <w:rPr>
               <w:rFonts w:ascii="Times New Roman" w:hAnsi="Times New Roman" w:cs="Times New Roman"/>
@@ -8448,7 +9500,76 @@
               <w:szCs w:val="24"/>
               <w:shd w:val="clear" w:color="auto" w:fill="FFFFFF"/>
             </w:rPr>
-            <w:t xml:space="preserve"> Engineering at the Jordanstown </w:t>
+            <w:t xml:space="preserve"> Y Bi (</w:t>
+          </w:r>
+          <w:proofErr w:type="spellStart"/>
+          <w:r>
+            <w:rPr>
+              <w:rFonts w:ascii="Times New Roman" w:hAnsi="Times New Roman" w:cs="Times New Roman"/>
+              <w:sz w:val="24"/>
+              <w:szCs w:val="24"/>
+              <w:shd w:val="clear" w:color="auto" w:fill="FFFFFF"/>
+            </w:rPr>
+            <w:t>n.d.</w:t>
+          </w:r>
+          <w:proofErr w:type="spellEnd"/>
+          <w:r>
+            <w:rPr>
+              <w:rFonts w:ascii="Times New Roman" w:hAnsi="Times New Roman" w:cs="Times New Roman"/>
+              <w:sz w:val="24"/>
+              <w:szCs w:val="24"/>
+              <w:shd w:val="clear" w:color="auto" w:fill="FFFFFF"/>
+            </w:rPr>
+            <w:t xml:space="preserve">). </w:t>
+          </w:r>
+          <w:proofErr w:type="spellStart"/>
+          <w:r>
+            <w:rPr>
+              <w:rFonts w:ascii="Times New Roman" w:hAnsi="Times New Roman" w:cs="Times New Roman"/>
+              <w:sz w:val="24"/>
+              <w:szCs w:val="24"/>
+              <w:shd w:val="clear" w:color="auto" w:fill="FFFFFF"/>
+            </w:rPr>
+            <w:t>Analysing</w:t>
+          </w:r>
+          <w:proofErr w:type="spellEnd"/>
+          <w:r>
+            <w:rPr>
+              <w:rFonts w:ascii="Times New Roman" w:hAnsi="Times New Roman" w:cs="Times New Roman"/>
+              <w:sz w:val="24"/>
+              <w:szCs w:val="24"/>
+              <w:shd w:val="clear" w:color="auto" w:fill="FFFFFF"/>
+            </w:rPr>
+            <w:t xml:space="preserve"> Social Media to Detect Cyber Bullying using Sentiment Mining. School of Computing and Mathematics, Faculty of Computing and</w:t>
+          </w:r>
+          <w:r>
+            <w:rPr>
+              <w:rFonts w:ascii="Times New Roman" w:hAnsi="Times New Roman" w:cs="Times New Roman"/>
+              <w:sz w:val="24"/>
+              <w:szCs w:val="24"/>
+              <w:shd w:val="clear" w:color="auto" w:fill="FFFFFF"/>
+            </w:rPr>
+            <w:t xml:space="preserve"> Engineering at the </w:t>
+          </w:r>
+          <w:proofErr w:type="spellStart"/>
+          <w:r>
+            <w:rPr>
+              <w:rFonts w:ascii="Times New Roman" w:hAnsi="Times New Roman" w:cs="Times New Roman"/>
+              <w:sz w:val="24"/>
+              <w:szCs w:val="24"/>
+              <w:shd w:val="clear" w:color="auto" w:fill="FFFFFF"/>
+            </w:rPr>
+            <w:t>Jordanstown</w:t>
+          </w:r>
+          <w:proofErr w:type="spellEnd"/>
+          <w:r>
+            <w:rPr>
+              <w:rFonts w:ascii="Times New Roman" w:hAnsi="Times New Roman" w:cs="Times New Roman"/>
+              <w:sz w:val="24"/>
+              <w:szCs w:val="24"/>
+              <w:shd w:val="clear" w:color="auto" w:fill="FFFFFF"/>
+            </w:rPr>
+            <w:t xml:space="preserve"> </w:t>
           </w:r>
           <w:r>
             <w:rPr>
@@ -8816,7 +9937,27 @@
               <w:szCs w:val="24"/>
               <w:shd w:val="clear" w:color="auto" w:fill="F6F7F8"/>
             </w:rPr>
-            <w:t>Inappropriate Content. Retrieved 18 September, 2015 from Ed422 Cybersafety 101:</w:t>
+            <w:t xml:space="preserve">Inappropriate Content. Retrieved 18 September, 2015 from Ed422 </w:t>
+          </w:r>
+          <w:proofErr w:type="spellStart"/>
+          <w:r>
+            <w:rPr>
+              <w:rFonts w:ascii="Times New Roman" w:hAnsi="Times New Roman" w:cs="Times New Roman"/>
+              <w:sz w:val="24"/>
+              <w:szCs w:val="24"/>
+              <w:shd w:val="clear" w:color="auto" w:fill="F6F7F8"/>
+            </w:rPr>
+            <w:t>Cybersafety</w:t>
+          </w:r>
+          <w:proofErr w:type="spellEnd"/>
+          <w:r>
+            <w:rPr>
+              <w:rFonts w:ascii="Times New Roman" w:hAnsi="Times New Roman" w:cs="Times New Roman"/>
+              <w:sz w:val="24"/>
+              <w:szCs w:val="24"/>
+              <w:shd w:val="clear" w:color="auto" w:fill="F6F7F8"/>
+            </w:rPr>
+            <w:t xml:space="preserve"> 101:</w:t>
           </w:r>
           <w:r>
             <w:rPr>
@@ -11947,7 +13088,7 @@
               <w:sz w:val="24"/>
               <w:szCs w:val="24"/>
             </w:rPr>
-            <w:t>32</w:t>
+            <w:t>31</w:t>
           </w:r>
           <w:r>
             <w:rPr>
@@ -13506,6 +14647,7 @@
       <w:lang w:val="en-PH"/>
     </w:rPr>
     <w:tblPr>
+      <w:tblInd w:w="0" w:type="dxa"/>
       <w:tblBorders>
         <w:top w:val="single" w:sz="4" w:space="0" w:color="000000" w:themeColor="text1"/>
         <w:left w:val="single" w:sz="4" w:space="0" w:color="000000" w:themeColor="text1"/>
@@ -13514,6 +14656,12 @@
         <w:insideH w:val="single" w:sz="4" w:space="0" w:color="000000" w:themeColor="text1"/>
         <w:insideV w:val="single" w:sz="4" w:space="0" w:color="000000" w:themeColor="text1"/>
       </w:tblBorders>
+      <w:tblCellMar>
+        <w:top w:w="0" w:type="dxa"/>
+        <w:left w:w="108" w:type="dxa"/>
+        <w:bottom w:w="0" w:type="dxa"/>
+        <w:right w:w="108" w:type="dxa"/>
+      </w:tblCellMar>
     </w:tblPr>
   </w:style>
   <w:style w:type="character" w:styleId="SubtleEmphasis">
@@ -14472,7 +15620,7 @@
 </file>
 
 <file path=customXml/itemProps1.xml><?xml version="1.0" encoding="utf-8"?>
-<ds:datastoreItem xmlns:ds="http://schemas.openxmlformats.org/officeDocument/2006/customXml" ds:itemID="{EC6A9D1B-1217-4220-AC06-F237641B590F}">
+<ds:datastoreItem xmlns:ds="http://schemas.openxmlformats.org/officeDocument/2006/customXml" ds:itemID="{E314DF39-66B0-4F17-A382-F3FFEDF98AC6}">
   <ds:schemaRefs>
     <ds:schemaRef ds:uri="http://schemas.openxmlformats.org/officeDocument/2006/bibliography"/>
   </ds:schemaRefs>

</xml_diff>

<commit_message>
Updated Chap1-3 + Table of Contents
</commit_message>
<xml_diff>
--- a/docs/FORChapter1to3Final.docx
+++ b/docs/FORChapter1to3Final.docx
@@ -105,7 +105,17 @@
           <w:sz w:val="24"/>
           <w:szCs w:val="24"/>
         </w:rPr>
-        <w:t>Inappropriate Expressions is one of the problems in a behavioral sense. Inappropriate Expressions mostly causes problems in literary management like cyber bullying, and exposure of children to other textual data that may cause other interests like crime, sex</w:t>
+        <w:t>Inappropriate Expressions is one of the problems in a behavioral sense. Inappropriate Expressions mostly causes problems in literary m</w:t>
+      </w:r>
+      <w:bookmarkStart w:id="0" w:name="_GoBack"/>
+      <w:bookmarkEnd w:id="0"/>
+      <w:r>
+        <w:rPr>
+          <w:rFonts w:ascii="Times New Roman" w:eastAsia="Times New Roman" w:hAnsi="Times New Roman" w:cs="Times New Roman"/>
+          <w:sz w:val="24"/>
+          <w:szCs w:val="24"/>
+        </w:rPr>
+        <w:t>anagement like cyber bullying, and exposure of children to other textual data that may cause other interests like crime, sex</w:t>
       </w:r>
       <w:r>
         <w:rPr>
@@ -158,25 +168,7 @@
           <w:sz w:val="24"/>
           <w:szCs w:val="24"/>
         </w:rPr>
-        <w:t xml:space="preserve">For example, the word screw may mean the actual screw material, or a slang term for sexual intercourse, which is in accordance to the definition of </w:t>
-      </w:r>
-      <w:proofErr w:type="spellStart"/>
-      <w:r>
-        <w:rPr>
-          <w:rFonts w:ascii="Times New Roman" w:eastAsia="Times New Roman" w:hAnsi="Times New Roman" w:cs="Times New Roman"/>
-          <w:sz w:val="24"/>
-          <w:szCs w:val="24"/>
-        </w:rPr>
-        <w:t>WordNet</w:t>
-      </w:r>
-      <w:proofErr w:type="spellEnd"/>
-      <w:r>
-        <w:rPr>
-          <w:rFonts w:ascii="Times New Roman" w:eastAsia="Times New Roman" w:hAnsi="Times New Roman" w:cs="Times New Roman"/>
-          <w:sz w:val="24"/>
-          <w:szCs w:val="24"/>
-        </w:rPr>
-        <w:t xml:space="preserve"> of the said example.</w:t>
+        <w:t>For example, the word screw may mean the actual screw material, or a slang term for sexual intercourse, which is in accordance to the definition of WordNet of the said example.</w:t>
       </w:r>
     </w:p>
     <w:p>
@@ -394,43 +386,7 @@
           <w:szCs w:val="24"/>
         </w:rPr>
         <w:lastRenderedPageBreak/>
-        <w:t xml:space="preserve">children. Libraries create children’s and young adults’ sections in order to help youths (and their parents) identify which materials are appropriate for them. On the Internet, however, all of the content may be equally accessible; websites about ponies and websites featuring pornography are both a click away. 87% of children go online at home and it is possible that they can read some inappropriate expressions on the internet. This inappropriate expressions could be expressions containing swearing, </w:t>
-      </w:r>
-      <w:proofErr w:type="spellStart"/>
-      <w:r>
-        <w:rPr>
-          <w:rFonts w:ascii="Times New Roman" w:hAnsi="Times New Roman" w:cs="Times New Roman"/>
-          <w:sz w:val="24"/>
-          <w:szCs w:val="24"/>
-        </w:rPr>
-        <w:t>unmoderated</w:t>
-      </w:r>
-      <w:proofErr w:type="spellEnd"/>
-      <w:r>
-        <w:rPr>
-          <w:rFonts w:ascii="Times New Roman" w:hAnsi="Times New Roman" w:cs="Times New Roman"/>
-          <w:sz w:val="24"/>
-          <w:szCs w:val="24"/>
-        </w:rPr>
-        <w:t xml:space="preserve"> </w:t>
-      </w:r>
-      <w:proofErr w:type="spellStart"/>
-      <w:r>
-        <w:rPr>
-          <w:rFonts w:ascii="Times New Roman" w:hAnsi="Times New Roman" w:cs="Times New Roman"/>
-          <w:sz w:val="24"/>
-          <w:szCs w:val="24"/>
-        </w:rPr>
-        <w:t>chatrooms</w:t>
-      </w:r>
-      <w:proofErr w:type="spellEnd"/>
-      <w:r>
-        <w:rPr>
-          <w:rFonts w:ascii="Times New Roman" w:hAnsi="Times New Roman" w:cs="Times New Roman"/>
-          <w:sz w:val="24"/>
-          <w:szCs w:val="24"/>
-        </w:rPr>
-        <w:t xml:space="preserve"> where there’s no one supervising the conversation and barring unsuitable comments and sexual explicit commen</w:t>
+        <w:t>children. Libraries create children’s and young adults’ sections in order to help youths (and their parents) identify which materials are appropriate for them. On the Internet, however, all of the content may be equally accessible; websites about ponies and websites featuring pornography are both a click away. 87% of children go online at home and it is possible that they can read some inappropriate expressions on the internet. This inappropriate expressions could be expressions containing swearing, unmoderated chatrooms where there’s no one supervising the conversation and barring unsuitable comments and sexual explicit commen</w:t>
       </w:r>
       <w:r>
         <w:rPr>
@@ -1699,25 +1655,7 @@
           <w:sz w:val="24"/>
           <w:szCs w:val="24"/>
         </w:rPr>
-        <w:t xml:space="preserve">The system will be deployed as a Java Application. The system will be dependent of the tools such as </w:t>
-      </w:r>
-      <w:proofErr w:type="spellStart"/>
-      <w:r>
-        <w:rPr>
-          <w:rFonts w:ascii="Times New Roman" w:hAnsi="Times New Roman" w:cs="Times New Roman"/>
-          <w:sz w:val="24"/>
-          <w:szCs w:val="24"/>
-        </w:rPr>
-        <w:t>WordNet</w:t>
-      </w:r>
-      <w:proofErr w:type="spellEnd"/>
-      <w:r>
-        <w:rPr>
-          <w:rFonts w:ascii="Times New Roman" w:hAnsi="Times New Roman" w:cs="Times New Roman"/>
-          <w:sz w:val="24"/>
-          <w:szCs w:val="24"/>
-        </w:rPr>
-        <w:t xml:space="preserve">, </w:t>
+        <w:t xml:space="preserve">The system will be deployed as a Java Application. The system will be dependent of the tools such as WordNet, </w:t>
       </w:r>
       <w:proofErr w:type="spellStart"/>
       <w:r>
@@ -1801,41 +1739,14 @@
     <w:p>
       <w:pPr>
         <w:spacing w:line="480" w:lineRule="auto"/>
-        <w:ind w:firstLine="720"/>
-        <w:rPr>
-          <w:rFonts w:ascii="Times New Roman" w:hAnsi="Times New Roman" w:cs="Times New Roman"/>
-          <w:b/>
-          <w:sz w:val="24"/>
-          <w:szCs w:val="24"/>
-        </w:rPr>
-      </w:pPr>
-      <w:r>
-        <w:rPr>
-          <w:rFonts w:ascii="Times New Roman" w:hAnsi="Times New Roman" w:cs="Times New Roman"/>
-          <w:b/>
-          <w:sz w:val="24"/>
-          <w:szCs w:val="24"/>
-        </w:rPr>
-        <w:t>1.5</w:t>
-      </w:r>
-      <w:r>
-        <w:rPr>
-          <w:rFonts w:ascii="Times New Roman" w:hAnsi="Times New Roman" w:cs="Times New Roman"/>
-          <w:b/>
-          <w:sz w:val="24"/>
-          <w:szCs w:val="24"/>
-        </w:rPr>
-        <w:t xml:space="preserve">.2 </w:t>
-      </w:r>
-      <w:r>
-        <w:rPr>
-          <w:rFonts w:ascii="Times New Roman" w:hAnsi="Times New Roman" w:cs="Times New Roman"/>
-          <w:b/>
-          <w:sz w:val="24"/>
-          <w:szCs w:val="24"/>
-        </w:rPr>
-        <w:t>Scope and Limitations of the Study</w:t>
-      </w:r>
+        <w:ind w:left="720" w:firstLine="720"/>
+        <w:jc w:val="both"/>
+        <w:rPr>
+          <w:rFonts w:ascii="Times New Roman" w:hAnsi="Times New Roman" w:cs="Times New Roman"/>
+          <w:sz w:val="24"/>
+          <w:szCs w:val="24"/>
+        </w:rPr>
+      </w:pPr>
     </w:p>
     <w:p>
       <w:pPr>
@@ -1848,13 +1759,64 @@
           <w:szCs w:val="24"/>
         </w:rPr>
       </w:pPr>
-      <w:r>
-        <w:rPr>
-          <w:rFonts w:ascii="Times New Roman" w:hAnsi="Times New Roman" w:cs="Times New Roman"/>
+    </w:p>
+    <w:p>
+      <w:pPr>
+        <w:spacing w:line="480" w:lineRule="auto"/>
+        <w:ind w:firstLine="720"/>
+        <w:rPr>
+          <w:rFonts w:ascii="Times New Roman" w:hAnsi="Times New Roman" w:cs="Times New Roman"/>
+          <w:b/>
+          <w:sz w:val="24"/>
+          <w:szCs w:val="24"/>
+        </w:rPr>
+      </w:pPr>
+      <w:r>
+        <w:rPr>
+          <w:rFonts w:ascii="Times New Roman" w:hAnsi="Times New Roman" w:cs="Times New Roman"/>
+          <w:b/>
           <w:sz w:val="24"/>
           <w:szCs w:val="24"/>
         </w:rPr>
         <w:lastRenderedPageBreak/>
+        <w:t>1.5</w:t>
+      </w:r>
+      <w:r>
+        <w:rPr>
+          <w:rFonts w:ascii="Times New Roman" w:hAnsi="Times New Roman" w:cs="Times New Roman"/>
+          <w:b/>
+          <w:sz w:val="24"/>
+          <w:szCs w:val="24"/>
+        </w:rPr>
+        <w:t xml:space="preserve">.2 </w:t>
+      </w:r>
+      <w:r>
+        <w:rPr>
+          <w:rFonts w:ascii="Times New Roman" w:hAnsi="Times New Roman" w:cs="Times New Roman"/>
+          <w:b/>
+          <w:sz w:val="24"/>
+          <w:szCs w:val="24"/>
+        </w:rPr>
+        <w:t>Scope and Limitations of the Study</w:t>
+      </w:r>
+    </w:p>
+    <w:p>
+      <w:pPr>
+        <w:spacing w:line="480" w:lineRule="auto"/>
+        <w:ind w:left="720" w:firstLine="720"/>
+        <w:jc w:val="both"/>
+        <w:rPr>
+          <w:rFonts w:ascii="Times New Roman" w:hAnsi="Times New Roman" w:cs="Times New Roman"/>
+          <w:sz w:val="24"/>
+          <w:szCs w:val="24"/>
+        </w:rPr>
+      </w:pPr>
+      <w:r>
+        <w:rPr>
+          <w:rFonts w:ascii="Times New Roman" w:hAnsi="Times New Roman" w:cs="Times New Roman"/>
+          <w:sz w:val="24"/>
+          <w:szCs w:val="24"/>
+        </w:rPr>
         <w:t>The time frame for the development of the system will compose of an estimated time of 3 months of prototyping. The study will be evaluated by experts,</w:t>
       </w:r>
       <w:r>
@@ -2223,23 +2185,13 @@
         </w:rPr>
         <w:t xml:space="preserve">e internet because some articles found on </w:t>
       </w:r>
-      <w:proofErr w:type="spellStart"/>
-      <w:r>
-        <w:rPr>
-          <w:rFonts w:ascii="Times New Roman" w:hAnsi="Times New Roman" w:cs="Times New Roman"/>
-          <w:sz w:val="24"/>
-          <w:szCs w:val="24"/>
-        </w:rPr>
-        <w:t>google</w:t>
-      </w:r>
-      <w:proofErr w:type="spellEnd"/>
-      <w:r>
-        <w:rPr>
-          <w:rFonts w:ascii="Times New Roman" w:hAnsi="Times New Roman" w:cs="Times New Roman"/>
-          <w:sz w:val="24"/>
-          <w:szCs w:val="24"/>
-        </w:rPr>
-        <w:t xml:space="preserve"> are not appropriate </w:t>
+      <w:r>
+        <w:rPr>
+          <w:rFonts w:ascii="Times New Roman" w:hAnsi="Times New Roman" w:cs="Times New Roman"/>
+          <w:sz w:val="24"/>
+          <w:szCs w:val="24"/>
+        </w:rPr>
+        <w:t xml:space="preserve">google are not appropriate </w:t>
       </w:r>
       <w:r>
         <w:rPr>
@@ -2336,6 +2288,7 @@
           <w:sz w:val="24"/>
           <w:szCs w:val="24"/>
         </w:rPr>
+        <w:lastRenderedPageBreak/>
         <w:t>Natural Language Processing Researchers (NLP)</w:t>
       </w:r>
       <w:r>
@@ -2365,7 +2318,6 @@
           <w:sz w:val="24"/>
           <w:szCs w:val="24"/>
         </w:rPr>
-        <w:lastRenderedPageBreak/>
         <w:t>Future Researches</w:t>
       </w:r>
       <w:r>
@@ -2601,6 +2553,7 @@
           <w:sz w:val="24"/>
           <w:szCs w:val="24"/>
         </w:rPr>
+        <w:lastRenderedPageBreak/>
         <w:t xml:space="preserve">Part-of-Speech Tagger - </w:t>
       </w:r>
       <w:r>
@@ -2639,7 +2592,6 @@
           <w:sz w:val="24"/>
           <w:szCs w:val="24"/>
         </w:rPr>
-        <w:lastRenderedPageBreak/>
         <w:t>Semi</w:t>
       </w:r>
       <w:r>
@@ -2740,25 +2692,7 @@
           <w:sz w:val="24"/>
           <w:szCs w:val="24"/>
         </w:rPr>
-        <w:t xml:space="preserve"> of </w:t>
-      </w:r>
-      <w:proofErr w:type="spellStart"/>
-      <w:r>
-        <w:rPr>
-          <w:rFonts w:ascii="Times New Roman" w:hAnsi="Times New Roman" w:cs="Times New Roman"/>
-          <w:sz w:val="24"/>
-          <w:szCs w:val="24"/>
-        </w:rPr>
-        <w:t>WordNet</w:t>
-      </w:r>
-      <w:proofErr w:type="spellEnd"/>
-      <w:r>
-        <w:rPr>
-          <w:rFonts w:ascii="Times New Roman" w:hAnsi="Times New Roman" w:cs="Times New Roman"/>
-          <w:sz w:val="24"/>
-          <w:szCs w:val="24"/>
-        </w:rPr>
-        <w:t xml:space="preserve"> three sentiment scores: positivity, negativity, objectivity.</w:t>
+        <w:t xml:space="preserve"> of WordNet three sentiment scores: positivity, negativity, objectivity.</w:t>
       </w:r>
     </w:p>
     <w:p>
@@ -2798,14 +2732,195 @@
           <w:szCs w:val="24"/>
         </w:rPr>
       </w:pPr>
+      <w:r>
+        <w:rPr>
+          <w:rFonts w:ascii="Times New Roman" w:hAnsi="Times New Roman" w:cs="Times New Roman"/>
+          <w:sz w:val="24"/>
+          <w:szCs w:val="24"/>
+        </w:rPr>
+        <w:t xml:space="preserve">WordNet - </w:t>
+      </w:r>
+      <w:r>
+        <w:rPr>
+          <w:rFonts w:ascii="Times New Roman" w:hAnsi="Times New Roman" w:cs="Times New Roman"/>
+          <w:sz w:val="24"/>
+          <w:szCs w:val="24"/>
+          <w:shd w:val="clear" w:color="auto" w:fill="FFFFFF"/>
+        </w:rPr>
+        <w:t>is a</w:t>
+      </w:r>
+      <w:r>
+        <w:rPr>
+          <w:rStyle w:val="apple-converted-space"/>
+          <w:rFonts w:ascii="Times New Roman" w:hAnsi="Times New Roman" w:cs="Times New Roman"/>
+          <w:sz w:val="24"/>
+          <w:szCs w:val="24"/>
+          <w:shd w:val="clear" w:color="auto" w:fill="FFFFFF"/>
+        </w:rPr>
+        <w:t> </w:t>
+      </w:r>
+      <w:r>
+        <w:rPr>
+          <w:rFonts w:ascii="Times New Roman" w:hAnsi="Times New Roman" w:cs="Times New Roman"/>
+          <w:sz w:val="24"/>
+          <w:szCs w:val="24"/>
+          <w:shd w:val="clear" w:color="auto" w:fill="FFFFFF"/>
+        </w:rPr>
+        <w:t>lexical database</w:t>
+      </w:r>
+      <w:r>
+        <w:rPr>
+          <w:rStyle w:val="apple-converted-space"/>
+          <w:rFonts w:ascii="Times New Roman" w:hAnsi="Times New Roman" w:cs="Times New Roman"/>
+          <w:sz w:val="24"/>
+          <w:szCs w:val="24"/>
+          <w:shd w:val="clear" w:color="auto" w:fill="FFFFFF"/>
+        </w:rPr>
+        <w:t> </w:t>
+      </w:r>
+      <w:r>
+        <w:rPr>
+          <w:rFonts w:ascii="Times New Roman" w:hAnsi="Times New Roman" w:cs="Times New Roman"/>
+          <w:sz w:val="24"/>
+          <w:szCs w:val="24"/>
+          <w:shd w:val="clear" w:color="auto" w:fill="FFFFFF"/>
+        </w:rPr>
+        <w:t>for the</w:t>
+      </w:r>
+      <w:r>
+        <w:rPr>
+          <w:rStyle w:val="apple-converted-space"/>
+          <w:rFonts w:ascii="Times New Roman" w:hAnsi="Times New Roman" w:cs="Times New Roman"/>
+          <w:sz w:val="24"/>
+          <w:szCs w:val="24"/>
+          <w:shd w:val="clear" w:color="auto" w:fill="FFFFFF"/>
+        </w:rPr>
+        <w:t> </w:t>
+      </w:r>
+      <w:r>
+        <w:rPr>
+          <w:rFonts w:ascii="Times New Roman" w:hAnsi="Times New Roman" w:cs="Times New Roman"/>
+          <w:sz w:val="24"/>
+          <w:szCs w:val="24"/>
+          <w:shd w:val="clear" w:color="auto" w:fill="FFFFFF"/>
+        </w:rPr>
+        <w:t>English language.</w:t>
+      </w:r>
+      <w:r>
+        <w:rPr>
+          <w:rStyle w:val="apple-converted-space"/>
+          <w:rFonts w:ascii="Times New Roman" w:hAnsi="Times New Roman" w:cs="Times New Roman"/>
+          <w:sz w:val="24"/>
+          <w:szCs w:val="24"/>
+          <w:shd w:val="clear" w:color="auto" w:fill="FFFFFF"/>
+        </w:rPr>
+        <w:t> </w:t>
+      </w:r>
+      <w:r>
+        <w:rPr>
+          <w:rFonts w:ascii="Times New Roman" w:hAnsi="Times New Roman" w:cs="Times New Roman"/>
+          <w:sz w:val="24"/>
+          <w:szCs w:val="24"/>
+          <w:shd w:val="clear" w:color="auto" w:fill="FFFFFF"/>
+        </w:rPr>
+        <w:t>It groups English</w:t>
+      </w:r>
+      <w:r>
+        <w:rPr>
+          <w:rStyle w:val="apple-converted-space"/>
+          <w:rFonts w:ascii="Times New Roman" w:hAnsi="Times New Roman" w:cs="Times New Roman"/>
+          <w:sz w:val="24"/>
+          <w:szCs w:val="24"/>
+          <w:shd w:val="clear" w:color="auto" w:fill="FFFFFF"/>
+        </w:rPr>
+        <w:t> </w:t>
+      </w:r>
+      <w:r>
+        <w:rPr>
+          <w:rFonts w:ascii="Times New Roman" w:hAnsi="Times New Roman" w:cs="Times New Roman"/>
+          <w:sz w:val="24"/>
+          <w:szCs w:val="24"/>
+          <w:shd w:val="clear" w:color="auto" w:fill="FFFFFF"/>
+        </w:rPr>
+        <w:t>words</w:t>
+      </w:r>
+      <w:r>
+        <w:rPr>
+          <w:rStyle w:val="apple-converted-space"/>
+          <w:rFonts w:ascii="Times New Roman" w:hAnsi="Times New Roman" w:cs="Times New Roman"/>
+          <w:sz w:val="24"/>
+          <w:szCs w:val="24"/>
+          <w:shd w:val="clear" w:color="auto" w:fill="FFFFFF"/>
+        </w:rPr>
+        <w:t> </w:t>
+      </w:r>
+      <w:r>
+        <w:rPr>
+          <w:rFonts w:ascii="Times New Roman" w:hAnsi="Times New Roman" w:cs="Times New Roman"/>
+          <w:sz w:val="24"/>
+          <w:szCs w:val="24"/>
+          <w:shd w:val="clear" w:color="auto" w:fill="FFFFFF"/>
+        </w:rPr>
+        <w:t>into sets of</w:t>
+      </w:r>
+      <w:r>
+        <w:rPr>
+          <w:rStyle w:val="apple-converted-space"/>
+          <w:rFonts w:ascii="Times New Roman" w:hAnsi="Times New Roman" w:cs="Times New Roman"/>
+          <w:sz w:val="24"/>
+          <w:szCs w:val="24"/>
+          <w:shd w:val="clear" w:color="auto" w:fill="FFFFFF"/>
+        </w:rPr>
+        <w:t> </w:t>
+      </w:r>
+      <w:r>
+        <w:rPr>
+          <w:rFonts w:ascii="Times New Roman" w:hAnsi="Times New Roman" w:cs="Times New Roman"/>
+          <w:sz w:val="24"/>
+          <w:szCs w:val="24"/>
+          <w:shd w:val="clear" w:color="auto" w:fill="FFFFFF"/>
+        </w:rPr>
+        <w:t>synonyms</w:t>
+      </w:r>
+      <w:r>
+        <w:rPr>
+          <w:rStyle w:val="apple-converted-space"/>
+          <w:rFonts w:ascii="Times New Roman" w:hAnsi="Times New Roman" w:cs="Times New Roman"/>
+          <w:sz w:val="24"/>
+          <w:szCs w:val="24"/>
+          <w:shd w:val="clear" w:color="auto" w:fill="FFFFFF"/>
+        </w:rPr>
+        <w:t> </w:t>
+      </w:r>
+      <w:r>
+        <w:rPr>
+          <w:rFonts w:ascii="Times New Roman" w:hAnsi="Times New Roman" w:cs="Times New Roman"/>
+          <w:sz w:val="24"/>
+          <w:szCs w:val="24"/>
+          <w:shd w:val="clear" w:color="auto" w:fill="FFFFFF"/>
+        </w:rPr>
+        <w:t>called</w:t>
+      </w:r>
+      <w:r>
+        <w:rPr>
+          <w:rStyle w:val="apple-converted-space"/>
+          <w:rFonts w:ascii="Times New Roman" w:hAnsi="Times New Roman" w:cs="Times New Roman"/>
+          <w:sz w:val="24"/>
+          <w:szCs w:val="24"/>
+          <w:shd w:val="clear" w:color="auto" w:fill="FFFFFF"/>
+        </w:rPr>
+        <w:t> </w:t>
+      </w:r>
       <w:proofErr w:type="spellStart"/>
       <w:r>
         <w:rPr>
           <w:rFonts w:ascii="Times New Roman" w:hAnsi="Times New Roman" w:cs="Times New Roman"/>
-          <w:sz w:val="24"/>
-          <w:szCs w:val="24"/>
-        </w:rPr>
-        <w:t>WordNet</w:t>
+          <w:iCs/>
+          <w:sz w:val="24"/>
+          <w:szCs w:val="24"/>
+          <w:shd w:val="clear" w:color="auto" w:fill="FFFFFF"/>
+        </w:rPr>
+        <w:t>synsets</w:t>
       </w:r>
       <w:proofErr w:type="spellEnd"/>
       <w:r>
@@ -2813,17 +2928,9 @@
           <w:rFonts w:ascii="Times New Roman" w:hAnsi="Times New Roman" w:cs="Times New Roman"/>
           <w:sz w:val="24"/>
           <w:szCs w:val="24"/>
-        </w:rPr>
-        <w:t xml:space="preserve"> - </w:t>
-      </w:r>
-      <w:r>
-        <w:rPr>
-          <w:rFonts w:ascii="Times New Roman" w:hAnsi="Times New Roman" w:cs="Times New Roman"/>
-          <w:sz w:val="24"/>
-          <w:szCs w:val="24"/>
-          <w:shd w:val="clear" w:color="auto" w:fill="FFFFFF"/>
-        </w:rPr>
-        <w:t>is a</w:t>
+          <w:shd w:val="clear" w:color="auto" w:fill="FFFFFF"/>
+        </w:rPr>
+        <w:t>, provides short definitions and usage examples, and records a number of relations among these synonym sets or their members.</w:t>
       </w:r>
       <w:r>
         <w:rPr>
@@ -2835,222 +2942,6 @@
         </w:rPr>
         <w:t> </w:t>
       </w:r>
-      <w:r>
-        <w:rPr>
-          <w:rFonts w:ascii="Times New Roman" w:hAnsi="Times New Roman" w:cs="Times New Roman"/>
-          <w:sz w:val="24"/>
-          <w:szCs w:val="24"/>
-          <w:shd w:val="clear" w:color="auto" w:fill="FFFFFF"/>
-        </w:rPr>
-        <w:t>lexical database</w:t>
-      </w:r>
-      <w:r>
-        <w:rPr>
-          <w:rStyle w:val="apple-converted-space"/>
-          <w:rFonts w:ascii="Times New Roman" w:hAnsi="Times New Roman" w:cs="Times New Roman"/>
-          <w:sz w:val="24"/>
-          <w:szCs w:val="24"/>
-          <w:shd w:val="clear" w:color="auto" w:fill="FFFFFF"/>
-        </w:rPr>
-        <w:t> </w:t>
-      </w:r>
-      <w:r>
-        <w:rPr>
-          <w:rFonts w:ascii="Times New Roman" w:hAnsi="Times New Roman" w:cs="Times New Roman"/>
-          <w:sz w:val="24"/>
-          <w:szCs w:val="24"/>
-          <w:shd w:val="clear" w:color="auto" w:fill="FFFFFF"/>
-        </w:rPr>
-        <w:t>for the</w:t>
-      </w:r>
-      <w:r>
-        <w:rPr>
-          <w:rStyle w:val="apple-converted-space"/>
-          <w:rFonts w:ascii="Times New Roman" w:hAnsi="Times New Roman" w:cs="Times New Roman"/>
-          <w:sz w:val="24"/>
-          <w:szCs w:val="24"/>
-          <w:shd w:val="clear" w:color="auto" w:fill="FFFFFF"/>
-        </w:rPr>
-        <w:t> </w:t>
-      </w:r>
-      <w:r>
-        <w:rPr>
-          <w:rFonts w:ascii="Times New Roman" w:hAnsi="Times New Roman" w:cs="Times New Roman"/>
-          <w:sz w:val="24"/>
-          <w:szCs w:val="24"/>
-          <w:shd w:val="clear" w:color="auto" w:fill="FFFFFF"/>
-        </w:rPr>
-        <w:t>English language.</w:t>
-      </w:r>
-      <w:r>
-        <w:rPr>
-          <w:rStyle w:val="apple-converted-space"/>
-          <w:rFonts w:ascii="Times New Roman" w:hAnsi="Times New Roman" w:cs="Times New Roman"/>
-          <w:sz w:val="24"/>
-          <w:szCs w:val="24"/>
-          <w:shd w:val="clear" w:color="auto" w:fill="FFFFFF"/>
-        </w:rPr>
-        <w:t> </w:t>
-      </w:r>
-      <w:r>
-        <w:rPr>
-          <w:rFonts w:ascii="Times New Roman" w:hAnsi="Times New Roman" w:cs="Times New Roman"/>
-          <w:sz w:val="24"/>
-          <w:szCs w:val="24"/>
-          <w:shd w:val="clear" w:color="auto" w:fill="FFFFFF"/>
-        </w:rPr>
-        <w:t>It groups English</w:t>
-      </w:r>
-      <w:r>
-        <w:rPr>
-          <w:rStyle w:val="apple-converted-space"/>
-          <w:rFonts w:ascii="Times New Roman" w:hAnsi="Times New Roman" w:cs="Times New Roman"/>
-          <w:sz w:val="24"/>
-          <w:szCs w:val="24"/>
-          <w:shd w:val="clear" w:color="auto" w:fill="FFFFFF"/>
-        </w:rPr>
-        <w:t> </w:t>
-      </w:r>
-      <w:r>
-        <w:rPr>
-          <w:rFonts w:ascii="Times New Roman" w:hAnsi="Times New Roman" w:cs="Times New Roman"/>
-          <w:sz w:val="24"/>
-          <w:szCs w:val="24"/>
-          <w:shd w:val="clear" w:color="auto" w:fill="FFFFFF"/>
-        </w:rPr>
-        <w:t>words</w:t>
-      </w:r>
-      <w:r>
-        <w:rPr>
-          <w:rStyle w:val="apple-converted-space"/>
-          <w:rFonts w:ascii="Times New Roman" w:hAnsi="Times New Roman" w:cs="Times New Roman"/>
-          <w:sz w:val="24"/>
-          <w:szCs w:val="24"/>
-          <w:shd w:val="clear" w:color="auto" w:fill="FFFFFF"/>
-        </w:rPr>
-        <w:t> </w:t>
-      </w:r>
-      <w:r>
-        <w:rPr>
-          <w:rFonts w:ascii="Times New Roman" w:hAnsi="Times New Roman" w:cs="Times New Roman"/>
-          <w:sz w:val="24"/>
-          <w:szCs w:val="24"/>
-          <w:shd w:val="clear" w:color="auto" w:fill="FFFFFF"/>
-        </w:rPr>
-        <w:t>into sets of</w:t>
-      </w:r>
-      <w:r>
-        <w:rPr>
-          <w:rStyle w:val="apple-converted-space"/>
-          <w:rFonts w:ascii="Times New Roman" w:hAnsi="Times New Roman" w:cs="Times New Roman"/>
-          <w:sz w:val="24"/>
-          <w:szCs w:val="24"/>
-          <w:shd w:val="clear" w:color="auto" w:fill="FFFFFF"/>
-        </w:rPr>
-        <w:t> </w:t>
-      </w:r>
-      <w:r>
-        <w:rPr>
-          <w:rFonts w:ascii="Times New Roman" w:hAnsi="Times New Roman" w:cs="Times New Roman"/>
-          <w:sz w:val="24"/>
-          <w:szCs w:val="24"/>
-          <w:shd w:val="clear" w:color="auto" w:fill="FFFFFF"/>
-        </w:rPr>
-        <w:t>synonyms</w:t>
-      </w:r>
-      <w:r>
-        <w:rPr>
-          <w:rStyle w:val="apple-converted-space"/>
-          <w:rFonts w:ascii="Times New Roman" w:hAnsi="Times New Roman" w:cs="Times New Roman"/>
-          <w:sz w:val="24"/>
-          <w:szCs w:val="24"/>
-          <w:shd w:val="clear" w:color="auto" w:fill="FFFFFF"/>
-        </w:rPr>
-        <w:t> </w:t>
-      </w:r>
-      <w:r>
-        <w:rPr>
-          <w:rFonts w:ascii="Times New Roman" w:hAnsi="Times New Roman" w:cs="Times New Roman"/>
-          <w:sz w:val="24"/>
-          <w:szCs w:val="24"/>
-          <w:shd w:val="clear" w:color="auto" w:fill="FFFFFF"/>
-        </w:rPr>
-        <w:t>called</w:t>
-      </w:r>
-      <w:r>
-        <w:rPr>
-          <w:rStyle w:val="apple-converted-space"/>
-          <w:rFonts w:ascii="Times New Roman" w:hAnsi="Times New Roman" w:cs="Times New Roman"/>
-          <w:sz w:val="24"/>
-          <w:szCs w:val="24"/>
-          <w:shd w:val="clear" w:color="auto" w:fill="FFFFFF"/>
-        </w:rPr>
-        <w:t> </w:t>
-      </w:r>
-      <w:proofErr w:type="spellStart"/>
-      <w:r>
-        <w:rPr>
-          <w:rFonts w:ascii="Times New Roman" w:hAnsi="Times New Roman" w:cs="Times New Roman"/>
-          <w:iCs/>
-          <w:sz w:val="24"/>
-          <w:szCs w:val="24"/>
-          <w:shd w:val="clear" w:color="auto" w:fill="FFFFFF"/>
-        </w:rPr>
-        <w:t>synsets</w:t>
-      </w:r>
-      <w:proofErr w:type="spellEnd"/>
-      <w:r>
-        <w:rPr>
-          <w:rFonts w:ascii="Times New Roman" w:hAnsi="Times New Roman" w:cs="Times New Roman"/>
-          <w:sz w:val="24"/>
-          <w:szCs w:val="24"/>
-          <w:shd w:val="clear" w:color="auto" w:fill="FFFFFF"/>
-        </w:rPr>
-        <w:t>, provides short definitions and usage examples, and records a number of relations among these synonym sets or their members.</w:t>
-      </w:r>
-      <w:r>
-        <w:rPr>
-          <w:rStyle w:val="apple-converted-space"/>
-          <w:rFonts w:ascii="Times New Roman" w:hAnsi="Times New Roman" w:cs="Times New Roman"/>
-          <w:sz w:val="24"/>
-          <w:szCs w:val="24"/>
-          <w:shd w:val="clear" w:color="auto" w:fill="FFFFFF"/>
-        </w:rPr>
-        <w:t> </w:t>
-      </w:r>
-    </w:p>
-    <w:p>
-      <w:pPr>
-        <w:spacing w:line="480" w:lineRule="auto"/>
-        <w:jc w:val="both"/>
-        <w:rPr>
-          <w:rFonts w:ascii="Times New Roman" w:hAnsi="Times New Roman" w:cs="Times New Roman"/>
-          <w:sz w:val="24"/>
-          <w:szCs w:val="24"/>
-        </w:rPr>
-      </w:pPr>
-    </w:p>
-    <w:p>
-      <w:pPr>
-        <w:spacing w:line="480" w:lineRule="auto"/>
-        <w:jc w:val="both"/>
-        <w:rPr>
-          <w:rFonts w:ascii="Times New Roman" w:hAnsi="Times New Roman" w:cs="Times New Roman"/>
-          <w:sz w:val="24"/>
-          <w:szCs w:val="24"/>
-        </w:rPr>
-      </w:pPr>
-    </w:p>
-    <w:p>
-      <w:pPr>
-        <w:spacing w:line="480" w:lineRule="auto"/>
-        <w:jc w:val="both"/>
-        <w:rPr>
-          <w:rFonts w:ascii="Times New Roman" w:hAnsi="Times New Roman" w:cs="Times New Roman"/>
-          <w:sz w:val="24"/>
-          <w:szCs w:val="24"/>
-        </w:rPr>
-      </w:pPr>
     </w:p>
     <w:p>
       <w:pPr>
@@ -3222,23 +3113,7 @@
         <w:t xml:space="preserve"> Inappropriate expression includes information that upset </w:t>
       </w:r>
       <w:r>
-        <w:t xml:space="preserve">us or information that might lead or tempt us into unlawful or dangerous behavior. This could be content containing swearing, </w:t>
-      </w:r>
-      <w:proofErr w:type="spellStart"/>
-      <w:r>
-        <w:t>unmoderated</w:t>
-      </w:r>
-      <w:proofErr w:type="spellEnd"/>
-      <w:r>
-        <w:t xml:space="preserve"> </w:t>
-      </w:r>
-      <w:proofErr w:type="spellStart"/>
-      <w:r>
-        <w:t>chatrooms</w:t>
-      </w:r>
-      <w:proofErr w:type="spellEnd"/>
-      <w:r>
-        <w:t xml:space="preserve"> where there’s no one supervising the conversation and barring unsuitable comments and sexual explicit comments [Inappropriate Content, [</w:t>
+        <w:t>us or information that might lead or tempt us into unlawful or dangerous behavior. This could be content containing swearing, unmoderated chatrooms where there’s no one supervising the conversation and barring unsuitable comments and sexual explicit comments [Inappropriate Content, [</w:t>
       </w:r>
       <w:proofErr w:type="spellStart"/>
       <w:r>
@@ -5084,19 +4959,8 @@
           <w:szCs w:val="24"/>
           <w:shd w:val="clear" w:color="auto" w:fill="FFFFFF"/>
         </w:rPr>
-        <w:t>[</w:t>
-      </w:r>
-      <w:proofErr w:type="spellStart"/>
-      <w:r>
-        <w:rPr>
-          <w:rFonts w:ascii="Times New Roman" w:hAnsi="Times New Roman" w:cs="Times New Roman"/>
-          <w:sz w:val="24"/>
-          <w:szCs w:val="24"/>
-          <w:shd w:val="clear" w:color="auto" w:fill="FFFFFF"/>
-        </w:rPr>
-        <w:t>Xu</w:t>
-      </w:r>
-      <w:proofErr w:type="spellEnd"/>
+        <w:t>[Xu</w:t>
+      </w:r>
       <w:r>
         <w:rPr>
           <w:rFonts w:ascii="Times New Roman" w:hAnsi="Times New Roman" w:cs="Times New Roman"/>
@@ -5889,13 +5753,25 @@
           <w:szCs w:val="24"/>
         </w:rPr>
       </w:pPr>
-      <w:r>
+    </w:p>
+    <w:p>
+      <w:pPr>
+        <w:spacing w:line="480" w:lineRule="auto"/>
         <w:rPr>
           <w:rFonts w:ascii="Times New Roman" w:hAnsi="Times New Roman" w:cs="Times New Roman"/>
           <w:b/>
           <w:sz w:val="24"/>
           <w:szCs w:val="24"/>
         </w:rPr>
+      </w:pPr>
+      <w:r>
+        <w:rPr>
+          <w:rFonts w:ascii="Times New Roman" w:hAnsi="Times New Roman" w:cs="Times New Roman"/>
+          <w:b/>
+          <w:sz w:val="24"/>
+          <w:szCs w:val="24"/>
+        </w:rPr>
+        <w:lastRenderedPageBreak/>
         <w:t>2.3 Synthesis of the Study</w:t>
       </w:r>
     </w:p>
@@ -5916,7 +5792,6 @@
           <w:sz w:val="24"/>
           <w:szCs w:val="24"/>
         </w:rPr>
-        <w:lastRenderedPageBreak/>
         <w:tab/>
       </w:r>
       <w:r>
@@ -6077,17 +5952,6 @@
         <w:jc w:val="both"/>
         <w:rPr>
           <w:shd w:val="clear" w:color="auto" w:fill="FFFFFF"/>
-        </w:rPr>
-      </w:pPr>
-    </w:p>
-    <w:p>
-      <w:pPr>
-        <w:spacing w:line="480" w:lineRule="auto"/>
-        <w:rPr>
-          <w:rFonts w:ascii="Times New Roman" w:hAnsi="Times New Roman" w:cs="Times New Roman"/>
-          <w:b/>
-          <w:sz w:val="24"/>
-          <w:szCs w:val="24"/>
         </w:rPr>
       </w:pPr>
     </w:p>
@@ -6430,25 +6294,7 @@
           <w:sz w:val="24"/>
           <w:szCs w:val="24"/>
         </w:rPr>
-        <w:t xml:space="preserve">) and the polarity of the definition of the word, in which it will be extracted via </w:t>
-      </w:r>
-      <w:proofErr w:type="spellStart"/>
-      <w:r>
-        <w:rPr>
-          <w:rFonts w:ascii="Times New Roman" w:hAnsi="Times New Roman" w:cs="Times New Roman"/>
-          <w:sz w:val="24"/>
-          <w:szCs w:val="24"/>
-        </w:rPr>
-        <w:t>WordNet</w:t>
-      </w:r>
-      <w:proofErr w:type="spellEnd"/>
-      <w:r>
-        <w:rPr>
-          <w:rFonts w:ascii="Times New Roman" w:hAnsi="Times New Roman" w:cs="Times New Roman"/>
-          <w:sz w:val="24"/>
-          <w:szCs w:val="24"/>
-        </w:rPr>
-        <w:t xml:space="preserve"> wi</w:t>
+        <w:t>) and the polarity of the definition of the word, in which it will be extracted via WordNet wi</w:t>
       </w:r>
       <w:r>
         <w:rPr>
@@ -7009,8 +6855,6 @@
         </w:rPr>
         <w:t xml:space="preserve"> of these sites</w:t>
       </w:r>
-      <w:bookmarkStart w:id="0" w:name="_GoBack"/>
-      <w:bookmarkEnd w:id="0"/>
       <w:r>
         <w:rPr>
           <w:rFonts w:ascii="Times New Roman" w:hAnsi="Times New Roman" w:cs="Times New Roman"/>
@@ -7149,7 +6993,15 @@
           <w:sz w:val="24"/>
           <w:szCs w:val="24"/>
         </w:rPr>
-        <w:t xml:space="preserve"> tools that will be </w:t>
+        <w:t xml:space="preserve"> tools that will be use in developing the system are</w:t>
+      </w:r>
+      <w:r>
+        <w:rPr>
+          <w:rFonts w:ascii="Times New Roman" w:hAnsi="Times New Roman" w:cs="Times New Roman"/>
+          <w:sz w:val="24"/>
+          <w:szCs w:val="24"/>
+        </w:rPr>
+        <w:t xml:space="preserve"> WordNet, </w:t>
       </w:r>
       <w:proofErr w:type="spellStart"/>
       <w:r>
@@ -7158,7 +7010,7 @@
           <w:sz w:val="24"/>
           <w:szCs w:val="24"/>
         </w:rPr>
-        <w:t>use</w:t>
+        <w:t>SentiWordNet</w:t>
       </w:r>
       <w:proofErr w:type="spellEnd"/>
       <w:r>
@@ -7167,50 +7019,6 @@
           <w:sz w:val="24"/>
           <w:szCs w:val="24"/>
         </w:rPr>
-        <w:t xml:space="preserve"> in developing the system are</w:t>
-      </w:r>
-      <w:r>
-        <w:rPr>
-          <w:rFonts w:ascii="Times New Roman" w:hAnsi="Times New Roman" w:cs="Times New Roman"/>
-          <w:sz w:val="24"/>
-          <w:szCs w:val="24"/>
-        </w:rPr>
-        <w:t xml:space="preserve"> </w:t>
-      </w:r>
-      <w:proofErr w:type="spellStart"/>
-      <w:r>
-        <w:rPr>
-          <w:rFonts w:ascii="Times New Roman" w:hAnsi="Times New Roman" w:cs="Times New Roman"/>
-          <w:sz w:val="24"/>
-          <w:szCs w:val="24"/>
-        </w:rPr>
-        <w:t>WordNet</w:t>
-      </w:r>
-      <w:proofErr w:type="spellEnd"/>
-      <w:r>
-        <w:rPr>
-          <w:rFonts w:ascii="Times New Roman" w:hAnsi="Times New Roman" w:cs="Times New Roman"/>
-          <w:sz w:val="24"/>
-          <w:szCs w:val="24"/>
-        </w:rPr>
-        <w:t xml:space="preserve">, </w:t>
-      </w:r>
-      <w:proofErr w:type="spellStart"/>
-      <w:r>
-        <w:rPr>
-          <w:rFonts w:ascii="Times New Roman" w:hAnsi="Times New Roman" w:cs="Times New Roman"/>
-          <w:sz w:val="24"/>
-          <w:szCs w:val="24"/>
-        </w:rPr>
-        <w:t>SentiWordNet</w:t>
-      </w:r>
-      <w:proofErr w:type="spellEnd"/>
-      <w:r>
-        <w:rPr>
-          <w:rFonts w:ascii="Times New Roman" w:hAnsi="Times New Roman" w:cs="Times New Roman"/>
-          <w:sz w:val="24"/>
-          <w:szCs w:val="24"/>
-        </w:rPr>
         <w:t xml:space="preserve">, and Stanford Part-of-Speech Tagger. </w:t>
       </w:r>
       <w:r>
@@ -7219,25 +7027,7 @@
           <w:sz w:val="24"/>
           <w:szCs w:val="24"/>
         </w:rPr>
-        <w:t xml:space="preserve">This tools will serves as the dictionary and will be </w:t>
-      </w:r>
-      <w:proofErr w:type="spellStart"/>
-      <w:r>
-        <w:rPr>
-          <w:rFonts w:ascii="Times New Roman" w:hAnsi="Times New Roman" w:cs="Times New Roman"/>
-          <w:sz w:val="24"/>
-          <w:szCs w:val="24"/>
-        </w:rPr>
-        <w:t>use</w:t>
-      </w:r>
-      <w:proofErr w:type="spellEnd"/>
-      <w:r>
-        <w:rPr>
-          <w:rFonts w:ascii="Times New Roman" w:hAnsi="Times New Roman" w:cs="Times New Roman"/>
-          <w:sz w:val="24"/>
-          <w:szCs w:val="24"/>
-        </w:rPr>
-        <w:t xml:space="preserve"> in the pre-processing phase of the system. </w:t>
+        <w:t xml:space="preserve">This tools will serves as the dictionary and will be use in the pre-processing phase of the system. </w:t>
       </w:r>
       <w:r>
         <w:rPr>
@@ -7327,13 +7117,47 @@
           <w:szCs w:val="24"/>
         </w:rPr>
       </w:pPr>
-      <w:r>
+    </w:p>
+    <w:p>
+      <w:pPr>
+        <w:spacing w:line="480" w:lineRule="auto"/>
         <w:rPr>
           <w:rFonts w:ascii="Times New Roman" w:hAnsi="Times New Roman" w:cs="Times New Roman"/>
           <w:b/>
           <w:sz w:val="24"/>
           <w:szCs w:val="24"/>
         </w:rPr>
+      </w:pPr>
+    </w:p>
+    <w:p>
+      <w:pPr>
+        <w:spacing w:line="480" w:lineRule="auto"/>
+        <w:rPr>
+          <w:rFonts w:ascii="Times New Roman" w:hAnsi="Times New Roman" w:cs="Times New Roman"/>
+          <w:b/>
+          <w:sz w:val="24"/>
+          <w:szCs w:val="24"/>
+        </w:rPr>
+      </w:pPr>
+    </w:p>
+    <w:p>
+      <w:pPr>
+        <w:spacing w:line="480" w:lineRule="auto"/>
+        <w:rPr>
+          <w:rFonts w:ascii="Times New Roman" w:hAnsi="Times New Roman" w:cs="Times New Roman"/>
+          <w:b/>
+          <w:sz w:val="24"/>
+          <w:szCs w:val="24"/>
+        </w:rPr>
+      </w:pPr>
+      <w:r>
+        <w:rPr>
+          <w:rFonts w:ascii="Times New Roman" w:hAnsi="Times New Roman" w:cs="Times New Roman"/>
+          <w:b/>
+          <w:sz w:val="24"/>
+          <w:szCs w:val="24"/>
+        </w:rPr>
+        <w:lastRenderedPageBreak/>
         <w:t>3.7</w:t>
       </w:r>
       <w:r>
@@ -7366,7 +7190,6 @@
           <w:sz w:val="24"/>
           <w:szCs w:val="24"/>
         </w:rPr>
-        <w:lastRenderedPageBreak/>
         <w:tab/>
       </w:r>
       <w:r>
@@ -8431,6 +8254,46 @@
         </w:rPr>
       </w:pPr>
     </w:p>
+    <w:p>
+      <w:pPr>
+        <w:spacing w:line="480" w:lineRule="auto"/>
+        <w:rPr>
+          <w:rFonts w:ascii="Times New Roman" w:eastAsiaTheme="minorEastAsia" w:hAnsi="Times New Roman" w:cs="Times New Roman"/>
+          <w:sz w:val="24"/>
+          <w:szCs w:val="24"/>
+        </w:rPr>
+      </w:pPr>
+    </w:p>
+    <w:p>
+      <w:pPr>
+        <w:spacing w:line="480" w:lineRule="auto"/>
+        <w:rPr>
+          <w:rFonts w:ascii="Times New Roman" w:eastAsiaTheme="minorEastAsia" w:hAnsi="Times New Roman" w:cs="Times New Roman"/>
+          <w:sz w:val="24"/>
+          <w:szCs w:val="24"/>
+        </w:rPr>
+      </w:pPr>
+    </w:p>
+    <w:p>
+      <w:pPr>
+        <w:spacing w:line="480" w:lineRule="auto"/>
+        <w:rPr>
+          <w:rFonts w:ascii="Times New Roman" w:eastAsiaTheme="minorEastAsia" w:hAnsi="Times New Roman" w:cs="Times New Roman"/>
+          <w:sz w:val="24"/>
+          <w:szCs w:val="24"/>
+        </w:rPr>
+      </w:pPr>
+    </w:p>
+    <w:p>
+      <w:pPr>
+        <w:spacing w:line="480" w:lineRule="auto"/>
+        <w:rPr>
+          <w:rFonts w:ascii="Times New Roman" w:eastAsiaTheme="minorEastAsia" w:hAnsi="Times New Roman" w:cs="Times New Roman"/>
+          <w:sz w:val="24"/>
+          <w:szCs w:val="24"/>
+        </w:rPr>
+      </w:pPr>
+    </w:p>
     <w:sdt>
       <w:sdtPr>
         <w:rPr>
@@ -8614,7 +8477,6 @@
               <w:sz w:val="24"/>
               <w:szCs w:val="24"/>
             </w:rPr>
-            <w:lastRenderedPageBreak/>
             <w:t>Balahur, M., Lloret, E., Montoyo, A. and Palomar M. Towards Building a Competitive</w:t>
           </w:r>
           <w:r>
@@ -9182,6 +9044,7 @@
               <w:sz w:val="24"/>
               <w:szCs w:val="24"/>
             </w:rPr>
+            <w:lastRenderedPageBreak/>
             <w:t xml:space="preserve">Cheng, J., Hu, M. and Liu, B. Opinion Observer: Analyzing and Comparing </w:t>
           </w:r>
           <w:r>
@@ -9364,7 +9227,6 @@
               <w:sz w:val="24"/>
               <w:szCs w:val="24"/>
             </w:rPr>
-            <w:lastRenderedPageBreak/>
             <w:t>Dasgupta, S. and Ng, V. Mine the Easy and Classify the Hard: Experiments with</w:t>
           </w:r>
           <w:r>
@@ -9829,6 +9691,7 @@
               <w:sz w:val="24"/>
               <w:szCs w:val="24"/>
             </w:rPr>
+            <w:lastRenderedPageBreak/>
             <w:t>Huang, C., Lee, S., Li, S. and Zhou, G. Employing Personal/Impersonal Views in</w:t>
           </w:r>
           <w:r>
@@ -10000,7 +9863,6 @@
               <w:sz w:val="24"/>
               <w:szCs w:val="24"/>
             </w:rPr>
-            <w:lastRenderedPageBreak/>
             <w:t>Kong, F., Qian, L., Xhou, G. and Zhu, Q. Semi-Supervised Learning for Semantic</w:t>
           </w:r>
           <w:r>
@@ -10658,6 +10520,7 @@
               <w:sz w:val="24"/>
               <w:szCs w:val="24"/>
             </w:rPr>
+            <w:lastRenderedPageBreak/>
             <w:t xml:space="preserve">Rish, I. An Empirical Study of the Naive Bayes Classifier (PDF). </w:t>
           </w:r>
           <w:r>
@@ -10779,7 +10642,6 @@
               <w:sz w:val="24"/>
               <w:szCs w:val="24"/>
             </w:rPr>
-            <w:lastRenderedPageBreak/>
             <w:t>Turney, P. Thumbs up or Thumbs down? Semantic Orientation Applied to</w:t>
           </w:r>
           <w:r>
@@ -11201,6 +11063,7 @@
           <w:sz w:val="24"/>
           <w:szCs w:val="24"/>
         </w:rPr>
+        <w:lastRenderedPageBreak/>
         <w:t>APPENDIX A: EXPERIMENT PAPER</w:t>
       </w:r>
     </w:p>
@@ -11282,7 +11145,6 @@
                 <w:sz w:val="24"/>
                 <w:szCs w:val="24"/>
               </w:rPr>
-              <w:lastRenderedPageBreak/>
               <w:t>Sentences</w:t>
             </w:r>
           </w:p>
@@ -12196,6 +12058,7 @@
               <w:spacing w:line="480" w:lineRule="auto"/>
             </w:pPr>
             <w:r>
+              <w:lastRenderedPageBreak/>
               <w:t>3</w:t>
             </w:r>
           </w:p>
@@ -12436,7 +12299,6 @@
               <w:spacing w:line="480" w:lineRule="auto"/>
             </w:pPr>
             <w:r>
-              <w:lastRenderedPageBreak/>
               <w:t>7</w:t>
             </w:r>
           </w:p>
@@ -13088,7 +12950,7 @@
               <w:sz w:val="24"/>
               <w:szCs w:val="24"/>
             </w:rPr>
-            <w:t>31</w:t>
+            <w:t>21</w:t>
           </w:r>
           <w:r>
             <w:rPr>
@@ -14647,7 +14509,6 @@
       <w:lang w:val="en-PH"/>
     </w:rPr>
     <w:tblPr>
-      <w:tblInd w:w="0" w:type="dxa"/>
       <w:tblBorders>
         <w:top w:val="single" w:sz="4" w:space="0" w:color="000000" w:themeColor="text1"/>
         <w:left w:val="single" w:sz="4" w:space="0" w:color="000000" w:themeColor="text1"/>
@@ -14656,12 +14517,6 @@
         <w:insideH w:val="single" w:sz="4" w:space="0" w:color="000000" w:themeColor="text1"/>
         <w:insideV w:val="single" w:sz="4" w:space="0" w:color="000000" w:themeColor="text1"/>
       </w:tblBorders>
-      <w:tblCellMar>
-        <w:top w:w="0" w:type="dxa"/>
-        <w:left w:w="108" w:type="dxa"/>
-        <w:bottom w:w="0" w:type="dxa"/>
-        <w:right w:w="108" w:type="dxa"/>
-      </w:tblCellMar>
     </w:tblPr>
   </w:style>
   <w:style w:type="character" w:styleId="SubtleEmphasis">
@@ -15620,7 +15475,7 @@
 </file>
 
 <file path=customXml/itemProps1.xml><?xml version="1.0" encoding="utf-8"?>
-<ds:datastoreItem xmlns:ds="http://schemas.openxmlformats.org/officeDocument/2006/customXml" ds:itemID="{E314DF39-66B0-4F17-A382-F3FFEDF98AC6}">
+<ds:datastoreItem xmlns:ds="http://schemas.openxmlformats.org/officeDocument/2006/customXml" ds:itemID="{B82407EF-4F22-4CC8-9B6E-75F953E8258B}">
   <ds:schemaRefs>
     <ds:schemaRef ds:uri="http://schemas.openxmlformats.org/officeDocument/2006/bibliography"/>
   </ds:schemaRefs>

</xml_diff>

<commit_message>
Deployed Theoretical Framework in the Document
*Adjusted Chapter 1
</commit_message>
<xml_diff>
--- a/docs/FORChapter1to3Final.docx
+++ b/docs/FORChapter1to3Final.docx
@@ -933,6 +933,141 @@
         </w:rPr>
         <w:t>The solution to be used in this study is a machine learning methodology, which is bootstrapping, which is designed to model the Inappropriate language, in which embodies Inappropriate Expressions. With this solution, users may find inappropriate expressions in textual data, which can be used as a tool for prevention of the exposure of the inappropriate expressions to those who are not concerned.</w:t>
       </w:r>
+      <w:r>
+        <w:rPr>
+          <w:rFonts w:ascii="Times New Roman" w:hAnsi="Times New Roman" w:cs="Times New Roman"/>
+          <w:noProof/>
+          <w:sz w:val="24"/>
+          <w:szCs w:val="24"/>
+          <w:shd w:val="clear" w:color="auto" w:fill="FFFFFF"/>
+        </w:rPr>
+        <w:t xml:space="preserve"> </w:t>
+      </w:r>
+    </w:p>
+    <w:p>
+      <w:pPr>
+        <w:spacing w:after="0" w:line="480" w:lineRule="auto"/>
+        <w:jc w:val="both"/>
+        <w:rPr>
+          <w:rFonts w:ascii="Times New Roman" w:hAnsi="Times New Roman" w:cs="Times New Roman"/>
+          <w:b/>
+          <w:sz w:val="24"/>
+          <w:szCs w:val="24"/>
+          <w:shd w:val="clear" w:color="auto" w:fill="FFFFFF"/>
+        </w:rPr>
+      </w:pPr>
+    </w:p>
+    <w:p>
+      <w:pPr>
+        <w:spacing w:after="0" w:line="480" w:lineRule="auto"/>
+        <w:jc w:val="both"/>
+        <w:rPr>
+          <w:rFonts w:ascii="Times New Roman" w:hAnsi="Times New Roman" w:cs="Times New Roman"/>
+          <w:b/>
+          <w:sz w:val="24"/>
+          <w:szCs w:val="24"/>
+          <w:shd w:val="clear" w:color="auto" w:fill="FFFFFF"/>
+        </w:rPr>
+      </w:pPr>
+    </w:p>
+    <w:p>
+      <w:pPr>
+        <w:spacing w:after="0" w:line="480" w:lineRule="auto"/>
+        <w:jc w:val="both"/>
+        <w:rPr>
+          <w:rFonts w:ascii="Times New Roman" w:hAnsi="Times New Roman" w:cs="Times New Roman"/>
+          <w:b/>
+          <w:sz w:val="24"/>
+          <w:szCs w:val="24"/>
+          <w:shd w:val="clear" w:color="auto" w:fill="FFFFFF"/>
+        </w:rPr>
+      </w:pPr>
+    </w:p>
+    <w:p>
+      <w:pPr>
+        <w:spacing w:after="0" w:line="480" w:lineRule="auto"/>
+        <w:jc w:val="both"/>
+        <w:rPr>
+          <w:rFonts w:ascii="Times New Roman" w:hAnsi="Times New Roman" w:cs="Times New Roman"/>
+          <w:b/>
+          <w:sz w:val="24"/>
+          <w:szCs w:val="24"/>
+          <w:shd w:val="clear" w:color="auto" w:fill="FFFFFF"/>
+        </w:rPr>
+      </w:pPr>
+    </w:p>
+    <w:p>
+      <w:pPr>
+        <w:spacing w:after="0" w:line="480" w:lineRule="auto"/>
+        <w:jc w:val="both"/>
+        <w:rPr>
+          <w:rFonts w:ascii="Times New Roman" w:hAnsi="Times New Roman" w:cs="Times New Roman"/>
+          <w:b/>
+          <w:sz w:val="24"/>
+          <w:szCs w:val="24"/>
+          <w:shd w:val="clear" w:color="auto" w:fill="FFFFFF"/>
+        </w:rPr>
+      </w:pPr>
+    </w:p>
+    <w:p>
+      <w:pPr>
+        <w:spacing w:after="0" w:line="480" w:lineRule="auto"/>
+        <w:jc w:val="both"/>
+        <w:rPr>
+          <w:rFonts w:ascii="Times New Roman" w:hAnsi="Times New Roman" w:cs="Times New Roman"/>
+          <w:b/>
+          <w:sz w:val="24"/>
+          <w:szCs w:val="24"/>
+          <w:shd w:val="clear" w:color="auto" w:fill="FFFFFF"/>
+        </w:rPr>
+      </w:pPr>
+    </w:p>
+    <w:p>
+      <w:pPr>
+        <w:spacing w:after="0" w:line="480" w:lineRule="auto"/>
+        <w:jc w:val="both"/>
+        <w:rPr>
+          <w:rFonts w:ascii="Times New Roman" w:hAnsi="Times New Roman" w:cs="Times New Roman"/>
+          <w:b/>
+          <w:sz w:val="24"/>
+          <w:szCs w:val="24"/>
+          <w:shd w:val="clear" w:color="auto" w:fill="FFFFFF"/>
+        </w:rPr>
+      </w:pPr>
+    </w:p>
+    <w:p>
+      <w:pPr>
+        <w:spacing w:after="0" w:line="480" w:lineRule="auto"/>
+        <w:jc w:val="both"/>
+        <w:rPr>
+          <w:rFonts w:ascii="Times New Roman" w:hAnsi="Times New Roman" w:cs="Times New Roman"/>
+          <w:b/>
+          <w:sz w:val="24"/>
+          <w:szCs w:val="24"/>
+          <w:shd w:val="clear" w:color="auto" w:fill="FFFFFF"/>
+        </w:rPr>
+      </w:pPr>
+      <w:r>
+        <w:rPr>
+          <w:rFonts w:ascii="Times New Roman" w:hAnsi="Times New Roman" w:cs="Times New Roman"/>
+          <w:b/>
+          <w:sz w:val="24"/>
+          <w:szCs w:val="24"/>
+          <w:shd w:val="clear" w:color="auto" w:fill="FFFFFF"/>
+        </w:rPr>
+        <w:lastRenderedPageBreak/>
+        <w:t>1.3 Theoretical</w:t>
+      </w:r>
+      <w:r>
+        <w:rPr>
+          <w:rFonts w:ascii="Times New Roman" w:hAnsi="Times New Roman" w:cs="Times New Roman"/>
+          <w:b/>
+          <w:sz w:val="24"/>
+          <w:szCs w:val="24"/>
+          <w:shd w:val="clear" w:color="auto" w:fill="FFFFFF"/>
+        </w:rPr>
+        <w:t xml:space="preserve"> Framework</w:t>
+      </w:r>
     </w:p>
     <w:p>
       <w:pPr>
@@ -945,153 +1080,19 @@
           <w:szCs w:val="24"/>
         </w:rPr>
       </w:pPr>
-    </w:p>
-    <w:p>
-      <w:pPr>
-        <w:shd w:val="clear" w:color="auto" w:fill="FFFFFF"/>
-        <w:spacing w:after="0" w:line="480" w:lineRule="auto"/>
-        <w:jc w:val="both"/>
-        <w:rPr>
-          <w:rFonts w:ascii="Times New Roman" w:hAnsi="Times New Roman" w:cs="Times New Roman"/>
-          <w:sz w:val="24"/>
-          <w:szCs w:val="24"/>
-        </w:rPr>
-      </w:pPr>
-    </w:p>
-    <w:p>
-      <w:pPr>
-        <w:shd w:val="clear" w:color="auto" w:fill="FFFFFF"/>
-        <w:spacing w:after="0" w:line="480" w:lineRule="auto"/>
-        <w:jc w:val="both"/>
-        <w:rPr>
-          <w:rFonts w:ascii="Times New Roman" w:hAnsi="Times New Roman" w:cs="Times New Roman"/>
-          <w:sz w:val="24"/>
-          <w:szCs w:val="24"/>
-        </w:rPr>
-      </w:pPr>
-    </w:p>
-    <w:p>
-      <w:pPr>
-        <w:shd w:val="clear" w:color="auto" w:fill="FFFFFF"/>
-        <w:spacing w:after="0" w:line="480" w:lineRule="auto"/>
-        <w:jc w:val="both"/>
-        <w:rPr>
-          <w:rFonts w:ascii="Times New Roman" w:hAnsi="Times New Roman" w:cs="Times New Roman"/>
-          <w:sz w:val="24"/>
-          <w:szCs w:val="24"/>
-        </w:rPr>
-      </w:pPr>
-    </w:p>
-    <w:p>
-      <w:pPr>
-        <w:shd w:val="clear" w:color="auto" w:fill="FFFFFF"/>
-        <w:spacing w:after="0" w:line="480" w:lineRule="auto"/>
-        <w:jc w:val="both"/>
-        <w:rPr>
-          <w:rFonts w:ascii="Times New Roman" w:hAnsi="Times New Roman" w:cs="Times New Roman"/>
-          <w:sz w:val="24"/>
-          <w:szCs w:val="24"/>
-        </w:rPr>
-      </w:pPr>
-    </w:p>
-    <w:p>
-      <w:pPr>
-        <w:shd w:val="clear" w:color="auto" w:fill="FFFFFF"/>
-        <w:spacing w:after="0" w:line="480" w:lineRule="auto"/>
-        <w:jc w:val="both"/>
-        <w:rPr>
-          <w:rFonts w:ascii="Times New Roman" w:hAnsi="Times New Roman" w:cs="Times New Roman"/>
-          <w:sz w:val="24"/>
-          <w:szCs w:val="24"/>
-        </w:rPr>
-      </w:pPr>
-    </w:p>
-    <w:p>
-      <w:pPr>
-        <w:shd w:val="clear" w:color="auto" w:fill="FFFFFF"/>
-        <w:spacing w:after="0" w:line="480" w:lineRule="auto"/>
-        <w:jc w:val="both"/>
-        <w:rPr>
-          <w:rFonts w:ascii="Times New Roman" w:hAnsi="Times New Roman" w:cs="Times New Roman"/>
-          <w:sz w:val="24"/>
-          <w:szCs w:val="24"/>
-        </w:rPr>
-      </w:pPr>
-    </w:p>
-    <w:p>
-      <w:pPr>
-        <w:spacing w:after="0" w:line="480" w:lineRule="auto"/>
-        <w:jc w:val="both"/>
-        <w:rPr>
-          <w:rFonts w:ascii="Times New Roman" w:hAnsi="Times New Roman" w:cs="Times New Roman"/>
-          <w:b/>
-          <w:sz w:val="24"/>
-          <w:szCs w:val="24"/>
-          <w:shd w:val="clear" w:color="auto" w:fill="FFFFFF"/>
-        </w:rPr>
-      </w:pPr>
-      <w:r>
-        <w:rPr>
-          <w:rFonts w:ascii="Times New Roman" w:hAnsi="Times New Roman" w:cs="Times New Roman"/>
-          <w:b/>
-          <w:sz w:val="24"/>
-          <w:szCs w:val="24"/>
-          <w:shd w:val="clear" w:color="auto" w:fill="FFFFFF"/>
-        </w:rPr>
-        <w:lastRenderedPageBreak/>
-        <w:t>1.3 Conceptual Framework</w:t>
-      </w:r>
-    </w:p>
-    <w:p>
-      <w:pPr>
-        <w:spacing w:after="0" w:line="480" w:lineRule="auto"/>
-        <w:jc w:val="both"/>
-        <w:rPr>
-          <w:rFonts w:ascii="Times New Roman" w:hAnsi="Times New Roman" w:cs="Times New Roman"/>
-          <w:b/>
-          <w:sz w:val="24"/>
-          <w:szCs w:val="24"/>
-          <w:shd w:val="clear" w:color="auto" w:fill="FFFFFF"/>
-        </w:rPr>
-      </w:pPr>
-      <w:r>
-        <w:rPr>
-          <w:rFonts w:ascii="Times New Roman" w:hAnsi="Times New Roman" w:cs="Times New Roman"/>
-          <w:b/>
-          <w:sz w:val="24"/>
-          <w:szCs w:val="24"/>
-          <w:shd w:val="clear" w:color="auto" w:fill="FFFFFF"/>
-        </w:rPr>
-        <w:tab/>
-        <w:t>1.3.1 Conceptual Framework of the System</w:t>
-      </w:r>
-    </w:p>
-    <w:p>
-      <w:pPr>
-        <w:spacing w:after="0" w:line="480" w:lineRule="auto"/>
-        <w:jc w:val="both"/>
-        <w:rPr>
-          <w:rFonts w:ascii="Times New Roman" w:hAnsi="Times New Roman" w:cs="Times New Roman"/>
-          <w:b/>
-          <w:sz w:val="24"/>
-          <w:szCs w:val="24"/>
-          <w:shd w:val="clear" w:color="auto" w:fill="FFFFFF"/>
-        </w:rPr>
-      </w:pPr>
-      <w:r>
-        <w:rPr>
-          <w:rFonts w:ascii="Times New Roman" w:hAnsi="Times New Roman" w:cs="Times New Roman"/>
-          <w:b/>
+      <w:r>
+        <w:rPr>
+          <w:rFonts w:ascii="Times New Roman" w:hAnsi="Times New Roman" w:cs="Times New Roman"/>
           <w:noProof/>
           <w:sz w:val="24"/>
           <w:szCs w:val="24"/>
           <w:shd w:val="clear" w:color="auto" w:fill="FFFFFF"/>
         </w:rPr>
         <w:drawing>
-          <wp:inline distT="0" distB="0" distL="0" distR="0" wp14:anchorId="4AAB24DA" wp14:editId="22B18B79">
-            <wp:extent cx="5715000" cy="1656715"/>
-            <wp:effectExtent l="0" t="0" r="0" b="635"/>
-            <wp:docPr id="6" name="Picture 6"/>
+          <wp:inline distT="0" distB="0" distL="0" distR="0" wp14:anchorId="6E372B06" wp14:editId="557A7499">
+            <wp:extent cx="4286250" cy="1524000"/>
+            <wp:effectExtent l="0" t="0" r="0" b="0"/>
+            <wp:docPr id="1" name="Picture 1"/>
             <wp:cNvGraphicFramePr>
               <a:graphicFrameLocks xmlns:a="http://schemas.openxmlformats.org/drawingml/2006/main" noChangeAspect="1"/>
             </wp:cNvGraphicFramePr>
@@ -1099,7 +1100,7 @@
               <a:graphicData uri="http://schemas.openxmlformats.org/drawingml/2006/picture">
                 <pic:pic xmlns:pic="http://schemas.openxmlformats.org/drawingml/2006/picture">
                   <pic:nvPicPr>
-                    <pic:cNvPr id="6" name="systemCF.png"/>
+                    <pic:cNvPr id="1" name="theoreticF.png"/>
                     <pic:cNvPicPr/>
                   </pic:nvPicPr>
                   <pic:blipFill>
@@ -1117,7 +1118,7 @@
                   <pic:spPr>
                     <a:xfrm>
                       <a:off x="0" y="0"/>
-                      <a:ext cx="5715000" cy="1656715"/>
+                      <a:ext cx="4286250" cy="1524000"/>
                     </a:xfrm>
                     <a:prstGeom prst="rect">
                       <a:avLst/>
@@ -1132,69 +1133,43 @@
     </w:p>
     <w:p>
       <w:pPr>
+        <w:shd w:val="clear" w:color="auto" w:fill="FFFFFF"/>
         <w:spacing w:after="0" w:line="480" w:lineRule="auto"/>
         <w:jc w:val="both"/>
         <w:rPr>
           <w:rFonts w:ascii="Times New Roman" w:hAnsi="Times New Roman" w:cs="Times New Roman"/>
           <w:sz w:val="24"/>
           <w:szCs w:val="24"/>
-          <w:shd w:val="clear" w:color="auto" w:fill="FFFFFF"/>
-        </w:rPr>
-      </w:pPr>
-      <w:r>
-        <w:rPr>
-          <w:rFonts w:ascii="Times New Roman" w:hAnsi="Times New Roman" w:cs="Times New Roman"/>
-          <w:b/>
-          <w:sz w:val="24"/>
-          <w:szCs w:val="24"/>
-          <w:shd w:val="clear" w:color="auto" w:fill="FFFFFF"/>
+        </w:rPr>
+      </w:pPr>
+      <w:r>
+        <w:rPr>
+          <w:rFonts w:ascii="Times New Roman" w:hAnsi="Times New Roman" w:cs="Times New Roman"/>
+          <w:sz w:val="24"/>
+          <w:szCs w:val="24"/>
         </w:rPr>
         <w:tab/>
-      </w:r>
-      <w:r>
-        <w:rPr>
-          <w:rFonts w:ascii="Times New Roman" w:hAnsi="Times New Roman" w:cs="Times New Roman"/>
-          <w:sz w:val="24"/>
-          <w:szCs w:val="24"/>
-          <w:shd w:val="clear" w:color="auto" w:fill="FFFFFF"/>
-        </w:rPr>
-        <w:t xml:space="preserve">The Concept is to create a model in which there will be a. machine that learns inappropriate expressions and recognize it. The process of training will be </w:t>
-      </w:r>
-      <w:r>
-        <w:rPr>
-          <w:rFonts w:ascii="Times New Roman" w:hAnsi="Times New Roman" w:cs="Times New Roman"/>
-          <w:sz w:val="24"/>
-          <w:szCs w:val="24"/>
-          <w:shd w:val="clear" w:color="auto" w:fill="FFFFFF"/>
-        </w:rPr>
-        <w:t xml:space="preserve">by the utilization of a sentiment corpus, which contains the sentiment polarity values, which will affect the threshold </w:t>
-      </w:r>
-      <w:r>
-        <w:rPr>
-          <w:rFonts w:ascii="Times New Roman" w:hAnsi="Times New Roman" w:cs="Times New Roman"/>
-          <w:sz w:val="24"/>
-          <w:szCs w:val="24"/>
-          <w:shd w:val="clear" w:color="auto" w:fill="FFFFFF"/>
-        </w:rPr>
-        <w:t xml:space="preserve">values for the inappropriateness </w:t>
-      </w:r>
-      <w:r>
-        <w:rPr>
-          <w:rFonts w:ascii="Times New Roman" w:hAnsi="Times New Roman" w:cs="Times New Roman"/>
-          <w:sz w:val="24"/>
-          <w:szCs w:val="24"/>
-          <w:shd w:val="clear" w:color="auto" w:fill="FFFFFF"/>
-        </w:rPr>
-        <w:t>and the features that will be collected in the inappropriate</w:t>
-      </w:r>
-      <w:r>
-        <w:rPr>
-          <w:rFonts w:ascii="Times New Roman" w:hAnsi="Times New Roman" w:cs="Times New Roman"/>
-          <w:sz w:val="24"/>
-          <w:szCs w:val="24"/>
-          <w:shd w:val="clear" w:color="auto" w:fill="FFFFFF"/>
-        </w:rPr>
-        <w:t xml:space="preserve"> expressions feature collection, in which leads to affect the performance of the recognition of inappropriate expressions during the simulation.</w:t>
+        <w:t xml:space="preserve">The theory, which is </w:t>
+      </w:r>
+      <w:proofErr w:type="spellStart"/>
+      <w:r>
+        <w:rPr>
+          <w:rFonts w:ascii="Times New Roman" w:hAnsi="Times New Roman" w:cs="Times New Roman"/>
+        </w:rPr>
+        <w:t>Neuro</w:t>
+      </w:r>
+      <w:proofErr w:type="spellEnd"/>
+      <w:r>
+        <w:rPr>
+          <w:rFonts w:ascii="Times New Roman" w:hAnsi="Times New Roman" w:cs="Times New Roman"/>
+        </w:rPr>
+        <w:t>-Psycho-Social Theory of Speech. There are “Rules” that governs the human’s expression of Inappropriateness, Offensiveness, and Humor. The catalysts of these expressions are the Neurological Factors, Psychological Factors, and</w:t>
+      </w:r>
+      <w:r>
+        <w:rPr>
+          <w:rFonts w:ascii="Times New Roman" w:hAnsi="Times New Roman" w:cs="Times New Roman"/>
+        </w:rPr>
+        <w:t xml:space="preserve"> Social-Cultural Factors.</w:t>
       </w:r>
     </w:p>
     <w:p>
@@ -1217,8 +1192,17 @@
           <w:szCs w:val="24"/>
           <w:shd w:val="clear" w:color="auto" w:fill="FFFFFF"/>
         </w:rPr>
-        <w:tab/>
-        <w:t>1.3.2 Conceptual Framework of the Study</w:t>
+        <w:t>1.4</w:t>
+      </w:r>
+      <w:r>
+        <w:rPr>
+          <w:rFonts w:ascii="Times New Roman" w:hAnsi="Times New Roman" w:cs="Times New Roman"/>
+          <w:b/>
+          <w:sz w:val="24"/>
+          <w:szCs w:val="24"/>
+          <w:shd w:val="clear" w:color="auto" w:fill="FFFFFF"/>
+        </w:rPr>
+        <w:t xml:space="preserve"> Conceptual Framework</w:t>
       </w:r>
     </w:p>
     <w:p>
@@ -1237,16 +1221,50 @@
         <w:rPr>
           <w:rFonts w:ascii="Times New Roman" w:hAnsi="Times New Roman" w:cs="Times New Roman"/>
           <w:b/>
+          <w:sz w:val="24"/>
+          <w:szCs w:val="24"/>
+          <w:shd w:val="clear" w:color="auto" w:fill="FFFFFF"/>
+        </w:rPr>
+        <w:tab/>
+        <w:t>1.4</w:t>
+      </w:r>
+      <w:r>
+        <w:rPr>
+          <w:rFonts w:ascii="Times New Roman" w:hAnsi="Times New Roman" w:cs="Times New Roman"/>
+          <w:b/>
+          <w:sz w:val="24"/>
+          <w:szCs w:val="24"/>
+          <w:shd w:val="clear" w:color="auto" w:fill="FFFFFF"/>
+        </w:rPr>
+        <w:t>.1 Conceptual Framework of the System</w:t>
+      </w:r>
+    </w:p>
+    <w:p>
+      <w:pPr>
+        <w:spacing w:after="0" w:line="480" w:lineRule="auto"/>
+        <w:jc w:val="both"/>
+        <w:rPr>
+          <w:rFonts w:ascii="Times New Roman" w:hAnsi="Times New Roman" w:cs="Times New Roman"/>
+          <w:b/>
+          <w:sz w:val="24"/>
+          <w:szCs w:val="24"/>
+          <w:shd w:val="clear" w:color="auto" w:fill="FFFFFF"/>
+        </w:rPr>
+      </w:pPr>
+      <w:r>
+        <w:rPr>
+          <w:rFonts w:ascii="Times New Roman" w:hAnsi="Times New Roman" w:cs="Times New Roman"/>
+          <w:b/>
           <w:noProof/>
           <w:sz w:val="24"/>
           <w:szCs w:val="24"/>
           <w:shd w:val="clear" w:color="auto" w:fill="FFFFFF"/>
         </w:rPr>
         <w:drawing>
-          <wp:inline distT="0" distB="0" distL="0" distR="0" wp14:anchorId="1040775A" wp14:editId="142F7BBC">
+          <wp:inline distT="0" distB="0" distL="0" distR="0" wp14:anchorId="4AAB24DA" wp14:editId="22B18B79">
             <wp:extent cx="5715000" cy="1656715"/>
             <wp:effectExtent l="0" t="0" r="0" b="635"/>
-            <wp:docPr id="3" name="Picture 3"/>
+            <wp:docPr id="6" name="Picture 6"/>
             <wp:cNvGraphicFramePr>
               <a:graphicFrameLocks xmlns:a="http://schemas.openxmlformats.org/drawingml/2006/main" noChangeAspect="1"/>
             </wp:cNvGraphicFramePr>
@@ -1254,7 +1272,7 @@
               <a:graphicData uri="http://schemas.openxmlformats.org/drawingml/2006/picture">
                 <pic:pic xmlns:pic="http://schemas.openxmlformats.org/drawingml/2006/picture">
                   <pic:nvPicPr>
-                    <pic:cNvPr id="3" name="studyCF.png"/>
+                    <pic:cNvPr id="6" name="systemCF.png"/>
                     <pic:cNvPicPr/>
                   </pic:nvPicPr>
                   <pic:blipFill>
@@ -1313,6 +1331,227 @@
           <w:szCs w:val="24"/>
           <w:shd w:val="clear" w:color="auto" w:fill="FFFFFF"/>
         </w:rPr>
+        <w:t>The Concept is to create a</w:t>
+      </w:r>
+      <w:r>
+        <w:rPr>
+          <w:rFonts w:ascii="Times New Roman" w:hAnsi="Times New Roman" w:cs="Times New Roman"/>
+          <w:sz w:val="24"/>
+          <w:szCs w:val="24"/>
+          <w:shd w:val="clear" w:color="auto" w:fill="FFFFFF"/>
+        </w:rPr>
+        <w:t xml:space="preserve"> model, based on the stated theory</w:t>
+      </w:r>
+      <w:r>
+        <w:rPr>
+          <w:rFonts w:ascii="Times New Roman" w:hAnsi="Times New Roman" w:cs="Times New Roman"/>
+          <w:sz w:val="24"/>
+          <w:szCs w:val="24"/>
+          <w:shd w:val="clear" w:color="auto" w:fill="FFFFFF"/>
+        </w:rPr>
+        <w:t xml:space="preserve"> in which there will be a</w:t>
+      </w:r>
+      <w:r>
+        <w:rPr>
+          <w:rFonts w:ascii="Times New Roman" w:hAnsi="Times New Roman" w:cs="Times New Roman"/>
+          <w:sz w:val="24"/>
+          <w:szCs w:val="24"/>
+          <w:shd w:val="clear" w:color="auto" w:fill="FFFFFF"/>
+        </w:rPr>
+        <w:t xml:space="preserve"> machine that learns inappropriate expressions and recognize it. The process of training will be </w:t>
+      </w:r>
+      <w:r>
+        <w:rPr>
+          <w:rFonts w:ascii="Times New Roman" w:hAnsi="Times New Roman" w:cs="Times New Roman"/>
+          <w:sz w:val="24"/>
+          <w:szCs w:val="24"/>
+          <w:shd w:val="clear" w:color="auto" w:fill="FFFFFF"/>
+        </w:rPr>
+        <w:t>by the utilization of a sentiment corpus</w:t>
+      </w:r>
+      <w:r>
+        <w:rPr>
+          <w:rFonts w:ascii="Times New Roman" w:hAnsi="Times New Roman" w:cs="Times New Roman"/>
+          <w:sz w:val="24"/>
+          <w:szCs w:val="24"/>
+          <w:shd w:val="clear" w:color="auto" w:fill="FFFFFF"/>
+        </w:rPr>
+        <w:t xml:space="preserve"> as a representation of the catalysts of human expressions</w:t>
+      </w:r>
+      <w:r>
+        <w:rPr>
+          <w:rFonts w:ascii="Times New Roman" w:hAnsi="Times New Roman" w:cs="Times New Roman"/>
+          <w:sz w:val="24"/>
+          <w:szCs w:val="24"/>
+          <w:shd w:val="clear" w:color="auto" w:fill="FFFFFF"/>
+        </w:rPr>
+        <w:t xml:space="preserve">, which contains the sentiment polarity values, which will affect the threshold </w:t>
+      </w:r>
+      <w:r>
+        <w:rPr>
+          <w:rFonts w:ascii="Times New Roman" w:hAnsi="Times New Roman" w:cs="Times New Roman"/>
+          <w:sz w:val="24"/>
+          <w:szCs w:val="24"/>
+          <w:shd w:val="clear" w:color="auto" w:fill="FFFFFF"/>
+        </w:rPr>
+        <w:t xml:space="preserve">values for the inappropriateness </w:t>
+      </w:r>
+      <w:r>
+        <w:rPr>
+          <w:rFonts w:ascii="Times New Roman" w:hAnsi="Times New Roman" w:cs="Times New Roman"/>
+          <w:sz w:val="24"/>
+          <w:szCs w:val="24"/>
+          <w:shd w:val="clear" w:color="auto" w:fill="FFFFFF"/>
+        </w:rPr>
+        <w:t>and the features that will be collected in the inappropriate</w:t>
+      </w:r>
+      <w:r>
+        <w:rPr>
+          <w:rFonts w:ascii="Times New Roman" w:hAnsi="Times New Roman" w:cs="Times New Roman"/>
+          <w:sz w:val="24"/>
+          <w:szCs w:val="24"/>
+          <w:shd w:val="clear" w:color="auto" w:fill="FFFFFF"/>
+        </w:rPr>
+        <w:t xml:space="preserve"> </w:t>
+      </w:r>
+      <w:r>
+        <w:rPr>
+          <w:rFonts w:ascii="Times New Roman" w:hAnsi="Times New Roman" w:cs="Times New Roman"/>
+          <w:sz w:val="24"/>
+          <w:szCs w:val="24"/>
+          <w:shd w:val="clear" w:color="auto" w:fill="FFFFFF"/>
+        </w:rPr>
+        <w:lastRenderedPageBreak/>
+        <w:t>expressions feature collection, in which leads to affect the performance of the recognition of inappropriate expressions during the simulation.</w:t>
+      </w:r>
+    </w:p>
+    <w:p>
+      <w:pPr>
+        <w:spacing w:after="0" w:line="480" w:lineRule="auto"/>
+        <w:ind w:firstLine="720"/>
+        <w:jc w:val="both"/>
+        <w:rPr>
+          <w:rFonts w:ascii="Times New Roman" w:hAnsi="Times New Roman" w:cs="Times New Roman"/>
+          <w:b/>
+          <w:sz w:val="24"/>
+          <w:szCs w:val="24"/>
+          <w:shd w:val="clear" w:color="auto" w:fill="FFFFFF"/>
+        </w:rPr>
+      </w:pPr>
+      <w:r>
+        <w:rPr>
+          <w:rFonts w:ascii="Times New Roman" w:hAnsi="Times New Roman" w:cs="Times New Roman"/>
+          <w:b/>
+          <w:sz w:val="24"/>
+          <w:szCs w:val="24"/>
+          <w:shd w:val="clear" w:color="auto" w:fill="FFFFFF"/>
+        </w:rPr>
+        <w:t>1.4</w:t>
+      </w:r>
+      <w:r>
+        <w:rPr>
+          <w:rFonts w:ascii="Times New Roman" w:hAnsi="Times New Roman" w:cs="Times New Roman"/>
+          <w:b/>
+          <w:sz w:val="24"/>
+          <w:szCs w:val="24"/>
+          <w:shd w:val="clear" w:color="auto" w:fill="FFFFFF"/>
+        </w:rPr>
+        <w:t>.2 Conceptual Framework of the Study</w:t>
+      </w:r>
+    </w:p>
+    <w:p>
+      <w:pPr>
+        <w:spacing w:after="0" w:line="480" w:lineRule="auto"/>
+        <w:jc w:val="both"/>
+        <w:rPr>
+          <w:rFonts w:ascii="Times New Roman" w:hAnsi="Times New Roman" w:cs="Times New Roman"/>
+          <w:b/>
+          <w:sz w:val="24"/>
+          <w:szCs w:val="24"/>
+          <w:shd w:val="clear" w:color="auto" w:fill="FFFFFF"/>
+        </w:rPr>
+      </w:pPr>
+      <w:r>
+        <w:rPr>
+          <w:rFonts w:ascii="Times New Roman" w:hAnsi="Times New Roman" w:cs="Times New Roman"/>
+          <w:b/>
+          <w:noProof/>
+          <w:sz w:val="24"/>
+          <w:szCs w:val="24"/>
+          <w:shd w:val="clear" w:color="auto" w:fill="FFFFFF"/>
+        </w:rPr>
+        <w:drawing>
+          <wp:inline distT="0" distB="0" distL="0" distR="0" wp14:anchorId="1040775A" wp14:editId="142F7BBC">
+            <wp:extent cx="5715000" cy="1656715"/>
+            <wp:effectExtent l="0" t="0" r="0" b="635"/>
+            <wp:docPr id="3" name="Picture 3"/>
+            <wp:cNvGraphicFramePr>
+              <a:graphicFrameLocks xmlns:a="http://schemas.openxmlformats.org/drawingml/2006/main" noChangeAspect="1"/>
+            </wp:cNvGraphicFramePr>
+            <a:graphic xmlns:a="http://schemas.openxmlformats.org/drawingml/2006/main">
+              <a:graphicData uri="http://schemas.openxmlformats.org/drawingml/2006/picture">
+                <pic:pic xmlns:pic="http://schemas.openxmlformats.org/drawingml/2006/picture">
+                  <pic:nvPicPr>
+                    <pic:cNvPr id="3" name="studyCF.png"/>
+                    <pic:cNvPicPr/>
+                  </pic:nvPicPr>
+                  <pic:blipFill>
+                    <a:blip r:embed="rId10">
+                      <a:extLst>
+                        <a:ext uri="{28A0092B-C50C-407E-A947-70E740481C1C}">
+                          <a14:useLocalDpi xmlns:a14="http://schemas.microsoft.com/office/drawing/2010/main" val="0"/>
+                        </a:ext>
+                      </a:extLst>
+                    </a:blip>
+                    <a:stretch>
+                      <a:fillRect/>
+                    </a:stretch>
+                  </pic:blipFill>
+                  <pic:spPr>
+                    <a:xfrm>
+                      <a:off x="0" y="0"/>
+                      <a:ext cx="5715000" cy="1656715"/>
+                    </a:xfrm>
+                    <a:prstGeom prst="rect">
+                      <a:avLst/>
+                    </a:prstGeom>
+                  </pic:spPr>
+                </pic:pic>
+              </a:graphicData>
+            </a:graphic>
+          </wp:inline>
+        </w:drawing>
+      </w:r>
+    </w:p>
+    <w:p>
+      <w:pPr>
+        <w:spacing w:after="0" w:line="480" w:lineRule="auto"/>
+        <w:jc w:val="both"/>
+        <w:rPr>
+          <w:rFonts w:ascii="Times New Roman" w:hAnsi="Times New Roman" w:cs="Times New Roman"/>
+          <w:color w:val="FF0000"/>
+          <w:sz w:val="24"/>
+          <w:szCs w:val="24"/>
+          <w:shd w:val="clear" w:color="auto" w:fill="FFFFFF"/>
+        </w:rPr>
+      </w:pPr>
+      <w:r>
+        <w:rPr>
+          <w:rFonts w:ascii="Times New Roman" w:hAnsi="Times New Roman" w:cs="Times New Roman"/>
+          <w:b/>
+          <w:sz w:val="24"/>
+          <w:szCs w:val="24"/>
+          <w:shd w:val="clear" w:color="auto" w:fill="FFFFFF"/>
+        </w:rPr>
+        <w:tab/>
+      </w:r>
+      <w:r>
+        <w:rPr>
+          <w:rFonts w:ascii="Times New Roman" w:hAnsi="Times New Roman" w:cs="Times New Roman"/>
+          <w:sz w:val="24"/>
+          <w:szCs w:val="24"/>
+          <w:shd w:val="clear" w:color="auto" w:fill="FFFFFF"/>
+        </w:rPr>
         <w:softHyphen/>
       </w:r>
       <w:r>
@@ -1376,17 +1615,69 @@
           <w:szCs w:val="24"/>
           <w:shd w:val="clear" w:color="auto" w:fill="FFFFFF"/>
         </w:rPr>
-        <w:t xml:space="preserve"> The Concept is to study a model in which there will be a. machine that learns inappropriate expressions and recognize it. There will be different training sets and different sample documents. Then, the results will be experimented via Experiment Paper. The output </w:t>
-      </w:r>
-      <w:r>
-        <w:rPr>
-          <w:rFonts w:ascii="Times New Roman" w:hAnsi="Times New Roman" w:cs="Times New Roman"/>
-          <w:sz w:val="24"/>
-          <w:szCs w:val="24"/>
-          <w:shd w:val="clear" w:color="auto" w:fill="FFFFFF"/>
-        </w:rPr>
-        <w:lastRenderedPageBreak/>
-        <w:t>will be the evaluations and recommendation of the system and the approach to solve the problem about recognizing inappropriate expressions.</w:t>
+        <w:t xml:space="preserve"> The Concept is to study the</w:t>
+      </w:r>
+      <w:r>
+        <w:rPr>
+          <w:rFonts w:ascii="Times New Roman" w:hAnsi="Times New Roman" w:cs="Times New Roman"/>
+          <w:sz w:val="24"/>
+          <w:szCs w:val="24"/>
+          <w:shd w:val="clear" w:color="auto" w:fill="FFFFFF"/>
+        </w:rPr>
+        <w:t xml:space="preserve"> model in which there will be a</w:t>
+      </w:r>
+      <w:r>
+        <w:rPr>
+          <w:rFonts w:ascii="Times New Roman" w:hAnsi="Times New Roman" w:cs="Times New Roman"/>
+          <w:sz w:val="24"/>
+          <w:szCs w:val="24"/>
+          <w:shd w:val="clear" w:color="auto" w:fill="FFFFFF"/>
+        </w:rPr>
+        <w:t xml:space="preserve"> machine that learns inappropriate expressions and recognize it. There will be different training sets and different sample documents. Then, the results will be experimented via Experiment Paper. The output will be the evaluations and recommendation of the system and the approach to solve the problem about recognizing inappropriate expressions.</w:t>
+      </w:r>
+      <w:r>
+        <w:rPr>
+          <w:rFonts w:ascii="Times New Roman" w:hAnsi="Times New Roman" w:cs="Times New Roman"/>
+          <w:color w:val="FF0000"/>
+          <w:sz w:val="24"/>
+          <w:szCs w:val="24"/>
+          <w:shd w:val="clear" w:color="auto" w:fill="FFFFFF"/>
+        </w:rPr>
+        <w:t>//Insert Citation and References @</w:t>
+      </w:r>
+      <w:proofErr w:type="spellStart"/>
+      <w:r>
+        <w:rPr>
+          <w:rFonts w:ascii="Times New Roman" w:hAnsi="Times New Roman" w:cs="Times New Roman"/>
+          <w:color w:val="FF0000"/>
+          <w:sz w:val="24"/>
+          <w:szCs w:val="24"/>
+          <w:shd w:val="clear" w:color="auto" w:fill="FFFFFF"/>
+        </w:rPr>
+        <w:t>resx</w:t>
+      </w:r>
+      <w:proofErr w:type="spellEnd"/>
+      <w:r>
+        <w:rPr>
+          <w:rFonts w:ascii="Times New Roman" w:hAnsi="Times New Roman" w:cs="Times New Roman"/>
+          <w:color w:val="FF0000"/>
+          <w:sz w:val="24"/>
+          <w:szCs w:val="24"/>
+          <w:shd w:val="clear" w:color="auto" w:fill="FFFFFF"/>
+        </w:rPr>
+        <w:t>/Related Lits/</w:t>
+      </w:r>
+      <w:bookmarkStart w:id="0" w:name="_GoBack"/>
+      <w:bookmarkEnd w:id="0"/>
+      <w:r>
+        <w:rPr>
+          <w:rFonts w:ascii="Times New Roman" w:hAnsi="Times New Roman" w:cs="Times New Roman"/>
+          <w:color w:val="FF0000"/>
+          <w:sz w:val="24"/>
+          <w:szCs w:val="24"/>
+          <w:shd w:val="clear" w:color="auto" w:fill="FFFFFF"/>
+        </w:rPr>
+        <w:t>jay00.pdf</w:t>
       </w:r>
     </w:p>
     <w:p>
@@ -1406,7 +1697,16 @@
           <w:sz w:val="24"/>
           <w:szCs w:val="24"/>
         </w:rPr>
-        <w:t xml:space="preserve">1.4 </w:t>
+        <w:t>1.5</w:t>
+      </w:r>
+      <w:r>
+        <w:rPr>
+          <w:rFonts w:ascii="Times New Roman" w:hAnsi="Times New Roman" w:cs="Times New Roman"/>
+          <w:b/>
+          <w:sz w:val="24"/>
+          <w:szCs w:val="24"/>
+        </w:rPr>
+        <w:t xml:space="preserve"> </w:t>
       </w:r>
       <w:r>
         <w:rPr>
@@ -1609,7 +1909,8 @@
           <w:szCs w:val="24"/>
           <w:shd w:val="clear" w:color="auto" w:fill="FFFFFF"/>
         </w:rPr>
-        <w:t>1.5</w:t>
+        <w:lastRenderedPageBreak/>
+        <w:t>1.6</w:t>
       </w:r>
       <w:r>
         <w:rPr>
@@ -1641,7 +1942,7 @@
           <w:sz w:val="24"/>
           <w:szCs w:val="24"/>
         </w:rPr>
-        <w:t>1.5</w:t>
+        <w:t>1.6</w:t>
       </w:r>
       <w:r>
         <w:rPr>
@@ -1781,14 +2082,41 @@
     <w:p>
       <w:pPr>
         <w:spacing w:line="480" w:lineRule="auto"/>
-        <w:ind w:left="720" w:firstLine="720"/>
-        <w:jc w:val="both"/>
-        <w:rPr>
-          <w:rFonts w:ascii="Times New Roman" w:hAnsi="Times New Roman" w:cs="Times New Roman"/>
-          <w:sz w:val="24"/>
-          <w:szCs w:val="24"/>
-        </w:rPr>
-      </w:pPr>
+        <w:ind w:firstLine="720"/>
+        <w:rPr>
+          <w:rFonts w:ascii="Times New Roman" w:hAnsi="Times New Roman" w:cs="Times New Roman"/>
+          <w:b/>
+          <w:sz w:val="24"/>
+          <w:szCs w:val="24"/>
+        </w:rPr>
+      </w:pPr>
+      <w:r>
+        <w:rPr>
+          <w:rFonts w:ascii="Times New Roman" w:hAnsi="Times New Roman" w:cs="Times New Roman"/>
+          <w:b/>
+          <w:sz w:val="24"/>
+          <w:szCs w:val="24"/>
+        </w:rPr>
+        <w:t>1.6</w:t>
+      </w:r>
+      <w:r>
+        <w:rPr>
+          <w:rFonts w:ascii="Times New Roman" w:hAnsi="Times New Roman" w:cs="Times New Roman"/>
+          <w:b/>
+          <w:sz w:val="24"/>
+          <w:szCs w:val="24"/>
+        </w:rPr>
+        <w:t xml:space="preserve">.2 </w:t>
+      </w:r>
+      <w:r>
+        <w:rPr>
+          <w:rFonts w:ascii="Times New Roman" w:hAnsi="Times New Roman" w:cs="Times New Roman"/>
+          <w:b/>
+          <w:sz w:val="24"/>
+          <w:szCs w:val="24"/>
+        </w:rPr>
+        <w:t>Scope and Limitations of the Study</w:t>
+      </w:r>
     </w:p>
     <w:p>
       <w:pPr>
@@ -1801,58 +2129,6 @@
           <w:szCs w:val="24"/>
         </w:rPr>
       </w:pPr>
-    </w:p>
-    <w:p>
-      <w:pPr>
-        <w:spacing w:line="480" w:lineRule="auto"/>
-        <w:ind w:firstLine="720"/>
-        <w:rPr>
-          <w:rFonts w:ascii="Times New Roman" w:hAnsi="Times New Roman" w:cs="Times New Roman"/>
-          <w:b/>
-          <w:sz w:val="24"/>
-          <w:szCs w:val="24"/>
-        </w:rPr>
-      </w:pPr>
-      <w:r>
-        <w:rPr>
-          <w:rFonts w:ascii="Times New Roman" w:hAnsi="Times New Roman" w:cs="Times New Roman"/>
-          <w:b/>
-          <w:sz w:val="24"/>
-          <w:szCs w:val="24"/>
-        </w:rPr>
-        <w:lastRenderedPageBreak/>
-        <w:t>1.5</w:t>
-      </w:r>
-      <w:r>
-        <w:rPr>
-          <w:rFonts w:ascii="Times New Roman" w:hAnsi="Times New Roman" w:cs="Times New Roman"/>
-          <w:b/>
-          <w:sz w:val="24"/>
-          <w:szCs w:val="24"/>
-        </w:rPr>
-        <w:t xml:space="preserve">.2 </w:t>
-      </w:r>
-      <w:r>
-        <w:rPr>
-          <w:rFonts w:ascii="Times New Roman" w:hAnsi="Times New Roman" w:cs="Times New Roman"/>
-          <w:b/>
-          <w:sz w:val="24"/>
-          <w:szCs w:val="24"/>
-        </w:rPr>
-        <w:t>Scope and Limitations of the Study</w:t>
-      </w:r>
-    </w:p>
-    <w:p>
-      <w:pPr>
-        <w:spacing w:line="480" w:lineRule="auto"/>
-        <w:ind w:left="720" w:firstLine="720"/>
-        <w:jc w:val="both"/>
-        <w:rPr>
-          <w:rFonts w:ascii="Times New Roman" w:hAnsi="Times New Roman" w:cs="Times New Roman"/>
-          <w:sz w:val="24"/>
-          <w:szCs w:val="24"/>
-        </w:rPr>
-      </w:pPr>
       <w:r>
         <w:rPr>
           <w:rFonts w:ascii="Times New Roman" w:hAnsi="Times New Roman" w:cs="Times New Roman"/>
@@ -1954,7 +2230,7 @@
           <w:szCs w:val="24"/>
           <w:shd w:val="clear" w:color="auto" w:fill="FFFFFF"/>
         </w:rPr>
-        <w:t>1.6</w:t>
+        <w:t>1.7</w:t>
       </w:r>
       <w:r>
         <w:rPr>
@@ -2036,6 +2312,7 @@
           <w:sz w:val="24"/>
           <w:szCs w:val="24"/>
         </w:rPr>
+        <w:lastRenderedPageBreak/>
         <w:tab/>
       </w:r>
       <w:r>
@@ -2330,7 +2607,6 @@
           <w:sz w:val="24"/>
           <w:szCs w:val="24"/>
         </w:rPr>
-        <w:lastRenderedPageBreak/>
         <w:t>Natural Language Processing Researchers (NLP)</w:t>
       </w:r>
       <w:r>
@@ -2404,7 +2680,7 @@
           <w:sz w:val="24"/>
           <w:szCs w:val="24"/>
         </w:rPr>
-        <w:t>1.7</w:t>
+        <w:t>1.8</w:t>
       </w:r>
       <w:r>
         <w:rPr>
@@ -2484,6 +2760,7 @@
           <w:sz w:val="24"/>
           <w:szCs w:val="24"/>
         </w:rPr>
+        <w:lastRenderedPageBreak/>
         <w:t>Inappropriate Expression</w:t>
       </w:r>
       <w:r>
@@ -2595,7 +2872,6 @@
           <w:sz w:val="24"/>
           <w:szCs w:val="24"/>
         </w:rPr>
-        <w:lastRenderedPageBreak/>
         <w:t xml:space="preserve">Part-of-Speech Tagger - </w:t>
       </w:r>
       <w:r>
@@ -2798,6 +3074,7 @@
           <w:sz w:val="24"/>
           <w:szCs w:val="24"/>
         </w:rPr>
+        <w:lastRenderedPageBreak/>
         <w:t xml:space="preserve">WordNet - </w:t>
       </w:r>
       <w:r>
@@ -3002,6 +3279,116 @@
         </w:rPr>
         <w:t> </w:t>
       </w:r>
+    </w:p>
+    <w:p>
+      <w:pPr>
+        <w:spacing w:line="480" w:lineRule="auto"/>
+        <w:jc w:val="both"/>
+        <w:rPr>
+          <w:rFonts w:ascii="Times New Roman" w:hAnsi="Times New Roman" w:cs="Times New Roman"/>
+          <w:sz w:val="24"/>
+          <w:szCs w:val="24"/>
+        </w:rPr>
+      </w:pPr>
+    </w:p>
+    <w:p>
+      <w:pPr>
+        <w:spacing w:line="480" w:lineRule="auto"/>
+        <w:jc w:val="both"/>
+        <w:rPr>
+          <w:rFonts w:ascii="Times New Roman" w:hAnsi="Times New Roman" w:cs="Times New Roman"/>
+          <w:sz w:val="24"/>
+          <w:szCs w:val="24"/>
+        </w:rPr>
+      </w:pPr>
+    </w:p>
+    <w:p>
+      <w:pPr>
+        <w:spacing w:line="480" w:lineRule="auto"/>
+        <w:jc w:val="both"/>
+        <w:rPr>
+          <w:rFonts w:ascii="Times New Roman" w:hAnsi="Times New Roman" w:cs="Times New Roman"/>
+          <w:sz w:val="24"/>
+          <w:szCs w:val="24"/>
+        </w:rPr>
+      </w:pPr>
+    </w:p>
+    <w:p>
+      <w:pPr>
+        <w:spacing w:line="480" w:lineRule="auto"/>
+        <w:jc w:val="both"/>
+        <w:rPr>
+          <w:rFonts w:ascii="Times New Roman" w:hAnsi="Times New Roman" w:cs="Times New Roman"/>
+          <w:sz w:val="24"/>
+          <w:szCs w:val="24"/>
+        </w:rPr>
+      </w:pPr>
+    </w:p>
+    <w:p>
+      <w:pPr>
+        <w:spacing w:line="480" w:lineRule="auto"/>
+        <w:jc w:val="both"/>
+        <w:rPr>
+          <w:rFonts w:ascii="Times New Roman" w:hAnsi="Times New Roman" w:cs="Times New Roman"/>
+          <w:sz w:val="24"/>
+          <w:szCs w:val="24"/>
+        </w:rPr>
+      </w:pPr>
+    </w:p>
+    <w:p>
+      <w:pPr>
+        <w:spacing w:line="480" w:lineRule="auto"/>
+        <w:jc w:val="both"/>
+        <w:rPr>
+          <w:rFonts w:ascii="Times New Roman" w:hAnsi="Times New Roman" w:cs="Times New Roman"/>
+          <w:sz w:val="24"/>
+          <w:szCs w:val="24"/>
+        </w:rPr>
+      </w:pPr>
+    </w:p>
+    <w:p>
+      <w:pPr>
+        <w:spacing w:line="480" w:lineRule="auto"/>
+        <w:jc w:val="both"/>
+        <w:rPr>
+          <w:rFonts w:ascii="Times New Roman" w:hAnsi="Times New Roman" w:cs="Times New Roman"/>
+          <w:sz w:val="24"/>
+          <w:szCs w:val="24"/>
+        </w:rPr>
+      </w:pPr>
+    </w:p>
+    <w:p>
+      <w:pPr>
+        <w:spacing w:line="480" w:lineRule="auto"/>
+        <w:jc w:val="both"/>
+        <w:rPr>
+          <w:rFonts w:ascii="Times New Roman" w:hAnsi="Times New Roman" w:cs="Times New Roman"/>
+          <w:sz w:val="24"/>
+          <w:szCs w:val="24"/>
+        </w:rPr>
+      </w:pPr>
+    </w:p>
+    <w:p>
+      <w:pPr>
+        <w:spacing w:line="480" w:lineRule="auto"/>
+        <w:jc w:val="both"/>
+        <w:rPr>
+          <w:rFonts w:ascii="Times New Roman" w:hAnsi="Times New Roman" w:cs="Times New Roman"/>
+          <w:sz w:val="24"/>
+          <w:szCs w:val="24"/>
+        </w:rPr>
+      </w:pPr>
+    </w:p>
+    <w:p>
+      <w:pPr>
+        <w:spacing w:line="480" w:lineRule="auto"/>
+        <w:jc w:val="both"/>
+        <w:rPr>
+          <w:rFonts w:ascii="Times New Roman" w:hAnsi="Times New Roman" w:cs="Times New Roman"/>
+          <w:sz w:val="24"/>
+          <w:szCs w:val="24"/>
+        </w:rPr>
+      </w:pPr>
     </w:p>
     <w:p>
       <w:pPr>
@@ -6286,7 +6673,7 @@
                     <pic:cNvPicPr/>
                   </pic:nvPicPr>
                   <pic:blipFill>
-                    <a:blip r:embed="rId10">
+                    <a:blip r:embed="rId11">
                       <a:extLst>
                         <a:ext uri="{28A0092B-C50C-407E-A947-70E740481C1C}">
                           <a14:useLocalDpi xmlns:a14="http://schemas.microsoft.com/office/drawing/2010/main" val="0"/>
@@ -7529,17 +7916,7 @@
           <w:sz w:val="24"/>
           <w:szCs w:val="24"/>
         </w:rPr>
-        <w:t>Statistical treatment consists of formulas that were used to answer what the problem states. The formulas used are as follow</w:t>
-      </w:r>
-      <w:bookmarkStart w:id="0" w:name="_GoBack"/>
-      <w:bookmarkEnd w:id="0"/>
-      <w:r>
-        <w:rPr>
-          <w:rFonts w:ascii="Times New Roman" w:hAnsi="Times New Roman" w:cs="Times New Roman"/>
-          <w:sz w:val="24"/>
-          <w:szCs w:val="24"/>
-        </w:rPr>
-        <w:t xml:space="preserve">s: </w:t>
+        <w:t xml:space="preserve">Statistical treatment consists of formulas that were used to answer what the problem states. The formulas used are as follows: </w:t>
       </w:r>
     </w:p>
     <w:p>
@@ -9019,7 +9396,7 @@
             </w:rPr>
             <w:tab/>
           </w:r>
-          <w:hyperlink r:id="rId11" w:history="1">
+          <w:hyperlink r:id="rId12" w:history="1">
             <w:r>
               <w:rPr>
                 <w:rStyle w:val="Hyperlink"/>
@@ -9420,7 +9797,7 @@
             </w:rPr>
             <w:t xml:space="preserve">"Definition of Profanity", Retrieved from on August 08, 2014 from Merriam-Webster Online Dictionary: </w:t>
           </w:r>
-          <w:hyperlink r:id="rId12" w:history="1">
+          <w:hyperlink r:id="rId13" w:history="1">
             <w:r>
               <w:rPr>
                 <w:rStyle w:val="Hyperlink"/>
@@ -9544,7 +9921,7 @@
             </w:rPr>
             <w:t xml:space="preserve">Campus of the University of Ulster: </w:t>
           </w:r>
-          <w:hyperlink r:id="rId13" w:history="1">
+          <w:hyperlink r:id="rId14" w:history="1">
             <w:r>
               <w:rPr>
                 <w:rStyle w:val="Hyperlink"/>
@@ -9933,7 +10310,7 @@
             </w:rPr>
             <w:tab/>
           </w:r>
-          <w:hyperlink r:id="rId14" w:tgtFrame="_blank" w:history="1">
+          <w:hyperlink r:id="rId15" w:tgtFrame="_blank" w:history="1">
             <w:r>
               <w:rPr>
                 <w:rStyle w:val="Hyperlink"/>
@@ -10712,7 +11089,7 @@
             </w:rPr>
             <w:t xml:space="preserve">: </w:t>
           </w:r>
-          <w:hyperlink r:id="rId15" w:history="1">
+          <w:hyperlink r:id="rId16" w:history="1">
             <w:r>
               <w:rPr>
                 <w:rStyle w:val="Hyperlink"/>
@@ -12857,7 +13234,7 @@
                     <pic:cNvPicPr/>
                   </pic:nvPicPr>
                   <pic:blipFill>
-                    <a:blip r:embed="rId16">
+                    <a:blip r:embed="rId17">
                       <a:extLst>
                         <a:ext uri="{28A0092B-C50C-407E-A947-70E740481C1C}">
                           <a14:useLocalDpi xmlns:a14="http://schemas.microsoft.com/office/drawing/2010/main" val="0"/>
@@ -12897,7 +13274,7 @@
       </w:pPr>
     </w:p>
     <w:sectPr>
-      <w:headerReference w:type="default" r:id="rId17"/>
+      <w:headerReference w:type="default" r:id="rId18"/>
       <w:pgSz w:w="12240" w:h="15840"/>
       <w:pgMar w:top="1800" w:right="1440" w:bottom="1800" w:left="1800" w:header="720" w:footer="720" w:gutter="0"/>
       <w:cols w:space="720"/>
@@ -13052,7 +13429,7 @@
               <w:sz w:val="24"/>
               <w:szCs w:val="24"/>
             </w:rPr>
-            <w:t>26</w:t>
+            <w:t>21</w:t>
           </w:r>
           <w:r>
             <w:rPr>
@@ -15584,7 +15961,7 @@
 </file>
 
 <file path=customXml/itemProps1.xml><?xml version="1.0" encoding="utf-8"?>
-<ds:datastoreItem xmlns:ds="http://schemas.openxmlformats.org/officeDocument/2006/customXml" ds:itemID="{D005334D-4382-48CC-A4F3-296485005CD0}">
+<ds:datastoreItem xmlns:ds="http://schemas.openxmlformats.org/officeDocument/2006/customXml" ds:itemID="{E329805E-6AF2-4DB5-ADEC-BF15C1E8F62C}">
   <ds:schemaRefs>
     <ds:schemaRef ds:uri="http://schemas.openxmlformats.org/officeDocument/2006/bibliography"/>
   </ds:schemaRefs>

</xml_diff>

<commit_message>
Dagdag Lits at References
</commit_message>
<xml_diff>
--- a/docs/FORChapter1to3Final.docx
+++ b/docs/FORChapter1to3Final.docx
@@ -1679,25 +1679,7 @@
           <w:sz w:val="24"/>
           <w:szCs w:val="24"/>
         </w:rPr>
-        <w:t xml:space="preserve">The system will be deployed as a Java Application. The system will be dependent of the tools such as </w:t>
-      </w:r>
-      <w:proofErr w:type="spellStart"/>
-      <w:r>
-        <w:rPr>
-          <w:rFonts w:ascii="Times New Roman" w:hAnsi="Times New Roman" w:cs="Times New Roman"/>
-          <w:sz w:val="24"/>
-          <w:szCs w:val="24"/>
-        </w:rPr>
-        <w:t>WordNet</w:t>
-      </w:r>
-      <w:proofErr w:type="spellEnd"/>
-      <w:r>
-        <w:rPr>
-          <w:rFonts w:ascii="Times New Roman" w:hAnsi="Times New Roman" w:cs="Times New Roman"/>
-          <w:sz w:val="24"/>
-          <w:szCs w:val="24"/>
-        </w:rPr>
-        <w:t xml:space="preserve">, </w:t>
+        <w:t xml:space="preserve">The system will be deployed as a Java Application. The system will be dependent of the tools such as WordNet, </w:t>
       </w:r>
       <w:proofErr w:type="spellStart"/>
       <w:r>
@@ -2734,25 +2716,7 @@
           <w:sz w:val="24"/>
           <w:szCs w:val="24"/>
         </w:rPr>
-        <w:t xml:space="preserve"> of </w:t>
-      </w:r>
-      <w:proofErr w:type="spellStart"/>
-      <w:r>
-        <w:rPr>
-          <w:rFonts w:ascii="Times New Roman" w:hAnsi="Times New Roman" w:cs="Times New Roman"/>
-          <w:sz w:val="24"/>
-          <w:szCs w:val="24"/>
-        </w:rPr>
-        <w:t>WordNet</w:t>
-      </w:r>
-      <w:proofErr w:type="spellEnd"/>
-      <w:r>
-        <w:rPr>
-          <w:rFonts w:ascii="Times New Roman" w:hAnsi="Times New Roman" w:cs="Times New Roman"/>
-          <w:sz w:val="24"/>
-          <w:szCs w:val="24"/>
-        </w:rPr>
-        <w:t xml:space="preserve"> three sentiment scores: positivity, negativity, objectivity.</w:t>
+        <w:t xml:space="preserve"> of WordNet three sentiment scores: positivity, negativity, objectivity.</w:t>
       </w:r>
     </w:p>
     <w:p>
@@ -3107,6 +3071,97 @@
           <w:szCs w:val="24"/>
         </w:rPr>
         <w:t>2.1 Review of Related Literature</w:t>
+      </w:r>
+    </w:p>
+    <w:p>
+      <w:pPr>
+        <w:spacing w:line="480" w:lineRule="auto"/>
+        <w:rPr>
+          <w:rFonts w:ascii="Times New Roman" w:hAnsi="Times New Roman" w:cs="Times New Roman"/>
+          <w:b/>
+          <w:sz w:val="24"/>
+          <w:szCs w:val="24"/>
+        </w:rPr>
+      </w:pPr>
+      <w:r>
+        <w:rPr>
+          <w:rFonts w:ascii="Times New Roman" w:hAnsi="Times New Roman" w:cs="Times New Roman"/>
+          <w:b/>
+          <w:sz w:val="24"/>
+          <w:szCs w:val="24"/>
+        </w:rPr>
+        <w:tab/>
+        <w:t>2.1.1 Why we Curse?</w:t>
+      </w:r>
+    </w:p>
+    <w:p>
+      <w:pPr>
+        <w:spacing w:line="480" w:lineRule="auto"/>
+        <w:ind w:left="720" w:firstLine="720"/>
+        <w:jc w:val="both"/>
+        <w:rPr>
+          <w:rFonts w:ascii="Times New Roman" w:hAnsi="Times New Roman" w:cs="Times New Roman"/>
+          <w:sz w:val="24"/>
+          <w:szCs w:val="24"/>
+        </w:rPr>
+      </w:pPr>
+      <w:r>
+        <w:rPr>
+          <w:rFonts w:ascii="Times New Roman" w:hAnsi="Times New Roman" w:cs="Times New Roman"/>
+          <w:sz w:val="24"/>
+          <w:szCs w:val="24"/>
+        </w:rPr>
+        <w:t>Cursing is never chaotic</w:t>
+      </w:r>
+      <w:r>
+        <w:rPr>
+          <w:rFonts w:ascii="Times New Roman" w:hAnsi="Times New Roman" w:cs="Times New Roman"/>
+          <w:sz w:val="24"/>
+          <w:szCs w:val="24"/>
+        </w:rPr>
+        <w:t>, meaningless, or random behavior – cursing is seen as purposeful and rule-governed. The rule of NPS Theory is to generate a likelihood “rules” that underlie concepts of appropriateness, offensiveness and humor. Native speakers acquire cursing rules as they learn language. Discovering and testing these cursing rules is meant to give the theory predictive power. The more accurately the NPS Theory can predict acts of cursing, the more valid is our understanding of cursing</w:t>
+      </w:r>
+      <w:r>
+        <w:rPr>
+          <w:rFonts w:ascii="Times New Roman" w:hAnsi="Times New Roman" w:cs="Times New Roman"/>
+          <w:sz w:val="24"/>
+          <w:szCs w:val="24"/>
+        </w:rPr>
+        <w:t xml:space="preserve"> [Jay, </w:t>
+      </w:r>
+      <w:proofErr w:type="spellStart"/>
+      <w:r>
+        <w:rPr>
+          <w:rFonts w:ascii="Times New Roman" w:hAnsi="Times New Roman" w:cs="Times New Roman"/>
+          <w:sz w:val="24"/>
+          <w:szCs w:val="24"/>
+        </w:rPr>
+        <w:t>n.d.</w:t>
+      </w:r>
+      <w:proofErr w:type="spellEnd"/>
+      <w:r>
+        <w:rPr>
+          <w:rFonts w:ascii="Times New Roman" w:hAnsi="Times New Roman" w:cs="Times New Roman"/>
+          <w:sz w:val="24"/>
+          <w:szCs w:val="24"/>
+        </w:rPr>
+        <w:t>]</w:t>
+      </w:r>
+      <w:r>
+        <w:rPr>
+          <w:rFonts w:ascii="Times New Roman" w:hAnsi="Times New Roman" w:cs="Times New Roman"/>
+          <w:sz w:val="24"/>
+          <w:szCs w:val="24"/>
+        </w:rPr>
+        <w:t xml:space="preserve">.  </w:t>
+      </w:r>
+      <w:r>
+        <w:rPr>
+          <w:rFonts w:ascii="Times New Roman" w:hAnsi="Times New Roman" w:cs="Times New Roman"/>
+          <w:sz w:val="24"/>
+          <w:szCs w:val="24"/>
+        </w:rPr>
+        <w:t xml:space="preserve"> </w:t>
       </w:r>
     </w:p>
     <w:p>
@@ -3130,7 +3185,16 @@
           <w:sz w:val="24"/>
           <w:szCs w:val="24"/>
         </w:rPr>
-        <w:t xml:space="preserve">2.1.1 </w:t>
+        <w:t>2.1.2</w:t>
+      </w:r>
+      <w:r>
+        <w:rPr>
+          <w:rFonts w:ascii="Times New Roman" w:hAnsi="Times New Roman" w:cs="Times New Roman"/>
+          <w:b/>
+          <w:sz w:val="24"/>
+          <w:szCs w:val="24"/>
+        </w:rPr>
+        <w:t xml:space="preserve"> </w:t>
       </w:r>
       <w:r>
         <w:rPr>
@@ -3414,7 +3478,11 @@
         <w:t> </w:t>
       </w:r>
       <w:r>
-        <w:t>of a language's</w:t>
+        <w:t xml:space="preserve">of a </w:t>
+      </w:r>
+      <w:r>
+        <w:lastRenderedPageBreak/>
+        <w:t>language's</w:t>
       </w:r>
       <w:r>
         <w:rPr>
@@ -3493,8 +3561,16 @@
           <w:sz w:val="24"/>
           <w:szCs w:val="24"/>
         </w:rPr>
-        <w:lastRenderedPageBreak/>
-        <w:t xml:space="preserve">2.1.2 </w:t>
+        <w:t>2.1.3</w:t>
+      </w:r>
+      <w:r>
+        <w:rPr>
+          <w:rFonts w:ascii="Times New Roman" w:hAnsi="Times New Roman" w:cs="Times New Roman"/>
+          <w:b/>
+          <w:sz w:val="24"/>
+          <w:szCs w:val="24"/>
+        </w:rPr>
+        <w:t xml:space="preserve"> </w:t>
       </w:r>
       <w:r>
         <w:rPr>
@@ -3691,7 +3767,16 @@
           <w:sz w:val="24"/>
           <w:szCs w:val="24"/>
         </w:rPr>
-        <w:t xml:space="preserve">With the bootstrap method, the basic sample is treated as the population and a Monte Carlo-style procedure is conducted on it. This is done by randomly drawing a large number of ‘resamples’ of size n from this original sample (of size n either) with replacement. So, although each resample will have the same number of elements as the original sample, it could include some of the original data points more than once, and some not included. Therefore, each of these resamples will randomly depart from the original sample. And because the elements in these resamples vary slightly, the statistic G*, calculated from one of these resample will take on slightly different values. The central assertion of the bootstrap method is that the relative frequency distribution of these G*’s is an estimate of the sampling distribution of G [The Original Bootstrap Method, </w:t>
+        <w:t xml:space="preserve">With the bootstrap method, the basic sample is treated as the population and a Monte Carlo-style procedure is conducted on it. This is done by randomly drawing a large number of ‘resamples’ of size n from this original sample (of size n either) with replacement. So, although each resample will have the same number of elements as the original sample, it could include some of the original data points more than once, and some not included. Therefore, each of these resamples will randomly depart from the original sample. And because the elements in these resamples vary slightly, the statistic G*, calculated from one of these resample will take on slightly different values. The central assertion of the bootstrap method is that the relative frequency </w:t>
+      </w:r>
+      <w:r>
+        <w:rPr>
+          <w:rFonts w:ascii="Times New Roman" w:hAnsi="Times New Roman" w:cs="Times New Roman"/>
+          <w:sz w:val="24"/>
+          <w:szCs w:val="24"/>
+        </w:rPr>
+        <w:lastRenderedPageBreak/>
+        <w:t xml:space="preserve">distribution of these G*’s is an estimate of the sampling distribution of G [The Original Bootstrap Method, </w:t>
       </w:r>
       <w:proofErr w:type="spellStart"/>
       <w:r>
@@ -3731,7 +3816,16 @@
           <w:sz w:val="24"/>
           <w:szCs w:val="24"/>
         </w:rPr>
-        <w:t xml:space="preserve">2.1.3 </w:t>
+        <w:t>2.1.4</w:t>
+      </w:r>
+      <w:r>
+        <w:rPr>
+          <w:rFonts w:ascii="Times New Roman" w:hAnsi="Times New Roman" w:cs="Times New Roman"/>
+          <w:b/>
+          <w:sz w:val="24"/>
+          <w:szCs w:val="24"/>
+        </w:rPr>
+        <w:t xml:space="preserve"> </w:t>
       </w:r>
       <w:r>
         <w:rPr>
@@ -3954,17 +4048,7 @@
           <w:szCs w:val="24"/>
           <w:shd w:val="clear" w:color="auto" w:fill="FFFFFF"/>
         </w:rPr>
-        <w:t xml:space="preserve">supervised </w:t>
-      </w:r>
-      <w:r>
-        <w:rPr>
-          <w:rFonts w:ascii="Times New Roman" w:hAnsi="Times New Roman" w:cs="Times New Roman"/>
-          <w:sz w:val="24"/>
-          <w:szCs w:val="24"/>
-          <w:shd w:val="clear" w:color="auto" w:fill="FFFFFF"/>
-        </w:rPr>
-        <w:lastRenderedPageBreak/>
-        <w:t>learning</w:t>
+        <w:t>supervised learning</w:t>
       </w:r>
       <w:r>
         <w:rPr>
@@ -4062,7 +4146,16 @@
           <w:sz w:val="24"/>
           <w:szCs w:val="24"/>
         </w:rPr>
-        <w:t>2.1.4 Naïve Bayes Classifier</w:t>
+        <w:t>2.1.5</w:t>
+      </w:r>
+      <w:r>
+        <w:rPr>
+          <w:rFonts w:ascii="Times New Roman" w:hAnsi="Times New Roman" w:cs="Times New Roman"/>
+          <w:b/>
+          <w:sz w:val="24"/>
+          <w:szCs w:val="24"/>
+        </w:rPr>
+        <w:t xml:space="preserve"> Naïve Bayes Classifier</w:t>
       </w:r>
     </w:p>
     <w:p>
@@ -4084,6 +4177,7 @@
           <w:szCs w:val="24"/>
           <w:shd w:val="clear" w:color="auto" w:fill="FFFFFF"/>
         </w:rPr>
+        <w:lastRenderedPageBreak/>
         <w:t>Naive Bayes has been studied extensively since the 1950s. It was introduced under a different name into the</w:t>
       </w:r>
       <w:r>
@@ -4380,7 +4474,6 @@
           <w:szCs w:val="24"/>
           <w:shd w:val="clear" w:color="auto" w:fill="FFFFFF"/>
         </w:rPr>
-        <w:lastRenderedPageBreak/>
         <w:t>Naive Bayes classifiers are highly scalable, requiring a number of parameters linear in the number of variables (features/predictors) in a learning problem.</w:t>
       </w:r>
       <w:r>
@@ -4642,7 +4735,17 @@
           <w:szCs w:val="24"/>
           <w:shd w:val="clear" w:color="auto" w:fill="FFFFFF"/>
         </w:rPr>
-        <w:t xml:space="preserve">Bullying, in both physical and cyber worlds (the latter known as cyberbullying), has been recognized as a serious national health issue among adolescents. One is being bullied or victimized when he or she is exposed repeatedly over time to negative actions on the part of others. There are wide ranges of emotions expressed in bullying traces. After manually inspecting a number of bullying traces in Twitter, our domain experts identified seven most common emotions such as anger, embarrassment, empathy, fear, pride, relief and sadness. Analyzing Social Media to Detect Cyber Bullying using Sentiment Mining found that “sentiment analysis is the task of finding the opinions of people about specific textual entities. The decision making process of people is usually affected by the opinions formed by domain authorities and the proliferation of online discussions [Bi, </w:t>
+        <w:t xml:space="preserve">Bullying, in both physical and cyber worlds (the latter known as cyberbullying), has been recognized as a serious national health issue among adolescents. One is being bullied or victimized when he or she is exposed repeatedly over time to negative actions on the part of others. There are wide ranges of emotions expressed in bullying traces. After manually inspecting a number of bullying traces in Twitter, our domain </w:t>
+      </w:r>
+      <w:r>
+        <w:rPr>
+          <w:rFonts w:ascii="Times New Roman" w:hAnsi="Times New Roman" w:cs="Times New Roman"/>
+          <w:sz w:val="24"/>
+          <w:szCs w:val="24"/>
+          <w:shd w:val="clear" w:color="auto" w:fill="FFFFFF"/>
+        </w:rPr>
+        <w:lastRenderedPageBreak/>
+        <w:t xml:space="preserve">experts identified seven most common emotions such as anger, embarrassment, empathy, fear, pride, relief and sadness. Analyzing Social Media to Detect Cyber Bullying using Sentiment Mining found that “sentiment analysis is the task of finding the opinions of people about specific textual entities. The decision making process of people is usually affected by the opinions formed by domain authorities and the proliferation of online discussions [Bi, </w:t>
       </w:r>
       <w:proofErr w:type="spellStart"/>
       <w:r>
@@ -4685,17 +4788,7 @@
           <w:szCs w:val="24"/>
           <w:shd w:val="clear" w:color="auto" w:fill="FFFFFF"/>
         </w:rPr>
-        <w:t xml:space="preserve">Sentiment Analysis has the potential to identify victims who pose high risk to themselves or others, and to enhance the scientific understanding of bullying overall </w:t>
-      </w:r>
-      <w:r>
-        <w:rPr>
-          <w:rFonts w:ascii="Times New Roman" w:hAnsi="Times New Roman" w:cs="Times New Roman"/>
-          <w:sz w:val="24"/>
-          <w:szCs w:val="24"/>
-          <w:shd w:val="clear" w:color="auto" w:fill="FFFFFF"/>
-        </w:rPr>
-        <w:lastRenderedPageBreak/>
-        <w:t xml:space="preserve">Victims usually experience negative emotions such as depression, anxiety and loneliness. In extreme cases such emotions are more violent or even suicidal. Detecting at risk individuals via sentiment analysis enables potential interventions. In addition, social scientists are interested in sentiment analysis on bullying traces to understand participants’ motivations </w:t>
+        <w:t xml:space="preserve">Sentiment Analysis has the potential to identify victims who pose high risk to themselves or others, and to enhance the scientific understanding of bullying overall Victims usually experience negative emotions such as depression, anxiety and loneliness. In extreme cases such emotions are more violent or even suicidal. Detecting at risk individuals via sentiment analysis enables potential interventions. In addition, social scientists are interested in sentiment analysis on bullying traces to understand participants’ motivations </w:t>
       </w:r>
       <w:r>
         <w:rPr>
@@ -4754,7 +4847,7 @@
           <w:szCs w:val="24"/>
           <w:shd w:val="clear" w:color="auto" w:fill="FFFFFF"/>
         </w:rPr>
-        <w:t xml:space="preserve">is to identify offensive contents in social media, and further predict a user’s potentiality to send out offensive contents. It includes two phases of offensive detection. Phase 1 aims to detect the offensiveness on the sentence level and Phase 2 derives offensiveness on the user level. In Phase 1, the researchers apply advanced text mining and natural language processing technique to derive lexical and syntactic features of each sentence. Using these features, we derive an offensive value for each sentence. In Phase 2, we further incorporate user-level features where we leverage research on authorship analysis. The system consists of pre-processing and two major components: sentence offensiveness prediction and user offensiveness estimation. During the pre-processing stage, user’s conversation history is chunked into posts, and then into sentences. During sentence offensiveness prediction, each sentence’s offensiveness can be derived from two features: its word’s offensiveness and the context. The researchers use lexical feature to represent words’ offensiveness in a sentence, and syntactic feature to represent context in a sentence. Words’ offensiveness nature is measured from two lexicons. For the context, we </w:t>
+        <w:t xml:space="preserve">is to identify offensive contents in social media, and further predict a user’s potentiality to send out offensive contents. It includes two phases of offensive detection. Phase 1 aims to detect the offensiveness on the sentence level and Phase 2 derives offensiveness on the user level. In Phase 1, the researchers apply advanced text mining and natural language processing technique to derive lexical and syntactic features of each sentence. Using these features, we derive an offensive value for each sentence. In Phase 2, we further incorporate user-level features where we leverage </w:t>
       </w:r>
       <w:r>
         <w:rPr>
@@ -4764,7 +4857,7 @@
           <w:shd w:val="clear" w:color="auto" w:fill="FFFFFF"/>
         </w:rPr>
         <w:lastRenderedPageBreak/>
-        <w:t>grammatically parse sentences into dependency sets to capture all dependency types between a word and other words in the same sentence, and mark some of its related words as intensifiers. The intensifiers are effective in detecting whether offensive words are used to describe users or other offensive words. During user offensiveness estimation stage, sentence offensiveness and users’ language patterns are helped to predict user’s likelihood of being offensive. Experimental result shows that the LSF sentence offensiveness prediction and user offensiveness estimate algorithms outperform traditional learning based approaches in terms of precision, recall and f-score. It also achieves high processing speed for effective deployment in social media</w:t>
+        <w:t>research on authorship analysis. The system consists of pre-processing and two major components: sentence offensiveness prediction and user offensiveness estimation. During the pre-processing stage, user’s conversation history is chunked into posts, and then into sentences. During sentence offensiveness prediction, each sentence’s offensiveness can be derived from two features: its word’s offensiveness and the context. The researchers use lexical feature to represent words’ offensiveness in a sentence, and syntactic feature to represent context in a sentence. Words’ offensiveness nature is measured from two lexicons. For the context, we grammatically parse sentences into dependency sets to capture all dependency types between a word and other words in the same sentence, and mark some of its related words as intensifiers. The intensifiers are effective in detecting whether offensive words are used to describe users or other offensive words. During user offensiveness estimation stage, sentence offensiveness and users’ language patterns are helped to predict user’s likelihood of being offensive. Experimental result shows that the LSF sentence offensiveness prediction and user offensiveness estimate algorithms outperform traditional learning based approaches in terms of precision, recall and f-score. It also achieves high processing speed for effective deployment in social media</w:t>
       </w:r>
       <w:r>
         <w:rPr>
@@ -4843,7 +4936,17 @@
           <w:szCs w:val="24"/>
           <w:shd w:val="clear" w:color="auto" w:fill="FFFFFF"/>
         </w:rPr>
-        <w:t xml:space="preserve">r detection task was offered by the organizers of CAW 2.0, but only one submission was received. It is determined that a baseline text mining system (using bag of words approach) was significantly improved by including sentiment and contextual features. Even with the combined </w:t>
+        <w:t xml:space="preserve">r detection task was offered by the organizers of CAW 2.0, but only one submission was received. It is determined that a baseline text mining system (using bag of words approach) was significantly improved by including sentiment and </w:t>
+      </w:r>
+      <w:r>
+        <w:rPr>
+          <w:rFonts w:ascii="Times New Roman" w:hAnsi="Times New Roman" w:cs="Times New Roman"/>
+          <w:sz w:val="24"/>
+          <w:szCs w:val="24"/>
+          <w:shd w:val="clear" w:color="auto" w:fill="FFFFFF"/>
+        </w:rPr>
+        <w:lastRenderedPageBreak/>
+        <w:t xml:space="preserve">contextual features. Even with the combined </w:t>
       </w:r>
       <w:proofErr w:type="spellStart"/>
       <w:r>
@@ -4940,17 +5043,7 @@
           <w:szCs w:val="24"/>
           <w:shd w:val="clear" w:color="auto" w:fill="FFFFFF"/>
         </w:rPr>
-        <w:t xml:space="preserve">, mainly tackles the problem about how the offensive language can be removed in a user message. They analyze the offensive language in text messages posted in online communities, and propose a new automatic sentence-level filtering approach that is able to semantically remove the offensive language utilizing the grammatical relations among words. Their solution includes 3 steps. First, they </w:t>
-      </w:r>
-      <w:r>
-        <w:rPr>
-          <w:rFonts w:ascii="Times New Roman" w:hAnsi="Times New Roman" w:cs="Times New Roman"/>
-          <w:sz w:val="24"/>
-          <w:szCs w:val="24"/>
-          <w:shd w:val="clear" w:color="auto" w:fill="FFFFFF"/>
-        </w:rPr>
-        <w:lastRenderedPageBreak/>
-        <w:t xml:space="preserve">analyzed the characteristics of offensive text content in user messages. Then, they introduced their filtering philosophy according to the summarized characteristics. Finally, they show how this philosophy is transformed into heuristic rules applicable in the filtering process. The overview idea of their filtering approach is shown in the presented Algorithm 1 in which the functions POS tagging ad TD generator generate Part-of-Speech tags and typed dependency relations, respectively. They also use existing NLP (Natural Language Processing) tools to implement these two functions. They also focused in the design of two other functions </w:t>
+        <w:t xml:space="preserve">, mainly tackles the problem about how the offensive language can be removed in a user message. They analyze the offensive language in text messages posted in online communities, and propose a new automatic sentence-level filtering approach that is able to semantically remove the offensive language utilizing the grammatical relations among words. Their solution includes 3 steps. First, they analyzed the characteristics of offensive text content in user messages. Then, they introduced their filtering philosophy according to the summarized characteristics. Finally, they show how this philosophy is transformed into heuristic rules applicable in the filtering process. The overview idea of their filtering approach is shown in the presented Algorithm 1 in which the functions POS tagging ad TD generator generate Part-of-Speech tags and typed dependency relations, respectively. They also use existing NLP (Natural Language Processing) tools to implement these two functions. They also focused in the design of two other functions </w:t>
       </w:r>
       <w:proofErr w:type="spellStart"/>
       <w:r>
@@ -5019,19 +5112,8 @@
           <w:szCs w:val="24"/>
           <w:shd w:val="clear" w:color="auto" w:fill="FFFFFF"/>
         </w:rPr>
-        <w:t>[</w:t>
-      </w:r>
-      <w:proofErr w:type="spellStart"/>
-      <w:r>
-        <w:rPr>
-          <w:rFonts w:ascii="Times New Roman" w:hAnsi="Times New Roman" w:cs="Times New Roman"/>
-          <w:sz w:val="24"/>
-          <w:szCs w:val="24"/>
-          <w:shd w:val="clear" w:color="auto" w:fill="FFFFFF"/>
-        </w:rPr>
-        <w:t>Xu</w:t>
-      </w:r>
-      <w:proofErr w:type="spellEnd"/>
+        <w:t>[Xu</w:t>
+      </w:r>
       <w:r>
         <w:rPr>
           <w:rFonts w:ascii="Times New Roman" w:hAnsi="Times New Roman" w:cs="Times New Roman"/>
@@ -5100,6 +5182,7 @@
           <w:szCs w:val="24"/>
           <w:shd w:val="clear" w:color="auto" w:fill="FFFFFF"/>
         </w:rPr>
+        <w:lastRenderedPageBreak/>
         <w:t xml:space="preserve">The researchers of </w:t>
       </w:r>
       <w:r>
@@ -5117,17 +5200,7 @@
           <w:szCs w:val="24"/>
           <w:shd w:val="clear" w:color="auto" w:fill="FFFFFF"/>
         </w:rPr>
-        <w:t xml:space="preserve"> in proposed a novel semi-supervised approach for detecting profanity-related offensive content in Twitter. They introduced an approach that exploits linguistic regularities in profane language via statistical topic modeling on a huge Twitter corpus, and detects offensive tweets using these automatically generated features. Their step by step processes are as follows: (a) Bootstrap between twitters and tweets based on a seed word set to obtain training tweets for topic model learning; (b) Topic models are learned via a generative LDA approach; (c) Tweets in a holdout testing set are processed in the same fashion as in (a); (d) Topic </w:t>
-      </w:r>
-      <w:r>
-        <w:rPr>
-          <w:rFonts w:ascii="Times New Roman" w:hAnsi="Times New Roman" w:cs="Times New Roman"/>
-          <w:sz w:val="24"/>
-          <w:szCs w:val="24"/>
-          <w:shd w:val="clear" w:color="auto" w:fill="FFFFFF"/>
-        </w:rPr>
-        <w:lastRenderedPageBreak/>
-        <w:t xml:space="preserve">distributions are inferred for each testing tweet by the topic model learned in step (b); (e) Seed words are applied against each testing tweet, leading to a binary lexicon feature; (f) ML models are built and evaluated. </w:t>
+        <w:t xml:space="preserve"> in proposed a novel semi-supervised approach for detecting profanity-related offensive content in Twitter. They introduced an approach that exploits linguistic regularities in profane language via statistical topic modeling on a huge Twitter corpus, and detects offensive tweets using these automatically generated features. Their step by step processes are as follows: (a) Bootstrap between twitters and tweets based on a seed word set to obtain training tweets for topic model learning; (b) Topic models are learned via a generative LDA approach; (c) Tweets in a holdout testing set are processed in the same fashion as in (a); (d) Topic distributions are inferred for each testing tweet by the topic model learned in step (b); (e) Seed words are applied against each testing tweet, leading to a binary lexicon feature; (f) ML models are built and evaluated. </w:t>
       </w:r>
       <w:r>
         <w:rPr>
@@ -5282,7 +5355,17 @@
           <w:szCs w:val="24"/>
           <w:shd w:val="clear" w:color="auto" w:fill="FFFFFF"/>
         </w:rPr>
-        <w:t>, 2008]. Compared to supervised and unsupervised methods, semi-supervised methods for sentiment classification become more and more popular due to their making use of both the labeled and unlabeled data. This paper mainly focuses on semi-supervised methods for sentiment classification.</w:t>
+        <w:t xml:space="preserve">, 2008]. Compared to supervised and unsupervised methods, semi-supervised methods for sentiment classification become more and more popular due to their making use of both the labeled and unlabeled </w:t>
+      </w:r>
+      <w:r>
+        <w:rPr>
+          <w:rFonts w:ascii="Times New Roman" w:hAnsi="Times New Roman" w:cs="Times New Roman"/>
+          <w:sz w:val="24"/>
+          <w:szCs w:val="24"/>
+          <w:shd w:val="clear" w:color="auto" w:fill="FFFFFF"/>
+        </w:rPr>
+        <w:lastRenderedPageBreak/>
+        <w:t>data. This paper mainly focuses on semi-supervised methods for sentiment classification.</w:t>
       </w:r>
     </w:p>
     <w:p>
@@ -5321,17 +5404,7 @@
           <w:szCs w:val="24"/>
           <w:shd w:val="clear" w:color="auto" w:fill="FFFFFF"/>
         </w:rPr>
-        <w:t xml:space="preserve"> analyzed the sentiment of documents and words based on a bipartite graph representation of the labeled and unlabeled data while Li et al. [2009] employed some simple update rules to make use of tri-factorization of the term-document matrix. It is </w:t>
-      </w:r>
-      <w:r>
-        <w:rPr>
-          <w:rFonts w:ascii="Times New Roman" w:hAnsi="Times New Roman" w:cs="Times New Roman"/>
-          <w:sz w:val="24"/>
-          <w:szCs w:val="24"/>
-          <w:shd w:val="clear" w:color="auto" w:fill="FFFFFF"/>
-        </w:rPr>
-        <w:lastRenderedPageBreak/>
-        <w:t>rather common that such methods require a high-quality lexicon with the pol</w:t>
+        <w:t xml:space="preserve"> analyzed the sentiment of documents and words based on a bipartite graph representation of the labeled and unlabeled data while Li et al. [2009] employed some simple update rules to make use of tri-factorization of the term-document matrix. It is rather common that such methods require a high-quality lexicon with the pol</w:t>
       </w:r>
       <w:r>
         <w:rPr>
@@ -5557,7 +5630,17 @@
           <w:szCs w:val="24"/>
           <w:shd w:val="clear" w:color="auto" w:fill="FFFFFF"/>
         </w:rPr>
-        <w:t xml:space="preserve"> integrated various methods, such as spectral clustering, active learning, </w:t>
+        <w:t xml:space="preserve"> integrated various methods, </w:t>
+      </w:r>
+      <w:r>
+        <w:rPr>
+          <w:rFonts w:ascii="Times New Roman" w:hAnsi="Times New Roman" w:cs="Times New Roman"/>
+          <w:sz w:val="24"/>
+          <w:szCs w:val="24"/>
+          <w:shd w:val="clear" w:color="auto" w:fill="FFFFFF"/>
+        </w:rPr>
+        <w:lastRenderedPageBreak/>
+        <w:t xml:space="preserve">such as spectral clustering, active learning, </w:t>
       </w:r>
       <w:proofErr w:type="spellStart"/>
       <w:r>
@@ -5645,16 +5728,7 @@
           <w:sz w:val="24"/>
           <w:szCs w:val="24"/>
         </w:rPr>
-        <w:t xml:space="preserve">Semi-Supervised Learning for Semantic Relation Classification using Stratified Sampling Strategy explores several key issues in semi-supervised learning based on bootstrapping for semantic relation classification. The application of stratified sampling originated from statistics theory to the selection of the initial seed </w:t>
-      </w:r>
-      <w:r>
-        <w:rPr>
-          <w:rFonts w:ascii="Times New Roman" w:hAnsi="Times New Roman" w:cs="Times New Roman"/>
-          <w:sz w:val="24"/>
-          <w:szCs w:val="24"/>
-        </w:rPr>
-        <w:lastRenderedPageBreak/>
-        <w:t>set contributes most to the performance improvement in the bootstrapping procedure. In addition, the more strata the training data is divided into, the better performance will be achieved. However, the augmentation of the labeled data using the stratified strategy fails to function effectively largely due to the unbalanced distribution of the confidently classified instances, rather than the stratified sampling strategy itself</w:t>
+        <w:t>Semi-Supervised Learning for Semantic Relation Classification using Stratified Sampling Strategy explores several key issues in semi-supervised learning based on bootstrapping for semantic relation classification. The application of stratified sampling originated from statistics theory to the selection of the initial seed set contributes most to the performance improvement in the bootstrapping procedure. In addition, the more strata the training data is divided into, the better performance will be achieved. However, the augmentation of the labeled data using the stratified strategy fails to function effectively largely due to the unbalanced distribution of the confidently classified instances, rather than the stratified sampling strategy itself</w:t>
       </w:r>
       <w:r>
         <w:rPr>
@@ -5759,7 +5833,16 @@
           <w:sz w:val="24"/>
           <w:szCs w:val="24"/>
         </w:rPr>
-        <w:t xml:space="preserve"> address semi-supervised learning for imbalanced sentiment classification. It adopts under-sampling to generate multiple sets of balanced initial training data and then propose a novel semi-supervised learning method based on random subspace generation which dynamically generates various subspaces in the iteration process to guarantee enough variation among the involved classifiers. Evaluation shows that semi-supervised method can successfully make use of the unlabeled data and that dynamic subspace generation significantly outperforms traditional static</w:t>
+        <w:t xml:space="preserve"> address semi-supervised learning for imbalanced sentiment classification. It adopts under-sampling </w:t>
+      </w:r>
+      <w:r>
+        <w:rPr>
+          <w:rFonts w:ascii="Times New Roman" w:hAnsi="Times New Roman" w:cs="Times New Roman"/>
+          <w:sz w:val="24"/>
+          <w:szCs w:val="24"/>
+        </w:rPr>
+        <w:lastRenderedPageBreak/>
+        <w:t>to generate multiple sets of balanced initial training data and then propose a novel semi-supervised learning method based on random subspace generation which dynamically generates various subspaces in the iteration process to guarantee enough variation among the involved classifiers. Evaluation shows that semi-supervised method can successfully make use of the unlabeled data and that dynamic subspace generation significantly outperforms traditional static</w:t>
       </w:r>
       <w:r>
         <w:rPr>
@@ -5824,25 +5907,13 @@
           <w:szCs w:val="24"/>
         </w:rPr>
       </w:pPr>
-    </w:p>
-    <w:p>
-      <w:pPr>
-        <w:spacing w:line="480" w:lineRule="auto"/>
+      <w:r>
         <w:rPr>
           <w:rFonts w:ascii="Times New Roman" w:hAnsi="Times New Roman" w:cs="Times New Roman"/>
           <w:b/>
           <w:sz w:val="24"/>
           <w:szCs w:val="24"/>
         </w:rPr>
-      </w:pPr>
-      <w:r>
-        <w:rPr>
-          <w:rFonts w:ascii="Times New Roman" w:hAnsi="Times New Roman" w:cs="Times New Roman"/>
-          <w:b/>
-          <w:sz w:val="24"/>
-          <w:szCs w:val="24"/>
-        </w:rPr>
-        <w:lastRenderedPageBreak/>
         <w:t>2.3 Synthesis of the Study</w:t>
       </w:r>
     </w:p>
@@ -5968,83 +6039,6 @@
         <w:jc w:val="both"/>
         <w:rPr>
           <w:shd w:val="clear" w:color="auto" w:fill="FFFFFF"/>
-        </w:rPr>
-      </w:pPr>
-    </w:p>
-    <w:p>
-      <w:pPr>
-        <w:pStyle w:val="NormalWeb"/>
-        <w:shd w:val="clear" w:color="auto" w:fill="FFFFFF"/>
-        <w:spacing w:before="0" w:beforeAutospacing="0" w:after="0" w:afterAutospacing="0" w:line="480" w:lineRule="auto"/>
-        <w:jc w:val="both"/>
-        <w:rPr>
-          <w:shd w:val="clear" w:color="auto" w:fill="FFFFFF"/>
-        </w:rPr>
-      </w:pPr>
-    </w:p>
-    <w:p>
-      <w:pPr>
-        <w:pStyle w:val="NormalWeb"/>
-        <w:shd w:val="clear" w:color="auto" w:fill="FFFFFF"/>
-        <w:spacing w:before="0" w:beforeAutospacing="0" w:after="0" w:afterAutospacing="0" w:line="480" w:lineRule="auto"/>
-        <w:jc w:val="both"/>
-        <w:rPr>
-          <w:shd w:val="clear" w:color="auto" w:fill="FFFFFF"/>
-        </w:rPr>
-      </w:pPr>
-    </w:p>
-    <w:p>
-      <w:pPr>
-        <w:pStyle w:val="NormalWeb"/>
-        <w:shd w:val="clear" w:color="auto" w:fill="FFFFFF"/>
-        <w:spacing w:before="0" w:beforeAutospacing="0" w:after="0" w:afterAutospacing="0" w:line="480" w:lineRule="auto"/>
-        <w:jc w:val="both"/>
-        <w:rPr>
-          <w:shd w:val="clear" w:color="auto" w:fill="FFFFFF"/>
-        </w:rPr>
-      </w:pPr>
-    </w:p>
-    <w:p>
-      <w:pPr>
-        <w:pStyle w:val="NormalWeb"/>
-        <w:shd w:val="clear" w:color="auto" w:fill="FFFFFF"/>
-        <w:spacing w:before="0" w:beforeAutospacing="0" w:after="0" w:afterAutospacing="0" w:line="480" w:lineRule="auto"/>
-        <w:jc w:val="both"/>
-        <w:rPr>
-          <w:shd w:val="clear" w:color="auto" w:fill="FFFFFF"/>
-        </w:rPr>
-      </w:pPr>
-    </w:p>
-    <w:p>
-      <w:pPr>
-        <w:pStyle w:val="NormalWeb"/>
-        <w:shd w:val="clear" w:color="auto" w:fill="FFFFFF"/>
-        <w:spacing w:before="0" w:beforeAutospacing="0" w:after="0" w:afterAutospacing="0" w:line="480" w:lineRule="auto"/>
-        <w:jc w:val="both"/>
-        <w:rPr>
-          <w:shd w:val="clear" w:color="auto" w:fill="FFFFFF"/>
-        </w:rPr>
-      </w:pPr>
-    </w:p>
-    <w:p>
-      <w:pPr>
-        <w:spacing w:line="480" w:lineRule="auto"/>
-        <w:rPr>
-          <w:rFonts w:ascii="Times New Roman" w:hAnsi="Times New Roman" w:cs="Times New Roman"/>
-          <w:b/>
-          <w:sz w:val="24"/>
-          <w:szCs w:val="24"/>
-        </w:rPr>
-      </w:pPr>
-    </w:p>
-    <w:p>
-      <w:pPr>
-        <w:spacing w:line="480" w:lineRule="auto"/>
-        <w:rPr>
-          <w:rFonts w:ascii="Times New Roman" w:hAnsi="Times New Roman" w:cs="Times New Roman"/>
-          <w:b/>
-          <w:sz w:val="24"/>
-          <w:szCs w:val="24"/>
         </w:rPr>
       </w:pPr>
     </w:p>
@@ -7072,25 +7066,7 @@
           <w:sz w:val="24"/>
           <w:szCs w:val="24"/>
         </w:rPr>
-        <w:t xml:space="preserve"> </w:t>
-      </w:r>
-      <w:proofErr w:type="spellStart"/>
-      <w:r>
-        <w:rPr>
-          <w:rFonts w:ascii="Times New Roman" w:hAnsi="Times New Roman" w:cs="Times New Roman"/>
-          <w:sz w:val="24"/>
-          <w:szCs w:val="24"/>
-        </w:rPr>
-        <w:t>WordNet</w:t>
-      </w:r>
-      <w:proofErr w:type="spellEnd"/>
-      <w:r>
-        <w:rPr>
-          <w:rFonts w:ascii="Times New Roman" w:hAnsi="Times New Roman" w:cs="Times New Roman"/>
-          <w:sz w:val="24"/>
-          <w:szCs w:val="24"/>
-        </w:rPr>
-        <w:t xml:space="preserve">, </w:t>
+        <w:t xml:space="preserve"> WordNet, </w:t>
       </w:r>
       <w:proofErr w:type="spellStart"/>
       <w:r>
@@ -7320,6 +7296,7 @@
     </w:p>
     <w:p>
       <w:pPr>
+        <w:spacing w:line="480" w:lineRule="auto"/>
         <w:ind w:firstLine="720"/>
         <w:jc w:val="both"/>
         <w:rPr>
@@ -7529,17 +7506,7 @@
           <w:sz w:val="24"/>
           <w:szCs w:val="24"/>
         </w:rPr>
-        <w:t>Statistical treatment consists of formulas that were used to answer what the problem states. The formulas used are as follow</w:t>
-      </w:r>
-      <w:bookmarkStart w:id="0" w:name="_GoBack"/>
-      <w:bookmarkEnd w:id="0"/>
-      <w:r>
-        <w:rPr>
-          <w:rFonts w:ascii="Times New Roman" w:hAnsi="Times New Roman" w:cs="Times New Roman"/>
-          <w:sz w:val="24"/>
-          <w:szCs w:val="24"/>
-        </w:rPr>
-        <w:t xml:space="preserve">s: </w:t>
+        <w:t xml:space="preserve">Statistical treatment consists of formulas that were used to answer what the problem states. The formulas used are as follows: </w:t>
       </w:r>
     </w:p>
     <w:p>
@@ -7732,6 +7699,7 @@
           <w:sz w:val="24"/>
           <w:szCs w:val="24"/>
         </w:rPr>
+        <w:lastRenderedPageBreak/>
         <w:t xml:space="preserve">Where: </w:t>
       </w:r>
     </w:p>
@@ -7753,7 +7721,6 @@
           <w:sz w:val="24"/>
           <w:szCs w:val="24"/>
         </w:rPr>
-        <w:lastRenderedPageBreak/>
         <w:t>TN (True Negative) – both the expert and the system indicated</w:t>
       </w:r>
       <w:r>
@@ -8111,6 +8078,7 @@
           <w:sz w:val="24"/>
           <w:szCs w:val="24"/>
         </w:rPr>
+        <w:lastRenderedPageBreak/>
         <w:t>FP (False Positive) – System d</w:t>
       </w:r>
       <w:r>
@@ -8148,7 +8116,6 @@
           <w:sz w:val="24"/>
           <w:szCs w:val="24"/>
         </w:rPr>
-        <w:lastRenderedPageBreak/>
         <w:t xml:space="preserve">FN (False Negative) – system indicated that the input is not offensive, the </w:t>
       </w:r>
       <w:r>
@@ -8283,7 +8250,6 @@
     <w:p>
       <w:pPr>
         <w:spacing w:line="480" w:lineRule="auto"/>
-        <w:ind w:left="2160"/>
         <w:rPr>
           <w:rFonts w:ascii="Times New Roman" w:eastAsiaTheme="minorEastAsia" w:hAnsi="Times New Roman" w:cs="Times New Roman"/>
           <w:sz w:val="24"/>
@@ -8294,7 +8260,6 @@
     <w:p>
       <w:pPr>
         <w:spacing w:line="480" w:lineRule="auto"/>
-        <w:ind w:left="2160"/>
         <w:rPr>
           <w:rFonts w:ascii="Times New Roman" w:eastAsiaTheme="minorEastAsia" w:hAnsi="Times New Roman" w:cs="Times New Roman"/>
           <w:sz w:val="24"/>
@@ -8305,7 +8270,6 @@
     <w:p>
       <w:pPr>
         <w:spacing w:line="480" w:lineRule="auto"/>
-        <w:ind w:left="2160"/>
         <w:rPr>
           <w:rFonts w:ascii="Times New Roman" w:eastAsiaTheme="minorEastAsia" w:hAnsi="Times New Roman" w:cs="Times New Roman"/>
           <w:sz w:val="24"/>
@@ -8316,29 +8280,6 @@
     <w:p>
       <w:pPr>
         <w:spacing w:line="480" w:lineRule="auto"/>
-        <w:ind w:left="2160"/>
-        <w:rPr>
-          <w:rFonts w:ascii="Times New Roman" w:eastAsiaTheme="minorEastAsia" w:hAnsi="Times New Roman" w:cs="Times New Roman"/>
-          <w:sz w:val="24"/>
-          <w:szCs w:val="24"/>
-        </w:rPr>
-      </w:pPr>
-    </w:p>
-    <w:p>
-      <w:pPr>
-        <w:spacing w:line="480" w:lineRule="auto"/>
-        <w:ind w:left="2160"/>
-        <w:rPr>
-          <w:rFonts w:ascii="Times New Roman" w:eastAsiaTheme="minorEastAsia" w:hAnsi="Times New Roman" w:cs="Times New Roman"/>
-          <w:sz w:val="24"/>
-          <w:szCs w:val="24"/>
-        </w:rPr>
-      </w:pPr>
-    </w:p>
-    <w:p>
-      <w:pPr>
-        <w:spacing w:line="480" w:lineRule="auto"/>
-        <w:ind w:left="2160"/>
         <w:rPr>
           <w:rFonts w:ascii="Times New Roman" w:eastAsiaTheme="minorEastAsia" w:hAnsi="Times New Roman" w:cs="Times New Roman"/>
           <w:sz w:val="24"/>
@@ -8438,6 +8379,7 @@
         </w:p>
         <w:p>
           <w:pPr>
+            <w:spacing w:line="480" w:lineRule="auto"/>
             <w:rPr>
               <w:lang w:bidi="en-US"/>
             </w:rPr>
@@ -8659,6 +8601,7 @@
         <w:p>
           <w:pPr>
             <w:pStyle w:val="Bibliography"/>
+            <w:spacing w:line="480" w:lineRule="auto"/>
             <w:jc w:val="both"/>
             <w:rPr>
               <w:rFonts w:ascii="Times New Roman" w:hAnsi="Times New Roman" w:cs="Times New Roman"/>
@@ -9051,6 +8994,7 @@
               <w:sz w:val="24"/>
               <w:szCs w:val="24"/>
             </w:rPr>
+            <w:lastRenderedPageBreak/>
             <w:t>Chen, Y., Xu, H., Zhou, Y. and Sencun, Z. Detecting Offensive Language in Social</w:t>
           </w:r>
           <w:r>
@@ -9146,7 +9090,6 @@
               <w:sz w:val="24"/>
               <w:szCs w:val="24"/>
             </w:rPr>
-            <w:lastRenderedPageBreak/>
             <w:t xml:space="preserve">Cheng, J., Hu, M. and Liu, B. Opinion Observer: Analyzing and Comparing </w:t>
           </w:r>
           <w:r>
@@ -9752,6 +9695,7 @@
               <w:sz w:val="24"/>
               <w:szCs w:val="24"/>
             </w:rPr>
+            <w:lastRenderedPageBreak/>
             <w:t xml:space="preserve">Hong, L., Xue, Z. and Yin, D. Detection of Harassment on Web 2.0. </w:t>
           </w:r>
           <w:r>
@@ -9793,7 +9737,6 @@
               <w:sz w:val="24"/>
               <w:szCs w:val="24"/>
             </w:rPr>
-            <w:lastRenderedPageBreak/>
             <w:t>Huang, C., Lee, S., Li, S. and Zhou, G. Employing Personal/Impersonal Views in</w:t>
           </w:r>
           <w:r>
@@ -9889,10 +9832,12 @@
             <w:spacing w:after="0" w:line="480" w:lineRule="auto"/>
             <w:jc w:val="both"/>
             <w:rPr>
-              <w:rFonts w:ascii="Times New Roman" w:hAnsi="Times New Roman" w:cs="Times New Roman"/>
-              <w:noProof/>
-              <w:sz w:val="24"/>
-              <w:szCs w:val="24"/>
+              <w:rStyle w:val="Hyperlink"/>
+              <w:rFonts w:ascii="Times New Roman" w:hAnsi="Times New Roman" w:cs="Times New Roman"/>
+              <w:color w:val="auto"/>
+              <w:sz w:val="24"/>
+              <w:szCs w:val="24"/>
+              <w:shd w:val="clear" w:color="auto" w:fill="F6F7F8"/>
             </w:rPr>
           </w:pPr>
           <w:r>
@@ -9965,6 +9910,78 @@
               <w:sz w:val="24"/>
               <w:szCs w:val="24"/>
             </w:rPr>
+            <w:t xml:space="preserve">Jay, T. </w:t>
+          </w:r>
+          <w:r>
+            <w:rPr>
+              <w:rFonts w:ascii="Times New Roman" w:hAnsi="Times New Roman" w:cs="Times New Roman"/>
+              <w:i/>
+              <w:iCs/>
+              <w:noProof/>
+              <w:sz w:val="24"/>
+              <w:szCs w:val="24"/>
+            </w:rPr>
+            <w:t>Why We Curse?</w:t>
+          </w:r>
+          <w:r>
+            <w:rPr>
+              <w:rFonts w:ascii="Times New Roman" w:hAnsi="Times New Roman" w:cs="Times New Roman"/>
+              <w:noProof/>
+              <w:sz w:val="24"/>
+              <w:szCs w:val="24"/>
+            </w:rPr>
+            <w:t xml:space="preserve"> John Benjamins Publishing Company, North Adams, </w:t>
+          </w:r>
+          <w:r>
+            <w:rPr>
+              <w:rFonts w:ascii="Times New Roman" w:hAnsi="Times New Roman" w:cs="Times New Roman"/>
+              <w:noProof/>
+              <w:sz w:val="24"/>
+              <w:szCs w:val="24"/>
+            </w:rPr>
+            <w:t>Massachusetts,</w:t>
+          </w:r>
+        </w:p>
+        <w:p>
+          <w:pPr>
+            <w:spacing w:after="0" w:line="480" w:lineRule="auto"/>
+            <w:ind w:firstLine="720"/>
+            <w:jc w:val="both"/>
+            <w:rPr>
+              <w:rFonts w:ascii="Times New Roman" w:hAnsi="Times New Roman" w:cs="Times New Roman"/>
+              <w:noProof/>
+              <w:sz w:val="24"/>
+              <w:szCs w:val="24"/>
+            </w:rPr>
+          </w:pPr>
+          <w:r>
+            <w:rPr>
+              <w:rFonts w:ascii="Times New Roman" w:hAnsi="Times New Roman" w:cs="Times New Roman"/>
+              <w:noProof/>
+              <w:sz w:val="24"/>
+              <w:szCs w:val="24"/>
+            </w:rPr>
+            <w:t>n.d.</w:t>
+          </w:r>
+        </w:p>
+        <w:p>
+          <w:pPr>
+            <w:spacing w:after="0" w:line="480" w:lineRule="auto"/>
+            <w:jc w:val="both"/>
+            <w:rPr>
+              <w:rFonts w:ascii="Times New Roman" w:hAnsi="Times New Roman" w:cs="Times New Roman"/>
+              <w:noProof/>
+              <w:sz w:val="24"/>
+              <w:szCs w:val="24"/>
+            </w:rPr>
+          </w:pPr>
+          <w:r>
+            <w:rPr>
+              <w:rFonts w:ascii="Times New Roman" w:hAnsi="Times New Roman" w:cs="Times New Roman"/>
+              <w:noProof/>
+              <w:sz w:val="24"/>
+              <w:szCs w:val="24"/>
+            </w:rPr>
             <w:t>Kong, F., Qian, L., Xhou, G. and Zhu, Q. Semi-Supervised Learning for Semantic</w:t>
           </w:r>
           <w:r>
@@ -10437,6 +10454,7 @@
               <w:sz w:val="24"/>
               <w:szCs w:val="24"/>
             </w:rPr>
+            <w:lastRenderedPageBreak/>
             <w:t>Melville, P. and Sindhwani, V. Document-</w:t>
           </w:r>
           <w:r>
@@ -10622,7 +10640,6 @@
               <w:sz w:val="24"/>
               <w:szCs w:val="24"/>
             </w:rPr>
-            <w:lastRenderedPageBreak/>
             <w:t xml:space="preserve">Rish, I. An Empirical Study of the Naive Bayes Classifier (PDF). </w:t>
           </w:r>
           <w:r>
@@ -11094,66 +11111,6 @@
         <w:jc w:val="both"/>
         <w:rPr>
           <w:rFonts w:ascii="Times New Roman" w:hAnsi="Times New Roman" w:cs="Times New Roman"/>
-          <w:b/>
-          <w:sz w:val="24"/>
-          <w:szCs w:val="24"/>
-        </w:rPr>
-      </w:pPr>
-    </w:p>
-    <w:p>
-      <w:pPr>
-        <w:spacing w:after="0" w:line="480" w:lineRule="auto"/>
-        <w:jc w:val="both"/>
-        <w:rPr>
-          <w:rFonts w:ascii="Times New Roman" w:hAnsi="Times New Roman" w:cs="Times New Roman"/>
-          <w:b/>
-          <w:sz w:val="24"/>
-          <w:szCs w:val="24"/>
-        </w:rPr>
-      </w:pPr>
-    </w:p>
-    <w:p>
-      <w:pPr>
-        <w:spacing w:after="0" w:line="480" w:lineRule="auto"/>
-        <w:jc w:val="both"/>
-        <w:rPr>
-          <w:rFonts w:ascii="Times New Roman" w:hAnsi="Times New Roman" w:cs="Times New Roman"/>
-          <w:b/>
-          <w:sz w:val="24"/>
-          <w:szCs w:val="24"/>
-        </w:rPr>
-      </w:pPr>
-    </w:p>
-    <w:p>
-      <w:pPr>
-        <w:spacing w:after="0" w:line="480" w:lineRule="auto"/>
-        <w:jc w:val="both"/>
-        <w:rPr>
-          <w:rFonts w:ascii="Times New Roman" w:hAnsi="Times New Roman" w:cs="Times New Roman"/>
-          <w:b/>
-          <w:sz w:val="24"/>
-          <w:szCs w:val="24"/>
-        </w:rPr>
-      </w:pPr>
-    </w:p>
-    <w:p>
-      <w:pPr>
-        <w:spacing w:after="0" w:line="480" w:lineRule="auto"/>
-        <w:jc w:val="both"/>
-        <w:rPr>
-          <w:rFonts w:ascii="Times New Roman" w:hAnsi="Times New Roman" w:cs="Times New Roman"/>
-          <w:b/>
-          <w:sz w:val="24"/>
-          <w:szCs w:val="24"/>
-        </w:rPr>
-      </w:pPr>
-    </w:p>
-    <w:p>
-      <w:pPr>
-        <w:spacing w:after="0" w:line="480" w:lineRule="auto"/>
-        <w:jc w:val="both"/>
-        <w:rPr>
-          <w:rFonts w:ascii="Times New Roman" w:hAnsi="Times New Roman" w:cs="Times New Roman"/>
           <w:sz w:val="24"/>
           <w:szCs w:val="24"/>
         </w:rPr>
@@ -11171,6 +11128,7 @@
     </w:p>
     <w:p>
       <w:pPr>
+        <w:spacing w:line="480" w:lineRule="auto"/>
         <w:rPr>
           <w:rFonts w:ascii="Times New Roman" w:hAnsi="Times New Roman" w:cs="Times New Roman"/>
           <w:b/>
@@ -11186,7 +11144,7 @@
           <w:ilvl w:val="0"/>
           <w:numId w:val="6"/>
         </w:numPr>
-        <w:spacing w:after="160" w:line="259" w:lineRule="auto"/>
+        <w:spacing w:after="160" w:line="480" w:lineRule="auto"/>
         <w:rPr>
           <w:rFonts w:ascii="Times New Roman" w:hAnsi="Times New Roman" w:cs="Times New Roman"/>
           <w:sz w:val="24"/>
@@ -11205,6 +11163,7 @@
     <w:p>
       <w:pPr>
         <w:pStyle w:val="ListParagraph"/>
+        <w:spacing w:line="480" w:lineRule="auto"/>
         <w:ind w:left="1080"/>
         <w:rPr>
           <w:rFonts w:ascii="Times New Roman" w:hAnsi="Times New Roman" w:cs="Times New Roman"/>
@@ -11898,6 +11857,7 @@
     </w:tbl>
     <w:p>
       <w:pPr>
+        <w:spacing w:line="480" w:lineRule="auto"/>
         <w:rPr>
           <w:rFonts w:ascii="Times New Roman" w:hAnsi="Times New Roman" w:cs="Times New Roman"/>
           <w:sz w:val="24"/>
@@ -11912,7 +11872,7 @@
           <w:ilvl w:val="0"/>
           <w:numId w:val="6"/>
         </w:numPr>
-        <w:spacing w:after="160" w:line="259" w:lineRule="auto"/>
+        <w:spacing w:after="160" w:line="480" w:lineRule="auto"/>
         <w:rPr>
           <w:rFonts w:ascii="Times New Roman" w:hAnsi="Times New Roman" w:cs="Times New Roman"/>
           <w:sz w:val="24"/>
@@ -11931,6 +11891,7 @@
     <w:p>
       <w:pPr>
         <w:pStyle w:val="ListParagraph"/>
+        <w:spacing w:line="480" w:lineRule="auto"/>
         <w:ind w:left="1080"/>
         <w:rPr>
           <w:rFonts w:ascii="Times New Roman" w:hAnsi="Times New Roman" w:cs="Times New Roman"/>
@@ -11964,6 +11925,7 @@
               <w:jc w:val="right"/>
             </w:pPr>
             <w:r>
+              <w:lastRenderedPageBreak/>
               <w:t>Sentence</w:t>
             </w:r>
           </w:p>
@@ -12160,7 +12122,6 @@
               <w:spacing w:line="480" w:lineRule="auto"/>
             </w:pPr>
             <w:r>
-              <w:lastRenderedPageBreak/>
               <w:t>3</w:t>
             </w:r>
           </w:p>
@@ -12755,17 +12716,17 @@
     </w:tbl>
     <w:p>
       <w:pPr>
-        <w:pStyle w:val="ListParagraph"/>
-        <w:ind w:left="1080"/>
-        <w:rPr>
-          <w:rFonts w:ascii="Times New Roman" w:hAnsi="Times New Roman" w:cs="Times New Roman"/>
-          <w:sz w:val="24"/>
-          <w:szCs w:val="24"/>
-        </w:rPr>
-      </w:pPr>
-    </w:p>
-    <w:p>
-      <w:pPr>
+        <w:spacing w:line="480" w:lineRule="auto"/>
+        <w:rPr>
+          <w:rFonts w:ascii="Times New Roman" w:hAnsi="Times New Roman" w:cs="Times New Roman"/>
+          <w:sz w:val="24"/>
+          <w:szCs w:val="24"/>
+        </w:rPr>
+      </w:pPr>
+    </w:p>
+    <w:p>
+      <w:pPr>
+        <w:spacing w:line="480" w:lineRule="auto"/>
         <w:rPr>
           <w:rFonts w:ascii="Times New Roman" w:hAnsi="Times New Roman" w:cs="Times New Roman"/>
           <w:b/>
@@ -12773,24 +12734,82 @@
           <w:szCs w:val="24"/>
         </w:rPr>
       </w:pPr>
-      <w:r>
+    </w:p>
+    <w:p>
+      <w:pPr>
+        <w:spacing w:line="480" w:lineRule="auto"/>
         <w:rPr>
           <w:rFonts w:ascii="Times New Roman" w:hAnsi="Times New Roman" w:cs="Times New Roman"/>
           <w:b/>
           <w:sz w:val="24"/>
           <w:szCs w:val="24"/>
         </w:rPr>
+      </w:pPr>
+    </w:p>
+    <w:p>
+      <w:pPr>
+        <w:spacing w:line="480" w:lineRule="auto"/>
+        <w:rPr>
+          <w:rFonts w:ascii="Times New Roman" w:hAnsi="Times New Roman" w:cs="Times New Roman"/>
+          <w:b/>
+          <w:sz w:val="24"/>
+          <w:szCs w:val="24"/>
+        </w:rPr>
+      </w:pPr>
+    </w:p>
+    <w:p>
+      <w:pPr>
+        <w:spacing w:line="480" w:lineRule="auto"/>
+        <w:rPr>
+          <w:rFonts w:ascii="Times New Roman" w:hAnsi="Times New Roman" w:cs="Times New Roman"/>
+          <w:b/>
+          <w:sz w:val="24"/>
+          <w:szCs w:val="24"/>
+        </w:rPr>
+      </w:pPr>
+    </w:p>
+    <w:p>
+      <w:pPr>
+        <w:spacing w:line="480" w:lineRule="auto"/>
+        <w:rPr>
+          <w:rFonts w:ascii="Times New Roman" w:hAnsi="Times New Roman" w:cs="Times New Roman"/>
+          <w:b/>
+          <w:sz w:val="24"/>
+          <w:szCs w:val="24"/>
+        </w:rPr>
+      </w:pPr>
+    </w:p>
+    <w:p>
+      <w:pPr>
+        <w:spacing w:line="480" w:lineRule="auto"/>
+        <w:rPr>
+          <w:rFonts w:ascii="Times New Roman" w:hAnsi="Times New Roman" w:cs="Times New Roman"/>
+          <w:b/>
+          <w:sz w:val="24"/>
+          <w:szCs w:val="24"/>
+        </w:rPr>
+      </w:pPr>
+    </w:p>
+    <w:p>
+      <w:pPr>
+        <w:spacing w:line="480" w:lineRule="auto"/>
+        <w:rPr>
+          <w:rFonts w:ascii="Times New Roman" w:hAnsi="Times New Roman" w:cs="Times New Roman"/>
+          <w:b/>
+          <w:sz w:val="24"/>
+          <w:szCs w:val="24"/>
+        </w:rPr>
+      </w:pPr>
+      <w:r>
+        <w:rPr>
+          <w:rFonts w:ascii="Times New Roman" w:hAnsi="Times New Roman" w:cs="Times New Roman"/>
+          <w:b/>
+          <w:sz w:val="24"/>
+          <w:szCs w:val="24"/>
+        </w:rPr>
+        <w:lastRenderedPageBreak/>
         <w:t>APPENDIX B – SCREENSHOT</w:t>
       </w:r>
-    </w:p>
-    <w:p>
-      <w:pPr>
-        <w:rPr>
-          <w:rFonts w:ascii="Times New Roman" w:hAnsi="Times New Roman" w:cs="Times New Roman"/>
-          <w:sz w:val="24"/>
-          <w:szCs w:val="24"/>
-        </w:rPr>
-      </w:pPr>
     </w:p>
     <w:p>
       <w:pPr>
@@ -12799,7 +12818,7 @@
           <w:ilvl w:val="0"/>
           <w:numId w:val="7"/>
         </w:numPr>
-        <w:spacing w:after="160" w:line="259" w:lineRule="auto"/>
+        <w:spacing w:after="160" w:line="480" w:lineRule="auto"/>
         <w:rPr>
           <w:rFonts w:ascii="Times New Roman" w:hAnsi="Times New Roman" w:cs="Times New Roman"/>
           <w:sz w:val="24"/>
@@ -12818,6 +12837,7 @@
     <w:p>
       <w:pPr>
         <w:pStyle w:val="ListParagraph"/>
+        <w:spacing w:line="480" w:lineRule="auto"/>
         <w:rPr>
           <w:rFonts w:ascii="Times New Roman" w:hAnsi="Times New Roman" w:cs="Times New Roman"/>
           <w:sz w:val="24"/>
@@ -12828,6 +12848,7 @@
     <w:p>
       <w:pPr>
         <w:pStyle w:val="ListParagraph"/>
+        <w:spacing w:line="480" w:lineRule="auto"/>
         <w:rPr>
           <w:rFonts w:ascii="Times New Roman" w:hAnsi="Times New Roman" w:cs="Times New Roman"/>
           <w:sz w:val="24"/>
@@ -12895,6 +12916,8 @@
           <w:szCs w:val="24"/>
         </w:rPr>
       </w:pPr>
+      <w:bookmarkStart w:id="0" w:name="_GoBack"/>
+      <w:bookmarkEnd w:id="0"/>
     </w:p>
     <w:sectPr>
       <w:headerReference w:type="default" r:id="rId17"/>
@@ -13052,7 +13075,7 @@
               <w:sz w:val="24"/>
               <w:szCs w:val="24"/>
             </w:rPr>
-            <w:t>26</w:t>
+            <w:t>34</w:t>
           </w:r>
           <w:r>
             <w:rPr>
@@ -14611,7 +14634,6 @@
       <w:lang w:val="en-PH"/>
     </w:rPr>
     <w:tblPr>
-      <w:tblInd w:w="0" w:type="dxa"/>
       <w:tblBorders>
         <w:top w:val="single" w:sz="4" w:space="0" w:color="000000" w:themeColor="text1"/>
         <w:left w:val="single" w:sz="4" w:space="0" w:color="000000" w:themeColor="text1"/>
@@ -14620,12 +14642,6 @@
         <w:insideH w:val="single" w:sz="4" w:space="0" w:color="000000" w:themeColor="text1"/>
         <w:insideV w:val="single" w:sz="4" w:space="0" w:color="000000" w:themeColor="text1"/>
       </w:tblBorders>
-      <w:tblCellMar>
-        <w:top w:w="0" w:type="dxa"/>
-        <w:left w:w="108" w:type="dxa"/>
-        <w:bottom w:w="0" w:type="dxa"/>
-        <w:right w:w="108" w:type="dxa"/>
-      </w:tblCellMar>
     </w:tblPr>
   </w:style>
   <w:style w:type="character" w:styleId="SubtleEmphasis">
@@ -14925,7 +14941,7 @@
     <b:JournalName>In Proceedings of WWW-05</b:JournalName>
     <b:Year>2005</b:Year>
     <b:Pages>pp.342-351</b:Pages>
-    <b:RefOrder>3</b:RefOrder>
+    <b:RefOrder>1</b:RefOrder>
   </b:Source>
   <b:Source>
     <b:Tag>Car05</b:Tag>
@@ -14947,7 +14963,7 @@
     <b:Year>2005</b:Year>
     <b:Volume>39</b:Volume>
     <b:Issue>2/3</b:Issue>
-    <b:RefOrder>4</b:RefOrder>
+    <b:RefOrder>2</b:RefOrder>
   </b:Source>
   <b:Source>
     <b:Tag>Cui06</b:Tag>
@@ -14968,7 +14984,7 @@
     <b:JournalName>In Proceedings of AAAI-06</b:JournalName>
     <b:Year>2006</b:Year>
     <b:Pages>pp. 1265-1270</b:Pages>
-    <b:RefOrder>5</b:RefOrder>
+    <b:RefOrder>3</b:RefOrder>
   </b:Source>
   <b:Source>
     <b:Tag>Bal09</b:Tag>
@@ -14989,7 +15005,7 @@
     <b:JournalName>In Proceedings of NAACL-09 Student Research Workshop and Doctoral Consortium</b:JournalName>
     <b:Year>2009</b:Year>
     <b:Pages>pp. 72-77</b:Pages>
-    <b:RefOrder>6</b:RefOrder>
+    <b:RefOrder>4</b:RefOrder>
   </b:Source>
   <b:Source>
     <b:Tag>Lee02</b:Tag>
@@ -15010,7 +15026,7 @@
     <b:JournalName>In Proceedings of EMNLP-02</b:JournalName>
     <b:Year>2002</b:Year>
     <b:Pages>pp. 79-86</b:Pages>
-    <b:RefOrder>7</b:RefOrder>
+    <b:RefOrder>5</b:RefOrder>
   </b:Source>
   <b:Source>
     <b:Tag>Bow02</b:Tag>
@@ -15032,7 +15048,7 @@
     <b:Year>2002</b:Year>
     <b:Pages>pp. 321-357</b:Pages>
     <b:Volume>16</b:Volume>
-    <b:RefOrder>8</b:RefOrder>
+    <b:RefOrder>6</b:RefOrder>
   </b:Source>
   <b:Source>
     <b:Tag>Dui03</b:Tag>
@@ -15053,7 +15069,7 @@
     <b:JournalName>In Proceedings of ICML-03, Workshop on Learning with Imbalanced Data Sets II</b:JournalName>
     <b:Year>2003</b:Year>
     <b:Pages>pp. 81-88</b:Pages>
-    <b:RefOrder>9</b:RefOrder>
+    <b:RefOrder>7</b:RefOrder>
   </b:Source>
   <b:Source>
     <b:Tag>Liu06</b:Tag>
@@ -15075,7 +15091,7 @@
     <b:Year>2006</b:Year>
     <b:Pages>pp.63-77</b:Pages>
     <b:Volume>18</b:Volume>
-    <b:RefOrder>10</b:RefOrder>
+    <b:RefOrder>8</b:RefOrder>
   </b:Source>
   <b:Source>
     <b:Tag>Nor03</b:Tag>
@@ -15096,7 +15112,7 @@
     <b:JournalName>Prentice Hall</b:JournalName>
     <b:Year>2003</b:Year>
     <b:StandardNumber>ISBN 978-0137903955</b:StandardNumber>
-    <b:RefOrder>11</b:RefOrder>
+    <b:RefOrder>9</b:RefOrder>
   </b:Source>
   <b:Source>
     <b:Tag>Kar03</b:Tag>
@@ -15116,7 +15132,7 @@
     <b:Title>Tackling the Poor Assumptions of Naive Bayes  Classifiers (PDF)</b:Title>
     <b:JournalName>ICML</b:JournalName>
     <b:Year>2003</b:Year>
-    <b:RefOrder>12</b:RefOrder>
+    <b:RefOrder>10</b:RefOrder>
   </b:Source>
   <b:Source>
     <b:Tag>Ris01</b:Tag>
@@ -15135,7 +15151,7 @@
     <b:Title>An Empirical Study of the Naive Bayes Classifier (PDF). </b:Title>
     <b:JournalName>IJCAI Workshop on Empirical Methods in AI</b:JournalName>
     <b:Year>2001</b:Year>
-    <b:RefOrder>13</b:RefOrder>
+    <b:RefOrder>11</b:RefOrder>
   </b:Source>
   <b:Source>
     <b:Tag>BiDnd</b:Tag>
@@ -15156,7 +15172,7 @@
     <b:JournalName>School of Computing and Mathematics, Faculty of Computing and Engineering at the Jordanstown Campus of the University of Ulster</b:JournalName>
     <b:Year>n.d.</b:Year>
     <b:URL>http://www.findaphd.com/search/ProjectDetails.aspx?PJID=56055</b:URL>
-    <b:RefOrder>14</b:RefOrder>
+    <b:RefOrder>12</b:RefOrder>
   </b:Source>
   <b:Source>
     <b:Tag>Tur02</b:Tag>
@@ -15176,7 +15192,7 @@
     <b:JournalName>In Proceedings of ACL-02, pp.417-424</b:JournalName>
     <b:Year>2002</b:Year>
     <b:Pages>pp. 417-424</b:Pages>
-    <b:RefOrder>15</b:RefOrder>
+    <b:RefOrder>13</b:RefOrder>
   </b:Source>
   <b:Source>
     <b:Tag>Mel08</b:Tag>
@@ -15197,7 +15213,7 @@
     <b:JournalName>In Proceedings of ICDM-08</b:JournalName>
     <b:Year>2008</b:Year>
     <b:Pages>pp. 1025-1030</b:Pages>
-    <b:RefOrder>16</b:RefOrder>
+    <b:RefOrder>14</b:RefOrder>
   </b:Source>
   <b:Source>
     <b:Tag>Yar95</b:Tag>
@@ -15217,7 +15233,7 @@
     <b:JournalName>In Proceedings of ACL-05</b:JournalName>
     <b:Year>1995</b:Year>
     <b:Pages>pp. 189-196</b:Pages>
-    <b:RefOrder>17</b:RefOrder>
+    <b:RefOrder>15</b:RefOrder>
   </b:Source>
   <b:Source>
     <b:Tag>Blu983</b:Tag>
@@ -15238,7 +15254,7 @@
     <b:JournalName>In Proceedings of the Eleventh Annual Conference on Computational Learning Theory</b:JournalName>
     <b:Year>1998</b:Year>
     <b:Pages>pp. 92-100</b:Pages>
-    <b:RefOrder>18</b:RefOrder>
+    <b:RefOrder>16</b:RefOrder>
   </b:Source>
   <b:Source>
     <b:Tag>Wan09</b:Tag>
@@ -15258,7 +15274,7 @@
     <b:JournalName>In Proceedings of ACL-IJCNLP-09</b:JournalName>
     <b:Year>2009</b:Year>
     <b:Pages>pp. 235-243</b:Pages>
-    <b:RefOrder>19</b:RefOrder>
+    <b:RefOrder>17</b:RefOrder>
   </b:Source>
   <b:Source>
     <b:Tag>Hua10</b:Tag>
@@ -15279,7 +15295,7 @@
     <b:JournalName>In Proceedings of ACL-10</b:JournalName>
     <b:Year>2010</b:Year>
     <b:Pages>pp. 414-423</b:Pages>
-    <b:RefOrder>20</b:RefOrder>
+    <b:RefOrder>18</b:RefOrder>
   </b:Source>
   <b:Source>
     <b:Tag>Das09</b:Tag>
@@ -15300,7 +15316,7 @@
     <b:JournalName>In Proceedings of ACL-IJCNLP-09</b:JournalName>
     <b:Year>2009</b:Year>
     <b:Pages>pp. 701-709</b:Pages>
-    <b:RefOrder>21</b:RefOrder>
+    <b:RefOrder>19</b:RefOrder>
   </b:Source>
   <b:Source>
     <b:Tag>LiJ08</b:Tag>
@@ -15325,7 +15341,7 @@
     <b:Volume>7</b:Volume>
     <b:Issue>12</b:Issue>
     <b:City>Hyderabad, India</b:City>
-    <b:RefOrder>22</b:RefOrder>
+    <b:RefOrder>20</b:RefOrder>
   </b:Source>
   <b:Source>
     <b:Tag>Van11</b:Tag>
@@ -15344,7 +15360,7 @@
     <b:Title>Automated Detection of Offensive Language Behavior on Social Networking Sites</b:Title>
     <b:JournalName>In Proceedings of Universiteitgent</b:JournalName>
     <b:Year>2011</b:Year>
-    <b:RefOrder>23</b:RefOrder>
+    <b:RefOrder>21</b:RefOrder>
   </b:Source>
   <b:Source>
     <b:Tag>Lia05</b:Tag>
@@ -15365,7 +15381,7 @@
     <b:Year>2005</b:Year>
     <b:Month>May</b:Month>
     <b:Pages>pp. 13-73</b:Pages>
-    <b:RefOrder>24</b:RefOrder>
+    <b:RefOrder>22</b:RefOrder>
   </b:Source>
   <b:Source>
     <b:Tag>Balnd</b:Tag>
@@ -15385,7 +15401,7 @@
     <b:Title>Open Problems in Efficient Semi-Supervised</b:Title>
     <b:JournalName>In Proceedings of National Science Foundation Grant CCF-0514922 and a Google Research Grant</b:JournalName>
     <b:Year>n.d.</b:Year>
-    <b:RefOrder>25</b:RefOrder>
+    <b:RefOrder>23</b:RefOrder>
   </b:Source>
   <b:Source>
     <b:Tag>Efr93</b:Tag>
@@ -15404,7 +15420,7 @@
     </b:Author>
     <b:Title>Chapter 8: The Bootstrap</b:Title>
     <b:Year>1993</b:Year>
-    <b:RefOrder>26</b:RefOrder>
+    <b:RefOrder>24</b:RefOrder>
   </b:Source>
   <b:Source>
     <b:Tag>Chand</b:Tag>
@@ -15413,7 +15429,7 @@
     <b:Title>Chapter 4: The Original Bootstrap Method</b:Title>
     <b:Year>n.d.</b:Year>
     <b:URL>http://scholar.lib.vt.edu/theses/available/etd-61697-14555/unrestricted/Ch4.pdf</b:URL>
-    <b:RefOrder>27</b:RefOrder>
+    <b:RefOrder>25</b:RefOrder>
   </b:Source>
   <b:Source>
     <b:Tag>Bel12</b:Tag>
@@ -15434,7 +15450,7 @@
     </b:Author>
     <b:JournalName>In Proceedings of ACM 978-1-4503-1543-2/12/08</b:JournalName>
     <b:Month>August</b:Month>
-    <b:RefOrder>28</b:RefOrder>
+    <b:RefOrder>26</b:RefOrder>
   </b:Source>
   <b:Source>
     <b:Tag>Che12</b:Tag>
@@ -15454,7 +15470,7 @@
     <b:Title>Detecting Offensive Language in Social Media to Protect Adolescent Online Safety </b:Title>
     <b:JournalName>In Proceedings of PennState College of Information Sciences and Technology</b:JournalName>
     <b:Year>2012</b:Year>
-    <b:RefOrder>29</b:RefOrder>
+    <b:RefOrder>27</b:RefOrder>
   </b:Source>
   <b:Source>
     <b:Tag>Hon09</b:Tag>
@@ -15475,7 +15491,7 @@
     <b:JournalName>In Proceedings of Lehigh University: Computer Science and Engineering</b:JournalName>
     <b:Year>2009</b:Year>
     <b:Month>April</b:Month>
-    <b:RefOrder>30</b:RefOrder>
+    <b:RefOrder>28</b:RefOrder>
   </b:Source>
   <b:Source>
     <b:Tag>XuZ10</b:Tag>
@@ -15496,7 +15512,7 @@
     <b:JournalName>In Proceedings of CEAS 2010 - Seventh Annual Collaboration, Electronic Messaging, Anti-abuse and Spam Conference</b:JournalName>
     <b:Year>2010</b:Year>
     <b:Month>July</b:Month>
-    <b:RefOrder>31</b:RefOrder>
+    <b:RefOrder>29</b:RefOrder>
   </b:Source>
   <b:Source>
     <b:Tag>Fan12</b:Tag>
@@ -15516,7 +15532,7 @@
     <b:Title>Detecting Offensive Tweets via Topical Feature Discovery over a Large Scale Twitter Corpus</b:Title>
     <b:JournalName>In Proceedings of ACM 978-1-4503-1156-4/12/10</b:JournalName>
     <b:Year>2012</b:Year>
-    <b:RefOrder>32</b:RefOrder>
+    <b:RefOrder>30</b:RefOrder>
   </b:Source>
   <b:Source>
     <b:Tag>Kon09</b:Tag>
@@ -15540,7 +15556,7 @@
     <b:Pages>pp. 1437-1445</b:Pages>
     <b:Volume>6</b:Volume>
     <b:Issue>7</b:Issue>
-    <b:RefOrder>33</b:RefOrder>
+    <b:RefOrder>31</b:RefOrder>
   </b:Source>
   <b:Source>
     <b:Tag>Inand</b:Tag>
@@ -15553,7 +15569,7 @@
     <b:YearAccessed>2015</b:YearAccessed>
     <b:MonthAccessed>September</b:MonthAccessed>
     <b:DayAccessed>18</b:DayAccessed>
-    <b:RefOrder>2</b:RefOrder>
+    <b:RefOrder>32</b:RefOrder>
   </b:Source>
   <b:Source>
     <b:Tag>Ina15</b:Tag>
@@ -15565,7 +15581,7 @@
     <b:MonthAccessed>18</b:MonthAccessed>
     <b:DayAccessed>September</b:DayAccessed>
     <b:URL>https://sites.google.com/site/nbushra100/home/elizabeth</b:URL>
-    <b:RefOrder>1</b:RefOrder>
+    <b:RefOrder>33</b:RefOrder>
   </b:Source>
   <b:Source>
     <b:Tag>Sem12</b:Tag>
@@ -15580,11 +15596,31 @@
     <b:URL>https://en.wikipedia.org/wiki/Semi-supervised_learning</b:URL>
     <b:RefOrder>34</b:RefOrder>
   </b:Source>
+  <b:Source>
+    <b:Tag>Jaynd</b:Tag>
+    <b:SourceType>Book</b:SourceType>
+    <b:Guid>{FC21563C-D73C-4689-AC4F-FC7C6330A1D6}</b:Guid>
+    <b:Author>
+      <b:Author>
+        <b:NameList>
+          <b:Person>
+            <b:Last>Jay</b:Last>
+            <b:First>T.</b:First>
+          </b:Person>
+        </b:NameList>
+      </b:Author>
+    </b:Author>
+    <b:Title>Why We Curse?</b:Title>
+    <b:Year>n.d.</b:Year>
+    <b:City>North Adams, Massachusetts</b:City>
+    <b:Publisher>John Benjamins Publishing Company</b:Publisher>
+    <b:RefOrder>35</b:RefOrder>
+  </b:Source>
 </b:Sources>
 </file>
 
 <file path=customXml/itemProps1.xml><?xml version="1.0" encoding="utf-8"?>
-<ds:datastoreItem xmlns:ds="http://schemas.openxmlformats.org/officeDocument/2006/customXml" ds:itemID="{D005334D-4382-48CC-A4F3-296485005CD0}">
+<ds:datastoreItem xmlns:ds="http://schemas.openxmlformats.org/officeDocument/2006/customXml" ds:itemID="{D7AAD57F-47A2-4EBA-96DD-4174691C2376}">
   <ds:schemaRefs>
     <ds:schemaRef ds:uri="http://schemas.openxmlformats.org/officeDocument/2006/bibliography"/>
   </ds:schemaRefs>

</xml_diff>

<commit_message>
Synthesis of the Study Adjustment
*Added use of Word Filters
</commit_message>
<xml_diff>
--- a/docs/FORChapter1to3Final.docx
+++ b/docs/FORChapter1to3Final.docx
@@ -14,8 +14,6 @@
           <w:szCs w:val="24"/>
         </w:rPr>
       </w:pPr>
-      <w:bookmarkStart w:id="0" w:name="_GoBack"/>
-      <w:bookmarkEnd w:id="0"/>
       <w:r>
         <w:rPr>
           <w:rFonts w:ascii="Times New Roman" w:hAnsi="Times New Roman" w:cs="Times New Roman"/>
@@ -77,6 +75,26 @@
           <w:szCs w:val="24"/>
         </w:rPr>
         <w:t>Introduction</w:t>
+      </w:r>
+      <w:r>
+        <w:rPr>
+          <w:rFonts w:ascii="Times New Roman" w:hAnsi="Times New Roman" w:cs="Times New Roman"/>
+          <w:b/>
+          <w:color w:val="auto"/>
+          <w:sz w:val="24"/>
+          <w:szCs w:val="24"/>
+        </w:rPr>
+        <w:softHyphen/>
+      </w:r>
+      <w:r>
+        <w:rPr>
+          <w:rFonts w:ascii="Times New Roman" w:hAnsi="Times New Roman" w:cs="Times New Roman"/>
+          <w:b/>
+          <w:color w:val="auto"/>
+          <w:sz w:val="24"/>
+          <w:szCs w:val="24"/>
+        </w:rPr>
+        <w:softHyphen/>
       </w:r>
     </w:p>
     <w:p>
@@ -97,7 +115,31 @@
           <w:sz w:val="24"/>
           <w:szCs w:val="24"/>
         </w:rPr>
-        <w:t>Inappropriate Expressions is one of the problems in a behavioral sense. Inappropriate Expressions mostly causes problems in literary management like cyber bullying, and exposure of children to other textual data that may cause other interests like crime, sex</w:t>
+        <w:t>Inappropriate Expressions is one of the p</w:t>
+      </w:r>
+      <w:r>
+        <w:rPr>
+          <w:rFonts w:ascii="Times New Roman" w:eastAsia="Times New Roman" w:hAnsi="Times New Roman" w:cs="Times New Roman"/>
+          <w:sz w:val="24"/>
+          <w:szCs w:val="24"/>
+        </w:rPr>
+        <w:softHyphen/>
+      </w:r>
+      <w:r>
+        <w:rPr>
+          <w:rFonts w:ascii="Times New Roman" w:eastAsia="Times New Roman" w:hAnsi="Times New Roman" w:cs="Times New Roman"/>
+          <w:sz w:val="24"/>
+          <w:szCs w:val="24"/>
+        </w:rPr>
+        <w:softHyphen/>
+      </w:r>
+      <w:r>
+        <w:rPr>
+          <w:rFonts w:ascii="Times New Roman" w:eastAsia="Times New Roman" w:hAnsi="Times New Roman" w:cs="Times New Roman"/>
+          <w:sz w:val="24"/>
+          <w:szCs w:val="24"/>
+        </w:rPr>
+        <w:t>roblems in a behavioral sense. Inappropriate Expressions mostly causes problems in literary management like cyber bullying, and exposure of children to other textual data that may cause other interests like crime, sex</w:t>
       </w:r>
       <w:r>
         <w:rPr>
@@ -1827,7 +1869,25 @@
           <w:sz w:val="24"/>
           <w:szCs w:val="24"/>
         </w:rPr>
-        <w:t xml:space="preserve">The system will be deployed as a Java Application. The system will be dependent of the tools such as WordNet, </w:t>
+        <w:t xml:space="preserve">The system will be deployed as a Java Application. The system will be dependent of the tools such as </w:t>
+      </w:r>
+      <w:proofErr w:type="spellStart"/>
+      <w:r>
+        <w:rPr>
+          <w:rFonts w:ascii="Times New Roman" w:hAnsi="Times New Roman" w:cs="Times New Roman"/>
+          <w:sz w:val="24"/>
+          <w:szCs w:val="24"/>
+        </w:rPr>
+        <w:t>WordNet</w:t>
+      </w:r>
+      <w:proofErr w:type="spellEnd"/>
+      <w:r>
+        <w:rPr>
+          <w:rFonts w:ascii="Times New Roman" w:hAnsi="Times New Roman" w:cs="Times New Roman"/>
+          <w:sz w:val="24"/>
+          <w:szCs w:val="24"/>
+        </w:rPr>
+        <w:t xml:space="preserve">, </w:t>
       </w:r>
       <w:proofErr w:type="spellStart"/>
       <w:r>
@@ -2845,7 +2905,25 @@
           <w:sz w:val="24"/>
           <w:szCs w:val="24"/>
         </w:rPr>
-        <w:t xml:space="preserve"> of WordNet three sentiment scores: positivity, negativity, objectivity.</w:t>
+        <w:t xml:space="preserve"> of </w:t>
+      </w:r>
+      <w:proofErr w:type="spellStart"/>
+      <w:r>
+        <w:rPr>
+          <w:rFonts w:ascii="Times New Roman" w:hAnsi="Times New Roman" w:cs="Times New Roman"/>
+          <w:sz w:val="24"/>
+          <w:szCs w:val="24"/>
+        </w:rPr>
+        <w:t>WordNet</w:t>
+      </w:r>
+      <w:proofErr w:type="spellEnd"/>
+      <w:r>
+        <w:rPr>
+          <w:rFonts w:ascii="Times New Roman" w:hAnsi="Times New Roman" w:cs="Times New Roman"/>
+          <w:sz w:val="24"/>
+          <w:szCs w:val="24"/>
+        </w:rPr>
+        <w:t xml:space="preserve"> three sentiment scores: positivity, negativity, objectivity.</w:t>
       </w:r>
     </w:p>
     <w:p>
@@ -4567,6 +4645,24 @@
         <w:pStyle w:val="NormalWeb"/>
         <w:shd w:val="clear" w:color="auto" w:fill="FFFFFF"/>
         <w:spacing w:before="0" w:beforeAutospacing="0" w:after="0" w:afterAutospacing="0" w:line="480" w:lineRule="auto"/>
+        <w:ind w:left="720" w:firstLine="720"/>
+        <w:jc w:val="both"/>
+      </w:pPr>
+    </w:p>
+    <w:p>
+      <w:pPr>
+        <w:pStyle w:val="NormalWeb"/>
+        <w:shd w:val="clear" w:color="auto" w:fill="FFFFFF"/>
+        <w:spacing w:before="0" w:beforeAutospacing="0" w:after="0" w:afterAutospacing="0" w:line="480" w:lineRule="auto"/>
+        <w:ind w:left="720" w:firstLine="720"/>
+        <w:jc w:val="both"/>
+      </w:pPr>
+    </w:p>
+    <w:p>
+      <w:pPr>
+        <w:pStyle w:val="NormalWeb"/>
+        <w:shd w:val="clear" w:color="auto" w:fill="FFFFFF"/>
+        <w:spacing w:before="0" w:beforeAutospacing="0" w:after="0" w:afterAutospacing="0" w:line="480" w:lineRule="auto"/>
         <w:ind w:firstLine="720"/>
         <w:jc w:val="both"/>
       </w:pPr>
@@ -4574,6 +4670,7 @@
         <w:rPr>
           <w:b/>
         </w:rPr>
+        <w:lastRenderedPageBreak/>
         <w:t>2.1.4</w:t>
       </w:r>
       <w:r>
@@ -4604,7 +4701,6 @@
         <w:rPr>
           <w:shd w:val="clear" w:color="auto" w:fill="FFFFFF"/>
         </w:rPr>
-        <w:lastRenderedPageBreak/>
         <w:t>The first cognitive system was</w:t>
       </w:r>
       <w:r>
@@ -5261,13 +5357,7 @@
         <w:t>". Prohibiting a phrase such as "hard on" will result in filtering innocuous statements such as "That was a hard one!" and "Sorry I was hard on you."</w:t>
       </w:r>
       <w:r>
-        <w:t xml:space="preserve"> </w:t>
-      </w:r>
-      <w:r>
-        <w:t>[Sheerin, 2010]</w:t>
-      </w:r>
-      <w:r>
-        <w:t>.</w:t>
+        <w:t xml:space="preserve"> [Sheerin, 2010].</w:t>
       </w:r>
     </w:p>
     <w:p>
@@ -5280,15 +5370,7 @@
       </w:pPr>
       <w:r>
         <w:lastRenderedPageBreak/>
-        <w:t xml:space="preserve">Some words that have been filtered accidentally can become replacements for </w:t>
-      </w:r>
-      <w:proofErr w:type="gramStart"/>
-      <w:r>
-        <w:t>profane</w:t>
-      </w:r>
-      <w:proofErr w:type="gramEnd"/>
-      <w:r>
-        <w:t xml:space="preserve"> words. One example of this is found on the</w:t>
+        <w:t>Some words that have been filtered accidentally can become replacements for profane words. One example of this is found on the</w:t>
       </w:r>
       <w:r>
         <w:rPr>
@@ -5343,10 +5425,7 @@
         <w:t>'. The word was adopted as a replacement swear and carried over when the forum moved, and many substitutes, such as " 'scripting ", are used (though mostly by the older community members)</w:t>
       </w:r>
       <w:r>
-        <w:t xml:space="preserve"> </w:t>
-      </w:r>
-      <w:r>
-        <w:t>[Sheerin, 2010]</w:t>
+        <w:t xml:space="preserve"> [Sheerin, 2010]</w:t>
       </w:r>
       <w:r>
         <w:t>.</w:t>
@@ -6999,8 +7078,19 @@
           <w:szCs w:val="24"/>
           <w:shd w:val="clear" w:color="auto" w:fill="FFFFFF"/>
         </w:rPr>
-        <w:t>[Xu</w:t>
-      </w:r>
+        <w:t>[</w:t>
+      </w:r>
+      <w:proofErr w:type="spellStart"/>
+      <w:r>
+        <w:rPr>
+          <w:rFonts w:ascii="Times New Roman" w:hAnsi="Times New Roman" w:cs="Times New Roman"/>
+          <w:sz w:val="24"/>
+          <w:szCs w:val="24"/>
+          <w:shd w:val="clear" w:color="auto" w:fill="FFFFFF"/>
+        </w:rPr>
+        <w:t>Xu</w:t>
+      </w:r>
+      <w:proofErr w:type="spellEnd"/>
       <w:r>
         <w:rPr>
           <w:rFonts w:ascii="Times New Roman" w:hAnsi="Times New Roman" w:cs="Times New Roman"/>
@@ -7817,6 +7907,33 @@
     <w:p>
       <w:pPr>
         <w:spacing w:line="480" w:lineRule="auto"/>
+        <w:rPr>
+          <w:rFonts w:ascii="Times New Roman" w:hAnsi="Times New Roman" w:cs="Times New Roman"/>
+          <w:sz w:val="24"/>
+          <w:szCs w:val="24"/>
+        </w:rPr>
+      </w:pPr>
+      <w:r>
+        <w:rPr>
+          <w:rFonts w:ascii="Times New Roman" w:hAnsi="Times New Roman" w:cs="Times New Roman"/>
+          <w:b/>
+          <w:sz w:val="24"/>
+          <w:szCs w:val="24"/>
+        </w:rPr>
+        <w:tab/>
+      </w:r>
+      <w:r>
+        <w:rPr>
+          <w:rFonts w:ascii="Times New Roman" w:hAnsi="Times New Roman" w:cs="Times New Roman"/>
+          <w:sz w:val="24"/>
+          <w:szCs w:val="24"/>
+        </w:rPr>
+        <w:t>Word Filtering is one of the most commonly used techniques in the recognition of the inappropriate expressions. Most of this is implemented via a word list and some regular expressions. It is not effective in grasping the context of inappropriateness in the expression causing more expressions to be falsely recognized.</w:t>
+      </w:r>
+    </w:p>
+    <w:p>
+      <w:pPr>
+        <w:spacing w:line="480" w:lineRule="auto"/>
         <w:jc w:val="both"/>
         <w:rPr>
           <w:rFonts w:ascii="Times New Roman" w:hAnsi="Times New Roman" w:cs="Times New Roman"/>
@@ -7839,6 +7956,14 @@
           <w:sz w:val="24"/>
           <w:szCs w:val="24"/>
         </w:rPr>
+        <w:t xml:space="preserve">The solutions using </w:t>
+      </w:r>
+      <w:r>
+        <w:rPr>
+          <w:rFonts w:ascii="Times New Roman" w:hAnsi="Times New Roman" w:cs="Times New Roman"/>
+          <w:sz w:val="24"/>
+          <w:szCs w:val="24"/>
+        </w:rPr>
         <w:t>Le</w:t>
       </w:r>
       <w:r>
@@ -7903,7 +8028,33 @@
           <w:sz w:val="24"/>
           <w:szCs w:val="24"/>
         </w:rPr>
-        <w:t>There is a need for learning, modeling, clustering, and resampling techniques for the features of inappropriate expressions to further model the inappropriate language, in which it contains inappropriate expressions, thus coming up with a bootstrapping methodology.</w:t>
+        <w:t>There is a need for</w:t>
+      </w:r>
+      <w:r>
+        <w:rPr>
+          <w:rFonts w:ascii="Times New Roman" w:hAnsi="Times New Roman" w:cs="Times New Roman"/>
+          <w:sz w:val="24"/>
+          <w:szCs w:val="24"/>
+        </w:rPr>
+        <w:t xml:space="preserve"> learning</w:t>
+      </w:r>
+      <w:r>
+        <w:rPr>
+          <w:rFonts w:ascii="Times New Roman" w:hAnsi="Times New Roman" w:cs="Times New Roman"/>
+          <w:sz w:val="24"/>
+          <w:szCs w:val="24"/>
+        </w:rPr>
+        <w:t xml:space="preserve"> </w:t>
+      </w:r>
+      <w:bookmarkStart w:id="0" w:name="_GoBack"/>
+      <w:bookmarkEnd w:id="0"/>
+      <w:r>
+        <w:rPr>
+          <w:rFonts w:ascii="Times New Roman" w:hAnsi="Times New Roman" w:cs="Times New Roman"/>
+          <w:sz w:val="24"/>
+          <w:szCs w:val="24"/>
+        </w:rPr>
+        <w:t>for the features of inappropriate expressions to further model the inappropriate language, in which it contains inappropriate expressions, thus coming up with a bootstrapping methodology.</w:t>
       </w:r>
     </w:p>
     <w:p>
@@ -8896,7 +9047,25 @@
           <w:sz w:val="24"/>
           <w:szCs w:val="24"/>
         </w:rPr>
-        <w:t xml:space="preserve"> WordNet, </w:t>
+        <w:t xml:space="preserve"> </w:t>
+      </w:r>
+      <w:proofErr w:type="spellStart"/>
+      <w:r>
+        <w:rPr>
+          <w:rFonts w:ascii="Times New Roman" w:hAnsi="Times New Roman" w:cs="Times New Roman"/>
+          <w:sz w:val="24"/>
+          <w:szCs w:val="24"/>
+        </w:rPr>
+        <w:t>WordNet</w:t>
+      </w:r>
+      <w:proofErr w:type="spellEnd"/>
+      <w:r>
+        <w:rPr>
+          <w:rFonts w:ascii="Times New Roman" w:hAnsi="Times New Roman" w:cs="Times New Roman"/>
+          <w:sz w:val="24"/>
+          <w:szCs w:val="24"/>
+        </w:rPr>
+        <w:t xml:space="preserve">, </w:t>
       </w:r>
       <w:proofErr w:type="spellStart"/>
       <w:r>
@@ -15332,7 +15501,7 @@
               <w:sz w:val="24"/>
               <w:szCs w:val="24"/>
             </w:rPr>
-            <w:t>1</w:t>
+            <w:t>37</w:t>
           </w:r>
           <w:r>
             <w:rPr>
@@ -16935,6 +17104,7 @@
       <w:lang w:val="en-PH"/>
     </w:rPr>
     <w:tblPr>
+      <w:tblInd w:w="0" w:type="dxa"/>
       <w:tblBorders>
         <w:top w:val="single" w:sz="4" w:space="0" w:color="000000" w:themeColor="text1"/>
         <w:left w:val="single" w:sz="4" w:space="0" w:color="000000" w:themeColor="text1"/>
@@ -16943,6 +17113,12 @@
         <w:insideH w:val="single" w:sz="4" w:space="0" w:color="000000" w:themeColor="text1"/>
         <w:insideV w:val="single" w:sz="4" w:space="0" w:color="000000" w:themeColor="text1"/>
       </w:tblBorders>
+      <w:tblCellMar>
+        <w:top w:w="0" w:type="dxa"/>
+        <w:left w:w="108" w:type="dxa"/>
+        <w:bottom w:w="0" w:type="dxa"/>
+        <w:right w:w="108" w:type="dxa"/>
+      </w:tblCellMar>
     </w:tblPr>
   </w:style>
   <w:style w:type="character" w:styleId="SubtleEmphasis">
@@ -18149,7 +18325,7 @@
 </file>
 
 <file path=customXml/itemProps1.xml><?xml version="1.0" encoding="utf-8"?>
-<ds:datastoreItem xmlns:ds="http://schemas.openxmlformats.org/officeDocument/2006/customXml" ds:itemID="{85642D5F-AF1F-4E27-B466-9CA521CB516D}">
+<ds:datastoreItem xmlns:ds="http://schemas.openxmlformats.org/officeDocument/2006/customXml" ds:itemID="{B9F0037F-8D4B-42D4-A5FA-E89789410BA6}">
   <ds:schemaRefs>
     <ds:schemaRef ds:uri="http://schemas.openxmlformats.org/officeDocument/2006/bibliography"/>
   </ds:schemaRefs>

</xml_diff>

<commit_message>
Adjusted System Archi+ Scope and Limitation
*Added UrbanDictionary Support
</commit_message>
<xml_diff>
--- a/docs/FORChapter1to3Final.docx
+++ b/docs/FORChapter1to3Final.docx
@@ -1869,7 +1869,15 @@
           <w:sz w:val="24"/>
           <w:szCs w:val="24"/>
         </w:rPr>
-        <w:t xml:space="preserve">The system will be deployed as a Java Application. The system will be dependent of the tools such as </w:t>
+        <w:t>The system will be deployed as a Java Application. The system will be depende</w:t>
+      </w:r>
+      <w:r>
+        <w:rPr>
+          <w:rFonts w:ascii="Times New Roman" w:hAnsi="Times New Roman" w:cs="Times New Roman"/>
+          <w:sz w:val="24"/>
+          <w:szCs w:val="24"/>
+        </w:rPr>
+        <w:t xml:space="preserve">nt of the tools such as </w:t>
       </w:r>
       <w:proofErr w:type="spellStart"/>
       <w:r>
@@ -1887,7 +1895,15 @@
           <w:sz w:val="24"/>
           <w:szCs w:val="24"/>
         </w:rPr>
-        <w:t xml:space="preserve">, </w:t>
+        <w:t>,</w:t>
+      </w:r>
+      <w:r>
+        <w:rPr>
+          <w:rFonts w:ascii="Times New Roman" w:hAnsi="Times New Roman" w:cs="Times New Roman"/>
+          <w:sz w:val="24"/>
+          <w:szCs w:val="24"/>
+        </w:rPr>
+        <w:t xml:space="preserve"> </w:t>
       </w:r>
       <w:proofErr w:type="spellStart"/>
       <w:r>
@@ -1930,6 +1946,74 @@
           <w:szCs w:val="24"/>
         </w:rPr>
         <w:t xml:space="preserve"> The system that will be developed will be dependent on the Latest Java Virtual Machine and Runtime Environment.</w:t>
+      </w:r>
+      <w:r>
+        <w:rPr>
+          <w:rFonts w:ascii="Times New Roman" w:hAnsi="Times New Roman" w:cs="Times New Roman"/>
+          <w:sz w:val="24"/>
+          <w:szCs w:val="24"/>
+        </w:rPr>
+        <w:t xml:space="preserve"> There will be</w:t>
+      </w:r>
+      <w:r>
+        <w:rPr>
+          <w:rFonts w:ascii="Times New Roman" w:hAnsi="Times New Roman" w:cs="Times New Roman"/>
+          <w:sz w:val="24"/>
+          <w:szCs w:val="24"/>
+        </w:rPr>
+        <w:t xml:space="preserve"> also</w:t>
+      </w:r>
+      <w:r>
+        <w:rPr>
+          <w:rFonts w:ascii="Times New Roman" w:hAnsi="Times New Roman" w:cs="Times New Roman"/>
+          <w:sz w:val="24"/>
+          <w:szCs w:val="24"/>
+        </w:rPr>
+        <w:t xml:space="preserve"> a compo</w:t>
+      </w:r>
+      <w:r>
+        <w:rPr>
+          <w:rFonts w:ascii="Times New Roman" w:hAnsi="Times New Roman" w:cs="Times New Roman"/>
+          <w:sz w:val="24"/>
+          <w:szCs w:val="24"/>
+        </w:rPr>
+        <w:t>nent for the scraping of Urban Dictionary definitions</w:t>
+      </w:r>
+      <w:r>
+        <w:rPr>
+          <w:rFonts w:ascii="Times New Roman" w:hAnsi="Times New Roman" w:cs="Times New Roman"/>
+          <w:sz w:val="24"/>
+          <w:szCs w:val="24"/>
+        </w:rPr>
+        <w:t xml:space="preserve"> with the use of Python with the req</w:t>
+      </w:r>
+      <w:bookmarkStart w:id="0" w:name="_GoBack"/>
+      <w:bookmarkEnd w:id="0"/>
+      <w:r>
+        <w:rPr>
+          <w:rFonts w:ascii="Times New Roman" w:hAnsi="Times New Roman" w:cs="Times New Roman"/>
+          <w:sz w:val="24"/>
+          <w:szCs w:val="24"/>
+        </w:rPr>
+        <w:t xml:space="preserve">uests module and </w:t>
+      </w:r>
+      <w:proofErr w:type="spellStart"/>
+      <w:r>
+        <w:rPr>
+          <w:rFonts w:ascii="Times New Roman" w:hAnsi="Times New Roman" w:cs="Times New Roman"/>
+          <w:sz w:val="24"/>
+          <w:szCs w:val="24"/>
+        </w:rPr>
+        <w:t>beautifulSoup</w:t>
+      </w:r>
+      <w:proofErr w:type="spellEnd"/>
+      <w:r>
+        <w:rPr>
+          <w:rFonts w:ascii="Times New Roman" w:hAnsi="Times New Roman" w:cs="Times New Roman"/>
+          <w:sz w:val="24"/>
+          <w:szCs w:val="24"/>
+        </w:rPr>
+        <w:t>.</w:t>
       </w:r>
     </w:p>
     <w:p>
@@ -2202,6 +2286,7 @@
           <w:sz w:val="24"/>
           <w:szCs w:val="24"/>
         </w:rPr>
+        <w:lastRenderedPageBreak/>
         <w:tab/>
       </w:r>
       <w:r>
@@ -2342,7 +2427,6 @@
           <w:sz w:val="24"/>
           <w:szCs w:val="24"/>
         </w:rPr>
-        <w:lastRenderedPageBreak/>
         <w:tab/>
       </w:r>
       <w:r>
@@ -2460,15 +2544,40 @@
           <w:sz w:val="24"/>
           <w:szCs w:val="24"/>
         </w:rPr>
-        <w:t xml:space="preserve">Editorial Boards- </w:t>
-      </w:r>
-      <w:r>
-        <w:rPr>
-          <w:rFonts w:ascii="Times New Roman" w:hAnsi="Times New Roman" w:cs="Times New Roman"/>
-          <w:sz w:val="24"/>
-          <w:szCs w:val="24"/>
-        </w:rPr>
-        <w:t xml:space="preserve">these are the people who are worrying so much about the works that will be published. With this system, there will </w:t>
+        <w:t>Editor</w:t>
+      </w:r>
+      <w:r>
+        <w:rPr>
+          <w:rFonts w:ascii="Times New Roman" w:hAnsi="Times New Roman" w:cs="Times New Roman"/>
+          <w:b/>
+          <w:sz w:val="24"/>
+          <w:szCs w:val="24"/>
+        </w:rPr>
+        <w:t xml:space="preserve">s- </w:t>
+      </w:r>
+      <w:r>
+        <w:rPr>
+          <w:rFonts w:ascii="Times New Roman" w:hAnsi="Times New Roman" w:cs="Times New Roman"/>
+          <w:sz w:val="24"/>
+          <w:szCs w:val="24"/>
+        </w:rPr>
+        <w:t>these are the people who are worrying so much about the works that wil</w:t>
+      </w:r>
+      <w:r>
+        <w:rPr>
+          <w:rFonts w:ascii="Times New Roman" w:hAnsi="Times New Roman" w:cs="Times New Roman"/>
+          <w:sz w:val="24"/>
+          <w:szCs w:val="24"/>
+        </w:rPr>
+        <w:t>l be published. With this model</w:t>
+      </w:r>
+      <w:r>
+        <w:rPr>
+          <w:rFonts w:ascii="Times New Roman" w:hAnsi="Times New Roman" w:cs="Times New Roman"/>
+          <w:sz w:val="24"/>
+          <w:szCs w:val="24"/>
+        </w:rPr>
+        <w:t xml:space="preserve">, there will </w:t>
       </w:r>
       <w:r>
         <w:rPr>
@@ -2497,15 +2606,48 @@
           <w:sz w:val="24"/>
           <w:szCs w:val="24"/>
         </w:rPr>
-        <w:t>Natural Language Processing Researchers (NLP)</w:t>
-      </w:r>
-      <w:r>
-        <w:rPr>
-          <w:rFonts w:ascii="Times New Roman" w:hAnsi="Times New Roman" w:cs="Times New Roman"/>
-          <w:sz w:val="24"/>
-          <w:szCs w:val="24"/>
-        </w:rPr>
-        <w:t xml:space="preserve"> – These are the experts in Natural Language processing. The system will provide avenues for further improvement of the said topic.</w:t>
+        <w:t>Moderators</w:t>
+      </w:r>
+      <w:r>
+        <w:rPr>
+          <w:rFonts w:ascii="Times New Roman" w:hAnsi="Times New Roman" w:cs="Times New Roman"/>
+          <w:b/>
+          <w:sz w:val="24"/>
+          <w:szCs w:val="24"/>
+        </w:rPr>
+        <w:t xml:space="preserve">- </w:t>
+      </w:r>
+      <w:r>
+        <w:rPr>
+          <w:rFonts w:ascii="Times New Roman" w:hAnsi="Times New Roman" w:cs="Times New Roman"/>
+          <w:sz w:val="24"/>
+          <w:szCs w:val="24"/>
+        </w:rPr>
+        <w:t>these are the people who</w:t>
+      </w:r>
+      <w:r>
+        <w:rPr>
+          <w:rFonts w:ascii="Times New Roman" w:hAnsi="Times New Roman" w:cs="Times New Roman"/>
+          <w:sz w:val="24"/>
+          <w:szCs w:val="24"/>
+        </w:rPr>
+        <w:t xml:space="preserve"> manage the behavior of the online community</w:t>
+      </w:r>
+      <w:r>
+        <w:rPr>
+          <w:rFonts w:ascii="Times New Roman" w:hAnsi="Times New Roman" w:cs="Times New Roman"/>
+          <w:sz w:val="24"/>
+          <w:szCs w:val="24"/>
+        </w:rPr>
+        <w:t>.</w:t>
+      </w:r>
+      <w:r>
+        <w:rPr>
+          <w:rFonts w:ascii="Times New Roman" w:hAnsi="Times New Roman" w:cs="Times New Roman"/>
+          <w:sz w:val="24"/>
+          <w:szCs w:val="24"/>
+        </w:rPr>
+        <w:t xml:space="preserve"> With this model, the moderators can have ease in reading the activities that has to deal with inappropriate expressions.</w:t>
       </w:r>
     </w:p>
     <w:p>
@@ -2526,6 +2668,35 @@
           <w:sz w:val="24"/>
           <w:szCs w:val="24"/>
         </w:rPr>
+        <w:t>Natural Language Processing Researchers (NLP)</w:t>
+      </w:r>
+      <w:r>
+        <w:rPr>
+          <w:rFonts w:ascii="Times New Roman" w:hAnsi="Times New Roman" w:cs="Times New Roman"/>
+          <w:sz w:val="24"/>
+          <w:szCs w:val="24"/>
+        </w:rPr>
+        <w:t xml:space="preserve"> – These are the experts in Natural Language processing. The system will provide avenues for further improvement of the said topic.</w:t>
+      </w:r>
+    </w:p>
+    <w:p>
+      <w:pPr>
+        <w:spacing w:line="480" w:lineRule="auto"/>
+        <w:ind w:firstLine="720"/>
+        <w:jc w:val="both"/>
+        <w:rPr>
+          <w:rFonts w:ascii="Times New Roman" w:hAnsi="Times New Roman" w:cs="Times New Roman"/>
+          <w:sz w:val="24"/>
+          <w:szCs w:val="24"/>
+        </w:rPr>
+      </w:pPr>
+      <w:r>
+        <w:rPr>
+          <w:rFonts w:ascii="Times New Roman" w:hAnsi="Times New Roman" w:cs="Times New Roman"/>
+          <w:b/>
+          <w:sz w:val="24"/>
+          <w:szCs w:val="24"/>
+        </w:rPr>
         <w:t>Future Researches</w:t>
       </w:r>
       <w:r>
@@ -2573,6 +2744,7 @@
           <w:sz w:val="24"/>
           <w:szCs w:val="24"/>
         </w:rPr>
+        <w:lastRenderedPageBreak/>
         <w:t>1.8</w:t>
       </w:r>
       <w:r>
@@ -2699,7 +2871,6 @@
           <w:szCs w:val="24"/>
           <w:shd w:val="clear" w:color="auto" w:fill="FFFFFF"/>
         </w:rPr>
-        <w:lastRenderedPageBreak/>
         <w:t>Naive Bayes - methods are a set of supervised learning algorithms based on applying Bayes’ theorem with the “naive” assumption of independence between every pair of features.</w:t>
       </w:r>
       <w:r>
@@ -2840,6 +3011,7 @@
           <w:sz w:val="24"/>
           <w:szCs w:val="24"/>
         </w:rPr>
+        <w:lastRenderedPageBreak/>
         <w:t>Sentiment Analysis – refers to the use of natural language processing, text analysis and computational linguistics to identify and extract subjective information in source materials.</w:t>
       </w:r>
     </w:p>
@@ -3352,7 +3524,6 @@
           <w:sz w:val="24"/>
           <w:szCs w:val="24"/>
         </w:rPr>
-        <w:lastRenderedPageBreak/>
         <w:t>CHAPTER 2: REVIEW OF RELATED LITERATURE AND STUDIES</w:t>
       </w:r>
     </w:p>
@@ -3653,7 +3824,18 @@
           <w:szCs w:val="24"/>
           <w:shd w:val="clear" w:color="auto" w:fill="FFFFFF"/>
         </w:rPr>
-        <w:t>Taboo words can be used for a variety of reasons, including to achieve a specific reaction from others. Swearing injects a direct, succinct emotional component into the discussion, usually in order to express frustration, anger or surprise (up to two-thirds of our swearing is for just such expressions). These insulting swears can be name calling or wishing someone harm, so it’s no wonder they are often a defining feature of hate speech, verbal abuse, sexual harassment and obscene phone calls</w:t>
+        <w:t xml:space="preserve">Taboo words can be used for a variety of reasons, including to achieve a specific reaction from others. Swearing injects a direct, succinct emotional </w:t>
+      </w:r>
+      <w:r>
+        <w:rPr>
+          <w:rFonts w:ascii="Times New Roman" w:hAnsi="Times New Roman" w:cs="Times New Roman"/>
+          <w:color w:val="111111"/>
+          <w:sz w:val="24"/>
+          <w:szCs w:val="24"/>
+          <w:shd w:val="clear" w:color="auto" w:fill="FFFFFF"/>
+        </w:rPr>
+        <w:lastRenderedPageBreak/>
+        <w:t>component into the discussion, usually in order to express frustration, anger or surprise (up to two-thirds of our swearing is for just such expressions). These insulting swears can be name calling or wishing someone harm, so it’s no wonder they are often a defining feature of hate speech, verbal abuse, sexual harassment and obscene phone calls</w:t>
       </w:r>
       <w:r>
         <w:rPr>
@@ -3715,7 +3897,6 @@
           <w:sz w:val="24"/>
           <w:szCs w:val="24"/>
         </w:rPr>
-        <w:lastRenderedPageBreak/>
         <w:t>Cursing appears as soon as children hear curse words, as early</w:t>
       </w:r>
       <w:r>
@@ -3888,6 +4069,7 @@
           <w:sz w:val="24"/>
           <w:szCs w:val="24"/>
         </w:rPr>
+        <w:lastRenderedPageBreak/>
         <w:t>Language learning and cursing depend on one's social, emotional, and cognitive reasoning abilities. As children become more cognitive1y sophisticated, their emotional language, name calling, and sexual references shift to match their higher mental functioning. Many uses of curse words occur at an automatic or reflexive level in the form of respons</w:t>
       </w:r>
       <w:r>
@@ -3904,16 +4086,7 @@
           <w:sz w:val="24"/>
           <w:szCs w:val="24"/>
         </w:rPr>
-        <w:t xml:space="preserve"> the semantic and syntactic rules for cursing are acquired, allowing children to use curse words </w:t>
-      </w:r>
-      <w:r>
-        <w:rPr>
-          <w:rFonts w:ascii="Times New Roman" w:hAnsi="Times New Roman" w:cs="Times New Roman"/>
-          <w:sz w:val="24"/>
-          <w:szCs w:val="24"/>
-        </w:rPr>
-        <w:lastRenderedPageBreak/>
-        <w:t>appropriately in propo</w:t>
+        <w:t xml:space="preserve"> the semantic and syntactic rules for cursing are acquired, allowing children to use curse words appropriately in propo</w:t>
       </w:r>
       <w:r>
         <w:rPr>
@@ -4030,7 +4203,16 @@
           <w:sz w:val="24"/>
           <w:szCs w:val="24"/>
         </w:rPr>
-        <w:t>Human sexuality is a critical aspect of emotional language in general and of cursing in particular because sexuality is one of the most tabooed aspects of human existence. The language of sexuality is intimately connected to one's emotional life, one's sexual orientation, and one's cursing habits or style. Human sexuality becomes represented in two ways: The sexual body is represented as a materiality, and a set of sexual ideas or sexual language is developed about that materiality</w:t>
+        <w:t xml:space="preserve">Human sexuality is a critical aspect of emotional language in general and of cursing in particular because sexuality is one of the most tabooed aspects of human existence. The language of sexuality is intimately connected to one's emotional life, one's sexual orientation, and one's cursing habits or style. Human sexuality becomes </w:t>
+      </w:r>
+      <w:r>
+        <w:rPr>
+          <w:rFonts w:ascii="Times New Roman" w:hAnsi="Times New Roman" w:cs="Times New Roman"/>
+          <w:sz w:val="24"/>
+          <w:szCs w:val="24"/>
+        </w:rPr>
+        <w:lastRenderedPageBreak/>
+        <w:t>represented in two ways: The sexual body is represented as a materiality, and a set of sexual ideas or sexual language is developed about that materiality</w:t>
       </w:r>
       <w:r>
         <w:rPr>
@@ -4066,16 +4248,7 @@
           <w:sz w:val="24"/>
           <w:szCs w:val="24"/>
         </w:rPr>
-        <w:t xml:space="preserve">Children learn sexual terminology through interactions with peers and adults. Parents express their sexual values, fears, and anxieties to children when they inhibit or punish sexual references. Punishment and avoidance of sex terms teach the child that sexual words are powerful and that sexuality itself is powerful. Parents with high </w:t>
-      </w:r>
-      <w:r>
-        <w:rPr>
-          <w:rFonts w:ascii="Times New Roman" w:hAnsi="Times New Roman" w:cs="Times New Roman"/>
-          <w:sz w:val="24"/>
-          <w:szCs w:val="24"/>
-        </w:rPr>
-        <w:lastRenderedPageBreak/>
-        <w:t>sexual anxiety are likely to transfer their anxiety to their children, who learn that both sex talk and sex are to be avoided. This learning takes place through the repression of sex talk itself through a course of negations and omissions. Through the acquisition of sexual terminology and the conditioned fears and pleasures regarding sexuality, the child develops a level of comfort with sexuality. This sexual identity will influence how a speaker uses words for sex acts, body parts, and gender</w:t>
+        <w:t>Children learn sexual terminology through interactions with peers and adults. Parents express their sexual values, fears, and anxieties to children when they inhibit or punish sexual references. Punishment and avoidance of sex terms teach the child that sexual words are powerful and that sexuality itself is powerful. Parents with high sexual anxiety are likely to transfer their anxiety to their children, who learn that both sex talk and sex are to be avoided. This learning takes place through the repression of sex talk itself through a course of negations and omissions. Through the acquisition of sexual terminology and the conditioned fears and pleasures regarding sexuality, the child develops a level of comfort with sexuality. This sexual identity will influence how a speaker uses words for sex acts, body parts, and gender</w:t>
       </w:r>
       <w:r>
         <w:rPr>
@@ -4164,6 +4337,7 @@
           <w:sz w:val="24"/>
           <w:szCs w:val="24"/>
         </w:rPr>
+        <w:lastRenderedPageBreak/>
         <w:t>Most people talk about sex by using</w:t>
       </w:r>
       <w:r>
@@ -4254,16 +4428,7 @@
           <w:sz w:val="24"/>
           <w:szCs w:val="24"/>
         </w:rPr>
-        <w:t xml:space="preserve">sexual language is very important to speakers, revealing their personality traits, attitudes about sexuality, </w:t>
-      </w:r>
-      <w:r>
-        <w:rPr>
-          <w:rFonts w:ascii="Times New Roman" w:hAnsi="Times New Roman" w:cs="Times New Roman"/>
-          <w:sz w:val="24"/>
-          <w:szCs w:val="24"/>
-        </w:rPr>
-        <w:lastRenderedPageBreak/>
-        <w:t>and parental influences. Both the physical acts of sex and one's sexual identity are expressed and experienced through language choices.</w:t>
+        <w:t>sexual language is very important to speakers, revealing their personality traits, attitudes about sexuality, and parental influences. Both the physical acts of sex and one's sexual identity are expressed and experienced through language choices.</w:t>
       </w:r>
     </w:p>
     <w:p>
@@ -4607,7 +4772,11 @@
         <w:t> </w:t>
       </w:r>
       <w:r>
-        <w:t>that is generally considered to be strongly impolite, rude or offensive. It can show a debasement of someone or something, or show intense emotion. Profanity in this sense takes the form of words or verbal expressions.</w:t>
+        <w:t xml:space="preserve">that is generally considered to be strongly impolite, rude or </w:t>
+      </w:r>
+      <w:r>
+        <w:lastRenderedPageBreak/>
+        <w:t>offensive. It can show a debasement of someone or something, or show intense emotion. Profanity in this sense takes the form of words or verbal expressions.</w:t>
       </w:r>
       <w:r>
         <w:rPr>
@@ -4670,7 +4839,6 @@
         <w:rPr>
           <w:b/>
         </w:rPr>
-        <w:lastRenderedPageBreak/>
         <w:t>2.1.4</w:t>
       </w:r>
       <w:r>
@@ -4820,6 +4988,7 @@
           <w:sz w:val="24"/>
           <w:szCs w:val="24"/>
         </w:rPr>
+        <w:lastRenderedPageBreak/>
         <w:t xml:space="preserve">To this end the researchers unleashed Watson on Urban Dictionary, the massive 7-million-entry Internet dictionary of slang words and phrases. On one hand the experiment was a huge success, crunching through the Urban Dictionary database radically expanded Watson’s word selection and the nuance of its language use. On the other hand, Watson proved to be terrible at distinguishing when its language was and was not appropriate–shortly after it acquired its new </w:t>
       </w:r>
       <w:proofErr w:type="spellStart"/>
@@ -4886,7 +5055,6 @@
           <w:sz w:val="24"/>
           <w:szCs w:val="24"/>
         </w:rPr>
-        <w:lastRenderedPageBreak/>
         <w:t>In response to the changes in Watson’s vocabulary researchers terminated the Urban Dictionary experiment and set up filters to help Watson refrain from swearing in the future</w:t>
       </w:r>
       <w:r>
@@ -5322,6 +5490,7 @@
         <w:jc w:val="both"/>
       </w:pPr>
       <w:r>
+        <w:lastRenderedPageBreak/>
         <w:t xml:space="preserve">A common quirk with </w:t>
       </w:r>
       <w:proofErr w:type="spellStart"/>
@@ -5369,7 +5538,6 @@
         <w:jc w:val="both"/>
       </w:pPr>
       <w:r>
-        <w:lastRenderedPageBreak/>
         <w:t>Some words that have been filtered accidentally can become replacements for profane words. One example of this is found on the</w:t>
       </w:r>
       <w:r>
@@ -5559,7 +5727,16 @@
           <w:sz w:val="24"/>
           <w:szCs w:val="24"/>
         </w:rPr>
-        <w:t xml:space="preserve"> bootstrap replications, and estimating the standard error of </w:t>
+        <w:t xml:space="preserve"> bootstrap replications, and estimating the </w:t>
+      </w:r>
+      <w:r>
+        <w:rPr>
+          <w:rFonts w:ascii="Times New Roman" w:hAnsi="Times New Roman" w:cs="Times New Roman"/>
+          <w:sz w:val="24"/>
+          <w:szCs w:val="24"/>
+        </w:rPr>
+        <w:lastRenderedPageBreak/>
+        <w:t xml:space="preserve">standard error of </w:t>
       </w:r>
       <m:oMath>
         <m:acc>
@@ -5719,16 +5896,7 @@
           <w:sz w:val="24"/>
           <w:szCs w:val="24"/>
         </w:rPr>
-        <w:t xml:space="preserve">With the bootstrap method, the basic sample is treated as the population and a Monte Carlo-style procedure is conducted on it. This is done by randomly drawing a large number of ‘resamples’ of size n from this original sample (of size n either) with replacement. So, although each resample will have the same number of elements as the original sample, it could include some of the original data points more than once, and some not included. Therefore, each of these resamples will randomly depart from the original sample. And because the elements in these resamples vary slightly, the </w:t>
-      </w:r>
-      <w:r>
-        <w:rPr>
-          <w:rFonts w:ascii="Times New Roman" w:hAnsi="Times New Roman" w:cs="Times New Roman"/>
-          <w:sz w:val="24"/>
-          <w:szCs w:val="24"/>
-        </w:rPr>
-        <w:lastRenderedPageBreak/>
-        <w:t xml:space="preserve">statistic G*, calculated from one of these resample will take on slightly different values. The central assertion of the bootstrap method is that the relative frequency distribution of these G*’s is an estimate of the sampling distribution of G [The Original Bootstrap Method, </w:t>
+        <w:t xml:space="preserve">With the bootstrap method, the basic sample is treated as the population and a Monte Carlo-style procedure is conducted on it. This is done by randomly drawing a large number of ‘resamples’ of size n from this original sample (of size n either) with replacement. So, although each resample will have the same number of elements as the original sample, it could include some of the original data points more than once, and some not included. Therefore, each of these resamples will randomly depart from the original sample. And because the elements in these resamples vary slightly, the statistic G*, calculated from one of these resample will take on slightly different values. The central assertion of the bootstrap method is that the relative frequency distribution of these G*’s is an estimate of the sampling distribution of G [The Original Bootstrap Method, </w:t>
       </w:r>
       <w:proofErr w:type="spellStart"/>
       <w:r>
@@ -6019,7 +6187,17 @@
           <w:szCs w:val="24"/>
           <w:shd w:val="clear" w:color="auto" w:fill="FFFFFF"/>
         </w:rPr>
-        <w:t xml:space="preserve">(with completely labeled training data). Many machine-learning researchers have found that unlabeled data, when used in conjunction with a small amount of labeled data, can produce considerable improvement in learning accuracy [Wikipedia, </w:t>
+        <w:t xml:space="preserve">(with completely labeled training data). Many machine-learning researchers have found that unlabeled data, when used in conjunction with a small amount of </w:t>
+      </w:r>
+      <w:r>
+        <w:rPr>
+          <w:rFonts w:ascii="Times New Roman" w:hAnsi="Times New Roman" w:cs="Times New Roman"/>
+          <w:sz w:val="24"/>
+          <w:szCs w:val="24"/>
+          <w:shd w:val="clear" w:color="auto" w:fill="FFFFFF"/>
+        </w:rPr>
+        <w:lastRenderedPageBreak/>
+        <w:t xml:space="preserve">labeled data, can produce considerable improvement in learning accuracy [Wikipedia, </w:t>
       </w:r>
       <w:proofErr w:type="spellStart"/>
       <w:r>
@@ -6091,7 +6269,6 @@
           <w:sz w:val="24"/>
           <w:szCs w:val="24"/>
         </w:rPr>
-        <w:lastRenderedPageBreak/>
         <w:t>2</w:t>
       </w:r>
       <w:r>
@@ -6428,7 +6605,17 @@
           <w:szCs w:val="24"/>
           <w:shd w:val="clear" w:color="auto" w:fill="FFFFFF"/>
         </w:rPr>
-        <w:t>Naive Bayes classifiers are highly scalable, requiring a number of parameters linear in the number of variables (features/predictors) in a learning problem.</w:t>
+        <w:t xml:space="preserve">Naive Bayes classifiers are highly scalable, requiring a number of parameters linear in the number of variables (features/predictors) in a learning </w:t>
+      </w:r>
+      <w:r>
+        <w:rPr>
+          <w:rFonts w:ascii="Times New Roman" w:hAnsi="Times New Roman" w:cs="Times New Roman"/>
+          <w:sz w:val="24"/>
+          <w:szCs w:val="24"/>
+          <w:shd w:val="clear" w:color="auto" w:fill="FFFFFF"/>
+        </w:rPr>
+        <w:lastRenderedPageBreak/>
+        <w:t>problem.</w:t>
       </w:r>
       <w:r>
         <w:rPr>
@@ -6701,17 +6888,7 @@
           <w:szCs w:val="24"/>
           <w:shd w:val="clear" w:color="auto" w:fill="FFFFFF"/>
         </w:rPr>
-        <w:t xml:space="preserve">Bullying, in both physical and cyber worlds (the latter known as cyberbullying), has been recognized as a serious national health issue among adolescents. One is being bullied or victimized when he or she is exposed repeatedly over time to negative actions on the part of others. There are wide ranges of emotions expressed in bullying </w:t>
-      </w:r>
-      <w:r>
-        <w:rPr>
-          <w:rFonts w:ascii="Times New Roman" w:hAnsi="Times New Roman" w:cs="Times New Roman"/>
-          <w:sz w:val="24"/>
-          <w:szCs w:val="24"/>
-          <w:shd w:val="clear" w:color="auto" w:fill="FFFFFF"/>
-        </w:rPr>
-        <w:lastRenderedPageBreak/>
-        <w:t xml:space="preserve">traces. After manually inspecting a number of bullying traces in Twitter, our domain experts identified seven most common emotions such as anger, embarrassment, empathy, fear, pride, relief and sadness. Analyzing Social Media to Detect Cyber Bullying using Sentiment Mining found that “sentiment analysis is the task of finding the opinions of people about specific textual entities. The decision making process of people is usually affected by the opinions formed by domain authorities and the proliferation of online discussions [Bi, </w:t>
+        <w:t xml:space="preserve">Bullying, in both physical and cyber worlds (the latter known as cyberbullying), has been recognized as a serious national health issue among adolescents. One is being bullied or victimized when he or she is exposed repeatedly over time to negative actions on the part of others. There are wide ranges of emotions expressed in bullying traces. After manually inspecting a number of bullying traces in Twitter, our domain experts identified seven most common emotions such as anger, embarrassment, empathy, fear, pride, relief and sadness. Analyzing Social Media to Detect Cyber Bullying using Sentiment Mining found that “sentiment analysis is the task of finding the opinions of people about specific textual entities. The decision making process of people is usually affected by the opinions formed by domain authorities and the proliferation of online discussions [Bi, </w:t>
       </w:r>
       <w:proofErr w:type="spellStart"/>
       <w:r>
@@ -6754,7 +6931,17 @@
           <w:szCs w:val="24"/>
           <w:shd w:val="clear" w:color="auto" w:fill="FFFFFF"/>
         </w:rPr>
-        <w:t xml:space="preserve">Sentiment Analysis has the potential to identify victims who pose high risk to themselves or others, and to enhance the scientific understanding of bullying overall Victims usually experience negative emotions such as depression, anxiety and loneliness. In extreme cases such emotions are more violent or even suicidal. Detecting at risk individuals via sentiment analysis enables potential interventions. In addition, social scientists are interested in sentiment analysis on bullying traces to understand participants’ motivations </w:t>
+        <w:t xml:space="preserve">Sentiment Analysis has the potential to identify victims who pose high risk to themselves or others, and to enhance the scientific understanding of bullying overall Victims usually experience negative emotions such as depression, anxiety and loneliness. In extreme cases such emotions are more violent or even suicidal. </w:t>
+      </w:r>
+      <w:r>
+        <w:rPr>
+          <w:rFonts w:ascii="Times New Roman" w:hAnsi="Times New Roman" w:cs="Times New Roman"/>
+          <w:sz w:val="24"/>
+          <w:szCs w:val="24"/>
+          <w:shd w:val="clear" w:color="auto" w:fill="FFFFFF"/>
+        </w:rPr>
+        <w:lastRenderedPageBreak/>
+        <w:t xml:space="preserve">Detecting at risk individuals via sentiment analysis enables potential interventions. In addition, social scientists are interested in sentiment analysis on bullying traces to understand participants’ motivations </w:t>
       </w:r>
       <w:r>
         <w:rPr>
@@ -6813,7 +7000,7 @@
           <w:szCs w:val="24"/>
           <w:shd w:val="clear" w:color="auto" w:fill="FFFFFF"/>
         </w:rPr>
-        <w:t xml:space="preserve">is to identify offensive contents in social media, and further predict a user’s potentiality to send out offensive contents. It includes two phases of offensive detection. Phase 1 aims to detect the offensiveness on the sentence level and Phase 2 derives offensiveness on the user level. In Phase 1, the researchers apply advanced text mining and natural language processing technique to derive lexical and syntactic features of each sentence. Using these features, we derive an offensive value for each </w:t>
+        <w:t xml:space="preserve">is to identify offensive contents in social media, and further predict a user’s potentiality to send out offensive contents. It includes two phases of offensive detection. Phase 1 aims to detect the offensiveness on the sentence level and Phase 2 derives offensiveness on the user level. In Phase 1, the researchers apply advanced text mining and natural language processing technique to derive lexical and syntactic features of each sentence. Using these features, we derive an offensive value for each sentence. In Phase 2, we further incorporate user-level features where we leverage research on authorship analysis. The system consists of pre-processing and two major components: sentence offensiveness prediction and user offensiveness estimation. During the pre-processing stage, user’s conversation history is chunked into posts, and then into sentences. During sentence offensiveness prediction, each sentence’s offensiveness can be derived from two features: its word’s offensiveness and the context. The researchers use lexical feature to represent words’ offensiveness in a sentence, and syntactic feature to represent context in a sentence. Words’ offensiveness nature is measured from two lexicons. For the context, we grammatically parse sentences into dependency sets to capture all dependency types between a word and other words in the same sentence, and mark some of its related </w:t>
       </w:r>
       <w:r>
         <w:rPr>
@@ -6823,7 +7010,7 @@
           <w:shd w:val="clear" w:color="auto" w:fill="FFFFFF"/>
         </w:rPr>
         <w:lastRenderedPageBreak/>
-        <w:t>sentence. In Phase 2, we further incorporate user-level features where we leverage research on authorship analysis. The system consists of pre-processing and two major components: sentence offensiveness prediction and user offensiveness estimation. During the pre-processing stage, user’s conversation history is chunked into posts, and then into sentences. During sentence offensiveness prediction, each sentence’s offensiveness can be derived from two features: its word’s offensiveness and the context. The researchers use lexical feature to represent words’ offensiveness in a sentence, and syntactic feature to represent context in a sentence. Words’ offensiveness nature is measured from two lexicons. For the context, we grammatically parse sentences into dependency sets to capture all dependency types between a word and other words in the same sentence, and mark some of its related words as intensifiers. The intensifiers are effective in detecting whether offensive words are used to describe users or other offensive words. During user offensiveness estimation stage, sentence offensiveness and users’ language patterns are helped to predict user’s likelihood of being offensive. Experimental result shows that the LSF sentence offensiveness prediction and user offensiveness estimate algorithms outperform traditional learning based approaches in terms of precision, recall and f-score. It also achieves high processing speed for effective deployment in social media</w:t>
+        <w:t>words as intensifiers. The intensifiers are effective in detecting whether offensive words are used to describe users or other offensive words. During user offensiveness estimation stage, sentence offensiveness and users’ language patterns are helped to predict user’s likelihood of being offensive. Experimental result shows that the LSF sentence offensiveness prediction and user offensiveness estimate algorithms outperform traditional learning based approaches in terms of precision, recall and f-score. It also achieves high processing speed for effective deployment in social media</w:t>
       </w:r>
       <w:r>
         <w:rPr>
@@ -6902,17 +7089,7 @@
           <w:szCs w:val="24"/>
           <w:shd w:val="clear" w:color="auto" w:fill="FFFFFF"/>
         </w:rPr>
-        <w:t xml:space="preserve">r detection task was offered by the organizers of CAW 2.0, but only one submission was received. It is determined that a baseline text mining system (using </w:t>
-      </w:r>
-      <w:r>
-        <w:rPr>
-          <w:rFonts w:ascii="Times New Roman" w:hAnsi="Times New Roman" w:cs="Times New Roman"/>
-          <w:sz w:val="24"/>
-          <w:szCs w:val="24"/>
-          <w:shd w:val="clear" w:color="auto" w:fill="FFFFFF"/>
-        </w:rPr>
-        <w:lastRenderedPageBreak/>
-        <w:t xml:space="preserve">bag of words approach) was significantly improved by including sentiment and contextual features. Even with the combined </w:t>
+        <w:t xml:space="preserve">r detection task was offered by the organizers of CAW 2.0, but only one submission was received. It is determined that a baseline text mining system (using bag of words approach) was significantly improved by including sentiment and contextual features. Even with the combined </w:t>
       </w:r>
       <w:proofErr w:type="spellStart"/>
       <w:r>
@@ -7009,7 +7186,17 @@
           <w:szCs w:val="24"/>
           <w:shd w:val="clear" w:color="auto" w:fill="FFFFFF"/>
         </w:rPr>
-        <w:t xml:space="preserve">, mainly tackles the problem about how the offensive language can be removed in a user message. They analyze the offensive language in text messages posted in online communities, and propose a new automatic sentence-level filtering approach that is able to semantically remove the offensive language utilizing the grammatical relations among words. Their solution includes 3 steps. First, they analyzed the characteristics of offensive text content in user messages. Then, they introduced their filtering philosophy according to the summarized characteristics. Finally, they show how this philosophy is transformed into heuristic rules applicable in the filtering process. The overview idea of their filtering approach is shown in the presented Algorithm 1 in which the functions POS tagging ad TD generator generate Part-of-Speech tags and typed dependency relations, respectively. They also use existing NLP (Natural Language Processing) tools to implement these two functions. They also focused in the design of two other functions </w:t>
+        <w:t xml:space="preserve">, mainly tackles the problem about how the offensive language can be removed in a user message. They analyze the offensive language in text messages posted in online communities, and propose a new automatic sentence-level filtering approach that is able to semantically remove the offensive language utilizing the grammatical relations among words. Their solution includes 3 steps. First, they analyzed the characteristics of offensive text content in user messages. Then, they introduced their filtering philosophy according to the summarized characteristics. </w:t>
+      </w:r>
+      <w:r>
+        <w:rPr>
+          <w:rFonts w:ascii="Times New Roman" w:hAnsi="Times New Roman" w:cs="Times New Roman"/>
+          <w:sz w:val="24"/>
+          <w:szCs w:val="24"/>
+          <w:shd w:val="clear" w:color="auto" w:fill="FFFFFF"/>
+        </w:rPr>
+        <w:lastRenderedPageBreak/>
+        <w:t xml:space="preserve">Finally, they show how this philosophy is transformed into heuristic rules applicable in the filtering process. The overview idea of their filtering approach is shown in the presented Algorithm 1 in which the functions POS tagging ad TD generator generate Part-of-Speech tags and typed dependency relations, respectively. They also use existing NLP (Natural Language Processing) tools to implement these two functions. They also focused in the design of two other functions </w:t>
       </w:r>
       <w:proofErr w:type="spellStart"/>
       <w:r>
@@ -7159,25 +7346,34 @@
           <w:szCs w:val="24"/>
           <w:shd w:val="clear" w:color="auto" w:fill="FFFFFF"/>
         </w:rPr>
+        <w:t xml:space="preserve">The researchers of </w:t>
+      </w:r>
+      <w:r>
+        <w:rPr>
+          <w:rFonts w:ascii="Times New Roman" w:hAnsi="Times New Roman" w:cs="Times New Roman"/>
+          <w:sz w:val="24"/>
+          <w:szCs w:val="24"/>
+        </w:rPr>
+        <w:t>Detecting Offensive Tweets via Topical Feature Discovery over a Large Scale Twitter Corpus</w:t>
+      </w:r>
+      <w:r>
+        <w:rPr>
+          <w:rFonts w:ascii="Times New Roman" w:hAnsi="Times New Roman" w:cs="Times New Roman"/>
+          <w:sz w:val="24"/>
+          <w:szCs w:val="24"/>
+          <w:shd w:val="clear" w:color="auto" w:fill="FFFFFF"/>
+        </w:rPr>
+        <w:t xml:space="preserve"> in proposed a novel semi-supervised approach for detecting profanity-related offensive content in Twitter. They introduced an approach that exploits linguistic regularities in profane language via statistical topic modeling on a huge Twitter corpus, and detects offensive tweets using these automatically generated features. Their step by step processes are as follows: (a) Bootstrap between twitters and tweets based on a seed word set to obtain training tweets for topic model learning; (b) Topic models are learned via a generative LDA approach; (c) Tweets in a holdout testing set are processed in the same fashion as in (a); (d) Topic distributions are inferred for each testing tweet by the topic model learned in step (b); (e) Seed words are applied against each testing tweet, leading to a binary lexicon </w:t>
+      </w:r>
+      <w:r>
+        <w:rPr>
+          <w:rFonts w:ascii="Times New Roman" w:hAnsi="Times New Roman" w:cs="Times New Roman"/>
+          <w:sz w:val="24"/>
+          <w:szCs w:val="24"/>
+          <w:shd w:val="clear" w:color="auto" w:fill="FFFFFF"/>
+        </w:rPr>
         <w:lastRenderedPageBreak/>
-        <w:t xml:space="preserve">The researchers of </w:t>
-      </w:r>
-      <w:r>
-        <w:rPr>
-          <w:rFonts w:ascii="Times New Roman" w:hAnsi="Times New Roman" w:cs="Times New Roman"/>
-          <w:sz w:val="24"/>
-          <w:szCs w:val="24"/>
-        </w:rPr>
-        <w:t>Detecting Offensive Tweets via Topical Feature Discovery over a Large Scale Twitter Corpus</w:t>
-      </w:r>
-      <w:r>
-        <w:rPr>
-          <w:rFonts w:ascii="Times New Roman" w:hAnsi="Times New Roman" w:cs="Times New Roman"/>
-          <w:sz w:val="24"/>
-          <w:szCs w:val="24"/>
-          <w:shd w:val="clear" w:color="auto" w:fill="FFFFFF"/>
-        </w:rPr>
-        <w:t xml:space="preserve"> in proposed a novel semi-supervised approach for detecting profanity-related offensive content in Twitter. They introduced an approach that exploits linguistic regularities in profane language via statistical topic modeling on a huge Twitter corpus, and detects offensive tweets using these automatically generated features. Their step by step processes are as follows: (a) Bootstrap between twitters and tweets based on a seed word set to obtain training tweets for topic model learning; (b) Topic models are learned via a generative LDA approach; (c) Tweets in a holdout testing set are processed in the same fashion as in (a); (d) Topic distributions are inferred for each testing tweet by the topic model learned in step (b); (e) Seed words are applied against each testing tweet, leading to a binary lexicon feature; (f) ML models are built and evaluated. </w:t>
+        <w:t xml:space="preserve">feature; (f) ML models are built and evaluated. </w:t>
       </w:r>
       <w:r>
         <w:rPr>
@@ -7342,17 +7538,7 @@
           <w:szCs w:val="24"/>
           <w:shd w:val="clear" w:color="auto" w:fill="FFFFFF"/>
         </w:rPr>
-        <w:t xml:space="preserve">, 2008]. Compared to supervised and unsupervised methods, semi-supervised methods for sentiment classification become more and more popular due to their making use of both the labeled and unlabeled </w:t>
-      </w:r>
-      <w:r>
-        <w:rPr>
-          <w:rFonts w:ascii="Times New Roman" w:hAnsi="Times New Roman" w:cs="Times New Roman"/>
-          <w:sz w:val="24"/>
-          <w:szCs w:val="24"/>
-          <w:shd w:val="clear" w:color="auto" w:fill="FFFFFF"/>
-        </w:rPr>
-        <w:lastRenderedPageBreak/>
-        <w:t>data. This paper mainly focuses on semi-supervised methods for sentiment classification.</w:t>
+        <w:t>, 2008]. Compared to supervised and unsupervised methods, semi-supervised methods for sentiment classification become more and more popular due to their making use of both the labeled and unlabeled data. This paper mainly focuses on semi-supervised methods for sentiment classification.</w:t>
       </w:r>
     </w:p>
     <w:p>
@@ -7451,6 +7637,7 @@
           <w:szCs w:val="24"/>
           <w:shd w:val="clear" w:color="auto" w:fill="FFFFFF"/>
         </w:rPr>
+        <w:lastRenderedPageBreak/>
         <w:t>Another kind of semi-supervised methods for sentiment classification is to employ some bootstrap techniques, such as self-training [</w:t>
       </w:r>
       <w:proofErr w:type="spellStart"/>
@@ -7617,17 +7804,7 @@
           <w:szCs w:val="24"/>
           <w:shd w:val="clear" w:color="auto" w:fill="FFFFFF"/>
         </w:rPr>
-        <w:t xml:space="preserve"> integrated various methods, </w:t>
-      </w:r>
-      <w:r>
-        <w:rPr>
-          <w:rFonts w:ascii="Times New Roman" w:hAnsi="Times New Roman" w:cs="Times New Roman"/>
-          <w:sz w:val="24"/>
-          <w:szCs w:val="24"/>
-          <w:shd w:val="clear" w:color="auto" w:fill="FFFFFF"/>
-        </w:rPr>
-        <w:lastRenderedPageBreak/>
-        <w:t xml:space="preserve">such as spectral clustering, active learning, </w:t>
+        <w:t xml:space="preserve"> integrated various methods, such as spectral clustering, active learning, </w:t>
       </w:r>
       <w:proofErr w:type="spellStart"/>
       <w:r>
@@ -7715,7 +7892,16 @@
           <w:sz w:val="24"/>
           <w:szCs w:val="24"/>
         </w:rPr>
-        <w:t>Semi-Supervised Learning for Semantic Relation Classification using Stratified Sampling Strategy explores several key issues in semi-supervised learning based on bootstrapping for semantic relation classification. The application of stratified sampling originated from statistics theory to the selection of the initial seed set contributes most to the performance improvement in the bootstrapping procedure. In addition, the more strata the training data is divided into, the better performance will be achieved. However, the augmentation of the labeled data using the stratified strategy fails to function effectively largely due to the unbalanced distribution of the confidently classified instances, rather than the stratified sampling strategy itself</w:t>
+        <w:t xml:space="preserve">Semi-Supervised Learning for Semantic Relation Classification using Stratified Sampling Strategy explores several key issues in semi-supervised learning based on bootstrapping for semantic relation classification. The application of stratified sampling originated from statistics theory to the selection of the initial seed set contributes most to the performance improvement in the bootstrapping procedure. In addition, the more strata the training data is divided into, the better performance </w:t>
+      </w:r>
+      <w:r>
+        <w:rPr>
+          <w:rFonts w:ascii="Times New Roman" w:hAnsi="Times New Roman" w:cs="Times New Roman"/>
+          <w:sz w:val="24"/>
+          <w:szCs w:val="24"/>
+        </w:rPr>
+        <w:lastRenderedPageBreak/>
+        <w:t>will be achieved. However, the augmentation of the labeled data using the stratified strategy fails to function effectively largely due to the unbalanced distribution of the confidently classified instances, rather than the stratified sampling strategy itself</w:t>
       </w:r>
       <w:r>
         <w:rPr>
@@ -7820,7 +8006,106 @@
           <w:sz w:val="24"/>
           <w:szCs w:val="24"/>
         </w:rPr>
-        <w:t xml:space="preserve"> address semi-supervised learning for imbalanced sentiment classification. It adopts under-sampling </w:t>
+        <w:t xml:space="preserve"> address semi-supervised learning for imbalanced sentiment classification. It adopts under-sampling to generate multiple sets of balanced initial training data and then propose a novel semi-supervised learning method based on random subspace generation which dynamically generates various subspaces in the iteration process to guarantee enough variation among the involved classifiers. Evaluation shows that semi-supervised method can successfully make use of the unlabeled data and that dynamic subspace generation significantly outperforms traditional static</w:t>
+      </w:r>
+      <w:r>
+        <w:rPr>
+          <w:rFonts w:ascii="Times New Roman" w:hAnsi="Times New Roman" w:cs="Times New Roman"/>
+          <w:sz w:val="24"/>
+          <w:szCs w:val="24"/>
+        </w:rPr>
+        <w:t xml:space="preserve"> subspace generation [</w:t>
+      </w:r>
+      <w:proofErr w:type="spellStart"/>
+      <w:r>
+        <w:rPr>
+          <w:rFonts w:ascii="Times New Roman" w:hAnsi="Times New Roman" w:cs="Times New Roman"/>
+          <w:sz w:val="24"/>
+          <w:szCs w:val="24"/>
+        </w:rPr>
+        <w:t>Balcan</w:t>
+      </w:r>
+      <w:proofErr w:type="spellEnd"/>
+      <w:r>
+        <w:rPr>
+          <w:rFonts w:ascii="Times New Roman" w:hAnsi="Times New Roman" w:cs="Times New Roman"/>
+          <w:sz w:val="24"/>
+          <w:szCs w:val="24"/>
+        </w:rPr>
+        <w:t xml:space="preserve"> and Blum</w:t>
+      </w:r>
+      <w:r>
+        <w:rPr>
+          <w:rFonts w:ascii="Times New Roman" w:hAnsi="Times New Roman" w:cs="Times New Roman"/>
+          <w:sz w:val="24"/>
+          <w:szCs w:val="24"/>
+        </w:rPr>
+        <w:t xml:space="preserve">, </w:t>
+      </w:r>
+      <w:proofErr w:type="spellStart"/>
+      <w:r>
+        <w:rPr>
+          <w:rFonts w:ascii="Times New Roman" w:hAnsi="Times New Roman" w:cs="Times New Roman"/>
+          <w:sz w:val="24"/>
+          <w:szCs w:val="24"/>
+        </w:rPr>
+        <w:t>n.d.</w:t>
+      </w:r>
+      <w:proofErr w:type="spellEnd"/>
+      <w:r>
+        <w:rPr>
+          <w:rFonts w:ascii="Times New Roman" w:hAnsi="Times New Roman" w:cs="Times New Roman"/>
+          <w:sz w:val="24"/>
+          <w:szCs w:val="24"/>
+        </w:rPr>
+        <w:t>].</w:t>
+      </w:r>
+    </w:p>
+    <w:p>
+      <w:pPr>
+        <w:spacing w:line="480" w:lineRule="auto"/>
+        <w:rPr>
+          <w:rFonts w:ascii="Times New Roman" w:hAnsi="Times New Roman" w:cs="Times New Roman"/>
+          <w:b/>
+          <w:sz w:val="24"/>
+          <w:szCs w:val="24"/>
+        </w:rPr>
+      </w:pPr>
+      <w:r>
+        <w:rPr>
+          <w:rFonts w:ascii="Times New Roman" w:hAnsi="Times New Roman" w:cs="Times New Roman"/>
+          <w:b/>
+          <w:sz w:val="24"/>
+          <w:szCs w:val="24"/>
+        </w:rPr>
+        <w:t>2.3 Synthesis of the Study</w:t>
+      </w:r>
+    </w:p>
+    <w:p>
+      <w:pPr>
+        <w:spacing w:line="480" w:lineRule="auto"/>
+        <w:rPr>
+          <w:rFonts w:ascii="Times New Roman" w:hAnsi="Times New Roman" w:cs="Times New Roman"/>
+          <w:sz w:val="24"/>
+          <w:szCs w:val="24"/>
+        </w:rPr>
+      </w:pPr>
+      <w:r>
+        <w:rPr>
+          <w:rFonts w:ascii="Times New Roman" w:hAnsi="Times New Roman" w:cs="Times New Roman"/>
+          <w:b/>
+          <w:sz w:val="24"/>
+          <w:szCs w:val="24"/>
+        </w:rPr>
+        <w:tab/>
+      </w:r>
+      <w:r>
+        <w:rPr>
+          <w:rFonts w:ascii="Times New Roman" w:hAnsi="Times New Roman" w:cs="Times New Roman"/>
+          <w:sz w:val="24"/>
+          <w:szCs w:val="24"/>
+        </w:rPr>
+        <w:t xml:space="preserve">Word Filtering is one of the most commonly used techniques in the recognition of the inappropriate expressions. Most of this is implemented via a word list and some regular </w:t>
       </w:r>
       <w:r>
         <w:rPr>
@@ -7829,106 +8114,7 @@
           <w:szCs w:val="24"/>
         </w:rPr>
         <w:lastRenderedPageBreak/>
-        <w:t>to generate multiple sets of balanced initial training data and then propose a novel semi-supervised learning method based on random subspace generation which dynamically generates various subspaces in the iteration process to guarantee enough variation among the involved classifiers. Evaluation shows that semi-supervised method can successfully make use of the unlabeled data and that dynamic subspace generation significantly outperforms traditional static</w:t>
-      </w:r>
-      <w:r>
-        <w:rPr>
-          <w:rFonts w:ascii="Times New Roman" w:hAnsi="Times New Roman" w:cs="Times New Roman"/>
-          <w:sz w:val="24"/>
-          <w:szCs w:val="24"/>
-        </w:rPr>
-        <w:t xml:space="preserve"> subspace generation [</w:t>
-      </w:r>
-      <w:proofErr w:type="spellStart"/>
-      <w:r>
-        <w:rPr>
-          <w:rFonts w:ascii="Times New Roman" w:hAnsi="Times New Roman" w:cs="Times New Roman"/>
-          <w:sz w:val="24"/>
-          <w:szCs w:val="24"/>
-        </w:rPr>
-        <w:t>Balcan</w:t>
-      </w:r>
-      <w:proofErr w:type="spellEnd"/>
-      <w:r>
-        <w:rPr>
-          <w:rFonts w:ascii="Times New Roman" w:hAnsi="Times New Roman" w:cs="Times New Roman"/>
-          <w:sz w:val="24"/>
-          <w:szCs w:val="24"/>
-        </w:rPr>
-        <w:t xml:space="preserve"> and Blum</w:t>
-      </w:r>
-      <w:r>
-        <w:rPr>
-          <w:rFonts w:ascii="Times New Roman" w:hAnsi="Times New Roman" w:cs="Times New Roman"/>
-          <w:sz w:val="24"/>
-          <w:szCs w:val="24"/>
-        </w:rPr>
-        <w:t xml:space="preserve">, </w:t>
-      </w:r>
-      <w:proofErr w:type="spellStart"/>
-      <w:r>
-        <w:rPr>
-          <w:rFonts w:ascii="Times New Roman" w:hAnsi="Times New Roman" w:cs="Times New Roman"/>
-          <w:sz w:val="24"/>
-          <w:szCs w:val="24"/>
-        </w:rPr>
-        <w:t>n.d.</w:t>
-      </w:r>
-      <w:proofErr w:type="spellEnd"/>
-      <w:r>
-        <w:rPr>
-          <w:rFonts w:ascii="Times New Roman" w:hAnsi="Times New Roman" w:cs="Times New Roman"/>
-          <w:sz w:val="24"/>
-          <w:szCs w:val="24"/>
-        </w:rPr>
-        <w:t>].</w:t>
-      </w:r>
-    </w:p>
-    <w:p>
-      <w:pPr>
-        <w:spacing w:line="480" w:lineRule="auto"/>
-        <w:rPr>
-          <w:rFonts w:ascii="Times New Roman" w:hAnsi="Times New Roman" w:cs="Times New Roman"/>
-          <w:b/>
-          <w:sz w:val="24"/>
-          <w:szCs w:val="24"/>
-        </w:rPr>
-      </w:pPr>
-      <w:r>
-        <w:rPr>
-          <w:rFonts w:ascii="Times New Roman" w:hAnsi="Times New Roman" w:cs="Times New Roman"/>
-          <w:b/>
-          <w:sz w:val="24"/>
-          <w:szCs w:val="24"/>
-        </w:rPr>
-        <w:t>2.3 Synthesis of the Study</w:t>
-      </w:r>
-    </w:p>
-    <w:p>
-      <w:pPr>
-        <w:spacing w:line="480" w:lineRule="auto"/>
-        <w:rPr>
-          <w:rFonts w:ascii="Times New Roman" w:hAnsi="Times New Roman" w:cs="Times New Roman"/>
-          <w:sz w:val="24"/>
-          <w:szCs w:val="24"/>
-        </w:rPr>
-      </w:pPr>
-      <w:r>
-        <w:rPr>
-          <w:rFonts w:ascii="Times New Roman" w:hAnsi="Times New Roman" w:cs="Times New Roman"/>
-          <w:b/>
-          <w:sz w:val="24"/>
-          <w:szCs w:val="24"/>
-        </w:rPr>
-        <w:tab/>
-      </w:r>
-      <w:r>
-        <w:rPr>
-          <w:rFonts w:ascii="Times New Roman" w:hAnsi="Times New Roman" w:cs="Times New Roman"/>
-          <w:sz w:val="24"/>
-          <w:szCs w:val="24"/>
-        </w:rPr>
-        <w:t>Word Filtering is one of the most commonly used techniques in the recognition of the inappropriate expressions. Most of this is implemented via a word list and some regular expressions. It is not effective in grasping the context of inappropriateness in the expression causing more expressions to be falsely recognized.</w:t>
+        <w:t>expressions. It is not effective in grasping the context of inappropriateness in the expression causing more expressions to be falsely recognized.</w:t>
       </w:r>
     </w:p>
     <w:p>
@@ -8044,17 +8230,7 @@
           <w:sz w:val="24"/>
           <w:szCs w:val="24"/>
         </w:rPr>
-        <w:t xml:space="preserve"> </w:t>
-      </w:r>
-      <w:bookmarkStart w:id="0" w:name="_GoBack"/>
-      <w:bookmarkEnd w:id="0"/>
-      <w:r>
-        <w:rPr>
-          <w:rFonts w:ascii="Times New Roman" w:hAnsi="Times New Roman" w:cs="Times New Roman"/>
-          <w:sz w:val="24"/>
-          <w:szCs w:val="24"/>
-        </w:rPr>
-        <w:t>for the features of inappropriate expressions to further model the inappropriate language, in which it contains inappropriate expressions, thus coming up with a bootstrapping methodology.</w:t>
+        <w:t xml:space="preserve"> for the features of inappropriate expressions to further model the inappropriate language, in which it contains inappropriate expressions, thus coming up with a bootstrapping methodology.</w:t>
       </w:r>
     </w:p>
     <w:p>
@@ -8076,7 +8252,6 @@
           <w:sz w:val="24"/>
           <w:szCs w:val="24"/>
         </w:rPr>
-        <w:lastRenderedPageBreak/>
         <w:t>CHAPTER 3:</w:t>
       </w:r>
       <w:r>
@@ -8159,6 +8334,7 @@
           <w:sz w:val="24"/>
           <w:szCs w:val="24"/>
         </w:rPr>
+        <w:lastRenderedPageBreak/>
         <w:t>3.2 Research Paradigm</w:t>
       </w:r>
     </w:p>
@@ -8251,15 +8427,24 @@
         <w:rPr>
           <w:rFonts w:ascii="Times New Roman" w:hAnsi="Times New Roman" w:cs="Times New Roman"/>
           <w:b/>
+          <w:sz w:val="24"/>
+          <w:szCs w:val="24"/>
+        </w:rPr>
+        <w:softHyphen/>
+      </w:r>
+      <w:r>
+        <w:rPr>
+          <w:rFonts w:ascii="Times New Roman" w:hAnsi="Times New Roman" w:cs="Times New Roman"/>
+          <w:b/>
           <w:noProof/>
           <w:sz w:val="24"/>
           <w:szCs w:val="24"/>
         </w:rPr>
         <w:drawing>
-          <wp:inline distT="0" distB="0" distL="0" distR="0" wp14:anchorId="0FFD20A2" wp14:editId="7CD9B36D">
-            <wp:extent cx="5657850" cy="3219450"/>
+          <wp:inline distT="0" distB="0" distL="0" distR="0">
+            <wp:extent cx="5715000" cy="4991100"/>
             <wp:effectExtent l="0" t="0" r="0" b="0"/>
-            <wp:docPr id="2" name="Picture 2"/>
+            <wp:docPr id="4" name="Picture 4"/>
             <wp:cNvGraphicFramePr>
               <a:graphicFrameLocks xmlns:a="http://schemas.openxmlformats.org/drawingml/2006/main" noChangeAspect="1"/>
             </wp:cNvGraphicFramePr>
@@ -8267,7 +8452,7 @@
               <a:graphicData uri="http://schemas.openxmlformats.org/drawingml/2006/picture">
                 <pic:pic xmlns:pic="http://schemas.openxmlformats.org/drawingml/2006/picture">
                   <pic:nvPicPr>
-                    <pic:cNvPr id="0" name="initialArchi.png"/>
+                    <pic:cNvPr id="4" name="initialArchi.png"/>
                     <pic:cNvPicPr/>
                   </pic:nvPicPr>
                   <pic:blipFill>
@@ -8285,7 +8470,7 @@
                   <pic:spPr>
                     <a:xfrm>
                       <a:off x="0" y="0"/>
-                      <a:ext cx="5667575" cy="3224984"/>
+                      <a:ext cx="5715000" cy="4991100"/>
                     </a:xfrm>
                     <a:prstGeom prst="rect">
                       <a:avLst/>
@@ -8297,15 +8482,6 @@
           </wp:inline>
         </w:drawing>
       </w:r>
-      <w:r>
-        <w:rPr>
-          <w:rFonts w:ascii="Times New Roman" w:hAnsi="Times New Roman" w:cs="Times New Roman"/>
-          <w:b/>
-          <w:sz w:val="24"/>
-          <w:szCs w:val="24"/>
-        </w:rPr>
-        <w:softHyphen/>
-      </w:r>
     </w:p>
     <w:p>
       <w:pPr>
@@ -8350,7 +8526,67 @@
           <w:sz w:val="24"/>
           <w:szCs w:val="24"/>
         </w:rPr>
-        <w:t>) and the polarity of the definition of the word, in which it will be extracted via WordNet wi</w:t>
+        <w:t xml:space="preserve">) and the polarity of the definition of the word, in which it will be extracted </w:t>
+      </w:r>
+      <w:r>
+        <w:rPr>
+          <w:rFonts w:ascii="Times New Roman" w:hAnsi="Times New Roman" w:cs="Times New Roman"/>
+          <w:sz w:val="24"/>
+          <w:szCs w:val="24"/>
+        </w:rPr>
+        <w:t>in two dictionaries (</w:t>
+      </w:r>
+      <w:r>
+        <w:rPr>
+          <w:rFonts w:ascii="Times New Roman" w:hAnsi="Times New Roman" w:cs="Times New Roman"/>
+          <w:sz w:val="24"/>
+          <w:szCs w:val="24"/>
+        </w:rPr>
+        <w:t xml:space="preserve">via </w:t>
+      </w:r>
+      <w:proofErr w:type="spellStart"/>
+      <w:r>
+        <w:rPr>
+          <w:rFonts w:ascii="Times New Roman" w:hAnsi="Times New Roman" w:cs="Times New Roman"/>
+          <w:sz w:val="24"/>
+          <w:szCs w:val="24"/>
+        </w:rPr>
+        <w:t>WordNet</w:t>
+      </w:r>
+      <w:proofErr w:type="spellEnd"/>
+      <w:r>
+        <w:rPr>
+          <w:rFonts w:ascii="Times New Roman" w:hAnsi="Times New Roman" w:cs="Times New Roman"/>
+          <w:sz w:val="24"/>
+          <w:szCs w:val="24"/>
+        </w:rPr>
+        <w:t xml:space="preserve"> dictionary and Urban Dictionary website via </w:t>
+      </w:r>
+      <w:proofErr w:type="spellStart"/>
+      <w:r>
+        <w:rPr>
+          <w:rFonts w:ascii="Times New Roman" w:hAnsi="Times New Roman" w:cs="Times New Roman"/>
+          <w:sz w:val="24"/>
+          <w:szCs w:val="24"/>
+        </w:rPr>
+        <w:t>WebScraping</w:t>
+      </w:r>
+      <w:proofErr w:type="spellEnd"/>
+      <w:r>
+        <w:rPr>
+          <w:rFonts w:ascii="Times New Roman" w:hAnsi="Times New Roman" w:cs="Times New Roman"/>
+          <w:sz w:val="24"/>
+          <w:szCs w:val="24"/>
+        </w:rPr>
+        <w:t>)</w:t>
+      </w:r>
+      <w:r>
+        <w:rPr>
+          <w:rFonts w:ascii="Times New Roman" w:hAnsi="Times New Roman" w:cs="Times New Roman"/>
+          <w:sz w:val="24"/>
+          <w:szCs w:val="24"/>
+        </w:rPr>
+        <w:t xml:space="preserve"> wi</w:t>
       </w:r>
       <w:r>
         <w:rPr>
@@ -8366,7 +8602,16 @@
           <w:sz w:val="24"/>
           <w:szCs w:val="24"/>
         </w:rPr>
-        <w:t xml:space="preserve">ayes model. The Inappropriate expression </w:t>
+        <w:t xml:space="preserve">ayes model. The </w:t>
+      </w:r>
+      <w:r>
+        <w:rPr>
+          <w:rFonts w:ascii="Times New Roman" w:hAnsi="Times New Roman" w:cs="Times New Roman"/>
+          <w:sz w:val="24"/>
+          <w:szCs w:val="24"/>
+        </w:rPr>
+        <w:lastRenderedPageBreak/>
+        <w:t xml:space="preserve">Inappropriate expression </w:t>
       </w:r>
       <w:r>
         <w:rPr>
@@ -8382,7 +8627,23 @@
           <w:sz w:val="24"/>
           <w:szCs w:val="24"/>
         </w:rPr>
-        <w:t xml:space="preserve"> will be done by extracting the features in the definition th</w:t>
+        <w:t xml:space="preserve"> will be done by extracting the </w:t>
+      </w:r>
+      <w:r>
+        <w:rPr>
+          <w:rFonts w:ascii="Times New Roman" w:hAnsi="Times New Roman" w:cs="Times New Roman"/>
+          <w:sz w:val="24"/>
+          <w:szCs w:val="24"/>
+        </w:rPr>
+        <w:t>feature</w:t>
+      </w:r>
+      <w:r>
+        <w:rPr>
+          <w:rFonts w:ascii="Times New Roman" w:hAnsi="Times New Roman" w:cs="Times New Roman"/>
+          <w:sz w:val="24"/>
+          <w:szCs w:val="24"/>
+        </w:rPr>
+        <w:t xml:space="preserve"> in the definition th</w:t>
       </w:r>
       <w:r>
         <w:rPr>
@@ -8445,6 +8706,46 @@
           <w:szCs w:val="24"/>
         </w:rPr>
         <w:t xml:space="preserve"> to be resampled.</w:t>
+      </w:r>
+      <w:r>
+        <w:rPr>
+          <w:rFonts w:ascii="Times New Roman" w:hAnsi="Times New Roman" w:cs="Times New Roman"/>
+          <w:sz w:val="24"/>
+          <w:szCs w:val="24"/>
+        </w:rPr>
+        <w:t xml:space="preserve"> After the Learning phase, the Learner Module offsets a threshold between</w:t>
+      </w:r>
+      <w:r>
+        <w:rPr>
+          <w:rFonts w:ascii="Times New Roman" w:hAnsi="Times New Roman" w:cs="Times New Roman"/>
+          <w:sz w:val="24"/>
+          <w:szCs w:val="24"/>
+        </w:rPr>
+        <w:t xml:space="preserve"> on the</w:t>
+      </w:r>
+      <w:r>
+        <w:rPr>
+          <w:rFonts w:ascii="Times New Roman" w:hAnsi="Times New Roman" w:cs="Times New Roman"/>
+          <w:sz w:val="24"/>
+          <w:szCs w:val="24"/>
+        </w:rPr>
+        <w:t xml:space="preserve"> First Order Moment value (Mean) and the global minima of the feature set</w:t>
+      </w:r>
+      <w:r>
+        <w:rPr>
+          <w:rFonts w:ascii="Times New Roman" w:hAnsi="Times New Roman" w:cs="Times New Roman"/>
+          <w:sz w:val="24"/>
+          <w:szCs w:val="24"/>
+        </w:rPr>
+        <w:t xml:space="preserve"> as a computational borderline for inappropriate expressions</w:t>
+      </w:r>
+      <w:r>
+        <w:rPr>
+          <w:rFonts w:ascii="Times New Roman" w:hAnsi="Times New Roman" w:cs="Times New Roman"/>
+          <w:sz w:val="24"/>
+          <w:szCs w:val="24"/>
+        </w:rPr>
+        <w:t>.</w:t>
       </w:r>
     </w:p>
     <w:p>
@@ -8463,9 +8764,40 @@
           <w:sz w:val="24"/>
           <w:szCs w:val="24"/>
         </w:rPr>
-        <w:lastRenderedPageBreak/>
         <w:tab/>
-        <w:t>In the Analyzer Module, There will be an input of a document. A document will undergo preprocessing. The preprocessing phase consists of sentence splitting, tokenization, and Part-of-Speech Tagging. After undergoing preprocessing,</w:t>
+        <w:t>In the Analyzer Module, There will be an input of a document. A document will undergo preprocessing. The preprocessing phas</w:t>
+      </w:r>
+      <w:r>
+        <w:rPr>
+          <w:rFonts w:ascii="Times New Roman" w:hAnsi="Times New Roman" w:cs="Times New Roman"/>
+          <w:sz w:val="24"/>
+          <w:szCs w:val="24"/>
+        </w:rPr>
+        <w:t>e consists of tokenization,</w:t>
+      </w:r>
+      <w:r>
+        <w:rPr>
+          <w:rFonts w:ascii="Times New Roman" w:hAnsi="Times New Roman" w:cs="Times New Roman"/>
+          <w:sz w:val="24"/>
+          <w:szCs w:val="24"/>
+        </w:rPr>
+        <w:t xml:space="preserve"> Part-of-Speech Tagging</w:t>
+      </w:r>
+      <w:r>
+        <w:rPr>
+          <w:rFonts w:ascii="Times New Roman" w:hAnsi="Times New Roman" w:cs="Times New Roman"/>
+          <w:sz w:val="24"/>
+          <w:szCs w:val="24"/>
+        </w:rPr>
+        <w:t>, and Stemming (for the extraction of base form)</w:t>
+      </w:r>
+      <w:r>
+        <w:rPr>
+          <w:rFonts w:ascii="Times New Roman" w:hAnsi="Times New Roman" w:cs="Times New Roman"/>
+          <w:sz w:val="24"/>
+          <w:szCs w:val="24"/>
+        </w:rPr>
+        <w:t>. After undergoing preprocessing,</w:t>
       </w:r>
       <w:r>
         <w:rPr>
@@ -8521,15 +8853,15 @@
           <w:sz w:val="24"/>
           <w:szCs w:val="24"/>
         </w:rPr>
-        <w:t xml:space="preserve"> and its relations to the other existing words in the same sentence.</w:t>
-      </w:r>
-      <w:r>
-        <w:rPr>
-          <w:rFonts w:ascii="Times New Roman" w:hAnsi="Times New Roman" w:cs="Times New Roman"/>
-          <w:sz w:val="24"/>
-          <w:szCs w:val="24"/>
-        </w:rPr>
-        <w:t xml:space="preserve"> If the analyzer determines the sentence has an inappropriate sense, then, the sentence will be scored by a polarity analyzer, which is based on naïve </w:t>
+        <w:t xml:space="preserve"> and its relations to the oth</w:t>
+      </w:r>
+      <w:r>
+        <w:rPr>
+          <w:rFonts w:ascii="Times New Roman" w:hAnsi="Times New Roman" w:cs="Times New Roman"/>
+          <w:sz w:val="24"/>
+          <w:szCs w:val="24"/>
+        </w:rPr>
+        <w:t xml:space="preserve">er existing words in the same document via </w:t>
       </w:r>
       <w:proofErr w:type="spellStart"/>
       <w:r>
@@ -8538,6 +8870,40 @@
           <w:sz w:val="24"/>
           <w:szCs w:val="24"/>
         </w:rPr>
+        <w:t>hypernymy</w:t>
+      </w:r>
+      <w:proofErr w:type="spellEnd"/>
+      <w:r>
+        <w:rPr>
+          <w:rFonts w:ascii="Times New Roman" w:hAnsi="Times New Roman" w:cs="Times New Roman"/>
+          <w:sz w:val="24"/>
+          <w:szCs w:val="24"/>
+        </w:rPr>
+        <w:t>.</w:t>
+      </w:r>
+      <w:r>
+        <w:rPr>
+          <w:rFonts w:ascii="Times New Roman" w:hAnsi="Times New Roman" w:cs="Times New Roman"/>
+          <w:sz w:val="24"/>
+          <w:szCs w:val="24"/>
+        </w:rPr>
+        <w:t xml:space="preserve"> If the analyzer determines the sentence has an inappropriate sense, then, the sentence will be scored by a polarity ana</w:t>
+      </w:r>
+      <w:r>
+        <w:rPr>
+          <w:rFonts w:ascii="Times New Roman" w:hAnsi="Times New Roman" w:cs="Times New Roman"/>
+          <w:sz w:val="24"/>
+          <w:szCs w:val="24"/>
+        </w:rPr>
+        <w:t xml:space="preserve">lyzer, which is based on naïve </w:t>
+      </w:r>
+      <w:proofErr w:type="spellStart"/>
+      <w:r>
+        <w:rPr>
+          <w:rFonts w:ascii="Times New Roman" w:hAnsi="Times New Roman" w:cs="Times New Roman"/>
+          <w:sz w:val="24"/>
+          <w:szCs w:val="24"/>
+        </w:rPr>
         <w:t>bayes</w:t>
       </w:r>
       <w:proofErr w:type="spellEnd"/>
@@ -8555,23 +8921,15 @@
           <w:sz w:val="24"/>
           <w:szCs w:val="24"/>
         </w:rPr>
-        <w:t xml:space="preserve">The results will determine the inappropriateness of the sentence. If the </w:t>
-      </w:r>
-      <w:r>
-        <w:rPr>
-          <w:rFonts w:ascii="Times New Roman" w:hAnsi="Times New Roman" w:cs="Times New Roman"/>
-          <w:sz w:val="24"/>
-          <w:szCs w:val="24"/>
-        </w:rPr>
-        <w:t>sentence</w:t>
-      </w:r>
-      <w:r>
-        <w:rPr>
-          <w:rFonts w:ascii="Times New Roman" w:hAnsi="Times New Roman" w:cs="Times New Roman"/>
-          <w:sz w:val="24"/>
-          <w:szCs w:val="24"/>
-        </w:rPr>
-        <w:t xml:space="preserve"> is determined as inappropriate,   the analyzer will list down the candidate inappropriate expressions inside it.</w:t>
+        <w:t>The results will determine the i</w:t>
+      </w:r>
+      <w:r>
+        <w:rPr>
+          <w:rFonts w:ascii="Times New Roman" w:hAnsi="Times New Roman" w:cs="Times New Roman"/>
+          <w:sz w:val="24"/>
+          <w:szCs w:val="24"/>
+        </w:rPr>
+        <w:t>nappropriateness of an expression/word.</w:t>
       </w:r>
     </w:p>
     <w:p>
@@ -8594,6 +8952,7 @@
           <w:sz w:val="24"/>
           <w:szCs w:val="24"/>
         </w:rPr>
+        <w:lastRenderedPageBreak/>
         <w:t>3.4</w:t>
       </w:r>
       <w:r>
@@ -8748,7 +9107,6 @@
           <w:sz w:val="24"/>
           <w:szCs w:val="24"/>
         </w:rPr>
-        <w:lastRenderedPageBreak/>
         <w:t>3.5 Description of Subjects</w:t>
       </w:r>
     </w:p>
@@ -9091,7 +9449,16 @@
           <w:sz w:val="24"/>
           <w:szCs w:val="24"/>
         </w:rPr>
-        <w:t xml:space="preserve">This tools will serves as the dictionary and will be use in the pre-processing phase of the system. </w:t>
+        <w:t xml:space="preserve">This tools will serves as the dictionary </w:t>
+      </w:r>
+      <w:r>
+        <w:rPr>
+          <w:rFonts w:ascii="Times New Roman" w:hAnsi="Times New Roman" w:cs="Times New Roman"/>
+          <w:sz w:val="24"/>
+          <w:szCs w:val="24"/>
+        </w:rPr>
+        <w:lastRenderedPageBreak/>
+        <w:t xml:space="preserve">and will be use in the pre-processing phase of the system. </w:t>
       </w:r>
       <w:r>
         <w:rPr>
@@ -9283,7 +9650,6 @@
           <w:sz w:val="24"/>
           <w:szCs w:val="24"/>
         </w:rPr>
-        <w:lastRenderedPageBreak/>
         <w:t>There are two</w:t>
       </w:r>
       <w:r>
@@ -9525,6 +9891,7 @@
           <w:sz w:val="24"/>
           <w:szCs w:val="24"/>
         </w:rPr>
+        <w:lastRenderedPageBreak/>
         <w:t>The performance of the recognition will be</w:t>
       </w:r>
       <w:r>
@@ -9692,7 +10059,39 @@
           <w:sz w:val="24"/>
           <w:szCs w:val="24"/>
         </w:rPr>
-        <w:t>TN (True Negative) – both the expert and the system indicated</w:t>
+        <w:t>TN (</w:t>
+      </w:r>
+      <w:r>
+        <w:rPr>
+          <w:rFonts w:ascii="Times New Roman" w:hAnsi="Times New Roman" w:cs="Times New Roman"/>
+          <w:sz w:val="24"/>
+          <w:szCs w:val="24"/>
+        </w:rPr>
+        <w:t xml:space="preserve">True Negative) – </w:t>
+      </w:r>
+      <w:r>
+        <w:rPr>
+          <w:rFonts w:ascii="Times New Roman" w:hAnsi="Times New Roman" w:cs="Times New Roman"/>
+          <w:sz w:val="24"/>
+          <w:szCs w:val="24"/>
+        </w:rPr>
+        <w:t xml:space="preserve">the system </w:t>
+      </w:r>
+      <w:r>
+        <w:rPr>
+          <w:rFonts w:ascii="Times New Roman" w:hAnsi="Times New Roman" w:cs="Times New Roman"/>
+          <w:sz w:val="24"/>
+          <w:szCs w:val="24"/>
+        </w:rPr>
+        <w:t xml:space="preserve">correctly </w:t>
+      </w:r>
+      <w:r>
+        <w:rPr>
+          <w:rFonts w:ascii="Times New Roman" w:hAnsi="Times New Roman" w:cs="Times New Roman"/>
+          <w:sz w:val="24"/>
+          <w:szCs w:val="24"/>
+        </w:rPr>
+        <w:t>indicated</w:t>
       </w:r>
       <w:r>
         <w:rPr>
@@ -9721,7 +10120,6 @@
           <w:sz w:val="24"/>
           <w:szCs w:val="24"/>
         </w:rPr>
-        <w:lastRenderedPageBreak/>
         <w:t>FP (False Positive) – System d</w:t>
       </w:r>
       <w:r>
@@ -9738,7 +10136,15 @@
           <w:sz w:val="24"/>
           <w:szCs w:val="24"/>
         </w:rPr>
-        <w:t xml:space="preserve"> present, the expert indicated it’s not</w:t>
+        <w:t xml:space="preserve"> presen</w:t>
+      </w:r>
+      <w:r>
+        <w:rPr>
+          <w:rFonts w:ascii="Times New Roman" w:hAnsi="Times New Roman" w:cs="Times New Roman"/>
+          <w:sz w:val="24"/>
+          <w:szCs w:val="24"/>
+        </w:rPr>
+        <w:t>t, the expected output is Appropriate</w:t>
       </w:r>
     </w:p>
     <w:p>
@@ -9947,6 +10353,7 @@
               <w:sz w:val="24"/>
               <w:szCs w:val="24"/>
             </w:rPr>
+            <w:lastRenderedPageBreak/>
             <m:t>F=</m:t>
           </m:r>
           <m:f>
@@ -10021,15 +10428,15 @@
           <w:sz w:val="24"/>
           <w:szCs w:val="24"/>
         </w:rPr>
-        <w:t>TP (True Positive) = expert and system bot</w:t>
-      </w:r>
-      <w:r>
-        <w:rPr>
-          <w:rFonts w:ascii="Times New Roman" w:hAnsi="Times New Roman" w:cs="Times New Roman"/>
-          <w:sz w:val="24"/>
-          <w:szCs w:val="24"/>
-        </w:rPr>
-        <w:t>h determined the input is Inappropriate</w:t>
+        <w:t>TP (True Positive) = System correctly</w:t>
+      </w:r>
+      <w:r>
+        <w:rPr>
+          <w:rFonts w:ascii="Times New Roman" w:hAnsi="Times New Roman" w:cs="Times New Roman"/>
+          <w:sz w:val="24"/>
+          <w:szCs w:val="24"/>
+        </w:rPr>
+        <w:t xml:space="preserve"> determined the input is Inappropriate</w:t>
       </w:r>
     </w:p>
     <w:p>
@@ -10066,7 +10473,15 @@
           <w:sz w:val="24"/>
           <w:szCs w:val="24"/>
         </w:rPr>
-        <w:t xml:space="preserve"> present, the expert indicated it’s not</w:t>
+        <w:t xml:space="preserve"> present, the expected output i</w:t>
+      </w:r>
+      <w:r>
+        <w:rPr>
+          <w:rFonts w:ascii="Times New Roman" w:hAnsi="Times New Roman" w:cs="Times New Roman"/>
+          <w:sz w:val="24"/>
+          <w:szCs w:val="24"/>
+        </w:rPr>
+        <w:t>s not</w:t>
       </w:r>
     </w:p>
     <w:p>
@@ -10087,15 +10502,47 @@
           <w:sz w:val="24"/>
           <w:szCs w:val="24"/>
         </w:rPr>
-        <w:t xml:space="preserve">FN (False Negative) – system indicated that the input is not offensive, the </w:t>
-      </w:r>
-      <w:r>
-        <w:rPr>
-          <w:rFonts w:ascii="Times New Roman" w:hAnsi="Times New Roman" w:cs="Times New Roman"/>
-          <w:sz w:val="24"/>
-          <w:szCs w:val="24"/>
-        </w:rPr>
-        <w:t>expert indicated it is Appropriate</w:t>
+        <w:t>FN (False Negative) – S</w:t>
+      </w:r>
+      <w:r>
+        <w:rPr>
+          <w:rFonts w:ascii="Times New Roman" w:hAnsi="Times New Roman" w:cs="Times New Roman"/>
+          <w:sz w:val="24"/>
+          <w:szCs w:val="24"/>
+        </w:rPr>
+        <w:t>ystem indicated</w:t>
+      </w:r>
+      <w:r>
+        <w:rPr>
+          <w:rFonts w:ascii="Times New Roman" w:hAnsi="Times New Roman" w:cs="Times New Roman"/>
+          <w:sz w:val="24"/>
+          <w:szCs w:val="24"/>
+        </w:rPr>
+        <w:t xml:space="preserve"> that the input is Appropriate</w:t>
+      </w:r>
+      <w:r>
+        <w:rPr>
+          <w:rFonts w:ascii="Times New Roman" w:hAnsi="Times New Roman" w:cs="Times New Roman"/>
+          <w:sz w:val="24"/>
+          <w:szCs w:val="24"/>
+        </w:rPr>
+        <w:t xml:space="preserve">, the </w:t>
+      </w:r>
+      <w:r>
+        <w:rPr>
+          <w:rFonts w:ascii="Times New Roman" w:hAnsi="Times New Roman" w:cs="Times New Roman"/>
+          <w:sz w:val="24"/>
+          <w:szCs w:val="24"/>
+        </w:rPr>
+        <w:t>ex</w:t>
+      </w:r>
+      <w:r>
+        <w:rPr>
+          <w:rFonts w:ascii="Times New Roman" w:hAnsi="Times New Roman" w:cs="Times New Roman"/>
+          <w:sz w:val="24"/>
+          <w:szCs w:val="24"/>
+        </w:rPr>
+        <w:t>pected output is it is inappropriate</w:t>
       </w:r>
     </w:p>
     <w:p>
@@ -10113,7 +10560,6 @@
           <w:sz w:val="24"/>
           <w:szCs w:val="24"/>
         </w:rPr>
-        <w:lastRenderedPageBreak/>
         <w:softHyphen/>
       </w:r>
       <w:r>
@@ -10782,6 +11228,7 @@
               <w:sz w:val="24"/>
               <w:szCs w:val="24"/>
             </w:rPr>
+            <w:lastRenderedPageBreak/>
             <w:t>Bowyer, K., Chawla, N., Hall, L. and Kegelmeyer, W. SMOTE: Synthetic Minority</w:t>
           </w:r>
           <w:r>
@@ -10993,7 +11440,6 @@
               <w:sz w:val="24"/>
               <w:szCs w:val="24"/>
             </w:rPr>
-            <w:lastRenderedPageBreak/>
             <w:t>Chen, Y., Xu, H., Zhou, Y. and Sencun, Z. Detecting Offensive Language in Social</w:t>
           </w:r>
           <w:r>
@@ -11532,6 +11978,7 @@
               <w:szCs w:val="24"/>
               <w:shd w:val="clear" w:color="auto" w:fill="FFFFFF"/>
             </w:rPr>
+            <w:lastRenderedPageBreak/>
             <w:t>Jordanstown</w:t>
           </w:r>
           <w:proofErr w:type="spellEnd"/>
@@ -11720,7 +12167,6 @@
               <w:sz w:val="24"/>
               <w:szCs w:val="24"/>
             </w:rPr>
-            <w:lastRenderedPageBreak/>
             <w:t xml:space="preserve">Fan, B., Hong, J., Rose, C., Wang, L. and Xiang, G. Detecting Offensive Tweets via Topical Feature Discovery over a Large Scale Twitter Corpus. </w:t>
           </w:r>
           <w:r>
@@ -12102,6 +12548,7 @@
               <w:sz w:val="24"/>
               <w:szCs w:val="24"/>
             </w:rPr>
+            <w:lastRenderedPageBreak/>
             <w:t xml:space="preserve">Jay, T. </w:t>
           </w:r>
           <w:r>
@@ -12326,7 +12773,6 @@
               <w:sz w:val="24"/>
               <w:szCs w:val="24"/>
             </w:rPr>
-            <w:lastRenderedPageBreak/>
             <w:t xml:space="preserve">Machine Learning Techniques. </w:t>
           </w:r>
           <w:r>
@@ -12887,6 +13333,7 @@
               <w:sz w:val="24"/>
               <w:szCs w:val="24"/>
             </w:rPr>
+            <w:lastRenderedPageBreak/>
             <w:t xml:space="preserve">Semi-supervised Learning. Retrieved September 18, 2015 from </w:t>
           </w:r>
           <w:r>
@@ -13105,7 +13552,6 @@
               <w:sz w:val="24"/>
               <w:szCs w:val="24"/>
             </w:rPr>
-            <w:lastRenderedPageBreak/>
             <w:t xml:space="preserve">Wan, X. Co-taining for Cross-Lingual Sentiment Classification. </w:t>
           </w:r>
           <w:r>
@@ -13651,7 +14097,6 @@
           <w:sz w:val="24"/>
           <w:szCs w:val="24"/>
         </w:rPr>
-        <w:lastRenderedPageBreak/>
         <w:t>APPENDIX A: EXPERIMENT PAPER</w:t>
       </w:r>
     </w:p>
@@ -14627,7 +15072,6 @@
               <w:spacing w:line="480" w:lineRule="auto"/>
             </w:pPr>
             <w:r>
-              <w:lastRenderedPageBreak/>
               <w:t>3</w:t>
             </w:r>
           </w:p>
@@ -15302,6 +15746,7 @@
           <w:sz w:val="24"/>
           <w:szCs w:val="24"/>
         </w:rPr>
+        <w:lastRenderedPageBreak/>
         <w:drawing>
           <wp:inline distT="0" distB="0" distL="0" distR="0" wp14:anchorId="04F9F06D" wp14:editId="03892DEA">
             <wp:extent cx="5715000" cy="2336165"/>
@@ -15501,7 +15946,7 @@
               <w:sz w:val="24"/>
               <w:szCs w:val="24"/>
             </w:rPr>
-            <w:t>37</w:t>
+            <w:t>7</w:t>
           </w:r>
           <w:r>
             <w:rPr>
@@ -18325,7 +18770,7 @@
 </file>
 
 <file path=customXml/itemProps1.xml><?xml version="1.0" encoding="utf-8"?>
-<ds:datastoreItem xmlns:ds="http://schemas.openxmlformats.org/officeDocument/2006/customXml" ds:itemID="{B9F0037F-8D4B-42D4-A5FA-E89789410BA6}">
+<ds:datastoreItem xmlns:ds="http://schemas.openxmlformats.org/officeDocument/2006/customXml" ds:itemID="{1980DDC6-AA6B-4F62-ABB2-8CAE4F4D1C91}">
   <ds:schemaRefs>
     <ds:schemaRef ds:uri="http://schemas.openxmlformats.org/officeDocument/2006/bibliography"/>
   </ds:schemaRefs>

</xml_diff>

<commit_message>
to be cont tomorrow
</commit_message>
<xml_diff>
--- a/docs/FORChapter1to3Final.docx
+++ b/docs/FORChapter1to3Final.docx
@@ -1872,6 +1872,14 @@
         </w:rPr>
         <w:t xml:space="preserve"> with the use of Python with the requests module and beautifulSoup.</w:t>
       </w:r>
+      <w:r>
+        <w:rPr>
+          <w:rFonts w:ascii="Times New Roman" w:hAnsi="Times New Roman" w:cs="Times New Roman"/>
+          <w:sz w:val="24"/>
+          <w:szCs w:val="24"/>
+        </w:rPr>
+        <w:t xml:space="preserve"> </w:t>
+      </w:r>
     </w:p>
     <w:p>
       <w:pPr>
@@ -1914,7 +1922,23 @@
           <w:sz w:val="24"/>
           <w:szCs w:val="24"/>
         </w:rPr>
-        <w:t xml:space="preserve">symbols </w:t>
+        <w:t>symbols</w:t>
+      </w:r>
+      <w:r>
+        <w:rPr>
+          <w:rFonts w:ascii="Times New Roman" w:hAnsi="Times New Roman" w:cs="Times New Roman"/>
+          <w:sz w:val="24"/>
+          <w:szCs w:val="24"/>
+        </w:rPr>
+        <w:t>, lexical distortions</w:t>
+      </w:r>
+      <w:r>
+        <w:rPr>
+          <w:rFonts w:ascii="Times New Roman" w:hAnsi="Times New Roman" w:cs="Times New Roman"/>
+          <w:sz w:val="24"/>
+          <w:szCs w:val="24"/>
+        </w:rPr>
+        <w:t xml:space="preserve"> </w:t>
       </w:r>
       <w:r>
         <w:rPr>
@@ -1939,6 +1963,14 @@
           <w:szCs w:val="24"/>
         </w:rPr>
         <w:t>.</w:t>
+      </w:r>
+      <w:r>
+        <w:rPr>
+          <w:rFonts w:ascii="Times New Roman" w:hAnsi="Times New Roman" w:cs="Times New Roman"/>
+          <w:sz w:val="24"/>
+          <w:szCs w:val="24"/>
+        </w:rPr>
+        <w:t xml:space="preserve"> </w:t>
       </w:r>
     </w:p>
     <w:p>
@@ -1957,6 +1989,45 @@
           <w:rFonts w:ascii="Times New Roman" w:hAnsi="Times New Roman" w:cs="Times New Roman"/>
           <w:sz w:val="24"/>
           <w:szCs w:val="24"/>
+          <w:shd w:val="clear" w:color="auto" w:fill="FEFEFE"/>
+        </w:rPr>
+        <w:t>The analysis will be based on the Phrase Level Orientation based on the Output of the N-Gram Language model which is a 2-5</w:t>
+      </w:r>
+      <w:r>
+        <w:rPr>
+          <w:rFonts w:ascii="Times New Roman" w:hAnsi="Times New Roman" w:cs="Times New Roman"/>
+          <w:sz w:val="24"/>
+          <w:szCs w:val="24"/>
+          <w:shd w:val="clear" w:color="auto" w:fill="FEFEFE"/>
+        </w:rPr>
+        <w:t xml:space="preserve"> </w:t>
+      </w:r>
+      <w:r>
+        <w:rPr>
+          <w:rFonts w:ascii="Times New Roman" w:hAnsi="Times New Roman" w:cs="Times New Roman"/>
+          <w:sz w:val="24"/>
+          <w:szCs w:val="24"/>
+          <w:shd w:val="clear" w:color="auto" w:fill="FEFEFE"/>
+        </w:rPr>
+        <w:t>Gram N-Gram Model.</w:t>
+      </w:r>
+    </w:p>
+    <w:p>
+      <w:pPr>
+        <w:spacing w:line="480" w:lineRule="auto"/>
+        <w:ind w:left="720" w:firstLine="720"/>
+        <w:jc w:val="both"/>
+        <w:rPr>
+          <w:rFonts w:ascii="Times New Roman" w:hAnsi="Times New Roman" w:cs="Times New Roman"/>
+          <w:sz w:val="24"/>
+          <w:szCs w:val="24"/>
+        </w:rPr>
+      </w:pPr>
+      <w:r>
+        <w:rPr>
+          <w:rFonts w:ascii="Times New Roman" w:hAnsi="Times New Roman" w:cs="Times New Roman"/>
+          <w:sz w:val="24"/>
+          <w:szCs w:val="24"/>
         </w:rPr>
         <w:t>The algorithms to be used is Bootstrapping for the machine learning, Naïve Bayes Text Classification for the analysis of th</w:t>
       </w:r>
@@ -2002,6 +2073,7 @@
           <w:b/>
           <w:color w:val="auto"/>
         </w:rPr>
+        <w:lastRenderedPageBreak/>
         <w:t>1.6</w:t>
       </w:r>
       <w:r>
@@ -2095,7 +2167,6 @@
           <w:szCs w:val="24"/>
           <w:shd w:val="clear" w:color="auto" w:fill="FFFFFF"/>
         </w:rPr>
-        <w:lastRenderedPageBreak/>
         <w:t>1.7</w:t>
       </w:r>
       <w:r>
@@ -2569,6 +2640,7 @@
           <w:sz w:val="24"/>
           <w:szCs w:val="24"/>
         </w:rPr>
+        <w:lastRenderedPageBreak/>
         <w:t>Natural Language Processing Researchers (NLP)</w:t>
       </w:r>
       <w:r>
@@ -2598,7 +2670,6 @@
           <w:sz w:val="24"/>
           <w:szCs w:val="24"/>
         </w:rPr>
-        <w:lastRenderedPageBreak/>
         <w:t>Future Researches</w:t>
       </w:r>
       <w:r>
@@ -2840,6 +2911,7 @@
           <w:sz w:val="24"/>
           <w:szCs w:val="24"/>
         </w:rPr>
+        <w:lastRenderedPageBreak/>
         <w:t xml:space="preserve">Part-of-Speech Tagger - </w:t>
       </w:r>
       <w:r>
@@ -2880,7 +2952,6 @@
           <w:szCs w:val="24"/>
           <w:shd w:val="clear" w:color="auto" w:fill="FFFFFF"/>
         </w:rPr>
-        <w:lastRenderedPageBreak/>
         <w:t xml:space="preserve">Named Entity Recognizer - </w:t>
       </w:r>
       <w:r>
@@ -3405,7 +3476,6 @@
           <w:sz w:val="24"/>
           <w:szCs w:val="24"/>
         </w:rPr>
-        <w:lastRenderedPageBreak/>
         <w:t>CHAPTER 2: REVIEW OF RELATED LITERATURE AND STUDIES</w:t>
       </w:r>
     </w:p>
@@ -3706,7 +3776,18 @@
           <w:szCs w:val="24"/>
           <w:shd w:val="clear" w:color="auto" w:fill="FFFFFF"/>
         </w:rPr>
-        <w:t>Taboo words can be used for a variety of reasons, including to achieve a specific reaction from others. Swearing injects a direct, succinct emotional component into the discussion, usually in order to express frustration, anger or surprise (up to two-thirds of our swearing is for just such expressions). These insulting swears can be name calling or wishing someone harm, so it’s no wonder they are often a defining feature of hate speech, verbal abuse, sexual harassment and obscene phone calls</w:t>
+        <w:t xml:space="preserve">Taboo words can be used for a variety of reasons, including to achieve a specific reaction from others. Swearing injects a direct, succinct emotional component into the discussion, usually in order to express frustration, anger or surprise (up to two-thirds of our swearing is for just such expressions). These insulting swears can be name calling or wishing someone harm, so it’s no wonder </w:t>
+      </w:r>
+      <w:r>
+        <w:rPr>
+          <w:rFonts w:ascii="Times New Roman" w:hAnsi="Times New Roman" w:cs="Times New Roman"/>
+          <w:color w:val="111111"/>
+          <w:sz w:val="24"/>
+          <w:szCs w:val="24"/>
+          <w:shd w:val="clear" w:color="auto" w:fill="FFFFFF"/>
+        </w:rPr>
+        <w:lastRenderedPageBreak/>
+        <w:t>they are often a defining feature of hate speech, verbal abuse, sexual harassment and obscene phone calls</w:t>
       </w:r>
       <w:r>
         <w:rPr>
@@ -3746,7 +3827,6 @@
           <w:sz w:val="24"/>
           <w:szCs w:val="24"/>
         </w:rPr>
-        <w:lastRenderedPageBreak/>
         <w:t>Cursing appears as soon as children hear curse words, as early</w:t>
       </w:r>
       <w:r>
@@ -3901,7 +3981,16 @@
           <w:sz w:val="24"/>
           <w:szCs w:val="24"/>
         </w:rPr>
-        <w:t>Language learning and cursing depend on one's social, emotional, and cognitive reasoning abilities. As children become more cognitive1y sophisticated, their emotional language, name calling, and sexual references shift to match their higher mental functioning. Many uses of curse words occur at an automatic or reflexive level in the form of respons</w:t>
+        <w:t xml:space="preserve">Language learning and cursing depend on one's social, emotional, and cognitive reasoning abilities. As children become more cognitive1y sophisticated, their emotional language, name calling, and sexual references shift to match their </w:t>
+      </w:r>
+      <w:r>
+        <w:rPr>
+          <w:rFonts w:ascii="Times New Roman" w:hAnsi="Times New Roman" w:cs="Times New Roman"/>
+          <w:sz w:val="24"/>
+          <w:szCs w:val="24"/>
+        </w:rPr>
+        <w:lastRenderedPageBreak/>
+        <w:t>higher mental functioning. Many uses of curse words occur at an automatic or reflexive level in the form of respons</w:t>
       </w:r>
       <w:r>
         <w:rPr>
@@ -3917,16 +4006,7 @@
           <w:sz w:val="24"/>
           <w:szCs w:val="24"/>
         </w:rPr>
-        <w:t xml:space="preserve"> the semantic and syntactic rules for cursing are acquired, allowing children to use curse words </w:t>
-      </w:r>
-      <w:r>
-        <w:rPr>
-          <w:rFonts w:ascii="Times New Roman" w:hAnsi="Times New Roman" w:cs="Times New Roman"/>
-          <w:sz w:val="24"/>
-          <w:szCs w:val="24"/>
-        </w:rPr>
-        <w:lastRenderedPageBreak/>
-        <w:t>appropriately in propo</w:t>
+        <w:t xml:space="preserve"> the semantic and syntactic rules for cursing are acquired, allowing children to use curse words appropriately in propo</w:t>
       </w:r>
       <w:r>
         <w:rPr>
@@ -4079,16 +4159,8 @@
           <w:sz w:val="24"/>
           <w:szCs w:val="24"/>
         </w:rPr>
-        <w:t xml:space="preserve">Children learn sexual terminology through interactions with peers and adults. Parents express their sexual values, fears, and anxieties to children when they inhibit or punish sexual references. Punishment and avoidance of sex terms teach the child that sexual words are powerful and that sexuality itself is powerful. Parents with high </w:t>
-      </w:r>
-      <w:r>
-        <w:rPr>
-          <w:rFonts w:ascii="Times New Roman" w:hAnsi="Times New Roman" w:cs="Times New Roman"/>
-          <w:sz w:val="24"/>
-          <w:szCs w:val="24"/>
-        </w:rPr>
         <w:lastRenderedPageBreak/>
-        <w:t>sexual anxiety are likely to transfer their anxiety to their children, who learn that both sex talk and sex are to be avoided. This learning takes place through the repression of sex talk itself through a course of negations and omissions. Through the acquisition of sexual terminology and the conditioned fears and pleasures regarding sexuality, the child develops a level of comfort with sexuality. This sexual identity will influence how a speaker uses words for sex acts, body parts, and gender</w:t>
+        <w:t>Children learn sexual terminology through interactions with peers and adults. Parents express their sexual values, fears, and anxieties to children when they inhibit or punish sexual references. Punishment and avoidance of sex terms teach the child that sexual words are powerful and that sexuality itself is powerful. Parents with high sexual anxiety are likely to transfer their anxiety to their children, who learn that both sex talk and sex are to be avoided. This learning takes place through the repression of sex talk itself through a course of negations and omissions. Through the acquisition of sexual terminology and the conditioned fears and pleasures regarding sexuality, the child develops a level of comfort with sexuality. This sexual identity will influence how a speaker uses words for sex acts, body parts, and gender</w:t>
       </w:r>
       <w:r>
         <w:rPr>
@@ -4217,7 +4289,16 @@
           <w:sz w:val="24"/>
           <w:szCs w:val="24"/>
         </w:rPr>
-        <w:t>., oral sex) that no acceptable term can be used in polite company. Euphemisms and circumlocutions are commonly used in order to talk about sex and taboo topics. In fact, married couples, cohabiting couples, and sexually active partners create personal idioms and idiosyncratic terminology to use in in</w:t>
+        <w:t xml:space="preserve">., oral sex) that no acceptable term can be used in polite company. Euphemisms and circumlocutions are commonly used in order to talk about sex and taboo topics. </w:t>
+      </w:r>
+      <w:r>
+        <w:rPr>
+          <w:rFonts w:ascii="Times New Roman" w:hAnsi="Times New Roman" w:cs="Times New Roman"/>
+          <w:sz w:val="24"/>
+          <w:szCs w:val="24"/>
+        </w:rPr>
+        <w:lastRenderedPageBreak/>
+        <w:t>In fact, married couples, cohabiting couples, and sexually active partners create personal idioms and idiosyncratic terminology to use in in</w:t>
       </w:r>
       <w:r>
         <w:rPr>
@@ -4249,16 +4330,7 @@
           <w:sz w:val="24"/>
           <w:szCs w:val="24"/>
         </w:rPr>
-        <w:t xml:space="preserve">sexual language is very important to speakers, revealing their personality traits, attitudes about sexuality, </w:t>
-      </w:r>
-      <w:r>
-        <w:rPr>
-          <w:rFonts w:ascii="Times New Roman" w:hAnsi="Times New Roman" w:cs="Times New Roman"/>
-          <w:sz w:val="24"/>
-          <w:szCs w:val="24"/>
-        </w:rPr>
-        <w:lastRenderedPageBreak/>
-        <w:t>and parental influences. Both the physical acts of sex and one's sexual identity are expressed and experienced through language choices.</w:t>
+        <w:t>sexual language is very important to speakers, revealing their personality traits, attitudes about sexuality, and parental influences. Both the physical acts of sex and one's sexual identity are expressed and experienced through language choices.</w:t>
       </w:r>
     </w:p>
     <w:p>
@@ -4579,7 +4651,11 @@
         <w:t xml:space="preserve"> </w:t>
       </w:r>
       <w:r>
-        <w:t>In its older, more literal sense, the term profanity refers to offensive words, or religious words, used in a way that shows you do not respect God or holy things, or</w:t>
+        <w:t xml:space="preserve">In its older, more literal sense, the term profanity refers to offensive words, or religious </w:t>
+      </w:r>
+      <w:r>
+        <w:lastRenderedPageBreak/>
+        <w:t>words, used in a way that shows you do not respect God or holy things, or</w:t>
       </w:r>
       <w:r>
         <w:rPr>
@@ -4608,24 +4684,6 @@
         <w:pStyle w:val="NormalWeb"/>
         <w:shd w:val="clear" w:color="auto" w:fill="FFFFFF"/>
         <w:spacing w:before="0" w:beforeAutospacing="0" w:after="0" w:afterAutospacing="0" w:line="480" w:lineRule="auto"/>
-        <w:ind w:left="720" w:firstLine="720"/>
-        <w:jc w:val="both"/>
-      </w:pPr>
-    </w:p>
-    <w:p>
-      <w:pPr>
-        <w:pStyle w:val="NormalWeb"/>
-        <w:shd w:val="clear" w:color="auto" w:fill="FFFFFF"/>
-        <w:spacing w:before="0" w:beforeAutospacing="0" w:after="0" w:afterAutospacing="0" w:line="480" w:lineRule="auto"/>
-        <w:ind w:left="720" w:firstLine="720"/>
-        <w:jc w:val="both"/>
-      </w:pPr>
-    </w:p>
-    <w:p>
-      <w:pPr>
-        <w:pStyle w:val="NormalWeb"/>
-        <w:shd w:val="clear" w:color="auto" w:fill="FFFFFF"/>
-        <w:spacing w:before="0" w:beforeAutospacing="0" w:after="0" w:afterAutospacing="0" w:line="480" w:lineRule="auto"/>
         <w:ind w:firstLine="720"/>
         <w:jc w:val="both"/>
       </w:pPr>
@@ -4633,7 +4691,6 @@
         <w:rPr>
           <w:b/>
         </w:rPr>
-        <w:lastRenderedPageBreak/>
         <w:t>2.1.4</w:t>
       </w:r>
       <w:r>
@@ -4753,7 +4810,16 @@
           <w:sz w:val="24"/>
           <w:szCs w:val="24"/>
         </w:rPr>
-        <w:t>To this end the researchers unleashed Watson on Urban Dictionary, the massive 7-million-entry Internet dictionary of slang words and phrases. On one hand the experiment was a huge success, crunching through the Urban Dictionary database radically expanded Watson’s word selection and the nuance of its language use. On the other hand, Watson proved to be terrible at distinguishing when its language was and was not appropriate–shortly after it acquired its new vocabularly from Urban Dictionary it reportedly responded to a researcher’s inquiry by reporting it was “bullshit”</w:t>
+        <w:t xml:space="preserve">To this end the researchers unleashed Watson on Urban Dictionary, the massive 7-million-entry Internet dictionary of slang words and phrases. On one hand the experiment was a huge success, crunching through the Urban Dictionary database radically expanded Watson’s word selection and the nuance of its language use. On the other hand, Watson proved to be terrible at distinguishing when its language was </w:t>
+      </w:r>
+      <w:r>
+        <w:rPr>
+          <w:rFonts w:ascii="Times New Roman" w:eastAsia="Times New Roman" w:hAnsi="Times New Roman" w:cs="Times New Roman"/>
+          <w:sz w:val="24"/>
+          <w:szCs w:val="24"/>
+        </w:rPr>
+        <w:lastRenderedPageBreak/>
+        <w:t>and was not appropriate–shortly after it acquired its new vocabularly from Urban Dictionary it reportedly responded to a researcher’s inquiry by reporting it was “bullshit”</w:t>
       </w:r>
       <w:r>
         <w:rPr>
@@ -4793,7 +4859,6 @@
           <w:sz w:val="24"/>
           <w:szCs w:val="24"/>
         </w:rPr>
-        <w:lastRenderedPageBreak/>
         <w:t>In response to the changes in Watson’s vocabulary researchers terminated the Urban Dictionary experiment and set up filters to help Watson refrain from swearing in the future</w:t>
       </w:r>
       <w:r>
@@ -5201,7 +5266,11 @@
         <w:jc w:val="both"/>
       </w:pPr>
       <w:r>
-        <w:t>A common quirk with wordfilters, often considered either comical or annoying by users, is that they often affect words that are not intended to be filtered. This is a typical problem when short words are filtered. For example, if the word "ass" is filtered, so are "assist", "classic", "assassin", and other words which contain the sequence. For example, one may see, "Do you need ***istance for playing cl***ical music?" Multiple words may be filtered if whitespace is ignored, resulting in "as suspected" becoming "****uspected". Prohibiting a phrase such as "hard on" will result in filtering innocuous statements such as "That was a hard one!" and "Sorry I was hard on you."</w:t>
+        <w:t xml:space="preserve">A common quirk with wordfilters, often considered either comical or annoying by users, is that they often affect words that are not intended to be filtered. This is a typical problem when short words are filtered. For example, if the word "ass" is filtered, so are "assist", "classic", "assassin", and other words which contain the sequence. For example, one may see, "Do you need ***istance for playing cl***ical music?" Multiple words may be filtered if whitespace is ignored, resulting </w:t>
+      </w:r>
+      <w:r>
+        <w:lastRenderedPageBreak/>
+        <w:t>in "as suspected" becoming "****uspected". Prohibiting a phrase such as "hard on" will result in filtering innocuous statements such as "That was a hard one!" and "Sorry I was hard on you."</w:t>
       </w:r>
       <w:r>
         <w:t xml:space="preserve"> [Sheerin, 2010].</w:t>
@@ -5216,7 +5285,6 @@
         <w:jc w:val="both"/>
       </w:pPr>
       <w:r>
-        <w:lastRenderedPageBreak/>
         <w:t>Some words that have been filtered accidentally can become replacements for profane words. One example of this is found on the</w:t>
       </w:r>
       <w:r>
@@ -5294,49 +5362,368 @@
     </w:p>
     <w:p>
       <w:pPr>
-        <w:spacing w:line="480" w:lineRule="auto"/>
-        <w:ind w:firstLine="720"/>
+        <w:pStyle w:val="NormalWeb"/>
+        <w:shd w:val="clear" w:color="auto" w:fill="FFFFFF"/>
+        <w:spacing w:before="120" w:beforeAutospacing="0" w:after="120" w:afterAutospacing="0" w:line="480" w:lineRule="auto"/>
         <w:jc w:val="both"/>
         <w:rPr>
-          <w:rFonts w:ascii="Times New Roman" w:hAnsi="Times New Roman" w:cs="Times New Roman"/>
           <w:b/>
-          <w:sz w:val="24"/>
-          <w:szCs w:val="24"/>
-        </w:rPr>
-      </w:pPr>
-      <w:r>
-        <w:rPr>
-          <w:rFonts w:ascii="Times New Roman" w:hAnsi="Times New Roman" w:cs="Times New Roman"/>
+        </w:rPr>
+      </w:pPr>
+      <w:r>
+        <w:tab/>
+      </w:r>
+      <w:r>
+        <w:rPr>
           <w:b/>
-          <w:sz w:val="24"/>
-          <w:szCs w:val="24"/>
+        </w:rPr>
+        <w:t>2.1.6 Named-Entity Recognition</w:t>
+      </w:r>
+    </w:p>
+    <w:p>
+      <w:pPr>
+        <w:pStyle w:val="NormalWeb"/>
+        <w:shd w:val="clear" w:color="auto" w:fill="FFFFFF"/>
+        <w:spacing w:before="120" w:beforeAutospacing="0" w:after="120" w:afterAutospacing="0" w:line="480" w:lineRule="auto"/>
+        <w:ind w:left="720" w:firstLine="720"/>
+        <w:jc w:val="both"/>
+      </w:pPr>
+      <w:r>
+        <w:t>NER systems have been created that use linguistic</w:t>
+      </w:r>
+      <w:r>
+        <w:rPr>
+          <w:rStyle w:val="apple-converted-space"/>
+        </w:rPr>
+        <w:t> </w:t>
+      </w:r>
+      <w:hyperlink r:id="rId13" w:tooltip="Formal grammar" w:history="1">
+        <w:r>
+          <w:rPr>
+            <w:rStyle w:val="Hyperlink"/>
+            <w:rFonts w:eastAsiaTheme="majorEastAsia"/>
+            <w:color w:val="auto"/>
+            <w:u w:val="none"/>
+          </w:rPr>
+          <w:t>grammar</w:t>
+        </w:r>
+      </w:hyperlink>
+      <w:r>
+        <w:t>-based techniques as well as</w:t>
+      </w:r>
+      <w:r>
+        <w:rPr>
+          <w:rStyle w:val="apple-converted-space"/>
+        </w:rPr>
+        <w:t> </w:t>
+      </w:r>
+      <w:hyperlink r:id="rId14" w:tooltip="Statistical model" w:history="1">
+        <w:r>
+          <w:rPr>
+            <w:rStyle w:val="Hyperlink"/>
+            <w:rFonts w:eastAsiaTheme="majorEastAsia"/>
+            <w:color w:val="auto"/>
+            <w:u w:val="none"/>
+          </w:rPr>
+          <w:t>statistical models</w:t>
+        </w:r>
+      </w:hyperlink>
+      <w:r>
+        <w:t>, i.e.</w:t>
+      </w:r>
+      <w:r>
+        <w:rPr>
+          <w:rStyle w:val="apple-converted-space"/>
+        </w:rPr>
+        <w:t> </w:t>
+      </w:r>
+      <w:hyperlink r:id="rId15" w:tooltip="Machine learning" w:history="1">
+        <w:r>
+          <w:rPr>
+            <w:rStyle w:val="Hyperlink"/>
+            <w:rFonts w:eastAsiaTheme="majorEastAsia"/>
+            <w:color w:val="auto"/>
+            <w:u w:val="none"/>
+          </w:rPr>
+          <w:t>machine learning</w:t>
+        </w:r>
+      </w:hyperlink>
+      <w:r>
+        <w:t>. Hand-crafted grammar-based systems typically obtain better precision, but at the cost of lower recall and months of work by experienced</w:t>
+      </w:r>
+      <w:r>
+        <w:rPr>
+          <w:rStyle w:val="apple-converted-space"/>
+        </w:rPr>
+        <w:t> </w:t>
+      </w:r>
+      <w:hyperlink r:id="rId16" w:tooltip="Computational linguistics" w:history="1">
+        <w:r>
+          <w:rPr>
+            <w:rStyle w:val="Hyperlink"/>
+            <w:rFonts w:eastAsiaTheme="majorEastAsia"/>
+            <w:color w:val="auto"/>
+            <w:u w:val="none"/>
+          </w:rPr>
+          <w:t>computational linguists</w:t>
+        </w:r>
+      </w:hyperlink>
+      <w:r>
+        <w:t>. Statistical NER systems typi</w:t>
+      </w:r>
+      <w:r>
+        <w:t xml:space="preserve">cally require a large amount of </w:t>
+      </w:r>
+      <w:r>
+        <w:t>manually</w:t>
+      </w:r>
+      <w:r>
+        <w:rPr>
+          <w:rStyle w:val="apple-converted-space"/>
+        </w:rPr>
+        <w:t> </w:t>
+      </w:r>
+      <w:hyperlink r:id="rId17" w:tooltip="Annotation" w:history="1">
+        <w:r>
+          <w:rPr>
+            <w:rStyle w:val="Hyperlink"/>
+            <w:rFonts w:eastAsiaTheme="majorEastAsia"/>
+            <w:color w:val="auto"/>
+            <w:u w:val="none"/>
+          </w:rPr>
+          <w:t>annotated</w:t>
+        </w:r>
+      </w:hyperlink>
+      <w:r>
+        <w:rPr>
+          <w:rStyle w:val="apple-converted-space"/>
+        </w:rPr>
+        <w:t> </w:t>
+      </w:r>
+      <w:r>
+        <w:t xml:space="preserve">training </w:t>
+      </w:r>
+      <w:r>
+        <w:t>data.</w:t>
+      </w:r>
+      <w:r>
+        <w:rPr>
+          <w:rStyle w:val="apple-converted-space"/>
+        </w:rPr>
+        <w:t> </w:t>
+      </w:r>
+      <w:hyperlink r:id="rId18" w:tooltip="Semisupervised learning" w:history="1">
+        <w:r>
+          <w:rPr>
+            <w:rStyle w:val="Hyperlink"/>
+            <w:rFonts w:eastAsiaTheme="majorEastAsia"/>
+            <w:color w:val="auto"/>
+            <w:u w:val="none"/>
+          </w:rPr>
+          <w:t>Semisupervised</w:t>
+        </w:r>
+      </w:hyperlink>
+      <w:r>
+        <w:rPr>
+          <w:rStyle w:val="apple-converted-space"/>
+        </w:rPr>
+        <w:t> </w:t>
+      </w:r>
+      <w:r>
+        <w:t>approaches have been suggested to avoid part of the annotation effort</w:t>
+      </w:r>
+      <w:r>
+        <w:t xml:space="preserve"> </w:t>
+      </w:r>
+      <w:sdt>
+        <w:sdtPr>
+          <w:id w:val="-1587140590"/>
+          <w:citation/>
+        </w:sdtPr>
+        <w:sdtContent>
+          <w:r>
+            <w:fldChar w:fldCharType="begin"/>
+          </w:r>
+          <w:r>
+            <w:instrText xml:space="preserve"> CITATION Lin09 \l 1033  \m Nor13</w:instrText>
+          </w:r>
+          <w:r>
+            <w:fldChar w:fldCharType="separate"/>
+          </w:r>
+          <w:r>
+            <w:rPr>
+              <w:noProof/>
+            </w:rPr>
+            <w:t>[</w:t>
+          </w:r>
+          <w:hyperlink w:anchor="Lin09" w:history="1">
+            <w:r>
+              <w:rPr>
+                <w:rStyle w:val="apple-converted-space"/>
+                <w:noProof/>
+              </w:rPr>
+              <w:t>Lin 2009</w:t>
+            </w:r>
+          </w:hyperlink>
+          <w:r>
+            <w:rPr>
+              <w:noProof/>
+            </w:rPr>
+            <w:t>,</w:t>
+          </w:r>
+          <w:hyperlink w:anchor="Nor13" w:history="1">
+            <w:r>
+              <w:rPr>
+                <w:rStyle w:val="apple-converted-space"/>
+                <w:noProof/>
+              </w:rPr>
+              <w:t>Northman 2013</w:t>
+            </w:r>
+          </w:hyperlink>
+          <w:r>
+            <w:rPr>
+              <w:noProof/>
+            </w:rPr>
+            <w:t>]</w:t>
+          </w:r>
+          <w:r>
+            <w:fldChar w:fldCharType="end"/>
+          </w:r>
+        </w:sdtContent>
+      </w:sdt>
+      <w:r>
+        <w:t xml:space="preserve">. </w:t>
+      </w:r>
+    </w:p>
+    <w:p>
+      <w:pPr>
+        <w:pStyle w:val="NormalWeb"/>
+        <w:shd w:val="clear" w:color="auto" w:fill="FFFFFF"/>
+        <w:spacing w:before="120" w:beforeAutospacing="0" w:after="120" w:afterAutospacing="0" w:line="480" w:lineRule="auto"/>
+        <w:ind w:left="720" w:firstLine="720"/>
+        <w:jc w:val="both"/>
+        <w:rPr>
+          <w:vertAlign w:val="superscript"/>
+        </w:rPr>
+      </w:pPr>
+      <w:r>
+        <w:lastRenderedPageBreak/>
+        <w:t>Many different classifier types have been used to perform machine-learned NER, with</w:t>
+      </w:r>
+      <w:r>
+        <w:rPr>
+          <w:rStyle w:val="apple-converted-space"/>
+        </w:rPr>
+        <w:t> </w:t>
+      </w:r>
+      <w:hyperlink r:id="rId19" w:tooltip="Conditional random field" w:history="1">
+        <w:r>
+          <w:rPr>
+            <w:rStyle w:val="Hyperlink"/>
+            <w:rFonts w:eastAsiaTheme="majorEastAsia"/>
+            <w:color w:val="auto"/>
+            <w:u w:val="none"/>
+          </w:rPr>
+          <w:t>conditional random fields</w:t>
+        </w:r>
+      </w:hyperlink>
+      <w:r>
+        <w:rPr>
+          <w:rStyle w:val="apple-converted-space"/>
+        </w:rPr>
+        <w:t> </w:t>
+      </w:r>
+      <w:r>
+        <w:t>being a typical choice</w:t>
+      </w:r>
+      <w:sdt>
+        <w:sdtPr>
+          <w:id w:val="-969277078"/>
+          <w:citation/>
+        </w:sdtPr>
+        <w:sdtContent>
+          <w:r>
+            <w:fldChar w:fldCharType="begin"/>
+          </w:r>
+          <w:r>
+            <w:instrText xml:space="preserve"> CITATION Fin05 \l 1033 </w:instrText>
+          </w:r>
+          <w:r>
+            <w:fldChar w:fldCharType="separate"/>
+          </w:r>
+          <w:r>
+            <w:rPr>
+              <w:noProof/>
+            </w:rPr>
+            <w:t xml:space="preserve"> [</w:t>
+          </w:r>
+          <w:hyperlink w:anchor="Fin05" w:history="1">
+            <w:r>
+              <w:rPr>
+                <w:rStyle w:val="apple-converted-space"/>
+                <w:noProof/>
+              </w:rPr>
+              <w:t>Finkel 2005</w:t>
+            </w:r>
+          </w:hyperlink>
+          <w:r>
+            <w:rPr>
+              <w:noProof/>
+            </w:rPr>
+            <w:t>]</w:t>
+          </w:r>
+          <w:r>
+            <w:fldChar w:fldCharType="end"/>
+          </w:r>
+        </w:sdtContent>
+      </w:sdt>
+      <w:r>
+        <w:t>.</w:t>
+      </w:r>
+    </w:p>
+    <w:p>
+      <w:pPr>
+        <w:pStyle w:val="NormalWeb"/>
+        <w:shd w:val="clear" w:color="auto" w:fill="FFFFFF"/>
+        <w:spacing w:before="120" w:beforeAutospacing="0" w:after="120" w:afterAutospacing="0" w:line="480" w:lineRule="auto"/>
+        <w:jc w:val="both"/>
+        <w:rPr>
+          <w:b/>
+        </w:rPr>
+      </w:pPr>
+      <w:r>
+        <w:rPr>
+          <w:b/>
+        </w:rPr>
+        <w:t xml:space="preserve"> </w:t>
+      </w:r>
+      <w:r>
+        <w:rPr>
+          <w:b/>
+        </w:rPr>
+        <w:tab/>
+      </w:r>
+      <w:r>
+        <w:rPr>
+          <w:b/>
         </w:rPr>
         <w:t>2</w:t>
       </w:r>
       <w:r>
         <w:rPr>
-          <w:rFonts w:ascii="Times New Roman" w:hAnsi="Times New Roman" w:cs="Times New Roman"/>
           <w:b/>
-          <w:sz w:val="24"/>
-          <w:szCs w:val="24"/>
-        </w:rPr>
-        <w:t>.1.6</w:t>
-      </w:r>
-      <w:r>
-        <w:rPr>
-          <w:rFonts w:ascii="Times New Roman" w:hAnsi="Times New Roman" w:cs="Times New Roman"/>
+        </w:rPr>
+        <w:t>.1.7</w:t>
+      </w:r>
+      <w:r>
+        <w:rPr>
           <w:b/>
-          <w:sz w:val="24"/>
-          <w:szCs w:val="24"/>
         </w:rPr>
         <w:t xml:space="preserve"> </w:t>
       </w:r>
       <w:r>
         <w:rPr>
-          <w:rFonts w:ascii="Times New Roman" w:hAnsi="Times New Roman" w:cs="Times New Roman"/>
           <w:b/>
-          <w:sz w:val="24"/>
-          <w:szCs w:val="24"/>
         </w:rPr>
         <w:t>Bootstrapping Algorithm</w:t>
       </w:r>
@@ -5490,16 +5877,7 @@
           <w:sz w:val="24"/>
           <w:szCs w:val="24"/>
         </w:rPr>
-        <w:t xml:space="preserve">With the bootstrap method, the basic sample is treated as the population and a Monte Carlo-style procedure is conducted on it. This is done by randomly drawing a large number of ‘resamples’ of size n from this original sample (of size n either) with replacement. So, although each resample will have the same number of elements as the original sample, it could include some of the original data points more than once, and some not included. Therefore, each of these resamples will randomly depart from the original sample. And because the elements in these resamples vary slightly, the </w:t>
-      </w:r>
-      <w:r>
-        <w:rPr>
-          <w:rFonts w:ascii="Times New Roman" w:hAnsi="Times New Roman" w:cs="Times New Roman"/>
-          <w:sz w:val="24"/>
-          <w:szCs w:val="24"/>
-        </w:rPr>
-        <w:lastRenderedPageBreak/>
-        <w:t>statistic G*, calculated from one of these resample will take on slightly different values. The central assertion of the bootstrap method is that the relative frequency distribution of these G*’s is an estimate of the sampling distribution of G [The Original Bootstrap Method, n.d.].</w:t>
+        <w:t>With the bootstrap method, the basic sample is treated as the population and a Monte Carlo-style procedure is conducted on it. This is done by randomly drawing a large number of ‘resamples’ of size n from this original sample (of size n either) with replacement. So, although each resample will have the same number of elements as the original sample, it could include some of the original data points more than once, and some not included. Therefore, each of these resamples will randomly depart from the original sample. And because the elements in these resamples vary slightly, the statistic G*, calculated from one of these resample will take on slightly different values. The central assertion of the bootstrap method is that the relative frequency distribution of these G*’s is an estimate of the sampling distribution of G [The Original Bootstrap Method, n.d.].</w:t>
       </w:r>
     </w:p>
     <w:p>
@@ -5521,7 +5899,7 @@
           <w:sz w:val="24"/>
           <w:szCs w:val="24"/>
         </w:rPr>
-        <w:t>2.1.7</w:t>
+        <w:t>2.1.8</w:t>
       </w:r>
       <w:r>
         <w:rPr>
@@ -5658,7 +6036,17 @@
           <w:szCs w:val="24"/>
           <w:shd w:val="clear" w:color="auto" w:fill="FFFFFF"/>
         </w:rPr>
-        <w:t>for training - typically a small amount of</w:t>
+        <w:t xml:space="preserve">for training - typically a small amount </w:t>
+      </w:r>
+      <w:r>
+        <w:rPr>
+          <w:rFonts w:ascii="Times New Roman" w:hAnsi="Times New Roman" w:cs="Times New Roman"/>
+          <w:sz w:val="24"/>
+          <w:szCs w:val="24"/>
+          <w:shd w:val="clear" w:color="auto" w:fill="FFFFFF"/>
+        </w:rPr>
+        <w:lastRenderedPageBreak/>
+        <w:t>of</w:t>
       </w:r>
       <w:r>
         <w:rPr>
@@ -5824,7 +6212,6 @@
           <w:sz w:val="24"/>
           <w:szCs w:val="24"/>
         </w:rPr>
-        <w:lastRenderedPageBreak/>
         <w:t>2</w:t>
       </w:r>
       <w:r>
@@ -5834,7 +6221,7 @@
           <w:sz w:val="24"/>
           <w:szCs w:val="24"/>
         </w:rPr>
-        <w:t>.1.8</w:t>
+        <w:t>.1.9</w:t>
       </w:r>
       <w:r>
         <w:rPr>
@@ -6014,7 +6401,17 @@
           <w:szCs w:val="24"/>
           <w:shd w:val="clear" w:color="auto" w:fill="FFFFFF"/>
         </w:rPr>
-        <w:t>as the features. With appropriate preprocessing, it is competitive in this domain with more advanced methods including</w:t>
+        <w:t xml:space="preserve">as the features. With appropriate preprocessing, it is competitive in this domain with more </w:t>
+      </w:r>
+      <w:r>
+        <w:rPr>
+          <w:rFonts w:ascii="Times New Roman" w:hAnsi="Times New Roman" w:cs="Times New Roman"/>
+          <w:sz w:val="24"/>
+          <w:szCs w:val="24"/>
+          <w:shd w:val="clear" w:color="auto" w:fill="FFFFFF"/>
+        </w:rPr>
+        <w:lastRenderedPageBreak/>
+        <w:t>advanced methods including</w:t>
       </w:r>
       <w:r>
         <w:rPr>
@@ -6101,6 +6498,7 @@
           <w:rFonts w:ascii="Times New Roman" w:hAnsi="Times New Roman" w:cs="Times New Roman"/>
           <w:sz w:val="24"/>
           <w:szCs w:val="24"/>
+          <w:shd w:val="clear" w:color="auto" w:fill="FFFFFF"/>
         </w:rPr>
       </w:pPr>
       <w:r>
@@ -6272,6 +6670,8 @@
         </w:rPr>
         <w:t>as used for many other types of classifiers.</w:t>
       </w:r>
+      <w:bookmarkStart w:id="0" w:name="_GoBack"/>
+      <w:bookmarkEnd w:id="0"/>
     </w:p>
     <w:p>
       <w:pPr>
@@ -6372,17 +6772,7 @@
           <w:szCs w:val="24"/>
           <w:shd w:val="clear" w:color="auto" w:fill="FFFFFF"/>
         </w:rPr>
-        <w:t xml:space="preserve">Bullying, in both physical and cyber worlds (the latter known as cyberbullying), has been recognized as a serious national health issue among adolescents. One is being bullied or victimized when he or she is exposed repeatedly over time to negative actions on the part of others. There are wide ranges of emotions expressed in bullying </w:t>
-      </w:r>
-      <w:r>
-        <w:rPr>
-          <w:rFonts w:ascii="Times New Roman" w:hAnsi="Times New Roman" w:cs="Times New Roman"/>
-          <w:sz w:val="24"/>
-          <w:szCs w:val="24"/>
-          <w:shd w:val="clear" w:color="auto" w:fill="FFFFFF"/>
-        </w:rPr>
-        <w:lastRenderedPageBreak/>
-        <w:t>traces. After manually inspecting a number of bullying traces in Twitter, our domain experts identified seven most common emotions such as anger, embarrassment, empathy, fear, pride, relief and sadness. Analyzing Social Media to Detect Cyber Bullying using Sentiment Mining found that “sentiment analysis is the task of finding the opinions of people about specific textual entities. The decision making process of people is usually affected by the opinions formed by domain authorities and the proliferation of online discussions [Bi, n.d.].</w:t>
+        <w:t>Bullying, in both physical and cyber worlds (the latter known as cyberbullying), has been recognized as a serious national health issue among adolescents. One is being bullied or victimized when he or she is exposed repeatedly over time to negative actions on the part of others. There are wide ranges of emotions expressed in bullying traces. After manually inspecting a number of bullying traces in Twitter, our domain experts identified seven most common emotions such as anger, embarrassment, empathy, fear, pride, relief and sadness. Analyzing Social Media to Detect Cyber Bullying using Sentiment Mining found that “sentiment analysis is the task of finding the opinions of people about specific textual entities. The decision making process of people is usually affected by the opinions formed by domain authorities and the proliferation of online discussions [Bi, n.d.].</w:t>
       </w:r>
     </w:p>
     <w:p>
@@ -6405,6 +6795,7 @@
           <w:szCs w:val="24"/>
           <w:shd w:val="clear" w:color="auto" w:fill="FFFFFF"/>
         </w:rPr>
+        <w:lastRenderedPageBreak/>
         <w:t xml:space="preserve">Sentiment Analysis has the potential to identify victims who pose high risk to themselves or others, and to enhance the scientific understanding of bullying overall Victims usually experience negative emotions such as depression, anxiety and loneliness. In extreme cases such emotions are more violent or even suicidal. Detecting at risk individuals via sentiment analysis enables potential interventions. In addition, social scientists are interested in sentiment analysis on bullying traces to understand participants’ motivations </w:t>
       </w:r>
       <w:r>
@@ -6464,7 +6855,7 @@
           <w:szCs w:val="24"/>
           <w:shd w:val="clear" w:color="auto" w:fill="FFFFFF"/>
         </w:rPr>
-        <w:t xml:space="preserve">is to identify offensive contents in social media, and further predict a user’s potentiality to send out offensive contents. It includes two phases of offensive detection. Phase 1 aims to detect the offensiveness on the sentence level and Phase 2 derives offensiveness on the user level. In Phase 1, the researchers apply advanced text mining and natural language processing technique to derive lexical and syntactic features of each sentence. Using these features, we derive an offensive value for each </w:t>
+        <w:t xml:space="preserve">is to identify offensive contents in social media, and further predict a user’s potentiality to send out offensive contents. It includes two phases of offensive detection. Phase 1 aims to detect the offensiveness on the sentence level and Phase 2 derives offensiveness on the user level. In Phase 1, the researchers apply advanced text mining and natural language processing technique to derive lexical and syntactic features of each sentence. Using these features, we derive an offensive value for each sentence. In Phase 2, we further incorporate user-level features where we leverage research on authorship analysis. The system consists of pre-processing and two major components: sentence offensiveness prediction and user offensiveness estimation. During the pre-processing stage, user’s conversation history is chunked into posts, and then into sentences. During sentence offensiveness prediction, each sentence’s offensiveness can be derived from two features: its word’s offensiveness and the context. The researchers use lexical feature to represent words’ offensiveness in a </w:t>
       </w:r>
       <w:r>
         <w:rPr>
@@ -6474,7 +6865,7 @@
           <w:shd w:val="clear" w:color="auto" w:fill="FFFFFF"/>
         </w:rPr>
         <w:lastRenderedPageBreak/>
-        <w:t>sentence. In Phase 2, we further incorporate user-level features where we leverage research on authorship analysis. The system consists of pre-processing and two major components: sentence offensiveness prediction and user offensiveness estimation. During the pre-processing stage, user’s conversation history is chunked into posts, and then into sentences. During sentence offensiveness prediction, each sentence’s offensiveness can be derived from two features: its word’s offensiveness and the context. The researchers use lexical feature to represent words’ offensiveness in a sentence, and syntactic feature to represent context in a sentence. Words’ offensiveness nature is measured from two lexicons. For the context, we grammatically parse sentences into dependency sets to capture all dependency types between a word and other words in the same sentence, and mark some of its related words as intensifiers. The intensifiers are effective in detecting whether offensive words are used to describe users or other offensive words. During user offensiveness estimation stage, sentence offensiveness and users’ language patterns are helped to predict user’s likelihood of being offensive. Experimental result shows that the LSF sentence offensiveness prediction and user offensiveness estimate algorithms outperform traditional learning based approaches in terms of precision, recall and f-score. It also achieves high processing speed for effective deployment in social media</w:t>
+        <w:t>sentence, and syntactic feature to represent context in a sentence. Words’ offensiveness nature is measured from two lexicons. For the context, we grammatically parse sentences into dependency sets to capture all dependency types between a word and other words in the same sentence, and mark some of its related words as intensifiers. The intensifiers are effective in detecting whether offensive words are used to describe users or other offensive words. During user offensiveness estimation stage, sentence offensiveness and users’ language patterns are helped to predict user’s likelihood of being offensive. Experimental result shows that the LSF sentence offensiveness prediction and user offensiveness estimate algorithms outperform traditional learning based approaches in terms of precision, recall and f-score. It also achieves high processing speed for effective deployment in social media</w:t>
       </w:r>
       <w:r>
         <w:rPr>
@@ -6533,17 +6924,7 @@
           <w:szCs w:val="24"/>
           <w:shd w:val="clear" w:color="auto" w:fill="FFFFFF"/>
         </w:rPr>
-        <w:t xml:space="preserve">r detection task was offered by the organizers of CAW 2.0, but only one submission was received. It is determined that a baseline text mining system (using </w:t>
-      </w:r>
-      <w:r>
-        <w:rPr>
-          <w:rFonts w:ascii="Times New Roman" w:hAnsi="Times New Roman" w:cs="Times New Roman"/>
-          <w:sz w:val="24"/>
-          <w:szCs w:val="24"/>
-          <w:shd w:val="clear" w:color="auto" w:fill="FFFFFF"/>
-        </w:rPr>
-        <w:lastRenderedPageBreak/>
-        <w:t xml:space="preserve">bag of words approach) was significantly improved by including sentiment and contextual features. Even with the combined </w:t>
+        <w:t xml:space="preserve">r detection task was offered by the organizers of CAW 2.0, but only one submission was received. It is determined that a baseline text mining system (using bag of words approach) was significantly improved by including sentiment and contextual features. Even with the combined </w:t>
       </w:r>
       <w:r>
         <w:rPr>
@@ -6629,7 +7010,17 @@
           <w:szCs w:val="24"/>
           <w:shd w:val="clear" w:color="auto" w:fill="FFFFFF"/>
         </w:rPr>
-        <w:t xml:space="preserve">, mainly tackles the problem about how the offensive language can be removed in a user message. They analyze the offensive language in text messages posted in online communities, and propose a new automatic sentence-level filtering approach that is able to semantically remove the offensive language utilizing the grammatical relations among words. Their solution includes 3 steps. First, they analyzed the characteristics of offensive text content in user messages. Then, they introduced their filtering philosophy according to the summarized characteristics. Finally, they show how this philosophy is transformed into heuristic rules applicable in the filtering process. The overview idea of their filtering approach is shown in the presented Algorithm 1 in which the functions POS tagging ad TD generator generate Part-of-Speech tags and typed dependency relations, respectively. They also use existing NLP (Natural Language Processing) tools to implement these two functions. They also focused in the design of two other functions CreateRelTree and EstimateRelTree. In their research assume that the filtering is based on a comprehensive offensive lexicon containing all offensive words. Words do not appear in the lexicon are considered inoffensive. Experiments their dataset, comments from Youtube, show over 90% agreement in filtered results between the proposed approach and manual filtering approach </w:t>
+        <w:t xml:space="preserve">, mainly tackles the problem about how the offensive language can be removed in a user message. They analyze the offensive language in text messages posted in online communities, and propose a new automatic sentence-level </w:t>
+      </w:r>
+      <w:r>
+        <w:rPr>
+          <w:rFonts w:ascii="Times New Roman" w:hAnsi="Times New Roman" w:cs="Times New Roman"/>
+          <w:sz w:val="24"/>
+          <w:szCs w:val="24"/>
+          <w:shd w:val="clear" w:color="auto" w:fill="FFFFFF"/>
+        </w:rPr>
+        <w:lastRenderedPageBreak/>
+        <w:t xml:space="preserve">filtering approach that is able to semantically remove the offensive language utilizing the grammatical relations among words. Their solution includes 3 steps. First, they analyzed the characteristics of offensive text content in user messages. Then, they introduced their filtering philosophy according to the summarized characteristics. Finally, they show how this philosophy is transformed into heuristic rules applicable in the filtering process. The overview idea of their filtering approach is shown in the presented Algorithm 1 in which the functions POS tagging ad TD generator generate Part-of-Speech tags and typed dependency relations, respectively. They also use existing NLP (Natural Language Processing) tools to implement these two functions. They also focused in the design of two other functions CreateRelTree and EstimateRelTree. In their research assume that the filtering is based on a comprehensive offensive lexicon containing all offensive words. Words do not appear in the lexicon are considered inoffensive. Experiments their dataset, comments from Youtube, show over 90% agreement in filtered results between the proposed approach and manual filtering approach </w:t>
       </w:r>
       <w:r>
         <w:rPr>
@@ -6697,25 +7088,34 @@
           <w:szCs w:val="24"/>
           <w:shd w:val="clear" w:color="auto" w:fill="FFFFFF"/>
         </w:rPr>
+        <w:t xml:space="preserve">The researchers of </w:t>
+      </w:r>
+      <w:r>
+        <w:rPr>
+          <w:rFonts w:ascii="Times New Roman" w:hAnsi="Times New Roman" w:cs="Times New Roman"/>
+          <w:sz w:val="24"/>
+          <w:szCs w:val="24"/>
+        </w:rPr>
+        <w:t>Detecting Offensive Tweets via Topical Feature Discovery over a Large Scale Twitter Corpus</w:t>
+      </w:r>
+      <w:r>
+        <w:rPr>
+          <w:rFonts w:ascii="Times New Roman" w:hAnsi="Times New Roman" w:cs="Times New Roman"/>
+          <w:sz w:val="24"/>
+          <w:szCs w:val="24"/>
+          <w:shd w:val="clear" w:color="auto" w:fill="FFFFFF"/>
+        </w:rPr>
+        <w:t xml:space="preserve"> in proposed a novel semi-supervised approach for detecting profanity-related offensive content in Twitter. They introduced an approach that exploits linguistic regularities in profane language via statistical topic modeling on a huge Twitter corpus, and detects offensive tweets using these automatically generated features. Their step by step processes are as follows: (a) Bootstrap between twitters and tweets based on a seed word set to obtain training tweets for topic model </w:t>
+      </w:r>
+      <w:r>
+        <w:rPr>
+          <w:rFonts w:ascii="Times New Roman" w:hAnsi="Times New Roman" w:cs="Times New Roman"/>
+          <w:sz w:val="24"/>
+          <w:szCs w:val="24"/>
+          <w:shd w:val="clear" w:color="auto" w:fill="FFFFFF"/>
+        </w:rPr>
         <w:lastRenderedPageBreak/>
-        <w:t xml:space="preserve">The researchers of </w:t>
-      </w:r>
-      <w:r>
-        <w:rPr>
-          <w:rFonts w:ascii="Times New Roman" w:hAnsi="Times New Roman" w:cs="Times New Roman"/>
-          <w:sz w:val="24"/>
-          <w:szCs w:val="24"/>
-        </w:rPr>
-        <w:t>Detecting Offensive Tweets via Topical Feature Discovery over a Large Scale Twitter Corpus</w:t>
-      </w:r>
-      <w:r>
-        <w:rPr>
-          <w:rFonts w:ascii="Times New Roman" w:hAnsi="Times New Roman" w:cs="Times New Roman"/>
-          <w:sz w:val="24"/>
-          <w:szCs w:val="24"/>
-          <w:shd w:val="clear" w:color="auto" w:fill="FFFFFF"/>
-        </w:rPr>
-        <w:t xml:space="preserve"> in proposed a novel semi-supervised approach for detecting profanity-related offensive content in Twitter. They introduced an approach that exploits linguistic regularities in profane language via statistical topic modeling on a huge Twitter corpus, and detects offensive tweets using these automatically generated features. Their step by step processes are as follows: (a) Bootstrap between twitters and tweets based on a seed word set to obtain training tweets for topic model learning; (b) Topic models are learned via a generative LDA approach; (c) Tweets in a holdout testing set are processed in the same fashion as in (a); (d) Topic distributions are inferred for each testing tweet by the topic model learned in step (b); (e) Seed words are applied against each testing tweet, leading to a binary lexicon feature; (f) ML models are built and evaluated. </w:t>
+        <w:t xml:space="preserve">learning; (b) Topic models are learned via a generative LDA approach; (c) Tweets in a holdout testing set are processed in the same fashion as in (a); (d) Topic distributions are inferred for each testing tweet by the topic model learned in step (b); (e) Seed words are applied against each testing tweet, leading to a binary lexicon feature; (f) ML models are built and evaluated. </w:t>
       </w:r>
       <w:r>
         <w:rPr>
@@ -6831,17 +7231,7 @@
           <w:szCs w:val="24"/>
           <w:shd w:val="clear" w:color="auto" w:fill="FFFFFF"/>
         </w:rPr>
-        <w:t xml:space="preserve">, 2008]. Compared to supervised and unsupervised methods, semi-supervised methods for sentiment classification become more and more popular due to their making use of both the labeled and unlabeled </w:t>
-      </w:r>
-      <w:r>
-        <w:rPr>
-          <w:rFonts w:ascii="Times New Roman" w:hAnsi="Times New Roman" w:cs="Times New Roman"/>
-          <w:sz w:val="24"/>
-          <w:szCs w:val="24"/>
-          <w:shd w:val="clear" w:color="auto" w:fill="FFFFFF"/>
-        </w:rPr>
-        <w:lastRenderedPageBreak/>
-        <w:t>data. This paper mainly focuses on semi-supervised methods for sentiment classification.</w:t>
+        <w:t>, 2008]. Compared to supervised and unsupervised methods, semi-supervised methods for sentiment classification become more and more popular due to their making use of both the labeled and unlabeled data. This paper mainly focuses on semi-supervised methods for sentiment classification.</w:t>
       </w:r>
     </w:p>
     <w:p>
@@ -6880,7 +7270,17 @@
           <w:szCs w:val="24"/>
           <w:shd w:val="clear" w:color="auto" w:fill="FFFFFF"/>
         </w:rPr>
-        <w:t xml:space="preserve"> analyzed the sentiment of documents and words based on a bipartite graph representation of the labeled and unlabeled data while Li et al. [2009] employed some simple update rules to make use of tri-factorization of the term-document matrix. It is rather common that such methods require a high-quality lexicon with the pol</w:t>
+        <w:t xml:space="preserve"> analyzed the sentiment of documents and words based on a bipartite graph </w:t>
+      </w:r>
+      <w:r>
+        <w:rPr>
+          <w:rFonts w:ascii="Times New Roman" w:hAnsi="Times New Roman" w:cs="Times New Roman"/>
+          <w:sz w:val="24"/>
+          <w:szCs w:val="24"/>
+          <w:shd w:val="clear" w:color="auto" w:fill="FFFFFF"/>
+        </w:rPr>
+        <w:lastRenderedPageBreak/>
+        <w:t>representation of the labeled and unlabeled data while Li et al. [2009] employed some simple update rules to make use of tri-factorization of the term-document matrix. It is rather common that such methods require a high-quality lexicon with the pol</w:t>
       </w:r>
       <w:r>
         <w:rPr>
@@ -7064,17 +7464,7 @@
           <w:szCs w:val="24"/>
           <w:shd w:val="clear" w:color="auto" w:fill="FFFFFF"/>
         </w:rPr>
-        <w:t xml:space="preserve"> integrated various methods, </w:t>
-      </w:r>
-      <w:r>
-        <w:rPr>
-          <w:rFonts w:ascii="Times New Roman" w:hAnsi="Times New Roman" w:cs="Times New Roman"/>
-          <w:sz w:val="24"/>
-          <w:szCs w:val="24"/>
-          <w:shd w:val="clear" w:color="auto" w:fill="FFFFFF"/>
-        </w:rPr>
-        <w:lastRenderedPageBreak/>
-        <w:t>such as spectral clustering, active learning, transductive learning, and ensemble learning, in semi-supervised sentiment classification</w:t>
+        <w:t xml:space="preserve"> integrated various methods, such as spectral clustering, active learning, transductive learning, and ensemble learning, in semi-supervised sentiment classification</w:t>
       </w:r>
       <w:r>
         <w:rPr>
@@ -7131,7 +7521,16 @@
           <w:sz w:val="24"/>
           <w:szCs w:val="24"/>
         </w:rPr>
-        <w:t>Semi-Supervised Learning for Semantic Relation Classification using Stratified Sampling Strategy explores several key issues in semi-supervised learning based on bootstrapping for semantic relation classification. The application of stratified sampling originated from statistics theory to the selection of the initial seed set contributes most to the performance improvement in the bootstrapping procedure. In addition, the more strata the training data is divided into, the better performance will be achieved. However, the augmentation of the labeled data using the stratified strategy fails to function effectively largely due to the unbalanced distribution of the confidently classified instances, rather than the stratified sampling strategy itself</w:t>
+        <w:t xml:space="preserve">Semi-Supervised Learning for Semantic Relation Classification using Stratified Sampling Strategy explores several key issues in semi-supervised learning </w:t>
+      </w:r>
+      <w:r>
+        <w:rPr>
+          <w:rFonts w:ascii="Times New Roman" w:hAnsi="Times New Roman" w:cs="Times New Roman"/>
+          <w:sz w:val="24"/>
+          <w:szCs w:val="24"/>
+        </w:rPr>
+        <w:lastRenderedPageBreak/>
+        <w:t>based on bootstrapping for semantic relation classification. The application of stratified sampling originated from statistics theory to the selection of the initial seed set contributes most to the performance improvement in the bootstrapping procedure. In addition, the more strata the training data is divided into, the better performance will be achieved. However, the augmentation of the labeled data using the stratified strategy fails to function effectively largely due to the unbalanced distribution of the confidently classified instances, rather than the stratified sampling strategy itself</w:t>
       </w:r>
       <w:r>
         <w:rPr>
@@ -7236,7 +7635,7 @@
           <w:sz w:val="24"/>
           <w:szCs w:val="24"/>
         </w:rPr>
-        <w:t xml:space="preserve"> address semi-supervised learning for imbalanced sentiment classification. It adopts under-sampling </w:t>
+        <w:t xml:space="preserve"> address semi-supervised learning for imbalanced sentiment classification. It adopts under-sampling to generate multiple sets of balanced initial training data and then propose a novel semi-supervised learning method based on random subspace generation which dynamically generates various subspaces in the iteration process to guarantee enough variation among the involved classifiers. Evaluation shows that semi-supervised method can successfully make use of the unlabeled data and that dynamic subspace </w:t>
       </w:r>
       <w:r>
         <w:rPr>
@@ -7245,7 +7644,7 @@
           <w:szCs w:val="24"/>
         </w:rPr>
         <w:lastRenderedPageBreak/>
-        <w:t>to generate multiple sets of balanced initial training data and then propose a novel semi-supervised learning method based on random subspace generation which dynamically generates various subspaces in the iteration process to guarantee enough variation among the involved classifiers. Evaluation shows that semi-supervised method can successfully make use of the unlabeled data and that dynamic subspace generation significantly outperforms traditional static</w:t>
+        <w:t>generation significantly outperforms traditional static</w:t>
       </w:r>
       <w:r>
         <w:rPr>
@@ -7446,7 +7845,6 @@
           <w:sz w:val="24"/>
           <w:szCs w:val="24"/>
         </w:rPr>
-        <w:lastRenderedPageBreak/>
         <w:t>CHAPTER 3:</w:t>
       </w:r>
       <w:r>
@@ -7477,7 +7875,16 @@
           <w:sz w:val="24"/>
           <w:szCs w:val="24"/>
         </w:rPr>
-        <w:t>The aim of this chapter is to discuss the research design and methodology that was utilized in this study and research activities were be undertaken by the researchers. In order to describe the variety of research method and activities, research method, research paradigm, research design system architecture, data gathering procedure, and instrumentation will be systematically discussed</w:t>
+        <w:t xml:space="preserve">The aim of this chapter is to discuss the research design and methodology that was utilized in this study and research activities were be undertaken by the researchers. In order to describe the variety of research method and activities, research method, research </w:t>
+      </w:r>
+      <w:r>
+        <w:rPr>
+          <w:rFonts w:ascii="Times New Roman" w:hAnsi="Times New Roman" w:cs="Times New Roman"/>
+          <w:sz w:val="24"/>
+          <w:szCs w:val="24"/>
+        </w:rPr>
+        <w:lastRenderedPageBreak/>
+        <w:t>paradigm, research design system architecture, data gathering procedure, and instrumentation will be systematically discussed</w:t>
       </w:r>
       <w:r>
         <w:rPr>
@@ -7664,7 +8071,7 @@
           <w:szCs w:val="24"/>
         </w:rPr>
         <w:drawing>
-          <wp:inline distT="0" distB="0" distL="0" distR="0">
+          <wp:inline distT="0" distB="0" distL="0" distR="0" wp14:anchorId="1E1B1C04" wp14:editId="110E89F1">
             <wp:extent cx="5715000" cy="3020695"/>
             <wp:effectExtent l="0" t="0" r="0" b="8255"/>
             <wp:docPr id="8" name="Picture 8"/>
@@ -7679,7 +8086,7 @@
                     <pic:cNvPicPr/>
                   </pic:nvPicPr>
                   <pic:blipFill>
-                    <a:blip r:embed="rId13">
+                    <a:blip r:embed="rId20">
                       <a:extLst>
                         <a:ext uri="{28A0092B-C50C-407E-A947-70E740481C1C}">
                           <a14:useLocalDpi xmlns:a14="http://schemas.microsoft.com/office/drawing/2010/main" val="0"/>
@@ -7945,7 +8352,7 @@
           <w:szCs w:val="24"/>
         </w:rPr>
         <w:drawing>
-          <wp:inline distT="0" distB="0" distL="0" distR="0">
+          <wp:inline distT="0" distB="0" distL="0" distR="0" wp14:anchorId="75CE96C6" wp14:editId="117B1AED">
             <wp:extent cx="5715000" cy="1669415"/>
             <wp:effectExtent l="0" t="0" r="0" b="6985"/>
             <wp:docPr id="9" name="Picture 9"/>
@@ -7960,7 +8367,7 @@
                     <pic:cNvPicPr/>
                   </pic:nvPicPr>
                   <pic:blipFill>
-                    <a:blip r:embed="rId14">
+                    <a:blip r:embed="rId21">
                       <a:extLst>
                         <a:ext uri="{28A0092B-C50C-407E-A947-70E740481C1C}">
                           <a14:useLocalDpi xmlns:a14="http://schemas.microsoft.com/office/drawing/2010/main" val="0"/>
@@ -8151,7 +8558,7 @@
         </w:rPr>
         <w:lastRenderedPageBreak/>
         <w:drawing>
-          <wp:inline distT="0" distB="0" distL="0" distR="0">
+          <wp:inline distT="0" distB="0" distL="0" distR="0" wp14:anchorId="3AC4A647" wp14:editId="252BC3C4">
             <wp:extent cx="5212715" cy="7772400"/>
             <wp:effectExtent l="0" t="0" r="6985" b="0"/>
             <wp:docPr id="12" name="Picture 12"/>
@@ -8166,7 +8573,7 @@
                     <pic:cNvPicPr/>
                   </pic:nvPicPr>
                   <pic:blipFill>
-                    <a:blip r:embed="rId15">
+                    <a:blip r:embed="rId22">
                       <a:extLst>
                         <a:ext uri="{28A0092B-C50C-407E-A947-70E740481C1C}">
                           <a14:useLocalDpi xmlns:a14="http://schemas.microsoft.com/office/drawing/2010/main" val="0"/>
@@ -8579,7 +8986,7 @@
           <w:sz w:val="24"/>
           <w:szCs w:val="24"/>
         </w:rPr>
-        <w:t>Population of the Study</w:t>
+        <w:t>Sample Size of the Study</w:t>
       </w:r>
     </w:p>
     <w:p/>
@@ -8602,15 +9009,7 @@
           <w:sz w:val="24"/>
           <w:szCs w:val="24"/>
         </w:rPr>
-        <w:t xml:space="preserve">The population is the entire group of items or cases about which the researchers intend to gather data. Moreover, it is defined generally as a large collection of individuals or objects that is the main focus of a </w:t>
-      </w:r>
-      <w:r>
-        <w:rPr>
-          <w:rFonts w:ascii="Times New Roman" w:hAnsi="Times New Roman" w:cs="Times New Roman"/>
-          <w:sz w:val="24"/>
-          <w:szCs w:val="24"/>
-        </w:rPr>
-        <w:t>scientific query.</w:t>
+        <w:t>Sample size is an important concept in statistics and refers to the number of individual pieces of data collected. A statistic’s sample size is important in determining the accuracy and reliability of the system.</w:t>
       </w:r>
     </w:p>
     <w:p>
@@ -8630,23 +9029,68 @@
           <w:szCs w:val="24"/>
         </w:rPr>
         <w:tab/>
-        <w:t xml:space="preserve">In contrast to other researches which is most likely used people as their population, this study focused on objects as its focus. These objects consist of ____ 9gag and </w:t>
-      </w:r>
-      <w:r>
-        <w:rPr>
-          <w:rFonts w:ascii="Times New Roman" w:hAnsi="Times New Roman" w:cs="Times New Roman"/>
-          <w:sz w:val="24"/>
-          <w:szCs w:val="24"/>
-        </w:rPr>
-        <w:t>YouTube</w:t>
-      </w:r>
-      <w:r>
-        <w:rPr>
-          <w:rFonts w:ascii="Times New Roman" w:hAnsi="Times New Roman" w:cs="Times New Roman"/>
-          <w:sz w:val="24"/>
-          <w:szCs w:val="24"/>
-        </w:rPr>
-        <w:t xml:space="preserve"> comments.</w:t>
+        <w:t xml:space="preserve">In contrast to other researches which is most likely used people as their population, this study focused on objects as its </w:t>
+      </w:r>
+      <w:r>
+        <w:rPr>
+          <w:rFonts w:ascii="Times New Roman" w:hAnsi="Times New Roman" w:cs="Times New Roman"/>
+          <w:sz w:val="24"/>
+          <w:szCs w:val="24"/>
+        </w:rPr>
+        <w:t>focu</w:t>
+      </w:r>
+      <w:r>
+        <w:rPr>
+          <w:rFonts w:ascii="Times New Roman" w:hAnsi="Times New Roman" w:cs="Times New Roman"/>
+          <w:sz w:val="24"/>
+          <w:szCs w:val="24"/>
+        </w:rPr>
+        <w:t xml:space="preserve">s. </w:t>
+      </w:r>
+      <w:r>
+        <w:rPr>
+          <w:rFonts w:ascii="Times New Roman" w:hAnsi="Times New Roman" w:cs="Times New Roman"/>
+          <w:sz w:val="24"/>
+          <w:szCs w:val="24"/>
+          <w:shd w:val="clear" w:color="auto" w:fill="FEFEFE"/>
+        </w:rPr>
+        <w:t>T</w:t>
+      </w:r>
+      <w:r>
+        <w:rPr>
+          <w:rFonts w:ascii="Times New Roman" w:hAnsi="Times New Roman" w:cs="Times New Roman"/>
+          <w:sz w:val="24"/>
+          <w:szCs w:val="24"/>
+          <w:shd w:val="clear" w:color="auto" w:fill="FEFEFE"/>
+        </w:rPr>
+        <w:t>hese objects that were obtained from 9gag and YouTube comments were set to 150</w:t>
+      </w:r>
+      <w:r>
+        <w:rPr>
+          <w:rFonts w:ascii="Times New Roman" w:hAnsi="Times New Roman" w:cs="Times New Roman"/>
+          <w:sz w:val="24"/>
+          <w:szCs w:val="24"/>
+          <w:shd w:val="clear" w:color="auto" w:fill="FEFEFE"/>
+        </w:rPr>
+        <w:t xml:space="preserve"> due to </w:t>
+      </w:r>
+      <w:r>
+        <w:rPr>
+          <w:rFonts w:ascii="Times New Roman" w:hAnsi="Times New Roman" w:cs="Times New Roman"/>
+          <w:sz w:val="24"/>
+          <w:szCs w:val="24"/>
+          <w:shd w:val="clear" w:color="auto" w:fill="FEFEFE"/>
+        </w:rPr>
+        <w:t>unknown total</w:t>
+      </w:r>
+      <w:r>
+        <w:rPr>
+          <w:rFonts w:ascii="Times New Roman" w:hAnsi="Times New Roman" w:cs="Times New Roman"/>
+          <w:sz w:val="24"/>
+          <w:szCs w:val="24"/>
+          <w:shd w:val="clear" w:color="auto" w:fill="FEFEFE"/>
+        </w:rPr>
+        <w:t xml:space="preserve"> population.</w:t>
       </w:r>
     </w:p>
     <w:p>
@@ -9060,8 +9504,6 @@
         </w:rPr>
         <w:t xml:space="preserve">will also </w:t>
       </w:r>
-      <w:bookmarkStart w:id="0" w:name="_GoBack"/>
-      <w:bookmarkEnd w:id="0"/>
       <w:r>
         <w:rPr>
           <w:rFonts w:ascii="Times New Roman" w:hAnsi="Times New Roman" w:cs="Times New Roman"/>
@@ -10239,7 +10681,6 @@
           <w:docPartUnique/>
         </w:docPartObj>
       </w:sdtPr>
-      <w:sdtEndPr/>
       <w:sdtContent>
         <w:p>
           <w:pPr>
@@ -10845,7 +11286,7 @@
             </w:rPr>
             <w:tab/>
           </w:r>
-          <w:hyperlink r:id="rId16" w:history="1">
+          <w:hyperlink r:id="rId23" w:history="1">
             <w:r>
               <w:rPr>
                 <w:rStyle w:val="Hyperlink"/>
@@ -11313,7 +11754,7 @@
             </w:rPr>
             <w:t xml:space="preserve">"Definition of Profanity", Retrieved from on August 08, 2014 from Merriam-Webster Online Dictionary: </w:t>
           </w:r>
-          <w:hyperlink r:id="rId17" w:history="1">
+          <w:hyperlink r:id="rId24" w:history="1">
             <w:r>
               <w:rPr>
                 <w:rStyle w:val="Hyperlink"/>
@@ -11366,7 +11807,7 @@
             </w:rPr>
             <w:t xml:space="preserve">Campus of the University of Ulster: </w:t>
           </w:r>
-          <w:hyperlink r:id="rId18" w:history="1">
+          <w:hyperlink r:id="rId25" w:history="1">
             <w:r>
               <w:rPr>
                 <w:rStyle w:val="Hyperlink"/>
@@ -11595,7 +12036,109 @@
               <w:sz w:val="24"/>
               <w:szCs w:val="24"/>
             </w:rPr>
-            <w:t>: http://filesharingtalk.com/threads/88125-When-the-****-did-we-get-a-wordfilter</w:t>
+            <w:t xml:space="preserve">: </w:t>
+          </w:r>
+          <w:hyperlink r:id="rId26" w:history="1">
+            <w:r>
+              <w:rPr>
+                <w:rStyle w:val="Hyperlink"/>
+                <w:rFonts w:ascii="Times New Roman" w:hAnsi="Times New Roman" w:cs="Times New Roman"/>
+                <w:noProof/>
+                <w:sz w:val="24"/>
+                <w:szCs w:val="24"/>
+              </w:rPr>
+              <w:t>http://filesharingtalk.com/threads/88125-When-the-****-did-we-get-a-wordfilter</w:t>
+            </w:r>
+          </w:hyperlink>
+        </w:p>
+        <w:p>
+          <w:pPr>
+            <w:pStyle w:val="Bibliography"/>
+            <w:jc w:val="both"/>
+            <w:rPr>
+              <w:rFonts w:ascii="Times New Roman" w:hAnsi="Times New Roman" w:cs="Times New Roman"/>
+              <w:noProof/>
+              <w:sz w:val="24"/>
+              <w:szCs w:val="24"/>
+            </w:rPr>
+          </w:pPr>
+          <w:r>
+            <w:rPr>
+              <w:rFonts w:ascii="Times New Roman" w:hAnsi="Times New Roman" w:cs="Times New Roman"/>
+              <w:noProof/>
+              <w:sz w:val="24"/>
+              <w:szCs w:val="24"/>
+            </w:rPr>
+            <w:t>Finkel, J.R., Grenager, T. and Manning, C. Incorpora</w:t>
+          </w:r>
+          <w:r>
+            <w:rPr>
+              <w:rFonts w:ascii="Times New Roman" w:hAnsi="Times New Roman" w:cs="Times New Roman"/>
+              <w:noProof/>
+              <w:sz w:val="24"/>
+              <w:szCs w:val="24"/>
+            </w:rPr>
+            <w:t>ting Non-local Information into</w:t>
+          </w:r>
+          <w:r>
+            <w:rPr>
+              <w:rFonts w:ascii="Times New Roman" w:hAnsi="Times New Roman" w:cs="Times New Roman"/>
+              <w:noProof/>
+              <w:sz w:val="24"/>
+              <w:szCs w:val="24"/>
+            </w:rPr>
+            <w:tab/>
+          </w:r>
+          <w:r>
+            <w:rPr>
+              <w:rFonts w:ascii="Times New Roman" w:hAnsi="Times New Roman" w:cs="Times New Roman"/>
+              <w:noProof/>
+              <w:sz w:val="24"/>
+              <w:szCs w:val="24"/>
+            </w:rPr>
+            <w:t xml:space="preserve">Information Extraction Systems by Gibbs Sampling. </w:t>
+          </w:r>
+          <w:r>
+            <w:rPr>
+              <w:rFonts w:ascii="Times New Roman" w:hAnsi="Times New Roman" w:cs="Times New Roman"/>
+              <w:i/>
+              <w:iCs/>
+              <w:noProof/>
+              <w:sz w:val="24"/>
+              <w:szCs w:val="24"/>
+            </w:rPr>
+            <w:t>43rd Annual Meeting of the</w:t>
+          </w:r>
+          <w:r>
+            <w:rPr>
+              <w:rFonts w:ascii="Times New Roman" w:hAnsi="Times New Roman" w:cs="Times New Roman"/>
+              <w:i/>
+              <w:iCs/>
+              <w:noProof/>
+              <w:sz w:val="24"/>
+              <w:szCs w:val="24"/>
+            </w:rPr>
+            <w:tab/>
+          </w:r>
+          <w:r>
+            <w:rPr>
+              <w:rFonts w:ascii="Times New Roman" w:hAnsi="Times New Roman" w:cs="Times New Roman"/>
+              <w:i/>
+              <w:iCs/>
+              <w:noProof/>
+              <w:sz w:val="24"/>
+              <w:szCs w:val="24"/>
+            </w:rPr>
+            <w:t>Association for Computational Linguistics</w:t>
+          </w:r>
+          <w:r>
+            <w:rPr>
+              <w:rFonts w:ascii="Times New Roman" w:hAnsi="Times New Roman" w:cs="Times New Roman"/>
+              <w:noProof/>
+              <w:sz w:val="24"/>
+              <w:szCs w:val="24"/>
+            </w:rPr>
+            <w:t xml:space="preserve"> (2005), pp. 363–370.</w:t>
           </w:r>
         </w:p>
         <w:p>
@@ -11610,35 +12153,6 @@
               <w:szCs w:val="24"/>
             </w:rPr>
           </w:pPr>
-          <w:r>
-            <w:rPr>
-              <w:rFonts w:ascii="Times New Roman" w:hAnsi="Times New Roman" w:cs="Times New Roman"/>
-              <w:noProof/>
-              <w:sz w:val="24"/>
-              <w:szCs w:val="24"/>
-            </w:rPr>
-            <w:t xml:space="preserve">Goodenough, F.L. Anger in Young Children. </w:t>
-          </w:r>
-          <w:r>
-            <w:rPr>
-              <w:rFonts w:ascii="Times New Roman" w:hAnsi="Times New Roman" w:cs="Times New Roman"/>
-              <w:i/>
-              <w:iCs/>
-              <w:noProof/>
-              <w:sz w:val="24"/>
-              <w:szCs w:val="24"/>
-            </w:rPr>
-            <w:t>Wesport, CT: Greenwood Press</w:t>
-          </w:r>
-          <w:r>
-            <w:rPr>
-              <w:rFonts w:ascii="Times New Roman" w:hAnsi="Times New Roman" w:cs="Times New Roman"/>
-              <w:noProof/>
-              <w:sz w:val="24"/>
-              <w:szCs w:val="24"/>
-            </w:rPr>
-            <w:t xml:space="preserve"> (1931).</w:t>
-          </w:r>
         </w:p>
         <w:p>
           <w:pPr>
@@ -11647,6 +12161,7 @@
             <w:jc w:val="both"/>
             <w:rPr>
               <w:rFonts w:ascii="Times New Roman" w:hAnsi="Times New Roman" w:cs="Times New Roman"/>
+              <w:noProof/>
               <w:sz w:val="24"/>
               <w:szCs w:val="24"/>
             </w:rPr>
@@ -11658,7 +12173,47 @@
               <w:sz w:val="24"/>
               <w:szCs w:val="24"/>
             </w:rPr>
-            <w:lastRenderedPageBreak/>
+            <w:t xml:space="preserve">Goodenough, F.L. Anger in Young Children. </w:t>
+          </w:r>
+          <w:r>
+            <w:rPr>
+              <w:rFonts w:ascii="Times New Roman" w:hAnsi="Times New Roman" w:cs="Times New Roman"/>
+              <w:i/>
+              <w:iCs/>
+              <w:noProof/>
+              <w:sz w:val="24"/>
+              <w:szCs w:val="24"/>
+            </w:rPr>
+            <w:t>Wesport, CT: Greenwood Press</w:t>
+          </w:r>
+          <w:r>
+            <w:rPr>
+              <w:rFonts w:ascii="Times New Roman" w:hAnsi="Times New Roman" w:cs="Times New Roman"/>
+              <w:noProof/>
+              <w:sz w:val="24"/>
+              <w:szCs w:val="24"/>
+            </w:rPr>
+            <w:t xml:space="preserve"> (1931).</w:t>
+          </w:r>
+        </w:p>
+        <w:p>
+          <w:pPr>
+            <w:spacing w:line="480" w:lineRule="auto"/>
+            <w:ind w:left="720" w:hanging="720"/>
+            <w:jc w:val="both"/>
+            <w:rPr>
+              <w:rFonts w:ascii="Times New Roman" w:hAnsi="Times New Roman" w:cs="Times New Roman"/>
+              <w:sz w:val="24"/>
+              <w:szCs w:val="24"/>
+            </w:rPr>
+          </w:pPr>
+          <w:r>
+            <w:rPr>
+              <w:rFonts w:ascii="Times New Roman" w:hAnsi="Times New Roman" w:cs="Times New Roman"/>
+              <w:noProof/>
+              <w:sz w:val="24"/>
+              <w:szCs w:val="24"/>
+            </w:rPr>
             <w:t xml:space="preserve">Grohol, J. 2009. PsychCentral. Retrieved March 30, 2009 from </w:t>
           </w:r>
           <w:r>
@@ -11863,7 +12418,7 @@
             </w:rPr>
             <w:tab/>
           </w:r>
-          <w:hyperlink r:id="rId19" w:tgtFrame="_blank" w:history="1">
+          <w:hyperlink r:id="rId27" w:tgtFrame="_blank" w:history="1">
             <w:r>
               <w:rPr>
                 <w:rStyle w:val="Hyperlink"/>
@@ -12286,6 +12841,7 @@
               <w:sz w:val="24"/>
               <w:szCs w:val="24"/>
             </w:rPr>
+            <w:lastRenderedPageBreak/>
             <w:t xml:space="preserve">Liang, P. Semi-Supervised Learning for Natural Language. </w:t>
           </w:r>
           <w:r>
@@ -12349,35 +12905,7 @@
               <w:sz w:val="24"/>
               <w:szCs w:val="24"/>
             </w:rPr>
-            <w:lastRenderedPageBreak/>
-            <w:t>Liu, X. and Zhou, Z. Training Cost-Sensiti</w:t>
-          </w:r>
-          <w:r>
-            <w:rPr>
-              <w:rFonts w:ascii="Times New Roman" w:hAnsi="Times New Roman" w:cs="Times New Roman"/>
-              <w:noProof/>
-              <w:sz w:val="24"/>
-              <w:szCs w:val="24"/>
-            </w:rPr>
-            <w:t>ve Neural Networks with Methods</w:t>
-          </w:r>
-          <w:r>
-            <w:rPr>
-              <w:rFonts w:ascii="Times New Roman" w:hAnsi="Times New Roman" w:cs="Times New Roman"/>
-              <w:noProof/>
-              <w:sz w:val="24"/>
-              <w:szCs w:val="24"/>
-            </w:rPr>
-            <w:tab/>
-          </w:r>
-          <w:r>
-            <w:rPr>
-              <w:rFonts w:ascii="Times New Roman" w:hAnsi="Times New Roman" w:cs="Times New Roman"/>
-              <w:noProof/>
-              <w:sz w:val="24"/>
-              <w:szCs w:val="24"/>
-            </w:rPr>
-            <w:t xml:space="preserve">Addressing the Class Imbalance Problem. </w:t>
+            <w:t xml:space="preserve">Lin, Dekang and Wu, Xiaoyun. Phrase Clustering for discriminative learning. </w:t>
           </w:r>
           <w:r>
             <w:rPr>
@@ -12388,7 +12916,7 @@
               <w:sz w:val="24"/>
               <w:szCs w:val="24"/>
             </w:rPr>
-            <w:t>IEEE Transaction on Knowledge and Data</w:t>
+            <w:t>Ann</w:t>
           </w:r>
           <w:r>
             <w:rPr>
@@ -12399,7 +12927,7 @@
               <w:sz w:val="24"/>
               <w:szCs w:val="24"/>
             </w:rPr>
-            <w:tab/>
+            <w:t>ual</w:t>
           </w:r>
           <w:r>
             <w:rPr>
@@ -12410,16 +12938,27 @@
               <w:sz w:val="24"/>
               <w:szCs w:val="24"/>
             </w:rPr>
-            <w:t>Engineering</w:t>
-          </w:r>
-          <w:r>
-            <w:rPr>
-              <w:rFonts w:ascii="Times New Roman" w:hAnsi="Times New Roman" w:cs="Times New Roman"/>
-              <w:noProof/>
-              <w:sz w:val="24"/>
-              <w:szCs w:val="24"/>
-            </w:rPr>
-            <w:t>, 18 (2006), pp.63-77.</w:t>
+            <w:tab/>
+          </w:r>
+          <w:r>
+            <w:rPr>
+              <w:rFonts w:ascii="Times New Roman" w:hAnsi="Times New Roman" w:cs="Times New Roman"/>
+              <w:i/>
+              <w:iCs/>
+              <w:noProof/>
+              <w:sz w:val="24"/>
+              <w:szCs w:val="24"/>
+            </w:rPr>
+            <w:t>Meeting of the ACL and IJCNLP</w:t>
+          </w:r>
+          <w:r>
+            <w:rPr>
+              <w:rFonts w:ascii="Times New Roman" w:hAnsi="Times New Roman" w:cs="Times New Roman"/>
+              <w:noProof/>
+              <w:sz w:val="24"/>
+              <w:szCs w:val="24"/>
+            </w:rPr>
+            <w:t xml:space="preserve"> (2009), pp. 1030-1038.</w:t>
           </w:r>
         </w:p>
         <w:p>
@@ -12440,16 +12979,16 @@
               <w:sz w:val="24"/>
               <w:szCs w:val="24"/>
             </w:rPr>
-            <w:t>Melville, P. and Sindhwani, V. Document-</w:t>
-          </w:r>
-          <w:r>
-            <w:rPr>
-              <w:rFonts w:ascii="Times New Roman" w:hAnsi="Times New Roman" w:cs="Times New Roman"/>
-              <w:noProof/>
-              <w:sz w:val="24"/>
-              <w:szCs w:val="24"/>
-            </w:rPr>
-            <w:t>Word Co-regularization for Semi Supervised</w:t>
+            <w:t>Liu, X. and Zhou, Z. Training Cost-Sensiti</w:t>
+          </w:r>
+          <w:r>
+            <w:rPr>
+              <w:rFonts w:ascii="Times New Roman" w:hAnsi="Times New Roman" w:cs="Times New Roman"/>
+              <w:noProof/>
+              <w:sz w:val="24"/>
+              <w:szCs w:val="24"/>
+            </w:rPr>
+            <w:t>ve Neural Networks with Methods</w:t>
           </w:r>
           <w:r>
             <w:rPr>
@@ -12467,7 +13006,7 @@
               <w:sz w:val="24"/>
               <w:szCs w:val="24"/>
             </w:rPr>
-            <w:t xml:space="preserve">Sentiment Analysis. </w:t>
+            <w:t xml:space="preserve">Addressing the Class Imbalance Problem. </w:t>
           </w:r>
           <w:r>
             <w:rPr>
@@ -12478,6 +13017,96 @@
               <w:sz w:val="24"/>
               <w:szCs w:val="24"/>
             </w:rPr>
+            <w:t>IEEE Transaction on Knowledge and Data</w:t>
+          </w:r>
+          <w:r>
+            <w:rPr>
+              <w:rFonts w:ascii="Times New Roman" w:hAnsi="Times New Roman" w:cs="Times New Roman"/>
+              <w:i/>
+              <w:iCs/>
+              <w:noProof/>
+              <w:sz w:val="24"/>
+              <w:szCs w:val="24"/>
+            </w:rPr>
+            <w:tab/>
+          </w:r>
+          <w:r>
+            <w:rPr>
+              <w:rFonts w:ascii="Times New Roman" w:hAnsi="Times New Roman" w:cs="Times New Roman"/>
+              <w:i/>
+              <w:iCs/>
+              <w:noProof/>
+              <w:sz w:val="24"/>
+              <w:szCs w:val="24"/>
+            </w:rPr>
+            <w:t>Engineering</w:t>
+          </w:r>
+          <w:r>
+            <w:rPr>
+              <w:rFonts w:ascii="Times New Roman" w:hAnsi="Times New Roman" w:cs="Times New Roman"/>
+              <w:noProof/>
+              <w:sz w:val="24"/>
+              <w:szCs w:val="24"/>
+            </w:rPr>
+            <w:t>, 18 (2006), pp.63-77.</w:t>
+          </w:r>
+        </w:p>
+        <w:p>
+          <w:pPr>
+            <w:spacing w:after="0" w:line="480" w:lineRule="auto"/>
+            <w:jc w:val="both"/>
+            <w:rPr>
+              <w:rFonts w:ascii="Times New Roman" w:hAnsi="Times New Roman" w:cs="Times New Roman"/>
+              <w:noProof/>
+              <w:sz w:val="24"/>
+              <w:szCs w:val="24"/>
+            </w:rPr>
+          </w:pPr>
+          <w:r>
+            <w:rPr>
+              <w:rFonts w:ascii="Times New Roman" w:hAnsi="Times New Roman" w:cs="Times New Roman"/>
+              <w:noProof/>
+              <w:sz w:val="24"/>
+              <w:szCs w:val="24"/>
+            </w:rPr>
+            <w:t>Melville, P. and Sindhwani, V. Document-</w:t>
+          </w:r>
+          <w:r>
+            <w:rPr>
+              <w:rFonts w:ascii="Times New Roman" w:hAnsi="Times New Roman" w:cs="Times New Roman"/>
+              <w:noProof/>
+              <w:sz w:val="24"/>
+              <w:szCs w:val="24"/>
+            </w:rPr>
+            <w:t>Word Co-regularization for Semi Supervised</w:t>
+          </w:r>
+          <w:r>
+            <w:rPr>
+              <w:rFonts w:ascii="Times New Roman" w:hAnsi="Times New Roman" w:cs="Times New Roman"/>
+              <w:noProof/>
+              <w:sz w:val="24"/>
+              <w:szCs w:val="24"/>
+            </w:rPr>
+            <w:tab/>
+          </w:r>
+          <w:r>
+            <w:rPr>
+              <w:rFonts w:ascii="Times New Roman" w:hAnsi="Times New Roman" w:cs="Times New Roman"/>
+              <w:noProof/>
+              <w:sz w:val="24"/>
+              <w:szCs w:val="24"/>
+            </w:rPr>
+            <w:t xml:space="preserve">Sentiment Analysis. </w:t>
+          </w:r>
+          <w:r>
+            <w:rPr>
+              <w:rFonts w:ascii="Times New Roman" w:hAnsi="Times New Roman" w:cs="Times New Roman"/>
+              <w:i/>
+              <w:iCs/>
+              <w:noProof/>
+              <w:sz w:val="24"/>
+              <w:szCs w:val="24"/>
+            </w:rPr>
             <w:t>In Proceedings of ICDM-08</w:t>
           </w:r>
           <w:r>
@@ -12498,6 +13127,84 @@
             </w:rPr>
             <w:tab/>
             <w:t>1030.</w:t>
+          </w:r>
+        </w:p>
+        <w:p>
+          <w:pPr>
+            <w:spacing w:after="0" w:line="480" w:lineRule="auto"/>
+            <w:jc w:val="both"/>
+            <w:rPr>
+              <w:rFonts w:ascii="Times New Roman" w:hAnsi="Times New Roman" w:cs="Times New Roman"/>
+              <w:i/>
+              <w:iCs/>
+              <w:noProof/>
+              <w:sz w:val="24"/>
+              <w:szCs w:val="24"/>
+            </w:rPr>
+          </w:pPr>
+          <w:r>
+            <w:rPr>
+              <w:rFonts w:ascii="Times New Roman" w:hAnsi="Times New Roman" w:cs="Times New Roman"/>
+              <w:noProof/>
+              <w:sz w:val="24"/>
+              <w:szCs w:val="24"/>
+            </w:rPr>
+            <w:t xml:space="preserve">Northman, J., et.al. Learning multilingual named entity recognition. </w:t>
+          </w:r>
+          <w:r>
+            <w:rPr>
+              <w:rFonts w:ascii="Times New Roman" w:hAnsi="Times New Roman" w:cs="Times New Roman"/>
+              <w:i/>
+              <w:iCs/>
+              <w:noProof/>
+              <w:sz w:val="24"/>
+              <w:szCs w:val="24"/>
+            </w:rPr>
+            <w:t>Artificial Intelligence</w:t>
+          </w:r>
+          <w:r>
+            <w:rPr>
+              <w:rFonts w:ascii="Times New Roman" w:hAnsi="Times New Roman" w:cs="Times New Roman"/>
+              <w:i/>
+              <w:iCs/>
+              <w:noProof/>
+              <w:sz w:val="24"/>
+              <w:szCs w:val="24"/>
+            </w:rPr>
+            <w:tab/>
+          </w:r>
+        </w:p>
+        <w:p>
+          <w:pPr>
+            <w:spacing w:after="0" w:line="480" w:lineRule="auto"/>
+            <w:ind w:firstLine="720"/>
+            <w:jc w:val="both"/>
+            <w:rPr>
+              <w:rFonts w:ascii="Times New Roman" w:hAnsi="Times New Roman" w:cs="Times New Roman"/>
+              <w:noProof/>
+              <w:sz w:val="24"/>
+              <w:szCs w:val="24"/>
+            </w:rPr>
+          </w:pPr>
+          <w:r>
+            <w:rPr>
+              <w:rFonts w:ascii="Times New Roman" w:hAnsi="Times New Roman" w:cs="Times New Roman"/>
+              <w:i/>
+              <w:iCs/>
+              <w:noProof/>
+              <w:sz w:val="24"/>
+              <w:szCs w:val="24"/>
+            </w:rPr>
+            <w:t>194</w:t>
+          </w:r>
+          <w:r>
+            <w:rPr>
+              <w:rFonts w:ascii="Times New Roman" w:hAnsi="Times New Roman" w:cs="Times New Roman"/>
+              <w:noProof/>
+              <w:sz w:val="24"/>
+              <w:szCs w:val="24"/>
+            </w:rPr>
+            <w:t xml:space="preserve"> (2013), pp. 151-175.</w:t>
           </w:r>
         </w:p>
         <w:p>
@@ -12714,7 +13421,7 @@
             </w:rPr>
             <w:t xml:space="preserve">: </w:t>
           </w:r>
-          <w:hyperlink r:id="rId20" w:history="1">
+          <w:hyperlink r:id="rId28" w:history="1">
             <w:r>
               <w:rPr>
                 <w:rStyle w:val="Hyperlink"/>
@@ -12898,6 +13605,7 @@
               <w:sz w:val="24"/>
               <w:szCs w:val="24"/>
             </w:rPr>
+            <w:lastRenderedPageBreak/>
             <w:t xml:space="preserve">Wan, X. Co-taining for Cross-Lingual Sentiment Classification. </w:t>
           </w:r>
           <w:r>
@@ -13158,7 +13866,6 @@
               <w:sz w:val="24"/>
               <w:szCs w:val="24"/>
             </w:rPr>
-            <w:lastRenderedPageBreak/>
             <w:t>http://www.howtogeek.com/trivia/where-did-ibms-super-computer-watson-learn-to-</w:t>
           </w:r>
           <w:r>
@@ -13337,6 +14044,7 @@
         </w:rPr>
       </w:pPr>
     </w:p>
+    <w:p/>
     <w:p>
       <w:pPr>
         <w:spacing w:after="0" w:line="480" w:lineRule="auto"/>
@@ -13604,7 +14312,6 @@
                 <w:sz w:val="24"/>
                 <w:szCs w:val="24"/>
               </w:rPr>
-              <w:lastRenderedPageBreak/>
               <w:t>1</w:t>
             </w:r>
           </w:p>
@@ -14282,6 +14989,7 @@
               <w:spacing w:line="480" w:lineRule="auto"/>
             </w:pPr>
             <w:r>
+              <w:lastRenderedPageBreak/>
               <w:t>1</w:t>
             </w:r>
           </w:p>
@@ -14702,7 +15410,6 @@
               <w:spacing w:line="480" w:lineRule="auto"/>
             </w:pPr>
             <w:r>
-              <w:lastRenderedPageBreak/>
               <w:t>8</w:t>
             </w:r>
           </w:p>
@@ -15050,7 +15757,7 @@
       </w:r>
     </w:p>
     <w:sectPr>
-      <w:headerReference w:type="default" r:id="rId21"/>
+      <w:headerReference w:type="default" r:id="rId29"/>
       <w:pgSz w:w="12240" w:h="15840"/>
       <w:pgMar w:top="1800" w:right="1440" w:bottom="1800" w:left="1800" w:header="720" w:footer="720" w:gutter="0"/>
       <w:cols w:space="720"/>
@@ -15205,7 +15912,7 @@
               <w:sz w:val="24"/>
               <w:szCs w:val="24"/>
             </w:rPr>
-            <w:t>34</w:t>
+            <w:t>21</w:t>
           </w:r>
           <w:r>
             <w:rPr>
@@ -17190,7 +17897,7 @@
 </file>
 
 <file path=customXml/item1.xml><?xml version="1.0" encoding="utf-8"?>
-<b:Sources xmlns:b="http://schemas.openxmlformats.org/officeDocument/2006/bibliography" xmlns="http://schemas.openxmlformats.org/officeDocument/2006/bibliography" SelectedStyle="\ACM.XSL" StyleName="APA" Version="1">
+<b:Sources xmlns:b="http://schemas.openxmlformats.org/officeDocument/2006/bibliography" xmlns="http://schemas.openxmlformats.org/officeDocument/2006/bibliography" SelectedStyle="\ACM.XSL" StyleName="ACM" Version="1">
   <b:Source>
     <b:Tag>Che05</b:Tag>
     <b:SourceType>JournalArticle</b:SourceType>
@@ -17210,7 +17917,7 @@
     <b:JournalName>In Proceedings of WWW-05</b:JournalName>
     <b:Year>2005</b:Year>
     <b:Pages>pp.342-351</b:Pages>
-    <b:RefOrder>1</b:RefOrder>
+    <b:RefOrder>4</b:RefOrder>
   </b:Source>
   <b:Source>
     <b:Tag>Car05</b:Tag>
@@ -17232,7 +17939,7 @@
     <b:Year>2005</b:Year>
     <b:Volume>39</b:Volume>
     <b:Issue>2/3</b:Issue>
-    <b:RefOrder>2</b:RefOrder>
+    <b:RefOrder>5</b:RefOrder>
   </b:Source>
   <b:Source>
     <b:Tag>Cui06</b:Tag>
@@ -17253,7 +17960,7 @@
     <b:JournalName>In Proceedings of AAAI-06</b:JournalName>
     <b:Year>2006</b:Year>
     <b:Pages>pp. 1265-1270</b:Pages>
-    <b:RefOrder>3</b:RefOrder>
+    <b:RefOrder>6</b:RefOrder>
   </b:Source>
   <b:Source>
     <b:Tag>Bal09</b:Tag>
@@ -17274,7 +17981,7 @@
     <b:JournalName>In Proceedings of NAACL-09 Student Research Workshop and Doctoral Consortium</b:JournalName>
     <b:Year>2009</b:Year>
     <b:Pages>pp. 72-77</b:Pages>
-    <b:RefOrder>4</b:RefOrder>
+    <b:RefOrder>7</b:RefOrder>
   </b:Source>
   <b:Source>
     <b:Tag>Lee02</b:Tag>
@@ -17295,7 +18002,7 @@
     <b:JournalName>In Proceedings of EMNLP-02</b:JournalName>
     <b:Year>2002</b:Year>
     <b:Pages>pp. 79-86</b:Pages>
-    <b:RefOrder>5</b:RefOrder>
+    <b:RefOrder>8</b:RefOrder>
   </b:Source>
   <b:Source>
     <b:Tag>Bow02</b:Tag>
@@ -17317,7 +18024,7 @@
     <b:Year>2002</b:Year>
     <b:Pages>pp. 321-357</b:Pages>
     <b:Volume>16</b:Volume>
-    <b:RefOrder>6</b:RefOrder>
+    <b:RefOrder>9</b:RefOrder>
   </b:Source>
   <b:Source>
     <b:Tag>Dui03</b:Tag>
@@ -17338,7 +18045,7 @@
     <b:JournalName>In Proceedings of ICML-03, Workshop on Learning with Imbalanced Data Sets II</b:JournalName>
     <b:Year>2003</b:Year>
     <b:Pages>pp. 81-88</b:Pages>
-    <b:RefOrder>7</b:RefOrder>
+    <b:RefOrder>10</b:RefOrder>
   </b:Source>
   <b:Source>
     <b:Tag>Liu06</b:Tag>
@@ -17360,7 +18067,7 @@
     <b:Year>2006</b:Year>
     <b:Pages>pp.63-77</b:Pages>
     <b:Volume>18</b:Volume>
-    <b:RefOrder>8</b:RefOrder>
+    <b:RefOrder>11</b:RefOrder>
   </b:Source>
   <b:Source>
     <b:Tag>Nor03</b:Tag>
@@ -17381,7 +18088,7 @@
     <b:JournalName>Prentice Hall</b:JournalName>
     <b:Year>2003</b:Year>
     <b:StandardNumber>ISBN 978-0137903955</b:StandardNumber>
-    <b:RefOrder>9</b:RefOrder>
+    <b:RefOrder>12</b:RefOrder>
   </b:Source>
   <b:Source>
     <b:Tag>Kar03</b:Tag>
@@ -17401,7 +18108,7 @@
     <b:Title>Tackling the Poor Assumptions of Naive Bayes  Classifiers (PDF)</b:Title>
     <b:JournalName>ICML</b:JournalName>
     <b:Year>2003</b:Year>
-    <b:RefOrder>10</b:RefOrder>
+    <b:RefOrder>13</b:RefOrder>
   </b:Source>
   <b:Source>
     <b:Tag>Ris01</b:Tag>
@@ -17420,7 +18127,7 @@
     <b:Title>An Empirical Study of the Naive Bayes Classifier (PDF). </b:Title>
     <b:JournalName>IJCAI Workshop on Empirical Methods in AI</b:JournalName>
     <b:Year>2001</b:Year>
-    <b:RefOrder>11</b:RefOrder>
+    <b:RefOrder>14</b:RefOrder>
   </b:Source>
   <b:Source>
     <b:Tag>BiDnd</b:Tag>
@@ -17441,7 +18148,7 @@
     <b:JournalName>School of Computing and Mathematics, Faculty of Computing and Engineering at the Jordanstown Campus of the University of Ulster</b:JournalName>
     <b:Year>n.d.</b:Year>
     <b:URL>http://www.findaphd.com/search/ProjectDetails.aspx?PJID=56055</b:URL>
-    <b:RefOrder>12</b:RefOrder>
+    <b:RefOrder>15</b:RefOrder>
   </b:Source>
   <b:Source>
     <b:Tag>Tur02</b:Tag>
@@ -17461,7 +18168,7 @@
     <b:JournalName>In Proceedings of ACL-02, pp.417-424</b:JournalName>
     <b:Year>2002</b:Year>
     <b:Pages>pp. 417-424</b:Pages>
-    <b:RefOrder>13</b:RefOrder>
+    <b:RefOrder>16</b:RefOrder>
   </b:Source>
   <b:Source>
     <b:Tag>Mel08</b:Tag>
@@ -17482,7 +18189,7 @@
     <b:JournalName>In Proceedings of ICDM-08</b:JournalName>
     <b:Year>2008</b:Year>
     <b:Pages>pp. 1025-1030</b:Pages>
-    <b:RefOrder>14</b:RefOrder>
+    <b:RefOrder>17</b:RefOrder>
   </b:Source>
   <b:Source>
     <b:Tag>Yar95</b:Tag>
@@ -17502,7 +18209,7 @@
     <b:JournalName>In Proceedings of ACL-05</b:JournalName>
     <b:Year>1995</b:Year>
     <b:Pages>pp. 189-196</b:Pages>
-    <b:RefOrder>15</b:RefOrder>
+    <b:RefOrder>18</b:RefOrder>
   </b:Source>
   <b:Source>
     <b:Tag>Blu983</b:Tag>
@@ -17523,7 +18230,7 @@
     <b:JournalName>In Proceedings of the Eleventh Annual Conference on Computational Learning Theory</b:JournalName>
     <b:Year>1998</b:Year>
     <b:Pages>pp. 92-100</b:Pages>
-    <b:RefOrder>16</b:RefOrder>
+    <b:RefOrder>19</b:RefOrder>
   </b:Source>
   <b:Source>
     <b:Tag>Wan09</b:Tag>
@@ -17543,7 +18250,7 @@
     <b:JournalName>In Proceedings of ACL-IJCNLP-09</b:JournalName>
     <b:Year>2009</b:Year>
     <b:Pages>pp. 235-243</b:Pages>
-    <b:RefOrder>17</b:RefOrder>
+    <b:RefOrder>20</b:RefOrder>
   </b:Source>
   <b:Source>
     <b:Tag>Hua10</b:Tag>
@@ -17564,7 +18271,7 @@
     <b:JournalName>In Proceedings of ACL-10</b:JournalName>
     <b:Year>2010</b:Year>
     <b:Pages>pp. 414-423</b:Pages>
-    <b:RefOrder>18</b:RefOrder>
+    <b:RefOrder>21</b:RefOrder>
   </b:Source>
   <b:Source>
     <b:Tag>Das09</b:Tag>
@@ -17585,7 +18292,7 @@
     <b:JournalName>In Proceedings of ACL-IJCNLP-09</b:JournalName>
     <b:Year>2009</b:Year>
     <b:Pages>pp. 701-709</b:Pages>
-    <b:RefOrder>19</b:RefOrder>
+    <b:RefOrder>22</b:RefOrder>
   </b:Source>
   <b:Source>
     <b:Tag>LiJ08</b:Tag>
@@ -17610,7 +18317,7 @@
     <b:Volume>7</b:Volume>
     <b:Issue>12</b:Issue>
     <b:City>Hyderabad, India</b:City>
-    <b:RefOrder>20</b:RefOrder>
+    <b:RefOrder>23</b:RefOrder>
   </b:Source>
   <b:Source>
     <b:Tag>Van11</b:Tag>
@@ -17629,7 +18336,7 @@
     <b:Title>Automated Detection of Offensive Language Behavior on Social Networking Sites</b:Title>
     <b:JournalName>In Proceedings of Universiteitgent</b:JournalName>
     <b:Year>2011</b:Year>
-    <b:RefOrder>21</b:RefOrder>
+    <b:RefOrder>24</b:RefOrder>
   </b:Source>
   <b:Source>
     <b:Tag>Lia05</b:Tag>
@@ -17650,7 +18357,7 @@
     <b:Year>2005</b:Year>
     <b:Month>May</b:Month>
     <b:Pages>pp. 13-73</b:Pages>
-    <b:RefOrder>22</b:RefOrder>
+    <b:RefOrder>25</b:RefOrder>
   </b:Source>
   <b:Source>
     <b:Tag>Balnd</b:Tag>
@@ -17670,7 +18377,7 @@
     <b:Title>Open Problems in Efficient Semi-Supervised</b:Title>
     <b:JournalName>In Proceedings of National Science Foundation Grant CCF-0514922 and a Google Research Grant</b:JournalName>
     <b:Year>n.d.</b:Year>
-    <b:RefOrder>23</b:RefOrder>
+    <b:RefOrder>26</b:RefOrder>
   </b:Source>
   <b:Source>
     <b:Tag>Efr93</b:Tag>
@@ -17689,7 +18396,7 @@
     </b:Author>
     <b:Title>Chapter 8: The Bootstrap</b:Title>
     <b:Year>1993</b:Year>
-    <b:RefOrder>24</b:RefOrder>
+    <b:RefOrder>27</b:RefOrder>
   </b:Source>
   <b:Source>
     <b:Tag>Chand</b:Tag>
@@ -17698,7 +18405,7 @@
     <b:Title>Chapter 4: The Original Bootstrap Method</b:Title>
     <b:Year>n.d.</b:Year>
     <b:URL>http://scholar.lib.vt.edu/theses/available/etd-61697-14555/unrestricted/Ch4.pdf</b:URL>
-    <b:RefOrder>25</b:RefOrder>
+    <b:RefOrder>28</b:RefOrder>
   </b:Source>
   <b:Source>
     <b:Tag>Bel12</b:Tag>
@@ -17719,7 +18426,7 @@
     </b:Author>
     <b:JournalName>In Proceedings of ACM 978-1-4503-1543-2/12/08</b:JournalName>
     <b:Month>August</b:Month>
-    <b:RefOrder>26</b:RefOrder>
+    <b:RefOrder>29</b:RefOrder>
   </b:Source>
   <b:Source>
     <b:Tag>Che12</b:Tag>
@@ -17739,7 +18446,7 @@
     <b:Title>Detecting Offensive Language in Social Media to Protect Adolescent Online Safety </b:Title>
     <b:JournalName>In Proceedings of PennState College of Information Sciences and Technology</b:JournalName>
     <b:Year>2012</b:Year>
-    <b:RefOrder>27</b:RefOrder>
+    <b:RefOrder>30</b:RefOrder>
   </b:Source>
   <b:Source>
     <b:Tag>Hon09</b:Tag>
@@ -17760,7 +18467,7 @@
     <b:JournalName>In Proceedings of Lehigh University: Computer Science and Engineering</b:JournalName>
     <b:Year>2009</b:Year>
     <b:Month>April</b:Month>
-    <b:RefOrder>28</b:RefOrder>
+    <b:RefOrder>31</b:RefOrder>
   </b:Source>
   <b:Source>
     <b:Tag>XuZ10</b:Tag>
@@ -17781,7 +18488,7 @@
     <b:JournalName>In Proceedings of CEAS 2010 - Seventh Annual Collaboration, Electronic Messaging, Anti-abuse and Spam Conference</b:JournalName>
     <b:Year>2010</b:Year>
     <b:Month>July</b:Month>
-    <b:RefOrder>29</b:RefOrder>
+    <b:RefOrder>32</b:RefOrder>
   </b:Source>
   <b:Source>
     <b:Tag>Fan12</b:Tag>
@@ -17801,7 +18508,7 @@
     <b:Title>Detecting Offensive Tweets via Topical Feature Discovery over a Large Scale Twitter Corpus</b:Title>
     <b:JournalName>In Proceedings of ACM 978-1-4503-1156-4/12/10</b:JournalName>
     <b:Year>2012</b:Year>
-    <b:RefOrder>30</b:RefOrder>
+    <b:RefOrder>33</b:RefOrder>
   </b:Source>
   <b:Source>
     <b:Tag>Kon09</b:Tag>
@@ -17825,7 +18532,7 @@
     <b:Pages>pp. 1437-1445</b:Pages>
     <b:Volume>6</b:Volume>
     <b:Issue>7</b:Issue>
-    <b:RefOrder>31</b:RefOrder>
+    <b:RefOrder>34</b:RefOrder>
   </b:Source>
   <b:Source>
     <b:Tag>Inand</b:Tag>
@@ -17838,7 +18545,7 @@
     <b:YearAccessed>2015</b:YearAccessed>
     <b:MonthAccessed>September</b:MonthAccessed>
     <b:DayAccessed>18</b:DayAccessed>
-    <b:RefOrder>32</b:RefOrder>
+    <b:RefOrder>35</b:RefOrder>
   </b:Source>
   <b:Source>
     <b:Tag>Ina15</b:Tag>
@@ -17850,7 +18557,7 @@
     <b:MonthAccessed>18</b:MonthAccessed>
     <b:DayAccessed>September</b:DayAccessed>
     <b:URL>https://sites.google.com/site/nbushra100/home/elizabeth</b:URL>
-    <b:RefOrder>33</b:RefOrder>
+    <b:RefOrder>36</b:RefOrder>
   </b:Source>
   <b:Source>
     <b:Tag>Sem12</b:Tag>
@@ -17863,7 +18570,7 @@
     <b:MonthAccessed>September</b:MonthAccessed>
     <b:DayAccessed>18</b:DayAccessed>
     <b:URL>https://en.wikipedia.org/wiki/Semi-supervised_learning</b:URL>
-    <b:RefOrder>34</b:RefOrder>
+    <b:RefOrder>37</b:RefOrder>
   </b:Source>
   <b:Source>
     <b:Tag>Jaynd</b:Tag>
@@ -17883,7 +18590,7 @@
     <b:Year>n.d.</b:Year>
     <b:City>North Adams, Massachusetts</b:City>
     <b:Publisher>John Benjamins Publishing Company</b:Publisher>
-    <b:RefOrder>35</b:RefOrder>
+    <b:RefOrder>38</b:RefOrder>
   </b:Source>
   <b:Source>
     <b:Tag>Gro09</b:Tag>
@@ -17906,7 +18613,7 @@
     <b:MonthAccessed>March</b:MonthAccessed>
     <b:DayAccessed>30</b:DayAccessed>
     <b:URL>http://psychcentral.com/blog/archives/2009/03/30/why-do-we-swear/</b:URL>
-    <b:RefOrder>36</b:RefOrder>
+    <b:RefOrder>39</b:RefOrder>
   </b:Source>
   <b:Source>
     <b:Tag>IBMnd</b:Tag>
@@ -17916,7 +18623,7 @@
     <b:InternetSiteTitle>Watson</b:InternetSiteTitle>
     <b:Year>n.d.</b:Year>
     <b:URL>http://www.research.ibm.com/cognitive-computing/watson/index.shtml#fbid=_V9cRK7OhZC</b:URL>
-    <b:RefOrder>37</b:RefOrder>
+    <b:RefOrder>40</b:RefOrder>
   </b:Source>
   <b:Source>
     <b:Tag>Wel90</b:Tag>
@@ -17938,7 +18645,7 @@
     <b:Pages>pp. 369-405</b:Pages>
     <b:Volume>20</b:Volume>
     <b:Issue>4</b:Issue>
-    <b:RefOrder>38</b:RefOrder>
+    <b:RefOrder>41</b:RefOrder>
   </b:Source>
   <b:Source>
     <b:Tag>Goo31</b:Tag>
@@ -17957,7 +18664,7 @@
     <b:Title>Anger in Young Children</b:Title>
     <b:JournalName>Wesport, CT: Greenwood Press</b:JournalName>
     <b:Year>1931</b:Year>
-    <b:RefOrder>39</b:RefOrder>
+    <b:RefOrder>42</b:RefOrder>
   </b:Source>
   <b:Source>
     <b:Tag>Cor86</b:Tag>
@@ -17980,7 +18687,7 @@
     <b:Pages>pp. 393-398</b:Pages>
     <b:Volume>22</b:Volume>
     <b:Issue>3</b:Issue>
-    <b:RefOrder>40</b:RefOrder>
+    <b:RefOrder>43</b:RefOrder>
   </b:Source>
   <b:Source>
     <b:Tag>Fil06</b:Tag>
@@ -17993,7 +18700,7 @@
     <b:MonthAccessed>October</b:MonthAccessed>
     <b:DayAccessed>1</b:DayAccessed>
     <b:URL>http://filesharingtalk.com/threads/88125-When-the-****-did-we-get-a-wordfilter</b:URL>
-    <b:RefOrder>41</b:RefOrder>
+    <b:RefOrder>44</b:RefOrder>
   </b:Source>
   <b:Source>
     <b:Tag>She10</b:Tag>
@@ -18016,13 +18723,95 @@
     <b:MonthAccessed>March</b:MonthAccessed>
     <b:DayAccessed>29</b:DayAccessed>
     <b:URL>http://news.bbc.co.uk/2/hi/technology/8528672.stm</b:URL>
-    <b:RefOrder>42</b:RefOrder>
+    <b:RefOrder>45</b:RefOrder>
+  </b:Source>
+  <b:Source>
+    <b:Tag>Lin09</b:Tag>
+    <b:SourceType>JournalArticle</b:SourceType>
+    <b:Guid>{825AE451-478F-42F0-B632-3621FDB80A7B}</b:Guid>
+    <b:Title>Phrase Clustering for discriminative learning</b:Title>
+    <b:Year>2009</b:Year>
+    <b:Author>
+      <b:Author>
+        <b:NameList>
+          <b:Person>
+            <b:Last>Lin</b:Last>
+            <b:First>Dekang</b:First>
+            <b:Middle>and Wu, Xiaoyun</b:Middle>
+          </b:Person>
+        </b:NameList>
+      </b:Author>
+    </b:Author>
+    <b:JournalName>Annual Meeting of the ACL and IJCNLP</b:JournalName>
+    <b:Pages>pp. 1030-1038</b:Pages>
+    <b:RefOrder>1</b:RefOrder>
+  </b:Source>
+  <b:Source>
+    <b:Tag>Nor</b:Tag>
+    <b:SourceType>JournalArticle</b:SourceType>
+    <b:Guid>{1DBEE1E9-A4B9-4EA5-9DAA-852FBEBC1BC5}</b:Guid>
+    <b:Author>
+      <b:Author>
+        <b:NameList>
+          <b:Person>
+            <b:Last>Northman</b:Last>
+            <b:First>J.,</b:First>
+            <b:Middle>et.al</b:Middle>
+          </b:Person>
+        </b:NameList>
+      </b:Author>
+    </b:Author>
+    <b:Title>Learning multilingual named entity recognition</b:Title>
+    <b:JournalName>Artificial </b:JournalName>
+    <b:RefOrder>46</b:RefOrder>
+  </b:Source>
+  <b:Source>
+    <b:Tag>Nor13</b:Tag>
+    <b:SourceType>JournalArticle</b:SourceType>
+    <b:Guid>{84ADC138-CC6E-4677-A9A3-3975316DFDE9}</b:Guid>
+    <b:Author>
+      <b:Author>
+        <b:NameList>
+          <b:Person>
+            <b:Last>Northman</b:Last>
+            <b:First>J.,</b:First>
+            <b:Middle>et.al.</b:Middle>
+          </b:Person>
+        </b:NameList>
+      </b:Author>
+    </b:Author>
+    <b:Title>Learning multilingual named entity recognition</b:Title>
+    <b:JournalName>Artificial Intelligence 194</b:JournalName>
+    <b:Year>2013</b:Year>
+    <b:Pages>pp. 151-175</b:Pages>
+    <b:RefOrder>2</b:RefOrder>
+  </b:Source>
+  <b:Source>
+    <b:Tag>Fin05</b:Tag>
+    <b:SourceType>JournalArticle</b:SourceType>
+    <b:Guid>{FD1CD189-BEE3-454E-BF97-140B3710C583}</b:Guid>
+    <b:Title> Incorporating Non-local Information into Information Extraction Systems by Gibbs Sampling</b:Title>
+    <b:JournalName>43rd Annual Meeting of the Association for Computational Linguistics</b:JournalName>
+    <b:Year>2005</b:Year>
+    <b:Pages>pp. 363–370.</b:Pages>
+    <b:Author>
+      <b:Author>
+        <b:NameList>
+          <b:Person>
+            <b:Last>Finkel</b:Last>
+            <b:First>J.R.,</b:First>
+            <b:Middle>Grenager, T. and Manning, C.</b:Middle>
+          </b:Person>
+        </b:NameList>
+      </b:Author>
+    </b:Author>
+    <b:RefOrder>3</b:RefOrder>
   </b:Source>
 </b:Sources>
 </file>
 
 <file path=customXml/itemProps1.xml><?xml version="1.0" encoding="utf-8"?>
-<ds:datastoreItem xmlns:ds="http://schemas.openxmlformats.org/officeDocument/2006/customXml" ds:itemID="{115EABFB-D9C8-44F5-9680-49FCA6BF3967}">
+<ds:datastoreItem xmlns:ds="http://schemas.openxmlformats.org/officeDocument/2006/customXml" ds:itemID="{D2BE6C60-F9ED-4835-927E-23A272C64B4B}">
   <ds:schemaRefs>
     <ds:schemaRef ds:uri="http://schemas.openxmlformats.org/officeDocument/2006/bibliography"/>
   </ds:schemaRefs>

</xml_diff>

<commit_message>
Tooldef Presentation (Not finish)
</commit_message>
<xml_diff>
--- a/docs/FORChapter1to3Final.docx
+++ b/docs/FORChapter1to3Final.docx
@@ -442,7 +442,23 @@
           <w:sz w:val="24"/>
           <w:szCs w:val="24"/>
         </w:rPr>
-        <w:t>In many ways the Internet is like a gigantic library; both have content to teach and entertain. And similar to the content in a library, not all Internet content is appropriate for children. Libraries create children’s and young adults’ sections in order to help youths (and their parents) identify which materials are appropriate for them. On the Internet, however, all of the content may be equally accessible; websites about ponies and websites featuring pornography are both a click away. 87% of children go online at home and it is possible that they can read some inappropriate expressions on the internet. This inappropriate expressions could be expressions containing swearing, unmoderated chatrooms where there’s no one supervising the conversation and barring unsuitable comments and sexual explicit commen</w:t>
+        <w:t xml:space="preserve">In many ways the Internet is like a gigantic library; both have content to teach and entertain. And similar to the content in a library, not all Internet content is appropriate for children. Libraries create children’s and young adults’ sections in order to help youths (and their parents) identify which materials are appropriate for them. On the Internet, however, all of the content may be equally accessible; websites about ponies and websites featuring pornography are both a click away. 87% of children go online at home and it is possible that they can read some inappropriate expressions on the internet. </w:t>
+      </w:r>
+      <w:r>
+        <w:rPr>
+          <w:rFonts w:ascii="Times New Roman" w:hAnsi="Times New Roman" w:cs="Times New Roman"/>
+          <w:sz w:val="24"/>
+          <w:szCs w:val="24"/>
+        </w:rPr>
+        <w:t>These inappropriate expressions</w:t>
+      </w:r>
+      <w:r>
+        <w:rPr>
+          <w:rFonts w:ascii="Times New Roman" w:hAnsi="Times New Roman" w:cs="Times New Roman"/>
+          <w:sz w:val="24"/>
+          <w:szCs w:val="24"/>
+        </w:rPr>
+        <w:t xml:space="preserve"> could be expressions containing swearing, unmoderated chatrooms where there’s no one supervising the conversation and barring unsuitable comments and sexual explicit commen</w:t>
       </w:r>
       <w:r>
         <w:rPr>
@@ -479,7 +495,31 @@
           <w:sz w:val="24"/>
           <w:szCs w:val="24"/>
         </w:rPr>
-        <w:t xml:space="preserve">This inappropriate expressions becomes very interesting in the field of NLP Community. Fortunately, some researches like CAW 2.0 build a system that detects cyber bullying on the internet. </w:t>
+        <w:t>These inappropriate expressions</w:t>
+      </w:r>
+      <w:r>
+        <w:rPr>
+          <w:rFonts w:ascii="Times New Roman" w:hAnsi="Times New Roman" w:cs="Times New Roman"/>
+          <w:sz w:val="24"/>
+          <w:szCs w:val="24"/>
+        </w:rPr>
+        <w:t xml:space="preserve"> </w:t>
+      </w:r>
+      <w:r>
+        <w:rPr>
+          <w:rFonts w:ascii="Times New Roman" w:hAnsi="Times New Roman" w:cs="Times New Roman"/>
+          <w:sz w:val="24"/>
+          <w:szCs w:val="24"/>
+        </w:rPr>
+        <w:t>become</w:t>
+      </w:r>
+      <w:r>
+        <w:rPr>
+          <w:rFonts w:ascii="Times New Roman" w:hAnsi="Times New Roman" w:cs="Times New Roman"/>
+          <w:sz w:val="24"/>
+          <w:szCs w:val="24"/>
+        </w:rPr>
+        <w:t xml:space="preserve"> very interesting in the field of NLP Community. Fortunately, some researches like CAW 2.0 build a system that detects cyber bullying on the internet. </w:t>
       </w:r>
       <w:r>
         <w:rPr>
@@ -497,16 +537,16 @@
           <w:szCs w:val="24"/>
           <w:shd w:val="clear" w:color="auto" w:fill="FFFFFF"/>
         </w:rPr>
-        <w:t xml:space="preserve"> [Hong et. al., 2009] </w:t>
-      </w:r>
-      <w:r>
-        <w:rPr>
-          <w:rFonts w:ascii="Times New Roman" w:hAnsi="Times New Roman" w:cs="Times New Roman"/>
-          <w:sz w:val="24"/>
-          <w:szCs w:val="24"/>
-          <w:shd w:val="clear" w:color="auto" w:fill="FFFFFF"/>
-        </w:rPr>
-        <w:t xml:space="preserve">. And another research that was built was profanity related offensive content in twitter. The researchers introduced an approach that exploits </w:t>
+        <w:t xml:space="preserve"> [Hong et. al., 2009]</w:t>
+      </w:r>
+      <w:r>
+        <w:rPr>
+          <w:rFonts w:ascii="Times New Roman" w:hAnsi="Times New Roman" w:cs="Times New Roman"/>
+          <w:sz w:val="24"/>
+          <w:szCs w:val="24"/>
+          <w:shd w:val="clear" w:color="auto" w:fill="FFFFFF"/>
+        </w:rPr>
+        <w:t xml:space="preserve">. And another research that was built was profanity related offensive content in twitter. The researchers introduced an approach that exploits linguistic </w:t>
       </w:r>
       <w:r>
         <w:rPr>
@@ -516,7 +556,7 @@
           <w:shd w:val="clear" w:color="auto" w:fill="FFFFFF"/>
         </w:rPr>
         <w:lastRenderedPageBreak/>
-        <w:t>linguistic regularities in profane language via statistical topic modeling on a huge Twitter corpus, and detects offensive tweets using these automatically gener</w:t>
+        <w:t>regularities in profane language via statistical topic modeling on a huge Twitter corpus, and detects offensive tweets using these automatically gener</w:t>
       </w:r>
       <w:r>
         <w:rPr>
@@ -11357,11 +11397,6 @@
     <w:p>
       <w:pPr>
         <w:spacing w:line="480" w:lineRule="auto"/>
-      </w:pPr>
-    </w:p>
-    <w:p>
-      <w:pPr>
-        <w:spacing w:line="480" w:lineRule="auto"/>
         <w:jc w:val="both"/>
         <w:rPr>
           <w:rFonts w:ascii="Times New Roman" w:hAnsi="Times New Roman" w:cs="Times New Roman"/>
@@ -11810,7 +11845,15 @@
           <w:sz w:val="24"/>
           <w:szCs w:val="24"/>
         </w:rPr>
-        <w:t xml:space="preserve">This tools will serves as the dictionary and </w:t>
+        <w:t xml:space="preserve">This tools will serves as the dictionary and will be use in the pre-processing phase of the system. </w:t>
+      </w:r>
+      <w:r>
+        <w:rPr>
+          <w:rFonts w:ascii="Times New Roman" w:hAnsi="Times New Roman" w:cs="Times New Roman"/>
+          <w:sz w:val="24"/>
+          <w:szCs w:val="24"/>
+        </w:rPr>
+        <w:t xml:space="preserve">The system that will be developed will </w:t>
       </w:r>
       <w:r>
         <w:rPr>
@@ -11819,15 +11862,7 @@
           <w:szCs w:val="24"/>
         </w:rPr>
         <w:lastRenderedPageBreak/>
-        <w:t xml:space="preserve">will be use in the pre-processing phase of the system. </w:t>
-      </w:r>
-      <w:r>
-        <w:rPr>
-          <w:rFonts w:ascii="Times New Roman" w:hAnsi="Times New Roman" w:cs="Times New Roman"/>
-          <w:sz w:val="24"/>
-          <w:szCs w:val="24"/>
-        </w:rPr>
-        <w:t>The system that will be developed will be dependent on the Latest Java Virtual Machine and Runtime Environment</w:t>
+        <w:t>be dependent on the Latest Java Virtual Machine and Runtime Environment</w:t>
       </w:r>
       <w:r>
         <w:rPr>
@@ -17072,8 +17107,18 @@
                 <w:sz w:val="24"/>
                 <w:szCs w:val="24"/>
               </w:rPr>
-              <w:t>Inappropriate</w:t>
+              <w:t>Tagged Tokens</w:t>
             </w:r>
+            <w:r>
+              <w:rPr>
+                <w:rFonts w:ascii="Times New Roman" w:hAnsi="Times New Roman" w:cs="Times New Roman"/>
+                <w:sz w:val="24"/>
+                <w:szCs w:val="24"/>
+              </w:rPr>
+              <w:t xml:space="preserve"> that is inappropriate</w:t>
+            </w:r>
+            <w:bookmarkStart w:id="0" w:name="_GoBack"/>
+            <w:bookmarkEnd w:id="0"/>
           </w:p>
         </w:tc>
       </w:tr>
@@ -18790,8 +18835,6 @@
           <w:szCs w:val="24"/>
         </w:rPr>
       </w:pPr>
-      <w:bookmarkStart w:id="0" w:name="_GoBack"/>
-      <w:bookmarkEnd w:id="0"/>
     </w:p>
     <w:p>
       <w:pPr>
@@ -18994,7 +19037,7 @@
               <w:sz w:val="24"/>
               <w:szCs w:val="24"/>
             </w:rPr>
-            <w:t>49</w:t>
+            <w:t>47</w:t>
           </w:r>
           <w:r>
             <w:rPr>
@@ -22070,7 +22113,7 @@
 </file>
 
 <file path=customXml/itemProps1.xml><?xml version="1.0" encoding="utf-8"?>
-<ds:datastoreItem xmlns:ds="http://schemas.openxmlformats.org/officeDocument/2006/customXml" ds:itemID="{FE7D4AE7-1E1E-4308-8C97-3B4162E9E989}">
+<ds:datastoreItem xmlns:ds="http://schemas.openxmlformats.org/officeDocument/2006/customXml" ds:itemID="{32035CC2-C14C-4A2B-91CE-BA19BD6AACAD}">
   <ds:schemaRefs>
     <ds:schemaRef ds:uri="http://schemas.openxmlformats.org/officeDocument/2006/bibliography"/>
   </ds:schemaRefs>

</xml_diff>

<commit_message>
Relational Inference Analyzer Module
</commit_message>
<xml_diff>
--- a/docs/FORChapter1to3Final.docx
+++ b/docs/FORChapter1to3Final.docx
@@ -1,6 +1,6 @@
 
 <file path=word/document.xml><?xml version="1.0" encoding="utf-8"?>
-<w:document xmlns:wpc="http://schemas.microsoft.com/office/word/2010/wordprocessingCanvas" xmlns:cx="http://schemas.microsoft.com/office/drawing/2014/chartex" xmlns:cx1="http://schemas.microsoft.com/office/drawing/2015/9/8/chartex" xmlns:mc="http://schemas.openxmlformats.org/markup-compatibility/2006" xmlns:o="urn:schemas-microsoft-com:office:office" xmlns:r="http://schemas.openxmlformats.org/officeDocument/2006/relationships" xmlns:m="http://schemas.openxmlformats.org/officeDocument/2006/math" xmlns:v="urn:schemas-microsoft-com:vml" xmlns:wp14="http://schemas.microsoft.com/office/word/2010/wordprocessingDrawing" xmlns:wp="http://schemas.openxmlformats.org/drawingml/2006/wordprocessingDrawing" xmlns:w10="urn:schemas-microsoft-com:office:word" xmlns:w="http://schemas.openxmlformats.org/wordprocessingml/2006/main" xmlns:w14="http://schemas.microsoft.com/office/word/2010/wordml" xmlns:w15="http://schemas.microsoft.com/office/word/2012/wordml" xmlns:w16se="http://schemas.microsoft.com/office/word/2015/wordml/symex" xmlns:wpg="http://schemas.microsoft.com/office/word/2010/wordprocessingGroup" xmlns:wpi="http://schemas.microsoft.com/office/word/2010/wordprocessingInk" xmlns:wne="http://schemas.microsoft.com/office/word/2006/wordml" xmlns:wps="http://schemas.microsoft.com/office/word/2010/wordprocessingShape" mc:Ignorable="w14 w15 w16se wp14">
+<w:document xmlns:wpc="http://schemas.microsoft.com/office/word/2010/wordprocessingCanvas" xmlns:mc="http://schemas.openxmlformats.org/markup-compatibility/2006" xmlns:o="urn:schemas-microsoft-com:office:office" xmlns:r="http://schemas.openxmlformats.org/officeDocument/2006/relationships" xmlns:m="http://schemas.openxmlformats.org/officeDocument/2006/math" xmlns:v="urn:schemas-microsoft-com:vml" xmlns:wp14="http://schemas.microsoft.com/office/word/2010/wordprocessingDrawing" xmlns:wp="http://schemas.openxmlformats.org/drawingml/2006/wordprocessingDrawing" xmlns:w10="urn:schemas-microsoft-com:office:word" xmlns:w="http://schemas.openxmlformats.org/wordprocessingml/2006/main" xmlns:w14="http://schemas.microsoft.com/office/word/2010/wordml" xmlns:w15="http://schemas.microsoft.com/office/word/2012/wordml" xmlns:wpg="http://schemas.microsoft.com/office/word/2010/wordprocessingGroup" xmlns:wpi="http://schemas.microsoft.com/office/word/2010/wordprocessingInk" xmlns:wne="http://schemas.microsoft.com/office/word/2006/wordml" xmlns:wps="http://schemas.microsoft.com/office/word/2010/wordprocessingShape" mc:Ignorable="w14 w15 wp14">
   <w:body>
     <w:p>
       <w:pPr>
@@ -214,7 +214,25 @@
           <w:sz w:val="24"/>
           <w:szCs w:val="24"/>
         </w:rPr>
-        <w:t>For example, the word screw may mean the actual screw material, or a slang term for sexual intercourse, which is in accordance to the definition of WordNet of the said example.</w:t>
+        <w:t xml:space="preserve">For example, the word screw may mean the actual screw material, or a slang term for sexual intercourse, which is in accordance to the definition of </w:t>
+      </w:r>
+      <w:proofErr w:type="spellStart"/>
+      <w:r>
+        <w:rPr>
+          <w:rFonts w:ascii="Times New Roman" w:eastAsia="Times New Roman" w:hAnsi="Times New Roman" w:cs="Times New Roman"/>
+          <w:sz w:val="24"/>
+          <w:szCs w:val="24"/>
+        </w:rPr>
+        <w:t>WordNet</w:t>
+      </w:r>
+      <w:proofErr w:type="spellEnd"/>
+      <w:r>
+        <w:rPr>
+          <w:rFonts w:ascii="Times New Roman" w:eastAsia="Times New Roman" w:hAnsi="Times New Roman" w:cs="Times New Roman"/>
+          <w:sz w:val="24"/>
+          <w:szCs w:val="24"/>
+        </w:rPr>
+        <w:t xml:space="preserve"> of the said example.</w:t>
       </w:r>
       <w:r>
         <w:rPr>
@@ -458,7 +476,43 @@
           <w:sz w:val="24"/>
           <w:szCs w:val="24"/>
         </w:rPr>
-        <w:t xml:space="preserve"> could be expressions containing swearing, unmoderated chatrooms where there’s no one supervising the conversation and barring unsuitable comments and sexual explicit commen</w:t>
+        <w:t xml:space="preserve"> could be expressions containing swearing, </w:t>
+      </w:r>
+      <w:proofErr w:type="spellStart"/>
+      <w:r>
+        <w:rPr>
+          <w:rFonts w:ascii="Times New Roman" w:hAnsi="Times New Roman" w:cs="Times New Roman"/>
+          <w:sz w:val="24"/>
+          <w:szCs w:val="24"/>
+        </w:rPr>
+        <w:t>unmoderated</w:t>
+      </w:r>
+      <w:proofErr w:type="spellEnd"/>
+      <w:r>
+        <w:rPr>
+          <w:rFonts w:ascii="Times New Roman" w:hAnsi="Times New Roman" w:cs="Times New Roman"/>
+          <w:sz w:val="24"/>
+          <w:szCs w:val="24"/>
+        </w:rPr>
+        <w:t xml:space="preserve"> </w:t>
+      </w:r>
+      <w:proofErr w:type="spellStart"/>
+      <w:r>
+        <w:rPr>
+          <w:rFonts w:ascii="Times New Roman" w:hAnsi="Times New Roman" w:cs="Times New Roman"/>
+          <w:sz w:val="24"/>
+          <w:szCs w:val="24"/>
+        </w:rPr>
+        <w:t>chatrooms</w:t>
+      </w:r>
+      <w:proofErr w:type="spellEnd"/>
+      <w:r>
+        <w:rPr>
+          <w:rFonts w:ascii="Times New Roman" w:hAnsi="Times New Roman" w:cs="Times New Roman"/>
+          <w:sz w:val="24"/>
+          <w:szCs w:val="24"/>
+        </w:rPr>
+        <w:t xml:space="preserve"> where there’s no one supervising the conversation and barring unsuitable comments and sexual explicit commen</w:t>
       </w:r>
       <w:r>
         <w:rPr>
@@ -599,7 +653,25 @@
           <w:sz w:val="24"/>
           <w:szCs w:val="24"/>
         </w:rPr>
-        <w:t xml:space="preserve"> [Fan et.al, n.d.]</w:t>
+        <w:t xml:space="preserve"> [Fan et.al, </w:t>
+      </w:r>
+      <w:proofErr w:type="spellStart"/>
+      <w:r>
+        <w:rPr>
+          <w:rFonts w:ascii="Times New Roman" w:hAnsi="Times New Roman" w:cs="Times New Roman"/>
+          <w:sz w:val="24"/>
+          <w:szCs w:val="24"/>
+        </w:rPr>
+        <w:t>n.d.</w:t>
+      </w:r>
+      <w:proofErr w:type="spellEnd"/>
+      <w:r>
+        <w:rPr>
+          <w:rFonts w:ascii="Times New Roman" w:hAnsi="Times New Roman" w:cs="Times New Roman"/>
+          <w:sz w:val="24"/>
+          <w:szCs w:val="24"/>
+        </w:rPr>
+        <w:t>]</w:t>
       </w:r>
       <w:r>
         <w:rPr>
@@ -709,8 +781,18 @@
           <w:sz w:val="24"/>
           <w:szCs w:val="24"/>
         </w:rPr>
-        <w:t xml:space="preserve"> et al., 2005; Cardie</w:t>
-      </w:r>
+        <w:t xml:space="preserve"> et al., 2005; </w:t>
+      </w:r>
+      <w:proofErr w:type="spellStart"/>
+      <w:r>
+        <w:rPr>
+          <w:rFonts w:ascii="Times New Roman" w:hAnsi="Times New Roman" w:cs="Times New Roman"/>
+          <w:sz w:val="24"/>
+          <w:szCs w:val="24"/>
+        </w:rPr>
+        <w:t>Cardie</w:t>
+      </w:r>
+      <w:proofErr w:type="spellEnd"/>
       <w:r>
         <w:rPr>
           <w:rFonts w:ascii="Times New Roman" w:hAnsi="Times New Roman" w:cs="Times New Roman"/>
@@ -725,8 +807,18 @@
           <w:sz w:val="24"/>
           <w:szCs w:val="24"/>
         </w:rPr>
-        <w:t>, 2005; Cui et al., 2006; Balahur</w:t>
-      </w:r>
+        <w:t xml:space="preserve">, 2005; Cui et al., 2006; </w:t>
+      </w:r>
+      <w:proofErr w:type="spellStart"/>
+      <w:r>
+        <w:rPr>
+          <w:rFonts w:ascii="Times New Roman" w:hAnsi="Times New Roman" w:cs="Times New Roman"/>
+          <w:sz w:val="24"/>
+          <w:szCs w:val="24"/>
+        </w:rPr>
+        <w:t>Balahur</w:t>
+      </w:r>
+      <w:proofErr w:type="spellEnd"/>
       <w:r>
         <w:rPr>
           <w:rFonts w:ascii="Times New Roman" w:hAnsi="Times New Roman" w:cs="Times New Roman"/>
@@ -778,7 +870,43 @@
           <w:szCs w:val="24"/>
         </w:rPr>
         <w:tab/>
-        <w:t>One specific open problems in semi-supervised learning is the co-training with linear separators which is known that the consistency problem is NP-hard. Even if one cannot solve the problem efficiently in general, a natural question is whether one can at least weaken the independence given the label assumption in a non-trivial way and still get an efficient algorithm for this class [Balcan and Blum, n.d.].</w:t>
+        <w:t>One specific open problems in semi-supervised learning is the co-training with linear separators which is known that the consistency problem is NP-hard. Even if one cannot solve the problem efficiently in general, a natural question is whether one can at least weaken the independence given the label assumption in a non-trivial way and still get an efficient algorithm for this class [</w:t>
+      </w:r>
+      <w:proofErr w:type="spellStart"/>
+      <w:r>
+        <w:rPr>
+          <w:rFonts w:ascii="Times New Roman" w:hAnsi="Times New Roman" w:cs="Times New Roman"/>
+          <w:sz w:val="24"/>
+          <w:szCs w:val="24"/>
+        </w:rPr>
+        <w:t>Balcan</w:t>
+      </w:r>
+      <w:proofErr w:type="spellEnd"/>
+      <w:r>
+        <w:rPr>
+          <w:rFonts w:ascii="Times New Roman" w:hAnsi="Times New Roman" w:cs="Times New Roman"/>
+          <w:sz w:val="24"/>
+          <w:szCs w:val="24"/>
+        </w:rPr>
+        <w:t xml:space="preserve"> and Blum, </w:t>
+      </w:r>
+      <w:proofErr w:type="spellStart"/>
+      <w:r>
+        <w:rPr>
+          <w:rFonts w:ascii="Times New Roman" w:hAnsi="Times New Roman" w:cs="Times New Roman"/>
+          <w:sz w:val="24"/>
+          <w:szCs w:val="24"/>
+        </w:rPr>
+        <w:t>n.d.</w:t>
+      </w:r>
+      <w:proofErr w:type="spellEnd"/>
+      <w:r>
+        <w:rPr>
+          <w:rFonts w:ascii="Times New Roman" w:hAnsi="Times New Roman" w:cs="Times New Roman"/>
+          <w:sz w:val="24"/>
+          <w:szCs w:val="24"/>
+        </w:rPr>
+        <w:t>].</w:t>
       </w:r>
     </w:p>
     <w:p>
@@ -824,8 +952,36 @@
           <w:sz w:val="24"/>
           <w:szCs w:val="24"/>
         </w:rPr>
-        <w:t>lassification [Duin and Juszczak</w:t>
-      </w:r>
+        <w:t>lassification [</w:t>
+      </w:r>
+      <w:proofErr w:type="spellStart"/>
+      <w:r>
+        <w:rPr>
+          <w:rFonts w:ascii="Times New Roman" w:hAnsi="Times New Roman" w:cs="Times New Roman"/>
+          <w:sz w:val="24"/>
+          <w:szCs w:val="24"/>
+        </w:rPr>
+        <w:t>Duin</w:t>
+      </w:r>
+      <w:proofErr w:type="spellEnd"/>
+      <w:r>
+        <w:rPr>
+          <w:rFonts w:ascii="Times New Roman" w:hAnsi="Times New Roman" w:cs="Times New Roman"/>
+          <w:sz w:val="24"/>
+          <w:szCs w:val="24"/>
+        </w:rPr>
+        <w:t xml:space="preserve"> and </w:t>
+      </w:r>
+      <w:proofErr w:type="spellStart"/>
+      <w:r>
+        <w:rPr>
+          <w:rFonts w:ascii="Times New Roman" w:hAnsi="Times New Roman" w:cs="Times New Roman"/>
+          <w:sz w:val="24"/>
+          <w:szCs w:val="24"/>
+        </w:rPr>
+        <w:t>Juszczak</w:t>
+      </w:r>
+      <w:proofErr w:type="spellEnd"/>
       <w:r>
         <w:rPr>
           <w:rFonts w:ascii="Times New Roman" w:hAnsi="Times New Roman" w:cs="Times New Roman"/>
@@ -1012,11 +1168,19 @@
         <w:tab/>
         <w:t xml:space="preserve">The theory, which is </w:t>
       </w:r>
-      <w:r>
-        <w:rPr>
-          <w:rFonts w:ascii="Times New Roman" w:hAnsi="Times New Roman" w:cs="Times New Roman"/>
-        </w:rPr>
-        <w:t>Neuro-Psycho-Social Theory of Speech. There are “Rules” that governs the human’s expression of Inappropriateness, Offensiveness, and Humor. The catalysts of these expressions are the Neurological Factors, Psychological Factors, and Social-Cultural Factors.</w:t>
+      <w:proofErr w:type="spellStart"/>
+      <w:r>
+        <w:rPr>
+          <w:rFonts w:ascii="Times New Roman" w:hAnsi="Times New Roman" w:cs="Times New Roman"/>
+        </w:rPr>
+        <w:t>Neuro</w:t>
+      </w:r>
+      <w:proofErr w:type="spellEnd"/>
+      <w:r>
+        <w:rPr>
+          <w:rFonts w:ascii="Times New Roman" w:hAnsi="Times New Roman" w:cs="Times New Roman"/>
+        </w:rPr>
+        <w:t>-Psycho-Social Theory of Speech. There are “Rules” that governs the human’s expression of Inappropriateness, Offensiveness, and Humor. The catalysts of these expressions are the Neurological Factors, Psychological Factors, and Social-Cultural Factors.</w:t>
       </w:r>
       <w:r>
         <w:rPr>
@@ -1615,8 +1779,19 @@
           <w:szCs w:val="24"/>
           <w:shd w:val="clear" w:color="auto" w:fill="FFFFFF"/>
         </w:rPr>
-        <w:t xml:space="preserve"> in terms of:</w:t>
-      </w:r>
+        <w:t xml:space="preserve"> in terms </w:t>
+      </w:r>
+      <w:proofErr w:type="gramStart"/>
+      <w:r>
+        <w:rPr>
+          <w:rFonts w:ascii="Times New Roman" w:hAnsi="Times New Roman" w:cs="Times New Roman"/>
+          <w:sz w:val="24"/>
+          <w:szCs w:val="24"/>
+          <w:shd w:val="clear" w:color="auto" w:fill="FFFFFF"/>
+        </w:rPr>
+        <w:t>of:</w:t>
+      </w:r>
+      <w:proofErr w:type="gramEnd"/>
     </w:p>
     <w:p>
       <w:pPr>
@@ -1791,23 +1966,77 @@
           <w:sz w:val="24"/>
           <w:szCs w:val="24"/>
         </w:rPr>
-        <w:t>nt of the tools such as WordNet,</w:t>
-      </w:r>
-      <w:r>
-        <w:rPr>
-          <w:rFonts w:ascii="Times New Roman" w:hAnsi="Times New Roman" w:cs="Times New Roman"/>
-          <w:sz w:val="24"/>
-          <w:szCs w:val="24"/>
-        </w:rPr>
-        <w:t xml:space="preserve"> SentiWordNet,</w:t>
-      </w:r>
-      <w:r>
-        <w:rPr>
-          <w:rFonts w:ascii="Times New Roman" w:hAnsi="Times New Roman" w:cs="Times New Roman"/>
-          <w:sz w:val="24"/>
-          <w:szCs w:val="24"/>
-        </w:rPr>
-        <w:t xml:space="preserve"> Stanford CoreNLP, and </w:t>
+        <w:t xml:space="preserve">nt of the tools such as </w:t>
+      </w:r>
+      <w:proofErr w:type="spellStart"/>
+      <w:r>
+        <w:rPr>
+          <w:rFonts w:ascii="Times New Roman" w:hAnsi="Times New Roman" w:cs="Times New Roman"/>
+          <w:sz w:val="24"/>
+          <w:szCs w:val="24"/>
+        </w:rPr>
+        <w:t>WordNet</w:t>
+      </w:r>
+      <w:proofErr w:type="spellEnd"/>
+      <w:r>
+        <w:rPr>
+          <w:rFonts w:ascii="Times New Roman" w:hAnsi="Times New Roman" w:cs="Times New Roman"/>
+          <w:sz w:val="24"/>
+          <w:szCs w:val="24"/>
+        </w:rPr>
+        <w:t>,</w:t>
+      </w:r>
+      <w:r>
+        <w:rPr>
+          <w:rFonts w:ascii="Times New Roman" w:hAnsi="Times New Roman" w:cs="Times New Roman"/>
+          <w:sz w:val="24"/>
+          <w:szCs w:val="24"/>
+        </w:rPr>
+        <w:t xml:space="preserve"> </w:t>
+      </w:r>
+      <w:proofErr w:type="spellStart"/>
+      <w:r>
+        <w:rPr>
+          <w:rFonts w:ascii="Times New Roman" w:hAnsi="Times New Roman" w:cs="Times New Roman"/>
+          <w:sz w:val="24"/>
+          <w:szCs w:val="24"/>
+        </w:rPr>
+        <w:t>SentiWordNet</w:t>
+      </w:r>
+      <w:proofErr w:type="spellEnd"/>
+      <w:r>
+        <w:rPr>
+          <w:rFonts w:ascii="Times New Roman" w:hAnsi="Times New Roman" w:cs="Times New Roman"/>
+          <w:sz w:val="24"/>
+          <w:szCs w:val="24"/>
+        </w:rPr>
+        <w:t>,</w:t>
+      </w:r>
+      <w:r>
+        <w:rPr>
+          <w:rFonts w:ascii="Times New Roman" w:hAnsi="Times New Roman" w:cs="Times New Roman"/>
+          <w:sz w:val="24"/>
+          <w:szCs w:val="24"/>
+        </w:rPr>
+        <w:t xml:space="preserve"> Stanford </w:t>
+      </w:r>
+      <w:proofErr w:type="spellStart"/>
+      <w:r>
+        <w:rPr>
+          <w:rFonts w:ascii="Times New Roman" w:hAnsi="Times New Roman" w:cs="Times New Roman"/>
+          <w:sz w:val="24"/>
+          <w:szCs w:val="24"/>
+        </w:rPr>
+        <w:t>CoreNLP</w:t>
+      </w:r>
+      <w:proofErr w:type="spellEnd"/>
+      <w:r>
+        <w:rPr>
+          <w:rFonts w:ascii="Times New Roman" w:hAnsi="Times New Roman" w:cs="Times New Roman"/>
+          <w:sz w:val="24"/>
+          <w:szCs w:val="24"/>
+        </w:rPr>
+        <w:t xml:space="preserve">, and </w:t>
       </w:r>
       <w:r>
         <w:rPr>
@@ -1887,7 +2116,25 @@
           <w:sz w:val="24"/>
           <w:szCs w:val="24"/>
         </w:rPr>
-        <w:t xml:space="preserve"> with the use of Python with the requests module and beautifulSoup.</w:t>
+        <w:t xml:space="preserve"> with the use of Python with the requests module and </w:t>
+      </w:r>
+      <w:proofErr w:type="spellStart"/>
+      <w:r>
+        <w:rPr>
+          <w:rFonts w:ascii="Times New Roman" w:hAnsi="Times New Roman" w:cs="Times New Roman"/>
+          <w:sz w:val="24"/>
+          <w:szCs w:val="24"/>
+        </w:rPr>
+        <w:t>beautifulSoup</w:t>
+      </w:r>
+      <w:proofErr w:type="spellEnd"/>
+      <w:r>
+        <w:rPr>
+          <w:rFonts w:ascii="Times New Roman" w:hAnsi="Times New Roman" w:cs="Times New Roman"/>
+          <w:sz w:val="24"/>
+          <w:szCs w:val="24"/>
+        </w:rPr>
+        <w:t>.</w:t>
       </w:r>
       <w:r>
         <w:rPr>
@@ -1971,8 +2218,18 @@
           <w:sz w:val="24"/>
           <w:szCs w:val="24"/>
         </w:rPr>
-        <w:t>are to be avoided in the input to avoid conflicts with the Stanford CoreNLP</w:t>
-      </w:r>
+        <w:t xml:space="preserve">are to be avoided in the input to avoid conflicts with the Stanford </w:t>
+      </w:r>
+      <w:proofErr w:type="spellStart"/>
+      <w:r>
+        <w:rPr>
+          <w:rFonts w:ascii="Times New Roman" w:hAnsi="Times New Roman" w:cs="Times New Roman"/>
+          <w:sz w:val="24"/>
+          <w:szCs w:val="24"/>
+        </w:rPr>
+        <w:t>CoreNLP</w:t>
+      </w:r>
+      <w:proofErr w:type="spellEnd"/>
       <w:r>
         <w:rPr>
           <w:rFonts w:ascii="Times New Roman" w:hAnsi="Times New Roman" w:cs="Times New Roman"/>
@@ -2459,13 +2716,23 @@
         </w:rPr>
         <w:t xml:space="preserve">e internet because some articles found on </w:t>
       </w:r>
-      <w:r>
-        <w:rPr>
-          <w:rFonts w:ascii="Times New Roman" w:hAnsi="Times New Roman" w:cs="Times New Roman"/>
-          <w:sz w:val="24"/>
-          <w:szCs w:val="24"/>
-        </w:rPr>
-        <w:t xml:space="preserve">google are not appropriate </w:t>
+      <w:proofErr w:type="spellStart"/>
+      <w:r>
+        <w:rPr>
+          <w:rFonts w:ascii="Times New Roman" w:hAnsi="Times New Roman" w:cs="Times New Roman"/>
+          <w:sz w:val="24"/>
+          <w:szCs w:val="24"/>
+        </w:rPr>
+        <w:t>google</w:t>
+      </w:r>
+      <w:proofErr w:type="spellEnd"/>
+      <w:r>
+        <w:rPr>
+          <w:rFonts w:ascii="Times New Roman" w:hAnsi="Times New Roman" w:cs="Times New Roman"/>
+          <w:sz w:val="24"/>
+          <w:szCs w:val="24"/>
+        </w:rPr>
+        <w:t xml:space="preserve"> are not appropriate </w:t>
       </w:r>
       <w:r>
         <w:rPr>
@@ -3159,13 +3426,77 @@
           <w:szCs w:val="24"/>
         </w:rPr>
       </w:pPr>
-      <w:r>
-        <w:rPr>
-          <w:rFonts w:ascii="Times New Roman" w:hAnsi="Times New Roman" w:cs="Times New Roman"/>
-          <w:sz w:val="24"/>
-          <w:szCs w:val="24"/>
-        </w:rPr>
-        <w:t>SentiWordNet - is a lexical resource for opinion mining. SentiWordNet assigns to each synset of WordNet three sentiment scores: positivity, negativity, objectivity.</w:t>
+      <w:proofErr w:type="spellStart"/>
+      <w:r>
+        <w:rPr>
+          <w:rFonts w:ascii="Times New Roman" w:hAnsi="Times New Roman" w:cs="Times New Roman"/>
+          <w:sz w:val="24"/>
+          <w:szCs w:val="24"/>
+        </w:rPr>
+        <w:t>SentiWordNet</w:t>
+      </w:r>
+      <w:proofErr w:type="spellEnd"/>
+      <w:r>
+        <w:rPr>
+          <w:rFonts w:ascii="Times New Roman" w:hAnsi="Times New Roman" w:cs="Times New Roman"/>
+          <w:sz w:val="24"/>
+          <w:szCs w:val="24"/>
+        </w:rPr>
+        <w:t xml:space="preserve"> - is a lexical resource for opinion mining. </w:t>
+      </w:r>
+      <w:proofErr w:type="spellStart"/>
+      <w:r>
+        <w:rPr>
+          <w:rFonts w:ascii="Times New Roman" w:hAnsi="Times New Roman" w:cs="Times New Roman"/>
+          <w:sz w:val="24"/>
+          <w:szCs w:val="24"/>
+        </w:rPr>
+        <w:t>SentiWordNet</w:t>
+      </w:r>
+      <w:proofErr w:type="spellEnd"/>
+      <w:r>
+        <w:rPr>
+          <w:rFonts w:ascii="Times New Roman" w:hAnsi="Times New Roman" w:cs="Times New Roman"/>
+          <w:sz w:val="24"/>
+          <w:szCs w:val="24"/>
+        </w:rPr>
+        <w:t xml:space="preserve"> assigns to each </w:t>
+      </w:r>
+      <w:proofErr w:type="spellStart"/>
+      <w:r>
+        <w:rPr>
+          <w:rFonts w:ascii="Times New Roman" w:hAnsi="Times New Roman" w:cs="Times New Roman"/>
+          <w:sz w:val="24"/>
+          <w:szCs w:val="24"/>
+        </w:rPr>
+        <w:t>synset</w:t>
+      </w:r>
+      <w:proofErr w:type="spellEnd"/>
+      <w:r>
+        <w:rPr>
+          <w:rFonts w:ascii="Times New Roman" w:hAnsi="Times New Roman" w:cs="Times New Roman"/>
+          <w:sz w:val="24"/>
+          <w:szCs w:val="24"/>
+        </w:rPr>
+        <w:t xml:space="preserve"> of </w:t>
+      </w:r>
+      <w:proofErr w:type="spellStart"/>
+      <w:r>
+        <w:rPr>
+          <w:rFonts w:ascii="Times New Roman" w:hAnsi="Times New Roman" w:cs="Times New Roman"/>
+          <w:sz w:val="24"/>
+          <w:szCs w:val="24"/>
+        </w:rPr>
+        <w:t>WordNet</w:t>
+      </w:r>
+      <w:proofErr w:type="spellEnd"/>
+      <w:r>
+        <w:rPr>
+          <w:rFonts w:ascii="Times New Roman" w:hAnsi="Times New Roman" w:cs="Times New Roman"/>
+          <w:sz w:val="24"/>
+          <w:szCs w:val="24"/>
+        </w:rPr>
+        <w:t xml:space="preserve"> three sentiment scores: positivity, negativity, objectivity.</w:t>
       </w:r>
     </w:p>
     <w:p>
@@ -3232,13 +3563,23 @@
           <w:szCs w:val="24"/>
         </w:rPr>
       </w:pPr>
-      <w:r>
-        <w:rPr>
-          <w:rFonts w:ascii="Times New Roman" w:hAnsi="Times New Roman" w:cs="Times New Roman"/>
-          <w:sz w:val="24"/>
-          <w:szCs w:val="24"/>
-        </w:rPr>
-        <w:t xml:space="preserve">WordNet - </w:t>
+      <w:proofErr w:type="spellStart"/>
+      <w:r>
+        <w:rPr>
+          <w:rFonts w:ascii="Times New Roman" w:hAnsi="Times New Roman" w:cs="Times New Roman"/>
+          <w:sz w:val="24"/>
+          <w:szCs w:val="24"/>
+        </w:rPr>
+        <w:t>WordNet</w:t>
+      </w:r>
+      <w:proofErr w:type="spellEnd"/>
+      <w:r>
+        <w:rPr>
+          <w:rFonts w:ascii="Times New Roman" w:hAnsi="Times New Roman" w:cs="Times New Roman"/>
+          <w:sz w:val="24"/>
+          <w:szCs w:val="24"/>
+        </w:rPr>
+        <w:t xml:space="preserve"> - </w:t>
       </w:r>
       <w:r>
         <w:rPr>
@@ -3411,6 +3752,7 @@
         </w:rPr>
         <w:t> </w:t>
       </w:r>
+      <w:proofErr w:type="spellStart"/>
       <w:r>
         <w:rPr>
           <w:rFonts w:ascii="Times New Roman" w:hAnsi="Times New Roman" w:cs="Times New Roman"/>
@@ -3421,6 +3763,7 @@
         </w:rPr>
         <w:t>synsets</w:t>
       </w:r>
+      <w:proofErr w:type="spellEnd"/>
       <w:r>
         <w:rPr>
           <w:rFonts w:ascii="Times New Roman" w:hAnsi="Times New Roman" w:cs="Times New Roman"/>
@@ -3804,7 +4147,29 @@
           <w:szCs w:val="24"/>
           <w:shd w:val="clear" w:color="auto" w:fill="FFFFFF"/>
         </w:rPr>
-        <w:t xml:space="preserve"> [Grohol, 2009]</w:t>
+        <w:t xml:space="preserve"> [</w:t>
+      </w:r>
+      <w:proofErr w:type="spellStart"/>
+      <w:r>
+        <w:rPr>
+          <w:rFonts w:ascii="Times New Roman" w:hAnsi="Times New Roman" w:cs="Times New Roman"/>
+          <w:color w:val="111111"/>
+          <w:sz w:val="24"/>
+          <w:szCs w:val="24"/>
+          <w:shd w:val="clear" w:color="auto" w:fill="FFFFFF"/>
+        </w:rPr>
+        <w:t>Grohol</w:t>
+      </w:r>
+      <w:proofErr w:type="spellEnd"/>
+      <w:r>
+        <w:rPr>
+          <w:rFonts w:ascii="Times New Roman" w:hAnsi="Times New Roman" w:cs="Times New Roman"/>
+          <w:color w:val="111111"/>
+          <w:sz w:val="24"/>
+          <w:szCs w:val="24"/>
+          <w:shd w:val="clear" w:color="auto" w:fill="FFFFFF"/>
+        </w:rPr>
+        <w:t>, 2009]</w:t>
       </w:r>
       <w:r>
         <w:rPr>
@@ -3921,13 +4286,23 @@
         </w:rPr>
         <w:t>and screaming [</w:t>
       </w:r>
-      <w:r>
-        <w:rPr>
-          <w:rFonts w:ascii="Times New Roman" w:hAnsi="Times New Roman" w:cs="Times New Roman"/>
-          <w:sz w:val="24"/>
-          <w:szCs w:val="24"/>
-        </w:rPr>
-        <w:t>Goodenough, 1931</w:t>
+      <w:proofErr w:type="spellStart"/>
+      <w:r>
+        <w:rPr>
+          <w:rFonts w:ascii="Times New Roman" w:hAnsi="Times New Roman" w:cs="Times New Roman"/>
+          <w:sz w:val="24"/>
+          <w:szCs w:val="24"/>
+        </w:rPr>
+        <w:t>Goodenough</w:t>
+      </w:r>
+      <w:proofErr w:type="spellEnd"/>
+      <w:r>
+        <w:rPr>
+          <w:rFonts w:ascii="Times New Roman" w:hAnsi="Times New Roman" w:cs="Times New Roman"/>
+          <w:sz w:val="24"/>
+          <w:szCs w:val="24"/>
+        </w:rPr>
+        <w:t>, 1931</w:t>
       </w:r>
       <w:r>
         <w:rPr>
@@ -3967,7 +4342,25 @@
           <w:sz w:val="24"/>
           <w:szCs w:val="24"/>
         </w:rPr>
-        <w:t xml:space="preserve">; they learn to express emotions through words, and they learn to perceive others' emotional states through the emotional speech they observe. Children learn that curse words intensify emotions in a manner that noncurse words cannot achieve. </w:t>
+        <w:t xml:space="preserve">; they learn to express emotions through words, and they learn to perceive others' emotional states through the emotional speech they observe. Children learn that curse words intensify emotions in a manner that </w:t>
+      </w:r>
+      <w:proofErr w:type="spellStart"/>
+      <w:r>
+        <w:rPr>
+          <w:rFonts w:ascii="Times New Roman" w:hAnsi="Times New Roman" w:cs="Times New Roman"/>
+          <w:sz w:val="24"/>
+          <w:szCs w:val="24"/>
+        </w:rPr>
+        <w:t>noncurse</w:t>
+      </w:r>
+      <w:proofErr w:type="spellEnd"/>
+      <w:r>
+        <w:rPr>
+          <w:rFonts w:ascii="Times New Roman" w:hAnsi="Times New Roman" w:cs="Times New Roman"/>
+          <w:sz w:val="24"/>
+          <w:szCs w:val="24"/>
+        </w:rPr>
+        <w:t xml:space="preserve"> words cannot achieve. </w:t>
       </w:r>
     </w:p>
     <w:p>
@@ -4313,7 +4706,25 @@
           <w:sz w:val="24"/>
           <w:szCs w:val="24"/>
         </w:rPr>
-        <w:t>timate situations [Cornog, 1986]</w:t>
+        <w:t>timate situations [</w:t>
+      </w:r>
+      <w:proofErr w:type="spellStart"/>
+      <w:r>
+        <w:rPr>
+          <w:rFonts w:ascii="Times New Roman" w:hAnsi="Times New Roman" w:cs="Times New Roman"/>
+          <w:sz w:val="24"/>
+          <w:szCs w:val="24"/>
+        </w:rPr>
+        <w:t>Cornog</w:t>
+      </w:r>
+      <w:proofErr w:type="spellEnd"/>
+      <w:r>
+        <w:rPr>
+          <w:rFonts w:ascii="Times New Roman" w:hAnsi="Times New Roman" w:cs="Times New Roman"/>
+          <w:sz w:val="24"/>
+          <w:szCs w:val="24"/>
+        </w:rPr>
+        <w:t>, 1986]</w:t>
       </w:r>
       <w:r>
         <w:rPr>
@@ -4409,17 +4820,57 @@
         <w:jc w:val="both"/>
       </w:pPr>
       <w:r>
-        <w:t>Inappropriate Expression is something that is not within the bounds of what is considered appropriate or socially acceptable [YourDictionary, n.d.].</w:t>
+        <w:t>Inappropriate Expression is something that is not within the bounds of what is considered appropriate or socially acceptable [</w:t>
+      </w:r>
+      <w:proofErr w:type="spellStart"/>
+      <w:r>
+        <w:t>YourDictionary</w:t>
+      </w:r>
+      <w:proofErr w:type="spellEnd"/>
+      <w:r>
+        <w:t xml:space="preserve">, </w:t>
+      </w:r>
+      <w:proofErr w:type="spellStart"/>
+      <w:r>
+        <w:t>n.d.</w:t>
+      </w:r>
+      <w:proofErr w:type="spellEnd"/>
+      <w:r>
+        <w:t>].</w:t>
       </w:r>
       <w:r>
         <w:t xml:space="preserve"> Inappropriate expression includes information that upset </w:t>
       </w:r>
       <w:r>
-        <w:t>us or information that might lead or tempt us into unlawful or dangerous behavior. This could be content containing swearing, unmoderated chatrooms where there’s no one supervising the conversation and barring unsuitable comments and sexual explicit comments [Inappropriate Content, [n.d.].</w:t>
-      </w:r>
+        <w:t xml:space="preserve">us or information that might lead or tempt us into unlawful or dangerous behavior. This could be content containing swearing, </w:t>
+      </w:r>
+      <w:proofErr w:type="spellStart"/>
+      <w:r>
+        <w:t>unmoderated</w:t>
+      </w:r>
+      <w:proofErr w:type="spellEnd"/>
       <w:r>
         <w:t xml:space="preserve"> </w:t>
       </w:r>
+      <w:proofErr w:type="spellStart"/>
+      <w:r>
+        <w:t>chatrooms</w:t>
+      </w:r>
+      <w:proofErr w:type="spellEnd"/>
+      <w:r>
+        <w:t xml:space="preserve"> where there’s no one supervising the conversation and barring unsuitable comments and sexual explicit comments [Inappropriate Content, [</w:t>
+      </w:r>
+      <w:proofErr w:type="spellStart"/>
+      <w:r>
+        <w:t>n.d.</w:t>
+      </w:r>
+      <w:proofErr w:type="spellEnd"/>
+      <w:r>
+        <w:t>].</w:t>
+      </w:r>
+      <w:r>
+        <w:t xml:space="preserve"> </w:t>
+      </w:r>
       <w:r>
         <w:rPr>
           <w:shd w:val="clear" w:color="auto" w:fill="FFFFFF"/>
@@ -4555,11 +5006,19 @@
         </w:rPr>
         <w:t> </w:t>
       </w:r>
+      <w:proofErr w:type="gramStart"/>
       <w:r>
         <w:rPr>
           <w:bCs/>
         </w:rPr>
-        <w:t>lewd language</w:t>
+        <w:t>lewd</w:t>
+      </w:r>
+      <w:proofErr w:type="gramEnd"/>
+      <w:r>
+        <w:rPr>
+          <w:bCs/>
+        </w:rPr>
+        <w:t xml:space="preserve"> language</w:t>
       </w:r>
       <w:r>
         <w:t>,</w:t>
@@ -4766,7 +5225,21 @@
         <w:rPr>
           <w:shd w:val="clear" w:color="auto" w:fill="FFFFFF"/>
         </w:rPr>
-        <w:t>, n.d.]</w:t>
+        <w:t xml:space="preserve">, </w:t>
+      </w:r>
+      <w:proofErr w:type="spellStart"/>
+      <w:r>
+        <w:rPr>
+          <w:shd w:val="clear" w:color="auto" w:fill="FFFFFF"/>
+        </w:rPr>
+        <w:t>n.d.</w:t>
+      </w:r>
+      <w:proofErr w:type="spellEnd"/>
+      <w:r>
+        <w:rPr>
+          <w:shd w:val="clear" w:color="auto" w:fill="FFFFFF"/>
+        </w:rPr>
+        <w:t>]</w:t>
       </w:r>
       <w:r>
         <w:rPr>
@@ -4787,7 +5260,15 @@
         <w:t>In 2011 Watson, the IBM super computer best known for its run as a Jeopardy contestant, gained a new tool in its language arsenal: swearing</w:t>
       </w:r>
       <w:r>
-        <w:t xml:space="preserve"> [How-to-Geek, n.d.]</w:t>
+        <w:t xml:space="preserve"> [How-to-Geek, </w:t>
+      </w:r>
+      <w:proofErr w:type="spellStart"/>
+      <w:r>
+        <w:t>n.d.</w:t>
+      </w:r>
+      <w:proofErr w:type="spellEnd"/>
+      <w:r>
+        <w:t>]</w:t>
       </w:r>
       <w:r>
         <w:t>.</w:t>
@@ -4799,7 +5280,15 @@
         <w:t>Researchers in charge of expanding Watson’s vocabulary and ability to use language in a more nuanced and natural fashion thought it would be helpful to teach Watson slang and colloquial sayings. Essentially, they wanted to give Watson the ability to speak more like we speak to each other and less like a super computer carefully selecting an answer</w:t>
       </w:r>
       <w:r>
-        <w:t xml:space="preserve"> [How-to-Geek, n.d.]</w:t>
+        <w:t xml:space="preserve"> [How-to-Geek, </w:t>
+      </w:r>
+      <w:proofErr w:type="spellStart"/>
+      <w:r>
+        <w:t>n.d.</w:t>
+      </w:r>
+      <w:proofErr w:type="spellEnd"/>
+      <w:r>
+        <w:t>]</w:t>
       </w:r>
       <w:r>
         <w:t>.</w:t>
@@ -4823,18 +5312,44 @@
           <w:sz w:val="24"/>
           <w:szCs w:val="24"/>
         </w:rPr>
-        <w:t>To this end the researchers unleashed Watson on Urban Dictionary, the massive 7-million-entry Internet dictionary of slang words and phrases. On one hand the experiment was a huge success, crunching through the Urban Dictionary database radically expanded Watson’s word selection and the nuance of its language use. On the other hand, Watson proved to be terrible at distinguishing when its language was and was not appropriate–shortly after it acquired its new vocabularly from Urban Dictionary it reportedly responded to a researcher’s inquiry by reporting it was “bullshit”</w:t>
-      </w:r>
+        <w:t xml:space="preserve">To this end the researchers unleashed Watson on Urban Dictionary, the massive 7-million-entry Internet dictionary of slang words and phrases. On one hand the experiment was a huge success, crunching through the Urban Dictionary database radically expanded Watson’s word selection and the nuance of its language use. On the other hand, Watson proved to be terrible at distinguishing when its language was and was not appropriate–shortly after it acquired its new </w:t>
+      </w:r>
+      <w:proofErr w:type="spellStart"/>
       <w:r>
         <w:rPr>
           <w:rFonts w:ascii="Times New Roman" w:eastAsia="Times New Roman" w:hAnsi="Times New Roman" w:cs="Times New Roman"/>
           <w:sz w:val="24"/>
           <w:szCs w:val="24"/>
         </w:rPr>
+        <w:t>vocabularly</w:t>
+      </w:r>
+      <w:proofErr w:type="spellEnd"/>
+      <w:r>
+        <w:rPr>
+          <w:rFonts w:ascii="Times New Roman" w:eastAsia="Times New Roman" w:hAnsi="Times New Roman" w:cs="Times New Roman"/>
+          <w:sz w:val="24"/>
+          <w:szCs w:val="24"/>
+        </w:rPr>
+        <w:t xml:space="preserve"> from Urban Dictionary it reportedly responded to a researcher’s inquiry by reporting it was “bullshit”</w:t>
+      </w:r>
+      <w:r>
+        <w:rPr>
+          <w:rFonts w:ascii="Times New Roman" w:eastAsia="Times New Roman" w:hAnsi="Times New Roman" w:cs="Times New Roman"/>
+          <w:sz w:val="24"/>
+          <w:szCs w:val="24"/>
+        </w:rPr>
         <w:t xml:space="preserve"> </w:t>
       </w:r>
       <w:r>
-        <w:t>[How-to-Geek, n.d.]</w:t>
+        <w:t xml:space="preserve">[How-to-Geek, </w:t>
+      </w:r>
+      <w:proofErr w:type="spellStart"/>
+      <w:r>
+        <w:t>n.d.</w:t>
+      </w:r>
+      <w:proofErr w:type="spellEnd"/>
+      <w:r>
+        <w:t>]</w:t>
       </w:r>
       <w:r>
         <w:rPr>
@@ -4875,7 +5390,15 @@
         <w:t xml:space="preserve"> </w:t>
       </w:r>
       <w:r>
-        <w:t>[How-to-Geek, n.d.]</w:t>
+        <w:t xml:space="preserve">[How-to-Geek, </w:t>
+      </w:r>
+      <w:proofErr w:type="spellStart"/>
+      <w:r>
+        <w:t>n.d.</w:t>
+      </w:r>
+      <w:proofErr w:type="spellEnd"/>
+      <w:r>
+        <w:t>]</w:t>
       </w:r>
       <w:r>
         <w:rPr>
@@ -5251,7 +5774,27 @@
           <w:szCs w:val="24"/>
           <w:shd w:val="clear" w:color="auto" w:fill="FFFFFF"/>
         </w:rPr>
-        <w:t xml:space="preserve"> [FileSharingTalk, 2006]</w:t>
+        <w:t xml:space="preserve"> [</w:t>
+      </w:r>
+      <w:proofErr w:type="spellStart"/>
+      <w:r>
+        <w:rPr>
+          <w:rFonts w:ascii="Times New Roman" w:hAnsi="Times New Roman" w:cs="Times New Roman"/>
+          <w:sz w:val="24"/>
+          <w:szCs w:val="24"/>
+          <w:shd w:val="clear" w:color="auto" w:fill="FFFFFF"/>
+        </w:rPr>
+        <w:t>FileSharingTalk</w:t>
+      </w:r>
+      <w:proofErr w:type="spellEnd"/>
+      <w:r>
+        <w:rPr>
+          <w:rFonts w:ascii="Times New Roman" w:hAnsi="Times New Roman" w:cs="Times New Roman"/>
+          <w:sz w:val="24"/>
+          <w:szCs w:val="24"/>
+          <w:shd w:val="clear" w:color="auto" w:fill="FFFFFF"/>
+        </w:rPr>
+        <w:t>, 2006]</w:t>
       </w:r>
       <w:r>
         <w:rPr>
@@ -5272,10 +5815,50 @@
         <w:jc w:val="both"/>
       </w:pPr>
       <w:r>
-        <w:t>A common quirk with wordfilters, often considered either comical or annoying by users, is that they often affect words that are not intended to be filtered. This is a typical problem when short words are filtered. For example, if the word "ass" is filtered, so are "assist", "classic", "assassin", and other words which contain the sequence. For example, one may see, "Do you need ***istance for playing cl***ical music?" Multiple words may be filtered if whitespace is ignored, resulting in "as suspected" becoming "****uspected". Prohibiting a phrase such as "hard on" will result in filtering innocuous statements such as "That was a hard one!" and "Sorry I was hard on you."</w:t>
-      </w:r>
-      <w:r>
-        <w:t xml:space="preserve"> [Sheerin, 2010].</w:t>
+        <w:t xml:space="preserve">A common quirk with </w:t>
+      </w:r>
+      <w:proofErr w:type="spellStart"/>
+      <w:r>
+        <w:t>wordfilters</w:t>
+      </w:r>
+      <w:proofErr w:type="spellEnd"/>
+      <w:r>
+        <w:t>, often considered either comical or annoying by users, is that they often affect words that are not intended to be filtered. This is a typical problem when short words are filtered. For example, if the word "ass" is filtered, so are "assist", "classic", "assassin", and other words which contain the sequence. For example, one may see, "Do you need ***</w:t>
+      </w:r>
+      <w:proofErr w:type="spellStart"/>
+      <w:r>
+        <w:t>istance</w:t>
+      </w:r>
+      <w:proofErr w:type="spellEnd"/>
+      <w:r>
+        <w:t xml:space="preserve"> for playing cl***</w:t>
+      </w:r>
+      <w:proofErr w:type="spellStart"/>
+      <w:r>
+        <w:t>ical</w:t>
+      </w:r>
+      <w:proofErr w:type="spellEnd"/>
+      <w:r>
+        <w:t xml:space="preserve"> music?" Multiple words may be filtered if whitespace is ignored, resulting in "as suspected" becoming "****</w:t>
+      </w:r>
+      <w:proofErr w:type="spellStart"/>
+      <w:r>
+        <w:t>uspected</w:t>
+      </w:r>
+      <w:proofErr w:type="spellEnd"/>
+      <w:r>
+        <w:t>". Prohibiting a phrase such as "hard on" will result in filtering innocuous statements such as "That was a hard one!" and "Sorry I was hard on you."</w:t>
+      </w:r>
+      <w:r>
+        <w:t xml:space="preserve"> [</w:t>
+      </w:r>
+      <w:proofErr w:type="spellStart"/>
+      <w:r>
+        <w:t>Sheerin</w:t>
+      </w:r>
+      <w:proofErr w:type="spellEnd"/>
+      <w:r>
+        <w:t>, 2010].</w:t>
       </w:r>
     </w:p>
     <w:p>
@@ -5296,15 +5879,31 @@
         </w:rPr>
         <w:t> </w:t>
       </w:r>
-      <w:hyperlink r:id="rId11" w:tooltip="Myst" w:history="1">
-        <w:r>
-          <w:rPr>
-            <w:rStyle w:val="Hyperlink"/>
-            <w:color w:val="auto"/>
-          </w:rPr>
-          <w:t>Myst</w:t>
-        </w:r>
-      </w:hyperlink>
+      <w:proofErr w:type="spellStart"/>
+      <w:r>
+        <w:fldChar w:fldCharType="begin"/>
+      </w:r>
+      <w:r>
+        <w:instrText xml:space="preserve"> HYPERLINK "https://en.wikipedia.org/wiki/Myst" \o "Myst" </w:instrText>
+      </w:r>
+      <w:r>
+        <w:fldChar w:fldCharType="separate"/>
+      </w:r>
+      <w:r>
+        <w:rPr>
+          <w:rStyle w:val="Hyperlink"/>
+          <w:color w:val="auto"/>
+        </w:rPr>
+        <w:t>Myst</w:t>
+      </w:r>
+      <w:proofErr w:type="spellEnd"/>
+      <w:r>
+        <w:rPr>
+          <w:rStyle w:val="Hyperlink"/>
+          <w:color w:val="auto"/>
+        </w:rPr>
+        <w:fldChar w:fldCharType="end"/>
+      </w:r>
       <w:r>
         <w:rPr>
           <w:rStyle w:val="apple-converted-space"/>
@@ -5312,10 +5911,34 @@
         <w:t> </w:t>
       </w:r>
       <w:r>
-        <w:t>forum Mystcommunity. There, the word 'manuscript' was accidentally censored for containing the word 'anus', which resulted in 'm****cript'. The word was adopted as a replacement swear and carried over when the forum moved, and many substitutes, such as " 'scripting ", are used (though mostly by the older community members)</w:t>
-      </w:r>
-      <w:r>
-        <w:t xml:space="preserve"> [Sheerin, 2010]</w:t>
+        <w:t xml:space="preserve">forum </w:t>
+      </w:r>
+      <w:proofErr w:type="spellStart"/>
+      <w:r>
+        <w:t>Mystcommunity</w:t>
+      </w:r>
+      <w:proofErr w:type="spellEnd"/>
+      <w:r>
+        <w:t>. There, the word 'manuscript' was accidentally censored for containing the word 'anus', which resulted in 'm****</w:t>
+      </w:r>
+      <w:proofErr w:type="spellStart"/>
+      <w:r>
+        <w:t>cript</w:t>
+      </w:r>
+      <w:proofErr w:type="spellEnd"/>
+      <w:r>
+        <w:t>'. The word was adopted as a replacement swear and carried over when the forum moved, and many substitutes, such as " 'scripting ", are used (though mostly by the older community members)</w:t>
+      </w:r>
+      <w:r>
+        <w:t xml:space="preserve"> [</w:t>
+      </w:r>
+      <w:proofErr w:type="spellStart"/>
+      <w:r>
+        <w:t>Sheerin</w:t>
+      </w:r>
+      <w:proofErr w:type="spellEnd"/>
+      <w:r>
+        <w:t>, 2010]</w:t>
       </w:r>
       <w:r>
         <w:t>.</w:t>
@@ -5338,15 +5961,31 @@
         </w:rPr>
         <w:t> </w:t>
       </w:r>
-      <w:hyperlink r:id="rId12" w:tooltip="Penistone" w:history="1">
-        <w:r>
-          <w:rPr>
-            <w:rStyle w:val="Hyperlink"/>
-            <w:color w:val="auto"/>
-          </w:rPr>
-          <w:t>Penistone</w:t>
-        </w:r>
-      </w:hyperlink>
+      <w:proofErr w:type="spellStart"/>
+      <w:r>
+        <w:fldChar w:fldCharType="begin"/>
+      </w:r>
+      <w:r>
+        <w:instrText xml:space="preserve"> HYPERLINK "https://en.wikipedia.org/wiki/Penistone" \o "Penistone" </w:instrText>
+      </w:r>
+      <w:r>
+        <w:fldChar w:fldCharType="separate"/>
+      </w:r>
+      <w:r>
+        <w:rPr>
+          <w:rStyle w:val="Hyperlink"/>
+          <w:color w:val="auto"/>
+        </w:rPr>
+        <w:t>Penistone</w:t>
+      </w:r>
+      <w:proofErr w:type="spellEnd"/>
+      <w:r>
+        <w:rPr>
+          <w:rStyle w:val="Hyperlink"/>
+          <w:color w:val="auto"/>
+        </w:rPr>
+        <w:fldChar w:fldCharType="end"/>
+      </w:r>
       <w:r>
         <w:rPr>
           <w:rStyle w:val="apple-converted-space"/>
@@ -5357,7 +5996,15 @@
         <w:t>was often filtered out from spam and swear filters</w:t>
       </w:r>
       <w:r>
-        <w:t xml:space="preserve"> [Sheerin, 2010]</w:t>
+        <w:t xml:space="preserve"> [</w:t>
+      </w:r>
+      <w:proofErr w:type="spellStart"/>
+      <w:r>
+        <w:t>Sheerin</w:t>
+      </w:r>
+      <w:proofErr w:type="spellEnd"/>
+      <w:r>
+        <w:t>, 2010]</w:t>
       </w:r>
       <w:r>
         <w:t>.</w:t>
@@ -5400,7 +6047,7 @@
         </w:rPr>
         <w:t> </w:t>
       </w:r>
-      <w:hyperlink r:id="rId13" w:tooltip="Formal grammar" w:history="1">
+      <w:hyperlink r:id="rId11" w:tooltip="Formal grammar" w:history="1">
         <w:r>
           <w:rPr>
             <w:rStyle w:val="Hyperlink"/>
@@ -5420,7 +6067,7 @@
         </w:rPr>
         <w:t> </w:t>
       </w:r>
-      <w:hyperlink r:id="rId14" w:tooltip="Statistical model" w:history="1">
+      <w:hyperlink r:id="rId12" w:tooltip="Statistical model" w:history="1">
         <w:r>
           <w:rPr>
             <w:rStyle w:val="Hyperlink"/>
@@ -5440,7 +6087,7 @@
         </w:rPr>
         <w:t> </w:t>
       </w:r>
-      <w:hyperlink r:id="rId15" w:tooltip="Machine learning" w:history="1">
+      <w:hyperlink r:id="rId13" w:tooltip="Machine learning" w:history="1">
         <w:r>
           <w:rPr>
             <w:rStyle w:val="Hyperlink"/>
@@ -5460,7 +6107,7 @@
         </w:rPr>
         <w:t> </w:t>
       </w:r>
-      <w:hyperlink r:id="rId16" w:tooltip="Computational linguistics" w:history="1">
+      <w:hyperlink r:id="rId14" w:tooltip="Computational linguistics" w:history="1">
         <w:r>
           <w:rPr>
             <w:rStyle w:val="Hyperlink"/>
@@ -5486,7 +6133,7 @@
         </w:rPr>
         <w:t> </w:t>
       </w:r>
-      <w:hyperlink r:id="rId17" w:tooltip="Annotation" w:history="1">
+      <w:hyperlink r:id="rId15" w:tooltip="Annotation" w:history="1">
         <w:r>
           <w:rPr>
             <w:rStyle w:val="Hyperlink"/>
@@ -5515,17 +6162,35 @@
         </w:rPr>
         <w:t> </w:t>
       </w:r>
-      <w:hyperlink r:id="rId18" w:tooltip="Semisupervised learning" w:history="1">
-        <w:r>
-          <w:rPr>
-            <w:rStyle w:val="Hyperlink"/>
-            <w:rFonts w:eastAsiaTheme="majorEastAsia"/>
-            <w:color w:val="auto"/>
-            <w:u w:val="none"/>
-          </w:rPr>
-          <w:t>Semisupervised</w:t>
-        </w:r>
-      </w:hyperlink>
+      <w:proofErr w:type="spellStart"/>
+      <w:r>
+        <w:fldChar w:fldCharType="begin"/>
+      </w:r>
+      <w:r>
+        <w:instrText xml:space="preserve"> HYPERLINK "https://en.wikipedia.org/wiki/Semisupervised_learning" \o "Semisupervised learning" </w:instrText>
+      </w:r>
+      <w:r>
+        <w:fldChar w:fldCharType="separate"/>
+      </w:r>
+      <w:r>
+        <w:rPr>
+          <w:rStyle w:val="Hyperlink"/>
+          <w:rFonts w:eastAsiaTheme="majorEastAsia"/>
+          <w:color w:val="auto"/>
+          <w:u w:val="none"/>
+        </w:rPr>
+        <w:t>Semisupervised</w:t>
+      </w:r>
+      <w:proofErr w:type="spellEnd"/>
+      <w:r>
+        <w:rPr>
+          <w:rStyle w:val="Hyperlink"/>
+          <w:rFonts w:eastAsiaTheme="majorEastAsia"/>
+          <w:color w:val="auto"/>
+          <w:u w:val="none"/>
+        </w:rPr>
+        <w:fldChar w:fldCharType="end"/>
+      </w:r>
       <w:r>
         <w:rPr>
           <w:rStyle w:val="apple-converted-space"/>
@@ -5543,7 +6208,6 @@
           <w:id w:val="-1587140590"/>
           <w:citation/>
         </w:sdtPr>
-        <w:sdtEndPr/>
         <w:sdtContent>
           <w:r>
             <w:fldChar w:fldCharType="begin"/>
@@ -5619,7 +6283,7 @@
         </w:rPr>
         <w:t> </w:t>
       </w:r>
-      <w:hyperlink r:id="rId19" w:tooltip="Conditional random field" w:history="1">
+      <w:hyperlink r:id="rId16" w:tooltip="Conditional random field" w:history="1">
         <w:r>
           <w:rPr>
             <w:rStyle w:val="Hyperlink"/>
@@ -5644,7 +6308,6 @@
           <w:id w:val="-969277078"/>
           <w:citation/>
         </w:sdtPr>
-        <w:sdtEndPr/>
         <w:sdtContent>
           <w:r>
             <w:fldChar w:fldCharType="begin"/>
@@ -5846,7 +6509,43 @@
           <w:sz w:val="24"/>
           <w:szCs w:val="24"/>
         </w:rPr>
-        <w:t xml:space="preserve"> [Efron and Tibshirani, 1993]</w:t>
+        <w:t xml:space="preserve"> [</w:t>
+      </w:r>
+      <w:proofErr w:type="spellStart"/>
+      <w:r>
+        <w:rPr>
+          <w:rFonts w:ascii="Times New Roman" w:hAnsi="Times New Roman" w:cs="Times New Roman"/>
+          <w:sz w:val="24"/>
+          <w:szCs w:val="24"/>
+        </w:rPr>
+        <w:t>Efron</w:t>
+      </w:r>
+      <w:proofErr w:type="spellEnd"/>
+      <w:r>
+        <w:rPr>
+          <w:rFonts w:ascii="Times New Roman" w:hAnsi="Times New Roman" w:cs="Times New Roman"/>
+          <w:sz w:val="24"/>
+          <w:szCs w:val="24"/>
+        </w:rPr>
+        <w:t xml:space="preserve"> and </w:t>
+      </w:r>
+      <w:proofErr w:type="spellStart"/>
+      <w:r>
+        <w:rPr>
+          <w:rFonts w:ascii="Times New Roman" w:hAnsi="Times New Roman" w:cs="Times New Roman"/>
+          <w:sz w:val="24"/>
+          <w:szCs w:val="24"/>
+        </w:rPr>
+        <w:t>Tibshirani</w:t>
+      </w:r>
+      <w:proofErr w:type="spellEnd"/>
+      <w:r>
+        <w:rPr>
+          <w:rFonts w:ascii="Times New Roman" w:hAnsi="Times New Roman" w:cs="Times New Roman"/>
+          <w:sz w:val="24"/>
+          <w:szCs w:val="24"/>
+        </w:rPr>
+        <w:t>, 1993]</w:t>
       </w:r>
       <w:r>
         <w:rPr>
@@ -5882,7 +6581,25 @@
           <w:sz w:val="24"/>
           <w:szCs w:val="24"/>
         </w:rPr>
-        <w:t>With the bootstrap method, the basic sample is treated as the population and a Monte Carlo-style procedure is conducted on it. This is done by randomly drawing a large number of ‘resamples’ of size n from this original sample (of size n either) with replacement. So, although each resample will have the same number of elements as the original sample, it could include some of the original data points more than once, and some not included. Therefore, each of these resamples will randomly depart from the original sample. And because the elements in these resamples vary slightly, the statistic G*, calculated from one of these resample will take on slightly different values. The central assertion of the bootstrap method is that the relative frequency distribution of these G*’s is an estimate of the sampling distribution of G [The Original Bootstrap Method, n.d.].</w:t>
+        <w:t xml:space="preserve">With the bootstrap method, the basic sample is treated as the population and a Monte Carlo-style procedure is conducted on it. This is done by randomly drawing a large number of ‘resamples’ of size n from this original sample (of size n either) with replacement. So, although each resample will have the same number of elements as the original sample, it could include some of the original data points more than once, and some not included. Therefore, each of these resamples will randomly depart from the original sample. And because the elements in these resamples vary slightly, the statistic G*, calculated from one of these resample will take on slightly different values. The central assertion of the bootstrap method is that the relative frequency distribution of these G*’s is an estimate of the sampling distribution of G [The Original Bootstrap Method, </w:t>
+      </w:r>
+      <w:proofErr w:type="spellStart"/>
+      <w:r>
+        <w:rPr>
+          <w:rFonts w:ascii="Times New Roman" w:hAnsi="Times New Roman" w:cs="Times New Roman"/>
+          <w:sz w:val="24"/>
+          <w:szCs w:val="24"/>
+        </w:rPr>
+        <w:t>n.d.</w:t>
+      </w:r>
+      <w:proofErr w:type="spellEnd"/>
+      <w:r>
+        <w:rPr>
+          <w:rFonts w:ascii="Times New Roman" w:hAnsi="Times New Roman" w:cs="Times New Roman"/>
+          <w:sz w:val="24"/>
+          <w:szCs w:val="24"/>
+        </w:rPr>
+        <w:t>].</w:t>
       </w:r>
     </w:p>
     <w:p>
@@ -6165,7 +6882,27 @@
           <w:shd w:val="clear" w:color="auto" w:fill="FFFFFF"/>
         </w:rPr>
         <w:lastRenderedPageBreak/>
-        <w:t>have found that unlabeled data, when used in conjunction with a small amount of labeled data, can produce considerable improvement in learning accuracy [Wikipedia, n.d.].</w:t>
+        <w:t xml:space="preserve">have found that unlabeled data, when used in conjunction with a small amount of labeled data, can produce considerable improvement in learning accuracy [Wikipedia, </w:t>
+      </w:r>
+      <w:proofErr w:type="spellStart"/>
+      <w:r>
+        <w:rPr>
+          <w:rFonts w:ascii="Times New Roman" w:hAnsi="Times New Roman" w:cs="Times New Roman"/>
+          <w:sz w:val="24"/>
+          <w:szCs w:val="24"/>
+          <w:shd w:val="clear" w:color="auto" w:fill="FFFFFF"/>
+        </w:rPr>
+        <w:t>n.d.</w:t>
+      </w:r>
+      <w:proofErr w:type="spellEnd"/>
+      <w:r>
+        <w:rPr>
+          <w:rFonts w:ascii="Times New Roman" w:hAnsi="Times New Roman" w:cs="Times New Roman"/>
+          <w:sz w:val="24"/>
+          <w:szCs w:val="24"/>
+          <w:shd w:val="clear" w:color="auto" w:fill="FFFFFF"/>
+        </w:rPr>
+        <w:t>].</w:t>
       </w:r>
     </w:p>
     <w:p>
@@ -6293,8 +7030,19 @@
           <w:szCs w:val="24"/>
           <w:shd w:val="clear" w:color="auto" w:fill="FFFFFF"/>
         </w:rPr>
-        <w:t>community in the early 1960s, [Norvig</w:t>
-      </w:r>
+        <w:t>community in the early 1960s, [</w:t>
+      </w:r>
+      <w:proofErr w:type="spellStart"/>
+      <w:r>
+        <w:rPr>
+          <w:rFonts w:ascii="Times New Roman" w:hAnsi="Times New Roman" w:cs="Times New Roman"/>
+          <w:sz w:val="24"/>
+          <w:szCs w:val="24"/>
+          <w:shd w:val="clear" w:color="auto" w:fill="FFFFFF"/>
+        </w:rPr>
+        <w:t>Norvig</w:t>
+      </w:r>
+      <w:proofErr w:type="spellEnd"/>
       <w:r>
         <w:rPr>
           <w:rFonts w:ascii="Times New Roman" w:hAnsi="Times New Roman" w:cs="Times New Roman"/>
@@ -6425,7 +7173,27 @@
           <w:szCs w:val="24"/>
           <w:shd w:val="clear" w:color="auto" w:fill="FFFFFF"/>
         </w:rPr>
-        <w:t xml:space="preserve">support vector machines [Karger </w:t>
+        <w:t>support vector machines [</w:t>
+      </w:r>
+      <w:proofErr w:type="spellStart"/>
+      <w:r>
+        <w:rPr>
+          <w:rFonts w:ascii="Times New Roman" w:hAnsi="Times New Roman" w:cs="Times New Roman"/>
+          <w:sz w:val="24"/>
+          <w:szCs w:val="24"/>
+          <w:shd w:val="clear" w:color="auto" w:fill="FFFFFF"/>
+        </w:rPr>
+        <w:t>Karger</w:t>
+      </w:r>
+      <w:proofErr w:type="spellEnd"/>
+      <w:r>
+        <w:rPr>
+          <w:rFonts w:ascii="Times New Roman" w:hAnsi="Times New Roman" w:cs="Times New Roman"/>
+          <w:sz w:val="24"/>
+          <w:szCs w:val="24"/>
+          <w:shd w:val="clear" w:color="auto" w:fill="FFFFFF"/>
+        </w:rPr>
+        <w:t xml:space="preserve"> </w:t>
       </w:r>
       <w:r>
         <w:rPr>
@@ -6481,7 +7249,27 @@
           <w:szCs w:val="24"/>
           <w:shd w:val="clear" w:color="auto" w:fill="FFFFFF"/>
         </w:rPr>
-        <w:t>medical diagnosis [Rish, 2001].</w:t>
+        <w:t>medical diagnosis [</w:t>
+      </w:r>
+      <w:proofErr w:type="spellStart"/>
+      <w:r>
+        <w:rPr>
+          <w:rFonts w:ascii="Times New Roman" w:hAnsi="Times New Roman" w:cs="Times New Roman"/>
+          <w:sz w:val="24"/>
+          <w:szCs w:val="24"/>
+          <w:shd w:val="clear" w:color="auto" w:fill="FFFFFF"/>
+        </w:rPr>
+        <w:t>Rish</w:t>
+      </w:r>
+      <w:proofErr w:type="spellEnd"/>
+      <w:r>
+        <w:rPr>
+          <w:rFonts w:ascii="Times New Roman" w:hAnsi="Times New Roman" w:cs="Times New Roman"/>
+          <w:sz w:val="24"/>
+          <w:szCs w:val="24"/>
+          <w:shd w:val="clear" w:color="auto" w:fill="FFFFFF"/>
+        </w:rPr>
+        <w:t>, 2001].</w:t>
       </w:r>
     </w:p>
     <w:p>
@@ -6561,8 +7349,19 @@
           <w:szCs w:val="24"/>
           <w:shd w:val="clear" w:color="auto" w:fill="FFFFFF"/>
         </w:rPr>
-        <w:t>closed-form expression [Norvig</w:t>
-      </w:r>
+        <w:t>closed-form expression [</w:t>
+      </w:r>
+      <w:proofErr w:type="spellStart"/>
+      <w:r>
+        <w:rPr>
+          <w:rFonts w:ascii="Times New Roman" w:hAnsi="Times New Roman" w:cs="Times New Roman"/>
+          <w:sz w:val="24"/>
+          <w:szCs w:val="24"/>
+          <w:shd w:val="clear" w:color="auto" w:fill="FFFFFF"/>
+        </w:rPr>
+        <w:t>Norvig</w:t>
+      </w:r>
+      <w:proofErr w:type="spellEnd"/>
       <w:r>
         <w:rPr>
           <w:rFonts w:ascii="Times New Roman" w:hAnsi="Times New Roman" w:cs="Times New Roman"/>
@@ -6790,7 +7589,7 @@
         </w:rPr>
         <w:t> </w:t>
       </w:r>
-      <w:hyperlink r:id="rId20" w:tooltip="Language model" w:history="1">
+      <w:hyperlink r:id="rId17" w:tooltip="Language model" w:history="1">
         <w:r>
           <w:rPr>
             <w:rStyle w:val="Hyperlink"/>
@@ -6852,7 +7651,7 @@
         </w:rPr>
         <w:t> </w:t>
       </w:r>
-      <w:hyperlink r:id="rId21" w:tooltip="Markov chain" w:history="1">
+      <w:hyperlink r:id="rId18" w:tooltip="Markov chain" w:history="1">
         <w:r>
           <w:rPr>
             <w:rStyle w:val="Hyperlink"/>
@@ -6914,7 +7713,7 @@
         </w:rPr>
         <w:t> </w:t>
       </w:r>
-      <w:hyperlink r:id="rId22" w:tooltip="Probability" w:history="1">
+      <w:hyperlink r:id="rId19" w:tooltip="Probability" w:history="1">
         <w:r>
           <w:rPr>
             <w:rStyle w:val="Hyperlink"/>
@@ -6947,7 +7746,7 @@
         </w:rPr>
         <w:t> </w:t>
       </w:r>
-      <w:hyperlink r:id="rId23" w:tooltip="Communication theory" w:history="1">
+      <w:hyperlink r:id="rId20" w:tooltip="Communication theory" w:history="1">
         <w:r>
           <w:rPr>
             <w:rStyle w:val="Hyperlink"/>
@@ -6980,7 +7779,7 @@
         </w:rPr>
         <w:t> </w:t>
       </w:r>
-      <w:hyperlink r:id="rId24" w:tooltip="Computational linguistics" w:history="1">
+      <w:hyperlink r:id="rId21" w:tooltip="Computational linguistics" w:history="1">
         <w:r>
           <w:rPr>
             <w:rStyle w:val="Hyperlink"/>
@@ -7023,7 +7822,7 @@
         </w:rPr>
         <w:t> </w:t>
       </w:r>
-      <w:hyperlink r:id="rId25" w:tooltip="Natural language processing" w:history="1">
+      <w:hyperlink r:id="rId22" w:tooltip="Natural language processing" w:history="1">
         <w:r>
           <w:rPr>
             <w:rStyle w:val="Hyperlink"/>
@@ -7056,7 +7855,7 @@
         </w:rPr>
         <w:t> </w:t>
       </w:r>
-      <w:hyperlink r:id="rId26" w:tooltip="Computational biology" w:history="1">
+      <w:hyperlink r:id="rId23" w:tooltip="Computational biology" w:history="1">
         <w:r>
           <w:rPr>
             <w:rStyle w:val="Hyperlink"/>
@@ -7099,7 +7898,7 @@
         </w:rPr>
         <w:t> </w:t>
       </w:r>
-      <w:hyperlink r:id="rId27" w:tooltip="Sequence analysis" w:history="1">
+      <w:hyperlink r:id="rId24" w:tooltip="Sequence analysis" w:history="1">
         <w:r>
           <w:rPr>
             <w:rStyle w:val="Hyperlink"/>
@@ -7132,7 +7931,7 @@
         </w:rPr>
         <w:t> </w:t>
       </w:r>
-      <w:hyperlink r:id="rId28" w:tooltip="Data compression" w:history="1">
+      <w:hyperlink r:id="rId25" w:tooltip="Data compression" w:history="1">
         <w:r>
           <w:rPr>
             <w:rStyle w:val="Hyperlink"/>
@@ -7223,7 +8022,7 @@
         </w:rPr>
         <w:t> </w:t>
       </w:r>
-      <w:hyperlink r:id="rId29" w:tooltip="Space–time tradeoff" w:history="1">
+      <w:hyperlink r:id="rId26" w:tooltip="Space–time tradeoff" w:history="1">
         <w:r>
           <w:rPr>
             <w:rStyle w:val="Hyperlink"/>
@@ -7266,7 +8065,6 @@
           <w:id w:val="-1781801767"/>
           <w:citation/>
         </w:sdtPr>
-        <w:sdtEndPr/>
         <w:sdtContent>
           <w:r>
             <w:rPr>
@@ -7390,7 +8188,7 @@
         </w:rPr>
         <w:t> </w:t>
       </w:r>
-      <w:hyperlink r:id="rId30" w:tooltip="Natural language processing" w:history="1">
+      <w:hyperlink r:id="rId27" w:tooltip="Natural language processing" w:history="1">
         <w:r>
           <w:rPr>
             <w:rStyle w:val="Hyperlink"/>
@@ -7423,7 +8221,7 @@
         </w:rPr>
         <w:t> </w:t>
       </w:r>
-      <w:hyperlink r:id="rId31" w:tooltip="Speech recognition" w:history="1">
+      <w:hyperlink r:id="rId28" w:tooltip="Speech recognition" w:history="1">
         <w:r>
           <w:rPr>
             <w:rStyle w:val="Hyperlink"/>
@@ -7456,7 +8254,7 @@
         </w:rPr>
         <w:t> </w:t>
       </w:r>
-      <w:hyperlink r:id="rId32" w:tooltip="Phonemes" w:history="1">
+      <w:hyperlink r:id="rId29" w:tooltip="Phonemes" w:history="1">
         <w:r>
           <w:rPr>
             <w:rStyle w:val="Hyperlink"/>
@@ -7487,8 +8285,19 @@
           <w:szCs w:val="24"/>
           <w:shd w:val="clear" w:color="auto" w:fill="FFFFFF"/>
         </w:rPr>
-        <w:t>and sequences of phonemes are modeled using a</w:t>
-      </w:r>
+        <w:t xml:space="preserve">and sequences of phonemes are modeled using </w:t>
+      </w:r>
+      <w:proofErr w:type="gramStart"/>
+      <w:r>
+        <w:rPr>
+          <w:rFonts w:ascii="Times New Roman" w:hAnsi="Times New Roman" w:cs="Times New Roman"/>
+          <w:sz w:val="24"/>
+          <w:szCs w:val="24"/>
+          <w:shd w:val="clear" w:color="auto" w:fill="FFFFFF"/>
+        </w:rPr>
+        <w:t>a</w:t>
+      </w:r>
+      <w:proofErr w:type="gramEnd"/>
       <w:r>
         <w:rPr>
           <w:rStyle w:val="apple-converted-space"/>
@@ -7596,7 +8405,7 @@
         </w:rPr>
         <w:t> </w:t>
       </w:r>
-      <w:hyperlink r:id="rId33" w:tooltip="Language identification" w:history="1">
+      <w:hyperlink r:id="rId30" w:tooltip="Language identification" w:history="1">
         <w:r>
           <w:rPr>
             <w:rStyle w:val="Hyperlink"/>
@@ -7629,7 +8438,7 @@
         </w:rPr>
         <w:t> </w:t>
       </w:r>
-      <w:hyperlink r:id="rId34" w:tooltip="Character (symbol)" w:history="1">
+      <w:hyperlink r:id="rId31" w:tooltip="Character (symbol)" w:history="1">
         <w:r>
           <w:rPr>
             <w:rStyle w:val="Hyperlink"/>
@@ -7652,7 +8461,7 @@
         </w:rPr>
         <w:t>/</w:t>
       </w:r>
-      <w:hyperlink r:id="rId35" w:tooltip="Grapheme" w:history="1">
+      <w:hyperlink r:id="rId32" w:tooltip="Grapheme" w:history="1">
         <w:r>
           <w:rPr>
             <w:rStyle w:val="Hyperlink"/>
@@ -7714,7 +8523,7 @@
         </w:rPr>
         <w:t> </w:t>
       </w:r>
-      <w:hyperlink r:id="rId36" w:tooltip="Letter (alphabet)" w:history="1">
+      <w:hyperlink r:id="rId33" w:tooltip="Letter (alphabet)" w:history="1">
         <w:r>
           <w:rPr>
             <w:rStyle w:val="Hyperlink"/>
@@ -7764,7 +8573,87 @@
           <w:shd w:val="clear" w:color="auto" w:fill="FFFFFF"/>
         </w:rPr>
         <w:lastRenderedPageBreak/>
-        <w:t>"trigrams") that can be generated from "good morning" are "goo", "ood", "od ", "d m", " mo", "mor" and so forth (sometimes the beginning and end of a text are modeled explicitly, adding "__g", "_go", "ng_", and "g__"). For sequences of words, the trigrams that can be generated from "the dog smelled like a skunk" are "# the dog", "the dog smelled", "dog smelled like", "smelled like a", "like a skunk" and "a skunk #"</w:t>
+        <w:t>"trigrams") that can be generated from "good morning" are "goo", "</w:t>
+      </w:r>
+      <w:proofErr w:type="spellStart"/>
+      <w:r>
+        <w:rPr>
+          <w:rFonts w:ascii="Times New Roman" w:hAnsi="Times New Roman" w:cs="Times New Roman"/>
+          <w:sz w:val="24"/>
+          <w:szCs w:val="24"/>
+          <w:shd w:val="clear" w:color="auto" w:fill="FFFFFF"/>
+        </w:rPr>
+        <w:t>ood</w:t>
+      </w:r>
+      <w:proofErr w:type="spellEnd"/>
+      <w:r>
+        <w:rPr>
+          <w:rFonts w:ascii="Times New Roman" w:hAnsi="Times New Roman" w:cs="Times New Roman"/>
+          <w:sz w:val="24"/>
+          <w:szCs w:val="24"/>
+          <w:shd w:val="clear" w:color="auto" w:fill="FFFFFF"/>
+        </w:rPr>
+        <w:t xml:space="preserve">", "od ", "d m", " </w:t>
+      </w:r>
+      <w:proofErr w:type="spellStart"/>
+      <w:r>
+        <w:rPr>
+          <w:rFonts w:ascii="Times New Roman" w:hAnsi="Times New Roman" w:cs="Times New Roman"/>
+          <w:sz w:val="24"/>
+          <w:szCs w:val="24"/>
+          <w:shd w:val="clear" w:color="auto" w:fill="FFFFFF"/>
+        </w:rPr>
+        <w:t>mo</w:t>
+      </w:r>
+      <w:proofErr w:type="spellEnd"/>
+      <w:r>
+        <w:rPr>
+          <w:rFonts w:ascii="Times New Roman" w:hAnsi="Times New Roman" w:cs="Times New Roman"/>
+          <w:sz w:val="24"/>
+          <w:szCs w:val="24"/>
+          <w:shd w:val="clear" w:color="auto" w:fill="FFFFFF"/>
+        </w:rPr>
+        <w:t>", "</w:t>
+      </w:r>
+      <w:proofErr w:type="spellStart"/>
+      <w:r>
+        <w:rPr>
+          <w:rFonts w:ascii="Times New Roman" w:hAnsi="Times New Roman" w:cs="Times New Roman"/>
+          <w:sz w:val="24"/>
+          <w:szCs w:val="24"/>
+          <w:shd w:val="clear" w:color="auto" w:fill="FFFFFF"/>
+        </w:rPr>
+        <w:t>mor</w:t>
+      </w:r>
+      <w:proofErr w:type="spellEnd"/>
+      <w:r>
+        <w:rPr>
+          <w:rFonts w:ascii="Times New Roman" w:hAnsi="Times New Roman" w:cs="Times New Roman"/>
+          <w:sz w:val="24"/>
+          <w:szCs w:val="24"/>
+          <w:shd w:val="clear" w:color="auto" w:fill="FFFFFF"/>
+        </w:rPr>
+        <w:t>" and so forth (sometimes the beginning and end of a text are modeled explicitly, adding "__g", "_go", "</w:t>
+      </w:r>
+      <w:proofErr w:type="spellStart"/>
+      <w:r>
+        <w:rPr>
+          <w:rFonts w:ascii="Times New Roman" w:hAnsi="Times New Roman" w:cs="Times New Roman"/>
+          <w:sz w:val="24"/>
+          <w:szCs w:val="24"/>
+          <w:shd w:val="clear" w:color="auto" w:fill="FFFFFF"/>
+        </w:rPr>
+        <w:t>ng</w:t>
+      </w:r>
+      <w:proofErr w:type="spellEnd"/>
+      <w:r>
+        <w:rPr>
+          <w:rFonts w:ascii="Times New Roman" w:hAnsi="Times New Roman" w:cs="Times New Roman"/>
+          <w:sz w:val="24"/>
+          <w:szCs w:val="24"/>
+          <w:shd w:val="clear" w:color="auto" w:fill="FFFFFF"/>
+        </w:rPr>
+        <w:t>_", and "g__"). For sequences of words, the trigrams that can be generated from "the dog smelled like a skunk" are "# the dog", "the dog smelled", "dog smelled like", "smelled like a", "like a skunk" and "a skunk #"</w:t>
       </w:r>
       <w:r>
         <w:rPr>
@@ -7817,7 +8706,7 @@
         </w:rPr>
         <w:t> </w:t>
       </w:r>
-      <w:hyperlink r:id="rId37" w:tooltip="Natural language processing" w:history="1">
+      <w:hyperlink r:id="rId34" w:tooltip="Natural language processing" w:history="1">
         <w:r>
           <w:rPr>
             <w:rStyle w:val="Hyperlink"/>
@@ -7882,7 +8771,7 @@
         </w:rPr>
         <w:t> </w:t>
       </w:r>
-      <w:hyperlink r:id="rId38" w:tooltip="Machine translation" w:history="1">
+      <w:hyperlink r:id="rId35" w:tooltip="Machine translation" w:history="1">
         <w:r>
           <w:rPr>
             <w:rStyle w:val="Hyperlink"/>
@@ -7908,7 +8797,7 @@
         </w:rPr>
         <w:t> </w:t>
       </w:r>
-      <w:hyperlink r:id="rId39" w:tooltip="Bayesian inference" w:history="1">
+      <w:hyperlink r:id="rId36" w:tooltip="Bayesian inference" w:history="1">
         <w:r>
           <w:rPr>
             <w:rStyle w:val="Hyperlink"/>
@@ -7928,7 +8817,7 @@
         </w:rPr>
         <w:t> </w:t>
       </w:r>
-      <w:hyperlink r:id="rId40" w:tooltip="Prior distribution" w:history="1">
+      <w:hyperlink r:id="rId37" w:tooltip="Prior distribution" w:history="1">
         <w:r>
           <w:rPr>
             <w:rStyle w:val="Hyperlink"/>
@@ -7946,9 +8835,13 @@
         <w:t> </w:t>
       </w:r>
       <w:r>
-        <w:t>describing the inherent likelihood of a possible result and a</w:t>
-      </w:r>
-      <w:hyperlink r:id="rId41" w:tooltip="Likelihood function" w:history="1">
+        <w:t xml:space="preserve">describing the inherent likelihood of a possible result and </w:t>
+      </w:r>
+      <w:proofErr w:type="spellStart"/>
+      <w:r>
+        <w:t>a</w:t>
+      </w:r>
+      <w:hyperlink r:id="rId38" w:tooltip="Likelihood function" w:history="1">
         <w:r>
           <w:rPr>
             <w:rStyle w:val="Hyperlink"/>
@@ -7956,7 +8849,17 @@
             <w:color w:val="auto"/>
             <w:u w:val="none"/>
           </w:rPr>
-          <w:t>likelihood function</w:t>
+          <w:t>likelihood</w:t>
+        </w:r>
+        <w:proofErr w:type="spellEnd"/>
+        <w:r>
+          <w:rPr>
+            <w:rStyle w:val="Hyperlink"/>
+            <w:rFonts w:eastAsiaTheme="majorEastAsia"/>
+            <w:color w:val="auto"/>
+            <w:u w:val="none"/>
+          </w:rPr>
+          <w:t xml:space="preserve"> function</w:t>
         </w:r>
       </w:hyperlink>
       <w:r>
@@ -8039,7 +8942,7 @@
         </w:rPr>
         <w:t> </w:t>
       </w:r>
-      <w:hyperlink r:id="rId42" w:tooltip="Natural language processing" w:history="1">
+      <w:hyperlink r:id="rId39" w:tooltip="Natural language processing" w:history="1">
         <w:r>
           <w:rPr>
             <w:rStyle w:val="Hyperlink"/>
@@ -8065,7 +8968,7 @@
         </w:rPr>
         <w:t> </w:t>
       </w:r>
-      <w:hyperlink r:id="rId43" w:tooltip="Information retrieval" w:history="1">
+      <w:hyperlink r:id="rId40" w:tooltip="Information retrieval" w:history="1">
         <w:r>
           <w:rPr>
             <w:rStyle w:val="Hyperlink"/>
@@ -8091,7 +8994,7 @@
         </w:rPr>
         <w:t> </w:t>
       </w:r>
-      <w:hyperlink r:id="rId44" w:tooltip="Multiset" w:history="1">
+      <w:hyperlink r:id="rId41" w:tooltip="Multiset" w:history="1">
         <w:r>
           <w:rPr>
             <w:rStyle w:val="Hyperlink"/>
@@ -8099,7 +9002,27 @@
             <w:color w:val="auto"/>
             <w:u w:val="none"/>
           </w:rPr>
-          <w:t>bag (multiset)</w:t>
+          <w:t>bag (</w:t>
+        </w:r>
+        <w:proofErr w:type="spellStart"/>
+        <w:r>
+          <w:rPr>
+            <w:rStyle w:val="Hyperlink"/>
+            <w:rFonts w:eastAsiaTheme="majorEastAsia"/>
+            <w:color w:val="auto"/>
+            <w:u w:val="none"/>
+          </w:rPr>
+          <w:t>multiset</w:t>
+        </w:r>
+        <w:proofErr w:type="spellEnd"/>
+        <w:r>
+          <w:rPr>
+            <w:rStyle w:val="Hyperlink"/>
+            <w:rFonts w:eastAsiaTheme="majorEastAsia"/>
+            <w:color w:val="auto"/>
+            <w:u w:val="none"/>
+          </w:rPr>
+          <w:t>)</w:t>
         </w:r>
       </w:hyperlink>
       <w:r>
@@ -8121,7 +9044,7 @@
         </w:rPr>
         <w:t> </w:t>
       </w:r>
-      <w:hyperlink r:id="rId45" w:tooltip="Bag-of-words model in computer vision" w:history="1">
+      <w:hyperlink r:id="rId42" w:tooltip="Bag-of-words model in computer vision" w:history="1">
         <w:r>
           <w:rPr>
             <w:rStyle w:val="Hyperlink"/>
@@ -8140,7 +9063,6 @@
           <w:id w:val="-1871676563"/>
           <w:citation/>
         </w:sdtPr>
-        <w:sdtEndPr/>
         <w:sdtContent>
           <w:r>
             <w:fldChar w:fldCharType="begin"/>
@@ -8198,7 +9120,7 @@
         </w:rPr>
         <w:t> </w:t>
       </w:r>
-      <w:hyperlink r:id="rId46" w:tooltip="Document classification" w:history="1">
+      <w:hyperlink r:id="rId43" w:tooltip="Document classification" w:history="1">
         <w:r>
           <w:rPr>
             <w:rStyle w:val="Hyperlink"/>
@@ -8218,7 +9140,7 @@
         </w:rPr>
         <w:t> </w:t>
       </w:r>
-      <w:hyperlink r:id="rId47" w:tooltip="Feature (machine learning)" w:history="1">
+      <w:hyperlink r:id="rId44" w:tooltip="Feature (machine learning)" w:history="1">
         <w:r>
           <w:rPr>
             <w:rStyle w:val="Hyperlink"/>
@@ -8244,7 +9166,7 @@
         </w:rPr>
         <w:t> </w:t>
       </w:r>
-      <w:hyperlink r:id="rId48" w:tooltip="Statistical classification" w:history="1">
+      <w:hyperlink r:id="rId45" w:tooltip="Statistical classification" w:history="1">
         <w:r>
           <w:rPr>
             <w:rStyle w:val="Hyperlink"/>
@@ -8270,17 +9192,44 @@
         </w:rPr>
         <w:t> </w:t>
       </w:r>
-      <w:hyperlink r:id="rId49" w:tooltip="Zellig Harris" w:history="1">
-        <w:r>
-          <w:rPr>
-            <w:rStyle w:val="Hyperlink"/>
-            <w:rFonts w:eastAsiaTheme="majorEastAsia"/>
-            <w:color w:val="auto"/>
-            <w:u w:val="none"/>
-          </w:rPr>
-          <w:t>Zellig Harris</w:t>
-        </w:r>
-      </w:hyperlink>
+      <w:proofErr w:type="spellStart"/>
+      <w:r>
+        <w:fldChar w:fldCharType="begin"/>
+      </w:r>
+      <w:r>
+        <w:instrText xml:space="preserve"> HYPERLINK "https://en.wikipedia.org/wiki/Zellig_Harris" \o "Zellig Harris" </w:instrText>
+      </w:r>
+      <w:r>
+        <w:fldChar w:fldCharType="separate"/>
+      </w:r>
+      <w:r>
+        <w:rPr>
+          <w:rStyle w:val="Hyperlink"/>
+          <w:rFonts w:eastAsiaTheme="majorEastAsia"/>
+          <w:color w:val="auto"/>
+          <w:u w:val="none"/>
+        </w:rPr>
+        <w:t>Zellig</w:t>
+      </w:r>
+      <w:proofErr w:type="spellEnd"/>
+      <w:r>
+        <w:rPr>
+          <w:rStyle w:val="Hyperlink"/>
+          <w:rFonts w:eastAsiaTheme="majorEastAsia"/>
+          <w:color w:val="auto"/>
+          <w:u w:val="none"/>
+        </w:rPr>
+        <w:t xml:space="preserve"> Harris</w:t>
+      </w:r>
+      <w:r>
+        <w:rPr>
+          <w:rStyle w:val="Hyperlink"/>
+          <w:rFonts w:eastAsiaTheme="majorEastAsia"/>
+          <w:color w:val="auto"/>
+          <w:u w:val="none"/>
+        </w:rPr>
+        <w:fldChar w:fldCharType="end"/>
+      </w:r>
       <w:r>
         <w:t>'s 1954 article on</w:t>
       </w:r>
@@ -8313,7 +9262,6 @@
           <w:id w:val="133146626"/>
           <w:citation/>
         </w:sdtPr>
-        <w:sdtEndPr/>
         <w:sdtContent>
           <w:r>
             <w:rPr>
@@ -8448,7 +9396,7 @@
         </w:rPr>
         <w:t> </w:t>
       </w:r>
-      <w:hyperlink r:id="rId50" w:tooltip="Statistical model" w:history="1">
+      <w:hyperlink r:id="rId46" w:tooltip="Statistical model" w:history="1">
         <w:r>
           <w:rPr>
             <w:rStyle w:val="Hyperlink"/>
@@ -8465,7 +9413,7 @@
         </w:rPr>
         <w:t> </w:t>
       </w:r>
-      <w:hyperlink r:id="rId51" w:tooltip="Markov model" w:history="1">
+      <w:hyperlink r:id="rId47" w:tooltip="Markov model" w:history="1">
         <w:r>
           <w:rPr>
             <w:rStyle w:val="Hyperlink"/>
@@ -8491,7 +9439,7 @@
         </w:rPr>
         <w:t> </w:t>
       </w:r>
-      <w:hyperlink r:id="rId52" w:tooltip="Markov process" w:history="1">
+      <w:hyperlink r:id="rId48" w:tooltip="Markov process" w:history="1">
         <w:r>
           <w:rPr>
             <w:rStyle w:val="Hyperlink"/>
@@ -8526,7 +9474,7 @@
         </w:rPr>
         <w:t> </w:t>
       </w:r>
-      <w:hyperlink r:id="rId53" w:tooltip="Dynamic Bayesian network" w:history="1">
+      <w:hyperlink r:id="rId49" w:tooltip="Dynamic Bayesian network" w:history="1">
         <w:r>
           <w:rPr>
             <w:rStyle w:val="Hyperlink"/>
@@ -8546,7 +9494,7 @@
         </w:rPr>
         <w:t> </w:t>
       </w:r>
-      <w:hyperlink r:id="rId54" w:tooltip="Leonard E. Baum" w:history="1">
+      <w:hyperlink r:id="rId50" w:tooltip="Leonard E. Baum" w:history="1">
         <w:r>
           <w:rPr>
             <w:rStyle w:val="Hyperlink"/>
@@ -8574,7 +9522,6 @@
           <w:id w:val="-855569610"/>
           <w:citation/>
         </w:sdtPr>
-        <w:sdtEndPr/>
         <w:sdtContent>
           <w:r>
             <w:fldChar w:fldCharType="begin"/>
@@ -8629,7 +9576,7 @@
         </w:rPr>
         <w:t> </w:t>
       </w:r>
-      <w:hyperlink r:id="rId55" w:tooltip="Filtering problem (stochastic processes)" w:history="1">
+      <w:hyperlink r:id="rId51" w:tooltip="Filtering problem (stochastic processes)" w:history="1">
         <w:r>
           <w:rPr>
             <w:rStyle w:val="Hyperlink"/>
@@ -8655,17 +9602,55 @@
         </w:rPr>
         <w:t> </w:t>
       </w:r>
-      <w:hyperlink r:id="rId56" w:tooltip="Ruslan L. Stratonovich" w:history="1">
-        <w:r>
-          <w:rPr>
-            <w:rStyle w:val="Hyperlink"/>
-            <w:rFonts w:eastAsiaTheme="majorEastAsia"/>
-            <w:color w:val="auto"/>
-            <w:u w:val="none"/>
-          </w:rPr>
-          <w:t>Ruslan L. Stratonovich</w:t>
-        </w:r>
-      </w:hyperlink>
+      <w:proofErr w:type="spellStart"/>
+      <w:r>
+        <w:fldChar w:fldCharType="begin"/>
+      </w:r>
+      <w:r>
+        <w:instrText xml:space="preserve"> HYPERLINK "https://en.wikipedia.org/wiki/Ruslan_L._Stratonovich" \o "Ruslan L. Stratonovich" </w:instrText>
+      </w:r>
+      <w:r>
+        <w:fldChar w:fldCharType="separate"/>
+      </w:r>
+      <w:r>
+        <w:rPr>
+          <w:rStyle w:val="Hyperlink"/>
+          <w:rFonts w:eastAsiaTheme="majorEastAsia"/>
+          <w:color w:val="auto"/>
+          <w:u w:val="none"/>
+        </w:rPr>
+        <w:t>Ruslan</w:t>
+      </w:r>
+      <w:proofErr w:type="spellEnd"/>
+      <w:r>
+        <w:rPr>
+          <w:rStyle w:val="Hyperlink"/>
+          <w:rFonts w:eastAsiaTheme="majorEastAsia"/>
+          <w:color w:val="auto"/>
+          <w:u w:val="none"/>
+        </w:rPr>
+        <w:t xml:space="preserve"> L. </w:t>
+      </w:r>
+      <w:proofErr w:type="spellStart"/>
+      <w:r>
+        <w:rPr>
+          <w:rStyle w:val="Hyperlink"/>
+          <w:rFonts w:eastAsiaTheme="majorEastAsia"/>
+          <w:color w:val="auto"/>
+          <w:u w:val="none"/>
+        </w:rPr>
+        <w:t>Stratonovich</w:t>
+      </w:r>
+      <w:proofErr w:type="spellEnd"/>
+      <w:r>
+        <w:rPr>
+          <w:rStyle w:val="Hyperlink"/>
+          <w:rFonts w:eastAsiaTheme="majorEastAsia"/>
+          <w:color w:val="auto"/>
+          <w:u w:val="none"/>
+        </w:rPr>
+        <w:fldChar w:fldCharType="end"/>
+      </w:r>
       <w:r>
         <w:t>,</w:t>
       </w:r>
@@ -8684,7 +9669,7 @@
         </w:rPr>
         <w:t> </w:t>
       </w:r>
-      <w:hyperlink r:id="rId57" w:tooltip="Forward–backward algorithm" w:history="1">
+      <w:hyperlink r:id="rId52" w:tooltip="Forward–backward algorithm" w:history="1">
         <w:r>
           <w:rPr>
             <w:rStyle w:val="Hyperlink"/>
@@ -8703,7 +9688,6 @@
           <w:id w:val="734745876"/>
           <w:citation/>
         </w:sdtPr>
-        <w:sdtEndPr/>
         <w:sdtContent>
           <w:r>
             <w:fldChar w:fldCharType="begin"/>
@@ -8761,7 +9745,7 @@
         </w:rPr>
         <w:t> </w:t>
       </w:r>
-      <w:hyperlink r:id="rId58" w:tooltip="Markov model" w:history="1">
+      <w:hyperlink r:id="rId53" w:tooltip="Markov model" w:history="1">
         <w:r>
           <w:rPr>
             <w:rStyle w:val="Hyperlink"/>
@@ -8787,7 +9771,7 @@
         </w:rPr>
         <w:t> </w:t>
       </w:r>
-      <w:hyperlink r:id="rId59" w:tooltip="Markov chain" w:history="1">
+      <w:hyperlink r:id="rId54" w:tooltip="Markov chain" w:history="1">
         <w:r>
           <w:rPr>
             <w:rStyle w:val="Hyperlink"/>
@@ -8844,7 +9828,7 @@
         </w:rPr>
         <w:t> </w:t>
       </w:r>
-      <w:hyperlink r:id="rId60" w:tooltip="Time" w:history="1">
+      <w:hyperlink r:id="rId55" w:tooltip="Time" w:history="1">
         <w:r>
           <w:rPr>
             <w:rStyle w:val="Hyperlink"/>
@@ -8870,7 +9854,7 @@
         </w:rPr>
         <w:t> </w:t>
       </w:r>
-      <w:hyperlink r:id="rId61" w:tooltip="Speech recognition" w:history="1">
+      <w:hyperlink r:id="rId56" w:tooltip="Speech recognition" w:history="1">
         <w:r>
           <w:rPr>
             <w:rStyle w:val="Hyperlink"/>
@@ -8902,7 +9886,7 @@
         </w:rPr>
         <w:t> </w:t>
       </w:r>
-      <w:hyperlink r:id="rId62" w:tooltip="Part-of-speech tagging" w:history="1">
+      <w:hyperlink r:id="rId57" w:tooltip="Part-of-speech tagging" w:history="1">
         <w:r>
           <w:rPr>
             <w:rStyle w:val="Hyperlink"/>
@@ -8922,7 +9906,7 @@
         </w:rPr>
         <w:t> </w:t>
       </w:r>
-      <w:hyperlink r:id="rId63" w:tooltip="Partial discharge" w:history="1">
+      <w:hyperlink r:id="rId58" w:tooltip="Partial discharge" w:history="1">
         <w:r>
           <w:rPr>
             <w:rStyle w:val="Hyperlink"/>
@@ -8948,7 +9932,7 @@
         </w:rPr>
         <w:t> </w:t>
       </w:r>
-      <w:hyperlink r:id="rId64" w:tooltip="Bioinformatics" w:history="1">
+      <w:hyperlink r:id="rId59" w:tooltip="Bioinformatics" w:history="1">
         <w:r>
           <w:rPr>
             <w:rStyle w:val="Hyperlink"/>
@@ -8967,7 +9951,6 @@
           <w:id w:val="478344577"/>
           <w:citation/>
         </w:sdtPr>
-        <w:sdtEndPr/>
         <w:sdtContent>
           <w:r>
             <w:fldChar w:fldCharType="begin"/>
@@ -9025,7 +10008,7 @@
         </w:rPr>
         <w:t> </w:t>
       </w:r>
-      <w:hyperlink r:id="rId65" w:tooltip="Mixture model" w:history="1">
+      <w:hyperlink r:id="rId60" w:tooltip="Mixture model" w:history="1">
         <w:r>
           <w:rPr>
             <w:rStyle w:val="Hyperlink"/>
@@ -9051,7 +10034,7 @@
         </w:rPr>
         <w:t> </w:t>
       </w:r>
-      <w:hyperlink r:id="rId66" w:tooltip="Latent variables" w:history="1">
+      <w:hyperlink r:id="rId61" w:tooltip="Latent variables" w:history="1">
         <w:r>
           <w:rPr>
             <w:rStyle w:val="Hyperlink"/>
@@ -9072,10 +10055,26 @@
         <w:t> </w:t>
       </w:r>
       <w:r>
-        <w:t>and the modelling of nonstationary data</w:t>
-      </w:r>
-      <w:r>
-        <w:t xml:space="preserve"> [Boudaren, 2012]</w:t>
+        <w:t xml:space="preserve">and the modelling of </w:t>
+      </w:r>
+      <w:proofErr w:type="spellStart"/>
+      <w:r>
+        <w:t>nonstationary</w:t>
+      </w:r>
+      <w:proofErr w:type="spellEnd"/>
+      <w:r>
+        <w:t xml:space="preserve"> data</w:t>
+      </w:r>
+      <w:r>
+        <w:t xml:space="preserve"> [</w:t>
+      </w:r>
+      <w:proofErr w:type="spellStart"/>
+      <w:r>
+        <w:t>Boudaren</w:t>
+      </w:r>
+      <w:proofErr w:type="spellEnd"/>
+      <w:r>
+        <w:t>, 2012]</w:t>
       </w:r>
       <w:r>
         <w:t>.</w:t>
@@ -9193,7 +10192,27 @@
           <w:shd w:val="clear" w:color="auto" w:fill="FFFFFF"/>
         </w:rPr>
         <w:lastRenderedPageBreak/>
-        <w:t>experts identified seven most common emotions such as anger, embarrassment, empathy, fear, pride, relief and sadness. Analyzing Social Media to Detect Cyber Bullying using Sentiment Mining found that “sentiment analysis is the task of finding the opinions of people about specific textual entities. The decision making process of people is usually affected by the opinions formed by domain authorities and the proliferation of online discussions [Bi, n.d.].</w:t>
+        <w:t xml:space="preserve">experts identified seven most common emotions such as anger, embarrassment, empathy, fear, pride, relief and sadness. Analyzing Social Media to Detect Cyber Bullying using Sentiment Mining found that “sentiment analysis is the task of finding the opinions of people about specific textual entities. The decision making process of people is usually affected by the opinions formed by domain authorities and the proliferation of online discussions [Bi, </w:t>
+      </w:r>
+      <w:proofErr w:type="spellStart"/>
+      <w:r>
+        <w:rPr>
+          <w:rFonts w:ascii="Times New Roman" w:hAnsi="Times New Roman" w:cs="Times New Roman"/>
+          <w:sz w:val="24"/>
+          <w:szCs w:val="24"/>
+          <w:shd w:val="clear" w:color="auto" w:fill="FFFFFF"/>
+        </w:rPr>
+        <w:t>n.d.</w:t>
+      </w:r>
+      <w:proofErr w:type="spellEnd"/>
+      <w:r>
+        <w:rPr>
+          <w:rFonts w:ascii="Times New Roman" w:hAnsi="Times New Roman" w:cs="Times New Roman"/>
+          <w:sz w:val="24"/>
+          <w:szCs w:val="24"/>
+          <w:shd w:val="clear" w:color="auto" w:fill="FFFFFF"/>
+        </w:rPr>
+        <w:t>].</w:t>
       </w:r>
     </w:p>
     <w:p>
@@ -9294,7 +10313,27 @@
           <w:szCs w:val="24"/>
           <w:shd w:val="clear" w:color="auto" w:fill="FFFFFF"/>
         </w:rPr>
-        <w:t xml:space="preserve"> [Chen et.al, n.d.]</w:t>
+        <w:t xml:space="preserve"> [Chen et.al, </w:t>
+      </w:r>
+      <w:proofErr w:type="spellStart"/>
+      <w:r>
+        <w:rPr>
+          <w:rFonts w:ascii="Times New Roman" w:hAnsi="Times New Roman" w:cs="Times New Roman"/>
+          <w:sz w:val="24"/>
+          <w:szCs w:val="24"/>
+          <w:shd w:val="clear" w:color="auto" w:fill="FFFFFF"/>
+        </w:rPr>
+        <w:t>n.d.</w:t>
+      </w:r>
+      <w:proofErr w:type="spellEnd"/>
+      <w:r>
+        <w:rPr>
+          <w:rFonts w:ascii="Times New Roman" w:hAnsi="Times New Roman" w:cs="Times New Roman"/>
+          <w:sz w:val="24"/>
+          <w:szCs w:val="24"/>
+          <w:shd w:val="clear" w:color="auto" w:fill="FFFFFF"/>
+        </w:rPr>
+        <w:t>]</w:t>
       </w:r>
       <w:r>
         <w:rPr>
@@ -9356,6 +10395,7 @@
         <w:lastRenderedPageBreak/>
         <w:t xml:space="preserve">contextual features. Even with the combined </w:t>
       </w:r>
+      <w:proofErr w:type="spellStart"/>
       <w:r>
         <w:rPr>
           <w:rFonts w:ascii="Times New Roman" w:hAnsi="Times New Roman" w:cs="Times New Roman"/>
@@ -9372,7 +10412,17 @@
           <w:szCs w:val="24"/>
           <w:shd w:val="clear" w:color="auto" w:fill="FFFFFF"/>
         </w:rPr>
-        <w:t>model, a support vector machine learner could only prod</w:t>
+        <w:t>model</w:t>
+      </w:r>
+      <w:proofErr w:type="spellEnd"/>
+      <w:r>
+        <w:rPr>
+          <w:rFonts w:ascii="Times New Roman" w:hAnsi="Times New Roman" w:cs="Times New Roman"/>
+          <w:sz w:val="24"/>
+          <w:szCs w:val="24"/>
+          <w:shd w:val="clear" w:color="auto" w:fill="FFFFFF"/>
+        </w:rPr>
+        <w:t>, a support vector machine learner could only prod</w:t>
       </w:r>
       <w:r>
         <w:rPr>
@@ -9440,26 +10490,108 @@
           <w:szCs w:val="24"/>
           <w:shd w:val="clear" w:color="auto" w:fill="FFFFFF"/>
         </w:rPr>
-        <w:t xml:space="preserve">, mainly tackles the problem about how the offensive language can be removed in a user message. They analyze the offensive language in text messages posted in online communities, and propose a new automatic sentence-level filtering approach that is able to semantically remove the offensive language utilizing the grammatical relations among words. Their solution includes 3 steps. First, they analyzed the characteristics of offensive text content in user messages. Then, they introduced their filtering philosophy according to the summarized characteristics. Finally, they show how this philosophy is transformed into heuristic rules applicable in the filtering process. The overview idea of their filtering approach is shown in the presented Algorithm 1 in which the functions POS tagging ad TD generator generate Part-of-Speech tags and typed dependency relations, respectively. They also use existing NLP (Natural Language Processing) tools to implement these two functions. They also focused in the design of two other functions CreateRelTree and EstimateRelTree. In their research assume that the filtering is based on a comprehensive offensive lexicon containing all offensive words. Words do not appear in the lexicon are considered inoffensive. Experiments their dataset, comments from Youtube, show over 90% agreement in filtered results between the proposed approach and manual filtering approach </w:t>
-      </w:r>
-      <w:r>
-        <w:rPr>
-          <w:rFonts w:ascii="Times New Roman" w:hAnsi="Times New Roman" w:cs="Times New Roman"/>
-          <w:sz w:val="24"/>
-          <w:szCs w:val="24"/>
-          <w:shd w:val="clear" w:color="auto" w:fill="FFFFFF"/>
-        </w:rPr>
-        <w:t>[Xu</w:t>
-      </w:r>
-      <w:r>
-        <w:rPr>
-          <w:rFonts w:ascii="Times New Roman" w:hAnsi="Times New Roman" w:cs="Times New Roman"/>
-          <w:sz w:val="24"/>
-          <w:szCs w:val="24"/>
-          <w:shd w:val="clear" w:color="auto" w:fill="FFFFFF"/>
-        </w:rPr>
-        <w:t xml:space="preserve"> and Sencun</w:t>
-      </w:r>
+        <w:t xml:space="preserve">, mainly tackles the problem about how the offensive language can be removed in a user message. They analyze the offensive language in text messages posted in online communities, and propose a new automatic sentence-level filtering approach that is able to semantically remove the offensive language utilizing the grammatical relations among words. Their solution includes 3 steps. First, they analyzed the characteristics of offensive text content in user messages. Then, they introduced their filtering philosophy according to the summarized characteristics. Finally, they show how this philosophy is transformed into heuristic rules applicable in the filtering process. The overview idea of their filtering approach is shown in the presented Algorithm 1 in which the functions POS tagging ad TD generator generate Part-of-Speech tags and typed dependency relations, respectively. They also use existing NLP (Natural Language Processing) tools to implement these two functions. They also focused in the design of two other functions </w:t>
+      </w:r>
+      <w:proofErr w:type="spellStart"/>
+      <w:r>
+        <w:rPr>
+          <w:rFonts w:ascii="Times New Roman" w:hAnsi="Times New Roman" w:cs="Times New Roman"/>
+          <w:sz w:val="24"/>
+          <w:szCs w:val="24"/>
+          <w:shd w:val="clear" w:color="auto" w:fill="FFFFFF"/>
+        </w:rPr>
+        <w:t>CreateRelTree</w:t>
+      </w:r>
+      <w:proofErr w:type="spellEnd"/>
+      <w:r>
+        <w:rPr>
+          <w:rFonts w:ascii="Times New Roman" w:hAnsi="Times New Roman" w:cs="Times New Roman"/>
+          <w:sz w:val="24"/>
+          <w:szCs w:val="24"/>
+          <w:shd w:val="clear" w:color="auto" w:fill="FFFFFF"/>
+        </w:rPr>
+        <w:t xml:space="preserve"> and </w:t>
+      </w:r>
+      <w:proofErr w:type="spellStart"/>
+      <w:r>
+        <w:rPr>
+          <w:rFonts w:ascii="Times New Roman" w:hAnsi="Times New Roman" w:cs="Times New Roman"/>
+          <w:sz w:val="24"/>
+          <w:szCs w:val="24"/>
+          <w:shd w:val="clear" w:color="auto" w:fill="FFFFFF"/>
+        </w:rPr>
+        <w:t>EstimateRelTree</w:t>
+      </w:r>
+      <w:proofErr w:type="spellEnd"/>
+      <w:r>
+        <w:rPr>
+          <w:rFonts w:ascii="Times New Roman" w:hAnsi="Times New Roman" w:cs="Times New Roman"/>
+          <w:sz w:val="24"/>
+          <w:szCs w:val="24"/>
+          <w:shd w:val="clear" w:color="auto" w:fill="FFFFFF"/>
+        </w:rPr>
+        <w:t xml:space="preserve">. In their research assume that the filtering is based on a comprehensive offensive lexicon containing all offensive words. Words do not appear in the lexicon are considered inoffensive. Experiments their dataset, comments from </w:t>
+      </w:r>
+      <w:proofErr w:type="spellStart"/>
+      <w:r>
+        <w:rPr>
+          <w:rFonts w:ascii="Times New Roman" w:hAnsi="Times New Roman" w:cs="Times New Roman"/>
+          <w:sz w:val="24"/>
+          <w:szCs w:val="24"/>
+          <w:shd w:val="clear" w:color="auto" w:fill="FFFFFF"/>
+        </w:rPr>
+        <w:t>Youtube</w:t>
+      </w:r>
+      <w:proofErr w:type="spellEnd"/>
+      <w:r>
+        <w:rPr>
+          <w:rFonts w:ascii="Times New Roman" w:hAnsi="Times New Roman" w:cs="Times New Roman"/>
+          <w:sz w:val="24"/>
+          <w:szCs w:val="24"/>
+          <w:shd w:val="clear" w:color="auto" w:fill="FFFFFF"/>
+        </w:rPr>
+        <w:t xml:space="preserve">, show over 90% agreement in filtered results between the proposed approach and manual filtering approach </w:t>
+      </w:r>
+      <w:r>
+        <w:rPr>
+          <w:rFonts w:ascii="Times New Roman" w:hAnsi="Times New Roman" w:cs="Times New Roman"/>
+          <w:sz w:val="24"/>
+          <w:szCs w:val="24"/>
+          <w:shd w:val="clear" w:color="auto" w:fill="FFFFFF"/>
+        </w:rPr>
+        <w:t>[</w:t>
+      </w:r>
+      <w:proofErr w:type="spellStart"/>
+      <w:r>
+        <w:rPr>
+          <w:rFonts w:ascii="Times New Roman" w:hAnsi="Times New Roman" w:cs="Times New Roman"/>
+          <w:sz w:val="24"/>
+          <w:szCs w:val="24"/>
+          <w:shd w:val="clear" w:color="auto" w:fill="FFFFFF"/>
+        </w:rPr>
+        <w:t>Xu</w:t>
+      </w:r>
+      <w:proofErr w:type="spellEnd"/>
+      <w:r>
+        <w:rPr>
+          <w:rFonts w:ascii="Times New Roman" w:hAnsi="Times New Roman" w:cs="Times New Roman"/>
+          <w:sz w:val="24"/>
+          <w:szCs w:val="24"/>
+          <w:shd w:val="clear" w:color="auto" w:fill="FFFFFF"/>
+        </w:rPr>
+        <w:t xml:space="preserve"> and </w:t>
+      </w:r>
+      <w:proofErr w:type="spellStart"/>
+      <w:r>
+        <w:rPr>
+          <w:rFonts w:ascii="Times New Roman" w:hAnsi="Times New Roman" w:cs="Times New Roman"/>
+          <w:sz w:val="24"/>
+          <w:szCs w:val="24"/>
+          <w:shd w:val="clear" w:color="auto" w:fill="FFFFFF"/>
+        </w:rPr>
+        <w:t>Sencun</w:t>
+      </w:r>
+      <w:proofErr w:type="spellEnd"/>
       <w:r>
         <w:rPr>
           <w:rFonts w:ascii="Times New Roman" w:hAnsi="Times New Roman" w:cs="Times New Roman"/>
@@ -9542,7 +10674,25 @@
           <w:sz w:val="24"/>
           <w:szCs w:val="24"/>
         </w:rPr>
-        <w:t xml:space="preserve"> [Fan et.al, n.d.]</w:t>
+        <w:t xml:space="preserve"> [Fan et.al, </w:t>
+      </w:r>
+      <w:proofErr w:type="spellStart"/>
+      <w:r>
+        <w:rPr>
+          <w:rFonts w:ascii="Times New Roman" w:hAnsi="Times New Roman" w:cs="Times New Roman"/>
+          <w:sz w:val="24"/>
+          <w:szCs w:val="24"/>
+        </w:rPr>
+        <w:t>n.d.</w:t>
+      </w:r>
+      <w:proofErr w:type="spellEnd"/>
+      <w:r>
+        <w:rPr>
+          <w:rFonts w:ascii="Times New Roman" w:hAnsi="Times New Roman" w:cs="Times New Roman"/>
+          <w:sz w:val="24"/>
+          <w:szCs w:val="24"/>
+        </w:rPr>
+        <w:t>]</w:t>
       </w:r>
       <w:r>
         <w:rPr>
@@ -9624,17 +10774,48 @@
           <w:szCs w:val="24"/>
           <w:shd w:val="clear" w:color="auto" w:fill="FFFFFF"/>
         </w:rPr>
-        <w:t>Generally, sentiment classification methods can be categorized into three types: unsupervised [Turney, 2002], supervised [Pang et al., 2002], and semi-su</w:t>
-      </w:r>
-      <w:r>
-        <w:rPr>
-          <w:rFonts w:ascii="Times New Roman" w:hAnsi="Times New Roman" w:cs="Times New Roman"/>
-          <w:sz w:val="24"/>
-          <w:szCs w:val="24"/>
-          <w:shd w:val="clear" w:color="auto" w:fill="FFFFFF"/>
-        </w:rPr>
-        <w:t>pervised [Melville and Sindhwani</w:t>
-      </w:r>
+        <w:t>Generally, sentiment classification methods can be categorized into three types: unsupervised [</w:t>
+      </w:r>
+      <w:proofErr w:type="spellStart"/>
+      <w:r>
+        <w:rPr>
+          <w:rFonts w:ascii="Times New Roman" w:hAnsi="Times New Roman" w:cs="Times New Roman"/>
+          <w:sz w:val="24"/>
+          <w:szCs w:val="24"/>
+          <w:shd w:val="clear" w:color="auto" w:fill="FFFFFF"/>
+        </w:rPr>
+        <w:t>Turney</w:t>
+      </w:r>
+      <w:proofErr w:type="spellEnd"/>
+      <w:r>
+        <w:rPr>
+          <w:rFonts w:ascii="Times New Roman" w:hAnsi="Times New Roman" w:cs="Times New Roman"/>
+          <w:sz w:val="24"/>
+          <w:szCs w:val="24"/>
+          <w:shd w:val="clear" w:color="auto" w:fill="FFFFFF"/>
+        </w:rPr>
+        <w:t>, 2002], supervised [Pang et al., 2002], and semi-su</w:t>
+      </w:r>
+      <w:r>
+        <w:rPr>
+          <w:rFonts w:ascii="Times New Roman" w:hAnsi="Times New Roman" w:cs="Times New Roman"/>
+          <w:sz w:val="24"/>
+          <w:szCs w:val="24"/>
+          <w:shd w:val="clear" w:color="auto" w:fill="FFFFFF"/>
+        </w:rPr>
+        <w:t xml:space="preserve">pervised [Melville and </w:t>
+      </w:r>
+      <w:proofErr w:type="spellStart"/>
+      <w:r>
+        <w:rPr>
+          <w:rFonts w:ascii="Times New Roman" w:hAnsi="Times New Roman" w:cs="Times New Roman"/>
+          <w:sz w:val="24"/>
+          <w:szCs w:val="24"/>
+          <w:shd w:val="clear" w:color="auto" w:fill="FFFFFF"/>
+        </w:rPr>
+        <w:t>Sindhwani</w:t>
+      </w:r>
+      <w:proofErr w:type="spellEnd"/>
       <w:r>
         <w:rPr>
           <w:rFonts w:ascii="Times New Roman" w:hAnsi="Times New Roman" w:cs="Times New Roman"/>
@@ -9709,8 +10890,19 @@
           <w:szCs w:val="24"/>
           <w:shd w:val="clear" w:color="auto" w:fill="FFFFFF"/>
         </w:rPr>
-        <w:t>[Melville and Sindhwani</w:t>
-      </w:r>
+        <w:t xml:space="preserve">[Melville and </w:t>
+      </w:r>
+      <w:proofErr w:type="spellStart"/>
+      <w:r>
+        <w:rPr>
+          <w:rFonts w:ascii="Times New Roman" w:hAnsi="Times New Roman" w:cs="Times New Roman"/>
+          <w:sz w:val="24"/>
+          <w:szCs w:val="24"/>
+          <w:shd w:val="clear" w:color="auto" w:fill="FFFFFF"/>
+        </w:rPr>
+        <w:t>Sindhwani</w:t>
+      </w:r>
+      <w:proofErr w:type="spellEnd"/>
       <w:r>
         <w:rPr>
           <w:rFonts w:ascii="Times New Roman" w:hAnsi="Times New Roman" w:cs="Times New Roman"/>
@@ -9740,7 +10932,27 @@
           <w:szCs w:val="24"/>
           <w:shd w:val="clear" w:color="auto" w:fill="FFFFFF"/>
         </w:rPr>
-        <w:t>Another kind of semi-supervised methods for sentiment classification is to employ some bootstrap techniques, such as self-training [Yarowsky, 1995] and co-training [Blum and Mitchell, 1998]. Among them, co-training has been proven more effective than self-</w:t>
+        <w:t>Another kind of semi-supervised methods for sentiment classification is to employ some bootstrap techniques, such as self-training [</w:t>
+      </w:r>
+      <w:proofErr w:type="spellStart"/>
+      <w:r>
+        <w:rPr>
+          <w:rFonts w:ascii="Times New Roman" w:hAnsi="Times New Roman" w:cs="Times New Roman"/>
+          <w:sz w:val="24"/>
+          <w:szCs w:val="24"/>
+          <w:shd w:val="clear" w:color="auto" w:fill="FFFFFF"/>
+        </w:rPr>
+        <w:t>Yarowsky</w:t>
+      </w:r>
+      <w:proofErr w:type="spellEnd"/>
+      <w:r>
+        <w:rPr>
+          <w:rFonts w:ascii="Times New Roman" w:hAnsi="Times New Roman" w:cs="Times New Roman"/>
+          <w:sz w:val="24"/>
+          <w:szCs w:val="24"/>
+          <w:shd w:val="clear" w:color="auto" w:fill="FFFFFF"/>
+        </w:rPr>
+        <w:t>, 1995] and co-training [Blum and Mitchell, 1998]. Among them, co-training has been proven more effective than self-</w:t>
       </w:r>
       <w:r>
         <w:rPr>
@@ -9859,14 +11071,25 @@
         </w:rPr>
         <w:t xml:space="preserve">. This paper employs the co-training technique and generates different views from random feature subspaces. Among others, </w:t>
       </w:r>
-      <w:r>
-        <w:rPr>
-          <w:rFonts w:ascii="Times New Roman" w:hAnsi="Times New Roman" w:cs="Times New Roman"/>
-          <w:sz w:val="24"/>
-          <w:szCs w:val="24"/>
-          <w:shd w:val="clear" w:color="auto" w:fill="FFFFFF"/>
-        </w:rPr>
-        <w:t>Mine the Easy and Classify the Hard: Experiments with Automatic Sentiment Classification</w:t>
+      <w:proofErr w:type="gramStart"/>
+      <w:r>
+        <w:rPr>
+          <w:rFonts w:ascii="Times New Roman" w:hAnsi="Times New Roman" w:cs="Times New Roman"/>
+          <w:sz w:val="24"/>
+          <w:szCs w:val="24"/>
+          <w:shd w:val="clear" w:color="auto" w:fill="FFFFFF"/>
+        </w:rPr>
+        <w:t>Mine</w:t>
+      </w:r>
+      <w:proofErr w:type="gramEnd"/>
+      <w:r>
+        <w:rPr>
+          <w:rFonts w:ascii="Times New Roman" w:hAnsi="Times New Roman" w:cs="Times New Roman"/>
+          <w:sz w:val="24"/>
+          <w:szCs w:val="24"/>
+          <w:shd w:val="clear" w:color="auto" w:fill="FFFFFF"/>
+        </w:rPr>
+        <w:t xml:space="preserve"> the Easy and Classify the Hard: Experiments with Automatic Sentiment Classification</w:t>
       </w:r>
       <w:r>
         <w:rPr>
@@ -9885,7 +11108,27 @@
           <w:shd w:val="clear" w:color="auto" w:fill="FFFFFF"/>
         </w:rPr>
         <w:lastRenderedPageBreak/>
-        <w:t>such as spectral clustering, active learning, transductive learning, and ensemble learning, in semi-supervised sentiment classification</w:t>
+        <w:t xml:space="preserve">such as spectral clustering, active learning, </w:t>
+      </w:r>
+      <w:proofErr w:type="spellStart"/>
+      <w:r>
+        <w:rPr>
+          <w:rFonts w:ascii="Times New Roman" w:hAnsi="Times New Roman" w:cs="Times New Roman"/>
+          <w:sz w:val="24"/>
+          <w:szCs w:val="24"/>
+          <w:shd w:val="clear" w:color="auto" w:fill="FFFFFF"/>
+        </w:rPr>
+        <w:t>transductive</w:t>
+      </w:r>
+      <w:proofErr w:type="spellEnd"/>
+      <w:r>
+        <w:rPr>
+          <w:rFonts w:ascii="Times New Roman" w:hAnsi="Times New Roman" w:cs="Times New Roman"/>
+          <w:sz w:val="24"/>
+          <w:szCs w:val="24"/>
+          <w:shd w:val="clear" w:color="auto" w:fill="FFFFFF"/>
+        </w:rPr>
+        <w:t xml:space="preserve"> learning, and ensemble learning, in semi-supervised sentiment classification</w:t>
       </w:r>
       <w:r>
         <w:rPr>
@@ -9896,14 +11139,25 @@
         </w:rPr>
         <w:t xml:space="preserve"> [</w:t>
       </w:r>
-      <w:r>
-        <w:rPr>
-          <w:rFonts w:ascii="Times New Roman" w:hAnsi="Times New Roman" w:cs="Times New Roman"/>
-          <w:sz w:val="24"/>
-          <w:szCs w:val="24"/>
-          <w:shd w:val="clear" w:color="auto" w:fill="FFFFFF"/>
-        </w:rPr>
-        <w:t>Dasgupta and Ng, 2009</w:t>
+      <w:proofErr w:type="spellStart"/>
+      <w:r>
+        <w:rPr>
+          <w:rFonts w:ascii="Times New Roman" w:hAnsi="Times New Roman" w:cs="Times New Roman"/>
+          <w:sz w:val="24"/>
+          <w:szCs w:val="24"/>
+          <w:shd w:val="clear" w:color="auto" w:fill="FFFFFF"/>
+        </w:rPr>
+        <w:t>Dasgupta</w:t>
+      </w:r>
+      <w:proofErr w:type="spellEnd"/>
+      <w:r>
+        <w:rPr>
+          <w:rFonts w:ascii="Times New Roman" w:hAnsi="Times New Roman" w:cs="Times New Roman"/>
+          <w:sz w:val="24"/>
+          <w:szCs w:val="24"/>
+          <w:shd w:val="clear" w:color="auto" w:fill="FFFFFF"/>
+        </w:rPr>
+        <w:t xml:space="preserve"> and Ng, 2009</w:t>
       </w:r>
       <w:r>
         <w:rPr>
@@ -10064,15 +11318,51 @@
           <w:sz w:val="24"/>
           <w:szCs w:val="24"/>
         </w:rPr>
-        <w:t xml:space="preserve"> subspace generation [Balcan and Blum</w:t>
-      </w:r>
-      <w:r>
-        <w:rPr>
-          <w:rFonts w:ascii="Times New Roman" w:hAnsi="Times New Roman" w:cs="Times New Roman"/>
-          <w:sz w:val="24"/>
-          <w:szCs w:val="24"/>
-        </w:rPr>
-        <w:t>, n.d.].</w:t>
+        <w:t xml:space="preserve"> subspace generation [</w:t>
+      </w:r>
+      <w:proofErr w:type="spellStart"/>
+      <w:r>
+        <w:rPr>
+          <w:rFonts w:ascii="Times New Roman" w:hAnsi="Times New Roman" w:cs="Times New Roman"/>
+          <w:sz w:val="24"/>
+          <w:szCs w:val="24"/>
+        </w:rPr>
+        <w:t>Balcan</w:t>
+      </w:r>
+      <w:proofErr w:type="spellEnd"/>
+      <w:r>
+        <w:rPr>
+          <w:rFonts w:ascii="Times New Roman" w:hAnsi="Times New Roman" w:cs="Times New Roman"/>
+          <w:sz w:val="24"/>
+          <w:szCs w:val="24"/>
+        </w:rPr>
+        <w:t xml:space="preserve"> and Blum</w:t>
+      </w:r>
+      <w:r>
+        <w:rPr>
+          <w:rFonts w:ascii="Times New Roman" w:hAnsi="Times New Roman" w:cs="Times New Roman"/>
+          <w:sz w:val="24"/>
+          <w:szCs w:val="24"/>
+        </w:rPr>
+        <w:t xml:space="preserve">, </w:t>
+      </w:r>
+      <w:proofErr w:type="spellStart"/>
+      <w:r>
+        <w:rPr>
+          <w:rFonts w:ascii="Times New Roman" w:hAnsi="Times New Roman" w:cs="Times New Roman"/>
+          <w:sz w:val="24"/>
+          <w:szCs w:val="24"/>
+        </w:rPr>
+        <w:t>n.d.</w:t>
+      </w:r>
+      <w:proofErr w:type="spellEnd"/>
+      <w:r>
+        <w:rPr>
+          <w:rFonts w:ascii="Times New Roman" w:hAnsi="Times New Roman" w:cs="Times New Roman"/>
+          <w:sz w:val="24"/>
+          <w:szCs w:val="24"/>
+        </w:rPr>
+        <w:t>].</w:t>
       </w:r>
     </w:p>
     <w:p>
@@ -10490,7 +11780,7 @@
                     <pic:cNvPicPr/>
                   </pic:nvPicPr>
                   <pic:blipFill>
-                    <a:blip r:embed="rId67">
+                    <a:blip r:embed="rId62">
                       <a:extLst>
                         <a:ext uri="{28A0092B-C50C-407E-A947-70E740481C1C}">
                           <a14:useLocalDpi xmlns:a14="http://schemas.microsoft.com/office/drawing/2010/main" val="0"/>
@@ -10558,7 +11848,25 @@
           <w:sz w:val="24"/>
           <w:szCs w:val="24"/>
         </w:rPr>
-        <w:t xml:space="preserve">. The learning module input consists of a file that contains lists of words that is deemed as Inappropriate. The learning module evaluates the Inappropriateness with basis of its polarity value in the Sentiment Corpus (which will be implemented via SentiWordnet) and the polarity of the definition of the word, in which it will be extracted </w:t>
+        <w:t xml:space="preserve">. The learning module input consists of a file that contains lists of words that is deemed as Inappropriate. The learning module evaluates the Inappropriateness with basis of its polarity value in the Sentiment Corpus (which will be implemented via </w:t>
+      </w:r>
+      <w:proofErr w:type="spellStart"/>
+      <w:r>
+        <w:rPr>
+          <w:rFonts w:ascii="Times New Roman" w:hAnsi="Times New Roman" w:cs="Times New Roman"/>
+          <w:sz w:val="24"/>
+          <w:szCs w:val="24"/>
+        </w:rPr>
+        <w:t>SentiWordnet</w:t>
+      </w:r>
+      <w:proofErr w:type="spellEnd"/>
+      <w:r>
+        <w:rPr>
+          <w:rFonts w:ascii="Times New Roman" w:hAnsi="Times New Roman" w:cs="Times New Roman"/>
+          <w:sz w:val="24"/>
+          <w:szCs w:val="24"/>
+        </w:rPr>
+        <w:t xml:space="preserve">) and the polarity of the definition of the word, in which it will be extracted </w:t>
       </w:r>
       <w:r>
         <w:rPr>
@@ -10574,8 +11882,18 @@
           <w:sz w:val="24"/>
           <w:szCs w:val="24"/>
         </w:rPr>
-        <w:t>via WordNet</w:t>
-      </w:r>
+        <w:t xml:space="preserve">via </w:t>
+      </w:r>
+      <w:proofErr w:type="spellStart"/>
+      <w:r>
+        <w:rPr>
+          <w:rFonts w:ascii="Times New Roman" w:hAnsi="Times New Roman" w:cs="Times New Roman"/>
+          <w:sz w:val="24"/>
+          <w:szCs w:val="24"/>
+        </w:rPr>
+        <w:t>WordNet</w:t>
+      </w:r>
+      <w:proofErr w:type="spellEnd"/>
       <w:r>
         <w:rPr>
           <w:rFonts w:ascii="Times New Roman" w:hAnsi="Times New Roman" w:cs="Times New Roman"/>
@@ -10662,7 +11980,61 @@
           <w:sz w:val="24"/>
           <w:szCs w:val="24"/>
         </w:rPr>
-        <w:t>at made the input inappropriate, and will be collected to the inappropriate expression features knowledge base. The synset resampling gets the synsets of the word and will undergo to the phases undergone by the original word. The training module repeats this per word in the collection until all are evaluated and there are no more synsets to be resampled.</w:t>
+        <w:t xml:space="preserve">at made the input inappropriate, and will be collected to the inappropriate expression features knowledge base. The </w:t>
+      </w:r>
+      <w:proofErr w:type="spellStart"/>
+      <w:r>
+        <w:rPr>
+          <w:rFonts w:ascii="Times New Roman" w:hAnsi="Times New Roman" w:cs="Times New Roman"/>
+          <w:sz w:val="24"/>
+          <w:szCs w:val="24"/>
+        </w:rPr>
+        <w:t>synset</w:t>
+      </w:r>
+      <w:proofErr w:type="spellEnd"/>
+      <w:r>
+        <w:rPr>
+          <w:rFonts w:ascii="Times New Roman" w:hAnsi="Times New Roman" w:cs="Times New Roman"/>
+          <w:sz w:val="24"/>
+          <w:szCs w:val="24"/>
+        </w:rPr>
+        <w:t xml:space="preserve"> resampling gets the </w:t>
+      </w:r>
+      <w:proofErr w:type="spellStart"/>
+      <w:r>
+        <w:rPr>
+          <w:rFonts w:ascii="Times New Roman" w:hAnsi="Times New Roman" w:cs="Times New Roman"/>
+          <w:sz w:val="24"/>
+          <w:szCs w:val="24"/>
+        </w:rPr>
+        <w:t>synsets</w:t>
+      </w:r>
+      <w:proofErr w:type="spellEnd"/>
+      <w:r>
+        <w:rPr>
+          <w:rFonts w:ascii="Times New Roman" w:hAnsi="Times New Roman" w:cs="Times New Roman"/>
+          <w:sz w:val="24"/>
+          <w:szCs w:val="24"/>
+        </w:rPr>
+        <w:t xml:space="preserve"> of the word and will undergo to the phases undergone by the original word. The training module repeats this per word in the collection until all are evaluated and there are no more </w:t>
+      </w:r>
+      <w:proofErr w:type="spellStart"/>
+      <w:r>
+        <w:rPr>
+          <w:rFonts w:ascii="Times New Roman" w:hAnsi="Times New Roman" w:cs="Times New Roman"/>
+          <w:sz w:val="24"/>
+          <w:szCs w:val="24"/>
+        </w:rPr>
+        <w:t>synsets</w:t>
+      </w:r>
+      <w:proofErr w:type="spellEnd"/>
+      <w:r>
+        <w:rPr>
+          <w:rFonts w:ascii="Times New Roman" w:hAnsi="Times New Roman" w:cs="Times New Roman"/>
+          <w:sz w:val="24"/>
+          <w:szCs w:val="24"/>
+        </w:rPr>
+        <w:t xml:space="preserve"> to be resampled.</w:t>
       </w:r>
       <w:r>
         <w:rPr>
@@ -10771,7 +12143,7 @@
                     <pic:cNvPicPr/>
                   </pic:nvPicPr>
                   <pic:blipFill>
-                    <a:blip r:embed="rId68">
+                    <a:blip r:embed="rId63">
                       <a:extLst>
                         <a:ext uri="{28A0092B-C50C-407E-A947-70E740481C1C}">
                           <a14:useLocalDpi xmlns:a14="http://schemas.microsoft.com/office/drawing/2010/main" val="0"/>
@@ -10977,7 +12349,7 @@
                     <pic:cNvPicPr/>
                   </pic:nvPicPr>
                   <pic:blipFill>
-                    <a:blip r:embed="rId69">
+                    <a:blip r:embed="rId64">
                       <a:extLst>
                         <a:ext uri="{28A0092B-C50C-407E-A947-70E740481C1C}">
                           <a14:useLocalDpi xmlns:a14="http://schemas.microsoft.com/office/drawing/2010/main" val="0"/>
@@ -11203,39 +12575,6 @@
     </w:p>
     <w:p>
       <w:pPr>
-        <w:pStyle w:val="Heading2"/>
-        <w:spacing w:line="480" w:lineRule="auto"/>
-        <w:rPr>
-          <w:rFonts w:ascii="Times New Roman" w:hAnsi="Times New Roman" w:cs="Times New Roman"/>
-          <w:b/>
-          <w:color w:val="auto"/>
-          <w:sz w:val="24"/>
-          <w:szCs w:val="24"/>
-        </w:rPr>
-      </w:pPr>
-      <w:r>
-        <w:rPr>
-          <w:rFonts w:ascii="Times New Roman" w:hAnsi="Times New Roman" w:cs="Times New Roman"/>
-          <w:b/>
-          <w:color w:val="auto"/>
-          <w:sz w:val="24"/>
-          <w:szCs w:val="24"/>
-        </w:rPr>
-        <w:t>3.4</w:t>
-      </w:r>
-      <w:r>
-        <w:rPr>
-          <w:rFonts w:ascii="Times New Roman" w:hAnsi="Times New Roman" w:cs="Times New Roman"/>
-          <w:b/>
-          <w:color w:val="auto"/>
-          <w:sz w:val="24"/>
-          <w:szCs w:val="24"/>
-        </w:rPr>
-        <w:t xml:space="preserve"> Sampling Technique</w:t>
-      </w:r>
-    </w:p>
-    <w:p>
-      <w:pPr>
         <w:spacing w:line="480" w:lineRule="auto"/>
         <w:jc w:val="both"/>
         <w:rPr>
@@ -11247,520 +12586,51 @@
       <w:r>
         <w:rPr>
           <w:rFonts w:ascii="Times New Roman" w:hAnsi="Times New Roman" w:cs="Times New Roman"/>
-          <w:b/>
-          <w:sz w:val="24"/>
-          <w:szCs w:val="24"/>
-        </w:rPr>
-        <w:tab/>
-      </w:r>
-      <w:r>
-        <w:rPr>
-          <w:rFonts w:ascii="Times New Roman" w:hAnsi="Times New Roman" w:cs="Times New Roman"/>
-          <w:sz w:val="24"/>
-          <w:szCs w:val="24"/>
-        </w:rPr>
-        <w:t xml:space="preserve">The researchers will implement </w:t>
-      </w:r>
-      <w:r>
-        <w:rPr>
-          <w:rFonts w:ascii="Times New Roman" w:hAnsi="Times New Roman" w:cs="Times New Roman"/>
-          <w:sz w:val="24"/>
-          <w:szCs w:val="24"/>
-        </w:rPr>
-        <w:t>convenience sampling. Convenience sampling is a non-probability sampling technique where subjects are selected because of their convenient accessibility and proximity to the researcher.</w:t>
-      </w:r>
-      <w:r>
-        <w:rPr>
-          <w:rFonts w:ascii="Times New Roman" w:hAnsi="Times New Roman" w:cs="Times New Roman"/>
-          <w:sz w:val="24"/>
-          <w:szCs w:val="24"/>
-        </w:rPr>
-        <w:t xml:space="preserve"> </w:t>
-      </w:r>
-    </w:p>
-    <w:p>
-      <w:pPr>
-        <w:spacing w:line="480" w:lineRule="auto"/>
-        <w:jc w:val="both"/>
-        <w:rPr>
-          <w:rFonts w:ascii="Times New Roman" w:hAnsi="Times New Roman" w:cs="Times New Roman"/>
-          <w:sz w:val="24"/>
-          <w:szCs w:val="24"/>
-        </w:rPr>
-      </w:pPr>
-      <w:r>
-        <w:rPr>
-          <w:rFonts w:ascii="Times New Roman" w:hAnsi="Times New Roman" w:cs="Times New Roman"/>
-          <w:sz w:val="24"/>
-          <w:szCs w:val="24"/>
-        </w:rPr>
-        <w:tab/>
-        <w:t>The subjects, which is inappropriate expressions</w:t>
-      </w:r>
-      <w:r>
-        <w:rPr>
-          <w:rFonts w:ascii="Times New Roman" w:hAnsi="Times New Roman" w:cs="Times New Roman"/>
-          <w:sz w:val="24"/>
-          <w:szCs w:val="24"/>
-        </w:rPr>
-        <w:t xml:space="preserve"> from</w:t>
-      </w:r>
-      <w:r>
-        <w:rPr>
-          <w:rFonts w:ascii="Times New Roman" w:hAnsi="Times New Roman" w:cs="Times New Roman"/>
-          <w:sz w:val="24"/>
-          <w:szCs w:val="24"/>
-        </w:rPr>
-        <w:t xml:space="preserve"> 9gag comments</w:t>
-      </w:r>
-      <w:r>
-        <w:rPr>
-          <w:rFonts w:ascii="Times New Roman" w:hAnsi="Times New Roman" w:cs="Times New Roman"/>
-          <w:sz w:val="24"/>
-          <w:szCs w:val="24"/>
-        </w:rPr>
-        <w:t>, youtube.com comments, reddit textual posts and 4chan textual posts</w:t>
-      </w:r>
-      <w:r>
-        <w:rPr>
-          <w:rFonts w:ascii="Times New Roman" w:hAnsi="Times New Roman" w:cs="Times New Roman"/>
-          <w:sz w:val="24"/>
-          <w:szCs w:val="24"/>
-        </w:rPr>
-        <w:t xml:space="preserve">, are selected just because they are easiest to recruit for the study and the researcher </w:t>
-      </w:r>
-      <w:r>
-        <w:rPr>
-          <w:rFonts w:ascii="Times New Roman" w:hAnsi="Times New Roman" w:cs="Times New Roman"/>
-          <w:sz w:val="24"/>
-          <w:szCs w:val="24"/>
-        </w:rPr>
-        <w:t>did not consider selecting subjects that are representative of the entire population.</w:t>
-      </w:r>
-    </w:p>
-    <w:p>
-      <w:pPr>
-        <w:spacing w:line="480" w:lineRule="auto"/>
-        <w:jc w:val="both"/>
-        <w:rPr>
-          <w:rFonts w:ascii="Times New Roman" w:hAnsi="Times New Roman" w:cs="Times New Roman"/>
-          <w:sz w:val="24"/>
-          <w:szCs w:val="24"/>
-        </w:rPr>
-      </w:pPr>
-    </w:p>
-    <w:p>
-      <w:pPr>
-        <w:spacing w:line="480" w:lineRule="auto"/>
-        <w:jc w:val="both"/>
-        <w:rPr>
-          <w:rFonts w:ascii="Times New Roman" w:hAnsi="Times New Roman" w:cs="Times New Roman"/>
-          <w:sz w:val="24"/>
-          <w:szCs w:val="24"/>
-        </w:rPr>
-      </w:pPr>
-    </w:p>
-    <w:p>
-      <w:pPr>
-        <w:pStyle w:val="Heading2"/>
-        <w:spacing w:line="480" w:lineRule="auto"/>
-        <w:rPr>
-          <w:rFonts w:ascii="Times New Roman" w:hAnsi="Times New Roman" w:cs="Times New Roman"/>
-          <w:b/>
-          <w:color w:val="auto"/>
-          <w:sz w:val="24"/>
-          <w:szCs w:val="24"/>
-        </w:rPr>
-      </w:pPr>
-      <w:r>
-        <w:rPr>
-          <w:rFonts w:ascii="Times New Roman" w:hAnsi="Times New Roman" w:cs="Times New Roman"/>
-          <w:b/>
-          <w:color w:val="auto"/>
-          <w:sz w:val="24"/>
-          <w:szCs w:val="24"/>
-        </w:rPr>
-        <w:lastRenderedPageBreak/>
-        <w:t xml:space="preserve">3.5 </w:t>
-      </w:r>
-      <w:r>
-        <w:rPr>
-          <w:rFonts w:ascii="Times New Roman" w:hAnsi="Times New Roman" w:cs="Times New Roman"/>
-          <w:b/>
-          <w:color w:val="auto"/>
-          <w:sz w:val="24"/>
-          <w:szCs w:val="24"/>
-        </w:rPr>
-        <w:t>Sample Size of the Study</w:t>
-      </w:r>
-    </w:p>
-    <w:p>
-      <w:pPr>
-        <w:spacing w:line="480" w:lineRule="auto"/>
-        <w:jc w:val="both"/>
-        <w:rPr>
-          <w:rFonts w:ascii="Times New Roman" w:hAnsi="Times New Roman" w:cs="Times New Roman"/>
-          <w:sz w:val="24"/>
-          <w:szCs w:val="24"/>
-        </w:rPr>
-      </w:pPr>
-      <w:r>
-        <w:tab/>
-      </w:r>
-      <w:r>
-        <w:rPr>
-          <w:rFonts w:ascii="Times New Roman" w:hAnsi="Times New Roman" w:cs="Times New Roman"/>
-          <w:sz w:val="24"/>
-          <w:szCs w:val="24"/>
-        </w:rPr>
-        <w:t>Sample size is an important concept in statistics and refers to the number of individual pieces of data collected. A statistic’s sample size is important in determining the accuracy and reliability of the system.</w:t>
-      </w:r>
-    </w:p>
-    <w:p>
-      <w:pPr>
-        <w:spacing w:line="480" w:lineRule="auto"/>
-        <w:jc w:val="both"/>
-        <w:rPr>
-          <w:rFonts w:ascii="Times New Roman" w:hAnsi="Times New Roman" w:cs="Times New Roman"/>
-          <w:sz w:val="24"/>
-          <w:szCs w:val="24"/>
-        </w:rPr>
-      </w:pPr>
-      <w:r>
-        <w:rPr>
-          <w:rFonts w:ascii="Times New Roman" w:hAnsi="Times New Roman" w:cs="Times New Roman"/>
-          <w:sz w:val="24"/>
-          <w:szCs w:val="24"/>
-        </w:rPr>
-        <w:tab/>
-        <w:t xml:space="preserve">In contrast to other researches which is most likely used people as their population, this study focused on objects as its </w:t>
-      </w:r>
-      <w:r>
-        <w:rPr>
-          <w:rFonts w:ascii="Times New Roman" w:hAnsi="Times New Roman" w:cs="Times New Roman"/>
-          <w:sz w:val="24"/>
-          <w:szCs w:val="24"/>
-        </w:rPr>
-        <w:t>focu</w:t>
-      </w:r>
-      <w:r>
-        <w:rPr>
-          <w:rFonts w:ascii="Times New Roman" w:hAnsi="Times New Roman" w:cs="Times New Roman"/>
-          <w:sz w:val="24"/>
-          <w:szCs w:val="24"/>
-        </w:rPr>
-        <w:t xml:space="preserve">s. </w:t>
-      </w:r>
-      <w:r>
-        <w:rPr>
-          <w:rFonts w:ascii="Times New Roman" w:hAnsi="Times New Roman" w:cs="Times New Roman"/>
-          <w:sz w:val="24"/>
-          <w:szCs w:val="24"/>
-          <w:shd w:val="clear" w:color="auto" w:fill="FEFEFE"/>
-        </w:rPr>
-        <w:t>T</w:t>
-      </w:r>
-      <w:r>
-        <w:rPr>
-          <w:rFonts w:ascii="Times New Roman" w:hAnsi="Times New Roman" w:cs="Times New Roman"/>
-          <w:sz w:val="24"/>
-          <w:szCs w:val="24"/>
-          <w:shd w:val="clear" w:color="auto" w:fill="FEFEFE"/>
-        </w:rPr>
-        <w:t xml:space="preserve">hese objects that were obtained from 9gag and </w:t>
-      </w:r>
-      <w:r>
-        <w:rPr>
-          <w:rFonts w:ascii="Times New Roman" w:hAnsi="Times New Roman" w:cs="Times New Roman"/>
-          <w:sz w:val="24"/>
-          <w:szCs w:val="24"/>
-          <w:shd w:val="clear" w:color="auto" w:fill="FEFEFE"/>
-        </w:rPr>
-        <w:t>YouTube comments were set to 400</w:t>
-      </w:r>
-      <w:r>
-        <w:rPr>
-          <w:rFonts w:ascii="Times New Roman" w:hAnsi="Times New Roman" w:cs="Times New Roman"/>
-          <w:sz w:val="24"/>
-          <w:szCs w:val="24"/>
-          <w:shd w:val="clear" w:color="auto" w:fill="FEFEFE"/>
-        </w:rPr>
-        <w:t xml:space="preserve"> due to </w:t>
-      </w:r>
-      <w:r>
-        <w:rPr>
-          <w:rFonts w:ascii="Times New Roman" w:hAnsi="Times New Roman" w:cs="Times New Roman"/>
-          <w:sz w:val="24"/>
-          <w:szCs w:val="24"/>
-          <w:shd w:val="clear" w:color="auto" w:fill="FEFEFE"/>
-        </w:rPr>
-        <w:t>unknown total</w:t>
-      </w:r>
-      <w:r>
-        <w:rPr>
-          <w:rFonts w:ascii="Times New Roman" w:hAnsi="Times New Roman" w:cs="Times New Roman"/>
-          <w:sz w:val="24"/>
-          <w:szCs w:val="24"/>
-          <w:shd w:val="clear" w:color="auto" w:fill="FEFEFE"/>
-        </w:rPr>
-        <w:t xml:space="preserve"> population.</w:t>
-      </w:r>
-    </w:p>
-    <w:p>
-      <w:pPr>
-        <w:pStyle w:val="Heading2"/>
-        <w:spacing w:line="480" w:lineRule="auto"/>
-        <w:rPr>
-          <w:rFonts w:ascii="Times New Roman" w:hAnsi="Times New Roman" w:cs="Times New Roman"/>
-          <w:b/>
-          <w:sz w:val="24"/>
-          <w:szCs w:val="24"/>
-        </w:rPr>
-      </w:pPr>
-      <w:r>
-        <w:rPr>
-          <w:rFonts w:ascii="Times New Roman" w:hAnsi="Times New Roman" w:cs="Times New Roman"/>
-          <w:b/>
-          <w:color w:val="auto"/>
-          <w:sz w:val="24"/>
-          <w:szCs w:val="24"/>
-        </w:rPr>
-        <w:t>3.6</w:t>
-      </w:r>
-      <w:r>
-        <w:rPr>
-          <w:rFonts w:ascii="Times New Roman" w:hAnsi="Times New Roman" w:cs="Times New Roman"/>
-          <w:b/>
-          <w:color w:val="auto"/>
-          <w:sz w:val="24"/>
-          <w:szCs w:val="24"/>
-        </w:rPr>
-        <w:t xml:space="preserve"> Description of Subjects</w:t>
-      </w:r>
-    </w:p>
-    <w:p>
-      <w:pPr>
-        <w:spacing w:line="480" w:lineRule="auto"/>
-        <w:jc w:val="both"/>
-        <w:rPr>
-          <w:rFonts w:ascii="Times New Roman" w:hAnsi="Times New Roman" w:cs="Times New Roman"/>
-          <w:sz w:val="24"/>
-          <w:szCs w:val="24"/>
-        </w:rPr>
-      </w:pPr>
-      <w:r>
-        <w:rPr>
-          <w:rFonts w:ascii="Times New Roman" w:hAnsi="Times New Roman" w:cs="Times New Roman"/>
-          <w:b/>
-          <w:sz w:val="24"/>
-          <w:szCs w:val="24"/>
-        </w:rPr>
-        <w:tab/>
-      </w:r>
-      <w:r>
-        <w:rPr>
-          <w:rFonts w:ascii="Times New Roman" w:hAnsi="Times New Roman" w:cs="Times New Roman"/>
-          <w:sz w:val="24"/>
-          <w:szCs w:val="24"/>
-        </w:rPr>
-        <w:t xml:space="preserve">The </w:t>
-      </w:r>
-      <w:r>
-        <w:rPr>
-          <w:rFonts w:ascii="Times New Roman" w:hAnsi="Times New Roman" w:cs="Times New Roman"/>
-          <w:sz w:val="24"/>
-          <w:szCs w:val="24"/>
-        </w:rPr>
-        <w:t xml:space="preserve">subjects which are used in testing </w:t>
-      </w:r>
-      <w:r>
-        <w:rPr>
-          <w:rFonts w:ascii="Times New Roman" w:hAnsi="Times New Roman" w:cs="Times New Roman"/>
-          <w:sz w:val="24"/>
-          <w:szCs w:val="24"/>
-        </w:rPr>
-        <w:t xml:space="preserve">the model are 9gag and </w:t>
-      </w:r>
-      <w:r>
-        <w:rPr>
-          <w:rFonts w:ascii="Times New Roman" w:hAnsi="Times New Roman" w:cs="Times New Roman"/>
-          <w:sz w:val="24"/>
-          <w:szCs w:val="24"/>
-        </w:rPr>
-        <w:t>YouTube</w:t>
-      </w:r>
-      <w:r>
-        <w:rPr>
-          <w:rFonts w:ascii="Times New Roman" w:hAnsi="Times New Roman" w:cs="Times New Roman"/>
-          <w:sz w:val="24"/>
-          <w:szCs w:val="24"/>
-        </w:rPr>
-        <w:t xml:space="preserve"> </w:t>
-      </w:r>
-      <w:r>
-        <w:rPr>
-          <w:rFonts w:ascii="Times New Roman" w:hAnsi="Times New Roman" w:cs="Times New Roman"/>
-          <w:sz w:val="24"/>
-          <w:szCs w:val="24"/>
-        </w:rPr>
-        <w:t>comments</w:t>
-      </w:r>
-      <w:r>
-        <w:rPr>
-          <w:rFonts w:ascii="Times New Roman" w:hAnsi="Times New Roman" w:cs="Times New Roman"/>
-          <w:sz w:val="24"/>
-          <w:szCs w:val="24"/>
-        </w:rPr>
-        <w:t xml:space="preserve">. </w:t>
-      </w:r>
-      <w:r>
-        <w:rPr>
-          <w:rFonts w:ascii="Times New Roman" w:hAnsi="Times New Roman" w:cs="Times New Roman"/>
-          <w:sz w:val="24"/>
-          <w:szCs w:val="24"/>
-        </w:rPr>
-        <w:t>The reason why the researche</w:t>
-      </w:r>
-      <w:r>
-        <w:rPr>
-          <w:rFonts w:ascii="Times New Roman" w:hAnsi="Times New Roman" w:cs="Times New Roman"/>
-          <w:sz w:val="24"/>
-          <w:szCs w:val="24"/>
-        </w:rPr>
-        <w:t>r</w:t>
-      </w:r>
-      <w:r>
-        <w:rPr>
-          <w:rFonts w:ascii="Times New Roman" w:hAnsi="Times New Roman" w:cs="Times New Roman"/>
-          <w:sz w:val="24"/>
-          <w:szCs w:val="24"/>
-        </w:rPr>
-        <w:t>s chose those websites is because some of the users engage in that medi</w:t>
-      </w:r>
-      <w:r>
-        <w:rPr>
-          <w:rFonts w:ascii="Times New Roman" w:hAnsi="Times New Roman" w:cs="Times New Roman"/>
-          <w:sz w:val="24"/>
-          <w:szCs w:val="24"/>
-        </w:rPr>
-        <w:t>a is using English Language as a medium of communication.</w:t>
-      </w:r>
-      <w:r>
-        <w:rPr>
-          <w:rFonts w:ascii="Times New Roman" w:hAnsi="Times New Roman" w:cs="Times New Roman"/>
-          <w:sz w:val="24"/>
-          <w:szCs w:val="24"/>
-        </w:rPr>
-        <w:t xml:space="preserve"> Another reason is because of publicity of the content</w:t>
-      </w:r>
-      <w:r>
-        <w:rPr>
-          <w:rFonts w:ascii="Times New Roman" w:hAnsi="Times New Roman" w:cs="Times New Roman"/>
-          <w:sz w:val="24"/>
-          <w:szCs w:val="24"/>
-        </w:rPr>
-        <w:t xml:space="preserve"> of these sites</w:t>
-      </w:r>
-      <w:r>
-        <w:rPr>
-          <w:rFonts w:ascii="Times New Roman" w:hAnsi="Times New Roman" w:cs="Times New Roman"/>
-          <w:sz w:val="24"/>
-          <w:szCs w:val="24"/>
-        </w:rPr>
-        <w:t>.</w:t>
-      </w:r>
-      <w:r>
-        <w:rPr>
-          <w:rFonts w:ascii="Times New Roman" w:hAnsi="Times New Roman" w:cs="Times New Roman"/>
-          <w:sz w:val="24"/>
-          <w:szCs w:val="24"/>
-        </w:rPr>
-        <w:t xml:space="preserve"> The researchers also observed that m</w:t>
-      </w:r>
-      <w:r>
-        <w:rPr>
-          <w:rFonts w:ascii="Times New Roman" w:hAnsi="Times New Roman" w:cs="Times New Roman"/>
-          <w:sz w:val="24"/>
-          <w:szCs w:val="24"/>
-        </w:rPr>
-        <w:t xml:space="preserve">ost of </w:t>
-      </w:r>
-      <w:r>
-        <w:rPr>
-          <w:rFonts w:ascii="Times New Roman" w:hAnsi="Times New Roman" w:cs="Times New Roman"/>
-          <w:sz w:val="24"/>
-          <w:szCs w:val="24"/>
-        </w:rPr>
-        <w:t>the users there are using</w:t>
-      </w:r>
-      <w:r>
-        <w:rPr>
-          <w:rFonts w:ascii="Times New Roman" w:hAnsi="Times New Roman" w:cs="Times New Roman"/>
-          <w:sz w:val="24"/>
-          <w:szCs w:val="24"/>
-        </w:rPr>
-        <w:t xml:space="preserve"> inappropriate expre</w:t>
-      </w:r>
-      <w:r>
-        <w:rPr>
-          <w:rFonts w:ascii="Times New Roman" w:hAnsi="Times New Roman" w:cs="Times New Roman"/>
-          <w:sz w:val="24"/>
-          <w:szCs w:val="24"/>
-        </w:rPr>
-        <w:t>ssions in</w:t>
-      </w:r>
-      <w:r>
-        <w:rPr>
-          <w:rFonts w:ascii="Times New Roman" w:hAnsi="Times New Roman" w:cs="Times New Roman"/>
-          <w:sz w:val="24"/>
-          <w:szCs w:val="24"/>
-        </w:rPr>
-        <w:t xml:space="preserve"> expressing their feelings, reactions and opinions.</w:t>
-      </w:r>
-    </w:p>
-    <w:p>
-      <w:pPr>
-        <w:pStyle w:val="Heading2"/>
-        <w:spacing w:line="480" w:lineRule="auto"/>
-        <w:rPr>
-          <w:rFonts w:ascii="Times New Roman" w:hAnsi="Times New Roman" w:cs="Times New Roman"/>
-          <w:b/>
-          <w:color w:val="auto"/>
-          <w:sz w:val="24"/>
-          <w:szCs w:val="24"/>
-          <w:shd w:val="clear" w:color="auto" w:fill="FFFFFF"/>
-        </w:rPr>
-      </w:pPr>
-      <w:r>
-        <w:rPr>
-          <w:rFonts w:ascii="Times New Roman" w:hAnsi="Times New Roman" w:cs="Times New Roman"/>
-          <w:b/>
-          <w:color w:val="auto"/>
-          <w:sz w:val="24"/>
-          <w:szCs w:val="24"/>
-        </w:rPr>
-        <w:t>3.7</w:t>
-      </w:r>
-      <w:r>
-        <w:rPr>
-          <w:rFonts w:ascii="Times New Roman" w:hAnsi="Times New Roman" w:cs="Times New Roman"/>
-          <w:b/>
-          <w:color w:val="auto"/>
-          <w:sz w:val="24"/>
-          <w:szCs w:val="24"/>
-        </w:rPr>
-        <w:t xml:space="preserve"> Instrumentation</w:t>
-      </w:r>
-      <w:r>
-        <w:rPr>
-          <w:rFonts w:ascii="Times New Roman" w:hAnsi="Times New Roman" w:cs="Times New Roman"/>
-          <w:b/>
-          <w:color w:val="auto"/>
-          <w:sz w:val="24"/>
-          <w:szCs w:val="24"/>
-          <w:shd w:val="clear" w:color="auto" w:fill="FFFFFF"/>
-        </w:rPr>
-        <w:t xml:space="preserve"> </w:t>
+          <w:noProof/>
+          <w:sz w:val="24"/>
+          <w:szCs w:val="24"/>
+        </w:rPr>
+        <w:drawing>
+          <wp:inline distT="0" distB="0" distL="0" distR="0">
+            <wp:extent cx="5715000" cy="1746250"/>
+            <wp:effectExtent l="0" t="0" r="0" b="6350"/>
+            <wp:docPr id="7" name="Picture 7"/>
+            <wp:cNvGraphicFramePr>
+              <a:graphicFrameLocks xmlns:a="http://schemas.openxmlformats.org/drawingml/2006/main" noChangeAspect="1"/>
+            </wp:cNvGraphicFramePr>
+            <a:graphic xmlns:a="http://schemas.openxmlformats.org/drawingml/2006/main">
+              <a:graphicData uri="http://schemas.openxmlformats.org/drawingml/2006/picture">
+                <pic:pic xmlns:pic="http://schemas.openxmlformats.org/drawingml/2006/picture">
+                  <pic:nvPicPr>
+                    <pic:cNvPr id="7" name="ria.png"/>
+                    <pic:cNvPicPr/>
+                  </pic:nvPicPr>
+                  <pic:blipFill>
+                    <a:blip r:embed="rId65">
+                      <a:extLst>
+                        <a:ext uri="{28A0092B-C50C-407E-A947-70E740481C1C}">
+                          <a14:useLocalDpi xmlns:a14="http://schemas.microsoft.com/office/drawing/2010/main" val="0"/>
+                        </a:ext>
+                      </a:extLst>
+                    </a:blip>
+                    <a:stretch>
+                      <a:fillRect/>
+                    </a:stretch>
+                  </pic:blipFill>
+                  <pic:spPr>
+                    <a:xfrm>
+                      <a:off x="0" y="0"/>
+                      <a:ext cx="5715000" cy="1746250"/>
+                    </a:xfrm>
+                    <a:prstGeom prst="rect">
+                      <a:avLst/>
+                    </a:prstGeom>
+                  </pic:spPr>
+                </pic:pic>
+              </a:graphicData>
+            </a:graphic>
+          </wp:inline>
+        </w:drawing>
       </w:r>
     </w:p>
     <w:p>
@@ -11779,6 +12649,633 @@
           <w:rFonts w:ascii="Times New Roman" w:hAnsi="Times New Roman" w:cs="Times New Roman"/>
           <w:sz w:val="24"/>
           <w:szCs w:val="24"/>
+        </w:rPr>
+        <w:t>The Relational Inference Analyzer is composed of multiple models that determines the Inappropriateness of the expression. First is the Bag of Words</w:t>
+      </w:r>
+      <w:r>
+        <w:rPr>
+          <w:rFonts w:ascii="Times New Roman" w:hAnsi="Times New Roman" w:cs="Times New Roman"/>
+          <w:sz w:val="24"/>
+          <w:szCs w:val="24"/>
+        </w:rPr>
+        <w:t xml:space="preserve"> model that Counts the candidate inappropriate expressions if they are at least half of the expression chain. The Hidden Markov Model determines candidate Inappropriate Expressions in relation to other inappropriate expressions and classified entities to determine the inappropriateness</w:t>
+      </w:r>
+      <w:bookmarkStart w:id="0" w:name="_GoBack"/>
+      <w:bookmarkEnd w:id="0"/>
+      <w:r>
+        <w:rPr>
+          <w:rFonts w:ascii="Times New Roman" w:hAnsi="Times New Roman" w:cs="Times New Roman"/>
+          <w:sz w:val="24"/>
+          <w:szCs w:val="24"/>
+        </w:rPr>
+        <w:t xml:space="preserve">. </w:t>
+      </w:r>
+    </w:p>
+    <w:p>
+      <w:pPr>
+        <w:pStyle w:val="Heading2"/>
+        <w:spacing w:line="480" w:lineRule="auto"/>
+        <w:rPr>
+          <w:rFonts w:ascii="Times New Roman" w:hAnsi="Times New Roman" w:cs="Times New Roman"/>
+          <w:b/>
+          <w:color w:val="auto"/>
+          <w:sz w:val="24"/>
+          <w:szCs w:val="24"/>
+        </w:rPr>
+      </w:pPr>
+      <w:r>
+        <w:rPr>
+          <w:rFonts w:ascii="Times New Roman" w:hAnsi="Times New Roman" w:cs="Times New Roman"/>
+          <w:b/>
+          <w:color w:val="auto"/>
+          <w:sz w:val="24"/>
+          <w:szCs w:val="24"/>
+        </w:rPr>
+        <w:lastRenderedPageBreak/>
+        <w:t>3.4</w:t>
+      </w:r>
+      <w:r>
+        <w:rPr>
+          <w:rFonts w:ascii="Times New Roman" w:hAnsi="Times New Roman" w:cs="Times New Roman"/>
+          <w:b/>
+          <w:color w:val="auto"/>
+          <w:sz w:val="24"/>
+          <w:szCs w:val="24"/>
+        </w:rPr>
+        <w:t xml:space="preserve"> Sampling Technique</w:t>
+      </w:r>
+    </w:p>
+    <w:p>
+      <w:pPr>
+        <w:spacing w:line="480" w:lineRule="auto"/>
+        <w:jc w:val="both"/>
+        <w:rPr>
+          <w:rFonts w:ascii="Times New Roman" w:hAnsi="Times New Roman" w:cs="Times New Roman"/>
+          <w:sz w:val="24"/>
+          <w:szCs w:val="24"/>
+        </w:rPr>
+      </w:pPr>
+      <w:r>
+        <w:rPr>
+          <w:rFonts w:ascii="Times New Roman" w:hAnsi="Times New Roman" w:cs="Times New Roman"/>
+          <w:b/>
+          <w:sz w:val="24"/>
+          <w:szCs w:val="24"/>
+        </w:rPr>
+        <w:tab/>
+      </w:r>
+      <w:r>
+        <w:rPr>
+          <w:rFonts w:ascii="Times New Roman" w:hAnsi="Times New Roman" w:cs="Times New Roman"/>
+          <w:sz w:val="24"/>
+          <w:szCs w:val="24"/>
+        </w:rPr>
+        <w:t xml:space="preserve">The researchers will implement </w:t>
+      </w:r>
+      <w:r>
+        <w:rPr>
+          <w:rFonts w:ascii="Times New Roman" w:hAnsi="Times New Roman" w:cs="Times New Roman"/>
+          <w:sz w:val="24"/>
+          <w:szCs w:val="24"/>
+        </w:rPr>
+        <w:t>convenience sampling. Convenience sampling is a non-probability sampling technique where subjects are selected because of their convenient accessibility and proximity to the researcher.</w:t>
+      </w:r>
+      <w:r>
+        <w:rPr>
+          <w:rFonts w:ascii="Times New Roman" w:hAnsi="Times New Roman" w:cs="Times New Roman"/>
+          <w:sz w:val="24"/>
+          <w:szCs w:val="24"/>
+        </w:rPr>
+        <w:t xml:space="preserve"> </w:t>
+      </w:r>
+    </w:p>
+    <w:p>
+      <w:pPr>
+        <w:spacing w:line="480" w:lineRule="auto"/>
+        <w:jc w:val="both"/>
+        <w:rPr>
+          <w:rFonts w:ascii="Times New Roman" w:hAnsi="Times New Roman" w:cs="Times New Roman"/>
+          <w:sz w:val="24"/>
+          <w:szCs w:val="24"/>
+        </w:rPr>
+      </w:pPr>
+      <w:r>
+        <w:rPr>
+          <w:rFonts w:ascii="Times New Roman" w:hAnsi="Times New Roman" w:cs="Times New Roman"/>
+          <w:sz w:val="24"/>
+          <w:szCs w:val="24"/>
+        </w:rPr>
+        <w:tab/>
+        <w:t>The subjects, which is inappropriate expressions</w:t>
+      </w:r>
+      <w:r>
+        <w:rPr>
+          <w:rFonts w:ascii="Times New Roman" w:hAnsi="Times New Roman" w:cs="Times New Roman"/>
+          <w:sz w:val="24"/>
+          <w:szCs w:val="24"/>
+        </w:rPr>
+        <w:t xml:space="preserve"> from</w:t>
+      </w:r>
+      <w:r>
+        <w:rPr>
+          <w:rFonts w:ascii="Times New Roman" w:hAnsi="Times New Roman" w:cs="Times New Roman"/>
+          <w:sz w:val="24"/>
+          <w:szCs w:val="24"/>
+        </w:rPr>
+        <w:t xml:space="preserve"> 9gag comments</w:t>
+      </w:r>
+      <w:r>
+        <w:rPr>
+          <w:rFonts w:ascii="Times New Roman" w:hAnsi="Times New Roman" w:cs="Times New Roman"/>
+          <w:sz w:val="24"/>
+          <w:szCs w:val="24"/>
+        </w:rPr>
+        <w:t xml:space="preserve">, youtube.com comments, </w:t>
+      </w:r>
+      <w:proofErr w:type="spellStart"/>
+      <w:r>
+        <w:rPr>
+          <w:rFonts w:ascii="Times New Roman" w:hAnsi="Times New Roman" w:cs="Times New Roman"/>
+          <w:sz w:val="24"/>
+          <w:szCs w:val="24"/>
+        </w:rPr>
+        <w:t>reddit</w:t>
+      </w:r>
+      <w:proofErr w:type="spellEnd"/>
+      <w:r>
+        <w:rPr>
+          <w:rFonts w:ascii="Times New Roman" w:hAnsi="Times New Roman" w:cs="Times New Roman"/>
+          <w:sz w:val="24"/>
+          <w:szCs w:val="24"/>
+        </w:rPr>
+        <w:t xml:space="preserve"> textual posts and 4chan textual posts</w:t>
+      </w:r>
+      <w:r>
+        <w:rPr>
+          <w:rFonts w:ascii="Times New Roman" w:hAnsi="Times New Roman" w:cs="Times New Roman"/>
+          <w:sz w:val="24"/>
+          <w:szCs w:val="24"/>
+        </w:rPr>
+        <w:t xml:space="preserve">, are selected just because they are easiest to recruit for the study and the researcher </w:t>
+      </w:r>
+      <w:r>
+        <w:rPr>
+          <w:rFonts w:ascii="Times New Roman" w:hAnsi="Times New Roman" w:cs="Times New Roman"/>
+          <w:sz w:val="24"/>
+          <w:szCs w:val="24"/>
+        </w:rPr>
+        <w:t>did not consider selecting subjects that are representative of the entire population.</w:t>
+      </w:r>
+    </w:p>
+    <w:p>
+      <w:pPr>
+        <w:spacing w:line="480" w:lineRule="auto"/>
+        <w:jc w:val="both"/>
+        <w:rPr>
+          <w:rFonts w:ascii="Times New Roman" w:hAnsi="Times New Roman" w:cs="Times New Roman"/>
+          <w:sz w:val="24"/>
+          <w:szCs w:val="24"/>
+        </w:rPr>
+      </w:pPr>
+    </w:p>
+    <w:p>
+      <w:pPr>
+        <w:spacing w:line="480" w:lineRule="auto"/>
+        <w:jc w:val="both"/>
+        <w:rPr>
+          <w:rFonts w:ascii="Times New Roman" w:hAnsi="Times New Roman" w:cs="Times New Roman"/>
+          <w:sz w:val="24"/>
+          <w:szCs w:val="24"/>
+        </w:rPr>
+      </w:pPr>
+    </w:p>
+    <w:p>
+      <w:pPr>
+        <w:pStyle w:val="Heading2"/>
+        <w:spacing w:line="480" w:lineRule="auto"/>
+        <w:rPr>
+          <w:rFonts w:ascii="Times New Roman" w:hAnsi="Times New Roman" w:cs="Times New Roman"/>
+          <w:b/>
+          <w:color w:val="auto"/>
+          <w:sz w:val="24"/>
+          <w:szCs w:val="24"/>
+        </w:rPr>
+      </w:pPr>
+      <w:r>
+        <w:rPr>
+          <w:rFonts w:ascii="Times New Roman" w:hAnsi="Times New Roman" w:cs="Times New Roman"/>
+          <w:b/>
+          <w:color w:val="auto"/>
+          <w:sz w:val="24"/>
+          <w:szCs w:val="24"/>
+        </w:rPr>
+        <w:t xml:space="preserve">3.5 </w:t>
+      </w:r>
+      <w:r>
+        <w:rPr>
+          <w:rFonts w:ascii="Times New Roman" w:hAnsi="Times New Roman" w:cs="Times New Roman"/>
+          <w:b/>
+          <w:color w:val="auto"/>
+          <w:sz w:val="24"/>
+          <w:szCs w:val="24"/>
+        </w:rPr>
+        <w:t>Sample Size of the Study</w:t>
+      </w:r>
+    </w:p>
+    <w:p>
+      <w:pPr>
+        <w:spacing w:line="480" w:lineRule="auto"/>
+        <w:jc w:val="both"/>
+        <w:rPr>
+          <w:rFonts w:ascii="Times New Roman" w:hAnsi="Times New Roman" w:cs="Times New Roman"/>
+          <w:sz w:val="24"/>
+          <w:szCs w:val="24"/>
+        </w:rPr>
+      </w:pPr>
+      <w:r>
+        <w:tab/>
+      </w:r>
+      <w:r>
+        <w:rPr>
+          <w:rFonts w:ascii="Times New Roman" w:hAnsi="Times New Roman" w:cs="Times New Roman"/>
+          <w:sz w:val="24"/>
+          <w:szCs w:val="24"/>
+        </w:rPr>
+        <w:t>Sample size is an important concept in statistics and refers to the number of individual pieces of data collected. A statistic’s sample size is important in determining the accuracy and reliability of the system.</w:t>
+      </w:r>
+    </w:p>
+    <w:p>
+      <w:pPr>
+        <w:spacing w:line="480" w:lineRule="auto"/>
+        <w:jc w:val="both"/>
+        <w:rPr>
+          <w:rFonts w:ascii="Times New Roman" w:hAnsi="Times New Roman" w:cs="Times New Roman"/>
+          <w:sz w:val="24"/>
+          <w:szCs w:val="24"/>
+        </w:rPr>
+      </w:pPr>
+      <w:r>
+        <w:rPr>
+          <w:rFonts w:ascii="Times New Roman" w:hAnsi="Times New Roman" w:cs="Times New Roman"/>
+          <w:sz w:val="24"/>
+          <w:szCs w:val="24"/>
+        </w:rPr>
+        <w:tab/>
+        <w:t xml:space="preserve">In contrast to other researches which is most likely used people as their population, this study focused on objects as its </w:t>
+      </w:r>
+      <w:r>
+        <w:rPr>
+          <w:rFonts w:ascii="Times New Roman" w:hAnsi="Times New Roman" w:cs="Times New Roman"/>
+          <w:sz w:val="24"/>
+          <w:szCs w:val="24"/>
+        </w:rPr>
+        <w:t>focu</w:t>
+      </w:r>
+      <w:r>
+        <w:rPr>
+          <w:rFonts w:ascii="Times New Roman" w:hAnsi="Times New Roman" w:cs="Times New Roman"/>
+          <w:sz w:val="24"/>
+          <w:szCs w:val="24"/>
+        </w:rPr>
+        <w:t xml:space="preserve">s. </w:t>
+      </w:r>
+      <w:r>
+        <w:rPr>
+          <w:rFonts w:ascii="Times New Roman" w:hAnsi="Times New Roman" w:cs="Times New Roman"/>
+          <w:sz w:val="24"/>
+          <w:szCs w:val="24"/>
+          <w:shd w:val="clear" w:color="auto" w:fill="FEFEFE"/>
+        </w:rPr>
+        <w:t>T</w:t>
+      </w:r>
+      <w:r>
+        <w:rPr>
+          <w:rFonts w:ascii="Times New Roman" w:hAnsi="Times New Roman" w:cs="Times New Roman"/>
+          <w:sz w:val="24"/>
+          <w:szCs w:val="24"/>
+          <w:shd w:val="clear" w:color="auto" w:fill="FEFEFE"/>
+        </w:rPr>
+        <w:t xml:space="preserve">hese objects that were obtained from 9gag and </w:t>
+      </w:r>
+      <w:r>
+        <w:rPr>
+          <w:rFonts w:ascii="Times New Roman" w:hAnsi="Times New Roman" w:cs="Times New Roman"/>
+          <w:sz w:val="24"/>
+          <w:szCs w:val="24"/>
+          <w:shd w:val="clear" w:color="auto" w:fill="FEFEFE"/>
+        </w:rPr>
+        <w:t>YouTube comments were set to 400</w:t>
+      </w:r>
+      <w:r>
+        <w:rPr>
+          <w:rFonts w:ascii="Times New Roman" w:hAnsi="Times New Roman" w:cs="Times New Roman"/>
+          <w:sz w:val="24"/>
+          <w:szCs w:val="24"/>
+          <w:shd w:val="clear" w:color="auto" w:fill="FEFEFE"/>
+        </w:rPr>
+        <w:t xml:space="preserve"> due to </w:t>
+      </w:r>
+      <w:r>
+        <w:rPr>
+          <w:rFonts w:ascii="Times New Roman" w:hAnsi="Times New Roman" w:cs="Times New Roman"/>
+          <w:sz w:val="24"/>
+          <w:szCs w:val="24"/>
+          <w:shd w:val="clear" w:color="auto" w:fill="FEFEFE"/>
+        </w:rPr>
+        <w:t>unknown total</w:t>
+      </w:r>
+      <w:r>
+        <w:rPr>
+          <w:rFonts w:ascii="Times New Roman" w:hAnsi="Times New Roman" w:cs="Times New Roman"/>
+          <w:sz w:val="24"/>
+          <w:szCs w:val="24"/>
+          <w:shd w:val="clear" w:color="auto" w:fill="FEFEFE"/>
+        </w:rPr>
+        <w:t xml:space="preserve"> population.</w:t>
+      </w:r>
+    </w:p>
+    <w:p>
+      <w:pPr>
+        <w:pStyle w:val="Heading2"/>
+        <w:spacing w:line="480" w:lineRule="auto"/>
+        <w:rPr>
+          <w:rFonts w:ascii="Times New Roman" w:hAnsi="Times New Roman" w:cs="Times New Roman"/>
+          <w:b/>
+          <w:sz w:val="24"/>
+          <w:szCs w:val="24"/>
+        </w:rPr>
+      </w:pPr>
+      <w:r>
+        <w:rPr>
+          <w:rFonts w:ascii="Times New Roman" w:hAnsi="Times New Roman" w:cs="Times New Roman"/>
+          <w:b/>
+          <w:color w:val="auto"/>
+          <w:sz w:val="24"/>
+          <w:szCs w:val="24"/>
+        </w:rPr>
+        <w:t>3.6</w:t>
+      </w:r>
+      <w:r>
+        <w:rPr>
+          <w:rFonts w:ascii="Times New Roman" w:hAnsi="Times New Roman" w:cs="Times New Roman"/>
+          <w:b/>
+          <w:color w:val="auto"/>
+          <w:sz w:val="24"/>
+          <w:szCs w:val="24"/>
+        </w:rPr>
+        <w:t xml:space="preserve"> Description of Subjects</w:t>
+      </w:r>
+    </w:p>
+    <w:p>
+      <w:pPr>
+        <w:spacing w:line="480" w:lineRule="auto"/>
+        <w:jc w:val="both"/>
+        <w:rPr>
+          <w:rFonts w:ascii="Times New Roman" w:hAnsi="Times New Roman" w:cs="Times New Roman"/>
+          <w:sz w:val="24"/>
+          <w:szCs w:val="24"/>
+        </w:rPr>
+      </w:pPr>
+      <w:r>
+        <w:rPr>
+          <w:rFonts w:ascii="Times New Roman" w:hAnsi="Times New Roman" w:cs="Times New Roman"/>
+          <w:b/>
+          <w:sz w:val="24"/>
+          <w:szCs w:val="24"/>
+        </w:rPr>
+        <w:tab/>
+      </w:r>
+      <w:r>
+        <w:rPr>
+          <w:rFonts w:ascii="Times New Roman" w:hAnsi="Times New Roman" w:cs="Times New Roman"/>
+          <w:sz w:val="24"/>
+          <w:szCs w:val="24"/>
+        </w:rPr>
+        <w:t xml:space="preserve">The </w:t>
+      </w:r>
+      <w:r>
+        <w:rPr>
+          <w:rFonts w:ascii="Times New Roman" w:hAnsi="Times New Roman" w:cs="Times New Roman"/>
+          <w:sz w:val="24"/>
+          <w:szCs w:val="24"/>
+        </w:rPr>
+        <w:t xml:space="preserve">subjects which are used in testing </w:t>
+      </w:r>
+      <w:r>
+        <w:rPr>
+          <w:rFonts w:ascii="Times New Roman" w:hAnsi="Times New Roman" w:cs="Times New Roman"/>
+          <w:sz w:val="24"/>
+          <w:szCs w:val="24"/>
+        </w:rPr>
+        <w:t xml:space="preserve">the model are 9gag and </w:t>
+      </w:r>
+      <w:r>
+        <w:rPr>
+          <w:rFonts w:ascii="Times New Roman" w:hAnsi="Times New Roman" w:cs="Times New Roman"/>
+          <w:sz w:val="24"/>
+          <w:szCs w:val="24"/>
+        </w:rPr>
+        <w:t>YouTube</w:t>
+      </w:r>
+      <w:r>
+        <w:rPr>
+          <w:rFonts w:ascii="Times New Roman" w:hAnsi="Times New Roman" w:cs="Times New Roman"/>
+          <w:sz w:val="24"/>
+          <w:szCs w:val="24"/>
+        </w:rPr>
+        <w:t xml:space="preserve"> </w:t>
+      </w:r>
+      <w:r>
+        <w:rPr>
+          <w:rFonts w:ascii="Times New Roman" w:hAnsi="Times New Roman" w:cs="Times New Roman"/>
+          <w:sz w:val="24"/>
+          <w:szCs w:val="24"/>
+        </w:rPr>
+        <w:t>comments</w:t>
+      </w:r>
+      <w:r>
+        <w:rPr>
+          <w:rFonts w:ascii="Times New Roman" w:hAnsi="Times New Roman" w:cs="Times New Roman"/>
+          <w:sz w:val="24"/>
+          <w:szCs w:val="24"/>
+        </w:rPr>
+        <w:t xml:space="preserve">. </w:t>
+      </w:r>
+      <w:r>
+        <w:rPr>
+          <w:rFonts w:ascii="Times New Roman" w:hAnsi="Times New Roman" w:cs="Times New Roman"/>
+          <w:sz w:val="24"/>
+          <w:szCs w:val="24"/>
+        </w:rPr>
+        <w:t>The reason why the researche</w:t>
+      </w:r>
+      <w:r>
+        <w:rPr>
+          <w:rFonts w:ascii="Times New Roman" w:hAnsi="Times New Roman" w:cs="Times New Roman"/>
+          <w:sz w:val="24"/>
+          <w:szCs w:val="24"/>
+        </w:rPr>
+        <w:t>r</w:t>
+      </w:r>
+      <w:r>
+        <w:rPr>
+          <w:rFonts w:ascii="Times New Roman" w:hAnsi="Times New Roman" w:cs="Times New Roman"/>
+          <w:sz w:val="24"/>
+          <w:szCs w:val="24"/>
+        </w:rPr>
+        <w:t xml:space="preserve">s chose those websites is because some of the users engage in </w:t>
+      </w:r>
+      <w:r>
+        <w:rPr>
+          <w:rFonts w:ascii="Times New Roman" w:hAnsi="Times New Roman" w:cs="Times New Roman"/>
+          <w:sz w:val="24"/>
+          <w:szCs w:val="24"/>
+        </w:rPr>
+        <w:lastRenderedPageBreak/>
+        <w:t>that medi</w:t>
+      </w:r>
+      <w:r>
+        <w:rPr>
+          <w:rFonts w:ascii="Times New Roman" w:hAnsi="Times New Roman" w:cs="Times New Roman"/>
+          <w:sz w:val="24"/>
+          <w:szCs w:val="24"/>
+        </w:rPr>
+        <w:t>a is using English Language as a medium of communication.</w:t>
+      </w:r>
+      <w:r>
+        <w:rPr>
+          <w:rFonts w:ascii="Times New Roman" w:hAnsi="Times New Roman" w:cs="Times New Roman"/>
+          <w:sz w:val="24"/>
+          <w:szCs w:val="24"/>
+        </w:rPr>
+        <w:t xml:space="preserve"> Another reason is because of publicity of the content</w:t>
+      </w:r>
+      <w:r>
+        <w:rPr>
+          <w:rFonts w:ascii="Times New Roman" w:hAnsi="Times New Roman" w:cs="Times New Roman"/>
+          <w:sz w:val="24"/>
+          <w:szCs w:val="24"/>
+        </w:rPr>
+        <w:t xml:space="preserve"> of these sites</w:t>
+      </w:r>
+      <w:r>
+        <w:rPr>
+          <w:rFonts w:ascii="Times New Roman" w:hAnsi="Times New Roman" w:cs="Times New Roman"/>
+          <w:sz w:val="24"/>
+          <w:szCs w:val="24"/>
+        </w:rPr>
+        <w:t>.</w:t>
+      </w:r>
+      <w:r>
+        <w:rPr>
+          <w:rFonts w:ascii="Times New Roman" w:hAnsi="Times New Roman" w:cs="Times New Roman"/>
+          <w:sz w:val="24"/>
+          <w:szCs w:val="24"/>
+        </w:rPr>
+        <w:t xml:space="preserve"> The researchers also observed that m</w:t>
+      </w:r>
+      <w:r>
+        <w:rPr>
+          <w:rFonts w:ascii="Times New Roman" w:hAnsi="Times New Roman" w:cs="Times New Roman"/>
+          <w:sz w:val="24"/>
+          <w:szCs w:val="24"/>
+        </w:rPr>
+        <w:t xml:space="preserve">ost of </w:t>
+      </w:r>
+      <w:r>
+        <w:rPr>
+          <w:rFonts w:ascii="Times New Roman" w:hAnsi="Times New Roman" w:cs="Times New Roman"/>
+          <w:sz w:val="24"/>
+          <w:szCs w:val="24"/>
+        </w:rPr>
+        <w:t>the users there are using</w:t>
+      </w:r>
+      <w:r>
+        <w:rPr>
+          <w:rFonts w:ascii="Times New Roman" w:hAnsi="Times New Roman" w:cs="Times New Roman"/>
+          <w:sz w:val="24"/>
+          <w:szCs w:val="24"/>
+        </w:rPr>
+        <w:t xml:space="preserve"> inappropriate expre</w:t>
+      </w:r>
+      <w:r>
+        <w:rPr>
+          <w:rFonts w:ascii="Times New Roman" w:hAnsi="Times New Roman" w:cs="Times New Roman"/>
+          <w:sz w:val="24"/>
+          <w:szCs w:val="24"/>
+        </w:rPr>
+        <w:t>ssions in</w:t>
+      </w:r>
+      <w:r>
+        <w:rPr>
+          <w:rFonts w:ascii="Times New Roman" w:hAnsi="Times New Roman" w:cs="Times New Roman"/>
+          <w:sz w:val="24"/>
+          <w:szCs w:val="24"/>
+        </w:rPr>
+        <w:t xml:space="preserve"> expressing their feelings, reactions and opinions.</w:t>
+      </w:r>
+    </w:p>
+    <w:p>
+      <w:pPr>
+        <w:pStyle w:val="Heading2"/>
+        <w:spacing w:line="480" w:lineRule="auto"/>
+        <w:rPr>
+          <w:rFonts w:ascii="Times New Roman" w:hAnsi="Times New Roman" w:cs="Times New Roman"/>
+          <w:b/>
+          <w:color w:val="auto"/>
+          <w:sz w:val="24"/>
+          <w:szCs w:val="24"/>
+          <w:shd w:val="clear" w:color="auto" w:fill="FFFFFF"/>
+        </w:rPr>
+      </w:pPr>
+      <w:r>
+        <w:rPr>
+          <w:rFonts w:ascii="Times New Roman" w:hAnsi="Times New Roman" w:cs="Times New Roman"/>
+          <w:b/>
+          <w:color w:val="auto"/>
+          <w:sz w:val="24"/>
+          <w:szCs w:val="24"/>
+        </w:rPr>
+        <w:t>3.7</w:t>
+      </w:r>
+      <w:r>
+        <w:rPr>
+          <w:rFonts w:ascii="Times New Roman" w:hAnsi="Times New Roman" w:cs="Times New Roman"/>
+          <w:b/>
+          <w:color w:val="auto"/>
+          <w:sz w:val="24"/>
+          <w:szCs w:val="24"/>
+        </w:rPr>
+        <w:t xml:space="preserve"> Instrumentation</w:t>
+      </w:r>
+      <w:r>
+        <w:rPr>
+          <w:rFonts w:ascii="Times New Roman" w:hAnsi="Times New Roman" w:cs="Times New Roman"/>
+          <w:b/>
+          <w:color w:val="auto"/>
+          <w:sz w:val="24"/>
+          <w:szCs w:val="24"/>
+          <w:shd w:val="clear" w:color="auto" w:fill="FFFFFF"/>
+        </w:rPr>
+        <w:t xml:space="preserve"> </w:t>
+      </w:r>
+    </w:p>
+    <w:p>
+      <w:pPr>
+        <w:spacing w:line="480" w:lineRule="auto"/>
+        <w:ind w:firstLine="720"/>
+        <w:jc w:val="both"/>
+        <w:rPr>
+          <w:rFonts w:ascii="Times New Roman" w:hAnsi="Times New Roman" w:cs="Times New Roman"/>
+          <w:sz w:val="24"/>
+          <w:szCs w:val="24"/>
+        </w:rPr>
+      </w:pPr>
+      <w:r>
+        <w:rPr>
+          <w:rFonts w:ascii="Times New Roman" w:hAnsi="Times New Roman" w:cs="Times New Roman"/>
+          <w:sz w:val="24"/>
+          <w:szCs w:val="24"/>
           <w:shd w:val="clear" w:color="auto" w:fill="FFFFFF"/>
         </w:rPr>
         <w:t xml:space="preserve">Instrumentation refers to the tools or means by which researchers attempt to measure variables or items of interest in the data collection process. </w:t>
@@ -11821,16 +13318,98 @@
           <w:sz w:val="24"/>
           <w:szCs w:val="24"/>
         </w:rPr>
-        <w:t xml:space="preserve"> tools that will be use in developing the system are</w:t>
-      </w:r>
-      <w:r>
-        <w:rPr>
-          <w:rFonts w:ascii="Times New Roman" w:hAnsi="Times New Roman" w:cs="Times New Roman"/>
-          <w:sz w:val="24"/>
-          <w:szCs w:val="24"/>
-        </w:rPr>
-        <w:t xml:space="preserve"> WordNet, SentiWordNet, Stanford CoreNLP, MIT JWI Stemmer, requests module, and beautifulSoup</w:t>
-      </w:r>
+        <w:t xml:space="preserve"> tools that will be </w:t>
+      </w:r>
+      <w:proofErr w:type="spellStart"/>
+      <w:r>
+        <w:rPr>
+          <w:rFonts w:ascii="Times New Roman" w:hAnsi="Times New Roman" w:cs="Times New Roman"/>
+          <w:sz w:val="24"/>
+          <w:szCs w:val="24"/>
+        </w:rPr>
+        <w:t>use</w:t>
+      </w:r>
+      <w:proofErr w:type="spellEnd"/>
+      <w:r>
+        <w:rPr>
+          <w:rFonts w:ascii="Times New Roman" w:hAnsi="Times New Roman" w:cs="Times New Roman"/>
+          <w:sz w:val="24"/>
+          <w:szCs w:val="24"/>
+        </w:rPr>
+        <w:t xml:space="preserve"> in developing the system are</w:t>
+      </w:r>
+      <w:r>
+        <w:rPr>
+          <w:rFonts w:ascii="Times New Roman" w:hAnsi="Times New Roman" w:cs="Times New Roman"/>
+          <w:sz w:val="24"/>
+          <w:szCs w:val="24"/>
+        </w:rPr>
+        <w:t xml:space="preserve"> </w:t>
+      </w:r>
+      <w:proofErr w:type="spellStart"/>
+      <w:r>
+        <w:rPr>
+          <w:rFonts w:ascii="Times New Roman" w:hAnsi="Times New Roman" w:cs="Times New Roman"/>
+          <w:sz w:val="24"/>
+          <w:szCs w:val="24"/>
+        </w:rPr>
+        <w:t>WordNet</w:t>
+      </w:r>
+      <w:proofErr w:type="spellEnd"/>
+      <w:r>
+        <w:rPr>
+          <w:rFonts w:ascii="Times New Roman" w:hAnsi="Times New Roman" w:cs="Times New Roman"/>
+          <w:sz w:val="24"/>
+          <w:szCs w:val="24"/>
+        </w:rPr>
+        <w:t xml:space="preserve">, </w:t>
+      </w:r>
+      <w:proofErr w:type="spellStart"/>
+      <w:r>
+        <w:rPr>
+          <w:rFonts w:ascii="Times New Roman" w:hAnsi="Times New Roman" w:cs="Times New Roman"/>
+          <w:sz w:val="24"/>
+          <w:szCs w:val="24"/>
+        </w:rPr>
+        <w:t>SentiWordNet</w:t>
+      </w:r>
+      <w:proofErr w:type="spellEnd"/>
+      <w:r>
+        <w:rPr>
+          <w:rFonts w:ascii="Times New Roman" w:hAnsi="Times New Roman" w:cs="Times New Roman"/>
+          <w:sz w:val="24"/>
+          <w:szCs w:val="24"/>
+        </w:rPr>
+        <w:t xml:space="preserve">, Stanford </w:t>
+      </w:r>
+      <w:proofErr w:type="spellStart"/>
+      <w:r>
+        <w:rPr>
+          <w:rFonts w:ascii="Times New Roman" w:hAnsi="Times New Roman" w:cs="Times New Roman"/>
+          <w:sz w:val="24"/>
+          <w:szCs w:val="24"/>
+        </w:rPr>
+        <w:t>CoreNLP</w:t>
+      </w:r>
+      <w:proofErr w:type="spellEnd"/>
+      <w:r>
+        <w:rPr>
+          <w:rFonts w:ascii="Times New Roman" w:hAnsi="Times New Roman" w:cs="Times New Roman"/>
+          <w:sz w:val="24"/>
+          <w:szCs w:val="24"/>
+        </w:rPr>
+        <w:t xml:space="preserve">, MIT JWI Stemmer, requests module, and </w:t>
+      </w:r>
+      <w:proofErr w:type="spellStart"/>
+      <w:r>
+        <w:rPr>
+          <w:rFonts w:ascii="Times New Roman" w:hAnsi="Times New Roman" w:cs="Times New Roman"/>
+          <w:sz w:val="24"/>
+          <w:szCs w:val="24"/>
+        </w:rPr>
+        <w:t>beautifulSoup</w:t>
+      </w:r>
+      <w:proofErr w:type="spellEnd"/>
       <w:r>
         <w:rPr>
           <w:rFonts w:ascii="Times New Roman" w:hAnsi="Times New Roman" w:cs="Times New Roman"/>
@@ -11845,24 +13424,33 @@
           <w:sz w:val="24"/>
           <w:szCs w:val="24"/>
         </w:rPr>
-        <w:t xml:space="preserve">This tools will serves as the dictionary and will be use in the pre-processing phase of the system. </w:t>
-      </w:r>
-      <w:r>
-        <w:rPr>
-          <w:rFonts w:ascii="Times New Roman" w:hAnsi="Times New Roman" w:cs="Times New Roman"/>
-          <w:sz w:val="24"/>
-          <w:szCs w:val="24"/>
-        </w:rPr>
-        <w:t xml:space="preserve">The system that will be developed will </w:t>
-      </w:r>
-      <w:r>
-        <w:rPr>
-          <w:rFonts w:ascii="Times New Roman" w:hAnsi="Times New Roman" w:cs="Times New Roman"/>
-          <w:sz w:val="24"/>
-          <w:szCs w:val="24"/>
-        </w:rPr>
-        <w:lastRenderedPageBreak/>
-        <w:t>be dependent on the Latest Java Virtual Machine and Runtime Environment</w:t>
+        <w:t xml:space="preserve">This tools will serves as the dictionary and will be </w:t>
+      </w:r>
+      <w:proofErr w:type="spellStart"/>
+      <w:r>
+        <w:rPr>
+          <w:rFonts w:ascii="Times New Roman" w:hAnsi="Times New Roman" w:cs="Times New Roman"/>
+          <w:sz w:val="24"/>
+          <w:szCs w:val="24"/>
+        </w:rPr>
+        <w:t>use</w:t>
+      </w:r>
+      <w:proofErr w:type="spellEnd"/>
+      <w:r>
+        <w:rPr>
+          <w:rFonts w:ascii="Times New Roman" w:hAnsi="Times New Roman" w:cs="Times New Roman"/>
+          <w:sz w:val="24"/>
+          <w:szCs w:val="24"/>
+        </w:rPr>
+        <w:t xml:space="preserve"> in the pre-processing phase of the system. </w:t>
+      </w:r>
+      <w:r>
+        <w:rPr>
+          <w:rFonts w:ascii="Times New Roman" w:hAnsi="Times New Roman" w:cs="Times New Roman"/>
+          <w:sz w:val="24"/>
+          <w:szCs w:val="24"/>
+        </w:rPr>
+        <w:t>The system that will be developed will be dependent on the Latest Java Virtual Machine and Runtime Environment</w:t>
       </w:r>
       <w:r>
         <w:rPr>
@@ -12100,6 +13688,7 @@
           <w:sz w:val="24"/>
           <w:szCs w:val="24"/>
         </w:rPr>
+        <w:lastRenderedPageBreak/>
         <w:t>1) T</w:t>
       </w:r>
       <w:r>
@@ -12303,7 +13892,6 @@
           <w:sz w:val="24"/>
           <w:szCs w:val="24"/>
         </w:rPr>
-        <w:lastRenderedPageBreak/>
         <w:t>The performance of the recognition will be</w:t>
       </w:r>
       <w:r>
@@ -12600,6 +14188,7 @@
           <w:sz w:val="24"/>
           <w:szCs w:val="24"/>
         </w:rPr>
+        <w:lastRenderedPageBreak/>
         <w:t>The perfo</w:t>
       </w:r>
       <w:r>
@@ -12765,7 +14354,6 @@
               <w:sz w:val="24"/>
               <w:szCs w:val="24"/>
             </w:rPr>
-            <w:lastRenderedPageBreak/>
             <m:t>F=</m:t>
           </m:r>
           <m:f>
@@ -13074,6 +14662,7 @@
           <w:sz w:val="24"/>
           <w:szCs w:val="24"/>
         </w:rPr>
+        <w:lastRenderedPageBreak/>
         <w:t>R = Recall – Percentage of inappropriate expressions correctly identified.</w:t>
       </w:r>
     </w:p>
@@ -13094,7 +14683,6 @@
           <w:docPartUnique/>
         </w:docPartObj>
       </w:sdtPr>
-      <w:sdtEndPr/>
       <w:sdtContent>
         <w:p>
           <w:pPr>
@@ -13347,7 +14935,6 @@
               <w:sz w:val="24"/>
               <w:szCs w:val="24"/>
             </w:rPr>
-            <w:lastRenderedPageBreak/>
             <w:t>Baum, L. E. and Petrie, T. Statistical Inference for Probabil</w:t>
           </w:r>
           <w:r>
@@ -13727,6 +15314,7 @@
               <w:sz w:val="24"/>
               <w:szCs w:val="24"/>
             </w:rPr>
+            <w:lastRenderedPageBreak/>
             <w:tab/>
           </w:r>
           <w:r>
@@ -13917,7 +15505,7 @@
             </w:rPr>
             <w:tab/>
           </w:r>
-          <w:hyperlink r:id="rId70" w:history="1">
+          <w:hyperlink r:id="rId66" w:history="1">
             <w:r>
               <w:rPr>
                 <w:rStyle w:val="Hyperlink"/>
@@ -13949,7 +15537,6 @@
               <w:sz w:val="24"/>
               <w:szCs w:val="24"/>
             </w:rPr>
-            <w:lastRenderedPageBreak/>
             <w:t>Chen, Y., Xu, H., Zhou, Y. and Sencun, Z. Detecting Offensive Language in Social</w:t>
           </w:r>
           <w:r>
@@ -14385,7 +15972,7 @@
             </w:rPr>
             <w:t xml:space="preserve">"Definition of Profanity", Retrieved from on August 08, 2014 from Merriam-Webster Online Dictionary: </w:t>
           </w:r>
-          <w:hyperlink r:id="rId71" w:history="1">
+          <w:hyperlink r:id="rId67" w:history="1">
             <w:r>
               <w:rPr>
                 <w:rStyle w:val="Hyperlink"/>
@@ -14411,6 +15998,7 @@
               <w:szCs w:val="24"/>
             </w:rPr>
           </w:pPr>
+          <w:proofErr w:type="spellStart"/>
           <w:r>
             <w:rPr>
               <w:rFonts w:ascii="Times New Roman" w:hAnsi="Times New Roman" w:cs="Times New Roman"/>
@@ -14418,8 +16006,10 @@
               <w:szCs w:val="24"/>
               <w:shd w:val="clear" w:color="auto" w:fill="FFFFFF"/>
             </w:rPr>
-            <w:t>Dr Y Bi (n.d.). Analysing Social Media to Detect Cyber Bullying using Sentiment Mining. School of Computing and Mathematics, Faculty of Computing and</w:t>
-          </w:r>
+            <w:lastRenderedPageBreak/>
+            <w:t>Dr</w:t>
+          </w:r>
+          <w:proofErr w:type="spellEnd"/>
           <w:r>
             <w:rPr>
               <w:rFonts w:ascii="Times New Roman" w:hAnsi="Times New Roman" w:cs="Times New Roman"/>
@@ -14427,8 +16017,9 @@
               <w:szCs w:val="24"/>
               <w:shd w:val="clear" w:color="auto" w:fill="FFFFFF"/>
             </w:rPr>
-            <w:t xml:space="preserve"> Engineering at the Jordanstown </w:t>
-          </w:r>
+            <w:t xml:space="preserve"> Y Bi (</w:t>
+          </w:r>
+          <w:proofErr w:type="spellStart"/>
           <w:r>
             <w:rPr>
               <w:rFonts w:ascii="Times New Roman" w:hAnsi="Times New Roman" w:cs="Times New Roman"/>
@@ -14436,9 +16027,77 @@
               <w:szCs w:val="24"/>
               <w:shd w:val="clear" w:color="auto" w:fill="FFFFFF"/>
             </w:rPr>
+            <w:t>n.d.</w:t>
+          </w:r>
+          <w:proofErr w:type="spellEnd"/>
+          <w:r>
+            <w:rPr>
+              <w:rFonts w:ascii="Times New Roman" w:hAnsi="Times New Roman" w:cs="Times New Roman"/>
+              <w:sz w:val="24"/>
+              <w:szCs w:val="24"/>
+              <w:shd w:val="clear" w:color="auto" w:fill="FFFFFF"/>
+            </w:rPr>
+            <w:t xml:space="preserve">). </w:t>
+          </w:r>
+          <w:proofErr w:type="spellStart"/>
+          <w:r>
+            <w:rPr>
+              <w:rFonts w:ascii="Times New Roman" w:hAnsi="Times New Roman" w:cs="Times New Roman"/>
+              <w:sz w:val="24"/>
+              <w:szCs w:val="24"/>
+              <w:shd w:val="clear" w:color="auto" w:fill="FFFFFF"/>
+            </w:rPr>
+            <w:t>Analysing</w:t>
+          </w:r>
+          <w:proofErr w:type="spellEnd"/>
+          <w:r>
+            <w:rPr>
+              <w:rFonts w:ascii="Times New Roman" w:hAnsi="Times New Roman" w:cs="Times New Roman"/>
+              <w:sz w:val="24"/>
+              <w:szCs w:val="24"/>
+              <w:shd w:val="clear" w:color="auto" w:fill="FFFFFF"/>
+            </w:rPr>
+            <w:t xml:space="preserve"> Social Media to Detect Cyber Bullying using Sentiment Mining. School of Computing and Mathematics, Faculty of Computing and</w:t>
+          </w:r>
+          <w:r>
+            <w:rPr>
+              <w:rFonts w:ascii="Times New Roman" w:hAnsi="Times New Roman" w:cs="Times New Roman"/>
+              <w:sz w:val="24"/>
+              <w:szCs w:val="24"/>
+              <w:shd w:val="clear" w:color="auto" w:fill="FFFFFF"/>
+            </w:rPr>
+            <w:t xml:space="preserve"> Engineering at the </w:t>
+          </w:r>
+          <w:proofErr w:type="spellStart"/>
+          <w:r>
+            <w:rPr>
+              <w:rFonts w:ascii="Times New Roman" w:hAnsi="Times New Roman" w:cs="Times New Roman"/>
+              <w:sz w:val="24"/>
+              <w:szCs w:val="24"/>
+              <w:shd w:val="clear" w:color="auto" w:fill="FFFFFF"/>
+            </w:rPr>
+            <w:t>Jordanstown</w:t>
+          </w:r>
+          <w:proofErr w:type="spellEnd"/>
+          <w:r>
+            <w:rPr>
+              <w:rFonts w:ascii="Times New Roman" w:hAnsi="Times New Roman" w:cs="Times New Roman"/>
+              <w:sz w:val="24"/>
+              <w:szCs w:val="24"/>
+              <w:shd w:val="clear" w:color="auto" w:fill="FFFFFF"/>
+            </w:rPr>
+            <w:t xml:space="preserve"> </w:t>
+          </w:r>
+          <w:r>
+            <w:rPr>
+              <w:rFonts w:ascii="Times New Roman" w:hAnsi="Times New Roman" w:cs="Times New Roman"/>
+              <w:sz w:val="24"/>
+              <w:szCs w:val="24"/>
+              <w:shd w:val="clear" w:color="auto" w:fill="FFFFFF"/>
+            </w:rPr>
             <w:t xml:space="preserve">Campus of the University of Ulster: </w:t>
           </w:r>
-          <w:hyperlink r:id="rId72" w:history="1">
+          <w:hyperlink r:id="rId68" w:history="1">
             <w:r>
               <w:rPr>
                 <w:rStyle w:val="Hyperlink"/>
@@ -14665,7 +16324,6 @@
               <w:sz w:val="24"/>
               <w:szCs w:val="24"/>
             </w:rPr>
-            <w:lastRenderedPageBreak/>
             <w:t xml:space="preserve">Fan, B., Hong, J., Rose, C., Wang, L. and Xiang, G. Detecting Offensive Tweets via Topical Feature Discovery over a Large Scale Twitter Corpus. </w:t>
           </w:r>
           <w:r>
@@ -14730,7 +16388,7 @@
             </w:rPr>
             <w:t xml:space="preserve">: </w:t>
           </w:r>
-          <w:hyperlink r:id="rId73" w:history="1">
+          <w:hyperlink r:id="rId69" w:history="1">
             <w:r>
               <w:rPr>
                 <w:rStyle w:val="Hyperlink"/>
@@ -14917,7 +16575,7 @@
             </w:rPr>
             <w:t xml:space="preserve">: </w:t>
           </w:r>
-          <w:hyperlink r:id="rId74" w:history="1">
+          <w:hyperlink r:id="rId70" w:history="1">
             <w:r>
               <w:rPr>
                 <w:rStyle w:val="Hyperlink"/>
@@ -14948,6 +16606,7 @@
               <w:sz w:val="24"/>
               <w:szCs w:val="24"/>
             </w:rPr>
+            <w:lastRenderedPageBreak/>
             <w:t xml:space="preserve">Harris, Z. Distributional Structure. </w:t>
           </w:r>
           <w:r>
@@ -15141,8 +16800,9 @@
               <w:szCs w:val="24"/>
               <w:shd w:val="clear" w:color="auto" w:fill="F6F7F8"/>
             </w:rPr>
-            <w:t>Inappropriate Content. Retrieved 18 September, 2015 from Ed422 Cybersafety 101:</w:t>
-          </w:r>
+            <w:t xml:space="preserve">Inappropriate Content. Retrieved 18 September, 2015 from Ed422 </w:t>
+          </w:r>
+          <w:proofErr w:type="spellStart"/>
           <w:r>
             <w:rPr>
               <w:rFonts w:ascii="Times New Roman" w:hAnsi="Times New Roman" w:cs="Times New Roman"/>
@@ -15150,9 +16810,28 @@
               <w:szCs w:val="24"/>
               <w:shd w:val="clear" w:color="auto" w:fill="F6F7F8"/>
             </w:rPr>
+            <w:t>Cybersafety</w:t>
+          </w:r>
+          <w:proofErr w:type="spellEnd"/>
+          <w:r>
+            <w:rPr>
+              <w:rFonts w:ascii="Times New Roman" w:hAnsi="Times New Roman" w:cs="Times New Roman"/>
+              <w:sz w:val="24"/>
+              <w:szCs w:val="24"/>
+              <w:shd w:val="clear" w:color="auto" w:fill="F6F7F8"/>
+            </w:rPr>
+            <w:t xml:space="preserve"> 101:</w:t>
+          </w:r>
+          <w:r>
+            <w:rPr>
+              <w:rFonts w:ascii="Times New Roman" w:hAnsi="Times New Roman" w:cs="Times New Roman"/>
+              <w:sz w:val="24"/>
+              <w:szCs w:val="24"/>
+              <w:shd w:val="clear" w:color="auto" w:fill="F6F7F8"/>
+            </w:rPr>
             <w:tab/>
           </w:r>
-          <w:hyperlink r:id="rId75" w:tgtFrame="_blank" w:history="1">
+          <w:hyperlink r:id="rId71" w:tgtFrame="_blank" w:history="1">
             <w:r>
               <w:rPr>
                 <w:rStyle w:val="Hyperlink"/>
@@ -15235,7 +16914,6 @@
               <w:sz w:val="24"/>
               <w:szCs w:val="24"/>
             </w:rPr>
-            <w:lastRenderedPageBreak/>
             <w:t>2009.</w:t>
           </w:r>
         </w:p>
@@ -15713,6 +17391,7 @@
               <w:sz w:val="24"/>
               <w:szCs w:val="24"/>
             </w:rPr>
+            <w:lastRenderedPageBreak/>
             <w:t>Liu, X. and Zhou, Z. Training Cost-Sensiti</w:t>
           </w:r>
           <w:r>
@@ -16067,7 +17746,6 @@
               <w:sz w:val="24"/>
               <w:szCs w:val="24"/>
             </w:rPr>
-            <w:lastRenderedPageBreak/>
             <w:t xml:space="preserve">Rish, I. An Empirical Study of the Naive Bayes Classifier (PDF). </w:t>
           </w:r>
           <w:r>
@@ -16220,7 +17898,7 @@
             </w:rPr>
             <w:t xml:space="preserve">: </w:t>
           </w:r>
-          <w:hyperlink r:id="rId76" w:history="1">
+          <w:hyperlink r:id="rId72" w:history="1">
             <w:r>
               <w:rPr>
                 <w:rStyle w:val="Hyperlink"/>
@@ -16296,7 +17974,7 @@
             </w:rPr>
             <w:t xml:space="preserve">: </w:t>
           </w:r>
-          <w:hyperlink r:id="rId77" w:history="1">
+          <w:hyperlink r:id="rId73" w:history="1">
             <w:r>
               <w:rPr>
                 <w:rStyle w:val="Hyperlink"/>
@@ -16438,6 +18116,7 @@
               <w:sz w:val="24"/>
               <w:szCs w:val="24"/>
             </w:rPr>
+            <w:lastRenderedPageBreak/>
             <w:t>Turney, P. Thumbs up or Thumbs down? Semantic Orientation Applied to</w:t>
           </w:r>
           <w:r>
@@ -16747,8 +18426,25 @@
               <w:sz w:val="24"/>
               <w:szCs w:val="24"/>
             </w:rPr>
-            <w:lastRenderedPageBreak/>
-            <w:t xml:space="preserve">Where Did IBM’s Super Computer Watson Learn to Swear?. From </w:t>
+            <w:t>Where Did IBM’s Super Computer Watson Learn to Swear</w:t>
+          </w:r>
+          <w:proofErr w:type="gramStart"/>
+          <w:r>
+            <w:rPr>
+              <w:rFonts w:ascii="Times New Roman" w:hAnsi="Times New Roman" w:cs="Times New Roman"/>
+              <w:sz w:val="24"/>
+              <w:szCs w:val="24"/>
+            </w:rPr>
+            <w:t>?.</w:t>
+          </w:r>
+          <w:proofErr w:type="gramEnd"/>
+          <w:r>
+            <w:rPr>
+              <w:rFonts w:ascii="Times New Roman" w:hAnsi="Times New Roman" w:cs="Times New Roman"/>
+              <w:sz w:val="24"/>
+              <w:szCs w:val="24"/>
+            </w:rPr>
+            <w:t xml:space="preserve"> From </w:t>
           </w:r>
           <w:r>
             <w:rPr>
@@ -17021,7 +18717,6 @@
           <w:sz w:val="24"/>
           <w:szCs w:val="24"/>
         </w:rPr>
-        <w:lastRenderedPageBreak/>
         <w:t>APPENDIX A: EXPERIMENT PAPER</w:t>
       </w:r>
     </w:p>
@@ -17117,8 +18812,6 @@
               </w:rPr>
               <w:t xml:space="preserve"> that is inappropriate</w:t>
             </w:r>
-            <w:bookmarkStart w:id="0" w:name="_GoBack"/>
-            <w:bookmarkEnd w:id="0"/>
           </w:p>
         </w:tc>
       </w:tr>
@@ -17595,6 +19288,7 @@
                 <w:sz w:val="24"/>
                 <w:szCs w:val="24"/>
               </w:rPr>
+              <w:lastRenderedPageBreak/>
               <w:t>8</w:t>
             </w:r>
           </w:p>
@@ -17903,7 +19597,6 @@
               <w:spacing w:line="480" w:lineRule="auto"/>
             </w:pPr>
             <w:r>
-              <w:lastRenderedPageBreak/>
               <w:t>1</w:t>
             </w:r>
           </w:p>
@@ -18854,7 +20547,6 @@
           <w:sz w:val="24"/>
           <w:szCs w:val="24"/>
         </w:rPr>
-        <w:lastRenderedPageBreak/>
         <w:t>APPENDIX B – SCREENSHOT</w:t>
       </w:r>
     </w:p>
@@ -18882,7 +20574,7 @@
       </w:r>
     </w:p>
     <w:sectPr>
-      <w:headerReference w:type="default" r:id="rId78"/>
+      <w:headerReference w:type="default" r:id="rId74"/>
       <w:pgSz w:w="12240" w:h="15840"/>
       <w:pgMar w:top="1800" w:right="1440" w:bottom="1800" w:left="1800" w:header="720" w:footer="720" w:gutter="0"/>
       <w:cols w:space="720"/>
@@ -18893,7 +20585,7 @@
 </file>
 
 <file path=word/endnotes.xml><?xml version="1.0" encoding="utf-8"?>
-<w:endnotes xmlns:wpc="http://schemas.microsoft.com/office/word/2010/wordprocessingCanvas" xmlns:cx="http://schemas.microsoft.com/office/drawing/2014/chartex" xmlns:cx1="http://schemas.microsoft.com/office/drawing/2015/9/8/chartex" xmlns:mc="http://schemas.openxmlformats.org/markup-compatibility/2006" xmlns:o="urn:schemas-microsoft-com:office:office" xmlns:r="http://schemas.openxmlformats.org/officeDocument/2006/relationships" xmlns:m="http://schemas.openxmlformats.org/officeDocument/2006/math" xmlns:v="urn:schemas-microsoft-com:vml" xmlns:wp14="http://schemas.microsoft.com/office/word/2010/wordprocessingDrawing" xmlns:wp="http://schemas.openxmlformats.org/drawingml/2006/wordprocessingDrawing" xmlns:w10="urn:schemas-microsoft-com:office:word" xmlns:w="http://schemas.openxmlformats.org/wordprocessingml/2006/main" xmlns:w14="http://schemas.microsoft.com/office/word/2010/wordml" xmlns:w15="http://schemas.microsoft.com/office/word/2012/wordml" xmlns:w16se="http://schemas.microsoft.com/office/word/2015/wordml/symex" xmlns:wpg="http://schemas.microsoft.com/office/word/2010/wordprocessingGroup" xmlns:wpi="http://schemas.microsoft.com/office/word/2010/wordprocessingInk" xmlns:wne="http://schemas.microsoft.com/office/word/2006/wordml" xmlns:wps="http://schemas.microsoft.com/office/word/2010/wordprocessingShape" mc:Ignorable="w14 w15 w16se wp14">
+<w:endnotes xmlns:wpc="http://schemas.microsoft.com/office/word/2010/wordprocessingCanvas" xmlns:mc="http://schemas.openxmlformats.org/markup-compatibility/2006" xmlns:o="urn:schemas-microsoft-com:office:office" xmlns:r="http://schemas.openxmlformats.org/officeDocument/2006/relationships" xmlns:m="http://schemas.openxmlformats.org/officeDocument/2006/math" xmlns:v="urn:schemas-microsoft-com:vml" xmlns:wp14="http://schemas.microsoft.com/office/word/2010/wordprocessingDrawing" xmlns:wp="http://schemas.openxmlformats.org/drawingml/2006/wordprocessingDrawing" xmlns:w10="urn:schemas-microsoft-com:office:word" xmlns:w="http://schemas.openxmlformats.org/wordprocessingml/2006/main" xmlns:w14="http://schemas.microsoft.com/office/word/2010/wordml" xmlns:w15="http://schemas.microsoft.com/office/word/2012/wordml" xmlns:wpg="http://schemas.microsoft.com/office/word/2010/wordprocessingGroup" xmlns:wpi="http://schemas.microsoft.com/office/word/2010/wordprocessingInk" xmlns:wne="http://schemas.microsoft.com/office/word/2006/wordml" xmlns:wps="http://schemas.microsoft.com/office/word/2010/wordprocessingShape" mc:Ignorable="w14 w15 wp14">
   <w:endnote w:type="separator" w:id="-1">
     <w:p>
       <w:pPr>
@@ -18918,7 +20610,7 @@
 </file>
 
 <file path=word/footnotes.xml><?xml version="1.0" encoding="utf-8"?>
-<w:footnotes xmlns:wpc="http://schemas.microsoft.com/office/word/2010/wordprocessingCanvas" xmlns:cx="http://schemas.microsoft.com/office/drawing/2014/chartex" xmlns:cx1="http://schemas.microsoft.com/office/drawing/2015/9/8/chartex" xmlns:mc="http://schemas.openxmlformats.org/markup-compatibility/2006" xmlns:o="urn:schemas-microsoft-com:office:office" xmlns:r="http://schemas.openxmlformats.org/officeDocument/2006/relationships" xmlns:m="http://schemas.openxmlformats.org/officeDocument/2006/math" xmlns:v="urn:schemas-microsoft-com:vml" xmlns:wp14="http://schemas.microsoft.com/office/word/2010/wordprocessingDrawing" xmlns:wp="http://schemas.openxmlformats.org/drawingml/2006/wordprocessingDrawing" xmlns:w10="urn:schemas-microsoft-com:office:word" xmlns:w="http://schemas.openxmlformats.org/wordprocessingml/2006/main" xmlns:w14="http://schemas.microsoft.com/office/word/2010/wordml" xmlns:w15="http://schemas.microsoft.com/office/word/2012/wordml" xmlns:w16se="http://schemas.microsoft.com/office/word/2015/wordml/symex" xmlns:wpg="http://schemas.microsoft.com/office/word/2010/wordprocessingGroup" xmlns:wpi="http://schemas.microsoft.com/office/word/2010/wordprocessingInk" xmlns:wne="http://schemas.microsoft.com/office/word/2006/wordml" xmlns:wps="http://schemas.microsoft.com/office/word/2010/wordprocessingShape" mc:Ignorable="w14 w15 w16se wp14">
+<w:footnotes xmlns:wpc="http://schemas.microsoft.com/office/word/2010/wordprocessingCanvas" xmlns:mc="http://schemas.openxmlformats.org/markup-compatibility/2006" xmlns:o="urn:schemas-microsoft-com:office:office" xmlns:r="http://schemas.openxmlformats.org/officeDocument/2006/relationships" xmlns:m="http://schemas.openxmlformats.org/officeDocument/2006/math" xmlns:v="urn:schemas-microsoft-com:vml" xmlns:wp14="http://schemas.microsoft.com/office/word/2010/wordprocessingDrawing" xmlns:wp="http://schemas.openxmlformats.org/drawingml/2006/wordprocessingDrawing" xmlns:w10="urn:schemas-microsoft-com:office:word" xmlns:w="http://schemas.openxmlformats.org/wordprocessingml/2006/main" xmlns:w14="http://schemas.microsoft.com/office/word/2010/wordml" xmlns:w15="http://schemas.microsoft.com/office/word/2012/wordml" xmlns:wpg="http://schemas.microsoft.com/office/word/2010/wordprocessingGroup" xmlns:wpi="http://schemas.microsoft.com/office/word/2010/wordprocessingInk" xmlns:wne="http://schemas.microsoft.com/office/word/2006/wordml" xmlns:wps="http://schemas.microsoft.com/office/word/2010/wordprocessingShape" mc:Ignorable="w14 w15 wp14">
   <w:footnote w:type="separator" w:id="-1">
     <w:p>
       <w:pPr>
@@ -18943,7 +20635,7 @@
 </file>
 
 <file path=word/header1.xml><?xml version="1.0" encoding="utf-8"?>
-<w:hdr xmlns:wpc="http://schemas.microsoft.com/office/word/2010/wordprocessingCanvas" xmlns:cx="http://schemas.microsoft.com/office/drawing/2014/chartex" xmlns:cx1="http://schemas.microsoft.com/office/drawing/2015/9/8/chartex" xmlns:mc="http://schemas.openxmlformats.org/markup-compatibility/2006" xmlns:o="urn:schemas-microsoft-com:office:office" xmlns:r="http://schemas.openxmlformats.org/officeDocument/2006/relationships" xmlns:m="http://schemas.openxmlformats.org/officeDocument/2006/math" xmlns:v="urn:schemas-microsoft-com:vml" xmlns:wp14="http://schemas.microsoft.com/office/word/2010/wordprocessingDrawing" xmlns:wp="http://schemas.openxmlformats.org/drawingml/2006/wordprocessingDrawing" xmlns:w10="urn:schemas-microsoft-com:office:word" xmlns:w="http://schemas.openxmlformats.org/wordprocessingml/2006/main" xmlns:w14="http://schemas.microsoft.com/office/word/2010/wordml" xmlns:w15="http://schemas.microsoft.com/office/word/2012/wordml" xmlns:w16se="http://schemas.microsoft.com/office/word/2015/wordml/symex" xmlns:wpg="http://schemas.microsoft.com/office/word/2010/wordprocessingGroup" xmlns:wpi="http://schemas.microsoft.com/office/word/2010/wordprocessingInk" xmlns:wne="http://schemas.microsoft.com/office/word/2006/wordml" xmlns:wps="http://schemas.microsoft.com/office/word/2010/wordprocessingShape" mc:Ignorable="w14 w15 w16se wp14">
+<w:hdr xmlns:wpc="http://schemas.microsoft.com/office/word/2010/wordprocessingCanvas" xmlns:mc="http://schemas.openxmlformats.org/markup-compatibility/2006" xmlns:o="urn:schemas-microsoft-com:office:office" xmlns:r="http://schemas.openxmlformats.org/officeDocument/2006/relationships" xmlns:m="http://schemas.openxmlformats.org/officeDocument/2006/math" xmlns:v="urn:schemas-microsoft-com:vml" xmlns:wp14="http://schemas.microsoft.com/office/word/2010/wordprocessingDrawing" xmlns:wp="http://schemas.openxmlformats.org/drawingml/2006/wordprocessingDrawing" xmlns:w10="urn:schemas-microsoft-com:office:word" xmlns:w="http://schemas.openxmlformats.org/wordprocessingml/2006/main" xmlns:w14="http://schemas.microsoft.com/office/word/2010/wordml" xmlns:w15="http://schemas.microsoft.com/office/word/2012/wordml" xmlns:wpg="http://schemas.microsoft.com/office/word/2010/wordprocessingGroup" xmlns:wpi="http://schemas.microsoft.com/office/word/2010/wordprocessingInk" xmlns:wne="http://schemas.microsoft.com/office/word/2006/wordml" xmlns:wps="http://schemas.microsoft.com/office/word/2010/wordprocessingShape" mc:Ignorable="w14 w15 wp14">
   <w:tbl>
     <w:tblPr>
       <w:tblW w:w="5000" w:type="pct"/>
@@ -19037,7 +20729,7 @@
               <w:sz w:val="24"/>
               <w:szCs w:val="24"/>
             </w:rPr>
-            <w:t>47</w:t>
+            <w:t>46</w:t>
           </w:r>
           <w:r>
             <w:rPr>
@@ -19059,8 +20751,8 @@
 </file>
 
 <file path=word/numbering.xml><?xml version="1.0" encoding="utf-8"?>
-<w:numbering xmlns:wpc="http://schemas.microsoft.com/office/word/2010/wordprocessingCanvas" xmlns:cx="http://schemas.microsoft.com/office/drawing/2014/chartex" xmlns:cx1="http://schemas.microsoft.com/office/drawing/2015/9/8/chartex" xmlns:mc="http://schemas.openxmlformats.org/markup-compatibility/2006" xmlns:o="urn:schemas-microsoft-com:office:office" xmlns:r="http://schemas.openxmlformats.org/officeDocument/2006/relationships" xmlns:m="http://schemas.openxmlformats.org/officeDocument/2006/math" xmlns:v="urn:schemas-microsoft-com:vml" xmlns:wp14="http://schemas.microsoft.com/office/word/2010/wordprocessingDrawing" xmlns:wp="http://schemas.openxmlformats.org/drawingml/2006/wordprocessingDrawing" xmlns:w10="urn:schemas-microsoft-com:office:word" xmlns:w="http://schemas.openxmlformats.org/wordprocessingml/2006/main" xmlns:w14="http://schemas.microsoft.com/office/word/2010/wordml" xmlns:w15="http://schemas.microsoft.com/office/word/2012/wordml" xmlns:w16se="http://schemas.microsoft.com/office/word/2015/wordml/symex" xmlns:wpg="http://schemas.microsoft.com/office/word/2010/wordprocessingGroup" xmlns:wpi="http://schemas.microsoft.com/office/word/2010/wordprocessingInk" xmlns:wne="http://schemas.microsoft.com/office/word/2006/wordml" xmlns:wps="http://schemas.microsoft.com/office/word/2010/wordprocessingShape" mc:Ignorable="w14 w15 w16se wp14">
-  <w:abstractNum w:abstractNumId="0" w15:restartNumberingAfterBreak="0">
+<w:numbering xmlns:wpc="http://schemas.microsoft.com/office/word/2010/wordprocessingCanvas" xmlns:mc="http://schemas.openxmlformats.org/markup-compatibility/2006" xmlns:o="urn:schemas-microsoft-com:office:office" xmlns:r="http://schemas.openxmlformats.org/officeDocument/2006/relationships" xmlns:m="http://schemas.openxmlformats.org/officeDocument/2006/math" xmlns:v="urn:schemas-microsoft-com:vml" xmlns:wp14="http://schemas.microsoft.com/office/word/2010/wordprocessingDrawing" xmlns:wp="http://schemas.openxmlformats.org/drawingml/2006/wordprocessingDrawing" xmlns:w10="urn:schemas-microsoft-com:office:word" xmlns:w="http://schemas.openxmlformats.org/wordprocessingml/2006/main" xmlns:w14="http://schemas.microsoft.com/office/word/2010/wordml" xmlns:w15="http://schemas.microsoft.com/office/word/2012/wordml" xmlns:wpg="http://schemas.microsoft.com/office/word/2010/wordprocessingGroup" xmlns:wpi="http://schemas.microsoft.com/office/word/2010/wordprocessingInk" xmlns:wne="http://schemas.microsoft.com/office/word/2006/wordml" xmlns:wps="http://schemas.microsoft.com/office/word/2010/wordprocessingShape" mc:Ignorable="w14 w15 wp14">
+  <w:abstractNum w:abstractNumId="0">
     <w:nsid w:val="02E12109"/>
     <w:multiLevelType w:val="hybridMultilevel"/>
     <w:tmpl w:val="5DA63AE8"/>
@@ -19149,7 +20841,7 @@
       </w:pPr>
     </w:lvl>
   </w:abstractNum>
-  <w:abstractNum w:abstractNumId="1" w15:restartNumberingAfterBreak="0">
+  <w:abstractNum w:abstractNumId="1">
     <w:nsid w:val="0A2A1594"/>
     <w:multiLevelType w:val="hybridMultilevel"/>
     <w:tmpl w:val="88A6EDE2"/>
@@ -19238,7 +20930,7 @@
       </w:pPr>
     </w:lvl>
   </w:abstractNum>
-  <w:abstractNum w:abstractNumId="2" w15:restartNumberingAfterBreak="0">
+  <w:abstractNum w:abstractNumId="2">
     <w:nsid w:val="424F04DE"/>
     <w:multiLevelType w:val="hybridMultilevel"/>
     <w:tmpl w:val="9EAA80BE"/>
@@ -19327,7 +21019,7 @@
       </w:pPr>
     </w:lvl>
   </w:abstractNum>
-  <w:abstractNum w:abstractNumId="3" w15:restartNumberingAfterBreak="0">
+  <w:abstractNum w:abstractNumId="3">
     <w:nsid w:val="448C62AF"/>
     <w:multiLevelType w:val="hybridMultilevel"/>
     <w:tmpl w:val="D2AC8894"/>
@@ -19417,7 +21109,7 @@
       </w:pPr>
     </w:lvl>
   </w:abstractNum>
-  <w:abstractNum w:abstractNumId="4" w15:restartNumberingAfterBreak="0">
+  <w:abstractNum w:abstractNumId="4">
     <w:nsid w:val="4E6428B7"/>
     <w:multiLevelType w:val="multilevel"/>
     <w:tmpl w:val="4704DB64"/>
@@ -19530,7 +21222,7 @@
       </w:pPr>
     </w:lvl>
   </w:abstractNum>
-  <w:abstractNum w:abstractNumId="5" w15:restartNumberingAfterBreak="0">
+  <w:abstractNum w:abstractNumId="5">
     <w:nsid w:val="59EF7C1B"/>
     <w:multiLevelType w:val="hybridMultilevel"/>
     <w:tmpl w:val="02B8B990"/>
@@ -19616,7 +21308,7 @@
       </w:pPr>
     </w:lvl>
   </w:abstractNum>
-  <w:abstractNum w:abstractNumId="6" w15:restartNumberingAfterBreak="0">
+  <w:abstractNum w:abstractNumId="6">
     <w:nsid w:val="6A551CCA"/>
     <w:multiLevelType w:val="hybridMultilevel"/>
     <w:tmpl w:val="FD80B8C2"/>
@@ -19705,7 +21397,7 @@
       </w:pPr>
     </w:lvl>
   </w:abstractNum>
-  <w:abstractNum w:abstractNumId="7" w15:restartNumberingAfterBreak="0">
+  <w:abstractNum w:abstractNumId="7">
     <w:nsid w:val="6B480496"/>
     <w:multiLevelType w:val="hybridMultilevel"/>
     <w:tmpl w:val="AB100A0A"/>
@@ -19818,7 +21510,7 @@
       </w:rPr>
     </w:lvl>
   </w:abstractNum>
-  <w:abstractNum w:abstractNumId="8" w15:restartNumberingAfterBreak="0">
+  <w:abstractNum w:abstractNumId="8">
     <w:nsid w:val="7B571EF2"/>
     <w:multiLevelType w:val="hybridMultilevel"/>
     <w:tmpl w:val="D40091F6"/>
@@ -19938,7 +21630,7 @@
 </file>
 
 <file path=word/styles.xml><?xml version="1.0" encoding="utf-8"?>
-<w:styles xmlns:mc="http://schemas.openxmlformats.org/markup-compatibility/2006" xmlns:r="http://schemas.openxmlformats.org/officeDocument/2006/relationships" xmlns:w="http://schemas.openxmlformats.org/wordprocessingml/2006/main" xmlns:w14="http://schemas.microsoft.com/office/word/2010/wordml" xmlns:w15="http://schemas.microsoft.com/office/word/2012/wordml" xmlns:w16se="http://schemas.microsoft.com/office/word/2015/wordml/symex" mc:Ignorable="w14 w15 w16se">
+<w:styles xmlns:mc="http://schemas.openxmlformats.org/markup-compatibility/2006" xmlns:r="http://schemas.openxmlformats.org/officeDocument/2006/relationships" xmlns:w="http://schemas.openxmlformats.org/wordprocessingml/2006/main" xmlns:w14="http://schemas.microsoft.com/office/word/2010/wordml" xmlns:w15="http://schemas.microsoft.com/office/word/2012/wordml" mc:Ignorable="w14 w15">
   <w:docDefaults>
     <w:rPrDefault>
       <w:rPr>
@@ -20640,6 +22332,7 @@
       <w:lang w:val="en-PH"/>
     </w:rPr>
     <w:tblPr>
+      <w:tblInd w:w="0" w:type="dxa"/>
       <w:tblBorders>
         <w:top w:val="single" w:sz="4" w:space="0" w:color="000000" w:themeColor="text1"/>
         <w:left w:val="single" w:sz="4" w:space="0" w:color="000000" w:themeColor="text1"/>
@@ -20648,6 +22341,12 @@
         <w:insideH w:val="single" w:sz="4" w:space="0" w:color="000000" w:themeColor="text1"/>
         <w:insideV w:val="single" w:sz="4" w:space="0" w:color="000000" w:themeColor="text1"/>
       </w:tblBorders>
+      <w:tblCellMar>
+        <w:top w:w="0" w:type="dxa"/>
+        <w:left w:w="108" w:type="dxa"/>
+        <w:bottom w:w="0" w:type="dxa"/>
+        <w:right w:w="108" w:type="dxa"/>
+      </w:tblCellMar>
     </w:tblPr>
   </w:style>
   <w:style w:type="character" w:styleId="SubtleEmphasis">
@@ -22113,7 +23812,7 @@
 </file>
 
 <file path=customXml/itemProps1.xml><?xml version="1.0" encoding="utf-8"?>
-<ds:datastoreItem xmlns:ds="http://schemas.openxmlformats.org/officeDocument/2006/customXml" ds:itemID="{32035CC2-C14C-4A2B-91CE-BA19BD6AACAD}">
+<ds:datastoreItem xmlns:ds="http://schemas.openxmlformats.org/officeDocument/2006/customXml" ds:itemID="{0C34603E-0B5F-4210-A2B0-0DF1AA9AEFFD}">
   <ds:schemaRefs>
     <ds:schemaRef ds:uri="http://schemas.openxmlformats.org/officeDocument/2006/bibliography"/>
   </ds:schemaRefs>

</xml_diff>

<commit_message>
Updated Chap1-3 and ToolDef pptx
*sa pptx kulang ng vid
</commit_message>
<xml_diff>
--- a/docs/FORChapter1to3Final.docx
+++ b/docs/FORChapter1to3Final.docx
@@ -10932,8 +10932,6 @@
           <w:szCs w:val="24"/>
         </w:rPr>
       </w:pPr>
-      <w:bookmarkStart w:id="0" w:name="_GoBack"/>
-      <w:bookmarkEnd w:id="0"/>
     </w:p>
     <w:p>
       <w:pPr>
@@ -18950,6 +18948,73 @@
       </w:pPr>
       <w:r>
         <w:rPr>
+          <w:noProof/>
+        </w:rPr>
+        <w:drawing>
+          <wp:anchor distT="0" distB="0" distL="114300" distR="114300" simplePos="0" relativeHeight="251658240" behindDoc="1" locked="0" layoutInCell="1" allowOverlap="1" wp14:anchorId="05220824" wp14:editId="059F00EF">
+            <wp:simplePos x="0" y="0"/>
+            <wp:positionH relativeFrom="column">
+              <wp:posOffset>790575</wp:posOffset>
+            </wp:positionH>
+            <wp:positionV relativeFrom="paragraph">
+              <wp:posOffset>415290</wp:posOffset>
+            </wp:positionV>
+            <wp:extent cx="4162425" cy="2981011"/>
+            <wp:effectExtent l="0" t="0" r="0" b="0"/>
+            <wp:wrapNone/>
+            <wp:docPr id="4" name="Picture 4"/>
+            <wp:cNvGraphicFramePr>
+              <a:graphicFrameLocks xmlns:a="http://schemas.openxmlformats.org/drawingml/2006/main" noChangeAspect="1"/>
+            </wp:cNvGraphicFramePr>
+            <a:graphic xmlns:a="http://schemas.openxmlformats.org/drawingml/2006/main">
+              <a:graphicData uri="http://schemas.openxmlformats.org/drawingml/2006/picture">
+                <pic:pic xmlns:pic="http://schemas.openxmlformats.org/drawingml/2006/picture">
+                  <pic:nvPicPr>
+                    <pic:cNvPr id="1" name=""/>
+                    <pic:cNvPicPr/>
+                  </pic:nvPicPr>
+                  <pic:blipFill rotWithShape="1">
+                    <a:blip r:embed="rId79">
+                      <a:extLst>
+                        <a:ext uri="{28A0092B-C50C-407E-A947-70E740481C1C}">
+                          <a14:useLocalDpi xmlns:a14="http://schemas.microsoft.com/office/drawing/2010/main" val="0"/>
+                        </a:ext>
+                      </a:extLst>
+                    </a:blip>
+                    <a:srcRect l="19167" t="14822" r="30333" b="20850"/>
+                    <a:stretch/>
+                  </pic:blipFill>
+                  <pic:spPr bwMode="auto">
+                    <a:xfrm>
+                      <a:off x="0" y="0"/>
+                      <a:ext cx="4176848" cy="2991340"/>
+                    </a:xfrm>
+                    <a:prstGeom prst="rect">
+                      <a:avLst/>
+                    </a:prstGeom>
+                    <a:ln>
+                      <a:noFill/>
+                    </a:ln>
+                    <a:extLst>
+                      <a:ext uri="{53640926-AAD7-44D8-BBD7-CCE9431645EC}">
+                        <a14:shadowObscured xmlns:a14="http://schemas.microsoft.com/office/drawing/2010/main"/>
+                      </a:ext>
+                    </a:extLst>
+                  </pic:spPr>
+                </pic:pic>
+              </a:graphicData>
+            </a:graphic>
+            <wp14:sizeRelH relativeFrom="page">
+              <wp14:pctWidth>0</wp14:pctWidth>
+            </wp14:sizeRelH>
+            <wp14:sizeRelV relativeFrom="page">
+              <wp14:pctHeight>0</wp14:pctHeight>
+            </wp14:sizeRelV>
+          </wp:anchor>
+        </w:drawing>
+      </w:r>
+      <w:r>
+        <w:rPr>
           <w:rFonts w:ascii="Times New Roman" w:hAnsi="Times New Roman" w:cs="Times New Roman"/>
           <w:sz w:val="24"/>
           <w:szCs w:val="24"/>
@@ -18957,8 +19022,271 @@
         <w:t>Prototype of the System</w:t>
       </w:r>
     </w:p>
+    <w:p>
+      <w:pPr>
+        <w:pStyle w:val="ListParagraph"/>
+        <w:spacing w:after="160" w:line="480" w:lineRule="auto"/>
+        <w:rPr>
+          <w:rFonts w:ascii="Times New Roman" w:hAnsi="Times New Roman" w:cs="Times New Roman"/>
+          <w:sz w:val="24"/>
+          <w:szCs w:val="24"/>
+        </w:rPr>
+      </w:pPr>
+    </w:p>
+    <w:p>
+      <w:pPr>
+        <w:pStyle w:val="ListParagraph"/>
+        <w:spacing w:after="160" w:line="480" w:lineRule="auto"/>
+        <w:rPr>
+          <w:rFonts w:ascii="Times New Roman" w:hAnsi="Times New Roman" w:cs="Times New Roman"/>
+          <w:sz w:val="24"/>
+          <w:szCs w:val="24"/>
+        </w:rPr>
+      </w:pPr>
+    </w:p>
+    <w:p>
+      <w:pPr>
+        <w:pStyle w:val="ListParagraph"/>
+        <w:spacing w:after="160" w:line="480" w:lineRule="auto"/>
+        <w:rPr>
+          <w:rFonts w:ascii="Times New Roman" w:hAnsi="Times New Roman" w:cs="Times New Roman"/>
+          <w:sz w:val="24"/>
+          <w:szCs w:val="24"/>
+        </w:rPr>
+      </w:pPr>
+    </w:p>
+    <w:p>
+      <w:pPr>
+        <w:pStyle w:val="ListParagraph"/>
+        <w:spacing w:after="160" w:line="480" w:lineRule="auto"/>
+        <w:rPr>
+          <w:rFonts w:ascii="Times New Roman" w:hAnsi="Times New Roman" w:cs="Times New Roman"/>
+          <w:sz w:val="24"/>
+          <w:szCs w:val="24"/>
+        </w:rPr>
+      </w:pPr>
+    </w:p>
+    <w:p>
+      <w:pPr>
+        <w:pStyle w:val="ListParagraph"/>
+        <w:spacing w:after="160" w:line="480" w:lineRule="auto"/>
+        <w:rPr>
+          <w:rFonts w:ascii="Times New Roman" w:hAnsi="Times New Roman" w:cs="Times New Roman"/>
+          <w:sz w:val="24"/>
+          <w:szCs w:val="24"/>
+        </w:rPr>
+      </w:pPr>
+    </w:p>
+    <w:p>
+      <w:pPr>
+        <w:pStyle w:val="ListParagraph"/>
+        <w:spacing w:after="160" w:line="480" w:lineRule="auto"/>
+        <w:rPr>
+          <w:rFonts w:ascii="Times New Roman" w:hAnsi="Times New Roman" w:cs="Times New Roman"/>
+          <w:sz w:val="24"/>
+          <w:szCs w:val="24"/>
+        </w:rPr>
+      </w:pPr>
+    </w:p>
+    <w:p>
+      <w:pPr>
+        <w:pStyle w:val="ListParagraph"/>
+        <w:spacing w:after="160" w:line="480" w:lineRule="auto"/>
+        <w:rPr>
+          <w:rFonts w:ascii="Times New Roman" w:hAnsi="Times New Roman" w:cs="Times New Roman"/>
+          <w:sz w:val="24"/>
+          <w:szCs w:val="24"/>
+        </w:rPr>
+      </w:pPr>
+    </w:p>
+    <w:p>
+      <w:pPr>
+        <w:pStyle w:val="ListParagraph"/>
+        <w:spacing w:after="160" w:line="480" w:lineRule="auto"/>
+        <w:rPr>
+          <w:rFonts w:ascii="Times New Roman" w:hAnsi="Times New Roman" w:cs="Times New Roman"/>
+          <w:sz w:val="24"/>
+          <w:szCs w:val="24"/>
+        </w:rPr>
+      </w:pPr>
+    </w:p>
+    <w:p>
+      <w:pPr>
+        <w:pStyle w:val="ListParagraph"/>
+        <w:spacing w:after="160" w:line="480" w:lineRule="auto"/>
+        <w:rPr>
+          <w:rFonts w:ascii="Times New Roman" w:hAnsi="Times New Roman" w:cs="Times New Roman"/>
+          <w:sz w:val="24"/>
+          <w:szCs w:val="24"/>
+        </w:rPr>
+      </w:pPr>
+    </w:p>
+    <w:p>
+      <w:pPr>
+        <w:pStyle w:val="ListParagraph"/>
+        <w:spacing w:after="160" w:line="480" w:lineRule="auto"/>
+        <w:rPr>
+          <w:rFonts w:ascii="Times New Roman" w:hAnsi="Times New Roman" w:cs="Times New Roman"/>
+          <w:sz w:val="24"/>
+          <w:szCs w:val="24"/>
+        </w:rPr>
+      </w:pPr>
+    </w:p>
+    <w:p>
+      <w:pPr>
+        <w:pStyle w:val="ListParagraph"/>
+        <w:spacing w:after="160" w:line="480" w:lineRule="auto"/>
+        <w:rPr>
+          <w:rFonts w:ascii="Times New Roman" w:hAnsi="Times New Roman" w:cs="Times New Roman"/>
+          <w:sz w:val="24"/>
+          <w:szCs w:val="24"/>
+        </w:rPr>
+      </w:pPr>
+    </w:p>
+    <w:p>
+      <w:pPr>
+        <w:pStyle w:val="ListParagraph"/>
+        <w:spacing w:after="160" w:line="480" w:lineRule="auto"/>
+        <w:rPr>
+          <w:rFonts w:ascii="Times New Roman" w:hAnsi="Times New Roman" w:cs="Times New Roman"/>
+          <w:sz w:val="24"/>
+          <w:szCs w:val="24"/>
+        </w:rPr>
+      </w:pPr>
+      <w:r>
+        <w:rPr>
+          <w:noProof/>
+        </w:rPr>
+        <w:lastRenderedPageBreak/>
+        <w:drawing>
+          <wp:inline distT="0" distB="0" distL="0" distR="0" wp14:anchorId="2E1E51F6" wp14:editId="7E8C9E46">
+            <wp:extent cx="4743442" cy="2962275"/>
+            <wp:effectExtent l="0" t="0" r="635" b="0"/>
+            <wp:docPr id="5" name="Picture 5"/>
+            <wp:cNvGraphicFramePr>
+              <a:graphicFrameLocks xmlns:a="http://schemas.openxmlformats.org/drawingml/2006/main" noChangeAspect="1"/>
+            </wp:cNvGraphicFramePr>
+            <a:graphic xmlns:a="http://schemas.openxmlformats.org/drawingml/2006/main">
+              <a:graphicData uri="http://schemas.openxmlformats.org/drawingml/2006/picture">
+                <pic:pic xmlns:pic="http://schemas.openxmlformats.org/drawingml/2006/picture">
+                  <pic:nvPicPr>
+                    <pic:cNvPr id="1" name=""/>
+                    <pic:cNvPicPr/>
+                  </pic:nvPicPr>
+                  <pic:blipFill rotWithShape="1">
+                    <a:blip r:embed="rId80"/>
+                    <a:srcRect r="41167" b="34650"/>
+                    <a:stretch/>
+                  </pic:blipFill>
+                  <pic:spPr bwMode="auto">
+                    <a:xfrm>
+                      <a:off x="0" y="0"/>
+                      <a:ext cx="4754564" cy="2969221"/>
+                    </a:xfrm>
+                    <a:prstGeom prst="rect">
+                      <a:avLst/>
+                    </a:prstGeom>
+                    <a:ln>
+                      <a:noFill/>
+                    </a:ln>
+                    <a:extLst>
+                      <a:ext uri="{53640926-AAD7-44D8-BBD7-CCE9431645EC}">
+                        <a14:shadowObscured xmlns:a14="http://schemas.microsoft.com/office/drawing/2010/main"/>
+                      </a:ext>
+                    </a:extLst>
+                  </pic:spPr>
+                </pic:pic>
+              </a:graphicData>
+            </a:graphic>
+          </wp:inline>
+        </w:drawing>
+      </w:r>
+    </w:p>
+    <w:p>
+      <w:pPr>
+        <w:pStyle w:val="ListParagraph"/>
+        <w:spacing w:after="160" w:line="480" w:lineRule="auto"/>
+        <w:rPr>
+          <w:rFonts w:ascii="Times New Roman" w:hAnsi="Times New Roman" w:cs="Times New Roman"/>
+          <w:sz w:val="24"/>
+          <w:szCs w:val="24"/>
+        </w:rPr>
+      </w:pPr>
+      <w:bookmarkStart w:id="0" w:name="_GoBack"/>
+      <w:bookmarkEnd w:id="0"/>
+    </w:p>
+    <w:p>
+      <w:pPr>
+        <w:pStyle w:val="ListParagraph"/>
+        <w:spacing w:after="160" w:line="480" w:lineRule="auto"/>
+        <w:rPr>
+          <w:rFonts w:ascii="Times New Roman" w:hAnsi="Times New Roman" w:cs="Times New Roman"/>
+          <w:sz w:val="24"/>
+          <w:szCs w:val="24"/>
+        </w:rPr>
+      </w:pPr>
+      <w:r>
+        <w:rPr>
+          <w:rFonts w:ascii="Times New Roman" w:hAnsi="Times New Roman" w:cs="Times New Roman"/>
+          <w:noProof/>
+          <w:sz w:val="24"/>
+          <w:szCs w:val="24"/>
+        </w:rPr>
+        <w:drawing>
+          <wp:inline distT="0" distB="0" distL="0" distR="0">
+            <wp:extent cx="4800600" cy="3048000"/>
+            <wp:effectExtent l="0" t="0" r="0" b="0"/>
+            <wp:docPr id="10" name="Picture 10"/>
+            <wp:cNvGraphicFramePr>
+              <a:graphicFrameLocks xmlns:a="http://schemas.openxmlformats.org/drawingml/2006/main" noChangeAspect="1"/>
+            </wp:cNvGraphicFramePr>
+            <a:graphic xmlns:a="http://schemas.openxmlformats.org/drawingml/2006/main">
+              <a:graphicData uri="http://schemas.openxmlformats.org/drawingml/2006/picture">
+                <pic:pic xmlns:pic="http://schemas.openxmlformats.org/drawingml/2006/picture">
+                  <pic:nvPicPr>
+                    <pic:cNvPr id="0" name="Picture 1"/>
+                    <pic:cNvPicPr>
+                      <a:picLocks noChangeAspect="1" noChangeArrowheads="1"/>
+                    </pic:cNvPicPr>
+                  </pic:nvPicPr>
+                  <pic:blipFill rotWithShape="1">
+                    <a:blip r:embed="rId81">
+                      <a:extLst>
+                        <a:ext uri="{28A0092B-C50C-407E-A947-70E740481C1C}">
+                          <a14:useLocalDpi xmlns:a14="http://schemas.microsoft.com/office/drawing/2010/main" val="0"/>
+                        </a:ext>
+                      </a:extLst>
+                    </a:blip>
+                    <a:srcRect r="29166" b="5044"/>
+                    <a:stretch/>
+                  </pic:blipFill>
+                  <pic:spPr bwMode="auto">
+                    <a:xfrm>
+                      <a:off x="0" y="0"/>
+                      <a:ext cx="4800600" cy="3048000"/>
+                    </a:xfrm>
+                    <a:prstGeom prst="rect">
+                      <a:avLst/>
+                    </a:prstGeom>
+                    <a:noFill/>
+                    <a:ln>
+                      <a:noFill/>
+                    </a:ln>
+                    <a:extLst>
+                      <a:ext uri="{53640926-AAD7-44D8-BBD7-CCE9431645EC}">
+                        <a14:shadowObscured xmlns:a14="http://schemas.microsoft.com/office/drawing/2010/main"/>
+                      </a:ext>
+                    </a:extLst>
+                  </pic:spPr>
+                </pic:pic>
+              </a:graphicData>
+            </a:graphic>
+          </wp:inline>
+        </w:drawing>
+      </w:r>
+    </w:p>
     <w:sectPr>
-      <w:headerReference w:type="default" r:id="rId79"/>
+      <w:headerReference w:type="default" r:id="rId82"/>
       <w:pgSz w:w="12240" w:h="15840"/>
       <w:pgMar w:top="1800" w:right="1440" w:bottom="1800" w:left="1800" w:header="720" w:footer="720" w:gutter="0"/>
       <w:cols w:space="720"/>
@@ -19113,7 +19441,7 @@
               <w:sz w:val="24"/>
               <w:szCs w:val="24"/>
             </w:rPr>
-            <w:t>35</w:t>
+            <w:t>50</w:t>
           </w:r>
           <w:r>
             <w:rPr>
@@ -22189,7 +22517,7 @@
 </file>
 
 <file path=customXml/itemProps1.xml><?xml version="1.0" encoding="utf-8"?>
-<ds:datastoreItem xmlns:ds="http://schemas.openxmlformats.org/officeDocument/2006/customXml" ds:itemID="{0FE46E1D-D004-4B19-9675-BED467F15F56}">
+<ds:datastoreItem xmlns:ds="http://schemas.openxmlformats.org/officeDocument/2006/customXml" ds:itemID="{12344ED1-445B-4E41-82E4-614A5BC9B204}">
   <ds:schemaRefs>
     <ds:schemaRef ds:uri="http://schemas.openxmlformats.org/officeDocument/2006/bibliography"/>
   </ds:schemaRefs>

</xml_diff>

<commit_message>
Updated: Document and Final Evaluation
*Chapter 4 and 5
*Chapter 5 not finish
</commit_message>
<xml_diff>
--- a/docs/FORChapter1to3Final.docx
+++ b/docs/FORChapter1to3Final.docx
@@ -5478,7 +5478,6 @@
           <w:id w:val="-1587140590"/>
           <w:citation/>
         </w:sdtPr>
-        <w:sdtEndPr/>
         <w:sdtContent>
           <w:r>
             <w:fldChar w:fldCharType="begin"/>
@@ -5579,7 +5578,6 @@
           <w:id w:val="-969277078"/>
           <w:citation/>
         </w:sdtPr>
-        <w:sdtEndPr/>
         <w:sdtContent>
           <w:r>
             <w:fldChar w:fldCharType="begin"/>
@@ -7218,7 +7216,6 @@
           <w:id w:val="-1781801767"/>
           <w:citation/>
         </w:sdtPr>
-        <w:sdtEndPr/>
         <w:sdtContent>
           <w:r>
             <w:rPr>
@@ -8088,7 +8085,6 @@
           <w:id w:val="-1871676563"/>
           <w:citation/>
         </w:sdtPr>
-        <w:sdtEndPr/>
         <w:sdtContent>
           <w:r>
             <w:fldChar w:fldCharType="begin"/>
@@ -8262,7 +8258,6 @@
           <w:id w:val="133146626"/>
           <w:citation/>
         </w:sdtPr>
-        <w:sdtEndPr/>
         <w:sdtContent>
           <w:r>
             <w:rPr>
@@ -8523,7 +8518,6 @@
           <w:id w:val="-855569610"/>
           <w:citation/>
         </w:sdtPr>
-        <w:sdtEndPr/>
         <w:sdtContent>
           <w:r>
             <w:fldChar w:fldCharType="begin"/>
@@ -8652,7 +8646,6 @@
           <w:id w:val="734745876"/>
           <w:citation/>
         </w:sdtPr>
-        <w:sdtEndPr/>
         <w:sdtContent>
           <w:r>
             <w:fldChar w:fldCharType="begin"/>
@@ -8913,7 +8906,6 @@
           <w:id w:val="478344577"/>
           <w:citation/>
         </w:sdtPr>
-        <w:sdtEndPr/>
         <w:sdtContent>
           <w:r>
             <w:fldChar w:fldCharType="begin"/>
@@ -11618,7 +11610,25 @@
           <w:szCs w:val="24"/>
           <w:shd w:val="clear" w:color="auto" w:fill="FEFEFE"/>
         </w:rPr>
-        <w:t>YouTube comments were set to 5</w:t>
+        <w:t xml:space="preserve">YouTube comments were set </w:t>
+      </w:r>
+      <w:r>
+        <w:rPr>
+          <w:rFonts w:ascii="Times New Roman" w:hAnsi="Times New Roman" w:cs="Times New Roman"/>
+          <w:sz w:val="24"/>
+          <w:szCs w:val="24"/>
+          <w:shd w:val="clear" w:color="auto" w:fill="FEFEFE"/>
+        </w:rPr>
+        <w:t xml:space="preserve">by the statistician </w:t>
+      </w:r>
+      <w:r>
+        <w:rPr>
+          <w:rFonts w:ascii="Times New Roman" w:hAnsi="Times New Roman" w:cs="Times New Roman"/>
+          <w:sz w:val="24"/>
+          <w:szCs w:val="24"/>
+          <w:shd w:val="clear" w:color="auto" w:fill="FEFEFE"/>
+        </w:rPr>
+        <w:t>to 5</w:t>
       </w:r>
       <w:r>
         <w:rPr>
@@ -13877,7 +13887,7 @@
           <w:szCs w:val="24"/>
           <w:lang w:bidi="en-US"/>
         </w:rPr>
-        <w:t xml:space="preserve"> Tables 1-?? </w:t>
+        <w:t xml:space="preserve"> Tables 1-4</w:t>
       </w:r>
       <w:r>
         <w:rPr>
@@ -13886,6 +13896,15 @@
           <w:szCs w:val="24"/>
           <w:lang w:bidi="en-US"/>
         </w:rPr>
+        <w:t xml:space="preserve"> </w:t>
+      </w:r>
+      <w:r>
+        <w:rPr>
+          <w:rFonts w:ascii="Times New Roman" w:hAnsi="Times New Roman" w:cs="Times New Roman"/>
+          <w:sz w:val="24"/>
+          <w:szCs w:val="24"/>
+          <w:lang w:bidi="en-US"/>
+        </w:rPr>
         <w:t>s</w:t>
       </w:r>
       <w:r>
@@ -13896,6 +13915,29 @@
           <w:lang w:bidi="en-US"/>
         </w:rPr>
         <w:t>how the assessment.</w:t>
+      </w:r>
+    </w:p>
+    <w:p>
+      <w:pPr>
+        <w:pStyle w:val="Heading2"/>
+        <w:spacing w:line="480" w:lineRule="auto"/>
+        <w:rPr>
+          <w:rFonts w:ascii="Times New Roman" w:hAnsi="Times New Roman" w:cs="Times New Roman"/>
+          <w:b/>
+          <w:color w:val="000000" w:themeColor="text1"/>
+          <w:sz w:val="24"/>
+          <w:szCs w:val="24"/>
+        </w:rPr>
+      </w:pPr>
+      <w:r>
+        <w:rPr>
+          <w:rFonts w:ascii="Times New Roman" w:hAnsi="Times New Roman" w:cs="Times New Roman"/>
+          <w:b/>
+          <w:color w:val="000000" w:themeColor="text1"/>
+          <w:sz w:val="24"/>
+          <w:szCs w:val="24"/>
+        </w:rPr>
+        <w:t>4.1 Results for Precision</w:t>
       </w:r>
     </w:p>
     <w:p>
@@ -13903,12 +13945,3286 @@
         <w:spacing w:line="480" w:lineRule="auto"/>
         <w:jc w:val="both"/>
         <w:rPr>
-          <w:rFonts w:ascii="Times New Roman" w:hAnsi="Times New Roman" w:cs="Times New Roman"/>
-          <w:sz w:val="24"/>
-          <w:szCs w:val="24"/>
+          <w:b/>
           <w:lang w:bidi="en-US"/>
         </w:rPr>
       </w:pPr>
+      <w:r>
+        <w:rPr>
+          <w:b/>
+          <w:lang w:bidi="en-US"/>
+        </w:rPr>
+        <w:t xml:space="preserve">Table 1: </w:t>
+      </w:r>
+      <w:r>
+        <w:rPr>
+          <w:b/>
+          <w:lang w:bidi="en-US"/>
+        </w:rPr>
+        <w:t xml:space="preserve">Overall </w:t>
+      </w:r>
+      <w:r>
+        <w:rPr>
+          <w:b/>
+          <w:lang w:bidi="en-US"/>
+        </w:rPr>
+        <w:t>Evaluation of Inappropriate Expressions Recognition using Bootstrapping as Semi-Supervised Learning in Terms of Precision</w:t>
+      </w:r>
+    </w:p>
+    <w:p>
+      <w:pPr>
+        <w:spacing w:line="480" w:lineRule="auto"/>
+        <w:jc w:val="both"/>
+        <w:rPr>
+          <w:b/>
+          <w:lang w:bidi="en-US"/>
+        </w:rPr>
+      </w:pPr>
+    </w:p>
+    <w:p>
+      <w:pPr>
+        <w:spacing w:line="480" w:lineRule="auto"/>
+        <w:jc w:val="both"/>
+        <w:rPr>
+          <w:b/>
+          <w:lang w:bidi="en-US"/>
+        </w:rPr>
+      </w:pPr>
+    </w:p>
+    <w:tbl>
+      <w:tblPr>
+        <w:tblStyle w:val="TableGrid"/>
+        <w:tblW w:w="0" w:type="auto"/>
+        <w:tblLook w:val="04A0" w:firstRow="1" w:lastRow="0" w:firstColumn="1" w:lastColumn="0" w:noHBand="0" w:noVBand="1"/>
+      </w:tblPr>
+      <w:tblGrid>
+        <w:gridCol w:w="2996"/>
+        <w:gridCol w:w="2997"/>
+        <w:gridCol w:w="2997"/>
+      </w:tblGrid>
+      <w:tr>
+        <w:tc>
+          <w:tcPr>
+            <w:tcW w:w="2996" w:type="dxa"/>
+            <w:vAlign w:val="center"/>
+          </w:tcPr>
+          <w:p>
+            <w:pPr>
+              <w:spacing w:line="480" w:lineRule="auto"/>
+              <w:jc w:val="center"/>
+              <w:rPr>
+                <w:rFonts w:ascii="Times New Roman" w:hAnsi="Times New Roman" w:cs="Times New Roman"/>
+                <w:b/>
+                <w:sz w:val="24"/>
+                <w:szCs w:val="24"/>
+                <w:lang w:bidi="en-US"/>
+              </w:rPr>
+            </w:pPr>
+            <w:r>
+              <w:rPr>
+                <w:rFonts w:ascii="Times New Roman" w:hAnsi="Times New Roman" w:cs="Times New Roman"/>
+                <w:b/>
+                <w:sz w:val="24"/>
+                <w:szCs w:val="24"/>
+                <w:lang w:bidi="en-US"/>
+              </w:rPr>
+              <w:lastRenderedPageBreak/>
+              <w:t>CLASSIFICATION</w:t>
+            </w:r>
+          </w:p>
+        </w:tc>
+        <w:tc>
+          <w:tcPr>
+            <w:tcW w:w="2997" w:type="dxa"/>
+            <w:vAlign w:val="center"/>
+          </w:tcPr>
+          <w:p>
+            <w:pPr>
+              <w:spacing w:line="480" w:lineRule="auto"/>
+              <w:jc w:val="center"/>
+              <w:rPr>
+                <w:rFonts w:ascii="Times New Roman" w:hAnsi="Times New Roman" w:cs="Times New Roman"/>
+                <w:b/>
+                <w:sz w:val="24"/>
+                <w:szCs w:val="24"/>
+                <w:lang w:bidi="en-US"/>
+              </w:rPr>
+            </w:pPr>
+            <w:r>
+              <w:rPr>
+                <w:rFonts w:ascii="Times New Roman" w:hAnsi="Times New Roman" w:cs="Times New Roman"/>
+                <w:b/>
+                <w:sz w:val="24"/>
+                <w:szCs w:val="24"/>
+                <w:lang w:bidi="en-US"/>
+              </w:rPr>
+              <w:t>TOTAL NUMBER</w:t>
+            </w:r>
+          </w:p>
+        </w:tc>
+        <w:tc>
+          <w:tcPr>
+            <w:tcW w:w="2997" w:type="dxa"/>
+            <w:vAlign w:val="center"/>
+          </w:tcPr>
+          <w:p>
+            <w:pPr>
+              <w:spacing w:line="480" w:lineRule="auto"/>
+              <w:jc w:val="center"/>
+              <w:rPr>
+                <w:rFonts w:ascii="Times New Roman" w:hAnsi="Times New Roman" w:cs="Times New Roman"/>
+                <w:b/>
+                <w:sz w:val="24"/>
+                <w:szCs w:val="24"/>
+                <w:lang w:bidi="en-US"/>
+              </w:rPr>
+            </w:pPr>
+            <w:r>
+              <w:rPr>
+                <w:rFonts w:ascii="Times New Roman" w:hAnsi="Times New Roman" w:cs="Times New Roman"/>
+                <w:b/>
+                <w:sz w:val="24"/>
+                <w:szCs w:val="24"/>
+                <w:lang w:bidi="en-US"/>
+              </w:rPr>
+              <w:t>PRECISION</w:t>
+            </w:r>
+          </w:p>
+          <w:p>
+            <w:pPr>
+              <w:spacing w:line="480" w:lineRule="auto"/>
+              <w:jc w:val="center"/>
+              <w:rPr>
+                <w:rFonts w:ascii="Times New Roman" w:hAnsi="Times New Roman" w:cs="Times New Roman"/>
+                <w:b/>
+                <w:sz w:val="24"/>
+                <w:szCs w:val="24"/>
+                <w:lang w:bidi="en-US"/>
+              </w:rPr>
+            </w:pPr>
+            <w:r>
+              <w:rPr>
+                <w:rFonts w:ascii="Times New Roman" w:hAnsi="Times New Roman" w:cs="Times New Roman"/>
+                <w:b/>
+                <w:sz w:val="24"/>
+                <w:szCs w:val="24"/>
+                <w:lang w:bidi="en-US"/>
+              </w:rPr>
+              <w:t xml:space="preserve"> (TP/TP+FP)</w:t>
+            </w:r>
+          </w:p>
+        </w:tc>
+      </w:tr>
+      <w:tr>
+        <w:tc>
+          <w:tcPr>
+            <w:tcW w:w="2996" w:type="dxa"/>
+            <w:vAlign w:val="center"/>
+          </w:tcPr>
+          <w:p>
+            <w:pPr>
+              <w:spacing w:line="480" w:lineRule="auto"/>
+              <w:jc w:val="center"/>
+              <w:rPr>
+                <w:rFonts w:ascii="Times New Roman" w:hAnsi="Times New Roman" w:cs="Times New Roman"/>
+                <w:sz w:val="24"/>
+                <w:szCs w:val="24"/>
+                <w:lang w:bidi="en-US"/>
+              </w:rPr>
+            </w:pPr>
+            <w:r>
+              <w:rPr>
+                <w:rFonts w:ascii="Times New Roman" w:hAnsi="Times New Roman" w:cs="Times New Roman"/>
+                <w:sz w:val="24"/>
+                <w:szCs w:val="24"/>
+                <w:lang w:bidi="en-US"/>
+              </w:rPr>
+              <w:t>TP</w:t>
+            </w:r>
+          </w:p>
+        </w:tc>
+        <w:tc>
+          <w:tcPr>
+            <w:tcW w:w="2997" w:type="dxa"/>
+            <w:vAlign w:val="center"/>
+          </w:tcPr>
+          <w:p>
+            <w:pPr>
+              <w:spacing w:line="480" w:lineRule="auto"/>
+              <w:jc w:val="center"/>
+              <w:rPr>
+                <w:rFonts w:ascii="Times New Roman" w:hAnsi="Times New Roman" w:cs="Times New Roman"/>
+                <w:sz w:val="24"/>
+                <w:szCs w:val="24"/>
+                <w:lang w:bidi="en-US"/>
+              </w:rPr>
+            </w:pPr>
+            <w:r>
+              <w:rPr>
+                <w:rFonts w:ascii="Times New Roman" w:hAnsi="Times New Roman" w:cs="Times New Roman"/>
+                <w:sz w:val="24"/>
+                <w:szCs w:val="24"/>
+                <w:lang w:bidi="en-US"/>
+              </w:rPr>
+              <w:t>389</w:t>
+            </w:r>
+          </w:p>
+        </w:tc>
+        <w:tc>
+          <w:tcPr>
+            <w:tcW w:w="2997" w:type="dxa"/>
+            <w:vMerge w:val="restart"/>
+            <w:vAlign w:val="center"/>
+          </w:tcPr>
+          <w:p>
+            <w:pPr>
+              <w:spacing w:line="480" w:lineRule="auto"/>
+              <w:jc w:val="center"/>
+              <w:rPr>
+                <w:rFonts w:ascii="Times New Roman" w:hAnsi="Times New Roman" w:cs="Times New Roman"/>
+                <w:b/>
+                <w:sz w:val="24"/>
+                <w:szCs w:val="24"/>
+                <w:lang w:bidi="en-US"/>
+              </w:rPr>
+            </w:pPr>
+            <w:r>
+              <w:rPr>
+                <w:rFonts w:ascii="Times New Roman" w:hAnsi="Times New Roman" w:cs="Times New Roman"/>
+                <w:b/>
+                <w:sz w:val="24"/>
+                <w:szCs w:val="24"/>
+                <w:lang w:bidi="en-US"/>
+              </w:rPr>
+              <w:t>73.12</w:t>
+            </w:r>
+          </w:p>
+        </w:tc>
+      </w:tr>
+      <w:tr>
+        <w:tc>
+          <w:tcPr>
+            <w:tcW w:w="2996" w:type="dxa"/>
+            <w:vAlign w:val="center"/>
+          </w:tcPr>
+          <w:p>
+            <w:pPr>
+              <w:spacing w:line="480" w:lineRule="auto"/>
+              <w:jc w:val="center"/>
+              <w:rPr>
+                <w:rFonts w:ascii="Times New Roman" w:hAnsi="Times New Roman" w:cs="Times New Roman"/>
+                <w:sz w:val="24"/>
+                <w:szCs w:val="24"/>
+                <w:lang w:bidi="en-US"/>
+              </w:rPr>
+            </w:pPr>
+            <w:r>
+              <w:rPr>
+                <w:rFonts w:ascii="Times New Roman" w:hAnsi="Times New Roman" w:cs="Times New Roman"/>
+                <w:sz w:val="24"/>
+                <w:szCs w:val="24"/>
+                <w:lang w:bidi="en-US"/>
+              </w:rPr>
+              <w:t>FP</w:t>
+            </w:r>
+          </w:p>
+        </w:tc>
+        <w:tc>
+          <w:tcPr>
+            <w:tcW w:w="2997" w:type="dxa"/>
+            <w:vAlign w:val="center"/>
+          </w:tcPr>
+          <w:p>
+            <w:pPr>
+              <w:spacing w:line="480" w:lineRule="auto"/>
+              <w:jc w:val="center"/>
+              <w:rPr>
+                <w:rFonts w:ascii="Times New Roman" w:hAnsi="Times New Roman" w:cs="Times New Roman"/>
+                <w:sz w:val="24"/>
+                <w:szCs w:val="24"/>
+                <w:lang w:bidi="en-US"/>
+              </w:rPr>
+            </w:pPr>
+            <w:r>
+              <w:rPr>
+                <w:rFonts w:ascii="Times New Roman" w:hAnsi="Times New Roman" w:cs="Times New Roman"/>
+                <w:sz w:val="24"/>
+                <w:szCs w:val="24"/>
+                <w:lang w:bidi="en-US"/>
+              </w:rPr>
+              <w:t>143</w:t>
+            </w:r>
+          </w:p>
+        </w:tc>
+        <w:tc>
+          <w:tcPr>
+            <w:tcW w:w="2997" w:type="dxa"/>
+            <w:vMerge/>
+            <w:vAlign w:val="center"/>
+          </w:tcPr>
+          <w:p>
+            <w:pPr>
+              <w:spacing w:line="480" w:lineRule="auto"/>
+              <w:jc w:val="center"/>
+              <w:rPr>
+                <w:rFonts w:ascii="Times New Roman" w:hAnsi="Times New Roman" w:cs="Times New Roman"/>
+                <w:sz w:val="24"/>
+                <w:szCs w:val="24"/>
+                <w:lang w:bidi="en-US"/>
+              </w:rPr>
+            </w:pPr>
+          </w:p>
+        </w:tc>
+      </w:tr>
+    </w:tbl>
+    <w:p>
+      <w:pPr>
+        <w:spacing w:line="480" w:lineRule="auto"/>
+        <w:rPr>
+          <w:rFonts w:ascii="Times New Roman" w:hAnsi="Times New Roman" w:cs="Times New Roman"/>
+          <w:sz w:val="24"/>
+          <w:szCs w:val="24"/>
+          <w:lang w:bidi="en-US"/>
+        </w:rPr>
+      </w:pPr>
+    </w:p>
+    <w:p>
+      <w:pPr>
+        <w:spacing w:line="480" w:lineRule="auto"/>
+        <w:jc w:val="both"/>
+        <w:rPr>
+          <w:rFonts w:ascii="Times New Roman" w:hAnsi="Times New Roman" w:cs="Times New Roman"/>
+          <w:sz w:val="24"/>
+          <w:szCs w:val="24"/>
+          <w:lang w:bidi="en-US"/>
+        </w:rPr>
+      </w:pPr>
+      <w:r>
+        <w:rPr>
+          <w:rFonts w:ascii="Times New Roman" w:hAnsi="Times New Roman" w:cs="Times New Roman"/>
+          <w:sz w:val="24"/>
+          <w:szCs w:val="24"/>
+          <w:lang w:bidi="en-US"/>
+        </w:rPr>
+        <w:tab/>
+        <w:t xml:space="preserve">Table 1 presents the overall performance of the system in terms of Precision. The overall precision of the 50 files tested was 73.12%. </w:t>
+      </w:r>
+    </w:p>
+    <w:p>
+      <w:pPr>
+        <w:pStyle w:val="Heading2"/>
+        <w:spacing w:line="480" w:lineRule="auto"/>
+        <w:rPr>
+          <w:rFonts w:ascii="Times New Roman" w:hAnsi="Times New Roman" w:cs="Times New Roman"/>
+          <w:b/>
+          <w:color w:val="000000" w:themeColor="text1"/>
+          <w:sz w:val="24"/>
+          <w:szCs w:val="24"/>
+        </w:rPr>
+      </w:pPr>
+      <w:r>
+        <w:rPr>
+          <w:rFonts w:ascii="Times New Roman" w:hAnsi="Times New Roman" w:cs="Times New Roman"/>
+          <w:b/>
+          <w:color w:val="000000" w:themeColor="text1"/>
+          <w:sz w:val="24"/>
+          <w:szCs w:val="24"/>
+        </w:rPr>
+        <w:t>4.2 Results for Recall</w:t>
+      </w:r>
+    </w:p>
+    <w:p>
+      <w:pPr>
+        <w:spacing w:line="480" w:lineRule="auto"/>
+        <w:jc w:val="both"/>
+        <w:rPr>
+          <w:rFonts w:ascii="Times New Roman" w:hAnsi="Times New Roman" w:cs="Times New Roman"/>
+          <w:b/>
+          <w:sz w:val="24"/>
+          <w:szCs w:val="24"/>
+          <w:lang w:bidi="en-US"/>
+        </w:rPr>
+      </w:pPr>
+      <w:r>
+        <w:rPr>
+          <w:rFonts w:ascii="Times New Roman" w:hAnsi="Times New Roman" w:cs="Times New Roman"/>
+          <w:b/>
+          <w:sz w:val="24"/>
+          <w:szCs w:val="24"/>
+          <w:lang w:bidi="en-US"/>
+        </w:rPr>
+        <w:t xml:space="preserve">Table 2: </w:t>
+      </w:r>
+      <w:r>
+        <w:rPr>
+          <w:rFonts w:ascii="Times New Roman" w:hAnsi="Times New Roman" w:cs="Times New Roman"/>
+          <w:b/>
+          <w:sz w:val="24"/>
+          <w:szCs w:val="24"/>
+          <w:lang w:bidi="en-US"/>
+        </w:rPr>
+        <w:t>Overall Evaluation of Inappropriate Expressions Recognition using Bootstrapping as Semi-Supervised Learning in Terms of Recall</w:t>
+      </w:r>
+    </w:p>
+    <w:tbl>
+      <w:tblPr>
+        <w:tblStyle w:val="TableGrid"/>
+        <w:tblW w:w="0" w:type="auto"/>
+        <w:tblLook w:val="04A0" w:firstRow="1" w:lastRow="0" w:firstColumn="1" w:lastColumn="0" w:noHBand="0" w:noVBand="1"/>
+      </w:tblPr>
+      <w:tblGrid>
+        <w:gridCol w:w="2996"/>
+        <w:gridCol w:w="2997"/>
+        <w:gridCol w:w="2997"/>
+      </w:tblGrid>
+      <w:tr>
+        <w:tc>
+          <w:tcPr>
+            <w:tcW w:w="2996" w:type="dxa"/>
+            <w:vAlign w:val="center"/>
+          </w:tcPr>
+          <w:p>
+            <w:pPr>
+              <w:spacing w:line="480" w:lineRule="auto"/>
+              <w:jc w:val="center"/>
+              <w:rPr>
+                <w:rFonts w:ascii="Times New Roman" w:hAnsi="Times New Roman" w:cs="Times New Roman"/>
+                <w:b/>
+                <w:sz w:val="24"/>
+                <w:szCs w:val="24"/>
+                <w:lang w:bidi="en-US"/>
+              </w:rPr>
+            </w:pPr>
+            <w:r>
+              <w:rPr>
+                <w:rFonts w:ascii="Times New Roman" w:hAnsi="Times New Roman" w:cs="Times New Roman"/>
+                <w:b/>
+                <w:sz w:val="24"/>
+                <w:szCs w:val="24"/>
+                <w:lang w:bidi="en-US"/>
+              </w:rPr>
+              <w:t>CLASSIFICATION</w:t>
+            </w:r>
+          </w:p>
+        </w:tc>
+        <w:tc>
+          <w:tcPr>
+            <w:tcW w:w="2997" w:type="dxa"/>
+            <w:vAlign w:val="center"/>
+          </w:tcPr>
+          <w:p>
+            <w:pPr>
+              <w:spacing w:line="480" w:lineRule="auto"/>
+              <w:jc w:val="center"/>
+              <w:rPr>
+                <w:rFonts w:ascii="Times New Roman" w:hAnsi="Times New Roman" w:cs="Times New Roman"/>
+                <w:b/>
+                <w:sz w:val="24"/>
+                <w:szCs w:val="24"/>
+                <w:lang w:bidi="en-US"/>
+              </w:rPr>
+            </w:pPr>
+            <w:r>
+              <w:rPr>
+                <w:rFonts w:ascii="Times New Roman" w:hAnsi="Times New Roman" w:cs="Times New Roman"/>
+                <w:b/>
+                <w:sz w:val="24"/>
+                <w:szCs w:val="24"/>
+                <w:lang w:bidi="en-US"/>
+              </w:rPr>
+              <w:t>TOTAL NUMBER</w:t>
+            </w:r>
+          </w:p>
+        </w:tc>
+        <w:tc>
+          <w:tcPr>
+            <w:tcW w:w="2997" w:type="dxa"/>
+            <w:vAlign w:val="center"/>
+          </w:tcPr>
+          <w:p>
+            <w:pPr>
+              <w:spacing w:line="480" w:lineRule="auto"/>
+              <w:jc w:val="center"/>
+              <w:rPr>
+                <w:rFonts w:ascii="Times New Roman" w:hAnsi="Times New Roman" w:cs="Times New Roman"/>
+                <w:b/>
+                <w:sz w:val="24"/>
+                <w:szCs w:val="24"/>
+                <w:lang w:bidi="en-US"/>
+              </w:rPr>
+            </w:pPr>
+            <w:r>
+              <w:rPr>
+                <w:rFonts w:ascii="Times New Roman" w:hAnsi="Times New Roman" w:cs="Times New Roman"/>
+                <w:b/>
+                <w:sz w:val="24"/>
+                <w:szCs w:val="24"/>
+                <w:lang w:bidi="en-US"/>
+              </w:rPr>
+              <w:t>RECALL</w:t>
+            </w:r>
+          </w:p>
+          <w:p>
+            <w:pPr>
+              <w:spacing w:line="480" w:lineRule="auto"/>
+              <w:jc w:val="center"/>
+              <w:rPr>
+                <w:rFonts w:ascii="Times New Roman" w:hAnsi="Times New Roman" w:cs="Times New Roman"/>
+                <w:b/>
+                <w:sz w:val="24"/>
+                <w:szCs w:val="24"/>
+                <w:lang w:bidi="en-US"/>
+              </w:rPr>
+            </w:pPr>
+            <w:r>
+              <w:rPr>
+                <w:rFonts w:ascii="Times New Roman" w:hAnsi="Times New Roman" w:cs="Times New Roman"/>
+                <w:b/>
+                <w:sz w:val="24"/>
+                <w:szCs w:val="24"/>
+                <w:lang w:bidi="en-US"/>
+              </w:rPr>
+              <w:t>(TP/TP+FN)</w:t>
+            </w:r>
+          </w:p>
+        </w:tc>
+      </w:tr>
+      <w:tr>
+        <w:tc>
+          <w:tcPr>
+            <w:tcW w:w="2996" w:type="dxa"/>
+            <w:vAlign w:val="center"/>
+          </w:tcPr>
+          <w:p>
+            <w:pPr>
+              <w:spacing w:line="480" w:lineRule="auto"/>
+              <w:jc w:val="center"/>
+              <w:rPr>
+                <w:rFonts w:ascii="Times New Roman" w:hAnsi="Times New Roman" w:cs="Times New Roman"/>
+                <w:sz w:val="24"/>
+                <w:szCs w:val="24"/>
+                <w:lang w:bidi="en-US"/>
+              </w:rPr>
+            </w:pPr>
+            <w:r>
+              <w:rPr>
+                <w:rFonts w:ascii="Times New Roman" w:hAnsi="Times New Roman" w:cs="Times New Roman"/>
+                <w:sz w:val="24"/>
+                <w:szCs w:val="24"/>
+                <w:lang w:bidi="en-US"/>
+              </w:rPr>
+              <w:t>TP</w:t>
+            </w:r>
+          </w:p>
+        </w:tc>
+        <w:tc>
+          <w:tcPr>
+            <w:tcW w:w="2997" w:type="dxa"/>
+            <w:vAlign w:val="center"/>
+          </w:tcPr>
+          <w:p>
+            <w:pPr>
+              <w:spacing w:line="480" w:lineRule="auto"/>
+              <w:jc w:val="center"/>
+              <w:rPr>
+                <w:rFonts w:ascii="Times New Roman" w:hAnsi="Times New Roman" w:cs="Times New Roman"/>
+                <w:sz w:val="24"/>
+                <w:szCs w:val="24"/>
+                <w:lang w:bidi="en-US"/>
+              </w:rPr>
+            </w:pPr>
+            <w:r>
+              <w:rPr>
+                <w:rFonts w:ascii="Times New Roman" w:hAnsi="Times New Roman" w:cs="Times New Roman"/>
+                <w:sz w:val="24"/>
+                <w:szCs w:val="24"/>
+                <w:lang w:bidi="en-US"/>
+              </w:rPr>
+              <w:t>389</w:t>
+            </w:r>
+          </w:p>
+        </w:tc>
+        <w:tc>
+          <w:tcPr>
+            <w:tcW w:w="2997" w:type="dxa"/>
+            <w:vMerge w:val="restart"/>
+            <w:vAlign w:val="center"/>
+          </w:tcPr>
+          <w:p>
+            <w:pPr>
+              <w:spacing w:line="480" w:lineRule="auto"/>
+              <w:jc w:val="center"/>
+              <w:rPr>
+                <w:rFonts w:ascii="Times New Roman" w:hAnsi="Times New Roman" w:cs="Times New Roman"/>
+                <w:b/>
+                <w:sz w:val="24"/>
+                <w:szCs w:val="24"/>
+                <w:lang w:bidi="en-US"/>
+              </w:rPr>
+            </w:pPr>
+            <w:r>
+              <w:rPr>
+                <w:rFonts w:ascii="Times New Roman" w:hAnsi="Times New Roman" w:cs="Times New Roman"/>
+                <w:b/>
+                <w:sz w:val="24"/>
+                <w:szCs w:val="24"/>
+                <w:lang w:bidi="en-US"/>
+              </w:rPr>
+              <w:t>66.84</w:t>
+            </w:r>
+          </w:p>
+        </w:tc>
+      </w:tr>
+      <w:tr>
+        <w:tc>
+          <w:tcPr>
+            <w:tcW w:w="2996" w:type="dxa"/>
+            <w:vAlign w:val="center"/>
+          </w:tcPr>
+          <w:p>
+            <w:pPr>
+              <w:spacing w:line="480" w:lineRule="auto"/>
+              <w:jc w:val="center"/>
+              <w:rPr>
+                <w:rFonts w:ascii="Times New Roman" w:hAnsi="Times New Roman" w:cs="Times New Roman"/>
+                <w:sz w:val="24"/>
+                <w:szCs w:val="24"/>
+                <w:lang w:bidi="en-US"/>
+              </w:rPr>
+            </w:pPr>
+            <w:r>
+              <w:rPr>
+                <w:rFonts w:ascii="Times New Roman" w:hAnsi="Times New Roman" w:cs="Times New Roman"/>
+                <w:sz w:val="24"/>
+                <w:szCs w:val="24"/>
+                <w:lang w:bidi="en-US"/>
+              </w:rPr>
+              <w:t>FN</w:t>
+            </w:r>
+          </w:p>
+        </w:tc>
+        <w:tc>
+          <w:tcPr>
+            <w:tcW w:w="2997" w:type="dxa"/>
+            <w:vAlign w:val="center"/>
+          </w:tcPr>
+          <w:p>
+            <w:pPr>
+              <w:spacing w:line="480" w:lineRule="auto"/>
+              <w:jc w:val="center"/>
+              <w:rPr>
+                <w:rFonts w:ascii="Times New Roman" w:hAnsi="Times New Roman" w:cs="Times New Roman"/>
+                <w:sz w:val="24"/>
+                <w:szCs w:val="24"/>
+                <w:lang w:bidi="en-US"/>
+              </w:rPr>
+            </w:pPr>
+            <w:r>
+              <w:rPr>
+                <w:rFonts w:ascii="Times New Roman" w:hAnsi="Times New Roman" w:cs="Times New Roman"/>
+                <w:sz w:val="24"/>
+                <w:szCs w:val="24"/>
+                <w:lang w:bidi="en-US"/>
+              </w:rPr>
+              <w:t>193</w:t>
+            </w:r>
+          </w:p>
+        </w:tc>
+        <w:tc>
+          <w:tcPr>
+            <w:tcW w:w="2997" w:type="dxa"/>
+            <w:vMerge/>
+            <w:vAlign w:val="center"/>
+          </w:tcPr>
+          <w:p>
+            <w:pPr>
+              <w:jc w:val="center"/>
+              <w:rPr>
+                <w:rFonts w:ascii="Times New Roman" w:hAnsi="Times New Roman" w:cs="Times New Roman"/>
+                <w:sz w:val="24"/>
+                <w:szCs w:val="24"/>
+                <w:lang w:bidi="en-US"/>
+              </w:rPr>
+            </w:pPr>
+          </w:p>
+        </w:tc>
+      </w:tr>
+    </w:tbl>
+    <w:p>
+      <w:pPr>
+        <w:spacing w:line="480" w:lineRule="auto"/>
+        <w:rPr>
+          <w:rFonts w:ascii="Times New Roman" w:hAnsi="Times New Roman" w:cs="Times New Roman"/>
+          <w:sz w:val="24"/>
+          <w:szCs w:val="24"/>
+          <w:lang w:bidi="en-US"/>
+        </w:rPr>
+      </w:pPr>
+    </w:p>
+    <w:p>
+      <w:pPr>
+        <w:spacing w:line="480" w:lineRule="auto"/>
+        <w:jc w:val="both"/>
+        <w:rPr>
+          <w:rFonts w:ascii="Times New Roman" w:hAnsi="Times New Roman" w:cs="Times New Roman"/>
+          <w:sz w:val="24"/>
+          <w:szCs w:val="24"/>
+          <w:lang w:bidi="en-US"/>
+        </w:rPr>
+      </w:pPr>
+      <w:r>
+        <w:rPr>
+          <w:rFonts w:ascii="Times New Roman" w:hAnsi="Times New Roman" w:cs="Times New Roman"/>
+          <w:sz w:val="24"/>
+          <w:szCs w:val="24"/>
+          <w:lang w:bidi="en-US"/>
+        </w:rPr>
+        <w:tab/>
+        <w:t>Table 2, presents the overall performance of the system in terms of Recall. The overall recall of the 50 files tested was 66.84%.</w:t>
+      </w:r>
+    </w:p>
+    <w:p>
+      <w:pPr>
+        <w:pStyle w:val="Heading2"/>
+        <w:spacing w:line="480" w:lineRule="auto"/>
+        <w:rPr>
+          <w:rFonts w:ascii="Times New Roman" w:hAnsi="Times New Roman" w:cs="Times New Roman"/>
+          <w:b/>
+          <w:color w:val="000000" w:themeColor="text1"/>
+          <w:sz w:val="24"/>
+          <w:szCs w:val="24"/>
+          <w:lang w:bidi="en-US"/>
+        </w:rPr>
+      </w:pPr>
+      <w:r>
+        <w:rPr>
+          <w:rFonts w:ascii="Times New Roman" w:hAnsi="Times New Roman" w:cs="Times New Roman"/>
+          <w:b/>
+          <w:color w:val="000000" w:themeColor="text1"/>
+          <w:sz w:val="24"/>
+          <w:szCs w:val="24"/>
+        </w:rPr>
+        <w:t>4.3 Results for F-Measure</w:t>
+      </w:r>
+    </w:p>
+    <w:p>
+      <w:pPr>
+        <w:spacing w:line="480" w:lineRule="auto"/>
+        <w:rPr>
+          <w:b/>
+          <w:lang w:bidi="en-US"/>
+        </w:rPr>
+      </w:pPr>
+      <w:r>
+        <w:rPr>
+          <w:b/>
+          <w:lang w:bidi="en-US"/>
+        </w:rPr>
+        <w:t>Table 3: Overall Evaluation of Inappropriate Expressions Recognition using Bootstrapping as Semi-Supervised Learning in</w:t>
+      </w:r>
+      <w:r>
+        <w:rPr>
+          <w:b/>
+          <w:lang w:bidi="en-US"/>
+        </w:rPr>
+        <w:t xml:space="preserve"> Terms of F-M</w:t>
+      </w:r>
+      <w:r>
+        <w:rPr>
+          <w:b/>
+          <w:lang w:bidi="en-US"/>
+        </w:rPr>
+        <w:t>easure</w:t>
+      </w:r>
+    </w:p>
+    <w:tbl>
+      <w:tblPr>
+        <w:tblStyle w:val="TableGrid"/>
+        <w:tblW w:w="0" w:type="auto"/>
+        <w:tblLook w:val="04A0" w:firstRow="1" w:lastRow="0" w:firstColumn="1" w:lastColumn="0" w:noHBand="0" w:noVBand="1"/>
+      </w:tblPr>
+      <w:tblGrid>
+        <w:gridCol w:w="1200"/>
+        <w:gridCol w:w="1198"/>
+        <w:gridCol w:w="1202"/>
+        <w:gridCol w:w="1075"/>
+        <w:gridCol w:w="1674"/>
+        <w:gridCol w:w="1224"/>
+        <w:gridCol w:w="1417"/>
+      </w:tblGrid>
+      <w:tr>
+        <w:tc>
+          <w:tcPr>
+            <w:tcW w:w="4675" w:type="dxa"/>
+            <w:gridSpan w:val="4"/>
+            <w:vAlign w:val="center"/>
+          </w:tcPr>
+          <w:p>
+            <w:pPr>
+              <w:spacing w:line="480" w:lineRule="auto"/>
+              <w:jc w:val="center"/>
+              <w:rPr>
+                <w:rFonts w:ascii="Times New Roman" w:hAnsi="Times New Roman" w:cs="Times New Roman"/>
+                <w:b/>
+                <w:sz w:val="24"/>
+                <w:szCs w:val="24"/>
+                <w:lang w:bidi="en-US"/>
+              </w:rPr>
+            </w:pPr>
+            <w:r>
+              <w:rPr>
+                <w:rFonts w:ascii="Times New Roman" w:hAnsi="Times New Roman" w:cs="Times New Roman"/>
+                <w:b/>
+                <w:sz w:val="24"/>
+                <w:szCs w:val="24"/>
+                <w:lang w:bidi="en-US"/>
+              </w:rPr>
+              <w:lastRenderedPageBreak/>
+              <w:t>CLASSIFICATION</w:t>
+            </w:r>
+          </w:p>
+        </w:tc>
+        <w:tc>
+          <w:tcPr>
+            <w:tcW w:w="1674" w:type="dxa"/>
+            <w:vMerge w:val="restart"/>
+            <w:vAlign w:val="center"/>
+          </w:tcPr>
+          <w:p>
+            <w:pPr>
+              <w:spacing w:line="480" w:lineRule="auto"/>
+              <w:jc w:val="center"/>
+              <w:rPr>
+                <w:rFonts w:ascii="Times New Roman" w:hAnsi="Times New Roman" w:cs="Times New Roman"/>
+                <w:b/>
+                <w:sz w:val="24"/>
+                <w:szCs w:val="24"/>
+                <w:lang w:bidi="en-US"/>
+              </w:rPr>
+            </w:pPr>
+            <w:r>
+              <w:rPr>
+                <w:rFonts w:ascii="Times New Roman" w:hAnsi="Times New Roman" w:cs="Times New Roman"/>
+                <w:b/>
+                <w:sz w:val="24"/>
+                <w:szCs w:val="24"/>
+                <w:lang w:bidi="en-US"/>
+              </w:rPr>
+              <w:t>PRECISION</w:t>
+            </w:r>
+          </w:p>
+        </w:tc>
+        <w:tc>
+          <w:tcPr>
+            <w:tcW w:w="1224" w:type="dxa"/>
+            <w:vMerge w:val="restart"/>
+            <w:vAlign w:val="center"/>
+          </w:tcPr>
+          <w:p>
+            <w:pPr>
+              <w:spacing w:line="480" w:lineRule="auto"/>
+              <w:jc w:val="center"/>
+              <w:rPr>
+                <w:rFonts w:ascii="Times New Roman" w:hAnsi="Times New Roman" w:cs="Times New Roman"/>
+                <w:b/>
+                <w:sz w:val="24"/>
+                <w:szCs w:val="24"/>
+                <w:lang w:bidi="en-US"/>
+              </w:rPr>
+            </w:pPr>
+            <w:r>
+              <w:rPr>
+                <w:rFonts w:ascii="Times New Roman" w:hAnsi="Times New Roman" w:cs="Times New Roman"/>
+                <w:b/>
+                <w:sz w:val="24"/>
+                <w:szCs w:val="24"/>
+                <w:lang w:bidi="en-US"/>
+              </w:rPr>
+              <w:t>RECALL</w:t>
+            </w:r>
+          </w:p>
+        </w:tc>
+        <w:tc>
+          <w:tcPr>
+            <w:tcW w:w="1417" w:type="dxa"/>
+            <w:vMerge w:val="restart"/>
+            <w:vAlign w:val="center"/>
+          </w:tcPr>
+          <w:p>
+            <w:pPr>
+              <w:spacing w:line="480" w:lineRule="auto"/>
+              <w:jc w:val="center"/>
+              <w:rPr>
+                <w:rFonts w:ascii="Times New Roman" w:hAnsi="Times New Roman" w:cs="Times New Roman"/>
+                <w:b/>
+                <w:sz w:val="24"/>
+                <w:szCs w:val="24"/>
+                <w:lang w:bidi="en-US"/>
+              </w:rPr>
+            </w:pPr>
+            <w:r>
+              <w:rPr>
+                <w:rFonts w:ascii="Times New Roman" w:hAnsi="Times New Roman" w:cs="Times New Roman"/>
+                <w:b/>
+                <w:sz w:val="24"/>
+                <w:szCs w:val="24"/>
+                <w:lang w:bidi="en-US"/>
+              </w:rPr>
+              <w:t>F-MEASURE</w:t>
+            </w:r>
+          </w:p>
+          <w:p>
+            <w:pPr>
+              <w:spacing w:line="480" w:lineRule="auto"/>
+              <w:jc w:val="center"/>
+              <w:rPr>
+                <w:rFonts w:ascii="Times New Roman" w:hAnsi="Times New Roman" w:cs="Times New Roman"/>
+                <w:b/>
+                <w:sz w:val="24"/>
+                <w:szCs w:val="24"/>
+                <w:lang w:bidi="en-US"/>
+              </w:rPr>
+            </w:pPr>
+            <w:r>
+              <w:rPr>
+                <w:rFonts w:ascii="Times New Roman" w:hAnsi="Times New Roman" w:cs="Times New Roman"/>
+                <w:b/>
+                <w:sz w:val="24"/>
+                <w:szCs w:val="24"/>
+                <w:lang w:bidi="en-US"/>
+              </w:rPr>
+              <w:t>(2PR/P+R)</w:t>
+            </w:r>
+          </w:p>
+        </w:tc>
+      </w:tr>
+      <w:tr>
+        <w:tc>
+          <w:tcPr>
+            <w:tcW w:w="1200" w:type="dxa"/>
+            <w:vAlign w:val="center"/>
+          </w:tcPr>
+          <w:p>
+            <w:pPr>
+              <w:spacing w:line="480" w:lineRule="auto"/>
+              <w:jc w:val="center"/>
+              <w:rPr>
+                <w:rFonts w:ascii="Times New Roman" w:hAnsi="Times New Roman" w:cs="Times New Roman"/>
+                <w:b/>
+                <w:sz w:val="24"/>
+                <w:szCs w:val="24"/>
+                <w:lang w:bidi="en-US"/>
+              </w:rPr>
+            </w:pPr>
+            <w:r>
+              <w:rPr>
+                <w:rFonts w:ascii="Times New Roman" w:hAnsi="Times New Roman" w:cs="Times New Roman"/>
+                <w:b/>
+                <w:sz w:val="24"/>
+                <w:szCs w:val="24"/>
+                <w:lang w:bidi="en-US"/>
+              </w:rPr>
+              <w:t>TP</w:t>
+            </w:r>
+          </w:p>
+        </w:tc>
+        <w:tc>
+          <w:tcPr>
+            <w:tcW w:w="1198" w:type="dxa"/>
+            <w:vAlign w:val="center"/>
+          </w:tcPr>
+          <w:p>
+            <w:pPr>
+              <w:spacing w:line="480" w:lineRule="auto"/>
+              <w:jc w:val="center"/>
+              <w:rPr>
+                <w:rFonts w:ascii="Times New Roman" w:hAnsi="Times New Roman" w:cs="Times New Roman"/>
+                <w:b/>
+                <w:sz w:val="24"/>
+                <w:szCs w:val="24"/>
+                <w:lang w:bidi="en-US"/>
+              </w:rPr>
+            </w:pPr>
+            <w:r>
+              <w:rPr>
+                <w:rFonts w:ascii="Times New Roman" w:hAnsi="Times New Roman" w:cs="Times New Roman"/>
+                <w:b/>
+                <w:sz w:val="24"/>
+                <w:szCs w:val="24"/>
+                <w:lang w:bidi="en-US"/>
+              </w:rPr>
+              <w:t>FP</w:t>
+            </w:r>
+          </w:p>
+        </w:tc>
+        <w:tc>
+          <w:tcPr>
+            <w:tcW w:w="1202" w:type="dxa"/>
+            <w:vAlign w:val="center"/>
+          </w:tcPr>
+          <w:p>
+            <w:pPr>
+              <w:spacing w:line="480" w:lineRule="auto"/>
+              <w:jc w:val="center"/>
+              <w:rPr>
+                <w:rFonts w:ascii="Times New Roman" w:hAnsi="Times New Roman" w:cs="Times New Roman"/>
+                <w:b/>
+                <w:sz w:val="24"/>
+                <w:szCs w:val="24"/>
+                <w:lang w:bidi="en-US"/>
+              </w:rPr>
+            </w:pPr>
+            <w:r>
+              <w:rPr>
+                <w:rFonts w:ascii="Times New Roman" w:hAnsi="Times New Roman" w:cs="Times New Roman"/>
+                <w:b/>
+                <w:sz w:val="24"/>
+                <w:szCs w:val="24"/>
+                <w:lang w:bidi="en-US"/>
+              </w:rPr>
+              <w:t>TN</w:t>
+            </w:r>
+          </w:p>
+        </w:tc>
+        <w:tc>
+          <w:tcPr>
+            <w:tcW w:w="1075" w:type="dxa"/>
+            <w:vAlign w:val="center"/>
+          </w:tcPr>
+          <w:p>
+            <w:pPr>
+              <w:spacing w:line="480" w:lineRule="auto"/>
+              <w:jc w:val="center"/>
+              <w:rPr>
+                <w:rFonts w:ascii="Times New Roman" w:hAnsi="Times New Roman" w:cs="Times New Roman"/>
+                <w:b/>
+                <w:sz w:val="24"/>
+                <w:szCs w:val="24"/>
+                <w:lang w:bidi="en-US"/>
+              </w:rPr>
+            </w:pPr>
+            <w:r>
+              <w:rPr>
+                <w:rFonts w:ascii="Times New Roman" w:hAnsi="Times New Roman" w:cs="Times New Roman"/>
+                <w:b/>
+                <w:sz w:val="24"/>
+                <w:szCs w:val="24"/>
+                <w:lang w:bidi="en-US"/>
+              </w:rPr>
+              <w:t>FN</w:t>
+            </w:r>
+          </w:p>
+        </w:tc>
+        <w:tc>
+          <w:tcPr>
+            <w:tcW w:w="1674" w:type="dxa"/>
+            <w:vMerge/>
+            <w:vAlign w:val="center"/>
+          </w:tcPr>
+          <w:p>
+            <w:pPr>
+              <w:spacing w:line="480" w:lineRule="auto"/>
+              <w:jc w:val="center"/>
+              <w:rPr>
+                <w:rFonts w:ascii="Times New Roman" w:hAnsi="Times New Roman" w:cs="Times New Roman"/>
+                <w:b/>
+                <w:sz w:val="24"/>
+                <w:szCs w:val="24"/>
+                <w:lang w:bidi="en-US"/>
+              </w:rPr>
+            </w:pPr>
+          </w:p>
+        </w:tc>
+        <w:tc>
+          <w:tcPr>
+            <w:tcW w:w="1224" w:type="dxa"/>
+            <w:vMerge/>
+            <w:vAlign w:val="center"/>
+          </w:tcPr>
+          <w:p>
+            <w:pPr>
+              <w:spacing w:line="480" w:lineRule="auto"/>
+              <w:jc w:val="center"/>
+              <w:rPr>
+                <w:rFonts w:ascii="Times New Roman" w:hAnsi="Times New Roman" w:cs="Times New Roman"/>
+                <w:b/>
+                <w:sz w:val="24"/>
+                <w:szCs w:val="24"/>
+                <w:lang w:bidi="en-US"/>
+              </w:rPr>
+            </w:pPr>
+          </w:p>
+        </w:tc>
+        <w:tc>
+          <w:tcPr>
+            <w:tcW w:w="1417" w:type="dxa"/>
+            <w:vMerge/>
+            <w:vAlign w:val="center"/>
+          </w:tcPr>
+          <w:p>
+            <w:pPr>
+              <w:spacing w:line="480" w:lineRule="auto"/>
+              <w:jc w:val="center"/>
+              <w:rPr>
+                <w:rFonts w:ascii="Times New Roman" w:hAnsi="Times New Roman" w:cs="Times New Roman"/>
+                <w:b/>
+                <w:sz w:val="24"/>
+                <w:szCs w:val="24"/>
+                <w:lang w:bidi="en-US"/>
+              </w:rPr>
+            </w:pPr>
+          </w:p>
+        </w:tc>
+      </w:tr>
+      <w:tr>
+        <w:tc>
+          <w:tcPr>
+            <w:tcW w:w="1200" w:type="dxa"/>
+            <w:vAlign w:val="center"/>
+          </w:tcPr>
+          <w:p>
+            <w:pPr>
+              <w:spacing w:line="480" w:lineRule="auto"/>
+              <w:jc w:val="center"/>
+              <w:rPr>
+                <w:rFonts w:ascii="Times New Roman" w:hAnsi="Times New Roman" w:cs="Times New Roman"/>
+                <w:sz w:val="24"/>
+                <w:szCs w:val="24"/>
+                <w:lang w:bidi="en-US"/>
+              </w:rPr>
+            </w:pPr>
+            <w:r>
+              <w:rPr>
+                <w:rFonts w:ascii="Times New Roman" w:hAnsi="Times New Roman" w:cs="Times New Roman"/>
+                <w:sz w:val="24"/>
+                <w:szCs w:val="24"/>
+                <w:lang w:bidi="en-US"/>
+              </w:rPr>
+              <w:t>389</w:t>
+            </w:r>
+          </w:p>
+        </w:tc>
+        <w:tc>
+          <w:tcPr>
+            <w:tcW w:w="1198" w:type="dxa"/>
+            <w:vAlign w:val="center"/>
+          </w:tcPr>
+          <w:p>
+            <w:pPr>
+              <w:spacing w:line="480" w:lineRule="auto"/>
+              <w:jc w:val="center"/>
+              <w:rPr>
+                <w:rFonts w:ascii="Times New Roman" w:hAnsi="Times New Roman" w:cs="Times New Roman"/>
+                <w:sz w:val="24"/>
+                <w:szCs w:val="24"/>
+                <w:lang w:bidi="en-US"/>
+              </w:rPr>
+            </w:pPr>
+            <w:r>
+              <w:rPr>
+                <w:rFonts w:ascii="Times New Roman" w:hAnsi="Times New Roman" w:cs="Times New Roman"/>
+                <w:sz w:val="24"/>
+                <w:szCs w:val="24"/>
+                <w:lang w:bidi="en-US"/>
+              </w:rPr>
+              <w:t>143</w:t>
+            </w:r>
+          </w:p>
+        </w:tc>
+        <w:tc>
+          <w:tcPr>
+            <w:tcW w:w="1202" w:type="dxa"/>
+            <w:vAlign w:val="center"/>
+          </w:tcPr>
+          <w:p>
+            <w:pPr>
+              <w:spacing w:line="480" w:lineRule="auto"/>
+              <w:jc w:val="center"/>
+              <w:rPr>
+                <w:rFonts w:ascii="Times New Roman" w:hAnsi="Times New Roman" w:cs="Times New Roman"/>
+                <w:sz w:val="24"/>
+                <w:szCs w:val="24"/>
+                <w:lang w:bidi="en-US"/>
+              </w:rPr>
+            </w:pPr>
+            <w:r>
+              <w:rPr>
+                <w:rFonts w:ascii="Times New Roman" w:hAnsi="Times New Roman" w:cs="Times New Roman"/>
+                <w:sz w:val="24"/>
+                <w:szCs w:val="24"/>
+                <w:lang w:bidi="en-US"/>
+              </w:rPr>
+              <w:t>5662</w:t>
+            </w:r>
+          </w:p>
+        </w:tc>
+        <w:tc>
+          <w:tcPr>
+            <w:tcW w:w="1075" w:type="dxa"/>
+            <w:vAlign w:val="center"/>
+          </w:tcPr>
+          <w:p>
+            <w:pPr>
+              <w:spacing w:line="480" w:lineRule="auto"/>
+              <w:jc w:val="center"/>
+              <w:rPr>
+                <w:rFonts w:ascii="Times New Roman" w:hAnsi="Times New Roman" w:cs="Times New Roman"/>
+                <w:sz w:val="24"/>
+                <w:szCs w:val="24"/>
+                <w:lang w:bidi="en-US"/>
+              </w:rPr>
+            </w:pPr>
+            <w:r>
+              <w:rPr>
+                <w:rFonts w:ascii="Times New Roman" w:hAnsi="Times New Roman" w:cs="Times New Roman"/>
+                <w:sz w:val="24"/>
+                <w:szCs w:val="24"/>
+                <w:lang w:bidi="en-US"/>
+              </w:rPr>
+              <w:t>193</w:t>
+            </w:r>
+          </w:p>
+        </w:tc>
+        <w:tc>
+          <w:tcPr>
+            <w:tcW w:w="1674" w:type="dxa"/>
+            <w:vAlign w:val="center"/>
+          </w:tcPr>
+          <w:p>
+            <w:pPr>
+              <w:spacing w:line="480" w:lineRule="auto"/>
+              <w:jc w:val="center"/>
+              <w:rPr>
+                <w:rFonts w:ascii="Times New Roman" w:hAnsi="Times New Roman" w:cs="Times New Roman"/>
+                <w:sz w:val="24"/>
+                <w:szCs w:val="24"/>
+                <w:lang w:bidi="en-US"/>
+              </w:rPr>
+            </w:pPr>
+            <w:r>
+              <w:rPr>
+                <w:rFonts w:ascii="Times New Roman" w:hAnsi="Times New Roman" w:cs="Times New Roman"/>
+                <w:sz w:val="24"/>
+                <w:szCs w:val="24"/>
+                <w:lang w:bidi="en-US"/>
+              </w:rPr>
+              <w:t>73.12</w:t>
+            </w:r>
+          </w:p>
+        </w:tc>
+        <w:tc>
+          <w:tcPr>
+            <w:tcW w:w="1224" w:type="dxa"/>
+            <w:vAlign w:val="center"/>
+          </w:tcPr>
+          <w:p>
+            <w:pPr>
+              <w:spacing w:line="480" w:lineRule="auto"/>
+              <w:jc w:val="center"/>
+              <w:rPr>
+                <w:rFonts w:ascii="Times New Roman" w:hAnsi="Times New Roman" w:cs="Times New Roman"/>
+                <w:sz w:val="24"/>
+                <w:szCs w:val="24"/>
+                <w:lang w:bidi="en-US"/>
+              </w:rPr>
+            </w:pPr>
+            <w:r>
+              <w:rPr>
+                <w:rFonts w:ascii="Times New Roman" w:hAnsi="Times New Roman" w:cs="Times New Roman"/>
+                <w:sz w:val="24"/>
+                <w:szCs w:val="24"/>
+                <w:lang w:bidi="en-US"/>
+              </w:rPr>
+              <w:t>66.84</w:t>
+            </w:r>
+          </w:p>
+        </w:tc>
+        <w:tc>
+          <w:tcPr>
+            <w:tcW w:w="1417" w:type="dxa"/>
+            <w:vAlign w:val="center"/>
+          </w:tcPr>
+          <w:p>
+            <w:pPr>
+              <w:spacing w:line="480" w:lineRule="auto"/>
+              <w:jc w:val="center"/>
+              <w:rPr>
+                <w:rFonts w:ascii="Times New Roman" w:hAnsi="Times New Roman" w:cs="Times New Roman"/>
+                <w:b/>
+                <w:sz w:val="24"/>
+                <w:szCs w:val="24"/>
+                <w:lang w:bidi="en-US"/>
+              </w:rPr>
+            </w:pPr>
+            <w:r>
+              <w:rPr>
+                <w:rFonts w:ascii="Times New Roman" w:hAnsi="Times New Roman" w:cs="Times New Roman"/>
+                <w:b/>
+                <w:sz w:val="24"/>
+                <w:szCs w:val="24"/>
+                <w:lang w:bidi="en-US"/>
+              </w:rPr>
+              <w:t>69.84</w:t>
+            </w:r>
+          </w:p>
+        </w:tc>
+      </w:tr>
+    </w:tbl>
+    <w:p>
+      <w:pPr>
+        <w:spacing w:line="480" w:lineRule="auto"/>
+        <w:rPr>
+          <w:b/>
+          <w:lang w:bidi="en-US"/>
+        </w:rPr>
+      </w:pPr>
+      <w:r>
+        <w:rPr>
+          <w:b/>
+          <w:lang w:bidi="en-US"/>
+        </w:rPr>
+        <w:tab/>
+      </w:r>
+    </w:p>
+    <w:p>
+      <w:pPr>
+        <w:spacing w:line="480" w:lineRule="auto"/>
+        <w:ind w:firstLine="720"/>
+        <w:jc w:val="both"/>
+        <w:rPr>
+          <w:rFonts w:ascii="Times New Roman" w:hAnsi="Times New Roman" w:cs="Times New Roman"/>
+          <w:sz w:val="24"/>
+          <w:szCs w:val="24"/>
+          <w:lang w:bidi="en-US"/>
+        </w:rPr>
+      </w:pPr>
+      <w:r>
+        <w:rPr>
+          <w:rFonts w:ascii="Times New Roman" w:hAnsi="Times New Roman" w:cs="Times New Roman"/>
+          <w:sz w:val="24"/>
+          <w:szCs w:val="24"/>
+          <w:lang w:bidi="en-US"/>
+        </w:rPr>
+        <w:t>Table 3, shows the overall performance of Inappropriate Expressions Recognition using Bootstrapping as Semi-Supervised Learning in terms of F-Measure. The average F-Measure of the 50 files tested was 69.84%.</w:t>
+      </w:r>
+    </w:p>
+    <w:p>
+      <w:pPr>
+        <w:pStyle w:val="Heading2"/>
+        <w:spacing w:line="480" w:lineRule="auto"/>
+        <w:jc w:val="both"/>
+        <w:rPr>
+          <w:rFonts w:ascii="Times New Roman" w:hAnsi="Times New Roman" w:cs="Times New Roman"/>
+          <w:b/>
+          <w:color w:val="000000" w:themeColor="text1"/>
+          <w:sz w:val="24"/>
+          <w:szCs w:val="24"/>
+          <w:lang w:bidi="en-US"/>
+        </w:rPr>
+      </w:pPr>
+      <w:r>
+        <w:rPr>
+          <w:rFonts w:ascii="Times New Roman" w:hAnsi="Times New Roman" w:cs="Times New Roman"/>
+          <w:b/>
+          <w:color w:val="000000" w:themeColor="text1"/>
+          <w:sz w:val="24"/>
+          <w:szCs w:val="24"/>
+          <w:lang w:bidi="en-US"/>
+        </w:rPr>
+        <w:t>4.4 Results for Specificity</w:t>
+      </w:r>
+    </w:p>
+    <w:p>
+      <w:pPr>
+        <w:spacing w:line="480" w:lineRule="auto"/>
+        <w:jc w:val="both"/>
+        <w:rPr>
+          <w:rFonts w:ascii="Times New Roman" w:hAnsi="Times New Roman" w:cs="Times New Roman"/>
+          <w:b/>
+          <w:sz w:val="24"/>
+          <w:szCs w:val="24"/>
+          <w:lang w:bidi="en-US"/>
+        </w:rPr>
+      </w:pPr>
+      <w:r>
+        <w:rPr>
+          <w:rFonts w:ascii="Times New Roman" w:hAnsi="Times New Roman" w:cs="Times New Roman"/>
+          <w:b/>
+          <w:sz w:val="24"/>
+          <w:szCs w:val="24"/>
+          <w:lang w:bidi="en-US"/>
+        </w:rPr>
+        <w:t>Table 4:</w:t>
+      </w:r>
+      <w:r>
+        <w:rPr>
+          <w:rFonts w:ascii="Times New Roman" w:hAnsi="Times New Roman" w:cs="Times New Roman"/>
+          <w:sz w:val="24"/>
+          <w:szCs w:val="24"/>
+          <w:lang w:bidi="en-US"/>
+        </w:rPr>
+        <w:t xml:space="preserve"> </w:t>
+      </w:r>
+      <w:r>
+        <w:rPr>
+          <w:rFonts w:ascii="Times New Roman" w:hAnsi="Times New Roman" w:cs="Times New Roman"/>
+          <w:b/>
+          <w:sz w:val="24"/>
+          <w:szCs w:val="24"/>
+          <w:lang w:bidi="en-US"/>
+        </w:rPr>
+        <w:t>Overall Evaluation of Inappropriate Expressions Recognition using Bootstrapping as Semi-Supervised Learning in Terms of F-Measure</w:t>
+      </w:r>
+    </w:p>
+    <w:tbl>
+      <w:tblPr>
+        <w:tblStyle w:val="TableGrid"/>
+        <w:tblW w:w="0" w:type="auto"/>
+        <w:tblLook w:val="04A0" w:firstRow="1" w:lastRow="0" w:firstColumn="1" w:lastColumn="0" w:noHBand="0" w:noVBand="1"/>
+      </w:tblPr>
+      <w:tblGrid>
+        <w:gridCol w:w="2996"/>
+        <w:gridCol w:w="2997"/>
+        <w:gridCol w:w="2997"/>
+      </w:tblGrid>
+      <w:tr>
+        <w:tc>
+          <w:tcPr>
+            <w:tcW w:w="2996" w:type="dxa"/>
+            <w:vAlign w:val="center"/>
+          </w:tcPr>
+          <w:p>
+            <w:pPr>
+              <w:spacing w:line="480" w:lineRule="auto"/>
+              <w:jc w:val="center"/>
+              <w:rPr>
+                <w:rFonts w:ascii="Times New Roman" w:hAnsi="Times New Roman" w:cs="Times New Roman"/>
+                <w:b/>
+                <w:sz w:val="24"/>
+                <w:szCs w:val="24"/>
+                <w:lang w:bidi="en-US"/>
+              </w:rPr>
+            </w:pPr>
+            <w:r>
+              <w:rPr>
+                <w:rFonts w:ascii="Times New Roman" w:hAnsi="Times New Roman" w:cs="Times New Roman"/>
+                <w:b/>
+                <w:sz w:val="24"/>
+                <w:szCs w:val="24"/>
+                <w:lang w:bidi="en-US"/>
+              </w:rPr>
+              <w:t>CLASSIFICATION</w:t>
+            </w:r>
+          </w:p>
+        </w:tc>
+        <w:tc>
+          <w:tcPr>
+            <w:tcW w:w="2997" w:type="dxa"/>
+            <w:vAlign w:val="center"/>
+          </w:tcPr>
+          <w:p>
+            <w:pPr>
+              <w:spacing w:line="480" w:lineRule="auto"/>
+              <w:jc w:val="center"/>
+              <w:rPr>
+                <w:rFonts w:ascii="Times New Roman" w:hAnsi="Times New Roman" w:cs="Times New Roman"/>
+                <w:b/>
+                <w:sz w:val="24"/>
+                <w:szCs w:val="24"/>
+                <w:lang w:bidi="en-US"/>
+              </w:rPr>
+            </w:pPr>
+            <w:r>
+              <w:rPr>
+                <w:rFonts w:ascii="Times New Roman" w:hAnsi="Times New Roman" w:cs="Times New Roman"/>
+                <w:b/>
+                <w:sz w:val="24"/>
+                <w:szCs w:val="24"/>
+                <w:lang w:bidi="en-US"/>
+              </w:rPr>
+              <w:t>TOTAL NUMBER</w:t>
+            </w:r>
+          </w:p>
+        </w:tc>
+        <w:tc>
+          <w:tcPr>
+            <w:tcW w:w="2997" w:type="dxa"/>
+            <w:vAlign w:val="center"/>
+          </w:tcPr>
+          <w:p>
+            <w:pPr>
+              <w:spacing w:line="480" w:lineRule="auto"/>
+              <w:jc w:val="center"/>
+              <w:rPr>
+                <w:rFonts w:ascii="Times New Roman" w:hAnsi="Times New Roman" w:cs="Times New Roman"/>
+                <w:b/>
+                <w:sz w:val="24"/>
+                <w:szCs w:val="24"/>
+                <w:lang w:bidi="en-US"/>
+              </w:rPr>
+            </w:pPr>
+            <w:r>
+              <w:rPr>
+                <w:rFonts w:ascii="Times New Roman" w:hAnsi="Times New Roman" w:cs="Times New Roman"/>
+                <w:b/>
+                <w:sz w:val="24"/>
+                <w:szCs w:val="24"/>
+                <w:lang w:bidi="en-US"/>
+              </w:rPr>
+              <w:t>SPECIFICITY</w:t>
+            </w:r>
+          </w:p>
+          <w:p>
+            <w:pPr>
+              <w:spacing w:line="480" w:lineRule="auto"/>
+              <w:jc w:val="center"/>
+              <w:rPr>
+                <w:rFonts w:ascii="Times New Roman" w:hAnsi="Times New Roman" w:cs="Times New Roman"/>
+                <w:b/>
+                <w:sz w:val="24"/>
+                <w:szCs w:val="24"/>
+                <w:lang w:bidi="en-US"/>
+              </w:rPr>
+            </w:pPr>
+            <w:r>
+              <w:rPr>
+                <w:rFonts w:ascii="Times New Roman" w:hAnsi="Times New Roman" w:cs="Times New Roman"/>
+                <w:b/>
+                <w:sz w:val="24"/>
+                <w:szCs w:val="24"/>
+                <w:lang w:bidi="en-US"/>
+              </w:rPr>
+              <w:t>(TN/TN+FP)</w:t>
+            </w:r>
+          </w:p>
+        </w:tc>
+      </w:tr>
+      <w:tr>
+        <w:tc>
+          <w:tcPr>
+            <w:tcW w:w="2996" w:type="dxa"/>
+            <w:vAlign w:val="center"/>
+          </w:tcPr>
+          <w:p>
+            <w:pPr>
+              <w:spacing w:line="480" w:lineRule="auto"/>
+              <w:jc w:val="center"/>
+              <w:rPr>
+                <w:rFonts w:ascii="Times New Roman" w:hAnsi="Times New Roman" w:cs="Times New Roman"/>
+                <w:sz w:val="24"/>
+                <w:szCs w:val="24"/>
+                <w:lang w:bidi="en-US"/>
+              </w:rPr>
+            </w:pPr>
+            <w:r>
+              <w:rPr>
+                <w:rFonts w:ascii="Times New Roman" w:hAnsi="Times New Roman" w:cs="Times New Roman"/>
+                <w:sz w:val="24"/>
+                <w:szCs w:val="24"/>
+                <w:lang w:bidi="en-US"/>
+              </w:rPr>
+              <w:t>TN</w:t>
+            </w:r>
+          </w:p>
+        </w:tc>
+        <w:tc>
+          <w:tcPr>
+            <w:tcW w:w="2997" w:type="dxa"/>
+            <w:vAlign w:val="center"/>
+          </w:tcPr>
+          <w:p>
+            <w:pPr>
+              <w:spacing w:line="480" w:lineRule="auto"/>
+              <w:jc w:val="center"/>
+              <w:rPr>
+                <w:rFonts w:ascii="Times New Roman" w:hAnsi="Times New Roman" w:cs="Times New Roman"/>
+                <w:sz w:val="24"/>
+                <w:szCs w:val="24"/>
+                <w:lang w:bidi="en-US"/>
+              </w:rPr>
+            </w:pPr>
+            <w:r>
+              <w:rPr>
+                <w:rFonts w:ascii="Times New Roman" w:hAnsi="Times New Roman" w:cs="Times New Roman"/>
+                <w:sz w:val="24"/>
+                <w:szCs w:val="24"/>
+                <w:lang w:bidi="en-US"/>
+              </w:rPr>
+              <w:t>5662</w:t>
+            </w:r>
+          </w:p>
+        </w:tc>
+        <w:tc>
+          <w:tcPr>
+            <w:tcW w:w="2997" w:type="dxa"/>
+            <w:vMerge w:val="restart"/>
+            <w:vAlign w:val="center"/>
+          </w:tcPr>
+          <w:p>
+            <w:pPr>
+              <w:spacing w:line="480" w:lineRule="auto"/>
+              <w:jc w:val="center"/>
+              <w:rPr>
+                <w:rFonts w:ascii="Times New Roman" w:hAnsi="Times New Roman" w:cs="Times New Roman"/>
+                <w:b/>
+                <w:sz w:val="24"/>
+                <w:szCs w:val="24"/>
+                <w:lang w:bidi="en-US"/>
+              </w:rPr>
+            </w:pPr>
+            <w:r>
+              <w:rPr>
+                <w:rFonts w:ascii="Times New Roman" w:hAnsi="Times New Roman" w:cs="Times New Roman"/>
+                <w:b/>
+                <w:sz w:val="24"/>
+                <w:szCs w:val="24"/>
+                <w:lang w:bidi="en-US"/>
+              </w:rPr>
+              <w:t>96.70</w:t>
+            </w:r>
+          </w:p>
+        </w:tc>
+      </w:tr>
+      <w:tr>
+        <w:tc>
+          <w:tcPr>
+            <w:tcW w:w="2996" w:type="dxa"/>
+            <w:vAlign w:val="center"/>
+          </w:tcPr>
+          <w:p>
+            <w:pPr>
+              <w:spacing w:line="480" w:lineRule="auto"/>
+              <w:jc w:val="center"/>
+              <w:rPr>
+                <w:rFonts w:ascii="Times New Roman" w:hAnsi="Times New Roman" w:cs="Times New Roman"/>
+                <w:sz w:val="24"/>
+                <w:szCs w:val="24"/>
+                <w:lang w:bidi="en-US"/>
+              </w:rPr>
+            </w:pPr>
+            <w:r>
+              <w:rPr>
+                <w:rFonts w:ascii="Times New Roman" w:hAnsi="Times New Roman" w:cs="Times New Roman"/>
+                <w:sz w:val="24"/>
+                <w:szCs w:val="24"/>
+                <w:lang w:bidi="en-US"/>
+              </w:rPr>
+              <w:t>FP</w:t>
+            </w:r>
+          </w:p>
+        </w:tc>
+        <w:tc>
+          <w:tcPr>
+            <w:tcW w:w="2997" w:type="dxa"/>
+            <w:vAlign w:val="center"/>
+          </w:tcPr>
+          <w:p>
+            <w:pPr>
+              <w:spacing w:line="480" w:lineRule="auto"/>
+              <w:jc w:val="center"/>
+              <w:rPr>
+                <w:rFonts w:ascii="Times New Roman" w:hAnsi="Times New Roman" w:cs="Times New Roman"/>
+                <w:sz w:val="24"/>
+                <w:szCs w:val="24"/>
+                <w:lang w:bidi="en-US"/>
+              </w:rPr>
+            </w:pPr>
+            <w:r>
+              <w:rPr>
+                <w:rFonts w:ascii="Times New Roman" w:hAnsi="Times New Roman" w:cs="Times New Roman"/>
+                <w:sz w:val="24"/>
+                <w:szCs w:val="24"/>
+                <w:lang w:bidi="en-US"/>
+              </w:rPr>
+              <w:t>143</w:t>
+            </w:r>
+          </w:p>
+        </w:tc>
+        <w:tc>
+          <w:tcPr>
+            <w:tcW w:w="2997" w:type="dxa"/>
+            <w:vMerge/>
+            <w:vAlign w:val="center"/>
+          </w:tcPr>
+          <w:p>
+            <w:pPr>
+              <w:spacing w:line="480" w:lineRule="auto"/>
+              <w:jc w:val="center"/>
+              <w:rPr>
+                <w:rFonts w:ascii="Times New Roman" w:hAnsi="Times New Roman" w:cs="Times New Roman"/>
+                <w:sz w:val="24"/>
+                <w:szCs w:val="24"/>
+                <w:lang w:bidi="en-US"/>
+              </w:rPr>
+            </w:pPr>
+          </w:p>
+        </w:tc>
+      </w:tr>
+    </w:tbl>
+    <w:p>
+      <w:pPr>
+        <w:spacing w:line="480" w:lineRule="auto"/>
+        <w:jc w:val="both"/>
+        <w:rPr>
+          <w:rFonts w:ascii="Times New Roman" w:hAnsi="Times New Roman" w:cs="Times New Roman"/>
+          <w:sz w:val="24"/>
+          <w:szCs w:val="24"/>
+          <w:lang w:bidi="en-US"/>
+        </w:rPr>
+      </w:pPr>
+    </w:p>
+    <w:p>
+      <w:pPr>
+        <w:spacing w:line="480" w:lineRule="auto"/>
+        <w:jc w:val="both"/>
+        <w:rPr>
+          <w:rFonts w:ascii="Times New Roman" w:hAnsi="Times New Roman" w:cs="Times New Roman"/>
+          <w:sz w:val="24"/>
+          <w:szCs w:val="24"/>
+          <w:lang w:bidi="en-US"/>
+        </w:rPr>
+      </w:pPr>
+      <w:r>
+        <w:rPr>
+          <w:lang w:bidi="en-US"/>
+        </w:rPr>
+        <w:tab/>
+      </w:r>
+      <w:r>
+        <w:rPr>
+          <w:rFonts w:ascii="Times New Roman" w:hAnsi="Times New Roman" w:cs="Times New Roman"/>
+          <w:sz w:val="24"/>
+          <w:szCs w:val="24"/>
+          <w:lang w:bidi="en-US"/>
+        </w:rPr>
+        <w:t xml:space="preserve">Table 4, shows the overall performance of Inappropriate Expressions Recognition using Bootstrapping as Semi-Supervised Learning </w:t>
+      </w:r>
+      <w:r>
+        <w:rPr>
+          <w:rFonts w:ascii="Times New Roman" w:hAnsi="Times New Roman" w:cs="Times New Roman"/>
+          <w:sz w:val="24"/>
+          <w:szCs w:val="24"/>
+          <w:lang w:bidi="en-US"/>
+        </w:rPr>
+        <w:t>in terms of Specificity. The average Specificity of the 50 files tested was 96.70%.</w:t>
+      </w:r>
+      <w:r>
+        <w:rPr>
+          <w:rFonts w:ascii="Times New Roman" w:hAnsi="Times New Roman" w:cs="Times New Roman"/>
+          <w:sz w:val="24"/>
+          <w:szCs w:val="24"/>
+          <w:lang w:bidi="en-US"/>
+        </w:rPr>
+        <w:br/>
+      </w:r>
+    </w:p>
+    <w:p>
+      <w:pPr>
+        <w:rPr>
+          <w:rFonts w:ascii="Times New Roman" w:hAnsi="Times New Roman" w:cs="Times New Roman"/>
+          <w:sz w:val="24"/>
+          <w:szCs w:val="24"/>
+          <w:lang w:bidi="en-US"/>
+        </w:rPr>
+      </w:pPr>
+    </w:p>
+    <w:p>
+      <w:pPr>
+        <w:pStyle w:val="Heading1"/>
+        <w:spacing w:line="480" w:lineRule="auto"/>
+        <w:jc w:val="center"/>
+        <w:rPr>
+          <w:rFonts w:ascii="Times New Roman" w:hAnsi="Times New Roman" w:cs="Times New Roman"/>
+          <w:color w:val="auto"/>
+          <w:sz w:val="24"/>
+          <w:szCs w:val="24"/>
+        </w:rPr>
+      </w:pPr>
+      <w:r>
+        <w:rPr>
+          <w:rFonts w:ascii="Times New Roman" w:hAnsi="Times New Roman" w:cs="Times New Roman"/>
+          <w:color w:val="auto"/>
+          <w:sz w:val="24"/>
+          <w:szCs w:val="24"/>
+        </w:rPr>
+        <w:lastRenderedPageBreak/>
+        <w:t>CHAPTER 5</w:t>
+      </w:r>
+    </w:p>
+    <w:p>
+      <w:pPr>
+        <w:pStyle w:val="Heading1"/>
+        <w:spacing w:line="480" w:lineRule="auto"/>
+        <w:jc w:val="center"/>
+        <w:rPr>
+          <w:rFonts w:ascii="Times New Roman" w:hAnsi="Times New Roman" w:cs="Times New Roman"/>
+          <w:color w:val="auto"/>
+          <w:sz w:val="24"/>
+          <w:szCs w:val="24"/>
+        </w:rPr>
+      </w:pPr>
+      <w:r>
+        <w:rPr>
+          <w:rFonts w:ascii="Times New Roman" w:hAnsi="Times New Roman" w:cs="Times New Roman"/>
+          <w:color w:val="auto"/>
+          <w:sz w:val="24"/>
+          <w:szCs w:val="24"/>
+        </w:rPr>
+        <w:t>SUMMARY OF FINDINGS, CONCLUSION AND RECOMMENDATION</w:t>
+      </w:r>
+    </w:p>
+    <w:p>
+      <w:pPr>
+        <w:spacing w:line="480" w:lineRule="auto"/>
+        <w:jc w:val="both"/>
+        <w:rPr>
+          <w:rFonts w:ascii="Times New Roman" w:hAnsi="Times New Roman" w:cs="Times New Roman"/>
+          <w:sz w:val="24"/>
+          <w:szCs w:val="24"/>
+          <w:lang w:bidi="en-US"/>
+        </w:rPr>
+      </w:pPr>
+      <w:r>
+        <w:rPr>
+          <w:rFonts w:ascii="Times New Roman" w:hAnsi="Times New Roman" w:cs="Times New Roman"/>
+          <w:sz w:val="24"/>
+          <w:szCs w:val="24"/>
+          <w:lang w:bidi="en-US"/>
+        </w:rPr>
+        <w:tab/>
+        <w:t xml:space="preserve">This </w:t>
+      </w:r>
+      <w:r>
+        <w:rPr>
+          <w:rFonts w:ascii="Times New Roman" w:hAnsi="Times New Roman" w:cs="Times New Roman"/>
+          <w:sz w:val="24"/>
+          <w:szCs w:val="24"/>
+          <w:lang w:bidi="en-US"/>
+        </w:rPr>
+        <w:t>study was conducted for the purpose of determining the performance</w:t>
+      </w:r>
+      <w:r>
+        <w:rPr>
+          <w:rFonts w:ascii="Times New Roman" w:hAnsi="Times New Roman" w:cs="Times New Roman"/>
+          <w:sz w:val="24"/>
+          <w:szCs w:val="24"/>
+          <w:lang w:bidi="en-US"/>
+        </w:rPr>
+        <w:t xml:space="preserve"> of the system Inappropriate Expressions Recognition using Bootstrapping as Semi-Supervised Learning. </w:t>
+      </w:r>
+      <w:r>
+        <w:rPr>
+          <w:rFonts w:ascii="Times New Roman" w:hAnsi="Times New Roman" w:cs="Times New Roman"/>
+          <w:sz w:val="24"/>
+          <w:szCs w:val="24"/>
+          <w:lang w:bidi="en-US"/>
+        </w:rPr>
+        <w:t>Since the research was experimental, the system went through several testing and evaluation to test the accuracy and ambiguity of the generated output with numerous test data. This chapter presents the summary of findings, conclusion and the recommendations.</w:t>
+      </w:r>
+    </w:p>
+    <w:p>
+      <w:pPr>
+        <w:pStyle w:val="Heading2"/>
+        <w:spacing w:line="480" w:lineRule="auto"/>
+        <w:rPr>
+          <w:rFonts w:ascii="Times New Roman" w:hAnsi="Times New Roman" w:cs="Times New Roman"/>
+          <w:b/>
+          <w:color w:val="auto"/>
+          <w:sz w:val="24"/>
+          <w:szCs w:val="24"/>
+          <w:lang w:bidi="en-US"/>
+        </w:rPr>
+      </w:pPr>
+      <w:r>
+        <w:rPr>
+          <w:rFonts w:ascii="Times New Roman" w:hAnsi="Times New Roman" w:cs="Times New Roman"/>
+          <w:b/>
+          <w:color w:val="auto"/>
+          <w:sz w:val="24"/>
+          <w:szCs w:val="24"/>
+          <w:lang w:bidi="en-US"/>
+        </w:rPr>
+        <w:t>5.1 Summary of Findings:</w:t>
+      </w:r>
+    </w:p>
+    <w:p>
+      <w:pPr>
+        <w:spacing w:line="480" w:lineRule="auto"/>
+        <w:jc w:val="both"/>
+        <w:rPr>
+          <w:rFonts w:ascii="Times New Roman" w:hAnsi="Times New Roman" w:cs="Times New Roman"/>
+          <w:sz w:val="24"/>
+          <w:szCs w:val="24"/>
+          <w:lang w:bidi="en-US"/>
+        </w:rPr>
+      </w:pPr>
+      <w:r>
+        <w:rPr>
+          <w:rFonts w:ascii="Times New Roman" w:hAnsi="Times New Roman" w:cs="Times New Roman"/>
+          <w:sz w:val="24"/>
+          <w:szCs w:val="24"/>
+          <w:lang w:bidi="en-US"/>
+        </w:rPr>
+        <w:tab/>
+        <w:t xml:space="preserve">This study aimed the creation </w:t>
+      </w:r>
+      <w:r>
+        <w:rPr>
+          <w:rFonts w:ascii="Times New Roman" w:hAnsi="Times New Roman" w:cs="Times New Roman"/>
+          <w:sz w:val="24"/>
+          <w:szCs w:val="24"/>
+          <w:lang w:bidi="en-US"/>
+        </w:rPr>
+        <w:t>of inappropriate</w:t>
+      </w:r>
+      <w:r>
+        <w:rPr>
+          <w:rFonts w:ascii="Times New Roman" w:hAnsi="Times New Roman" w:cs="Times New Roman"/>
+          <w:sz w:val="24"/>
+          <w:szCs w:val="24"/>
+          <w:lang w:bidi="en-US"/>
+        </w:rPr>
+        <w:t xml:space="preserve"> expressions recognizer that recognizes English comments found in 9gag and YouTube and tags inappropriate expressions based on its context. For this, the researchers used the experimental research method. The system went through several testing and evaluation to test the accuracy and ambiguity of the generated output in terms of Precision, Recall, F-Measure and Specificity. The statistical tool used by the researchers to test the accuracy of the developed system was the F-Measure and to eliminate bias</w:t>
+      </w:r>
+      <w:r>
+        <w:rPr>
+          <w:rFonts w:ascii="Times New Roman" w:hAnsi="Times New Roman" w:cs="Times New Roman"/>
+          <w:sz w:val="24"/>
+          <w:szCs w:val="24"/>
+          <w:lang w:bidi="en-US"/>
+        </w:rPr>
+        <w:t>, t</w:t>
+      </w:r>
+      <w:r>
+        <w:rPr>
+          <w:rFonts w:ascii="Times New Roman" w:hAnsi="Times New Roman" w:cs="Times New Roman"/>
+          <w:sz w:val="24"/>
+          <w:szCs w:val="24"/>
+          <w:lang w:bidi="en-US"/>
+        </w:rPr>
+        <w:t>he researchers used Specificity.</w:t>
+      </w:r>
+    </w:p>
+    <w:p>
+      <w:pPr>
+        <w:spacing w:line="480" w:lineRule="auto"/>
+        <w:jc w:val="both"/>
+        <w:rPr>
+          <w:rFonts w:ascii="Times New Roman" w:hAnsi="Times New Roman" w:cs="Times New Roman"/>
+          <w:sz w:val="24"/>
+          <w:szCs w:val="24"/>
+          <w:lang w:bidi="en-US"/>
+        </w:rPr>
+      </w:pPr>
+      <w:r>
+        <w:rPr>
+          <w:rFonts w:ascii="Times New Roman" w:hAnsi="Times New Roman" w:cs="Times New Roman"/>
+          <w:sz w:val="24"/>
+          <w:szCs w:val="24"/>
+          <w:lang w:bidi="en-US"/>
+        </w:rPr>
+        <w:tab/>
+        <w:t xml:space="preserve">The following were the findings of the study based on the systematic testing, evaluation and analysis: </w:t>
+      </w:r>
+    </w:p>
+    <w:p>
+      <w:pPr>
+        <w:spacing w:line="480" w:lineRule="auto"/>
+        <w:ind w:firstLine="720"/>
+        <w:jc w:val="both"/>
+        <w:rPr>
+          <w:rFonts w:ascii="Times New Roman" w:hAnsi="Times New Roman" w:cs="Times New Roman"/>
+          <w:sz w:val="24"/>
+          <w:szCs w:val="24"/>
+          <w:shd w:val="clear" w:color="auto" w:fill="FFFFFF"/>
+        </w:rPr>
+      </w:pPr>
+      <w:r>
+        <w:rPr>
+          <w:rFonts w:ascii="Times New Roman" w:hAnsi="Times New Roman" w:cs="Times New Roman"/>
+          <w:sz w:val="24"/>
+          <w:szCs w:val="24"/>
+          <w:lang w:bidi="en-US"/>
+        </w:rPr>
+        <w:t>Based on the statement of the problem mentioned in Chapter 1</w:t>
+      </w:r>
+      <w:r>
+        <w:rPr>
+          <w:rFonts w:ascii="Times New Roman" w:hAnsi="Times New Roman" w:cs="Times New Roman"/>
+          <w:sz w:val="24"/>
+          <w:szCs w:val="24"/>
+          <w:lang w:bidi="en-US"/>
+        </w:rPr>
+        <w:t xml:space="preserve"> “</w:t>
+      </w:r>
+      <w:r>
+        <w:rPr>
+          <w:rFonts w:ascii="Times New Roman" w:hAnsi="Times New Roman" w:cs="Times New Roman"/>
+          <w:sz w:val="24"/>
+          <w:szCs w:val="24"/>
+        </w:rPr>
+        <w:t xml:space="preserve">What is the </w:t>
+      </w:r>
+      <w:r>
+        <w:rPr>
+          <w:rFonts w:ascii="Times New Roman" w:hAnsi="Times New Roman" w:cs="Times New Roman"/>
+          <w:sz w:val="24"/>
+          <w:szCs w:val="24"/>
+          <w:shd w:val="clear" w:color="auto" w:fill="FFFFFF"/>
+        </w:rPr>
+        <w:t>performance analysis of the model in terms of:</w:t>
+      </w:r>
+      <w:r>
+        <w:rPr>
+          <w:rFonts w:ascii="Times New Roman" w:hAnsi="Times New Roman" w:cs="Times New Roman"/>
+          <w:sz w:val="24"/>
+          <w:szCs w:val="24"/>
+          <w:shd w:val="clear" w:color="auto" w:fill="FFFFFF"/>
+        </w:rPr>
+        <w:t>1.</w:t>
+      </w:r>
+      <w:r>
+        <w:rPr>
+          <w:rFonts w:ascii="Times New Roman" w:hAnsi="Times New Roman" w:cs="Times New Roman"/>
+          <w:sz w:val="24"/>
+          <w:szCs w:val="24"/>
+          <w:shd w:val="clear" w:color="auto" w:fill="FFFFFF"/>
+        </w:rPr>
+        <w:t>1</w:t>
+      </w:r>
+      <w:r>
+        <w:rPr>
+          <w:rFonts w:ascii="Times New Roman" w:hAnsi="Times New Roman" w:cs="Times New Roman"/>
+          <w:sz w:val="24"/>
+          <w:szCs w:val="24"/>
+          <w:shd w:val="clear" w:color="auto" w:fill="FFFFFF"/>
+        </w:rPr>
+        <w:t xml:space="preserve"> Recognition of Inappropriate </w:t>
+      </w:r>
+      <w:r>
+        <w:rPr>
+          <w:rFonts w:ascii="Times New Roman" w:hAnsi="Times New Roman" w:cs="Times New Roman"/>
+          <w:sz w:val="24"/>
+          <w:szCs w:val="24"/>
+          <w:shd w:val="clear" w:color="auto" w:fill="FFFFFF"/>
+        </w:rPr>
+        <w:t>expressions</w:t>
+      </w:r>
+      <w:r>
+        <w:rPr>
+          <w:rFonts w:ascii="Times New Roman" w:hAnsi="Times New Roman" w:cs="Times New Roman"/>
+          <w:sz w:val="24"/>
+          <w:szCs w:val="24"/>
+          <w:shd w:val="clear" w:color="auto" w:fill="FFFFFF"/>
+        </w:rPr>
+        <w:t xml:space="preserve"> </w:t>
+      </w:r>
+      <w:r>
+        <w:rPr>
+          <w:rFonts w:ascii="Times New Roman" w:hAnsi="Times New Roman" w:cs="Times New Roman"/>
+          <w:sz w:val="24"/>
+          <w:szCs w:val="24"/>
+          <w:shd w:val="clear" w:color="auto" w:fill="FFFFFF"/>
+        </w:rPr>
+        <w:lastRenderedPageBreak/>
+        <w:t>(Accuracy of the Model)</w:t>
+      </w:r>
+      <w:r>
+        <w:rPr>
+          <w:rFonts w:ascii="Times New Roman" w:hAnsi="Times New Roman" w:cs="Times New Roman"/>
+          <w:sz w:val="24"/>
+          <w:szCs w:val="24"/>
+        </w:rPr>
+        <w:t xml:space="preserve"> and </w:t>
+      </w:r>
+      <w:r>
+        <w:rPr>
+          <w:rFonts w:ascii="Times New Roman" w:hAnsi="Times New Roman" w:cs="Times New Roman"/>
+          <w:sz w:val="24"/>
+          <w:szCs w:val="24"/>
+          <w:shd w:val="clear" w:color="auto" w:fill="FFFFFF"/>
+        </w:rPr>
+        <w:t>1.2</w:t>
+      </w:r>
+      <w:r>
+        <w:rPr>
+          <w:rFonts w:ascii="Times New Roman" w:hAnsi="Times New Roman" w:cs="Times New Roman"/>
+          <w:sz w:val="24"/>
+          <w:szCs w:val="24"/>
+          <w:shd w:val="clear" w:color="auto" w:fill="FFFFFF"/>
+        </w:rPr>
+        <w:t xml:space="preserve"> Recognition of Appropriate expressions.</w:t>
+      </w:r>
+      <w:r>
+        <w:rPr>
+          <w:rFonts w:ascii="Times New Roman" w:hAnsi="Times New Roman" w:cs="Times New Roman"/>
+          <w:sz w:val="24"/>
+          <w:szCs w:val="24"/>
+          <w:shd w:val="clear" w:color="auto" w:fill="FFFFFF"/>
+        </w:rPr>
+        <w:t xml:space="preserve"> (Specificity of the Model)</w:t>
+      </w:r>
+      <w:r>
+        <w:rPr>
+          <w:rFonts w:ascii="Times New Roman" w:hAnsi="Times New Roman" w:cs="Times New Roman"/>
+          <w:sz w:val="24"/>
+          <w:szCs w:val="24"/>
+          <w:shd w:val="clear" w:color="auto" w:fill="FFFFFF"/>
+        </w:rPr>
+        <w:t>” the following results were computed:</w:t>
+      </w:r>
+    </w:p>
+    <w:tbl>
+      <w:tblPr>
+        <w:tblStyle w:val="TableGrid"/>
+        <w:tblW w:w="0" w:type="auto"/>
+        <w:tblLook w:val="04A0" w:firstRow="1" w:lastRow="0" w:firstColumn="1" w:lastColumn="0" w:noHBand="0" w:noVBand="1"/>
+      </w:tblPr>
+      <w:tblGrid>
+        <w:gridCol w:w="1200"/>
+        <w:gridCol w:w="1198"/>
+        <w:gridCol w:w="1202"/>
+        <w:gridCol w:w="1075"/>
+        <w:gridCol w:w="1674"/>
+        <w:gridCol w:w="1224"/>
+        <w:gridCol w:w="1417"/>
+      </w:tblGrid>
+      <w:tr>
+        <w:tc>
+          <w:tcPr>
+            <w:tcW w:w="4675" w:type="dxa"/>
+            <w:gridSpan w:val="4"/>
+            <w:vAlign w:val="center"/>
+          </w:tcPr>
+          <w:p>
+            <w:pPr>
+              <w:spacing w:line="480" w:lineRule="auto"/>
+              <w:jc w:val="center"/>
+              <w:rPr>
+                <w:rFonts w:ascii="Times New Roman" w:hAnsi="Times New Roman" w:cs="Times New Roman"/>
+                <w:b/>
+                <w:sz w:val="24"/>
+                <w:szCs w:val="24"/>
+                <w:lang w:bidi="en-US"/>
+              </w:rPr>
+            </w:pPr>
+            <w:r>
+              <w:rPr>
+                <w:rFonts w:ascii="Times New Roman" w:hAnsi="Times New Roman" w:cs="Times New Roman"/>
+                <w:b/>
+                <w:sz w:val="24"/>
+                <w:szCs w:val="24"/>
+                <w:lang w:bidi="en-US"/>
+              </w:rPr>
+              <w:t>CLASSIFICATION</w:t>
+            </w:r>
+          </w:p>
+        </w:tc>
+        <w:tc>
+          <w:tcPr>
+            <w:tcW w:w="1674" w:type="dxa"/>
+            <w:vMerge w:val="restart"/>
+            <w:vAlign w:val="center"/>
+          </w:tcPr>
+          <w:p>
+            <w:pPr>
+              <w:spacing w:line="480" w:lineRule="auto"/>
+              <w:jc w:val="center"/>
+              <w:rPr>
+                <w:rFonts w:ascii="Times New Roman" w:hAnsi="Times New Roman" w:cs="Times New Roman"/>
+                <w:b/>
+                <w:sz w:val="24"/>
+                <w:szCs w:val="24"/>
+                <w:lang w:bidi="en-US"/>
+              </w:rPr>
+            </w:pPr>
+            <w:r>
+              <w:rPr>
+                <w:rFonts w:ascii="Times New Roman" w:hAnsi="Times New Roman" w:cs="Times New Roman"/>
+                <w:b/>
+                <w:sz w:val="24"/>
+                <w:szCs w:val="24"/>
+                <w:lang w:bidi="en-US"/>
+              </w:rPr>
+              <w:t>PRECISION</w:t>
+            </w:r>
+          </w:p>
+        </w:tc>
+        <w:tc>
+          <w:tcPr>
+            <w:tcW w:w="1224" w:type="dxa"/>
+            <w:vMerge w:val="restart"/>
+            <w:vAlign w:val="center"/>
+          </w:tcPr>
+          <w:p>
+            <w:pPr>
+              <w:spacing w:line="480" w:lineRule="auto"/>
+              <w:jc w:val="center"/>
+              <w:rPr>
+                <w:rFonts w:ascii="Times New Roman" w:hAnsi="Times New Roman" w:cs="Times New Roman"/>
+                <w:b/>
+                <w:sz w:val="24"/>
+                <w:szCs w:val="24"/>
+                <w:lang w:bidi="en-US"/>
+              </w:rPr>
+            </w:pPr>
+            <w:r>
+              <w:rPr>
+                <w:rFonts w:ascii="Times New Roman" w:hAnsi="Times New Roman" w:cs="Times New Roman"/>
+                <w:b/>
+                <w:sz w:val="24"/>
+                <w:szCs w:val="24"/>
+                <w:lang w:bidi="en-US"/>
+              </w:rPr>
+              <w:t>RECALL</w:t>
+            </w:r>
+          </w:p>
+        </w:tc>
+        <w:tc>
+          <w:tcPr>
+            <w:tcW w:w="1417" w:type="dxa"/>
+            <w:vMerge w:val="restart"/>
+            <w:vAlign w:val="center"/>
+          </w:tcPr>
+          <w:p>
+            <w:pPr>
+              <w:spacing w:line="480" w:lineRule="auto"/>
+              <w:jc w:val="center"/>
+              <w:rPr>
+                <w:rFonts w:ascii="Times New Roman" w:hAnsi="Times New Roman" w:cs="Times New Roman"/>
+                <w:b/>
+                <w:sz w:val="24"/>
+                <w:szCs w:val="24"/>
+                <w:lang w:bidi="en-US"/>
+              </w:rPr>
+            </w:pPr>
+            <w:r>
+              <w:rPr>
+                <w:rFonts w:ascii="Times New Roman" w:hAnsi="Times New Roman" w:cs="Times New Roman"/>
+                <w:b/>
+                <w:sz w:val="24"/>
+                <w:szCs w:val="24"/>
+                <w:lang w:bidi="en-US"/>
+              </w:rPr>
+              <w:t>F-MEASURE</w:t>
+            </w:r>
+          </w:p>
+          <w:p>
+            <w:pPr>
+              <w:spacing w:line="480" w:lineRule="auto"/>
+              <w:jc w:val="center"/>
+              <w:rPr>
+                <w:rFonts w:ascii="Times New Roman" w:hAnsi="Times New Roman" w:cs="Times New Roman"/>
+                <w:b/>
+                <w:sz w:val="24"/>
+                <w:szCs w:val="24"/>
+                <w:lang w:bidi="en-US"/>
+              </w:rPr>
+            </w:pPr>
+            <w:r>
+              <w:rPr>
+                <w:rFonts w:ascii="Times New Roman" w:hAnsi="Times New Roman" w:cs="Times New Roman"/>
+                <w:b/>
+                <w:sz w:val="24"/>
+                <w:szCs w:val="24"/>
+                <w:lang w:bidi="en-US"/>
+              </w:rPr>
+              <w:t>(2PR/P+R)</w:t>
+            </w:r>
+          </w:p>
+        </w:tc>
+      </w:tr>
+      <w:tr>
+        <w:tc>
+          <w:tcPr>
+            <w:tcW w:w="1200" w:type="dxa"/>
+            <w:vAlign w:val="center"/>
+          </w:tcPr>
+          <w:p>
+            <w:pPr>
+              <w:spacing w:line="480" w:lineRule="auto"/>
+              <w:jc w:val="center"/>
+              <w:rPr>
+                <w:rFonts w:ascii="Times New Roman" w:hAnsi="Times New Roman" w:cs="Times New Roman"/>
+                <w:b/>
+                <w:sz w:val="24"/>
+                <w:szCs w:val="24"/>
+                <w:lang w:bidi="en-US"/>
+              </w:rPr>
+            </w:pPr>
+            <w:r>
+              <w:rPr>
+                <w:rFonts w:ascii="Times New Roman" w:hAnsi="Times New Roman" w:cs="Times New Roman"/>
+                <w:b/>
+                <w:sz w:val="24"/>
+                <w:szCs w:val="24"/>
+                <w:lang w:bidi="en-US"/>
+              </w:rPr>
+              <w:t>TP</w:t>
+            </w:r>
+          </w:p>
+        </w:tc>
+        <w:tc>
+          <w:tcPr>
+            <w:tcW w:w="1198" w:type="dxa"/>
+            <w:vAlign w:val="center"/>
+          </w:tcPr>
+          <w:p>
+            <w:pPr>
+              <w:spacing w:line="480" w:lineRule="auto"/>
+              <w:jc w:val="center"/>
+              <w:rPr>
+                <w:rFonts w:ascii="Times New Roman" w:hAnsi="Times New Roman" w:cs="Times New Roman"/>
+                <w:b/>
+                <w:sz w:val="24"/>
+                <w:szCs w:val="24"/>
+                <w:lang w:bidi="en-US"/>
+              </w:rPr>
+            </w:pPr>
+            <w:r>
+              <w:rPr>
+                <w:rFonts w:ascii="Times New Roman" w:hAnsi="Times New Roman" w:cs="Times New Roman"/>
+                <w:b/>
+                <w:sz w:val="24"/>
+                <w:szCs w:val="24"/>
+                <w:lang w:bidi="en-US"/>
+              </w:rPr>
+              <w:t>FP</w:t>
+            </w:r>
+          </w:p>
+        </w:tc>
+        <w:tc>
+          <w:tcPr>
+            <w:tcW w:w="1202" w:type="dxa"/>
+            <w:vAlign w:val="center"/>
+          </w:tcPr>
+          <w:p>
+            <w:pPr>
+              <w:spacing w:line="480" w:lineRule="auto"/>
+              <w:jc w:val="center"/>
+              <w:rPr>
+                <w:rFonts w:ascii="Times New Roman" w:hAnsi="Times New Roman" w:cs="Times New Roman"/>
+                <w:b/>
+                <w:sz w:val="24"/>
+                <w:szCs w:val="24"/>
+                <w:lang w:bidi="en-US"/>
+              </w:rPr>
+            </w:pPr>
+            <w:r>
+              <w:rPr>
+                <w:rFonts w:ascii="Times New Roman" w:hAnsi="Times New Roman" w:cs="Times New Roman"/>
+                <w:b/>
+                <w:sz w:val="24"/>
+                <w:szCs w:val="24"/>
+                <w:lang w:bidi="en-US"/>
+              </w:rPr>
+              <w:t>TN</w:t>
+            </w:r>
+          </w:p>
+        </w:tc>
+        <w:tc>
+          <w:tcPr>
+            <w:tcW w:w="1075" w:type="dxa"/>
+            <w:vAlign w:val="center"/>
+          </w:tcPr>
+          <w:p>
+            <w:pPr>
+              <w:spacing w:line="480" w:lineRule="auto"/>
+              <w:jc w:val="center"/>
+              <w:rPr>
+                <w:rFonts w:ascii="Times New Roman" w:hAnsi="Times New Roman" w:cs="Times New Roman"/>
+                <w:b/>
+                <w:sz w:val="24"/>
+                <w:szCs w:val="24"/>
+                <w:lang w:bidi="en-US"/>
+              </w:rPr>
+            </w:pPr>
+            <w:r>
+              <w:rPr>
+                <w:rFonts w:ascii="Times New Roman" w:hAnsi="Times New Roman" w:cs="Times New Roman"/>
+                <w:b/>
+                <w:sz w:val="24"/>
+                <w:szCs w:val="24"/>
+                <w:lang w:bidi="en-US"/>
+              </w:rPr>
+              <w:t>FN</w:t>
+            </w:r>
+          </w:p>
+        </w:tc>
+        <w:tc>
+          <w:tcPr>
+            <w:tcW w:w="1674" w:type="dxa"/>
+            <w:vMerge/>
+            <w:vAlign w:val="center"/>
+          </w:tcPr>
+          <w:p>
+            <w:pPr>
+              <w:spacing w:line="480" w:lineRule="auto"/>
+              <w:jc w:val="center"/>
+              <w:rPr>
+                <w:rFonts w:ascii="Times New Roman" w:hAnsi="Times New Roman" w:cs="Times New Roman"/>
+                <w:b/>
+                <w:sz w:val="24"/>
+                <w:szCs w:val="24"/>
+                <w:lang w:bidi="en-US"/>
+              </w:rPr>
+            </w:pPr>
+          </w:p>
+        </w:tc>
+        <w:tc>
+          <w:tcPr>
+            <w:tcW w:w="1224" w:type="dxa"/>
+            <w:vMerge/>
+            <w:vAlign w:val="center"/>
+          </w:tcPr>
+          <w:p>
+            <w:pPr>
+              <w:spacing w:line="480" w:lineRule="auto"/>
+              <w:jc w:val="center"/>
+              <w:rPr>
+                <w:rFonts w:ascii="Times New Roman" w:hAnsi="Times New Roman" w:cs="Times New Roman"/>
+                <w:b/>
+                <w:sz w:val="24"/>
+                <w:szCs w:val="24"/>
+                <w:lang w:bidi="en-US"/>
+              </w:rPr>
+            </w:pPr>
+          </w:p>
+        </w:tc>
+        <w:tc>
+          <w:tcPr>
+            <w:tcW w:w="1417" w:type="dxa"/>
+            <w:vMerge/>
+            <w:vAlign w:val="center"/>
+          </w:tcPr>
+          <w:p>
+            <w:pPr>
+              <w:spacing w:line="480" w:lineRule="auto"/>
+              <w:jc w:val="center"/>
+              <w:rPr>
+                <w:rFonts w:ascii="Times New Roman" w:hAnsi="Times New Roman" w:cs="Times New Roman"/>
+                <w:b/>
+                <w:sz w:val="24"/>
+                <w:szCs w:val="24"/>
+                <w:lang w:bidi="en-US"/>
+              </w:rPr>
+            </w:pPr>
+          </w:p>
+        </w:tc>
+      </w:tr>
+      <w:tr>
+        <w:tc>
+          <w:tcPr>
+            <w:tcW w:w="1200" w:type="dxa"/>
+            <w:vAlign w:val="center"/>
+          </w:tcPr>
+          <w:p>
+            <w:pPr>
+              <w:spacing w:line="480" w:lineRule="auto"/>
+              <w:jc w:val="center"/>
+              <w:rPr>
+                <w:rFonts w:ascii="Times New Roman" w:hAnsi="Times New Roman" w:cs="Times New Roman"/>
+                <w:sz w:val="24"/>
+                <w:szCs w:val="24"/>
+                <w:lang w:bidi="en-US"/>
+              </w:rPr>
+            </w:pPr>
+            <w:r>
+              <w:rPr>
+                <w:rFonts w:ascii="Times New Roman" w:hAnsi="Times New Roman" w:cs="Times New Roman"/>
+                <w:sz w:val="24"/>
+                <w:szCs w:val="24"/>
+                <w:lang w:bidi="en-US"/>
+              </w:rPr>
+              <w:t>389</w:t>
+            </w:r>
+          </w:p>
+        </w:tc>
+        <w:tc>
+          <w:tcPr>
+            <w:tcW w:w="1198" w:type="dxa"/>
+            <w:vAlign w:val="center"/>
+          </w:tcPr>
+          <w:p>
+            <w:pPr>
+              <w:spacing w:line="480" w:lineRule="auto"/>
+              <w:jc w:val="center"/>
+              <w:rPr>
+                <w:rFonts w:ascii="Times New Roman" w:hAnsi="Times New Roman" w:cs="Times New Roman"/>
+                <w:sz w:val="24"/>
+                <w:szCs w:val="24"/>
+                <w:lang w:bidi="en-US"/>
+              </w:rPr>
+            </w:pPr>
+            <w:r>
+              <w:rPr>
+                <w:rFonts w:ascii="Times New Roman" w:hAnsi="Times New Roman" w:cs="Times New Roman"/>
+                <w:sz w:val="24"/>
+                <w:szCs w:val="24"/>
+                <w:lang w:bidi="en-US"/>
+              </w:rPr>
+              <w:t>143</w:t>
+            </w:r>
+          </w:p>
+        </w:tc>
+        <w:tc>
+          <w:tcPr>
+            <w:tcW w:w="1202" w:type="dxa"/>
+            <w:vAlign w:val="center"/>
+          </w:tcPr>
+          <w:p>
+            <w:pPr>
+              <w:spacing w:line="480" w:lineRule="auto"/>
+              <w:jc w:val="center"/>
+              <w:rPr>
+                <w:rFonts w:ascii="Times New Roman" w:hAnsi="Times New Roman" w:cs="Times New Roman"/>
+                <w:sz w:val="24"/>
+                <w:szCs w:val="24"/>
+                <w:lang w:bidi="en-US"/>
+              </w:rPr>
+            </w:pPr>
+            <w:r>
+              <w:rPr>
+                <w:rFonts w:ascii="Times New Roman" w:hAnsi="Times New Roman" w:cs="Times New Roman"/>
+                <w:sz w:val="24"/>
+                <w:szCs w:val="24"/>
+                <w:lang w:bidi="en-US"/>
+              </w:rPr>
+              <w:t>5662</w:t>
+            </w:r>
+          </w:p>
+        </w:tc>
+        <w:tc>
+          <w:tcPr>
+            <w:tcW w:w="1075" w:type="dxa"/>
+            <w:vAlign w:val="center"/>
+          </w:tcPr>
+          <w:p>
+            <w:pPr>
+              <w:spacing w:line="480" w:lineRule="auto"/>
+              <w:jc w:val="center"/>
+              <w:rPr>
+                <w:rFonts w:ascii="Times New Roman" w:hAnsi="Times New Roman" w:cs="Times New Roman"/>
+                <w:sz w:val="24"/>
+                <w:szCs w:val="24"/>
+                <w:lang w:bidi="en-US"/>
+              </w:rPr>
+            </w:pPr>
+            <w:r>
+              <w:rPr>
+                <w:rFonts w:ascii="Times New Roman" w:hAnsi="Times New Roman" w:cs="Times New Roman"/>
+                <w:sz w:val="24"/>
+                <w:szCs w:val="24"/>
+                <w:lang w:bidi="en-US"/>
+              </w:rPr>
+              <w:t>193</w:t>
+            </w:r>
+          </w:p>
+        </w:tc>
+        <w:tc>
+          <w:tcPr>
+            <w:tcW w:w="1674" w:type="dxa"/>
+            <w:vAlign w:val="center"/>
+          </w:tcPr>
+          <w:p>
+            <w:pPr>
+              <w:spacing w:line="480" w:lineRule="auto"/>
+              <w:jc w:val="center"/>
+              <w:rPr>
+                <w:rFonts w:ascii="Times New Roman" w:hAnsi="Times New Roman" w:cs="Times New Roman"/>
+                <w:b/>
+                <w:sz w:val="24"/>
+                <w:szCs w:val="24"/>
+                <w:lang w:bidi="en-US"/>
+              </w:rPr>
+            </w:pPr>
+            <w:r>
+              <w:rPr>
+                <w:rFonts w:ascii="Times New Roman" w:hAnsi="Times New Roman" w:cs="Times New Roman"/>
+                <w:b/>
+                <w:sz w:val="24"/>
+                <w:szCs w:val="24"/>
+                <w:lang w:bidi="en-US"/>
+              </w:rPr>
+              <w:t>73.12</w:t>
+            </w:r>
+          </w:p>
+        </w:tc>
+        <w:tc>
+          <w:tcPr>
+            <w:tcW w:w="1224" w:type="dxa"/>
+            <w:vAlign w:val="center"/>
+          </w:tcPr>
+          <w:p>
+            <w:pPr>
+              <w:spacing w:line="480" w:lineRule="auto"/>
+              <w:jc w:val="center"/>
+              <w:rPr>
+                <w:rFonts w:ascii="Times New Roman" w:hAnsi="Times New Roman" w:cs="Times New Roman"/>
+                <w:b/>
+                <w:sz w:val="24"/>
+                <w:szCs w:val="24"/>
+                <w:lang w:bidi="en-US"/>
+              </w:rPr>
+            </w:pPr>
+            <w:r>
+              <w:rPr>
+                <w:rFonts w:ascii="Times New Roman" w:hAnsi="Times New Roman" w:cs="Times New Roman"/>
+                <w:b/>
+                <w:sz w:val="24"/>
+                <w:szCs w:val="24"/>
+                <w:lang w:bidi="en-US"/>
+              </w:rPr>
+              <w:t>66.84</w:t>
+            </w:r>
+          </w:p>
+        </w:tc>
+        <w:tc>
+          <w:tcPr>
+            <w:tcW w:w="1417" w:type="dxa"/>
+            <w:vAlign w:val="center"/>
+          </w:tcPr>
+          <w:p>
+            <w:pPr>
+              <w:spacing w:line="480" w:lineRule="auto"/>
+              <w:jc w:val="center"/>
+              <w:rPr>
+                <w:rFonts w:ascii="Times New Roman" w:hAnsi="Times New Roman" w:cs="Times New Roman"/>
+                <w:b/>
+                <w:sz w:val="24"/>
+                <w:szCs w:val="24"/>
+                <w:lang w:bidi="en-US"/>
+              </w:rPr>
+            </w:pPr>
+            <w:r>
+              <w:rPr>
+                <w:rFonts w:ascii="Times New Roman" w:hAnsi="Times New Roman" w:cs="Times New Roman"/>
+                <w:b/>
+                <w:sz w:val="24"/>
+                <w:szCs w:val="24"/>
+                <w:lang w:bidi="en-US"/>
+              </w:rPr>
+              <w:t>69.84</w:t>
+            </w:r>
+          </w:p>
+        </w:tc>
+      </w:tr>
+    </w:tbl>
+    <w:p>
+      <w:pPr>
+        <w:spacing w:line="480" w:lineRule="auto"/>
+        <w:jc w:val="both"/>
+        <w:rPr>
+          <w:rFonts w:ascii="Times New Roman" w:hAnsi="Times New Roman" w:cs="Times New Roman"/>
+          <w:sz w:val="24"/>
+          <w:szCs w:val="24"/>
+          <w:shd w:val="clear" w:color="auto" w:fill="FFFFFF"/>
+        </w:rPr>
+      </w:pPr>
+    </w:p>
+    <w:tbl>
+      <w:tblPr>
+        <w:tblStyle w:val="TableGrid"/>
+        <w:tblW w:w="0" w:type="auto"/>
+        <w:tblLook w:val="04A0" w:firstRow="1" w:lastRow="0" w:firstColumn="1" w:lastColumn="0" w:noHBand="0" w:noVBand="1"/>
+      </w:tblPr>
+      <w:tblGrid>
+        <w:gridCol w:w="2996"/>
+        <w:gridCol w:w="2997"/>
+        <w:gridCol w:w="2997"/>
+      </w:tblGrid>
+      <w:tr>
+        <w:tc>
+          <w:tcPr>
+            <w:tcW w:w="2996" w:type="dxa"/>
+            <w:vAlign w:val="center"/>
+          </w:tcPr>
+          <w:p>
+            <w:pPr>
+              <w:spacing w:line="480" w:lineRule="auto"/>
+              <w:jc w:val="center"/>
+              <w:rPr>
+                <w:rFonts w:ascii="Times New Roman" w:hAnsi="Times New Roman" w:cs="Times New Roman"/>
+                <w:b/>
+                <w:sz w:val="24"/>
+                <w:szCs w:val="24"/>
+                <w:lang w:bidi="en-US"/>
+              </w:rPr>
+            </w:pPr>
+            <w:r>
+              <w:rPr>
+                <w:rFonts w:ascii="Times New Roman" w:hAnsi="Times New Roman" w:cs="Times New Roman"/>
+                <w:b/>
+                <w:sz w:val="24"/>
+                <w:szCs w:val="24"/>
+                <w:lang w:bidi="en-US"/>
+              </w:rPr>
+              <w:t>CLASSIFICATION</w:t>
+            </w:r>
+          </w:p>
+        </w:tc>
+        <w:tc>
+          <w:tcPr>
+            <w:tcW w:w="2997" w:type="dxa"/>
+            <w:vAlign w:val="center"/>
+          </w:tcPr>
+          <w:p>
+            <w:pPr>
+              <w:spacing w:line="480" w:lineRule="auto"/>
+              <w:jc w:val="center"/>
+              <w:rPr>
+                <w:rFonts w:ascii="Times New Roman" w:hAnsi="Times New Roman" w:cs="Times New Roman"/>
+                <w:b/>
+                <w:sz w:val="24"/>
+                <w:szCs w:val="24"/>
+                <w:lang w:bidi="en-US"/>
+              </w:rPr>
+            </w:pPr>
+            <w:r>
+              <w:rPr>
+                <w:rFonts w:ascii="Times New Roman" w:hAnsi="Times New Roman" w:cs="Times New Roman"/>
+                <w:b/>
+                <w:sz w:val="24"/>
+                <w:szCs w:val="24"/>
+                <w:lang w:bidi="en-US"/>
+              </w:rPr>
+              <w:t>TOTAL NUMBER</w:t>
+            </w:r>
+          </w:p>
+        </w:tc>
+        <w:tc>
+          <w:tcPr>
+            <w:tcW w:w="2997" w:type="dxa"/>
+            <w:vAlign w:val="center"/>
+          </w:tcPr>
+          <w:p>
+            <w:pPr>
+              <w:spacing w:line="480" w:lineRule="auto"/>
+              <w:jc w:val="center"/>
+              <w:rPr>
+                <w:rFonts w:ascii="Times New Roman" w:hAnsi="Times New Roman" w:cs="Times New Roman"/>
+                <w:b/>
+                <w:sz w:val="24"/>
+                <w:szCs w:val="24"/>
+                <w:lang w:bidi="en-US"/>
+              </w:rPr>
+            </w:pPr>
+            <w:r>
+              <w:rPr>
+                <w:rFonts w:ascii="Times New Roman" w:hAnsi="Times New Roman" w:cs="Times New Roman"/>
+                <w:b/>
+                <w:sz w:val="24"/>
+                <w:szCs w:val="24"/>
+                <w:lang w:bidi="en-US"/>
+              </w:rPr>
+              <w:t>SPECIFICITY</w:t>
+            </w:r>
+          </w:p>
+          <w:p>
+            <w:pPr>
+              <w:spacing w:line="480" w:lineRule="auto"/>
+              <w:jc w:val="center"/>
+              <w:rPr>
+                <w:rFonts w:ascii="Times New Roman" w:hAnsi="Times New Roman" w:cs="Times New Roman"/>
+                <w:b/>
+                <w:sz w:val="24"/>
+                <w:szCs w:val="24"/>
+                <w:lang w:bidi="en-US"/>
+              </w:rPr>
+            </w:pPr>
+            <w:r>
+              <w:rPr>
+                <w:rFonts w:ascii="Times New Roman" w:hAnsi="Times New Roman" w:cs="Times New Roman"/>
+                <w:b/>
+                <w:sz w:val="24"/>
+                <w:szCs w:val="24"/>
+                <w:lang w:bidi="en-US"/>
+              </w:rPr>
+              <w:t>(TN/TN+FP)</w:t>
+            </w:r>
+          </w:p>
+        </w:tc>
+      </w:tr>
+      <w:tr>
+        <w:tc>
+          <w:tcPr>
+            <w:tcW w:w="2996" w:type="dxa"/>
+            <w:vAlign w:val="center"/>
+          </w:tcPr>
+          <w:p>
+            <w:pPr>
+              <w:spacing w:line="480" w:lineRule="auto"/>
+              <w:jc w:val="center"/>
+              <w:rPr>
+                <w:rFonts w:ascii="Times New Roman" w:hAnsi="Times New Roman" w:cs="Times New Roman"/>
+                <w:sz w:val="24"/>
+                <w:szCs w:val="24"/>
+                <w:lang w:bidi="en-US"/>
+              </w:rPr>
+            </w:pPr>
+            <w:r>
+              <w:rPr>
+                <w:rFonts w:ascii="Times New Roman" w:hAnsi="Times New Roman" w:cs="Times New Roman"/>
+                <w:sz w:val="24"/>
+                <w:szCs w:val="24"/>
+                <w:lang w:bidi="en-US"/>
+              </w:rPr>
+              <w:t>TN</w:t>
+            </w:r>
+          </w:p>
+        </w:tc>
+        <w:tc>
+          <w:tcPr>
+            <w:tcW w:w="2997" w:type="dxa"/>
+            <w:vAlign w:val="center"/>
+          </w:tcPr>
+          <w:p>
+            <w:pPr>
+              <w:spacing w:line="480" w:lineRule="auto"/>
+              <w:jc w:val="center"/>
+              <w:rPr>
+                <w:rFonts w:ascii="Times New Roman" w:hAnsi="Times New Roman" w:cs="Times New Roman"/>
+                <w:sz w:val="24"/>
+                <w:szCs w:val="24"/>
+                <w:lang w:bidi="en-US"/>
+              </w:rPr>
+            </w:pPr>
+            <w:r>
+              <w:rPr>
+                <w:rFonts w:ascii="Times New Roman" w:hAnsi="Times New Roman" w:cs="Times New Roman"/>
+                <w:sz w:val="24"/>
+                <w:szCs w:val="24"/>
+                <w:lang w:bidi="en-US"/>
+              </w:rPr>
+              <w:t>5662</w:t>
+            </w:r>
+          </w:p>
+        </w:tc>
+        <w:tc>
+          <w:tcPr>
+            <w:tcW w:w="2997" w:type="dxa"/>
+            <w:vMerge w:val="restart"/>
+            <w:vAlign w:val="center"/>
+          </w:tcPr>
+          <w:p>
+            <w:pPr>
+              <w:spacing w:line="480" w:lineRule="auto"/>
+              <w:jc w:val="center"/>
+              <w:rPr>
+                <w:rFonts w:ascii="Times New Roman" w:hAnsi="Times New Roman" w:cs="Times New Roman"/>
+                <w:b/>
+                <w:sz w:val="24"/>
+                <w:szCs w:val="24"/>
+                <w:lang w:bidi="en-US"/>
+              </w:rPr>
+            </w:pPr>
+            <w:r>
+              <w:rPr>
+                <w:rFonts w:ascii="Times New Roman" w:hAnsi="Times New Roman" w:cs="Times New Roman"/>
+                <w:b/>
+                <w:sz w:val="24"/>
+                <w:szCs w:val="24"/>
+                <w:lang w:bidi="en-US"/>
+              </w:rPr>
+              <w:t>96.70</w:t>
+            </w:r>
+          </w:p>
+        </w:tc>
+      </w:tr>
+      <w:tr>
+        <w:tc>
+          <w:tcPr>
+            <w:tcW w:w="2996" w:type="dxa"/>
+            <w:vAlign w:val="center"/>
+          </w:tcPr>
+          <w:p>
+            <w:pPr>
+              <w:spacing w:line="480" w:lineRule="auto"/>
+              <w:jc w:val="center"/>
+              <w:rPr>
+                <w:rFonts w:ascii="Times New Roman" w:hAnsi="Times New Roman" w:cs="Times New Roman"/>
+                <w:sz w:val="24"/>
+                <w:szCs w:val="24"/>
+                <w:lang w:bidi="en-US"/>
+              </w:rPr>
+            </w:pPr>
+            <w:r>
+              <w:rPr>
+                <w:rFonts w:ascii="Times New Roman" w:hAnsi="Times New Roman" w:cs="Times New Roman"/>
+                <w:sz w:val="24"/>
+                <w:szCs w:val="24"/>
+                <w:lang w:bidi="en-US"/>
+              </w:rPr>
+              <w:t>FP</w:t>
+            </w:r>
+          </w:p>
+        </w:tc>
+        <w:tc>
+          <w:tcPr>
+            <w:tcW w:w="2997" w:type="dxa"/>
+            <w:vAlign w:val="center"/>
+          </w:tcPr>
+          <w:p>
+            <w:pPr>
+              <w:spacing w:line="480" w:lineRule="auto"/>
+              <w:jc w:val="center"/>
+              <w:rPr>
+                <w:rFonts w:ascii="Times New Roman" w:hAnsi="Times New Roman" w:cs="Times New Roman"/>
+                <w:sz w:val="24"/>
+                <w:szCs w:val="24"/>
+                <w:lang w:bidi="en-US"/>
+              </w:rPr>
+            </w:pPr>
+            <w:r>
+              <w:rPr>
+                <w:rFonts w:ascii="Times New Roman" w:hAnsi="Times New Roman" w:cs="Times New Roman"/>
+                <w:sz w:val="24"/>
+                <w:szCs w:val="24"/>
+                <w:lang w:bidi="en-US"/>
+              </w:rPr>
+              <w:t>143</w:t>
+            </w:r>
+          </w:p>
+        </w:tc>
+        <w:tc>
+          <w:tcPr>
+            <w:tcW w:w="2997" w:type="dxa"/>
+            <w:vMerge/>
+            <w:vAlign w:val="center"/>
+          </w:tcPr>
+          <w:p>
+            <w:pPr>
+              <w:spacing w:line="480" w:lineRule="auto"/>
+              <w:jc w:val="center"/>
+              <w:rPr>
+                <w:rFonts w:ascii="Times New Roman" w:hAnsi="Times New Roman" w:cs="Times New Roman"/>
+                <w:sz w:val="24"/>
+                <w:szCs w:val="24"/>
+                <w:lang w:bidi="en-US"/>
+              </w:rPr>
+            </w:pPr>
+          </w:p>
+        </w:tc>
+      </w:tr>
+    </w:tbl>
+    <w:p>
+      <w:pPr>
+        <w:spacing w:line="480" w:lineRule="auto"/>
+        <w:jc w:val="both"/>
+        <w:rPr>
+          <w:sz w:val="24"/>
+          <w:szCs w:val="24"/>
+          <w:lang w:bidi="en-US"/>
+        </w:rPr>
+      </w:pPr>
+    </w:p>
+    <w:p>
+      <w:pPr>
+        <w:spacing w:line="480" w:lineRule="auto"/>
+        <w:jc w:val="both"/>
+        <w:rPr>
+          <w:rFonts w:ascii="Times New Roman" w:hAnsi="Times New Roman" w:cs="Times New Roman"/>
+          <w:sz w:val="24"/>
+          <w:szCs w:val="24"/>
+          <w:lang w:bidi="en-US"/>
+        </w:rPr>
+      </w:pPr>
+      <w:r>
+        <w:rPr>
+          <w:rFonts w:ascii="Times New Roman" w:hAnsi="Times New Roman" w:cs="Times New Roman"/>
+          <w:sz w:val="24"/>
+          <w:szCs w:val="24"/>
+          <w:lang w:bidi="en-US"/>
+        </w:rPr>
+        <w:tab/>
+        <w:t xml:space="preserve">The summary </w:t>
+      </w:r>
+      <w:r>
+        <w:rPr>
+          <w:rFonts w:ascii="Times New Roman" w:hAnsi="Times New Roman" w:cs="Times New Roman"/>
+          <w:sz w:val="24"/>
+          <w:szCs w:val="24"/>
+          <w:lang w:bidi="en-US"/>
+        </w:rPr>
+        <w:t>assessment of the performance of the system based on 50 files tested in terms of Precision, Recall, F-Measure and Specificity were computed as 73.12%, 66.84%, 69.84% and 96.70% respectively.</w:t>
+      </w:r>
+    </w:p>
+    <w:p>
+      <w:pPr>
+        <w:pStyle w:val="Heading2"/>
+        <w:spacing w:line="480" w:lineRule="auto"/>
+        <w:jc w:val="both"/>
+        <w:rPr>
+          <w:rFonts w:ascii="Times New Roman" w:hAnsi="Times New Roman" w:cs="Times New Roman"/>
+          <w:b/>
+          <w:color w:val="auto"/>
+          <w:sz w:val="24"/>
+          <w:szCs w:val="24"/>
+          <w:lang w:bidi="en-US"/>
+        </w:rPr>
+      </w:pPr>
+      <w:r>
+        <w:rPr>
+          <w:rFonts w:ascii="Times New Roman" w:hAnsi="Times New Roman" w:cs="Times New Roman"/>
+          <w:b/>
+          <w:color w:val="auto"/>
+          <w:sz w:val="24"/>
+          <w:szCs w:val="24"/>
+          <w:lang w:bidi="en-US"/>
+        </w:rPr>
+        <w:t>5.2 Conclusion</w:t>
+      </w:r>
+    </w:p>
+    <w:p>
+      <w:pPr>
+        <w:spacing w:line="480" w:lineRule="auto"/>
+        <w:jc w:val="both"/>
+        <w:rPr>
+          <w:rFonts w:ascii="Times New Roman" w:hAnsi="Times New Roman" w:cs="Times New Roman"/>
+          <w:sz w:val="24"/>
+          <w:szCs w:val="24"/>
+          <w:lang w:bidi="en-US"/>
+        </w:rPr>
+      </w:pPr>
+      <w:r>
+        <w:rPr>
+          <w:rFonts w:ascii="Times New Roman" w:hAnsi="Times New Roman" w:cs="Times New Roman"/>
+          <w:sz w:val="24"/>
+          <w:szCs w:val="24"/>
+          <w:lang w:bidi="en-US"/>
+        </w:rPr>
+        <w:tab/>
+        <w:t>Based from the findings of the study entitled “Inappropriate Expressions using Bootstrapping as Semi-Supervised Learning” the proponents reached the following conclusions through the series testing and evaluation:</w:t>
+      </w:r>
+    </w:p>
+    <w:p>
+      <w:pPr>
+        <w:pStyle w:val="ListParagraph"/>
+        <w:numPr>
+          <w:ilvl w:val="0"/>
+          <w:numId w:val="13"/>
+        </w:numPr>
+        <w:spacing w:line="480" w:lineRule="auto"/>
+        <w:jc w:val="both"/>
+        <w:rPr>
+          <w:rFonts w:ascii="Times New Roman" w:hAnsi="Times New Roman" w:cs="Times New Roman"/>
+          <w:sz w:val="24"/>
+          <w:szCs w:val="24"/>
+          <w:lang w:bidi="en-US"/>
+        </w:rPr>
+      </w:pPr>
+      <w:r>
+        <w:rPr>
+          <w:rFonts w:ascii="Times New Roman" w:hAnsi="Times New Roman" w:cs="Times New Roman"/>
+          <w:sz w:val="24"/>
+          <w:szCs w:val="24"/>
+          <w:lang w:bidi="en-US"/>
+        </w:rPr>
+        <w:t>The overall performance of the developed system is</w:t>
+      </w:r>
+      <w:r>
+        <w:rPr>
+          <w:rFonts w:ascii="Times New Roman" w:hAnsi="Times New Roman" w:cs="Times New Roman"/>
+          <w:sz w:val="24"/>
+          <w:szCs w:val="24"/>
+          <w:lang w:bidi="en-US"/>
+        </w:rPr>
+        <w:t xml:space="preserve"> average, with an F-Measure</w:t>
+      </w:r>
+      <w:r>
+        <w:rPr>
+          <w:rFonts w:ascii="Times New Roman" w:hAnsi="Times New Roman" w:cs="Times New Roman"/>
+          <w:sz w:val="24"/>
+          <w:szCs w:val="24"/>
+          <w:lang w:bidi="en-US"/>
+        </w:rPr>
+        <w:t xml:space="preserve"> of 70% and a Specificity of 97%.</w:t>
+      </w:r>
+    </w:p>
+    <w:p>
+      <w:pPr>
+        <w:pStyle w:val="ListParagraph"/>
+        <w:numPr>
+          <w:ilvl w:val="0"/>
+          <w:numId w:val="13"/>
+        </w:numPr>
+        <w:spacing w:line="480" w:lineRule="auto"/>
+        <w:jc w:val="both"/>
+        <w:rPr>
+          <w:rFonts w:ascii="Times New Roman" w:hAnsi="Times New Roman" w:cs="Times New Roman"/>
+          <w:sz w:val="24"/>
+          <w:szCs w:val="24"/>
+          <w:lang w:bidi="en-US"/>
+        </w:rPr>
+      </w:pPr>
+      <w:r>
+        <w:rPr>
+          <w:rFonts w:ascii="Times New Roman" w:hAnsi="Times New Roman" w:cs="Times New Roman"/>
+          <w:sz w:val="24"/>
+          <w:szCs w:val="24"/>
+          <w:lang w:bidi="en-US"/>
+        </w:rPr>
+        <w:lastRenderedPageBreak/>
+        <w:t>The performance of the system will increase further if more feature functions were fed into the system.</w:t>
+      </w:r>
+    </w:p>
+    <w:p>
+      <w:pPr>
+        <w:spacing w:line="480" w:lineRule="auto"/>
+        <w:jc w:val="both"/>
+        <w:rPr>
+          <w:rFonts w:ascii="Times New Roman" w:hAnsi="Times New Roman" w:cs="Times New Roman"/>
+          <w:sz w:val="24"/>
+          <w:szCs w:val="24"/>
+          <w:lang w:bidi="en-US"/>
+        </w:rPr>
+      </w:pPr>
+    </w:p>
+    <w:p>
+      <w:pPr>
+        <w:spacing w:line="480" w:lineRule="auto"/>
+        <w:jc w:val="both"/>
+        <w:rPr>
+          <w:rFonts w:ascii="Times New Roman" w:hAnsi="Times New Roman" w:cs="Times New Roman"/>
+          <w:sz w:val="24"/>
+          <w:szCs w:val="24"/>
+          <w:lang w:bidi="en-US"/>
+        </w:rPr>
+      </w:pPr>
+    </w:p>
+    <w:p>
+      <w:pPr>
+        <w:spacing w:line="480" w:lineRule="auto"/>
+        <w:jc w:val="both"/>
+        <w:rPr>
+          <w:rFonts w:ascii="Times New Roman" w:hAnsi="Times New Roman" w:cs="Times New Roman"/>
+          <w:sz w:val="24"/>
+          <w:szCs w:val="24"/>
+          <w:lang w:bidi="en-US"/>
+        </w:rPr>
+      </w:pPr>
+    </w:p>
+    <w:p>
+      <w:pPr>
+        <w:spacing w:line="480" w:lineRule="auto"/>
+        <w:jc w:val="both"/>
+        <w:rPr>
+          <w:rFonts w:ascii="Times New Roman" w:hAnsi="Times New Roman" w:cs="Times New Roman"/>
+          <w:sz w:val="24"/>
+          <w:szCs w:val="24"/>
+          <w:lang w:bidi="en-US"/>
+        </w:rPr>
+      </w:pPr>
+    </w:p>
+    <w:p>
+      <w:pPr>
+        <w:spacing w:line="480" w:lineRule="auto"/>
+        <w:jc w:val="both"/>
+        <w:rPr>
+          <w:rFonts w:ascii="Times New Roman" w:hAnsi="Times New Roman" w:cs="Times New Roman"/>
+          <w:sz w:val="24"/>
+          <w:szCs w:val="24"/>
+          <w:lang w:bidi="en-US"/>
+        </w:rPr>
+      </w:pPr>
+    </w:p>
+    <w:p>
+      <w:pPr>
+        <w:spacing w:line="480" w:lineRule="auto"/>
+        <w:jc w:val="both"/>
+        <w:rPr>
+          <w:rFonts w:ascii="Times New Roman" w:hAnsi="Times New Roman" w:cs="Times New Roman"/>
+          <w:sz w:val="24"/>
+          <w:szCs w:val="24"/>
+          <w:lang w:bidi="en-US"/>
+        </w:rPr>
+      </w:pPr>
+    </w:p>
+    <w:p>
+      <w:pPr>
+        <w:spacing w:line="480" w:lineRule="auto"/>
+        <w:jc w:val="both"/>
+        <w:rPr>
+          <w:rFonts w:ascii="Times New Roman" w:hAnsi="Times New Roman" w:cs="Times New Roman"/>
+          <w:sz w:val="24"/>
+          <w:szCs w:val="24"/>
+          <w:lang w:bidi="en-US"/>
+        </w:rPr>
+      </w:pPr>
+    </w:p>
+    <w:p>
+      <w:pPr>
+        <w:spacing w:line="480" w:lineRule="auto"/>
+        <w:jc w:val="both"/>
+        <w:rPr>
+          <w:rFonts w:ascii="Times New Roman" w:hAnsi="Times New Roman" w:cs="Times New Roman"/>
+          <w:sz w:val="24"/>
+          <w:szCs w:val="24"/>
+          <w:lang w:bidi="en-US"/>
+        </w:rPr>
+      </w:pPr>
+    </w:p>
+    <w:p>
+      <w:pPr>
+        <w:spacing w:line="480" w:lineRule="auto"/>
+        <w:jc w:val="both"/>
+        <w:rPr>
+          <w:rFonts w:ascii="Times New Roman" w:hAnsi="Times New Roman" w:cs="Times New Roman"/>
+          <w:sz w:val="24"/>
+          <w:szCs w:val="24"/>
+          <w:lang w:bidi="en-US"/>
+        </w:rPr>
+      </w:pPr>
+    </w:p>
+    <w:p>
+      <w:pPr>
+        <w:spacing w:line="480" w:lineRule="auto"/>
+        <w:jc w:val="both"/>
+        <w:rPr>
+          <w:rFonts w:ascii="Times New Roman" w:hAnsi="Times New Roman" w:cs="Times New Roman"/>
+          <w:sz w:val="24"/>
+          <w:szCs w:val="24"/>
+          <w:lang w:bidi="en-US"/>
+        </w:rPr>
+      </w:pPr>
+    </w:p>
+    <w:p>
+      <w:pPr>
+        <w:spacing w:line="480" w:lineRule="auto"/>
+        <w:jc w:val="both"/>
+        <w:rPr>
+          <w:rFonts w:ascii="Times New Roman" w:hAnsi="Times New Roman" w:cs="Times New Roman"/>
+          <w:sz w:val="24"/>
+          <w:szCs w:val="24"/>
+          <w:lang w:bidi="en-US"/>
+        </w:rPr>
+      </w:pPr>
+    </w:p>
+    <w:p>
+      <w:pPr>
+        <w:spacing w:line="480" w:lineRule="auto"/>
+        <w:jc w:val="both"/>
+        <w:rPr>
+          <w:rFonts w:ascii="Times New Roman" w:hAnsi="Times New Roman" w:cs="Times New Roman"/>
+          <w:sz w:val="24"/>
+          <w:szCs w:val="24"/>
+          <w:lang w:bidi="en-US"/>
+        </w:rPr>
+      </w:pPr>
+    </w:p>
+    <w:p>
+      <w:pPr>
+        <w:spacing w:line="480" w:lineRule="auto"/>
+        <w:jc w:val="both"/>
+        <w:rPr>
+          <w:rFonts w:ascii="Times New Roman" w:hAnsi="Times New Roman" w:cs="Times New Roman"/>
+          <w:sz w:val="24"/>
+          <w:szCs w:val="24"/>
+          <w:lang w:bidi="en-US"/>
+        </w:rPr>
+      </w:pPr>
+      <w:bookmarkStart w:id="0" w:name="_GoBack"/>
+      <w:bookmarkEnd w:id="0"/>
     </w:p>
     <w:sdt>
       <w:sdtPr>
@@ -13927,7 +17243,6 @@
           <w:docPartUnique/>
         </w:docPartObj>
       </w:sdtPr>
-      <w:sdtEndPr/>
       <w:sdtContent>
         <w:p>
           <w:pPr>
@@ -14084,7 +17399,6 @@
               <w:sz w:val="24"/>
               <w:szCs w:val="24"/>
             </w:rPr>
-            <w:lastRenderedPageBreak/>
             <w:t>Balahur, M., Lloret, E., Montoyo, A. and Palomar M. Towards Building a Competitive</w:t>
           </w:r>
           <w:r>
@@ -14181,16 +17495,7 @@
               <w:sz w:val="24"/>
               <w:szCs w:val="24"/>
             </w:rPr>
-            <w:t>Baum, L. E. and Petrie, T. Statistical Inference for Probabil</w:t>
-          </w:r>
-          <w:r>
-            <w:rPr>
-              <w:rFonts w:ascii="Times New Roman" w:hAnsi="Times New Roman" w:cs="Times New Roman"/>
-              <w:noProof/>
-              <w:sz w:val="24"/>
-              <w:szCs w:val="24"/>
-            </w:rPr>
-            <w:t>istic Functions of Finite State</w:t>
+            <w:t>Baum, L. E. and Petrie, T. Statistical Inference for Probabilistic Functions of Finite State</w:t>
           </w:r>
           <w:r>
             <w:rPr>
@@ -14200,14 +17505,6 @@
               <w:szCs w:val="24"/>
             </w:rPr>
             <w:tab/>
-          </w:r>
-          <w:r>
-            <w:rPr>
-              <w:rFonts w:ascii="Times New Roman" w:hAnsi="Times New Roman" w:cs="Times New Roman"/>
-              <w:noProof/>
-              <w:sz w:val="24"/>
-              <w:szCs w:val="24"/>
-            </w:rPr>
             <w:t xml:space="preserve">Markov Chains. </w:t>
           </w:r>
           <w:r>
@@ -14238,14 +17535,6 @@
               <w:szCs w:val="24"/>
             </w:rPr>
             <w:tab/>
-          </w:r>
-          <w:r>
-            <w:rPr>
-              <w:rFonts w:ascii="Times New Roman" w:hAnsi="Times New Roman" w:cs="Times New Roman"/>
-              <w:noProof/>
-              <w:sz w:val="24"/>
-              <w:szCs w:val="24"/>
-            </w:rPr>
             <w:t>1554-1563.</w:t>
           </w:r>
         </w:p>
@@ -14590,16 +17879,8 @@
               <w:sz w:val="24"/>
               <w:szCs w:val="24"/>
             </w:rPr>
-            <w:t>Boudaren et. al., Unsupervised segmentation of random disc</w:t>
-          </w:r>
-          <w:r>
-            <w:rPr>
-              <w:rFonts w:ascii="Times New Roman" w:hAnsi="Times New Roman" w:cs="Times New Roman"/>
-              <w:noProof/>
-              <w:sz w:val="24"/>
-              <w:szCs w:val="24"/>
-            </w:rPr>
-            <w:t>rete data hidden with switching</w:t>
+            <w:lastRenderedPageBreak/>
+            <w:t>Boudaren et. al., Unsupervised segmentation of random discrete data hidden with switching</w:t>
           </w:r>
           <w:r>
             <w:rPr>
@@ -14609,14 +17890,6 @@
               <w:szCs w:val="24"/>
             </w:rPr>
             <w:tab/>
-          </w:r>
-          <w:r>
-            <w:rPr>
-              <w:rFonts w:ascii="Times New Roman" w:hAnsi="Times New Roman" w:cs="Times New Roman"/>
-              <w:noProof/>
-              <w:sz w:val="24"/>
-              <w:szCs w:val="24"/>
-            </w:rPr>
             <w:t xml:space="preserve">noise distributions. </w:t>
           </w:r>
           <w:r>
@@ -14730,7 +18003,6 @@
               <w:sz w:val="24"/>
               <w:szCs w:val="24"/>
             </w:rPr>
-            <w:lastRenderedPageBreak/>
             <w:t>Chapter 4: The Original Bootstrap Method</w:t>
           </w:r>
           <w:r>
@@ -15260,7 +18532,17 @@
               <w:szCs w:val="24"/>
               <w:shd w:val="clear" w:color="auto" w:fill="FFFFFF"/>
             </w:rPr>
-            <w:t xml:space="preserve"> Engineering at the Jordanstown </w:t>
+            <w:t xml:space="preserve"> Engineering at the </w:t>
+          </w:r>
+          <w:r>
+            <w:rPr>
+              <w:rFonts w:ascii="Times New Roman" w:hAnsi="Times New Roman" w:cs="Times New Roman"/>
+              <w:sz w:val="24"/>
+              <w:szCs w:val="24"/>
+              <w:shd w:val="clear" w:color="auto" w:fill="FFFFFF"/>
+            </w:rPr>
+            <w:lastRenderedPageBreak/>
+            <w:t xml:space="preserve">Jordanstown </w:t>
           </w:r>
           <w:r>
             <w:rPr>
@@ -15397,26 +18679,7 @@
               <w:sz w:val="24"/>
               <w:szCs w:val="24"/>
             </w:rPr>
-            <w:lastRenderedPageBreak/>
-            <w:t>Dunning</w:t>
-          </w:r>
-          <w:r>
-            <w:rPr>
-              <w:rFonts w:ascii="Times New Roman" w:hAnsi="Times New Roman" w:cs="Times New Roman"/>
-              <w:noProof/>
-              <w:sz w:val="24"/>
-              <w:szCs w:val="24"/>
-            </w:rPr>
-            <w:t>, T</w:t>
-          </w:r>
-          <w:r>
-            <w:rPr>
-              <w:rFonts w:ascii="Times New Roman" w:hAnsi="Times New Roman" w:cs="Times New Roman"/>
-              <w:noProof/>
-              <w:sz w:val="24"/>
-              <w:szCs w:val="24"/>
-            </w:rPr>
-            <w:t xml:space="preserve">. </w:t>
+            <w:t xml:space="preserve">Dunning, T. </w:t>
           </w:r>
           <w:r>
             <w:rPr>
@@ -15595,16 +18858,7 @@
               <w:sz w:val="24"/>
               <w:szCs w:val="24"/>
             </w:rPr>
-            <w:t>Finkel, J.R., Grenager, T. and Manning, C. Incorpora</w:t>
-          </w:r>
-          <w:r>
-            <w:rPr>
-              <w:rFonts w:ascii="Times New Roman" w:hAnsi="Times New Roman" w:cs="Times New Roman"/>
-              <w:noProof/>
-              <w:sz w:val="24"/>
-              <w:szCs w:val="24"/>
-            </w:rPr>
-            <w:t>ting Non-local Information into</w:t>
+            <w:t>Finkel, J.R., Grenager, T. and Manning, C. Incorporating Non-local Information into</w:t>
           </w:r>
           <w:r>
             <w:rPr>
@@ -15614,14 +18868,6 @@
               <w:szCs w:val="24"/>
             </w:rPr>
             <w:tab/>
-          </w:r>
-          <w:r>
-            <w:rPr>
-              <w:rFonts w:ascii="Times New Roman" w:hAnsi="Times New Roman" w:cs="Times New Roman"/>
-              <w:noProof/>
-              <w:sz w:val="24"/>
-              <w:szCs w:val="24"/>
-            </w:rPr>
             <w:t xml:space="preserve">Information Extraction Systems by Gibbs Sampling. </w:t>
           </w:r>
           <w:r>
@@ -15645,16 +18891,6 @@
               <w:szCs w:val="24"/>
             </w:rPr>
             <w:tab/>
-          </w:r>
-          <w:r>
-            <w:rPr>
-              <w:rFonts w:ascii="Times New Roman" w:hAnsi="Times New Roman" w:cs="Times New Roman"/>
-              <w:i/>
-              <w:iCs/>
-              <w:noProof/>
-              <w:sz w:val="24"/>
-              <w:szCs w:val="24"/>
-            </w:rPr>
             <w:t>Association for Computational Linguistics</w:t>
           </w:r>
           <w:r>
@@ -15823,6 +19059,7 @@
               <w:sz w:val="24"/>
               <w:szCs w:val="24"/>
             </w:rPr>
+            <w:lastRenderedPageBreak/>
             <w:t xml:space="preserve">Hong, L., Xue, Z. and Yin, D. Detection of Harassment on Web 2.0. </w:t>
           </w:r>
           <w:r>
@@ -15974,7 +19211,6 @@
               <w:szCs w:val="24"/>
               <w:shd w:val="clear" w:color="auto" w:fill="F6F7F8"/>
             </w:rPr>
-            <w:lastRenderedPageBreak/>
             <w:t>Inappropriate Content. Retrieved 18 September, 2015 from Ed422 Cybersafety 101:</w:t>
           </w:r>
           <w:r>
@@ -16038,16 +19274,7 @@
               <w:sz w:val="24"/>
               <w:szCs w:val="24"/>
             </w:rPr>
-            <w:t xml:space="preserve"> John Benjamins Publishing Company, North Adams, </w:t>
-          </w:r>
-          <w:r>
-            <w:rPr>
-              <w:rFonts w:ascii="Times New Roman" w:hAnsi="Times New Roman" w:cs="Times New Roman"/>
-              <w:noProof/>
-              <w:sz w:val="24"/>
-              <w:szCs w:val="24"/>
-            </w:rPr>
-            <w:t>Massachusetts,</w:t>
+            <w:t xml:space="preserve"> John Benjamins Publishing Company, North Adams, Massachusetts,</w:t>
           </w:r>
         </w:p>
         <w:p>
@@ -16483,7 +19710,7 @@
               <w:sz w:val="24"/>
               <w:szCs w:val="24"/>
             </w:rPr>
-            <w:t>Ann</w:t>
+            <w:t>Annual</w:t>
           </w:r>
           <w:r>
             <w:rPr>
@@ -16494,28 +19721,7 @@
               <w:sz w:val="24"/>
               <w:szCs w:val="24"/>
             </w:rPr>
-            <w:t>ual</w:t>
-          </w:r>
-          <w:r>
-            <w:rPr>
-              <w:rFonts w:ascii="Times New Roman" w:hAnsi="Times New Roman" w:cs="Times New Roman"/>
-              <w:i/>
-              <w:iCs/>
-              <w:noProof/>
-              <w:sz w:val="24"/>
-              <w:szCs w:val="24"/>
-            </w:rPr>
             <w:tab/>
-          </w:r>
-          <w:r>
-            <w:rPr>
-              <w:rFonts w:ascii="Times New Roman" w:hAnsi="Times New Roman" w:cs="Times New Roman"/>
-              <w:i/>
-              <w:iCs/>
-              <w:noProof/>
-              <w:sz w:val="24"/>
-              <w:szCs w:val="24"/>
-            </w:rPr>
             <w:t>Meeting of the ACL and IJCNLP</w:t>
           </w:r>
           <w:r>
@@ -16546,6 +19752,7 @@
               <w:sz w:val="24"/>
               <w:szCs w:val="24"/>
             </w:rPr>
+            <w:lastRenderedPageBreak/>
             <w:t>Liu, X. and Zhou, Z. Training Cost-Sensiti</w:t>
           </w:r>
           <w:r>
@@ -16762,7 +19969,6 @@
               <w:sz w:val="24"/>
               <w:szCs w:val="24"/>
             </w:rPr>
-            <w:lastRenderedPageBreak/>
             <w:t>194</w:t>
           </w:r>
           <w:r>
@@ -16977,16 +20183,6 @@
               <w:szCs w:val="24"/>
             </w:rPr>
             <w:tab/>
-          </w:r>
-          <w:r>
-            <w:rPr>
-              <w:rFonts w:ascii="Times New Roman" w:hAnsi="Times New Roman" w:cs="Times New Roman"/>
-              <w:i/>
-              <w:iCs/>
-              <w:noProof/>
-              <w:sz w:val="24"/>
-              <w:szCs w:val="24"/>
-            </w:rPr>
             <w:t>Transactions on Dielectrics and Electrical Insulation</w:t>
           </w:r>
           <w:r>
@@ -17108,16 +20304,6 @@
               <w:szCs w:val="24"/>
             </w:rPr>
             <w:tab/>
-          </w:r>
-          <w:r>
-            <w:rPr>
-              <w:rFonts w:ascii="Times New Roman" w:hAnsi="Times New Roman" w:cs="Times New Roman"/>
-              <w:i/>
-              <w:iCs/>
-              <w:noProof/>
-              <w:sz w:val="24"/>
-              <w:szCs w:val="24"/>
-            </w:rPr>
             <w:t>Canadian magazine's fate</w:t>
           </w:r>
           <w:r>
@@ -17242,14 +20428,6 @@
               <w:szCs w:val="24"/>
             </w:rPr>
             <w:tab/>
-          </w:r>
-          <w:r>
-            <w:rPr>
-              <w:rFonts w:ascii="Times New Roman" w:hAnsi="Times New Roman" w:cs="Times New Roman"/>
-              <w:noProof/>
-              <w:sz w:val="24"/>
-              <w:szCs w:val="24"/>
-            </w:rPr>
             <w:t>5, 2 (1960), pp. 156-178.</w:t>
           </w:r>
         </w:p>
@@ -17271,6 +20449,7 @@
               <w:sz w:val="24"/>
               <w:szCs w:val="24"/>
             </w:rPr>
+            <w:lastRenderedPageBreak/>
             <w:t>Turney, P. Thumbs up or Thumbs down? Semantic Orientation Applied to</w:t>
           </w:r>
           <w:r>
@@ -17443,16 +20622,7 @@
               <w:sz w:val="24"/>
               <w:szCs w:val="24"/>
             </w:rPr>
-            <w:t>Watson</w:t>
-          </w:r>
-          <w:r>
-            <w:rPr>
-              <w:rFonts w:ascii="Times New Roman" w:hAnsi="Times New Roman" w:cs="Times New Roman"/>
-              <w:noProof/>
-              <w:sz w:val="24"/>
-              <w:szCs w:val="24"/>
-            </w:rPr>
-            <w:t xml:space="preserve">. from </w:t>
+            <w:t xml:space="preserve">Watson. from </w:t>
           </w:r>
           <w:r>
             <w:rPr>
@@ -17472,16 +20642,7 @@
               <w:sz w:val="24"/>
               <w:szCs w:val="24"/>
             </w:rPr>
-            <w:t xml:space="preserve">: </w:t>
-          </w:r>
-          <w:r>
-            <w:rPr>
-              <w:rFonts w:ascii="Times New Roman" w:hAnsi="Times New Roman" w:cs="Times New Roman"/>
-              <w:noProof/>
-              <w:sz w:val="24"/>
-              <w:szCs w:val="24"/>
-            </w:rPr>
-            <w:t>http://www.research.ibm.com/cognitivecomputing/watson/</w:t>
+            <w:t>: http://www.research.ibm.com/cognitivecomputing/watson/</w:t>
           </w:r>
         </w:p>
         <w:p>
@@ -17503,7 +20664,6 @@
               <w:sz w:val="24"/>
               <w:szCs w:val="24"/>
             </w:rPr>
-            <w:lastRenderedPageBreak/>
             <w:t>index.shtml#fbid=_V9cRK7OhZC</w:t>
           </w:r>
         </w:p>
@@ -17590,16 +20750,7 @@
               <w:sz w:val="24"/>
               <w:szCs w:val="24"/>
             </w:rPr>
-            <w:t>How-to-Geek</w:t>
-          </w:r>
-          <w:r>
-            <w:rPr>
-              <w:rFonts w:ascii="Times New Roman" w:hAnsi="Times New Roman" w:cs="Times New Roman"/>
-              <w:i/>
-              <w:sz w:val="24"/>
-              <w:szCs w:val="24"/>
-            </w:rPr>
-            <w:t>:</w:t>
+            <w:t>How-to-Geek:</w:t>
           </w:r>
         </w:p>
         <w:p>
@@ -17620,16 +20771,7 @@
               <w:sz w:val="24"/>
               <w:szCs w:val="24"/>
             </w:rPr>
-            <w:t>http://www.howtogeek.com/trivia/where-did-ibms-super-computer-watson-learn-to-</w:t>
-          </w:r>
-          <w:r>
-            <w:rPr>
-              <w:rFonts w:ascii="Times New Roman" w:hAnsi="Times New Roman" w:cs="Times New Roman"/>
-              <w:i/>
-              <w:sz w:val="24"/>
-              <w:szCs w:val="24"/>
-            </w:rPr>
-            <w:t>swear/</w:t>
+            <w:t>http://www.howtogeek.com/trivia/where-did-ibms-super-computer-watson-learn-to-swear/</w:t>
           </w:r>
         </w:p>
         <w:p>
@@ -17834,7 +20976,6 @@
           <w:sz w:val="82"/>
           <w:szCs w:val="24"/>
         </w:rPr>
-        <w:lastRenderedPageBreak/>
         <w:t>APPENDIX A</w:t>
       </w:r>
     </w:p>
@@ -17939,6 +21080,48 @@
     </w:p>
     <w:p>
       <w:pPr>
+        <w:rPr>
+          <w:lang w:bidi="en-US"/>
+        </w:rPr>
+      </w:pPr>
+    </w:p>
+    <w:p>
+      <w:pPr>
+        <w:rPr>
+          <w:lang w:bidi="en-US"/>
+        </w:rPr>
+      </w:pPr>
+    </w:p>
+    <w:p>
+      <w:pPr>
+        <w:rPr>
+          <w:lang w:bidi="en-US"/>
+        </w:rPr>
+      </w:pPr>
+    </w:p>
+    <w:p>
+      <w:pPr>
+        <w:rPr>
+          <w:lang w:bidi="en-US"/>
+        </w:rPr>
+      </w:pPr>
+    </w:p>
+    <w:p>
+      <w:pPr>
+        <w:rPr>
+          <w:lang w:bidi="en-US"/>
+        </w:rPr>
+      </w:pPr>
+    </w:p>
+    <w:p>
+      <w:pPr>
+        <w:rPr>
+          <w:lang w:bidi="en-US"/>
+        </w:rPr>
+      </w:pPr>
+    </w:p>
+    <w:p>
+      <w:pPr>
         <w:jc w:val="center"/>
         <w:rPr>
           <w:b/>
@@ -17950,6 +21133,7 @@
           <w:b/>
           <w:lang w:bidi="en-US"/>
         </w:rPr>
+        <w:lastRenderedPageBreak/>
         <w:t>EXPERIMENT PAPER</w:t>
       </w:r>
     </w:p>
@@ -18308,7 +21492,6 @@
                 <w:sz w:val="24"/>
                 <w:szCs w:val="24"/>
               </w:rPr>
-              <w:lastRenderedPageBreak/>
               <w:t>4</w:t>
             </w:r>
           </w:p>
@@ -18837,6 +22020,7 @@
               <w:spacing w:line="480" w:lineRule="auto"/>
             </w:pPr>
             <w:r>
+              <w:lastRenderedPageBreak/>
               <w:t>1</w:t>
             </w:r>
           </w:p>
@@ -19476,7 +22660,6 @@
               <w:spacing w:line="480" w:lineRule="auto"/>
             </w:pPr>
             <w:r>
-              <w:lastRenderedPageBreak/>
               <w:t>10</w:t>
             </w:r>
           </w:p>
@@ -19928,7 +23111,6 @@
           <w:sz w:val="82"/>
           <w:szCs w:val="82"/>
         </w:rPr>
-        <w:lastRenderedPageBreak/>
         <w:t>APPENDIX B</w:t>
       </w:r>
     </w:p>
@@ -20059,6 +23241,7 @@
           <w:b/>
           <w:lang w:bidi="en-US"/>
         </w:rPr>
+        <w:lastRenderedPageBreak/>
         <w:t>SCRE</w:t>
       </w:r>
       <w:r>
@@ -20374,7 +23557,6 @@
           <w:sz w:val="24"/>
           <w:szCs w:val="24"/>
         </w:rPr>
-        <w:lastRenderedPageBreak/>
         <w:drawing>
           <wp:inline distT="0" distB="0" distL="0" distR="0">
             <wp:extent cx="4800600" cy="3048000"/>
@@ -20677,7 +23859,6 @@
           <w:szCs w:val="24"/>
           <w:lang w:bidi="en-US"/>
         </w:rPr>
-        <w:lastRenderedPageBreak/>
         <w:t>IMPLEMENTATION REPORT</w:t>
       </w:r>
     </w:p>
@@ -20944,6 +24125,7 @@
           <w:sz w:val="24"/>
           <w:szCs w:val="24"/>
         </w:rPr>
+        <w:lastRenderedPageBreak/>
         <w:t>PROBLEM STATEMENT</w:t>
       </w:r>
     </w:p>
@@ -20984,7 +24166,6 @@
           <w:sz w:val="24"/>
           <w:szCs w:val="24"/>
         </w:rPr>
-        <w:lastRenderedPageBreak/>
         <w:t xml:space="preserve">1. What is the </w:t>
       </w:r>
       <w:r>
@@ -21084,6 +24265,96 @@
           <w:shd w:val="clear" w:color="auto" w:fill="FFFFFF"/>
         </w:rPr>
         <w:t xml:space="preserve"> (Specificity of the Model)</w:t>
+      </w:r>
+    </w:p>
+    <w:p>
+      <w:pPr>
+        <w:spacing w:after="0" w:line="480" w:lineRule="auto"/>
+        <w:jc w:val="both"/>
+        <w:rPr>
+          <w:rFonts w:ascii="Times New Roman" w:hAnsi="Times New Roman" w:cs="Times New Roman"/>
+          <w:b/>
+          <w:sz w:val="24"/>
+          <w:szCs w:val="24"/>
+          <w:shd w:val="clear" w:color="auto" w:fill="FFFFFF"/>
+        </w:rPr>
+      </w:pPr>
+      <w:r>
+        <w:rPr>
+          <w:rFonts w:ascii="Times New Roman" w:hAnsi="Times New Roman" w:cs="Times New Roman"/>
+          <w:b/>
+          <w:sz w:val="24"/>
+          <w:szCs w:val="24"/>
+          <w:shd w:val="clear" w:color="auto" w:fill="FFFFFF"/>
+        </w:rPr>
+        <w:t>RESPONDENTS/SUBJECTS</w:t>
+      </w:r>
+    </w:p>
+    <w:p>
+      <w:pPr>
+        <w:spacing w:line="480" w:lineRule="auto"/>
+        <w:ind w:firstLine="720"/>
+        <w:jc w:val="both"/>
+        <w:rPr>
+          <w:rFonts w:ascii="Times New Roman" w:hAnsi="Times New Roman" w:cs="Times New Roman"/>
+          <w:sz w:val="24"/>
+          <w:szCs w:val="24"/>
+        </w:rPr>
+      </w:pPr>
+      <w:r>
+        <w:rPr>
+          <w:rFonts w:ascii="Times New Roman" w:hAnsi="Times New Roman" w:cs="Times New Roman"/>
+          <w:sz w:val="24"/>
+          <w:szCs w:val="24"/>
+        </w:rPr>
+        <w:t xml:space="preserve">The </w:t>
+      </w:r>
+      <w:r>
+        <w:rPr>
+          <w:rFonts w:ascii="Times New Roman" w:hAnsi="Times New Roman" w:cs="Times New Roman"/>
+          <w:sz w:val="24"/>
+          <w:szCs w:val="24"/>
+        </w:rPr>
+        <w:t xml:space="preserve">subjects which are used in testing the model are 9gag and YouTube comments. The reason why the researchers chose those websites is because some of the users engage in that media is using English Language as a medium of communication. Another reason is because of publicity of the content of these sites. </w:t>
+      </w:r>
+    </w:p>
+    <w:p>
+      <w:pPr>
+        <w:spacing w:line="480" w:lineRule="auto"/>
+        <w:ind w:firstLine="720"/>
+        <w:jc w:val="both"/>
+        <w:rPr>
+          <w:rFonts w:ascii="Times New Roman" w:hAnsi="Times New Roman" w:cs="Times New Roman"/>
+          <w:sz w:val="24"/>
+          <w:szCs w:val="24"/>
+        </w:rPr>
+      </w:pPr>
+      <w:r>
+        <w:rPr>
+          <w:rFonts w:ascii="Times New Roman" w:hAnsi="Times New Roman" w:cs="Times New Roman"/>
+          <w:sz w:val="24"/>
+          <w:szCs w:val="24"/>
+          <w:shd w:val="clear" w:color="auto" w:fill="FEFEFE"/>
+        </w:rPr>
+        <w:t>T</w:t>
+      </w:r>
+      <w:r>
+        <w:rPr>
+          <w:rFonts w:ascii="Times New Roman" w:hAnsi="Times New Roman" w:cs="Times New Roman"/>
+          <w:sz w:val="24"/>
+          <w:szCs w:val="24"/>
+          <w:shd w:val="clear" w:color="auto" w:fill="FEFEFE"/>
+        </w:rPr>
+        <w:t xml:space="preserve">hese objects that were obtained from 9gag and </w:t>
+      </w:r>
+      <w:r>
+        <w:rPr>
+          <w:rFonts w:ascii="Times New Roman" w:hAnsi="Times New Roman" w:cs="Times New Roman"/>
+          <w:sz w:val="24"/>
+          <w:szCs w:val="24"/>
+          <w:shd w:val="clear" w:color="auto" w:fill="FEFEFE"/>
+        </w:rPr>
+        <w:t>YouTube comments were set by statistician to 500 due to unknown total population.</w:t>
       </w:r>
     </w:p>
     <w:p>
@@ -22295,17 +25566,7 @@
           <w:szCs w:val="24"/>
           <w:lang w:bidi="en-US"/>
         </w:rPr>
-        <w:t xml:space="preserve">The proponents gathered 500 YouTube and 9gag comments through the use of purposive-quota sampling due to its unknown total population. Gathered comments were divided into 50 .txt files which consists of 10 comments each. The files were tested individually and the results were tallied for each tagged inappropriate expression, such as number of inappropriate expressions that must be tagged by the system, number of inappropriate expressions that were correctly tagged by the system based on the expert (TP), number of inappropriate expressions that were correctly tagged by the system but not the expert (FP), </w:t>
-      </w:r>
-      <w:r>
-        <w:rPr>
-          <w:rFonts w:ascii="Times New Roman" w:hAnsi="Times New Roman" w:cs="Times New Roman"/>
-          <w:sz w:val="24"/>
-          <w:szCs w:val="24"/>
-          <w:lang w:bidi="en-US"/>
-        </w:rPr>
-        <w:lastRenderedPageBreak/>
-        <w:t xml:space="preserve">number of inappropriate expressions that were correctly tagged by expert but not the system (FN) and number of appropriate expressions that were correctly tagged by the expert and system  (TN). </w:t>
+        <w:t xml:space="preserve">The proponents gathered 500 YouTube and 9gag comments through the use of purposive-quota sampling due to its unknown total population. Gathered comments were divided into 50 .txt files which consists of 10 comments each. The files were tested individually and the results were tallied for each tagged inappropriate expression, such as number of inappropriate expressions that must be tagged by the system, number of inappropriate expressions that were correctly tagged by the system based on the expert (TP), number of inappropriate expressions that were correctly tagged by the system but not the expert (FP), number of inappropriate expressions that were correctly tagged by expert but not the system (FN) and number of appropriate expressions that were correctly tagged by the expert and system  (TN). </w:t>
       </w:r>
     </w:p>
     <w:p>
@@ -22420,20 +25681,6 @@
         </w:rPr>
         <w:t>Misuse of capitalization of letters.</w:t>
       </w:r>
-      <w:bookmarkStart w:id="0" w:name="_GoBack"/>
-      <w:bookmarkEnd w:id="0"/>
-    </w:p>
-    <w:p>
-      <w:pPr>
-        <w:shd w:val="clear" w:color="auto" w:fill="FFFFFF"/>
-        <w:spacing w:after="0" w:line="480" w:lineRule="auto"/>
-        <w:jc w:val="both"/>
-        <w:rPr>
-          <w:rFonts w:ascii="Times New Roman" w:eastAsia="Times New Roman" w:hAnsi="Times New Roman" w:cs="Times New Roman"/>
-          <w:sz w:val="24"/>
-          <w:szCs w:val="24"/>
-        </w:rPr>
-      </w:pPr>
     </w:p>
     <w:sectPr>
       <w:headerReference w:type="default" r:id="rId82"/>
@@ -22591,7 +25838,7 @@
               <w:sz w:val="24"/>
               <w:szCs w:val="24"/>
             </w:rPr>
-            <w:t>59</w:t>
+            <w:t>49</w:t>
           </w:r>
           <w:r>
             <w:rPr>
@@ -22906,99 +26153,13 @@
     </w:lvl>
   </w:abstractNum>
   <w:abstractNum w:abstractNumId="3" w15:restartNumberingAfterBreak="0">
-    <w:nsid w:val="28B8601A"/>
+    <w:nsid w:val="1B973937"/>
     <w:multiLevelType w:val="hybridMultilevel"/>
-    <w:tmpl w:val="0986AAC4"/>
+    <w:tmpl w:val="77D21DB2"/>
     <w:lvl w:ilvl="0" w:tplc="0409000F">
       <w:start w:val="1"/>
       <w:numFmt w:val="decimal"/>
       <w:lvlText w:val="%1."/>
-      <w:lvlJc w:val="left"/>
-      <w:pPr>
-        <w:ind w:left="720" w:hanging="360"/>
-      </w:pPr>
-    </w:lvl>
-    <w:lvl w:ilvl="1" w:tplc="04090019" w:tentative="1">
-      <w:start w:val="1"/>
-      <w:numFmt w:val="lowerLetter"/>
-      <w:lvlText w:val="%2."/>
-      <w:lvlJc w:val="left"/>
-      <w:pPr>
-        <w:ind w:left="1440" w:hanging="360"/>
-      </w:pPr>
-    </w:lvl>
-    <w:lvl w:ilvl="2" w:tplc="0409001B" w:tentative="1">
-      <w:start w:val="1"/>
-      <w:numFmt w:val="lowerRoman"/>
-      <w:lvlText w:val="%3."/>
-      <w:lvlJc w:val="right"/>
-      <w:pPr>
-        <w:ind w:left="2160" w:hanging="180"/>
-      </w:pPr>
-    </w:lvl>
-    <w:lvl w:ilvl="3" w:tplc="0409000F" w:tentative="1">
-      <w:start w:val="1"/>
-      <w:numFmt w:val="decimal"/>
-      <w:lvlText w:val="%4."/>
-      <w:lvlJc w:val="left"/>
-      <w:pPr>
-        <w:ind w:left="2880" w:hanging="360"/>
-      </w:pPr>
-    </w:lvl>
-    <w:lvl w:ilvl="4" w:tplc="04090019" w:tentative="1">
-      <w:start w:val="1"/>
-      <w:numFmt w:val="lowerLetter"/>
-      <w:lvlText w:val="%5."/>
-      <w:lvlJc w:val="left"/>
-      <w:pPr>
-        <w:ind w:left="3600" w:hanging="360"/>
-      </w:pPr>
-    </w:lvl>
-    <w:lvl w:ilvl="5" w:tplc="0409001B" w:tentative="1">
-      <w:start w:val="1"/>
-      <w:numFmt w:val="lowerRoman"/>
-      <w:lvlText w:val="%6."/>
-      <w:lvlJc w:val="right"/>
-      <w:pPr>
-        <w:ind w:left="4320" w:hanging="180"/>
-      </w:pPr>
-    </w:lvl>
-    <w:lvl w:ilvl="6" w:tplc="0409000F" w:tentative="1">
-      <w:start w:val="1"/>
-      <w:numFmt w:val="decimal"/>
-      <w:lvlText w:val="%7."/>
-      <w:lvlJc w:val="left"/>
-      <w:pPr>
-        <w:ind w:left="5040" w:hanging="360"/>
-      </w:pPr>
-    </w:lvl>
-    <w:lvl w:ilvl="7" w:tplc="04090019" w:tentative="1">
-      <w:start w:val="1"/>
-      <w:numFmt w:val="lowerLetter"/>
-      <w:lvlText w:val="%8."/>
-      <w:lvlJc w:val="left"/>
-      <w:pPr>
-        <w:ind w:left="5760" w:hanging="360"/>
-      </w:pPr>
-    </w:lvl>
-    <w:lvl w:ilvl="8" w:tplc="0409001B" w:tentative="1">
-      <w:start w:val="1"/>
-      <w:numFmt w:val="lowerRoman"/>
-      <w:lvlText w:val="%9."/>
-      <w:lvlJc w:val="right"/>
-      <w:pPr>
-        <w:ind w:left="6480" w:hanging="180"/>
-      </w:pPr>
-    </w:lvl>
-  </w:abstractNum>
-  <w:abstractNum w:abstractNumId="4" w15:restartNumberingAfterBreak="0">
-    <w:nsid w:val="424F04DE"/>
-    <w:multiLevelType w:val="hybridMultilevel"/>
-    <w:tmpl w:val="9EAA80BE"/>
-    <w:lvl w:ilvl="0" w:tplc="04090017">
-      <w:start w:val="1"/>
-      <w:numFmt w:val="lowerLetter"/>
-      <w:lvlText w:val="%1)"/>
       <w:lvlJc w:val="left"/>
       <w:pPr>
         <w:ind w:left="720" w:hanging="360"/>
@@ -23080,7 +26241,182 @@
       </w:pPr>
     </w:lvl>
   </w:abstractNum>
+  <w:abstractNum w:abstractNumId="4" w15:restartNumberingAfterBreak="0">
+    <w:nsid w:val="28B8601A"/>
+    <w:multiLevelType w:val="hybridMultilevel"/>
+    <w:tmpl w:val="0986AAC4"/>
+    <w:lvl w:ilvl="0" w:tplc="0409000F">
+      <w:start w:val="1"/>
+      <w:numFmt w:val="decimal"/>
+      <w:lvlText w:val="%1."/>
+      <w:lvlJc w:val="left"/>
+      <w:pPr>
+        <w:ind w:left="720" w:hanging="360"/>
+      </w:pPr>
+    </w:lvl>
+    <w:lvl w:ilvl="1" w:tplc="04090019" w:tentative="1">
+      <w:start w:val="1"/>
+      <w:numFmt w:val="lowerLetter"/>
+      <w:lvlText w:val="%2."/>
+      <w:lvlJc w:val="left"/>
+      <w:pPr>
+        <w:ind w:left="1440" w:hanging="360"/>
+      </w:pPr>
+    </w:lvl>
+    <w:lvl w:ilvl="2" w:tplc="0409001B" w:tentative="1">
+      <w:start w:val="1"/>
+      <w:numFmt w:val="lowerRoman"/>
+      <w:lvlText w:val="%3."/>
+      <w:lvlJc w:val="right"/>
+      <w:pPr>
+        <w:ind w:left="2160" w:hanging="180"/>
+      </w:pPr>
+    </w:lvl>
+    <w:lvl w:ilvl="3" w:tplc="0409000F" w:tentative="1">
+      <w:start w:val="1"/>
+      <w:numFmt w:val="decimal"/>
+      <w:lvlText w:val="%4."/>
+      <w:lvlJc w:val="left"/>
+      <w:pPr>
+        <w:ind w:left="2880" w:hanging="360"/>
+      </w:pPr>
+    </w:lvl>
+    <w:lvl w:ilvl="4" w:tplc="04090019" w:tentative="1">
+      <w:start w:val="1"/>
+      <w:numFmt w:val="lowerLetter"/>
+      <w:lvlText w:val="%5."/>
+      <w:lvlJc w:val="left"/>
+      <w:pPr>
+        <w:ind w:left="3600" w:hanging="360"/>
+      </w:pPr>
+    </w:lvl>
+    <w:lvl w:ilvl="5" w:tplc="0409001B" w:tentative="1">
+      <w:start w:val="1"/>
+      <w:numFmt w:val="lowerRoman"/>
+      <w:lvlText w:val="%6."/>
+      <w:lvlJc w:val="right"/>
+      <w:pPr>
+        <w:ind w:left="4320" w:hanging="180"/>
+      </w:pPr>
+    </w:lvl>
+    <w:lvl w:ilvl="6" w:tplc="0409000F" w:tentative="1">
+      <w:start w:val="1"/>
+      <w:numFmt w:val="decimal"/>
+      <w:lvlText w:val="%7."/>
+      <w:lvlJc w:val="left"/>
+      <w:pPr>
+        <w:ind w:left="5040" w:hanging="360"/>
+      </w:pPr>
+    </w:lvl>
+    <w:lvl w:ilvl="7" w:tplc="04090019" w:tentative="1">
+      <w:start w:val="1"/>
+      <w:numFmt w:val="lowerLetter"/>
+      <w:lvlText w:val="%8."/>
+      <w:lvlJc w:val="left"/>
+      <w:pPr>
+        <w:ind w:left="5760" w:hanging="360"/>
+      </w:pPr>
+    </w:lvl>
+    <w:lvl w:ilvl="8" w:tplc="0409001B" w:tentative="1">
+      <w:start w:val="1"/>
+      <w:numFmt w:val="lowerRoman"/>
+      <w:lvlText w:val="%9."/>
+      <w:lvlJc w:val="right"/>
+      <w:pPr>
+        <w:ind w:left="6480" w:hanging="180"/>
+      </w:pPr>
+    </w:lvl>
+  </w:abstractNum>
   <w:abstractNum w:abstractNumId="5" w15:restartNumberingAfterBreak="0">
+    <w:nsid w:val="424F04DE"/>
+    <w:multiLevelType w:val="hybridMultilevel"/>
+    <w:tmpl w:val="9EAA80BE"/>
+    <w:lvl w:ilvl="0" w:tplc="04090017">
+      <w:start w:val="1"/>
+      <w:numFmt w:val="lowerLetter"/>
+      <w:lvlText w:val="%1)"/>
+      <w:lvlJc w:val="left"/>
+      <w:pPr>
+        <w:ind w:left="720" w:hanging="360"/>
+      </w:pPr>
+      <w:rPr>
+        <w:rFonts w:hint="default"/>
+      </w:rPr>
+    </w:lvl>
+    <w:lvl w:ilvl="1" w:tplc="04090019" w:tentative="1">
+      <w:start w:val="1"/>
+      <w:numFmt w:val="lowerLetter"/>
+      <w:lvlText w:val="%2."/>
+      <w:lvlJc w:val="left"/>
+      <w:pPr>
+        <w:ind w:left="1440" w:hanging="360"/>
+      </w:pPr>
+    </w:lvl>
+    <w:lvl w:ilvl="2" w:tplc="0409001B" w:tentative="1">
+      <w:start w:val="1"/>
+      <w:numFmt w:val="lowerRoman"/>
+      <w:lvlText w:val="%3."/>
+      <w:lvlJc w:val="right"/>
+      <w:pPr>
+        <w:ind w:left="2160" w:hanging="180"/>
+      </w:pPr>
+    </w:lvl>
+    <w:lvl w:ilvl="3" w:tplc="0409000F" w:tentative="1">
+      <w:start w:val="1"/>
+      <w:numFmt w:val="decimal"/>
+      <w:lvlText w:val="%4."/>
+      <w:lvlJc w:val="left"/>
+      <w:pPr>
+        <w:ind w:left="2880" w:hanging="360"/>
+      </w:pPr>
+    </w:lvl>
+    <w:lvl w:ilvl="4" w:tplc="04090019" w:tentative="1">
+      <w:start w:val="1"/>
+      <w:numFmt w:val="lowerLetter"/>
+      <w:lvlText w:val="%5."/>
+      <w:lvlJc w:val="left"/>
+      <w:pPr>
+        <w:ind w:left="3600" w:hanging="360"/>
+      </w:pPr>
+    </w:lvl>
+    <w:lvl w:ilvl="5" w:tplc="0409001B" w:tentative="1">
+      <w:start w:val="1"/>
+      <w:numFmt w:val="lowerRoman"/>
+      <w:lvlText w:val="%6."/>
+      <w:lvlJc w:val="right"/>
+      <w:pPr>
+        <w:ind w:left="4320" w:hanging="180"/>
+      </w:pPr>
+    </w:lvl>
+    <w:lvl w:ilvl="6" w:tplc="0409000F" w:tentative="1">
+      <w:start w:val="1"/>
+      <w:numFmt w:val="decimal"/>
+      <w:lvlText w:val="%7."/>
+      <w:lvlJc w:val="left"/>
+      <w:pPr>
+        <w:ind w:left="5040" w:hanging="360"/>
+      </w:pPr>
+    </w:lvl>
+    <w:lvl w:ilvl="7" w:tplc="04090019" w:tentative="1">
+      <w:start w:val="1"/>
+      <w:numFmt w:val="lowerLetter"/>
+      <w:lvlText w:val="%8."/>
+      <w:lvlJc w:val="left"/>
+      <w:pPr>
+        <w:ind w:left="5760" w:hanging="360"/>
+      </w:pPr>
+    </w:lvl>
+    <w:lvl w:ilvl="8" w:tplc="0409001B" w:tentative="1">
+      <w:start w:val="1"/>
+      <w:numFmt w:val="lowerRoman"/>
+      <w:lvlText w:val="%9."/>
+      <w:lvlJc w:val="right"/>
+      <w:pPr>
+        <w:ind w:left="6480" w:hanging="180"/>
+      </w:pPr>
+    </w:lvl>
+  </w:abstractNum>
+  <w:abstractNum w:abstractNumId="6" w15:restartNumberingAfterBreak="0">
     <w:nsid w:val="448C62AF"/>
     <w:multiLevelType w:val="hybridMultilevel"/>
     <w:tmpl w:val="D2AC8894"/>
@@ -23170,7 +26506,7 @@
       </w:pPr>
     </w:lvl>
   </w:abstractNum>
-  <w:abstractNum w:abstractNumId="6" w15:restartNumberingAfterBreak="0">
+  <w:abstractNum w:abstractNumId="7" w15:restartNumberingAfterBreak="0">
     <w:nsid w:val="4E6428B7"/>
     <w:multiLevelType w:val="multilevel"/>
     <w:tmpl w:val="4704DB64"/>
@@ -23283,103 +26619,17 @@
       </w:pPr>
     </w:lvl>
   </w:abstractNum>
-  <w:abstractNum w:abstractNumId="7" w15:restartNumberingAfterBreak="0">
-    <w:nsid w:val="59EF7C1B"/>
+  <w:abstractNum w:abstractNumId="8" w15:restartNumberingAfterBreak="0">
+    <w:nsid w:val="55747902"/>
     <w:multiLevelType w:val="hybridMultilevel"/>
-    <w:tmpl w:val="02B8B990"/>
-    <w:lvl w:ilvl="0" w:tplc="3409001B">
-      <w:start w:val="1"/>
-      <w:numFmt w:val="lowerRoman"/>
-      <w:lvlText w:val="%1."/>
-      <w:lvlJc w:val="right"/>
-      <w:pPr>
-        <w:ind w:left="2880" w:hanging="360"/>
-      </w:pPr>
-    </w:lvl>
-    <w:lvl w:ilvl="1" w:tplc="34090019" w:tentative="1">
-      <w:start w:val="1"/>
-      <w:numFmt w:val="lowerLetter"/>
-      <w:lvlText w:val="%2."/>
-      <w:lvlJc w:val="left"/>
-      <w:pPr>
-        <w:ind w:left="3600" w:hanging="360"/>
-      </w:pPr>
-    </w:lvl>
-    <w:lvl w:ilvl="2" w:tplc="3409001B" w:tentative="1">
-      <w:start w:val="1"/>
-      <w:numFmt w:val="lowerRoman"/>
-      <w:lvlText w:val="%3."/>
-      <w:lvlJc w:val="right"/>
-      <w:pPr>
-        <w:ind w:left="4320" w:hanging="180"/>
-      </w:pPr>
-    </w:lvl>
-    <w:lvl w:ilvl="3" w:tplc="3409000F" w:tentative="1">
+    <w:tmpl w:val="2DE4C9AE"/>
+    <w:lvl w:ilvl="0" w:tplc="0409000F">
       <w:start w:val="1"/>
       <w:numFmt w:val="decimal"/>
-      <w:lvlText w:val="%4."/>
+      <w:lvlText w:val="%1."/>
       <w:lvlJc w:val="left"/>
       <w:pPr>
-        <w:ind w:left="5040" w:hanging="360"/>
-      </w:pPr>
-    </w:lvl>
-    <w:lvl w:ilvl="4" w:tplc="34090019" w:tentative="1">
-      <w:start w:val="1"/>
-      <w:numFmt w:val="lowerLetter"/>
-      <w:lvlText w:val="%5."/>
-      <w:lvlJc w:val="left"/>
-      <w:pPr>
-        <w:ind w:left="5760" w:hanging="360"/>
-      </w:pPr>
-    </w:lvl>
-    <w:lvl w:ilvl="5" w:tplc="3409001B" w:tentative="1">
-      <w:start w:val="1"/>
-      <w:numFmt w:val="lowerRoman"/>
-      <w:lvlText w:val="%6."/>
-      <w:lvlJc w:val="right"/>
-      <w:pPr>
-        <w:ind w:left="6480" w:hanging="180"/>
-      </w:pPr>
-    </w:lvl>
-    <w:lvl w:ilvl="6" w:tplc="3409000F" w:tentative="1">
-      <w:start w:val="1"/>
-      <w:numFmt w:val="decimal"/>
-      <w:lvlText w:val="%7."/>
-      <w:lvlJc w:val="left"/>
-      <w:pPr>
-        <w:ind w:left="7200" w:hanging="360"/>
-      </w:pPr>
-    </w:lvl>
-    <w:lvl w:ilvl="7" w:tplc="34090019" w:tentative="1">
-      <w:start w:val="1"/>
-      <w:numFmt w:val="lowerLetter"/>
-      <w:lvlText w:val="%8."/>
-      <w:lvlJc w:val="left"/>
-      <w:pPr>
-        <w:ind w:left="7920" w:hanging="360"/>
-      </w:pPr>
-    </w:lvl>
-    <w:lvl w:ilvl="8" w:tplc="3409001B" w:tentative="1">
-      <w:start w:val="1"/>
-      <w:numFmt w:val="lowerRoman"/>
-      <w:lvlText w:val="%9."/>
-      <w:lvlJc w:val="right"/>
-      <w:pPr>
-        <w:ind w:left="8640" w:hanging="180"/>
-      </w:pPr>
-    </w:lvl>
-  </w:abstractNum>
-  <w:abstractNum w:abstractNumId="8" w15:restartNumberingAfterBreak="0">
-    <w:nsid w:val="6A551CCA"/>
-    <w:multiLevelType w:val="hybridMultilevel"/>
-    <w:tmpl w:val="FD80B8C2"/>
-    <w:lvl w:ilvl="0" w:tplc="28B282E4">
-      <w:start w:val="1"/>
-      <w:numFmt w:val="lowerLetter"/>
-      <w:lvlText w:val="%1.)"/>
-      <w:lvlJc w:val="left"/>
-      <w:pPr>
-        <w:ind w:left="1080" w:hanging="360"/>
+        <w:ind w:left="720" w:hanging="360"/>
       </w:pPr>
       <w:rPr>
         <w:rFonts w:hint="default"/>
@@ -23391,7 +26641,7 @@
       <w:lvlText w:val="%2."/>
       <w:lvlJc w:val="left"/>
       <w:pPr>
-        <w:ind w:left="1800" w:hanging="360"/>
+        <w:ind w:left="1440" w:hanging="360"/>
       </w:pPr>
     </w:lvl>
     <w:lvl w:ilvl="2" w:tplc="0409001B" w:tentative="1">
@@ -23400,7 +26650,7 @@
       <w:lvlText w:val="%3."/>
       <w:lvlJc w:val="right"/>
       <w:pPr>
-        <w:ind w:left="2520" w:hanging="180"/>
+        <w:ind w:left="2160" w:hanging="180"/>
       </w:pPr>
     </w:lvl>
     <w:lvl w:ilvl="3" w:tplc="0409000F" w:tentative="1">
@@ -23409,7 +26659,7 @@
       <w:lvlText w:val="%4."/>
       <w:lvlJc w:val="left"/>
       <w:pPr>
-        <w:ind w:left="3240" w:hanging="360"/>
+        <w:ind w:left="2880" w:hanging="360"/>
       </w:pPr>
     </w:lvl>
     <w:lvl w:ilvl="4" w:tplc="04090019" w:tentative="1">
@@ -23418,7 +26668,7 @@
       <w:lvlText w:val="%5."/>
       <w:lvlJc w:val="left"/>
       <w:pPr>
-        <w:ind w:left="3960" w:hanging="360"/>
+        <w:ind w:left="3600" w:hanging="360"/>
       </w:pPr>
     </w:lvl>
     <w:lvl w:ilvl="5" w:tplc="0409001B" w:tentative="1">
@@ -23427,7 +26677,7 @@
       <w:lvlText w:val="%6."/>
       <w:lvlJc w:val="right"/>
       <w:pPr>
-        <w:ind w:left="4680" w:hanging="180"/>
+        <w:ind w:left="4320" w:hanging="180"/>
       </w:pPr>
     </w:lvl>
     <w:lvl w:ilvl="6" w:tplc="0409000F" w:tentative="1">
@@ -23436,7 +26686,7 @@
       <w:lvlText w:val="%7."/>
       <w:lvlJc w:val="left"/>
       <w:pPr>
-        <w:ind w:left="5400" w:hanging="360"/>
+        <w:ind w:left="5040" w:hanging="360"/>
       </w:pPr>
     </w:lvl>
     <w:lvl w:ilvl="7" w:tplc="04090019" w:tentative="1">
@@ -23445,7 +26695,7 @@
       <w:lvlText w:val="%8."/>
       <w:lvlJc w:val="left"/>
       <w:pPr>
-        <w:ind w:left="6120" w:hanging="360"/>
+        <w:ind w:left="5760" w:hanging="360"/>
       </w:pPr>
     </w:lvl>
     <w:lvl w:ilvl="8" w:tplc="0409001B" w:tentative="1">
@@ -23454,11 +26704,186 @@
       <w:lvlText w:val="%9."/>
       <w:lvlJc w:val="right"/>
       <w:pPr>
-        <w:ind w:left="6840" w:hanging="180"/>
+        <w:ind w:left="6480" w:hanging="180"/>
       </w:pPr>
     </w:lvl>
   </w:abstractNum>
   <w:abstractNum w:abstractNumId="9" w15:restartNumberingAfterBreak="0">
+    <w:nsid w:val="59EF7C1B"/>
+    <w:multiLevelType w:val="hybridMultilevel"/>
+    <w:tmpl w:val="02B8B990"/>
+    <w:lvl w:ilvl="0" w:tplc="3409001B">
+      <w:start w:val="1"/>
+      <w:numFmt w:val="lowerRoman"/>
+      <w:lvlText w:val="%1."/>
+      <w:lvlJc w:val="right"/>
+      <w:pPr>
+        <w:ind w:left="2880" w:hanging="360"/>
+      </w:pPr>
+    </w:lvl>
+    <w:lvl w:ilvl="1" w:tplc="34090019" w:tentative="1">
+      <w:start w:val="1"/>
+      <w:numFmt w:val="lowerLetter"/>
+      <w:lvlText w:val="%2."/>
+      <w:lvlJc w:val="left"/>
+      <w:pPr>
+        <w:ind w:left="3600" w:hanging="360"/>
+      </w:pPr>
+    </w:lvl>
+    <w:lvl w:ilvl="2" w:tplc="3409001B" w:tentative="1">
+      <w:start w:val="1"/>
+      <w:numFmt w:val="lowerRoman"/>
+      <w:lvlText w:val="%3."/>
+      <w:lvlJc w:val="right"/>
+      <w:pPr>
+        <w:ind w:left="4320" w:hanging="180"/>
+      </w:pPr>
+    </w:lvl>
+    <w:lvl w:ilvl="3" w:tplc="3409000F" w:tentative="1">
+      <w:start w:val="1"/>
+      <w:numFmt w:val="decimal"/>
+      <w:lvlText w:val="%4."/>
+      <w:lvlJc w:val="left"/>
+      <w:pPr>
+        <w:ind w:left="5040" w:hanging="360"/>
+      </w:pPr>
+    </w:lvl>
+    <w:lvl w:ilvl="4" w:tplc="34090019" w:tentative="1">
+      <w:start w:val="1"/>
+      <w:numFmt w:val="lowerLetter"/>
+      <w:lvlText w:val="%5."/>
+      <w:lvlJc w:val="left"/>
+      <w:pPr>
+        <w:ind w:left="5760" w:hanging="360"/>
+      </w:pPr>
+    </w:lvl>
+    <w:lvl w:ilvl="5" w:tplc="3409001B" w:tentative="1">
+      <w:start w:val="1"/>
+      <w:numFmt w:val="lowerRoman"/>
+      <w:lvlText w:val="%6."/>
+      <w:lvlJc w:val="right"/>
+      <w:pPr>
+        <w:ind w:left="6480" w:hanging="180"/>
+      </w:pPr>
+    </w:lvl>
+    <w:lvl w:ilvl="6" w:tplc="3409000F" w:tentative="1">
+      <w:start w:val="1"/>
+      <w:numFmt w:val="decimal"/>
+      <w:lvlText w:val="%7."/>
+      <w:lvlJc w:val="left"/>
+      <w:pPr>
+        <w:ind w:left="7200" w:hanging="360"/>
+      </w:pPr>
+    </w:lvl>
+    <w:lvl w:ilvl="7" w:tplc="34090019" w:tentative="1">
+      <w:start w:val="1"/>
+      <w:numFmt w:val="lowerLetter"/>
+      <w:lvlText w:val="%8."/>
+      <w:lvlJc w:val="left"/>
+      <w:pPr>
+        <w:ind w:left="7920" w:hanging="360"/>
+      </w:pPr>
+    </w:lvl>
+    <w:lvl w:ilvl="8" w:tplc="3409001B" w:tentative="1">
+      <w:start w:val="1"/>
+      <w:numFmt w:val="lowerRoman"/>
+      <w:lvlText w:val="%9."/>
+      <w:lvlJc w:val="right"/>
+      <w:pPr>
+        <w:ind w:left="8640" w:hanging="180"/>
+      </w:pPr>
+    </w:lvl>
+  </w:abstractNum>
+  <w:abstractNum w:abstractNumId="10" w15:restartNumberingAfterBreak="0">
+    <w:nsid w:val="6A551CCA"/>
+    <w:multiLevelType w:val="hybridMultilevel"/>
+    <w:tmpl w:val="FD80B8C2"/>
+    <w:lvl w:ilvl="0" w:tplc="28B282E4">
+      <w:start w:val="1"/>
+      <w:numFmt w:val="lowerLetter"/>
+      <w:lvlText w:val="%1.)"/>
+      <w:lvlJc w:val="left"/>
+      <w:pPr>
+        <w:ind w:left="1080" w:hanging="360"/>
+      </w:pPr>
+      <w:rPr>
+        <w:rFonts w:hint="default"/>
+      </w:rPr>
+    </w:lvl>
+    <w:lvl w:ilvl="1" w:tplc="04090019" w:tentative="1">
+      <w:start w:val="1"/>
+      <w:numFmt w:val="lowerLetter"/>
+      <w:lvlText w:val="%2."/>
+      <w:lvlJc w:val="left"/>
+      <w:pPr>
+        <w:ind w:left="1800" w:hanging="360"/>
+      </w:pPr>
+    </w:lvl>
+    <w:lvl w:ilvl="2" w:tplc="0409001B" w:tentative="1">
+      <w:start w:val="1"/>
+      <w:numFmt w:val="lowerRoman"/>
+      <w:lvlText w:val="%3."/>
+      <w:lvlJc w:val="right"/>
+      <w:pPr>
+        <w:ind w:left="2520" w:hanging="180"/>
+      </w:pPr>
+    </w:lvl>
+    <w:lvl w:ilvl="3" w:tplc="0409000F" w:tentative="1">
+      <w:start w:val="1"/>
+      <w:numFmt w:val="decimal"/>
+      <w:lvlText w:val="%4."/>
+      <w:lvlJc w:val="left"/>
+      <w:pPr>
+        <w:ind w:left="3240" w:hanging="360"/>
+      </w:pPr>
+    </w:lvl>
+    <w:lvl w:ilvl="4" w:tplc="04090019" w:tentative="1">
+      <w:start w:val="1"/>
+      <w:numFmt w:val="lowerLetter"/>
+      <w:lvlText w:val="%5."/>
+      <w:lvlJc w:val="left"/>
+      <w:pPr>
+        <w:ind w:left="3960" w:hanging="360"/>
+      </w:pPr>
+    </w:lvl>
+    <w:lvl w:ilvl="5" w:tplc="0409001B" w:tentative="1">
+      <w:start w:val="1"/>
+      <w:numFmt w:val="lowerRoman"/>
+      <w:lvlText w:val="%6."/>
+      <w:lvlJc w:val="right"/>
+      <w:pPr>
+        <w:ind w:left="4680" w:hanging="180"/>
+      </w:pPr>
+    </w:lvl>
+    <w:lvl w:ilvl="6" w:tplc="0409000F" w:tentative="1">
+      <w:start w:val="1"/>
+      <w:numFmt w:val="decimal"/>
+      <w:lvlText w:val="%7."/>
+      <w:lvlJc w:val="left"/>
+      <w:pPr>
+        <w:ind w:left="5400" w:hanging="360"/>
+      </w:pPr>
+    </w:lvl>
+    <w:lvl w:ilvl="7" w:tplc="04090019" w:tentative="1">
+      <w:start w:val="1"/>
+      <w:numFmt w:val="lowerLetter"/>
+      <w:lvlText w:val="%8."/>
+      <w:lvlJc w:val="left"/>
+      <w:pPr>
+        <w:ind w:left="6120" w:hanging="360"/>
+      </w:pPr>
+    </w:lvl>
+    <w:lvl w:ilvl="8" w:tplc="0409001B" w:tentative="1">
+      <w:start w:val="1"/>
+      <w:numFmt w:val="lowerRoman"/>
+      <w:lvlText w:val="%9."/>
+      <w:lvlJc w:val="right"/>
+      <w:pPr>
+        <w:ind w:left="6840" w:hanging="180"/>
+      </w:pPr>
+    </w:lvl>
+  </w:abstractNum>
+  <w:abstractNum w:abstractNumId="11" w15:restartNumberingAfterBreak="0">
     <w:nsid w:val="6B480496"/>
     <w:multiLevelType w:val="hybridMultilevel"/>
     <w:tmpl w:val="AB100A0A"/>
@@ -23571,7 +26996,7 @@
       </w:rPr>
     </w:lvl>
   </w:abstractNum>
-  <w:abstractNum w:abstractNumId="10" w15:restartNumberingAfterBreak="0">
+  <w:abstractNum w:abstractNumId="12" w15:restartNumberingAfterBreak="0">
     <w:nsid w:val="7B571EF2"/>
     <w:multiLevelType w:val="hybridMultilevel"/>
     <w:tmpl w:val="D40091F6"/>
@@ -23661,36 +27086,42 @@
     </w:lvl>
   </w:abstractNum>
   <w:num w:numId="1">
-    <w:abstractNumId w:val="10"/>
+    <w:abstractNumId w:val="12"/>
   </w:num>
   <w:num w:numId="2">
-    <w:abstractNumId w:val="6"/>
+    <w:abstractNumId w:val="7"/>
   </w:num>
   <w:num w:numId="3">
-    <w:abstractNumId w:val="7"/>
+    <w:abstractNumId w:val="9"/>
   </w:num>
   <w:num w:numId="4">
     <w:abstractNumId w:val="2"/>
   </w:num>
   <w:num w:numId="5">
-    <w:abstractNumId w:val="8"/>
+    <w:abstractNumId w:val="10"/>
   </w:num>
   <w:num w:numId="6">
     <w:abstractNumId w:val="0"/>
   </w:num>
   <w:num w:numId="7">
-    <w:abstractNumId w:val="4"/>
+    <w:abstractNumId w:val="5"/>
   </w:num>
   <w:num w:numId="8">
-    <w:abstractNumId w:val="5"/>
+    <w:abstractNumId w:val="6"/>
   </w:num>
   <w:num w:numId="9">
-    <w:abstractNumId w:val="9"/>
+    <w:abstractNumId w:val="11"/>
   </w:num>
   <w:num w:numId="10">
     <w:abstractNumId w:val="1"/>
   </w:num>
   <w:num w:numId="11">
+    <w:abstractNumId w:val="4"/>
+  </w:num>
+  <w:num w:numId="12">
+    <w:abstractNumId w:val="8"/>
+  </w:num>
+  <w:num w:numId="13">
     <w:abstractNumId w:val="3"/>
   </w:num>
 </w:numbering>
@@ -25874,7 +29305,7 @@
 </file>
 
 <file path=customXml/itemProps1.xml><?xml version="1.0" encoding="utf-8"?>
-<ds:datastoreItem xmlns:ds="http://schemas.openxmlformats.org/officeDocument/2006/customXml" ds:itemID="{259761EF-EF2F-48E6-BB54-197FBAD1AD3B}">
+<ds:datastoreItem xmlns:ds="http://schemas.openxmlformats.org/officeDocument/2006/customXml" ds:itemID="{E9632B43-5166-4106-9E56-8BFC93EB7BF7}">
   <ds:schemaRefs>
     <ds:schemaRef ds:uri="http://schemas.openxmlformats.org/officeDocument/2006/bibliography"/>
   </ds:schemaRefs>

</xml_diff>

<commit_message>
Update: Appendix D ( Not Finish) && DONE: Tallied results per file done
</commit_message>
<xml_diff>
--- a/docs/FORChapter1to3Final.docx
+++ b/docs/FORChapter1to3Final.docx
@@ -23814,6 +23814,7 @@
     <w:p/>
     <w:p>
       <w:pPr>
+        <w:jc w:val="center"/>
         <w:rPr>
           <w:b/>
         </w:rPr>
@@ -23823,6 +23824,19 @@
           <w:b/>
         </w:rPr>
         <w:lastRenderedPageBreak/>
+        <w:t>LIST OF SAMPLE DATA</w:t>
+      </w:r>
+    </w:p>
+    <w:p>
+      <w:pPr>
+        <w:rPr>
+          <w:b/>
+        </w:rPr>
+      </w:pPr>
+      <w:r>
+        <w:rPr>
+          <w:b/>
+        </w:rPr>
         <w:t>File No. 1</w:t>
       </w:r>
     </w:p>
@@ -24446,7 +24460,6 @@
         <w:rPr>
           <w:b/>
         </w:rPr>
-        <w:lastRenderedPageBreak/>
         <w:t>File No. 4</w:t>
       </w:r>
     </w:p>
@@ -25069,7 +25082,6 @@
         <w:rPr>
           <w:b/>
         </w:rPr>
-        <w:lastRenderedPageBreak/>
         <w:t>File No. 7</w:t>
       </w:r>
     </w:p>
@@ -25664,7 +25676,6 @@
         <w:rPr>
           <w:b/>
         </w:rPr>
-        <w:lastRenderedPageBreak/>
         <w:t>File No. 10</w:t>
       </w:r>
     </w:p>
@@ -25882,11 +25893,2047 @@
     <w:p/>
     <w:p/>
     <w:p/>
+    <w:p>
+      <w:pPr>
+        <w:pStyle w:val="Heading1"/>
+        <w:jc w:val="center"/>
+        <w:rPr>
+          <w:rFonts w:ascii="Times New Roman" w:hAnsi="Times New Roman" w:cs="Times New Roman"/>
+          <w:color w:val="auto"/>
+          <w:sz w:val="82"/>
+          <w:szCs w:val="82"/>
+        </w:rPr>
+      </w:pPr>
+      <w:r>
+        <w:rPr>
+          <w:rFonts w:ascii="Times New Roman" w:hAnsi="Times New Roman" w:cs="Times New Roman"/>
+          <w:color w:val="auto"/>
+          <w:sz w:val="82"/>
+          <w:szCs w:val="82"/>
+        </w:rPr>
+        <w:t>APPENDIX D</w:t>
+      </w:r>
+    </w:p>
+    <w:p>
+      <w:pPr>
+        <w:jc w:val="center"/>
+        <w:rPr>
+          <w:b/>
+          <w:sz w:val="32"/>
+          <w:szCs w:val="32"/>
+        </w:rPr>
+      </w:pPr>
+      <w:r>
+        <w:rPr>
+          <w:b/>
+          <w:sz w:val="32"/>
+          <w:szCs w:val="32"/>
+        </w:rPr>
+        <w:t>INDIVIDUAL RESULTS</w:t>
+      </w:r>
+    </w:p>
     <w:p/>
     <w:p/>
     <w:p/>
     <w:p/>
     <w:p/>
+    <w:p/>
+    <w:p/>
+    <w:p/>
+    <w:p/>
+    <w:p/>
+    <w:p/>
+    <w:p/>
+    <w:p/>
+    <w:p/>
+    <w:p/>
+    <w:p/>
+    <w:p>
+      <w:pPr>
+        <w:jc w:val="center"/>
+        <w:rPr>
+          <w:rFonts w:ascii="Times New Roman" w:hAnsi="Times New Roman" w:cs="Times New Roman"/>
+          <w:b/>
+          <w:sz w:val="24"/>
+          <w:szCs w:val="24"/>
+        </w:rPr>
+      </w:pPr>
+      <w:r>
+        <w:rPr>
+          <w:rFonts w:ascii="Times New Roman" w:hAnsi="Times New Roman" w:cs="Times New Roman"/>
+          <w:b/>
+          <w:sz w:val="24"/>
+          <w:szCs w:val="24"/>
+        </w:rPr>
+        <w:lastRenderedPageBreak/>
+        <w:t>I</w:t>
+      </w:r>
+      <w:r>
+        <w:rPr>
+          <w:rFonts w:ascii="Times New Roman" w:hAnsi="Times New Roman" w:cs="Times New Roman"/>
+          <w:b/>
+          <w:sz w:val="24"/>
+          <w:szCs w:val="24"/>
+        </w:rPr>
+        <w:t>NDIVIDUAL RESULTS</w:t>
+      </w:r>
+    </w:p>
+    <w:p/>
+    <w:tbl>
+      <w:tblPr>
+        <w:tblStyle w:val="TableGrid"/>
+        <w:tblW w:w="0" w:type="auto"/>
+        <w:tblLook w:val="04A0" w:firstRow="1" w:lastRow="0" w:firstColumn="1" w:lastColumn="0" w:noHBand="0" w:noVBand="1"/>
+      </w:tblPr>
+      <w:tblGrid>
+        <w:gridCol w:w="1029"/>
+        <w:gridCol w:w="963"/>
+        <w:gridCol w:w="603"/>
+        <w:gridCol w:w="632"/>
+        <w:gridCol w:w="656"/>
+        <w:gridCol w:w="648"/>
+        <w:gridCol w:w="1163"/>
+        <w:gridCol w:w="904"/>
+        <w:gridCol w:w="1109"/>
+        <w:gridCol w:w="1283"/>
+      </w:tblGrid>
+      <w:tr>
+        <w:tc>
+          <w:tcPr>
+            <w:tcW w:w="1029" w:type="dxa"/>
+            <w:vAlign w:val="center"/>
+          </w:tcPr>
+          <w:p>
+            <w:pPr>
+              <w:pStyle w:val="NormalWeb"/>
+              <w:spacing w:line="480" w:lineRule="auto"/>
+              <w:jc w:val="center"/>
+              <w:rPr>
+                <w:b/>
+              </w:rPr>
+            </w:pPr>
+            <w:r>
+              <w:rPr>
+                <w:b/>
+              </w:rPr>
+              <w:t>File No.</w:t>
+            </w:r>
+          </w:p>
+        </w:tc>
+        <w:tc>
+          <w:tcPr>
+            <w:tcW w:w="963" w:type="dxa"/>
+            <w:vAlign w:val="center"/>
+          </w:tcPr>
+          <w:p>
+            <w:pPr>
+              <w:pStyle w:val="NormalWeb"/>
+              <w:spacing w:line="480" w:lineRule="auto"/>
+              <w:jc w:val="center"/>
+              <w:rPr>
+                <w:b/>
+              </w:rPr>
+            </w:pPr>
+            <w:r>
+              <w:rPr>
+                <w:b/>
+              </w:rPr>
+              <w:t>No. of Tokens</w:t>
+            </w:r>
+          </w:p>
+        </w:tc>
+        <w:tc>
+          <w:tcPr>
+            <w:tcW w:w="603" w:type="dxa"/>
+            <w:vAlign w:val="center"/>
+          </w:tcPr>
+          <w:p>
+            <w:pPr>
+              <w:pStyle w:val="NormalWeb"/>
+              <w:spacing w:line="480" w:lineRule="auto"/>
+              <w:jc w:val="center"/>
+              <w:rPr>
+                <w:b/>
+              </w:rPr>
+            </w:pPr>
+            <w:r>
+              <w:rPr>
+                <w:b/>
+              </w:rPr>
+              <w:t>TP</w:t>
+            </w:r>
+          </w:p>
+        </w:tc>
+        <w:tc>
+          <w:tcPr>
+            <w:tcW w:w="632" w:type="dxa"/>
+            <w:vAlign w:val="center"/>
+          </w:tcPr>
+          <w:p>
+            <w:pPr>
+              <w:pStyle w:val="NormalWeb"/>
+              <w:spacing w:line="480" w:lineRule="auto"/>
+              <w:jc w:val="center"/>
+              <w:rPr>
+                <w:b/>
+              </w:rPr>
+            </w:pPr>
+            <w:r>
+              <w:rPr>
+                <w:b/>
+              </w:rPr>
+              <w:t>FP</w:t>
+            </w:r>
+          </w:p>
+        </w:tc>
+        <w:tc>
+          <w:tcPr>
+            <w:tcW w:w="656" w:type="dxa"/>
+            <w:vAlign w:val="center"/>
+          </w:tcPr>
+          <w:p>
+            <w:pPr>
+              <w:pStyle w:val="NormalWeb"/>
+              <w:spacing w:line="480" w:lineRule="auto"/>
+              <w:jc w:val="center"/>
+              <w:rPr>
+                <w:b/>
+              </w:rPr>
+            </w:pPr>
+            <w:r>
+              <w:rPr>
+                <w:b/>
+              </w:rPr>
+              <w:t>TN</w:t>
+            </w:r>
+          </w:p>
+        </w:tc>
+        <w:tc>
+          <w:tcPr>
+            <w:tcW w:w="648" w:type="dxa"/>
+            <w:vAlign w:val="center"/>
+          </w:tcPr>
+          <w:p>
+            <w:pPr>
+              <w:pStyle w:val="NormalWeb"/>
+              <w:spacing w:line="480" w:lineRule="auto"/>
+              <w:jc w:val="center"/>
+              <w:rPr>
+                <w:b/>
+              </w:rPr>
+            </w:pPr>
+            <w:r>
+              <w:rPr>
+                <w:b/>
+              </w:rPr>
+              <w:t>FN</w:t>
+            </w:r>
+          </w:p>
+        </w:tc>
+        <w:tc>
+          <w:tcPr>
+            <w:tcW w:w="1163" w:type="dxa"/>
+            <w:vAlign w:val="center"/>
+          </w:tcPr>
+          <w:p>
+            <w:pPr>
+              <w:pStyle w:val="NormalWeb"/>
+              <w:spacing w:line="480" w:lineRule="auto"/>
+              <w:jc w:val="center"/>
+              <w:rPr>
+                <w:b/>
+              </w:rPr>
+            </w:pPr>
+            <w:r>
+              <w:rPr>
+                <w:b/>
+              </w:rPr>
+              <w:t>Precision</w:t>
+            </w:r>
+          </w:p>
+        </w:tc>
+        <w:tc>
+          <w:tcPr>
+            <w:tcW w:w="904" w:type="dxa"/>
+            <w:vAlign w:val="center"/>
+          </w:tcPr>
+          <w:p>
+            <w:pPr>
+              <w:pStyle w:val="NormalWeb"/>
+              <w:spacing w:line="480" w:lineRule="auto"/>
+              <w:jc w:val="center"/>
+              <w:rPr>
+                <w:b/>
+              </w:rPr>
+            </w:pPr>
+            <w:r>
+              <w:rPr>
+                <w:b/>
+              </w:rPr>
+              <w:t>Recall</w:t>
+            </w:r>
+          </w:p>
+        </w:tc>
+        <w:tc>
+          <w:tcPr>
+            <w:tcW w:w="1109" w:type="dxa"/>
+            <w:vAlign w:val="center"/>
+          </w:tcPr>
+          <w:p>
+            <w:pPr>
+              <w:pStyle w:val="NormalWeb"/>
+              <w:spacing w:line="480" w:lineRule="auto"/>
+              <w:jc w:val="center"/>
+              <w:rPr>
+                <w:b/>
+              </w:rPr>
+            </w:pPr>
+            <w:r>
+              <w:rPr>
+                <w:b/>
+              </w:rPr>
+              <w:t>F-Measure</w:t>
+            </w:r>
+          </w:p>
+        </w:tc>
+        <w:tc>
+          <w:tcPr>
+            <w:tcW w:w="1283" w:type="dxa"/>
+            <w:vAlign w:val="center"/>
+          </w:tcPr>
+          <w:p>
+            <w:pPr>
+              <w:pStyle w:val="NormalWeb"/>
+              <w:spacing w:line="480" w:lineRule="auto"/>
+              <w:jc w:val="center"/>
+              <w:rPr>
+                <w:b/>
+              </w:rPr>
+            </w:pPr>
+            <w:r>
+              <w:rPr>
+                <w:b/>
+              </w:rPr>
+              <w:t>Specificity</w:t>
+            </w:r>
+          </w:p>
+        </w:tc>
+      </w:tr>
+      <w:tr>
+        <w:tc>
+          <w:tcPr>
+            <w:tcW w:w="1029" w:type="dxa"/>
+            <w:vAlign w:val="center"/>
+          </w:tcPr>
+          <w:p>
+            <w:pPr>
+              <w:pStyle w:val="NormalWeb"/>
+              <w:spacing w:line="480" w:lineRule="auto"/>
+              <w:jc w:val="center"/>
+              <w:rPr>
+                <w:b/>
+              </w:rPr>
+            </w:pPr>
+            <w:r>
+              <w:rPr>
+                <w:b/>
+              </w:rPr>
+              <w:t>1</w:t>
+            </w:r>
+          </w:p>
+        </w:tc>
+        <w:tc>
+          <w:tcPr>
+            <w:tcW w:w="963" w:type="dxa"/>
+            <w:vAlign w:val="center"/>
+          </w:tcPr>
+          <w:p>
+            <w:pPr>
+              <w:pStyle w:val="NormalWeb"/>
+              <w:spacing w:line="480" w:lineRule="auto"/>
+              <w:jc w:val="center"/>
+            </w:pPr>
+            <w:r>
+              <w:t>129</w:t>
+            </w:r>
+          </w:p>
+        </w:tc>
+        <w:tc>
+          <w:tcPr>
+            <w:tcW w:w="603" w:type="dxa"/>
+            <w:vAlign w:val="center"/>
+          </w:tcPr>
+          <w:p>
+            <w:pPr>
+              <w:pStyle w:val="NormalWeb"/>
+              <w:spacing w:line="480" w:lineRule="auto"/>
+              <w:jc w:val="center"/>
+            </w:pPr>
+            <w:r>
+              <w:t>7</w:t>
+            </w:r>
+          </w:p>
+        </w:tc>
+        <w:tc>
+          <w:tcPr>
+            <w:tcW w:w="632" w:type="dxa"/>
+            <w:vAlign w:val="center"/>
+          </w:tcPr>
+          <w:p>
+            <w:pPr>
+              <w:pStyle w:val="NormalWeb"/>
+              <w:spacing w:line="480" w:lineRule="auto"/>
+              <w:jc w:val="center"/>
+            </w:pPr>
+            <w:r>
+              <w:t>1</w:t>
+            </w:r>
+          </w:p>
+        </w:tc>
+        <w:tc>
+          <w:tcPr>
+            <w:tcW w:w="656" w:type="dxa"/>
+            <w:vAlign w:val="center"/>
+          </w:tcPr>
+          <w:p>
+            <w:pPr>
+              <w:pStyle w:val="NormalWeb"/>
+              <w:spacing w:line="480" w:lineRule="auto"/>
+              <w:jc w:val="center"/>
+            </w:pPr>
+            <w:r>
+              <w:t>115</w:t>
+            </w:r>
+          </w:p>
+        </w:tc>
+        <w:tc>
+          <w:tcPr>
+            <w:tcW w:w="648" w:type="dxa"/>
+            <w:vAlign w:val="center"/>
+          </w:tcPr>
+          <w:p>
+            <w:pPr>
+              <w:pStyle w:val="NormalWeb"/>
+              <w:spacing w:line="480" w:lineRule="auto"/>
+              <w:jc w:val="center"/>
+            </w:pPr>
+            <w:r>
+              <w:t>6</w:t>
+            </w:r>
+          </w:p>
+        </w:tc>
+        <w:tc>
+          <w:tcPr>
+            <w:tcW w:w="1163" w:type="dxa"/>
+            <w:vAlign w:val="center"/>
+          </w:tcPr>
+          <w:p>
+            <w:pPr>
+              <w:pStyle w:val="NormalWeb"/>
+              <w:spacing w:line="480" w:lineRule="auto"/>
+              <w:jc w:val="center"/>
+            </w:pPr>
+            <w:r>
+              <w:t>87.5</w:t>
+            </w:r>
+          </w:p>
+        </w:tc>
+        <w:tc>
+          <w:tcPr>
+            <w:tcW w:w="904" w:type="dxa"/>
+            <w:vAlign w:val="center"/>
+          </w:tcPr>
+          <w:p>
+            <w:pPr>
+              <w:pStyle w:val="NormalWeb"/>
+              <w:spacing w:line="480" w:lineRule="auto"/>
+              <w:jc w:val="center"/>
+            </w:pPr>
+            <w:r>
+              <w:t>53.85</w:t>
+            </w:r>
+          </w:p>
+        </w:tc>
+        <w:tc>
+          <w:tcPr>
+            <w:tcW w:w="1109" w:type="dxa"/>
+            <w:shd w:val="clear" w:color="auto" w:fill="FFE599" w:themeFill="accent4" w:themeFillTint="66"/>
+            <w:vAlign w:val="center"/>
+          </w:tcPr>
+          <w:p>
+            <w:pPr>
+              <w:pStyle w:val="NormalWeb"/>
+              <w:spacing w:line="480" w:lineRule="auto"/>
+              <w:jc w:val="center"/>
+            </w:pPr>
+            <w:r>
+              <w:t>66.67</w:t>
+            </w:r>
+          </w:p>
+        </w:tc>
+        <w:tc>
+          <w:tcPr>
+            <w:tcW w:w="1283" w:type="dxa"/>
+            <w:shd w:val="clear" w:color="auto" w:fill="FFE599" w:themeFill="accent4" w:themeFillTint="66"/>
+            <w:vAlign w:val="center"/>
+          </w:tcPr>
+          <w:p>
+            <w:pPr>
+              <w:pStyle w:val="NormalWeb"/>
+              <w:spacing w:line="480" w:lineRule="auto"/>
+              <w:jc w:val="center"/>
+            </w:pPr>
+            <w:r>
+              <w:t>99.14</w:t>
+            </w:r>
+          </w:p>
+        </w:tc>
+      </w:tr>
+      <w:tr>
+        <w:tc>
+          <w:tcPr>
+            <w:tcW w:w="1029" w:type="dxa"/>
+            <w:vAlign w:val="center"/>
+          </w:tcPr>
+          <w:p>
+            <w:pPr>
+              <w:pStyle w:val="NormalWeb"/>
+              <w:spacing w:line="480" w:lineRule="auto"/>
+              <w:jc w:val="center"/>
+              <w:rPr>
+                <w:b/>
+              </w:rPr>
+            </w:pPr>
+            <w:r>
+              <w:rPr>
+                <w:b/>
+              </w:rPr>
+              <w:t>2</w:t>
+            </w:r>
+          </w:p>
+        </w:tc>
+        <w:tc>
+          <w:tcPr>
+            <w:tcW w:w="963" w:type="dxa"/>
+            <w:vAlign w:val="center"/>
+          </w:tcPr>
+          <w:p>
+            <w:pPr>
+              <w:pStyle w:val="NormalWeb"/>
+              <w:spacing w:line="480" w:lineRule="auto"/>
+              <w:jc w:val="center"/>
+            </w:pPr>
+            <w:r>
+              <w:t>146</w:t>
+            </w:r>
+          </w:p>
+        </w:tc>
+        <w:tc>
+          <w:tcPr>
+            <w:tcW w:w="603" w:type="dxa"/>
+            <w:vAlign w:val="center"/>
+          </w:tcPr>
+          <w:p>
+            <w:pPr>
+              <w:pStyle w:val="NormalWeb"/>
+              <w:spacing w:line="480" w:lineRule="auto"/>
+              <w:jc w:val="center"/>
+            </w:pPr>
+            <w:r>
+              <w:t>7</w:t>
+            </w:r>
+          </w:p>
+        </w:tc>
+        <w:tc>
+          <w:tcPr>
+            <w:tcW w:w="632" w:type="dxa"/>
+            <w:vAlign w:val="center"/>
+          </w:tcPr>
+          <w:p>
+            <w:pPr>
+              <w:pStyle w:val="NormalWeb"/>
+              <w:spacing w:line="480" w:lineRule="auto"/>
+              <w:jc w:val="center"/>
+            </w:pPr>
+            <w:r>
+              <w:t>0</w:t>
+            </w:r>
+          </w:p>
+        </w:tc>
+        <w:tc>
+          <w:tcPr>
+            <w:tcW w:w="656" w:type="dxa"/>
+            <w:vAlign w:val="center"/>
+          </w:tcPr>
+          <w:p>
+            <w:pPr>
+              <w:pStyle w:val="NormalWeb"/>
+              <w:spacing w:line="480" w:lineRule="auto"/>
+              <w:jc w:val="center"/>
+            </w:pPr>
+            <w:r>
+              <w:t>135</w:t>
+            </w:r>
+          </w:p>
+        </w:tc>
+        <w:tc>
+          <w:tcPr>
+            <w:tcW w:w="648" w:type="dxa"/>
+            <w:vAlign w:val="center"/>
+          </w:tcPr>
+          <w:p>
+            <w:pPr>
+              <w:pStyle w:val="NormalWeb"/>
+              <w:spacing w:line="480" w:lineRule="auto"/>
+              <w:jc w:val="center"/>
+            </w:pPr>
+            <w:r>
+              <w:t>4</w:t>
+            </w:r>
+          </w:p>
+        </w:tc>
+        <w:tc>
+          <w:tcPr>
+            <w:tcW w:w="1163" w:type="dxa"/>
+            <w:vAlign w:val="center"/>
+          </w:tcPr>
+          <w:p>
+            <w:pPr>
+              <w:pStyle w:val="NormalWeb"/>
+              <w:spacing w:line="480" w:lineRule="auto"/>
+              <w:jc w:val="center"/>
+            </w:pPr>
+            <w:r>
+              <w:t>100</w:t>
+            </w:r>
+          </w:p>
+        </w:tc>
+        <w:tc>
+          <w:tcPr>
+            <w:tcW w:w="904" w:type="dxa"/>
+            <w:vAlign w:val="center"/>
+          </w:tcPr>
+          <w:p>
+            <w:pPr>
+              <w:pStyle w:val="NormalWeb"/>
+              <w:spacing w:line="480" w:lineRule="auto"/>
+              <w:jc w:val="center"/>
+            </w:pPr>
+            <w:r>
+              <w:t>63.64</w:t>
+            </w:r>
+          </w:p>
+        </w:tc>
+        <w:tc>
+          <w:tcPr>
+            <w:tcW w:w="1109" w:type="dxa"/>
+            <w:shd w:val="clear" w:color="auto" w:fill="FFE599" w:themeFill="accent4" w:themeFillTint="66"/>
+            <w:vAlign w:val="center"/>
+          </w:tcPr>
+          <w:p>
+            <w:pPr>
+              <w:pStyle w:val="NormalWeb"/>
+              <w:spacing w:line="480" w:lineRule="auto"/>
+              <w:jc w:val="center"/>
+            </w:pPr>
+            <w:r>
+              <w:t>77.78</w:t>
+            </w:r>
+          </w:p>
+        </w:tc>
+        <w:tc>
+          <w:tcPr>
+            <w:tcW w:w="1283" w:type="dxa"/>
+            <w:shd w:val="clear" w:color="auto" w:fill="FFE599" w:themeFill="accent4" w:themeFillTint="66"/>
+            <w:vAlign w:val="center"/>
+          </w:tcPr>
+          <w:p>
+            <w:pPr>
+              <w:pStyle w:val="NormalWeb"/>
+              <w:spacing w:line="480" w:lineRule="auto"/>
+              <w:jc w:val="center"/>
+            </w:pPr>
+            <w:r>
+              <w:t>97.12</w:t>
+            </w:r>
+          </w:p>
+        </w:tc>
+      </w:tr>
+      <w:tr>
+        <w:tc>
+          <w:tcPr>
+            <w:tcW w:w="1029" w:type="dxa"/>
+            <w:vAlign w:val="center"/>
+          </w:tcPr>
+          <w:p>
+            <w:pPr>
+              <w:pStyle w:val="NormalWeb"/>
+              <w:spacing w:line="480" w:lineRule="auto"/>
+              <w:jc w:val="center"/>
+              <w:rPr>
+                <w:b/>
+              </w:rPr>
+            </w:pPr>
+            <w:r>
+              <w:rPr>
+                <w:b/>
+              </w:rPr>
+              <w:t>3</w:t>
+            </w:r>
+          </w:p>
+        </w:tc>
+        <w:tc>
+          <w:tcPr>
+            <w:tcW w:w="963" w:type="dxa"/>
+            <w:vAlign w:val="center"/>
+          </w:tcPr>
+          <w:p>
+            <w:pPr>
+              <w:pStyle w:val="NormalWeb"/>
+              <w:spacing w:line="480" w:lineRule="auto"/>
+              <w:jc w:val="center"/>
+            </w:pPr>
+            <w:r>
+              <w:t>146</w:t>
+            </w:r>
+          </w:p>
+        </w:tc>
+        <w:tc>
+          <w:tcPr>
+            <w:tcW w:w="603" w:type="dxa"/>
+            <w:vAlign w:val="center"/>
+          </w:tcPr>
+          <w:p>
+            <w:pPr>
+              <w:pStyle w:val="NormalWeb"/>
+              <w:spacing w:line="480" w:lineRule="auto"/>
+              <w:jc w:val="center"/>
+            </w:pPr>
+            <w:r>
+              <w:t>10</w:t>
+            </w:r>
+          </w:p>
+        </w:tc>
+        <w:tc>
+          <w:tcPr>
+            <w:tcW w:w="632" w:type="dxa"/>
+            <w:vAlign w:val="center"/>
+          </w:tcPr>
+          <w:p>
+            <w:pPr>
+              <w:pStyle w:val="NormalWeb"/>
+              <w:spacing w:line="480" w:lineRule="auto"/>
+              <w:jc w:val="center"/>
+            </w:pPr>
+            <w:r>
+              <w:t>0</w:t>
+            </w:r>
+          </w:p>
+        </w:tc>
+        <w:tc>
+          <w:tcPr>
+            <w:tcW w:w="656" w:type="dxa"/>
+            <w:vAlign w:val="center"/>
+          </w:tcPr>
+          <w:p>
+            <w:pPr>
+              <w:pStyle w:val="NormalWeb"/>
+              <w:spacing w:line="480" w:lineRule="auto"/>
+              <w:jc w:val="center"/>
+            </w:pPr>
+            <w:r>
+              <w:t>131</w:t>
+            </w:r>
+          </w:p>
+        </w:tc>
+        <w:tc>
+          <w:tcPr>
+            <w:tcW w:w="648" w:type="dxa"/>
+            <w:vAlign w:val="center"/>
+          </w:tcPr>
+          <w:p>
+            <w:pPr>
+              <w:pStyle w:val="NormalWeb"/>
+              <w:spacing w:line="480" w:lineRule="auto"/>
+              <w:jc w:val="center"/>
+            </w:pPr>
+            <w:r>
+              <w:t>5</w:t>
+            </w:r>
+          </w:p>
+        </w:tc>
+        <w:tc>
+          <w:tcPr>
+            <w:tcW w:w="1163" w:type="dxa"/>
+            <w:vAlign w:val="center"/>
+          </w:tcPr>
+          <w:p>
+            <w:pPr>
+              <w:pStyle w:val="NormalWeb"/>
+              <w:spacing w:line="480" w:lineRule="auto"/>
+              <w:jc w:val="center"/>
+            </w:pPr>
+            <w:r>
+              <w:t>100</w:t>
+            </w:r>
+          </w:p>
+        </w:tc>
+        <w:tc>
+          <w:tcPr>
+            <w:tcW w:w="904" w:type="dxa"/>
+            <w:vAlign w:val="center"/>
+          </w:tcPr>
+          <w:p>
+            <w:pPr>
+              <w:pStyle w:val="NormalWeb"/>
+              <w:spacing w:line="480" w:lineRule="auto"/>
+              <w:jc w:val="center"/>
+            </w:pPr>
+            <w:r>
+              <w:t>66.67</w:t>
+            </w:r>
+          </w:p>
+        </w:tc>
+        <w:tc>
+          <w:tcPr>
+            <w:tcW w:w="1109" w:type="dxa"/>
+            <w:shd w:val="clear" w:color="auto" w:fill="FFE599" w:themeFill="accent4" w:themeFillTint="66"/>
+            <w:vAlign w:val="center"/>
+          </w:tcPr>
+          <w:p>
+            <w:pPr>
+              <w:pStyle w:val="NormalWeb"/>
+              <w:spacing w:line="480" w:lineRule="auto"/>
+              <w:jc w:val="center"/>
+            </w:pPr>
+            <w:r>
+              <w:t>80</w:t>
+            </w:r>
+          </w:p>
+        </w:tc>
+        <w:tc>
+          <w:tcPr>
+            <w:tcW w:w="1283" w:type="dxa"/>
+            <w:shd w:val="clear" w:color="auto" w:fill="FFE599" w:themeFill="accent4" w:themeFillTint="66"/>
+            <w:vAlign w:val="center"/>
+          </w:tcPr>
+          <w:p>
+            <w:pPr>
+              <w:pStyle w:val="NormalWeb"/>
+              <w:spacing w:line="480" w:lineRule="auto"/>
+              <w:jc w:val="center"/>
+            </w:pPr>
+            <w:r>
+              <w:t>96.32</w:t>
+            </w:r>
+          </w:p>
+        </w:tc>
+      </w:tr>
+      <w:tr>
+        <w:tc>
+          <w:tcPr>
+            <w:tcW w:w="1029" w:type="dxa"/>
+            <w:vAlign w:val="center"/>
+          </w:tcPr>
+          <w:p>
+            <w:pPr>
+              <w:pStyle w:val="NormalWeb"/>
+              <w:spacing w:line="480" w:lineRule="auto"/>
+              <w:jc w:val="center"/>
+              <w:rPr>
+                <w:b/>
+              </w:rPr>
+            </w:pPr>
+            <w:r>
+              <w:rPr>
+                <w:b/>
+              </w:rPr>
+              <w:t>4</w:t>
+            </w:r>
+          </w:p>
+        </w:tc>
+        <w:tc>
+          <w:tcPr>
+            <w:tcW w:w="963" w:type="dxa"/>
+            <w:vAlign w:val="center"/>
+          </w:tcPr>
+          <w:p>
+            <w:pPr>
+              <w:pStyle w:val="NormalWeb"/>
+              <w:spacing w:line="480" w:lineRule="auto"/>
+              <w:jc w:val="center"/>
+            </w:pPr>
+            <w:r>
+              <w:t>164</w:t>
+            </w:r>
+          </w:p>
+        </w:tc>
+        <w:tc>
+          <w:tcPr>
+            <w:tcW w:w="603" w:type="dxa"/>
+            <w:vAlign w:val="center"/>
+          </w:tcPr>
+          <w:p>
+            <w:pPr>
+              <w:pStyle w:val="NormalWeb"/>
+              <w:spacing w:line="480" w:lineRule="auto"/>
+              <w:jc w:val="center"/>
+            </w:pPr>
+            <w:r>
+              <w:t>10</w:t>
+            </w:r>
+          </w:p>
+        </w:tc>
+        <w:tc>
+          <w:tcPr>
+            <w:tcW w:w="632" w:type="dxa"/>
+            <w:vAlign w:val="center"/>
+          </w:tcPr>
+          <w:p>
+            <w:pPr>
+              <w:pStyle w:val="NormalWeb"/>
+              <w:spacing w:line="480" w:lineRule="auto"/>
+              <w:jc w:val="center"/>
+            </w:pPr>
+            <w:r>
+              <w:t>3</w:t>
+            </w:r>
+          </w:p>
+        </w:tc>
+        <w:tc>
+          <w:tcPr>
+            <w:tcW w:w="656" w:type="dxa"/>
+            <w:vAlign w:val="center"/>
+          </w:tcPr>
+          <w:p>
+            <w:pPr>
+              <w:pStyle w:val="NormalWeb"/>
+              <w:spacing w:line="480" w:lineRule="auto"/>
+              <w:jc w:val="center"/>
+            </w:pPr>
+            <w:r>
+              <w:t>139</w:t>
+            </w:r>
+          </w:p>
+        </w:tc>
+        <w:tc>
+          <w:tcPr>
+            <w:tcW w:w="648" w:type="dxa"/>
+            <w:vAlign w:val="center"/>
+          </w:tcPr>
+          <w:p>
+            <w:pPr>
+              <w:pStyle w:val="NormalWeb"/>
+              <w:spacing w:line="480" w:lineRule="auto"/>
+              <w:jc w:val="center"/>
+            </w:pPr>
+            <w:r>
+              <w:t>12</w:t>
+            </w:r>
+          </w:p>
+        </w:tc>
+        <w:tc>
+          <w:tcPr>
+            <w:tcW w:w="1163" w:type="dxa"/>
+            <w:vAlign w:val="center"/>
+          </w:tcPr>
+          <w:p>
+            <w:pPr>
+              <w:pStyle w:val="NormalWeb"/>
+              <w:spacing w:line="480" w:lineRule="auto"/>
+              <w:jc w:val="center"/>
+            </w:pPr>
+            <w:r>
+              <w:t>76.92</w:t>
+            </w:r>
+          </w:p>
+        </w:tc>
+        <w:tc>
+          <w:tcPr>
+            <w:tcW w:w="904" w:type="dxa"/>
+            <w:vAlign w:val="center"/>
+          </w:tcPr>
+          <w:p>
+            <w:pPr>
+              <w:pStyle w:val="NormalWeb"/>
+              <w:spacing w:line="480" w:lineRule="auto"/>
+              <w:jc w:val="center"/>
+            </w:pPr>
+            <w:r>
+              <w:t>45.45</w:t>
+            </w:r>
+          </w:p>
+        </w:tc>
+        <w:tc>
+          <w:tcPr>
+            <w:tcW w:w="1109" w:type="dxa"/>
+            <w:shd w:val="clear" w:color="auto" w:fill="FFE599" w:themeFill="accent4" w:themeFillTint="66"/>
+            <w:vAlign w:val="center"/>
+          </w:tcPr>
+          <w:p>
+            <w:pPr>
+              <w:pStyle w:val="NormalWeb"/>
+              <w:spacing w:line="480" w:lineRule="auto"/>
+              <w:jc w:val="center"/>
+            </w:pPr>
+            <w:r>
+              <w:t>57.14</w:t>
+            </w:r>
+          </w:p>
+        </w:tc>
+        <w:tc>
+          <w:tcPr>
+            <w:tcW w:w="1283" w:type="dxa"/>
+            <w:shd w:val="clear" w:color="auto" w:fill="FFE599" w:themeFill="accent4" w:themeFillTint="66"/>
+            <w:vAlign w:val="center"/>
+          </w:tcPr>
+          <w:p>
+            <w:pPr>
+              <w:pStyle w:val="NormalWeb"/>
+              <w:spacing w:line="480" w:lineRule="auto"/>
+              <w:jc w:val="center"/>
+            </w:pPr>
+            <w:r>
+              <w:t>92.05</w:t>
+            </w:r>
+          </w:p>
+        </w:tc>
+      </w:tr>
+      <w:tr>
+        <w:tc>
+          <w:tcPr>
+            <w:tcW w:w="1029" w:type="dxa"/>
+            <w:vAlign w:val="center"/>
+          </w:tcPr>
+          <w:p>
+            <w:pPr>
+              <w:pStyle w:val="NormalWeb"/>
+              <w:spacing w:line="480" w:lineRule="auto"/>
+              <w:jc w:val="center"/>
+              <w:rPr>
+                <w:b/>
+              </w:rPr>
+            </w:pPr>
+            <w:r>
+              <w:rPr>
+                <w:b/>
+              </w:rPr>
+              <w:t>5</w:t>
+            </w:r>
+          </w:p>
+        </w:tc>
+        <w:tc>
+          <w:tcPr>
+            <w:tcW w:w="963" w:type="dxa"/>
+            <w:vAlign w:val="center"/>
+          </w:tcPr>
+          <w:p>
+            <w:pPr>
+              <w:pStyle w:val="NormalWeb"/>
+              <w:spacing w:line="480" w:lineRule="auto"/>
+              <w:jc w:val="center"/>
+            </w:pPr>
+            <w:r>
+              <w:t>179</w:t>
+            </w:r>
+          </w:p>
+        </w:tc>
+        <w:tc>
+          <w:tcPr>
+            <w:tcW w:w="603" w:type="dxa"/>
+            <w:vAlign w:val="center"/>
+          </w:tcPr>
+          <w:p>
+            <w:pPr>
+              <w:pStyle w:val="NormalWeb"/>
+              <w:spacing w:line="480" w:lineRule="auto"/>
+              <w:jc w:val="center"/>
+            </w:pPr>
+            <w:r>
+              <w:t>15</w:t>
+            </w:r>
+          </w:p>
+        </w:tc>
+        <w:tc>
+          <w:tcPr>
+            <w:tcW w:w="632" w:type="dxa"/>
+            <w:vAlign w:val="center"/>
+          </w:tcPr>
+          <w:p>
+            <w:pPr>
+              <w:pStyle w:val="NormalWeb"/>
+              <w:spacing w:line="480" w:lineRule="auto"/>
+              <w:jc w:val="center"/>
+            </w:pPr>
+            <w:r>
+              <w:t>0</w:t>
+            </w:r>
+          </w:p>
+        </w:tc>
+        <w:tc>
+          <w:tcPr>
+            <w:tcW w:w="656" w:type="dxa"/>
+            <w:vAlign w:val="center"/>
+          </w:tcPr>
+          <w:p>
+            <w:pPr>
+              <w:pStyle w:val="NormalWeb"/>
+              <w:spacing w:line="480" w:lineRule="auto"/>
+              <w:jc w:val="center"/>
+            </w:pPr>
+            <w:r>
+              <w:t>161</w:t>
+            </w:r>
+          </w:p>
+        </w:tc>
+        <w:tc>
+          <w:tcPr>
+            <w:tcW w:w="648" w:type="dxa"/>
+            <w:vAlign w:val="center"/>
+          </w:tcPr>
+          <w:p>
+            <w:pPr>
+              <w:pStyle w:val="NormalWeb"/>
+              <w:spacing w:line="480" w:lineRule="auto"/>
+              <w:jc w:val="center"/>
+            </w:pPr>
+            <w:r>
+              <w:t>3</w:t>
+            </w:r>
+          </w:p>
+        </w:tc>
+        <w:tc>
+          <w:tcPr>
+            <w:tcW w:w="1163" w:type="dxa"/>
+            <w:vAlign w:val="center"/>
+          </w:tcPr>
+          <w:p>
+            <w:pPr>
+              <w:pStyle w:val="NormalWeb"/>
+              <w:spacing w:line="480" w:lineRule="auto"/>
+              <w:jc w:val="center"/>
+            </w:pPr>
+            <w:r>
+              <w:t>100</w:t>
+            </w:r>
+          </w:p>
+        </w:tc>
+        <w:tc>
+          <w:tcPr>
+            <w:tcW w:w="904" w:type="dxa"/>
+            <w:vAlign w:val="center"/>
+          </w:tcPr>
+          <w:p>
+            <w:pPr>
+              <w:pStyle w:val="NormalWeb"/>
+              <w:spacing w:line="480" w:lineRule="auto"/>
+              <w:jc w:val="center"/>
+            </w:pPr>
+            <w:r>
+              <w:t>83.33</w:t>
+            </w:r>
+          </w:p>
+        </w:tc>
+        <w:tc>
+          <w:tcPr>
+            <w:tcW w:w="1109" w:type="dxa"/>
+            <w:shd w:val="clear" w:color="auto" w:fill="FFE599" w:themeFill="accent4" w:themeFillTint="66"/>
+            <w:vAlign w:val="center"/>
+          </w:tcPr>
+          <w:p>
+            <w:pPr>
+              <w:pStyle w:val="NormalWeb"/>
+              <w:spacing w:line="480" w:lineRule="auto"/>
+              <w:jc w:val="center"/>
+            </w:pPr>
+            <w:r>
+              <w:t>90.91</w:t>
+            </w:r>
+          </w:p>
+        </w:tc>
+        <w:tc>
+          <w:tcPr>
+            <w:tcW w:w="1283" w:type="dxa"/>
+            <w:shd w:val="clear" w:color="auto" w:fill="FFE599" w:themeFill="accent4" w:themeFillTint="66"/>
+            <w:vAlign w:val="center"/>
+          </w:tcPr>
+          <w:p>
+            <w:pPr>
+              <w:pStyle w:val="NormalWeb"/>
+              <w:spacing w:line="480" w:lineRule="auto"/>
+              <w:jc w:val="center"/>
+            </w:pPr>
+            <w:r>
+              <w:t>98.17</w:t>
+            </w:r>
+          </w:p>
+        </w:tc>
+      </w:tr>
+      <w:tr>
+        <w:tc>
+          <w:tcPr>
+            <w:tcW w:w="1029" w:type="dxa"/>
+            <w:vAlign w:val="center"/>
+          </w:tcPr>
+          <w:p>
+            <w:pPr>
+              <w:pStyle w:val="NormalWeb"/>
+              <w:spacing w:line="480" w:lineRule="auto"/>
+              <w:jc w:val="center"/>
+              <w:rPr>
+                <w:b/>
+              </w:rPr>
+            </w:pPr>
+            <w:r>
+              <w:rPr>
+                <w:b/>
+              </w:rPr>
+              <w:t>6</w:t>
+            </w:r>
+          </w:p>
+        </w:tc>
+        <w:tc>
+          <w:tcPr>
+            <w:tcW w:w="963" w:type="dxa"/>
+            <w:vAlign w:val="center"/>
+          </w:tcPr>
+          <w:p>
+            <w:pPr>
+              <w:pStyle w:val="NormalWeb"/>
+              <w:spacing w:line="480" w:lineRule="auto"/>
+              <w:jc w:val="center"/>
+            </w:pPr>
+            <w:r>
+              <w:t>206</w:t>
+            </w:r>
+          </w:p>
+        </w:tc>
+        <w:tc>
+          <w:tcPr>
+            <w:tcW w:w="603" w:type="dxa"/>
+            <w:vAlign w:val="center"/>
+          </w:tcPr>
+          <w:p>
+            <w:pPr>
+              <w:pStyle w:val="NormalWeb"/>
+              <w:spacing w:line="480" w:lineRule="auto"/>
+              <w:jc w:val="center"/>
+            </w:pPr>
+            <w:r>
+              <w:t>5</w:t>
+            </w:r>
+          </w:p>
+        </w:tc>
+        <w:tc>
+          <w:tcPr>
+            <w:tcW w:w="632" w:type="dxa"/>
+            <w:vAlign w:val="center"/>
+          </w:tcPr>
+          <w:p>
+            <w:pPr>
+              <w:pStyle w:val="NormalWeb"/>
+              <w:spacing w:line="480" w:lineRule="auto"/>
+              <w:jc w:val="center"/>
+            </w:pPr>
+            <w:r>
+              <w:t>2</w:t>
+            </w:r>
+          </w:p>
+        </w:tc>
+        <w:tc>
+          <w:tcPr>
+            <w:tcW w:w="656" w:type="dxa"/>
+            <w:vAlign w:val="center"/>
+          </w:tcPr>
+          <w:p>
+            <w:pPr>
+              <w:pStyle w:val="NormalWeb"/>
+              <w:spacing w:line="480" w:lineRule="auto"/>
+              <w:jc w:val="center"/>
+            </w:pPr>
+            <w:r>
+              <w:t>192</w:t>
+            </w:r>
+          </w:p>
+        </w:tc>
+        <w:tc>
+          <w:tcPr>
+            <w:tcW w:w="648" w:type="dxa"/>
+            <w:vAlign w:val="center"/>
+          </w:tcPr>
+          <w:p>
+            <w:pPr>
+              <w:pStyle w:val="NormalWeb"/>
+              <w:spacing w:line="480" w:lineRule="auto"/>
+              <w:jc w:val="center"/>
+            </w:pPr>
+            <w:r>
+              <w:t>7</w:t>
+            </w:r>
+          </w:p>
+        </w:tc>
+        <w:tc>
+          <w:tcPr>
+            <w:tcW w:w="1163" w:type="dxa"/>
+            <w:vAlign w:val="center"/>
+          </w:tcPr>
+          <w:p>
+            <w:pPr>
+              <w:pStyle w:val="NormalWeb"/>
+              <w:spacing w:line="480" w:lineRule="auto"/>
+              <w:jc w:val="center"/>
+            </w:pPr>
+            <w:r>
+              <w:t>71.43</w:t>
+            </w:r>
+          </w:p>
+        </w:tc>
+        <w:tc>
+          <w:tcPr>
+            <w:tcW w:w="904" w:type="dxa"/>
+            <w:vAlign w:val="center"/>
+          </w:tcPr>
+          <w:p>
+            <w:pPr>
+              <w:pStyle w:val="NormalWeb"/>
+              <w:spacing w:line="480" w:lineRule="auto"/>
+              <w:jc w:val="center"/>
+            </w:pPr>
+            <w:r>
+              <w:t>41.67</w:t>
+            </w:r>
+          </w:p>
+        </w:tc>
+        <w:tc>
+          <w:tcPr>
+            <w:tcW w:w="1109" w:type="dxa"/>
+            <w:shd w:val="clear" w:color="auto" w:fill="FFE599" w:themeFill="accent4" w:themeFillTint="66"/>
+            <w:vAlign w:val="center"/>
+          </w:tcPr>
+          <w:p>
+            <w:pPr>
+              <w:pStyle w:val="NormalWeb"/>
+              <w:spacing w:line="480" w:lineRule="auto"/>
+              <w:jc w:val="center"/>
+            </w:pPr>
+            <w:r>
+              <w:t>52.63</w:t>
+            </w:r>
+          </w:p>
+        </w:tc>
+        <w:tc>
+          <w:tcPr>
+            <w:tcW w:w="1283" w:type="dxa"/>
+            <w:shd w:val="clear" w:color="auto" w:fill="FFE599" w:themeFill="accent4" w:themeFillTint="66"/>
+            <w:vAlign w:val="center"/>
+          </w:tcPr>
+          <w:p>
+            <w:pPr>
+              <w:pStyle w:val="NormalWeb"/>
+              <w:spacing w:line="480" w:lineRule="auto"/>
+              <w:jc w:val="center"/>
+            </w:pPr>
+            <w:r>
+              <w:t>96.48</w:t>
+            </w:r>
+          </w:p>
+        </w:tc>
+      </w:tr>
+      <w:tr>
+        <w:tc>
+          <w:tcPr>
+            <w:tcW w:w="1029" w:type="dxa"/>
+            <w:vAlign w:val="center"/>
+          </w:tcPr>
+          <w:p>
+            <w:pPr>
+              <w:pStyle w:val="NormalWeb"/>
+              <w:spacing w:line="480" w:lineRule="auto"/>
+              <w:jc w:val="center"/>
+              <w:rPr>
+                <w:b/>
+              </w:rPr>
+            </w:pPr>
+            <w:r>
+              <w:rPr>
+                <w:b/>
+              </w:rPr>
+              <w:t>7</w:t>
+            </w:r>
+          </w:p>
+        </w:tc>
+        <w:tc>
+          <w:tcPr>
+            <w:tcW w:w="963" w:type="dxa"/>
+            <w:vAlign w:val="center"/>
+          </w:tcPr>
+          <w:p>
+            <w:pPr>
+              <w:pStyle w:val="NormalWeb"/>
+              <w:spacing w:line="480" w:lineRule="auto"/>
+              <w:jc w:val="center"/>
+            </w:pPr>
+            <w:r>
+              <w:t>126</w:t>
+            </w:r>
+          </w:p>
+        </w:tc>
+        <w:tc>
+          <w:tcPr>
+            <w:tcW w:w="603" w:type="dxa"/>
+            <w:vAlign w:val="center"/>
+          </w:tcPr>
+          <w:p>
+            <w:pPr>
+              <w:pStyle w:val="NormalWeb"/>
+              <w:spacing w:line="480" w:lineRule="auto"/>
+              <w:jc w:val="center"/>
+            </w:pPr>
+            <w:r>
+              <w:t>12</w:t>
+            </w:r>
+          </w:p>
+        </w:tc>
+        <w:tc>
+          <w:tcPr>
+            <w:tcW w:w="632" w:type="dxa"/>
+            <w:vAlign w:val="center"/>
+          </w:tcPr>
+          <w:p>
+            <w:pPr>
+              <w:pStyle w:val="NormalWeb"/>
+              <w:spacing w:line="480" w:lineRule="auto"/>
+              <w:jc w:val="center"/>
+            </w:pPr>
+            <w:r>
+              <w:t>1</w:t>
+            </w:r>
+          </w:p>
+        </w:tc>
+        <w:tc>
+          <w:tcPr>
+            <w:tcW w:w="656" w:type="dxa"/>
+            <w:vAlign w:val="center"/>
+          </w:tcPr>
+          <w:p>
+            <w:pPr>
+              <w:pStyle w:val="NormalWeb"/>
+              <w:spacing w:line="480" w:lineRule="auto"/>
+              <w:jc w:val="center"/>
+            </w:pPr>
+            <w:r>
+              <w:t>112</w:t>
+            </w:r>
+          </w:p>
+        </w:tc>
+        <w:tc>
+          <w:tcPr>
+            <w:tcW w:w="648" w:type="dxa"/>
+            <w:vAlign w:val="center"/>
+          </w:tcPr>
+          <w:p>
+            <w:pPr>
+              <w:pStyle w:val="NormalWeb"/>
+              <w:spacing w:line="480" w:lineRule="auto"/>
+              <w:jc w:val="center"/>
+            </w:pPr>
+            <w:r>
+              <w:t>1</w:t>
+            </w:r>
+          </w:p>
+        </w:tc>
+        <w:tc>
+          <w:tcPr>
+            <w:tcW w:w="1163" w:type="dxa"/>
+            <w:vAlign w:val="center"/>
+          </w:tcPr>
+          <w:p>
+            <w:pPr>
+              <w:pStyle w:val="NormalWeb"/>
+              <w:spacing w:line="480" w:lineRule="auto"/>
+              <w:jc w:val="center"/>
+            </w:pPr>
+            <w:r>
+              <w:t>92.31</w:t>
+            </w:r>
+          </w:p>
+        </w:tc>
+        <w:tc>
+          <w:tcPr>
+            <w:tcW w:w="904" w:type="dxa"/>
+            <w:vAlign w:val="center"/>
+          </w:tcPr>
+          <w:p>
+            <w:pPr>
+              <w:pStyle w:val="NormalWeb"/>
+              <w:spacing w:line="480" w:lineRule="auto"/>
+              <w:jc w:val="center"/>
+            </w:pPr>
+            <w:r>
+              <w:t>90.31</w:t>
+            </w:r>
+          </w:p>
+        </w:tc>
+        <w:tc>
+          <w:tcPr>
+            <w:tcW w:w="1109" w:type="dxa"/>
+            <w:shd w:val="clear" w:color="auto" w:fill="FFE599" w:themeFill="accent4" w:themeFillTint="66"/>
+            <w:vAlign w:val="center"/>
+          </w:tcPr>
+          <w:p>
+            <w:pPr>
+              <w:pStyle w:val="NormalWeb"/>
+              <w:spacing w:line="480" w:lineRule="auto"/>
+              <w:jc w:val="center"/>
+            </w:pPr>
+            <w:r>
+              <w:t>90.31</w:t>
+            </w:r>
+          </w:p>
+        </w:tc>
+        <w:tc>
+          <w:tcPr>
+            <w:tcW w:w="1283" w:type="dxa"/>
+            <w:shd w:val="clear" w:color="auto" w:fill="FFE599" w:themeFill="accent4" w:themeFillTint="66"/>
+            <w:vAlign w:val="center"/>
+          </w:tcPr>
+          <w:p>
+            <w:pPr>
+              <w:pStyle w:val="NormalWeb"/>
+              <w:spacing w:line="480" w:lineRule="auto"/>
+              <w:jc w:val="center"/>
+            </w:pPr>
+            <w:r>
+              <w:t>99.12</w:t>
+            </w:r>
+          </w:p>
+        </w:tc>
+      </w:tr>
+      <w:tr>
+        <w:tc>
+          <w:tcPr>
+            <w:tcW w:w="1029" w:type="dxa"/>
+            <w:vAlign w:val="center"/>
+          </w:tcPr>
+          <w:p>
+            <w:pPr>
+              <w:pStyle w:val="NormalWeb"/>
+              <w:spacing w:line="480" w:lineRule="auto"/>
+              <w:jc w:val="center"/>
+              <w:rPr>
+                <w:b/>
+              </w:rPr>
+            </w:pPr>
+            <w:r>
+              <w:rPr>
+                <w:b/>
+              </w:rPr>
+              <w:t>8</w:t>
+            </w:r>
+          </w:p>
+        </w:tc>
+        <w:tc>
+          <w:tcPr>
+            <w:tcW w:w="963" w:type="dxa"/>
+            <w:vAlign w:val="center"/>
+          </w:tcPr>
+          <w:p>
+            <w:pPr>
+              <w:pStyle w:val="NormalWeb"/>
+              <w:spacing w:line="480" w:lineRule="auto"/>
+              <w:jc w:val="center"/>
+            </w:pPr>
+            <w:r>
+              <w:t>176</w:t>
+            </w:r>
+          </w:p>
+        </w:tc>
+        <w:tc>
+          <w:tcPr>
+            <w:tcW w:w="603" w:type="dxa"/>
+            <w:vAlign w:val="center"/>
+          </w:tcPr>
+          <w:p>
+            <w:pPr>
+              <w:pStyle w:val="NormalWeb"/>
+              <w:spacing w:line="480" w:lineRule="auto"/>
+              <w:jc w:val="center"/>
+            </w:pPr>
+            <w:r>
+              <w:t>5</w:t>
+            </w:r>
+          </w:p>
+        </w:tc>
+        <w:tc>
+          <w:tcPr>
+            <w:tcW w:w="632" w:type="dxa"/>
+            <w:vAlign w:val="center"/>
+          </w:tcPr>
+          <w:p>
+            <w:pPr>
+              <w:pStyle w:val="NormalWeb"/>
+              <w:spacing w:line="480" w:lineRule="auto"/>
+              <w:jc w:val="center"/>
+            </w:pPr>
+            <w:r>
+              <w:t>2</w:t>
+            </w:r>
+          </w:p>
+        </w:tc>
+        <w:tc>
+          <w:tcPr>
+            <w:tcW w:w="656" w:type="dxa"/>
+            <w:vAlign w:val="center"/>
+          </w:tcPr>
+          <w:p>
+            <w:pPr>
+              <w:pStyle w:val="NormalWeb"/>
+              <w:spacing w:line="480" w:lineRule="auto"/>
+              <w:jc w:val="center"/>
+            </w:pPr>
+            <w:r>
+              <w:t>166</w:t>
+            </w:r>
+          </w:p>
+        </w:tc>
+        <w:tc>
+          <w:tcPr>
+            <w:tcW w:w="648" w:type="dxa"/>
+            <w:vAlign w:val="center"/>
+          </w:tcPr>
+          <w:p>
+            <w:pPr>
+              <w:pStyle w:val="NormalWeb"/>
+              <w:spacing w:line="480" w:lineRule="auto"/>
+              <w:jc w:val="center"/>
+            </w:pPr>
+            <w:r>
+              <w:t>3</w:t>
+            </w:r>
+          </w:p>
+        </w:tc>
+        <w:tc>
+          <w:tcPr>
+            <w:tcW w:w="1163" w:type="dxa"/>
+            <w:vAlign w:val="center"/>
+          </w:tcPr>
+          <w:p>
+            <w:pPr>
+              <w:pStyle w:val="NormalWeb"/>
+              <w:spacing w:line="480" w:lineRule="auto"/>
+              <w:jc w:val="center"/>
+            </w:pPr>
+            <w:r>
+              <w:t>71.43</w:t>
+            </w:r>
+          </w:p>
+        </w:tc>
+        <w:tc>
+          <w:tcPr>
+            <w:tcW w:w="904" w:type="dxa"/>
+            <w:vAlign w:val="center"/>
+          </w:tcPr>
+          <w:p>
+            <w:pPr>
+              <w:pStyle w:val="NormalWeb"/>
+              <w:spacing w:line="480" w:lineRule="auto"/>
+              <w:jc w:val="center"/>
+            </w:pPr>
+            <w:r>
+              <w:t>62.50</w:t>
+            </w:r>
+          </w:p>
+        </w:tc>
+        <w:tc>
+          <w:tcPr>
+            <w:tcW w:w="1109" w:type="dxa"/>
+            <w:shd w:val="clear" w:color="auto" w:fill="FFE599" w:themeFill="accent4" w:themeFillTint="66"/>
+            <w:vAlign w:val="center"/>
+          </w:tcPr>
+          <w:p>
+            <w:pPr>
+              <w:pStyle w:val="NormalWeb"/>
+              <w:spacing w:line="480" w:lineRule="auto"/>
+              <w:jc w:val="center"/>
+            </w:pPr>
+            <w:r>
+              <w:t>66.67</w:t>
+            </w:r>
+          </w:p>
+        </w:tc>
+        <w:tc>
+          <w:tcPr>
+            <w:tcW w:w="1283" w:type="dxa"/>
+            <w:shd w:val="clear" w:color="auto" w:fill="FFE599" w:themeFill="accent4" w:themeFillTint="66"/>
+            <w:vAlign w:val="center"/>
+          </w:tcPr>
+          <w:p>
+            <w:pPr>
+              <w:pStyle w:val="NormalWeb"/>
+              <w:spacing w:line="480" w:lineRule="auto"/>
+              <w:jc w:val="center"/>
+            </w:pPr>
+            <w:r>
+              <w:t>98.22</w:t>
+            </w:r>
+          </w:p>
+        </w:tc>
+      </w:tr>
+      <w:tr>
+        <w:tc>
+          <w:tcPr>
+            <w:tcW w:w="1029" w:type="dxa"/>
+            <w:vAlign w:val="center"/>
+          </w:tcPr>
+          <w:p>
+            <w:pPr>
+              <w:pStyle w:val="NormalWeb"/>
+              <w:spacing w:line="480" w:lineRule="auto"/>
+              <w:jc w:val="center"/>
+              <w:rPr>
+                <w:b/>
+              </w:rPr>
+            </w:pPr>
+            <w:r>
+              <w:rPr>
+                <w:b/>
+              </w:rPr>
+              <w:t>9</w:t>
+            </w:r>
+          </w:p>
+        </w:tc>
+        <w:tc>
+          <w:tcPr>
+            <w:tcW w:w="963" w:type="dxa"/>
+            <w:vAlign w:val="center"/>
+          </w:tcPr>
+          <w:p>
+            <w:pPr>
+              <w:pStyle w:val="NormalWeb"/>
+              <w:spacing w:line="480" w:lineRule="auto"/>
+              <w:jc w:val="center"/>
+            </w:pPr>
+            <w:r>
+              <w:t>143</w:t>
+            </w:r>
+          </w:p>
+        </w:tc>
+        <w:tc>
+          <w:tcPr>
+            <w:tcW w:w="603" w:type="dxa"/>
+            <w:vAlign w:val="center"/>
+          </w:tcPr>
+          <w:p>
+            <w:pPr>
+              <w:pStyle w:val="NormalWeb"/>
+              <w:spacing w:line="480" w:lineRule="auto"/>
+              <w:jc w:val="center"/>
+            </w:pPr>
+            <w:r>
+              <w:t>10</w:t>
+            </w:r>
+          </w:p>
+        </w:tc>
+        <w:tc>
+          <w:tcPr>
+            <w:tcW w:w="632" w:type="dxa"/>
+            <w:vAlign w:val="center"/>
+          </w:tcPr>
+          <w:p>
+            <w:pPr>
+              <w:pStyle w:val="NormalWeb"/>
+              <w:spacing w:line="480" w:lineRule="auto"/>
+              <w:jc w:val="center"/>
+            </w:pPr>
+            <w:r>
+              <w:t>4</w:t>
+            </w:r>
+          </w:p>
+        </w:tc>
+        <w:tc>
+          <w:tcPr>
+            <w:tcW w:w="656" w:type="dxa"/>
+            <w:vAlign w:val="center"/>
+          </w:tcPr>
+          <w:p>
+            <w:pPr>
+              <w:pStyle w:val="NormalWeb"/>
+              <w:spacing w:line="480" w:lineRule="auto"/>
+              <w:jc w:val="center"/>
+            </w:pPr>
+            <w:r>
+              <w:t>128</w:t>
+            </w:r>
+          </w:p>
+        </w:tc>
+        <w:tc>
+          <w:tcPr>
+            <w:tcW w:w="648" w:type="dxa"/>
+            <w:vAlign w:val="center"/>
+          </w:tcPr>
+          <w:p>
+            <w:pPr>
+              <w:pStyle w:val="NormalWeb"/>
+              <w:spacing w:line="480" w:lineRule="auto"/>
+              <w:jc w:val="center"/>
+            </w:pPr>
+            <w:r>
+              <w:t>1</w:t>
+            </w:r>
+          </w:p>
+        </w:tc>
+        <w:tc>
+          <w:tcPr>
+            <w:tcW w:w="1163" w:type="dxa"/>
+            <w:vAlign w:val="center"/>
+          </w:tcPr>
+          <w:p>
+            <w:pPr>
+              <w:pStyle w:val="NormalWeb"/>
+              <w:spacing w:line="480" w:lineRule="auto"/>
+              <w:jc w:val="center"/>
+            </w:pPr>
+            <w:r>
+              <w:t>71.43</w:t>
+            </w:r>
+          </w:p>
+        </w:tc>
+        <w:tc>
+          <w:tcPr>
+            <w:tcW w:w="904" w:type="dxa"/>
+            <w:vAlign w:val="center"/>
+          </w:tcPr>
+          <w:p>
+            <w:pPr>
+              <w:pStyle w:val="NormalWeb"/>
+              <w:spacing w:line="480" w:lineRule="auto"/>
+              <w:jc w:val="center"/>
+            </w:pPr>
+            <w:r>
+              <w:t>90.91</w:t>
+            </w:r>
+          </w:p>
+        </w:tc>
+        <w:tc>
+          <w:tcPr>
+            <w:tcW w:w="1109" w:type="dxa"/>
+            <w:shd w:val="clear" w:color="auto" w:fill="FFE599" w:themeFill="accent4" w:themeFillTint="66"/>
+            <w:vAlign w:val="center"/>
+          </w:tcPr>
+          <w:p>
+            <w:pPr>
+              <w:pStyle w:val="NormalWeb"/>
+              <w:spacing w:line="480" w:lineRule="auto"/>
+              <w:jc w:val="center"/>
+            </w:pPr>
+            <w:r>
+              <w:t>80</w:t>
+            </w:r>
+          </w:p>
+        </w:tc>
+        <w:tc>
+          <w:tcPr>
+            <w:tcW w:w="1283" w:type="dxa"/>
+            <w:shd w:val="clear" w:color="auto" w:fill="FFE599" w:themeFill="accent4" w:themeFillTint="66"/>
+            <w:vAlign w:val="center"/>
+          </w:tcPr>
+          <w:p>
+            <w:pPr>
+              <w:pStyle w:val="NormalWeb"/>
+              <w:spacing w:line="480" w:lineRule="auto"/>
+              <w:jc w:val="center"/>
+            </w:pPr>
+            <w:r>
+              <w:t>99.22</w:t>
+            </w:r>
+          </w:p>
+        </w:tc>
+      </w:tr>
+      <w:tr>
+        <w:tc>
+          <w:tcPr>
+            <w:tcW w:w="1029" w:type="dxa"/>
+            <w:vAlign w:val="center"/>
+          </w:tcPr>
+          <w:p>
+            <w:pPr>
+              <w:pStyle w:val="NormalWeb"/>
+              <w:spacing w:line="480" w:lineRule="auto"/>
+              <w:jc w:val="center"/>
+              <w:rPr>
+                <w:b/>
+              </w:rPr>
+            </w:pPr>
+            <w:r>
+              <w:rPr>
+                <w:b/>
+              </w:rPr>
+              <w:t>10</w:t>
+            </w:r>
+          </w:p>
+        </w:tc>
+        <w:tc>
+          <w:tcPr>
+            <w:tcW w:w="963" w:type="dxa"/>
+            <w:vAlign w:val="center"/>
+          </w:tcPr>
+          <w:p>
+            <w:pPr>
+              <w:pStyle w:val="NormalWeb"/>
+              <w:spacing w:line="480" w:lineRule="auto"/>
+              <w:jc w:val="center"/>
+            </w:pPr>
+            <w:r>
+              <w:t>188</w:t>
+            </w:r>
+          </w:p>
+        </w:tc>
+        <w:tc>
+          <w:tcPr>
+            <w:tcW w:w="603" w:type="dxa"/>
+            <w:vAlign w:val="center"/>
+          </w:tcPr>
+          <w:p>
+            <w:pPr>
+              <w:pStyle w:val="NormalWeb"/>
+              <w:spacing w:line="480" w:lineRule="auto"/>
+              <w:jc w:val="center"/>
+            </w:pPr>
+            <w:r>
+              <w:t>5</w:t>
+            </w:r>
+          </w:p>
+        </w:tc>
+        <w:tc>
+          <w:tcPr>
+            <w:tcW w:w="632" w:type="dxa"/>
+            <w:vAlign w:val="center"/>
+          </w:tcPr>
+          <w:p>
+            <w:pPr>
+              <w:pStyle w:val="NormalWeb"/>
+              <w:spacing w:line="480" w:lineRule="auto"/>
+              <w:jc w:val="center"/>
+            </w:pPr>
+            <w:r>
+              <w:t>9</w:t>
+            </w:r>
+          </w:p>
+        </w:tc>
+        <w:tc>
+          <w:tcPr>
+            <w:tcW w:w="656" w:type="dxa"/>
+            <w:vAlign w:val="center"/>
+          </w:tcPr>
+          <w:p>
+            <w:pPr>
+              <w:pStyle w:val="NormalWeb"/>
+              <w:spacing w:line="480" w:lineRule="auto"/>
+              <w:jc w:val="center"/>
+            </w:pPr>
+            <w:r>
+              <w:t>162</w:t>
+            </w:r>
+          </w:p>
+        </w:tc>
+        <w:tc>
+          <w:tcPr>
+            <w:tcW w:w="648" w:type="dxa"/>
+            <w:vAlign w:val="center"/>
+          </w:tcPr>
+          <w:p>
+            <w:pPr>
+              <w:pStyle w:val="NormalWeb"/>
+              <w:spacing w:line="480" w:lineRule="auto"/>
+              <w:jc w:val="center"/>
+            </w:pPr>
+            <w:r>
+              <w:t>2</w:t>
+            </w:r>
+          </w:p>
+        </w:tc>
+        <w:tc>
+          <w:tcPr>
+            <w:tcW w:w="1163" w:type="dxa"/>
+            <w:vAlign w:val="center"/>
+          </w:tcPr>
+          <w:p>
+            <w:pPr>
+              <w:pStyle w:val="NormalWeb"/>
+              <w:spacing w:line="480" w:lineRule="auto"/>
+              <w:jc w:val="center"/>
+            </w:pPr>
+            <w:r>
+              <w:t>35.71</w:t>
+            </w:r>
+          </w:p>
+        </w:tc>
+        <w:tc>
+          <w:tcPr>
+            <w:tcW w:w="904" w:type="dxa"/>
+            <w:vAlign w:val="center"/>
+          </w:tcPr>
+          <w:p>
+            <w:pPr>
+              <w:pStyle w:val="NormalWeb"/>
+              <w:spacing w:line="480" w:lineRule="auto"/>
+              <w:jc w:val="center"/>
+            </w:pPr>
+            <w:r>
+              <w:t>71.43</w:t>
+            </w:r>
+          </w:p>
+        </w:tc>
+        <w:tc>
+          <w:tcPr>
+            <w:tcW w:w="1109" w:type="dxa"/>
+            <w:shd w:val="clear" w:color="auto" w:fill="FFE599" w:themeFill="accent4" w:themeFillTint="66"/>
+            <w:vAlign w:val="center"/>
+          </w:tcPr>
+          <w:p>
+            <w:pPr>
+              <w:pStyle w:val="NormalWeb"/>
+              <w:spacing w:line="480" w:lineRule="auto"/>
+              <w:jc w:val="center"/>
+            </w:pPr>
+            <w:r>
+              <w:t>47.62</w:t>
+            </w:r>
+          </w:p>
+        </w:tc>
+        <w:tc>
+          <w:tcPr>
+            <w:tcW w:w="1283" w:type="dxa"/>
+            <w:shd w:val="clear" w:color="auto" w:fill="FFE599" w:themeFill="accent4" w:themeFillTint="66"/>
+            <w:vAlign w:val="center"/>
+          </w:tcPr>
+          <w:p>
+            <w:pPr>
+              <w:pStyle w:val="NormalWeb"/>
+              <w:spacing w:line="480" w:lineRule="auto"/>
+              <w:jc w:val="center"/>
+            </w:pPr>
+            <w:r>
+              <w:t>98.78</w:t>
+            </w:r>
+            <w:bookmarkStart w:id="0" w:name="_GoBack"/>
+            <w:bookmarkEnd w:id="0"/>
+          </w:p>
+        </w:tc>
+      </w:tr>
+    </w:tbl>
+    <w:p/>
+    <w:p/>
+    <w:p/>
+    <w:p/>
+    <w:p/>
+    <w:p/>
+    <w:p/>
+    <w:p/>
+    <w:p/>
+    <w:p/>
+    <w:p/>
+    <w:p/>
     <w:p>
       <w:pPr>
         <w:pStyle w:val="Heading1"/>
@@ -25907,8 +27954,6 @@
         </w:rPr>
         <w:t>APPENDIX E</w:t>
       </w:r>
-      <w:bookmarkStart w:id="0" w:name="_GoBack"/>
-      <w:bookmarkEnd w:id="0"/>
     </w:p>
     <w:p>
       <w:pPr>
@@ -26050,7 +28095,6 @@
           <w:szCs w:val="24"/>
           <w:lang w:bidi="en-US"/>
         </w:rPr>
-        <w:lastRenderedPageBreak/>
         <w:t>IMPLEMENTATION REPORT</w:t>
       </w:r>
     </w:p>
@@ -26148,6 +28192,7 @@
           <w:sz w:val="24"/>
           <w:szCs w:val="24"/>
         </w:rPr>
+        <w:lastRenderedPageBreak/>
         <w:t xml:space="preserve">The problem is, due to the inherent ambiguity of the language, there is a hard time to recognize the real meaning if whether the expression gets inappropriate, making it harder to be recognized. </w:t>
       </w:r>
       <w:r>
@@ -26357,7 +28402,6 @@
           <w:sz w:val="24"/>
           <w:szCs w:val="24"/>
         </w:rPr>
-        <w:lastRenderedPageBreak/>
         <w:t xml:space="preserve">1. What is the </w:t>
       </w:r>
       <w:r>
@@ -26499,6 +28543,7 @@
           <w:sz w:val="24"/>
           <w:szCs w:val="24"/>
         </w:rPr>
+        <w:lastRenderedPageBreak/>
         <w:t xml:space="preserve">The </w:t>
       </w:r>
       <w:r>
@@ -27754,8 +29799,17 @@
           <w:szCs w:val="24"/>
           <w:lang w:bidi="en-US"/>
         </w:rPr>
+        <w:t xml:space="preserve">The proponents gathered 500 YouTube and 9gag comments through the use of purposive-quota sampling due to its unknown total population. Gathered comments were divided into 50 .txt files which consists of 10 comments each. The files were tested individually and the results were tallied for each tagged inappropriate expression, such as number of </w:t>
+      </w:r>
+      <w:r>
+        <w:rPr>
+          <w:rFonts w:ascii="Times New Roman" w:hAnsi="Times New Roman" w:cs="Times New Roman"/>
+          <w:sz w:val="24"/>
+          <w:szCs w:val="24"/>
+          <w:lang w:bidi="en-US"/>
+        </w:rPr>
         <w:lastRenderedPageBreak/>
-        <w:t xml:space="preserve">The proponents gathered 500 YouTube and 9gag comments through the use of purposive-quota sampling due to its unknown total population. Gathered comments were divided into 50 .txt files which consists of 10 comments each. The files were tested individually and the results were tallied for each tagged inappropriate expression, such as number of inappropriate expressions that must be tagged by the system, number of inappropriate expressions that were correctly tagged by the system based on the expert (TP), number of inappropriate expressions that were correctly tagged by the system but not the expert (FP), number of inappropriate expressions that were correctly tagged by expert but not the system (FN) and number of appropriate expressions that were correctly tagged by the expert and system  (TN). </w:t>
+        <w:t xml:space="preserve">inappropriate expressions that must be tagged by the system, number of inappropriate expressions that were correctly tagged by the system based on the expert (TP), number of inappropriate expressions that were correctly tagged by the system but not the expert (FP), number of inappropriate expressions that were correctly tagged by expert but not the system (FN) and number of appropriate expressions that were correctly tagged by the expert and system  (TN). </w:t>
       </w:r>
     </w:p>
     <w:p>
@@ -27871,8 +29925,336 @@
         <w:t>Misuse of capitalization of letters.</w:t>
       </w:r>
     </w:p>
+    <w:p>
+      <w:pPr>
+        <w:spacing w:line="240" w:lineRule="auto"/>
+        <w:jc w:val="both"/>
+        <w:rPr>
+          <w:rFonts w:ascii="Times New Roman" w:hAnsi="Times New Roman" w:cs="Times New Roman"/>
+          <w:sz w:val="24"/>
+          <w:szCs w:val="24"/>
+        </w:rPr>
+      </w:pPr>
+    </w:p>
+    <w:p>
+      <w:pPr>
+        <w:spacing w:line="240" w:lineRule="auto"/>
+        <w:jc w:val="both"/>
+        <w:rPr>
+          <w:rFonts w:ascii="Times New Roman" w:hAnsi="Times New Roman" w:cs="Times New Roman"/>
+          <w:sz w:val="24"/>
+          <w:szCs w:val="24"/>
+        </w:rPr>
+      </w:pPr>
+    </w:p>
+    <w:p>
+      <w:pPr>
+        <w:spacing w:line="240" w:lineRule="auto"/>
+        <w:jc w:val="both"/>
+        <w:rPr>
+          <w:rFonts w:ascii="Times New Roman" w:hAnsi="Times New Roman" w:cs="Times New Roman"/>
+          <w:sz w:val="24"/>
+          <w:szCs w:val="24"/>
+        </w:rPr>
+      </w:pPr>
+    </w:p>
+    <w:p>
+      <w:pPr>
+        <w:spacing w:line="240" w:lineRule="auto"/>
+        <w:jc w:val="both"/>
+        <w:rPr>
+          <w:rFonts w:ascii="Times New Roman" w:hAnsi="Times New Roman" w:cs="Times New Roman"/>
+          <w:sz w:val="24"/>
+          <w:szCs w:val="24"/>
+        </w:rPr>
+      </w:pPr>
+    </w:p>
+    <w:p>
+      <w:pPr>
+        <w:spacing w:line="240" w:lineRule="auto"/>
+        <w:jc w:val="both"/>
+        <w:rPr>
+          <w:rFonts w:ascii="Times New Roman" w:hAnsi="Times New Roman" w:cs="Times New Roman"/>
+          <w:sz w:val="24"/>
+          <w:szCs w:val="24"/>
+        </w:rPr>
+      </w:pPr>
+    </w:p>
+    <w:p>
+      <w:pPr>
+        <w:spacing w:line="240" w:lineRule="auto"/>
+        <w:jc w:val="both"/>
+        <w:rPr>
+          <w:rFonts w:ascii="Times New Roman" w:hAnsi="Times New Roman" w:cs="Times New Roman"/>
+          <w:sz w:val="24"/>
+          <w:szCs w:val="24"/>
+        </w:rPr>
+      </w:pPr>
+      <w:r>
+        <w:rPr>
+          <w:noProof/>
+        </w:rPr>
+        <w:drawing>
+          <wp:anchor distT="0" distB="0" distL="114300" distR="114300" simplePos="0" relativeHeight="251676672" behindDoc="1" locked="0" layoutInCell="1" allowOverlap="1" wp14:anchorId="02D5FEF1" wp14:editId="66A226D6">
+            <wp:simplePos x="0" y="0"/>
+            <wp:positionH relativeFrom="column">
+              <wp:posOffset>3114675</wp:posOffset>
+            </wp:positionH>
+            <wp:positionV relativeFrom="paragraph">
+              <wp:posOffset>0</wp:posOffset>
+            </wp:positionV>
+            <wp:extent cx="2247900" cy="2724150"/>
+            <wp:effectExtent l="0" t="0" r="0" b="0"/>
+            <wp:wrapNone/>
+            <wp:docPr id="22" name="Picture 22" descr="C:\Users\Anj Lasala\AppData\Local\Microsoft\Windows\INetCache\Content.Word\received_1233731019988211.jpeg"/>
+            <wp:cNvGraphicFramePr>
+              <a:graphicFrameLocks xmlns:a="http://schemas.openxmlformats.org/drawingml/2006/main" noChangeAspect="1"/>
+            </wp:cNvGraphicFramePr>
+            <a:graphic xmlns:a="http://schemas.openxmlformats.org/drawingml/2006/main">
+              <a:graphicData uri="http://schemas.openxmlformats.org/drawingml/2006/picture">
+                <pic:pic xmlns:pic="http://schemas.openxmlformats.org/drawingml/2006/picture">
+                  <pic:nvPicPr>
+                    <pic:cNvPr id="0" name="Picture 3" descr="C:\Users\Anj Lasala\AppData\Local\Microsoft\Windows\INetCache\Content.Word\received_1233731019988211.jpeg"/>
+                    <pic:cNvPicPr>
+                      <a:picLocks noChangeAspect="1" noChangeArrowheads="1"/>
+                    </pic:cNvPicPr>
+                  </pic:nvPicPr>
+                  <pic:blipFill>
+                    <a:blip r:embed="rId84" cstate="print">
+                      <a:extLst>
+                        <a:ext uri="{28A0092B-C50C-407E-A947-70E740481C1C}">
+                          <a14:useLocalDpi xmlns:a14="http://schemas.microsoft.com/office/drawing/2010/main" val="0"/>
+                        </a:ext>
+                      </a:extLst>
+                    </a:blip>
+                    <a:srcRect/>
+                    <a:stretch>
+                      <a:fillRect/>
+                    </a:stretch>
+                  </pic:blipFill>
+                  <pic:spPr bwMode="auto">
+                    <a:xfrm>
+                      <a:off x="0" y="0"/>
+                      <a:ext cx="2247900" cy="2724150"/>
+                    </a:xfrm>
+                    <a:prstGeom prst="rect">
+                      <a:avLst/>
+                    </a:prstGeom>
+                    <a:noFill/>
+                    <a:ln>
+                      <a:noFill/>
+                    </a:ln>
+                  </pic:spPr>
+                </pic:pic>
+              </a:graphicData>
+            </a:graphic>
+            <wp14:sizeRelH relativeFrom="page">
+              <wp14:pctWidth>0</wp14:pctWidth>
+            </wp14:sizeRelH>
+            <wp14:sizeRelV relativeFrom="page">
+              <wp14:pctHeight>0</wp14:pctHeight>
+            </wp14:sizeRelV>
+          </wp:anchor>
+        </w:drawing>
+      </w:r>
+      <w:r>
+        <w:rPr>
+          <w:noProof/>
+        </w:rPr>
+        <w:drawing>
+          <wp:inline distT="0" distB="0" distL="0" distR="0" wp14:anchorId="5C90AF8B" wp14:editId="35AB4F7F">
+            <wp:extent cx="2381250" cy="2724150"/>
+            <wp:effectExtent l="0" t="0" r="0" b="0"/>
+            <wp:docPr id="21" name="Picture 21" descr="C:\Users\Anj Lasala\AppData\Local\Microsoft\Windows\INetCache\Content.Word\received_1233716163323030.jpeg"/>
+            <wp:cNvGraphicFramePr>
+              <a:graphicFrameLocks xmlns:a="http://schemas.openxmlformats.org/drawingml/2006/main" noChangeAspect="1"/>
+            </wp:cNvGraphicFramePr>
+            <a:graphic xmlns:a="http://schemas.openxmlformats.org/drawingml/2006/main">
+              <a:graphicData uri="http://schemas.openxmlformats.org/drawingml/2006/picture">
+                <pic:pic xmlns:pic="http://schemas.openxmlformats.org/drawingml/2006/picture">
+                  <pic:nvPicPr>
+                    <pic:cNvPr id="0" name="Picture 1" descr="C:\Users\Anj Lasala\AppData\Local\Microsoft\Windows\INetCache\Content.Word\received_1233716163323030.jpeg"/>
+                    <pic:cNvPicPr>
+                      <a:picLocks noChangeAspect="1" noChangeArrowheads="1"/>
+                    </pic:cNvPicPr>
+                  </pic:nvPicPr>
+                  <pic:blipFill>
+                    <a:blip r:embed="rId85" cstate="print">
+                      <a:extLst>
+                        <a:ext uri="{28A0092B-C50C-407E-A947-70E740481C1C}">
+                          <a14:useLocalDpi xmlns:a14="http://schemas.microsoft.com/office/drawing/2010/main" val="0"/>
+                        </a:ext>
+                      </a:extLst>
+                    </a:blip>
+                    <a:srcRect/>
+                    <a:stretch>
+                      <a:fillRect/>
+                    </a:stretch>
+                  </pic:blipFill>
+                  <pic:spPr bwMode="auto">
+                    <a:xfrm>
+                      <a:off x="0" y="0"/>
+                      <a:ext cx="2417215" cy="2765294"/>
+                    </a:xfrm>
+                    <a:prstGeom prst="rect">
+                      <a:avLst/>
+                    </a:prstGeom>
+                    <a:noFill/>
+                    <a:ln>
+                      <a:noFill/>
+                    </a:ln>
+                  </pic:spPr>
+                </pic:pic>
+              </a:graphicData>
+            </a:graphic>
+          </wp:inline>
+        </w:drawing>
+      </w:r>
+    </w:p>
+    <w:p>
+      <w:pPr>
+        <w:spacing w:line="240" w:lineRule="auto"/>
+        <w:jc w:val="both"/>
+        <w:rPr>
+          <w:rFonts w:ascii="Times New Roman" w:hAnsi="Times New Roman" w:cs="Times New Roman"/>
+          <w:sz w:val="24"/>
+          <w:szCs w:val="24"/>
+        </w:rPr>
+      </w:pPr>
+    </w:p>
+    <w:p>
+      <w:pPr>
+        <w:spacing w:line="240" w:lineRule="auto"/>
+        <w:jc w:val="both"/>
+        <w:rPr>
+          <w:rFonts w:ascii="Times New Roman" w:hAnsi="Times New Roman" w:cs="Times New Roman"/>
+          <w:sz w:val="24"/>
+          <w:szCs w:val="24"/>
+        </w:rPr>
+      </w:pPr>
+      <w:r>
+        <w:rPr>
+          <w:noProof/>
+        </w:rPr>
+        <w:drawing>
+          <wp:anchor distT="0" distB="0" distL="114300" distR="114300" simplePos="0" relativeHeight="251677696" behindDoc="1" locked="0" layoutInCell="1" allowOverlap="1" wp14:anchorId="61BEA015" wp14:editId="69102982">
+            <wp:simplePos x="0" y="0"/>
+            <wp:positionH relativeFrom="column">
+              <wp:posOffset>3105150</wp:posOffset>
+            </wp:positionH>
+            <wp:positionV relativeFrom="paragraph">
+              <wp:posOffset>21590</wp:posOffset>
+            </wp:positionV>
+            <wp:extent cx="2266950" cy="3138805"/>
+            <wp:effectExtent l="0" t="0" r="0" b="4445"/>
+            <wp:wrapNone/>
+            <wp:docPr id="24" name="Picture 24" descr="C:\Users\Anj Lasala\AppData\Local\Microsoft\Windows\INetCache\Content.Word\received_1233731029988210.jpeg"/>
+            <wp:cNvGraphicFramePr>
+              <a:graphicFrameLocks xmlns:a="http://schemas.openxmlformats.org/drawingml/2006/main" noChangeAspect="1"/>
+            </wp:cNvGraphicFramePr>
+            <a:graphic xmlns:a="http://schemas.openxmlformats.org/drawingml/2006/main">
+              <a:graphicData uri="http://schemas.openxmlformats.org/drawingml/2006/picture">
+                <pic:pic xmlns:pic="http://schemas.openxmlformats.org/drawingml/2006/picture">
+                  <pic:nvPicPr>
+                    <pic:cNvPr id="0" name="Picture 7" descr="C:\Users\Anj Lasala\AppData\Local\Microsoft\Windows\INetCache\Content.Word\received_1233731029988210.jpeg"/>
+                    <pic:cNvPicPr>
+                      <a:picLocks noChangeAspect="1" noChangeArrowheads="1"/>
+                    </pic:cNvPicPr>
+                  </pic:nvPicPr>
+                  <pic:blipFill>
+                    <a:blip r:embed="rId86" cstate="print">
+                      <a:extLst>
+                        <a:ext uri="{28A0092B-C50C-407E-A947-70E740481C1C}">
+                          <a14:useLocalDpi xmlns:a14="http://schemas.microsoft.com/office/drawing/2010/main" val="0"/>
+                        </a:ext>
+                      </a:extLst>
+                    </a:blip>
+                    <a:srcRect/>
+                    <a:stretch>
+                      <a:fillRect/>
+                    </a:stretch>
+                  </pic:blipFill>
+                  <pic:spPr bwMode="auto">
+                    <a:xfrm>
+                      <a:off x="0" y="0"/>
+                      <a:ext cx="2266950" cy="3138805"/>
+                    </a:xfrm>
+                    <a:prstGeom prst="rect">
+                      <a:avLst/>
+                    </a:prstGeom>
+                    <a:noFill/>
+                    <a:ln>
+                      <a:noFill/>
+                    </a:ln>
+                  </pic:spPr>
+                </pic:pic>
+              </a:graphicData>
+            </a:graphic>
+            <wp14:sizeRelH relativeFrom="page">
+              <wp14:pctWidth>0</wp14:pctWidth>
+            </wp14:sizeRelH>
+            <wp14:sizeRelV relativeFrom="page">
+              <wp14:pctHeight>0</wp14:pctHeight>
+            </wp14:sizeRelV>
+          </wp:anchor>
+        </w:drawing>
+      </w:r>
+      <w:r>
+        <w:rPr>
+          <w:noProof/>
+        </w:rPr>
+        <w:drawing>
+          <wp:inline distT="0" distB="0" distL="0" distR="0" wp14:anchorId="104E1B65" wp14:editId="1F7DACF6">
+            <wp:extent cx="2371725" cy="3164770"/>
+            <wp:effectExtent l="0" t="0" r="0" b="0"/>
+            <wp:docPr id="23" name="Picture 23" descr="C:\Users\Anj Lasala\AppData\Local\Microsoft\Windows\INetCache\Content.Word\received_1233731026654877.jpeg"/>
+            <wp:cNvGraphicFramePr>
+              <a:graphicFrameLocks xmlns:a="http://schemas.openxmlformats.org/drawingml/2006/main" noChangeAspect="1"/>
+            </wp:cNvGraphicFramePr>
+            <a:graphic xmlns:a="http://schemas.openxmlformats.org/drawingml/2006/main">
+              <a:graphicData uri="http://schemas.openxmlformats.org/drawingml/2006/picture">
+                <pic:pic xmlns:pic="http://schemas.openxmlformats.org/drawingml/2006/picture">
+                  <pic:nvPicPr>
+                    <pic:cNvPr id="0" name="Picture 5" descr="C:\Users\Anj Lasala\AppData\Local\Microsoft\Windows\INetCache\Content.Word\received_1233731026654877.jpeg"/>
+                    <pic:cNvPicPr>
+                      <a:picLocks noChangeAspect="1" noChangeArrowheads="1"/>
+                    </pic:cNvPicPr>
+                  </pic:nvPicPr>
+                  <pic:blipFill>
+                    <a:blip r:embed="rId87" cstate="print">
+                      <a:extLst>
+                        <a:ext uri="{28A0092B-C50C-407E-A947-70E740481C1C}">
+                          <a14:useLocalDpi xmlns:a14="http://schemas.microsoft.com/office/drawing/2010/main" val="0"/>
+                        </a:ext>
+                      </a:extLst>
+                    </a:blip>
+                    <a:srcRect/>
+                    <a:stretch>
+                      <a:fillRect/>
+                    </a:stretch>
+                  </pic:blipFill>
+                  <pic:spPr bwMode="auto">
+                    <a:xfrm>
+                      <a:off x="0" y="0"/>
+                      <a:ext cx="2383620" cy="3180643"/>
+                    </a:xfrm>
+                    <a:prstGeom prst="rect">
+                      <a:avLst/>
+                    </a:prstGeom>
+                    <a:noFill/>
+                    <a:ln>
+                      <a:noFill/>
+                    </a:ln>
+                  </pic:spPr>
+                </pic:pic>
+              </a:graphicData>
+            </a:graphic>
+          </wp:inline>
+        </w:drawing>
+      </w:r>
+    </w:p>
     <w:sectPr>
-      <w:headerReference w:type="default" r:id="rId84"/>
+      <w:headerReference w:type="default" r:id="rId88"/>
       <w:pgSz w:w="12240" w:h="15840"/>
       <w:pgMar w:top="1800" w:right="1440" w:bottom="1800" w:left="1800" w:header="720" w:footer="720" w:gutter="0"/>
       <w:cols w:space="720"/>
@@ -28027,7 +30409,7 @@
               <w:sz w:val="24"/>
               <w:szCs w:val="24"/>
             </w:rPr>
-            <w:t>68</w:t>
+            <w:t>69</w:t>
           </w:r>
           <w:r>
             <w:rPr>
@@ -31583,7 +33965,7 @@
 </file>
 
 <file path=customXml/itemProps1.xml><?xml version="1.0" encoding="utf-8"?>
-<ds:datastoreItem xmlns:ds="http://schemas.openxmlformats.org/officeDocument/2006/customXml" ds:itemID="{D9058C0F-DE7A-4656-A5C7-F0A4BB35F1E8}">
+<ds:datastoreItem xmlns:ds="http://schemas.openxmlformats.org/officeDocument/2006/customXml" ds:itemID="{4621CBBA-44C7-436D-AF25-519A3AC11E96}">
   <ds:schemaRefs>
     <ds:schemaRef ds:uri="http://schemas.openxmlformats.org/officeDocument/2006/bibliography"/>
   </ds:schemaRefs>

</xml_diff>

<commit_message>
Final Release: InappExp Docs
*Chaoter 4 Sysarchi blame games
*FP and FN definition changes
</commit_message>
<xml_diff>
--- a/docs/FORChapter1to3Final.docx
+++ b/docs/FORChapter1to3Final.docx
@@ -1,6 +1,6 @@
 
 <file path=word/document.xml><?xml version="1.0" encoding="utf-8"?>
-<w:document xmlns:wpc="http://schemas.microsoft.com/office/word/2010/wordprocessingCanvas" xmlns:cx="http://schemas.microsoft.com/office/drawing/2014/chartex" xmlns:cx1="http://schemas.microsoft.com/office/drawing/2015/9/8/chartex" xmlns:cx2="http://schemas.microsoft.com/office/drawing/2015/10/21/chartex" xmlns:mc="http://schemas.openxmlformats.org/markup-compatibility/2006" xmlns:o="urn:schemas-microsoft-com:office:office" xmlns:r="http://schemas.openxmlformats.org/officeDocument/2006/relationships" xmlns:m="http://schemas.openxmlformats.org/officeDocument/2006/math" xmlns:v="urn:schemas-microsoft-com:vml" xmlns:wp14="http://schemas.microsoft.com/office/word/2010/wordprocessingDrawing" xmlns:wp="http://schemas.openxmlformats.org/drawingml/2006/wordprocessingDrawing" xmlns:w10="urn:schemas-microsoft-com:office:word" xmlns:w="http://schemas.openxmlformats.org/wordprocessingml/2006/main" xmlns:w14="http://schemas.microsoft.com/office/word/2010/wordml" xmlns:w15="http://schemas.microsoft.com/office/word/2012/wordml" xmlns:w16se="http://schemas.microsoft.com/office/word/2015/wordml/symex" xmlns:wpg="http://schemas.microsoft.com/office/word/2010/wordprocessingGroup" xmlns:wpi="http://schemas.microsoft.com/office/word/2010/wordprocessingInk" xmlns:wne="http://schemas.microsoft.com/office/word/2006/wordml" xmlns:wps="http://schemas.microsoft.com/office/word/2010/wordprocessingShape" mc:Ignorable="w14 w15 w16se wp14">
+<w:document xmlns:wpc="http://schemas.microsoft.com/office/word/2010/wordprocessingCanvas" xmlns:mc="http://schemas.openxmlformats.org/markup-compatibility/2006" xmlns:o="urn:schemas-microsoft-com:office:office" xmlns:r="http://schemas.openxmlformats.org/officeDocument/2006/relationships" xmlns:m="http://schemas.openxmlformats.org/officeDocument/2006/math" xmlns:v="urn:schemas-microsoft-com:vml" xmlns:wp14="http://schemas.microsoft.com/office/word/2010/wordprocessingDrawing" xmlns:wp="http://schemas.openxmlformats.org/drawingml/2006/wordprocessingDrawing" xmlns:w10="urn:schemas-microsoft-com:office:word" xmlns:w="http://schemas.openxmlformats.org/wordprocessingml/2006/main" xmlns:w14="http://schemas.microsoft.com/office/word/2010/wordml" xmlns:w15="http://schemas.microsoft.com/office/word/2012/wordml" xmlns:wpg="http://schemas.microsoft.com/office/word/2010/wordprocessingGroup" xmlns:wpi="http://schemas.microsoft.com/office/word/2010/wordprocessingInk" xmlns:wne="http://schemas.microsoft.com/office/word/2006/wordml" xmlns:wps="http://schemas.microsoft.com/office/word/2010/wordprocessingShape" mc:Ignorable="w14 w15 wp14">
   <w:body>
     <w:p>
       <w:pPr>
@@ -10396,15 +10396,8 @@
         </w:rPr>
         <w:t>Mo</w:t>
       </w:r>
-      <w:r>
-        <w:rPr>
-          <w:rFonts w:ascii="Times New Roman" w:hAnsi="Times New Roman" w:cs="Times New Roman"/>
-          <w:b/>
-          <w:sz w:val="24"/>
-          <w:szCs w:val="24"/>
-        </w:rPr>
-        <w:tab/>
-      </w:r>
+      <w:bookmarkStart w:id="20" w:name="_GoBack"/>
+      <w:bookmarkEnd w:id="20"/>
       <w:r>
         <w:rPr>
           <w:rFonts w:ascii="Times New Roman" w:hAnsi="Times New Roman" w:cs="Times New Roman"/>
@@ -10554,7 +10547,7 @@
           <w:szCs w:val="24"/>
         </w:rPr>
       </w:pPr>
-      <w:bookmarkStart w:id="20" w:name="_Toc444456567"/>
+      <w:bookmarkStart w:id="21" w:name="_Toc444456567"/>
       <w:r>
         <w:rPr>
           <w:rFonts w:ascii="Times New Roman" w:hAnsi="Times New Roman" w:cs="Times New Roman"/>
@@ -10565,7 +10558,7 @@
         </w:rPr>
         <w:t>Definition of Terms</w:t>
       </w:r>
-      <w:bookmarkEnd w:id="20"/>
+      <w:bookmarkEnd w:id="21"/>
     </w:p>
     <w:p>
       <w:pPr>
@@ -11565,7 +11558,7 @@
           <w:szCs w:val="24"/>
         </w:rPr>
       </w:pPr>
-      <w:bookmarkStart w:id="21" w:name="_Toc444456568"/>
+      <w:bookmarkStart w:id="22" w:name="_Toc444456568"/>
       <w:r>
         <w:rPr>
           <w:rFonts w:ascii="Times New Roman" w:hAnsi="Times New Roman" w:cs="Times New Roman"/>
@@ -11576,7 +11569,7 @@
         <w:lastRenderedPageBreak/>
         <w:t>CHAPTER II</w:t>
       </w:r>
-      <w:bookmarkEnd w:id="21"/>
+      <w:bookmarkEnd w:id="22"/>
     </w:p>
     <w:p>
       <w:pPr>
@@ -11590,7 +11583,7 @@
           <w:szCs w:val="24"/>
         </w:rPr>
       </w:pPr>
-      <w:bookmarkStart w:id="22" w:name="_Toc444456569"/>
+      <w:bookmarkStart w:id="23" w:name="_Toc444456569"/>
       <w:r>
         <w:rPr>
           <w:rFonts w:ascii="Times New Roman" w:hAnsi="Times New Roman" w:cs="Times New Roman"/>
@@ -11600,7 +11593,7 @@
         </w:rPr>
         <w:t>REVIEW OF RELATED LITERATURE AND STUDIES</w:t>
       </w:r>
-      <w:bookmarkEnd w:id="22"/>
+      <w:bookmarkEnd w:id="23"/>
     </w:p>
     <w:p>
       <w:pPr>
@@ -11634,7 +11627,7 @@
           <w:szCs w:val="24"/>
         </w:rPr>
       </w:pPr>
-      <w:bookmarkStart w:id="23" w:name="_Toc444456570"/>
+      <w:bookmarkStart w:id="24" w:name="_Toc444456570"/>
       <w:r>
         <w:rPr>
           <w:rFonts w:ascii="Times New Roman" w:hAnsi="Times New Roman" w:cs="Times New Roman"/>
@@ -11645,7 +11638,7 @@
         </w:rPr>
         <w:t>2.1 Review of Related Literature</w:t>
       </w:r>
-      <w:bookmarkEnd w:id="23"/>
+      <w:bookmarkEnd w:id="24"/>
     </w:p>
     <w:p>
       <w:pPr>
@@ -13664,6 +13657,7 @@
           <w:id w:val="-1587140590"/>
           <w:citation/>
         </w:sdtPr>
+        <w:sdtEndPr/>
         <w:sdtContent>
           <w:r>
             <w:fldChar w:fldCharType="begin"/>
@@ -13764,6 +13758,7 @@
           <w:id w:val="-969277078"/>
           <w:citation/>
         </w:sdtPr>
+        <w:sdtEndPr/>
         <w:sdtContent>
           <w:r>
             <w:fldChar w:fldCharType="begin"/>
@@ -14309,11 +14304,24 @@
     </w:p>
     <w:p>
       <w:pPr>
+        <w:pStyle w:val="ListParagraph"/>
         <w:spacing w:after="0" w:line="360" w:lineRule="auto"/>
         <w:ind w:firstLine="720"/>
         <w:jc w:val="both"/>
         <w:rPr>
           <w:rFonts w:ascii="Times New Roman" w:hAnsi="Times New Roman" w:cs="Times New Roman"/>
+          <w:sz w:val="24"/>
+          <w:szCs w:val="24"/>
+        </w:rPr>
+      </w:pPr>
+    </w:p>
+    <w:p>
+      <w:pPr>
+        <w:spacing w:after="0" w:line="360" w:lineRule="auto"/>
+        <w:ind w:firstLine="720"/>
+        <w:jc w:val="both"/>
+        <w:rPr>
+          <w:rFonts w:ascii="Times New Roman" w:hAnsi="Times New Roman" w:cs="Times New Roman"/>
           <w:b/>
           <w:sz w:val="24"/>
           <w:szCs w:val="24"/>
@@ -14326,6 +14334,7 @@
           <w:sz w:val="24"/>
           <w:szCs w:val="24"/>
         </w:rPr>
+        <w:lastRenderedPageBreak/>
         <w:t>2</w:t>
       </w:r>
       <w:r>
@@ -14366,7 +14375,6 @@
           <w:szCs w:val="24"/>
           <w:shd w:val="clear" w:color="auto" w:fill="FFFFFF"/>
         </w:rPr>
-        <w:lastRenderedPageBreak/>
         <w:t>Naive Bayes has been studied extensively since the 1950s. It was introduced under a different name into the</w:t>
       </w:r>
       <w:r>
@@ -15375,6 +15383,7 @@
           <w:id w:val="-1781801767"/>
           <w:citation/>
         </w:sdtPr>
+        <w:sdtEndPr/>
         <w:sdtContent>
           <w:r>
             <w:rPr>
@@ -15843,7 +15852,17 @@
           <w:szCs w:val="24"/>
           <w:shd w:val="clear" w:color="auto" w:fill="FFFFFF"/>
         </w:rPr>
-        <w:t>) are modeled for different languages.</w:t>
+        <w:t xml:space="preserve">) are modeled for different </w:t>
+      </w:r>
+      <w:r>
+        <w:rPr>
+          <w:rFonts w:ascii="Times New Roman" w:hAnsi="Times New Roman" w:cs="Times New Roman"/>
+          <w:sz w:val="24"/>
+          <w:szCs w:val="24"/>
+          <w:shd w:val="clear" w:color="auto" w:fill="FFFFFF"/>
+        </w:rPr>
+        <w:lastRenderedPageBreak/>
+        <w:t>languages.</w:t>
       </w:r>
       <w:r>
         <w:rPr>
@@ -15862,17 +15881,7 @@
           <w:szCs w:val="24"/>
           <w:shd w:val="clear" w:color="auto" w:fill="FFFFFF"/>
         </w:rPr>
-        <w:t xml:space="preserve">For sequences of characters, the 3-grams (sometimes referred to as </w:t>
-      </w:r>
-      <w:r>
-        <w:rPr>
-          <w:rFonts w:ascii="Times New Roman" w:hAnsi="Times New Roman" w:cs="Times New Roman"/>
-          <w:sz w:val="24"/>
-          <w:szCs w:val="24"/>
-          <w:shd w:val="clear" w:color="auto" w:fill="FFFFFF"/>
-        </w:rPr>
-        <w:lastRenderedPageBreak/>
-        <w:t>"trigrams") that can be generated from "good morning" are "goo", "ood", "od ", "d m", " mo", "mor" and so forth (sometimes the beginning and end of a text are modeled explicitly, adding "__g", "_go", "ng_", and "g__"). For sequences of words, the trigrams that can be generated from "the dog smelled like a skunk" are "# the dog", "the dog smelled", "dog smelled like", "smelled like a", "like a skunk" and "a skunk #"</w:t>
+        <w:t>For sequences of characters, the 3-grams (sometimes referred to as "trigrams") that can be generated from "good morning" are "goo", "ood", "od ", "d m", " mo", "mor" and so forth (sometimes the beginning and end of a text are modeled explicitly, adding "__g", "_go", "ng_", and "g__"). For sequences of words, the trigrams that can be generated from "the dog smelled like a skunk" are "# the dog", "the dog smelled", "dog smelled like", "smelled like a", "like a skunk" and "a skunk #"</w:t>
       </w:r>
       <w:r>
         <w:rPr>
@@ -16244,6 +16253,7 @@
           <w:id w:val="-1871676563"/>
           <w:citation/>
         </w:sdtPr>
+        <w:sdtEndPr/>
         <w:sdtContent>
           <w:r>
             <w:fldChar w:fldCharType="begin"/>
@@ -16416,6 +16426,7 @@
           <w:id w:val="133146626"/>
           <w:citation/>
         </w:sdtPr>
+        <w:sdtEndPr/>
         <w:sdtContent>
           <w:r>
             <w:rPr>
@@ -16499,7 +16510,6 @@
           <w:szCs w:val="24"/>
           <w:shd w:val="clear" w:color="auto" w:fill="FFFFFF"/>
         </w:rPr>
-        <w:lastRenderedPageBreak/>
         <w:tab/>
       </w:r>
       <w:r>
@@ -16686,6 +16696,7 @@
           <w:id w:val="-855569610"/>
           <w:citation/>
         </w:sdtPr>
+        <w:sdtEndPr/>
         <w:sdtContent>
           <w:r>
             <w:fldChar w:fldCharType="begin"/>
@@ -16814,6 +16825,7 @@
           <w:id w:val="734745876"/>
           <w:citation/>
         </w:sdtPr>
+        <w:sdtEndPr/>
         <w:sdtContent>
           <w:r>
             <w:fldChar w:fldCharType="begin"/>
@@ -17073,6 +17085,7 @@
           <w:id w:val="478344577"/>
           <w:citation/>
         </w:sdtPr>
+        <w:sdtEndPr/>
         <w:sdtContent>
           <w:r>
             <w:fldChar w:fldCharType="begin"/>
@@ -17210,7 +17223,7 @@
           <w:szCs w:val="24"/>
         </w:rPr>
       </w:pPr>
-      <w:bookmarkStart w:id="24" w:name="_Toc444456571"/>
+      <w:bookmarkStart w:id="25" w:name="_Toc444456571"/>
       <w:r>
         <w:rPr>
           <w:rFonts w:ascii="Times New Roman" w:hAnsi="Times New Roman" w:cs="Times New Roman"/>
@@ -17219,10 +17232,9 @@
           <w:sz w:val="24"/>
           <w:szCs w:val="24"/>
         </w:rPr>
-        <w:lastRenderedPageBreak/>
         <w:t>2.2 Review of Related Studies</w:t>
       </w:r>
-      <w:bookmarkEnd w:id="24"/>
+      <w:bookmarkEnd w:id="25"/>
     </w:p>
     <w:p>
       <w:pPr>
@@ -17382,7 +17394,7 @@
           <w:szCs w:val="24"/>
           <w:shd w:val="clear" w:color="auto" w:fill="FFFFFF"/>
         </w:rPr>
-        <w:t xml:space="preserve">is to identify offensive contents in social media, and further predict a user’s potentiality to send out offensive contents. It includes two phases of offensive detection. Phase 1 aims to detect the offensiveness on the sentence level and Phase 2 derives offensiveness on the user level. In Phase 1, the researchers apply advanced text mining and natural language processing technique to derive lexical and syntactic features of each sentence. Using these features, we derive an offensive value for each </w:t>
+        <w:t xml:space="preserve">is to identify offensive contents in social media, and further predict a user’s potentiality to send out offensive contents. It includes two phases of offensive detection. Phase 1 aims to detect the offensiveness on the sentence level and Phase 2 derives offensiveness on the user level. In Phase 1, the researchers apply advanced text mining and natural language processing technique to derive lexical and syntactic </w:t>
       </w:r>
       <w:r>
         <w:rPr>
@@ -17392,7 +17404,7 @@
           <w:shd w:val="clear" w:color="auto" w:fill="FFFFFF"/>
         </w:rPr>
         <w:lastRenderedPageBreak/>
-        <w:t>sentence. In Phase 2, we further incorporate user-level features where we leverage research on authorship analysis. The system consists of pre-processing and two major components: sentence offensiveness prediction and user offensiveness estimation. During the pre-processing stage, user’s conversation history is chunked into posts, and then into sentences. During sentence offensiveness prediction, each sentence’s offensiveness can be derived from two features: its word’s offensiveness and the context. The researchers use lexical feature to represent words’ offensiveness in a sentence, and syntactic feature to represent context in a sentence. Words’ offensiveness nature is measured from two lexicons. For the context, we grammatically parse sentences into dependency sets to capture all dependency types between a word and other words in the same sentence, and mark some of its related words as intensifiers. The intensifiers are effective in detecting whether offensive words are used to describe users or other offensive words. During user offensiveness estimation stage, sentence offensiveness and users’ language patterns are helped to predict user’s likelihood of being offensive. Experimental result shows that the LSF sentence offensiveness prediction and user offensiveness estimate algorithms outperform traditional learning based approaches in terms of precision, recall and f-score. It also achieves high processing speed for effective deployment in social media</w:t>
+        <w:t>features of each sentence. Using these features, we derive an offensive value for each sentence. In Phase 2, we further incorporate user-level features where we leverage research on authorship analysis. The system consists of pre-processing and two major components: sentence offensiveness prediction and user offensiveness estimation. During the pre-processing stage, user’s conversation history is chunked into posts, and then into sentences. During sentence offensiveness prediction, each sentence’s offensiveness can be derived from two features: its word’s offensiveness and the context. The researchers use lexical feature to represent words’ offensiveness in a sentence, and syntactic feature to represent context in a sentence. Words’ offensiveness nature is measured from two lexicons. For the context, we grammatically parse sentences into dependency sets to capture all dependency types between a word and other words in the same sentence, and mark some of its related words as intensifiers. The intensifiers are effective in detecting whether offensive words are used to describe users or other offensive words. During user offensiveness estimation stage, sentence offensiveness and users’ language patterns are helped to predict user’s likelihood of being offensive. Experimental result shows that the LSF sentence offensiveness prediction and user offensiveness estimate algorithms outperform traditional learning based approaches in terms of precision, recall and f-score. It also achieves high processing speed for effective deployment in social media</w:t>
       </w:r>
       <w:r>
         <w:rPr>
@@ -17537,7 +17549,7 @@
           <w:szCs w:val="24"/>
           <w:shd w:val="clear" w:color="auto" w:fill="FFFFFF"/>
         </w:rPr>
-        <w:t>, mainly tackles the problem about how the offensive language can be removed in a user message. They analyze the offensive language in text messages posted in online communities, and propose a new automatic sentence-</w:t>
+        <w:t xml:space="preserve">, mainly tackles the problem about how the offensive language can be removed in a user message. They analyze the offensive language in </w:t>
       </w:r>
       <w:r>
         <w:rPr>
@@ -17547,7 +17559,7 @@
           <w:shd w:val="clear" w:color="auto" w:fill="FFFFFF"/>
         </w:rPr>
         <w:lastRenderedPageBreak/>
-        <w:t xml:space="preserve">level filtering approach that is able to semantically remove the offensive language utilizing the grammatical relations among words. Their solution includes 3 steps. First, they analyzed the characteristics of offensive text content in user messages. Then, they introduced their filtering philosophy according to the summarized characteristics. Finally, they show how this philosophy is transformed into heuristic rules applicable in the filtering process. The overview idea of their filtering approach is shown in the presented Algorithm 1 in which the functions POS tagging ad TD generator generate Part-of-Speech tags and typed dependency relations, respectively. They also use existing NLP (Natural Language Processing) tools to implement these two functions. They also focused in the design of two other functions CreateRelTree and EstimateRelTree. In their research assume that the filtering is based on a comprehensive offensive lexicon containing all offensive words. Words do not appear in the lexicon are considered inoffensive. Experiments their dataset, comments from Youtube, show over 90% agreement in filtered results between the proposed approach and manual filtering approach </w:t>
+        <w:t xml:space="preserve">text messages posted in online communities, and propose a new automatic sentence-level filtering approach that is able to semantically remove the offensive language utilizing the grammatical relations among words. Their solution includes 3 steps. First, they analyzed the characteristics of offensive text content in user messages. Then, they introduced their filtering philosophy according to the summarized characteristics. Finally, they show how this philosophy is transformed into heuristic rules applicable in the filtering process. The overview idea of their filtering approach is shown in the presented Algorithm 1 in which the functions POS tagging ad TD generator generate Part-of-Speech tags and typed dependency relations, respectively. They also use existing NLP (Natural Language Processing) tools to implement these two functions. They also focused in the design of two other functions CreateRelTree and EstimateRelTree. In their research assume that the filtering is based on a comprehensive offensive lexicon containing all offensive words. Words do not appear in the lexicon are considered inoffensive. Experiments their dataset, comments from Youtube, show over 90% agreement in filtered results between the proposed approach and manual filtering approach </w:t>
       </w:r>
       <w:r>
         <w:rPr>
@@ -17640,7 +17652,7 @@
           <w:sz w:val="24"/>
           <w:szCs w:val="24"/>
         </w:rPr>
-        <w:t xml:space="preserve">The keyword matching technique has been shown to perform very well in the literature and achieved a TP of 69.7% with an FP of 3.77% in our experiment. While keeping </w:t>
+        <w:t xml:space="preserve">The keyword matching technique has been shown to perform very well in the literature </w:t>
       </w:r>
       <w:r>
         <w:rPr>
@@ -17649,7 +17661,7 @@
           <w:szCs w:val="24"/>
         </w:rPr>
         <w:lastRenderedPageBreak/>
-        <w:t>the FP on the same level as the baseline, our approach had a TP of 75.1% over 4029 testing tweets using Logistic Regression, a significant 5.4% improvement over the baseline</w:t>
+        <w:t>and achieved a TP of 69.7% with an FP of 3.77% in our experiment. While keeping the FP on the same level as the baseline, our approach had a TP of 75.1% over 4029 testing tweets using Logistic Regression, a significant 5.4% improvement over the baseline</w:t>
       </w:r>
       <w:r>
         <w:rPr>
@@ -17953,7 +17965,7 @@
           <w:szCs w:val="24"/>
           <w:shd w:val="clear" w:color="auto" w:fill="FFFFFF"/>
         </w:rPr>
-        <w:t xml:space="preserve"> 2010]</w:t>
+        <w:t xml:space="preserve"> </w:t>
       </w:r>
       <w:r>
         <w:rPr>
@@ -17962,7 +17974,8 @@
           <w:szCs w:val="24"/>
           <w:shd w:val="clear" w:color="auto" w:fill="FFFFFF"/>
         </w:rPr>
-        <w:t xml:space="preserve">. This paper employs the co-training technique and generates different views </w:t>
+        <w:lastRenderedPageBreak/>
+        <w:t>2010]</w:t>
       </w:r>
       <w:r>
         <w:rPr>
@@ -17971,8 +17984,7 @@
           <w:szCs w:val="24"/>
           <w:shd w:val="clear" w:color="auto" w:fill="FFFFFF"/>
         </w:rPr>
-        <w:lastRenderedPageBreak/>
-        <w:t xml:space="preserve">from random feature subspaces. Among others, </w:t>
+        <w:t xml:space="preserve">. This paper employs the co-training technique and generates different views from random feature subspaces. Among others, </w:t>
       </w:r>
       <w:r>
         <w:rPr>
@@ -18152,7 +18164,7 @@
           <w:sz w:val="24"/>
           <w:szCs w:val="24"/>
         </w:rPr>
-        <w:t xml:space="preserve"> address semi-supervised learning for imbalanced sentiment classification. It adopts under-sampling to generate multiple sets of balanced initial training data and then propose a novel semi-supervised learning method based on random subspace generation which dynamically generates various subspaces in the iteration process to guarantee enough variation among the involved classifiers. Evaluation shows that semi-supervised method can successfully make use of the unlabeled data and that dynamic </w:t>
+        <w:t xml:space="preserve"> address semi-supervised learning for imbalanced sentiment classification. It adopts under-sampling to generate multiple sets of balanced initial training data and then propose a novel semi-supervised learning method based on random subspace generation which dynamically generates various subspaces in the iteration process to guarantee enough variation among the involved classifiers. Evaluation shows that semi-</w:t>
       </w:r>
       <w:r>
         <w:rPr>
@@ -18161,7 +18173,7 @@
           <w:szCs w:val="24"/>
         </w:rPr>
         <w:lastRenderedPageBreak/>
-        <w:t>subspace generation significantly outperforms traditional static</w:t>
+        <w:t>supervised method can successfully make use of the unlabeled data and that dynamic subspace generation significantly outperforms traditional static</w:t>
       </w:r>
       <w:r>
         <w:rPr>
@@ -18192,7 +18204,7 @@
           <w:szCs w:val="24"/>
         </w:rPr>
       </w:pPr>
-      <w:bookmarkStart w:id="25" w:name="_Toc444456572"/>
+      <w:bookmarkStart w:id="26" w:name="_Toc444456572"/>
       <w:r>
         <w:rPr>
           <w:rFonts w:ascii="Times New Roman" w:hAnsi="Times New Roman" w:cs="Times New Roman"/>
@@ -18203,7 +18215,7 @@
         </w:rPr>
         <w:t>2.3 Synthesis of the Study</w:t>
       </w:r>
-      <w:bookmarkEnd w:id="25"/>
+      <w:bookmarkEnd w:id="26"/>
     </w:p>
     <w:p>
       <w:pPr>
@@ -18503,7 +18515,7 @@
           <w:szCs w:val="24"/>
         </w:rPr>
       </w:pPr>
-      <w:bookmarkStart w:id="26" w:name="_Toc444456573"/>
+      <w:bookmarkStart w:id="27" w:name="_Toc444456573"/>
       <w:r>
         <w:rPr>
           <w:rFonts w:ascii="Times New Roman" w:hAnsi="Times New Roman" w:cs="Times New Roman"/>
@@ -18514,7 +18526,7 @@
         <w:lastRenderedPageBreak/>
         <w:t>CHAPTER III</w:t>
       </w:r>
-      <w:bookmarkEnd w:id="26"/>
+      <w:bookmarkEnd w:id="27"/>
     </w:p>
     <w:p>
       <w:pPr>
@@ -18528,7 +18540,7 @@
           <w:szCs w:val="24"/>
         </w:rPr>
       </w:pPr>
-      <w:bookmarkStart w:id="27" w:name="_Toc444456574"/>
+      <w:bookmarkStart w:id="28" w:name="_Toc444456574"/>
       <w:r>
         <w:rPr>
           <w:rFonts w:ascii="Times New Roman" w:hAnsi="Times New Roman" w:cs="Times New Roman"/>
@@ -18538,7 +18550,7 @@
         </w:rPr>
         <w:t>RESEARCH METHODOLOGY</w:t>
       </w:r>
-      <w:bookmarkEnd w:id="27"/>
+      <w:bookmarkEnd w:id="28"/>
     </w:p>
     <w:p>
       <w:pPr>
@@ -18581,7 +18593,7 @@
           <w:szCs w:val="24"/>
         </w:rPr>
       </w:pPr>
-      <w:bookmarkStart w:id="28" w:name="_Toc444456575"/>
+      <w:bookmarkStart w:id="29" w:name="_Toc444456575"/>
       <w:r>
         <w:rPr>
           <w:rFonts w:ascii="Times New Roman" w:hAnsi="Times New Roman" w:cs="Times New Roman"/>
@@ -18592,7 +18604,7 @@
         </w:rPr>
         <w:t>3.1 Research Method Used</w:t>
       </w:r>
-      <w:bookmarkEnd w:id="28"/>
+      <w:bookmarkEnd w:id="29"/>
     </w:p>
     <w:p>
       <w:pPr>
@@ -18663,7 +18675,7 @@
           <w:szCs w:val="24"/>
         </w:rPr>
       </w:pPr>
-      <w:bookmarkStart w:id="29" w:name="_Toc444456576"/>
+      <w:bookmarkStart w:id="30" w:name="_Toc444456576"/>
       <w:r>
         <w:rPr>
           <w:rFonts w:ascii="Times New Roman" w:hAnsi="Times New Roman" w:cs="Times New Roman"/>
@@ -18674,7 +18686,7 @@
         </w:rPr>
         <w:t>3.2 Research Paradigm</w:t>
       </w:r>
-      <w:bookmarkEnd w:id="29"/>
+      <w:bookmarkEnd w:id="30"/>
     </w:p>
     <w:p>
       <w:pPr>
@@ -18809,7 +18821,7 @@
           <w:szCs w:val="24"/>
         </w:rPr>
       </w:pPr>
-      <w:bookmarkStart w:id="30" w:name="_Toc444456577"/>
+      <w:bookmarkStart w:id="31" w:name="_Toc444456577"/>
       <w:r>
         <w:rPr>
           <w:rFonts w:ascii="Times New Roman" w:hAnsi="Times New Roman" w:cs="Times New Roman"/>
@@ -18831,7 +18843,7 @@
         </w:rPr>
         <w:t>System Architecture</w:t>
       </w:r>
-      <w:bookmarkEnd w:id="30"/>
+      <w:bookmarkEnd w:id="31"/>
     </w:p>
     <w:p>
       <w:pPr>
@@ -18893,11 +18905,11 @@
         <w:pStyle w:val="Style1"/>
         <w:jc w:val="center"/>
       </w:pPr>
-      <w:bookmarkStart w:id="31" w:name="_Toc444555574"/>
+      <w:bookmarkStart w:id="32" w:name="_Toc444555574"/>
       <w:r>
         <w:t>Figure 4 – Learning Module for Inappropriate Expressions Recognition</w:t>
       </w:r>
-      <w:bookmarkEnd w:id="31"/>
+      <w:bookmarkEnd w:id="32"/>
     </w:p>
     <w:p>
       <w:pPr>
@@ -19193,11 +19205,11 @@
         <w:pStyle w:val="Style1"/>
         <w:jc w:val="center"/>
       </w:pPr>
-      <w:bookmarkStart w:id="32" w:name="_Toc444555575"/>
+      <w:bookmarkStart w:id="33" w:name="_Toc444555575"/>
       <w:r>
         <w:t>Figure 5 – Learning Module for Inappropriate Expressions Patterns</w:t>
       </w:r>
-      <w:bookmarkEnd w:id="32"/>
+      <w:bookmarkEnd w:id="33"/>
     </w:p>
     <w:p>
       <w:pPr>
@@ -19400,11 +19412,11 @@
                               <w:pStyle w:val="Style1"/>
                               <w:jc w:val="center"/>
                             </w:pPr>
-                            <w:bookmarkStart w:id="33" w:name="_Toc444555576"/>
+                            <w:bookmarkStart w:id="34" w:name="_Toc444555576"/>
                             <w:r>
                               <w:t>Figure 6 – Analyzer for Inappropriate Expressions</w:t>
                             </w:r>
-                            <w:bookmarkEnd w:id="33"/>
+                            <w:bookmarkEnd w:id="34"/>
                           </w:p>
                         </w:txbxContent>
                       </wps:txbx>
@@ -21799,7 +21811,7 @@
               <w:sz w:val="24"/>
               <w:szCs w:val="24"/>
             </w:rPr>
-            <m:t>F=</m:t>
+            <m:t>F-Measure=</m:t>
           </m:r>
           <m:f>
             <m:fPr>
@@ -21966,7 +21978,7 @@
           <w:sz w:val="24"/>
           <w:szCs w:val="24"/>
         </w:rPr>
-        <w:t xml:space="preserve"> is not</w:t>
+        <w:t xml:space="preserve"> says otherwise</w:t>
       </w:r>
     </w:p>
     <w:p>
@@ -21995,81 +22007,23 @@
           <w:sz w:val="24"/>
           <w:szCs w:val="24"/>
         </w:rPr>
-        <w:t>System indicated that the input is appropriate, the ex</w:t>
-      </w:r>
-      <w:r>
-        <w:rPr>
-          <w:rFonts w:ascii="Times New Roman" w:hAnsi="Times New Roman" w:cs="Times New Roman"/>
-          <w:sz w:val="24"/>
-          <w:szCs w:val="24"/>
-        </w:rPr>
-        <w:t>pert said that</w:t>
-      </w:r>
-      <w:r>
-        <w:rPr>
-          <w:rFonts w:ascii="Times New Roman" w:hAnsi="Times New Roman" w:cs="Times New Roman"/>
-          <w:sz w:val="24"/>
-          <w:szCs w:val="24"/>
-        </w:rPr>
-        <w:t xml:space="preserve"> it is inappropriate</w:t>
-      </w:r>
-    </w:p>
-    <w:p>
-      <w:pPr>
-        <w:spacing w:after="0" w:line="360" w:lineRule="auto"/>
-        <w:rPr>
-          <w:rFonts w:ascii="Times New Roman" w:eastAsiaTheme="minorEastAsia" w:hAnsi="Times New Roman" w:cs="Times New Roman"/>
-          <w:sz w:val="24"/>
-          <w:szCs w:val="24"/>
-        </w:rPr>
-      </w:pPr>
-      <w:r>
-        <w:rPr>
-          <w:rFonts w:ascii="Times New Roman" w:eastAsiaTheme="minorEastAsia" w:hAnsi="Times New Roman" w:cs="Times New Roman"/>
-          <w:sz w:val="24"/>
-          <w:szCs w:val="24"/>
-        </w:rPr>
-        <w:softHyphen/>
-      </w:r>
-      <w:r>
-        <w:rPr>
-          <w:rFonts w:ascii="Times New Roman" w:eastAsiaTheme="minorEastAsia" w:hAnsi="Times New Roman" w:cs="Times New Roman"/>
-          <w:sz w:val="24"/>
-          <w:szCs w:val="24"/>
-        </w:rPr>
-        <w:softHyphen/>
-      </w:r>
-      <w:r>
-        <w:rPr>
-          <w:rFonts w:ascii="Times New Roman" w:eastAsiaTheme="minorEastAsia" w:hAnsi="Times New Roman" w:cs="Times New Roman"/>
-          <w:sz w:val="24"/>
-          <w:szCs w:val="24"/>
-        </w:rPr>
-        <w:tab/>
-      </w:r>
-      <w:r>
-        <w:rPr>
-          <w:rFonts w:ascii="Times New Roman" w:eastAsiaTheme="minorEastAsia" w:hAnsi="Times New Roman" w:cs="Times New Roman"/>
-          <w:sz w:val="24"/>
-          <w:szCs w:val="24"/>
-        </w:rPr>
-        <w:tab/>
-      </w:r>
-      <w:r>
-        <w:rPr>
-          <w:rFonts w:ascii="Times New Roman" w:eastAsiaTheme="minorEastAsia" w:hAnsi="Times New Roman" w:cs="Times New Roman"/>
-          <w:sz w:val="24"/>
-          <w:szCs w:val="24"/>
-        </w:rPr>
-        <w:tab/>
-      </w:r>
-      <w:r>
-        <w:rPr>
-          <w:rFonts w:ascii="Times New Roman" w:eastAsiaTheme="minorEastAsia" w:hAnsi="Times New Roman" w:cs="Times New Roman"/>
-          <w:sz w:val="24"/>
-          <w:szCs w:val="24"/>
-        </w:rPr>
-        <w:t>F = F-measure</w:t>
+        <w:t>system determined</w:t>
+      </w:r>
+      <w:r>
+        <w:rPr>
+          <w:rFonts w:ascii="Times New Roman" w:hAnsi="Times New Roman" w:cs="Times New Roman"/>
+          <w:sz w:val="24"/>
+          <w:szCs w:val="24"/>
+        </w:rPr>
+        <w:t xml:space="preserve"> that the input is appropriate, the ex</w:t>
+      </w:r>
+      <w:r>
+        <w:rPr>
+          <w:rFonts w:ascii="Times New Roman" w:hAnsi="Times New Roman" w:cs="Times New Roman"/>
+          <w:sz w:val="24"/>
+          <w:szCs w:val="24"/>
+        </w:rPr>
+        <w:t>pert says otherwise</w:t>
       </w:r>
     </w:p>
     <w:p>
@@ -22802,9 +22756,9 @@
         <w:tblLook w:val="04A0" w:firstRow="1" w:lastRow="0" w:firstColumn="1" w:lastColumn="0" w:noHBand="0" w:noVBand="1"/>
       </w:tblPr>
       <w:tblGrid>
-        <w:gridCol w:w="2957"/>
-        <w:gridCol w:w="2901"/>
-        <w:gridCol w:w="2916"/>
+        <w:gridCol w:w="2955"/>
+        <w:gridCol w:w="2899"/>
+        <w:gridCol w:w="2920"/>
       </w:tblGrid>
       <w:tr>
         <w:tc>
@@ -22913,76 +22867,9 @@
                 <w:szCs w:val="24"/>
                 <w:lang w:bidi="en-US"/>
               </w:rPr>
-              <w:t xml:space="preserve"> (TP/TP+FP)</w:t>
-            </w:r>
-          </w:p>
-        </w:tc>
-      </w:tr>
-      <w:tr>
-        <w:tc>
-          <w:tcPr>
-            <w:tcW w:w="2996" w:type="dxa"/>
-            <w:vAlign w:val="center"/>
-          </w:tcPr>
-          <w:p>
-            <w:pPr>
-              <w:spacing w:line="360" w:lineRule="auto"/>
-              <w:jc w:val="center"/>
-              <w:rPr>
-                <w:rFonts w:ascii="Times New Roman" w:hAnsi="Times New Roman" w:cs="Times New Roman"/>
-                <w:sz w:val="24"/>
-                <w:szCs w:val="24"/>
-                <w:lang w:bidi="en-US"/>
-              </w:rPr>
-            </w:pPr>
-            <w:r>
-              <w:rPr>
-                <w:rFonts w:ascii="Times New Roman" w:hAnsi="Times New Roman" w:cs="Times New Roman"/>
-                <w:sz w:val="24"/>
-                <w:szCs w:val="24"/>
-                <w:lang w:bidi="en-US"/>
-              </w:rPr>
-              <w:t>TP</w:t>
-            </w:r>
-          </w:p>
-        </w:tc>
-        <w:tc>
-          <w:tcPr>
-            <w:tcW w:w="2997" w:type="dxa"/>
-            <w:vAlign w:val="center"/>
-          </w:tcPr>
-          <w:p>
-            <w:pPr>
-              <w:spacing w:line="360" w:lineRule="auto"/>
-              <w:jc w:val="center"/>
-              <w:rPr>
-                <w:rFonts w:ascii="Times New Roman" w:hAnsi="Times New Roman" w:cs="Times New Roman"/>
-                <w:sz w:val="24"/>
-                <w:szCs w:val="24"/>
-                <w:lang w:bidi="en-US"/>
-              </w:rPr>
-            </w:pPr>
-            <w:r>
-              <w:rPr>
-                <w:rFonts w:ascii="Times New Roman" w:hAnsi="Times New Roman" w:cs="Times New Roman"/>
-                <w:sz w:val="24"/>
-                <w:szCs w:val="24"/>
-                <w:lang w:bidi="en-US"/>
-              </w:rPr>
-              <w:t>389</w:t>
-            </w:r>
-          </w:p>
-        </w:tc>
-        <w:tc>
-          <w:tcPr>
-            <w:tcW w:w="2997" w:type="dxa"/>
-            <w:vMerge w:val="restart"/>
-            <w:vAlign w:val="center"/>
-          </w:tcPr>
-          <w:p>
-            <w:pPr>
-              <w:spacing w:line="360" w:lineRule="auto"/>
-              <w:jc w:val="center"/>
+              <w:t xml:space="preserve"> (TP/</w:t>
+            </w:r>
+            <w:r>
               <w:rPr>
                 <w:rFonts w:ascii="Times New Roman" w:hAnsi="Times New Roman" w:cs="Times New Roman"/>
                 <w:b/>
@@ -22990,7 +22877,8 @@
                 <w:szCs w:val="24"/>
                 <w:lang w:bidi="en-US"/>
               </w:rPr>
-            </w:pPr>
+              <w:t>(</w:t>
+            </w:r>
             <w:r>
               <w:rPr>
                 <w:rFonts w:ascii="Times New Roman" w:hAnsi="Times New Roman" w:cs="Times New Roman"/>
@@ -22999,7 +22887,27 @@
                 <w:szCs w:val="24"/>
                 <w:lang w:bidi="en-US"/>
               </w:rPr>
-              <w:t>73.12</w:t>
+              <w:t>TP+FP</w:t>
+            </w:r>
+            <w:r>
+              <w:rPr>
+                <w:rFonts w:ascii="Times New Roman" w:hAnsi="Times New Roman" w:cs="Times New Roman"/>
+                <w:b/>
+                <w:sz w:val="24"/>
+                <w:szCs w:val="24"/>
+                <w:lang w:bidi="en-US"/>
+              </w:rPr>
+              <w:t>)</w:t>
+            </w:r>
+            <w:r>
+              <w:rPr>
+                <w:rFonts w:ascii="Times New Roman" w:hAnsi="Times New Roman" w:cs="Times New Roman"/>
+                <w:b/>
+                <w:sz w:val="24"/>
+                <w:szCs w:val="24"/>
+                <w:lang w:bidi="en-US"/>
+              </w:rPr>
+              <w:t>)</w:t>
             </w:r>
           </w:p>
         </w:tc>
@@ -23028,7 +22936,7 @@
                 <w:szCs w:val="24"/>
                 <w:lang w:bidi="en-US"/>
               </w:rPr>
-              <w:t>FP</w:t>
+              <w:t>TP</w:t>
             </w:r>
           </w:p>
         </w:tc>
@@ -23055,14 +22963,45 @@
                 <w:szCs w:val="24"/>
                 <w:lang w:bidi="en-US"/>
               </w:rPr>
-              <w:t>143</w:t>
+              <w:t>389</w:t>
             </w:r>
           </w:p>
         </w:tc>
         <w:tc>
           <w:tcPr>
             <w:tcW w:w="2997" w:type="dxa"/>
-            <w:vMerge/>
+            <w:vMerge w:val="restart"/>
+            <w:vAlign w:val="center"/>
+          </w:tcPr>
+          <w:p>
+            <w:pPr>
+              <w:spacing w:line="360" w:lineRule="auto"/>
+              <w:jc w:val="center"/>
+              <w:rPr>
+                <w:rFonts w:ascii="Times New Roman" w:hAnsi="Times New Roman" w:cs="Times New Roman"/>
+                <w:b/>
+                <w:sz w:val="24"/>
+                <w:szCs w:val="24"/>
+                <w:lang w:bidi="en-US"/>
+              </w:rPr>
+            </w:pPr>
+            <w:r>
+              <w:rPr>
+                <w:rFonts w:ascii="Times New Roman" w:hAnsi="Times New Roman" w:cs="Times New Roman"/>
+                <w:b/>
+                <w:sz w:val="24"/>
+                <w:szCs w:val="24"/>
+                <w:lang w:bidi="en-US"/>
+              </w:rPr>
+              <w:t>73.12</w:t>
+            </w:r>
+          </w:p>
+        </w:tc>
+      </w:tr>
+      <w:tr>
+        <w:tc>
+          <w:tcPr>
+            <w:tcW w:w="2996" w:type="dxa"/>
             <w:vAlign w:val="center"/>
           </w:tcPr>
           <w:p>
@@ -23076,6 +23015,61 @@
                 <w:lang w:bidi="en-US"/>
               </w:rPr>
             </w:pPr>
+            <w:r>
+              <w:rPr>
+                <w:rFonts w:ascii="Times New Roman" w:hAnsi="Times New Roman" w:cs="Times New Roman"/>
+                <w:sz w:val="24"/>
+                <w:szCs w:val="24"/>
+                <w:lang w:bidi="en-US"/>
+              </w:rPr>
+              <w:t>FP</w:t>
+            </w:r>
+          </w:p>
+        </w:tc>
+        <w:tc>
+          <w:tcPr>
+            <w:tcW w:w="2997" w:type="dxa"/>
+            <w:vAlign w:val="center"/>
+          </w:tcPr>
+          <w:p>
+            <w:pPr>
+              <w:spacing w:line="360" w:lineRule="auto"/>
+              <w:jc w:val="center"/>
+              <w:rPr>
+                <w:rFonts w:ascii="Times New Roman" w:hAnsi="Times New Roman" w:cs="Times New Roman"/>
+                <w:sz w:val="24"/>
+                <w:szCs w:val="24"/>
+                <w:lang w:bidi="en-US"/>
+              </w:rPr>
+            </w:pPr>
+            <w:r>
+              <w:rPr>
+                <w:rFonts w:ascii="Times New Roman" w:hAnsi="Times New Roman" w:cs="Times New Roman"/>
+                <w:sz w:val="24"/>
+                <w:szCs w:val="24"/>
+                <w:lang w:bidi="en-US"/>
+              </w:rPr>
+              <w:t>143</w:t>
+            </w:r>
+          </w:p>
+        </w:tc>
+        <w:tc>
+          <w:tcPr>
+            <w:tcW w:w="2997" w:type="dxa"/>
+            <w:vMerge/>
+            <w:vAlign w:val="center"/>
+          </w:tcPr>
+          <w:p>
+            <w:pPr>
+              <w:spacing w:line="360" w:lineRule="auto"/>
+              <w:jc w:val="center"/>
+              <w:rPr>
+                <w:rFonts w:ascii="Times New Roman" w:hAnsi="Times New Roman" w:cs="Times New Roman"/>
+                <w:sz w:val="24"/>
+                <w:szCs w:val="24"/>
+                <w:lang w:bidi="en-US"/>
+              </w:rPr>
+            </w:pPr>
           </w:p>
         </w:tc>
       </w:tr>
@@ -23118,6 +23112,14 @@
           <w:szCs w:val="24"/>
         </w:rPr>
         <w:t>Table 1 presents the overall performance of the system in terms of Precision. Precision is the percentage of identified expressions that are inappropriate. The overall precision of the 50 files tested was 73.12% because according to the researchers, some of the expressions that are contextually appropriate are still recognized as inappropriate in context.</w:t>
+      </w:r>
+      <w:r>
+        <w:rPr>
+          <w:rFonts w:ascii="Times New Roman" w:hAnsi="Times New Roman" w:cs="Times New Roman"/>
+          <w:sz w:val="24"/>
+          <w:szCs w:val="24"/>
+        </w:rPr>
+        <w:t xml:space="preserve"> The primary reason for such is because some of the Lexical Syntactic features of the Expression are noise data from definitions of UrbanDictionary.</w:t>
       </w:r>
     </w:p>
     <w:p>
@@ -23175,9 +23177,9 @@
         <w:tblLook w:val="04A0" w:firstRow="1" w:lastRow="0" w:firstColumn="1" w:lastColumn="0" w:noHBand="0" w:noVBand="1"/>
       </w:tblPr>
       <w:tblGrid>
-        <w:gridCol w:w="2957"/>
-        <w:gridCol w:w="2902"/>
-        <w:gridCol w:w="2915"/>
+        <w:gridCol w:w="2955"/>
+        <w:gridCol w:w="2898"/>
+        <w:gridCol w:w="2921"/>
       </w:tblGrid>
       <w:tr>
         <w:tc>
@@ -23286,7 +23288,47 @@
                 <w:szCs w:val="24"/>
                 <w:lang w:bidi="en-US"/>
               </w:rPr>
-              <w:t>(TP/TP+FN)</w:t>
+              <w:t>(TP/</w:t>
+            </w:r>
+            <w:r>
+              <w:rPr>
+                <w:rFonts w:ascii="Times New Roman" w:hAnsi="Times New Roman" w:cs="Times New Roman"/>
+                <w:b/>
+                <w:sz w:val="24"/>
+                <w:szCs w:val="24"/>
+                <w:lang w:bidi="en-US"/>
+              </w:rPr>
+              <w:t>(</w:t>
+            </w:r>
+            <w:r>
+              <w:rPr>
+                <w:rFonts w:ascii="Times New Roman" w:hAnsi="Times New Roman" w:cs="Times New Roman"/>
+                <w:b/>
+                <w:sz w:val="24"/>
+                <w:szCs w:val="24"/>
+                <w:lang w:bidi="en-US"/>
+              </w:rPr>
+              <w:t>TP+FN</w:t>
+            </w:r>
+            <w:r>
+              <w:rPr>
+                <w:rFonts w:ascii="Times New Roman" w:hAnsi="Times New Roman" w:cs="Times New Roman"/>
+                <w:b/>
+                <w:sz w:val="24"/>
+                <w:szCs w:val="24"/>
+                <w:lang w:bidi="en-US"/>
+              </w:rPr>
+              <w:t>)</w:t>
+            </w:r>
+            <w:r>
+              <w:rPr>
+                <w:rFonts w:ascii="Times New Roman" w:hAnsi="Times New Roman" w:cs="Times New Roman"/>
+                <w:b/>
+                <w:sz w:val="24"/>
+                <w:szCs w:val="24"/>
+                <w:lang w:bidi="en-US"/>
+              </w:rPr>
+              <w:t>)</w:t>
             </w:r>
           </w:p>
         </w:tc>
@@ -23473,16 +23515,40 @@
           <w:sz w:val="24"/>
           <w:szCs w:val="24"/>
         </w:rPr>
-        <w:t xml:space="preserve">Table 2, presents the overall performance of the system in terms of Recall. Recall is the percentage of inappropriate expressions that are correctly identified. To compute this, </w:t>
-      </w:r>
-      <w:r>
-        <w:rPr>
-          <w:rFonts w:ascii="Times New Roman" w:hAnsi="Times New Roman" w:cs="Times New Roman"/>
-          <w:sz w:val="24"/>
-          <w:szCs w:val="24"/>
-        </w:rPr>
         <w:lastRenderedPageBreak/>
-        <w:t xml:space="preserve">the researchers were accompanied by an English Teacher as their expert in evaluating each comment found in each file. The overall recall of the 50 files tested was 66.84% because according to the researchers, some of the expressions that are contextually inappropriate are still unrecognized by the system. </w:t>
+        <w:t>Table 2, presents the overall performance of the system in terms of Recall. Recall is the percentage of inappropriate expressions that are correctly identified. To compute this, the researchers were accompanied by an English Teacher as their expert in evaluating each comment found in each file. The overall recall of the 50 files tested was 66.84% because according to the researchers, some of the expressions that are contextually inappropriate are st</w:t>
+      </w:r>
+      <w:r>
+        <w:rPr>
+          <w:rFonts w:ascii="Times New Roman" w:hAnsi="Times New Roman" w:cs="Times New Roman"/>
+          <w:sz w:val="24"/>
+          <w:szCs w:val="24"/>
+        </w:rPr>
+        <w:t>ill unrecognized by the system.</w:t>
+      </w:r>
+      <w:r>
+        <w:rPr>
+          <w:rFonts w:ascii="Times New Roman" w:hAnsi="Times New Roman" w:cs="Times New Roman"/>
+          <w:sz w:val="24"/>
+          <w:szCs w:val="24"/>
+        </w:rPr>
+        <w:t xml:space="preserve"> The primary reason for such is because grammar relations are not fully established due to the uncontrolled scoping of the phrase-level orientation </w:t>
+      </w:r>
+      <w:r>
+        <w:rPr>
+          <w:rFonts w:ascii="Times New Roman" w:hAnsi="Times New Roman" w:cs="Times New Roman"/>
+          <w:sz w:val="24"/>
+          <w:szCs w:val="24"/>
+        </w:rPr>
+        <w:t>from the N-Gram Language Model</w:t>
+      </w:r>
+      <w:r>
+        <w:rPr>
+          <w:rFonts w:ascii="Times New Roman" w:hAnsi="Times New Roman" w:cs="Times New Roman"/>
+          <w:sz w:val="24"/>
+          <w:szCs w:val="24"/>
+        </w:rPr>
+        <w:t>.</w:t>
       </w:r>
     </w:p>
     <w:p>
@@ -23536,6 +23602,1415 @@
       <w:bookmarkEnd w:id="56"/>
       <w:bookmarkEnd w:id="57"/>
       <w:bookmarkEnd w:id="58"/>
+    </w:p>
+    <w:tbl>
+      <w:tblPr>
+        <w:tblStyle w:val="TableGrid"/>
+        <w:tblW w:w="0" w:type="auto"/>
+        <w:tblLook w:val="04A0" w:firstRow="1" w:lastRow="0" w:firstColumn="1" w:lastColumn="0" w:noHBand="0" w:noVBand="1"/>
+      </w:tblPr>
+      <w:tblGrid>
+        <w:gridCol w:w="1122"/>
+        <w:gridCol w:w="1120"/>
+        <w:gridCol w:w="1139"/>
+        <w:gridCol w:w="1013"/>
+        <w:gridCol w:w="1658"/>
+        <w:gridCol w:w="1223"/>
+        <w:gridCol w:w="1499"/>
+      </w:tblGrid>
+      <w:tr>
+        <w:tc>
+          <w:tcPr>
+            <w:tcW w:w="4675" w:type="dxa"/>
+            <w:gridSpan w:val="4"/>
+            <w:vAlign w:val="center"/>
+          </w:tcPr>
+          <w:p>
+            <w:pPr>
+              <w:spacing w:line="360" w:lineRule="auto"/>
+              <w:jc w:val="center"/>
+              <w:rPr>
+                <w:rFonts w:ascii="Times New Roman" w:hAnsi="Times New Roman" w:cs="Times New Roman"/>
+                <w:b/>
+                <w:sz w:val="24"/>
+                <w:szCs w:val="24"/>
+                <w:lang w:bidi="en-US"/>
+              </w:rPr>
+            </w:pPr>
+            <w:r>
+              <w:rPr>
+                <w:rFonts w:ascii="Times New Roman" w:hAnsi="Times New Roman" w:cs="Times New Roman"/>
+                <w:b/>
+                <w:sz w:val="24"/>
+                <w:szCs w:val="24"/>
+                <w:lang w:bidi="en-US"/>
+              </w:rPr>
+              <w:t>CLASSIFICATION</w:t>
+            </w:r>
+          </w:p>
+        </w:tc>
+        <w:tc>
+          <w:tcPr>
+            <w:tcW w:w="1674" w:type="dxa"/>
+            <w:vMerge w:val="restart"/>
+            <w:vAlign w:val="center"/>
+          </w:tcPr>
+          <w:p>
+            <w:pPr>
+              <w:spacing w:line="360" w:lineRule="auto"/>
+              <w:jc w:val="center"/>
+              <w:rPr>
+                <w:rFonts w:ascii="Times New Roman" w:hAnsi="Times New Roman" w:cs="Times New Roman"/>
+                <w:b/>
+                <w:sz w:val="24"/>
+                <w:szCs w:val="24"/>
+                <w:lang w:bidi="en-US"/>
+              </w:rPr>
+            </w:pPr>
+            <w:r>
+              <w:rPr>
+                <w:rFonts w:ascii="Times New Roman" w:hAnsi="Times New Roman" w:cs="Times New Roman"/>
+                <w:b/>
+                <w:sz w:val="24"/>
+                <w:szCs w:val="24"/>
+                <w:lang w:bidi="en-US"/>
+              </w:rPr>
+              <w:t>PRECISION</w:t>
+            </w:r>
+          </w:p>
+        </w:tc>
+        <w:tc>
+          <w:tcPr>
+            <w:tcW w:w="1224" w:type="dxa"/>
+            <w:vMerge w:val="restart"/>
+            <w:vAlign w:val="center"/>
+          </w:tcPr>
+          <w:p>
+            <w:pPr>
+              <w:spacing w:line="360" w:lineRule="auto"/>
+              <w:jc w:val="center"/>
+              <w:rPr>
+                <w:rFonts w:ascii="Times New Roman" w:hAnsi="Times New Roman" w:cs="Times New Roman"/>
+                <w:b/>
+                <w:sz w:val="24"/>
+                <w:szCs w:val="24"/>
+                <w:lang w:bidi="en-US"/>
+              </w:rPr>
+            </w:pPr>
+            <w:r>
+              <w:rPr>
+                <w:rFonts w:ascii="Times New Roman" w:hAnsi="Times New Roman" w:cs="Times New Roman"/>
+                <w:b/>
+                <w:sz w:val="24"/>
+                <w:szCs w:val="24"/>
+                <w:lang w:bidi="en-US"/>
+              </w:rPr>
+              <w:t>RECALL</w:t>
+            </w:r>
+          </w:p>
+        </w:tc>
+        <w:tc>
+          <w:tcPr>
+            <w:tcW w:w="1417" w:type="dxa"/>
+            <w:vMerge w:val="restart"/>
+            <w:vAlign w:val="center"/>
+          </w:tcPr>
+          <w:p>
+            <w:pPr>
+              <w:spacing w:line="360" w:lineRule="auto"/>
+              <w:jc w:val="center"/>
+              <w:rPr>
+                <w:rFonts w:ascii="Times New Roman" w:hAnsi="Times New Roman" w:cs="Times New Roman"/>
+                <w:b/>
+                <w:sz w:val="24"/>
+                <w:szCs w:val="24"/>
+                <w:lang w:bidi="en-US"/>
+              </w:rPr>
+            </w:pPr>
+            <w:r>
+              <w:rPr>
+                <w:rFonts w:ascii="Times New Roman" w:hAnsi="Times New Roman" w:cs="Times New Roman"/>
+                <w:b/>
+                <w:sz w:val="24"/>
+                <w:szCs w:val="24"/>
+                <w:lang w:bidi="en-US"/>
+              </w:rPr>
+              <w:t>F-MEASURE</w:t>
+            </w:r>
+          </w:p>
+          <w:p>
+            <w:pPr>
+              <w:spacing w:line="360" w:lineRule="auto"/>
+              <w:jc w:val="center"/>
+              <w:rPr>
+                <w:rFonts w:ascii="Times New Roman" w:hAnsi="Times New Roman" w:cs="Times New Roman"/>
+                <w:b/>
+                <w:sz w:val="24"/>
+                <w:szCs w:val="24"/>
+                <w:lang w:bidi="en-US"/>
+              </w:rPr>
+            </w:pPr>
+            <w:r>
+              <w:rPr>
+                <w:rFonts w:ascii="Times New Roman" w:hAnsi="Times New Roman" w:cs="Times New Roman"/>
+                <w:b/>
+                <w:sz w:val="24"/>
+                <w:szCs w:val="24"/>
+                <w:lang w:bidi="en-US"/>
+              </w:rPr>
+              <w:t>(2PR/</w:t>
+            </w:r>
+            <w:r>
+              <w:rPr>
+                <w:rFonts w:ascii="Times New Roman" w:hAnsi="Times New Roman" w:cs="Times New Roman"/>
+                <w:b/>
+                <w:sz w:val="24"/>
+                <w:szCs w:val="24"/>
+                <w:lang w:bidi="en-US"/>
+              </w:rPr>
+              <w:t>(</w:t>
+            </w:r>
+            <w:r>
+              <w:rPr>
+                <w:rFonts w:ascii="Times New Roman" w:hAnsi="Times New Roman" w:cs="Times New Roman"/>
+                <w:b/>
+                <w:sz w:val="24"/>
+                <w:szCs w:val="24"/>
+                <w:lang w:bidi="en-US"/>
+              </w:rPr>
+              <w:t>P+R</w:t>
+            </w:r>
+            <w:r>
+              <w:rPr>
+                <w:rFonts w:ascii="Times New Roman" w:hAnsi="Times New Roman" w:cs="Times New Roman"/>
+                <w:b/>
+                <w:sz w:val="24"/>
+                <w:szCs w:val="24"/>
+                <w:lang w:bidi="en-US"/>
+              </w:rPr>
+              <w:t>)</w:t>
+            </w:r>
+            <w:r>
+              <w:rPr>
+                <w:rFonts w:ascii="Times New Roman" w:hAnsi="Times New Roman" w:cs="Times New Roman"/>
+                <w:b/>
+                <w:sz w:val="24"/>
+                <w:szCs w:val="24"/>
+                <w:lang w:bidi="en-US"/>
+              </w:rPr>
+              <w:t>)</w:t>
+            </w:r>
+          </w:p>
+        </w:tc>
+      </w:tr>
+      <w:tr>
+        <w:tc>
+          <w:tcPr>
+            <w:tcW w:w="1200" w:type="dxa"/>
+            <w:vAlign w:val="center"/>
+          </w:tcPr>
+          <w:p>
+            <w:pPr>
+              <w:spacing w:line="360" w:lineRule="auto"/>
+              <w:jc w:val="center"/>
+              <w:rPr>
+                <w:rFonts w:ascii="Times New Roman" w:hAnsi="Times New Roman" w:cs="Times New Roman"/>
+                <w:b/>
+                <w:sz w:val="24"/>
+                <w:szCs w:val="24"/>
+                <w:lang w:bidi="en-US"/>
+              </w:rPr>
+            </w:pPr>
+            <w:r>
+              <w:rPr>
+                <w:rFonts w:ascii="Times New Roman" w:hAnsi="Times New Roman" w:cs="Times New Roman"/>
+                <w:b/>
+                <w:sz w:val="24"/>
+                <w:szCs w:val="24"/>
+                <w:lang w:bidi="en-US"/>
+              </w:rPr>
+              <w:t>TP</w:t>
+            </w:r>
+          </w:p>
+        </w:tc>
+        <w:tc>
+          <w:tcPr>
+            <w:tcW w:w="1198" w:type="dxa"/>
+            <w:vAlign w:val="center"/>
+          </w:tcPr>
+          <w:p>
+            <w:pPr>
+              <w:spacing w:line="360" w:lineRule="auto"/>
+              <w:jc w:val="center"/>
+              <w:rPr>
+                <w:rFonts w:ascii="Times New Roman" w:hAnsi="Times New Roman" w:cs="Times New Roman"/>
+                <w:b/>
+                <w:sz w:val="24"/>
+                <w:szCs w:val="24"/>
+                <w:lang w:bidi="en-US"/>
+              </w:rPr>
+            </w:pPr>
+            <w:r>
+              <w:rPr>
+                <w:rFonts w:ascii="Times New Roman" w:hAnsi="Times New Roman" w:cs="Times New Roman"/>
+                <w:b/>
+                <w:sz w:val="24"/>
+                <w:szCs w:val="24"/>
+                <w:lang w:bidi="en-US"/>
+              </w:rPr>
+              <w:t>FP</w:t>
+            </w:r>
+          </w:p>
+        </w:tc>
+        <w:tc>
+          <w:tcPr>
+            <w:tcW w:w="1202" w:type="dxa"/>
+            <w:vAlign w:val="center"/>
+          </w:tcPr>
+          <w:p>
+            <w:pPr>
+              <w:spacing w:line="360" w:lineRule="auto"/>
+              <w:jc w:val="center"/>
+              <w:rPr>
+                <w:rFonts w:ascii="Times New Roman" w:hAnsi="Times New Roman" w:cs="Times New Roman"/>
+                <w:b/>
+                <w:sz w:val="24"/>
+                <w:szCs w:val="24"/>
+                <w:lang w:bidi="en-US"/>
+              </w:rPr>
+            </w:pPr>
+            <w:r>
+              <w:rPr>
+                <w:rFonts w:ascii="Times New Roman" w:hAnsi="Times New Roman" w:cs="Times New Roman"/>
+                <w:b/>
+                <w:sz w:val="24"/>
+                <w:szCs w:val="24"/>
+                <w:lang w:bidi="en-US"/>
+              </w:rPr>
+              <w:t>TN</w:t>
+            </w:r>
+          </w:p>
+        </w:tc>
+        <w:tc>
+          <w:tcPr>
+            <w:tcW w:w="1075" w:type="dxa"/>
+            <w:vAlign w:val="center"/>
+          </w:tcPr>
+          <w:p>
+            <w:pPr>
+              <w:spacing w:line="360" w:lineRule="auto"/>
+              <w:jc w:val="center"/>
+              <w:rPr>
+                <w:rFonts w:ascii="Times New Roman" w:hAnsi="Times New Roman" w:cs="Times New Roman"/>
+                <w:b/>
+                <w:sz w:val="24"/>
+                <w:szCs w:val="24"/>
+                <w:lang w:bidi="en-US"/>
+              </w:rPr>
+            </w:pPr>
+            <w:r>
+              <w:rPr>
+                <w:rFonts w:ascii="Times New Roman" w:hAnsi="Times New Roman" w:cs="Times New Roman"/>
+                <w:b/>
+                <w:sz w:val="24"/>
+                <w:szCs w:val="24"/>
+                <w:lang w:bidi="en-US"/>
+              </w:rPr>
+              <w:t>FN</w:t>
+            </w:r>
+          </w:p>
+        </w:tc>
+        <w:tc>
+          <w:tcPr>
+            <w:tcW w:w="1674" w:type="dxa"/>
+            <w:vMerge/>
+            <w:vAlign w:val="center"/>
+          </w:tcPr>
+          <w:p>
+            <w:pPr>
+              <w:spacing w:line="360" w:lineRule="auto"/>
+              <w:jc w:val="center"/>
+              <w:rPr>
+                <w:rFonts w:ascii="Times New Roman" w:hAnsi="Times New Roman" w:cs="Times New Roman"/>
+                <w:b/>
+                <w:sz w:val="24"/>
+                <w:szCs w:val="24"/>
+                <w:lang w:bidi="en-US"/>
+              </w:rPr>
+            </w:pPr>
+          </w:p>
+        </w:tc>
+        <w:tc>
+          <w:tcPr>
+            <w:tcW w:w="1224" w:type="dxa"/>
+            <w:vMerge/>
+            <w:vAlign w:val="center"/>
+          </w:tcPr>
+          <w:p>
+            <w:pPr>
+              <w:spacing w:line="360" w:lineRule="auto"/>
+              <w:jc w:val="center"/>
+              <w:rPr>
+                <w:rFonts w:ascii="Times New Roman" w:hAnsi="Times New Roman" w:cs="Times New Roman"/>
+                <w:b/>
+                <w:sz w:val="24"/>
+                <w:szCs w:val="24"/>
+                <w:lang w:bidi="en-US"/>
+              </w:rPr>
+            </w:pPr>
+          </w:p>
+        </w:tc>
+        <w:tc>
+          <w:tcPr>
+            <w:tcW w:w="1417" w:type="dxa"/>
+            <w:vMerge/>
+            <w:vAlign w:val="center"/>
+          </w:tcPr>
+          <w:p>
+            <w:pPr>
+              <w:spacing w:line="360" w:lineRule="auto"/>
+              <w:jc w:val="center"/>
+              <w:rPr>
+                <w:rFonts w:ascii="Times New Roman" w:hAnsi="Times New Roman" w:cs="Times New Roman"/>
+                <w:b/>
+                <w:sz w:val="24"/>
+                <w:szCs w:val="24"/>
+                <w:lang w:bidi="en-US"/>
+              </w:rPr>
+            </w:pPr>
+          </w:p>
+        </w:tc>
+      </w:tr>
+      <w:tr>
+        <w:tc>
+          <w:tcPr>
+            <w:tcW w:w="1200" w:type="dxa"/>
+            <w:vAlign w:val="center"/>
+          </w:tcPr>
+          <w:p>
+            <w:pPr>
+              <w:spacing w:line="360" w:lineRule="auto"/>
+              <w:jc w:val="center"/>
+              <w:rPr>
+                <w:rFonts w:ascii="Times New Roman" w:hAnsi="Times New Roman" w:cs="Times New Roman"/>
+                <w:sz w:val="24"/>
+                <w:szCs w:val="24"/>
+                <w:lang w:bidi="en-US"/>
+              </w:rPr>
+            </w:pPr>
+            <w:r>
+              <w:rPr>
+                <w:rFonts w:ascii="Times New Roman" w:hAnsi="Times New Roman" w:cs="Times New Roman"/>
+                <w:sz w:val="24"/>
+                <w:szCs w:val="24"/>
+                <w:lang w:bidi="en-US"/>
+              </w:rPr>
+              <w:t>389</w:t>
+            </w:r>
+          </w:p>
+        </w:tc>
+        <w:tc>
+          <w:tcPr>
+            <w:tcW w:w="1198" w:type="dxa"/>
+            <w:vAlign w:val="center"/>
+          </w:tcPr>
+          <w:p>
+            <w:pPr>
+              <w:spacing w:line="360" w:lineRule="auto"/>
+              <w:jc w:val="center"/>
+              <w:rPr>
+                <w:rFonts w:ascii="Times New Roman" w:hAnsi="Times New Roman" w:cs="Times New Roman"/>
+                <w:sz w:val="24"/>
+                <w:szCs w:val="24"/>
+                <w:lang w:bidi="en-US"/>
+              </w:rPr>
+            </w:pPr>
+            <w:r>
+              <w:rPr>
+                <w:rFonts w:ascii="Times New Roman" w:hAnsi="Times New Roman" w:cs="Times New Roman"/>
+                <w:sz w:val="24"/>
+                <w:szCs w:val="24"/>
+                <w:lang w:bidi="en-US"/>
+              </w:rPr>
+              <w:t>143</w:t>
+            </w:r>
+          </w:p>
+        </w:tc>
+        <w:tc>
+          <w:tcPr>
+            <w:tcW w:w="1202" w:type="dxa"/>
+            <w:vAlign w:val="center"/>
+          </w:tcPr>
+          <w:p>
+            <w:pPr>
+              <w:spacing w:line="360" w:lineRule="auto"/>
+              <w:jc w:val="center"/>
+              <w:rPr>
+                <w:rFonts w:ascii="Times New Roman" w:hAnsi="Times New Roman" w:cs="Times New Roman"/>
+                <w:sz w:val="24"/>
+                <w:szCs w:val="24"/>
+                <w:lang w:bidi="en-US"/>
+              </w:rPr>
+            </w:pPr>
+            <w:r>
+              <w:rPr>
+                <w:rFonts w:ascii="Times New Roman" w:hAnsi="Times New Roman" w:cs="Times New Roman"/>
+                <w:sz w:val="24"/>
+                <w:szCs w:val="24"/>
+                <w:lang w:bidi="en-US"/>
+              </w:rPr>
+              <w:t>5662</w:t>
+            </w:r>
+          </w:p>
+        </w:tc>
+        <w:tc>
+          <w:tcPr>
+            <w:tcW w:w="1075" w:type="dxa"/>
+            <w:vAlign w:val="center"/>
+          </w:tcPr>
+          <w:p>
+            <w:pPr>
+              <w:spacing w:line="360" w:lineRule="auto"/>
+              <w:jc w:val="center"/>
+              <w:rPr>
+                <w:rFonts w:ascii="Times New Roman" w:hAnsi="Times New Roman" w:cs="Times New Roman"/>
+                <w:sz w:val="24"/>
+                <w:szCs w:val="24"/>
+                <w:lang w:bidi="en-US"/>
+              </w:rPr>
+            </w:pPr>
+            <w:r>
+              <w:rPr>
+                <w:rFonts w:ascii="Times New Roman" w:hAnsi="Times New Roman" w:cs="Times New Roman"/>
+                <w:sz w:val="24"/>
+                <w:szCs w:val="24"/>
+                <w:lang w:bidi="en-US"/>
+              </w:rPr>
+              <w:t>193</w:t>
+            </w:r>
+          </w:p>
+        </w:tc>
+        <w:tc>
+          <w:tcPr>
+            <w:tcW w:w="1674" w:type="dxa"/>
+            <w:vAlign w:val="center"/>
+          </w:tcPr>
+          <w:p>
+            <w:pPr>
+              <w:spacing w:line="360" w:lineRule="auto"/>
+              <w:jc w:val="center"/>
+              <w:rPr>
+                <w:rFonts w:ascii="Times New Roman" w:hAnsi="Times New Roman" w:cs="Times New Roman"/>
+                <w:sz w:val="24"/>
+                <w:szCs w:val="24"/>
+                <w:lang w:bidi="en-US"/>
+              </w:rPr>
+            </w:pPr>
+            <w:r>
+              <w:rPr>
+                <w:rFonts w:ascii="Times New Roman" w:hAnsi="Times New Roman" w:cs="Times New Roman"/>
+                <w:sz w:val="24"/>
+                <w:szCs w:val="24"/>
+                <w:lang w:bidi="en-US"/>
+              </w:rPr>
+              <w:t>73.12</w:t>
+            </w:r>
+          </w:p>
+        </w:tc>
+        <w:tc>
+          <w:tcPr>
+            <w:tcW w:w="1224" w:type="dxa"/>
+            <w:vAlign w:val="center"/>
+          </w:tcPr>
+          <w:p>
+            <w:pPr>
+              <w:spacing w:line="360" w:lineRule="auto"/>
+              <w:jc w:val="center"/>
+              <w:rPr>
+                <w:rFonts w:ascii="Times New Roman" w:hAnsi="Times New Roman" w:cs="Times New Roman"/>
+                <w:sz w:val="24"/>
+                <w:szCs w:val="24"/>
+                <w:lang w:bidi="en-US"/>
+              </w:rPr>
+            </w:pPr>
+            <w:r>
+              <w:rPr>
+                <w:rFonts w:ascii="Times New Roman" w:hAnsi="Times New Roman" w:cs="Times New Roman"/>
+                <w:sz w:val="24"/>
+                <w:szCs w:val="24"/>
+                <w:lang w:bidi="en-US"/>
+              </w:rPr>
+              <w:t>66.84</w:t>
+            </w:r>
+          </w:p>
+        </w:tc>
+        <w:tc>
+          <w:tcPr>
+            <w:tcW w:w="1417" w:type="dxa"/>
+            <w:vAlign w:val="center"/>
+          </w:tcPr>
+          <w:p>
+            <w:pPr>
+              <w:spacing w:line="360" w:lineRule="auto"/>
+              <w:jc w:val="center"/>
+              <w:rPr>
+                <w:rFonts w:ascii="Times New Roman" w:hAnsi="Times New Roman" w:cs="Times New Roman"/>
+                <w:b/>
+                <w:sz w:val="24"/>
+                <w:szCs w:val="24"/>
+                <w:lang w:bidi="en-US"/>
+              </w:rPr>
+            </w:pPr>
+            <w:r>
+              <w:rPr>
+                <w:rFonts w:ascii="Times New Roman" w:hAnsi="Times New Roman" w:cs="Times New Roman"/>
+                <w:b/>
+                <w:sz w:val="24"/>
+                <w:szCs w:val="24"/>
+                <w:lang w:bidi="en-US"/>
+              </w:rPr>
+              <w:t>69.84</w:t>
+            </w:r>
+          </w:p>
+        </w:tc>
+      </w:tr>
+    </w:tbl>
+    <w:p>
+      <w:pPr>
+        <w:spacing w:after="0" w:line="360" w:lineRule="auto"/>
+        <w:rPr>
+          <w:b/>
+          <w:lang w:bidi="en-US"/>
+        </w:rPr>
+      </w:pPr>
+      <w:r>
+        <w:rPr>
+          <w:b/>
+          <w:lang w:bidi="en-US"/>
+        </w:rPr>
+        <w:tab/>
+      </w:r>
+    </w:p>
+    <w:p>
+      <w:pPr>
+        <w:autoSpaceDE w:val="0"/>
+        <w:autoSpaceDN w:val="0"/>
+        <w:adjustRightInd w:val="0"/>
+        <w:spacing w:after="0" w:line="360" w:lineRule="auto"/>
+        <w:ind w:firstLine="720"/>
+        <w:jc w:val="both"/>
+        <w:rPr>
+          <w:rFonts w:ascii="Times New Roman" w:hAnsi="Times New Roman" w:cs="Times New Roman"/>
+          <w:sz w:val="24"/>
+          <w:szCs w:val="24"/>
+        </w:rPr>
+      </w:pPr>
+      <w:bookmarkStart w:id="59" w:name="_Toc444456589"/>
+      <w:r>
+        <w:rPr>
+          <w:rFonts w:ascii="Times New Roman" w:hAnsi="Times New Roman" w:cs="Times New Roman"/>
+          <w:sz w:val="24"/>
+          <w:szCs w:val="24"/>
+        </w:rPr>
+        <w:t>Table 3, shows the overall performance of Inappropriate Expressions Recognition using Bootstrapping as Semi-Supervised Learning in terms of F-Measure. The average F-Measure of the 50 files tested was 69.84% because based on the previous tables, the recognizer produced low percentage of recall which affected the performance of the system.</w:t>
+      </w:r>
+    </w:p>
+    <w:p>
+      <w:pPr>
+        <w:pStyle w:val="Heading2"/>
+        <w:spacing w:before="0" w:line="360" w:lineRule="auto"/>
+        <w:jc w:val="both"/>
+        <w:rPr>
+          <w:rFonts w:ascii="Times New Roman" w:hAnsi="Times New Roman" w:cs="Times New Roman"/>
+          <w:b/>
+          <w:color w:val="000000" w:themeColor="text1"/>
+          <w:sz w:val="24"/>
+          <w:szCs w:val="24"/>
+          <w:lang w:bidi="en-US"/>
+        </w:rPr>
+      </w:pPr>
+      <w:r>
+        <w:rPr>
+          <w:rFonts w:ascii="Times New Roman" w:hAnsi="Times New Roman" w:cs="Times New Roman"/>
+          <w:b/>
+          <w:color w:val="000000" w:themeColor="text1"/>
+          <w:sz w:val="24"/>
+          <w:szCs w:val="24"/>
+          <w:lang w:bidi="en-US"/>
+        </w:rPr>
+        <w:t>4.4 Results for Specificity</w:t>
+      </w:r>
+      <w:bookmarkEnd w:id="59"/>
+    </w:p>
+    <w:p>
+      <w:pPr>
+        <w:pStyle w:val="Style2"/>
+        <w:spacing w:after="0"/>
+      </w:pPr>
+      <w:bookmarkStart w:id="60" w:name="_Toc444555808"/>
+      <w:bookmarkStart w:id="61" w:name="_Toc444556014"/>
+      <w:bookmarkStart w:id="62" w:name="_Toc444556181"/>
+      <w:bookmarkStart w:id="63" w:name="_Toc444556356"/>
+      <w:r>
+        <w:t>Table 4 -</w:t>
+      </w:r>
+      <w:r>
+        <w:t xml:space="preserve"> Overall in Terms of </w:t>
+      </w:r>
+      <w:bookmarkEnd w:id="60"/>
+      <w:bookmarkEnd w:id="61"/>
+      <w:bookmarkEnd w:id="62"/>
+      <w:r>
+        <w:t>Specificity</w:t>
+      </w:r>
+      <w:bookmarkEnd w:id="63"/>
+    </w:p>
+    <w:tbl>
+      <w:tblPr>
+        <w:tblStyle w:val="TableGrid"/>
+        <w:tblW w:w="0" w:type="auto"/>
+        <w:tblLook w:val="04A0" w:firstRow="1" w:lastRow="0" w:firstColumn="1" w:lastColumn="0" w:noHBand="0" w:noVBand="1"/>
+      </w:tblPr>
+      <w:tblGrid>
+        <w:gridCol w:w="2954"/>
+        <w:gridCol w:w="2896"/>
+        <w:gridCol w:w="2924"/>
+      </w:tblGrid>
+      <w:tr>
+        <w:tc>
+          <w:tcPr>
+            <w:tcW w:w="2996" w:type="dxa"/>
+            <w:vAlign w:val="center"/>
+          </w:tcPr>
+          <w:p>
+            <w:pPr>
+              <w:spacing w:line="360" w:lineRule="auto"/>
+              <w:jc w:val="center"/>
+              <w:rPr>
+                <w:rFonts w:ascii="Times New Roman" w:hAnsi="Times New Roman" w:cs="Times New Roman"/>
+                <w:b/>
+                <w:sz w:val="24"/>
+                <w:szCs w:val="24"/>
+                <w:lang w:bidi="en-US"/>
+              </w:rPr>
+            </w:pPr>
+            <w:r>
+              <w:rPr>
+                <w:rFonts w:ascii="Times New Roman" w:hAnsi="Times New Roman" w:cs="Times New Roman"/>
+                <w:b/>
+                <w:sz w:val="24"/>
+                <w:szCs w:val="24"/>
+                <w:lang w:bidi="en-US"/>
+              </w:rPr>
+              <w:t>CLASSIFICATION</w:t>
+            </w:r>
+          </w:p>
+        </w:tc>
+        <w:tc>
+          <w:tcPr>
+            <w:tcW w:w="2997" w:type="dxa"/>
+            <w:vAlign w:val="center"/>
+          </w:tcPr>
+          <w:p>
+            <w:pPr>
+              <w:spacing w:line="360" w:lineRule="auto"/>
+              <w:jc w:val="center"/>
+              <w:rPr>
+                <w:rFonts w:ascii="Times New Roman" w:hAnsi="Times New Roman" w:cs="Times New Roman"/>
+                <w:b/>
+                <w:sz w:val="24"/>
+                <w:szCs w:val="24"/>
+                <w:lang w:bidi="en-US"/>
+              </w:rPr>
+            </w:pPr>
+            <w:r>
+              <w:rPr>
+                <w:rFonts w:ascii="Times New Roman" w:hAnsi="Times New Roman" w:cs="Times New Roman"/>
+                <w:b/>
+                <w:sz w:val="24"/>
+                <w:szCs w:val="24"/>
+                <w:lang w:bidi="en-US"/>
+              </w:rPr>
+              <w:t>TOTAL NUMBER</w:t>
+            </w:r>
+          </w:p>
+        </w:tc>
+        <w:tc>
+          <w:tcPr>
+            <w:tcW w:w="2997" w:type="dxa"/>
+            <w:vAlign w:val="center"/>
+          </w:tcPr>
+          <w:p>
+            <w:pPr>
+              <w:spacing w:line="360" w:lineRule="auto"/>
+              <w:jc w:val="center"/>
+              <w:rPr>
+                <w:rFonts w:ascii="Times New Roman" w:hAnsi="Times New Roman" w:cs="Times New Roman"/>
+                <w:b/>
+                <w:sz w:val="24"/>
+                <w:szCs w:val="24"/>
+                <w:lang w:bidi="en-US"/>
+              </w:rPr>
+            </w:pPr>
+            <w:r>
+              <w:rPr>
+                <w:rFonts w:ascii="Times New Roman" w:hAnsi="Times New Roman" w:cs="Times New Roman"/>
+                <w:b/>
+                <w:sz w:val="24"/>
+                <w:szCs w:val="24"/>
+                <w:lang w:bidi="en-US"/>
+              </w:rPr>
+              <w:t>SPECIFICITY</w:t>
+            </w:r>
+          </w:p>
+          <w:p>
+            <w:pPr>
+              <w:spacing w:line="360" w:lineRule="auto"/>
+              <w:jc w:val="center"/>
+              <w:rPr>
+                <w:rFonts w:ascii="Times New Roman" w:hAnsi="Times New Roman" w:cs="Times New Roman"/>
+                <w:b/>
+                <w:sz w:val="24"/>
+                <w:szCs w:val="24"/>
+                <w:lang w:bidi="en-US"/>
+              </w:rPr>
+            </w:pPr>
+            <w:r>
+              <w:rPr>
+                <w:rFonts w:ascii="Times New Roman" w:hAnsi="Times New Roman" w:cs="Times New Roman"/>
+                <w:b/>
+                <w:sz w:val="24"/>
+                <w:szCs w:val="24"/>
+                <w:lang w:bidi="en-US"/>
+              </w:rPr>
+              <w:t>(TN/</w:t>
+            </w:r>
+            <w:r>
+              <w:rPr>
+                <w:rFonts w:ascii="Times New Roman" w:hAnsi="Times New Roman" w:cs="Times New Roman"/>
+                <w:b/>
+                <w:sz w:val="24"/>
+                <w:szCs w:val="24"/>
+                <w:lang w:bidi="en-US"/>
+              </w:rPr>
+              <w:t>(</w:t>
+            </w:r>
+            <w:r>
+              <w:rPr>
+                <w:rFonts w:ascii="Times New Roman" w:hAnsi="Times New Roman" w:cs="Times New Roman"/>
+                <w:b/>
+                <w:sz w:val="24"/>
+                <w:szCs w:val="24"/>
+                <w:lang w:bidi="en-US"/>
+              </w:rPr>
+              <w:t>TN+FP</w:t>
+            </w:r>
+            <w:r>
+              <w:rPr>
+                <w:rFonts w:ascii="Times New Roman" w:hAnsi="Times New Roman" w:cs="Times New Roman"/>
+                <w:b/>
+                <w:sz w:val="24"/>
+                <w:szCs w:val="24"/>
+                <w:lang w:bidi="en-US"/>
+              </w:rPr>
+              <w:t>)</w:t>
+            </w:r>
+            <w:r>
+              <w:rPr>
+                <w:rFonts w:ascii="Times New Roman" w:hAnsi="Times New Roman" w:cs="Times New Roman"/>
+                <w:b/>
+                <w:sz w:val="24"/>
+                <w:szCs w:val="24"/>
+                <w:lang w:bidi="en-US"/>
+              </w:rPr>
+              <w:t>)</w:t>
+            </w:r>
+          </w:p>
+        </w:tc>
+      </w:tr>
+      <w:tr>
+        <w:tc>
+          <w:tcPr>
+            <w:tcW w:w="2996" w:type="dxa"/>
+            <w:vAlign w:val="center"/>
+          </w:tcPr>
+          <w:p>
+            <w:pPr>
+              <w:spacing w:line="360" w:lineRule="auto"/>
+              <w:jc w:val="center"/>
+              <w:rPr>
+                <w:rFonts w:ascii="Times New Roman" w:hAnsi="Times New Roman" w:cs="Times New Roman"/>
+                <w:sz w:val="24"/>
+                <w:szCs w:val="24"/>
+                <w:lang w:bidi="en-US"/>
+              </w:rPr>
+            </w:pPr>
+            <w:r>
+              <w:rPr>
+                <w:rFonts w:ascii="Times New Roman" w:hAnsi="Times New Roman" w:cs="Times New Roman"/>
+                <w:sz w:val="24"/>
+                <w:szCs w:val="24"/>
+                <w:lang w:bidi="en-US"/>
+              </w:rPr>
+              <w:t>TN</w:t>
+            </w:r>
+          </w:p>
+        </w:tc>
+        <w:tc>
+          <w:tcPr>
+            <w:tcW w:w="2997" w:type="dxa"/>
+            <w:vAlign w:val="center"/>
+          </w:tcPr>
+          <w:p>
+            <w:pPr>
+              <w:spacing w:line="360" w:lineRule="auto"/>
+              <w:jc w:val="center"/>
+              <w:rPr>
+                <w:rFonts w:ascii="Times New Roman" w:hAnsi="Times New Roman" w:cs="Times New Roman"/>
+                <w:sz w:val="24"/>
+                <w:szCs w:val="24"/>
+                <w:lang w:bidi="en-US"/>
+              </w:rPr>
+            </w:pPr>
+            <w:r>
+              <w:rPr>
+                <w:rFonts w:ascii="Times New Roman" w:hAnsi="Times New Roman" w:cs="Times New Roman"/>
+                <w:sz w:val="24"/>
+                <w:szCs w:val="24"/>
+                <w:lang w:bidi="en-US"/>
+              </w:rPr>
+              <w:t>5662</w:t>
+            </w:r>
+          </w:p>
+        </w:tc>
+        <w:tc>
+          <w:tcPr>
+            <w:tcW w:w="2997" w:type="dxa"/>
+            <w:vMerge w:val="restart"/>
+            <w:vAlign w:val="center"/>
+          </w:tcPr>
+          <w:p>
+            <w:pPr>
+              <w:spacing w:line="360" w:lineRule="auto"/>
+              <w:jc w:val="center"/>
+              <w:rPr>
+                <w:rFonts w:ascii="Times New Roman" w:hAnsi="Times New Roman" w:cs="Times New Roman"/>
+                <w:b/>
+                <w:sz w:val="24"/>
+                <w:szCs w:val="24"/>
+                <w:lang w:bidi="en-US"/>
+              </w:rPr>
+            </w:pPr>
+            <w:r>
+              <w:rPr>
+                <w:rFonts w:ascii="Times New Roman" w:hAnsi="Times New Roman" w:cs="Times New Roman"/>
+                <w:b/>
+                <w:sz w:val="24"/>
+                <w:szCs w:val="24"/>
+                <w:lang w:bidi="en-US"/>
+              </w:rPr>
+              <w:t>96.70</w:t>
+            </w:r>
+          </w:p>
+        </w:tc>
+      </w:tr>
+      <w:tr>
+        <w:tc>
+          <w:tcPr>
+            <w:tcW w:w="2996" w:type="dxa"/>
+            <w:vAlign w:val="center"/>
+          </w:tcPr>
+          <w:p>
+            <w:pPr>
+              <w:spacing w:line="360" w:lineRule="auto"/>
+              <w:jc w:val="center"/>
+              <w:rPr>
+                <w:rFonts w:ascii="Times New Roman" w:hAnsi="Times New Roman" w:cs="Times New Roman"/>
+                <w:sz w:val="24"/>
+                <w:szCs w:val="24"/>
+                <w:lang w:bidi="en-US"/>
+              </w:rPr>
+            </w:pPr>
+            <w:r>
+              <w:rPr>
+                <w:rFonts w:ascii="Times New Roman" w:hAnsi="Times New Roman" w:cs="Times New Roman"/>
+                <w:sz w:val="24"/>
+                <w:szCs w:val="24"/>
+                <w:lang w:bidi="en-US"/>
+              </w:rPr>
+              <w:t>FP</w:t>
+            </w:r>
+          </w:p>
+        </w:tc>
+        <w:tc>
+          <w:tcPr>
+            <w:tcW w:w="2997" w:type="dxa"/>
+            <w:vAlign w:val="center"/>
+          </w:tcPr>
+          <w:p>
+            <w:pPr>
+              <w:spacing w:line="360" w:lineRule="auto"/>
+              <w:jc w:val="center"/>
+              <w:rPr>
+                <w:rFonts w:ascii="Times New Roman" w:hAnsi="Times New Roman" w:cs="Times New Roman"/>
+                <w:sz w:val="24"/>
+                <w:szCs w:val="24"/>
+                <w:lang w:bidi="en-US"/>
+              </w:rPr>
+            </w:pPr>
+            <w:r>
+              <w:rPr>
+                <w:rFonts w:ascii="Times New Roman" w:hAnsi="Times New Roman" w:cs="Times New Roman"/>
+                <w:sz w:val="24"/>
+                <w:szCs w:val="24"/>
+                <w:lang w:bidi="en-US"/>
+              </w:rPr>
+              <w:t>143</w:t>
+            </w:r>
+          </w:p>
+        </w:tc>
+        <w:tc>
+          <w:tcPr>
+            <w:tcW w:w="2997" w:type="dxa"/>
+            <w:vMerge/>
+            <w:vAlign w:val="center"/>
+          </w:tcPr>
+          <w:p>
+            <w:pPr>
+              <w:spacing w:line="360" w:lineRule="auto"/>
+              <w:jc w:val="center"/>
+              <w:rPr>
+                <w:rFonts w:ascii="Times New Roman" w:hAnsi="Times New Roman" w:cs="Times New Roman"/>
+                <w:sz w:val="24"/>
+                <w:szCs w:val="24"/>
+                <w:lang w:bidi="en-US"/>
+              </w:rPr>
+            </w:pPr>
+          </w:p>
+        </w:tc>
+      </w:tr>
+    </w:tbl>
+    <w:p>
+      <w:pPr>
+        <w:spacing w:after="0" w:line="360" w:lineRule="auto"/>
+        <w:jc w:val="both"/>
+        <w:rPr>
+          <w:rFonts w:ascii="Times New Roman" w:hAnsi="Times New Roman" w:cs="Times New Roman"/>
+          <w:sz w:val="24"/>
+          <w:szCs w:val="24"/>
+          <w:lang w:bidi="en-US"/>
+        </w:rPr>
+      </w:pPr>
+    </w:p>
+    <w:p>
+      <w:pPr>
+        <w:spacing w:after="0" w:line="360" w:lineRule="auto"/>
+        <w:jc w:val="both"/>
+        <w:rPr>
+          <w:rFonts w:ascii="Times New Roman" w:hAnsi="Times New Roman" w:cs="Times New Roman"/>
+          <w:sz w:val="24"/>
+          <w:szCs w:val="24"/>
+          <w:lang w:bidi="en-US"/>
+        </w:rPr>
+      </w:pPr>
+      <w:r>
+        <w:rPr>
+          <w:lang w:bidi="en-US"/>
+        </w:rPr>
+        <w:tab/>
+      </w:r>
+      <w:r>
+        <w:rPr>
+          <w:rFonts w:ascii="Times New Roman" w:hAnsi="Times New Roman" w:cs="Times New Roman"/>
+          <w:sz w:val="24"/>
+          <w:szCs w:val="24"/>
+        </w:rPr>
+        <w:t xml:space="preserve">Table 4, shows the overall performance of Inappropriate Expressions Recognition using Bootstrapping as Semi-Supervised Learning in terms of Specificity. Specificity is the rate of the results without the condition, which has a negative test result. The average </w:t>
+      </w:r>
+      <w:r>
+        <w:rPr>
+          <w:rFonts w:ascii="Times New Roman" w:hAnsi="Times New Roman" w:cs="Times New Roman"/>
+          <w:sz w:val="24"/>
+          <w:szCs w:val="24"/>
+        </w:rPr>
+        <w:lastRenderedPageBreak/>
+        <w:t>Specificity of the 50 files tested was 97.50% because contextually appropriate expressions that were not tagged by both system and expert were greater than the tagged inappropriate expressions that are not contextually inappropriate to the expert.</w:t>
+      </w:r>
+      <w:r>
+        <w:rPr>
+          <w:rFonts w:ascii="Times New Roman" w:hAnsi="Times New Roman" w:cs="Times New Roman"/>
+          <w:sz w:val="24"/>
+          <w:szCs w:val="24"/>
+        </w:rPr>
+        <w:br/>
+      </w:r>
+    </w:p>
+    <w:p>
+      <w:pPr>
+        <w:pStyle w:val="Heading1"/>
+        <w:spacing w:before="0" w:line="360" w:lineRule="auto"/>
+        <w:jc w:val="center"/>
+        <w:rPr>
+          <w:rFonts w:ascii="Times New Roman" w:hAnsi="Times New Roman" w:cs="Times New Roman"/>
+          <w:color w:val="auto"/>
+          <w:sz w:val="24"/>
+          <w:szCs w:val="24"/>
+        </w:rPr>
+        <w:sectPr>
+          <w:pgSz w:w="12240" w:h="15840"/>
+          <w:pgMar w:top="2016" w:right="1584" w:bottom="1584" w:left="1872" w:header="720" w:footer="720" w:gutter="0"/>
+          <w:pgNumType w:start="33"/>
+          <w:cols w:space="720"/>
+          <w:titlePg/>
+          <w:docGrid w:linePitch="360"/>
+        </w:sectPr>
+      </w:pPr>
+    </w:p>
+    <w:p>
+      <w:pPr>
+        <w:pStyle w:val="Heading1"/>
+        <w:spacing w:before="0" w:line="360" w:lineRule="auto"/>
+        <w:jc w:val="center"/>
+        <w:rPr>
+          <w:rFonts w:ascii="Times New Roman" w:hAnsi="Times New Roman" w:cs="Times New Roman"/>
+          <w:color w:val="auto"/>
+          <w:sz w:val="24"/>
+          <w:szCs w:val="24"/>
+        </w:rPr>
+      </w:pPr>
+      <w:bookmarkStart w:id="64" w:name="_Toc444456590"/>
+      <w:r>
+        <w:rPr>
+          <w:rFonts w:ascii="Times New Roman" w:hAnsi="Times New Roman" w:cs="Times New Roman"/>
+          <w:color w:val="auto"/>
+          <w:sz w:val="24"/>
+          <w:szCs w:val="24"/>
+        </w:rPr>
+        <w:lastRenderedPageBreak/>
+        <w:t>CHAPTER V</w:t>
+      </w:r>
+      <w:bookmarkEnd w:id="64"/>
+    </w:p>
+    <w:p>
+      <w:pPr>
+        <w:pStyle w:val="Heading1"/>
+        <w:spacing w:before="0" w:line="360" w:lineRule="auto"/>
+        <w:jc w:val="center"/>
+        <w:rPr>
+          <w:rFonts w:ascii="Times New Roman" w:hAnsi="Times New Roman" w:cs="Times New Roman"/>
+          <w:color w:val="auto"/>
+          <w:sz w:val="24"/>
+          <w:szCs w:val="24"/>
+        </w:rPr>
+      </w:pPr>
+      <w:bookmarkStart w:id="65" w:name="_Toc444456591"/>
+      <w:r>
+        <w:rPr>
+          <w:rFonts w:ascii="Times New Roman" w:hAnsi="Times New Roman" w:cs="Times New Roman"/>
+          <w:color w:val="auto"/>
+          <w:sz w:val="24"/>
+          <w:szCs w:val="24"/>
+        </w:rPr>
+        <w:t>SUMMARY OF FINDINGS, CONCLUSION AND RECOMMENDATION</w:t>
+      </w:r>
+      <w:bookmarkEnd w:id="65"/>
+    </w:p>
+    <w:p>
+      <w:pPr>
+        <w:spacing w:after="0" w:line="360" w:lineRule="auto"/>
+        <w:ind w:firstLine="720"/>
+        <w:jc w:val="both"/>
+        <w:rPr>
+          <w:rFonts w:ascii="Times New Roman" w:hAnsi="Times New Roman" w:cs="Times New Roman"/>
+          <w:sz w:val="24"/>
+          <w:szCs w:val="24"/>
+          <w:lang w:bidi="en-US"/>
+        </w:rPr>
+      </w:pPr>
+      <w:r>
+        <w:rPr>
+          <w:rFonts w:ascii="Times New Roman" w:hAnsi="Times New Roman" w:cs="Times New Roman"/>
+          <w:sz w:val="24"/>
+          <w:szCs w:val="24"/>
+          <w:lang w:bidi="en-US"/>
+        </w:rPr>
+        <w:t xml:space="preserve">This </w:t>
+      </w:r>
+      <w:r>
+        <w:rPr>
+          <w:rFonts w:ascii="Times New Roman" w:hAnsi="Times New Roman" w:cs="Times New Roman"/>
+          <w:sz w:val="24"/>
+          <w:szCs w:val="24"/>
+          <w:lang w:bidi="en-US"/>
+        </w:rPr>
+        <w:t>study was conducted for the purpose of determining the performance</w:t>
+      </w:r>
+      <w:r>
+        <w:rPr>
+          <w:rFonts w:ascii="Times New Roman" w:hAnsi="Times New Roman" w:cs="Times New Roman"/>
+          <w:sz w:val="24"/>
+          <w:szCs w:val="24"/>
+          <w:lang w:bidi="en-US"/>
+        </w:rPr>
+        <w:t xml:space="preserve"> of the system Inappropriate Expressions Recognition using Bootstrapping as Semi-Supervised Learning. </w:t>
+      </w:r>
+      <w:r>
+        <w:rPr>
+          <w:rFonts w:ascii="Times New Roman" w:hAnsi="Times New Roman" w:cs="Times New Roman"/>
+          <w:sz w:val="24"/>
+          <w:szCs w:val="24"/>
+          <w:lang w:bidi="en-US"/>
+        </w:rPr>
+        <w:t>Since the research was experimental, the system went through several testing and evaluation to test the accuracy and ambiguity of the generated output with numerous test data. This chapter presents the summary of findings, conclusion and the recommendations.</w:t>
+      </w:r>
+    </w:p>
+    <w:p>
+      <w:pPr>
+        <w:pStyle w:val="Heading2"/>
+        <w:spacing w:before="0" w:line="360" w:lineRule="auto"/>
+        <w:rPr>
+          <w:rFonts w:ascii="Times New Roman" w:hAnsi="Times New Roman" w:cs="Times New Roman"/>
+          <w:b/>
+          <w:color w:val="auto"/>
+          <w:sz w:val="24"/>
+          <w:szCs w:val="24"/>
+          <w:lang w:bidi="en-US"/>
+        </w:rPr>
+      </w:pPr>
+      <w:bookmarkStart w:id="66" w:name="_Toc444456592"/>
+      <w:r>
+        <w:rPr>
+          <w:rFonts w:ascii="Times New Roman" w:hAnsi="Times New Roman" w:cs="Times New Roman"/>
+          <w:b/>
+          <w:color w:val="auto"/>
+          <w:sz w:val="24"/>
+          <w:szCs w:val="24"/>
+          <w:lang w:bidi="en-US"/>
+        </w:rPr>
+        <w:t>5.1 Summary of Findings:</w:t>
+      </w:r>
+      <w:bookmarkEnd w:id="66"/>
+    </w:p>
+    <w:p>
+      <w:pPr>
+        <w:spacing w:after="0" w:line="360" w:lineRule="auto"/>
+        <w:jc w:val="both"/>
+        <w:rPr>
+          <w:rFonts w:ascii="Times New Roman" w:hAnsi="Times New Roman" w:cs="Times New Roman"/>
+          <w:sz w:val="24"/>
+          <w:szCs w:val="24"/>
+          <w:lang w:bidi="en-US"/>
+        </w:rPr>
+      </w:pPr>
+      <w:r>
+        <w:rPr>
+          <w:rFonts w:ascii="Times New Roman" w:hAnsi="Times New Roman" w:cs="Times New Roman"/>
+          <w:sz w:val="24"/>
+          <w:szCs w:val="24"/>
+          <w:lang w:bidi="en-US"/>
+        </w:rPr>
+        <w:tab/>
+        <w:t xml:space="preserve">This study aimed the creation </w:t>
+      </w:r>
+      <w:r>
+        <w:rPr>
+          <w:rFonts w:ascii="Times New Roman" w:hAnsi="Times New Roman" w:cs="Times New Roman"/>
+          <w:sz w:val="24"/>
+          <w:szCs w:val="24"/>
+          <w:lang w:bidi="en-US"/>
+        </w:rPr>
+        <w:t>of inappropriate</w:t>
+      </w:r>
+      <w:r>
+        <w:rPr>
+          <w:rFonts w:ascii="Times New Roman" w:hAnsi="Times New Roman" w:cs="Times New Roman"/>
+          <w:sz w:val="24"/>
+          <w:szCs w:val="24"/>
+          <w:lang w:bidi="en-US"/>
+        </w:rPr>
+        <w:t xml:space="preserve"> expressions recognizer that recognizes English comments found in 9gag and YouTube and tags inappropriate expressions based on its context. For this, the researchers used the experimental research method. The system went through several testing and evaluation to test the accuracy and ambiguity of the generated output in terms of Precision, Recall, F-Measure and Specificity. The statistical tool used by the researchers to test the accuracy of the developed system was the F-Measure and to eliminate bias</w:t>
+      </w:r>
+      <w:r>
+        <w:rPr>
+          <w:rFonts w:ascii="Times New Roman" w:hAnsi="Times New Roman" w:cs="Times New Roman"/>
+          <w:sz w:val="24"/>
+          <w:szCs w:val="24"/>
+          <w:lang w:bidi="en-US"/>
+        </w:rPr>
+        <w:t>, t</w:t>
+      </w:r>
+      <w:r>
+        <w:rPr>
+          <w:rFonts w:ascii="Times New Roman" w:hAnsi="Times New Roman" w:cs="Times New Roman"/>
+          <w:sz w:val="24"/>
+          <w:szCs w:val="24"/>
+          <w:lang w:bidi="en-US"/>
+        </w:rPr>
+        <w:t>he researchers used Specificity.</w:t>
+      </w:r>
+    </w:p>
+    <w:p>
+      <w:pPr>
+        <w:spacing w:after="0" w:line="360" w:lineRule="auto"/>
+        <w:jc w:val="both"/>
+        <w:rPr>
+          <w:rFonts w:ascii="Times New Roman" w:hAnsi="Times New Roman" w:cs="Times New Roman"/>
+          <w:sz w:val="24"/>
+          <w:szCs w:val="24"/>
+          <w:lang w:bidi="en-US"/>
+        </w:rPr>
+      </w:pPr>
+      <w:r>
+        <w:rPr>
+          <w:rFonts w:ascii="Times New Roman" w:hAnsi="Times New Roman" w:cs="Times New Roman"/>
+          <w:sz w:val="24"/>
+          <w:szCs w:val="24"/>
+          <w:lang w:bidi="en-US"/>
+        </w:rPr>
+        <w:tab/>
+        <w:t xml:space="preserve">The following were the findings of the study based on the systematic testing, evaluation and analysis: </w:t>
+      </w:r>
+    </w:p>
+    <w:p>
+      <w:pPr>
+        <w:spacing w:after="0" w:line="360" w:lineRule="auto"/>
+        <w:ind w:firstLine="720"/>
+        <w:jc w:val="both"/>
+        <w:rPr>
+          <w:rFonts w:ascii="Times New Roman" w:hAnsi="Times New Roman" w:cs="Times New Roman"/>
+          <w:sz w:val="24"/>
+          <w:szCs w:val="24"/>
+          <w:shd w:val="clear" w:color="auto" w:fill="FFFFFF"/>
+        </w:rPr>
+      </w:pPr>
+      <w:r>
+        <w:rPr>
+          <w:rFonts w:ascii="Times New Roman" w:hAnsi="Times New Roman" w:cs="Times New Roman"/>
+          <w:sz w:val="24"/>
+          <w:szCs w:val="24"/>
+          <w:lang w:bidi="en-US"/>
+        </w:rPr>
+        <w:t>Based on the statement of the problem mentioned in Chapter 1</w:t>
+      </w:r>
+      <w:r>
+        <w:rPr>
+          <w:rFonts w:ascii="Times New Roman" w:hAnsi="Times New Roman" w:cs="Times New Roman"/>
+          <w:sz w:val="24"/>
+          <w:szCs w:val="24"/>
+          <w:lang w:bidi="en-US"/>
+        </w:rPr>
+        <w:t xml:space="preserve"> “</w:t>
+      </w:r>
+      <w:r>
+        <w:rPr>
+          <w:rFonts w:ascii="Times New Roman" w:hAnsi="Times New Roman" w:cs="Times New Roman"/>
+          <w:sz w:val="24"/>
+          <w:szCs w:val="24"/>
+        </w:rPr>
+        <w:t xml:space="preserve">What is the </w:t>
+      </w:r>
+      <w:r>
+        <w:rPr>
+          <w:rFonts w:ascii="Times New Roman" w:hAnsi="Times New Roman" w:cs="Times New Roman"/>
+          <w:sz w:val="24"/>
+          <w:szCs w:val="24"/>
+          <w:shd w:val="clear" w:color="auto" w:fill="FFFFFF"/>
+        </w:rPr>
+        <w:t>performance analysis of the model in terms of:</w:t>
+      </w:r>
+      <w:r>
+        <w:rPr>
+          <w:rFonts w:ascii="Times New Roman" w:hAnsi="Times New Roman" w:cs="Times New Roman"/>
+          <w:sz w:val="24"/>
+          <w:szCs w:val="24"/>
+          <w:shd w:val="clear" w:color="auto" w:fill="FFFFFF"/>
+        </w:rPr>
+        <w:t xml:space="preserve"> </w:t>
+      </w:r>
+      <w:r>
+        <w:rPr>
+          <w:rFonts w:ascii="Times New Roman" w:hAnsi="Times New Roman" w:cs="Times New Roman"/>
+          <w:sz w:val="24"/>
+          <w:szCs w:val="24"/>
+          <w:shd w:val="clear" w:color="auto" w:fill="FFFFFF"/>
+        </w:rPr>
+        <w:t>1.</w:t>
+      </w:r>
+      <w:r>
+        <w:rPr>
+          <w:rFonts w:ascii="Times New Roman" w:hAnsi="Times New Roman" w:cs="Times New Roman"/>
+          <w:sz w:val="24"/>
+          <w:szCs w:val="24"/>
+          <w:shd w:val="clear" w:color="auto" w:fill="FFFFFF"/>
+        </w:rPr>
+        <w:t>1</w:t>
+      </w:r>
+      <w:r>
+        <w:rPr>
+          <w:rFonts w:ascii="Times New Roman" w:hAnsi="Times New Roman" w:cs="Times New Roman"/>
+          <w:sz w:val="24"/>
+          <w:szCs w:val="24"/>
+          <w:shd w:val="clear" w:color="auto" w:fill="FFFFFF"/>
+        </w:rPr>
+        <w:t xml:space="preserve"> Recognition of Inappropriate </w:t>
+      </w:r>
+      <w:r>
+        <w:rPr>
+          <w:rFonts w:ascii="Times New Roman" w:hAnsi="Times New Roman" w:cs="Times New Roman"/>
+          <w:sz w:val="24"/>
+          <w:szCs w:val="24"/>
+          <w:shd w:val="clear" w:color="auto" w:fill="FFFFFF"/>
+        </w:rPr>
+        <w:t>expressions (Accuracy of the Model)</w:t>
+      </w:r>
+      <w:r>
+        <w:rPr>
+          <w:rFonts w:ascii="Times New Roman" w:hAnsi="Times New Roman" w:cs="Times New Roman"/>
+          <w:sz w:val="24"/>
+          <w:szCs w:val="24"/>
+        </w:rPr>
+        <w:t xml:space="preserve"> and </w:t>
+      </w:r>
+      <w:r>
+        <w:rPr>
+          <w:rFonts w:ascii="Times New Roman" w:hAnsi="Times New Roman" w:cs="Times New Roman"/>
+          <w:sz w:val="24"/>
+          <w:szCs w:val="24"/>
+          <w:shd w:val="clear" w:color="auto" w:fill="FFFFFF"/>
+        </w:rPr>
+        <w:t>1.2</w:t>
+      </w:r>
+      <w:r>
+        <w:rPr>
+          <w:rFonts w:ascii="Times New Roman" w:hAnsi="Times New Roman" w:cs="Times New Roman"/>
+          <w:sz w:val="24"/>
+          <w:szCs w:val="24"/>
+          <w:shd w:val="clear" w:color="auto" w:fill="FFFFFF"/>
+        </w:rPr>
+        <w:t xml:space="preserve"> Recognition of Appropriate expressions.</w:t>
+      </w:r>
+      <w:r>
+        <w:rPr>
+          <w:rFonts w:ascii="Times New Roman" w:hAnsi="Times New Roman" w:cs="Times New Roman"/>
+          <w:sz w:val="24"/>
+          <w:szCs w:val="24"/>
+          <w:shd w:val="clear" w:color="auto" w:fill="FFFFFF"/>
+        </w:rPr>
+        <w:t xml:space="preserve"> (Specificity of the Model)” the following results were computed:</w:t>
+      </w:r>
+    </w:p>
+    <w:p>
+      <w:pPr>
+        <w:spacing w:after="0" w:line="360" w:lineRule="auto"/>
+        <w:ind w:firstLine="720"/>
+        <w:jc w:val="both"/>
+        <w:rPr>
+          <w:rFonts w:ascii="Times New Roman" w:hAnsi="Times New Roman" w:cs="Times New Roman"/>
+          <w:sz w:val="24"/>
+          <w:szCs w:val="24"/>
+          <w:shd w:val="clear" w:color="auto" w:fill="FFFFFF"/>
+        </w:rPr>
+      </w:pPr>
     </w:p>
     <w:tbl>
       <w:tblPr>
@@ -23995,58 +25470,13 @@
               <w:jc w:val="center"/>
               <w:rPr>
                 <w:rFonts w:ascii="Times New Roman" w:hAnsi="Times New Roman" w:cs="Times New Roman"/>
+                <w:b/>
                 <w:sz w:val="24"/>
                 <w:szCs w:val="24"/>
                 <w:lang w:bidi="en-US"/>
               </w:rPr>
             </w:pPr>
             <w:r>
-              <w:rPr>
-                <w:rFonts w:ascii="Times New Roman" w:hAnsi="Times New Roman" w:cs="Times New Roman"/>
-                <w:sz w:val="24"/>
-                <w:szCs w:val="24"/>
-                <w:lang w:bidi="en-US"/>
-              </w:rPr>
-              <w:t>73.12</w:t>
-            </w:r>
-          </w:p>
-        </w:tc>
-        <w:tc>
-          <w:tcPr>
-            <w:tcW w:w="1224" w:type="dxa"/>
-            <w:vAlign w:val="center"/>
-          </w:tcPr>
-          <w:p>
-            <w:pPr>
-              <w:spacing w:line="360" w:lineRule="auto"/>
-              <w:jc w:val="center"/>
-              <w:rPr>
-                <w:rFonts w:ascii="Times New Roman" w:hAnsi="Times New Roman" w:cs="Times New Roman"/>
-                <w:sz w:val="24"/>
-                <w:szCs w:val="24"/>
-                <w:lang w:bidi="en-US"/>
-              </w:rPr>
-            </w:pPr>
-            <w:r>
-              <w:rPr>
-                <w:rFonts w:ascii="Times New Roman" w:hAnsi="Times New Roman" w:cs="Times New Roman"/>
-                <w:sz w:val="24"/>
-                <w:szCs w:val="24"/>
-                <w:lang w:bidi="en-US"/>
-              </w:rPr>
-              <w:t>66.84</w:t>
-            </w:r>
-          </w:p>
-        </w:tc>
-        <w:tc>
-          <w:tcPr>
-            <w:tcW w:w="1417" w:type="dxa"/>
-            <w:vAlign w:val="center"/>
-          </w:tcPr>
-          <w:p>
-            <w:pPr>
-              <w:spacing w:line="360" w:lineRule="auto"/>
-              <w:jc w:val="center"/>
               <w:rPr>
                 <w:rFonts w:ascii="Times New Roman" w:hAnsi="Times New Roman" w:cs="Times New Roman"/>
                 <w:b/>
@@ -24054,8 +25484,19 @@
                 <w:szCs w:val="24"/>
                 <w:lang w:bidi="en-US"/>
               </w:rPr>
-            </w:pPr>
-            <w:r>
+              <w:t>73.12</w:t>
+            </w:r>
+          </w:p>
+        </w:tc>
+        <w:tc>
+          <w:tcPr>
+            <w:tcW w:w="1224" w:type="dxa"/>
+            <w:vAlign w:val="center"/>
+          </w:tcPr>
+          <w:p>
+            <w:pPr>
+              <w:spacing w:line="360" w:lineRule="auto"/>
+              <w:jc w:val="center"/>
               <w:rPr>
                 <w:rFonts w:ascii="Times New Roman" w:hAnsi="Times New Roman" w:cs="Times New Roman"/>
                 <w:b/>
@@ -24063,6 +25504,44 @@
                 <w:szCs w:val="24"/>
                 <w:lang w:bidi="en-US"/>
               </w:rPr>
+            </w:pPr>
+            <w:r>
+              <w:rPr>
+                <w:rFonts w:ascii="Times New Roman" w:hAnsi="Times New Roman" w:cs="Times New Roman"/>
+                <w:b/>
+                <w:sz w:val="24"/>
+                <w:szCs w:val="24"/>
+                <w:lang w:bidi="en-US"/>
+              </w:rPr>
+              <w:t>66.84</w:t>
+            </w:r>
+          </w:p>
+        </w:tc>
+        <w:tc>
+          <w:tcPr>
+            <w:tcW w:w="1417" w:type="dxa"/>
+            <w:vAlign w:val="center"/>
+          </w:tcPr>
+          <w:p>
+            <w:pPr>
+              <w:spacing w:line="360" w:lineRule="auto"/>
+              <w:jc w:val="center"/>
+              <w:rPr>
+                <w:rFonts w:ascii="Times New Roman" w:hAnsi="Times New Roman" w:cs="Times New Roman"/>
+                <w:b/>
+                <w:sz w:val="24"/>
+                <w:szCs w:val="24"/>
+                <w:lang w:bidi="en-US"/>
+              </w:rPr>
+            </w:pPr>
+            <w:r>
+              <w:rPr>
+                <w:rFonts w:ascii="Times New Roman" w:hAnsi="Times New Roman" w:cs="Times New Roman"/>
+                <w:b/>
+                <w:sz w:val="24"/>
+                <w:szCs w:val="24"/>
+                <w:lang w:bidi="en-US"/>
+              </w:rPr>
               <w:t>69.84</w:t>
             </w:r>
           </w:p>
@@ -24072,92 +25551,38 @@
     <w:p>
       <w:pPr>
         <w:spacing w:after="0" w:line="360" w:lineRule="auto"/>
-        <w:rPr>
-          <w:b/>
-          <w:lang w:bidi="en-US"/>
-        </w:rPr>
-      </w:pPr>
-      <w:r>
-        <w:rPr>
-          <w:b/>
-          <w:lang w:bidi="en-US"/>
-        </w:rPr>
-        <w:tab/>
-      </w:r>
-    </w:p>
-    <w:p>
-      <w:pPr>
-        <w:autoSpaceDE w:val="0"/>
-        <w:autoSpaceDN w:val="0"/>
-        <w:adjustRightInd w:val="0"/>
+        <w:jc w:val="both"/>
+        <w:rPr>
+          <w:rFonts w:ascii="Times New Roman" w:hAnsi="Times New Roman" w:cs="Times New Roman"/>
+          <w:sz w:val="24"/>
+          <w:szCs w:val="24"/>
+          <w:shd w:val="clear" w:color="auto" w:fill="FFFFFF"/>
+        </w:rPr>
+      </w:pPr>
+    </w:p>
+    <w:p>
+      <w:pPr>
         <w:spacing w:after="0" w:line="360" w:lineRule="auto"/>
-        <w:ind w:firstLine="720"/>
         <w:jc w:val="both"/>
         <w:rPr>
           <w:rFonts w:ascii="Times New Roman" w:hAnsi="Times New Roman" w:cs="Times New Roman"/>
           <w:sz w:val="24"/>
           <w:szCs w:val="24"/>
-        </w:rPr>
-      </w:pPr>
-      <w:bookmarkStart w:id="59" w:name="_Toc444456589"/>
-      <w:r>
-        <w:rPr>
-          <w:rFonts w:ascii="Times New Roman" w:hAnsi="Times New Roman" w:cs="Times New Roman"/>
-          <w:sz w:val="24"/>
-          <w:szCs w:val="24"/>
-        </w:rPr>
-        <w:t>Table 3, shows the overall performance of Inappropriate Expressions Recognition using Bootstrapping as Semi-Supervised Learning in terms of F-Measure. The average F-Measure of the 50 files tested was 69.84% because based on the previous tables, the recognizer produced low percentage of recall which affected the performance of the system.</w:t>
-      </w:r>
-    </w:p>
-    <w:p>
-      <w:pPr>
-        <w:pStyle w:val="Heading2"/>
-        <w:spacing w:before="0" w:line="360" w:lineRule="auto"/>
+          <w:shd w:val="clear" w:color="auto" w:fill="FFFFFF"/>
+        </w:rPr>
+      </w:pPr>
+    </w:p>
+    <w:p>
+      <w:pPr>
+        <w:spacing w:after="0" w:line="360" w:lineRule="auto"/>
         <w:jc w:val="both"/>
         <w:rPr>
           <w:rFonts w:ascii="Times New Roman" w:hAnsi="Times New Roman" w:cs="Times New Roman"/>
-          <w:b/>
-          <w:color w:val="000000" w:themeColor="text1"/>
-          <w:sz w:val="24"/>
-          <w:szCs w:val="24"/>
-          <w:lang w:bidi="en-US"/>
-        </w:rPr>
-      </w:pPr>
-      <w:r>
-        <w:rPr>
-          <w:rFonts w:ascii="Times New Roman" w:hAnsi="Times New Roman" w:cs="Times New Roman"/>
-          <w:b/>
-          <w:color w:val="000000" w:themeColor="text1"/>
-          <w:sz w:val="24"/>
-          <w:szCs w:val="24"/>
-          <w:lang w:bidi="en-US"/>
-        </w:rPr>
-        <w:t>4.4 Results for Specificity</w:t>
-      </w:r>
-      <w:bookmarkEnd w:id="59"/>
-    </w:p>
-    <w:p>
-      <w:pPr>
-        <w:pStyle w:val="Style2"/>
-        <w:spacing w:after="0"/>
-      </w:pPr>
-      <w:bookmarkStart w:id="60" w:name="_Toc444555808"/>
-      <w:bookmarkStart w:id="61" w:name="_Toc444556014"/>
-      <w:bookmarkStart w:id="62" w:name="_Toc444556181"/>
-      <w:bookmarkStart w:id="63" w:name="_Toc444556356"/>
-      <w:r>
-        <w:t>Table 4 -</w:t>
-      </w:r>
-      <w:r>
-        <w:t xml:space="preserve"> Overall in Terms of </w:t>
-      </w:r>
-      <w:bookmarkEnd w:id="60"/>
-      <w:bookmarkEnd w:id="61"/>
-      <w:bookmarkEnd w:id="62"/>
-      <w:r>
-        <w:t>Specificity</w:t>
-      </w:r>
-      <w:bookmarkEnd w:id="63"/>
+          <w:sz w:val="24"/>
+          <w:szCs w:val="24"/>
+          <w:shd w:val="clear" w:color="auto" w:fill="FFFFFF"/>
+        </w:rPr>
+      </w:pPr>
     </w:p>
     <w:tbl>
       <w:tblPr>
@@ -24196,1267 +25621,6 @@
                 <w:szCs w:val="24"/>
                 <w:lang w:bidi="en-US"/>
               </w:rPr>
-              <w:t>CLASSIFICATION</w:t>
-            </w:r>
-          </w:p>
-        </w:tc>
-        <w:tc>
-          <w:tcPr>
-            <w:tcW w:w="2997" w:type="dxa"/>
-            <w:vAlign w:val="center"/>
-          </w:tcPr>
-          <w:p>
-            <w:pPr>
-              <w:spacing w:line="360" w:lineRule="auto"/>
-              <w:jc w:val="center"/>
-              <w:rPr>
-                <w:rFonts w:ascii="Times New Roman" w:hAnsi="Times New Roman" w:cs="Times New Roman"/>
-                <w:b/>
-                <w:sz w:val="24"/>
-                <w:szCs w:val="24"/>
-                <w:lang w:bidi="en-US"/>
-              </w:rPr>
-            </w:pPr>
-            <w:r>
-              <w:rPr>
-                <w:rFonts w:ascii="Times New Roman" w:hAnsi="Times New Roman" w:cs="Times New Roman"/>
-                <w:b/>
-                <w:sz w:val="24"/>
-                <w:szCs w:val="24"/>
-                <w:lang w:bidi="en-US"/>
-              </w:rPr>
-              <w:t>TOTAL NUMBER</w:t>
-            </w:r>
-          </w:p>
-        </w:tc>
-        <w:tc>
-          <w:tcPr>
-            <w:tcW w:w="2997" w:type="dxa"/>
-            <w:vAlign w:val="center"/>
-          </w:tcPr>
-          <w:p>
-            <w:pPr>
-              <w:spacing w:line="360" w:lineRule="auto"/>
-              <w:jc w:val="center"/>
-              <w:rPr>
-                <w:rFonts w:ascii="Times New Roman" w:hAnsi="Times New Roman" w:cs="Times New Roman"/>
-                <w:b/>
-                <w:sz w:val="24"/>
-                <w:szCs w:val="24"/>
-                <w:lang w:bidi="en-US"/>
-              </w:rPr>
-            </w:pPr>
-            <w:r>
-              <w:rPr>
-                <w:rFonts w:ascii="Times New Roman" w:hAnsi="Times New Roman" w:cs="Times New Roman"/>
-                <w:b/>
-                <w:sz w:val="24"/>
-                <w:szCs w:val="24"/>
-                <w:lang w:bidi="en-US"/>
-              </w:rPr>
-              <w:t>SPECIFICITY</w:t>
-            </w:r>
-          </w:p>
-          <w:p>
-            <w:pPr>
-              <w:spacing w:line="360" w:lineRule="auto"/>
-              <w:jc w:val="center"/>
-              <w:rPr>
-                <w:rFonts w:ascii="Times New Roman" w:hAnsi="Times New Roman" w:cs="Times New Roman"/>
-                <w:b/>
-                <w:sz w:val="24"/>
-                <w:szCs w:val="24"/>
-                <w:lang w:bidi="en-US"/>
-              </w:rPr>
-            </w:pPr>
-            <w:r>
-              <w:rPr>
-                <w:rFonts w:ascii="Times New Roman" w:hAnsi="Times New Roman" w:cs="Times New Roman"/>
-                <w:b/>
-                <w:sz w:val="24"/>
-                <w:szCs w:val="24"/>
-                <w:lang w:bidi="en-US"/>
-              </w:rPr>
-              <w:t>(TN/TN+FP)</w:t>
-            </w:r>
-          </w:p>
-        </w:tc>
-      </w:tr>
-      <w:tr>
-        <w:tc>
-          <w:tcPr>
-            <w:tcW w:w="2996" w:type="dxa"/>
-            <w:vAlign w:val="center"/>
-          </w:tcPr>
-          <w:p>
-            <w:pPr>
-              <w:spacing w:line="360" w:lineRule="auto"/>
-              <w:jc w:val="center"/>
-              <w:rPr>
-                <w:rFonts w:ascii="Times New Roman" w:hAnsi="Times New Roman" w:cs="Times New Roman"/>
-                <w:sz w:val="24"/>
-                <w:szCs w:val="24"/>
-                <w:lang w:bidi="en-US"/>
-              </w:rPr>
-            </w:pPr>
-            <w:r>
-              <w:rPr>
-                <w:rFonts w:ascii="Times New Roman" w:hAnsi="Times New Roman" w:cs="Times New Roman"/>
-                <w:sz w:val="24"/>
-                <w:szCs w:val="24"/>
-                <w:lang w:bidi="en-US"/>
-              </w:rPr>
-              <w:t>TN</w:t>
-            </w:r>
-          </w:p>
-        </w:tc>
-        <w:tc>
-          <w:tcPr>
-            <w:tcW w:w="2997" w:type="dxa"/>
-            <w:vAlign w:val="center"/>
-          </w:tcPr>
-          <w:p>
-            <w:pPr>
-              <w:spacing w:line="360" w:lineRule="auto"/>
-              <w:jc w:val="center"/>
-              <w:rPr>
-                <w:rFonts w:ascii="Times New Roman" w:hAnsi="Times New Roman" w:cs="Times New Roman"/>
-                <w:sz w:val="24"/>
-                <w:szCs w:val="24"/>
-                <w:lang w:bidi="en-US"/>
-              </w:rPr>
-            </w:pPr>
-            <w:r>
-              <w:rPr>
-                <w:rFonts w:ascii="Times New Roman" w:hAnsi="Times New Roman" w:cs="Times New Roman"/>
-                <w:sz w:val="24"/>
-                <w:szCs w:val="24"/>
-                <w:lang w:bidi="en-US"/>
-              </w:rPr>
-              <w:t>5662</w:t>
-            </w:r>
-          </w:p>
-        </w:tc>
-        <w:tc>
-          <w:tcPr>
-            <w:tcW w:w="2997" w:type="dxa"/>
-            <w:vMerge w:val="restart"/>
-            <w:vAlign w:val="center"/>
-          </w:tcPr>
-          <w:p>
-            <w:pPr>
-              <w:spacing w:line="360" w:lineRule="auto"/>
-              <w:jc w:val="center"/>
-              <w:rPr>
-                <w:rFonts w:ascii="Times New Roman" w:hAnsi="Times New Roman" w:cs="Times New Roman"/>
-                <w:b/>
-                <w:sz w:val="24"/>
-                <w:szCs w:val="24"/>
-                <w:lang w:bidi="en-US"/>
-              </w:rPr>
-            </w:pPr>
-            <w:r>
-              <w:rPr>
-                <w:rFonts w:ascii="Times New Roman" w:hAnsi="Times New Roman" w:cs="Times New Roman"/>
-                <w:b/>
-                <w:sz w:val="24"/>
-                <w:szCs w:val="24"/>
-                <w:lang w:bidi="en-US"/>
-              </w:rPr>
-              <w:t>96.70</w:t>
-            </w:r>
-          </w:p>
-        </w:tc>
-      </w:tr>
-      <w:tr>
-        <w:tc>
-          <w:tcPr>
-            <w:tcW w:w="2996" w:type="dxa"/>
-            <w:vAlign w:val="center"/>
-          </w:tcPr>
-          <w:p>
-            <w:pPr>
-              <w:spacing w:line="360" w:lineRule="auto"/>
-              <w:jc w:val="center"/>
-              <w:rPr>
-                <w:rFonts w:ascii="Times New Roman" w:hAnsi="Times New Roman" w:cs="Times New Roman"/>
-                <w:sz w:val="24"/>
-                <w:szCs w:val="24"/>
-                <w:lang w:bidi="en-US"/>
-              </w:rPr>
-            </w:pPr>
-            <w:r>
-              <w:rPr>
-                <w:rFonts w:ascii="Times New Roman" w:hAnsi="Times New Roman" w:cs="Times New Roman"/>
-                <w:sz w:val="24"/>
-                <w:szCs w:val="24"/>
-                <w:lang w:bidi="en-US"/>
-              </w:rPr>
-              <w:t>FP</w:t>
-            </w:r>
-          </w:p>
-        </w:tc>
-        <w:tc>
-          <w:tcPr>
-            <w:tcW w:w="2997" w:type="dxa"/>
-            <w:vAlign w:val="center"/>
-          </w:tcPr>
-          <w:p>
-            <w:pPr>
-              <w:spacing w:line="360" w:lineRule="auto"/>
-              <w:jc w:val="center"/>
-              <w:rPr>
-                <w:rFonts w:ascii="Times New Roman" w:hAnsi="Times New Roman" w:cs="Times New Roman"/>
-                <w:sz w:val="24"/>
-                <w:szCs w:val="24"/>
-                <w:lang w:bidi="en-US"/>
-              </w:rPr>
-            </w:pPr>
-            <w:r>
-              <w:rPr>
-                <w:rFonts w:ascii="Times New Roman" w:hAnsi="Times New Roman" w:cs="Times New Roman"/>
-                <w:sz w:val="24"/>
-                <w:szCs w:val="24"/>
-                <w:lang w:bidi="en-US"/>
-              </w:rPr>
-              <w:t>143</w:t>
-            </w:r>
-          </w:p>
-        </w:tc>
-        <w:tc>
-          <w:tcPr>
-            <w:tcW w:w="2997" w:type="dxa"/>
-            <w:vMerge/>
-            <w:vAlign w:val="center"/>
-          </w:tcPr>
-          <w:p>
-            <w:pPr>
-              <w:spacing w:line="360" w:lineRule="auto"/>
-              <w:jc w:val="center"/>
-              <w:rPr>
-                <w:rFonts w:ascii="Times New Roman" w:hAnsi="Times New Roman" w:cs="Times New Roman"/>
-                <w:sz w:val="24"/>
-                <w:szCs w:val="24"/>
-                <w:lang w:bidi="en-US"/>
-              </w:rPr>
-            </w:pPr>
-          </w:p>
-        </w:tc>
-      </w:tr>
-    </w:tbl>
-    <w:p>
-      <w:pPr>
-        <w:spacing w:after="0" w:line="360" w:lineRule="auto"/>
-        <w:jc w:val="both"/>
-        <w:rPr>
-          <w:rFonts w:ascii="Times New Roman" w:hAnsi="Times New Roman" w:cs="Times New Roman"/>
-          <w:sz w:val="24"/>
-          <w:szCs w:val="24"/>
-          <w:lang w:bidi="en-US"/>
-        </w:rPr>
-      </w:pPr>
-    </w:p>
-    <w:p>
-      <w:pPr>
-        <w:spacing w:after="0" w:line="360" w:lineRule="auto"/>
-        <w:jc w:val="both"/>
-        <w:rPr>
-          <w:rFonts w:ascii="Times New Roman" w:hAnsi="Times New Roman" w:cs="Times New Roman"/>
-          <w:sz w:val="24"/>
-          <w:szCs w:val="24"/>
-          <w:lang w:bidi="en-US"/>
-        </w:rPr>
-      </w:pPr>
-      <w:r>
-        <w:rPr>
-          <w:lang w:bidi="en-US"/>
-        </w:rPr>
-        <w:tab/>
-      </w:r>
-      <w:r>
-        <w:rPr>
-          <w:rFonts w:ascii="Times New Roman" w:hAnsi="Times New Roman" w:cs="Times New Roman"/>
-          <w:sz w:val="24"/>
-          <w:szCs w:val="24"/>
-        </w:rPr>
-        <w:t>Table 4, shows the overall performance of Inappropriate Expressions Recognition using Bootstrapping as Semi-Supervised Learning in terms of Specificity. Specificity is the rate of the results without the condition, which has a negative test result. The average Specificity of the 50 files tested was 97.50% because contextually appropriate expressions that were not tagged by both system and expert were greater than the tagged inappropriate expressions that are not contextually inappropriate to the expert.</w:t>
-      </w:r>
-      <w:r>
-        <w:rPr>
-          <w:rFonts w:ascii="Times New Roman" w:hAnsi="Times New Roman" w:cs="Times New Roman"/>
-          <w:sz w:val="24"/>
-          <w:szCs w:val="24"/>
-        </w:rPr>
-        <w:br/>
-      </w:r>
-    </w:p>
-    <w:p>
-      <w:pPr>
-        <w:pStyle w:val="Heading1"/>
-        <w:spacing w:before="0" w:line="360" w:lineRule="auto"/>
-        <w:jc w:val="center"/>
-        <w:rPr>
-          <w:rFonts w:ascii="Times New Roman" w:hAnsi="Times New Roman" w:cs="Times New Roman"/>
-          <w:color w:val="auto"/>
-          <w:sz w:val="24"/>
-          <w:szCs w:val="24"/>
-        </w:rPr>
-        <w:sectPr>
-          <w:pgSz w:w="12240" w:h="15840"/>
-          <w:pgMar w:top="2016" w:right="1584" w:bottom="1584" w:left="1872" w:header="720" w:footer="720" w:gutter="0"/>
-          <w:pgNumType w:start="33"/>
-          <w:cols w:space="720"/>
-          <w:titlePg/>
-          <w:docGrid w:linePitch="360"/>
-        </w:sectPr>
-      </w:pPr>
-    </w:p>
-    <w:p>
-      <w:pPr>
-        <w:pStyle w:val="Heading1"/>
-        <w:spacing w:before="0" w:line="360" w:lineRule="auto"/>
-        <w:jc w:val="center"/>
-        <w:rPr>
-          <w:rFonts w:ascii="Times New Roman" w:hAnsi="Times New Roman" w:cs="Times New Roman"/>
-          <w:color w:val="auto"/>
-          <w:sz w:val="24"/>
-          <w:szCs w:val="24"/>
-        </w:rPr>
-      </w:pPr>
-      <w:bookmarkStart w:id="64" w:name="_Toc444456590"/>
-      <w:r>
-        <w:rPr>
-          <w:rFonts w:ascii="Times New Roman" w:hAnsi="Times New Roman" w:cs="Times New Roman"/>
-          <w:color w:val="auto"/>
-          <w:sz w:val="24"/>
-          <w:szCs w:val="24"/>
-        </w:rPr>
-        <w:lastRenderedPageBreak/>
-        <w:t>CHAPTER V</w:t>
-      </w:r>
-      <w:bookmarkEnd w:id="64"/>
-    </w:p>
-    <w:p>
-      <w:pPr>
-        <w:pStyle w:val="Heading1"/>
-        <w:spacing w:before="0" w:line="360" w:lineRule="auto"/>
-        <w:jc w:val="center"/>
-        <w:rPr>
-          <w:rFonts w:ascii="Times New Roman" w:hAnsi="Times New Roman" w:cs="Times New Roman"/>
-          <w:color w:val="auto"/>
-          <w:sz w:val="24"/>
-          <w:szCs w:val="24"/>
-        </w:rPr>
-      </w:pPr>
-      <w:bookmarkStart w:id="65" w:name="_Toc444456591"/>
-      <w:r>
-        <w:rPr>
-          <w:rFonts w:ascii="Times New Roman" w:hAnsi="Times New Roman" w:cs="Times New Roman"/>
-          <w:color w:val="auto"/>
-          <w:sz w:val="24"/>
-          <w:szCs w:val="24"/>
-        </w:rPr>
-        <w:t>SUMMARY OF FINDINGS, CONCLUSION AND RECOMMENDATION</w:t>
-      </w:r>
-      <w:bookmarkEnd w:id="65"/>
-    </w:p>
-    <w:p>
-      <w:pPr>
-        <w:spacing w:after="0" w:line="360" w:lineRule="auto"/>
-        <w:ind w:firstLine="720"/>
-        <w:jc w:val="both"/>
-        <w:rPr>
-          <w:rFonts w:ascii="Times New Roman" w:hAnsi="Times New Roman" w:cs="Times New Roman"/>
-          <w:sz w:val="24"/>
-          <w:szCs w:val="24"/>
-          <w:lang w:bidi="en-US"/>
-        </w:rPr>
-      </w:pPr>
-      <w:r>
-        <w:rPr>
-          <w:rFonts w:ascii="Times New Roman" w:hAnsi="Times New Roman" w:cs="Times New Roman"/>
-          <w:sz w:val="24"/>
-          <w:szCs w:val="24"/>
-          <w:lang w:bidi="en-US"/>
-        </w:rPr>
-        <w:t xml:space="preserve">This </w:t>
-      </w:r>
-      <w:r>
-        <w:rPr>
-          <w:rFonts w:ascii="Times New Roman" w:hAnsi="Times New Roman" w:cs="Times New Roman"/>
-          <w:sz w:val="24"/>
-          <w:szCs w:val="24"/>
-          <w:lang w:bidi="en-US"/>
-        </w:rPr>
-        <w:t>study was conducted for the purpose of determining the performance</w:t>
-      </w:r>
-      <w:r>
-        <w:rPr>
-          <w:rFonts w:ascii="Times New Roman" w:hAnsi="Times New Roman" w:cs="Times New Roman"/>
-          <w:sz w:val="24"/>
-          <w:szCs w:val="24"/>
-          <w:lang w:bidi="en-US"/>
-        </w:rPr>
-        <w:t xml:space="preserve"> of the system Inappropriate Expressions Recognition using Bootstrapping as Semi-Supervised Learning. </w:t>
-      </w:r>
-      <w:r>
-        <w:rPr>
-          <w:rFonts w:ascii="Times New Roman" w:hAnsi="Times New Roman" w:cs="Times New Roman"/>
-          <w:sz w:val="24"/>
-          <w:szCs w:val="24"/>
-          <w:lang w:bidi="en-US"/>
-        </w:rPr>
-        <w:t>Since the research was experimental, the system went through several testing and evaluation to test the accuracy and ambiguity of the generated output with numerous test data. This chapter presents the summary of findings, conclusion and the recommendations.</w:t>
-      </w:r>
-    </w:p>
-    <w:p>
-      <w:pPr>
-        <w:pStyle w:val="Heading2"/>
-        <w:spacing w:before="0" w:line="360" w:lineRule="auto"/>
-        <w:rPr>
-          <w:rFonts w:ascii="Times New Roman" w:hAnsi="Times New Roman" w:cs="Times New Roman"/>
-          <w:b/>
-          <w:color w:val="auto"/>
-          <w:sz w:val="24"/>
-          <w:szCs w:val="24"/>
-          <w:lang w:bidi="en-US"/>
-        </w:rPr>
-      </w:pPr>
-      <w:bookmarkStart w:id="66" w:name="_Toc444456592"/>
-      <w:r>
-        <w:rPr>
-          <w:rFonts w:ascii="Times New Roman" w:hAnsi="Times New Roman" w:cs="Times New Roman"/>
-          <w:b/>
-          <w:color w:val="auto"/>
-          <w:sz w:val="24"/>
-          <w:szCs w:val="24"/>
-          <w:lang w:bidi="en-US"/>
-        </w:rPr>
-        <w:t>5.1 Summary of Findings:</w:t>
-      </w:r>
-      <w:bookmarkEnd w:id="66"/>
-    </w:p>
-    <w:p>
-      <w:pPr>
-        <w:spacing w:after="0" w:line="360" w:lineRule="auto"/>
-        <w:jc w:val="both"/>
-        <w:rPr>
-          <w:rFonts w:ascii="Times New Roman" w:hAnsi="Times New Roman" w:cs="Times New Roman"/>
-          <w:sz w:val="24"/>
-          <w:szCs w:val="24"/>
-          <w:lang w:bidi="en-US"/>
-        </w:rPr>
-      </w:pPr>
-      <w:r>
-        <w:rPr>
-          <w:rFonts w:ascii="Times New Roman" w:hAnsi="Times New Roman" w:cs="Times New Roman"/>
-          <w:sz w:val="24"/>
-          <w:szCs w:val="24"/>
-          <w:lang w:bidi="en-US"/>
-        </w:rPr>
-        <w:tab/>
-        <w:t xml:space="preserve">This study aimed the creation </w:t>
-      </w:r>
-      <w:r>
-        <w:rPr>
-          <w:rFonts w:ascii="Times New Roman" w:hAnsi="Times New Roman" w:cs="Times New Roman"/>
-          <w:sz w:val="24"/>
-          <w:szCs w:val="24"/>
-          <w:lang w:bidi="en-US"/>
-        </w:rPr>
-        <w:t>of inappropriate</w:t>
-      </w:r>
-      <w:r>
-        <w:rPr>
-          <w:rFonts w:ascii="Times New Roman" w:hAnsi="Times New Roman" w:cs="Times New Roman"/>
-          <w:sz w:val="24"/>
-          <w:szCs w:val="24"/>
-          <w:lang w:bidi="en-US"/>
-        </w:rPr>
-        <w:t xml:space="preserve"> expressions recognizer that recognizes English comments found in 9gag and YouTube and tags inappropriate expressions based on its context. For this, the researchers used the experimental research method. The system went through several testing and evaluation to test the accuracy and ambiguity of the generated output in terms of Precision, Recall, F-Measure and Specificity. The statistical tool used by the researchers to test the accuracy of the developed system was the F-Measure and to eliminate bias</w:t>
-      </w:r>
-      <w:r>
-        <w:rPr>
-          <w:rFonts w:ascii="Times New Roman" w:hAnsi="Times New Roman" w:cs="Times New Roman"/>
-          <w:sz w:val="24"/>
-          <w:szCs w:val="24"/>
-          <w:lang w:bidi="en-US"/>
-        </w:rPr>
-        <w:t>, t</w:t>
-      </w:r>
-      <w:r>
-        <w:rPr>
-          <w:rFonts w:ascii="Times New Roman" w:hAnsi="Times New Roman" w:cs="Times New Roman"/>
-          <w:sz w:val="24"/>
-          <w:szCs w:val="24"/>
-          <w:lang w:bidi="en-US"/>
-        </w:rPr>
-        <w:t>he researchers used Specificity.</w:t>
-      </w:r>
-    </w:p>
-    <w:p>
-      <w:pPr>
-        <w:spacing w:after="0" w:line="360" w:lineRule="auto"/>
-        <w:jc w:val="both"/>
-        <w:rPr>
-          <w:rFonts w:ascii="Times New Roman" w:hAnsi="Times New Roman" w:cs="Times New Roman"/>
-          <w:sz w:val="24"/>
-          <w:szCs w:val="24"/>
-          <w:lang w:bidi="en-US"/>
-        </w:rPr>
-      </w:pPr>
-      <w:r>
-        <w:rPr>
-          <w:rFonts w:ascii="Times New Roman" w:hAnsi="Times New Roman" w:cs="Times New Roman"/>
-          <w:sz w:val="24"/>
-          <w:szCs w:val="24"/>
-          <w:lang w:bidi="en-US"/>
-        </w:rPr>
-        <w:tab/>
-        <w:t xml:space="preserve">The following were the findings of the study based on the systematic testing, evaluation and analysis: </w:t>
-      </w:r>
-    </w:p>
-    <w:p>
-      <w:pPr>
-        <w:spacing w:after="0" w:line="360" w:lineRule="auto"/>
-        <w:ind w:firstLine="720"/>
-        <w:jc w:val="both"/>
-        <w:rPr>
-          <w:rFonts w:ascii="Times New Roman" w:hAnsi="Times New Roman" w:cs="Times New Roman"/>
-          <w:sz w:val="24"/>
-          <w:szCs w:val="24"/>
-          <w:shd w:val="clear" w:color="auto" w:fill="FFFFFF"/>
-        </w:rPr>
-      </w:pPr>
-      <w:r>
-        <w:rPr>
-          <w:rFonts w:ascii="Times New Roman" w:hAnsi="Times New Roman" w:cs="Times New Roman"/>
-          <w:sz w:val="24"/>
-          <w:szCs w:val="24"/>
-          <w:lang w:bidi="en-US"/>
-        </w:rPr>
-        <w:t>Based on the statement of the problem mentioned in Chapter 1</w:t>
-      </w:r>
-      <w:r>
-        <w:rPr>
-          <w:rFonts w:ascii="Times New Roman" w:hAnsi="Times New Roman" w:cs="Times New Roman"/>
-          <w:sz w:val="24"/>
-          <w:szCs w:val="24"/>
-          <w:lang w:bidi="en-US"/>
-        </w:rPr>
-        <w:t xml:space="preserve"> “</w:t>
-      </w:r>
-      <w:r>
-        <w:rPr>
-          <w:rFonts w:ascii="Times New Roman" w:hAnsi="Times New Roman" w:cs="Times New Roman"/>
-          <w:sz w:val="24"/>
-          <w:szCs w:val="24"/>
-        </w:rPr>
-        <w:t xml:space="preserve">What is the </w:t>
-      </w:r>
-      <w:r>
-        <w:rPr>
-          <w:rFonts w:ascii="Times New Roman" w:hAnsi="Times New Roman" w:cs="Times New Roman"/>
-          <w:sz w:val="24"/>
-          <w:szCs w:val="24"/>
-          <w:shd w:val="clear" w:color="auto" w:fill="FFFFFF"/>
-        </w:rPr>
-        <w:t>performance analysis of the model in terms of:</w:t>
-      </w:r>
-      <w:r>
-        <w:rPr>
-          <w:rFonts w:ascii="Times New Roman" w:hAnsi="Times New Roman" w:cs="Times New Roman"/>
-          <w:sz w:val="24"/>
-          <w:szCs w:val="24"/>
-          <w:shd w:val="clear" w:color="auto" w:fill="FFFFFF"/>
-        </w:rPr>
-        <w:t>1.</w:t>
-      </w:r>
-      <w:r>
-        <w:rPr>
-          <w:rFonts w:ascii="Times New Roman" w:hAnsi="Times New Roman" w:cs="Times New Roman"/>
-          <w:sz w:val="24"/>
-          <w:szCs w:val="24"/>
-          <w:shd w:val="clear" w:color="auto" w:fill="FFFFFF"/>
-        </w:rPr>
-        <w:t>1</w:t>
-      </w:r>
-      <w:r>
-        <w:rPr>
-          <w:rFonts w:ascii="Times New Roman" w:hAnsi="Times New Roman" w:cs="Times New Roman"/>
-          <w:sz w:val="24"/>
-          <w:szCs w:val="24"/>
-          <w:shd w:val="clear" w:color="auto" w:fill="FFFFFF"/>
-        </w:rPr>
-        <w:t xml:space="preserve"> Recognition of Inappropriate </w:t>
-      </w:r>
-      <w:r>
-        <w:rPr>
-          <w:rFonts w:ascii="Times New Roman" w:hAnsi="Times New Roman" w:cs="Times New Roman"/>
-          <w:sz w:val="24"/>
-          <w:szCs w:val="24"/>
-          <w:shd w:val="clear" w:color="auto" w:fill="FFFFFF"/>
-        </w:rPr>
-        <w:t>expressions (Accuracy of the Model)</w:t>
-      </w:r>
-      <w:r>
-        <w:rPr>
-          <w:rFonts w:ascii="Times New Roman" w:hAnsi="Times New Roman" w:cs="Times New Roman"/>
-          <w:sz w:val="24"/>
-          <w:szCs w:val="24"/>
-        </w:rPr>
-        <w:t xml:space="preserve"> and </w:t>
-      </w:r>
-      <w:r>
-        <w:rPr>
-          <w:rFonts w:ascii="Times New Roman" w:hAnsi="Times New Roman" w:cs="Times New Roman"/>
-          <w:sz w:val="24"/>
-          <w:szCs w:val="24"/>
-          <w:shd w:val="clear" w:color="auto" w:fill="FFFFFF"/>
-        </w:rPr>
-        <w:t>1.2</w:t>
-      </w:r>
-      <w:r>
-        <w:rPr>
-          <w:rFonts w:ascii="Times New Roman" w:hAnsi="Times New Roman" w:cs="Times New Roman"/>
-          <w:sz w:val="24"/>
-          <w:szCs w:val="24"/>
-          <w:shd w:val="clear" w:color="auto" w:fill="FFFFFF"/>
-        </w:rPr>
-        <w:t xml:space="preserve"> Recognition of Appropriate expressions.</w:t>
-      </w:r>
-      <w:r>
-        <w:rPr>
-          <w:rFonts w:ascii="Times New Roman" w:hAnsi="Times New Roman" w:cs="Times New Roman"/>
-          <w:sz w:val="24"/>
-          <w:szCs w:val="24"/>
-          <w:shd w:val="clear" w:color="auto" w:fill="FFFFFF"/>
-        </w:rPr>
-        <w:t xml:space="preserve"> (Specificity of the Model)” the following results were computed:</w:t>
-      </w:r>
-    </w:p>
-    <w:p>
-      <w:pPr>
-        <w:spacing w:after="0" w:line="360" w:lineRule="auto"/>
-        <w:ind w:firstLine="720"/>
-        <w:jc w:val="both"/>
-        <w:rPr>
-          <w:rFonts w:ascii="Times New Roman" w:hAnsi="Times New Roman" w:cs="Times New Roman"/>
-          <w:sz w:val="24"/>
-          <w:szCs w:val="24"/>
-          <w:shd w:val="clear" w:color="auto" w:fill="FFFFFF"/>
-        </w:rPr>
-      </w:pPr>
-    </w:p>
-    <w:tbl>
-      <w:tblPr>
-        <w:tblStyle w:val="TableGrid"/>
-        <w:tblW w:w="0" w:type="auto"/>
-        <w:tblLook w:val="04A0" w:firstRow="1" w:lastRow="0" w:firstColumn="1" w:lastColumn="0" w:noHBand="0" w:noVBand="1"/>
-      </w:tblPr>
-      <w:tblGrid>
-        <w:gridCol w:w="1143"/>
-        <w:gridCol w:w="1142"/>
-        <w:gridCol w:w="1156"/>
-        <w:gridCol w:w="1030"/>
-        <w:gridCol w:w="1663"/>
-        <w:gridCol w:w="1223"/>
-        <w:gridCol w:w="1417"/>
-      </w:tblGrid>
-      <w:tr>
-        <w:tc>
-          <w:tcPr>
-            <w:tcW w:w="4675" w:type="dxa"/>
-            <w:gridSpan w:val="4"/>
-            <w:vAlign w:val="center"/>
-          </w:tcPr>
-          <w:p>
-            <w:pPr>
-              <w:spacing w:line="360" w:lineRule="auto"/>
-              <w:jc w:val="center"/>
-              <w:rPr>
-                <w:rFonts w:ascii="Times New Roman" w:hAnsi="Times New Roman" w:cs="Times New Roman"/>
-                <w:b/>
-                <w:sz w:val="24"/>
-                <w:szCs w:val="24"/>
-                <w:lang w:bidi="en-US"/>
-              </w:rPr>
-            </w:pPr>
-            <w:r>
-              <w:rPr>
-                <w:rFonts w:ascii="Times New Roman" w:hAnsi="Times New Roman" w:cs="Times New Roman"/>
-                <w:b/>
-                <w:sz w:val="24"/>
-                <w:szCs w:val="24"/>
-                <w:lang w:bidi="en-US"/>
-              </w:rPr>
-              <w:t>CLASSIFICATION</w:t>
-            </w:r>
-          </w:p>
-        </w:tc>
-        <w:tc>
-          <w:tcPr>
-            <w:tcW w:w="1674" w:type="dxa"/>
-            <w:vMerge w:val="restart"/>
-            <w:vAlign w:val="center"/>
-          </w:tcPr>
-          <w:p>
-            <w:pPr>
-              <w:spacing w:line="360" w:lineRule="auto"/>
-              <w:jc w:val="center"/>
-              <w:rPr>
-                <w:rFonts w:ascii="Times New Roman" w:hAnsi="Times New Roman" w:cs="Times New Roman"/>
-                <w:b/>
-                <w:sz w:val="24"/>
-                <w:szCs w:val="24"/>
-                <w:lang w:bidi="en-US"/>
-              </w:rPr>
-            </w:pPr>
-            <w:r>
-              <w:rPr>
-                <w:rFonts w:ascii="Times New Roman" w:hAnsi="Times New Roman" w:cs="Times New Roman"/>
-                <w:b/>
-                <w:sz w:val="24"/>
-                <w:szCs w:val="24"/>
-                <w:lang w:bidi="en-US"/>
-              </w:rPr>
-              <w:t>PRECISION</w:t>
-            </w:r>
-          </w:p>
-        </w:tc>
-        <w:tc>
-          <w:tcPr>
-            <w:tcW w:w="1224" w:type="dxa"/>
-            <w:vMerge w:val="restart"/>
-            <w:vAlign w:val="center"/>
-          </w:tcPr>
-          <w:p>
-            <w:pPr>
-              <w:spacing w:line="360" w:lineRule="auto"/>
-              <w:jc w:val="center"/>
-              <w:rPr>
-                <w:rFonts w:ascii="Times New Roman" w:hAnsi="Times New Roman" w:cs="Times New Roman"/>
-                <w:b/>
-                <w:sz w:val="24"/>
-                <w:szCs w:val="24"/>
-                <w:lang w:bidi="en-US"/>
-              </w:rPr>
-            </w:pPr>
-            <w:r>
-              <w:rPr>
-                <w:rFonts w:ascii="Times New Roman" w:hAnsi="Times New Roman" w:cs="Times New Roman"/>
-                <w:b/>
-                <w:sz w:val="24"/>
-                <w:szCs w:val="24"/>
-                <w:lang w:bidi="en-US"/>
-              </w:rPr>
-              <w:t>RECALL</w:t>
-            </w:r>
-          </w:p>
-        </w:tc>
-        <w:tc>
-          <w:tcPr>
-            <w:tcW w:w="1417" w:type="dxa"/>
-            <w:vMerge w:val="restart"/>
-            <w:vAlign w:val="center"/>
-          </w:tcPr>
-          <w:p>
-            <w:pPr>
-              <w:spacing w:line="360" w:lineRule="auto"/>
-              <w:jc w:val="center"/>
-              <w:rPr>
-                <w:rFonts w:ascii="Times New Roman" w:hAnsi="Times New Roman" w:cs="Times New Roman"/>
-                <w:b/>
-                <w:sz w:val="24"/>
-                <w:szCs w:val="24"/>
-                <w:lang w:bidi="en-US"/>
-              </w:rPr>
-            </w:pPr>
-            <w:r>
-              <w:rPr>
-                <w:rFonts w:ascii="Times New Roman" w:hAnsi="Times New Roman" w:cs="Times New Roman"/>
-                <w:b/>
-                <w:sz w:val="24"/>
-                <w:szCs w:val="24"/>
-                <w:lang w:bidi="en-US"/>
-              </w:rPr>
-              <w:t>F-MEASURE</w:t>
-            </w:r>
-          </w:p>
-          <w:p>
-            <w:pPr>
-              <w:spacing w:line="360" w:lineRule="auto"/>
-              <w:jc w:val="center"/>
-              <w:rPr>
-                <w:rFonts w:ascii="Times New Roman" w:hAnsi="Times New Roman" w:cs="Times New Roman"/>
-                <w:b/>
-                <w:sz w:val="24"/>
-                <w:szCs w:val="24"/>
-                <w:lang w:bidi="en-US"/>
-              </w:rPr>
-            </w:pPr>
-            <w:r>
-              <w:rPr>
-                <w:rFonts w:ascii="Times New Roman" w:hAnsi="Times New Roman" w:cs="Times New Roman"/>
-                <w:b/>
-                <w:sz w:val="24"/>
-                <w:szCs w:val="24"/>
-                <w:lang w:bidi="en-US"/>
-              </w:rPr>
-              <w:t>(2PR/P+R)</w:t>
-            </w:r>
-          </w:p>
-        </w:tc>
-      </w:tr>
-      <w:tr>
-        <w:tc>
-          <w:tcPr>
-            <w:tcW w:w="1200" w:type="dxa"/>
-            <w:vAlign w:val="center"/>
-          </w:tcPr>
-          <w:p>
-            <w:pPr>
-              <w:spacing w:line="360" w:lineRule="auto"/>
-              <w:jc w:val="center"/>
-              <w:rPr>
-                <w:rFonts w:ascii="Times New Roman" w:hAnsi="Times New Roman" w:cs="Times New Roman"/>
-                <w:b/>
-                <w:sz w:val="24"/>
-                <w:szCs w:val="24"/>
-                <w:lang w:bidi="en-US"/>
-              </w:rPr>
-            </w:pPr>
-            <w:r>
-              <w:rPr>
-                <w:rFonts w:ascii="Times New Roman" w:hAnsi="Times New Roman" w:cs="Times New Roman"/>
-                <w:b/>
-                <w:sz w:val="24"/>
-                <w:szCs w:val="24"/>
-                <w:lang w:bidi="en-US"/>
-              </w:rPr>
-              <w:t>TP</w:t>
-            </w:r>
-          </w:p>
-        </w:tc>
-        <w:tc>
-          <w:tcPr>
-            <w:tcW w:w="1198" w:type="dxa"/>
-            <w:vAlign w:val="center"/>
-          </w:tcPr>
-          <w:p>
-            <w:pPr>
-              <w:spacing w:line="360" w:lineRule="auto"/>
-              <w:jc w:val="center"/>
-              <w:rPr>
-                <w:rFonts w:ascii="Times New Roman" w:hAnsi="Times New Roman" w:cs="Times New Roman"/>
-                <w:b/>
-                <w:sz w:val="24"/>
-                <w:szCs w:val="24"/>
-                <w:lang w:bidi="en-US"/>
-              </w:rPr>
-            </w:pPr>
-            <w:r>
-              <w:rPr>
-                <w:rFonts w:ascii="Times New Roman" w:hAnsi="Times New Roman" w:cs="Times New Roman"/>
-                <w:b/>
-                <w:sz w:val="24"/>
-                <w:szCs w:val="24"/>
-                <w:lang w:bidi="en-US"/>
-              </w:rPr>
-              <w:t>FP</w:t>
-            </w:r>
-          </w:p>
-        </w:tc>
-        <w:tc>
-          <w:tcPr>
-            <w:tcW w:w="1202" w:type="dxa"/>
-            <w:vAlign w:val="center"/>
-          </w:tcPr>
-          <w:p>
-            <w:pPr>
-              <w:spacing w:line="360" w:lineRule="auto"/>
-              <w:jc w:val="center"/>
-              <w:rPr>
-                <w:rFonts w:ascii="Times New Roman" w:hAnsi="Times New Roman" w:cs="Times New Roman"/>
-                <w:b/>
-                <w:sz w:val="24"/>
-                <w:szCs w:val="24"/>
-                <w:lang w:bidi="en-US"/>
-              </w:rPr>
-            </w:pPr>
-            <w:r>
-              <w:rPr>
-                <w:rFonts w:ascii="Times New Roman" w:hAnsi="Times New Roman" w:cs="Times New Roman"/>
-                <w:b/>
-                <w:sz w:val="24"/>
-                <w:szCs w:val="24"/>
-                <w:lang w:bidi="en-US"/>
-              </w:rPr>
-              <w:t>TN</w:t>
-            </w:r>
-          </w:p>
-        </w:tc>
-        <w:tc>
-          <w:tcPr>
-            <w:tcW w:w="1075" w:type="dxa"/>
-            <w:vAlign w:val="center"/>
-          </w:tcPr>
-          <w:p>
-            <w:pPr>
-              <w:spacing w:line="360" w:lineRule="auto"/>
-              <w:jc w:val="center"/>
-              <w:rPr>
-                <w:rFonts w:ascii="Times New Roman" w:hAnsi="Times New Roman" w:cs="Times New Roman"/>
-                <w:b/>
-                <w:sz w:val="24"/>
-                <w:szCs w:val="24"/>
-                <w:lang w:bidi="en-US"/>
-              </w:rPr>
-            </w:pPr>
-            <w:r>
-              <w:rPr>
-                <w:rFonts w:ascii="Times New Roman" w:hAnsi="Times New Roman" w:cs="Times New Roman"/>
-                <w:b/>
-                <w:sz w:val="24"/>
-                <w:szCs w:val="24"/>
-                <w:lang w:bidi="en-US"/>
-              </w:rPr>
-              <w:t>FN</w:t>
-            </w:r>
-          </w:p>
-        </w:tc>
-        <w:tc>
-          <w:tcPr>
-            <w:tcW w:w="1674" w:type="dxa"/>
-            <w:vMerge/>
-            <w:vAlign w:val="center"/>
-          </w:tcPr>
-          <w:p>
-            <w:pPr>
-              <w:spacing w:line="360" w:lineRule="auto"/>
-              <w:jc w:val="center"/>
-              <w:rPr>
-                <w:rFonts w:ascii="Times New Roman" w:hAnsi="Times New Roman" w:cs="Times New Roman"/>
-                <w:b/>
-                <w:sz w:val="24"/>
-                <w:szCs w:val="24"/>
-                <w:lang w:bidi="en-US"/>
-              </w:rPr>
-            </w:pPr>
-          </w:p>
-        </w:tc>
-        <w:tc>
-          <w:tcPr>
-            <w:tcW w:w="1224" w:type="dxa"/>
-            <w:vMerge/>
-            <w:vAlign w:val="center"/>
-          </w:tcPr>
-          <w:p>
-            <w:pPr>
-              <w:spacing w:line="360" w:lineRule="auto"/>
-              <w:jc w:val="center"/>
-              <w:rPr>
-                <w:rFonts w:ascii="Times New Roman" w:hAnsi="Times New Roman" w:cs="Times New Roman"/>
-                <w:b/>
-                <w:sz w:val="24"/>
-                <w:szCs w:val="24"/>
-                <w:lang w:bidi="en-US"/>
-              </w:rPr>
-            </w:pPr>
-          </w:p>
-        </w:tc>
-        <w:tc>
-          <w:tcPr>
-            <w:tcW w:w="1417" w:type="dxa"/>
-            <w:vMerge/>
-            <w:vAlign w:val="center"/>
-          </w:tcPr>
-          <w:p>
-            <w:pPr>
-              <w:spacing w:line="360" w:lineRule="auto"/>
-              <w:jc w:val="center"/>
-              <w:rPr>
-                <w:rFonts w:ascii="Times New Roman" w:hAnsi="Times New Roman" w:cs="Times New Roman"/>
-                <w:b/>
-                <w:sz w:val="24"/>
-                <w:szCs w:val="24"/>
-                <w:lang w:bidi="en-US"/>
-              </w:rPr>
-            </w:pPr>
-          </w:p>
-        </w:tc>
-      </w:tr>
-      <w:tr>
-        <w:tc>
-          <w:tcPr>
-            <w:tcW w:w="1200" w:type="dxa"/>
-            <w:vAlign w:val="center"/>
-          </w:tcPr>
-          <w:p>
-            <w:pPr>
-              <w:spacing w:line="360" w:lineRule="auto"/>
-              <w:jc w:val="center"/>
-              <w:rPr>
-                <w:rFonts w:ascii="Times New Roman" w:hAnsi="Times New Roman" w:cs="Times New Roman"/>
-                <w:sz w:val="24"/>
-                <w:szCs w:val="24"/>
-                <w:lang w:bidi="en-US"/>
-              </w:rPr>
-            </w:pPr>
-            <w:r>
-              <w:rPr>
-                <w:rFonts w:ascii="Times New Roman" w:hAnsi="Times New Roman" w:cs="Times New Roman"/>
-                <w:sz w:val="24"/>
-                <w:szCs w:val="24"/>
-                <w:lang w:bidi="en-US"/>
-              </w:rPr>
-              <w:t>389</w:t>
-            </w:r>
-          </w:p>
-        </w:tc>
-        <w:tc>
-          <w:tcPr>
-            <w:tcW w:w="1198" w:type="dxa"/>
-            <w:vAlign w:val="center"/>
-          </w:tcPr>
-          <w:p>
-            <w:pPr>
-              <w:spacing w:line="360" w:lineRule="auto"/>
-              <w:jc w:val="center"/>
-              <w:rPr>
-                <w:rFonts w:ascii="Times New Roman" w:hAnsi="Times New Roman" w:cs="Times New Roman"/>
-                <w:sz w:val="24"/>
-                <w:szCs w:val="24"/>
-                <w:lang w:bidi="en-US"/>
-              </w:rPr>
-            </w:pPr>
-            <w:r>
-              <w:rPr>
-                <w:rFonts w:ascii="Times New Roman" w:hAnsi="Times New Roman" w:cs="Times New Roman"/>
-                <w:sz w:val="24"/>
-                <w:szCs w:val="24"/>
-                <w:lang w:bidi="en-US"/>
-              </w:rPr>
-              <w:t>143</w:t>
-            </w:r>
-          </w:p>
-        </w:tc>
-        <w:tc>
-          <w:tcPr>
-            <w:tcW w:w="1202" w:type="dxa"/>
-            <w:vAlign w:val="center"/>
-          </w:tcPr>
-          <w:p>
-            <w:pPr>
-              <w:spacing w:line="360" w:lineRule="auto"/>
-              <w:jc w:val="center"/>
-              <w:rPr>
-                <w:rFonts w:ascii="Times New Roman" w:hAnsi="Times New Roman" w:cs="Times New Roman"/>
-                <w:sz w:val="24"/>
-                <w:szCs w:val="24"/>
-                <w:lang w:bidi="en-US"/>
-              </w:rPr>
-            </w:pPr>
-            <w:r>
-              <w:rPr>
-                <w:rFonts w:ascii="Times New Roman" w:hAnsi="Times New Roman" w:cs="Times New Roman"/>
-                <w:sz w:val="24"/>
-                <w:szCs w:val="24"/>
-                <w:lang w:bidi="en-US"/>
-              </w:rPr>
-              <w:t>5662</w:t>
-            </w:r>
-          </w:p>
-        </w:tc>
-        <w:tc>
-          <w:tcPr>
-            <w:tcW w:w="1075" w:type="dxa"/>
-            <w:vAlign w:val="center"/>
-          </w:tcPr>
-          <w:p>
-            <w:pPr>
-              <w:spacing w:line="360" w:lineRule="auto"/>
-              <w:jc w:val="center"/>
-              <w:rPr>
-                <w:rFonts w:ascii="Times New Roman" w:hAnsi="Times New Roman" w:cs="Times New Roman"/>
-                <w:sz w:val="24"/>
-                <w:szCs w:val="24"/>
-                <w:lang w:bidi="en-US"/>
-              </w:rPr>
-            </w:pPr>
-            <w:r>
-              <w:rPr>
-                <w:rFonts w:ascii="Times New Roman" w:hAnsi="Times New Roman" w:cs="Times New Roman"/>
-                <w:sz w:val="24"/>
-                <w:szCs w:val="24"/>
-                <w:lang w:bidi="en-US"/>
-              </w:rPr>
-              <w:t>193</w:t>
-            </w:r>
-          </w:p>
-        </w:tc>
-        <w:tc>
-          <w:tcPr>
-            <w:tcW w:w="1674" w:type="dxa"/>
-            <w:vAlign w:val="center"/>
-          </w:tcPr>
-          <w:p>
-            <w:pPr>
-              <w:spacing w:line="360" w:lineRule="auto"/>
-              <w:jc w:val="center"/>
-              <w:rPr>
-                <w:rFonts w:ascii="Times New Roman" w:hAnsi="Times New Roman" w:cs="Times New Roman"/>
-                <w:b/>
-                <w:sz w:val="24"/>
-                <w:szCs w:val="24"/>
-                <w:lang w:bidi="en-US"/>
-              </w:rPr>
-            </w:pPr>
-            <w:r>
-              <w:rPr>
-                <w:rFonts w:ascii="Times New Roman" w:hAnsi="Times New Roman" w:cs="Times New Roman"/>
-                <w:b/>
-                <w:sz w:val="24"/>
-                <w:szCs w:val="24"/>
-                <w:lang w:bidi="en-US"/>
-              </w:rPr>
-              <w:t>73.12</w:t>
-            </w:r>
-          </w:p>
-        </w:tc>
-        <w:tc>
-          <w:tcPr>
-            <w:tcW w:w="1224" w:type="dxa"/>
-            <w:vAlign w:val="center"/>
-          </w:tcPr>
-          <w:p>
-            <w:pPr>
-              <w:spacing w:line="360" w:lineRule="auto"/>
-              <w:jc w:val="center"/>
-              <w:rPr>
-                <w:rFonts w:ascii="Times New Roman" w:hAnsi="Times New Roman" w:cs="Times New Roman"/>
-                <w:b/>
-                <w:sz w:val="24"/>
-                <w:szCs w:val="24"/>
-                <w:lang w:bidi="en-US"/>
-              </w:rPr>
-            </w:pPr>
-            <w:r>
-              <w:rPr>
-                <w:rFonts w:ascii="Times New Roman" w:hAnsi="Times New Roman" w:cs="Times New Roman"/>
-                <w:b/>
-                <w:sz w:val="24"/>
-                <w:szCs w:val="24"/>
-                <w:lang w:bidi="en-US"/>
-              </w:rPr>
-              <w:t>66.84</w:t>
-            </w:r>
-          </w:p>
-        </w:tc>
-        <w:tc>
-          <w:tcPr>
-            <w:tcW w:w="1417" w:type="dxa"/>
-            <w:vAlign w:val="center"/>
-          </w:tcPr>
-          <w:p>
-            <w:pPr>
-              <w:spacing w:line="360" w:lineRule="auto"/>
-              <w:jc w:val="center"/>
-              <w:rPr>
-                <w:rFonts w:ascii="Times New Roman" w:hAnsi="Times New Roman" w:cs="Times New Roman"/>
-                <w:b/>
-                <w:sz w:val="24"/>
-                <w:szCs w:val="24"/>
-                <w:lang w:bidi="en-US"/>
-              </w:rPr>
-            </w:pPr>
-            <w:r>
-              <w:rPr>
-                <w:rFonts w:ascii="Times New Roman" w:hAnsi="Times New Roman" w:cs="Times New Roman"/>
-                <w:b/>
-                <w:sz w:val="24"/>
-                <w:szCs w:val="24"/>
-                <w:lang w:bidi="en-US"/>
-              </w:rPr>
-              <w:t>69.84</w:t>
-            </w:r>
-          </w:p>
-        </w:tc>
-      </w:tr>
-    </w:tbl>
-    <w:p>
-      <w:pPr>
-        <w:spacing w:after="0" w:line="360" w:lineRule="auto"/>
-        <w:jc w:val="both"/>
-        <w:rPr>
-          <w:rFonts w:ascii="Times New Roman" w:hAnsi="Times New Roman" w:cs="Times New Roman"/>
-          <w:sz w:val="24"/>
-          <w:szCs w:val="24"/>
-          <w:shd w:val="clear" w:color="auto" w:fill="FFFFFF"/>
-        </w:rPr>
-      </w:pPr>
-    </w:p>
-    <w:p>
-      <w:pPr>
-        <w:spacing w:after="0" w:line="360" w:lineRule="auto"/>
-        <w:jc w:val="both"/>
-        <w:rPr>
-          <w:rFonts w:ascii="Times New Roman" w:hAnsi="Times New Roman" w:cs="Times New Roman"/>
-          <w:sz w:val="24"/>
-          <w:szCs w:val="24"/>
-          <w:shd w:val="clear" w:color="auto" w:fill="FFFFFF"/>
-        </w:rPr>
-      </w:pPr>
-    </w:p>
-    <w:p>
-      <w:pPr>
-        <w:spacing w:after="0" w:line="360" w:lineRule="auto"/>
-        <w:jc w:val="both"/>
-        <w:rPr>
-          <w:rFonts w:ascii="Times New Roman" w:hAnsi="Times New Roman" w:cs="Times New Roman"/>
-          <w:sz w:val="24"/>
-          <w:szCs w:val="24"/>
-          <w:shd w:val="clear" w:color="auto" w:fill="FFFFFF"/>
-        </w:rPr>
-      </w:pPr>
-    </w:p>
-    <w:tbl>
-      <w:tblPr>
-        <w:tblStyle w:val="TableGrid"/>
-        <w:tblW w:w="0" w:type="auto"/>
-        <w:tblLook w:val="04A0" w:firstRow="1" w:lastRow="0" w:firstColumn="1" w:lastColumn="0" w:noHBand="0" w:noVBand="1"/>
-      </w:tblPr>
-      <w:tblGrid>
-        <w:gridCol w:w="2954"/>
-        <w:gridCol w:w="2896"/>
-        <w:gridCol w:w="2924"/>
-      </w:tblGrid>
-      <w:tr>
-        <w:tc>
-          <w:tcPr>
-            <w:tcW w:w="2996" w:type="dxa"/>
-            <w:vAlign w:val="center"/>
-          </w:tcPr>
-          <w:p>
-            <w:pPr>
-              <w:spacing w:line="360" w:lineRule="auto"/>
-              <w:jc w:val="center"/>
-              <w:rPr>
-                <w:rFonts w:ascii="Times New Roman" w:hAnsi="Times New Roman" w:cs="Times New Roman"/>
-                <w:b/>
-                <w:sz w:val="24"/>
-                <w:szCs w:val="24"/>
-                <w:lang w:bidi="en-US"/>
-              </w:rPr>
-            </w:pPr>
-            <w:r>
-              <w:rPr>
-                <w:rFonts w:ascii="Times New Roman" w:hAnsi="Times New Roman" w:cs="Times New Roman"/>
-                <w:b/>
-                <w:sz w:val="24"/>
-                <w:szCs w:val="24"/>
-                <w:lang w:bidi="en-US"/>
-              </w:rPr>
               <w:lastRenderedPageBreak/>
               <w:t>CLASSIFICATION</w:t>
             </w:r>
@@ -26201,8 +26365,6 @@
         </w:rPr>
         <w:t>ing</w:t>
       </w:r>
-      <w:bookmarkStart w:id="69" w:name="_GoBack"/>
-      <w:bookmarkEnd w:id="69"/>
       <w:r>
         <w:rPr>
           <w:rFonts w:ascii="Times New Roman" w:hAnsi="Times New Roman" w:cs="Times New Roman"/>
@@ -26262,7 +26424,25 @@
           <w:szCs w:val="24"/>
           <w:lang w:bidi="en-US"/>
         </w:rPr>
-        <w:t>There may be a need of usage of other dictionaries like Merriam-Webster’s Dicitonary (Merriam-Webster’s Dictionary needs permissions before usage).</w:t>
+        <w:t>There may be a need of usage of other dictionaries like Merriam-Webster’s Dicitonary (Merriam-Webster’s Dictionary needs</w:t>
+      </w:r>
+      <w:r>
+        <w:rPr>
+          <w:rFonts w:ascii="Times New Roman" w:hAnsi="Times New Roman" w:cs="Times New Roman"/>
+          <w:sz w:val="24"/>
+          <w:szCs w:val="24"/>
+          <w:lang w:bidi="en-US"/>
+        </w:rPr>
+        <w:t xml:space="preserve"> legal</w:t>
+      </w:r>
+      <w:r>
+        <w:rPr>
+          <w:rFonts w:ascii="Times New Roman" w:hAnsi="Times New Roman" w:cs="Times New Roman"/>
+          <w:sz w:val="24"/>
+          <w:szCs w:val="24"/>
+          <w:lang w:bidi="en-US"/>
+        </w:rPr>
+        <w:t xml:space="preserve"> permissions before usage).</w:t>
       </w:r>
     </w:p>
     <w:p>
@@ -26431,7 +26611,7 @@
         </w:rPr>
       </w:pPr>
     </w:p>
-    <w:bookmarkStart w:id="70" w:name="_Toc444456595" w:displacedByCustomXml="next"/>
+    <w:bookmarkStart w:id="69" w:name="_Toc444456595" w:displacedByCustomXml="next"/>
     <w:sdt>
       <w:sdtPr>
         <w:rPr>
@@ -26449,6 +26629,7 @@
           <w:docPartUnique/>
         </w:docPartObj>
       </w:sdtPr>
+      <w:sdtEndPr/>
       <w:sdtContent>
         <w:p>
           <w:pPr>
@@ -26471,7 +26652,7 @@
             </w:rPr>
             <w:t>BIBLIOGRAPHY</w:t>
           </w:r>
-          <w:bookmarkEnd w:id="70"/>
+          <w:bookmarkEnd w:id="69"/>
         </w:p>
         <w:p>
           <w:pPr>
@@ -31025,7 +31206,7 @@
           <w:szCs w:val="24"/>
         </w:rPr>
       </w:pPr>
-      <w:bookmarkStart w:id="71" w:name="_Toc444456596"/>
+      <w:bookmarkStart w:id="70" w:name="_Toc444456596"/>
       <w:r>
         <w:rPr>
           <w:rFonts w:ascii="Times New Roman" w:hAnsi="Times New Roman" w:cs="Times New Roman"/>
@@ -31035,7 +31216,7 @@
         </w:rPr>
         <w:t>APPENDIX A</w:t>
       </w:r>
-      <w:bookmarkEnd w:id="71"/>
+      <w:bookmarkEnd w:id="70"/>
     </w:p>
     <w:p>
       <w:pPr>
@@ -32586,7 +32767,7 @@
           <w:szCs w:val="82"/>
         </w:rPr>
       </w:pPr>
-      <w:bookmarkStart w:id="72" w:name="_Toc444456597"/>
+      <w:bookmarkStart w:id="71" w:name="_Toc444456597"/>
       <w:r>
         <w:rPr>
           <w:rFonts w:ascii="Times New Roman" w:hAnsi="Times New Roman" w:cs="Times New Roman"/>
@@ -32596,7 +32777,7 @@
         </w:rPr>
         <w:t>APPENDIX B</w:t>
       </w:r>
-      <w:bookmarkEnd w:id="72"/>
+      <w:bookmarkEnd w:id="71"/>
     </w:p>
     <w:p>
       <w:pPr>
@@ -34177,7 +34358,7 @@
           <w:szCs w:val="82"/>
         </w:rPr>
       </w:pPr>
-      <w:bookmarkStart w:id="73" w:name="_Toc444456598"/>
+      <w:bookmarkStart w:id="72" w:name="_Toc444456598"/>
       <w:r>
         <w:rPr>
           <w:rFonts w:ascii="Times New Roman" w:hAnsi="Times New Roman" w:cs="Times New Roman"/>
@@ -34187,7 +34368,7 @@
         </w:rPr>
         <w:t>APPENDIX C</w:t>
       </w:r>
-      <w:bookmarkEnd w:id="73"/>
+      <w:bookmarkEnd w:id="72"/>
     </w:p>
     <w:p>
       <w:pPr>
@@ -35458,7 +35639,7 @@
           <w:szCs w:val="82"/>
         </w:rPr>
       </w:pPr>
-      <w:bookmarkStart w:id="74" w:name="_Toc444456599"/>
+      <w:bookmarkStart w:id="73" w:name="_Toc444456599"/>
       <w:r>
         <w:rPr>
           <w:rFonts w:ascii="Times New Roman" w:hAnsi="Times New Roman" w:cs="Times New Roman"/>
@@ -35468,7 +35649,7 @@
         </w:rPr>
         <w:t>APPENDIX D</w:t>
       </w:r>
-      <w:bookmarkEnd w:id="74"/>
+      <w:bookmarkEnd w:id="73"/>
     </w:p>
     <w:p>
       <w:pPr>
@@ -38028,7 +38209,7 @@
           <w:szCs w:val="82"/>
         </w:rPr>
       </w:pPr>
-      <w:bookmarkStart w:id="75" w:name="_Toc444456600"/>
+      <w:bookmarkStart w:id="74" w:name="_Toc444456600"/>
       <w:r>
         <w:rPr>
           <w:rFonts w:ascii="Times New Roman" w:hAnsi="Times New Roman" w:cs="Times New Roman"/>
@@ -38038,7 +38219,7 @@
         </w:rPr>
         <w:t>APPENDIX E</w:t>
       </w:r>
-      <w:bookmarkEnd w:id="75"/>
+      <w:bookmarkEnd w:id="74"/>
     </w:p>
     <w:p>
       <w:pPr>
@@ -47140,7 +47321,7 @@
           <w:szCs w:val="82"/>
         </w:rPr>
       </w:pPr>
-      <w:bookmarkStart w:id="76" w:name="_Toc444456601"/>
+      <w:bookmarkStart w:id="75" w:name="_Toc444456601"/>
       <w:r>
         <w:rPr>
           <w:rFonts w:ascii="Times New Roman" w:hAnsi="Times New Roman" w:cs="Times New Roman"/>
@@ -47150,7 +47331,7 @@
         </w:rPr>
         <w:t>APPENDIX F</w:t>
       </w:r>
-      <w:bookmarkEnd w:id="76"/>
+      <w:bookmarkEnd w:id="75"/>
     </w:p>
     <w:p>
       <w:pPr>
@@ -49846,7 +50027,7 @@
           <w:szCs w:val="82"/>
         </w:rPr>
       </w:pPr>
-      <w:bookmarkStart w:id="77" w:name="_Toc444456602"/>
+      <w:bookmarkStart w:id="76" w:name="_Toc444456602"/>
       <w:r>
         <w:rPr>
           <w:rFonts w:ascii="Times New Roman" w:hAnsi="Times New Roman" w:cs="Times New Roman"/>
@@ -49856,7 +50037,7 @@
         </w:rPr>
         <w:t>CURRICULUM VITAE</w:t>
       </w:r>
-      <w:bookmarkEnd w:id="77"/>
+      <w:bookmarkEnd w:id="76"/>
     </w:p>
     <w:p>
       <w:pPr>
@@ -54942,7 +55123,7 @@
 </file>
 
 <file path=word/endnotes.xml><?xml version="1.0" encoding="utf-8"?>
-<w:endnotes xmlns:wpc="http://schemas.microsoft.com/office/word/2010/wordprocessingCanvas" xmlns:cx="http://schemas.microsoft.com/office/drawing/2014/chartex" xmlns:cx1="http://schemas.microsoft.com/office/drawing/2015/9/8/chartex" xmlns:cx2="http://schemas.microsoft.com/office/drawing/2015/10/21/chartex" xmlns:mc="http://schemas.openxmlformats.org/markup-compatibility/2006" xmlns:o="urn:schemas-microsoft-com:office:office" xmlns:r="http://schemas.openxmlformats.org/officeDocument/2006/relationships" xmlns:m="http://schemas.openxmlformats.org/officeDocument/2006/math" xmlns:v="urn:schemas-microsoft-com:vml" xmlns:wp14="http://schemas.microsoft.com/office/word/2010/wordprocessingDrawing" xmlns:wp="http://schemas.openxmlformats.org/drawingml/2006/wordprocessingDrawing" xmlns:w10="urn:schemas-microsoft-com:office:word" xmlns:w="http://schemas.openxmlformats.org/wordprocessingml/2006/main" xmlns:w14="http://schemas.microsoft.com/office/word/2010/wordml" xmlns:w15="http://schemas.microsoft.com/office/word/2012/wordml" xmlns:w16se="http://schemas.microsoft.com/office/word/2015/wordml/symex" xmlns:wpg="http://schemas.microsoft.com/office/word/2010/wordprocessingGroup" xmlns:wpi="http://schemas.microsoft.com/office/word/2010/wordprocessingInk" xmlns:wne="http://schemas.microsoft.com/office/word/2006/wordml" xmlns:wps="http://schemas.microsoft.com/office/word/2010/wordprocessingShape" mc:Ignorable="w14 w15 w16se wp14">
+<w:endnotes xmlns:wpc="http://schemas.microsoft.com/office/word/2010/wordprocessingCanvas" xmlns:mc="http://schemas.openxmlformats.org/markup-compatibility/2006" xmlns:o="urn:schemas-microsoft-com:office:office" xmlns:r="http://schemas.openxmlformats.org/officeDocument/2006/relationships" xmlns:m="http://schemas.openxmlformats.org/officeDocument/2006/math" xmlns:v="urn:schemas-microsoft-com:vml" xmlns:wp14="http://schemas.microsoft.com/office/word/2010/wordprocessingDrawing" xmlns:wp="http://schemas.openxmlformats.org/drawingml/2006/wordprocessingDrawing" xmlns:w10="urn:schemas-microsoft-com:office:word" xmlns:w="http://schemas.openxmlformats.org/wordprocessingml/2006/main" xmlns:w14="http://schemas.microsoft.com/office/word/2010/wordml" xmlns:w15="http://schemas.microsoft.com/office/word/2012/wordml" xmlns:wpg="http://schemas.microsoft.com/office/word/2010/wordprocessingGroup" xmlns:wpi="http://schemas.microsoft.com/office/word/2010/wordprocessingInk" xmlns:wne="http://schemas.microsoft.com/office/word/2006/wordml" xmlns:wps="http://schemas.microsoft.com/office/word/2010/wordprocessingShape" mc:Ignorable="w14 w15 wp14">
   <w:endnote w:type="separator" w:id="-1">
     <w:p>
       <w:pPr>
@@ -54967,7 +55148,7 @@
 </file>
 
 <file path=word/footnotes.xml><?xml version="1.0" encoding="utf-8"?>
-<w:footnotes xmlns:wpc="http://schemas.microsoft.com/office/word/2010/wordprocessingCanvas" xmlns:cx="http://schemas.microsoft.com/office/drawing/2014/chartex" xmlns:cx1="http://schemas.microsoft.com/office/drawing/2015/9/8/chartex" xmlns:cx2="http://schemas.microsoft.com/office/drawing/2015/10/21/chartex" xmlns:mc="http://schemas.openxmlformats.org/markup-compatibility/2006" xmlns:o="urn:schemas-microsoft-com:office:office" xmlns:r="http://schemas.openxmlformats.org/officeDocument/2006/relationships" xmlns:m="http://schemas.openxmlformats.org/officeDocument/2006/math" xmlns:v="urn:schemas-microsoft-com:vml" xmlns:wp14="http://schemas.microsoft.com/office/word/2010/wordprocessingDrawing" xmlns:wp="http://schemas.openxmlformats.org/drawingml/2006/wordprocessingDrawing" xmlns:w10="urn:schemas-microsoft-com:office:word" xmlns:w="http://schemas.openxmlformats.org/wordprocessingml/2006/main" xmlns:w14="http://schemas.microsoft.com/office/word/2010/wordml" xmlns:w15="http://schemas.microsoft.com/office/word/2012/wordml" xmlns:w16se="http://schemas.microsoft.com/office/word/2015/wordml/symex" xmlns:wpg="http://schemas.microsoft.com/office/word/2010/wordprocessingGroup" xmlns:wpi="http://schemas.microsoft.com/office/word/2010/wordprocessingInk" xmlns:wne="http://schemas.microsoft.com/office/word/2006/wordml" xmlns:wps="http://schemas.microsoft.com/office/word/2010/wordprocessingShape" mc:Ignorable="w14 w15 w16se wp14">
+<w:footnotes xmlns:wpc="http://schemas.microsoft.com/office/word/2010/wordprocessingCanvas" xmlns:mc="http://schemas.openxmlformats.org/markup-compatibility/2006" xmlns:o="urn:schemas-microsoft-com:office:office" xmlns:r="http://schemas.openxmlformats.org/officeDocument/2006/relationships" xmlns:m="http://schemas.openxmlformats.org/officeDocument/2006/math" xmlns:v="urn:schemas-microsoft-com:vml" xmlns:wp14="http://schemas.microsoft.com/office/word/2010/wordprocessingDrawing" xmlns:wp="http://schemas.openxmlformats.org/drawingml/2006/wordprocessingDrawing" xmlns:w10="urn:schemas-microsoft-com:office:word" xmlns:w="http://schemas.openxmlformats.org/wordprocessingml/2006/main" xmlns:w14="http://schemas.microsoft.com/office/word/2010/wordml" xmlns:w15="http://schemas.microsoft.com/office/word/2012/wordml" xmlns:wpg="http://schemas.microsoft.com/office/word/2010/wordprocessingGroup" xmlns:wpi="http://schemas.microsoft.com/office/word/2010/wordprocessingInk" xmlns:wne="http://schemas.microsoft.com/office/word/2006/wordml" xmlns:wps="http://schemas.microsoft.com/office/word/2010/wordprocessingShape" mc:Ignorable="w14 w15 wp14">
   <w:footnote w:type="separator" w:id="-1">
     <w:p>
       <w:pPr>
@@ -54992,7 +55173,7 @@
 </file>
 
 <file path=word/header1.xml><?xml version="1.0" encoding="utf-8"?>
-<w:hdr xmlns:wpc="http://schemas.microsoft.com/office/word/2010/wordprocessingCanvas" xmlns:cx="http://schemas.microsoft.com/office/drawing/2014/chartex" xmlns:cx1="http://schemas.microsoft.com/office/drawing/2015/9/8/chartex" xmlns:cx2="http://schemas.microsoft.com/office/drawing/2015/10/21/chartex" xmlns:mc="http://schemas.openxmlformats.org/markup-compatibility/2006" xmlns:o="urn:schemas-microsoft-com:office:office" xmlns:r="http://schemas.openxmlformats.org/officeDocument/2006/relationships" xmlns:m="http://schemas.openxmlformats.org/officeDocument/2006/math" xmlns:v="urn:schemas-microsoft-com:vml" xmlns:wp14="http://schemas.microsoft.com/office/word/2010/wordprocessingDrawing" xmlns:wp="http://schemas.openxmlformats.org/drawingml/2006/wordprocessingDrawing" xmlns:w10="urn:schemas-microsoft-com:office:word" xmlns:w="http://schemas.openxmlformats.org/wordprocessingml/2006/main" xmlns:w14="http://schemas.microsoft.com/office/word/2010/wordml" xmlns:w15="http://schemas.microsoft.com/office/word/2012/wordml" xmlns:w16se="http://schemas.microsoft.com/office/word/2015/wordml/symex" xmlns:wpg="http://schemas.microsoft.com/office/word/2010/wordprocessingGroup" xmlns:wpi="http://schemas.microsoft.com/office/word/2010/wordprocessingInk" xmlns:wne="http://schemas.microsoft.com/office/word/2006/wordml" xmlns:wps="http://schemas.microsoft.com/office/word/2010/wordprocessingShape" mc:Ignorable="w14 w15 w16se wp14">
+<w:hdr xmlns:wpc="http://schemas.microsoft.com/office/word/2010/wordprocessingCanvas" xmlns:mc="http://schemas.openxmlformats.org/markup-compatibility/2006" xmlns:o="urn:schemas-microsoft-com:office:office" xmlns:r="http://schemas.openxmlformats.org/officeDocument/2006/relationships" xmlns:m="http://schemas.openxmlformats.org/officeDocument/2006/math" xmlns:v="urn:schemas-microsoft-com:vml" xmlns:wp14="http://schemas.microsoft.com/office/word/2010/wordprocessingDrawing" xmlns:wp="http://schemas.openxmlformats.org/drawingml/2006/wordprocessingDrawing" xmlns:w10="urn:schemas-microsoft-com:office:word" xmlns:w="http://schemas.openxmlformats.org/wordprocessingml/2006/main" xmlns:w14="http://schemas.microsoft.com/office/word/2010/wordml" xmlns:w15="http://schemas.microsoft.com/office/word/2012/wordml" xmlns:wpg="http://schemas.microsoft.com/office/word/2010/wordprocessingGroup" xmlns:wpi="http://schemas.microsoft.com/office/word/2010/wordprocessingInk" xmlns:wne="http://schemas.microsoft.com/office/word/2006/wordml" xmlns:wps="http://schemas.microsoft.com/office/word/2010/wordprocessingShape" mc:Ignorable="w14 w15 wp14">
   <w:tbl>
     <w:tblPr>
       <w:tblW w:w="5000" w:type="pct"/>
@@ -55086,7 +55267,7 @@
               <w:sz w:val="24"/>
               <w:szCs w:val="24"/>
             </w:rPr>
-            <w:t>38</w:t>
+            <w:t>16</w:t>
           </w:r>
           <w:r>
             <w:rPr>
@@ -55108,8 +55289,8 @@
 </file>
 
 <file path=word/numbering.xml><?xml version="1.0" encoding="utf-8"?>
-<w:numbering xmlns:wpc="http://schemas.microsoft.com/office/word/2010/wordprocessingCanvas" xmlns:cx="http://schemas.microsoft.com/office/drawing/2014/chartex" xmlns:cx1="http://schemas.microsoft.com/office/drawing/2015/9/8/chartex" xmlns:cx2="http://schemas.microsoft.com/office/drawing/2015/10/21/chartex" xmlns:mc="http://schemas.openxmlformats.org/markup-compatibility/2006" xmlns:o="urn:schemas-microsoft-com:office:office" xmlns:r="http://schemas.openxmlformats.org/officeDocument/2006/relationships" xmlns:m="http://schemas.openxmlformats.org/officeDocument/2006/math" xmlns:v="urn:schemas-microsoft-com:vml" xmlns:wp14="http://schemas.microsoft.com/office/word/2010/wordprocessingDrawing" xmlns:wp="http://schemas.openxmlformats.org/drawingml/2006/wordprocessingDrawing" xmlns:w10="urn:schemas-microsoft-com:office:word" xmlns:w="http://schemas.openxmlformats.org/wordprocessingml/2006/main" xmlns:w14="http://schemas.microsoft.com/office/word/2010/wordml" xmlns:w15="http://schemas.microsoft.com/office/word/2012/wordml" xmlns:w16se="http://schemas.microsoft.com/office/word/2015/wordml/symex" xmlns:wpg="http://schemas.microsoft.com/office/word/2010/wordprocessingGroup" xmlns:wpi="http://schemas.microsoft.com/office/word/2010/wordprocessingInk" xmlns:wne="http://schemas.microsoft.com/office/word/2006/wordml" xmlns:wps="http://schemas.microsoft.com/office/word/2010/wordprocessingShape" mc:Ignorable="w14 w15 w16se wp14">
-  <w:abstractNum w:abstractNumId="0" w15:restartNumberingAfterBreak="0">
+<w:numbering xmlns:wpc="http://schemas.microsoft.com/office/word/2010/wordprocessingCanvas" xmlns:mc="http://schemas.openxmlformats.org/markup-compatibility/2006" xmlns:o="urn:schemas-microsoft-com:office:office" xmlns:r="http://schemas.openxmlformats.org/officeDocument/2006/relationships" xmlns:m="http://schemas.openxmlformats.org/officeDocument/2006/math" xmlns:v="urn:schemas-microsoft-com:vml" xmlns:wp14="http://schemas.microsoft.com/office/word/2010/wordprocessingDrawing" xmlns:wp="http://schemas.openxmlformats.org/drawingml/2006/wordprocessingDrawing" xmlns:w10="urn:schemas-microsoft-com:office:word" xmlns:w="http://schemas.openxmlformats.org/wordprocessingml/2006/main" xmlns:w14="http://schemas.microsoft.com/office/word/2010/wordml" xmlns:w15="http://schemas.microsoft.com/office/word/2012/wordml" xmlns:wpg="http://schemas.microsoft.com/office/word/2010/wordprocessingGroup" xmlns:wpi="http://schemas.microsoft.com/office/word/2010/wordprocessingInk" xmlns:wne="http://schemas.microsoft.com/office/word/2006/wordml" xmlns:wps="http://schemas.microsoft.com/office/word/2010/wordprocessingShape" mc:Ignorable="w14 w15 wp14">
+  <w:abstractNum w:abstractNumId="0">
     <w:nsid w:val="02E12109"/>
     <w:multiLevelType w:val="hybridMultilevel"/>
     <w:tmpl w:val="5DA63AE8"/>
@@ -55198,7 +55379,7 @@
       </w:pPr>
     </w:lvl>
   </w:abstractNum>
-  <w:abstractNum w:abstractNumId="1" w15:restartNumberingAfterBreak="0">
+  <w:abstractNum w:abstractNumId="1">
     <w:nsid w:val="045E4511"/>
     <w:multiLevelType w:val="hybridMultilevel"/>
     <w:tmpl w:val="ABEE7AB0"/>
@@ -55311,7 +55492,7 @@
       </w:rPr>
     </w:lvl>
   </w:abstractNum>
-  <w:abstractNum w:abstractNumId="2" w15:restartNumberingAfterBreak="0">
+  <w:abstractNum w:abstractNumId="2">
     <w:nsid w:val="0A2A1594"/>
     <w:multiLevelType w:val="hybridMultilevel"/>
     <w:tmpl w:val="88A6EDE2"/>
@@ -55400,7 +55581,7 @@
       </w:pPr>
     </w:lvl>
   </w:abstractNum>
-  <w:abstractNum w:abstractNumId="3" w15:restartNumberingAfterBreak="0">
+  <w:abstractNum w:abstractNumId="3">
     <w:nsid w:val="1B973937"/>
     <w:multiLevelType w:val="hybridMultilevel"/>
     <w:tmpl w:val="77D21DB2"/>
@@ -55489,7 +55670,7 @@
       </w:pPr>
     </w:lvl>
   </w:abstractNum>
-  <w:abstractNum w:abstractNumId="4" w15:restartNumberingAfterBreak="0">
+  <w:abstractNum w:abstractNumId="4">
     <w:nsid w:val="28B8601A"/>
     <w:multiLevelType w:val="hybridMultilevel"/>
     <w:tmpl w:val="0986AAC4"/>
@@ -55575,7 +55756,7 @@
       </w:pPr>
     </w:lvl>
   </w:abstractNum>
-  <w:abstractNum w:abstractNumId="5" w15:restartNumberingAfterBreak="0">
+  <w:abstractNum w:abstractNumId="5">
     <w:nsid w:val="2C98702F"/>
     <w:multiLevelType w:val="multilevel"/>
     <w:tmpl w:val="17546DC6"/>
@@ -55688,7 +55869,7 @@
       </w:rPr>
     </w:lvl>
   </w:abstractNum>
-  <w:abstractNum w:abstractNumId="6" w15:restartNumberingAfterBreak="0">
+  <w:abstractNum w:abstractNumId="6">
     <w:nsid w:val="424F04DE"/>
     <w:multiLevelType w:val="hybridMultilevel"/>
     <w:tmpl w:val="9EAA80BE"/>
@@ -55777,7 +55958,7 @@
       </w:pPr>
     </w:lvl>
   </w:abstractNum>
-  <w:abstractNum w:abstractNumId="7" w15:restartNumberingAfterBreak="0">
+  <w:abstractNum w:abstractNumId="7">
     <w:nsid w:val="448C62AF"/>
     <w:multiLevelType w:val="hybridMultilevel"/>
     <w:tmpl w:val="D2AC8894"/>
@@ -55867,7 +56048,7 @@
       </w:pPr>
     </w:lvl>
   </w:abstractNum>
-  <w:abstractNum w:abstractNumId="8" w15:restartNumberingAfterBreak="0">
+  <w:abstractNum w:abstractNumId="8">
     <w:nsid w:val="4E6428B7"/>
     <w:multiLevelType w:val="multilevel"/>
     <w:tmpl w:val="4704DB64"/>
@@ -55980,7 +56161,7 @@
       </w:pPr>
     </w:lvl>
   </w:abstractNum>
-  <w:abstractNum w:abstractNumId="9" w15:restartNumberingAfterBreak="0">
+  <w:abstractNum w:abstractNumId="9">
     <w:nsid w:val="55747902"/>
     <w:multiLevelType w:val="hybridMultilevel"/>
     <w:tmpl w:val="2DE4C9AE"/>
@@ -56069,7 +56250,7 @@
       </w:pPr>
     </w:lvl>
   </w:abstractNum>
-  <w:abstractNum w:abstractNumId="10" w15:restartNumberingAfterBreak="0">
+  <w:abstractNum w:abstractNumId="10">
     <w:nsid w:val="59EF7C1B"/>
     <w:multiLevelType w:val="hybridMultilevel"/>
     <w:tmpl w:val="02B8B990"/>
@@ -56155,7 +56336,7 @@
       </w:pPr>
     </w:lvl>
   </w:abstractNum>
-  <w:abstractNum w:abstractNumId="11" w15:restartNumberingAfterBreak="0">
+  <w:abstractNum w:abstractNumId="11">
     <w:nsid w:val="6A551CCA"/>
     <w:multiLevelType w:val="hybridMultilevel"/>
     <w:tmpl w:val="FD80B8C2"/>
@@ -56244,7 +56425,7 @@
       </w:pPr>
     </w:lvl>
   </w:abstractNum>
-  <w:abstractNum w:abstractNumId="12" w15:restartNumberingAfterBreak="0">
+  <w:abstractNum w:abstractNumId="12">
     <w:nsid w:val="6B480496"/>
     <w:multiLevelType w:val="hybridMultilevel"/>
     <w:tmpl w:val="AB100A0A"/>
@@ -56357,7 +56538,7 @@
       </w:rPr>
     </w:lvl>
   </w:abstractNum>
-  <w:abstractNum w:abstractNumId="13" w15:restartNumberingAfterBreak="0">
+  <w:abstractNum w:abstractNumId="13">
     <w:nsid w:val="71F4664E"/>
     <w:multiLevelType w:val="hybridMultilevel"/>
     <w:tmpl w:val="30A0E042"/>
@@ -56443,7 +56624,7 @@
       </w:pPr>
     </w:lvl>
   </w:abstractNum>
-  <w:abstractNum w:abstractNumId="14" w15:restartNumberingAfterBreak="0">
+  <w:abstractNum w:abstractNumId="14">
     <w:nsid w:val="7B571EF2"/>
     <w:multiLevelType w:val="hybridMultilevel"/>
     <w:tmpl w:val="D40091F6"/>
@@ -56581,7 +56762,7 @@
 </file>
 
 <file path=word/styles.xml><?xml version="1.0" encoding="utf-8"?>
-<w:styles xmlns:mc="http://schemas.openxmlformats.org/markup-compatibility/2006" xmlns:r="http://schemas.openxmlformats.org/officeDocument/2006/relationships" xmlns:w="http://schemas.openxmlformats.org/wordprocessingml/2006/main" xmlns:w14="http://schemas.microsoft.com/office/word/2010/wordml" xmlns:w15="http://schemas.microsoft.com/office/word/2012/wordml" xmlns:w16se="http://schemas.microsoft.com/office/word/2015/wordml/symex" mc:Ignorable="w14 w15 w16se">
+<w:styles xmlns:mc="http://schemas.openxmlformats.org/markup-compatibility/2006" xmlns:r="http://schemas.openxmlformats.org/officeDocument/2006/relationships" xmlns:w="http://schemas.openxmlformats.org/wordprocessingml/2006/main" xmlns:w14="http://schemas.microsoft.com/office/word/2010/wordml" xmlns:w15="http://schemas.microsoft.com/office/word/2012/wordml" mc:Ignorable="w14 w15">
   <w:docDefaults>
     <w:rPrDefault>
       <w:rPr>
@@ -56597,7 +56778,7 @@
       </w:pPr>
     </w:pPrDefault>
   </w:docDefaults>
-  <w:latentStyles w:defLockedState="0" w:defUIPriority="99" w:defSemiHidden="0" w:defUnhideWhenUsed="0" w:defQFormat="0" w:count="372">
+  <w:latentStyles w:defLockedState="0" w:defUIPriority="99" w:defSemiHidden="0" w:defUnhideWhenUsed="0" w:defQFormat="0" w:count="371">
     <w:lsdException w:name="Normal" w:uiPriority="0" w:qFormat="1"/>
     <w:lsdException w:name="heading 1" w:uiPriority="9" w:qFormat="1"/>
     <w:lsdException w:name="heading 2" w:semiHidden="1" w:uiPriority="9" w:unhideWhenUsed="1" w:qFormat="1"/>
@@ -56969,7 +57150,6 @@
     <w:lsdException w:name="List Table 5 Dark Accent 6" w:uiPriority="50"/>
     <w:lsdException w:name="List Table 6 Colorful Accent 6" w:uiPriority="51"/>
     <w:lsdException w:name="List Table 7 Colorful Accent 6" w:uiPriority="52"/>
-    <w:lsdException w:name="Mention" w:semiHidden="1" w:unhideWhenUsed="1"/>
   </w:latentStyles>
   <w:style w:type="paragraph" w:default="1" w:styleId="Normal">
     <w:name w:val="Normal"/>
@@ -57284,6 +57464,7 @@
       <w:lang w:val="en-PH"/>
     </w:rPr>
     <w:tblPr>
+      <w:tblInd w:w="0" w:type="dxa"/>
       <w:tblBorders>
         <w:top w:val="single" w:sz="4" w:space="0" w:color="000000" w:themeColor="text1"/>
         <w:left w:val="single" w:sz="4" w:space="0" w:color="000000" w:themeColor="text1"/>
@@ -57292,6 +57473,12 @@
         <w:insideH w:val="single" w:sz="4" w:space="0" w:color="000000" w:themeColor="text1"/>
         <w:insideV w:val="single" w:sz="4" w:space="0" w:color="000000" w:themeColor="text1"/>
       </w:tblBorders>
+      <w:tblCellMar>
+        <w:top w:w="0" w:type="dxa"/>
+        <w:left w:w="108" w:type="dxa"/>
+        <w:bottom w:w="0" w:type="dxa"/>
+        <w:right w:w="108" w:type="dxa"/>
+      </w:tblCellMar>
     </w:tblPr>
   </w:style>
   <w:style w:type="character" w:styleId="SubtleEmphasis">
@@ -58831,7 +59018,7 @@
 </file>
 
 <file path=customXml/itemProps1.xml><?xml version="1.0" encoding="utf-8"?>
-<ds:datastoreItem xmlns:ds="http://schemas.openxmlformats.org/officeDocument/2006/customXml" ds:itemID="{58480024-963F-442B-8043-73A2A908B74D}">
+<ds:datastoreItem xmlns:ds="http://schemas.openxmlformats.org/officeDocument/2006/customXml" ds:itemID="{67C4C879-D018-4AF8-96C6-07F5825AF1BC}">
   <ds:schemaRefs>
     <ds:schemaRef ds:uri="http://schemas.openxmlformats.org/officeDocument/2006/bibliography"/>
   </ds:schemaRefs>

</xml_diff>

<commit_message>
Edited docs + pptx
</commit_message>
<xml_diff>
--- a/docs/FORChapter1to3Final.docx
+++ b/docs/FORChapter1to3Final.docx
@@ -1,6 +1,6 @@
 
 <file path=word/document.xml><?xml version="1.0" encoding="utf-8"?>
-<w:document xmlns:wpc="http://schemas.microsoft.com/office/word/2010/wordprocessingCanvas" xmlns:mc="http://schemas.openxmlformats.org/markup-compatibility/2006" xmlns:o="urn:schemas-microsoft-com:office:office" xmlns:r="http://schemas.openxmlformats.org/officeDocument/2006/relationships" xmlns:m="http://schemas.openxmlformats.org/officeDocument/2006/math" xmlns:v="urn:schemas-microsoft-com:vml" xmlns:wp14="http://schemas.microsoft.com/office/word/2010/wordprocessingDrawing" xmlns:wp="http://schemas.openxmlformats.org/drawingml/2006/wordprocessingDrawing" xmlns:w10="urn:schemas-microsoft-com:office:word" xmlns:w="http://schemas.openxmlformats.org/wordprocessingml/2006/main" xmlns:w14="http://schemas.microsoft.com/office/word/2010/wordml" xmlns:w15="http://schemas.microsoft.com/office/word/2012/wordml" xmlns:wpg="http://schemas.microsoft.com/office/word/2010/wordprocessingGroup" xmlns:wpi="http://schemas.microsoft.com/office/word/2010/wordprocessingInk" xmlns:wne="http://schemas.microsoft.com/office/word/2006/wordml" xmlns:wps="http://schemas.microsoft.com/office/word/2010/wordprocessingShape" mc:Ignorable="w14 w15 wp14">
+<w:document xmlns:wpc="http://schemas.microsoft.com/office/word/2010/wordprocessingCanvas" xmlns:cx="http://schemas.microsoft.com/office/drawing/2014/chartex" xmlns:cx1="http://schemas.microsoft.com/office/drawing/2015/9/8/chartex" xmlns:cx2="http://schemas.microsoft.com/office/drawing/2015/10/21/chartex" xmlns:mc="http://schemas.openxmlformats.org/markup-compatibility/2006" xmlns:o="urn:schemas-microsoft-com:office:office" xmlns:r="http://schemas.openxmlformats.org/officeDocument/2006/relationships" xmlns:m="http://schemas.openxmlformats.org/officeDocument/2006/math" xmlns:v="urn:schemas-microsoft-com:vml" xmlns:wp14="http://schemas.microsoft.com/office/word/2010/wordprocessingDrawing" xmlns:wp="http://schemas.openxmlformats.org/drawingml/2006/wordprocessingDrawing" xmlns:w10="urn:schemas-microsoft-com:office:word" xmlns:w="http://schemas.openxmlformats.org/wordprocessingml/2006/main" xmlns:w14="http://schemas.microsoft.com/office/word/2010/wordml" xmlns:w15="http://schemas.microsoft.com/office/word/2012/wordml" xmlns:w16se="http://schemas.microsoft.com/office/word/2015/wordml/symex" xmlns:wpg="http://schemas.microsoft.com/office/word/2010/wordprocessingGroup" xmlns:wpi="http://schemas.microsoft.com/office/word/2010/wordprocessingInk" xmlns:wne="http://schemas.microsoft.com/office/word/2006/wordml" xmlns:wps="http://schemas.microsoft.com/office/word/2010/wordprocessingShape" mc:Ignorable="w14 w15 w16se wp14">
   <w:body>
     <w:p>
       <w:pPr>
@@ -10424,7 +10424,23 @@
           <w:sz w:val="24"/>
           <w:szCs w:val="24"/>
         </w:rPr>
-        <w:t>Inappropriate Expressions Recognition using bootstrapping as Semi-supervised Learning</w:t>
+        <w:t>Inappropriate Expressions Recogniti</w:t>
+      </w:r>
+      <w:r>
+        <w:rPr>
+          <w:rFonts w:ascii="Times New Roman" w:hAnsi="Times New Roman" w:cs="Times New Roman"/>
+          <w:sz w:val="24"/>
+          <w:szCs w:val="24"/>
+        </w:rPr>
+        <w:t>on using bootstrapping as Semi-S</w:t>
+      </w:r>
+      <w:r>
+        <w:rPr>
+          <w:rFonts w:ascii="Times New Roman" w:hAnsi="Times New Roman" w:cs="Times New Roman"/>
+          <w:sz w:val="24"/>
+          <w:szCs w:val="24"/>
+        </w:rPr>
+        <w:t>upervised Learning</w:t>
       </w:r>
       <w:r>
         <w:rPr>
@@ -10442,8 +10458,6 @@
         </w:rPr>
         <w:t>uation to test the accuracy for different types of inputs.</w:t>
       </w:r>
-      <w:bookmarkStart w:id="19" w:name="_GoBack"/>
-      <w:bookmarkEnd w:id="19"/>
     </w:p>
     <w:p>
       <w:pPr>
@@ -10462,7 +10476,7 @@
           <w:shd w:val="clear" w:color="auto" w:fill="FFFFFF"/>
         </w:rPr>
       </w:pPr>
-      <w:bookmarkStart w:id="20" w:name="_Toc444456566"/>
+      <w:bookmarkStart w:id="19" w:name="_Toc444456566"/>
       <w:r>
         <w:rPr>
           <w:rFonts w:ascii="Times New Roman" w:hAnsi="Times New Roman" w:cs="Times New Roman"/>
@@ -10474,7 +10488,7 @@
         </w:rPr>
         <w:t>Significance of the Study</w:t>
       </w:r>
-      <w:bookmarkEnd w:id="20"/>
+      <w:bookmarkEnd w:id="19"/>
     </w:p>
     <w:p>
       <w:pPr>
@@ -11013,7 +11027,7 @@
           <w:szCs w:val="24"/>
         </w:rPr>
       </w:pPr>
-      <w:bookmarkStart w:id="21" w:name="_Toc444456567"/>
+      <w:bookmarkStart w:id="20" w:name="_Toc444456567"/>
       <w:r>
         <w:rPr>
           <w:rFonts w:ascii="Times New Roman" w:hAnsi="Times New Roman" w:cs="Times New Roman"/>
@@ -11024,7 +11038,7 @@
         </w:rPr>
         <w:t>Definition of Terms</w:t>
       </w:r>
-      <w:bookmarkEnd w:id="21"/>
+      <w:bookmarkEnd w:id="20"/>
     </w:p>
     <w:p>
       <w:pPr>
@@ -12024,7 +12038,7 @@
           <w:szCs w:val="24"/>
         </w:rPr>
       </w:pPr>
-      <w:bookmarkStart w:id="22" w:name="_Toc444456568"/>
+      <w:bookmarkStart w:id="21" w:name="_Toc444456568"/>
       <w:r>
         <w:rPr>
           <w:rFonts w:ascii="Times New Roman" w:hAnsi="Times New Roman" w:cs="Times New Roman"/>
@@ -12035,7 +12049,7 @@
         <w:lastRenderedPageBreak/>
         <w:t>CHAPTER II</w:t>
       </w:r>
-      <w:bookmarkEnd w:id="22"/>
+      <w:bookmarkEnd w:id="21"/>
     </w:p>
     <w:p>
       <w:pPr>
@@ -12049,7 +12063,7 @@
           <w:szCs w:val="24"/>
         </w:rPr>
       </w:pPr>
-      <w:bookmarkStart w:id="23" w:name="_Toc444456569"/>
+      <w:bookmarkStart w:id="22" w:name="_Toc444456569"/>
       <w:r>
         <w:rPr>
           <w:rFonts w:ascii="Times New Roman" w:hAnsi="Times New Roman" w:cs="Times New Roman"/>
@@ -12059,7 +12073,7 @@
         </w:rPr>
         <w:t>REVIEW OF RELATED LITERATURE AND STUDIES</w:t>
       </w:r>
-      <w:bookmarkEnd w:id="23"/>
+      <w:bookmarkEnd w:id="22"/>
     </w:p>
     <w:p>
       <w:pPr>
@@ -12093,7 +12107,7 @@
           <w:szCs w:val="24"/>
         </w:rPr>
       </w:pPr>
-      <w:bookmarkStart w:id="24" w:name="_Toc444456570"/>
+      <w:bookmarkStart w:id="23" w:name="_Toc444456570"/>
       <w:r>
         <w:rPr>
           <w:rFonts w:ascii="Times New Roman" w:hAnsi="Times New Roman" w:cs="Times New Roman"/>
@@ -12104,7 +12118,7 @@
         </w:rPr>
         <w:t>2.1 Review of Related Literature</w:t>
       </w:r>
-      <w:bookmarkEnd w:id="24"/>
+      <w:bookmarkEnd w:id="23"/>
     </w:p>
     <w:p>
       <w:pPr>
@@ -13125,11 +13139,11 @@
         <w:t> </w:t>
       </w:r>
       <w:r>
-        <w:t xml:space="preserve">that is generally considered to be strongly impolite, </w:t>
+        <w:t xml:space="preserve">that is generally considered to be strongly </w:t>
       </w:r>
       <w:r>
         <w:lastRenderedPageBreak/>
-        <w:t>rude or offensive. It can show a debasement of someone or something, or show intense emotion. Profanity in this sense takes the form of words or verbal expressions.</w:t>
+        <w:t>impolite, rude or offensive. It can show a debasement of someone or something, or show intense emotion. Profanity in this sense takes the form of words or verbal expressions.</w:t>
       </w:r>
       <w:r>
         <w:rPr>
@@ -14704,6 +14718,7 @@
           <w:id w:val="-1781801767"/>
           <w:citation/>
         </w:sdtPr>
+        <w:sdtEndPr/>
         <w:sdtContent>
           <w:r>
             <w:rPr>
@@ -15544,6 +15559,7 @@
           <w:id w:val="-1871676563"/>
           <w:citation/>
         </w:sdtPr>
+        <w:sdtEndPr/>
         <w:sdtContent>
           <w:r>
             <w:fldChar w:fldCharType="begin"/>
@@ -15716,6 +15732,7 @@
           <w:id w:val="133146626"/>
           <w:citation/>
         </w:sdtPr>
+        <w:sdtEndPr/>
         <w:sdtContent>
           <w:r>
             <w:rPr>
@@ -15949,6 +15966,7 @@
           <w:id w:val="-1587140590"/>
           <w:citation/>
         </w:sdtPr>
+        <w:sdtEndPr/>
         <w:sdtContent>
           <w:r>
             <w:fldChar w:fldCharType="begin"/>
@@ -16046,6 +16064,7 @@
           <w:id w:val="-969277078"/>
           <w:citation/>
         </w:sdtPr>
+        <w:sdtEndPr/>
         <w:sdtContent>
           <w:r>
             <w:fldChar w:fldCharType="begin"/>
@@ -16708,6 +16727,7 @@
           <w:id w:val="-855569610"/>
           <w:citation/>
         </w:sdtPr>
+        <w:sdtEndPr/>
         <w:sdtContent>
           <w:r>
             <w:fldChar w:fldCharType="begin"/>
@@ -16840,6 +16860,7 @@
           <w:id w:val="734745876"/>
           <w:citation/>
         </w:sdtPr>
+        <w:sdtEndPr/>
         <w:sdtContent>
           <w:r>
             <w:fldChar w:fldCharType="begin"/>
@@ -17099,6 +17120,7 @@
           <w:id w:val="478344577"/>
           <w:citation/>
         </w:sdtPr>
+        <w:sdtEndPr/>
         <w:sdtContent>
           <w:r>
             <w:fldChar w:fldCharType="begin"/>
@@ -17227,7 +17249,7 @@
           <w:szCs w:val="24"/>
         </w:rPr>
       </w:pPr>
-      <w:bookmarkStart w:id="25" w:name="_Toc444456571"/>
+      <w:bookmarkStart w:id="24" w:name="_Toc444456571"/>
       <w:r>
         <w:rPr>
           <w:rFonts w:ascii="Times New Roman" w:hAnsi="Times New Roman" w:cs="Times New Roman"/>
@@ -17238,7 +17260,7 @@
         </w:rPr>
         <w:t>2.2 Review of Related Studies</w:t>
       </w:r>
-      <w:bookmarkEnd w:id="25"/>
+      <w:bookmarkEnd w:id="24"/>
     </w:p>
     <w:p>
       <w:pPr>
@@ -18091,7 +18113,7 @@
           <w:szCs w:val="24"/>
         </w:rPr>
       </w:pPr>
-      <w:bookmarkStart w:id="26" w:name="_Toc444456572"/>
+      <w:bookmarkStart w:id="25" w:name="_Toc444456572"/>
       <w:r>
         <w:rPr>
           <w:rFonts w:ascii="Times New Roman" w:hAnsi="Times New Roman" w:cs="Times New Roman"/>
@@ -18102,7 +18124,7 @@
         </w:rPr>
         <w:t>2.3 Synthesis of the Study</w:t>
       </w:r>
-      <w:bookmarkEnd w:id="26"/>
+      <w:bookmarkEnd w:id="25"/>
     </w:p>
     <w:p>
       <w:pPr>
@@ -18357,7 +18379,7 @@
           <w:szCs w:val="24"/>
         </w:rPr>
       </w:pPr>
-      <w:bookmarkStart w:id="27" w:name="_Toc444456573"/>
+      <w:bookmarkStart w:id="26" w:name="_Toc444456573"/>
       <w:r>
         <w:rPr>
           <w:rFonts w:ascii="Times New Roman" w:hAnsi="Times New Roman" w:cs="Times New Roman"/>
@@ -18368,7 +18390,7 @@
         <w:lastRenderedPageBreak/>
         <w:t>CHAPTER III</w:t>
       </w:r>
-      <w:bookmarkEnd w:id="27"/>
+      <w:bookmarkEnd w:id="26"/>
     </w:p>
     <w:p>
       <w:pPr>
@@ -18382,7 +18404,7 @@
           <w:szCs w:val="24"/>
         </w:rPr>
       </w:pPr>
-      <w:bookmarkStart w:id="28" w:name="_Toc444456574"/>
+      <w:bookmarkStart w:id="27" w:name="_Toc444456574"/>
       <w:r>
         <w:rPr>
           <w:rFonts w:ascii="Times New Roman" w:hAnsi="Times New Roman" w:cs="Times New Roman"/>
@@ -18392,7 +18414,7 @@
         </w:rPr>
         <w:t>RESEARCH METHODOLOGY</w:t>
       </w:r>
-      <w:bookmarkEnd w:id="28"/>
+      <w:bookmarkEnd w:id="27"/>
     </w:p>
     <w:p>
       <w:pPr>
@@ -18435,7 +18457,7 @@
           <w:szCs w:val="24"/>
         </w:rPr>
       </w:pPr>
-      <w:bookmarkStart w:id="29" w:name="_Toc444456575"/>
+      <w:bookmarkStart w:id="28" w:name="_Toc444456575"/>
       <w:r>
         <w:rPr>
           <w:rFonts w:ascii="Times New Roman" w:hAnsi="Times New Roman" w:cs="Times New Roman"/>
@@ -18446,7 +18468,7 @@
         </w:rPr>
         <w:t>3.1 Research Method Used</w:t>
       </w:r>
-      <w:bookmarkEnd w:id="29"/>
+      <w:bookmarkEnd w:id="28"/>
     </w:p>
     <w:p>
       <w:pPr>
@@ -18517,7 +18539,7 @@
           <w:szCs w:val="24"/>
         </w:rPr>
       </w:pPr>
-      <w:bookmarkStart w:id="30" w:name="_Toc444456576"/>
+      <w:bookmarkStart w:id="29" w:name="_Toc444456576"/>
       <w:r>
         <w:rPr>
           <w:rFonts w:ascii="Times New Roman" w:hAnsi="Times New Roman" w:cs="Times New Roman"/>
@@ -18528,7 +18550,7 @@
         </w:rPr>
         <w:t>3.2 Research Paradigm</w:t>
       </w:r>
-      <w:bookmarkEnd w:id="30"/>
+      <w:bookmarkEnd w:id="29"/>
     </w:p>
     <w:p>
       <w:pPr>
@@ -18663,7 +18685,7 @@
           <w:szCs w:val="24"/>
         </w:rPr>
       </w:pPr>
-      <w:bookmarkStart w:id="31" w:name="_Toc444456577"/>
+      <w:bookmarkStart w:id="30" w:name="_Toc444456577"/>
       <w:r>
         <w:rPr>
           <w:rFonts w:ascii="Times New Roman" w:hAnsi="Times New Roman" w:cs="Times New Roman"/>
@@ -18685,7 +18707,7 @@
         </w:rPr>
         <w:t>System Architecture</w:t>
       </w:r>
-      <w:bookmarkEnd w:id="31"/>
+      <w:bookmarkEnd w:id="30"/>
     </w:p>
     <w:p>
       <w:pPr>
@@ -18750,14 +18772,14 @@
           <w:sz w:val="22"/>
         </w:rPr>
       </w:pPr>
-      <w:bookmarkStart w:id="32" w:name="_Toc444555574"/>
+      <w:bookmarkStart w:id="31" w:name="_Toc444555574"/>
       <w:r>
         <w:rPr>
           <w:sz w:val="22"/>
         </w:rPr>
         <w:t>Figure 4 – Learning Module for Inappropriate Expressions Recognition</w:t>
       </w:r>
-      <w:bookmarkEnd w:id="32"/>
+      <w:bookmarkEnd w:id="31"/>
     </w:p>
     <w:p>
       <w:pPr>
@@ -19045,14 +19067,14 @@
           <w:sz w:val="22"/>
         </w:rPr>
       </w:pPr>
-      <w:bookmarkStart w:id="33" w:name="_Toc444555575"/>
+      <w:bookmarkStart w:id="32" w:name="_Toc444555575"/>
       <w:r>
         <w:rPr>
           <w:sz w:val="22"/>
         </w:rPr>
         <w:t>Figure 5 – Learning Module for Inappropriate Expressions Patterns</w:t>
       </w:r>
-      <w:bookmarkEnd w:id="33"/>
+      <w:bookmarkEnd w:id="32"/>
     </w:p>
     <w:p>
       <w:pPr>
@@ -19258,14 +19280,14 @@
                                 <w:sz w:val="22"/>
                               </w:rPr>
                             </w:pPr>
-                            <w:bookmarkStart w:id="34" w:name="_Toc444555576"/>
+                            <w:bookmarkStart w:id="33" w:name="_Toc444555576"/>
                             <w:r>
                               <w:rPr>
                                 <w:sz w:val="22"/>
                               </w:rPr>
                               <w:t>Figure 6 – Analyzer for Inappropriate Expressions</w:t>
                             </w:r>
-                            <w:bookmarkEnd w:id="34"/>
+                            <w:bookmarkEnd w:id="33"/>
                           </w:p>
                         </w:txbxContent>
                       </wps:txbx>
@@ -19723,14 +19745,14 @@
           <w:sz w:val="22"/>
         </w:rPr>
       </w:pPr>
-      <w:bookmarkStart w:id="36" w:name="_Toc444555577"/>
+      <w:bookmarkStart w:id="34" w:name="_Toc444555577"/>
       <w:r>
         <w:rPr>
           <w:sz w:val="22"/>
         </w:rPr>
         <w:t>Figure 7 – Relational Inference Analyzer</w:t>
       </w:r>
-      <w:bookmarkEnd w:id="36"/>
+      <w:bookmarkEnd w:id="34"/>
     </w:p>
     <w:p>
       <w:pPr>
@@ -19788,7 +19810,7 @@
           <w:szCs w:val="24"/>
         </w:rPr>
       </w:pPr>
-      <w:bookmarkStart w:id="37" w:name="_Toc444456578"/>
+      <w:bookmarkStart w:id="35" w:name="_Toc444456578"/>
       <w:r>
         <w:rPr>
           <w:rFonts w:ascii="Times New Roman" w:hAnsi="Times New Roman" w:cs="Times New Roman"/>
@@ -19809,7 +19831,7 @@
         </w:rPr>
         <w:t xml:space="preserve"> Sampling Technique</w:t>
       </w:r>
-      <w:bookmarkEnd w:id="37"/>
+      <w:bookmarkEnd w:id="35"/>
     </w:p>
     <w:p>
       <w:pPr>
@@ -20040,7 +20062,7 @@
           <w:szCs w:val="24"/>
         </w:rPr>
       </w:pPr>
-      <w:bookmarkStart w:id="38" w:name="_Toc444456579"/>
+      <w:bookmarkStart w:id="36" w:name="_Toc444456579"/>
       <w:r>
         <w:rPr>
           <w:rFonts w:ascii="Times New Roman" w:hAnsi="Times New Roman" w:cs="Times New Roman"/>
@@ -20061,7 +20083,7 @@
         </w:rPr>
         <w:t>Sample Size of the Study</w:t>
       </w:r>
-      <w:bookmarkEnd w:id="38"/>
+      <w:bookmarkEnd w:id="36"/>
     </w:p>
     <w:p>
       <w:pPr>
@@ -20213,7 +20235,7 @@
           <w:szCs w:val="24"/>
         </w:rPr>
       </w:pPr>
-      <w:bookmarkStart w:id="39" w:name="_Toc444456580"/>
+      <w:bookmarkStart w:id="37" w:name="_Toc444456580"/>
       <w:r>
         <w:rPr>
           <w:rFonts w:ascii="Times New Roman" w:hAnsi="Times New Roman" w:cs="Times New Roman"/>
@@ -20234,7 +20256,7 @@
         </w:rPr>
         <w:t xml:space="preserve"> Description of Subjects</w:t>
       </w:r>
-      <w:bookmarkEnd w:id="39"/>
+      <w:bookmarkEnd w:id="37"/>
     </w:p>
     <w:p>
       <w:pPr>
@@ -20461,7 +20483,7 @@
           <w:shd w:val="clear" w:color="auto" w:fill="FFFFFF"/>
         </w:rPr>
       </w:pPr>
-      <w:bookmarkStart w:id="40" w:name="_Toc444456581"/>
+      <w:bookmarkStart w:id="38" w:name="_Toc444456581"/>
       <w:r>
         <w:rPr>
           <w:rFonts w:ascii="Times New Roman" w:hAnsi="Times New Roman" w:cs="Times New Roman"/>
@@ -20482,7 +20504,7 @@
         </w:rPr>
         <w:t xml:space="preserve"> Instrumentation</w:t>
       </w:r>
-      <w:bookmarkEnd w:id="40"/>
+      <w:bookmarkEnd w:id="38"/>
       <w:r>
         <w:rPr>
           <w:rFonts w:ascii="Times New Roman" w:hAnsi="Times New Roman" w:cs="Times New Roman"/>
@@ -20758,7 +20780,7 @@
           <w:szCs w:val="24"/>
         </w:rPr>
       </w:pPr>
-      <w:bookmarkStart w:id="41" w:name="_Toc444456582"/>
+      <w:bookmarkStart w:id="39" w:name="_Toc444456582"/>
       <w:r>
         <w:rPr>
           <w:rFonts w:ascii="Times New Roman" w:hAnsi="Times New Roman" w:cs="Times New Roman"/>
@@ -20779,7 +20801,7 @@
         </w:rPr>
         <w:t xml:space="preserve"> Data Gathering Procedure</w:t>
       </w:r>
-      <w:bookmarkEnd w:id="41"/>
+      <w:bookmarkEnd w:id="39"/>
     </w:p>
     <w:p>
       <w:pPr>
@@ -21149,7 +21171,7 @@
           <w:szCs w:val="24"/>
         </w:rPr>
       </w:pPr>
-      <w:bookmarkStart w:id="42" w:name="_Toc444456583"/>
+      <w:bookmarkStart w:id="40" w:name="_Toc444456583"/>
       <w:r>
         <w:rPr>
           <w:rFonts w:ascii="Times New Roman" w:hAnsi="Times New Roman" w:cs="Times New Roman"/>
@@ -21180,7 +21202,7 @@
         </w:rPr>
         <w:t xml:space="preserve"> Statistical Treatment</w:t>
       </w:r>
-      <w:bookmarkEnd w:id="42"/>
+      <w:bookmarkEnd w:id="40"/>
     </w:p>
     <w:p>
       <w:pPr>
@@ -22024,7 +22046,7 @@
           <w:szCs w:val="24"/>
         </w:rPr>
       </w:pPr>
-      <w:bookmarkStart w:id="43" w:name="_Toc444456584"/>
+      <w:bookmarkStart w:id="41" w:name="_Toc444456584"/>
       <w:r>
         <w:rPr>
           <w:rFonts w:ascii="Times New Roman" w:eastAsiaTheme="minorEastAsia" w:hAnsi="Times New Roman" w:cs="Times New Roman"/>
@@ -22035,7 +22057,7 @@
         <w:lastRenderedPageBreak/>
         <w:t>CHAPTER IV</w:t>
       </w:r>
-      <w:bookmarkEnd w:id="43"/>
+      <w:bookmarkEnd w:id="41"/>
     </w:p>
     <w:p>
       <w:pPr>
@@ -22058,7 +22080,7 @@
         </w:rPr>
         <w:t xml:space="preserve"> </w:t>
       </w:r>
-      <w:bookmarkStart w:id="44" w:name="_Toc444456585"/>
+      <w:bookmarkStart w:id="42" w:name="_Toc444456585"/>
       <w:r>
         <w:rPr>
           <w:rFonts w:ascii="Times New Roman" w:eastAsiaTheme="minorEastAsia" w:hAnsi="Times New Roman" w:cs="Times New Roman"/>
@@ -22068,7 +22090,7 @@
         </w:rPr>
         <w:t>PRESENTATION, ANALYSIS AND INTERPRETATION OF DATA</w:t>
       </w:r>
-      <w:bookmarkEnd w:id="44"/>
+      <w:bookmarkEnd w:id="42"/>
     </w:p>
     <w:p>
       <w:pPr>
@@ -22608,7 +22630,7 @@
           <w:szCs w:val="24"/>
         </w:rPr>
       </w:pPr>
-      <w:bookmarkStart w:id="45" w:name="_Toc444456586"/>
+      <w:bookmarkStart w:id="43" w:name="_Toc444456586"/>
       <w:r>
         <w:rPr>
           <w:rFonts w:ascii="Times New Roman" w:hAnsi="Times New Roman" w:cs="Times New Roman"/>
@@ -22619,42 +22641,42 @@
         </w:rPr>
         <w:t>4.1 Results for Precision</w:t>
       </w:r>
+      <w:bookmarkEnd w:id="43"/>
+    </w:p>
+    <w:p>
+      <w:pPr>
+        <w:pStyle w:val="Style2"/>
+        <w:spacing w:after="0"/>
+        <w:rPr>
+          <w:sz w:val="22"/>
+        </w:rPr>
+      </w:pPr>
+      <w:bookmarkStart w:id="44" w:name="_Toc444555805"/>
+      <w:bookmarkStart w:id="45" w:name="_Toc444556011"/>
+      <w:bookmarkStart w:id="46" w:name="_Toc444556178"/>
+      <w:bookmarkStart w:id="47" w:name="_Toc444556353"/>
+      <w:r>
+        <w:rPr>
+          <w:sz w:val="22"/>
+        </w:rPr>
+        <w:t xml:space="preserve">Table 1 - </w:t>
+      </w:r>
+      <w:r>
+        <w:rPr>
+          <w:sz w:val="22"/>
+        </w:rPr>
+        <w:t xml:space="preserve">Overall </w:t>
+      </w:r>
+      <w:r>
+        <w:rPr>
+          <w:sz w:val="22"/>
+        </w:rPr>
+        <w:t>Evaluation in Terms of Precision</w:t>
+      </w:r>
+      <w:bookmarkEnd w:id="44"/>
       <w:bookmarkEnd w:id="45"/>
-    </w:p>
-    <w:p>
-      <w:pPr>
-        <w:pStyle w:val="Style2"/>
-        <w:spacing w:after="0"/>
-        <w:rPr>
-          <w:sz w:val="22"/>
-        </w:rPr>
-      </w:pPr>
-      <w:bookmarkStart w:id="46" w:name="_Toc444555805"/>
-      <w:bookmarkStart w:id="47" w:name="_Toc444556011"/>
-      <w:bookmarkStart w:id="48" w:name="_Toc444556178"/>
-      <w:bookmarkStart w:id="49" w:name="_Toc444556353"/>
-      <w:r>
-        <w:rPr>
-          <w:sz w:val="22"/>
-        </w:rPr>
-        <w:t xml:space="preserve">Table 1 - </w:t>
-      </w:r>
-      <w:r>
-        <w:rPr>
-          <w:sz w:val="22"/>
-        </w:rPr>
-        <w:t xml:space="preserve">Overall </w:t>
-      </w:r>
-      <w:r>
-        <w:rPr>
-          <w:sz w:val="22"/>
-        </w:rPr>
-        <w:t>Evaluation in Terms of Precision</w:t>
-      </w:r>
       <w:bookmarkEnd w:id="46"/>
       <w:bookmarkEnd w:id="47"/>
-      <w:bookmarkEnd w:id="48"/>
-      <w:bookmarkEnd w:id="49"/>
     </w:p>
     <w:tbl>
       <w:tblPr>
@@ -23041,7 +23063,7 @@
           <w:szCs w:val="24"/>
         </w:rPr>
       </w:pPr>
-      <w:bookmarkStart w:id="50" w:name="_Toc444456587"/>
+      <w:bookmarkStart w:id="48" w:name="_Toc444456587"/>
       <w:r>
         <w:rPr>
           <w:rFonts w:ascii="Times New Roman" w:hAnsi="Times New Roman" w:cs="Times New Roman"/>
@@ -23052,42 +23074,42 @@
         </w:rPr>
         <w:t>4.2 Results for Recall</w:t>
       </w:r>
+      <w:bookmarkEnd w:id="48"/>
+    </w:p>
+    <w:p>
+      <w:pPr>
+        <w:pStyle w:val="Style2"/>
+        <w:spacing w:after="0"/>
+        <w:rPr>
+          <w:sz w:val="22"/>
+        </w:rPr>
+      </w:pPr>
+      <w:bookmarkStart w:id="49" w:name="_Toc444555806"/>
+      <w:bookmarkStart w:id="50" w:name="_Toc444556012"/>
+      <w:bookmarkStart w:id="51" w:name="_Toc444556179"/>
+      <w:bookmarkStart w:id="52" w:name="_Toc444556354"/>
+      <w:r>
+        <w:rPr>
+          <w:sz w:val="22"/>
+        </w:rPr>
+        <w:t>Table 2 -</w:t>
+      </w:r>
+      <w:r>
+        <w:rPr>
+          <w:sz w:val="22"/>
+        </w:rPr>
+        <w:t xml:space="preserve"> </w:t>
+      </w:r>
+      <w:r>
+        <w:rPr>
+          <w:sz w:val="22"/>
+        </w:rPr>
+        <w:t>Overall Evaluation in Terms of Recall</w:t>
+      </w:r>
+      <w:bookmarkEnd w:id="49"/>
       <w:bookmarkEnd w:id="50"/>
-    </w:p>
-    <w:p>
-      <w:pPr>
-        <w:pStyle w:val="Style2"/>
-        <w:spacing w:after="0"/>
-        <w:rPr>
-          <w:sz w:val="22"/>
-        </w:rPr>
-      </w:pPr>
-      <w:bookmarkStart w:id="51" w:name="_Toc444555806"/>
-      <w:bookmarkStart w:id="52" w:name="_Toc444556012"/>
-      <w:bookmarkStart w:id="53" w:name="_Toc444556179"/>
-      <w:bookmarkStart w:id="54" w:name="_Toc444556354"/>
-      <w:r>
-        <w:rPr>
-          <w:sz w:val="22"/>
-        </w:rPr>
-        <w:t>Table 2 -</w:t>
-      </w:r>
-      <w:r>
-        <w:rPr>
-          <w:sz w:val="22"/>
-        </w:rPr>
-        <w:t xml:space="preserve"> </w:t>
-      </w:r>
-      <w:r>
-        <w:rPr>
-          <w:sz w:val="22"/>
-        </w:rPr>
-        <w:t>Overall Evaluation in Terms of Recall</w:t>
-      </w:r>
       <w:bookmarkEnd w:id="51"/>
       <w:bookmarkEnd w:id="52"/>
-      <w:bookmarkEnd w:id="53"/>
-      <w:bookmarkEnd w:id="54"/>
     </w:p>
     <w:tbl>
       <w:tblPr>
@@ -23483,7 +23505,7 @@
           <w:lang w:bidi="en-US"/>
         </w:rPr>
       </w:pPr>
-      <w:bookmarkStart w:id="55" w:name="_Toc444456588"/>
+      <w:bookmarkStart w:id="53" w:name="_Toc444456588"/>
       <w:r>
         <w:rPr>
           <w:rFonts w:ascii="Times New Roman" w:hAnsi="Times New Roman" w:cs="Times New Roman"/>
@@ -23494,48 +23516,48 @@
         </w:rPr>
         <w:t>4.3 Results for F-Measure</w:t>
       </w:r>
+      <w:bookmarkEnd w:id="53"/>
+    </w:p>
+    <w:p>
+      <w:pPr>
+        <w:pStyle w:val="Style2"/>
+        <w:spacing w:after="0"/>
+        <w:rPr>
+          <w:sz w:val="22"/>
+        </w:rPr>
+      </w:pPr>
+      <w:bookmarkStart w:id="54" w:name="_Toc444555807"/>
+      <w:bookmarkStart w:id="55" w:name="_Toc444556013"/>
+      <w:bookmarkStart w:id="56" w:name="_Toc444556180"/>
+      <w:bookmarkStart w:id="57" w:name="_Toc444556355"/>
+      <w:r>
+        <w:rPr>
+          <w:sz w:val="22"/>
+        </w:rPr>
+        <w:t>Table 3 -</w:t>
+      </w:r>
+      <w:r>
+        <w:rPr>
+          <w:sz w:val="22"/>
+        </w:rPr>
+        <w:t xml:space="preserve"> Overall Evaluation in</w:t>
+      </w:r>
+      <w:r>
+        <w:rPr>
+          <w:sz w:val="22"/>
+        </w:rPr>
+        <w:t xml:space="preserve"> Terms of F-M</w:t>
+      </w:r>
+      <w:r>
+        <w:rPr>
+          <w:sz w:val="22"/>
+        </w:rPr>
+        <w:t>easure</w:t>
+      </w:r>
+      <w:bookmarkEnd w:id="54"/>
       <w:bookmarkEnd w:id="55"/>
-    </w:p>
-    <w:p>
-      <w:pPr>
-        <w:pStyle w:val="Style2"/>
-        <w:spacing w:after="0"/>
-        <w:rPr>
-          <w:sz w:val="22"/>
-        </w:rPr>
-      </w:pPr>
-      <w:bookmarkStart w:id="56" w:name="_Toc444555807"/>
-      <w:bookmarkStart w:id="57" w:name="_Toc444556013"/>
-      <w:bookmarkStart w:id="58" w:name="_Toc444556180"/>
-      <w:bookmarkStart w:id="59" w:name="_Toc444556355"/>
-      <w:r>
-        <w:rPr>
-          <w:sz w:val="22"/>
-        </w:rPr>
-        <w:t>Table 3 -</w:t>
-      </w:r>
-      <w:r>
-        <w:rPr>
-          <w:sz w:val="22"/>
-        </w:rPr>
-        <w:t xml:space="preserve"> Overall Evaluation in</w:t>
-      </w:r>
-      <w:r>
-        <w:rPr>
-          <w:sz w:val="22"/>
-        </w:rPr>
-        <w:t xml:space="preserve"> Terms of F-M</w:t>
-      </w:r>
-      <w:r>
-        <w:rPr>
-          <w:sz w:val="22"/>
-        </w:rPr>
-        <w:t>easure</w:t>
-      </w:r>
       <w:bookmarkEnd w:id="56"/>
       <w:bookmarkEnd w:id="57"/>
-      <w:bookmarkEnd w:id="58"/>
-      <w:bookmarkEnd w:id="59"/>
     </w:p>
     <w:tbl>
       <w:tblPr>
@@ -24139,7 +24161,7 @@
           <w:szCs w:val="24"/>
         </w:rPr>
       </w:pPr>
-      <w:bookmarkStart w:id="60" w:name="_Toc444456589"/>
+      <w:bookmarkStart w:id="58" w:name="_Toc444456589"/>
       <w:r>
         <w:rPr>
           <w:rFonts w:ascii="Times New Roman" w:hAnsi="Times New Roman" w:cs="Times New Roman"/>
@@ -24174,42 +24196,42 @@
         </w:rPr>
         <w:t>4.4 Results for Specificity</w:t>
       </w:r>
+      <w:bookmarkEnd w:id="58"/>
+    </w:p>
+    <w:p>
+      <w:pPr>
+        <w:pStyle w:val="Style2"/>
+        <w:spacing w:after="0"/>
+        <w:rPr>
+          <w:sz w:val="22"/>
+        </w:rPr>
+      </w:pPr>
+      <w:bookmarkStart w:id="59" w:name="_Toc444555808"/>
+      <w:bookmarkStart w:id="60" w:name="_Toc444556014"/>
+      <w:bookmarkStart w:id="61" w:name="_Toc444556181"/>
+      <w:bookmarkStart w:id="62" w:name="_Toc444556356"/>
+      <w:r>
+        <w:rPr>
+          <w:sz w:val="22"/>
+        </w:rPr>
+        <w:t>Table 4 -</w:t>
+      </w:r>
+      <w:r>
+        <w:rPr>
+          <w:sz w:val="22"/>
+        </w:rPr>
+        <w:t xml:space="preserve"> Overall in Terms of </w:t>
+      </w:r>
+      <w:bookmarkEnd w:id="59"/>
       <w:bookmarkEnd w:id="60"/>
-    </w:p>
-    <w:p>
-      <w:pPr>
-        <w:pStyle w:val="Style2"/>
-        <w:spacing w:after="0"/>
+      <w:bookmarkEnd w:id="61"/>
+      <w:r>
         <w:rPr>
           <w:sz w:val="22"/>
         </w:rPr>
-      </w:pPr>
-      <w:bookmarkStart w:id="61" w:name="_Toc444555808"/>
-      <w:bookmarkStart w:id="62" w:name="_Toc444556014"/>
-      <w:bookmarkStart w:id="63" w:name="_Toc444556181"/>
-      <w:bookmarkStart w:id="64" w:name="_Toc444556356"/>
-      <w:r>
-        <w:rPr>
-          <w:sz w:val="22"/>
-        </w:rPr>
-        <w:t>Table 4 -</w:t>
-      </w:r>
-      <w:r>
-        <w:rPr>
-          <w:sz w:val="22"/>
-        </w:rPr>
-        <w:t xml:space="preserve"> Overall in Terms of </w:t>
-      </w:r>
-      <w:bookmarkEnd w:id="61"/>
+        <w:t>Specificity</w:t>
+      </w:r>
       <w:bookmarkEnd w:id="62"/>
-      <w:bookmarkEnd w:id="63"/>
-      <w:r>
-        <w:rPr>
-          <w:sz w:val="22"/>
-        </w:rPr>
-        <w:t>Specificity</w:t>
-      </w:r>
-      <w:bookmarkEnd w:id="64"/>
     </w:p>
     <w:tbl>
       <w:tblPr>
@@ -24455,7 +24477,7 @@
                 <w:szCs w:val="24"/>
                 <w:lang w:bidi="en-US"/>
               </w:rPr>
-              <w:t>96.70</w:t>
+              <w:t>97.50</w:t>
             </w:r>
           </w:p>
         </w:tc>
@@ -24624,7 +24646,7 @@
           <w:szCs w:val="24"/>
         </w:rPr>
       </w:pPr>
-      <w:bookmarkStart w:id="65" w:name="_Toc444456590"/>
+      <w:bookmarkStart w:id="63" w:name="_Toc444456590"/>
       <w:r>
         <w:rPr>
           <w:rFonts w:ascii="Times New Roman" w:hAnsi="Times New Roman" w:cs="Times New Roman"/>
@@ -24635,7 +24657,7 @@
         <w:lastRenderedPageBreak/>
         <w:t>CHAPTER V</w:t>
       </w:r>
-      <w:bookmarkEnd w:id="65"/>
+      <w:bookmarkEnd w:id="63"/>
     </w:p>
     <w:p>
       <w:pPr>
@@ -24649,7 +24671,7 @@
           <w:szCs w:val="24"/>
         </w:rPr>
       </w:pPr>
-      <w:bookmarkStart w:id="66" w:name="_Toc444456591"/>
+      <w:bookmarkStart w:id="64" w:name="_Toc444456591"/>
       <w:r>
         <w:rPr>
           <w:rFonts w:ascii="Times New Roman" w:hAnsi="Times New Roman" w:cs="Times New Roman"/>
@@ -24659,7 +24681,7 @@
         </w:rPr>
         <w:t>SUMMARY OF FINDINGS, CONCLUSION AND RECOMMENDATION</w:t>
       </w:r>
-      <w:bookmarkEnd w:id="66"/>
+      <w:bookmarkEnd w:id="64"/>
     </w:p>
     <w:p>
       <w:pPr>
@@ -24723,7 +24745,7 @@
           <w:lang w:bidi="en-US"/>
         </w:rPr>
       </w:pPr>
-      <w:bookmarkStart w:id="67" w:name="_Toc444456592"/>
+      <w:bookmarkStart w:id="65" w:name="_Toc444456592"/>
       <w:r>
         <w:rPr>
           <w:rFonts w:ascii="Times New Roman" w:hAnsi="Times New Roman" w:cs="Times New Roman"/>
@@ -24735,7 +24757,7 @@
         </w:rPr>
         <w:t>5.1 Summary of Findings:</w:t>
       </w:r>
-      <w:bookmarkEnd w:id="67"/>
+      <w:bookmarkEnd w:id="65"/>
     </w:p>
     <w:p>
       <w:pPr>
@@ -25735,7 +25757,7 @@
                 <w:szCs w:val="24"/>
                 <w:lang w:bidi="en-US"/>
               </w:rPr>
-              <w:t>96.70</w:t>
+              <w:t>97.50</w:t>
             </w:r>
           </w:p>
         </w:tc>
@@ -25855,7 +25877,25 @@
           <w:szCs w:val="24"/>
           <w:lang w:bidi="en-US"/>
         </w:rPr>
-        <w:t>assessment of the performance of the system based on 50 files tested in terms of Precision, Recall, F-Measure and Specificity were computed as 73.12%, 66.84%, 69.84% and 96.70% respectively.</w:t>
+        <w:t xml:space="preserve">assessment of the performance of the system based on 50 files tested in terms of Precision, Recall, F-Measure and Specificity were computed </w:t>
+      </w:r>
+      <w:r>
+        <w:rPr>
+          <w:rFonts w:ascii="Times New Roman" w:hAnsi="Times New Roman" w:cs="Times New Roman"/>
+          <w:sz w:val="24"/>
+          <w:szCs w:val="24"/>
+          <w:lang w:bidi="en-US"/>
+        </w:rPr>
+        <w:t>as 73.12%, 66.84%, 69.84% and 97.5</w:t>
+      </w:r>
+      <w:r>
+        <w:rPr>
+          <w:rFonts w:ascii="Times New Roman" w:hAnsi="Times New Roman" w:cs="Times New Roman"/>
+          <w:sz w:val="24"/>
+          <w:szCs w:val="24"/>
+          <w:lang w:bidi="en-US"/>
+        </w:rPr>
+        <w:t>0% respectively.</w:t>
       </w:r>
     </w:p>
     <w:p>
@@ -25872,7 +25912,7 @@
           <w:lang w:bidi="en-US"/>
         </w:rPr>
       </w:pPr>
-      <w:bookmarkStart w:id="68" w:name="_Toc444456593"/>
+      <w:bookmarkStart w:id="66" w:name="_Toc444456593"/>
       <w:r>
         <w:rPr>
           <w:rFonts w:ascii="Times New Roman" w:hAnsi="Times New Roman" w:cs="Times New Roman"/>
@@ -25895,7 +25935,7 @@
         </w:rPr>
         <w:t>:</w:t>
       </w:r>
-      <w:bookmarkEnd w:id="68"/>
+      <w:bookmarkEnd w:id="66"/>
     </w:p>
     <w:p>
       <w:pPr>
@@ -25942,7 +25982,7 @@
           <w:szCs w:val="24"/>
           <w:lang w:bidi="en-US"/>
         </w:rPr>
-        <w:t>The overall performance of the developed system is</w:t>
+        <w:t>The overall perfor</w:t>
       </w:r>
       <w:r>
         <w:rPr>
@@ -25951,7 +25991,7 @@
           <w:szCs w:val="24"/>
           <w:lang w:bidi="en-US"/>
         </w:rPr>
-        <w:t xml:space="preserve"> average, with an F-Measure</w:t>
+        <w:t xml:space="preserve">mance of the developed system in terms of </w:t>
       </w:r>
       <w:r>
         <w:rPr>
@@ -25960,7 +26000,34 @@
           <w:szCs w:val="24"/>
           <w:lang w:bidi="en-US"/>
         </w:rPr>
-        <w:t xml:space="preserve"> of 70% and a Specificity of 97%.</w:t>
+        <w:t>F-Measure</w:t>
+      </w:r>
+      <w:r>
+        <w:rPr>
+          <w:rFonts w:ascii="Times New Roman" w:hAnsi="Times New Roman" w:cs="Times New Roman"/>
+          <w:sz w:val="24"/>
+          <w:szCs w:val="24"/>
+          <w:lang w:bidi="en-US"/>
+        </w:rPr>
+        <w:t xml:space="preserve"> </w:t>
+      </w:r>
+      <w:r>
+        <w:rPr>
+          <w:rFonts w:ascii="Times New Roman" w:hAnsi="Times New Roman" w:cs="Times New Roman"/>
+          <w:sz w:val="24"/>
+          <w:szCs w:val="24"/>
+          <w:lang w:bidi="en-US"/>
+        </w:rPr>
+        <w:t>is 70% and a Specificity of 98</w:t>
+      </w:r>
+      <w:r>
+        <w:rPr>
+          <w:rFonts w:ascii="Times New Roman" w:hAnsi="Times New Roman" w:cs="Times New Roman"/>
+          <w:sz w:val="24"/>
+          <w:szCs w:val="24"/>
+          <w:lang w:bidi="en-US"/>
+        </w:rPr>
+        <w:t>%.</w:t>
       </w:r>
     </w:p>
     <w:p>
@@ -26072,7 +26139,7 @@
           <w:lang w:bidi="en-US"/>
         </w:rPr>
       </w:pPr>
-      <w:bookmarkStart w:id="69" w:name="_Toc444456594"/>
+      <w:bookmarkStart w:id="67" w:name="_Toc444456594"/>
       <w:r>
         <w:rPr>
           <w:rFonts w:ascii="Times New Roman" w:hAnsi="Times New Roman" w:cs="Times New Roman"/>
@@ -26084,7 +26151,7 @@
         </w:rPr>
         <w:t>5.3 Recommendation:</w:t>
       </w:r>
-      <w:bookmarkEnd w:id="69"/>
+      <w:bookmarkEnd w:id="67"/>
     </w:p>
     <w:p>
       <w:pPr>
@@ -26157,7 +26224,16 @@
           <w:szCs w:val="24"/>
           <w:lang w:bidi="en-US"/>
         </w:rPr>
-        <w:t xml:space="preserve">This system can be improved by </w:t>
+        <w:t>The</w:t>
+      </w:r>
+      <w:r>
+        <w:rPr>
+          <w:rFonts w:ascii="Times New Roman" w:hAnsi="Times New Roman" w:cs="Times New Roman"/>
+          <w:sz w:val="24"/>
+          <w:szCs w:val="24"/>
+          <w:lang w:bidi="en-US"/>
+        </w:rPr>
+        <w:t xml:space="preserve"> system can be improved by </w:t>
       </w:r>
       <w:r>
         <w:rPr>
@@ -26370,7 +26446,27 @@
           <w:szCs w:val="24"/>
           <w:lang w:bidi="en-US"/>
         </w:rPr>
-        <w:t xml:space="preserve">There may be a need of usage of other dictionaries like Merriam-Webster’s Dicitonary </w:t>
+        <w:t>There may be a need of usage of other dictionar</w:t>
+      </w:r>
+      <w:r>
+        <w:rPr>
+          <w:rFonts w:ascii="Times New Roman" w:hAnsi="Times New Roman" w:cs="Times New Roman"/>
+          <w:sz w:val="24"/>
+          <w:szCs w:val="24"/>
+          <w:lang w:bidi="en-US"/>
+        </w:rPr>
+        <w:t>ies like Merriam-Webster’s Dicti</w:t>
+      </w:r>
+      <w:bookmarkStart w:id="68" w:name="_GoBack"/>
+      <w:bookmarkEnd w:id="68"/>
+      <w:r>
+        <w:rPr>
+          <w:rFonts w:ascii="Times New Roman" w:hAnsi="Times New Roman" w:cs="Times New Roman"/>
+          <w:sz w:val="24"/>
+          <w:szCs w:val="24"/>
+          <w:lang w:bidi="en-US"/>
+        </w:rPr>
+        <w:t xml:space="preserve">onary </w:t>
       </w:r>
       <w:r>
         <w:rPr>
@@ -26569,7 +26665,7 @@
         </w:rPr>
       </w:pPr>
     </w:p>
-    <w:bookmarkStart w:id="70" w:name="_Toc444456595" w:displacedByCustomXml="next"/>
+    <w:bookmarkStart w:id="69" w:name="_Toc444456595" w:displacedByCustomXml="next"/>
     <w:sdt>
       <w:sdtPr>
         <w:rPr>
@@ -26587,6 +26683,7 @@
           <w:docPartUnique/>
         </w:docPartObj>
       </w:sdtPr>
+      <w:sdtEndPr/>
       <w:sdtContent>
         <w:p>
           <w:pPr>
@@ -26609,7 +26706,7 @@
             </w:rPr>
             <w:t>BIBLIOGRAPHY</w:t>
           </w:r>
-          <w:bookmarkEnd w:id="70"/>
+          <w:bookmarkEnd w:id="69"/>
         </w:p>
         <w:p>
           <w:pPr>
@@ -30657,7 +30754,7 @@
           <w:szCs w:val="24"/>
         </w:rPr>
       </w:pPr>
-      <w:bookmarkStart w:id="71" w:name="_Toc444456596"/>
+      <w:bookmarkStart w:id="70" w:name="_Toc444456596"/>
       <w:r>
         <w:rPr>
           <w:rFonts w:ascii="Times New Roman" w:hAnsi="Times New Roman" w:cs="Times New Roman"/>
@@ -30667,7 +30764,7 @@
         </w:rPr>
         <w:t>APPENDIX A</w:t>
       </w:r>
-      <w:bookmarkEnd w:id="71"/>
+      <w:bookmarkEnd w:id="70"/>
     </w:p>
     <w:p>
       <w:pPr>
@@ -32253,7 +32350,7 @@
           <w:szCs w:val="82"/>
         </w:rPr>
       </w:pPr>
-      <w:bookmarkStart w:id="72" w:name="_Toc444456597"/>
+      <w:bookmarkStart w:id="71" w:name="_Toc444456597"/>
       <w:r>
         <w:rPr>
           <w:rFonts w:ascii="Times New Roman" w:hAnsi="Times New Roman" w:cs="Times New Roman"/>
@@ -32263,7 +32360,7 @@
         </w:rPr>
         <w:t>APPENDIX B</w:t>
       </w:r>
-      <w:bookmarkEnd w:id="72"/>
+      <w:bookmarkEnd w:id="71"/>
     </w:p>
     <w:p>
       <w:pPr>
@@ -33852,7 +33949,7 @@
           <w:szCs w:val="82"/>
         </w:rPr>
       </w:pPr>
-      <w:bookmarkStart w:id="73" w:name="_Toc444456598"/>
+      <w:bookmarkStart w:id="72" w:name="_Toc444456598"/>
       <w:r>
         <w:rPr>
           <w:rFonts w:ascii="Times New Roman" w:hAnsi="Times New Roman" w:cs="Times New Roman"/>
@@ -33862,7 +33959,7 @@
         </w:rPr>
         <w:t>APPENDIX C</w:t>
       </w:r>
-      <w:bookmarkEnd w:id="73"/>
+      <w:bookmarkEnd w:id="72"/>
     </w:p>
     <w:p>
       <w:pPr>
@@ -35144,7 +35241,7 @@
           <w:szCs w:val="82"/>
         </w:rPr>
       </w:pPr>
-      <w:bookmarkStart w:id="74" w:name="_Toc444456599"/>
+      <w:bookmarkStart w:id="73" w:name="_Toc444456599"/>
       <w:r>
         <w:rPr>
           <w:rFonts w:ascii="Times New Roman" w:hAnsi="Times New Roman" w:cs="Times New Roman"/>
@@ -35154,7 +35251,7 @@
         </w:rPr>
         <w:t>APPENDIX D</w:t>
       </w:r>
-      <w:bookmarkEnd w:id="74"/>
+      <w:bookmarkEnd w:id="73"/>
     </w:p>
     <w:p>
       <w:pPr>
@@ -37615,7 +37712,7 @@
           <w:szCs w:val="82"/>
         </w:rPr>
       </w:pPr>
-      <w:bookmarkStart w:id="75" w:name="_Toc444456600"/>
+      <w:bookmarkStart w:id="74" w:name="_Toc444456600"/>
       <w:r>
         <w:rPr>
           <w:rFonts w:ascii="Times New Roman" w:hAnsi="Times New Roman" w:cs="Times New Roman"/>
@@ -37625,7 +37722,7 @@
         </w:rPr>
         <w:t>APPENDIX E</w:t>
       </w:r>
-      <w:bookmarkEnd w:id="75"/>
+      <w:bookmarkEnd w:id="74"/>
     </w:p>
     <w:p>
       <w:pPr>
@@ -46730,7 +46827,7 @@
           <w:szCs w:val="82"/>
         </w:rPr>
       </w:pPr>
-      <w:bookmarkStart w:id="76" w:name="_Toc444456601"/>
+      <w:bookmarkStart w:id="75" w:name="_Toc444456601"/>
       <w:r>
         <w:rPr>
           <w:rFonts w:ascii="Times New Roman" w:hAnsi="Times New Roman" w:cs="Times New Roman"/>
@@ -46740,7 +46837,7 @@
         </w:rPr>
         <w:t>APPENDIX F</w:t>
       </w:r>
-      <w:bookmarkEnd w:id="76"/>
+      <w:bookmarkEnd w:id="75"/>
     </w:p>
     <w:p>
       <w:pPr>
@@ -49387,7 +49484,7 @@
           <w:szCs w:val="82"/>
         </w:rPr>
       </w:pPr>
-      <w:bookmarkStart w:id="77" w:name="_Toc444456602"/>
+      <w:bookmarkStart w:id="76" w:name="_Toc444456602"/>
       <w:r>
         <w:rPr>
           <w:rFonts w:ascii="Times New Roman" w:hAnsi="Times New Roman" w:cs="Times New Roman"/>
@@ -49397,7 +49494,7 @@
         </w:rPr>
         <w:t>CURRICULUM VITAE</w:t>
       </w:r>
-      <w:bookmarkEnd w:id="77"/>
+      <w:bookmarkEnd w:id="76"/>
     </w:p>
     <w:p>
       <w:pPr>
@@ -54469,7 +54566,7 @@
 </file>
 
 <file path=word/endnotes.xml><?xml version="1.0" encoding="utf-8"?>
-<w:endnotes xmlns:wpc="http://schemas.microsoft.com/office/word/2010/wordprocessingCanvas" xmlns:mc="http://schemas.openxmlformats.org/markup-compatibility/2006" xmlns:o="urn:schemas-microsoft-com:office:office" xmlns:r="http://schemas.openxmlformats.org/officeDocument/2006/relationships" xmlns:m="http://schemas.openxmlformats.org/officeDocument/2006/math" xmlns:v="urn:schemas-microsoft-com:vml" xmlns:wp14="http://schemas.microsoft.com/office/word/2010/wordprocessingDrawing" xmlns:wp="http://schemas.openxmlformats.org/drawingml/2006/wordprocessingDrawing" xmlns:w10="urn:schemas-microsoft-com:office:word" xmlns:w="http://schemas.openxmlformats.org/wordprocessingml/2006/main" xmlns:w14="http://schemas.microsoft.com/office/word/2010/wordml" xmlns:w15="http://schemas.microsoft.com/office/word/2012/wordml" xmlns:wpg="http://schemas.microsoft.com/office/word/2010/wordprocessingGroup" xmlns:wpi="http://schemas.microsoft.com/office/word/2010/wordprocessingInk" xmlns:wne="http://schemas.microsoft.com/office/word/2006/wordml" xmlns:wps="http://schemas.microsoft.com/office/word/2010/wordprocessingShape" mc:Ignorable="w14 w15 wp14">
+<w:endnotes xmlns:wpc="http://schemas.microsoft.com/office/word/2010/wordprocessingCanvas" xmlns:cx="http://schemas.microsoft.com/office/drawing/2014/chartex" xmlns:cx1="http://schemas.microsoft.com/office/drawing/2015/9/8/chartex" xmlns:cx2="http://schemas.microsoft.com/office/drawing/2015/10/21/chartex" xmlns:mc="http://schemas.openxmlformats.org/markup-compatibility/2006" xmlns:o="urn:schemas-microsoft-com:office:office" xmlns:r="http://schemas.openxmlformats.org/officeDocument/2006/relationships" xmlns:m="http://schemas.openxmlformats.org/officeDocument/2006/math" xmlns:v="urn:schemas-microsoft-com:vml" xmlns:wp14="http://schemas.microsoft.com/office/word/2010/wordprocessingDrawing" xmlns:wp="http://schemas.openxmlformats.org/drawingml/2006/wordprocessingDrawing" xmlns:w10="urn:schemas-microsoft-com:office:word" xmlns:w="http://schemas.openxmlformats.org/wordprocessingml/2006/main" xmlns:w14="http://schemas.microsoft.com/office/word/2010/wordml" xmlns:w15="http://schemas.microsoft.com/office/word/2012/wordml" xmlns:w16se="http://schemas.microsoft.com/office/word/2015/wordml/symex" xmlns:wpg="http://schemas.microsoft.com/office/word/2010/wordprocessingGroup" xmlns:wpi="http://schemas.microsoft.com/office/word/2010/wordprocessingInk" xmlns:wne="http://schemas.microsoft.com/office/word/2006/wordml" xmlns:wps="http://schemas.microsoft.com/office/word/2010/wordprocessingShape" mc:Ignorable="w14 w15 w16se wp14">
   <w:endnote w:type="separator" w:id="-1">
     <w:p>
       <w:pPr>
@@ -54494,7 +54591,7 @@
 </file>
 
 <file path=word/footnotes.xml><?xml version="1.0" encoding="utf-8"?>
-<w:footnotes xmlns:wpc="http://schemas.microsoft.com/office/word/2010/wordprocessingCanvas" xmlns:mc="http://schemas.openxmlformats.org/markup-compatibility/2006" xmlns:o="urn:schemas-microsoft-com:office:office" xmlns:r="http://schemas.openxmlformats.org/officeDocument/2006/relationships" xmlns:m="http://schemas.openxmlformats.org/officeDocument/2006/math" xmlns:v="urn:schemas-microsoft-com:vml" xmlns:wp14="http://schemas.microsoft.com/office/word/2010/wordprocessingDrawing" xmlns:wp="http://schemas.openxmlformats.org/drawingml/2006/wordprocessingDrawing" xmlns:w10="urn:schemas-microsoft-com:office:word" xmlns:w="http://schemas.openxmlformats.org/wordprocessingml/2006/main" xmlns:w14="http://schemas.microsoft.com/office/word/2010/wordml" xmlns:w15="http://schemas.microsoft.com/office/word/2012/wordml" xmlns:wpg="http://schemas.microsoft.com/office/word/2010/wordprocessingGroup" xmlns:wpi="http://schemas.microsoft.com/office/word/2010/wordprocessingInk" xmlns:wne="http://schemas.microsoft.com/office/word/2006/wordml" xmlns:wps="http://schemas.microsoft.com/office/word/2010/wordprocessingShape" mc:Ignorable="w14 w15 wp14">
+<w:footnotes xmlns:wpc="http://schemas.microsoft.com/office/word/2010/wordprocessingCanvas" xmlns:cx="http://schemas.microsoft.com/office/drawing/2014/chartex" xmlns:cx1="http://schemas.microsoft.com/office/drawing/2015/9/8/chartex" xmlns:cx2="http://schemas.microsoft.com/office/drawing/2015/10/21/chartex" xmlns:mc="http://schemas.openxmlformats.org/markup-compatibility/2006" xmlns:o="urn:schemas-microsoft-com:office:office" xmlns:r="http://schemas.openxmlformats.org/officeDocument/2006/relationships" xmlns:m="http://schemas.openxmlformats.org/officeDocument/2006/math" xmlns:v="urn:schemas-microsoft-com:vml" xmlns:wp14="http://schemas.microsoft.com/office/word/2010/wordprocessingDrawing" xmlns:wp="http://schemas.openxmlformats.org/drawingml/2006/wordprocessingDrawing" xmlns:w10="urn:schemas-microsoft-com:office:word" xmlns:w="http://schemas.openxmlformats.org/wordprocessingml/2006/main" xmlns:w14="http://schemas.microsoft.com/office/word/2010/wordml" xmlns:w15="http://schemas.microsoft.com/office/word/2012/wordml" xmlns:w16se="http://schemas.microsoft.com/office/word/2015/wordml/symex" xmlns:wpg="http://schemas.microsoft.com/office/word/2010/wordprocessingGroup" xmlns:wpi="http://schemas.microsoft.com/office/word/2010/wordprocessingInk" xmlns:wne="http://schemas.microsoft.com/office/word/2006/wordml" xmlns:wps="http://schemas.microsoft.com/office/word/2010/wordprocessingShape" mc:Ignorable="w14 w15 w16se wp14">
   <w:footnote w:type="separator" w:id="-1">
     <w:p>
       <w:pPr>
@@ -54519,7 +54616,7 @@
 </file>
 
 <file path=word/header1.xml><?xml version="1.0" encoding="utf-8"?>
-<w:hdr xmlns:wpc="http://schemas.microsoft.com/office/word/2010/wordprocessingCanvas" xmlns:mc="http://schemas.openxmlformats.org/markup-compatibility/2006" xmlns:o="urn:schemas-microsoft-com:office:office" xmlns:r="http://schemas.openxmlformats.org/officeDocument/2006/relationships" xmlns:m="http://schemas.openxmlformats.org/officeDocument/2006/math" xmlns:v="urn:schemas-microsoft-com:vml" xmlns:wp14="http://schemas.microsoft.com/office/word/2010/wordprocessingDrawing" xmlns:wp="http://schemas.openxmlformats.org/drawingml/2006/wordprocessingDrawing" xmlns:w10="urn:schemas-microsoft-com:office:word" xmlns:w="http://schemas.openxmlformats.org/wordprocessingml/2006/main" xmlns:w14="http://schemas.microsoft.com/office/word/2010/wordml" xmlns:w15="http://schemas.microsoft.com/office/word/2012/wordml" xmlns:wpg="http://schemas.microsoft.com/office/word/2010/wordprocessingGroup" xmlns:wpi="http://schemas.microsoft.com/office/word/2010/wordprocessingInk" xmlns:wne="http://schemas.microsoft.com/office/word/2006/wordml" xmlns:wps="http://schemas.microsoft.com/office/word/2010/wordprocessingShape" mc:Ignorable="w14 w15 wp14">
+<w:hdr xmlns:wpc="http://schemas.microsoft.com/office/word/2010/wordprocessingCanvas" xmlns:cx="http://schemas.microsoft.com/office/drawing/2014/chartex" xmlns:cx1="http://schemas.microsoft.com/office/drawing/2015/9/8/chartex" xmlns:cx2="http://schemas.microsoft.com/office/drawing/2015/10/21/chartex" xmlns:mc="http://schemas.openxmlformats.org/markup-compatibility/2006" xmlns:o="urn:schemas-microsoft-com:office:office" xmlns:r="http://schemas.openxmlformats.org/officeDocument/2006/relationships" xmlns:m="http://schemas.openxmlformats.org/officeDocument/2006/math" xmlns:v="urn:schemas-microsoft-com:vml" xmlns:wp14="http://schemas.microsoft.com/office/word/2010/wordprocessingDrawing" xmlns:wp="http://schemas.openxmlformats.org/drawingml/2006/wordprocessingDrawing" xmlns:w10="urn:schemas-microsoft-com:office:word" xmlns:w="http://schemas.openxmlformats.org/wordprocessingml/2006/main" xmlns:w14="http://schemas.microsoft.com/office/word/2010/wordml" xmlns:w15="http://schemas.microsoft.com/office/word/2012/wordml" xmlns:w16se="http://schemas.microsoft.com/office/word/2015/wordml/symex" xmlns:wpg="http://schemas.microsoft.com/office/word/2010/wordprocessingGroup" xmlns:wpi="http://schemas.microsoft.com/office/word/2010/wordprocessingInk" xmlns:wne="http://schemas.microsoft.com/office/word/2006/wordml" xmlns:wps="http://schemas.microsoft.com/office/word/2010/wordprocessingShape" mc:Ignorable="w14 w15 w16se wp14">
   <w:tbl>
     <w:tblPr>
       <w:tblW w:w="5000" w:type="pct"/>
@@ -54617,7 +54714,7 @@
               <w:sz w:val="24"/>
               <w:szCs w:val="24"/>
             </w:rPr>
-            <w:t>6</w:t>
+            <w:t>39</w:t>
           </w:r>
           <w:r>
             <w:rPr>
@@ -54639,8 +54736,8 @@
 </file>
 
 <file path=word/numbering.xml><?xml version="1.0" encoding="utf-8"?>
-<w:numbering xmlns:wpc="http://schemas.microsoft.com/office/word/2010/wordprocessingCanvas" xmlns:mc="http://schemas.openxmlformats.org/markup-compatibility/2006" xmlns:o="urn:schemas-microsoft-com:office:office" xmlns:r="http://schemas.openxmlformats.org/officeDocument/2006/relationships" xmlns:m="http://schemas.openxmlformats.org/officeDocument/2006/math" xmlns:v="urn:schemas-microsoft-com:vml" xmlns:wp14="http://schemas.microsoft.com/office/word/2010/wordprocessingDrawing" xmlns:wp="http://schemas.openxmlformats.org/drawingml/2006/wordprocessingDrawing" xmlns:w10="urn:schemas-microsoft-com:office:word" xmlns:w="http://schemas.openxmlformats.org/wordprocessingml/2006/main" xmlns:w14="http://schemas.microsoft.com/office/word/2010/wordml" xmlns:w15="http://schemas.microsoft.com/office/word/2012/wordml" xmlns:wpg="http://schemas.microsoft.com/office/word/2010/wordprocessingGroup" xmlns:wpi="http://schemas.microsoft.com/office/word/2010/wordprocessingInk" xmlns:wne="http://schemas.microsoft.com/office/word/2006/wordml" xmlns:wps="http://schemas.microsoft.com/office/word/2010/wordprocessingShape" mc:Ignorable="w14 w15 wp14">
-  <w:abstractNum w:abstractNumId="0">
+<w:numbering xmlns:wpc="http://schemas.microsoft.com/office/word/2010/wordprocessingCanvas" xmlns:cx="http://schemas.microsoft.com/office/drawing/2014/chartex" xmlns:cx1="http://schemas.microsoft.com/office/drawing/2015/9/8/chartex" xmlns:cx2="http://schemas.microsoft.com/office/drawing/2015/10/21/chartex" xmlns:mc="http://schemas.openxmlformats.org/markup-compatibility/2006" xmlns:o="urn:schemas-microsoft-com:office:office" xmlns:r="http://schemas.openxmlformats.org/officeDocument/2006/relationships" xmlns:m="http://schemas.openxmlformats.org/officeDocument/2006/math" xmlns:v="urn:schemas-microsoft-com:vml" xmlns:wp14="http://schemas.microsoft.com/office/word/2010/wordprocessingDrawing" xmlns:wp="http://schemas.openxmlformats.org/drawingml/2006/wordprocessingDrawing" xmlns:w10="urn:schemas-microsoft-com:office:word" xmlns:w="http://schemas.openxmlformats.org/wordprocessingml/2006/main" xmlns:w14="http://schemas.microsoft.com/office/word/2010/wordml" xmlns:w15="http://schemas.microsoft.com/office/word/2012/wordml" xmlns:w16se="http://schemas.microsoft.com/office/word/2015/wordml/symex" xmlns:wpg="http://schemas.microsoft.com/office/word/2010/wordprocessingGroup" xmlns:wpi="http://schemas.microsoft.com/office/word/2010/wordprocessingInk" xmlns:wne="http://schemas.microsoft.com/office/word/2006/wordml" xmlns:wps="http://schemas.microsoft.com/office/word/2010/wordprocessingShape" mc:Ignorable="w14 w15 w16se wp14">
+  <w:abstractNum w:abstractNumId="0" w15:restartNumberingAfterBreak="0">
     <w:nsid w:val="02E12109"/>
     <w:multiLevelType w:val="hybridMultilevel"/>
     <w:tmpl w:val="5DA63AE8"/>
@@ -54729,7 +54826,7 @@
       </w:pPr>
     </w:lvl>
   </w:abstractNum>
-  <w:abstractNum w:abstractNumId="1">
+  <w:abstractNum w:abstractNumId="1" w15:restartNumberingAfterBreak="0">
     <w:nsid w:val="045E4511"/>
     <w:multiLevelType w:val="hybridMultilevel"/>
     <w:tmpl w:val="ABEE7AB0"/>
@@ -54842,7 +54939,7 @@
       </w:rPr>
     </w:lvl>
   </w:abstractNum>
-  <w:abstractNum w:abstractNumId="2">
+  <w:abstractNum w:abstractNumId="2" w15:restartNumberingAfterBreak="0">
     <w:nsid w:val="0A2A1594"/>
     <w:multiLevelType w:val="hybridMultilevel"/>
     <w:tmpl w:val="88A6EDE2"/>
@@ -54931,7 +55028,7 @@
       </w:pPr>
     </w:lvl>
   </w:abstractNum>
-  <w:abstractNum w:abstractNumId="3">
+  <w:abstractNum w:abstractNumId="3" w15:restartNumberingAfterBreak="0">
     <w:nsid w:val="1B973937"/>
     <w:multiLevelType w:val="hybridMultilevel"/>
     <w:tmpl w:val="77D21DB2"/>
@@ -55020,7 +55117,7 @@
       </w:pPr>
     </w:lvl>
   </w:abstractNum>
-  <w:abstractNum w:abstractNumId="4">
+  <w:abstractNum w:abstractNumId="4" w15:restartNumberingAfterBreak="0">
     <w:nsid w:val="28B8601A"/>
     <w:multiLevelType w:val="hybridMultilevel"/>
     <w:tmpl w:val="0986AAC4"/>
@@ -55106,7 +55203,7 @@
       </w:pPr>
     </w:lvl>
   </w:abstractNum>
-  <w:abstractNum w:abstractNumId="5">
+  <w:abstractNum w:abstractNumId="5" w15:restartNumberingAfterBreak="0">
     <w:nsid w:val="2C98702F"/>
     <w:multiLevelType w:val="multilevel"/>
     <w:tmpl w:val="17546DC6"/>
@@ -55219,7 +55316,7 @@
       </w:rPr>
     </w:lvl>
   </w:abstractNum>
-  <w:abstractNum w:abstractNumId="6">
+  <w:abstractNum w:abstractNumId="6" w15:restartNumberingAfterBreak="0">
     <w:nsid w:val="424F04DE"/>
     <w:multiLevelType w:val="hybridMultilevel"/>
     <w:tmpl w:val="9EAA80BE"/>
@@ -55308,7 +55405,7 @@
       </w:pPr>
     </w:lvl>
   </w:abstractNum>
-  <w:abstractNum w:abstractNumId="7">
+  <w:abstractNum w:abstractNumId="7" w15:restartNumberingAfterBreak="0">
     <w:nsid w:val="448C62AF"/>
     <w:multiLevelType w:val="hybridMultilevel"/>
     <w:tmpl w:val="D2AC8894"/>
@@ -55398,7 +55495,7 @@
       </w:pPr>
     </w:lvl>
   </w:abstractNum>
-  <w:abstractNum w:abstractNumId="8">
+  <w:abstractNum w:abstractNumId="8" w15:restartNumberingAfterBreak="0">
     <w:nsid w:val="4E6428B7"/>
     <w:multiLevelType w:val="multilevel"/>
     <w:tmpl w:val="4704DB64"/>
@@ -55511,7 +55608,7 @@
       </w:pPr>
     </w:lvl>
   </w:abstractNum>
-  <w:abstractNum w:abstractNumId="9">
+  <w:abstractNum w:abstractNumId="9" w15:restartNumberingAfterBreak="0">
     <w:nsid w:val="55747902"/>
     <w:multiLevelType w:val="hybridMultilevel"/>
     <w:tmpl w:val="2DE4C9AE"/>
@@ -55600,7 +55697,7 @@
       </w:pPr>
     </w:lvl>
   </w:abstractNum>
-  <w:abstractNum w:abstractNumId="10">
+  <w:abstractNum w:abstractNumId="10" w15:restartNumberingAfterBreak="0">
     <w:nsid w:val="59EF7C1B"/>
     <w:multiLevelType w:val="hybridMultilevel"/>
     <w:tmpl w:val="02B8B990"/>
@@ -55686,7 +55783,7 @@
       </w:pPr>
     </w:lvl>
   </w:abstractNum>
-  <w:abstractNum w:abstractNumId="11">
+  <w:abstractNum w:abstractNumId="11" w15:restartNumberingAfterBreak="0">
     <w:nsid w:val="6A551CCA"/>
     <w:multiLevelType w:val="hybridMultilevel"/>
     <w:tmpl w:val="FD80B8C2"/>
@@ -55775,7 +55872,7 @@
       </w:pPr>
     </w:lvl>
   </w:abstractNum>
-  <w:abstractNum w:abstractNumId="12">
+  <w:abstractNum w:abstractNumId="12" w15:restartNumberingAfterBreak="0">
     <w:nsid w:val="6B480496"/>
     <w:multiLevelType w:val="hybridMultilevel"/>
     <w:tmpl w:val="AB100A0A"/>
@@ -55888,7 +55985,7 @@
       </w:rPr>
     </w:lvl>
   </w:abstractNum>
-  <w:abstractNum w:abstractNumId="13">
+  <w:abstractNum w:abstractNumId="13" w15:restartNumberingAfterBreak="0">
     <w:nsid w:val="71F4664E"/>
     <w:multiLevelType w:val="hybridMultilevel"/>
     <w:tmpl w:val="30A0E042"/>
@@ -55974,7 +56071,7 @@
       </w:pPr>
     </w:lvl>
   </w:abstractNum>
-  <w:abstractNum w:abstractNumId="14">
+  <w:abstractNum w:abstractNumId="14" w15:restartNumberingAfterBreak="0">
     <w:nsid w:val="7B571EF2"/>
     <w:multiLevelType w:val="hybridMultilevel"/>
     <w:tmpl w:val="D40091F6"/>
@@ -56112,7 +56209,7 @@
 </file>
 
 <file path=word/styles.xml><?xml version="1.0" encoding="utf-8"?>
-<w:styles xmlns:mc="http://schemas.openxmlformats.org/markup-compatibility/2006" xmlns:r="http://schemas.openxmlformats.org/officeDocument/2006/relationships" xmlns:w="http://schemas.openxmlformats.org/wordprocessingml/2006/main" xmlns:w14="http://schemas.microsoft.com/office/word/2010/wordml" xmlns:w15="http://schemas.microsoft.com/office/word/2012/wordml" mc:Ignorable="w14 w15">
+<w:styles xmlns:mc="http://schemas.openxmlformats.org/markup-compatibility/2006" xmlns:r="http://schemas.openxmlformats.org/officeDocument/2006/relationships" xmlns:w="http://schemas.openxmlformats.org/wordprocessingml/2006/main" xmlns:w14="http://schemas.microsoft.com/office/word/2010/wordml" xmlns:w15="http://schemas.microsoft.com/office/word/2012/wordml" xmlns:w16se="http://schemas.microsoft.com/office/word/2015/wordml/symex" mc:Ignorable="w14 w15 w16se">
   <w:docDefaults>
     <w:rPrDefault>
       <w:rPr>
@@ -56128,7 +56225,7 @@
       </w:pPr>
     </w:pPrDefault>
   </w:docDefaults>
-  <w:latentStyles w:defLockedState="0" w:defUIPriority="99" w:defSemiHidden="0" w:defUnhideWhenUsed="0" w:defQFormat="0" w:count="371">
+  <w:latentStyles w:defLockedState="0" w:defUIPriority="99" w:defSemiHidden="0" w:defUnhideWhenUsed="0" w:defQFormat="0" w:count="372">
     <w:lsdException w:name="Normal" w:uiPriority="0" w:qFormat="1"/>
     <w:lsdException w:name="heading 1" w:uiPriority="9" w:qFormat="1"/>
     <w:lsdException w:name="heading 2" w:semiHidden="1" w:uiPriority="9" w:unhideWhenUsed="1" w:qFormat="1"/>
@@ -56234,7 +56331,6 @@
     <w:lsdException w:name="HTML Sample" w:semiHidden="1" w:unhideWhenUsed="1"/>
     <w:lsdException w:name="HTML Typewriter" w:semiHidden="1" w:unhideWhenUsed="1"/>
     <w:lsdException w:name="HTML Variable" w:semiHidden="1" w:unhideWhenUsed="1"/>
-    <w:lsdException w:name="Normal Table" w:semiHidden="1" w:unhideWhenUsed="1"/>
     <w:lsdException w:name="annotation subject" w:semiHidden="1" w:unhideWhenUsed="1"/>
     <w:lsdException w:name="No List" w:semiHidden="1" w:unhideWhenUsed="1"/>
     <w:lsdException w:name="Outline List 1" w:semiHidden="1" w:unhideWhenUsed="1"/>
@@ -56281,10 +56377,8 @@
     <w:lsdException w:name="Table Subtle 2" w:semiHidden="1" w:unhideWhenUsed="1"/>
     <w:lsdException w:name="Table Web 1" w:semiHidden="1" w:unhideWhenUsed="1"/>
     <w:lsdException w:name="Table Web 2" w:semiHidden="1" w:unhideWhenUsed="1"/>
-    <w:lsdException w:name="Table Web 3" w:semiHidden="1" w:unhideWhenUsed="1"/>
     <w:lsdException w:name="Balloon Text" w:semiHidden="1" w:unhideWhenUsed="1"/>
     <w:lsdException w:name="Table Grid" w:uiPriority="39"/>
-    <w:lsdException w:name="Table Theme" w:semiHidden="1" w:unhideWhenUsed="1"/>
     <w:lsdException w:name="Placeholder Text" w:semiHidden="1"/>
     <w:lsdException w:name="No Spacing" w:uiPriority="1" w:qFormat="1"/>
     <w:lsdException w:name="Light Shading" w:uiPriority="60"/>
@@ -56500,6 +56594,7 @@
     <w:lsdException w:name="List Table 5 Dark Accent 6" w:uiPriority="50"/>
     <w:lsdException w:name="List Table 6 Colorful Accent 6" w:uiPriority="51"/>
     <w:lsdException w:name="List Table 7 Colorful Accent 6" w:uiPriority="52"/>
+    <w:lsdException w:name="Mention" w:semiHidden="1" w:unhideWhenUsed="1"/>
   </w:latentStyles>
   <w:style w:type="paragraph" w:default="1" w:styleId="Normal">
     <w:name w:val="Normal"/>
@@ -56814,7 +56909,6 @@
       <w:lang w:val="en-PH"/>
     </w:rPr>
     <w:tblPr>
-      <w:tblInd w:w="0" w:type="dxa"/>
       <w:tblBorders>
         <w:top w:val="single" w:sz="4" w:space="0" w:color="000000" w:themeColor="text1"/>
         <w:left w:val="single" w:sz="4" w:space="0" w:color="000000" w:themeColor="text1"/>
@@ -56823,12 +56917,6 @@
         <w:insideH w:val="single" w:sz="4" w:space="0" w:color="000000" w:themeColor="text1"/>
         <w:insideV w:val="single" w:sz="4" w:space="0" w:color="000000" w:themeColor="text1"/>
       </w:tblBorders>
-      <w:tblCellMar>
-        <w:top w:w="0" w:type="dxa"/>
-        <w:left w:w="108" w:type="dxa"/>
-        <w:bottom w:w="0" w:type="dxa"/>
-        <w:right w:w="108" w:type="dxa"/>
-      </w:tblCellMar>
     </w:tblPr>
   </w:style>
   <w:style w:type="character" w:styleId="SubtleEmphasis">
@@ -58368,7 +58456,7 @@
 </file>
 
 <file path=customXml/itemProps1.xml><?xml version="1.0" encoding="utf-8"?>
-<ds:datastoreItem xmlns:ds="http://schemas.openxmlformats.org/officeDocument/2006/customXml" ds:itemID="{7110E81F-5312-498F-8E07-FCFDFF9FFD24}">
+<ds:datastoreItem xmlns:ds="http://schemas.openxmlformats.org/officeDocument/2006/customXml" ds:itemID="{82B54D76-C798-4671-A0E4-26A83ABDE573}">
   <ds:schemaRefs>
     <ds:schemaRef ds:uri="http://schemas.openxmlformats.org/officeDocument/2006/bibliography"/>
   </ds:schemaRefs>

</xml_diff>

<commit_message>
Added Failure samples for precision and recall
</commit_message>
<xml_diff>
--- a/docs/FORChapter1to3Final.docx
+++ b/docs/FORChapter1to3Final.docx
@@ -10442,8 +10442,6 @@
         </w:rPr>
         <w:t>uation to test the accuracy for different types of inputs.</w:t>
       </w:r>
-      <w:bookmarkStart w:id="19" w:name="_GoBack"/>
-      <w:bookmarkEnd w:id="19"/>
     </w:p>
     <w:p>
       <w:pPr>
@@ -10462,7 +10460,7 @@
           <w:shd w:val="clear" w:color="auto" w:fill="FFFFFF"/>
         </w:rPr>
       </w:pPr>
-      <w:bookmarkStart w:id="20" w:name="_Toc444456566"/>
+      <w:bookmarkStart w:id="19" w:name="_Toc444456566"/>
       <w:r>
         <w:rPr>
           <w:rFonts w:ascii="Times New Roman" w:hAnsi="Times New Roman" w:cs="Times New Roman"/>
@@ -10474,7 +10472,7 @@
         </w:rPr>
         <w:t>Significance of the Study</w:t>
       </w:r>
-      <w:bookmarkEnd w:id="20"/>
+      <w:bookmarkEnd w:id="19"/>
     </w:p>
     <w:p>
       <w:pPr>
@@ -11013,7 +11011,7 @@
           <w:szCs w:val="24"/>
         </w:rPr>
       </w:pPr>
-      <w:bookmarkStart w:id="21" w:name="_Toc444456567"/>
+      <w:bookmarkStart w:id="20" w:name="_Toc444456567"/>
       <w:r>
         <w:rPr>
           <w:rFonts w:ascii="Times New Roman" w:hAnsi="Times New Roman" w:cs="Times New Roman"/>
@@ -11024,7 +11022,7 @@
         </w:rPr>
         <w:t>Definition of Terms</w:t>
       </w:r>
-      <w:bookmarkEnd w:id="21"/>
+      <w:bookmarkEnd w:id="20"/>
     </w:p>
     <w:p>
       <w:pPr>
@@ -12024,7 +12022,7 @@
           <w:szCs w:val="24"/>
         </w:rPr>
       </w:pPr>
-      <w:bookmarkStart w:id="22" w:name="_Toc444456568"/>
+      <w:bookmarkStart w:id="21" w:name="_Toc444456568"/>
       <w:r>
         <w:rPr>
           <w:rFonts w:ascii="Times New Roman" w:hAnsi="Times New Roman" w:cs="Times New Roman"/>
@@ -12035,7 +12033,7 @@
         <w:lastRenderedPageBreak/>
         <w:t>CHAPTER II</w:t>
       </w:r>
-      <w:bookmarkEnd w:id="22"/>
+      <w:bookmarkEnd w:id="21"/>
     </w:p>
     <w:p>
       <w:pPr>
@@ -12049,7 +12047,7 @@
           <w:szCs w:val="24"/>
         </w:rPr>
       </w:pPr>
-      <w:bookmarkStart w:id="23" w:name="_Toc444456569"/>
+      <w:bookmarkStart w:id="22" w:name="_Toc444456569"/>
       <w:r>
         <w:rPr>
           <w:rFonts w:ascii="Times New Roman" w:hAnsi="Times New Roman" w:cs="Times New Roman"/>
@@ -12059,7 +12057,7 @@
         </w:rPr>
         <w:t>REVIEW OF RELATED LITERATURE AND STUDIES</w:t>
       </w:r>
-      <w:bookmarkEnd w:id="23"/>
+      <w:bookmarkEnd w:id="22"/>
     </w:p>
     <w:p>
       <w:pPr>
@@ -12093,7 +12091,7 @@
           <w:szCs w:val="24"/>
         </w:rPr>
       </w:pPr>
-      <w:bookmarkStart w:id="24" w:name="_Toc444456570"/>
+      <w:bookmarkStart w:id="23" w:name="_Toc444456570"/>
       <w:r>
         <w:rPr>
           <w:rFonts w:ascii="Times New Roman" w:hAnsi="Times New Roman" w:cs="Times New Roman"/>
@@ -12104,7 +12102,7 @@
         </w:rPr>
         <w:t>2.1 Review of Related Literature</w:t>
       </w:r>
-      <w:bookmarkEnd w:id="24"/>
+      <w:bookmarkEnd w:id="23"/>
     </w:p>
     <w:p>
       <w:pPr>
@@ -14704,6 +14702,7 @@
           <w:id w:val="-1781801767"/>
           <w:citation/>
         </w:sdtPr>
+        <w:sdtEndPr/>
         <w:sdtContent>
           <w:r>
             <w:rPr>
@@ -15544,6 +15543,7 @@
           <w:id w:val="-1871676563"/>
           <w:citation/>
         </w:sdtPr>
+        <w:sdtEndPr/>
         <w:sdtContent>
           <w:r>
             <w:fldChar w:fldCharType="begin"/>
@@ -15716,6 +15716,7 @@
           <w:id w:val="133146626"/>
           <w:citation/>
         </w:sdtPr>
+        <w:sdtEndPr/>
         <w:sdtContent>
           <w:r>
             <w:rPr>
@@ -15949,6 +15950,7 @@
           <w:id w:val="-1587140590"/>
           <w:citation/>
         </w:sdtPr>
+        <w:sdtEndPr/>
         <w:sdtContent>
           <w:r>
             <w:fldChar w:fldCharType="begin"/>
@@ -16046,6 +16048,7 @@
           <w:id w:val="-969277078"/>
           <w:citation/>
         </w:sdtPr>
+        <w:sdtEndPr/>
         <w:sdtContent>
           <w:r>
             <w:fldChar w:fldCharType="begin"/>
@@ -16708,6 +16711,7 @@
           <w:id w:val="-855569610"/>
           <w:citation/>
         </w:sdtPr>
+        <w:sdtEndPr/>
         <w:sdtContent>
           <w:r>
             <w:fldChar w:fldCharType="begin"/>
@@ -16840,6 +16844,7 @@
           <w:id w:val="734745876"/>
           <w:citation/>
         </w:sdtPr>
+        <w:sdtEndPr/>
         <w:sdtContent>
           <w:r>
             <w:fldChar w:fldCharType="begin"/>
@@ -17099,6 +17104,7 @@
           <w:id w:val="478344577"/>
           <w:citation/>
         </w:sdtPr>
+        <w:sdtEndPr/>
         <w:sdtContent>
           <w:r>
             <w:fldChar w:fldCharType="begin"/>
@@ -17227,7 +17233,7 @@
           <w:szCs w:val="24"/>
         </w:rPr>
       </w:pPr>
-      <w:bookmarkStart w:id="25" w:name="_Toc444456571"/>
+      <w:bookmarkStart w:id="24" w:name="_Toc444456571"/>
       <w:r>
         <w:rPr>
           <w:rFonts w:ascii="Times New Roman" w:hAnsi="Times New Roman" w:cs="Times New Roman"/>
@@ -17238,7 +17244,7 @@
         </w:rPr>
         <w:t>2.2 Review of Related Studies</w:t>
       </w:r>
-      <w:bookmarkEnd w:id="25"/>
+      <w:bookmarkEnd w:id="24"/>
     </w:p>
     <w:p>
       <w:pPr>
@@ -18091,7 +18097,7 @@
           <w:szCs w:val="24"/>
         </w:rPr>
       </w:pPr>
-      <w:bookmarkStart w:id="26" w:name="_Toc444456572"/>
+      <w:bookmarkStart w:id="25" w:name="_Toc444456572"/>
       <w:r>
         <w:rPr>
           <w:rFonts w:ascii="Times New Roman" w:hAnsi="Times New Roman" w:cs="Times New Roman"/>
@@ -18102,7 +18108,7 @@
         </w:rPr>
         <w:t>2.3 Synthesis of the Study</w:t>
       </w:r>
-      <w:bookmarkEnd w:id="26"/>
+      <w:bookmarkEnd w:id="25"/>
     </w:p>
     <w:p>
       <w:pPr>
@@ -18357,7 +18363,7 @@
           <w:szCs w:val="24"/>
         </w:rPr>
       </w:pPr>
-      <w:bookmarkStart w:id="27" w:name="_Toc444456573"/>
+      <w:bookmarkStart w:id="26" w:name="_Toc444456573"/>
       <w:r>
         <w:rPr>
           <w:rFonts w:ascii="Times New Roman" w:hAnsi="Times New Roman" w:cs="Times New Roman"/>
@@ -18368,7 +18374,7 @@
         <w:lastRenderedPageBreak/>
         <w:t>CHAPTER III</w:t>
       </w:r>
-      <w:bookmarkEnd w:id="27"/>
+      <w:bookmarkEnd w:id="26"/>
     </w:p>
     <w:p>
       <w:pPr>
@@ -18382,7 +18388,7 @@
           <w:szCs w:val="24"/>
         </w:rPr>
       </w:pPr>
-      <w:bookmarkStart w:id="28" w:name="_Toc444456574"/>
+      <w:bookmarkStart w:id="27" w:name="_Toc444456574"/>
       <w:r>
         <w:rPr>
           <w:rFonts w:ascii="Times New Roman" w:hAnsi="Times New Roman" w:cs="Times New Roman"/>
@@ -18392,7 +18398,7 @@
         </w:rPr>
         <w:t>RESEARCH METHODOLOGY</w:t>
       </w:r>
-      <w:bookmarkEnd w:id="28"/>
+      <w:bookmarkEnd w:id="27"/>
     </w:p>
     <w:p>
       <w:pPr>
@@ -18435,7 +18441,7 @@
           <w:szCs w:val="24"/>
         </w:rPr>
       </w:pPr>
-      <w:bookmarkStart w:id="29" w:name="_Toc444456575"/>
+      <w:bookmarkStart w:id="28" w:name="_Toc444456575"/>
       <w:r>
         <w:rPr>
           <w:rFonts w:ascii="Times New Roman" w:hAnsi="Times New Roman" w:cs="Times New Roman"/>
@@ -18446,7 +18452,7 @@
         </w:rPr>
         <w:t>3.1 Research Method Used</w:t>
       </w:r>
-      <w:bookmarkEnd w:id="29"/>
+      <w:bookmarkEnd w:id="28"/>
     </w:p>
     <w:p>
       <w:pPr>
@@ -18517,7 +18523,7 @@
           <w:szCs w:val="24"/>
         </w:rPr>
       </w:pPr>
-      <w:bookmarkStart w:id="30" w:name="_Toc444456576"/>
+      <w:bookmarkStart w:id="29" w:name="_Toc444456576"/>
       <w:r>
         <w:rPr>
           <w:rFonts w:ascii="Times New Roman" w:hAnsi="Times New Roman" w:cs="Times New Roman"/>
@@ -18528,7 +18534,7 @@
         </w:rPr>
         <w:t>3.2 Research Paradigm</w:t>
       </w:r>
-      <w:bookmarkEnd w:id="30"/>
+      <w:bookmarkEnd w:id="29"/>
     </w:p>
     <w:p>
       <w:pPr>
@@ -18663,7 +18669,7 @@
           <w:szCs w:val="24"/>
         </w:rPr>
       </w:pPr>
-      <w:bookmarkStart w:id="31" w:name="_Toc444456577"/>
+      <w:bookmarkStart w:id="30" w:name="_Toc444456577"/>
       <w:r>
         <w:rPr>
           <w:rFonts w:ascii="Times New Roman" w:hAnsi="Times New Roman" w:cs="Times New Roman"/>
@@ -18685,7 +18691,7 @@
         </w:rPr>
         <w:t>System Architecture</w:t>
       </w:r>
-      <w:bookmarkEnd w:id="31"/>
+      <w:bookmarkEnd w:id="30"/>
     </w:p>
     <w:p>
       <w:pPr>
@@ -18750,14 +18756,14 @@
           <w:sz w:val="22"/>
         </w:rPr>
       </w:pPr>
-      <w:bookmarkStart w:id="32" w:name="_Toc444555574"/>
+      <w:bookmarkStart w:id="31" w:name="_Toc444555574"/>
       <w:r>
         <w:rPr>
           <w:sz w:val="22"/>
         </w:rPr>
         <w:t>Figure 4 – Learning Module for Inappropriate Expressions Recognition</w:t>
       </w:r>
-      <w:bookmarkEnd w:id="32"/>
+      <w:bookmarkEnd w:id="31"/>
     </w:p>
     <w:p>
       <w:pPr>
@@ -19045,14 +19051,14 @@
           <w:sz w:val="22"/>
         </w:rPr>
       </w:pPr>
-      <w:bookmarkStart w:id="33" w:name="_Toc444555575"/>
+      <w:bookmarkStart w:id="32" w:name="_Toc444555575"/>
       <w:r>
         <w:rPr>
           <w:sz w:val="22"/>
         </w:rPr>
         <w:t>Figure 5 – Learning Module for Inappropriate Expressions Patterns</w:t>
       </w:r>
-      <w:bookmarkEnd w:id="33"/>
+      <w:bookmarkEnd w:id="32"/>
     </w:p>
     <w:p>
       <w:pPr>
@@ -19258,14 +19264,14 @@
                                 <w:sz w:val="22"/>
                               </w:rPr>
                             </w:pPr>
-                            <w:bookmarkStart w:id="34" w:name="_Toc444555576"/>
+                            <w:bookmarkStart w:id="33" w:name="_Toc444555576"/>
                             <w:r>
                               <w:rPr>
                                 <w:sz w:val="22"/>
                               </w:rPr>
                               <w:t>Figure 6 – Analyzer for Inappropriate Expressions</w:t>
                             </w:r>
-                            <w:bookmarkEnd w:id="34"/>
+                            <w:bookmarkEnd w:id="33"/>
                           </w:p>
                         </w:txbxContent>
                       </wps:txbx>
@@ -19723,14 +19729,14 @@
           <w:sz w:val="22"/>
         </w:rPr>
       </w:pPr>
-      <w:bookmarkStart w:id="36" w:name="_Toc444555577"/>
+      <w:bookmarkStart w:id="34" w:name="_Toc444555577"/>
       <w:r>
         <w:rPr>
           <w:sz w:val="22"/>
         </w:rPr>
         <w:t>Figure 7 – Relational Inference Analyzer</w:t>
       </w:r>
-      <w:bookmarkEnd w:id="36"/>
+      <w:bookmarkEnd w:id="34"/>
     </w:p>
     <w:p>
       <w:pPr>
@@ -19788,7 +19794,7 @@
           <w:szCs w:val="24"/>
         </w:rPr>
       </w:pPr>
-      <w:bookmarkStart w:id="37" w:name="_Toc444456578"/>
+      <w:bookmarkStart w:id="35" w:name="_Toc444456578"/>
       <w:r>
         <w:rPr>
           <w:rFonts w:ascii="Times New Roman" w:hAnsi="Times New Roman" w:cs="Times New Roman"/>
@@ -19809,7 +19815,7 @@
         </w:rPr>
         <w:t xml:space="preserve"> Sampling Technique</w:t>
       </w:r>
-      <w:bookmarkEnd w:id="37"/>
+      <w:bookmarkEnd w:id="35"/>
     </w:p>
     <w:p>
       <w:pPr>
@@ -20040,7 +20046,7 @@
           <w:szCs w:val="24"/>
         </w:rPr>
       </w:pPr>
-      <w:bookmarkStart w:id="38" w:name="_Toc444456579"/>
+      <w:bookmarkStart w:id="36" w:name="_Toc444456579"/>
       <w:r>
         <w:rPr>
           <w:rFonts w:ascii="Times New Roman" w:hAnsi="Times New Roman" w:cs="Times New Roman"/>
@@ -20061,7 +20067,7 @@
         </w:rPr>
         <w:t>Sample Size of the Study</w:t>
       </w:r>
-      <w:bookmarkEnd w:id="38"/>
+      <w:bookmarkEnd w:id="36"/>
     </w:p>
     <w:p>
       <w:pPr>
@@ -20213,7 +20219,7 @@
           <w:szCs w:val="24"/>
         </w:rPr>
       </w:pPr>
-      <w:bookmarkStart w:id="39" w:name="_Toc444456580"/>
+      <w:bookmarkStart w:id="37" w:name="_Toc444456580"/>
       <w:r>
         <w:rPr>
           <w:rFonts w:ascii="Times New Roman" w:hAnsi="Times New Roman" w:cs="Times New Roman"/>
@@ -20234,7 +20240,7 @@
         </w:rPr>
         <w:t xml:space="preserve"> Description of Subjects</w:t>
       </w:r>
-      <w:bookmarkEnd w:id="39"/>
+      <w:bookmarkEnd w:id="37"/>
     </w:p>
     <w:p>
       <w:pPr>
@@ -20461,7 +20467,7 @@
           <w:shd w:val="clear" w:color="auto" w:fill="FFFFFF"/>
         </w:rPr>
       </w:pPr>
-      <w:bookmarkStart w:id="40" w:name="_Toc444456581"/>
+      <w:bookmarkStart w:id="38" w:name="_Toc444456581"/>
       <w:r>
         <w:rPr>
           <w:rFonts w:ascii="Times New Roman" w:hAnsi="Times New Roman" w:cs="Times New Roman"/>
@@ -20482,7 +20488,7 @@
         </w:rPr>
         <w:t xml:space="preserve"> Instrumentation</w:t>
       </w:r>
-      <w:bookmarkEnd w:id="40"/>
+      <w:bookmarkEnd w:id="38"/>
       <w:r>
         <w:rPr>
           <w:rFonts w:ascii="Times New Roman" w:hAnsi="Times New Roman" w:cs="Times New Roman"/>
@@ -20758,7 +20764,7 @@
           <w:szCs w:val="24"/>
         </w:rPr>
       </w:pPr>
-      <w:bookmarkStart w:id="41" w:name="_Toc444456582"/>
+      <w:bookmarkStart w:id="39" w:name="_Toc444456582"/>
       <w:r>
         <w:rPr>
           <w:rFonts w:ascii="Times New Roman" w:hAnsi="Times New Roman" w:cs="Times New Roman"/>
@@ -20779,7 +20785,7 @@
         </w:rPr>
         <w:t xml:space="preserve"> Data Gathering Procedure</w:t>
       </w:r>
-      <w:bookmarkEnd w:id="41"/>
+      <w:bookmarkEnd w:id="39"/>
     </w:p>
     <w:p>
       <w:pPr>
@@ -21149,7 +21155,7 @@
           <w:szCs w:val="24"/>
         </w:rPr>
       </w:pPr>
-      <w:bookmarkStart w:id="42" w:name="_Toc444456583"/>
+      <w:bookmarkStart w:id="40" w:name="_Toc444456583"/>
       <w:r>
         <w:rPr>
           <w:rFonts w:ascii="Times New Roman" w:hAnsi="Times New Roman" w:cs="Times New Roman"/>
@@ -21180,7 +21186,7 @@
         </w:rPr>
         <w:t xml:space="preserve"> Statistical Treatment</w:t>
       </w:r>
-      <w:bookmarkEnd w:id="42"/>
+      <w:bookmarkEnd w:id="40"/>
     </w:p>
     <w:p>
       <w:pPr>
@@ -22024,7 +22030,7 @@
           <w:szCs w:val="24"/>
         </w:rPr>
       </w:pPr>
-      <w:bookmarkStart w:id="43" w:name="_Toc444456584"/>
+      <w:bookmarkStart w:id="41" w:name="_Toc444456584"/>
       <w:r>
         <w:rPr>
           <w:rFonts w:ascii="Times New Roman" w:eastAsiaTheme="minorEastAsia" w:hAnsi="Times New Roman" w:cs="Times New Roman"/>
@@ -22035,7 +22041,7 @@
         <w:lastRenderedPageBreak/>
         <w:t>CHAPTER IV</w:t>
       </w:r>
-      <w:bookmarkEnd w:id="43"/>
+      <w:bookmarkEnd w:id="41"/>
     </w:p>
     <w:p>
       <w:pPr>
@@ -22058,7 +22064,7 @@
         </w:rPr>
         <w:t xml:space="preserve"> </w:t>
       </w:r>
-      <w:bookmarkStart w:id="44" w:name="_Toc444456585"/>
+      <w:bookmarkStart w:id="42" w:name="_Toc444456585"/>
       <w:r>
         <w:rPr>
           <w:rFonts w:ascii="Times New Roman" w:eastAsiaTheme="minorEastAsia" w:hAnsi="Times New Roman" w:cs="Times New Roman"/>
@@ -22068,7 +22074,7 @@
         </w:rPr>
         <w:t>PRESENTATION, ANALYSIS AND INTERPRETATION OF DATA</w:t>
       </w:r>
-      <w:bookmarkEnd w:id="44"/>
+      <w:bookmarkEnd w:id="42"/>
     </w:p>
     <w:p>
       <w:pPr>
@@ -22608,7 +22614,7 @@
           <w:szCs w:val="24"/>
         </w:rPr>
       </w:pPr>
-      <w:bookmarkStart w:id="45" w:name="_Toc444456586"/>
+      <w:bookmarkStart w:id="43" w:name="_Toc444456586"/>
       <w:r>
         <w:rPr>
           <w:rFonts w:ascii="Times New Roman" w:hAnsi="Times New Roman" w:cs="Times New Roman"/>
@@ -22619,42 +22625,42 @@
         </w:rPr>
         <w:t>4.1 Results for Precision</w:t>
       </w:r>
+      <w:bookmarkEnd w:id="43"/>
+    </w:p>
+    <w:p>
+      <w:pPr>
+        <w:pStyle w:val="Style2"/>
+        <w:spacing w:after="0"/>
+        <w:rPr>
+          <w:sz w:val="22"/>
+        </w:rPr>
+      </w:pPr>
+      <w:bookmarkStart w:id="44" w:name="_Toc444555805"/>
+      <w:bookmarkStart w:id="45" w:name="_Toc444556011"/>
+      <w:bookmarkStart w:id="46" w:name="_Toc444556178"/>
+      <w:bookmarkStart w:id="47" w:name="_Toc444556353"/>
+      <w:r>
+        <w:rPr>
+          <w:sz w:val="22"/>
+        </w:rPr>
+        <w:t xml:space="preserve">Table 1 - </w:t>
+      </w:r>
+      <w:r>
+        <w:rPr>
+          <w:sz w:val="22"/>
+        </w:rPr>
+        <w:t xml:space="preserve">Overall </w:t>
+      </w:r>
+      <w:r>
+        <w:rPr>
+          <w:sz w:val="22"/>
+        </w:rPr>
+        <w:t>Evaluation in Terms of Precision</w:t>
+      </w:r>
+      <w:bookmarkEnd w:id="44"/>
       <w:bookmarkEnd w:id="45"/>
-    </w:p>
-    <w:p>
-      <w:pPr>
-        <w:pStyle w:val="Style2"/>
-        <w:spacing w:after="0"/>
-        <w:rPr>
-          <w:sz w:val="22"/>
-        </w:rPr>
-      </w:pPr>
-      <w:bookmarkStart w:id="46" w:name="_Toc444555805"/>
-      <w:bookmarkStart w:id="47" w:name="_Toc444556011"/>
-      <w:bookmarkStart w:id="48" w:name="_Toc444556178"/>
-      <w:bookmarkStart w:id="49" w:name="_Toc444556353"/>
-      <w:r>
-        <w:rPr>
-          <w:sz w:val="22"/>
-        </w:rPr>
-        <w:t xml:space="preserve">Table 1 - </w:t>
-      </w:r>
-      <w:r>
-        <w:rPr>
-          <w:sz w:val="22"/>
-        </w:rPr>
-        <w:t xml:space="preserve">Overall </w:t>
-      </w:r>
-      <w:r>
-        <w:rPr>
-          <w:sz w:val="22"/>
-        </w:rPr>
-        <w:t>Evaluation in Terms of Precision</w:t>
-      </w:r>
       <w:bookmarkEnd w:id="46"/>
       <w:bookmarkEnd w:id="47"/>
-      <w:bookmarkEnd w:id="48"/>
-      <w:bookmarkEnd w:id="49"/>
     </w:p>
     <w:tbl>
       <w:tblPr>
@@ -23000,34 +23006,97 @@
           <w:rFonts w:ascii="Times New Roman" w:hAnsi="Times New Roman" w:cs="Times New Roman"/>
           <w:sz w:val="24"/>
           <w:szCs w:val="24"/>
+        </w:rPr>
+      </w:pPr>
+      <w:r>
+        <w:rPr>
+          <w:rFonts w:ascii="Times New Roman" w:hAnsi="Times New Roman" w:cs="Times New Roman"/>
+          <w:sz w:val="24"/>
+          <w:szCs w:val="24"/>
           <w:lang w:bidi="en-US"/>
         </w:rPr>
-      </w:pPr>
-      <w:r>
+        <w:tab/>
+      </w:r>
+      <w:r>
+        <w:rPr>
+          <w:rFonts w:ascii="Times New Roman" w:hAnsi="Times New Roman" w:cs="Times New Roman"/>
+          <w:sz w:val="24"/>
+          <w:szCs w:val="24"/>
+        </w:rPr>
+        <w:t>Table 1 presents the overall performance of the system in terms of Precision. Precision is the percentage of identified expressions that are inappropriate. The overall precision of the 50 files tested was 73.12% because according to the researchers, some of the expressions that are contextually appropriate are still recognized as inappropriate in context.</w:t>
+      </w:r>
+      <w:r>
+        <w:rPr>
+          <w:rFonts w:ascii="Times New Roman" w:hAnsi="Times New Roman" w:cs="Times New Roman"/>
+          <w:sz w:val="24"/>
+          <w:szCs w:val="24"/>
+        </w:rPr>
+        <w:t xml:space="preserve"> The primary reason for such is because some of the Lexical Syntactic features of the Expression are noise data from definitions of UrbanDictionary.</w:t>
+      </w:r>
+    </w:p>
+    <w:p>
+      <w:pPr>
+        <w:spacing w:after="0" w:line="360" w:lineRule="auto"/>
+        <w:jc w:val="both"/>
         <w:rPr>
           <w:rFonts w:ascii="Times New Roman" w:hAnsi="Times New Roman" w:cs="Times New Roman"/>
           <w:sz w:val="24"/>
           <w:szCs w:val="24"/>
           <w:lang w:bidi="en-US"/>
         </w:rPr>
-        <w:tab/>
-      </w:r>
-      <w:r>
-        <w:rPr>
-          <w:rFonts w:ascii="Times New Roman" w:hAnsi="Times New Roman" w:cs="Times New Roman"/>
-          <w:sz w:val="24"/>
-          <w:szCs w:val="24"/>
-        </w:rPr>
-        <w:t>Table 1 presents the overall performance of the system in terms of Precision. Precision is the percentage of identified expressions that are inappropriate. The overall precision of the 50 files tested was 73.12% because according to the researchers, some of the expressions that are contextually appropriate are still recognized as inappropriate in context.</w:t>
-      </w:r>
-      <w:r>
-        <w:rPr>
-          <w:rFonts w:ascii="Times New Roman" w:hAnsi="Times New Roman" w:cs="Times New Roman"/>
-          <w:sz w:val="24"/>
-          <w:szCs w:val="24"/>
-        </w:rPr>
-        <w:t xml:space="preserve"> The primary reason for such is because some of the Lexical Syntactic features of the Expression are noise data from definitions of UrbanDictionary.</w:t>
-      </w:r>
+      </w:pPr>
+      <w:bookmarkStart w:id="48" w:name="_GoBack"/>
+      <w:r>
+        <w:rPr>
+          <w:rFonts w:ascii="Times New Roman" w:hAnsi="Times New Roman" w:cs="Times New Roman"/>
+          <w:noProof/>
+          <w:sz w:val="24"/>
+          <w:szCs w:val="24"/>
+        </w:rPr>
+        <w:lastRenderedPageBreak/>
+        <w:drawing>
+          <wp:inline distT="0" distB="0" distL="0" distR="0">
+            <wp:extent cx="5577840" cy="4385310"/>
+            <wp:effectExtent l="0" t="0" r="3810" b="0"/>
+            <wp:docPr id="31" name="Picture 31"/>
+            <wp:cNvGraphicFramePr>
+              <a:graphicFrameLocks xmlns:a="http://schemas.openxmlformats.org/drawingml/2006/main" noChangeAspect="1"/>
+            </wp:cNvGraphicFramePr>
+            <a:graphic xmlns:a="http://schemas.openxmlformats.org/drawingml/2006/main">
+              <a:graphicData uri="http://schemas.openxmlformats.org/drawingml/2006/picture">
+                <pic:pic xmlns:pic="http://schemas.openxmlformats.org/drawingml/2006/picture">
+                  <pic:nvPicPr>
+                    <pic:cNvPr id="31" name="FP1.png"/>
+                    <pic:cNvPicPr/>
+                  </pic:nvPicPr>
+                  <pic:blipFill>
+                    <a:blip r:embed="rId73">
+                      <a:extLst>
+                        <a:ext uri="{28A0092B-C50C-407E-A947-70E740481C1C}">
+                          <a14:useLocalDpi xmlns:a14="http://schemas.microsoft.com/office/drawing/2010/main" val="0"/>
+                        </a:ext>
+                      </a:extLst>
+                    </a:blip>
+                    <a:stretch>
+                      <a:fillRect/>
+                    </a:stretch>
+                  </pic:blipFill>
+                  <pic:spPr>
+                    <a:xfrm>
+                      <a:off x="0" y="0"/>
+                      <a:ext cx="5577840" cy="4385310"/>
+                    </a:xfrm>
+                    <a:prstGeom prst="rect">
+                      <a:avLst/>
+                    </a:prstGeom>
+                  </pic:spPr>
+                </pic:pic>
+              </a:graphicData>
+            </a:graphic>
+          </wp:inline>
+        </w:drawing>
+      </w:r>
+      <w:bookmarkEnd w:id="48"/>
     </w:p>
     <w:p>
       <w:pPr>
@@ -23041,7 +23110,7 @@
           <w:szCs w:val="24"/>
         </w:rPr>
       </w:pPr>
-      <w:bookmarkStart w:id="50" w:name="_Toc444456587"/>
+      <w:bookmarkStart w:id="49" w:name="_Toc444456587"/>
       <w:r>
         <w:rPr>
           <w:rFonts w:ascii="Times New Roman" w:hAnsi="Times New Roman" w:cs="Times New Roman"/>
@@ -23052,42 +23121,42 @@
         </w:rPr>
         <w:t>4.2 Results for Recall</w:t>
       </w:r>
+      <w:bookmarkEnd w:id="49"/>
+    </w:p>
+    <w:p>
+      <w:pPr>
+        <w:pStyle w:val="Style2"/>
+        <w:spacing w:after="0"/>
+        <w:rPr>
+          <w:sz w:val="22"/>
+        </w:rPr>
+      </w:pPr>
+      <w:bookmarkStart w:id="50" w:name="_Toc444555806"/>
+      <w:bookmarkStart w:id="51" w:name="_Toc444556012"/>
+      <w:bookmarkStart w:id="52" w:name="_Toc444556179"/>
+      <w:bookmarkStart w:id="53" w:name="_Toc444556354"/>
+      <w:r>
+        <w:rPr>
+          <w:sz w:val="22"/>
+        </w:rPr>
+        <w:t>Table 2 -</w:t>
+      </w:r>
+      <w:r>
+        <w:rPr>
+          <w:sz w:val="22"/>
+        </w:rPr>
+        <w:t xml:space="preserve"> </w:t>
+      </w:r>
+      <w:r>
+        <w:rPr>
+          <w:sz w:val="22"/>
+        </w:rPr>
+        <w:t>Overall Evaluation in Terms of Recall</w:t>
+      </w:r>
       <w:bookmarkEnd w:id="50"/>
-    </w:p>
-    <w:p>
-      <w:pPr>
-        <w:pStyle w:val="Style2"/>
-        <w:spacing w:after="0"/>
-        <w:rPr>
-          <w:sz w:val="22"/>
-        </w:rPr>
-      </w:pPr>
-      <w:bookmarkStart w:id="51" w:name="_Toc444555806"/>
-      <w:bookmarkStart w:id="52" w:name="_Toc444556012"/>
-      <w:bookmarkStart w:id="53" w:name="_Toc444556179"/>
-      <w:bookmarkStart w:id="54" w:name="_Toc444556354"/>
-      <w:r>
-        <w:rPr>
-          <w:sz w:val="22"/>
-        </w:rPr>
-        <w:t>Table 2 -</w:t>
-      </w:r>
-      <w:r>
-        <w:rPr>
-          <w:sz w:val="22"/>
-        </w:rPr>
-        <w:t xml:space="preserve"> </w:t>
-      </w:r>
-      <w:r>
-        <w:rPr>
-          <w:sz w:val="22"/>
-        </w:rPr>
-        <w:t>Overall Evaluation in Terms of Recall</w:t>
-      </w:r>
       <w:bookmarkEnd w:id="51"/>
       <w:bookmarkEnd w:id="52"/>
       <w:bookmarkEnd w:id="53"/>
-      <w:bookmarkEnd w:id="54"/>
     </w:p>
     <w:tbl>
       <w:tblPr>
@@ -23434,24 +23503,32 @@
           <w:sz w:val="24"/>
           <w:szCs w:val="24"/>
         </w:rPr>
+        <w:t>Table 2, presents the overall performance of the system in terms of Recall. Recall is the percentage of inappropriate expressions that are correctly identified. To compute this, the researchers were accompanied by an English Teacher as their expert in evaluating each comment found in each file. The overall recall of the 50 files tested was 66.84% because according to the researchers, some of the expressions that are contextually inappropriate are st</w:t>
+      </w:r>
+      <w:r>
+        <w:rPr>
+          <w:rFonts w:ascii="Times New Roman" w:hAnsi="Times New Roman" w:cs="Times New Roman"/>
+          <w:sz w:val="24"/>
+          <w:szCs w:val="24"/>
+        </w:rPr>
+        <w:t>ill unrecognized by the system.</w:t>
+      </w:r>
+      <w:r>
+        <w:rPr>
+          <w:rFonts w:ascii="Times New Roman" w:hAnsi="Times New Roman" w:cs="Times New Roman"/>
+          <w:sz w:val="24"/>
+          <w:szCs w:val="24"/>
+        </w:rPr>
+        <w:t xml:space="preserve"> The primary reason for such is because grammar relations </w:t>
+      </w:r>
+      <w:r>
+        <w:rPr>
+          <w:rFonts w:ascii="Times New Roman" w:hAnsi="Times New Roman" w:cs="Times New Roman"/>
+          <w:sz w:val="24"/>
+          <w:szCs w:val="24"/>
+        </w:rPr>
         <w:lastRenderedPageBreak/>
-        <w:t>Table 2, presents the overall performance of the system in terms of Recall. Recall is the percentage of inappropriate expressions that are correctly identified. To compute this, the researchers were accompanied by an English Teacher as their expert in evaluating each comment found in each file. The overall recall of the 50 files tested was 66.84% because according to the researchers, some of the expressions that are contextually inappropriate are st</w:t>
-      </w:r>
-      <w:r>
-        <w:rPr>
-          <w:rFonts w:ascii="Times New Roman" w:hAnsi="Times New Roman" w:cs="Times New Roman"/>
-          <w:sz w:val="24"/>
-          <w:szCs w:val="24"/>
-        </w:rPr>
-        <w:t>ill unrecognized by the system.</w:t>
-      </w:r>
-      <w:r>
-        <w:rPr>
-          <w:rFonts w:ascii="Times New Roman" w:hAnsi="Times New Roman" w:cs="Times New Roman"/>
-          <w:sz w:val="24"/>
-          <w:szCs w:val="24"/>
-        </w:rPr>
-        <w:t xml:space="preserve"> The primary reason for such is because grammar relations are not fully established due to the uncontrolled scoping of the phrase-level orientation </w:t>
+        <w:t xml:space="preserve">are not fully established due to the uncontrolled scoping of the phrase-level orientation </w:t>
       </w:r>
       <w:r>
         <w:rPr>
@@ -23468,6 +23545,65 @@
           <w:szCs w:val="24"/>
         </w:rPr>
         <w:t>.</w:t>
+      </w:r>
+    </w:p>
+    <w:p>
+      <w:pPr>
+        <w:autoSpaceDE w:val="0"/>
+        <w:autoSpaceDN w:val="0"/>
+        <w:adjustRightInd w:val="0"/>
+        <w:spacing w:after="0" w:line="360" w:lineRule="auto"/>
+        <w:ind w:firstLine="720"/>
+        <w:jc w:val="both"/>
+      </w:pPr>
+      <w:r>
+        <w:rPr>
+          <w:rFonts w:ascii="Times New Roman" w:hAnsi="Times New Roman" w:cs="Times New Roman"/>
+          <w:noProof/>
+          <w:sz w:val="24"/>
+          <w:szCs w:val="24"/>
+        </w:rPr>
+        <w:drawing>
+          <wp:inline distT="0" distB="0" distL="0" distR="0" wp14:anchorId="034DBD30" wp14:editId="585F9182">
+            <wp:extent cx="5577840" cy="4117340"/>
+            <wp:effectExtent l="0" t="0" r="3810" b="0"/>
+            <wp:docPr id="28" name="Picture 28"/>
+            <wp:cNvGraphicFramePr>
+              <a:graphicFrameLocks xmlns:a="http://schemas.openxmlformats.org/drawingml/2006/main" noChangeAspect="1"/>
+            </wp:cNvGraphicFramePr>
+            <a:graphic xmlns:a="http://schemas.openxmlformats.org/drawingml/2006/main">
+              <a:graphicData uri="http://schemas.openxmlformats.org/drawingml/2006/picture">
+                <pic:pic xmlns:pic="http://schemas.openxmlformats.org/drawingml/2006/picture">
+                  <pic:nvPicPr>
+                    <pic:cNvPr id="28" name="FN3.PNG"/>
+                    <pic:cNvPicPr/>
+                  </pic:nvPicPr>
+                  <pic:blipFill>
+                    <a:blip r:embed="rId74">
+                      <a:extLst>
+                        <a:ext uri="{28A0092B-C50C-407E-A947-70E740481C1C}">
+                          <a14:useLocalDpi xmlns:a14="http://schemas.microsoft.com/office/drawing/2010/main" val="0"/>
+                        </a:ext>
+                      </a:extLst>
+                    </a:blip>
+                    <a:stretch>
+                      <a:fillRect/>
+                    </a:stretch>
+                  </pic:blipFill>
+                  <pic:spPr>
+                    <a:xfrm>
+                      <a:off x="0" y="0"/>
+                      <a:ext cx="5577840" cy="4117340"/>
+                    </a:xfrm>
+                    <a:prstGeom prst="rect">
+                      <a:avLst/>
+                    </a:prstGeom>
+                  </pic:spPr>
+                </pic:pic>
+              </a:graphicData>
+            </a:graphic>
+          </wp:inline>
+        </w:drawing>
       </w:r>
     </w:p>
     <w:p>
@@ -23483,7 +23619,7 @@
           <w:lang w:bidi="en-US"/>
         </w:rPr>
       </w:pPr>
-      <w:bookmarkStart w:id="55" w:name="_Toc444456588"/>
+      <w:bookmarkStart w:id="54" w:name="_Toc444456588"/>
       <w:r>
         <w:rPr>
           <w:rFonts w:ascii="Times New Roman" w:hAnsi="Times New Roman" w:cs="Times New Roman"/>
@@ -23494,48 +23630,48 @@
         </w:rPr>
         <w:t>4.3 Results for F-Measure</w:t>
       </w:r>
+      <w:bookmarkEnd w:id="54"/>
+    </w:p>
+    <w:p>
+      <w:pPr>
+        <w:pStyle w:val="Style2"/>
+        <w:spacing w:after="0"/>
+        <w:rPr>
+          <w:sz w:val="22"/>
+        </w:rPr>
+      </w:pPr>
+      <w:bookmarkStart w:id="55" w:name="_Toc444555807"/>
+      <w:bookmarkStart w:id="56" w:name="_Toc444556013"/>
+      <w:bookmarkStart w:id="57" w:name="_Toc444556180"/>
+      <w:bookmarkStart w:id="58" w:name="_Toc444556355"/>
+      <w:r>
+        <w:rPr>
+          <w:sz w:val="22"/>
+        </w:rPr>
+        <w:t>Table 3 -</w:t>
+      </w:r>
+      <w:r>
+        <w:rPr>
+          <w:sz w:val="22"/>
+        </w:rPr>
+        <w:t xml:space="preserve"> Overall Evaluation in</w:t>
+      </w:r>
+      <w:r>
+        <w:rPr>
+          <w:sz w:val="22"/>
+        </w:rPr>
+        <w:t xml:space="preserve"> Terms of F-M</w:t>
+      </w:r>
+      <w:r>
+        <w:rPr>
+          <w:sz w:val="22"/>
+        </w:rPr>
+        <w:t>easure</w:t>
+      </w:r>
       <w:bookmarkEnd w:id="55"/>
-    </w:p>
-    <w:p>
-      <w:pPr>
-        <w:pStyle w:val="Style2"/>
-        <w:spacing w:after="0"/>
-        <w:rPr>
-          <w:sz w:val="22"/>
-        </w:rPr>
-      </w:pPr>
-      <w:bookmarkStart w:id="56" w:name="_Toc444555807"/>
-      <w:bookmarkStart w:id="57" w:name="_Toc444556013"/>
-      <w:bookmarkStart w:id="58" w:name="_Toc444556180"/>
-      <w:bookmarkStart w:id="59" w:name="_Toc444556355"/>
-      <w:r>
-        <w:rPr>
-          <w:sz w:val="22"/>
-        </w:rPr>
-        <w:t>Table 3 -</w:t>
-      </w:r>
-      <w:r>
-        <w:rPr>
-          <w:sz w:val="22"/>
-        </w:rPr>
-        <w:t xml:space="preserve"> Overall Evaluation in</w:t>
-      </w:r>
-      <w:r>
-        <w:rPr>
-          <w:sz w:val="22"/>
-        </w:rPr>
-        <w:t xml:space="preserve"> Terms of F-M</w:t>
-      </w:r>
-      <w:r>
-        <w:rPr>
-          <w:sz w:val="22"/>
-        </w:rPr>
-        <w:t>easure</w:t>
-      </w:r>
       <w:bookmarkEnd w:id="56"/>
       <w:bookmarkEnd w:id="57"/>
       <w:bookmarkEnd w:id="58"/>
-      <w:bookmarkEnd w:id="59"/>
     </w:p>
     <w:tbl>
       <w:tblPr>
@@ -24139,7 +24275,7 @@
           <w:szCs w:val="24"/>
         </w:rPr>
       </w:pPr>
-      <w:bookmarkStart w:id="60" w:name="_Toc444456589"/>
+      <w:bookmarkStart w:id="59" w:name="_Toc444456589"/>
       <w:r>
         <w:rPr>
           <w:rFonts w:ascii="Times New Roman" w:hAnsi="Times New Roman" w:cs="Times New Roman"/>
@@ -24172,44 +24308,45 @@
           <w:szCs w:val="24"/>
           <w:lang w:bidi="en-US"/>
         </w:rPr>
+        <w:lastRenderedPageBreak/>
         <w:t>4.4 Results for Specificity</w:t>
       </w:r>
+      <w:bookmarkEnd w:id="59"/>
+    </w:p>
+    <w:p>
+      <w:pPr>
+        <w:pStyle w:val="Style2"/>
+        <w:spacing w:after="0"/>
+        <w:rPr>
+          <w:sz w:val="22"/>
+        </w:rPr>
+      </w:pPr>
+      <w:bookmarkStart w:id="60" w:name="_Toc444555808"/>
+      <w:bookmarkStart w:id="61" w:name="_Toc444556014"/>
+      <w:bookmarkStart w:id="62" w:name="_Toc444556181"/>
+      <w:bookmarkStart w:id="63" w:name="_Toc444556356"/>
+      <w:r>
+        <w:rPr>
+          <w:sz w:val="22"/>
+        </w:rPr>
+        <w:t>Table 4 -</w:t>
+      </w:r>
+      <w:r>
+        <w:rPr>
+          <w:sz w:val="22"/>
+        </w:rPr>
+        <w:t xml:space="preserve"> Overall in Terms of </w:t>
+      </w:r>
       <w:bookmarkEnd w:id="60"/>
-    </w:p>
-    <w:p>
-      <w:pPr>
-        <w:pStyle w:val="Style2"/>
-        <w:spacing w:after="0"/>
-        <w:rPr>
-          <w:sz w:val="22"/>
-        </w:rPr>
-      </w:pPr>
-      <w:bookmarkStart w:id="61" w:name="_Toc444555808"/>
-      <w:bookmarkStart w:id="62" w:name="_Toc444556014"/>
-      <w:bookmarkStart w:id="63" w:name="_Toc444556181"/>
-      <w:bookmarkStart w:id="64" w:name="_Toc444556356"/>
-      <w:r>
-        <w:rPr>
-          <w:sz w:val="22"/>
-        </w:rPr>
-        <w:t>Table 4 -</w:t>
-      </w:r>
-      <w:r>
-        <w:rPr>
-          <w:sz w:val="22"/>
-        </w:rPr>
-        <w:t xml:space="preserve"> Overall in Terms of </w:t>
-      </w:r>
       <w:bookmarkEnd w:id="61"/>
       <w:bookmarkEnd w:id="62"/>
+      <w:r>
+        <w:rPr>
+          <w:sz w:val="22"/>
+        </w:rPr>
+        <w:t>Specificity</w:t>
+      </w:r>
       <w:bookmarkEnd w:id="63"/>
-      <w:r>
-        <w:rPr>
-          <w:sz w:val="22"/>
-        </w:rPr>
-        <w:t>Specificity</w:t>
-      </w:r>
-      <w:bookmarkEnd w:id="64"/>
     </w:p>
     <w:tbl>
       <w:tblPr>
@@ -24571,16 +24708,7 @@
           <w:sz w:val="24"/>
           <w:szCs w:val="24"/>
         </w:rPr>
-        <w:t xml:space="preserve">Table 4, shows the overall performance of Inappropriate Expressions Recognition using Bootstrapping as Semi-Supervised Learning in terms of Specificity. Specificity is the rate of the results without the condition, which has a negative test result. The average </w:t>
-      </w:r>
-      <w:r>
-        <w:rPr>
-          <w:rFonts w:ascii="Times New Roman" w:hAnsi="Times New Roman" w:cs="Times New Roman"/>
-          <w:sz w:val="24"/>
-          <w:szCs w:val="24"/>
-        </w:rPr>
-        <w:lastRenderedPageBreak/>
-        <w:t>Specificity of the 50 files tested was 97.50% because contextually appropriate expressions that were not tagged by both system and expert were greater than the tagged inappropriate expressions that are not contextually inappropriate to the expert.</w:t>
+        <w:t>Table 4, shows the overall performance of Inappropriate Expressions Recognition using Bootstrapping as Semi-Supervised Learning in terms of Specificity. Specificity is the rate of the results without the condition, which has a negative test result. The average Specificity of the 50 files tested was 97.50% because contextually appropriate expressions that were not tagged by both system and expert were greater than the tagged inappropriate expressions that are not contextually inappropriate to the expert.</w:t>
       </w:r>
       <w:r>
         <w:rPr>
@@ -24624,7 +24752,7 @@
           <w:szCs w:val="24"/>
         </w:rPr>
       </w:pPr>
-      <w:bookmarkStart w:id="65" w:name="_Toc444456590"/>
+      <w:bookmarkStart w:id="64" w:name="_Toc444456590"/>
       <w:r>
         <w:rPr>
           <w:rFonts w:ascii="Times New Roman" w:hAnsi="Times New Roman" w:cs="Times New Roman"/>
@@ -24635,7 +24763,7 @@
         <w:lastRenderedPageBreak/>
         <w:t>CHAPTER V</w:t>
       </w:r>
-      <w:bookmarkEnd w:id="65"/>
+      <w:bookmarkEnd w:id="64"/>
     </w:p>
     <w:p>
       <w:pPr>
@@ -24649,7 +24777,7 @@
           <w:szCs w:val="24"/>
         </w:rPr>
       </w:pPr>
-      <w:bookmarkStart w:id="66" w:name="_Toc444456591"/>
+      <w:bookmarkStart w:id="65" w:name="_Toc444456591"/>
       <w:r>
         <w:rPr>
           <w:rFonts w:ascii="Times New Roman" w:hAnsi="Times New Roman" w:cs="Times New Roman"/>
@@ -24659,7 +24787,7 @@
         </w:rPr>
         <w:t>SUMMARY OF FINDINGS, CONCLUSION AND RECOMMENDATION</w:t>
       </w:r>
-      <w:bookmarkEnd w:id="66"/>
+      <w:bookmarkEnd w:id="65"/>
     </w:p>
     <w:p>
       <w:pPr>
@@ -24723,7 +24851,7 @@
           <w:lang w:bidi="en-US"/>
         </w:rPr>
       </w:pPr>
-      <w:bookmarkStart w:id="67" w:name="_Toc444456592"/>
+      <w:bookmarkStart w:id="66" w:name="_Toc444456592"/>
       <w:r>
         <w:rPr>
           <w:rFonts w:ascii="Times New Roman" w:hAnsi="Times New Roman" w:cs="Times New Roman"/>
@@ -24735,7 +24863,7 @@
         </w:rPr>
         <w:t>5.1 Summary of Findings:</w:t>
       </w:r>
-      <w:bookmarkEnd w:id="67"/>
+      <w:bookmarkEnd w:id="66"/>
     </w:p>
     <w:p>
       <w:pPr>
@@ -25872,7 +26000,7 @@
           <w:lang w:bidi="en-US"/>
         </w:rPr>
       </w:pPr>
-      <w:bookmarkStart w:id="68" w:name="_Toc444456593"/>
+      <w:bookmarkStart w:id="67" w:name="_Toc444456593"/>
       <w:r>
         <w:rPr>
           <w:rFonts w:ascii="Times New Roman" w:hAnsi="Times New Roman" w:cs="Times New Roman"/>
@@ -25895,7 +26023,7 @@
         </w:rPr>
         <w:t>:</w:t>
       </w:r>
-      <w:bookmarkEnd w:id="68"/>
+      <w:bookmarkEnd w:id="67"/>
     </w:p>
     <w:p>
       <w:pPr>
@@ -26072,7 +26200,7 @@
           <w:lang w:bidi="en-US"/>
         </w:rPr>
       </w:pPr>
-      <w:bookmarkStart w:id="69" w:name="_Toc444456594"/>
+      <w:bookmarkStart w:id="68" w:name="_Toc444456594"/>
       <w:r>
         <w:rPr>
           <w:rFonts w:ascii="Times New Roman" w:hAnsi="Times New Roman" w:cs="Times New Roman"/>
@@ -26084,7 +26212,7 @@
         </w:rPr>
         <w:t>5.3 Recommendation:</w:t>
       </w:r>
-      <w:bookmarkEnd w:id="69"/>
+      <w:bookmarkEnd w:id="68"/>
     </w:p>
     <w:p>
       <w:pPr>
@@ -26569,7 +26697,7 @@
         </w:rPr>
       </w:pPr>
     </w:p>
-    <w:bookmarkStart w:id="70" w:name="_Toc444456595" w:displacedByCustomXml="next"/>
+    <w:bookmarkStart w:id="69" w:name="_Toc444456595" w:displacedByCustomXml="next"/>
     <w:sdt>
       <w:sdtPr>
         <w:rPr>
@@ -26587,6 +26715,7 @@
           <w:docPartUnique/>
         </w:docPartObj>
       </w:sdtPr>
+      <w:sdtEndPr/>
       <w:sdtContent>
         <w:p>
           <w:pPr>
@@ -26609,7 +26738,7 @@
             </w:rPr>
             <w:t>BIBLIOGRAPHY</w:t>
           </w:r>
-          <w:bookmarkEnd w:id="70"/>
+          <w:bookmarkEnd w:id="69"/>
         </w:p>
         <w:p>
           <w:pPr>
@@ -29924,7 +30053,7 @@
             </w:rPr>
             <w:tab/>
           </w:r>
-          <w:hyperlink r:id="rId73" w:history="1">
+          <w:hyperlink r:id="rId75" w:history="1">
             <w:r>
               <w:rPr>
                 <w:rStyle w:val="Hyperlink"/>
@@ -29967,7 +30096,7 @@
             </w:rPr>
             <w:t xml:space="preserve">"Definition of Profanity", Retrieved from on August 08, 2014 from Merriam-Webster Online Dictionary: </w:t>
           </w:r>
-          <w:hyperlink r:id="rId74" w:history="1">
+          <w:hyperlink r:id="rId76" w:history="1">
             <w:r>
               <w:rPr>
                 <w:rStyle w:val="Hyperlink"/>
@@ -30036,7 +30165,7 @@
             </w:rPr>
             <w:t xml:space="preserve">Campus of the University of Ulster: </w:t>
           </w:r>
-          <w:hyperlink r:id="rId75" w:history="1">
+          <w:hyperlink r:id="rId77" w:history="1">
             <w:r>
               <w:rPr>
                 <w:rStyle w:val="Hyperlink"/>
@@ -30104,7 +30233,7 @@
             </w:rPr>
             <w:t xml:space="preserve">: </w:t>
           </w:r>
-          <w:hyperlink r:id="rId76" w:history="1">
+          <w:hyperlink r:id="rId78" w:history="1">
             <w:r>
               <w:rPr>
                 <w:rStyle w:val="Hyperlink"/>
@@ -30174,7 +30303,7 @@
             </w:rPr>
             <w:t xml:space="preserve">: </w:t>
           </w:r>
-          <w:hyperlink r:id="rId77" w:history="1">
+          <w:hyperlink r:id="rId79" w:history="1">
             <w:r>
               <w:rPr>
                 <w:rStyle w:val="Hyperlink"/>
@@ -30230,7 +30359,7 @@
             </w:rPr>
             <w:tab/>
           </w:r>
-          <w:hyperlink r:id="rId78" w:tgtFrame="_blank" w:history="1">
+          <w:hyperlink r:id="rId80" w:tgtFrame="_blank" w:history="1">
             <w:r>
               <w:rPr>
                 <w:rStyle w:val="Hyperlink"/>
@@ -30310,7 +30439,7 @@
             </w:rPr>
             <w:t xml:space="preserve">: </w:t>
           </w:r>
-          <w:hyperlink r:id="rId79" w:history="1">
+          <w:hyperlink r:id="rId81" w:history="1">
             <w:r>
               <w:rPr>
                 <w:rStyle w:val="Hyperlink"/>
@@ -30391,7 +30520,7 @@
             </w:rPr>
             <w:t xml:space="preserve">: </w:t>
           </w:r>
-          <w:hyperlink r:id="rId80" w:history="1">
+          <w:hyperlink r:id="rId82" w:history="1">
             <w:r>
               <w:rPr>
                 <w:rStyle w:val="Hyperlink"/>
@@ -30523,7 +30652,7 @@
               <w:szCs w:val="24"/>
             </w:rPr>
           </w:pPr>
-          <w:hyperlink r:id="rId81" w:history="1">
+          <w:hyperlink r:id="rId83" w:history="1">
             <w:r>
               <w:rPr>
                 <w:rStyle w:val="Hyperlink"/>
@@ -30657,7 +30786,7 @@
           <w:szCs w:val="24"/>
         </w:rPr>
       </w:pPr>
-      <w:bookmarkStart w:id="71" w:name="_Toc444456596"/>
+      <w:bookmarkStart w:id="70" w:name="_Toc444456596"/>
       <w:r>
         <w:rPr>
           <w:rFonts w:ascii="Times New Roman" w:hAnsi="Times New Roman" w:cs="Times New Roman"/>
@@ -30667,7 +30796,7 @@
         </w:rPr>
         <w:t>APPENDIX A</w:t>
       </w:r>
-      <w:bookmarkEnd w:id="71"/>
+      <w:bookmarkEnd w:id="70"/>
     </w:p>
     <w:p>
       <w:pPr>
@@ -31097,7 +31226,7 @@
                     </pic:cNvPicPr>
                   </pic:nvPicPr>
                   <pic:blipFill>
-                    <a:blip r:embed="rId82">
+                    <a:blip r:embed="rId84">
                       <a:extLst>
                         <a:ext uri="{28A0092B-C50C-407E-A947-70E740481C1C}">
                           <a14:useLocalDpi xmlns:a14="http://schemas.microsoft.com/office/drawing/2010/main" val="0"/>
@@ -31164,7 +31293,7 @@
                     </pic:cNvPicPr>
                   </pic:nvPicPr>
                   <pic:blipFill>
-                    <a:blip r:embed="rId83">
+                    <a:blip r:embed="rId85">
                       <a:extLst>
                         <a:ext uri="{28A0092B-C50C-407E-A947-70E740481C1C}">
                           <a14:useLocalDpi xmlns:a14="http://schemas.microsoft.com/office/drawing/2010/main" val="0"/>
@@ -32253,7 +32382,7 @@
           <w:szCs w:val="82"/>
         </w:rPr>
       </w:pPr>
-      <w:bookmarkStart w:id="72" w:name="_Toc444456597"/>
+      <w:bookmarkStart w:id="71" w:name="_Toc444456597"/>
       <w:r>
         <w:rPr>
           <w:rFonts w:ascii="Times New Roman" w:hAnsi="Times New Roman" w:cs="Times New Roman"/>
@@ -32263,7 +32392,7 @@
         </w:rPr>
         <w:t>APPENDIX B</w:t>
       </w:r>
-      <w:bookmarkEnd w:id="72"/>
+      <w:bookmarkEnd w:id="71"/>
     </w:p>
     <w:p>
       <w:pPr>
@@ -33852,7 +33981,7 @@
           <w:szCs w:val="82"/>
         </w:rPr>
       </w:pPr>
-      <w:bookmarkStart w:id="73" w:name="_Toc444456598"/>
+      <w:bookmarkStart w:id="72" w:name="_Toc444456598"/>
       <w:r>
         <w:rPr>
           <w:rFonts w:ascii="Times New Roman" w:hAnsi="Times New Roman" w:cs="Times New Roman"/>
@@ -33862,7 +33991,7 @@
         </w:rPr>
         <w:t>APPENDIX C</w:t>
       </w:r>
-      <w:bookmarkEnd w:id="73"/>
+      <w:bookmarkEnd w:id="72"/>
     </w:p>
     <w:p>
       <w:pPr>
@@ -34132,7 +34261,7 @@
                     <pic:cNvPicPr/>
                   </pic:nvPicPr>
                   <pic:blipFill rotWithShape="1">
-                    <a:blip r:embed="rId84" cstate="print">
+                    <a:blip r:embed="rId86" cstate="print">
                       <a:extLst>
                         <a:ext uri="{28A0092B-C50C-407E-A947-70E740481C1C}">
                           <a14:useLocalDpi xmlns:a14="http://schemas.microsoft.com/office/drawing/2010/main" val="0"/>
@@ -34419,7 +34548,7 @@
                     <pic:cNvPicPr/>
                   </pic:nvPicPr>
                   <pic:blipFill rotWithShape="1">
-                    <a:blip r:embed="rId85" cstate="print">
+                    <a:blip r:embed="rId87" cstate="print">
                       <a:extLst>
                         <a:ext uri="{28A0092B-C50C-407E-A947-70E740481C1C}">
                           <a14:useLocalDpi xmlns:a14="http://schemas.microsoft.com/office/drawing/2010/main" val="0"/>
@@ -34707,7 +34836,7 @@
                     </pic:cNvPicPr>
                   </pic:nvPicPr>
                   <pic:blipFill rotWithShape="1">
-                    <a:blip r:embed="rId86" cstate="print">
+                    <a:blip r:embed="rId88" cstate="print">
                       <a:extLst>
                         <a:ext uri="{28A0092B-C50C-407E-A947-70E740481C1C}">
                           <a14:useLocalDpi xmlns:a14="http://schemas.microsoft.com/office/drawing/2010/main" val="0"/>
@@ -35144,7 +35273,7 @@
           <w:szCs w:val="82"/>
         </w:rPr>
       </w:pPr>
-      <w:bookmarkStart w:id="74" w:name="_Toc444456599"/>
+      <w:bookmarkStart w:id="73" w:name="_Toc444456599"/>
       <w:r>
         <w:rPr>
           <w:rFonts w:ascii="Times New Roman" w:hAnsi="Times New Roman" w:cs="Times New Roman"/>
@@ -35154,7 +35283,7 @@
         </w:rPr>
         <w:t>APPENDIX D</w:t>
       </w:r>
-      <w:bookmarkEnd w:id="74"/>
+      <w:bookmarkEnd w:id="73"/>
     </w:p>
     <w:p>
       <w:pPr>
@@ -37615,7 +37744,7 @@
           <w:szCs w:val="82"/>
         </w:rPr>
       </w:pPr>
-      <w:bookmarkStart w:id="75" w:name="_Toc444456600"/>
+      <w:bookmarkStart w:id="74" w:name="_Toc444456600"/>
       <w:r>
         <w:rPr>
           <w:rFonts w:ascii="Times New Roman" w:hAnsi="Times New Roman" w:cs="Times New Roman"/>
@@ -37625,7 +37754,7 @@
         </w:rPr>
         <w:t>APPENDIX E</w:t>
       </w:r>
-      <w:bookmarkEnd w:id="75"/>
+      <w:bookmarkEnd w:id="74"/>
     </w:p>
     <w:p>
       <w:pPr>
@@ -46730,7 +46859,7 @@
           <w:szCs w:val="82"/>
         </w:rPr>
       </w:pPr>
-      <w:bookmarkStart w:id="76" w:name="_Toc444456601"/>
+      <w:bookmarkStart w:id="75" w:name="_Toc444456601"/>
       <w:r>
         <w:rPr>
           <w:rFonts w:ascii="Times New Roman" w:hAnsi="Times New Roman" w:cs="Times New Roman"/>
@@ -46740,7 +46869,7 @@
         </w:rPr>
         <w:t>APPENDIX F</w:t>
       </w:r>
-      <w:bookmarkEnd w:id="76"/>
+      <w:bookmarkEnd w:id="75"/>
     </w:p>
     <w:p>
       <w:pPr>
@@ -48826,7 +48955,7 @@
                     </pic:cNvPicPr>
                   </pic:nvPicPr>
                   <pic:blipFill>
-                    <a:blip r:embed="rId87" cstate="print">
+                    <a:blip r:embed="rId89" cstate="print">
                       <a:extLst>
                         <a:ext uri="{28A0092B-C50C-407E-A947-70E740481C1C}">
                           <a14:useLocalDpi xmlns:a14="http://schemas.microsoft.com/office/drawing/2010/main" val="0"/>
@@ -48885,7 +49014,7 @@
                     </pic:cNvPicPr>
                   </pic:nvPicPr>
                   <pic:blipFill>
-                    <a:blip r:embed="rId88" cstate="print">
+                    <a:blip r:embed="rId90" cstate="print">
                       <a:extLst>
                         <a:ext uri="{28A0092B-C50C-407E-A947-70E740481C1C}">
                           <a14:useLocalDpi xmlns:a14="http://schemas.microsoft.com/office/drawing/2010/main" val="0"/>
@@ -48968,7 +49097,7 @@
                     </pic:cNvPicPr>
                   </pic:nvPicPr>
                   <pic:blipFill>
-                    <a:blip r:embed="rId89" cstate="print">
+                    <a:blip r:embed="rId91" cstate="print">
                       <a:extLst>
                         <a:ext uri="{28A0092B-C50C-407E-A947-70E740481C1C}">
                           <a14:useLocalDpi xmlns:a14="http://schemas.microsoft.com/office/drawing/2010/main" val="0"/>
@@ -49027,7 +49156,7 @@
                     </pic:cNvPicPr>
                   </pic:nvPicPr>
                   <pic:blipFill>
-                    <a:blip r:embed="rId90" cstate="print">
+                    <a:blip r:embed="rId92" cstate="print">
                       <a:extLst>
                         <a:ext uri="{28A0092B-C50C-407E-A947-70E740481C1C}">
                           <a14:useLocalDpi xmlns:a14="http://schemas.microsoft.com/office/drawing/2010/main" val="0"/>
@@ -49387,7 +49516,7 @@
           <w:szCs w:val="82"/>
         </w:rPr>
       </w:pPr>
-      <w:bookmarkStart w:id="77" w:name="_Toc444456602"/>
+      <w:bookmarkStart w:id="76" w:name="_Toc444456602"/>
       <w:r>
         <w:rPr>
           <w:rFonts w:ascii="Times New Roman" w:hAnsi="Times New Roman" w:cs="Times New Roman"/>
@@ -49397,7 +49526,7 @@
         </w:rPr>
         <w:t>CURRICULUM VITAE</w:t>
       </w:r>
-      <w:bookmarkEnd w:id="77"/>
+      <w:bookmarkEnd w:id="76"/>
     </w:p>
     <w:p>
       <w:pPr>
@@ -49614,7 +49743,7 @@
                     <pic:cNvPicPr/>
                   </pic:nvPicPr>
                   <pic:blipFill>
-                    <a:blip r:embed="rId91" cstate="print">
+                    <a:blip r:embed="rId93" cstate="print">
                       <a:extLst>
                         <a:ext uri="{28A0092B-C50C-407E-A947-70E740481C1C}">
                           <a14:useLocalDpi xmlns:a14="http://schemas.microsoft.com/office/drawing/2010/main" val="0"/>
@@ -51953,7 +52082,7 @@
                     </pic:cNvPicPr>
                   </pic:nvPicPr>
                   <pic:blipFill>
-                    <a:blip r:embed="rId92" cstate="print"/>
+                    <a:blip r:embed="rId94" cstate="print"/>
                     <a:srcRect/>
                     <a:stretch>
                       <a:fillRect/>
@@ -52087,7 +52216,7 @@
         </w:rPr>
         <w:t xml:space="preserve">Email Address: </w:t>
       </w:r>
-      <w:hyperlink r:id="rId93" w:history="1">
+      <w:hyperlink r:id="rId95" w:history="1">
         <w:r>
           <w:rPr>
             <w:rStyle w:val="Hyperlink"/>
@@ -54617,7 +54746,7 @@
               <w:sz w:val="24"/>
               <w:szCs w:val="24"/>
             </w:rPr>
-            <w:t>6</w:t>
+            <w:t>35</w:t>
           </w:r>
           <w:r>
             <w:rPr>
@@ -56577,7 +56706,6 @@
   <w:style w:type="character" w:default="1" w:styleId="DefaultParagraphFont">
     <w:name w:val="Default Paragraph Font"/>
     <w:uiPriority w:val="1"/>
-    <w:semiHidden/>
     <w:unhideWhenUsed/>
   </w:style>
   <w:style w:type="table" w:default="1" w:styleId="TableNormal">
@@ -58368,7 +58496,7 @@
 </file>
 
 <file path=customXml/itemProps1.xml><?xml version="1.0" encoding="utf-8"?>
-<ds:datastoreItem xmlns:ds="http://schemas.openxmlformats.org/officeDocument/2006/customXml" ds:itemID="{7110E81F-5312-498F-8E07-FCFDFF9FFD24}">
+<ds:datastoreItem xmlns:ds="http://schemas.openxmlformats.org/officeDocument/2006/customXml" ds:itemID="{BF1B6BC4-88C4-443D-BCBC-E2938E845BE3}">
   <ds:schemaRefs>
     <ds:schemaRef ds:uri="http://schemas.openxmlformats.org/officeDocument/2006/bibliography"/>
   </ds:schemaRefs>

</xml_diff>

<commit_message>
Final Thesis Documents for final defense
</commit_message>
<xml_diff>
--- a/docs/FORChapter1to3Final.docx
+++ b/docs/FORChapter1to3Final.docx
@@ -1,6 +1,6 @@
 
 <file path=word/document.xml><?xml version="1.0" encoding="utf-8"?>
-<w:document xmlns:wpc="http://schemas.microsoft.com/office/word/2010/wordprocessingCanvas" xmlns:mc="http://schemas.openxmlformats.org/markup-compatibility/2006" xmlns:o="urn:schemas-microsoft-com:office:office" xmlns:r="http://schemas.openxmlformats.org/officeDocument/2006/relationships" xmlns:m="http://schemas.openxmlformats.org/officeDocument/2006/math" xmlns:v="urn:schemas-microsoft-com:vml" xmlns:wp14="http://schemas.microsoft.com/office/word/2010/wordprocessingDrawing" xmlns:wp="http://schemas.openxmlformats.org/drawingml/2006/wordprocessingDrawing" xmlns:w10="urn:schemas-microsoft-com:office:word" xmlns:w="http://schemas.openxmlformats.org/wordprocessingml/2006/main" xmlns:w14="http://schemas.microsoft.com/office/word/2010/wordml" xmlns:w15="http://schemas.microsoft.com/office/word/2012/wordml" xmlns:wpg="http://schemas.microsoft.com/office/word/2010/wordprocessingGroup" xmlns:wpi="http://schemas.microsoft.com/office/word/2010/wordprocessingInk" xmlns:wne="http://schemas.microsoft.com/office/word/2006/wordml" xmlns:wps="http://schemas.microsoft.com/office/word/2010/wordprocessingShape" mc:Ignorable="w14 w15 wp14">
+<w:document xmlns:wpc="http://schemas.microsoft.com/office/word/2010/wordprocessingCanvas" xmlns:cx="http://schemas.microsoft.com/office/drawing/2014/chartex" xmlns:cx1="http://schemas.microsoft.com/office/drawing/2015/9/8/chartex" xmlns:cx2="http://schemas.microsoft.com/office/drawing/2015/10/21/chartex" xmlns:mc="http://schemas.openxmlformats.org/markup-compatibility/2006" xmlns:o="urn:schemas-microsoft-com:office:office" xmlns:r="http://schemas.openxmlformats.org/officeDocument/2006/relationships" xmlns:m="http://schemas.openxmlformats.org/officeDocument/2006/math" xmlns:v="urn:schemas-microsoft-com:vml" xmlns:wp14="http://schemas.microsoft.com/office/word/2010/wordprocessingDrawing" xmlns:wp="http://schemas.openxmlformats.org/drawingml/2006/wordprocessingDrawing" xmlns:w10="urn:schemas-microsoft-com:office:word" xmlns:w="http://schemas.openxmlformats.org/wordprocessingml/2006/main" xmlns:w14="http://schemas.microsoft.com/office/word/2010/wordml" xmlns:w15="http://schemas.microsoft.com/office/word/2012/wordml" xmlns:w16se="http://schemas.microsoft.com/office/word/2015/wordml/symex" xmlns:wpg="http://schemas.microsoft.com/office/word/2010/wordprocessingGroup" xmlns:wpi="http://schemas.microsoft.com/office/word/2010/wordprocessingInk" xmlns:wne="http://schemas.microsoft.com/office/word/2006/wordml" xmlns:wps="http://schemas.microsoft.com/office/word/2010/wordprocessingShape" mc:Ignorable="w14 w15 w16se wp14">
   <w:body>
     <w:p>
       <w:pPr>
@@ -4113,7 +4113,7 @@
                 <w:sz w:val="24"/>
                 <w:szCs w:val="24"/>
               </w:rPr>
-              <w:t>19</w:t>
+              <w:t>17</w:t>
             </w:r>
             <w:r>
               <w:rPr>
@@ -4216,7 +4216,7 @@
                 <w:sz w:val="24"/>
                 <w:szCs w:val="24"/>
               </w:rPr>
-              <w:t>24</w:t>
+              <w:t>22</w:t>
             </w:r>
             <w:r>
               <w:rPr>
@@ -4292,7 +4292,7 @@
               <w:rPr>
                 <w:webHidden/>
               </w:rPr>
-              <w:t>25</w:t>
+              <w:t>23</w:t>
             </w:r>
             <w:r>
               <w:rPr>
@@ -4390,7 +4390,7 @@
                 <w:sz w:val="24"/>
                 <w:szCs w:val="24"/>
               </w:rPr>
-              <w:t>25</w:t>
+              <w:t>23</w:t>
             </w:r>
             <w:r>
               <w:rPr>
@@ -4493,7 +4493,7 @@
                 <w:sz w:val="24"/>
                 <w:szCs w:val="24"/>
               </w:rPr>
-              <w:t>25</w:t>
+              <w:t>23</w:t>
             </w:r>
             <w:r>
               <w:rPr>
@@ -4596,7 +4596,7 @@
                 <w:sz w:val="24"/>
                 <w:szCs w:val="24"/>
               </w:rPr>
-              <w:t>26</w:t>
+              <w:t>24</w:t>
             </w:r>
             <w:r>
               <w:rPr>
@@ -4699,7 +4699,7 @@
                 <w:sz w:val="24"/>
                 <w:szCs w:val="24"/>
               </w:rPr>
-              <w:t>29</w:t>
+              <w:t>27</w:t>
             </w:r>
             <w:r>
               <w:rPr>
@@ -4802,7 +4802,7 @@
                 <w:sz w:val="24"/>
                 <w:szCs w:val="24"/>
               </w:rPr>
-              <w:t>30</w:t>
+              <w:t>28</w:t>
             </w:r>
             <w:r>
               <w:rPr>
@@ -4905,7 +4905,7 @@
                 <w:sz w:val="24"/>
                 <w:szCs w:val="24"/>
               </w:rPr>
-              <w:t>30</w:t>
+              <w:t>28</w:t>
             </w:r>
             <w:r>
               <w:rPr>
@@ -5008,7 +5008,7 @@
                 <w:sz w:val="24"/>
                 <w:szCs w:val="24"/>
               </w:rPr>
-              <w:t>30</w:t>
+              <w:t>28</w:t>
             </w:r>
             <w:r>
               <w:rPr>
@@ -5048,6 +5048,8 @@
               </w:rPr>
               <w:t>3.8 Data Gathering Procedure</w:t>
             </w:r>
+            <w:bookmarkStart w:id="3" w:name="_GoBack"/>
+            <w:bookmarkEnd w:id="3"/>
             <w:r>
               <w:rPr>
                 <w:rFonts w:ascii="Times New Roman" w:hAnsi="Times New Roman" w:cs="Times New Roman"/>
@@ -5111,7 +5113,7 @@
                 <w:sz w:val="24"/>
                 <w:szCs w:val="24"/>
               </w:rPr>
-              <w:t>31</w:t>
+              <w:t>29</w:t>
             </w:r>
             <w:r>
               <w:rPr>
@@ -5214,7 +5216,7 @@
                 <w:sz w:val="24"/>
                 <w:szCs w:val="24"/>
               </w:rPr>
-              <w:t>31</w:t>
+              <w:t>29</w:t>
             </w:r>
             <w:r>
               <w:rPr>
@@ -5290,7 +5292,7 @@
               <w:rPr>
                 <w:webHidden/>
               </w:rPr>
-              <w:t>33</w:t>
+              <w:t>31</w:t>
             </w:r>
             <w:r>
               <w:rPr>
@@ -5388,7 +5390,7 @@
                 <w:sz w:val="24"/>
                 <w:szCs w:val="24"/>
               </w:rPr>
-              <w:t>34</w:t>
+              <w:t>32</w:t>
             </w:r>
             <w:r>
               <w:rPr>
@@ -5491,7 +5493,7 @@
                 <w:sz w:val="24"/>
                 <w:szCs w:val="24"/>
               </w:rPr>
-              <w:t>34</w:t>
+              <w:t>33</w:t>
             </w:r>
             <w:r>
               <w:rPr>
@@ -5594,7 +5596,7 @@
                 <w:sz w:val="24"/>
                 <w:szCs w:val="24"/>
               </w:rPr>
-              <w:t>35</w:t>
+              <w:t>34</w:t>
             </w:r>
             <w:r>
               <w:rPr>
@@ -5698,7 +5700,7 @@
                 <w:sz w:val="24"/>
                 <w:szCs w:val="24"/>
               </w:rPr>
-              <w:t>35</w:t>
+              <w:t>34</w:t>
             </w:r>
             <w:r>
               <w:rPr>
@@ -5774,7 +5776,7 @@
               <w:rPr>
                 <w:webHidden/>
               </w:rPr>
-              <w:t>37</w:t>
+              <w:t>36</w:t>
             </w:r>
             <w:r>
               <w:rPr>
@@ -5873,7 +5875,7 @@
                 <w:sz w:val="24"/>
                 <w:szCs w:val="24"/>
               </w:rPr>
-              <w:t>37</w:t>
+              <w:t>36</w:t>
             </w:r>
             <w:r>
               <w:rPr>
@@ -5977,7 +5979,7 @@
                 <w:sz w:val="24"/>
                 <w:szCs w:val="24"/>
               </w:rPr>
-              <w:t>38</w:t>
+              <w:t>37</w:t>
             </w:r>
             <w:r>
               <w:rPr>
@@ -6081,7 +6083,7 @@
                 <w:sz w:val="24"/>
                 <w:szCs w:val="24"/>
               </w:rPr>
-              <w:t>38</w:t>
+              <w:t>37</w:t>
             </w:r>
             <w:r>
               <w:rPr>
@@ -6145,7 +6147,7 @@
               <w:rPr>
                 <w:webHidden/>
               </w:rPr>
-              <w:t>40</w:t>
+              <w:t>39</w:t>
             </w:r>
             <w:r>
               <w:rPr>
@@ -6212,7 +6214,7 @@
               <w:rPr>
                 <w:webHidden/>
               </w:rPr>
-              <w:t>45</w:t>
+              <w:t>44</w:t>
             </w:r>
             <w:r>
               <w:rPr>
@@ -6279,7 +6281,7 @@
               <w:rPr>
                 <w:webHidden/>
               </w:rPr>
-              <w:t>47</w:t>
+              <w:t>46</w:t>
             </w:r>
             <w:r>
               <w:rPr>
@@ -6346,7 +6348,7 @@
               <w:rPr>
                 <w:webHidden/>
               </w:rPr>
-              <w:t>50</w:t>
+              <w:t>49</w:t>
             </w:r>
             <w:r>
               <w:rPr>
@@ -6413,7 +6415,7 @@
               <w:rPr>
                 <w:webHidden/>
               </w:rPr>
-              <w:t>53</w:t>
+              <w:t>52</w:t>
             </w:r>
             <w:r>
               <w:rPr>
@@ -6480,7 +6482,7 @@
               <w:rPr>
                 <w:webHidden/>
               </w:rPr>
-              <w:t>58</w:t>
+              <w:t>57</w:t>
             </w:r>
             <w:r>
               <w:rPr>
@@ -6547,7 +6549,7 @@
               <w:rPr>
                 <w:webHidden/>
               </w:rPr>
-              <w:t>62</w:t>
+              <w:t>61</w:t>
             </w:r>
             <w:r>
               <w:rPr>
@@ -6606,7 +6608,7 @@
               <w:rPr>
                 <w:webHidden/>
               </w:rPr>
-              <w:t>67</w:t>
+              <w:t>66</w:t>
             </w:r>
             <w:r>
               <w:rPr>
@@ -6775,8 +6777,10 @@
         <w:spacing w:line="480" w:lineRule="auto"/>
         <w:rPr>
           <w:rFonts w:asciiTheme="minorHAnsi" w:eastAsiaTheme="minorEastAsia" w:hAnsiTheme="minorHAnsi" w:cstheme="minorBidi"/>
-          <w:sz w:val="24"/>
-          <w:szCs w:val="24"/>
+          <w:b w:val="0"/>
+          <w:sz w:val="24"/>
+          <w:szCs w:val="24"/>
+          <w:lang w:bidi="ar-SA"/>
         </w:rPr>
       </w:pPr>
       <w:r>
@@ -6800,14 +6804,14 @@
         </w:rPr>
         <w:fldChar w:fldCharType="separate"/>
       </w:r>
-      <w:hyperlink w:anchor="_Toc444555570" w:history="1">
+      <w:hyperlink w:anchor="_Toc444963806" w:history="1">
         <w:r>
           <w:rPr>
             <w:rStyle w:val="Hyperlink"/>
             <w:sz w:val="24"/>
             <w:szCs w:val="24"/>
           </w:rPr>
-          <w:t xml:space="preserve">Figure 1 – </w:t>
+          <w:t>Figure 1 –</w:t>
         </w:r>
         <w:r>
           <w:rPr>
@@ -6816,7 +6820,7 @@
             <w:sz w:val="24"/>
             <w:szCs w:val="24"/>
           </w:rPr>
-          <w:t>Theoretical Framework</w:t>
+          <w:t xml:space="preserve"> Neuro-Psycho-Social Theory</w:t>
         </w:r>
         <w:r>
           <w:rPr>
@@ -6840,7 +6844,7 @@
             <w:sz w:val="24"/>
             <w:szCs w:val="24"/>
           </w:rPr>
-          <w:instrText xml:space="preserve"> PAGEREF _Toc444555570 \h </w:instrText>
+          <w:instrText xml:space="preserve"> PAGEREF _Toc444963806 \h </w:instrText>
         </w:r>
         <w:r>
           <w:rPr>
@@ -6881,11 +6885,13 @@
         <w:spacing w:line="480" w:lineRule="auto"/>
         <w:rPr>
           <w:rFonts w:asciiTheme="minorHAnsi" w:eastAsiaTheme="minorEastAsia" w:hAnsiTheme="minorHAnsi" w:cstheme="minorBidi"/>
-          <w:sz w:val="24"/>
-          <w:szCs w:val="24"/>
-        </w:rPr>
-      </w:pPr>
-      <w:hyperlink w:anchor="_Toc444555572" w:history="1">
+          <w:b w:val="0"/>
+          <w:sz w:val="24"/>
+          <w:szCs w:val="24"/>
+          <w:lang w:bidi="ar-SA"/>
+        </w:rPr>
+      </w:pPr>
+      <w:hyperlink w:anchor="_Toc444963807" w:history="1">
         <w:r>
           <w:rPr>
             <w:rStyle w:val="Hyperlink"/>
@@ -6903,7 +6909,17 @@
             <w:szCs w:val="24"/>
             <w:shd w:val="clear" w:color="auto" w:fill="FFFFFF"/>
           </w:rPr>
-          <w:t>Conceptual Framework of the System</w:t>
+          <w:t xml:space="preserve">Conceptual Framework of the </w:t>
+        </w:r>
+        <w:r>
+          <w:rPr>
+            <w:rStyle w:val="Hyperlink"/>
+            <w:b w:val="0"/>
+            <w:sz w:val="24"/>
+            <w:szCs w:val="24"/>
+            <w:shd w:val="clear" w:color="auto" w:fill="FFFFFF"/>
+          </w:rPr>
+          <w:t>System</w:t>
         </w:r>
         <w:r>
           <w:rPr>
@@ -6927,7 +6943,7 @@
             <w:sz w:val="24"/>
             <w:szCs w:val="24"/>
           </w:rPr>
-          <w:instrText xml:space="preserve"> PAGEREF _Toc444555572 \h </w:instrText>
+          <w:instrText xml:space="preserve"> PAGEREF _Toc444963807 \h </w:instrText>
         </w:r>
         <w:r>
           <w:rPr>
@@ -6968,11 +6984,13 @@
         <w:spacing w:line="480" w:lineRule="auto"/>
         <w:rPr>
           <w:rFonts w:asciiTheme="minorHAnsi" w:eastAsiaTheme="minorEastAsia" w:hAnsiTheme="minorHAnsi" w:cstheme="minorBidi"/>
-          <w:sz w:val="24"/>
-          <w:szCs w:val="24"/>
-        </w:rPr>
-      </w:pPr>
-      <w:hyperlink w:anchor="_Toc444555573" w:history="1">
+          <w:b w:val="0"/>
+          <w:sz w:val="24"/>
+          <w:szCs w:val="24"/>
+          <w:lang w:bidi="ar-SA"/>
+        </w:rPr>
+      </w:pPr>
+      <w:hyperlink w:anchor="_Toc444963808" w:history="1">
         <w:r>
           <w:rPr>
             <w:rStyle w:val="Hyperlink"/>
@@ -7014,7 +7032,7 @@
             <w:sz w:val="24"/>
             <w:szCs w:val="24"/>
           </w:rPr>
-          <w:instrText xml:space="preserve"> PAGEREF _Toc444555573 \h </w:instrText>
+          <w:instrText xml:space="preserve"> PAGEREF _Toc444963808 \h </w:instrText>
         </w:r>
         <w:r>
           <w:rPr>
@@ -7055,11 +7073,13 @@
         <w:spacing w:line="480" w:lineRule="auto"/>
         <w:rPr>
           <w:rFonts w:asciiTheme="minorHAnsi" w:eastAsiaTheme="minorEastAsia" w:hAnsiTheme="minorHAnsi" w:cstheme="minorBidi"/>
-          <w:sz w:val="24"/>
-          <w:szCs w:val="24"/>
-        </w:rPr>
-      </w:pPr>
-      <w:hyperlink w:anchor="_Toc444555574" w:history="1">
+          <w:b w:val="0"/>
+          <w:sz w:val="24"/>
+          <w:szCs w:val="24"/>
+          <w:lang w:bidi="ar-SA"/>
+        </w:rPr>
+      </w:pPr>
+      <w:hyperlink w:anchor="_Toc444963809" w:history="1">
         <w:r>
           <w:rPr>
             <w:rStyle w:val="Hyperlink"/>
@@ -7099,7 +7119,7 @@
             <w:sz w:val="24"/>
             <w:szCs w:val="24"/>
           </w:rPr>
-          <w:instrText xml:space="preserve"> PAGEREF _Toc444555574 \h </w:instrText>
+          <w:instrText xml:space="preserve"> PAGEREF _Toc444963809 \h </w:instrText>
         </w:r>
         <w:r>
           <w:rPr>
@@ -7122,7 +7142,7 @@
             <w:sz w:val="24"/>
             <w:szCs w:val="24"/>
           </w:rPr>
-          <w:t>26</w:t>
+          <w:t>24</w:t>
         </w:r>
         <w:r>
           <w:rPr>
@@ -7140,11 +7160,13 @@
         <w:spacing w:line="480" w:lineRule="auto"/>
         <w:rPr>
           <w:rFonts w:asciiTheme="minorHAnsi" w:eastAsiaTheme="minorEastAsia" w:hAnsiTheme="minorHAnsi" w:cstheme="minorBidi"/>
-          <w:sz w:val="24"/>
-          <w:szCs w:val="24"/>
-        </w:rPr>
-      </w:pPr>
-      <w:hyperlink w:anchor="_Toc444555575" w:history="1">
+          <w:b w:val="0"/>
+          <w:sz w:val="24"/>
+          <w:szCs w:val="24"/>
+          <w:lang w:bidi="ar-SA"/>
+        </w:rPr>
+      </w:pPr>
+      <w:hyperlink w:anchor="_Toc444963810" w:history="1">
         <w:r>
           <w:rPr>
             <w:rStyle w:val="Hyperlink"/>
@@ -7184,7 +7206,7 @@
             <w:sz w:val="24"/>
             <w:szCs w:val="24"/>
           </w:rPr>
-          <w:instrText xml:space="preserve"> PAGEREF _Toc444555575 \h </w:instrText>
+          <w:instrText xml:space="preserve"> PAGEREF _Toc444963810 \h </w:instrText>
         </w:r>
         <w:r>
           <w:rPr>
@@ -7207,7 +7229,7 @@
             <w:sz w:val="24"/>
             <w:szCs w:val="24"/>
           </w:rPr>
-          <w:t>27</w:t>
+          <w:t>25</w:t>
         </w:r>
         <w:r>
           <w:rPr>
@@ -7225,11 +7247,13 @@
         <w:spacing w:line="480" w:lineRule="auto"/>
         <w:rPr>
           <w:rFonts w:asciiTheme="minorHAnsi" w:eastAsiaTheme="minorEastAsia" w:hAnsiTheme="minorHAnsi" w:cstheme="minorBidi"/>
-          <w:sz w:val="24"/>
-          <w:szCs w:val="24"/>
-        </w:rPr>
-      </w:pPr>
-      <w:hyperlink r:id="rId8" w:anchor="_Toc444555576" w:history="1">
+          <w:b w:val="0"/>
+          <w:sz w:val="24"/>
+          <w:szCs w:val="24"/>
+          <w:lang w:bidi="ar-SA"/>
+        </w:rPr>
+      </w:pPr>
+      <w:hyperlink r:id="rId8" w:anchor="_Toc444963811" w:history="1">
         <w:r>
           <w:rPr>
             <w:rStyle w:val="Hyperlink"/>
@@ -7269,7 +7293,7 @@
             <w:sz w:val="24"/>
             <w:szCs w:val="24"/>
           </w:rPr>
-          <w:instrText xml:space="preserve"> PAGEREF _Toc444555576 \h </w:instrText>
+          <w:instrText xml:space="preserve"> PAGEREF _Toc444963811 \h </w:instrText>
         </w:r>
         <w:r>
           <w:rPr>
@@ -7292,7 +7316,7 @@
             <w:sz w:val="24"/>
             <w:szCs w:val="24"/>
           </w:rPr>
-          <w:t>28</w:t>
+          <w:t>26</w:t>
         </w:r>
         <w:r>
           <w:rPr>
@@ -7310,11 +7334,13 @@
         <w:spacing w:line="480" w:lineRule="auto"/>
         <w:rPr>
           <w:rFonts w:asciiTheme="minorHAnsi" w:eastAsiaTheme="minorEastAsia" w:hAnsiTheme="minorHAnsi" w:cstheme="minorBidi"/>
-          <w:sz w:val="24"/>
-          <w:szCs w:val="24"/>
-        </w:rPr>
-      </w:pPr>
-      <w:hyperlink w:anchor="_Toc444555577" w:history="1">
+          <w:b w:val="0"/>
+          <w:sz w:val="24"/>
+          <w:szCs w:val="24"/>
+          <w:lang w:bidi="ar-SA"/>
+        </w:rPr>
+      </w:pPr>
+      <w:hyperlink w:anchor="_Toc444963812" w:history="1">
         <w:r>
           <w:rPr>
             <w:rStyle w:val="Hyperlink"/>
@@ -7354,7 +7380,7 @@
             <w:sz w:val="24"/>
             <w:szCs w:val="24"/>
           </w:rPr>
-          <w:instrText xml:space="preserve"> PAGEREF _Toc444555577 \h </w:instrText>
+          <w:instrText xml:space="preserve"> PAGEREF _Toc444963812 \h </w:instrText>
         </w:r>
         <w:r>
           <w:rPr>
@@ -7377,7 +7403,7 @@
             <w:sz w:val="24"/>
             <w:szCs w:val="24"/>
           </w:rPr>
-          <w:t>29</w:t>
+          <w:t>27</w:t>
         </w:r>
         <w:r>
           <w:rPr>
@@ -7391,6 +7417,180 @@
     </w:p>
     <w:p>
       <w:pPr>
+        <w:pStyle w:val="TOC1"/>
+        <w:spacing w:line="480" w:lineRule="auto"/>
+        <w:rPr>
+          <w:rFonts w:asciiTheme="minorHAnsi" w:eastAsiaTheme="minorEastAsia" w:hAnsiTheme="minorHAnsi" w:cstheme="minorBidi"/>
+          <w:b w:val="0"/>
+          <w:sz w:val="24"/>
+          <w:szCs w:val="24"/>
+          <w:lang w:bidi="ar-SA"/>
+        </w:rPr>
+      </w:pPr>
+      <w:hyperlink w:anchor="_Toc444963813" w:history="1">
+        <w:r>
+          <w:rPr>
+            <w:rStyle w:val="Hyperlink"/>
+            <w:sz w:val="24"/>
+            <w:szCs w:val="24"/>
+          </w:rPr>
+          <w:t>Figure 8 –</w:t>
+        </w:r>
+        <w:r>
+          <w:rPr>
+            <w:rStyle w:val="Hyperlink"/>
+            <w:b w:val="0"/>
+            <w:sz w:val="24"/>
+            <w:szCs w:val="24"/>
+          </w:rPr>
+          <w:t xml:space="preserve"> Sample comment with False Positive Result</w:t>
+        </w:r>
+        <w:r>
+          <w:rPr>
+            <w:webHidden/>
+            <w:sz w:val="24"/>
+            <w:szCs w:val="24"/>
+          </w:rPr>
+          <w:tab/>
+        </w:r>
+        <w:r>
+          <w:rPr>
+            <w:webHidden/>
+            <w:sz w:val="24"/>
+            <w:szCs w:val="24"/>
+          </w:rPr>
+          <w:fldChar w:fldCharType="begin"/>
+        </w:r>
+        <w:r>
+          <w:rPr>
+            <w:webHidden/>
+            <w:sz w:val="24"/>
+            <w:szCs w:val="24"/>
+          </w:rPr>
+          <w:instrText xml:space="preserve"> PAGEREF _Toc444963813 \h </w:instrText>
+        </w:r>
+        <w:r>
+          <w:rPr>
+            <w:webHidden/>
+            <w:sz w:val="24"/>
+            <w:szCs w:val="24"/>
+          </w:rPr>
+        </w:r>
+        <w:r>
+          <w:rPr>
+            <w:webHidden/>
+            <w:sz w:val="24"/>
+            <w:szCs w:val="24"/>
+          </w:rPr>
+          <w:fldChar w:fldCharType="separate"/>
+        </w:r>
+        <w:r>
+          <w:rPr>
+            <w:webHidden/>
+            <w:sz w:val="24"/>
+            <w:szCs w:val="24"/>
+          </w:rPr>
+          <w:t>33</w:t>
+        </w:r>
+        <w:r>
+          <w:rPr>
+            <w:webHidden/>
+            <w:sz w:val="24"/>
+            <w:szCs w:val="24"/>
+          </w:rPr>
+          <w:fldChar w:fldCharType="end"/>
+        </w:r>
+      </w:hyperlink>
+    </w:p>
+    <w:p>
+      <w:pPr>
+        <w:pStyle w:val="TOC1"/>
+        <w:spacing w:line="480" w:lineRule="auto"/>
+        <w:rPr>
+          <w:rFonts w:asciiTheme="minorHAnsi" w:eastAsiaTheme="minorEastAsia" w:hAnsiTheme="minorHAnsi" w:cstheme="minorBidi"/>
+          <w:b w:val="0"/>
+          <w:sz w:val="24"/>
+          <w:szCs w:val="24"/>
+          <w:lang w:bidi="ar-SA"/>
+        </w:rPr>
+      </w:pPr>
+      <w:hyperlink w:anchor="_Toc444963814" w:history="1">
+        <w:r>
+          <w:rPr>
+            <w:rStyle w:val="Hyperlink"/>
+            <w:sz w:val="24"/>
+            <w:szCs w:val="24"/>
+          </w:rPr>
+          <w:t xml:space="preserve">Figure 9 – </w:t>
+        </w:r>
+        <w:r>
+          <w:rPr>
+            <w:rStyle w:val="Hyperlink"/>
+            <w:b w:val="0"/>
+            <w:sz w:val="24"/>
+            <w:szCs w:val="24"/>
+          </w:rPr>
+          <w:t>Sample Result with False Negative Result</w:t>
+        </w:r>
+        <w:r>
+          <w:rPr>
+            <w:webHidden/>
+            <w:sz w:val="24"/>
+            <w:szCs w:val="24"/>
+          </w:rPr>
+          <w:tab/>
+        </w:r>
+        <w:r>
+          <w:rPr>
+            <w:webHidden/>
+            <w:sz w:val="24"/>
+            <w:szCs w:val="24"/>
+          </w:rPr>
+          <w:fldChar w:fldCharType="begin"/>
+        </w:r>
+        <w:r>
+          <w:rPr>
+            <w:webHidden/>
+            <w:sz w:val="24"/>
+            <w:szCs w:val="24"/>
+          </w:rPr>
+          <w:instrText xml:space="preserve"> PAGEREF _Toc444963814 \h </w:instrText>
+        </w:r>
+        <w:r>
+          <w:rPr>
+            <w:webHidden/>
+            <w:sz w:val="24"/>
+            <w:szCs w:val="24"/>
+          </w:rPr>
+        </w:r>
+        <w:r>
+          <w:rPr>
+            <w:webHidden/>
+            <w:sz w:val="24"/>
+            <w:szCs w:val="24"/>
+          </w:rPr>
+          <w:fldChar w:fldCharType="separate"/>
+        </w:r>
+        <w:r>
+          <w:rPr>
+            <w:webHidden/>
+            <w:sz w:val="24"/>
+            <w:szCs w:val="24"/>
+          </w:rPr>
+          <w:t>34</w:t>
+        </w:r>
+        <w:r>
+          <w:rPr>
+            <w:webHidden/>
+            <w:sz w:val="24"/>
+            <w:szCs w:val="24"/>
+          </w:rPr>
+          <w:fldChar w:fldCharType="end"/>
+        </w:r>
+      </w:hyperlink>
+    </w:p>
+    <w:p>
+      <w:pPr>
         <w:spacing w:after="0" w:line="480" w:lineRule="auto"/>
         <w:jc w:val="center"/>
         <w:rPr>
@@ -7591,7 +7791,6 @@
     <w:p>
       <w:pPr>
         <w:spacing w:after="0"/>
-        <w:jc w:val="center"/>
         <w:rPr>
           <w:rFonts w:ascii="Times New Roman" w:hAnsi="Times New Roman" w:cs="Times New Roman"/>
           <w:lang w:bidi="en-US"/>
@@ -7601,57 +7800,6 @@
     <w:p>
       <w:pPr>
         <w:spacing w:after="0"/>
-        <w:jc w:val="center"/>
-        <w:rPr>
-          <w:rFonts w:ascii="Times New Roman" w:hAnsi="Times New Roman" w:cs="Times New Roman"/>
-          <w:lang w:bidi="en-US"/>
-        </w:rPr>
-      </w:pPr>
-    </w:p>
-    <w:p>
-      <w:pPr>
-        <w:spacing w:after="0"/>
-        <w:jc w:val="center"/>
-        <w:rPr>
-          <w:rFonts w:ascii="Times New Roman" w:hAnsi="Times New Roman" w:cs="Times New Roman"/>
-          <w:lang w:bidi="en-US"/>
-        </w:rPr>
-      </w:pPr>
-    </w:p>
-    <w:p>
-      <w:pPr>
-        <w:spacing w:after="0"/>
-        <w:jc w:val="center"/>
-        <w:rPr>
-          <w:rFonts w:ascii="Times New Roman" w:hAnsi="Times New Roman" w:cs="Times New Roman"/>
-          <w:lang w:bidi="en-US"/>
-        </w:rPr>
-      </w:pPr>
-    </w:p>
-    <w:p>
-      <w:pPr>
-        <w:spacing w:after="0"/>
-        <w:jc w:val="center"/>
-        <w:rPr>
-          <w:rFonts w:ascii="Times New Roman" w:hAnsi="Times New Roman" w:cs="Times New Roman"/>
-          <w:lang w:bidi="en-US"/>
-        </w:rPr>
-      </w:pPr>
-    </w:p>
-    <w:p>
-      <w:pPr>
-        <w:spacing w:after="0"/>
-        <w:jc w:val="center"/>
-        <w:rPr>
-          <w:rFonts w:ascii="Times New Roman" w:hAnsi="Times New Roman" w:cs="Times New Roman"/>
-          <w:lang w:bidi="en-US"/>
-        </w:rPr>
-      </w:pPr>
-    </w:p>
-    <w:p>
-      <w:pPr>
-        <w:spacing w:after="0"/>
-        <w:jc w:val="center"/>
         <w:rPr>
           <w:rFonts w:ascii="Times New Roman" w:hAnsi="Times New Roman" w:cs="Times New Roman"/>
           <w:lang w:bidi="en-US"/>
@@ -7697,6 +7845,7 @@
           <w:szCs w:val="24"/>
           <w:lang w:bidi="en-US"/>
         </w:rPr>
+        <w:lastRenderedPageBreak/>
         <w:t>LIST OF TABLES</w:t>
       </w:r>
     </w:p>
@@ -7839,7 +7988,7 @@
             <w:sz w:val="24"/>
             <w:szCs w:val="24"/>
           </w:rPr>
-          <w:t>34</w:t>
+          <w:t>32</w:t>
         </w:r>
         <w:r>
           <w:rPr>
@@ -7989,7 +8138,7 @@
             <w:sz w:val="24"/>
             <w:szCs w:val="24"/>
           </w:rPr>
-          <w:t>34</w:t>
+          <w:t>33</w:t>
         </w:r>
         <w:r>
           <w:rPr>
@@ -8139,7 +8288,7 @@
             <w:sz w:val="24"/>
             <w:szCs w:val="24"/>
           </w:rPr>
-          <w:t>35</w:t>
+          <w:t>34</w:t>
         </w:r>
         <w:r>
           <w:rPr>
@@ -8157,6 +8306,8 @@
         <w:spacing w:line="480" w:lineRule="auto"/>
         <w:rPr>
           <w:rFonts w:asciiTheme="minorHAnsi" w:eastAsiaTheme="minorEastAsia" w:hAnsiTheme="minorHAnsi" w:cstheme="minorBidi"/>
+          <w:sz w:val="24"/>
+          <w:szCs w:val="24"/>
           <w:lang w:bidi="ar-SA"/>
         </w:rPr>
       </w:pPr>
@@ -8450,7 +8601,7 @@
         </w:rPr>
         <w:tab/>
       </w:r>
-      <w:bookmarkStart w:id="3" w:name="_Toc444456554"/>
+      <w:bookmarkStart w:id="4" w:name="_Toc444456554"/>
       <w:r>
         <w:rPr>
           <w:rFonts w:ascii="Times New Roman" w:hAnsi="Times New Roman" w:cs="Times New Roman"/>
@@ -8460,7 +8611,7 @@
         </w:rPr>
         <w:t>CHAPTER I</w:t>
       </w:r>
-      <w:bookmarkEnd w:id="3"/>
+      <w:bookmarkEnd w:id="4"/>
       <w:r>
         <w:rPr>
           <w:rFonts w:ascii="Times New Roman" w:hAnsi="Times New Roman" w:cs="Times New Roman"/>
@@ -8492,7 +8643,7 @@
         </w:rPr>
         <w:t xml:space="preserve"> </w:t>
       </w:r>
-      <w:bookmarkStart w:id="4" w:name="_Toc444456555"/>
+      <w:bookmarkStart w:id="5" w:name="_Toc444456555"/>
       <w:r>
         <w:rPr>
           <w:rFonts w:ascii="Times New Roman" w:hAnsi="Times New Roman" w:cs="Times New Roman"/>
@@ -8502,7 +8653,7 @@
         </w:rPr>
         <w:t>THE PROBLEM AND ITS BACKGROUND</w:t>
       </w:r>
-      <w:bookmarkEnd w:id="4"/>
+      <w:bookmarkEnd w:id="5"/>
     </w:p>
     <w:p>
       <w:pPr>
@@ -8542,7 +8693,7 @@
           <w:szCs w:val="24"/>
         </w:rPr>
       </w:pPr>
-      <w:bookmarkStart w:id="5" w:name="_Toc444456556"/>
+      <w:bookmarkStart w:id="6" w:name="_Toc444456556"/>
       <w:r>
         <w:rPr>
           <w:rFonts w:ascii="Times New Roman" w:hAnsi="Times New Roman" w:cs="Times New Roman"/>
@@ -8553,7 +8704,7 @@
         </w:rPr>
         <w:t>Introduction</w:t>
       </w:r>
-      <w:bookmarkEnd w:id="5"/>
+      <w:bookmarkEnd w:id="6"/>
     </w:p>
     <w:p>
       <w:pPr>
@@ -8713,7 +8864,7 @@
           <w:szCs w:val="24"/>
         </w:rPr>
       </w:pPr>
-      <w:bookmarkStart w:id="6" w:name="_Toc444456557"/>
+      <w:bookmarkStart w:id="7" w:name="_Toc444456557"/>
       <w:r>
         <w:rPr>
           <w:rFonts w:ascii="Times New Roman" w:hAnsi="Times New Roman" w:cs="Times New Roman"/>
@@ -8725,7 +8876,7 @@
         <w:lastRenderedPageBreak/>
         <w:t>Background of the Study</w:t>
       </w:r>
-      <w:bookmarkEnd w:id="6"/>
+      <w:bookmarkEnd w:id="7"/>
     </w:p>
     <w:p>
       <w:pPr>
@@ -9195,7 +9346,7 @@
           <w:shd w:val="clear" w:color="auto" w:fill="FFFFFF"/>
         </w:rPr>
       </w:pPr>
-      <w:bookmarkStart w:id="7" w:name="_Toc444456558"/>
+      <w:bookmarkStart w:id="8" w:name="_Toc444456558"/>
       <w:r>
         <w:rPr>
           <w:rFonts w:ascii="Times New Roman" w:hAnsi="Times New Roman" w:cs="Times New Roman"/>
@@ -9207,7 +9358,7 @@
         </w:rPr>
         <w:t>1.3 Theoretical Framework</w:t>
       </w:r>
-      <w:bookmarkEnd w:id="7"/>
+      <w:bookmarkEnd w:id="8"/>
     </w:p>
     <w:p>
       <w:pPr>
@@ -9279,48 +9430,47 @@
           <w:sz w:val="22"/>
         </w:rPr>
       </w:pPr>
-      <w:bookmarkStart w:id="8" w:name="_Toc444555570"/>
+      <w:bookmarkStart w:id="9" w:name="_Toc444963806"/>
       <w:r>
         <w:rPr>
           <w:sz w:val="22"/>
         </w:rPr>
         <w:t xml:space="preserve">Figure 1 – </w:t>
       </w:r>
-      <w:bookmarkEnd w:id="8"/>
       <w:r>
         <w:rPr>
           <w:sz w:val="22"/>
         </w:rPr>
         <w:t>Neuro-Psycho-Social Theory</w:t>
       </w:r>
-    </w:p>
-    <w:p>
-      <w:pPr>
-        <w:pStyle w:val="Style1"/>
-        <w:rPr>
-          <w:b w:val="0"/>
+      <w:bookmarkEnd w:id="9"/>
+    </w:p>
+    <w:p>
+      <w:pPr>
+        <w:spacing w:line="360" w:lineRule="auto"/>
+        <w:ind w:firstLine="360"/>
+        <w:jc w:val="both"/>
+        <w:rPr>
+          <w:rFonts w:ascii="Times New Roman" w:hAnsi="Times New Roman" w:cs="Times New Roman"/>
+          <w:sz w:val="24"/>
           <w:szCs w:val="24"/>
           <w:shd w:val="clear" w:color="auto" w:fill="FFFFFF"/>
         </w:rPr>
       </w:pPr>
-      <w:bookmarkStart w:id="9" w:name="_Toc444555571"/>
-      <w:r>
-        <w:rPr>
-          <w:b w:val="0"/>
-          <w:szCs w:val="24"/>
-        </w:rPr>
-        <w:t xml:space="preserve">The theory, which is </w:t>
-      </w:r>
-      <w:r>
-        <w:rPr>
-          <w:b w:val="0"/>
-        </w:rPr>
-        <w:t>Neuro-Psycho-Social Theory of Speech. There are “Rules” that governs the human’s expression of Inappropriateness, Offensiveness, and Humor. The catalysts of these expressions are the Neurological Factors, Psychological Factors, and Social-Cultural Factors.</w:t>
-      </w:r>
-      <w:r>
-        <w:rPr>
-          <w:b w:val="0"/>
+      <w:bookmarkStart w:id="10" w:name="_Toc444555571"/>
+      <w:r>
+        <w:rPr>
+          <w:rFonts w:ascii="Times New Roman" w:hAnsi="Times New Roman" w:cs="Times New Roman"/>
+          <w:sz w:val="24"/>
+          <w:szCs w:val="24"/>
+        </w:rPr>
+        <w:t>The theory, which is Neuro-Psycho-Social Theory of Speech. There are “Rules” that governs the human’s expression of Inappropriateness, Offensiveness, and Humor. The catalysts of these expressions are the Neurological Factors, Psychological Factors, and Social-Cultural Factors.</w:t>
+      </w:r>
+      <w:r>
+        <w:rPr>
+          <w:rFonts w:ascii="Times New Roman" w:hAnsi="Times New Roman" w:cs="Times New Roman"/>
           <w:color w:val="FF0000"/>
+          <w:sz w:val="24"/>
           <w:szCs w:val="24"/>
           <w:shd w:val="clear" w:color="auto" w:fill="FFFFFF"/>
         </w:rPr>
@@ -9328,7 +9478,8 @@
       </w:r>
       <w:r>
         <w:rPr>
-          <w:b w:val="0"/>
+          <w:rFonts w:ascii="Times New Roman" w:hAnsi="Times New Roman" w:cs="Times New Roman"/>
+          <w:sz w:val="24"/>
           <w:szCs w:val="24"/>
           <w:shd w:val="clear" w:color="auto" w:fill="FFFFFF"/>
         </w:rPr>
@@ -9336,13 +9487,14 @@
       </w:r>
       <w:r>
         <w:rPr>
-          <w:b w:val="0"/>
+          <w:rFonts w:ascii="Times New Roman" w:hAnsi="Times New Roman" w:cs="Times New Roman"/>
+          <w:sz w:val="24"/>
           <w:szCs w:val="24"/>
           <w:shd w:val="clear" w:color="auto" w:fill="FFFFFF"/>
         </w:rPr>
         <w:t>]</w:t>
       </w:r>
-      <w:bookmarkEnd w:id="9"/>
+      <w:bookmarkEnd w:id="10"/>
     </w:p>
     <w:p>
       <w:pPr>
@@ -9361,7 +9513,7 @@
           <w:shd w:val="clear" w:color="auto" w:fill="FFFFFF"/>
         </w:rPr>
       </w:pPr>
-      <w:bookmarkStart w:id="10" w:name="_Toc444456559"/>
+      <w:bookmarkStart w:id="11" w:name="_Toc444456559"/>
       <w:r>
         <w:rPr>
           <w:rFonts w:ascii="Times New Roman" w:hAnsi="Times New Roman" w:cs="Times New Roman"/>
@@ -9373,7 +9525,7 @@
         </w:rPr>
         <w:t>Conceptual Framework</w:t>
       </w:r>
-      <w:bookmarkEnd w:id="10"/>
+      <w:bookmarkEnd w:id="11"/>
     </w:p>
     <w:p>
       <w:pPr>
@@ -9391,7 +9543,7 @@
         </w:rPr>
         <w:tab/>
       </w:r>
-      <w:bookmarkStart w:id="11" w:name="_Toc444456560"/>
+      <w:bookmarkStart w:id="12" w:name="_Toc444456560"/>
       <w:r>
         <w:rPr>
           <w:rFonts w:ascii="Times New Roman" w:hAnsi="Times New Roman" w:cs="Times New Roman"/>
@@ -9410,7 +9562,7 @@
         </w:rPr>
         <w:t>.1 Conceptual Framework of the System</w:t>
       </w:r>
-      <w:bookmarkEnd w:id="11"/>
+      <w:bookmarkEnd w:id="12"/>
     </w:p>
     <w:p>
       <w:pPr>
@@ -9435,7 +9587,7 @@
         </w:rPr>
         <w:drawing>
           <wp:inline distT="0" distB="0" distL="0" distR="0" wp14:anchorId="7AA17375" wp14:editId="1ED75BB2">
-            <wp:extent cx="5630497" cy="1397977"/>
+            <wp:extent cx="5629118" cy="1323975"/>
             <wp:effectExtent l="0" t="0" r="0" b="0"/>
             <wp:docPr id="6" name="Picture 6"/>
             <wp:cNvGraphicFramePr>
@@ -9463,7 +9615,7 @@
                   <pic:spPr>
                     <a:xfrm>
                       <a:off x="0" y="0"/>
-                      <a:ext cx="5690712" cy="1412928"/>
+                      <a:ext cx="5698450" cy="1340282"/>
                     </a:xfrm>
                     <a:prstGeom prst="rect">
                       <a:avLst/>
@@ -9486,7 +9638,7 @@
           <w:shd w:val="clear" w:color="auto" w:fill="FFFFFF"/>
         </w:rPr>
       </w:pPr>
-      <w:bookmarkStart w:id="12" w:name="_Toc444555572"/>
+      <w:bookmarkStart w:id="13" w:name="_Toc444963807"/>
       <w:r>
         <w:rPr>
           <w:sz w:val="22"/>
@@ -9494,13 +9646,13 @@
         </w:rPr>
         <w:t xml:space="preserve">Figure 2 – Conceptual Framework of the </w:t>
       </w:r>
-      <w:bookmarkEnd w:id="12"/>
+      <w:bookmarkEnd w:id="13"/>
       <w:r>
         <w:rPr>
           <w:sz w:val="22"/>
           <w:shd w:val="clear" w:color="auto" w:fill="FFFFFF"/>
         </w:rPr>
-        <w:t>Inappropriate Expressions Recognizer</w:t>
+        <w:t>System</w:t>
       </w:r>
     </w:p>
     <w:p>
@@ -9687,7 +9839,7 @@
         </w:rPr>
         <w:tab/>
       </w:r>
-      <w:bookmarkStart w:id="13" w:name="_Toc444456561"/>
+      <w:bookmarkStart w:id="14" w:name="_Toc444456561"/>
       <w:r>
         <w:rPr>
           <w:rFonts w:ascii="Times New Roman" w:hAnsi="Times New Roman" w:cs="Times New Roman"/>
@@ -9706,7 +9858,7 @@
         </w:rPr>
         <w:t>.2 Conceptual Framework of the Study</w:t>
       </w:r>
-      <w:bookmarkEnd w:id="13"/>
+      <w:bookmarkEnd w:id="14"/>
     </w:p>
     <w:p>
       <w:pPr>
@@ -9788,7 +9940,7 @@
           <w:shd w:val="clear" w:color="auto" w:fill="FFFFFF"/>
         </w:rPr>
       </w:pPr>
-      <w:bookmarkStart w:id="14" w:name="_Toc444555573"/>
+      <w:bookmarkStart w:id="15" w:name="_Toc444963808"/>
       <w:r>
         <w:rPr>
           <w:sz w:val="22"/>
@@ -9796,7 +9948,7 @@
         </w:rPr>
         <w:t>Figure 3 – Conceptual Framework of the Study</w:t>
       </w:r>
-      <w:bookmarkEnd w:id="14"/>
+      <w:bookmarkEnd w:id="15"/>
     </w:p>
     <w:p>
       <w:pPr>
@@ -10015,7 +10167,7 @@
           <w:szCs w:val="24"/>
         </w:rPr>
       </w:pPr>
-      <w:bookmarkStart w:id="15" w:name="_Toc444456562"/>
+      <w:bookmarkStart w:id="16" w:name="_Toc444456562"/>
       <w:r>
         <w:rPr>
           <w:rFonts w:ascii="Times New Roman" w:hAnsi="Times New Roman" w:cs="Times New Roman"/>
@@ -10026,7 +10178,7 @@
         </w:rPr>
         <w:t>Statement of the Problem</w:t>
       </w:r>
-      <w:bookmarkEnd w:id="15"/>
+      <w:bookmarkEnd w:id="16"/>
     </w:p>
     <w:p>
       <w:pPr>
@@ -10264,7 +10416,7 @@
           <w:shd w:val="clear" w:color="auto" w:fill="FFFFFF"/>
         </w:rPr>
       </w:pPr>
-      <w:bookmarkStart w:id="16" w:name="_Toc444456563"/>
+      <w:bookmarkStart w:id="17" w:name="_Toc444456563"/>
       <w:r>
         <w:rPr>
           <w:rFonts w:ascii="Times New Roman" w:hAnsi="Times New Roman" w:cs="Times New Roman"/>
@@ -10277,7 +10429,7 @@
         <w:lastRenderedPageBreak/>
         <w:t>Scope and Limitations</w:t>
       </w:r>
-      <w:bookmarkEnd w:id="16"/>
+      <w:bookmarkEnd w:id="17"/>
     </w:p>
     <w:p>
       <w:pPr>
@@ -10290,7 +10442,7 @@
           <w:color w:val="auto"/>
         </w:rPr>
       </w:pPr>
-      <w:bookmarkStart w:id="17" w:name="_Toc444456564"/>
+      <w:bookmarkStart w:id="18" w:name="_Toc444456564"/>
       <w:r>
         <w:rPr>
           <w:rFonts w:ascii="Times New Roman" w:hAnsi="Times New Roman" w:cs="Times New Roman"/>
@@ -10315,7 +10467,7 @@
         </w:rPr>
         <w:t xml:space="preserve"> Scope and Limitation of the Syste</w:t>
       </w:r>
-      <w:bookmarkEnd w:id="17"/>
+      <w:bookmarkEnd w:id="18"/>
       <w:r>
         <w:rPr>
           <w:rFonts w:ascii="Times New Roman" w:hAnsi="Times New Roman" w:cs="Times New Roman"/>
@@ -10372,7 +10524,7 @@
           <w:color w:val="auto"/>
         </w:rPr>
       </w:pPr>
-      <w:bookmarkStart w:id="18" w:name="_Toc444456565"/>
+      <w:bookmarkStart w:id="19" w:name="_Toc444456565"/>
       <w:r>
         <w:rPr>
           <w:rFonts w:ascii="Times New Roman" w:hAnsi="Times New Roman" w:cs="Times New Roman"/>
@@ -10397,7 +10549,7 @@
         </w:rPr>
         <w:t>Scope and Limitations of the Study</w:t>
       </w:r>
-      <w:bookmarkEnd w:id="18"/>
+      <w:bookmarkEnd w:id="19"/>
     </w:p>
     <w:p>
       <w:pPr>
@@ -10460,7 +10612,7 @@
           <w:shd w:val="clear" w:color="auto" w:fill="FFFFFF"/>
         </w:rPr>
       </w:pPr>
-      <w:bookmarkStart w:id="19" w:name="_Toc444456566"/>
+      <w:bookmarkStart w:id="20" w:name="_Toc444456566"/>
       <w:r>
         <w:rPr>
           <w:rFonts w:ascii="Times New Roman" w:hAnsi="Times New Roman" w:cs="Times New Roman"/>
@@ -10472,7 +10624,7 @@
         </w:rPr>
         <w:t>Significance of the Study</w:t>
       </w:r>
-      <w:bookmarkEnd w:id="19"/>
+      <w:bookmarkEnd w:id="20"/>
     </w:p>
     <w:p>
       <w:pPr>
@@ -11011,7 +11163,7 @@
           <w:szCs w:val="24"/>
         </w:rPr>
       </w:pPr>
-      <w:bookmarkStart w:id="20" w:name="_Toc444456567"/>
+      <w:bookmarkStart w:id="21" w:name="_Toc444456567"/>
       <w:r>
         <w:rPr>
           <w:rFonts w:ascii="Times New Roman" w:hAnsi="Times New Roman" w:cs="Times New Roman"/>
@@ -11022,7 +11174,7 @@
         </w:rPr>
         <w:t>Definition of Terms</w:t>
       </w:r>
-      <w:bookmarkEnd w:id="20"/>
+      <w:bookmarkEnd w:id="21"/>
     </w:p>
     <w:p>
       <w:pPr>
@@ -12022,7 +12174,7 @@
           <w:szCs w:val="24"/>
         </w:rPr>
       </w:pPr>
-      <w:bookmarkStart w:id="21" w:name="_Toc444456568"/>
+      <w:bookmarkStart w:id="22" w:name="_Toc444456568"/>
       <w:r>
         <w:rPr>
           <w:rFonts w:ascii="Times New Roman" w:hAnsi="Times New Roman" w:cs="Times New Roman"/>
@@ -12033,7 +12185,7 @@
         <w:lastRenderedPageBreak/>
         <w:t>CHAPTER II</w:t>
       </w:r>
-      <w:bookmarkEnd w:id="21"/>
+      <w:bookmarkEnd w:id="22"/>
     </w:p>
     <w:p>
       <w:pPr>
@@ -12047,7 +12199,7 @@
           <w:szCs w:val="24"/>
         </w:rPr>
       </w:pPr>
-      <w:bookmarkStart w:id="22" w:name="_Toc444456569"/>
+      <w:bookmarkStart w:id="23" w:name="_Toc444456569"/>
       <w:r>
         <w:rPr>
           <w:rFonts w:ascii="Times New Roman" w:hAnsi="Times New Roman" w:cs="Times New Roman"/>
@@ -12057,7 +12209,7 @@
         </w:rPr>
         <w:t>REVIEW OF RELATED LITERATURE AND STUDIES</w:t>
       </w:r>
-      <w:bookmarkEnd w:id="22"/>
+      <w:bookmarkEnd w:id="23"/>
     </w:p>
     <w:p>
       <w:pPr>
@@ -12091,7 +12243,7 @@
           <w:szCs w:val="24"/>
         </w:rPr>
       </w:pPr>
-      <w:bookmarkStart w:id="23" w:name="_Toc444456570"/>
+      <w:bookmarkStart w:id="24" w:name="_Toc444456570"/>
       <w:r>
         <w:rPr>
           <w:rFonts w:ascii="Times New Roman" w:hAnsi="Times New Roman" w:cs="Times New Roman"/>
@@ -12102,7 +12254,7 @@
         </w:rPr>
         <w:t>2.1 Review of Related Literature</w:t>
       </w:r>
-      <w:bookmarkEnd w:id="23"/>
+      <w:bookmarkEnd w:id="24"/>
     </w:p>
     <w:p>
       <w:pPr>
@@ -13123,11 +13275,11 @@
         <w:t> </w:t>
       </w:r>
       <w:r>
-        <w:t xml:space="preserve">that is generally considered to be strongly impolite, </w:t>
+        <w:t xml:space="preserve">that is generally considered to be strongly </w:t>
       </w:r>
       <w:r>
         <w:lastRenderedPageBreak/>
-        <w:t>rude or offensive. It can show a debasement of someone or something, or show intense emotion. Profanity in this sense takes the form of words or verbal expressions.</w:t>
+        <w:t>impolite, rude or offensive. It can show a debasement of someone or something, or show intense emotion. Profanity in this sense takes the form of words or verbal expressions.</w:t>
       </w:r>
       <w:r>
         <w:rPr>
@@ -17233,7 +17385,7 @@
           <w:szCs w:val="24"/>
         </w:rPr>
       </w:pPr>
-      <w:bookmarkStart w:id="24" w:name="_Toc444456571"/>
+      <w:bookmarkStart w:id="25" w:name="_Toc444456571"/>
       <w:r>
         <w:rPr>
           <w:rFonts w:ascii="Times New Roman" w:hAnsi="Times New Roman" w:cs="Times New Roman"/>
@@ -17244,7 +17396,7 @@
         </w:rPr>
         <w:t>2.2 Review of Related Studies</w:t>
       </w:r>
-      <w:bookmarkEnd w:id="24"/>
+      <w:bookmarkEnd w:id="25"/>
     </w:p>
     <w:p>
       <w:pPr>
@@ -17752,6 +17904,7 @@
     <w:p>
       <w:pPr>
         <w:spacing w:after="0" w:line="360" w:lineRule="auto"/>
+        <w:ind w:firstLine="720"/>
         <w:jc w:val="both"/>
         <w:rPr>
           <w:rFonts w:ascii="Times New Roman" w:hAnsi="Times New Roman" w:cs="Times New Roman"/>
@@ -18017,7 +18170,17 @@
           <w:szCs w:val="24"/>
           <w:shd w:val="clear" w:color="auto" w:fill="FFFFFF"/>
         </w:rPr>
-        <w:t>st bootstrapping a moderate number of weighted support vectors through a co-training procedure from all the available data, and then applying label propagation algorithm via the bootstrapped support vectors</w:t>
+        <w:t xml:space="preserve">st bootstrapping a moderate number of weighted support vectors through a co-training procedure from all the available data, and </w:t>
+      </w:r>
+      <w:r>
+        <w:rPr>
+          <w:rFonts w:ascii="Times New Roman" w:hAnsi="Times New Roman" w:cs="Times New Roman"/>
+          <w:sz w:val="24"/>
+          <w:szCs w:val="24"/>
+          <w:shd w:val="clear" w:color="auto" w:fill="FFFFFF"/>
+        </w:rPr>
+        <w:lastRenderedPageBreak/>
+        <w:t>then applying label propagation algorithm via the bootstrapped support vectors</w:t>
       </w:r>
       <w:r>
         <w:rPr>
@@ -18057,7 +18220,6 @@
           <w:szCs w:val="24"/>
           <w:lang w:bidi="en-US"/>
         </w:rPr>
-        <w:lastRenderedPageBreak/>
         <w:t>Open Problems in Efficient Semi-supervised PAC Learning</w:t>
       </w:r>
       <w:r>
@@ -18097,7 +18259,7 @@
           <w:szCs w:val="24"/>
         </w:rPr>
       </w:pPr>
-      <w:bookmarkStart w:id="25" w:name="_Toc444456572"/>
+      <w:bookmarkStart w:id="26" w:name="_Toc444456572"/>
       <w:r>
         <w:rPr>
           <w:rFonts w:ascii="Times New Roman" w:hAnsi="Times New Roman" w:cs="Times New Roman"/>
@@ -18108,7 +18270,7 @@
         </w:rPr>
         <w:t>2.3 Synthesis of the Study</w:t>
       </w:r>
-      <w:bookmarkEnd w:id="25"/>
+      <w:bookmarkEnd w:id="26"/>
     </w:p>
     <w:p>
       <w:pPr>
@@ -18253,28 +18415,6 @@
         </w:rPr>
         <w:t xml:space="preserve"> for the features of inappropriate expressions to further model the inappropriate language, in which it contains inappropriate expressions, thus coming up with a bootstrapping methodology.</w:t>
       </w:r>
-    </w:p>
-    <w:p>
-      <w:pPr>
-        <w:spacing w:after="0" w:line="360" w:lineRule="auto"/>
-        <w:jc w:val="both"/>
-        <w:rPr>
-          <w:rFonts w:ascii="Times New Roman" w:hAnsi="Times New Roman" w:cs="Times New Roman"/>
-          <w:sz w:val="24"/>
-          <w:szCs w:val="24"/>
-        </w:rPr>
-      </w:pPr>
-    </w:p>
-    <w:p>
-      <w:pPr>
-        <w:spacing w:after="0" w:line="360" w:lineRule="auto"/>
-        <w:jc w:val="both"/>
-        <w:rPr>
-          <w:rFonts w:ascii="Times New Roman" w:hAnsi="Times New Roman" w:cs="Times New Roman"/>
-          <w:sz w:val="24"/>
-          <w:szCs w:val="24"/>
-        </w:rPr>
-      </w:pPr>
     </w:p>
     <w:p>
       <w:pPr>
@@ -18363,7 +18503,7 @@
           <w:szCs w:val="24"/>
         </w:rPr>
       </w:pPr>
-      <w:bookmarkStart w:id="26" w:name="_Toc444456573"/>
+      <w:bookmarkStart w:id="27" w:name="_Toc444456573"/>
       <w:r>
         <w:rPr>
           <w:rFonts w:ascii="Times New Roman" w:hAnsi="Times New Roman" w:cs="Times New Roman"/>
@@ -18374,7 +18514,7 @@
         <w:lastRenderedPageBreak/>
         <w:t>CHAPTER III</w:t>
       </w:r>
-      <w:bookmarkEnd w:id="26"/>
+      <w:bookmarkEnd w:id="27"/>
     </w:p>
     <w:p>
       <w:pPr>
@@ -18388,7 +18528,7 @@
           <w:szCs w:val="24"/>
         </w:rPr>
       </w:pPr>
-      <w:bookmarkStart w:id="27" w:name="_Toc444456574"/>
+      <w:bookmarkStart w:id="28" w:name="_Toc444456574"/>
       <w:r>
         <w:rPr>
           <w:rFonts w:ascii="Times New Roman" w:hAnsi="Times New Roman" w:cs="Times New Roman"/>
@@ -18398,7 +18538,7 @@
         </w:rPr>
         <w:t>RESEARCH METHODOLOGY</w:t>
       </w:r>
-      <w:bookmarkEnd w:id="27"/>
+      <w:bookmarkEnd w:id="28"/>
     </w:p>
     <w:p>
       <w:pPr>
@@ -18441,7 +18581,7 @@
           <w:szCs w:val="24"/>
         </w:rPr>
       </w:pPr>
-      <w:bookmarkStart w:id="28" w:name="_Toc444456575"/>
+      <w:bookmarkStart w:id="29" w:name="_Toc444456575"/>
       <w:r>
         <w:rPr>
           <w:rFonts w:ascii="Times New Roman" w:hAnsi="Times New Roman" w:cs="Times New Roman"/>
@@ -18452,7 +18592,7 @@
         </w:rPr>
         <w:t>3.1 Research Method Used</w:t>
       </w:r>
-      <w:bookmarkEnd w:id="28"/>
+      <w:bookmarkEnd w:id="29"/>
     </w:p>
     <w:p>
       <w:pPr>
@@ -18523,7 +18663,7 @@
           <w:szCs w:val="24"/>
         </w:rPr>
       </w:pPr>
-      <w:bookmarkStart w:id="29" w:name="_Toc444456576"/>
+      <w:bookmarkStart w:id="30" w:name="_Toc444456576"/>
       <w:r>
         <w:rPr>
           <w:rFonts w:ascii="Times New Roman" w:hAnsi="Times New Roman" w:cs="Times New Roman"/>
@@ -18534,7 +18674,7 @@
         </w:rPr>
         <w:t>3.2 Research Paradigm</w:t>
       </w:r>
-      <w:bookmarkEnd w:id="29"/>
+      <w:bookmarkEnd w:id="30"/>
     </w:p>
     <w:p>
       <w:pPr>
@@ -18669,7 +18809,7 @@
           <w:szCs w:val="24"/>
         </w:rPr>
       </w:pPr>
-      <w:bookmarkStart w:id="30" w:name="_Toc444456577"/>
+      <w:bookmarkStart w:id="31" w:name="_Toc444456577"/>
       <w:r>
         <w:rPr>
           <w:rFonts w:ascii="Times New Roman" w:hAnsi="Times New Roman" w:cs="Times New Roman"/>
@@ -18691,7 +18831,7 @@
         </w:rPr>
         <w:t>System Architecture</w:t>
       </w:r>
-      <w:bookmarkEnd w:id="30"/>
+      <w:bookmarkEnd w:id="31"/>
     </w:p>
     <w:p>
       <w:pPr>
@@ -18756,14 +18896,14 @@
           <w:sz w:val="22"/>
         </w:rPr>
       </w:pPr>
-      <w:bookmarkStart w:id="31" w:name="_Toc444555574"/>
+      <w:bookmarkStart w:id="32" w:name="_Toc444963809"/>
       <w:r>
         <w:rPr>
           <w:sz w:val="22"/>
         </w:rPr>
         <w:t>Figure 4 – Learning Module for Inappropriate Expressions Recognition</w:t>
       </w:r>
-      <w:bookmarkEnd w:id="31"/>
+      <w:bookmarkEnd w:id="32"/>
     </w:p>
     <w:p>
       <w:pPr>
@@ -19051,14 +19191,14 @@
           <w:sz w:val="22"/>
         </w:rPr>
       </w:pPr>
-      <w:bookmarkStart w:id="32" w:name="_Toc444555575"/>
+      <w:bookmarkStart w:id="33" w:name="_Toc444963810"/>
       <w:r>
         <w:rPr>
           <w:sz w:val="22"/>
         </w:rPr>
         <w:t>Figure 5 – Learning Module for Inappropriate Expressions Patterns</w:t>
       </w:r>
-      <w:bookmarkEnd w:id="32"/>
+      <w:bookmarkEnd w:id="33"/>
     </w:p>
     <w:p>
       <w:pPr>
@@ -19264,14 +19404,14 @@
                                 <w:sz w:val="22"/>
                               </w:rPr>
                             </w:pPr>
-                            <w:bookmarkStart w:id="33" w:name="_Toc444555576"/>
+                            <w:bookmarkStart w:id="34" w:name="_Toc444963811"/>
                             <w:r>
                               <w:rPr>
                                 <w:sz w:val="22"/>
                               </w:rPr>
                               <w:t>Figure 6 – Analyzer for Inappropriate Expressions</w:t>
                             </w:r>
-                            <w:bookmarkEnd w:id="33"/>
+                            <w:bookmarkEnd w:id="34"/>
                           </w:p>
                         </w:txbxContent>
                       </wps:txbx>
@@ -19310,7 +19450,7 @@
                           <w:sz w:val="22"/>
                         </w:rPr>
                       </w:pPr>
-                      <w:bookmarkStart w:id="35" w:name="_Toc444555576"/>
+                      <w:bookmarkStart w:id="35" w:name="_Toc444963811"/>
                       <w:r>
                         <w:rPr>
                           <w:sz w:val="22"/>
@@ -19729,14 +19869,14 @@
           <w:sz w:val="22"/>
         </w:rPr>
       </w:pPr>
-      <w:bookmarkStart w:id="34" w:name="_Toc444555577"/>
+      <w:bookmarkStart w:id="35" w:name="_Toc444963812"/>
       <w:r>
         <w:rPr>
           <w:sz w:val="22"/>
         </w:rPr>
         <w:t>Figure 7 – Relational Inference Analyzer</w:t>
       </w:r>
-      <w:bookmarkEnd w:id="34"/>
+      <w:bookmarkEnd w:id="35"/>
     </w:p>
     <w:p>
       <w:pPr>
@@ -19794,7 +19934,7 @@
           <w:szCs w:val="24"/>
         </w:rPr>
       </w:pPr>
-      <w:bookmarkStart w:id="35" w:name="_Toc444456578"/>
+      <w:bookmarkStart w:id="36" w:name="_Toc444456578"/>
       <w:r>
         <w:rPr>
           <w:rFonts w:ascii="Times New Roman" w:hAnsi="Times New Roman" w:cs="Times New Roman"/>
@@ -19815,7 +19955,7 @@
         </w:rPr>
         <w:t xml:space="preserve"> Sampling Technique</w:t>
       </w:r>
-      <w:bookmarkEnd w:id="35"/>
+      <w:bookmarkEnd w:id="36"/>
     </w:p>
     <w:p>
       <w:pPr>
@@ -20046,7 +20186,7 @@
           <w:szCs w:val="24"/>
         </w:rPr>
       </w:pPr>
-      <w:bookmarkStart w:id="36" w:name="_Toc444456579"/>
+      <w:bookmarkStart w:id="37" w:name="_Toc444456579"/>
       <w:r>
         <w:rPr>
           <w:rFonts w:ascii="Times New Roman" w:hAnsi="Times New Roman" w:cs="Times New Roman"/>
@@ -20067,7 +20207,7 @@
         </w:rPr>
         <w:t>Sample Size of the Study</w:t>
       </w:r>
-      <w:bookmarkEnd w:id="36"/>
+      <w:bookmarkEnd w:id="37"/>
     </w:p>
     <w:p>
       <w:pPr>
@@ -20219,7 +20359,7 @@
           <w:szCs w:val="24"/>
         </w:rPr>
       </w:pPr>
-      <w:bookmarkStart w:id="37" w:name="_Toc444456580"/>
+      <w:bookmarkStart w:id="38" w:name="_Toc444456580"/>
       <w:r>
         <w:rPr>
           <w:rFonts w:ascii="Times New Roman" w:hAnsi="Times New Roman" w:cs="Times New Roman"/>
@@ -20240,7 +20380,7 @@
         </w:rPr>
         <w:t xml:space="preserve"> Description of Subjects</w:t>
       </w:r>
-      <w:bookmarkEnd w:id="37"/>
+      <w:bookmarkEnd w:id="38"/>
     </w:p>
     <w:p>
       <w:pPr>
@@ -20467,7 +20607,7 @@
           <w:shd w:val="clear" w:color="auto" w:fill="FFFFFF"/>
         </w:rPr>
       </w:pPr>
-      <w:bookmarkStart w:id="38" w:name="_Toc444456581"/>
+      <w:bookmarkStart w:id="39" w:name="_Toc444456581"/>
       <w:r>
         <w:rPr>
           <w:rFonts w:ascii="Times New Roman" w:hAnsi="Times New Roman" w:cs="Times New Roman"/>
@@ -20488,7 +20628,7 @@
         </w:rPr>
         <w:t xml:space="preserve"> Instrumentation</w:t>
       </w:r>
-      <w:bookmarkEnd w:id="38"/>
+      <w:bookmarkEnd w:id="39"/>
       <w:r>
         <w:rPr>
           <w:rFonts w:ascii="Times New Roman" w:hAnsi="Times New Roman" w:cs="Times New Roman"/>
@@ -20764,7 +20904,7 @@
           <w:szCs w:val="24"/>
         </w:rPr>
       </w:pPr>
-      <w:bookmarkStart w:id="39" w:name="_Toc444456582"/>
+      <w:bookmarkStart w:id="40" w:name="_Toc444456582"/>
       <w:r>
         <w:rPr>
           <w:rFonts w:ascii="Times New Roman" w:hAnsi="Times New Roman" w:cs="Times New Roman"/>
@@ -20785,7 +20925,7 @@
         </w:rPr>
         <w:t xml:space="preserve"> Data Gathering Procedure</w:t>
       </w:r>
-      <w:bookmarkEnd w:id="39"/>
+      <w:bookmarkEnd w:id="40"/>
     </w:p>
     <w:p>
       <w:pPr>
@@ -21155,7 +21295,7 @@
           <w:szCs w:val="24"/>
         </w:rPr>
       </w:pPr>
-      <w:bookmarkStart w:id="40" w:name="_Toc444456583"/>
+      <w:bookmarkStart w:id="41" w:name="_Toc444456583"/>
       <w:r>
         <w:rPr>
           <w:rFonts w:ascii="Times New Roman" w:hAnsi="Times New Roman" w:cs="Times New Roman"/>
@@ -21186,7 +21326,7 @@
         </w:rPr>
         <w:t xml:space="preserve"> Statistical Treatment</w:t>
       </w:r>
-      <w:bookmarkEnd w:id="40"/>
+      <w:bookmarkEnd w:id="41"/>
     </w:p>
     <w:p>
       <w:pPr>
@@ -22011,7 +22151,7 @@
         <w:sectPr>
           <w:pgSz w:w="12240" w:h="15840"/>
           <w:pgMar w:top="2016" w:right="1584" w:bottom="1584" w:left="1872" w:header="720" w:footer="720" w:gutter="0"/>
-          <w:pgNumType w:start="25"/>
+          <w:pgNumType w:start="23"/>
           <w:cols w:space="720"/>
           <w:titlePg/>
           <w:docGrid w:linePitch="360"/>
@@ -22030,7 +22170,7 @@
           <w:szCs w:val="24"/>
         </w:rPr>
       </w:pPr>
-      <w:bookmarkStart w:id="41" w:name="_Toc444456584"/>
+      <w:bookmarkStart w:id="42" w:name="_Toc444456584"/>
       <w:r>
         <w:rPr>
           <w:rFonts w:ascii="Times New Roman" w:eastAsiaTheme="minorEastAsia" w:hAnsi="Times New Roman" w:cs="Times New Roman"/>
@@ -22041,7 +22181,7 @@
         <w:lastRenderedPageBreak/>
         <w:t>CHAPTER IV</w:t>
       </w:r>
-      <w:bookmarkEnd w:id="41"/>
+      <w:bookmarkEnd w:id="42"/>
     </w:p>
     <w:p>
       <w:pPr>
@@ -22064,7 +22204,7 @@
         </w:rPr>
         <w:t xml:space="preserve"> </w:t>
       </w:r>
-      <w:bookmarkStart w:id="42" w:name="_Toc444456585"/>
+      <w:bookmarkStart w:id="43" w:name="_Toc444456585"/>
       <w:r>
         <w:rPr>
           <w:rFonts w:ascii="Times New Roman" w:eastAsiaTheme="minorEastAsia" w:hAnsi="Times New Roman" w:cs="Times New Roman"/>
@@ -22074,7 +22214,7 @@
         </w:rPr>
         <w:t>PRESENTATION, ANALYSIS AND INTERPRETATION OF DATA</w:t>
       </w:r>
-      <w:bookmarkEnd w:id="42"/>
+      <w:bookmarkEnd w:id="43"/>
     </w:p>
     <w:p>
       <w:pPr>
@@ -22614,7 +22754,7 @@
           <w:szCs w:val="24"/>
         </w:rPr>
       </w:pPr>
-      <w:bookmarkStart w:id="43" w:name="_Toc444456586"/>
+      <w:bookmarkStart w:id="44" w:name="_Toc444456586"/>
       <w:r>
         <w:rPr>
           <w:rFonts w:ascii="Times New Roman" w:hAnsi="Times New Roman" w:cs="Times New Roman"/>
@@ -22625,7 +22765,7 @@
         </w:rPr>
         <w:t>4.1 Results for Precision</w:t>
       </w:r>
-      <w:bookmarkEnd w:id="43"/>
+      <w:bookmarkEnd w:id="44"/>
     </w:p>
     <w:p>
       <w:pPr>
@@ -22635,10 +22775,10 @@
           <w:sz w:val="22"/>
         </w:rPr>
       </w:pPr>
-      <w:bookmarkStart w:id="44" w:name="_Toc444555805"/>
-      <w:bookmarkStart w:id="45" w:name="_Toc444556011"/>
-      <w:bookmarkStart w:id="46" w:name="_Toc444556178"/>
-      <w:bookmarkStart w:id="47" w:name="_Toc444556353"/>
+      <w:bookmarkStart w:id="45" w:name="_Toc444555805"/>
+      <w:bookmarkStart w:id="46" w:name="_Toc444556011"/>
+      <w:bookmarkStart w:id="47" w:name="_Toc444556178"/>
+      <w:bookmarkStart w:id="48" w:name="_Toc444556353"/>
       <w:r>
         <w:rPr>
           <w:sz w:val="22"/>
@@ -22657,10 +22797,10 @@
         </w:rPr>
         <w:t>Evaluation in Terms of Precision</w:t>
       </w:r>
-      <w:bookmarkEnd w:id="44"/>
       <w:bookmarkEnd w:id="45"/>
       <w:bookmarkEnd w:id="46"/>
       <w:bookmarkEnd w:id="47"/>
+      <w:bookmarkEnd w:id="48"/>
     </w:p>
     <w:tbl>
       <w:tblPr>
@@ -23031,7 +23171,23 @@
           <w:sz w:val="24"/>
           <w:szCs w:val="24"/>
         </w:rPr>
-        <w:t xml:space="preserve"> The primary reason for such is because some of the Lexical Syntactic features of the Expression are noise data from definitions of UrbanDictionary.</w:t>
+        <w:t xml:space="preserve"> The primary reason for such</w:t>
+      </w:r>
+      <w:r>
+        <w:rPr>
+          <w:rFonts w:ascii="Times New Roman" w:hAnsi="Times New Roman" w:cs="Times New Roman"/>
+          <w:sz w:val="24"/>
+          <w:szCs w:val="24"/>
+        </w:rPr>
+        <w:t xml:space="preserve"> was seen in Figure 8, it</w:t>
+      </w:r>
+      <w:r>
+        <w:rPr>
+          <w:rFonts w:ascii="Times New Roman" w:hAnsi="Times New Roman" w:cs="Times New Roman"/>
+          <w:sz w:val="24"/>
+          <w:szCs w:val="24"/>
+        </w:rPr>
+        <w:t xml:space="preserve"> is because some of the Lexical Syntactic features of the Expression are noise data from definitions of UrbanDictionary.</w:t>
       </w:r>
     </w:p>
     <w:p>
@@ -23045,7 +23201,6 @@
           <w:lang w:bidi="en-US"/>
         </w:rPr>
       </w:pPr>
-      <w:bookmarkStart w:id="48" w:name="_GoBack"/>
       <w:r>
         <w:rPr>
           <w:rFonts w:ascii="Times New Roman" w:hAnsi="Times New Roman" w:cs="Times New Roman"/>
@@ -23096,7 +23251,41 @@
           </wp:inline>
         </w:drawing>
       </w:r>
-      <w:bookmarkEnd w:id="48"/>
+    </w:p>
+    <w:p>
+      <w:pPr>
+        <w:pStyle w:val="Style1"/>
+        <w:jc w:val="center"/>
+        <w:rPr>
+          <w:lang w:bidi="en-US"/>
+        </w:rPr>
+      </w:pPr>
+      <w:bookmarkStart w:id="49" w:name="_Toc444963813"/>
+      <w:r>
+        <w:rPr>
+          <w:lang w:bidi="en-US"/>
+        </w:rPr>
+        <w:t xml:space="preserve">Figure 8 </w:t>
+      </w:r>
+      <w:r>
+        <w:rPr>
+          <w:lang w:bidi="en-US"/>
+        </w:rPr>
+        <w:t>–</w:t>
+      </w:r>
+      <w:r>
+        <w:rPr>
+          <w:lang w:bidi="en-US"/>
+        </w:rPr>
+        <w:t xml:space="preserve"> </w:t>
+      </w:r>
+      <w:r>
+        <w:rPr>
+          <w:lang w:bidi="en-US"/>
+        </w:rPr>
+        <w:t>Sample comment with False Positive Result</w:t>
+      </w:r>
+      <w:bookmarkEnd w:id="49"/>
     </w:p>
     <w:p>
       <w:pPr>
@@ -23110,7 +23299,7 @@
           <w:szCs w:val="24"/>
         </w:rPr>
       </w:pPr>
-      <w:bookmarkStart w:id="49" w:name="_Toc444456587"/>
+      <w:bookmarkStart w:id="50" w:name="_Toc444456587"/>
       <w:r>
         <w:rPr>
           <w:rFonts w:ascii="Times New Roman" w:hAnsi="Times New Roman" w:cs="Times New Roman"/>
@@ -23121,7 +23310,7 @@
         </w:rPr>
         <w:t>4.2 Results for Recall</w:t>
       </w:r>
-      <w:bookmarkEnd w:id="49"/>
+      <w:bookmarkEnd w:id="50"/>
     </w:p>
     <w:p>
       <w:pPr>
@@ -23131,10 +23320,10 @@
           <w:sz w:val="22"/>
         </w:rPr>
       </w:pPr>
-      <w:bookmarkStart w:id="50" w:name="_Toc444555806"/>
-      <w:bookmarkStart w:id="51" w:name="_Toc444556012"/>
-      <w:bookmarkStart w:id="52" w:name="_Toc444556179"/>
-      <w:bookmarkStart w:id="53" w:name="_Toc444556354"/>
+      <w:bookmarkStart w:id="51" w:name="_Toc444555806"/>
+      <w:bookmarkStart w:id="52" w:name="_Toc444556012"/>
+      <w:bookmarkStart w:id="53" w:name="_Toc444556179"/>
+      <w:bookmarkStart w:id="54" w:name="_Toc444556354"/>
       <w:r>
         <w:rPr>
           <w:sz w:val="22"/>
@@ -23153,10 +23342,10 @@
         </w:rPr>
         <w:t>Overall Evaluation in Terms of Recall</w:t>
       </w:r>
-      <w:bookmarkEnd w:id="50"/>
       <w:bookmarkEnd w:id="51"/>
       <w:bookmarkEnd w:id="52"/>
       <w:bookmarkEnd w:id="53"/>
+      <w:bookmarkEnd w:id="54"/>
     </w:p>
     <w:tbl>
       <w:tblPr>
@@ -23503,7 +23692,16 @@
           <w:sz w:val="24"/>
           <w:szCs w:val="24"/>
         </w:rPr>
-        <w:t>Table 2, presents the overall performance of the system in terms of Recall. Recall is the percentage of inappropriate expressions that are correctly identified. To compute this, the researchers were accompanied by an English Teacher as their expert in evaluating each comment found in each file. The overall recall of the 50 files tested was 66.84% because according to the researchers, some of the expressions that are contextually inappropriate are st</w:t>
+        <w:t xml:space="preserve">Table 2, presents the overall performance of the system in terms of Recall. Recall is the percentage of inappropriate expressions that are correctly identified. To compute this, the researchers were accompanied by an English Teacher as their expert in evaluating each comment found in each file. The overall recall of the 50 files tested was 66.84% because according to the researchers, some of the expressions that are contextually inappropriate are </w:t>
+      </w:r>
+      <w:r>
+        <w:rPr>
+          <w:rFonts w:ascii="Times New Roman" w:hAnsi="Times New Roman" w:cs="Times New Roman"/>
+          <w:sz w:val="24"/>
+          <w:szCs w:val="24"/>
+        </w:rPr>
+        <w:lastRenderedPageBreak/>
+        <w:t>st</w:t>
       </w:r>
       <w:r>
         <w:rPr>
@@ -23519,16 +23717,23 @@
           <w:sz w:val="24"/>
           <w:szCs w:val="24"/>
         </w:rPr>
-        <w:t xml:space="preserve"> The primary reason for such is because grammar relations </w:t>
-      </w:r>
-      <w:r>
-        <w:rPr>
-          <w:rFonts w:ascii="Times New Roman" w:hAnsi="Times New Roman" w:cs="Times New Roman"/>
-          <w:sz w:val="24"/>
-          <w:szCs w:val="24"/>
-        </w:rPr>
-        <w:lastRenderedPageBreak/>
-        <w:t xml:space="preserve">are not fully established due to the uncontrolled scoping of the phrase-level orientation </w:t>
+        <w:t xml:space="preserve"> The primary reason for such</w:t>
+      </w:r>
+      <w:r>
+        <w:rPr>
+          <w:rFonts w:ascii="Times New Roman" w:hAnsi="Times New Roman" w:cs="Times New Roman"/>
+          <w:sz w:val="24"/>
+          <w:szCs w:val="24"/>
+        </w:rPr>
+        <w:t xml:space="preserve"> was seen in Figure 9, it</w:t>
+      </w:r>
+      <w:r>
+        <w:rPr>
+          <w:rFonts w:ascii="Times New Roman" w:hAnsi="Times New Roman" w:cs="Times New Roman"/>
+          <w:sz w:val="24"/>
+          <w:szCs w:val="24"/>
+        </w:rPr>
+        <w:t xml:space="preserve"> is because grammar relations are not fully established due to the uncontrolled scoping of the phrase-level orientation </w:t>
       </w:r>
       <w:r>
         <w:rPr>
@@ -23565,8 +23770,8 @@
         </w:rPr>
         <w:drawing>
           <wp:inline distT="0" distB="0" distL="0" distR="0" wp14:anchorId="034DBD30" wp14:editId="585F9182">
-            <wp:extent cx="5577840" cy="4117340"/>
-            <wp:effectExtent l="0" t="0" r="3810" b="0"/>
+            <wp:extent cx="5400675" cy="4117340"/>
+            <wp:effectExtent l="0" t="0" r="9525" b="0"/>
             <wp:docPr id="28" name="Picture 28"/>
             <wp:cNvGraphicFramePr>
               <a:graphicFrameLocks xmlns:a="http://schemas.openxmlformats.org/drawingml/2006/main" noChangeAspect="1"/>
@@ -23593,7 +23798,7 @@
                   <pic:spPr>
                     <a:xfrm>
                       <a:off x="0" y="0"/>
-                      <a:ext cx="5577840" cy="4117340"/>
+                      <a:ext cx="5400675" cy="4117340"/>
                     </a:xfrm>
                     <a:prstGeom prst="rect">
                       <a:avLst/>
@@ -23608,6 +23813,18 @@
     </w:p>
     <w:p>
       <w:pPr>
+        <w:pStyle w:val="Style1"/>
+        <w:jc w:val="center"/>
+      </w:pPr>
+      <w:bookmarkStart w:id="55" w:name="_Toc444963814"/>
+      <w:bookmarkStart w:id="56" w:name="_Toc444456588"/>
+      <w:r>
+        <w:t>Figure 9 – Sample Result with False Negative Result</w:t>
+      </w:r>
+      <w:bookmarkEnd w:id="55"/>
+    </w:p>
+    <w:p>
+      <w:pPr>
         <w:pStyle w:val="Heading2"/>
         <w:spacing w:before="0" w:line="360" w:lineRule="auto"/>
         <w:rPr>
@@ -23619,7 +23836,6 @@
           <w:lang w:bidi="en-US"/>
         </w:rPr>
       </w:pPr>
-      <w:bookmarkStart w:id="54" w:name="_Toc444456588"/>
       <w:r>
         <w:rPr>
           <w:rFonts w:ascii="Times New Roman" w:hAnsi="Times New Roman" w:cs="Times New Roman"/>
@@ -23630,7 +23846,7 @@
         </w:rPr>
         <w:t>4.3 Results for F-Measure</w:t>
       </w:r>
-      <w:bookmarkEnd w:id="54"/>
+      <w:bookmarkEnd w:id="56"/>
     </w:p>
     <w:p>
       <w:pPr>
@@ -23640,10 +23856,10 @@
           <w:sz w:val="22"/>
         </w:rPr>
       </w:pPr>
-      <w:bookmarkStart w:id="55" w:name="_Toc444555807"/>
-      <w:bookmarkStart w:id="56" w:name="_Toc444556013"/>
-      <w:bookmarkStart w:id="57" w:name="_Toc444556180"/>
-      <w:bookmarkStart w:id="58" w:name="_Toc444556355"/>
+      <w:bookmarkStart w:id="57" w:name="_Toc444555807"/>
+      <w:bookmarkStart w:id="58" w:name="_Toc444556013"/>
+      <w:bookmarkStart w:id="59" w:name="_Toc444556180"/>
+      <w:bookmarkStart w:id="60" w:name="_Toc444556355"/>
       <w:r>
         <w:rPr>
           <w:sz w:val="22"/>
@@ -23668,10 +23884,10 @@
         </w:rPr>
         <w:t>easure</w:t>
       </w:r>
-      <w:bookmarkEnd w:id="55"/>
-      <w:bookmarkEnd w:id="56"/>
       <w:bookmarkEnd w:id="57"/>
       <w:bookmarkEnd w:id="58"/>
+      <w:bookmarkEnd w:id="59"/>
+      <w:bookmarkEnd w:id="60"/>
     </w:p>
     <w:tbl>
       <w:tblPr>
@@ -24275,14 +24491,23 @@
           <w:szCs w:val="24"/>
         </w:rPr>
       </w:pPr>
-      <w:bookmarkStart w:id="59" w:name="_Toc444456589"/>
-      <w:r>
-        <w:rPr>
-          <w:rFonts w:ascii="Times New Roman" w:hAnsi="Times New Roman" w:cs="Times New Roman"/>
-          <w:sz w:val="24"/>
-          <w:szCs w:val="24"/>
-        </w:rPr>
-        <w:t>Table 3, shows the overall performance of Inappropriate Expressions Recognition using Bootstrapping as Semi-Supervised Learning in terms of F-Measure. The average F-Measure of the 50 files tested was 69.84% because based on the previous tables, the recognizer produced low percentage of recall which affected the performance of the system.</w:t>
+      <w:bookmarkStart w:id="61" w:name="_Toc444456589"/>
+      <w:r>
+        <w:rPr>
+          <w:rFonts w:ascii="Times New Roman" w:hAnsi="Times New Roman" w:cs="Times New Roman"/>
+          <w:sz w:val="24"/>
+          <w:szCs w:val="24"/>
+        </w:rPr>
+        <w:t>Table 3, shows the overall performance of Inappropriate Expressions Recognition using Bootstrapping as Semi-Supervised Learning in terms of F-Measure. The average F-</w:t>
+      </w:r>
+      <w:r>
+        <w:rPr>
+          <w:rFonts w:ascii="Times New Roman" w:hAnsi="Times New Roman" w:cs="Times New Roman"/>
+          <w:sz w:val="24"/>
+          <w:szCs w:val="24"/>
+        </w:rPr>
+        <w:lastRenderedPageBreak/>
+        <w:t>Measure of the 50 files tested was 69.84% because based on the previous tables, the recognizer produced low percentage of recall which affected the performance of the system.</w:t>
       </w:r>
     </w:p>
     <w:p>
@@ -24308,10 +24533,9 @@
           <w:szCs w:val="24"/>
           <w:lang w:bidi="en-US"/>
         </w:rPr>
-        <w:lastRenderedPageBreak/>
         <w:t>4.4 Results for Specificity</w:t>
       </w:r>
-      <w:bookmarkEnd w:id="59"/>
+      <w:bookmarkEnd w:id="61"/>
     </w:p>
     <w:p>
       <w:pPr>
@@ -24321,10 +24545,10 @@
           <w:sz w:val="22"/>
         </w:rPr>
       </w:pPr>
-      <w:bookmarkStart w:id="60" w:name="_Toc444555808"/>
-      <w:bookmarkStart w:id="61" w:name="_Toc444556014"/>
-      <w:bookmarkStart w:id="62" w:name="_Toc444556181"/>
-      <w:bookmarkStart w:id="63" w:name="_Toc444556356"/>
+      <w:bookmarkStart w:id="62" w:name="_Toc444555808"/>
+      <w:bookmarkStart w:id="63" w:name="_Toc444556014"/>
+      <w:bookmarkStart w:id="64" w:name="_Toc444556181"/>
+      <w:bookmarkStart w:id="65" w:name="_Toc444556356"/>
       <w:r>
         <w:rPr>
           <w:sz w:val="22"/>
@@ -24337,16 +24561,16 @@
         </w:rPr>
         <w:t xml:space="preserve"> Overall in Terms of </w:t>
       </w:r>
-      <w:bookmarkEnd w:id="60"/>
-      <w:bookmarkEnd w:id="61"/>
       <w:bookmarkEnd w:id="62"/>
+      <w:bookmarkEnd w:id="63"/>
+      <w:bookmarkEnd w:id="64"/>
       <w:r>
         <w:rPr>
           <w:sz w:val="22"/>
         </w:rPr>
         <w:t>Specificity</w:t>
       </w:r>
-      <w:bookmarkEnd w:id="63"/>
+      <w:bookmarkEnd w:id="65"/>
     </w:p>
     <w:tbl>
       <w:tblPr>
@@ -24592,7 +24816,17 @@
                 <w:szCs w:val="24"/>
                 <w:lang w:bidi="en-US"/>
               </w:rPr>
-              <w:t>96.70</w:t>
+              <w:t>97.5</w:t>
+            </w:r>
+            <w:r>
+              <w:rPr>
+                <w:rFonts w:ascii="Times New Roman" w:hAnsi="Times New Roman" w:cs="Times New Roman"/>
+                <w:b/>
+                <w:sz w:val="24"/>
+                <w:szCs w:val="24"/>
+                <w:lang w:bidi="en-US"/>
+              </w:rPr>
+              <w:t>0</w:t>
             </w:r>
           </w:p>
         </w:tc>
@@ -24733,7 +24967,7 @@
         <w:sectPr>
           <w:pgSz w:w="12240" w:h="15840"/>
           <w:pgMar w:top="2016" w:right="1584" w:bottom="1584" w:left="1872" w:header="720" w:footer="720" w:gutter="0"/>
-          <w:pgNumType w:start="33"/>
+          <w:pgNumType w:start="31"/>
           <w:cols w:space="720"/>
           <w:titlePg/>
           <w:docGrid w:linePitch="360"/>
@@ -24752,7 +24986,7 @@
           <w:szCs w:val="24"/>
         </w:rPr>
       </w:pPr>
-      <w:bookmarkStart w:id="64" w:name="_Toc444456590"/>
+      <w:bookmarkStart w:id="66" w:name="_Toc444456590"/>
       <w:r>
         <w:rPr>
           <w:rFonts w:ascii="Times New Roman" w:hAnsi="Times New Roman" w:cs="Times New Roman"/>
@@ -24763,7 +24997,7 @@
         <w:lastRenderedPageBreak/>
         <w:t>CHAPTER V</w:t>
       </w:r>
-      <w:bookmarkEnd w:id="64"/>
+      <w:bookmarkEnd w:id="66"/>
     </w:p>
     <w:p>
       <w:pPr>
@@ -24777,7 +25011,7 @@
           <w:szCs w:val="24"/>
         </w:rPr>
       </w:pPr>
-      <w:bookmarkStart w:id="65" w:name="_Toc444456591"/>
+      <w:bookmarkStart w:id="67" w:name="_Toc444456591"/>
       <w:r>
         <w:rPr>
           <w:rFonts w:ascii="Times New Roman" w:hAnsi="Times New Roman" w:cs="Times New Roman"/>
@@ -24787,7 +25021,7 @@
         </w:rPr>
         <w:t>SUMMARY OF FINDINGS, CONCLUSION AND RECOMMENDATION</w:t>
       </w:r>
-      <w:bookmarkEnd w:id="65"/>
+      <w:bookmarkEnd w:id="67"/>
     </w:p>
     <w:p>
       <w:pPr>
@@ -24851,7 +25085,7 @@
           <w:lang w:bidi="en-US"/>
         </w:rPr>
       </w:pPr>
-      <w:bookmarkStart w:id="66" w:name="_Toc444456592"/>
+      <w:bookmarkStart w:id="68" w:name="_Toc444456592"/>
       <w:r>
         <w:rPr>
           <w:rFonts w:ascii="Times New Roman" w:hAnsi="Times New Roman" w:cs="Times New Roman"/>
@@ -24863,7 +25097,7 @@
         </w:rPr>
         <w:t>5.1 Summary of Findings:</w:t>
       </w:r>
-      <w:bookmarkEnd w:id="66"/>
+      <w:bookmarkEnd w:id="68"/>
     </w:p>
     <w:p>
       <w:pPr>
@@ -25863,7 +26097,17 @@
                 <w:szCs w:val="24"/>
                 <w:lang w:bidi="en-US"/>
               </w:rPr>
-              <w:t>96.70</w:t>
+              <w:t>97.5</w:t>
+            </w:r>
+            <w:r>
+              <w:rPr>
+                <w:rFonts w:ascii="Times New Roman" w:hAnsi="Times New Roman" w:cs="Times New Roman"/>
+                <w:b/>
+                <w:sz w:val="24"/>
+                <w:szCs w:val="24"/>
+                <w:lang w:bidi="en-US"/>
+              </w:rPr>
+              <w:t>0</w:t>
             </w:r>
           </w:p>
         </w:tc>
@@ -25983,7 +26227,25 @@
           <w:szCs w:val="24"/>
           <w:lang w:bidi="en-US"/>
         </w:rPr>
-        <w:t>assessment of the performance of the system based on 50 files tested in terms of Precision, Recall, F-Measure and Specificity were computed as 73.12%, 66.84%, 69.84% and 96.70% respectively.</w:t>
+        <w:t>assessment of the performance of the system based on 50 files tested in terms of Precision, Recall, F-Measure and Specificity were computed as</w:t>
+      </w:r>
+      <w:r>
+        <w:rPr>
+          <w:rFonts w:ascii="Times New Roman" w:hAnsi="Times New Roman" w:cs="Times New Roman"/>
+          <w:sz w:val="24"/>
+          <w:szCs w:val="24"/>
+          <w:lang w:bidi="en-US"/>
+        </w:rPr>
+        <w:t xml:space="preserve"> 73.12%, 66.84%, 69.84% and 97.5</w:t>
+      </w:r>
+      <w:r>
+        <w:rPr>
+          <w:rFonts w:ascii="Times New Roman" w:hAnsi="Times New Roman" w:cs="Times New Roman"/>
+          <w:sz w:val="24"/>
+          <w:szCs w:val="24"/>
+          <w:lang w:bidi="en-US"/>
+        </w:rPr>
+        <w:t>0% respectively.</w:t>
       </w:r>
     </w:p>
     <w:p>
@@ -26000,7 +26262,7 @@
           <w:lang w:bidi="en-US"/>
         </w:rPr>
       </w:pPr>
-      <w:bookmarkStart w:id="67" w:name="_Toc444456593"/>
+      <w:bookmarkStart w:id="69" w:name="_Toc444456593"/>
       <w:r>
         <w:rPr>
           <w:rFonts w:ascii="Times New Roman" w:hAnsi="Times New Roman" w:cs="Times New Roman"/>
@@ -26023,7 +26285,7 @@
         </w:rPr>
         <w:t>:</w:t>
       </w:r>
-      <w:bookmarkEnd w:id="67"/>
+      <w:bookmarkEnd w:id="69"/>
     </w:p>
     <w:p>
       <w:pPr>
@@ -26070,7 +26332,7 @@
           <w:szCs w:val="24"/>
           <w:lang w:bidi="en-US"/>
         </w:rPr>
-        <w:t>The overall performance of the developed system is</w:t>
+        <w:t>The overall perfor</w:t>
       </w:r>
       <w:r>
         <w:rPr>
@@ -26079,7 +26341,7 @@
           <w:szCs w:val="24"/>
           <w:lang w:bidi="en-US"/>
         </w:rPr>
-        <w:t xml:space="preserve"> average, with an F-Measure</w:t>
+        <w:t>mance of the developed system in terms of</w:t>
       </w:r>
       <w:r>
         <w:rPr>
@@ -26088,7 +26350,25 @@
           <w:szCs w:val="24"/>
           <w:lang w:bidi="en-US"/>
         </w:rPr>
-        <w:t xml:space="preserve"> of 70% and a Specificity of 97%.</w:t>
+        <w:t xml:space="preserve"> F-Measure</w:t>
+      </w:r>
+      <w:r>
+        <w:rPr>
+          <w:rFonts w:ascii="Times New Roman" w:hAnsi="Times New Roman" w:cs="Times New Roman"/>
+          <w:sz w:val="24"/>
+          <w:szCs w:val="24"/>
+          <w:lang w:bidi="en-US"/>
+        </w:rPr>
+        <w:t xml:space="preserve"> is 70% and a Specificity of 98</w:t>
+      </w:r>
+      <w:r>
+        <w:rPr>
+          <w:rFonts w:ascii="Times New Roman" w:hAnsi="Times New Roman" w:cs="Times New Roman"/>
+          <w:sz w:val="24"/>
+          <w:szCs w:val="24"/>
+          <w:lang w:bidi="en-US"/>
+        </w:rPr>
+        <w:t>%.</w:t>
       </w:r>
     </w:p>
     <w:p>
@@ -26200,7 +26480,7 @@
           <w:lang w:bidi="en-US"/>
         </w:rPr>
       </w:pPr>
-      <w:bookmarkStart w:id="68" w:name="_Toc444456594"/>
+      <w:bookmarkStart w:id="70" w:name="_Toc444456594"/>
       <w:r>
         <w:rPr>
           <w:rFonts w:ascii="Times New Roman" w:hAnsi="Times New Roman" w:cs="Times New Roman"/>
@@ -26212,7 +26492,7 @@
         </w:rPr>
         <w:t>5.3 Recommendation:</w:t>
       </w:r>
-      <w:bookmarkEnd w:id="68"/>
+      <w:bookmarkEnd w:id="70"/>
     </w:p>
     <w:p>
       <w:pPr>
@@ -26498,7 +26778,25 @@
           <w:szCs w:val="24"/>
           <w:lang w:bidi="en-US"/>
         </w:rPr>
-        <w:t xml:space="preserve">There may be a need of usage of other dictionaries like Merriam-Webster’s Dicitonary </w:t>
+        <w:t>There may be a need of usage of other dictionaries like Merriam-Webster’s Di</w:t>
+      </w:r>
+      <w:r>
+        <w:rPr>
+          <w:rFonts w:ascii="Times New Roman" w:hAnsi="Times New Roman" w:cs="Times New Roman"/>
+          <w:sz w:val="24"/>
+          <w:szCs w:val="24"/>
+          <w:lang w:bidi="en-US"/>
+        </w:rPr>
+        <w:t>cti</w:t>
+      </w:r>
+      <w:r>
+        <w:rPr>
+          <w:rFonts w:ascii="Times New Roman" w:hAnsi="Times New Roman" w:cs="Times New Roman"/>
+          <w:sz w:val="24"/>
+          <w:szCs w:val="24"/>
+          <w:lang w:bidi="en-US"/>
+        </w:rPr>
+        <w:t xml:space="preserve">onary </w:t>
       </w:r>
       <w:r>
         <w:rPr>
@@ -26678,7 +26976,7 @@
         <w:sectPr>
           <w:pgSz w:w="12240" w:h="15840"/>
           <w:pgMar w:top="2016" w:right="1584" w:bottom="1584" w:left="1872" w:header="720" w:footer="720" w:gutter="0"/>
-          <w:pgNumType w:start="37"/>
+          <w:pgNumType w:start="36"/>
           <w:cols w:space="720"/>
           <w:titlePg/>
           <w:docGrid w:linePitch="360"/>
@@ -26697,7 +26995,7 @@
         </w:rPr>
       </w:pPr>
     </w:p>
-    <w:bookmarkStart w:id="69" w:name="_Toc444456595" w:displacedByCustomXml="next"/>
+    <w:bookmarkStart w:id="71" w:name="_Toc444456595" w:displacedByCustomXml="next"/>
     <w:sdt>
       <w:sdtPr>
         <w:rPr>
@@ -26738,7 +27036,7 @@
             </w:rPr>
             <w:t>BIBLIOGRAPHY</w:t>
           </w:r>
-          <w:bookmarkEnd w:id="69"/>
+          <w:bookmarkEnd w:id="71"/>
         </w:p>
         <w:p>
           <w:pPr>
@@ -30717,7 +31015,7 @@
         <w:sectPr>
           <w:pgSz w:w="12240" w:h="15840"/>
           <w:pgMar w:top="2016" w:right="1584" w:bottom="1584" w:left="1872" w:header="720" w:footer="720" w:gutter="0"/>
-          <w:pgNumType w:start="40"/>
+          <w:pgNumType w:start="39"/>
           <w:cols w:space="720"/>
           <w:titlePg/>
           <w:docGrid w:linePitch="360"/>
@@ -30786,7 +31084,7 @@
           <w:szCs w:val="24"/>
         </w:rPr>
       </w:pPr>
-      <w:bookmarkStart w:id="70" w:name="_Toc444456596"/>
+      <w:bookmarkStart w:id="72" w:name="_Toc444456596"/>
       <w:r>
         <w:rPr>
           <w:rFonts w:ascii="Times New Roman" w:hAnsi="Times New Roman" w:cs="Times New Roman"/>
@@ -30796,7 +31094,7 @@
         </w:rPr>
         <w:t>APPENDIX A</w:t>
       </w:r>
-      <w:bookmarkEnd w:id="70"/>
+      <w:bookmarkEnd w:id="72"/>
     </w:p>
     <w:p>
       <w:pPr>
@@ -32267,7 +32565,7 @@
         <w:sectPr>
           <w:pgSz w:w="12240" w:h="15840"/>
           <w:pgMar w:top="2016" w:right="1584" w:bottom="1584" w:left="1872" w:header="720" w:footer="720" w:gutter="0"/>
-          <w:pgNumType w:start="45"/>
+          <w:pgNumType w:start="44"/>
           <w:cols w:space="720"/>
           <w:titlePg/>
           <w:docGrid w:linePitch="360"/>
@@ -32382,7 +32680,7 @@
           <w:szCs w:val="82"/>
         </w:rPr>
       </w:pPr>
-      <w:bookmarkStart w:id="71" w:name="_Toc444456597"/>
+      <w:bookmarkStart w:id="73" w:name="_Toc444456597"/>
       <w:r>
         <w:rPr>
           <w:rFonts w:ascii="Times New Roman" w:hAnsi="Times New Roman" w:cs="Times New Roman"/>
@@ -32392,7 +32690,7 @@
         </w:rPr>
         <w:t>APPENDIX B</w:t>
       </w:r>
-      <w:bookmarkEnd w:id="71"/>
+      <w:bookmarkEnd w:id="73"/>
     </w:p>
     <w:p>
       <w:pPr>
@@ -33877,7 +34175,7 @@
         <w:sectPr>
           <w:pgSz w:w="12240" w:h="15840"/>
           <w:pgMar w:top="2016" w:right="1584" w:bottom="1584" w:left="1872" w:header="720" w:footer="720" w:gutter="0"/>
-          <w:pgNumType w:start="47"/>
+          <w:pgNumType w:start="46"/>
           <w:cols w:space="720"/>
           <w:titlePg/>
           <w:docGrid w:linePitch="360"/>
@@ -33891,8 +34189,14 @@
     </w:p>
     <w:p>
       <w:pPr>
-        <w:spacing w:after="0"/>
-      </w:pPr>
+        <w:tabs>
+          <w:tab w:val="left" w:pos="2490"/>
+        </w:tabs>
+        <w:spacing w:after="0"/>
+      </w:pPr>
+      <w:r>
+        <w:tab/>
+      </w:r>
     </w:p>
     <w:p>
       <w:pPr>
@@ -33981,7 +34285,7 @@
           <w:szCs w:val="82"/>
         </w:rPr>
       </w:pPr>
-      <w:bookmarkStart w:id="72" w:name="_Toc444456598"/>
+      <w:bookmarkStart w:id="74" w:name="_Toc444456598"/>
       <w:r>
         <w:rPr>
           <w:rFonts w:ascii="Times New Roman" w:hAnsi="Times New Roman" w:cs="Times New Roman"/>
@@ -33991,7 +34295,7 @@
         </w:rPr>
         <w:t>APPENDIX C</w:t>
       </w:r>
-      <w:bookmarkEnd w:id="72"/>
+      <w:bookmarkEnd w:id="74"/>
     </w:p>
     <w:p>
       <w:pPr>
@@ -35174,7 +35478,7 @@
         <w:sectPr>
           <w:pgSz w:w="12240" w:h="15840"/>
           <w:pgMar w:top="2016" w:right="1584" w:bottom="1584" w:left="1872" w:header="720" w:footer="720" w:gutter="0"/>
-          <w:pgNumType w:start="50"/>
+          <w:pgNumType w:start="49"/>
           <w:cols w:space="720"/>
           <w:titlePg/>
           <w:docGrid w:linePitch="360"/>
@@ -35273,7 +35577,7 @@
           <w:szCs w:val="82"/>
         </w:rPr>
       </w:pPr>
-      <w:bookmarkStart w:id="73" w:name="_Toc444456599"/>
+      <w:bookmarkStart w:id="75" w:name="_Toc444456599"/>
       <w:r>
         <w:rPr>
           <w:rFonts w:ascii="Times New Roman" w:hAnsi="Times New Roman" w:cs="Times New Roman"/>
@@ -35283,7 +35587,7 @@
         </w:rPr>
         <w:t>APPENDIX D</w:t>
       </w:r>
-      <w:bookmarkEnd w:id="73"/>
+      <w:bookmarkEnd w:id="75"/>
     </w:p>
     <w:p>
       <w:pPr>
@@ -37635,7 +37939,7 @@
         <w:sectPr>
           <w:pgSz w:w="12240" w:h="15840"/>
           <w:pgMar w:top="2016" w:right="1584" w:bottom="1584" w:left="1872" w:header="720" w:footer="720" w:gutter="0"/>
-          <w:pgNumType w:start="53"/>
+          <w:pgNumType w:start="52"/>
           <w:cols w:space="720"/>
           <w:titlePg/>
           <w:docGrid w:linePitch="360"/>
@@ -37744,7 +38048,7 @@
           <w:szCs w:val="82"/>
         </w:rPr>
       </w:pPr>
-      <w:bookmarkStart w:id="74" w:name="_Toc444456600"/>
+      <w:bookmarkStart w:id="76" w:name="_Toc444456600"/>
       <w:r>
         <w:rPr>
           <w:rFonts w:ascii="Times New Roman" w:hAnsi="Times New Roman" w:cs="Times New Roman"/>
@@ -37754,7 +38058,7 @@
         </w:rPr>
         <w:t>APPENDIX E</w:t>
       </w:r>
-      <w:bookmarkEnd w:id="74"/>
+      <w:bookmarkEnd w:id="76"/>
     </w:p>
     <w:p>
       <w:pPr>
@@ -46750,7 +47054,7 @@
         <w:sectPr>
           <w:pgSz w:w="12240" w:h="15840"/>
           <w:pgMar w:top="2016" w:right="1584" w:bottom="1584" w:left="1872" w:header="720" w:footer="720" w:gutter="0"/>
-          <w:pgNumType w:start="58"/>
+          <w:pgNumType w:start="57"/>
           <w:cols w:space="720"/>
           <w:titlePg/>
           <w:docGrid w:linePitch="360"/>
@@ -46859,7 +47163,7 @@
           <w:szCs w:val="82"/>
         </w:rPr>
       </w:pPr>
-      <w:bookmarkStart w:id="75" w:name="_Toc444456601"/>
+      <w:bookmarkStart w:id="77" w:name="_Toc444456601"/>
       <w:r>
         <w:rPr>
           <w:rFonts w:ascii="Times New Roman" w:hAnsi="Times New Roman" w:cs="Times New Roman"/>
@@ -46869,7 +47173,7 @@
         </w:rPr>
         <w:t>APPENDIX F</w:t>
       </w:r>
-      <w:bookmarkEnd w:id="75"/>
+      <w:bookmarkEnd w:id="77"/>
     </w:p>
     <w:p>
       <w:pPr>
@@ -48708,18 +49012,31 @@
         <w:jc w:val="both"/>
         <w:rPr>
           <w:rFonts w:ascii="Times New Roman" w:eastAsia="Times New Roman" w:hAnsi="Times New Roman" w:cs="Times New Roman"/>
-          <w:b/>
-          <w:sz w:val="24"/>
-          <w:szCs w:val="24"/>
-        </w:rPr>
-      </w:pPr>
-      <w:r>
+          <w:sz w:val="24"/>
+          <w:szCs w:val="24"/>
+        </w:rPr>
+      </w:pPr>
+    </w:p>
+    <w:p>
+      <w:pPr>
+        <w:shd w:val="clear" w:color="auto" w:fill="FFFFFF"/>
+        <w:spacing w:after="0" w:line="480" w:lineRule="auto"/>
+        <w:jc w:val="both"/>
         <w:rPr>
           <w:rFonts w:ascii="Times New Roman" w:eastAsia="Times New Roman" w:hAnsi="Times New Roman" w:cs="Times New Roman"/>
           <w:b/>
           <w:sz w:val="24"/>
           <w:szCs w:val="24"/>
         </w:rPr>
+      </w:pPr>
+      <w:r>
+        <w:rPr>
+          <w:rFonts w:ascii="Times New Roman" w:eastAsia="Times New Roman" w:hAnsi="Times New Roman" w:cs="Times New Roman"/>
+          <w:b/>
+          <w:sz w:val="24"/>
+          <w:szCs w:val="24"/>
+        </w:rPr>
+        <w:lastRenderedPageBreak/>
         <w:t xml:space="preserve">IMPLEMENTATION PROCEDURES </w:t>
       </w:r>
     </w:p>
@@ -48742,7 +49059,6 @@
           <w:szCs w:val="24"/>
           <w:lang w:bidi="en-US"/>
         </w:rPr>
-        <w:lastRenderedPageBreak/>
         <w:t xml:space="preserve">The proponents gathered 500 YouTube and 9gag comments through the use of purposive-quota sampling due to its unknown total population. Gathered comments were divided into 50 .txt files which consists of 10 comments each. The files were tested individually and the results were tallied for each tagged inappropriate expression, such as number of inappropriate expressions that must be tagged by the system, number of inappropriate expressions that were correctly tagged by the system based on the expert (TP), number of inappropriate expressions that were correctly tagged by the system but not the expert (FP), number of inappropriate expressions that were correctly tagged by expert but not the system (FN) and number of appropriate expressions that were correctly tagged by the expert and system  (TN). </w:t>
       </w:r>
     </w:p>
@@ -48770,7 +49086,7 @@
     </w:p>
     <w:p>
       <w:pPr>
-        <w:spacing w:after="0" w:line="240" w:lineRule="auto"/>
+        <w:spacing w:after="0" w:line="360" w:lineRule="auto"/>
         <w:jc w:val="both"/>
         <w:rPr>
           <w:rFonts w:ascii="Times New Roman" w:hAnsi="Times New Roman" w:cs="Times New Roman"/>
@@ -48794,7 +49110,7 @@
           <w:ilvl w:val="0"/>
           <w:numId w:val="11"/>
         </w:numPr>
-        <w:spacing w:after="0" w:line="240" w:lineRule="auto"/>
+        <w:spacing w:after="0" w:line="360" w:lineRule="auto"/>
         <w:jc w:val="both"/>
         <w:rPr>
           <w:rFonts w:ascii="Times New Roman" w:hAnsi="Times New Roman" w:cs="Times New Roman"/>
@@ -48818,7 +49134,7 @@
           <w:ilvl w:val="0"/>
           <w:numId w:val="11"/>
         </w:numPr>
-        <w:spacing w:after="0" w:line="240" w:lineRule="auto"/>
+        <w:spacing w:after="0" w:line="360" w:lineRule="auto"/>
         <w:jc w:val="both"/>
         <w:rPr>
           <w:rFonts w:ascii="Times New Roman" w:hAnsi="Times New Roman" w:cs="Times New Roman"/>
@@ -48842,7 +49158,7 @@
           <w:ilvl w:val="0"/>
           <w:numId w:val="11"/>
         </w:numPr>
-        <w:spacing w:after="0" w:line="240" w:lineRule="auto"/>
+        <w:spacing w:after="0" w:line="360" w:lineRule="auto"/>
         <w:jc w:val="both"/>
         <w:rPr>
           <w:rFonts w:ascii="Times New Roman" w:hAnsi="Times New Roman" w:cs="Times New Roman"/>
@@ -49266,7 +49582,7 @@
         <w:sectPr>
           <w:pgSz w:w="12240" w:h="15840"/>
           <w:pgMar w:top="2016" w:right="1584" w:bottom="1584" w:left="1872" w:header="720" w:footer="720" w:gutter="0"/>
-          <w:pgNumType w:start="62"/>
+          <w:pgNumType w:start="61"/>
           <w:cols w:space="720"/>
           <w:titlePg/>
           <w:docGrid w:linePitch="360"/>
@@ -49516,7 +49832,7 @@
           <w:szCs w:val="82"/>
         </w:rPr>
       </w:pPr>
-      <w:bookmarkStart w:id="76" w:name="_Toc444456602"/>
+      <w:bookmarkStart w:id="78" w:name="_Toc444456602"/>
       <w:r>
         <w:rPr>
           <w:rFonts w:ascii="Times New Roman" w:hAnsi="Times New Roman" w:cs="Times New Roman"/>
@@ -49526,7 +49842,7 @@
         </w:rPr>
         <w:t>CURRICULUM VITAE</w:t>
       </w:r>
-      <w:bookmarkEnd w:id="76"/>
+      <w:bookmarkEnd w:id="78"/>
     </w:p>
     <w:p>
       <w:pPr>
@@ -54588,7 +54904,7 @@
     <w:sectPr>
       <w:pgSz w:w="12240" w:h="15840"/>
       <w:pgMar w:top="2016" w:right="1584" w:bottom="1584" w:left="1872" w:header="720" w:footer="720" w:gutter="0"/>
-      <w:pgNumType w:start="67"/>
+      <w:pgNumType w:start="66"/>
       <w:cols w:space="720"/>
       <w:titlePg/>
       <w:docGrid w:linePitch="360"/>
@@ -54598,7 +54914,7 @@
 </file>
 
 <file path=word/endnotes.xml><?xml version="1.0" encoding="utf-8"?>
-<w:endnotes xmlns:wpc="http://schemas.microsoft.com/office/word/2010/wordprocessingCanvas" xmlns:mc="http://schemas.openxmlformats.org/markup-compatibility/2006" xmlns:o="urn:schemas-microsoft-com:office:office" xmlns:r="http://schemas.openxmlformats.org/officeDocument/2006/relationships" xmlns:m="http://schemas.openxmlformats.org/officeDocument/2006/math" xmlns:v="urn:schemas-microsoft-com:vml" xmlns:wp14="http://schemas.microsoft.com/office/word/2010/wordprocessingDrawing" xmlns:wp="http://schemas.openxmlformats.org/drawingml/2006/wordprocessingDrawing" xmlns:w10="urn:schemas-microsoft-com:office:word" xmlns:w="http://schemas.openxmlformats.org/wordprocessingml/2006/main" xmlns:w14="http://schemas.microsoft.com/office/word/2010/wordml" xmlns:w15="http://schemas.microsoft.com/office/word/2012/wordml" xmlns:wpg="http://schemas.microsoft.com/office/word/2010/wordprocessingGroup" xmlns:wpi="http://schemas.microsoft.com/office/word/2010/wordprocessingInk" xmlns:wne="http://schemas.microsoft.com/office/word/2006/wordml" xmlns:wps="http://schemas.microsoft.com/office/word/2010/wordprocessingShape" mc:Ignorable="w14 w15 wp14">
+<w:endnotes xmlns:wpc="http://schemas.microsoft.com/office/word/2010/wordprocessingCanvas" xmlns:cx="http://schemas.microsoft.com/office/drawing/2014/chartex" xmlns:cx1="http://schemas.microsoft.com/office/drawing/2015/9/8/chartex" xmlns:cx2="http://schemas.microsoft.com/office/drawing/2015/10/21/chartex" xmlns:mc="http://schemas.openxmlformats.org/markup-compatibility/2006" xmlns:o="urn:schemas-microsoft-com:office:office" xmlns:r="http://schemas.openxmlformats.org/officeDocument/2006/relationships" xmlns:m="http://schemas.openxmlformats.org/officeDocument/2006/math" xmlns:v="urn:schemas-microsoft-com:vml" xmlns:wp14="http://schemas.microsoft.com/office/word/2010/wordprocessingDrawing" xmlns:wp="http://schemas.openxmlformats.org/drawingml/2006/wordprocessingDrawing" xmlns:w10="urn:schemas-microsoft-com:office:word" xmlns:w="http://schemas.openxmlformats.org/wordprocessingml/2006/main" xmlns:w14="http://schemas.microsoft.com/office/word/2010/wordml" xmlns:w15="http://schemas.microsoft.com/office/word/2012/wordml" xmlns:w16se="http://schemas.microsoft.com/office/word/2015/wordml/symex" xmlns:wpg="http://schemas.microsoft.com/office/word/2010/wordprocessingGroup" xmlns:wpi="http://schemas.microsoft.com/office/word/2010/wordprocessingInk" xmlns:wne="http://schemas.microsoft.com/office/word/2006/wordml" xmlns:wps="http://schemas.microsoft.com/office/word/2010/wordprocessingShape" mc:Ignorable="w14 w15 w16se wp14">
   <w:endnote w:type="separator" w:id="-1">
     <w:p>
       <w:pPr>
@@ -54623,7 +54939,7 @@
 </file>
 
 <file path=word/footnotes.xml><?xml version="1.0" encoding="utf-8"?>
-<w:footnotes xmlns:wpc="http://schemas.microsoft.com/office/word/2010/wordprocessingCanvas" xmlns:mc="http://schemas.openxmlformats.org/markup-compatibility/2006" xmlns:o="urn:schemas-microsoft-com:office:office" xmlns:r="http://schemas.openxmlformats.org/officeDocument/2006/relationships" xmlns:m="http://schemas.openxmlformats.org/officeDocument/2006/math" xmlns:v="urn:schemas-microsoft-com:vml" xmlns:wp14="http://schemas.microsoft.com/office/word/2010/wordprocessingDrawing" xmlns:wp="http://schemas.openxmlformats.org/drawingml/2006/wordprocessingDrawing" xmlns:w10="urn:schemas-microsoft-com:office:word" xmlns:w="http://schemas.openxmlformats.org/wordprocessingml/2006/main" xmlns:w14="http://schemas.microsoft.com/office/word/2010/wordml" xmlns:w15="http://schemas.microsoft.com/office/word/2012/wordml" xmlns:wpg="http://schemas.microsoft.com/office/word/2010/wordprocessingGroup" xmlns:wpi="http://schemas.microsoft.com/office/word/2010/wordprocessingInk" xmlns:wne="http://schemas.microsoft.com/office/word/2006/wordml" xmlns:wps="http://schemas.microsoft.com/office/word/2010/wordprocessingShape" mc:Ignorable="w14 w15 wp14">
+<w:footnotes xmlns:wpc="http://schemas.microsoft.com/office/word/2010/wordprocessingCanvas" xmlns:cx="http://schemas.microsoft.com/office/drawing/2014/chartex" xmlns:cx1="http://schemas.microsoft.com/office/drawing/2015/9/8/chartex" xmlns:cx2="http://schemas.microsoft.com/office/drawing/2015/10/21/chartex" xmlns:mc="http://schemas.openxmlformats.org/markup-compatibility/2006" xmlns:o="urn:schemas-microsoft-com:office:office" xmlns:r="http://schemas.openxmlformats.org/officeDocument/2006/relationships" xmlns:m="http://schemas.openxmlformats.org/officeDocument/2006/math" xmlns:v="urn:schemas-microsoft-com:vml" xmlns:wp14="http://schemas.microsoft.com/office/word/2010/wordprocessingDrawing" xmlns:wp="http://schemas.openxmlformats.org/drawingml/2006/wordprocessingDrawing" xmlns:w10="urn:schemas-microsoft-com:office:word" xmlns:w="http://schemas.openxmlformats.org/wordprocessingml/2006/main" xmlns:w14="http://schemas.microsoft.com/office/word/2010/wordml" xmlns:w15="http://schemas.microsoft.com/office/word/2012/wordml" xmlns:w16se="http://schemas.microsoft.com/office/word/2015/wordml/symex" xmlns:wpg="http://schemas.microsoft.com/office/word/2010/wordprocessingGroup" xmlns:wpi="http://schemas.microsoft.com/office/word/2010/wordprocessingInk" xmlns:wne="http://schemas.microsoft.com/office/word/2006/wordml" xmlns:wps="http://schemas.microsoft.com/office/word/2010/wordprocessingShape" mc:Ignorable="w14 w15 w16se wp14">
   <w:footnote w:type="separator" w:id="-1">
     <w:p>
       <w:pPr>
@@ -54648,7 +54964,7 @@
 </file>
 
 <file path=word/header1.xml><?xml version="1.0" encoding="utf-8"?>
-<w:hdr xmlns:wpc="http://schemas.microsoft.com/office/word/2010/wordprocessingCanvas" xmlns:mc="http://schemas.openxmlformats.org/markup-compatibility/2006" xmlns:o="urn:schemas-microsoft-com:office:office" xmlns:r="http://schemas.openxmlformats.org/officeDocument/2006/relationships" xmlns:m="http://schemas.openxmlformats.org/officeDocument/2006/math" xmlns:v="urn:schemas-microsoft-com:vml" xmlns:wp14="http://schemas.microsoft.com/office/word/2010/wordprocessingDrawing" xmlns:wp="http://schemas.openxmlformats.org/drawingml/2006/wordprocessingDrawing" xmlns:w10="urn:schemas-microsoft-com:office:word" xmlns:w="http://schemas.openxmlformats.org/wordprocessingml/2006/main" xmlns:w14="http://schemas.microsoft.com/office/word/2010/wordml" xmlns:w15="http://schemas.microsoft.com/office/word/2012/wordml" xmlns:wpg="http://schemas.microsoft.com/office/word/2010/wordprocessingGroup" xmlns:wpi="http://schemas.microsoft.com/office/word/2010/wordprocessingInk" xmlns:wne="http://schemas.microsoft.com/office/word/2006/wordml" xmlns:wps="http://schemas.microsoft.com/office/word/2010/wordprocessingShape" mc:Ignorable="w14 w15 wp14">
+<w:hdr xmlns:wpc="http://schemas.microsoft.com/office/word/2010/wordprocessingCanvas" xmlns:cx="http://schemas.microsoft.com/office/drawing/2014/chartex" xmlns:cx1="http://schemas.microsoft.com/office/drawing/2015/9/8/chartex" xmlns:cx2="http://schemas.microsoft.com/office/drawing/2015/10/21/chartex" xmlns:mc="http://schemas.openxmlformats.org/markup-compatibility/2006" xmlns:o="urn:schemas-microsoft-com:office:office" xmlns:r="http://schemas.openxmlformats.org/officeDocument/2006/relationships" xmlns:m="http://schemas.openxmlformats.org/officeDocument/2006/math" xmlns:v="urn:schemas-microsoft-com:vml" xmlns:wp14="http://schemas.microsoft.com/office/word/2010/wordprocessingDrawing" xmlns:wp="http://schemas.openxmlformats.org/drawingml/2006/wordprocessingDrawing" xmlns:w10="urn:schemas-microsoft-com:office:word" xmlns:w="http://schemas.openxmlformats.org/wordprocessingml/2006/main" xmlns:w14="http://schemas.microsoft.com/office/word/2010/wordml" xmlns:w15="http://schemas.microsoft.com/office/word/2012/wordml" xmlns:w16se="http://schemas.microsoft.com/office/word/2015/wordml/symex" xmlns:wpg="http://schemas.microsoft.com/office/word/2010/wordprocessingGroup" xmlns:wpi="http://schemas.microsoft.com/office/word/2010/wordprocessingInk" xmlns:wne="http://schemas.microsoft.com/office/word/2006/wordml" xmlns:wps="http://schemas.microsoft.com/office/word/2010/wordprocessingShape" mc:Ignorable="w14 w15 w16se wp14">
   <w:tbl>
     <w:tblPr>
       <w:tblW w:w="5000" w:type="pct"/>
@@ -54746,7 +55062,7 @@
               <w:sz w:val="24"/>
               <w:szCs w:val="24"/>
             </w:rPr>
-            <w:t>35</w:t>
+            <w:t>vi</w:t>
           </w:r>
           <w:r>
             <w:rPr>
@@ -54768,8 +55084,8 @@
 </file>
 
 <file path=word/numbering.xml><?xml version="1.0" encoding="utf-8"?>
-<w:numbering xmlns:wpc="http://schemas.microsoft.com/office/word/2010/wordprocessingCanvas" xmlns:mc="http://schemas.openxmlformats.org/markup-compatibility/2006" xmlns:o="urn:schemas-microsoft-com:office:office" xmlns:r="http://schemas.openxmlformats.org/officeDocument/2006/relationships" xmlns:m="http://schemas.openxmlformats.org/officeDocument/2006/math" xmlns:v="urn:schemas-microsoft-com:vml" xmlns:wp14="http://schemas.microsoft.com/office/word/2010/wordprocessingDrawing" xmlns:wp="http://schemas.openxmlformats.org/drawingml/2006/wordprocessingDrawing" xmlns:w10="urn:schemas-microsoft-com:office:word" xmlns:w="http://schemas.openxmlformats.org/wordprocessingml/2006/main" xmlns:w14="http://schemas.microsoft.com/office/word/2010/wordml" xmlns:w15="http://schemas.microsoft.com/office/word/2012/wordml" xmlns:wpg="http://schemas.microsoft.com/office/word/2010/wordprocessingGroup" xmlns:wpi="http://schemas.microsoft.com/office/word/2010/wordprocessingInk" xmlns:wne="http://schemas.microsoft.com/office/word/2006/wordml" xmlns:wps="http://schemas.microsoft.com/office/word/2010/wordprocessingShape" mc:Ignorable="w14 w15 wp14">
-  <w:abstractNum w:abstractNumId="0">
+<w:numbering xmlns:wpc="http://schemas.microsoft.com/office/word/2010/wordprocessingCanvas" xmlns:cx="http://schemas.microsoft.com/office/drawing/2014/chartex" xmlns:cx1="http://schemas.microsoft.com/office/drawing/2015/9/8/chartex" xmlns:cx2="http://schemas.microsoft.com/office/drawing/2015/10/21/chartex" xmlns:mc="http://schemas.openxmlformats.org/markup-compatibility/2006" xmlns:o="urn:schemas-microsoft-com:office:office" xmlns:r="http://schemas.openxmlformats.org/officeDocument/2006/relationships" xmlns:m="http://schemas.openxmlformats.org/officeDocument/2006/math" xmlns:v="urn:schemas-microsoft-com:vml" xmlns:wp14="http://schemas.microsoft.com/office/word/2010/wordprocessingDrawing" xmlns:wp="http://schemas.openxmlformats.org/drawingml/2006/wordprocessingDrawing" xmlns:w10="urn:schemas-microsoft-com:office:word" xmlns:w="http://schemas.openxmlformats.org/wordprocessingml/2006/main" xmlns:w14="http://schemas.microsoft.com/office/word/2010/wordml" xmlns:w15="http://schemas.microsoft.com/office/word/2012/wordml" xmlns:w16se="http://schemas.microsoft.com/office/word/2015/wordml/symex" xmlns:wpg="http://schemas.microsoft.com/office/word/2010/wordprocessingGroup" xmlns:wpi="http://schemas.microsoft.com/office/word/2010/wordprocessingInk" xmlns:wne="http://schemas.microsoft.com/office/word/2006/wordml" xmlns:wps="http://schemas.microsoft.com/office/word/2010/wordprocessingShape" mc:Ignorable="w14 w15 w16se wp14">
+  <w:abstractNum w:abstractNumId="0" w15:restartNumberingAfterBreak="0">
     <w:nsid w:val="02E12109"/>
     <w:multiLevelType w:val="hybridMultilevel"/>
     <w:tmpl w:val="5DA63AE8"/>
@@ -54858,7 +55174,7 @@
       </w:pPr>
     </w:lvl>
   </w:abstractNum>
-  <w:abstractNum w:abstractNumId="1">
+  <w:abstractNum w:abstractNumId="1" w15:restartNumberingAfterBreak="0">
     <w:nsid w:val="045E4511"/>
     <w:multiLevelType w:val="hybridMultilevel"/>
     <w:tmpl w:val="ABEE7AB0"/>
@@ -54971,7 +55287,7 @@
       </w:rPr>
     </w:lvl>
   </w:abstractNum>
-  <w:abstractNum w:abstractNumId="2">
+  <w:abstractNum w:abstractNumId="2" w15:restartNumberingAfterBreak="0">
     <w:nsid w:val="0A2A1594"/>
     <w:multiLevelType w:val="hybridMultilevel"/>
     <w:tmpl w:val="88A6EDE2"/>
@@ -55060,7 +55376,7 @@
       </w:pPr>
     </w:lvl>
   </w:abstractNum>
-  <w:abstractNum w:abstractNumId="3">
+  <w:abstractNum w:abstractNumId="3" w15:restartNumberingAfterBreak="0">
     <w:nsid w:val="1B973937"/>
     <w:multiLevelType w:val="hybridMultilevel"/>
     <w:tmpl w:val="77D21DB2"/>
@@ -55149,7 +55465,7 @@
       </w:pPr>
     </w:lvl>
   </w:abstractNum>
-  <w:abstractNum w:abstractNumId="4">
+  <w:abstractNum w:abstractNumId="4" w15:restartNumberingAfterBreak="0">
     <w:nsid w:val="28B8601A"/>
     <w:multiLevelType w:val="hybridMultilevel"/>
     <w:tmpl w:val="0986AAC4"/>
@@ -55235,7 +55551,7 @@
       </w:pPr>
     </w:lvl>
   </w:abstractNum>
-  <w:abstractNum w:abstractNumId="5">
+  <w:abstractNum w:abstractNumId="5" w15:restartNumberingAfterBreak="0">
     <w:nsid w:val="2C98702F"/>
     <w:multiLevelType w:val="multilevel"/>
     <w:tmpl w:val="17546DC6"/>
@@ -55348,7 +55664,7 @@
       </w:rPr>
     </w:lvl>
   </w:abstractNum>
-  <w:abstractNum w:abstractNumId="6">
+  <w:abstractNum w:abstractNumId="6" w15:restartNumberingAfterBreak="0">
     <w:nsid w:val="424F04DE"/>
     <w:multiLevelType w:val="hybridMultilevel"/>
     <w:tmpl w:val="9EAA80BE"/>
@@ -55437,7 +55753,7 @@
       </w:pPr>
     </w:lvl>
   </w:abstractNum>
-  <w:abstractNum w:abstractNumId="7">
+  <w:abstractNum w:abstractNumId="7" w15:restartNumberingAfterBreak="0">
     <w:nsid w:val="448C62AF"/>
     <w:multiLevelType w:val="hybridMultilevel"/>
     <w:tmpl w:val="D2AC8894"/>
@@ -55527,7 +55843,7 @@
       </w:pPr>
     </w:lvl>
   </w:abstractNum>
-  <w:abstractNum w:abstractNumId="8">
+  <w:abstractNum w:abstractNumId="8" w15:restartNumberingAfterBreak="0">
     <w:nsid w:val="4E6428B7"/>
     <w:multiLevelType w:val="multilevel"/>
     <w:tmpl w:val="4704DB64"/>
@@ -55640,7 +55956,7 @@
       </w:pPr>
     </w:lvl>
   </w:abstractNum>
-  <w:abstractNum w:abstractNumId="9">
+  <w:abstractNum w:abstractNumId="9" w15:restartNumberingAfterBreak="0">
     <w:nsid w:val="55747902"/>
     <w:multiLevelType w:val="hybridMultilevel"/>
     <w:tmpl w:val="2DE4C9AE"/>
@@ -55729,7 +56045,7 @@
       </w:pPr>
     </w:lvl>
   </w:abstractNum>
-  <w:abstractNum w:abstractNumId="10">
+  <w:abstractNum w:abstractNumId="10" w15:restartNumberingAfterBreak="0">
     <w:nsid w:val="59EF7C1B"/>
     <w:multiLevelType w:val="hybridMultilevel"/>
     <w:tmpl w:val="02B8B990"/>
@@ -55815,7 +56131,7 @@
       </w:pPr>
     </w:lvl>
   </w:abstractNum>
-  <w:abstractNum w:abstractNumId="11">
+  <w:abstractNum w:abstractNumId="11" w15:restartNumberingAfterBreak="0">
     <w:nsid w:val="6A551CCA"/>
     <w:multiLevelType w:val="hybridMultilevel"/>
     <w:tmpl w:val="FD80B8C2"/>
@@ -55904,7 +56220,7 @@
       </w:pPr>
     </w:lvl>
   </w:abstractNum>
-  <w:abstractNum w:abstractNumId="12">
+  <w:abstractNum w:abstractNumId="12" w15:restartNumberingAfterBreak="0">
     <w:nsid w:val="6B480496"/>
     <w:multiLevelType w:val="hybridMultilevel"/>
     <w:tmpl w:val="AB100A0A"/>
@@ -56017,7 +56333,7 @@
       </w:rPr>
     </w:lvl>
   </w:abstractNum>
-  <w:abstractNum w:abstractNumId="13">
+  <w:abstractNum w:abstractNumId="13" w15:restartNumberingAfterBreak="0">
     <w:nsid w:val="71F4664E"/>
     <w:multiLevelType w:val="hybridMultilevel"/>
     <w:tmpl w:val="30A0E042"/>
@@ -56103,7 +56419,7 @@
       </w:pPr>
     </w:lvl>
   </w:abstractNum>
-  <w:abstractNum w:abstractNumId="14">
+  <w:abstractNum w:abstractNumId="14" w15:restartNumberingAfterBreak="0">
     <w:nsid w:val="7B571EF2"/>
     <w:multiLevelType w:val="hybridMultilevel"/>
     <w:tmpl w:val="D40091F6"/>
@@ -56241,7 +56557,7 @@
 </file>
 
 <file path=word/styles.xml><?xml version="1.0" encoding="utf-8"?>
-<w:styles xmlns:mc="http://schemas.openxmlformats.org/markup-compatibility/2006" xmlns:r="http://schemas.openxmlformats.org/officeDocument/2006/relationships" xmlns:w="http://schemas.openxmlformats.org/wordprocessingml/2006/main" xmlns:w14="http://schemas.microsoft.com/office/word/2010/wordml" xmlns:w15="http://schemas.microsoft.com/office/word/2012/wordml" mc:Ignorable="w14 w15">
+<w:styles xmlns:mc="http://schemas.openxmlformats.org/markup-compatibility/2006" xmlns:r="http://schemas.openxmlformats.org/officeDocument/2006/relationships" xmlns:w="http://schemas.openxmlformats.org/wordprocessingml/2006/main" xmlns:w14="http://schemas.microsoft.com/office/word/2010/wordml" xmlns:w15="http://schemas.microsoft.com/office/word/2012/wordml" xmlns:w16se="http://schemas.microsoft.com/office/word/2015/wordml/symex" mc:Ignorable="w14 w15 w16se">
   <w:docDefaults>
     <w:rPrDefault>
       <w:rPr>
@@ -56257,7 +56573,7 @@
       </w:pPr>
     </w:pPrDefault>
   </w:docDefaults>
-  <w:latentStyles w:defLockedState="0" w:defUIPriority="99" w:defSemiHidden="0" w:defUnhideWhenUsed="0" w:defQFormat="0" w:count="371">
+  <w:latentStyles w:defLockedState="0" w:defUIPriority="99" w:defSemiHidden="0" w:defUnhideWhenUsed="0" w:defQFormat="0" w:count="372">
     <w:lsdException w:name="Normal" w:uiPriority="0" w:qFormat="1"/>
     <w:lsdException w:name="heading 1" w:uiPriority="9" w:qFormat="1"/>
     <w:lsdException w:name="heading 2" w:semiHidden="1" w:uiPriority="9" w:unhideWhenUsed="1" w:qFormat="1"/>
@@ -56629,6 +56945,7 @@
     <w:lsdException w:name="List Table 5 Dark Accent 6" w:uiPriority="50"/>
     <w:lsdException w:name="List Table 6 Colorful Accent 6" w:uiPriority="51"/>
     <w:lsdException w:name="List Table 7 Colorful Accent 6" w:uiPriority="52"/>
+    <w:lsdException w:name="Mention" w:semiHidden="1" w:unhideWhenUsed="1"/>
   </w:latentStyles>
   <w:style w:type="paragraph" w:default="1" w:styleId="Normal">
     <w:name w:val="Normal"/>
@@ -56706,6 +57023,7 @@
   <w:style w:type="character" w:default="1" w:styleId="DefaultParagraphFont">
     <w:name w:val="Default Paragraph Font"/>
     <w:uiPriority w:val="1"/>
+    <w:semiHidden/>
     <w:unhideWhenUsed/>
   </w:style>
   <w:style w:type="table" w:default="1" w:styleId="TableNormal">
@@ -56942,7 +57260,6 @@
       <w:lang w:val="en-PH"/>
     </w:rPr>
     <w:tblPr>
-      <w:tblInd w:w="0" w:type="dxa"/>
       <w:tblBorders>
         <w:top w:val="single" w:sz="4" w:space="0" w:color="000000" w:themeColor="text1"/>
         <w:left w:val="single" w:sz="4" w:space="0" w:color="000000" w:themeColor="text1"/>
@@ -56951,12 +57268,6 @@
         <w:insideH w:val="single" w:sz="4" w:space="0" w:color="000000" w:themeColor="text1"/>
         <w:insideV w:val="single" w:sz="4" w:space="0" w:color="000000" w:themeColor="text1"/>
       </w:tblBorders>
-      <w:tblCellMar>
-        <w:top w:w="0" w:type="dxa"/>
-        <w:left w:w="108" w:type="dxa"/>
-        <w:bottom w:w="0" w:type="dxa"/>
-        <w:right w:w="108" w:type="dxa"/>
-      </w:tblCellMar>
     </w:tblPr>
   </w:style>
   <w:style w:type="character" w:styleId="SubtleEmphasis">
@@ -58496,7 +58807,7 @@
 </file>
 
 <file path=customXml/itemProps1.xml><?xml version="1.0" encoding="utf-8"?>
-<ds:datastoreItem xmlns:ds="http://schemas.openxmlformats.org/officeDocument/2006/customXml" ds:itemID="{BF1B6BC4-88C4-443D-BCBC-E2938E845BE3}">
+<ds:datastoreItem xmlns:ds="http://schemas.openxmlformats.org/officeDocument/2006/customXml" ds:itemID="{0E88FD3B-6A00-4F10-9DB1-D0E59C2DAFE3}">
   <ds:schemaRefs>
     <ds:schemaRef ds:uri="http://schemas.openxmlformats.org/officeDocument/2006/bibliography"/>
   </ds:schemaRefs>

</xml_diff>